<commit_message>
se agregaron la opcion de inconstitucionalidad en los escritos (falta primera vez y descuento de pago )
</commit_message>
<xml_diff>
--- a/datos/escritos_liquidacion/liquidacion_final.docx
+++ b/datos/escritos_liquidacion/liquidacion_final.docx
@@ -8,6 +8,7 @@
         <w:autoSpaceDN w:val="0"/>
         <w:adjustRightInd w:val="0"/>
         <w:spacing w:line="276" w:lineRule="auto"/>
+        <w:ind w:left="708" w:hanging="708"/>
         <w:jc w:val="both"/>
       </w:pPr>
       <w:r>
@@ -99,7 +100,7 @@
           <w:b/>
           <w:bCs/>
         </w:rPr>
-        <w:t xml:space="preserve">Octavio Galvan </w:t>
+        <w:t xml:space="preserve">HERRERA, FELIX HUGO </w:t>
       </w:r>
       <w:r>
         <w:rPr>
@@ -129,7 +130,7 @@
         <w:t xml:space="preserve"> </w:t>
       </w:r>
       <w:r>
-        <w:t xml:space="preserve">15000846/2009 </w:t>
+        <w:t xml:space="preserve">45545 </w:t>
       </w:r>
       <w:r>
         <w:t>a V.S. muy respetuosamente digo:</w:t>
@@ -231,11 +232,7 @@
         <w:jc w:val="both"/>
       </w:pPr>
       <w:r>
-        <w:t xml:space="preserve">Intime a la demandada a reajustar el haber bajo apercibimiento de aplicar astreintes </w:t>
-      </w:r>
-      <w:proofErr w:type="gramStart"/>
-      <w:r>
-        <w:t>ejemplificativas.</w:t>
+        <w:t xml:space="preserve">Intime a la demandada a reajustar el haber bajo apercibimiento de aplicar astreintes ejemplificativas.</w:t>
       </w:r>
       <w:r>
         <w:t xml:space="preserve"/>
@@ -306,11 +303,17 @@
       </w:r>
       <w:proofErr w:type="spellStart"/>
       <w:r>
-        <w:t>Anses</w:t>
+        <w:t xml:space="preserve">Anses</w:t>
       </w:r>
       <w:proofErr w:type="spellEnd"/>
       <w:r>
         <w:t xml:space="preserve"> en cumplir INTEGRALMENTE la manda judicial.</w:t>
+      </w:r>
+      <w:r>
+        <w:t xml:space="preserve"> </w:t>
+      </w:r>
+      <w:r>
+        <w:t xml:space="preserve"/>
       </w:r>
     </w:p>
     <w:p>
@@ -326,7 +329,7 @@
         <w:jc w:val="both"/>
       </w:pPr>
       <w:r>
-        <w:t xml:space="preserve">Dejo planteada la inconstitucionalidad de la ley 27.609.</w:t>
+        <w:t xml:space="preserve">Dejo planteada la inconstitucionalidad de la  ley 27.609 , ley 27.541 , ley 27.426 .</w:t>
       </w:r>
     </w:p>
     <w:p>
@@ -391,7 +394,6 @@
       <w:r>
         <w:t xml:space="preserve">El </w:t>
       </w:r>
-      <w:proofErr w:type="gramStart"/>
       <w:r>
         <w:t xml:space="preserve">25/07/2003</w:t>
       </w:r>
@@ -429,6 +431,7 @@
           <w:b/>
           <w:bCs/>
         </w:rPr>
+        <w:lastRenderedPageBreak/>
         <w:t>Adjunto liquidación</w:t>
       </w:r>
     </w:p>
@@ -455,14 +458,7 @@
         <w:rPr>
           <w:bCs/>
         </w:rPr>
-        <w:t xml:space="preserve">por las diferencias adeudadas, no obstante existir una liquidación aprobada por VS, adjunto </w:t>
-      </w:r>
-      <w:r>
-        <w:rPr>
-          <w:bCs/>
-        </w:rPr>
-        <w:lastRenderedPageBreak/>
-        <w:t>retroactivo por todo el período que v</w:t>
+        <w:t>por las diferencias adeudadas, no obstante existir una liquidación aprobada por VS, adjunto retroactivo por todo el período que v</w:t>
       </w:r>
       <w:r>
         <w:rPr>
@@ -470,12 +466,11 @@
         </w:rPr>
         <w:t xml:space="preserve">a desde el </w:t>
       </w:r>
-      <w:proofErr w:type="gramStart"/>
-      <w:r>
-        <w:rPr>
-          <w:bCs/>
-        </w:rPr>
-        <w:t xml:space="preserve">01/05/2018</w:t>
+      <w:r>
+        <w:rPr>
+          <w:bCs/>
+        </w:rPr>
+        <w:t xml:space="preserve">01/02/2022</w:t>
       </w:r>
       <w:r>
         <w:rPr>
@@ -499,7 +494,7 @@
         <w:rPr>
           <w:bCs/>
         </w:rPr>
-        <w:t xml:space="preserve">30/11/2024</w:t>
+        <w:t xml:space="preserve">01/02/2022</w:t>
       </w:r>
       <w:r>
         <w:rPr>
@@ -594,28 +589,7 @@
         <w:jc w:val="both"/>
       </w:pPr>
       <w:r>
-        <w:t xml:space="preserve">Sentencia de 2 da </w:t>
-      </w:r>
-      <w:proofErr w:type="gramStart"/>
-      <w:r>
-        <w:t xml:space="preserve">instancia,  Sala II, de fecha: 25/10/2012</w:t>
-      </w:r>
-    </w:p>
-    <w:p>
-      <w:pPr>
-        <w:autoSpaceDE w:val="0"/>
-        <w:autoSpaceDN w:val="0"/>
-        <w:adjustRightInd w:val="0"/>
-        <w:spacing w:line="276" w:lineRule="auto"/>
-        <w:ind w:left="1134"/>
-        <w:jc w:val="both"/>
-      </w:pPr>
-      <w:r>
-        <w:t xml:space="preserve">Aprobación de liquidación al </w:t>
-      </w:r>
-      <w:proofErr w:type="gramStart"/>
-      <w:r>
-        <w:t xml:space="preserve">25/07/2003.</w:t>
+        <w:t xml:space="preserve">Aprobación de liquidación al 25/07/2003.</w:t>
       </w:r>
     </w:p>
     <w:p>
@@ -716,7 +690,7 @@
           <w:b/>
           <w:bCs/>
         </w:rPr>
-        <w:t xml:space="preserve">01/05/2018 al 30/11/2024 </w:t>
+        <w:t xml:space="preserve">01/02/2022 al 01/02/2022 </w:t>
       </w:r>
       <w:r>
         <w:t xml:space="preserve"/>
@@ -742,9 +716,8 @@
         </w:rPr>
         <w:t xml:space="preserve">Percibido: </w:t>
       </w:r>
-      <w:proofErr w:type="gramStart"/>
-      <w:r>
-        <w:t xml:space="preserve">Se parte de un Haber Percibido de $518,37 del 01/08/2008</w:t>
+      <w:r>
+        <w:t xml:space="preserve">Se parte de un Haber Percibido de $3.809,71 del 25/01/2011 que el 01/05/2017 fué reajustado a $32.185,34</w:t>
       </w:r>
     </w:p>
     <w:p>
@@ -777,12 +750,11 @@
       <w:r>
         <w:t xml:space="preserve"> </w:t>
       </w:r>
-      <w:proofErr w:type="gramStart"/>
       <w:r>
         <w:rPr>
           <w:lang w:val="es-AR"/>
         </w:rPr>
-        <w:t xml:space="preserve">El Primer Haber Reclamado es de $1.276,08 del 01/08/2008 </w:t>
+        <w:t xml:space="preserve">El Primer Haber Reclamado es de $6.606,17 del 20/04/2009 </w:t>
       </w:r>
     </w:p>
     <w:p>
@@ -1036,9 +1008,8 @@
       <w:r>
         <w:t xml:space="preserve">se calcularon hasta el </w:t>
       </w:r>
-      <w:proofErr w:type="gramStart"/>
-      <w:r>
-        <w:t xml:space="preserve">30/11/2024 aplicando para ello la Tasa</w:t>
+      <w:r>
+        <w:t xml:space="preserve">01/02/2022 aplicando para ello la Tasa</w:t>
       </w:r>
       <w:r>
         <w:t xml:space="preserve"> Pasiva para uso de la Justicia (Com. 14290 BCRA)</w:t>
@@ -1074,7 +1045,7 @@
         <w:t xml:space="preserve">Movilidad: </w:t>
       </w:r>
       <w:r>
-        <w:t xml:space="preserve">Aumentos Generales de la ANSeS por movilidad hasta el 31/12/2017 y desde ahí Aumento de Marzo 2018 Ley 26417 según Revista Jubil. y Pensiones hasta el 30/06/2018 y desde ahí Aumentos Generales de la ANSeS por movilidad hasta el 31/12/2019 y desde ahí Aumentos fallo Marquez, Raimundo por Ley 27551 hasta el 31/12/2020 y desde ahí Aumentos Generales de la ANSeS por movilidad .</w:t>
+        <w:t xml:space="preserve">Aumentos Generales de la ANSeS por movilidad hasta el 31/12/2017 y desde ahí Aumento de Marzo 2018 Ley 26417 14,6% hasta el 30/06/2018 y desde ahí Aumentos Generales de la ANSeS por movilidad hasta el 31/12/2019 y desde ahí Aumentos fallo Alanis, Daniel Ley 27551 $35,55% para el año 2020 hasta el 31/12/2020 y desde ahí Aumentos Generales de la ANSeS por movilidad</w:t>
       </w:r>
     </w:p>
     <w:p>
@@ -1098,7 +1069,7 @@
         <w:t xml:space="preserve">Haber de Alta Reclamado</w:t>
       </w:r>
       <w:r>
-        <w:t xml:space="preserve"> al 30/11/2024</w:t>
+        <w:t xml:space="preserve"> al 01/02/2022</w:t>
       </w:r>
       <w:r>
         <w:rPr>
@@ -1108,7 +1079,7 @@
         <w:t xml:space="preserve"> </w:t>
       </w:r>
       <w:r>
-        <w:t xml:space="preserve">asciende a $221.024,59.</w:t>
+        <w:t xml:space="preserve">asciende a $1.483.802,27.</w:t>
       </w:r>
       <w:r>
         <w:t xml:space="preserve"> </w:t>
@@ -1138,7 +1109,7 @@
         <w:t xml:space="preserve">Retroactivo</w:t>
       </w:r>
       <w:r>
-        <w:t xml:space="preserve"> exigible al 30/11/2024 determinado por el periodo 01/05/2018</w:t>
+        <w:t xml:space="preserve"> exigible al 01/02/2022 determinado por el periodo 01/02/2022</w:t>
       </w:r>
       <w:r>
         <w:rPr>
@@ -1148,7 +1119,7 @@
         <w:t xml:space="preserve"> </w:t>
       </w:r>
       <w:r>
-        <w:t xml:space="preserve">al 30/11/2024 en concepto de Capital resulta en $45454 concepto de Intereses a $ 1973179.65.</w:t>
+        <w:t xml:space="preserve">al 01/02/2022 en concepto de Capital resulta en $6.140.185,90 concepto de Intereses a $ 5656.</w:t>
       </w:r>
     </w:p>
     <w:p>
@@ -1244,6 +1215,24 @@
         </w:rPr>
         <w:t xml:space="preserve"/>
       </w:r>
+      <w:r>
+        <w:rPr>
+          <w:color w:val="000000"/>
+        </w:rPr>
+        <w:t xml:space="preserve"> </w:t>
+      </w:r>
+    </w:p>
+    <w:p>
+      <w:pPr>
+        <w:autoSpaceDE w:val="0"/>
+        <w:autoSpaceDN w:val="0"/>
+        <w:adjustRightInd w:val="0"/>
+        <w:ind w:firstLine="1134"/>
+        <w:jc w:val="both"/>
+        <w:rPr>
+          <w:color w:val="000000"/>
+        </w:rPr>
+      </w:pPr>
     </w:p>
     <w:p>
       <w:pPr>
@@ -1272,20 +1261,6 @@
     </w:p>
     <w:p>
       <w:pPr>
-        <w:autoSpaceDE w:val="0"/>
-        <w:autoSpaceDN w:val="0"/>
-        <w:adjustRightInd w:val="0"/>
-        <w:spacing w:line="276" w:lineRule="auto"/>
-        <w:ind w:left="1134"/>
-        <w:jc w:val="both"/>
-        <w:rPr>
-          <w:b/>
-          <w:bCs/>
-        </w:rPr>
-      </w:pPr>
-    </w:p>
-    <w:p>
-      <w:pPr>
         <w:spacing w:after="200"/>
         <w:ind w:firstLine="1134"/>
         <w:contextualSpacing/>
@@ -1532,7 +1507,7 @@
         </w:rPr>
         <w:t xml:space="preserve">el daño que produjo la ley de movilidad en los haberes de los jubilados es tangible y de público y notorio y ha sido reconocida por el gobierno nacional en el </w:t>
       </w:r>
-      <w:hyperlink r:id="rId7" w:history="1">
+      <w:hyperlink r:id="rId8" w:history="1">
         <w:r>
           <w:rPr>
             <w:rFonts w:eastAsia="Calibri"/>
@@ -1574,23 +1549,7 @@
           <w:rFonts w:eastAsia="Calibri"/>
           <w:lang w:eastAsia="es-MX"/>
         </w:rPr>
-        <w:t xml:space="preserve">La normalización de los refuerzos, bonos y ayudas económicas, a fin de sanear la desvalorización de los </w:t>
-      </w:r>
-      <w:proofErr w:type="gramStart"/>
-      <w:r>
-        <w:rPr>
-          <w:rFonts w:eastAsia="Calibri"/>
-          <w:lang w:eastAsia="es-MX"/>
-        </w:rPr>
-        <w:t>haberes  ,</w:t>
-      </w:r>
-      <w:proofErr w:type="gramEnd"/>
-      <w:r>
-        <w:rPr>
-          <w:rFonts w:eastAsia="Calibri"/>
-          <w:lang w:eastAsia="es-MX"/>
-        </w:rPr>
-        <w:t xml:space="preserve"> refuerza la insuficiencia de la </w:t>
+        <w:t xml:space="preserve">La normalización de los refuerzos, bonos y ayudas económicas, a fin de sanear la desvalorización de los haberes  , refuerza la insuficiencia de la </w:t>
       </w:r>
       <w:proofErr w:type="spellStart"/>
       <w:r>
@@ -1624,30 +1583,54 @@
           <w:noProof/>
           <w:lang w:eastAsia="es-MX"/>
         </w:rPr>
-        <w:pict w14:anchorId="5444DCED">
-          <v:shapetype id="_x0000_t75" coordsize="21600,21600" o:spt="75" o:preferrelative="t" path="m@4@5l@4@11@9@11@9@5xe" filled="f" stroked="f">
-            <v:stroke joinstyle="miter"/>
-            <v:formulas>
-              <v:f eqn="if lineDrawn pixelLineWidth 0"/>
-              <v:f eqn="sum @0 1 0"/>
-              <v:f eqn="sum 0 0 @1"/>
-              <v:f eqn="prod @2 1 2"/>
-              <v:f eqn="prod @3 21600 pixelWidth"/>
-              <v:f eqn="prod @3 21600 pixelHeight"/>
-              <v:f eqn="sum @0 0 1"/>
-              <v:f eqn="prod @6 1 2"/>
-              <v:f eqn="prod @7 21600 pixelWidth"/>
-              <v:f eqn="sum @8 21600 0"/>
-              <v:f eqn="prod @7 21600 pixelHeight"/>
-              <v:f eqn="sum @10 21600 0"/>
-            </v:formulas>
-            <v:path o:extrusionok="f" gradientshapeok="t" o:connecttype="rect"/>
-            <o:lock v:ext="edit" aspectratio="t"/>
-          </v:shapetype>
-          <v:shape id="Imagen 3" o:spid="_x0000_i1025" type="#_x0000_t75" alt="Interfaz de usuario gráfica, Texto, Aplicación, Chat o mensaje de texto&#10;&#10;Descripción generada automáticamente" style="width:212.1pt;height:114.5pt;visibility:visible">
-            <v:imagedata r:id="rId8" o:title="Interfaz de usuario gráfica, Texto, Aplicación, Chat o mensaje de texto&#10;&#10;Descripción generada automáticamente"/>
-          </v:shape>
-        </w:pict>
+        <w:drawing>
+          <wp:inline distT="0" distB="0" distL="0" distR="0" wp14:anchorId="5444DCED" wp14:editId="733E5523">
+            <wp:extent cx="2697480" cy="1455420"/>
+            <wp:effectExtent l="0" t="0" r="0" b="0"/>
+            <wp:docPr id="1001" name="Imagen 3" descr="Interfaz de usuario gráfica, Texto, Aplicación, Chat o mensaje de texto&#10;&#10;Descripción generada automáticamente"/>
+            <wp:cNvGraphicFramePr>
+              <a:graphicFrameLocks xmlns:a="http://schemas.openxmlformats.org/drawingml/2006/main" noChangeAspect="1"/>
+            </wp:cNvGraphicFramePr>
+            <a:graphic xmlns:a="http://schemas.openxmlformats.org/drawingml/2006/main">
+              <a:graphicData uri="http://schemas.openxmlformats.org/drawingml/2006/picture">
+                <pic:pic xmlns:pic="http://schemas.openxmlformats.org/drawingml/2006/picture">
+                  <pic:nvPicPr>
+                    <pic:cNvPr id="0" name="Imagen 3" descr="Interfaz de usuario gráfica, Texto, Aplicación, Chat o mensaje de texto&#10;&#10;Descripción generada automáticamente"/>
+                    <pic:cNvPicPr>
+                      <a:picLocks noChangeAspect="1" noChangeArrowheads="1"/>
+                    </pic:cNvPicPr>
+                  </pic:nvPicPr>
+                  <pic:blipFill>
+                    <a:blip r:embed="rId9">
+                      <a:extLst>
+                        <a:ext uri="{28A0092B-C50C-407E-A947-70E740481C1C}">
+                          <a14:useLocalDpi xmlns:a14="http://schemas.microsoft.com/office/drawing/2010/main" val="0"/>
+                        </a:ext>
+                      </a:extLst>
+                    </a:blip>
+                    <a:srcRect/>
+                    <a:stretch>
+                      <a:fillRect/>
+                    </a:stretch>
+                  </pic:blipFill>
+                  <pic:spPr bwMode="auto">
+                    <a:xfrm>
+                      <a:off x="0" y="0"/>
+                      <a:ext cx="2697480" cy="1455420"/>
+                    </a:xfrm>
+                    <a:prstGeom prst="rect">
+                      <a:avLst/>
+                    </a:prstGeom>
+                    <a:noFill/>
+                    <a:ln>
+                      <a:noFill/>
+                    </a:ln>
+                  </pic:spPr>
+                </pic:pic>
+              </a:graphicData>
+            </a:graphic>
+          </wp:inline>
+        </w:drawing>
       </w:r>
     </w:p>
     <w:p>
@@ -1666,7 +1649,6 @@
         </w:rPr>
         <w:t xml:space="preserve"> </w:t>
       </w:r>
-      <w:proofErr w:type="gramStart"/>
       <w:r>
         <w:rPr>
           <w:rFonts w:eastAsia="Calibri"/>
@@ -1679,15 +1661,7 @@
           <w:rFonts w:eastAsia="Calibri"/>
           <w:lang w:eastAsia="es-MX"/>
         </w:rPr>
-        <w:t xml:space="preserve"> bonos</w:t>
-      </w:r>
-      <w:proofErr w:type="gramEnd"/>
-      <w:r>
-        <w:rPr>
-          <w:rFonts w:eastAsia="Calibri"/>
-          <w:lang w:eastAsia="es-MX"/>
-        </w:rPr>
-        <w:t xml:space="preserve"> de diciembre 2023 y enero 2024 tuvieron una incidencia del 55% en el haber mensual, acumulando una incidencia en el período del 210%, la cual surge de comparar cuánto representó el bono en cada haber mensual, sumando así los aumentos diferenciales acumulados. </w:t>
+        <w:t xml:space="preserve"> bonos de diciembre 2023 y enero 2024 tuvieron una incidencia del 55% en el haber mensual, acumulando una incidencia en el período del 210%, la cual surge de comparar cuánto representó el bono en cada haber mensual, sumando así los aumentos diferenciales acumulados. </w:t>
       </w:r>
     </w:p>
     <w:p>
@@ -1751,7 +1725,7 @@
         </w:rPr>
         <w:t xml:space="preserve"> (</w:t>
       </w:r>
-      <w:hyperlink r:id="rId9">
+      <w:hyperlink r:id="rId10">
         <w:r>
           <w:rPr>
             <w:rFonts w:eastAsia="Calibri"/>
@@ -1859,21 +1833,12 @@
         </w:rPr>
         <w:t xml:space="preserve">daño causado en el </w:t>
       </w:r>
-      <w:proofErr w:type="gramStart"/>
       <w:r>
         <w:rPr>
           <w:rFonts w:eastAsia="Calibri"/>
           <w:lang w:eastAsia="es-MX"/>
         </w:rPr>
-        <w:t>pasado ,</w:t>
-      </w:r>
-      <w:proofErr w:type="gramEnd"/>
-      <w:r>
-        <w:rPr>
-          <w:rFonts w:eastAsia="Calibri"/>
-          <w:lang w:eastAsia="es-MX"/>
-        </w:rPr>
-        <w:t xml:space="preserve"> pese a haber admitido el fracaso de la fórmula de movilidad jubilatoria , la pérdida que significo para los jubilados, y la situación de emergencia en que los colocó</w:t>
+        <w:t>pasado , pese a haber admitido el fracaso de la fórmula de movilidad jubilatoria , la pérdida que significo para los jubilados, y la situación de emergencia en que los colocó</w:t>
       </w:r>
       <w:r>
         <w:rPr>
@@ -1940,7 +1905,7 @@
         </w:rPr>
         <w:t xml:space="preserve"> (</w:t>
       </w:r>
-      <w:hyperlink r:id="rId10" w:history="1">
+      <w:hyperlink r:id="rId11" w:history="1">
         <w:r>
           <w:rPr>
             <w:bCs/>
@@ -2064,52 +2029,38 @@
         <w:rPr>
           <w:lang w:eastAsia="es-MX"/>
         </w:rPr>
-        <w:t xml:space="preserve">La fórmula de movilidad de la ley 27.609 no tiene como un componente directo la </w:t>
-      </w:r>
-      <w:proofErr w:type="gramStart"/>
-      <w:r>
+        <w:t xml:space="preserve">La fórmula de movilidad de la ley 27.609 no tiene como un componente directo la inflación , sino otras variables que han sido modificadas por el gobierno de turno, como son la recaudación tributaria, los recursos o los beneficiarios del sistema, y que la forma en que da los aumentos tienen un rezago que es insostenible en el periodo inflacionario que vivimos, dado que los jubilados viven con el aumento de las variables económicas con 6 a 9 meses de rezago. </w:t>
+      </w:r>
+    </w:p>
+    <w:p>
+      <w:pPr>
+        <w:ind w:firstLine="1560"/>
+        <w:jc w:val="both"/>
         <w:rPr>
           <w:lang w:eastAsia="es-MX"/>
         </w:rPr>
-        <w:t>inflación ,</w:t>
-      </w:r>
-      <w:proofErr w:type="gramEnd"/>
+      </w:pPr>
       <w:r>
         <w:rPr>
           <w:lang w:eastAsia="es-MX"/>
         </w:rPr>
-        <w:t xml:space="preserve"> sino otras variables que han sido modificadas por el gobierno de turno, como son la recaudación tributaria, los recursos o los beneficiarios del sistema, y que la forma en que da los aumentos tienen un rezago que es insostenible en el periodo inflacionario que vivimos, dado que los jubilados viven con el aumento de las variables económicas con 6 a 9 meses de rezago. </w:t>
-      </w:r>
-    </w:p>
-    <w:p>
-      <w:pPr>
-        <w:ind w:firstLine="1560"/>
-        <w:jc w:val="both"/>
+        <w:t xml:space="preserve">Los  bonos otorgados a las jubilaciones mínimas, a diciembre de 2023,  parecería colocar a los jubilados en una situación similar a lo que sucedió en el período 2002 a 2006 que obligó a que la CSJN dictara el fallo  </w:t>
+      </w:r>
+      <w:proofErr w:type="spellStart"/>
+      <w:r>
         <w:rPr>
           <w:lang w:eastAsia="es-MX"/>
         </w:rPr>
-      </w:pPr>
+        <w:t>Badaro</w:t>
+      </w:r>
+      <w:proofErr w:type="spellEnd"/>
       <w:r>
         <w:rPr>
           <w:lang w:eastAsia="es-MX"/>
         </w:rPr>
-        <w:t xml:space="preserve">Los  bonos otorgados a las jubilaciones mínimas, a diciembre de 2023,  parecería colocar a los jubilados en una situación similar a lo que sucedió en el período 2002 a 2006 que obligó a que la CSJN dictara el fallo  </w:t>
-      </w:r>
-      <w:proofErr w:type="spellStart"/>
-      <w:r>
-        <w:rPr>
-          <w:lang w:eastAsia="es-MX"/>
-        </w:rPr>
-        <w:t>Badaro</w:t>
-      </w:r>
-      <w:proofErr w:type="spellEnd"/>
-      <w:r>
-        <w:rPr>
-          <w:lang w:eastAsia="es-MX"/>
-        </w:rPr>
         <w:t xml:space="preserve"> (</w:t>
       </w:r>
-      <w:hyperlink r:id="rId11">
+      <w:hyperlink r:id="rId12">
         <w:r>
           <w:rPr>
             <w:color w:val="0563C1"/>
@@ -2160,11 +2111,54 @@
           <w:noProof/>
           <w:lang w:eastAsia="es-MX"/>
         </w:rPr>
-        <w:pict w14:anchorId="70DC4E81">
-          <v:shape id="_x0000_i1026" type="#_x0000_t75" alt="Gráfico, Gráfico de barras&#10;&#10;Descripción generada automáticamente" style="width:252pt;height:171.7pt;visibility:visible">
-            <v:imagedata r:id="rId12" o:title="Gráfico, Gráfico de barras&#10;&#10;Descripción generada automáticamente"/>
-          </v:shape>
-        </w:pict>
+        <w:drawing>
+          <wp:inline distT="0" distB="0" distL="0" distR="0" wp14:anchorId="70DC4E81" wp14:editId="28089D57">
+            <wp:extent cx="3200400" cy="2179320"/>
+            <wp:effectExtent l="0" t="0" r="0" b="0"/>
+            <wp:docPr id="1002" name="Imagen 2" descr="Gráfico, Gráfico de barras&#10;&#10;Descripción generada automáticamente"/>
+            <wp:cNvGraphicFramePr>
+              <a:graphicFrameLocks xmlns:a="http://schemas.openxmlformats.org/drawingml/2006/main" noChangeAspect="1"/>
+            </wp:cNvGraphicFramePr>
+            <a:graphic xmlns:a="http://schemas.openxmlformats.org/drawingml/2006/main">
+              <a:graphicData uri="http://schemas.openxmlformats.org/drawingml/2006/picture">
+                <pic:pic xmlns:pic="http://schemas.openxmlformats.org/drawingml/2006/picture">
+                  <pic:nvPicPr>
+                    <pic:cNvPr id="0" name="Picture 2" descr="Gráfico, Gráfico de barras&#10;&#10;Descripción generada automáticamente"/>
+                    <pic:cNvPicPr>
+                      <a:picLocks noChangeAspect="1" noChangeArrowheads="1"/>
+                    </pic:cNvPicPr>
+                  </pic:nvPicPr>
+                  <pic:blipFill>
+                    <a:blip r:embed="rId13">
+                      <a:extLst>
+                        <a:ext uri="{28A0092B-C50C-407E-A947-70E740481C1C}">
+                          <a14:useLocalDpi xmlns:a14="http://schemas.microsoft.com/office/drawing/2010/main" val="0"/>
+                        </a:ext>
+                      </a:extLst>
+                    </a:blip>
+                    <a:srcRect/>
+                    <a:stretch>
+                      <a:fillRect/>
+                    </a:stretch>
+                  </pic:blipFill>
+                  <pic:spPr bwMode="auto">
+                    <a:xfrm>
+                      <a:off x="0" y="0"/>
+                      <a:ext cx="3200400" cy="2179320"/>
+                    </a:xfrm>
+                    <a:prstGeom prst="rect">
+                      <a:avLst/>
+                    </a:prstGeom>
+                    <a:noFill/>
+                    <a:ln>
+                      <a:noFill/>
+                    </a:ln>
+                  </pic:spPr>
+                </pic:pic>
+              </a:graphicData>
+            </a:graphic>
+          </wp:inline>
+        </w:drawing>
       </w:r>
     </w:p>
     <w:p>
@@ -2182,7 +2176,7 @@
         </w:rPr>
         <w:t xml:space="preserve">Solicito analice el pedido de inconstitucionalidad teniendo en cuenta el desarrollo que hace la CSJN sobre el  </w:t>
       </w:r>
-      <w:hyperlink r:id="rId13" w:history="1">
+      <w:hyperlink r:id="rId14" w:history="1">
         <w:r>
           <w:rPr>
             <w:rFonts w:eastAsia="Calibri"/>
@@ -2219,7 +2213,7 @@
         </w:rPr>
         <w:t xml:space="preserve"> (</w:t>
       </w:r>
-      <w:hyperlink r:id="rId14" w:history="1">
+      <w:hyperlink r:id="rId15" w:history="1">
         <w:r>
           <w:rPr>
             <w:rFonts w:eastAsia="Calibri"/>
@@ -2242,7 +2236,7 @@
         </w:rPr>
         <w:t xml:space="preserve">Fallos  </w:t>
       </w:r>
-      <w:hyperlink r:id="rId15" w:history="1">
+      <w:hyperlink r:id="rId16" w:history="1">
         <w:r>
           <w:rPr>
             <w:rFonts w:eastAsia="Calibri"/>
@@ -2260,7 +2254,7 @@
         </w:rPr>
         <w:t>328:566),</w:t>
       </w:r>
-      <w:hyperlink r:id="rId16" w:history="1">
+      <w:hyperlink r:id="rId17" w:history="1">
         <w:r>
           <w:rPr>
             <w:rFonts w:eastAsia="Calibri"/>
@@ -2278,7 +2272,7 @@
         </w:rPr>
         <w:t>(328:1602),</w:t>
       </w:r>
-      <w:hyperlink r:id="rId17" w:history="1">
+      <w:hyperlink r:id="rId18" w:history="1">
         <w:r>
           <w:rPr>
             <w:rFonts w:eastAsia="Calibri"/>
@@ -2412,7 +2406,7 @@
         </w:rPr>
         <w:t>344:1788), “</w:t>
       </w:r>
-      <w:hyperlink r:id="rId18" w:history="1">
+      <w:hyperlink r:id="rId19" w:history="1">
         <w:r>
           <w:rPr>
             <w:rFonts w:eastAsia="Calibri"/>
@@ -2448,7 +2442,7 @@
         </w:rPr>
         <w:t xml:space="preserve">Las modificaciones en la fórmula de cálculo de la movilidad previsional, no puede proyectarse en perjuicio de los jubilados y pensionados, debiendo adoptarse una solución que se adecue a los principios y garantías de la Constitución Nacional y favorezca la progresividad de los derechos humanos. Al respecto cabe recordar que el Alto Tribunal sostuvo que el artículo 75, inciso 23, de la Constitución Nacional fortalece la vigencia del principio de progresividad en materia previsional, descalificando todo accionar gubernamental que en la práctica de un resultado regresivo en el goce efectivo de los derechos </w:t>
       </w:r>
-      <w:hyperlink r:id="rId19" w:history="1">
+      <w:hyperlink r:id="rId20" w:history="1">
         <w:r>
           <w:rPr>
             <w:rFonts w:eastAsia="Calibri"/>
@@ -2642,7 +2636,7 @@
         </w:rPr>
         <w:t>Que, por último, cabe destacar que es precisamente en tiempos de crisis económica cuando la actualidad de los derechos sociales cobra su máximo significado. En tales etapas críticas, deben profundizarse las respuestas institucionales en favor de los grupos más débiles y postergados, pues son las democracias avanzadas y maduras las que refuerzan la capacidad de los individuos y atienden las situaciones de vulnerabilidad en momentos coyunturales adversos”(</w:t>
       </w:r>
-      <w:hyperlink r:id="rId20">
+      <w:hyperlink r:id="rId21">
         <w:r>
           <w:rPr>
             <w:rFonts w:eastAsia="Calibri"/>
@@ -2758,7 +2752,23 @@
           <w:color w:val="000000"/>
           <w:lang w:eastAsia="es-AR"/>
         </w:rPr>
-        <w:t>, donde si bien se refería al índice de actualización de remuneraciones, aplica también para la pauta de movilidad.</w:t>
+        <w:t xml:space="preserve">, donde si bien se refería al índice de actualización de remuneraciones, aplica también para la pauta de movilidad.</w:t>
+      </w:r>
+      <w:r>
+        <w:rPr>
+          <w:rFonts w:eastAsia="Calibri"/>
+          <w:color w:val="000000"/>
+          <w:lang w:eastAsia="es-AR"/>
+        </w:rPr>
+        <w:t xml:space="preserve"> </w:t>
+      </w:r>
+      <w:r>
+        <w:rPr>
+          <w:rFonts w:eastAsia="Calibri"/>
+          <w:color w:val="000000"/>
+          <w:lang w:eastAsia="es-AR"/>
+        </w:rPr>
+        <w:t xml:space="preserve"> </w:t>
       </w:r>
     </w:p>
     <w:p>
@@ -2767,7 +2777,6 @@
         <w:autoSpaceDN w:val="0"/>
         <w:adjustRightInd w:val="0"/>
         <w:spacing w:line="276" w:lineRule="auto"/>
-        <w:ind w:left="1080"/>
         <w:jc w:val="both"/>
         <w:rPr>
           <w:b/>
@@ -2784,7 +2793,7 @@
         <w:autoSpaceDE w:val="0"/>
         <w:autoSpaceDN w:val="0"/>
         <w:adjustRightInd w:val="0"/>
-        <w:spacing w:line="276" w:lineRule="auto"/>
+        <w:ind w:left="1146"/>
         <w:jc w:val="both"/>
         <w:rPr>
           <w:b/>
@@ -2796,67 +2805,290 @@
           <w:b/>
           <w:bCs/>
         </w:rPr>
-        <w:t>Solicito ordene expresamente el reajuste del haber</w:t>
-      </w:r>
-    </w:p>
-    <w:p>
-      <w:pPr>
-        <w:autoSpaceDE w:val="0"/>
-        <w:autoSpaceDN w:val="0"/>
-        <w:adjustRightInd w:val="0"/>
-        <w:spacing w:line="276" w:lineRule="auto"/>
-        <w:ind w:firstLine="1134"/>
-        <w:jc w:val="both"/>
-      </w:pPr>
-      <w:r>
-        <w:t>Solicito que una vez aprobada la ampliación de liquidación</w:t>
-      </w:r>
-      <w:r>
-        <w:t xml:space="preserve">, </w:t>
-      </w:r>
-      <w:r>
-        <w:t>se intime al organismo previsional</w:t>
-      </w:r>
-      <w:r>
-        <w:t xml:space="preserve"> a que proceda a reajustar el haber de mi </w:t>
-      </w:r>
-      <w:proofErr w:type="gramStart"/>
-      <w:r>
-        <w:t>mandante ,</w:t>
-      </w:r>
-      <w:proofErr w:type="gramEnd"/>
-      <w:r>
+        <w:t>INCOSTITUCIONALIDAD DE LA LEY 27.426</w:t>
+      </w:r>
+    </w:p>
+    <w:p>
+      <w:pPr>
+        <w:autoSpaceDE w:val="0"/>
+        <w:autoSpaceDN w:val="0"/>
+        <w:adjustRightInd w:val="0"/>
+        <w:ind w:firstLine="708"/>
+        <w:jc w:val="both"/>
+        <w:rPr>
+          <w:bCs/>
+          <w:i/>
+          <w:iCs/>
+        </w:rPr>
+      </w:pPr>
+      <w:r>
+        <w:rPr>
+          <w:bCs/>
+        </w:rPr>
+        <w:t>Esta parte solicita la inconstitucionalidad del art 2 de la ley 27.426: “</w:t>
+      </w:r>
+      <w:r>
+        <w:rPr>
+          <w:bCs/>
+          <w:i/>
+          <w:iCs/>
+        </w:rPr>
+        <w:t xml:space="preserve"> la primera actualización en base a la nueva movilidad dispuesta se haría efectiva a partir del 1° de marzo de 2018.</w:t>
+      </w:r>
+      <w:r>
+        <w:rPr>
+          <w:bCs/>
+        </w:rPr>
+        <w:t>”</w:t>
+      </w:r>
+    </w:p>
+    <w:p>
+      <w:pPr>
+        <w:autoSpaceDE w:val="0"/>
+        <w:autoSpaceDN w:val="0"/>
+        <w:adjustRightInd w:val="0"/>
+        <w:ind w:firstLine="708"/>
+        <w:jc w:val="both"/>
+        <w:rPr>
+          <w:bCs/>
+        </w:rPr>
+      </w:pPr>
+      <w:r>
+        <w:rPr>
+          <w:bCs/>
+        </w:rPr>
+        <w:t>La constitucionalidad de una norma que fije nuevas pautas de movilidad reconoce un límite temporal que no puede ser infringido sin lesionar derechos constitucionales de los beneficiarios y afectando los s derechos de los jubilados por cuanto la norma pretende tener vigencia desde antes de su sanción, alterando la situación jurídica consolidada al amparo de una norma anterior. La incidencia del mismo en el haber de mi mandante afecta derechos constitucionales lo cual torna inconstitucional al art 2 de la ley 27.426.</w:t>
+      </w:r>
+    </w:p>
+    <w:p>
+      <w:pPr>
+        <w:autoSpaceDE w:val="0"/>
+        <w:autoSpaceDN w:val="0"/>
+        <w:adjustRightInd w:val="0"/>
+        <w:ind w:firstLine="708"/>
+        <w:jc w:val="both"/>
+        <w:rPr>
+          <w:bCs/>
+        </w:rPr>
+      </w:pPr>
+      <w:r>
+        <w:rPr>
+          <w:bCs/>
+        </w:rPr>
+        <w:t xml:space="preserve">La modificación de la ley de movilidad no solo plantea un cambió en la fórmula determinada para calcular la movilidad de las prestaciones, lo cual está bien porque es una facultad del congreso, pero que además establece que la primera actualización se practicará en marzo de 2018, afectando con ello la movilidad que para dicho mes ya se había devengado de conformidad con la normativa anterior pretendiendo así aplicarse retroactivamente. </w:t>
+      </w:r>
+    </w:p>
+    <w:p>
+      <w:pPr>
+        <w:autoSpaceDE w:val="0"/>
+        <w:autoSpaceDN w:val="0"/>
+        <w:adjustRightInd w:val="0"/>
+        <w:ind w:firstLine="708"/>
+        <w:jc w:val="both"/>
+        <w:rPr>
+          <w:bCs/>
+        </w:rPr>
+      </w:pPr>
+      <w:r>
+        <w:rPr>
+          <w:bCs/>
+        </w:rPr>
+        <w:t xml:space="preserve">El art 7 Código Civil y Comercial de la Nación establece respecto de la eficacia temporal de las normas que </w:t>
+      </w:r>
+      <w:r>
+        <w:rPr>
+          <w:bCs/>
+          <w:i/>
+          <w:iCs/>
+        </w:rPr>
+        <w:t>“a partir de su entrada en vigencia, las leyes se aplican a las consecuencias de las relaciones y situaciones jurídicas existentes. Las leyes no tienen efecto retroactivo, sean o no de orden público, excepto disposición en contrario. La retroactividad establecida por la ley no puede afectar derechos amparados por garantías constitucionales”.</w:t>
+      </w:r>
+    </w:p>
+    <w:p>
+      <w:pPr>
+        <w:autoSpaceDE w:val="0"/>
+        <w:autoSpaceDN w:val="0"/>
+        <w:adjustRightInd w:val="0"/>
+        <w:ind w:firstLine="708"/>
+        <w:jc w:val="both"/>
+        <w:rPr>
+          <w:bCs/>
+        </w:rPr>
+      </w:pPr>
+      <w:r>
+        <w:rPr>
+          <w:bCs/>
+        </w:rPr>
+        <w:t>Es decir que a la relación o situación ya constituida se le aplicará la ley nueva sancionada, para regir las instancias aún no cumplidas de dicha relación/situación. Solo las instancias ya finalizadas estarán regidas por la ley anterior.</w:t>
+      </w:r>
+    </w:p>
+    <w:p>
+      <w:pPr>
+        <w:autoSpaceDE w:val="0"/>
+        <w:autoSpaceDN w:val="0"/>
+        <w:adjustRightInd w:val="0"/>
+        <w:ind w:firstLine="708"/>
+        <w:jc w:val="both"/>
+        <w:rPr>
+          <w:bCs/>
+        </w:rPr>
+      </w:pPr>
+      <w:r>
+        <w:rPr>
+          <w:bCs/>
+        </w:rPr>
+        <w:t>Ahora bien, la norma, cuya inconstitucionalidad se peticiona, al derogar la anterior fórmula de movilidad establecida por la Ley 26.417, dejó sin efecto el ajuste que ésta contemplaba y ordenó aplicar un nuevo cálculo de la movilidad a periodos abarcados por la anterior ley, con carácter retroactivo, alterando con ello el alcance jurídico de las consecuencias de los actos o hechos realizados en su momento bajo el anterior régimen legal.</w:t>
+      </w:r>
+    </w:p>
+    <w:p>
+      <w:pPr>
+        <w:autoSpaceDE w:val="0"/>
+        <w:autoSpaceDN w:val="0"/>
+        <w:adjustRightInd w:val="0"/>
+        <w:ind w:firstLine="708"/>
+        <w:jc w:val="both"/>
+        <w:rPr>
+          <w:bCs/>
+        </w:rPr>
+      </w:pPr>
+      <w:r>
+        <w:rPr>
+          <w:bCs/>
+        </w:rPr>
+        <w:t>Es decir que en el supuesto de haberes percibidos bajo el régimen anterior, donde la situación jurídica se consolidó al amparo de la ley derogada, y respecto de los cuales mi mandante tenía un derecho adquirido a que el reajuste se realizara conforme la misma, la modificación de la fórmula produjo en lesión constitucional del derecho de propiedad, dado que la misma arroja un porcentaje de actualización sensiblemente inferior al que resultaría de aplicar la anterior norma y deja fuera del cálculo todo un trimestre que ya se había devengado.</w:t>
+      </w:r>
+    </w:p>
+    <w:p>
+      <w:pPr>
+        <w:autoSpaceDE w:val="0"/>
+        <w:autoSpaceDN w:val="0"/>
+        <w:adjustRightInd w:val="0"/>
+        <w:ind w:firstLine="708"/>
+        <w:jc w:val="both"/>
+        <w:rPr>
+          <w:bCs/>
+        </w:rPr>
+      </w:pPr>
+      <w:r>
+        <w:rPr>
+          <w:bCs/>
+        </w:rPr>
+        <w:t>Por Resolución E 2/2018  de la S.S.S., el valor de la movilidad correspondiente al mes de marzo de 2018, fue establecido en un 5,71%, conforme lo previsto en la Ley 27.426  cuando el porcentaje previsto conforme la fórmula de la Ley 26.417, estaba estimado entre un 12% y 14% arrojando finalmente un aumento en marzo de 2018 de  14.06%.</w:t>
+      </w:r>
+    </w:p>
+    <w:p>
+      <w:pPr>
+        <w:autoSpaceDE w:val="0"/>
+        <w:autoSpaceDN w:val="0"/>
+        <w:adjustRightInd w:val="0"/>
+        <w:ind w:firstLine="708"/>
+        <w:jc w:val="both"/>
+        <w:rPr>
+          <w:bCs/>
+        </w:rPr>
+      </w:pPr>
+      <w:r>
+        <w:rPr>
+          <w:bCs/>
+        </w:rPr>
+        <w:t>La Ley 27.426 establece que la recomposición del haber se dará en marzo, junio, septiembre y diciembre de cada año. Para determinar el porcentaje correspondiente a marzo se considerará el porcentaje que arroje la fórmula en función de la variación del IPCN y del RIPTE en el tercer trimestre del año previo (julio – septiembre). Para junio, se tomarán los datos del período que va de octubre a diciembre; y así sucesivamente (para septiembre y diciembre, las referencias del primer y el segundo trimestre respectivamente).</w:t>
+      </w:r>
+    </w:p>
+    <w:p>
+      <w:pPr>
+        <w:autoSpaceDE w:val="0"/>
+        <w:autoSpaceDN w:val="0"/>
+        <w:adjustRightInd w:val="0"/>
+        <w:ind w:firstLine="708"/>
+        <w:jc w:val="both"/>
+        <w:rPr>
+          <w:bCs/>
+        </w:rPr>
+      </w:pPr>
+      <w:r>
+        <w:rPr>
+          <w:bCs/>
+        </w:rPr>
+        <w:t>En otras palabras, para el aumento de marzo 2018, con la normativa anterior el cierre se hubiese producido el 31.12.2017, mientras que, con la nueva fórmula, dicho cierre se retrotrajo a septiembre de 2017, cuando ya se habían devengado más de 5 meses y 29 días, que conforme la ley 26.417, hubiesen formado parte de la movilidad de marzo 2018. Produciéndose así un atraso de seis meses en el periodo de referencia, y difiriéndose el último trimestre para el aumento correspondiente a junio de este año.</w:t>
+      </w:r>
+    </w:p>
+    <w:p>
+      <w:pPr>
+        <w:autoSpaceDE w:val="0"/>
+        <w:autoSpaceDN w:val="0"/>
+        <w:adjustRightInd w:val="0"/>
+        <w:ind w:firstLine="708"/>
+        <w:jc w:val="both"/>
+        <w:rPr>
+          <w:bCs/>
+        </w:rPr>
+      </w:pPr>
+      <w:r>
+        <w:rPr>
+          <w:bCs/>
+        </w:rPr>
+        <w:t>Esta última cuestión pretendió ser zanjada mediante la sanción del Dto. 1058/2018 que dispuso el pago de un “subsidio extraordinario” por única vez, y solo aplicable a aquellos beneficiarios que no perciben haberes superiores a los $10.000 Claramente, dicho subsidio extraordinario – que fue otorgado teniendo en mira las consecuencias que sobre los haberes de los pasivos tendría la sanción de la Ley 27.426 pero no alcanza a paliar el gravamen producido, desde el momento en que es otorgado por única vez, y no se aplica a la totalidad del universo de beneficiarios, sino solo aquellos que su prestación es inferior a la suma de $10.000 y que no es el caso de mi mandante, por lo que no cobró ese bono.</w:t>
+      </w:r>
+    </w:p>
+    <w:p>
+      <w:pPr>
+        <w:autoSpaceDE w:val="0"/>
+        <w:autoSpaceDN w:val="0"/>
+        <w:adjustRightInd w:val="0"/>
+        <w:ind w:firstLine="708"/>
+        <w:jc w:val="both"/>
+        <w:rPr>
+          <w:bCs/>
+        </w:rPr>
+      </w:pPr>
+      <w:r>
+        <w:rPr>
+          <w:bCs/>
+        </w:rPr>
+        <w:t>La merma en el haber de mi mandante aunque en el momento, 03-2018,  no se considere “confiscatoria” por ser del 8.9%, el no  haber aplicado el régimen de la ley 26.417 ya devengado, afecta derechos alimentarios que cuentan con garantía constitucional y vulnerando así los arts. 14 bis y 17 de la C.N, a la larga si se producirá la confiscatoriedad, ya que al tener mal determinado el haber de marzo de 2018, los sucesivos aumentos se harán sobre un haber mal movilizado, conforme lo acredito en la liquidación que adjunto.</w:t>
+      </w:r>
+    </w:p>
+    <w:p>
+      <w:pPr>
+        <w:autoSpaceDE w:val="0"/>
+        <w:autoSpaceDN w:val="0"/>
+        <w:adjustRightInd w:val="0"/>
+        <w:ind w:firstLine="708"/>
+        <w:jc w:val="both"/>
+        <w:rPr>
+          <w:bCs/>
+        </w:rPr>
+      </w:pPr>
+      <w:r>
+        <w:rPr>
+          <w:bCs/>
+        </w:rPr>
+        <w:t xml:space="preserve">Solicito expresamente se declare la inconstitucionalidad del art 2 de la ley 27.426, y se ordene que la movilidad correspondiente al mes de marzo de 2018 sea determinada de conformidad con las pautas fijadas en la Ley 26.417, debiendo empezar a aplicarse la nueva movilidad establecida por Ley 27.426 a partir del incremento correspondiente al mensual septiembre 2018.</w:t>
+      </w:r>
+      <w:r>
+        <w:rPr>
+          <w:bCs/>
+        </w:rPr>
         <w:t xml:space="preserve"> </w:t>
       </w:r>
       <w:r>
-        <w:t>consignando de manera clara el haber aprobado , y que lo sea</w:t>
-      </w:r>
-      <w:r>
-        <w:rPr>
-          <w:color w:val="FF0000"/>
-        </w:rPr>
-        <w:t xml:space="preserve">  </w:t>
-      </w:r>
-      <w:r>
-        <w:t>bajo apercibimiento de aplicar astreintes</w:t>
-      </w:r>
-      <w:r>
-        <w:t xml:space="preserve"> ejemplificativas</w:t>
-      </w:r>
-      <w:r>
-        <w:t xml:space="preserve"> por cada día de demora en efectivizar la medida ordenada</w:t>
-      </w:r>
-      <w:r>
-        <w:t xml:space="preserve">, como así también se identifique al funcionario responsable de cumplir con la manda judicial , el cual deberá informar si creo la </w:t>
-      </w:r>
-      <w:proofErr w:type="spellStart"/>
-      <w:r>
-        <w:t>secuenta</w:t>
-      </w:r>
-      <w:proofErr w:type="spellEnd"/>
-      <w:r>
-        <w:t>.</w:t>
-      </w:r>
+        <w:rPr>
+          <w:bCs/>
+        </w:rPr>
+        <w:t xml:space="preserve"> </w:t>
+      </w:r>
+    </w:p>
+    <w:p>
+      <w:pPr>
+        <w:autoSpaceDE w:val="0"/>
+        <w:autoSpaceDN w:val="0"/>
+        <w:adjustRightInd w:val="0"/>
+        <w:ind w:firstLine="708"/>
+        <w:jc w:val="both"/>
+        <w:rPr>
+          <w:bCs/>
+        </w:rPr>
+      </w:pPr>
     </w:p>
     <w:p>
       <w:pPr>
@@ -2867,67 +3099,401 @@
         <w:autoSpaceDE w:val="0"/>
         <w:autoSpaceDN w:val="0"/>
         <w:adjustRightInd w:val="0"/>
-        <w:spacing w:line="276" w:lineRule="auto"/>
-        <w:jc w:val="both"/>
-      </w:pPr>
-      <w:r>
-        <w:tab/>
-      </w:r>
-      <w:r>
+        <w:ind w:left="1146"/>
+        <w:jc w:val="both"/>
         <w:rPr>
           <w:b/>
           <w:bCs/>
         </w:rPr>
-        <w:t>SOLICITO REGULE HONORARIOS</w:t>
-      </w:r>
-    </w:p>
-    <w:p>
-      <w:pPr>
-        <w:autoSpaceDE w:val="0"/>
-        <w:autoSpaceDN w:val="0"/>
-        <w:adjustRightInd w:val="0"/>
-        <w:spacing w:line="276" w:lineRule="auto"/>
-        <w:ind w:firstLine="1134"/>
-        <w:jc w:val="both"/>
-      </w:pPr>
-      <w:r>
-        <w:t xml:space="preserve">Solicito regule honorarios y tome como base regulatoria la suma de </w:t>
-      </w:r>
-      <w:r>
-        <w:t xml:space="preserve">76.26</w:t>
-      </w:r>
-      <w:r>
-        <w:t xml:space="preserve">, teniendo en cuenta que el valor del UMA a la fecha de cierre de la liquidación, </w:t>
-      </w:r>
-      <w:r>
-        <w:t xml:space="preserve">$61.995,00</w:t>
-      </w:r>
-      <w:r>
-        <w:t xml:space="preserve"> y el monto reclamado </w:t>
-      </w:r>
-      <w:r>
-        <w:t xml:space="preserve">$4.727.998,55</w:t>
-      </w:r>
-      <w:r>
-        <w:t xml:space="preserve">, con más los intereses al efectivo pago, de conformidad con lo establecido por la ley 27.423 que en su </w:t>
+      </w:pPr>
+      <w:r>
+        <w:rPr>
+          <w:b/>
+          <w:bCs/>
+        </w:rPr>
+        <w:t>INCOSTITUCIONALIDAD DE LA LEY 27.</w:t>
+      </w:r>
+      <w:r>
+        <w:rPr>
+          <w:b/>
+          <w:bCs/>
+        </w:rPr>
+        <w:t>541</w:t>
+      </w:r>
+    </w:p>
+    <w:p>
+      <w:pPr>
+        <w:autoSpaceDE w:val="0"/>
+        <w:autoSpaceDN w:val="0"/>
+        <w:adjustRightInd w:val="0"/>
+        <w:ind w:firstLine="708"/>
+        <w:jc w:val="both"/>
+        <w:rPr>
+          <w:b/>
+          <w:bCs/>
+        </w:rPr>
+      </w:pPr>
+      <w:r>
+        <w:rPr>
+          <w:bCs/>
+        </w:rPr>
+        <w:t xml:space="preserve">Al haber visto que los aumentos de 2020 dados por decreto fueron muy inferiores a los que hubiera correspondido conforme ley 27.426, solicito se expida y declare la inconstitucionalidad de la ley 27.541, del art 1 en cuanto declara la emergencia previsional , del  art 2 inc. </w:t>
       </w:r>
       <w:proofErr w:type="spellStart"/>
       <w:r>
-        <w:t>articulo</w:t>
+        <w:rPr>
+          <w:bCs/>
+        </w:rPr>
+        <w:t>e</w:t>
       </w:r>
       <w:proofErr w:type="spellEnd"/>
       <w:r>
-        <w:t xml:space="preserve"> 52 establece: “Aun sin petición del interesado, al dictarse sentencia se regularán los honorarios respectivos de los abogados y procuradores de las partes y de los auxiliares de Justicia. A los efectos de la regulación se tendrán en cuenta los intereses, los frutos y los accesorios, que integrarán la base regulatoria según lo establecido en los artículos 22, 23 y 24.”</w:t>
-      </w:r>
-    </w:p>
-    <w:p>
-      <w:pPr>
-        <w:autoSpaceDE w:val="0"/>
-        <w:autoSpaceDN w:val="0"/>
-        <w:adjustRightInd w:val="0"/>
-        <w:spacing w:line="276" w:lineRule="auto"/>
-        <w:ind w:firstLine="1134"/>
-        <w:jc w:val="both"/>
+        <w:rPr>
+          <w:bCs/>
+        </w:rPr>
+        <w:t xml:space="preserve">, del art 55 y 56, como así también de los decretos 163/2020, 495/2020 , el 542/2020, 692/2020, y 899/2020 , en cuanto otorga aumentos insuficientes, extiende por 6 meses más la suspensión establecida por el art. 55 de la ley 27.541 respecto de la aplicación de la movilidad dispuesta por el art. 32 de la ley previsional 24.241 por ser confiscatoria, por violar el principio de igualdad y de razonabilidad de las leyes previsto en los art 16 y 28 de la CN y el principio de progresividad garantizado por la ley 27.360 que ratifica la convención interamericana de adultos mayores. </w:t>
+      </w:r>
+    </w:p>
+    <w:p>
+      <w:pPr>
+        <w:autoSpaceDE w:val="0"/>
+        <w:autoSpaceDN w:val="0"/>
+        <w:adjustRightInd w:val="0"/>
+        <w:ind w:firstLine="708"/>
+        <w:jc w:val="both"/>
+        <w:rPr>
+          <w:bCs/>
+        </w:rPr>
+      </w:pPr>
+      <w:r>
+        <w:rPr>
+          <w:bCs/>
+        </w:rPr>
+        <w:t xml:space="preserve">Dictados los decretos 163/2020, 495/20, 542/2020 y 692/2020 y 899/2020 solicito VS se expida y declare la inconstitucionalidad de la ley 27.541, y sus decretos reglamentarios, por ser confiscatoria, por violar el principio de igualdad y de razonabilidad de las leyes previsto en los art 16 y 28 de la CN y el principio de progresividad garantizado por la ley 27.360 que ratifica la convención interamericana de adultos mayores.  La ley y su reglamentación es inconstitucional por los siguientes motivos: </w:t>
+      </w:r>
+    </w:p>
+    <w:p>
+      <w:pPr>
+        <w:numPr>
+          <w:ilvl w:val="0"/>
+          <w:numId w:val="19"/>
+        </w:numPr>
+        <w:autoSpaceDE w:val="0"/>
+        <w:autoSpaceDN w:val="0"/>
+        <w:adjustRightInd w:val="0"/>
+        <w:jc w:val="both"/>
+        <w:rPr>
+          <w:bCs/>
+        </w:rPr>
+      </w:pPr>
+      <w:r>
+        <w:rPr>
+          <w:bCs/>
+        </w:rPr>
+        <w:t xml:space="preserve">Porque al igual que el art 2 de la ley 27426 es regresiva, y afecta </w:t>
+      </w:r>
+    </w:p>
+    <w:p>
+      <w:pPr>
+        <w:autoSpaceDE w:val="0"/>
+        <w:autoSpaceDN w:val="0"/>
+        <w:adjustRightInd w:val="0"/>
+        <w:ind w:firstLine="708"/>
+        <w:jc w:val="both"/>
+        <w:rPr>
+          <w:bCs/>
+        </w:rPr>
+      </w:pPr>
+      <w:r>
+        <w:rPr>
+          <w:bCs/>
+        </w:rPr>
+        <w:t xml:space="preserve">el principio de progresividad  </w:t>
+      </w:r>
+    </w:p>
+    <w:p>
+      <w:pPr>
+        <w:numPr>
+          <w:ilvl w:val="0"/>
+          <w:numId w:val="19"/>
+        </w:numPr>
+        <w:autoSpaceDE w:val="0"/>
+        <w:autoSpaceDN w:val="0"/>
+        <w:adjustRightInd w:val="0"/>
+        <w:jc w:val="both"/>
+        <w:rPr>
+          <w:bCs/>
+        </w:rPr>
+      </w:pPr>
+      <w:r>
+        <w:rPr>
+          <w:bCs/>
+        </w:rPr>
+        <w:t xml:space="preserve">No debió haberse delegado la facultad de fijar una garantía </w:t>
+      </w:r>
+    </w:p>
+    <w:p>
+      <w:pPr>
+        <w:autoSpaceDE w:val="0"/>
+        <w:autoSpaceDN w:val="0"/>
+        <w:adjustRightInd w:val="0"/>
+        <w:ind w:firstLine="708"/>
+        <w:jc w:val="both"/>
+        <w:rPr>
+          <w:bCs/>
+        </w:rPr>
+      </w:pPr>
+      <w:r>
+        <w:rPr>
+          <w:bCs/>
+        </w:rPr>
+        <w:t xml:space="preserve">constitucional como es la movilidad jubilatoria. </w:t>
+      </w:r>
+    </w:p>
+    <w:p>
+      <w:pPr>
+        <w:numPr>
+          <w:ilvl w:val="0"/>
+          <w:numId w:val="19"/>
+        </w:numPr>
+        <w:autoSpaceDE w:val="0"/>
+        <w:autoSpaceDN w:val="0"/>
+        <w:adjustRightInd w:val="0"/>
+        <w:jc w:val="both"/>
+        <w:rPr>
+          <w:bCs/>
+        </w:rPr>
+      </w:pPr>
+      <w:r>
+        <w:rPr>
+          <w:bCs/>
+        </w:rPr>
+        <w:t xml:space="preserve">No respeta las bases de la delegación del art 2 </w:t>
+      </w:r>
+      <w:proofErr w:type="spellStart"/>
+      <w:r>
+        <w:rPr>
+          <w:bCs/>
+        </w:rPr>
+        <w:t>inc</w:t>
+      </w:r>
+      <w:proofErr w:type="spellEnd"/>
+      <w:r>
+        <w:rPr>
+          <w:bCs/>
+        </w:rPr>
+        <w:t xml:space="preserve"> e. </w:t>
+      </w:r>
+    </w:p>
+    <w:p>
+      <w:pPr>
+        <w:numPr>
+          <w:ilvl w:val="0"/>
+          <w:numId w:val="19"/>
+        </w:numPr>
+        <w:autoSpaceDE w:val="0"/>
+        <w:autoSpaceDN w:val="0"/>
+        <w:adjustRightInd w:val="0"/>
+        <w:jc w:val="both"/>
+        <w:rPr>
+          <w:bCs/>
+        </w:rPr>
+      </w:pPr>
+      <w:r>
+        <w:rPr>
+          <w:bCs/>
+        </w:rPr>
+        <w:t xml:space="preserve">No cumple con los recaudos formales y sustanciales de la doctrina de la emergencia </w:t>
+      </w:r>
+    </w:p>
+    <w:p>
+      <w:pPr>
+        <w:numPr>
+          <w:ilvl w:val="0"/>
+          <w:numId w:val="19"/>
+        </w:numPr>
+        <w:autoSpaceDE w:val="0"/>
+        <w:autoSpaceDN w:val="0"/>
+        <w:adjustRightInd w:val="0"/>
+        <w:jc w:val="both"/>
+        <w:rPr>
+          <w:bCs/>
+        </w:rPr>
+      </w:pPr>
+      <w:r>
+        <w:rPr>
+          <w:bCs/>
+        </w:rPr>
+        <w:t xml:space="preserve">El art 56 establece un régimen diferenciado contrariamente a lo normado por el art 2 </w:t>
+      </w:r>
+    </w:p>
+    <w:p>
+      <w:pPr>
+        <w:numPr>
+          <w:ilvl w:val="0"/>
+          <w:numId w:val="19"/>
+        </w:numPr>
+        <w:autoSpaceDE w:val="0"/>
+        <w:autoSpaceDN w:val="0"/>
+        <w:adjustRightInd w:val="0"/>
+        <w:jc w:val="both"/>
+        <w:rPr>
+          <w:bCs/>
+        </w:rPr>
+      </w:pPr>
+      <w:r>
+        <w:rPr>
+          <w:bCs/>
+        </w:rPr>
+        <w:t xml:space="preserve">Los índices, y por lo tanto la movilidad ya se habían devengado al momento de sancionada la ley de emergencia </w:t>
+      </w:r>
+    </w:p>
+    <w:p>
+      <w:pPr>
+        <w:numPr>
+          <w:ilvl w:val="0"/>
+          <w:numId w:val="19"/>
+        </w:numPr>
+        <w:autoSpaceDE w:val="0"/>
+        <w:autoSpaceDN w:val="0"/>
+        <w:adjustRightInd w:val="0"/>
+        <w:jc w:val="both"/>
+        <w:rPr>
+          <w:bCs/>
+        </w:rPr>
+      </w:pPr>
+      <w:r>
+        <w:rPr>
+          <w:bCs/>
+        </w:rPr>
+        <w:t xml:space="preserve">Los decretos son insuficientes e irrazonables y no cumplen con la garantía de movilidad jubilatoria del 14 bis. </w:t>
+      </w:r>
+    </w:p>
+    <w:p>
+      <w:pPr>
+        <w:numPr>
+          <w:ilvl w:val="0"/>
+          <w:numId w:val="19"/>
+        </w:numPr>
+        <w:autoSpaceDE w:val="0"/>
+        <w:autoSpaceDN w:val="0"/>
+        <w:adjustRightInd w:val="0"/>
+        <w:jc w:val="both"/>
+        <w:rPr>
+          <w:bCs/>
+        </w:rPr>
+      </w:pPr>
+      <w:r>
+        <w:rPr>
+          <w:bCs/>
+        </w:rPr>
+        <w:t xml:space="preserve">Se suspendió la movilidad solo al régimen común que es el que menos percibe. </w:t>
+      </w:r>
+    </w:p>
+    <w:p>
+      <w:pPr>
+        <w:numPr>
+          <w:ilvl w:val="0"/>
+          <w:numId w:val="19"/>
+        </w:numPr>
+        <w:autoSpaceDE w:val="0"/>
+        <w:autoSpaceDN w:val="0"/>
+        <w:adjustRightInd w:val="0"/>
+        <w:jc w:val="both"/>
+        <w:rPr>
+          <w:bCs/>
+        </w:rPr>
+      </w:pPr>
+      <w:r>
+        <w:rPr>
+          <w:bCs/>
+        </w:rPr>
+        <w:t xml:space="preserve">No cumple con la integralidad del haber y la jubilación no guarda su finalidad que es mantener el valor adquisitivo en el tiempo. Perdida en 2020:</w:t>
+      </w:r>
+    </w:p>
+    <w:p>
+      <w:pPr>
+        <w:autoSpaceDE w:val="0"/>
+        <w:autoSpaceDN w:val="0"/>
+        <w:adjustRightInd w:val="0"/>
+        <w:ind w:firstLine="708"/>
+        <w:jc w:val="both"/>
+        <w:rPr>
+          <w:bCs/>
+        </w:rPr>
+      </w:pPr>
+      <w:r>
+        <w:rPr>
+          <w:bCs/>
+          <w:noProof/>
+        </w:rPr>
+        <w:drawing>
+          <wp:inline distT="0" distB="0" distL="0" distR="0" wp14:anchorId="75B45ABB" wp14:editId="100D98BB">
+            <wp:extent cx="4953000" cy="1242060"/>
+            <wp:effectExtent l="0" t="0" r="0" b="0"/>
+            <wp:docPr id="1003" name="Imagen 1" descr="Imagen que contiene Interfaz de usuario gráfica&#10;&#10;Descripción generada automáticamente"/>
+            <wp:cNvGraphicFramePr>
+              <a:graphicFrameLocks xmlns:a="http://schemas.openxmlformats.org/drawingml/2006/main" noChangeAspect="1"/>
+            </wp:cNvGraphicFramePr>
+            <a:graphic xmlns:a="http://schemas.openxmlformats.org/drawingml/2006/main">
+              <a:graphicData uri="http://schemas.openxmlformats.org/drawingml/2006/picture">
+                <pic:pic xmlns:pic="http://schemas.openxmlformats.org/drawingml/2006/picture">
+                  <pic:nvPicPr>
+                    <pic:cNvPr id="0" name="Picture 9" descr="Imagen que contiene Interfaz de usuario gráfica&#10;&#10;Descripción generada automáticamente"/>
+                    <pic:cNvPicPr>
+                      <a:picLocks noChangeAspect="1" noChangeArrowheads="1"/>
+                    </pic:cNvPicPr>
+                  </pic:nvPicPr>
+                  <pic:blipFill>
+                    <a:blip r:embed="rId22">
+                      <a:extLst>
+                        <a:ext uri="{28A0092B-C50C-407E-A947-70E740481C1C}">
+                          <a14:useLocalDpi xmlns:a14="http://schemas.microsoft.com/office/drawing/2010/main" val="0"/>
+                        </a:ext>
+                      </a:extLst>
+                    </a:blip>
+                    <a:srcRect/>
+                    <a:stretch>
+                      <a:fillRect/>
+                    </a:stretch>
+                  </pic:blipFill>
+                  <pic:spPr bwMode="auto">
+                    <a:xfrm>
+                      <a:off x="0" y="0"/>
+                      <a:ext cx="4953000" cy="1242060"/>
+                    </a:xfrm>
+                    <a:prstGeom prst="rect">
+                      <a:avLst/>
+                    </a:prstGeom>
+                    <a:noFill/>
+                    <a:ln>
+                      <a:noFill/>
+                    </a:ln>
+                  </pic:spPr>
+                </pic:pic>
+              </a:graphicData>
+            </a:graphic>
+          </wp:inline>
+        </w:drawing>
+      </w:r>
+      <w:r>
+        <w:rPr>
+          <w:bCs/>
+        </w:rPr>
+        <w:t xml:space="preserve"/>
+      </w:r>
+    </w:p>
+    <w:p>
+      <w:pPr>
+        <w:autoSpaceDE w:val="0"/>
+        <w:autoSpaceDN w:val="0"/>
+        <w:adjustRightInd w:val="0"/>
+        <w:ind w:left="1146"/>
+        <w:jc w:val="both"/>
+        <w:rPr>
+          <w:b/>
+          <w:bCs/>
+        </w:rPr>
       </w:pPr>
     </w:p>
     <w:p>
@@ -2939,99 +3505,694 @@
         <w:autoSpaceDE w:val="0"/>
         <w:autoSpaceDN w:val="0"/>
         <w:adjustRightInd w:val="0"/>
+        <w:ind w:left="1146"/>
+        <w:jc w:val="both"/>
+        <w:rPr>
+          <w:b/>
+          <w:bCs/>
+        </w:rPr>
+      </w:pPr>
+      <w:r>
+        <w:rPr>
+          <w:b/>
+          <w:bCs/>
+        </w:rPr>
+        <w:t>OPORTUNIDAD PROCESAL</w:t>
+      </w:r>
+    </w:p>
+    <w:p>
+      <w:pPr>
+        <w:autoSpaceDE w:val="0"/>
+        <w:autoSpaceDN w:val="0"/>
+        <w:adjustRightInd w:val="0"/>
+        <w:ind w:firstLine="993"/>
+        <w:jc w:val="both"/>
+        <w:rPr>
+          <w:bCs/>
+        </w:rPr>
+      </w:pPr>
+      <w:r>
+        <w:rPr>
+          <w:bCs/>
+        </w:rPr>
+        <w:t>Si bien esta liquidación es posterior al dictado de la sentencia, la suspensión de la fórmula de la movilidad incide en el haber jubilatorio de mi mandante</w:t>
+      </w:r>
+      <w:r>
+        <w:rPr>
+          <w:bCs/>
+        </w:rPr>
+        <w:t>, lo mismo que la nueva fórmula.</w:t>
+      </w:r>
+    </w:p>
+    <w:p>
+      <w:pPr>
+        <w:autoSpaceDE w:val="0"/>
+        <w:autoSpaceDN w:val="0"/>
+        <w:adjustRightInd w:val="0"/>
+        <w:ind w:firstLine="993"/>
+        <w:jc w:val="both"/>
+        <w:rPr>
+          <w:bCs/>
+        </w:rPr>
+      </w:pPr>
+      <w:r>
+        <w:rPr>
+          <w:bCs/>
+        </w:rPr>
+        <w:t>Esta parte plante</w:t>
+      </w:r>
+      <w:r>
+        <w:rPr>
+          <w:bCs/>
+        </w:rPr>
+        <w:t>a</w:t>
+      </w:r>
+      <w:r>
+        <w:rPr>
+          <w:bCs/>
+        </w:rPr>
+        <w:t xml:space="preserve"> la inconstitucionalidad las leyes que afectaron la movilidad jubilatoria, por cuanto “</w:t>
+      </w:r>
+      <w:proofErr w:type="spellStart"/>
+      <w:r>
+        <w:rPr>
+          <w:bCs/>
+        </w:rPr>
+        <w:t>Anses</w:t>
+      </w:r>
+      <w:proofErr w:type="spellEnd"/>
+      <w:r>
+        <w:rPr>
+          <w:bCs/>
+        </w:rPr>
+        <w:t>”, afecta la seguridad jurídica de mi mandante, pues al modificar la ley ante cualquier cambio de gobierno o vicisitud económica, siempre en detrimento de su haber y afectando la garantía constitucional de integralidad de este, la división de poderes, la delegación de facultades entre otras normas de nuestra CN.</w:t>
+      </w:r>
+    </w:p>
+    <w:p>
+      <w:pPr>
+        <w:autoSpaceDE w:val="0"/>
+        <w:autoSpaceDN w:val="0"/>
+        <w:adjustRightInd w:val="0"/>
+        <w:ind w:firstLine="993"/>
+        <w:jc w:val="both"/>
+        <w:rPr>
+          <w:bCs/>
+        </w:rPr>
+      </w:pPr>
+      <w:r>
+        <w:rPr>
+          <w:bCs/>
+        </w:rPr>
+        <w:t xml:space="preserve"> Los planteos fueron posteriores a la sentencia por cuanto la modificación de las pautas de movilidad, que alteran el haber de mi mandante, también fueron posteriores al dictado de esta. </w:t>
+      </w:r>
+    </w:p>
+    <w:p>
+      <w:pPr>
+        <w:autoSpaceDE w:val="0"/>
+        <w:autoSpaceDN w:val="0"/>
+        <w:adjustRightInd w:val="0"/>
+        <w:ind w:firstLine="993"/>
+        <w:jc w:val="both"/>
+        <w:rPr>
+          <w:bCs/>
+        </w:rPr>
+      </w:pPr>
+      <w:r>
+        <w:rPr>
+          <w:bCs/>
+        </w:rPr>
+        <w:t xml:space="preserve">En la primera oportunidad procesal se está solicitando la inconstitucionalidad de las normas cuestionadas y se garantiza así el debido proceso y el derecho de defensa de la contraria, corriéndose traslado del planteo de inconstitucionalidad, de una norma que suspende la ley ,en detrimento de un grupo vulnerable, en época de pandemia donde el estado debe reforzarse la protección de los mismos y de carácter netamente regresivo según la perdida sufrida en 2020. </w:t>
+      </w:r>
+    </w:p>
+    <w:p>
+      <w:pPr>
+        <w:autoSpaceDE w:val="0"/>
+        <w:autoSpaceDN w:val="0"/>
+        <w:adjustRightInd w:val="0"/>
+        <w:ind w:firstLine="993"/>
+        <w:jc w:val="both"/>
+        <w:rPr>
+          <w:bCs/>
+        </w:rPr>
+      </w:pPr>
+      <w:r>
+        <w:rPr>
+          <w:bCs/>
+        </w:rPr>
+        <w:t>Así que no se busca repotenciar un haber sino defender la garantía constitucional de movilidad jubilatoria.</w:t>
+      </w:r>
+    </w:p>
+    <w:p>
+      <w:pPr>
+        <w:autoSpaceDE w:val="0"/>
+        <w:autoSpaceDN w:val="0"/>
+        <w:adjustRightInd w:val="0"/>
+        <w:ind w:firstLine="993"/>
+        <w:jc w:val="both"/>
+        <w:rPr>
+          <w:bCs/>
+        </w:rPr>
+      </w:pPr>
+      <w:bookmarkStart w:id="3" w:name="_Hlk135203412"/>
+      <w:r>
+        <w:rPr>
+          <w:bCs/>
+        </w:rPr>
+        <w:t>Antes que nada, no se puede perder de vista que la CSJN ha reconocido la facultad de los jueces y tribunales inferiores de ejercer un control de constitucionalidad y de convencionalidad de oficio (Fallos 335: 2333).</w:t>
+      </w:r>
+    </w:p>
+    <w:p>
+      <w:pPr>
+        <w:autoSpaceDE w:val="0"/>
+        <w:autoSpaceDN w:val="0"/>
+        <w:adjustRightInd w:val="0"/>
+        <w:ind w:firstLine="993"/>
+        <w:jc w:val="both"/>
+        <w:rPr>
+          <w:bCs/>
+        </w:rPr>
+      </w:pPr>
+      <w:r>
+        <w:rPr>
+          <w:bCs/>
+        </w:rPr>
+        <w:t>En el caso puntual de la movilidad, las sucesivas reformas de la ley producidas entre 2018 a 202</w:t>
+      </w:r>
+      <w:r>
+        <w:rPr>
+          <w:bCs/>
+        </w:rPr>
+        <w:t>3</w:t>
+      </w:r>
+      <w:r>
+        <w:rPr>
+          <w:bCs/>
+        </w:rPr>
+        <w:t xml:space="preserve"> han afectado el derecho constitucional a tener un haber integral, al afectarse la movilidad jubilatoria la cual deja de cumplir con su finalidad, que es mantener el valor del haber en el tiempo, a lo que suman diferentes análisis , como son que en materia de movilidad no pueden existir periodos superpuestos, ni tiempos muertos , sin perder de vista que en materia de emergencia, sino se recompone el haber , cesada la emergencia, la misma permanecerá en el tiempo. </w:t>
+      </w:r>
+    </w:p>
+    <w:p>
+      <w:pPr>
+        <w:autoSpaceDE w:val="0"/>
+        <w:autoSpaceDN w:val="0"/>
+        <w:adjustRightInd w:val="0"/>
+        <w:ind w:firstLine="993"/>
+        <w:jc w:val="both"/>
+        <w:rPr>
+          <w:bCs/>
+        </w:rPr>
+      </w:pPr>
+      <w:r>
+        <w:rPr>
+          <w:bCs/>
+        </w:rPr>
+        <w:t xml:space="preserve">Es por ello que el juez , puede resolver en la etapa de ejecución, sea a pedido de parte, o de oficio, si estas normas afectan el haber dado que contrarían el art 14 bis, 16, 17, 18, 28 , 31 , 33 y 75 </w:t>
+      </w:r>
+      <w:proofErr w:type="spellStart"/>
+      <w:r>
+        <w:rPr>
+          <w:bCs/>
+        </w:rPr>
+        <w:t>inc</w:t>
+      </w:r>
+      <w:proofErr w:type="spellEnd"/>
+      <w:r>
+        <w:rPr>
+          <w:bCs/>
+        </w:rPr>
+        <w:t xml:space="preserve"> 22 y 23 de la CN.</w:t>
+      </w:r>
+    </w:p>
+    <w:p>
+      <w:pPr>
+        <w:autoSpaceDE w:val="0"/>
+        <w:autoSpaceDN w:val="0"/>
+        <w:adjustRightInd w:val="0"/>
+        <w:ind w:firstLine="993"/>
+        <w:jc w:val="both"/>
+        <w:rPr>
+          <w:bCs/>
+          <w:i/>
+          <w:iCs/>
+        </w:rPr>
+      </w:pPr>
+      <w:r>
+        <w:rPr>
+          <w:bCs/>
+        </w:rPr>
+        <w:t>En los autos Abraham</w:t>
+      </w:r>
+      <w:r>
+        <w:rPr>
+          <w:bCs/>
+          <w:vertAlign w:val="superscript"/>
+        </w:rPr>
+        <w:footnoteReference w:id="3"/>
+      </w:r>
+      <w:r>
+        <w:rPr>
+          <w:bCs/>
+        </w:rPr>
+        <w:t xml:space="preserve"> el juez , al momento de tener que resolver en la liquidación donde la parte actora introdujo la cuestión en torno a la consideración inconstitucional de la leyes 27.426, 27.541 y 27.609, considero que si análisis “</w:t>
+      </w:r>
+      <w:r>
+        <w:rPr>
+          <w:bCs/>
+          <w:i/>
+          <w:iCs/>
+        </w:rPr>
+        <w:t xml:space="preserve">deviene ineludible toda vez que incide en la determinación de la movilidad que en definitiva corresponde aplicar al haber cuyo reajuste aquí se reclama y en un todo de acuerdo con la doctrina que impone atender a las circunstancias sobrevinientes que no es posible desechar (Fallos: 308:1489; 311:787; 312: 555; 315:123 y 325:28, entre muchos otros). </w:t>
+      </w:r>
+    </w:p>
+    <w:p>
+      <w:pPr>
+        <w:autoSpaceDE w:val="0"/>
+        <w:autoSpaceDN w:val="0"/>
+        <w:adjustRightInd w:val="0"/>
+        <w:ind w:firstLine="993"/>
+        <w:jc w:val="both"/>
+        <w:rPr>
+          <w:bCs/>
+          <w:i/>
+          <w:iCs/>
+        </w:rPr>
+      </w:pPr>
+      <w:r>
+        <w:rPr>
+          <w:bCs/>
+          <w:i/>
+          <w:iCs/>
+        </w:rPr>
+        <w:t>Ello de ninguna manera importa incurrir en un exceso de jurisdicción, sino que, por el contrario, implica valorar en debida forma las pretensiones incoadas a la luz del derecho vigente al momento de sentenciar, encontrando también tal proceder su fundamento en los principios de celeridad y economía procesal.</w:t>
+      </w:r>
+    </w:p>
+    <w:p>
+      <w:pPr>
+        <w:autoSpaceDE w:val="0"/>
+        <w:autoSpaceDN w:val="0"/>
+        <w:adjustRightInd w:val="0"/>
+        <w:ind w:firstLine="993"/>
+        <w:jc w:val="both"/>
+        <w:rPr>
+          <w:bCs/>
+          <w:i/>
+          <w:iCs/>
+        </w:rPr>
+      </w:pPr>
+      <w:r>
+        <w:rPr>
+          <w:bCs/>
+          <w:i/>
+          <w:iCs/>
+        </w:rPr>
+        <w:t xml:space="preserve"> Destáquese al respecto, que dada la naturaleza de causas como la que nos ocupa -que resultan de monto indeterminado pues se originan en obligaciones de cumplimiento sucesivo- deben existir pautas claras para el momento de liquidarse las sumas de condena.” </w:t>
+      </w:r>
+    </w:p>
+    <w:p>
+      <w:pPr>
+        <w:autoSpaceDE w:val="0"/>
+        <w:autoSpaceDN w:val="0"/>
+        <w:adjustRightInd w:val="0"/>
+        <w:ind w:firstLine="993"/>
+        <w:jc w:val="both"/>
+        <w:rPr>
+          <w:bCs/>
+          <w:i/>
+          <w:iCs/>
+        </w:rPr>
+      </w:pPr>
+      <w:r>
+        <w:rPr>
+          <w:bCs/>
+        </w:rPr>
+        <w:t xml:space="preserve">Del mismo modo, en </w:t>
+      </w:r>
+      <w:r>
+        <w:rPr>
+          <w:b/>
+          <w:bCs/>
+        </w:rPr>
+        <w:t>“Gamarra”</w:t>
+      </w:r>
+      <w:r>
+        <w:rPr>
+          <w:bCs/>
+        </w:rPr>
+        <w:t xml:space="preserve"> </w:t>
+      </w:r>
+      <w:r>
+        <w:rPr>
+          <w:bCs/>
+          <w:vertAlign w:val="superscript"/>
+        </w:rPr>
+        <w:footnoteReference w:id="4"/>
+      </w:r>
+      <w:r>
+        <w:rPr>
+          <w:bCs/>
+        </w:rPr>
+        <w:t>la cámara federal de Salta se pronunció respecto al planteo de cosa juzgada, y aclaró que una sentencia pasada en autoridad de cosa juzgada</w:t>
+      </w:r>
+      <w:r>
+        <w:rPr>
+          <w:bCs/>
+          <w:i/>
+          <w:iCs/>
+        </w:rPr>
+        <w:t xml:space="preserve"> “</w:t>
+      </w:r>
+      <w:r>
+        <w:rPr>
+          <w:b/>
+          <w:bCs/>
+          <w:i/>
+          <w:iCs/>
+        </w:rPr>
+        <w:t>no implica la imposibilidad absoluta de resolver nuevas cuestiones que puedan suscitarse entre idénticas partes, sino el sucesivo y reiterado juzgamiento de las mismas”</w:t>
+      </w:r>
+      <w:r>
+        <w:rPr>
+          <w:bCs/>
+          <w:i/>
+          <w:iCs/>
+        </w:rPr>
+        <w:t xml:space="preserve">. Y concluyó que, si existe una sentencia que reconoció el derecho a la </w:t>
+      </w:r>
+      <w:proofErr w:type="spellStart"/>
+      <w:r>
+        <w:rPr>
+          <w:bCs/>
+          <w:i/>
+          <w:iCs/>
+        </w:rPr>
+        <w:t>redeterminación</w:t>
+      </w:r>
+      <w:proofErr w:type="spellEnd"/>
+      <w:r>
+        <w:rPr>
+          <w:bCs/>
+          <w:i/>
+          <w:iCs/>
+        </w:rPr>
+        <w:t xml:space="preserve"> del haber inicial y su movilidad, “(…) es en esta oportunidad, etapa de ejecución (arts. 499 y </w:t>
+      </w:r>
+      <w:proofErr w:type="spellStart"/>
+      <w:r>
+        <w:rPr>
+          <w:bCs/>
+          <w:i/>
+          <w:iCs/>
+        </w:rPr>
+        <w:t>cc</w:t>
+      </w:r>
+      <w:proofErr w:type="spellEnd"/>
+      <w:r>
+        <w:rPr>
+          <w:bCs/>
+          <w:i/>
+          <w:iCs/>
+        </w:rPr>
+        <w:t xml:space="preserve"> del CPCCN) que se puede tener precisión respecto de la cuantía del haber y la razonabilidad o no de la quita por aplicación de la norma citada (…)”</w:t>
+      </w:r>
+    </w:p>
+    <w:bookmarkEnd w:id="3"/>
+    <w:p>
+      <w:pPr>
+        <w:autoSpaceDE w:val="0"/>
+        <w:autoSpaceDN w:val="0"/>
+        <w:adjustRightInd w:val="0"/>
+        <w:ind w:firstLine="993"/>
+        <w:jc w:val="both"/>
+        <w:rPr>
+          <w:bCs/>
+        </w:rPr>
+      </w:pPr>
+      <w:r>
+        <w:rPr>
+          <w:bCs/>
+        </w:rPr>
+        <w:t>En similar  sentido se expresó la Sala I en los autos “Flores Humberto  c/</w:t>
+      </w:r>
+      <w:proofErr w:type="spellStart"/>
+      <w:r>
+        <w:rPr>
+          <w:bCs/>
+        </w:rPr>
+        <w:t>Anses</w:t>
+      </w:r>
+      <w:proofErr w:type="spellEnd"/>
+      <w:r>
+        <w:rPr>
+          <w:bCs/>
+        </w:rPr>
+        <w:t xml:space="preserve"> y </w:t>
+      </w:r>
+      <w:proofErr w:type="spellStart"/>
+      <w:r>
+        <w:rPr>
+          <w:bCs/>
+        </w:rPr>
+        <w:t>otro s</w:t>
+      </w:r>
+      <w:proofErr w:type="spellEnd"/>
+      <w:r>
+        <w:rPr>
+          <w:bCs/>
+        </w:rPr>
+        <w:t xml:space="preserve">/ Reajustes varios” </w:t>
+      </w:r>
+      <w:proofErr w:type="spellStart"/>
+      <w:r>
+        <w:rPr>
+          <w:bCs/>
+        </w:rPr>
+        <w:t>Expte</w:t>
+      </w:r>
+      <w:proofErr w:type="spellEnd"/>
+      <w:r>
+        <w:rPr>
+          <w:bCs/>
+        </w:rPr>
+        <w:t xml:space="preserve"> 15100027/2011 el 09.03.2023 donde resolvió:</w:t>
+      </w:r>
+      <w:r>
+        <w:t xml:space="preserve"> </w:t>
+      </w:r>
+      <w:r>
+        <w:rPr>
+          <w:i/>
+          <w:iCs/>
+        </w:rPr>
+        <w:t>“</w:t>
+      </w:r>
+      <w:r>
+        <w:rPr>
+          <w:bCs/>
+          <w:i/>
+          <w:iCs/>
+        </w:rPr>
+        <w:t>Que corresponde rechazar los agravios referidos a la improcedencia de resolver en la etapa de ejecución el reajuste de la movilidad del haber del actor por períodos posteriores que no se encuentran incluidos en la sentencia definitiva, en tanto las partes han tenido oportunidad de debatir sobre dicha cuestión, por lo que se ha respetado el debido contradictorio.</w:t>
+      </w:r>
+    </w:p>
+    <w:p>
+      <w:pPr>
+        <w:autoSpaceDE w:val="0"/>
+        <w:autoSpaceDN w:val="0"/>
+        <w:adjustRightInd w:val="0"/>
+        <w:ind w:firstLine="993"/>
+        <w:jc w:val="both"/>
+        <w:rPr>
+          <w:b/>
+          <w:u w:val="single"/>
+        </w:rPr>
+      </w:pPr>
+      <w:r>
+        <w:rPr>
+          <w:bCs/>
+        </w:rPr>
+        <w:t xml:space="preserve"> </w:t>
+      </w:r>
+      <w:r>
+        <w:rPr>
+          <w:bCs/>
+          <w:i/>
+          <w:iCs/>
+        </w:rPr>
+        <w:t>Es que resultaría un exceso ritual rechazar dicha pretensión y obligar al actor a realizar un nuevo juicio para llegar, en definitiva, a igual situación, por lo que una solución así importaría desvirtuar el sentido de las formas procesales, que son meros instrumentos para la observancia de los derechos sustanciales, sobre todo si se tiene en cuenta la edad de la Sra. Cabrera (76 años), quien se encuentra litigando desde el año 2011 a los fines del reconocimiento de su derecho, por lo que no resulta necesario un nuevo juicio de conocimiento ni abrir otra etapa probatoria para esclarecer la cuestión, correspondiendo su tratamiento en esta oportunidad procesal</w:t>
+      </w:r>
+      <w:r>
+        <w:rPr>
+          <w:bCs/>
+        </w:rPr>
+        <w:t xml:space="preserve">.” </w:t>
+      </w:r>
+    </w:p>
+    <w:p>
+      <w:pPr>
+        <w:autoSpaceDE w:val="0"/>
+        <w:autoSpaceDN w:val="0"/>
+        <w:adjustRightInd w:val="0"/>
+        <w:ind w:firstLine="993"/>
+        <w:jc w:val="both"/>
+        <w:rPr>
+          <w:bCs/>
+          <w:i/>
+          <w:iCs/>
+        </w:rPr>
+      </w:pPr>
+      <w:r>
+        <w:rPr>
+          <w:bCs/>
+        </w:rPr>
+        <w:t>Continuó diciendo: “</w:t>
+      </w:r>
+      <w:r>
+        <w:rPr>
+          <w:bCs/>
+          <w:i/>
+          <w:iCs/>
+        </w:rPr>
+        <w:t>En igual sentido, la Corte Suprema de Justicia de la Nación en el precedente “</w:t>
+      </w:r>
+      <w:proofErr w:type="spellStart"/>
+      <w:r>
+        <w:rPr>
+          <w:bCs/>
+          <w:i/>
+          <w:iCs/>
+        </w:rPr>
+        <w:t>Cingolani</w:t>
+      </w:r>
+      <w:proofErr w:type="spellEnd"/>
+      <w:r>
+        <w:rPr>
+          <w:bCs/>
+          <w:i/>
+          <w:iCs/>
+        </w:rPr>
+        <w:t>, Francisco Florencio c/</w:t>
+      </w:r>
+      <w:proofErr w:type="spellStart"/>
+      <w:r>
+        <w:rPr>
+          <w:bCs/>
+          <w:i/>
+          <w:iCs/>
+        </w:rPr>
+        <w:t>Anses</w:t>
+      </w:r>
+      <w:proofErr w:type="spellEnd"/>
+      <w:r>
+        <w:rPr>
+          <w:bCs/>
+          <w:i/>
+          <w:iCs/>
+        </w:rPr>
+        <w:t xml:space="preserve"> s/Ejecución previsional”, </w:t>
+      </w:r>
+      <w:proofErr w:type="spellStart"/>
+      <w:r>
+        <w:rPr>
+          <w:bCs/>
+          <w:i/>
+          <w:iCs/>
+        </w:rPr>
+        <w:t>sent</w:t>
+      </w:r>
+      <w:proofErr w:type="spellEnd"/>
+      <w:r>
+        <w:rPr>
+          <w:bCs/>
+          <w:i/>
+          <w:iCs/>
+        </w:rPr>
+        <w:t>. del 10/4/12 revocó una resolución judicial que había limitado el derecho del afiliado a lograr una recomposición de sus haberes previsionales al período dispuesto en la sentencia definitiva, en cuya oportunidad sostuvo que “la limitación temporal de la ejecución vulnera la cosa juzgada, pues la sentencia cuyo cumplimiento procura el actor no sólo establecía una pauta para el cálculo del beneficio, sino que su aplicación permitía determinar el nivel de la prestación para el lapso subsiguiente y hasta tanto fuera incrementado con nuevas disposiciones legales o decisiones judiciales en materia de movilidad” es que señaló que admitir una tesis contraria a la que defiende implicaría un dispendio jurisdiccional obligando al jubilado a iniciar un nuevo juicio de conocimiento a fin de que se le reconozca el monto de su prestación en el periodo descartado.”</w:t>
+      </w:r>
+    </w:p>
+    <w:p>
+      <w:pPr>
+        <w:autoSpaceDE w:val="0"/>
+        <w:autoSpaceDN w:val="0"/>
+        <w:adjustRightInd w:val="0"/>
+        <w:ind w:firstLine="993"/>
+        <w:jc w:val="both"/>
+        <w:rPr>
+          <w:bCs/>
+        </w:rPr>
+      </w:pPr>
+      <w:r>
+        <w:rPr>
+          <w:bCs/>
+        </w:rPr>
+        <w:t>La Sala II el 14.02.2023</w:t>
+      </w:r>
+      <w:r>
+        <w:t xml:space="preserve"> </w:t>
+      </w:r>
+      <w:r>
+        <w:rPr>
+          <w:bCs/>
+        </w:rPr>
+        <w:t xml:space="preserve">en la causa “Campos Toranzos, Marcos Aurelio c/ </w:t>
+      </w:r>
+      <w:proofErr w:type="spellStart"/>
+      <w:r>
+        <w:rPr>
+          <w:bCs/>
+        </w:rPr>
+        <w:t>ANSeS</w:t>
+      </w:r>
+      <w:proofErr w:type="spellEnd"/>
+      <w:r>
+        <w:rPr>
+          <w:bCs/>
+        </w:rPr>
+        <w:t xml:space="preserve"> s/ Reajustes Varios” (</w:t>
+      </w:r>
+      <w:proofErr w:type="spellStart"/>
+      <w:r>
+        <w:rPr>
+          <w:bCs/>
+        </w:rPr>
+        <w:t>Expte</w:t>
+      </w:r>
+      <w:proofErr w:type="spellEnd"/>
+      <w:r>
+        <w:rPr>
+          <w:bCs/>
+        </w:rPr>
+        <w:t xml:space="preserve">. </w:t>
+      </w:r>
+      <w:proofErr w:type="spellStart"/>
+      <w:r>
+        <w:rPr>
+          <w:bCs/>
+        </w:rPr>
+        <w:t>N°</w:t>
+      </w:r>
+      <w:proofErr w:type="spellEnd"/>
+      <w:r>
+        <w:rPr>
+          <w:bCs/>
+        </w:rPr>
+        <w:t xml:space="preserve"> 15100257/2012) “</w:t>
+      </w:r>
+      <w:r>
+        <w:rPr>
+          <w:bCs/>
+          <w:i/>
+          <w:iCs/>
+        </w:rPr>
+        <w:t>confirmó la facultad de los magistrados de la determinación de criterios de movilidad en la etapa de ejecución de sentencia que no fueron contemplados en el pronunciamiento definitivo por  una cuestión temporal, con basamento en que los jueces deben siempre resolver según las circunstancias actuales aunque sean sobrevinientes; en atención a la naturaleza alimentaria de la prestación y en dicho caso particular, a la avanzada edad del accionante, argumentando que por razones biológicas posiblemente el actor se vería impedido de afrontar un nuevo proceso y acceder a una decisión útil (Fallos: 330:5342), invocando también razones de economía procesal para arribar a tal decisión”</w:t>
+      </w:r>
+    </w:p>
+    <w:p>
+      <w:pPr>
+        <w:autoSpaceDE w:val="0"/>
+        <w:autoSpaceDN w:val="0"/>
+        <w:adjustRightInd w:val="0"/>
         <w:spacing w:line="276" w:lineRule="auto"/>
-        <w:jc w:val="both"/>
-      </w:pPr>
-      <w:r>
-        <w:tab/>
-      </w:r>
-      <w:r>
-        <w:rPr>
-          <w:b/>
-          <w:bCs/>
-        </w:rPr>
-        <w:t>VISTA CAJA</w:t>
-      </w:r>
-    </w:p>
-    <w:p>
-      <w:pPr>
-        <w:autoSpaceDE w:val="0"/>
-        <w:autoSpaceDN w:val="0"/>
-        <w:adjustRightInd w:val="0"/>
-        <w:spacing w:line="276" w:lineRule="auto"/>
-        <w:ind w:firstLine="1134"/>
-        <w:jc w:val="both"/>
-      </w:pPr>
-      <w:r>
-        <w:t>Se solicita que se conceda vista de las actuaciones a la Caja de Abogados a través de la plataforma DEOX, a efectos de que proceda a la verificación y/o control de los aportes previsionales, conforme lo establecido en los artículos 51, 53 y 56 del Decreto Ley 15/75 y sus modificatorios.</w:t>
-      </w:r>
-    </w:p>
-    <w:p>
-      <w:pPr>
-        <w:autoSpaceDE w:val="0"/>
-        <w:autoSpaceDN w:val="0"/>
-        <w:adjustRightInd w:val="0"/>
-        <w:spacing w:line="276" w:lineRule="auto"/>
-        <w:ind w:firstLine="1134"/>
-        <w:jc w:val="both"/>
-      </w:pPr>
-    </w:p>
-    <w:p>
-      <w:pPr>
-        <w:autoSpaceDE w:val="0"/>
-        <w:autoSpaceDN w:val="0"/>
-        <w:adjustRightInd w:val="0"/>
-        <w:spacing w:line="276" w:lineRule="auto"/>
-        <w:ind w:firstLine="1134"/>
-        <w:jc w:val="both"/>
-      </w:pPr>
-      <w:r>
-        <w:t>Asimismo, se requiere que se condene a la parte demandada a integrar el aporte del 2% sobre el monto de la condena, en cumplimiento de lo dispuesto por el Decreto Ley 15/75, la Ley 23.987, la Ley 27.423 y la Resolución 484/10 del Consejo de la Magistratura Nacional.</w:t>
-      </w:r>
-    </w:p>
-    <w:p>
-      <w:pPr>
-        <w:autoSpaceDE w:val="0"/>
-        <w:autoSpaceDN w:val="0"/>
-        <w:adjustRightInd w:val="0"/>
-        <w:spacing w:line="276" w:lineRule="auto"/>
-        <w:ind w:firstLine="1134"/>
-        <w:jc w:val="both"/>
-      </w:pPr>
-    </w:p>
-    <w:p>
-      <w:pPr>
-        <w:autoSpaceDE w:val="0"/>
-        <w:autoSpaceDN w:val="0"/>
-        <w:adjustRightInd w:val="0"/>
-        <w:spacing w:line="276" w:lineRule="auto"/>
-        <w:ind w:firstLine="1134"/>
-        <w:jc w:val="both"/>
-      </w:pPr>
-      <w:r>
-        <w:t xml:space="preserve">Datos de la caja de </w:t>
-      </w:r>
-      <w:proofErr w:type="spellStart"/>
-      <w:proofErr w:type="gramStart"/>
-      <w:r>
-        <w:t>abogados:Av</w:t>
-      </w:r>
-      <w:proofErr w:type="spellEnd"/>
-      <w:r>
-        <w:t>.</w:t>
-      </w:r>
-      <w:proofErr w:type="gramEnd"/>
-      <w:r>
-        <w:t xml:space="preserve"> Sarmiento N º 302/308 de la ciudad de Salta,  domicilio electrónico como persona jurídica registrado bajo el CUIT 30518723487.</w:t>
-      </w:r>
-    </w:p>
-    <w:p>
-      <w:pPr>
-        <w:autoSpaceDE w:val="0"/>
-        <w:autoSpaceDN w:val="0"/>
-        <w:adjustRightInd w:val="0"/>
-        <w:spacing w:line="276" w:lineRule="auto"/>
-        <w:ind w:left="1854"/>
+        <w:ind w:left="2138"/>
         <w:jc w:val="both"/>
         <w:rPr>
           <w:b/>
@@ -3060,6 +4221,257 @@
           <w:b/>
           <w:bCs/>
         </w:rPr>
+        <w:t>SOLICITO ORDENE EXPRESAMENTE EL REAJUSTE DEL HABER</w:t>
+      </w:r>
+    </w:p>
+    <w:p>
+      <w:pPr>
+        <w:autoSpaceDE w:val="0"/>
+        <w:autoSpaceDN w:val="0"/>
+        <w:adjustRightInd w:val="0"/>
+        <w:spacing w:line="276" w:lineRule="auto"/>
+        <w:ind w:firstLine="1134"/>
+        <w:jc w:val="both"/>
+      </w:pPr>
+      <w:r>
+        <w:t>Solicito que una vez aprobada la ampliación de liquidación</w:t>
+      </w:r>
+      <w:r>
+        <w:t xml:space="preserve">, </w:t>
+      </w:r>
+      <w:r>
+        <w:t>se intime al organismo previsional</w:t>
+      </w:r>
+      <w:r>
+        <w:t xml:space="preserve"> a que proceda a reajustar el haber de mi mandante , </w:t>
+      </w:r>
+      <w:r>
+        <w:t>consignando de manera clara el haber aprobado , y que lo sea</w:t>
+      </w:r>
+      <w:r>
+        <w:rPr>
+          <w:color w:val="FF0000"/>
+        </w:rPr>
+        <w:t xml:space="preserve">  </w:t>
+      </w:r>
+      <w:r>
+        <w:t>bajo apercibimiento de aplicar astreintes</w:t>
+      </w:r>
+      <w:r>
+        <w:t xml:space="preserve"> ejemplificativas</w:t>
+      </w:r>
+      <w:r>
+        <w:t xml:space="preserve"> por cada día de demora en efectivizar la medida ordenada</w:t>
+      </w:r>
+      <w:r>
+        <w:t xml:space="preserve">, como así también se identifique al funcionario responsable de cumplir con la manda judicial , el cual deberá informar si creo la </w:t>
+      </w:r>
+      <w:proofErr w:type="spellStart"/>
+      <w:r>
+        <w:t>secuenta</w:t>
+      </w:r>
+      <w:proofErr w:type="spellEnd"/>
+      <w:r>
+        <w:t>.</w:t>
+      </w:r>
+    </w:p>
+    <w:p>
+      <w:pPr>
+        <w:numPr>
+          <w:ilvl w:val="0"/>
+          <w:numId w:val="16"/>
+        </w:numPr>
+        <w:autoSpaceDE w:val="0"/>
+        <w:autoSpaceDN w:val="0"/>
+        <w:adjustRightInd w:val="0"/>
+        <w:spacing w:line="276" w:lineRule="auto"/>
+        <w:jc w:val="both"/>
+      </w:pPr>
+      <w:r>
+        <w:tab/>
+      </w:r>
+      <w:r>
+        <w:rPr>
+          <w:b/>
+          <w:bCs/>
+        </w:rPr>
+        <w:t>SOLICITO REGULE HONORARIOS</w:t>
+      </w:r>
+    </w:p>
+    <w:p>
+      <w:pPr>
+        <w:autoSpaceDE w:val="0"/>
+        <w:autoSpaceDN w:val="0"/>
+        <w:adjustRightInd w:val="0"/>
+        <w:spacing w:line="276" w:lineRule="auto"/>
+        <w:ind w:firstLine="1134"/>
+        <w:jc w:val="both"/>
+      </w:pPr>
+      <w:r>
+        <w:t xml:space="preserve">Solicito regule honorarios y tome como base regulatoria la suma de </w:t>
+      </w:r>
+      <w:r>
+        <w:t xml:space="preserve">635.57</w:t>
+      </w:r>
+      <w:r>
+        <w:t xml:space="preserve">, teniendo en cuenta que el valor del UMA a la fecha de cierre de la liquidación, </w:t>
+      </w:r>
+      <w:r>
+        <w:t xml:space="preserve">$7.439,00</w:t>
+      </w:r>
+      <w:r>
+        <w:t xml:space="preserve"> y el monto reclamado </w:t>
+      </w:r>
+      <w:r>
+        <w:t xml:space="preserve">$4.727.998,55</w:t>
+      </w:r>
+      <w:r>
+        <w:t xml:space="preserve">, con más los intereses al efectivo pago, de conformidad con lo establecido por la ley 27.423 que en su </w:t>
+      </w:r>
+      <w:proofErr w:type="spellStart"/>
+      <w:r>
+        <w:t>articulo</w:t>
+      </w:r>
+      <w:proofErr w:type="spellEnd"/>
+      <w:r>
+        <w:t xml:space="preserve"> 52 establece: “Aun sin petición del interesado, al dictarse sentencia se regularán los honorarios respectivos de los abogados y procuradores de las partes y de los auxiliares de Justicia. A los efectos de la regulación se tendrán en cuenta los intereses, los frutos y los accesorios, que integrarán la base regulatoria según lo establecido en los artículos 22, 23 y 24.”</w:t>
+      </w:r>
+    </w:p>
+    <w:p>
+      <w:pPr>
+        <w:autoSpaceDE w:val="0"/>
+        <w:autoSpaceDN w:val="0"/>
+        <w:adjustRightInd w:val="0"/>
+        <w:spacing w:line="276" w:lineRule="auto"/>
+        <w:ind w:firstLine="1134"/>
+        <w:jc w:val="both"/>
+      </w:pPr>
+    </w:p>
+    <w:p>
+      <w:pPr>
+        <w:numPr>
+          <w:ilvl w:val="0"/>
+          <w:numId w:val="16"/>
+        </w:numPr>
+        <w:autoSpaceDE w:val="0"/>
+        <w:autoSpaceDN w:val="0"/>
+        <w:adjustRightInd w:val="0"/>
+        <w:spacing w:line="276" w:lineRule="auto"/>
+        <w:jc w:val="both"/>
+      </w:pPr>
+      <w:r>
+        <w:tab/>
+      </w:r>
+      <w:r>
+        <w:rPr>
+          <w:b/>
+          <w:bCs/>
+        </w:rPr>
+        <w:t>VISTA CAJA</w:t>
+      </w:r>
+    </w:p>
+    <w:p>
+      <w:pPr>
+        <w:autoSpaceDE w:val="0"/>
+        <w:autoSpaceDN w:val="0"/>
+        <w:adjustRightInd w:val="0"/>
+        <w:spacing w:line="276" w:lineRule="auto"/>
+        <w:ind w:firstLine="1134"/>
+        <w:jc w:val="both"/>
+      </w:pPr>
+      <w:r>
+        <w:t>Se solicita que se conceda vista de las actuaciones a la Caja de Abogados a través de la plataforma DEOX, a efectos de que proceda a la verificación y/o control de los aportes previsionales, conforme lo establecido en los artículos 51, 53 y 56 del Decreto Ley 15/75 y sus modificatorios.</w:t>
+      </w:r>
+    </w:p>
+    <w:p>
+      <w:pPr>
+        <w:autoSpaceDE w:val="0"/>
+        <w:autoSpaceDN w:val="0"/>
+        <w:adjustRightInd w:val="0"/>
+        <w:spacing w:line="276" w:lineRule="auto"/>
+        <w:ind w:firstLine="1134"/>
+        <w:jc w:val="both"/>
+      </w:pPr>
+    </w:p>
+    <w:p>
+      <w:pPr>
+        <w:autoSpaceDE w:val="0"/>
+        <w:autoSpaceDN w:val="0"/>
+        <w:adjustRightInd w:val="0"/>
+        <w:spacing w:line="276" w:lineRule="auto"/>
+        <w:ind w:firstLine="1134"/>
+        <w:jc w:val="both"/>
+      </w:pPr>
+      <w:r>
+        <w:t>Asimismo, se requiere que se condene a la parte demandada a integrar el aporte del 2% sobre el monto de la condena, en cumplimiento de lo dispuesto por el Decreto Ley 15/75, la Ley 23.987, la Ley 27.423 y la Resolución 484/10 del Consejo de la Magistratura Nacional.</w:t>
+      </w:r>
+    </w:p>
+    <w:p>
+      <w:pPr>
+        <w:autoSpaceDE w:val="0"/>
+        <w:autoSpaceDN w:val="0"/>
+        <w:adjustRightInd w:val="0"/>
+        <w:spacing w:line="276" w:lineRule="auto"/>
+        <w:ind w:firstLine="1134"/>
+        <w:jc w:val="both"/>
+      </w:pPr>
+    </w:p>
+    <w:p>
+      <w:pPr>
+        <w:autoSpaceDE w:val="0"/>
+        <w:autoSpaceDN w:val="0"/>
+        <w:adjustRightInd w:val="0"/>
+        <w:spacing w:line="276" w:lineRule="auto"/>
+        <w:ind w:firstLine="1134"/>
+        <w:jc w:val="both"/>
+      </w:pPr>
+      <w:r>
+        <w:t xml:space="preserve">Datos de la caja de </w:t>
+      </w:r>
+      <w:proofErr w:type="spellStart"/>
+      <w:r>
+        <w:t>abogados:Av</w:t>
+      </w:r>
+      <w:proofErr w:type="spellEnd"/>
+      <w:r>
+        <w:t>. Sarmiento N º 302/308 de la ciudad de Salta,  domicilio electrónico como persona jurídica registrado bajo el CUIT 30518723487.</w:t>
+      </w:r>
+    </w:p>
+    <w:p>
+      <w:pPr>
+        <w:autoSpaceDE w:val="0"/>
+        <w:autoSpaceDN w:val="0"/>
+        <w:adjustRightInd w:val="0"/>
+        <w:spacing w:line="276" w:lineRule="auto"/>
+        <w:ind w:left="1854"/>
+        <w:jc w:val="both"/>
+        <w:rPr>
+          <w:b/>
+          <w:bCs/>
+        </w:rPr>
+      </w:pPr>
+    </w:p>
+    <w:p>
+      <w:pPr>
+        <w:numPr>
+          <w:ilvl w:val="0"/>
+          <w:numId w:val="16"/>
+        </w:numPr>
+        <w:autoSpaceDE w:val="0"/>
+        <w:autoSpaceDN w:val="0"/>
+        <w:adjustRightInd w:val="0"/>
+        <w:spacing w:line="276" w:lineRule="auto"/>
+        <w:jc w:val="both"/>
+        <w:rPr>
+          <w:b/>
+          <w:bCs/>
+        </w:rPr>
+      </w:pPr>
+      <w:r>
+        <w:rPr>
+          <w:b/>
+          <w:bCs/>
+        </w:rPr>
         <w:t xml:space="preserve">SOLICITO FIJE INTERESES </w:t>
       </w:r>
       <w:r>
@@ -3455,27 +4867,13 @@
         <w:rPr>
           <w:lang w:val="es-MX"/>
         </w:rPr>
-        <w:t xml:space="preserve">Tasa Pasiva del Banco de la Nación </w:t>
-      </w:r>
-      <w:proofErr w:type="gramStart"/>
+        <w:t xml:space="preserve">Tasa Pasiva del Banco de la Nación Argentina </w:t>
+      </w:r>
       <w:r>
         <w:rPr>
           <w:lang w:val="es-MX"/>
         </w:rPr>
-        <w:t xml:space="preserve">Argentina </w:t>
-      </w:r>
-      <w:r>
-        <w:rPr>
-          <w:lang w:val="es-MX"/>
-        </w:rPr>
-        <w:t>,</w:t>
-      </w:r>
-      <w:proofErr w:type="gramEnd"/>
-      <w:r>
-        <w:rPr>
-          <w:lang w:val="es-MX"/>
-        </w:rPr>
-        <w:t xml:space="preserve"> la tasa que se usa para plazo fijo o la tasa de financiamiento de las tarjetas de crédito o de </w:t>
+        <w:t xml:space="preserve">, la tasa que se usa para plazo fijo o la tasa de financiamiento de las tarjetas de crédito o de </w:t>
       </w:r>
     </w:p>
     <w:p>
@@ -3649,7 +5047,7 @@
         </w:rPr>
         <w:t>el estudio de problemas relativos a créditos de naturaleza alimentaria exige una consideración particularmente cuidadosa a favor de los derechos de los beneficiarios, por cuanto, en definitiva, gozan de protección constitucional (</w:t>
       </w:r>
-      <w:hyperlink r:id="rId21" w:tgtFrame="_blank" w:history="1">
+      <w:hyperlink r:id="rId23" w:tgtFrame="_blank" w:history="1">
         <w:r>
           <w:rPr>
             <w:i/>
@@ -3729,7 +5127,7 @@
         </w:rPr>
         <w:t xml:space="preserve">En los  autos </w:t>
       </w:r>
-      <w:hyperlink r:id="rId22" w:history="1">
+      <w:hyperlink r:id="rId24" w:history="1">
         <w:r>
           <w:rPr>
             <w:rStyle w:val="Hipervnculo"/>
@@ -3791,7 +5189,7 @@
         </w:rPr>
         <w:t>la sentencia recurrida, al eludir el análisis relativo a la aplicación de un mecanismo destinado a preservar en el tiempo el valor adquisitivo de la cuota alimentaria fijada, omitió brindar suficiente respuesta al planteo de la actora —quien así lo había solicitado en el escrito de inicio— y adoptó una interpretación de las normas civiles en juego que desatiende su finalidad y afecta los derechos fundamentales de la niña (artículos 3, 6, inciso 2, y 27, Convención sobre los Derechos del Niño; artículo 19, Convención Americana sobre Derechos Humanos; artículos 3, 7, 8 y 29 de la Ley 26.061 de Protección Integral de los Derechos de las Niñas, Niños y Adolescentes; </w:t>
       </w:r>
-      <w:hyperlink r:id="rId23" w:tgtFrame="_blank" w:history="1">
+      <w:hyperlink r:id="rId25" w:tgtFrame="_blank" w:history="1">
         <w:r>
           <w:rPr>
             <w:i/>
@@ -3885,7 +5283,7 @@
         </w:rPr>
         <w:t xml:space="preserve">se adeudan a sujetos que, como adultos mayores se encuentran en una situación de vulnerabilidad, los cuales deben respuestas diferenciadas para lograr una especial tutela (Fallos </w:t>
       </w:r>
-      <w:hyperlink r:id="rId24">
+      <w:hyperlink r:id="rId26">
         <w:r>
           <w:rPr>
             <w:color w:val="0563C1"/>
@@ -3901,7 +5299,7 @@
         </w:rPr>
         <w:t>328:566),</w:t>
       </w:r>
-      <w:hyperlink r:id="rId25">
+      <w:hyperlink r:id="rId27">
         <w:r>
           <w:rPr>
             <w:color w:val="0563C1"/>
@@ -3917,7 +5315,7 @@
         </w:rPr>
         <w:t>(328:1602),</w:t>
       </w:r>
-      <w:hyperlink r:id="rId26">
+      <w:hyperlink r:id="rId28">
         <w:r>
           <w:rPr>
             <w:color w:val="0563C1"/>
@@ -3933,7 +5331,7 @@
         </w:rPr>
         <w:t>341:1924)</w:t>
       </w:r>
-      <w:hyperlink r:id="rId27">
+      <w:hyperlink r:id="rId29">
         <w:r>
           <w:rPr>
             <w:color w:val="0563C1"/>
@@ -3949,7 +5347,7 @@
         </w:rPr>
         <w:t>344:1788),“</w:t>
       </w:r>
-      <w:hyperlink r:id="rId28">
+      <w:hyperlink r:id="rId30">
         <w:r>
           <w:rPr>
             <w:color w:val="0563C1"/>
@@ -3981,7 +5379,7 @@
       <w:r>
         <w:t xml:space="preserve">Es bueno recordar que la </w:t>
       </w:r>
-      <w:hyperlink r:id="rId29" w:history="1">
+      <w:hyperlink r:id="rId31" w:history="1">
         <w:r>
           <w:rPr>
             <w:color w:val="0563C1"/>
@@ -4045,27 +5443,7 @@
           <w:sz w:val="20"/>
           <w:szCs w:val="20"/>
         </w:rPr>
-        <w:t>ARTICULO 2</w:t>
-      </w:r>
-      <w:proofErr w:type="gramStart"/>
-      <w:r>
-        <w:rPr>
-          <w:i/>
-          <w:iCs/>
-          <w:sz w:val="20"/>
-          <w:szCs w:val="20"/>
-        </w:rPr>
-        <w:t>°.-</w:t>
-      </w:r>
-      <w:proofErr w:type="gramEnd"/>
-      <w:r>
-        <w:rPr>
-          <w:i/>
-          <w:iCs/>
-          <w:sz w:val="20"/>
-          <w:szCs w:val="20"/>
-        </w:rPr>
-        <w:t xml:space="preserve"> Si los haberes o sumas que correspondan no fueren puestos a disposición de los peticionarios o beneficiarios dentro de los plazos fijados en el artículo precedente, el importe de los mismos se actualizará sobre la base de la variación de los índices de precios al por mayor, nivel general, producida entre el mes de vencimiento de dichos plazos y el penúltimo mes anterior al que esos importes sean puestos a disposición del titular. </w:t>
+        <w:t xml:space="preserve">ARTICULO 2°.- Si los haberes o sumas que correspondan no fueren puestos a disposición de los peticionarios o beneficiarios dentro de los plazos fijados en el artículo precedente, el importe de los mismos se actualizará sobre la base de la variación de los índices de precios al por mayor, nivel general, producida entre el mes de vencimiento de dichos plazos y el penúltimo mes anterior al que esos importes sean puestos a disposición del titular. </w:t>
       </w:r>
     </w:p>
     <w:p>
@@ -4629,7 +6007,7 @@
         <w:rPr>
           <w:vertAlign w:val="superscript"/>
         </w:rPr>
-        <w:footnoteReference w:id="3"/>
+        <w:footnoteReference w:id="5"/>
       </w:r>
     </w:p>
     <w:p>
@@ -4669,7 +6047,7 @@
           <w:vertAlign w:val="superscript"/>
           <w:lang w:val="es-AR"/>
         </w:rPr>
-        <w:footnoteReference w:id="4"/>
+        <w:footnoteReference w:id="6"/>
       </w:r>
       <w:r>
         <w:rPr>
@@ -4688,9 +6066,9 @@
           <w:b/>
         </w:rPr>
       </w:pPr>
-      <w:bookmarkStart w:id="3" w:name="_Hlk73292622"/>
-    </w:p>
-    <w:bookmarkEnd w:id="3"/>
+      <w:bookmarkStart w:id="4" w:name="_Hlk73292622"/>
+    </w:p>
+    <w:bookmarkEnd w:id="4"/>
     <w:p>
       <w:pPr>
         <w:numPr>
@@ -4770,7 +6148,7 @@
       <w:r>
         <w:t>.</w:t>
       </w:r>
-      <w:bookmarkStart w:id="4" w:name="_Hlk73119687"/>
+      <w:bookmarkStart w:id="5" w:name="_Hlk73119687"/>
     </w:p>
     <w:p>
       <w:pPr>
@@ -4853,7 +6231,7 @@
         <w:t>Proveer en conformidad</w:t>
       </w:r>
     </w:p>
-    <w:bookmarkEnd w:id="4"/>
+    <w:bookmarkEnd w:id="5"/>
     <w:p>
       <w:pPr>
         <w:spacing w:line="276" w:lineRule="auto"/>
@@ -5018,7 +6396,6 @@
         </w:rPr>
         <w:t xml:space="preserve"> </w:t>
       </w:r>
-      <w:proofErr w:type="spellStart"/>
       <w:r>
         <w:rPr>
           <w:color w:val="000000"/>
@@ -5026,17 +6403,7 @@
           <w:szCs w:val="20"/>
           <w:lang w:eastAsia="es-AR"/>
         </w:rPr>
-        <w:t>Cassagne</w:t>
-      </w:r>
-      <w:proofErr w:type="spellEnd"/>
-      <w:r>
-        <w:rPr>
-          <w:color w:val="000000"/>
-          <w:sz w:val="20"/>
-          <w:szCs w:val="20"/>
-          <w:lang w:eastAsia="es-AR"/>
-        </w:rPr>
-        <w:t>, Juan C. “Curso de Derecho Administrativo”, La Ley, Bs. As., 2018, T. II, p. 242.</w:t>
+        <w:t>Cassagne, Juan C. “Curso de Derecho Administrativo”, La Ley, Bs. As., 2018, T. II, p. 242.</w:t>
       </w:r>
     </w:p>
   </w:footnote>
@@ -5067,61 +6434,7 @@
           <w:color w:val="000000"/>
           <w:lang w:eastAsia="es-AR"/>
         </w:rPr>
-        <w:t xml:space="preserve">Rossi, Julieta “La obligación de no regresividad en la jurisprudencia del Comité de Derechos Económicos, Sociales y Culturales”, en </w:t>
-      </w:r>
-      <w:proofErr w:type="spellStart"/>
-      <w:r>
-        <w:rPr>
-          <w:rFonts w:ascii="Times New Roman" w:hAnsi="Times New Roman"/>
-          <w:color w:val="000000"/>
-          <w:lang w:eastAsia="es-AR"/>
-        </w:rPr>
-        <w:t>Courtis</w:t>
-      </w:r>
-      <w:proofErr w:type="spellEnd"/>
-      <w:r>
-        <w:rPr>
-          <w:rFonts w:ascii="Times New Roman" w:hAnsi="Times New Roman"/>
-          <w:color w:val="000000"/>
-          <w:lang w:eastAsia="es-AR"/>
-        </w:rPr>
-        <w:t>, Christian (</w:t>
-      </w:r>
-      <w:proofErr w:type="spellStart"/>
-      <w:r>
-        <w:rPr>
-          <w:rFonts w:ascii="Times New Roman" w:hAnsi="Times New Roman"/>
-          <w:color w:val="000000"/>
-          <w:lang w:eastAsia="es-AR"/>
-        </w:rPr>
-        <w:t>comp.</w:t>
-      </w:r>
-      <w:proofErr w:type="spellEnd"/>
-      <w:r>
-        <w:rPr>
-          <w:rFonts w:ascii="Times New Roman" w:hAnsi="Times New Roman"/>
-          <w:color w:val="000000"/>
-          <w:lang w:eastAsia="es-AR"/>
-        </w:rPr>
-        <w:t xml:space="preserve">), </w:t>
-      </w:r>
-      <w:proofErr w:type="spellStart"/>
-      <w:r>
-        <w:rPr>
-          <w:rFonts w:ascii="Times New Roman" w:hAnsi="Times New Roman"/>
-          <w:color w:val="000000"/>
-          <w:lang w:eastAsia="es-AR"/>
-        </w:rPr>
-        <w:t>cit</w:t>
-      </w:r>
-      <w:proofErr w:type="spellEnd"/>
-      <w:r>
-        <w:rPr>
-          <w:rFonts w:ascii="Times New Roman" w:hAnsi="Times New Roman"/>
-          <w:color w:val="000000"/>
-          <w:lang w:eastAsia="es-AR"/>
-        </w:rPr>
-        <w:t>, pp. 79 y ss.</w:t>
+        <w:t>Rossi, Julieta “La obligación de no regresividad en la jurisprudencia del Comité de Derechos Económicos, Sociales y Culturales”, en Courtis, Christian (comp.), cit, pp. 79 y ss.</w:t>
       </w:r>
     </w:p>
   </w:footnote>
@@ -5129,6 +6442,55 @@
     <w:p>
       <w:pPr>
         <w:pStyle w:val="Textonotapie"/>
+        <w:jc w:val="both"/>
+      </w:pPr>
+      <w:r>
+        <w:rPr>
+          <w:rStyle w:val="Refdenotaalpie"/>
+        </w:rPr>
+        <w:footnoteRef/>
+      </w:r>
+      <w:r>
+        <w:t xml:space="preserve"> Juzgado Federal de Salta N° 2 , 19.10.2022, E</w:t>
+      </w:r>
+      <w:r>
+        <w:t xml:space="preserve">xpediente N° FSA 25000393/2010 “ABRAHAM, RUBEN DARIO c/ ANSES s/REAJUSTES VARIOS” </w:t>
+      </w:r>
+      <w:r>
+        <w:t>.</w:t>
+      </w:r>
+    </w:p>
+  </w:footnote>
+  <w:footnote w:id="4">
+    <w:p>
+      <w:pPr>
+        <w:pStyle w:val="Textonotapie"/>
+        <w:jc w:val="both"/>
+      </w:pPr>
+      <w:r>
+        <w:rPr>
+          <w:rStyle w:val="Refdenotaalpie"/>
+        </w:rPr>
+        <w:footnoteRef/>
+      </w:r>
+      <w:r>
+        <w:t xml:space="preserve"> Sala II, Cámara Federal de Salta </w:t>
+      </w:r>
+      <w:r>
+        <w:t xml:space="preserve">“GAMARRA, MARIA DEL HUERTO DOLORES c/ ANSES s/REAJUSTES VARIOS” Expte. N°41000298/2005 (Juzgado Federal N° 2 de Jujuy) </w:t>
+      </w:r>
+      <w:r>
+        <w:t>, 2</w:t>
+      </w:r>
+      <w:r>
+        <w:t>6 de abril de 2016.</w:t>
+      </w:r>
+    </w:p>
+  </w:footnote>
+  <w:footnote w:id="5">
+    <w:p>
+      <w:pPr>
+        <w:pStyle w:val="Textonotapie"/>
       </w:pPr>
       <w:r>
         <w:rPr>
@@ -5148,7 +6510,7 @@
       </w:r>
     </w:p>
   </w:footnote>
-  <w:footnote w:id="4">
+  <w:footnote w:id="6">
     <w:p>
       <w:pPr>
         <w:pStyle w:val="Textonotapie"/>
@@ -10047,4 +11409,16 @@
     </a:ext>
   </a:extLst>
 </a:theme>
+</file>
+
+<file path=customXml/item1.xml><?xml version="1.0" encoding="utf-8"?>
+<b:Sources xmlns:b="http://schemas.openxmlformats.org/officeDocument/2006/bibliography" xmlns="http://schemas.openxmlformats.org/officeDocument/2006/bibliography" SelectedStyle="\APASixthEditionOfficeOnline.xsl" StyleName="APA" Version="6"/>
+</file>
+
+<file path=customXml/itemProps1.xml><?xml version="1.0" encoding="utf-8"?>
+<ds:datastoreItem xmlns:ds="http://schemas.openxmlformats.org/officeDocument/2006/customXml" ds:itemID="{0CC766B0-C76C-42D9-B70F-33EFEE38B202}">
+  <ds:schemaRefs>
+    <ds:schemaRef ds:uri="http://schemas.openxmlformats.org/officeDocument/2006/bibliography"/>
+  </ds:schemaRefs>
+</ds:datastoreItem>
 </file>
</xml_diff>

<commit_message>
se soluciono el error que habia que no mostraban las cajitas de por ejemplo sala 2
</commit_message>
<xml_diff>
--- a/datos/escritos_liquidacion/liquidacion_final.docx
+++ b/datos/escritos_liquidacion/liquidacion_final.docx
@@ -68,13 +68,8 @@
       <w:r>
         <w:t xml:space="preserve">Belgrano </w:t>
       </w:r>
-      <w:proofErr w:type="spellStart"/>
-      <w:r>
-        <w:t>Nº</w:t>
-      </w:r>
-      <w:proofErr w:type="spellEnd"/>
-      <w:r>
-        <w:t xml:space="preserve"> </w:t>
+      <w:r>
+        <w:t xml:space="preserve">Nº </w:t>
       </w:r>
       <w:r>
         <w:t>1188</w:t>
@@ -100,7 +95,7 @@
           <w:b/>
           <w:bCs/>
         </w:rPr>
-        <w:t xml:space="preserve">HERRERA, FELIX HUGO </w:t>
+        <w:t xml:space="preserve">CRESPO, JORGE HORACIO </w:t>
       </w:r>
       <w:r>
         <w:rPr>
@@ -109,7 +104,6 @@
         </w:rPr>
         <w:t xml:space="preserve">c/ ANSES s/ REAJUSTES VARIOS” </w:t>
       </w:r>
-      <w:proofErr w:type="spellStart"/>
       <w:r>
         <w:rPr>
           <w:b/>
@@ -117,20 +111,11 @@
         </w:rPr>
         <w:t>Expte</w:t>
       </w:r>
-      <w:proofErr w:type="spellEnd"/>
-      <w:r>
-        <w:t xml:space="preserve">. </w:t>
-      </w:r>
-      <w:proofErr w:type="spellStart"/>
-      <w:r>
-        <w:t>Nº</w:t>
-      </w:r>
-      <w:proofErr w:type="spellEnd"/>
-      <w:r>
-        <w:t xml:space="preserve"> </w:t>
-      </w:r>
-      <w:r>
-        <w:t xml:space="preserve">45545 </w:t>
+      <w:r>
+        <w:t xml:space="preserve">. Nº </w:t>
+      </w:r>
+      <w:r>
+        <w:t xml:space="preserve">15000846/2009 </w:t>
       </w:r>
       <w:r>
         <w:t>a V.S. muy respetuosamente digo:</w:t>
@@ -232,7 +217,7 @@
         <w:jc w:val="both"/>
       </w:pPr>
       <w:r>
-        <w:t xml:space="preserve">Intime a la demandada a reajustar el haber bajo apercibimiento de aplicar astreintes ejemplificativas.</w:t>
+        <w:t>Intime a la demandada a reajustar el haber bajo apercibimiento de aplicar astreintes ejemplificativas.</w:t>
       </w:r>
       <w:r>
         <w:t xml:space="preserve"/>
@@ -299,15 +284,7 @@
         <w:t xml:space="preserve"> </w:t>
       </w:r>
       <w:r>
-        <w:t xml:space="preserve">(pasivo comunicado 14290 BCRA) atento al periodo inflacionario que vivimos y la demora del juzgado producto del incumplimiento sistemática de </w:t>
-      </w:r>
-      <w:proofErr w:type="spellStart"/>
-      <w:r>
-        <w:t xml:space="preserve">Anses</w:t>
-      </w:r>
-      <w:proofErr w:type="spellEnd"/>
-      <w:r>
-        <w:t xml:space="preserve"> en cumplir INTEGRALMENTE la manda judicial.</w:t>
+        <w:t>(pasivo comunicado 14290 BCRA) atento al periodo inflacionario que vivimos y la demora del juzgado producto del incumplimiento sistemática de Anses en cumplir INTEGRALMENTE la manda judicial.</w:t>
       </w:r>
       <w:r>
         <w:t xml:space="preserve"> </w:t>
@@ -329,7 +306,7 @@
         <w:jc w:val="both"/>
       </w:pPr>
       <w:r>
-        <w:t xml:space="preserve">Dejo planteada la inconstitucionalidad de la  ley 27.609 , ley 27.541 , ley 27.426 .</w:t>
+        <w:t xml:space="preserve">Dejo planteada la inconstitucionalidad de la  ley 27.609 , ley 27.426 .</w:t>
       </w:r>
     </w:p>
     <w:p>
@@ -470,7 +447,7 @@
         <w:rPr>
           <w:bCs/>
         </w:rPr>
-        <w:t xml:space="preserve">01/02/2022</w:t>
+        <w:t xml:space="preserve">25/07/2003</w:t>
       </w:r>
       <w:r>
         <w:rPr>
@@ -494,7 +471,7 @@
         <w:rPr>
           <w:bCs/>
         </w:rPr>
-        <w:t xml:space="preserve">01/02/2022</w:t>
+        <w:t xml:space="preserve">25/07/2003</w:t>
       </w:r>
       <w:r>
         <w:rPr>
@@ -534,15 +511,7 @@
         <w:t>Documenta</w:t>
       </w:r>
       <w:r>
-        <w:t xml:space="preserve">l: La planilla se confecciono en base a la información brindada por la </w:t>
-      </w:r>
-      <w:proofErr w:type="spellStart"/>
-      <w:r>
-        <w:t>Anses</w:t>
-      </w:r>
-      <w:proofErr w:type="spellEnd"/>
-      <w:r>
-        <w:t xml:space="preserve"> (PRPA más recibos) y las sentencias recaídas en autos:</w:t>
+        <w:t>l: La planilla se confecciono en base a la información brindada por la Anses (PRPA más recibos) y las sentencias recaídas en autos:</w:t>
       </w:r>
     </w:p>
     <w:p>
@@ -555,15 +524,7 @@
         <w:jc w:val="both"/>
       </w:pPr>
       <w:r>
-        <w:t xml:space="preserve">Sentencia de 1 </w:t>
-      </w:r>
-      <w:proofErr w:type="spellStart"/>
-      <w:r>
-        <w:t xml:space="preserve">ra</w:t>
-      </w:r>
-      <w:proofErr w:type="spellEnd"/>
-      <w:r>
-        <w:t xml:space="preserve"> instancia de fecha: 25/07/2003</w:t>
+        <w:t xml:space="preserve">Sentencia de 1 ra instancia de fecha: 25/07/2003</w:t>
       </w:r>
     </w:p>
     <w:p>
@@ -667,30 +628,14 @@
         </w:rPr>
       </w:pPr>
       <w:r>
-        <w:t xml:space="preserve">Que vengo por la presente a promover ejecución de sentencia por las diferencias e intereses de los haberes no </w:t>
-      </w:r>
-      <w:proofErr w:type="spellStart"/>
-      <w:r>
-        <w:t>redeterminados</w:t>
-      </w:r>
-      <w:proofErr w:type="spellEnd"/>
-      <w:r>
-        <w:t xml:space="preserve"> por la </w:t>
-      </w:r>
-      <w:proofErr w:type="spellStart"/>
-      <w:r>
-        <w:t>ANSeS</w:t>
-      </w:r>
-      <w:proofErr w:type="spellEnd"/>
-      <w:r>
-        <w:t xml:space="preserve"> adeudados por el período comprendido entre </w:t>
+        <w:t xml:space="preserve">Que vengo por la presente a promover ejecución de sentencia por las diferencias e intereses de los haberes no redeterminados por la ANSeS adeudados por el período comprendido entre </w:t>
       </w:r>
       <w:r>
         <w:rPr>
           <w:b/>
           <w:bCs/>
         </w:rPr>
-        <w:t xml:space="preserve">01/02/2022 al 01/02/2022 </w:t>
+        <w:t xml:space="preserve">25/07/2003 al 25/07/2003 </w:t>
       </w:r>
       <w:r>
         <w:t xml:space="preserve"/>
@@ -754,7 +699,7 @@
         <w:rPr>
           <w:lang w:val="es-AR"/>
         </w:rPr>
-        <w:t xml:space="preserve">El Primer Haber Reclamado es de $6.606,17 del 20/04/2009 </w:t>
+        <w:t xml:space="preserve">El Primer Haber Reclamado es de $6.184,76 del 25/01/2011 </w:t>
       </w:r>
     </w:p>
     <w:p>
@@ -863,7 +808,7 @@
           <w:b/>
           <w:bCs/>
         </w:rPr>
-        <w:t xml:space="preserve">Suplemento dinerario</w:t>
+        <w:t>Suplemento dinerario</w:t>
       </w:r>
       <w:r>
         <w:t xml:space="preserve">: No Percibió suplemento dinerario supera el 82% del SMVM. </w:t>
@@ -1009,7 +954,7 @@
         <w:t xml:space="preserve">se calcularon hasta el </w:t>
       </w:r>
       <w:r>
-        <w:t xml:space="preserve">01/02/2022 aplicando para ello la Tasa</w:t>
+        <w:t xml:space="preserve">25/07/2003 aplicando para ello la Tasa</w:t>
       </w:r>
       <w:r>
         <w:t xml:space="preserve"> Pasiva para uso de la Justicia (Com. 14290 BCRA)</w:t>
@@ -1045,7 +990,7 @@
         <w:t xml:space="preserve">Movilidad: </w:t>
       </w:r>
       <w:r>
-        <w:t xml:space="preserve">Aumentos Generales de la ANSeS por movilidad hasta el 31/12/2017 y desde ahí Aumento de Marzo 2018 Ley 26417 14,6% hasta el 30/06/2018 y desde ahí Aumentos Generales de la ANSeS por movilidad hasta el 31/12/2019 y desde ahí Aumentos fallo Alanis, Daniel Ley 27551 $35,55% para el año 2020 hasta el 31/12/2020 y desde ahí Aumentos Generales de la ANSeS por movilidad</w:t>
+        <w:t xml:space="preserve">Aumentos Generales de la ANSeS por movilidad hasta el 31/12/2017 y desde ahí Aumento de Marzo 2018 Ley 26417 según Revista Jubil. y Pensiones hasta el 30/06/2018 y desde ahí Aumentos Generales de la ANSeS por movilidad hasta el 31/12/2019 y desde ahí Aumentos fallo Marquez, Raimundo por Ley 27551 hasta el 31/12/2020 y desde ahí Aumentos Generales de la ANSeS por movilidad .</w:t>
       </w:r>
     </w:p>
     <w:p>
@@ -1069,7 +1014,7 @@
         <w:t xml:space="preserve">Haber de Alta Reclamado</w:t>
       </w:r>
       <w:r>
-        <w:t xml:space="preserve"> al 01/02/2022</w:t>
+        <w:t xml:space="preserve"> al 25/07/2003</w:t>
       </w:r>
       <w:r>
         <w:rPr>
@@ -1079,7 +1024,7 @@
         <w:t xml:space="preserve"> </w:t>
       </w:r>
       <w:r>
-        <w:t xml:space="preserve">asciende a $1.483.802,27.</w:t>
+        <w:t xml:space="preserve">asciende a $221.024,59.</w:t>
       </w:r>
       <w:r>
         <w:t xml:space="preserve"> </w:t>
@@ -1109,7 +1054,7 @@
         <w:t xml:space="preserve">Retroactivo</w:t>
       </w:r>
       <w:r>
-        <w:t xml:space="preserve"> exigible al 01/02/2022 determinado por el periodo 01/02/2022</w:t>
+        <w:t xml:space="preserve"> exigible al 25/07/2003 determinado por el periodo 25/07/2003</w:t>
       </w:r>
       <w:r>
         <w:rPr>
@@ -1119,7 +1064,7 @@
         <w:t xml:space="preserve"> </w:t>
       </w:r>
       <w:r>
-        <w:t xml:space="preserve">al 01/02/2022 en concepto de Capital resulta en $6.140.185,90 concepto de Intereses a $ 5656.</w:t>
+        <w:t xml:space="preserve">al 25/07/2003 en concepto de Capital resulta en $6.140.185,90 concepto de Intereses a $ 14.060.443,90.</w:t>
       </w:r>
     </w:p>
     <w:p>
@@ -1173,7 +1118,7 @@
           <w:b/>
           <w:bCs/>
         </w:rPr>
-        <w:t xml:space="preserve">$4.727.998,55</w:t>
+        <w:t xml:space="preserve">$21.132.430,16</w:t>
       </w:r>
     </w:p>
     <w:p>
@@ -1400,23 +1345,7 @@
           <w:rFonts w:eastAsia="Calibri"/>
           <w:lang w:eastAsia="es-MX"/>
         </w:rPr>
-        <w:t>” y “</w:t>
-      </w:r>
-      <w:proofErr w:type="spellStart"/>
-      <w:r>
-        <w:rPr>
-          <w:rFonts w:eastAsia="Calibri"/>
-          <w:lang w:eastAsia="es-MX"/>
-        </w:rPr>
-        <w:t>Cendan</w:t>
-      </w:r>
-      <w:proofErr w:type="spellEnd"/>
-      <w:r>
-        <w:rPr>
-          <w:rFonts w:eastAsia="Calibri"/>
-          <w:lang w:eastAsia="es-MX"/>
-        </w:rPr>
-        <w:t>”</w:t>
+        <w:t>” y “Cendan”</w:t>
       </w:r>
       <w:r>
         <w:rPr>
@@ -1549,23 +1478,7 @@
           <w:rFonts w:eastAsia="Calibri"/>
           <w:lang w:eastAsia="es-MX"/>
         </w:rPr>
-        <w:t xml:space="preserve">La normalización de los refuerzos, bonos y ayudas económicas, a fin de sanear la desvalorización de los haberes  , refuerza la insuficiencia de la </w:t>
-      </w:r>
-      <w:proofErr w:type="spellStart"/>
-      <w:r>
-        <w:rPr>
-          <w:rFonts w:eastAsia="Calibri"/>
-          <w:lang w:eastAsia="es-MX"/>
-        </w:rPr>
-        <w:t>formula</w:t>
-      </w:r>
-      <w:proofErr w:type="spellEnd"/>
-      <w:r>
-        <w:rPr>
-          <w:rFonts w:eastAsia="Calibri"/>
-          <w:lang w:eastAsia="es-MX"/>
-        </w:rPr>
-        <w:t xml:space="preserve"> de movilidad. </w:t>
+        <w:t xml:space="preserve">La normalización de los refuerzos, bonos y ayudas económicas, a fin de sanear la desvalorización de los haberes  , refuerza la insuficiencia de la formula de movilidad. </w:t>
       </w:r>
     </w:p>
     <w:p>
@@ -1955,21 +1868,22 @@
         <w:rPr>
           <w:lang w:eastAsia="es-MX"/>
         </w:rPr>
-        <w:t xml:space="preserve">, y </w:t>
-      </w:r>
-      <w:proofErr w:type="spellStart"/>
-      <w:r>
+        <w:t>, y mas en los casos que vimos que en la misma ejecución difieren para la ejecución, casos que fueron claramente recurridos.</w:t>
+      </w:r>
+    </w:p>
+    <w:p>
+      <w:pPr>
+        <w:ind w:firstLine="1134"/>
+        <w:jc w:val="both"/>
         <w:rPr>
           <w:lang w:eastAsia="es-MX"/>
         </w:rPr>
-        <w:t>mas</w:t>
-      </w:r>
-      <w:proofErr w:type="spellEnd"/>
+      </w:pPr>
       <w:r>
         <w:rPr>
           <w:lang w:eastAsia="es-MX"/>
         </w:rPr>
-        <w:t xml:space="preserve"> en los casos que vimos que en la misma ejecución difieren para la ejecución, casos que fueron claramente recurridos.</w:t>
+        <w:t>Dependerá el índice que se elija para comparar los aumentos que dio la Anses a los jubilados para ver la pérdida que tuvo el haber.</w:t>
       </w:r>
     </w:p>
     <w:p>
@@ -1984,26 +1898,28 @@
         <w:rPr>
           <w:lang w:eastAsia="es-MX"/>
         </w:rPr>
-        <w:t xml:space="preserve">Dependerá el índice que se elija para comparar los aumentos que dio la </w:t>
-      </w:r>
-      <w:proofErr w:type="spellStart"/>
-      <w:r>
-        <w:rPr>
+        <w:t xml:space="preserve"> Con cualquier índice que se elija pierde, pero con la inflación más, índice que se utilizará para la movilidad jubilatoria desde abril de 2024. </w:t>
+      </w:r>
+    </w:p>
+    <w:p>
+      <w:pPr>
+        <w:ind w:firstLine="1134"/>
+        <w:jc w:val="both"/>
+        <w:rPr>
+          <w:rFonts w:eastAsia="Calibri"/>
           <w:lang w:eastAsia="es-MX"/>
         </w:rPr>
-        <w:t>Anses</w:t>
-      </w:r>
-      <w:proofErr w:type="spellEnd"/>
+      </w:pPr>
       <w:r>
         <w:rPr>
           <w:lang w:eastAsia="es-MX"/>
         </w:rPr>
-        <w:t xml:space="preserve"> a los jubilados para ver la pérdida que tuvo el haber.</w:t>
-      </w:r>
-    </w:p>
-    <w:p>
-      <w:pPr>
-        <w:ind w:firstLine="1134"/>
+        <w:t xml:space="preserve">La fórmula de movilidad de la ley 27.609 no tiene como un componente directo la inflación , sino otras variables que han sido modificadas por el gobierno de turno, como son la recaudación tributaria, los recursos o los beneficiarios del sistema, y que la forma en que da los aumentos tienen un rezago que es insostenible en el periodo inflacionario que vivimos, dado que los jubilados viven con el aumento de las variables económicas con 6 a 9 meses de rezago. </w:t>
+      </w:r>
+    </w:p>
+    <w:p>
+      <w:pPr>
+        <w:ind w:firstLine="1560"/>
         <w:jc w:val="both"/>
         <w:rPr>
           <w:lang w:eastAsia="es-MX"/>
@@ -2013,52 +1929,7 @@
         <w:rPr>
           <w:lang w:eastAsia="es-MX"/>
         </w:rPr>
-        <w:t xml:space="preserve"> Con cualquier índice que se elija pierde, pero con la inflación más, índice que se utilizará para la movilidad jubilatoria desde abril de 2024. </w:t>
-      </w:r>
-    </w:p>
-    <w:p>
-      <w:pPr>
-        <w:ind w:firstLine="1134"/>
-        <w:jc w:val="both"/>
-        <w:rPr>
-          <w:rFonts w:eastAsia="Calibri"/>
-          <w:lang w:eastAsia="es-MX"/>
-        </w:rPr>
-      </w:pPr>
-      <w:r>
-        <w:rPr>
-          <w:lang w:eastAsia="es-MX"/>
-        </w:rPr>
-        <w:t xml:space="preserve">La fórmula de movilidad de la ley 27.609 no tiene como un componente directo la inflación , sino otras variables que han sido modificadas por el gobierno de turno, como son la recaudación tributaria, los recursos o los beneficiarios del sistema, y que la forma en que da los aumentos tienen un rezago que es insostenible en el periodo inflacionario que vivimos, dado que los jubilados viven con el aumento de las variables económicas con 6 a 9 meses de rezago. </w:t>
-      </w:r>
-    </w:p>
-    <w:p>
-      <w:pPr>
-        <w:ind w:firstLine="1560"/>
-        <w:jc w:val="both"/>
-        <w:rPr>
-          <w:lang w:eastAsia="es-MX"/>
-        </w:rPr>
-      </w:pPr>
-      <w:r>
-        <w:rPr>
-          <w:lang w:eastAsia="es-MX"/>
-        </w:rPr>
-        <w:t xml:space="preserve">Los  bonos otorgados a las jubilaciones mínimas, a diciembre de 2023,  parecería colocar a los jubilados en una situación similar a lo que sucedió en el período 2002 a 2006 que obligó a que la CSJN dictara el fallo  </w:t>
-      </w:r>
-      <w:proofErr w:type="spellStart"/>
-      <w:r>
-        <w:rPr>
-          <w:lang w:eastAsia="es-MX"/>
-        </w:rPr>
-        <w:t>Badaro</w:t>
-      </w:r>
-      <w:proofErr w:type="spellEnd"/>
-      <w:r>
-        <w:rPr>
-          <w:lang w:eastAsia="es-MX"/>
-        </w:rPr>
-        <w:t xml:space="preserve"> (</w:t>
+        <w:t>Los  bonos otorgados a las jubilaciones mínimas, a diciembre de 2023,  parecería colocar a los jubilados en una situación similar a lo que sucedió en el período 2002 a 2006 que obligó a que la CSJN dictara el fallo  Badaro (</w:t>
       </w:r>
       <w:hyperlink r:id="rId12">
         <w:r>
@@ -2482,25 +2353,7 @@
           <w:color w:val="000000"/>
           <w:lang w:eastAsia="es-AR"/>
         </w:rPr>
-        <w:t xml:space="preserve">casi inacabable , lo que lleva a preguntarnos como dice </w:t>
-      </w:r>
-      <w:proofErr w:type="spellStart"/>
-      <w:r>
-        <w:rPr>
-          <w:rFonts w:eastAsia="Calibri"/>
-          <w:color w:val="000000"/>
-          <w:lang w:eastAsia="es-AR"/>
-        </w:rPr>
-        <w:t>Cassagne</w:t>
-      </w:r>
-      <w:proofErr w:type="spellEnd"/>
-      <w:r>
-        <w:rPr>
-          <w:rFonts w:eastAsia="Calibri"/>
-          <w:color w:val="000000"/>
-          <w:lang w:eastAsia="es-AR"/>
-        </w:rPr>
-        <w:t xml:space="preserve">, si se cumple con “el marco constitucional de la emergencia”, el que según el mismo autor requiere que “no se conculque de un modo definitivo el núcleo de derechos básicos de la Constitución, particularmente los derechos de propiedad de los particulares (art. 17), el principio de igualdad ante la ley (art. 16) y la garantía de la razonabilidad o justicia, consagrada en el art. 28, CN.” </w:t>
+        <w:t xml:space="preserve">casi inacabable , lo que lleva a preguntarnos como dice Cassagne, si se cumple con “el marco constitucional de la emergencia”, el que según el mismo autor requiere que “no se conculque de un modo definitivo el núcleo de derechos básicos de la Constitución, particularmente los derechos de propiedad de los particulares (art. 17), el principio de igualdad ante la ley (art. 16) y la garantía de la razonabilidad o justicia, consagrada en el art. 28, CN.” </w:t>
       </w:r>
       <w:r>
         <w:rPr>
@@ -2722,29 +2575,7 @@
           <w:color w:val="000000"/>
           <w:lang w:eastAsia="es-AR"/>
         </w:rPr>
-        <w:t xml:space="preserve"> con especial ponderación de los principios de proporcionalidad y </w:t>
-      </w:r>
-      <w:proofErr w:type="spellStart"/>
-      <w:r>
-        <w:rPr>
-          <w:rFonts w:eastAsia="Calibri"/>
-          <w:i/>
-          <w:iCs/>
-          <w:color w:val="000000"/>
-          <w:lang w:eastAsia="es-AR"/>
-        </w:rPr>
-        <w:t>sustitutividad</w:t>
-      </w:r>
-      <w:proofErr w:type="spellEnd"/>
-      <w:r>
-        <w:rPr>
-          <w:rFonts w:eastAsia="Calibri"/>
-          <w:i/>
-          <w:iCs/>
-          <w:color w:val="000000"/>
-          <w:lang w:eastAsia="es-AR"/>
-        </w:rPr>
-        <w:t>, según fueron establecidos por este Tribunal en numerosos precedentes (Fallos: 279:389; 280:424; 292:447; 293:235; 300:84, 571; 305:866; 328:1602), de conformidad con la protección especial que ha otorgado la Ley Fundamental al conjunto de derechos sociales”</w:t>
+        <w:t xml:space="preserve"> con especial ponderación de los principios de proporcionalidad y sustitutividad, según fueron establecidos por este Tribunal en numerosos precedentes (Fallos: 279:389; 280:424; 292:447; 293:235; 300:84, 571; 305:866; 328:1602), de conformidad con la protección especial que ha otorgado la Ley Fundamental al conjunto de derechos sociales”</w:t>
       </w:r>
       <w:r>
         <w:rPr>
@@ -3077,6 +2908,15 @@
         </w:rPr>
         <w:t xml:space="preserve"> </w:t>
       </w:r>
+      <w:r>
+        <w:rPr>
+          <w:bCs/>
+        </w:rPr>
+        <w:t xml:space="preserve"> </w:t>
+      </w:r>
+      <w:r>
+        <w:t xml:space="preserve"/>
+      </w:r>
     </w:p>
     <w:p>
       <w:pPr>
@@ -3086,6 +2926,19 @@
         <w:ind w:firstLine="708"/>
         <w:jc w:val="both"/>
         <w:rPr>
+          <w:bCs/>
+        </w:rPr>
+      </w:pPr>
+    </w:p>
+    <w:p>
+      <w:pPr>
+        <w:autoSpaceDE w:val="0"/>
+        <w:autoSpaceDN w:val="0"/>
+        <w:adjustRightInd w:val="0"/>
+        <w:ind w:left="1146"/>
+        <w:jc w:val="both"/>
+        <w:rPr>
+          <w:b/>
           <w:bCs/>
         </w:rPr>
       </w:pPr>
@@ -3111,370 +2964,479 @@
           <w:b/>
           <w:bCs/>
         </w:rPr>
-        <w:t>INCOSTITUCIONALIDAD DE LA LEY 27.</w:t>
+        <w:t>OPORTUNIDAD PROCESAL</w:t>
+      </w:r>
+    </w:p>
+    <w:p>
+      <w:pPr>
+        <w:autoSpaceDE w:val="0"/>
+        <w:autoSpaceDN w:val="0"/>
+        <w:adjustRightInd w:val="0"/>
+        <w:ind w:firstLine="993"/>
+        <w:jc w:val="both"/>
+        <w:rPr>
+          <w:bCs/>
+        </w:rPr>
+      </w:pPr>
+      <w:r>
+        <w:rPr>
+          <w:bCs/>
+        </w:rPr>
+        <w:t>Si bien esta liquidación es posterior al dictado de la sentencia, la suspensión de la fórmula de la movilidad incide en el haber jubilatorio de mi mandante</w:t>
+      </w:r>
+      <w:r>
+        <w:rPr>
+          <w:bCs/>
+        </w:rPr>
+        <w:t>, lo mismo que la nueva fórmula.</w:t>
+      </w:r>
+    </w:p>
+    <w:p>
+      <w:pPr>
+        <w:autoSpaceDE w:val="0"/>
+        <w:autoSpaceDN w:val="0"/>
+        <w:adjustRightInd w:val="0"/>
+        <w:ind w:firstLine="993"/>
+        <w:jc w:val="both"/>
+        <w:rPr>
+          <w:bCs/>
+        </w:rPr>
+      </w:pPr>
+      <w:r>
+        <w:rPr>
+          <w:bCs/>
+        </w:rPr>
+        <w:t>Esta parte plante</w:t>
+      </w:r>
+      <w:r>
+        <w:rPr>
+          <w:bCs/>
+        </w:rPr>
+        <w:t>a</w:t>
+      </w:r>
+      <w:r>
+        <w:rPr>
+          <w:bCs/>
+        </w:rPr>
+        <w:t xml:space="preserve"> la inconstitucionalidad las leyes que afectaron la movilidad jubilatoria, por cuanto “Anses”, afecta la seguridad jurídica de mi mandante, pues al modificar la ley ante cualquier cambio de gobierno o vicisitud económica, siempre en detrimento de su haber y afectando la garantía constitucional de integralidad de este, la división de poderes, la delegación de facultades entre otras normas de nuestra CN.</w:t>
+      </w:r>
+    </w:p>
+    <w:p>
+      <w:pPr>
+        <w:autoSpaceDE w:val="0"/>
+        <w:autoSpaceDN w:val="0"/>
+        <w:adjustRightInd w:val="0"/>
+        <w:ind w:firstLine="993"/>
+        <w:jc w:val="both"/>
+        <w:rPr>
+          <w:bCs/>
+        </w:rPr>
+      </w:pPr>
+      <w:r>
+        <w:rPr>
+          <w:bCs/>
+        </w:rPr>
+        <w:t xml:space="preserve"> Los planteos fueron posteriores a la sentencia por cuanto la modificación de las pautas de movilidad, que alteran el haber de mi mandante, también fueron posteriores al dictado de esta. </w:t>
+      </w:r>
+    </w:p>
+    <w:p>
+      <w:pPr>
+        <w:autoSpaceDE w:val="0"/>
+        <w:autoSpaceDN w:val="0"/>
+        <w:adjustRightInd w:val="0"/>
+        <w:ind w:firstLine="993"/>
+        <w:jc w:val="both"/>
+        <w:rPr>
+          <w:bCs/>
+        </w:rPr>
+      </w:pPr>
+      <w:r>
+        <w:rPr>
+          <w:bCs/>
+        </w:rPr>
+        <w:t xml:space="preserve">En la primera oportunidad procesal se está solicitando la inconstitucionalidad de las normas cuestionadas y se garantiza así el debido proceso y el derecho de defensa de la contraria, corriéndose traslado del planteo de inconstitucionalidad, de una norma que suspende la ley ,en detrimento de un grupo vulnerable, en época de pandemia donde el estado debe reforzarse la protección de los mismos y de carácter netamente regresivo según la perdida sufrida en 2020. </w:t>
+      </w:r>
+    </w:p>
+    <w:p>
+      <w:pPr>
+        <w:autoSpaceDE w:val="0"/>
+        <w:autoSpaceDN w:val="0"/>
+        <w:adjustRightInd w:val="0"/>
+        <w:ind w:firstLine="993"/>
+        <w:jc w:val="both"/>
+        <w:rPr>
+          <w:bCs/>
+        </w:rPr>
+      </w:pPr>
+      <w:r>
+        <w:rPr>
+          <w:bCs/>
+        </w:rPr>
+        <w:t>Así que no se busca repotenciar un haber sino defender la garantía constitucional de movilidad jubilatoria.</w:t>
+      </w:r>
+    </w:p>
+    <w:p>
+      <w:pPr>
+        <w:autoSpaceDE w:val="0"/>
+        <w:autoSpaceDN w:val="0"/>
+        <w:adjustRightInd w:val="0"/>
+        <w:ind w:firstLine="993"/>
+        <w:jc w:val="both"/>
+        <w:rPr>
+          <w:bCs/>
+        </w:rPr>
+      </w:pPr>
+      <w:bookmarkStart w:id="3" w:name="_Hlk135203412"/>
+      <w:r>
+        <w:rPr>
+          <w:bCs/>
+        </w:rPr>
+        <w:t>Antes que nada, no se puede perder de vista que la CSJN ha reconocido la facultad de los jueces y tribunales inferiores de ejercer un control de constitucionalidad y de convencionalidad de oficio (Fallos 335: 2333).</w:t>
+      </w:r>
+    </w:p>
+    <w:p>
+      <w:pPr>
+        <w:autoSpaceDE w:val="0"/>
+        <w:autoSpaceDN w:val="0"/>
+        <w:adjustRightInd w:val="0"/>
+        <w:ind w:firstLine="993"/>
+        <w:jc w:val="both"/>
+        <w:rPr>
+          <w:bCs/>
+        </w:rPr>
+      </w:pPr>
+      <w:r>
+        <w:rPr>
+          <w:bCs/>
+        </w:rPr>
+        <w:t>En el caso puntual de la movilidad, las sucesivas reformas de la ley producidas entre 2018 a 202</w:t>
+      </w:r>
+      <w:r>
+        <w:rPr>
+          <w:bCs/>
+        </w:rPr>
+        <w:t>3</w:t>
+      </w:r>
+      <w:r>
+        <w:rPr>
+          <w:bCs/>
+        </w:rPr>
+        <w:t xml:space="preserve"> han afectado el derecho constitucional a tener un haber integral, al afectarse la movilidad jubilatoria la cual deja de cumplir con su finalidad, que es mantener el valor del haber en el tiempo, a lo que suman diferentes análisis , como son que en materia de movilidad no pueden existir periodos superpuestos, ni tiempos muertos , sin perder de vista que en materia de emergencia, sino se recompone el haber , cesada la emergencia, la misma permanecerá en el tiempo. </w:t>
+      </w:r>
+    </w:p>
+    <w:p>
+      <w:pPr>
+        <w:autoSpaceDE w:val="0"/>
+        <w:autoSpaceDN w:val="0"/>
+        <w:adjustRightInd w:val="0"/>
+        <w:ind w:firstLine="993"/>
+        <w:jc w:val="both"/>
+        <w:rPr>
+          <w:bCs/>
+        </w:rPr>
+      </w:pPr>
+      <w:r>
+        <w:rPr>
+          <w:bCs/>
+        </w:rPr>
+        <w:t>Es por ello que el juez , puede resolver en la etapa de ejecución, sea a pedido de parte, o de oficio, si estas normas afectan el haber dado que contrarían el art 14 bis, 16, 17, 18, 28 , 31 , 33 y 75 inc 22 y 23 de la CN.</w:t>
+      </w:r>
+    </w:p>
+    <w:p>
+      <w:pPr>
+        <w:autoSpaceDE w:val="0"/>
+        <w:autoSpaceDN w:val="0"/>
+        <w:adjustRightInd w:val="0"/>
+        <w:ind w:firstLine="993"/>
+        <w:jc w:val="both"/>
+        <w:rPr>
+          <w:bCs/>
+          <w:i/>
+          <w:iCs/>
+        </w:rPr>
+      </w:pPr>
+      <w:r>
+        <w:rPr>
+          <w:bCs/>
+        </w:rPr>
+        <w:t>En los autos Abraham</w:t>
+      </w:r>
+      <w:r>
+        <w:rPr>
+          <w:bCs/>
+          <w:vertAlign w:val="superscript"/>
+        </w:rPr>
+        <w:footnoteReference w:id="3"/>
+      </w:r>
+      <w:r>
+        <w:rPr>
+          <w:bCs/>
+        </w:rPr>
+        <w:t xml:space="preserve"> el juez , al momento de tener que resolver en la liquidación donde la parte actora introdujo la cuestión en torno a la consideración inconstitucional de la leyes 27.426, 27.541 y 27.609, considero que si análisis “</w:t>
+      </w:r>
+      <w:r>
+        <w:rPr>
+          <w:bCs/>
+          <w:i/>
+          <w:iCs/>
+        </w:rPr>
+        <w:t xml:space="preserve">deviene ineludible toda vez que incide en la determinación de la movilidad que en definitiva corresponde aplicar al haber cuyo reajuste aquí se reclama y en un todo de acuerdo con la doctrina que impone atender a las circunstancias sobrevinientes que no es posible desechar (Fallos: 308:1489; 311:787; 312: 555; 315:123 y 325:28, entre muchos otros). </w:t>
+      </w:r>
+    </w:p>
+    <w:p>
+      <w:pPr>
+        <w:autoSpaceDE w:val="0"/>
+        <w:autoSpaceDN w:val="0"/>
+        <w:adjustRightInd w:val="0"/>
+        <w:ind w:firstLine="993"/>
+        <w:jc w:val="both"/>
+        <w:rPr>
+          <w:bCs/>
+          <w:i/>
+          <w:iCs/>
+        </w:rPr>
+      </w:pPr>
+      <w:r>
+        <w:rPr>
+          <w:bCs/>
+          <w:i/>
+          <w:iCs/>
+        </w:rPr>
+        <w:t>Ello de ninguna manera importa incurrir en un exceso de jurisdicción, sino que, por el contrario, implica valorar en debida forma las pretensiones incoadas a la luz del derecho vigente al momento de sentenciar, encontrando también tal proceder su fundamento en los principios de celeridad y economía procesal.</w:t>
+      </w:r>
+    </w:p>
+    <w:p>
+      <w:pPr>
+        <w:autoSpaceDE w:val="0"/>
+        <w:autoSpaceDN w:val="0"/>
+        <w:adjustRightInd w:val="0"/>
+        <w:ind w:firstLine="993"/>
+        <w:jc w:val="both"/>
+        <w:rPr>
+          <w:bCs/>
+          <w:i/>
+          <w:iCs/>
+        </w:rPr>
+      </w:pPr>
+      <w:r>
+        <w:rPr>
+          <w:bCs/>
+          <w:i/>
+          <w:iCs/>
+        </w:rPr>
+        <w:t xml:space="preserve"> Destáquese al respecto, que dada la naturaleza de causas como la que nos ocupa -que resultan de monto indeterminado pues se originan en obligaciones de cumplimiento sucesivo- deben existir pautas claras para el momento de liquidarse las sumas de condena.” </w:t>
+      </w:r>
+    </w:p>
+    <w:p>
+      <w:pPr>
+        <w:autoSpaceDE w:val="0"/>
+        <w:autoSpaceDN w:val="0"/>
+        <w:adjustRightInd w:val="0"/>
+        <w:ind w:firstLine="993"/>
+        <w:jc w:val="both"/>
+        <w:rPr>
+          <w:bCs/>
+          <w:i/>
+          <w:iCs/>
+        </w:rPr>
+      </w:pPr>
+      <w:r>
+        <w:rPr>
+          <w:bCs/>
+        </w:rPr>
+        <w:t xml:space="preserve">Del mismo modo, en </w:t>
       </w:r>
       <w:r>
         <w:rPr>
           <w:b/>
           <w:bCs/>
         </w:rPr>
-        <w:t>541</w:t>
-      </w:r>
-    </w:p>
-    <w:p>
-      <w:pPr>
-        <w:autoSpaceDE w:val="0"/>
-        <w:autoSpaceDN w:val="0"/>
-        <w:adjustRightInd w:val="0"/>
-        <w:ind w:firstLine="708"/>
-        <w:jc w:val="both"/>
+        <w:t>“Gamarra”</w:t>
+      </w:r>
+      <w:r>
+        <w:rPr>
+          <w:bCs/>
+        </w:rPr>
+        <w:t xml:space="preserve"> </w:t>
+      </w:r>
+      <w:r>
+        <w:rPr>
+          <w:bCs/>
+          <w:vertAlign w:val="superscript"/>
+        </w:rPr>
+        <w:footnoteReference w:id="4"/>
+      </w:r>
+      <w:r>
+        <w:rPr>
+          <w:bCs/>
+        </w:rPr>
+        <w:t>la cámara federal de Salta se pronunció respecto al planteo de cosa juzgada, y aclaró que una sentencia pasada en autoridad de cosa juzgada</w:t>
+      </w:r>
+      <w:r>
+        <w:rPr>
+          <w:bCs/>
+          <w:i/>
+          <w:iCs/>
+        </w:rPr>
+        <w:t xml:space="preserve"> “</w:t>
+      </w:r>
+      <w:r>
         <w:rPr>
           <w:b/>
           <w:bCs/>
-        </w:rPr>
-      </w:pPr>
-      <w:r>
-        <w:rPr>
-          <w:bCs/>
-        </w:rPr>
-        <w:t xml:space="preserve">Al haber visto que los aumentos de 2020 dados por decreto fueron muy inferiores a los que hubiera correspondido conforme ley 27.426, solicito se expida y declare la inconstitucionalidad de la ley 27.541, del art 1 en cuanto declara la emergencia previsional , del  art 2 inc. </w:t>
-      </w:r>
-      <w:proofErr w:type="spellStart"/>
-      <w:r>
-        <w:rPr>
-          <w:bCs/>
-        </w:rPr>
-        <w:t>e</w:t>
-      </w:r>
-      <w:proofErr w:type="spellEnd"/>
-      <w:r>
-        <w:rPr>
-          <w:bCs/>
-        </w:rPr>
-        <w:t xml:space="preserve">, del art 55 y 56, como así también de los decretos 163/2020, 495/2020 , el 542/2020, 692/2020, y 899/2020 , en cuanto otorga aumentos insuficientes, extiende por 6 meses más la suspensión establecida por el art. 55 de la ley 27.541 respecto de la aplicación de la movilidad dispuesta por el art. 32 de la ley previsional 24.241 por ser confiscatoria, por violar el principio de igualdad y de razonabilidad de las leyes previsto en los art 16 y 28 de la CN y el principio de progresividad garantizado por la ley 27.360 que ratifica la convención interamericana de adultos mayores. </w:t>
-      </w:r>
-    </w:p>
-    <w:p>
-      <w:pPr>
-        <w:autoSpaceDE w:val="0"/>
-        <w:autoSpaceDN w:val="0"/>
-        <w:adjustRightInd w:val="0"/>
-        <w:ind w:firstLine="708"/>
-        <w:jc w:val="both"/>
-        <w:rPr>
-          <w:bCs/>
-        </w:rPr>
-      </w:pPr>
-      <w:r>
-        <w:rPr>
-          <w:bCs/>
-        </w:rPr>
-        <w:t xml:space="preserve">Dictados los decretos 163/2020, 495/20, 542/2020 y 692/2020 y 899/2020 solicito VS se expida y declare la inconstitucionalidad de la ley 27.541, y sus decretos reglamentarios, por ser confiscatoria, por violar el principio de igualdad y de razonabilidad de las leyes previsto en los art 16 y 28 de la CN y el principio de progresividad garantizado por la ley 27.360 que ratifica la convención interamericana de adultos mayores.  La ley y su reglamentación es inconstitucional por los siguientes motivos: </w:t>
-      </w:r>
-    </w:p>
-    <w:p>
-      <w:pPr>
-        <w:numPr>
-          <w:ilvl w:val="0"/>
-          <w:numId w:val="19"/>
-        </w:numPr>
-        <w:autoSpaceDE w:val="0"/>
-        <w:autoSpaceDN w:val="0"/>
-        <w:adjustRightInd w:val="0"/>
-        <w:jc w:val="both"/>
-        <w:rPr>
-          <w:bCs/>
-        </w:rPr>
-      </w:pPr>
-      <w:r>
-        <w:rPr>
-          <w:bCs/>
-        </w:rPr>
-        <w:t xml:space="preserve">Porque al igual que el art 2 de la ley 27426 es regresiva, y afecta </w:t>
-      </w:r>
-    </w:p>
-    <w:p>
-      <w:pPr>
-        <w:autoSpaceDE w:val="0"/>
-        <w:autoSpaceDN w:val="0"/>
-        <w:adjustRightInd w:val="0"/>
-        <w:ind w:firstLine="708"/>
-        <w:jc w:val="both"/>
-        <w:rPr>
-          <w:bCs/>
-        </w:rPr>
-      </w:pPr>
-      <w:r>
-        <w:rPr>
-          <w:bCs/>
-        </w:rPr>
-        <w:t xml:space="preserve">el principio de progresividad  </w:t>
-      </w:r>
-    </w:p>
-    <w:p>
-      <w:pPr>
-        <w:numPr>
-          <w:ilvl w:val="0"/>
-          <w:numId w:val="19"/>
-        </w:numPr>
-        <w:autoSpaceDE w:val="0"/>
-        <w:autoSpaceDN w:val="0"/>
-        <w:adjustRightInd w:val="0"/>
-        <w:jc w:val="both"/>
-        <w:rPr>
-          <w:bCs/>
-        </w:rPr>
-      </w:pPr>
-      <w:r>
-        <w:rPr>
-          <w:bCs/>
-        </w:rPr>
-        <w:t xml:space="preserve">No debió haberse delegado la facultad de fijar una garantía </w:t>
-      </w:r>
-    </w:p>
-    <w:p>
-      <w:pPr>
-        <w:autoSpaceDE w:val="0"/>
-        <w:autoSpaceDN w:val="0"/>
-        <w:adjustRightInd w:val="0"/>
-        <w:ind w:firstLine="708"/>
-        <w:jc w:val="both"/>
-        <w:rPr>
-          <w:bCs/>
-        </w:rPr>
-      </w:pPr>
-      <w:r>
-        <w:rPr>
-          <w:bCs/>
-        </w:rPr>
-        <w:t xml:space="preserve">constitucional como es la movilidad jubilatoria. </w:t>
-      </w:r>
-    </w:p>
-    <w:p>
-      <w:pPr>
-        <w:numPr>
-          <w:ilvl w:val="0"/>
-          <w:numId w:val="19"/>
-        </w:numPr>
-        <w:autoSpaceDE w:val="0"/>
-        <w:autoSpaceDN w:val="0"/>
-        <w:adjustRightInd w:val="0"/>
-        <w:jc w:val="both"/>
-        <w:rPr>
-          <w:bCs/>
-        </w:rPr>
-      </w:pPr>
-      <w:r>
-        <w:rPr>
-          <w:bCs/>
-        </w:rPr>
-        <w:t xml:space="preserve">No respeta las bases de la delegación del art 2 </w:t>
-      </w:r>
-      <w:proofErr w:type="spellStart"/>
-      <w:r>
-        <w:rPr>
-          <w:bCs/>
-        </w:rPr>
-        <w:t>inc</w:t>
-      </w:r>
-      <w:proofErr w:type="spellEnd"/>
-      <w:r>
-        <w:rPr>
-          <w:bCs/>
-        </w:rPr>
-        <w:t xml:space="preserve"> e. </w:t>
-      </w:r>
-    </w:p>
-    <w:p>
-      <w:pPr>
-        <w:numPr>
-          <w:ilvl w:val="0"/>
-          <w:numId w:val="19"/>
-        </w:numPr>
-        <w:autoSpaceDE w:val="0"/>
-        <w:autoSpaceDN w:val="0"/>
-        <w:adjustRightInd w:val="0"/>
-        <w:jc w:val="both"/>
-        <w:rPr>
-          <w:bCs/>
-        </w:rPr>
-      </w:pPr>
-      <w:r>
-        <w:rPr>
-          <w:bCs/>
-        </w:rPr>
-        <w:t xml:space="preserve">No cumple con los recaudos formales y sustanciales de la doctrina de la emergencia </w:t>
-      </w:r>
-    </w:p>
-    <w:p>
-      <w:pPr>
-        <w:numPr>
-          <w:ilvl w:val="0"/>
-          <w:numId w:val="19"/>
-        </w:numPr>
-        <w:autoSpaceDE w:val="0"/>
-        <w:autoSpaceDN w:val="0"/>
-        <w:adjustRightInd w:val="0"/>
-        <w:jc w:val="both"/>
-        <w:rPr>
-          <w:bCs/>
-        </w:rPr>
-      </w:pPr>
-      <w:r>
-        <w:rPr>
-          <w:bCs/>
-        </w:rPr>
-        <w:t xml:space="preserve">El art 56 establece un régimen diferenciado contrariamente a lo normado por el art 2 </w:t>
-      </w:r>
-    </w:p>
-    <w:p>
-      <w:pPr>
-        <w:numPr>
-          <w:ilvl w:val="0"/>
-          <w:numId w:val="19"/>
-        </w:numPr>
-        <w:autoSpaceDE w:val="0"/>
-        <w:autoSpaceDN w:val="0"/>
-        <w:adjustRightInd w:val="0"/>
-        <w:jc w:val="both"/>
-        <w:rPr>
-          <w:bCs/>
-        </w:rPr>
-      </w:pPr>
-      <w:r>
-        <w:rPr>
-          <w:bCs/>
-        </w:rPr>
-        <w:t xml:space="preserve">Los índices, y por lo tanto la movilidad ya se habían devengado al momento de sancionada la ley de emergencia </w:t>
-      </w:r>
-    </w:p>
-    <w:p>
-      <w:pPr>
-        <w:numPr>
-          <w:ilvl w:val="0"/>
-          <w:numId w:val="19"/>
-        </w:numPr>
-        <w:autoSpaceDE w:val="0"/>
-        <w:autoSpaceDN w:val="0"/>
-        <w:adjustRightInd w:val="0"/>
-        <w:jc w:val="both"/>
-        <w:rPr>
-          <w:bCs/>
-        </w:rPr>
-      </w:pPr>
-      <w:r>
-        <w:rPr>
-          <w:bCs/>
-        </w:rPr>
-        <w:t xml:space="preserve">Los decretos son insuficientes e irrazonables y no cumplen con la garantía de movilidad jubilatoria del 14 bis. </w:t>
-      </w:r>
-    </w:p>
-    <w:p>
-      <w:pPr>
-        <w:numPr>
-          <w:ilvl w:val="0"/>
-          <w:numId w:val="19"/>
-        </w:numPr>
-        <w:autoSpaceDE w:val="0"/>
-        <w:autoSpaceDN w:val="0"/>
-        <w:adjustRightInd w:val="0"/>
-        <w:jc w:val="both"/>
-        <w:rPr>
-          <w:bCs/>
-        </w:rPr>
-      </w:pPr>
-      <w:r>
-        <w:rPr>
-          <w:bCs/>
-        </w:rPr>
-        <w:t xml:space="preserve">Se suspendió la movilidad solo al régimen común que es el que menos percibe. </w:t>
-      </w:r>
-    </w:p>
-    <w:p>
-      <w:pPr>
-        <w:numPr>
-          <w:ilvl w:val="0"/>
-          <w:numId w:val="19"/>
-        </w:numPr>
-        <w:autoSpaceDE w:val="0"/>
-        <w:autoSpaceDN w:val="0"/>
-        <w:adjustRightInd w:val="0"/>
-        <w:jc w:val="both"/>
-        <w:rPr>
-          <w:bCs/>
-        </w:rPr>
-      </w:pPr>
-      <w:r>
-        <w:rPr>
-          <w:bCs/>
-        </w:rPr>
-        <w:t xml:space="preserve">No cumple con la integralidad del haber y la jubilación no guarda su finalidad que es mantener el valor adquisitivo en el tiempo. Perdida en 2020:</w:t>
-      </w:r>
-    </w:p>
-    <w:p>
-      <w:pPr>
-        <w:autoSpaceDE w:val="0"/>
-        <w:autoSpaceDN w:val="0"/>
-        <w:adjustRightInd w:val="0"/>
-        <w:ind w:firstLine="708"/>
-        <w:jc w:val="both"/>
-        <w:rPr>
-          <w:bCs/>
-        </w:rPr>
-      </w:pPr>
-      <w:r>
-        <w:rPr>
-          <w:bCs/>
-          <w:noProof/>
-        </w:rPr>
-        <w:drawing>
-          <wp:inline distT="0" distB="0" distL="0" distR="0" wp14:anchorId="75B45ABB" wp14:editId="100D98BB">
-            <wp:extent cx="4953000" cy="1242060"/>
-            <wp:effectExtent l="0" t="0" r="0" b="0"/>
-            <wp:docPr id="1003" name="Imagen 1" descr="Imagen que contiene Interfaz de usuario gráfica&#10;&#10;Descripción generada automáticamente"/>
-            <wp:cNvGraphicFramePr>
-              <a:graphicFrameLocks xmlns:a="http://schemas.openxmlformats.org/drawingml/2006/main" noChangeAspect="1"/>
-            </wp:cNvGraphicFramePr>
-            <a:graphic xmlns:a="http://schemas.openxmlformats.org/drawingml/2006/main">
-              <a:graphicData uri="http://schemas.openxmlformats.org/drawingml/2006/picture">
-                <pic:pic xmlns:pic="http://schemas.openxmlformats.org/drawingml/2006/picture">
-                  <pic:nvPicPr>
-                    <pic:cNvPr id="0" name="Picture 9" descr="Imagen que contiene Interfaz de usuario gráfica&#10;&#10;Descripción generada automáticamente"/>
-                    <pic:cNvPicPr>
-                      <a:picLocks noChangeAspect="1" noChangeArrowheads="1"/>
-                    </pic:cNvPicPr>
-                  </pic:nvPicPr>
-                  <pic:blipFill>
-                    <a:blip r:embed="rId22">
-                      <a:extLst>
-                        <a:ext uri="{28A0092B-C50C-407E-A947-70E740481C1C}">
-                          <a14:useLocalDpi xmlns:a14="http://schemas.microsoft.com/office/drawing/2010/main" val="0"/>
-                        </a:ext>
-                      </a:extLst>
-                    </a:blip>
-                    <a:srcRect/>
-                    <a:stretch>
-                      <a:fillRect/>
-                    </a:stretch>
-                  </pic:blipFill>
-                  <pic:spPr bwMode="auto">
-                    <a:xfrm>
-                      <a:off x="0" y="0"/>
-                      <a:ext cx="4953000" cy="1242060"/>
-                    </a:xfrm>
-                    <a:prstGeom prst="rect">
-                      <a:avLst/>
-                    </a:prstGeom>
-                    <a:noFill/>
-                    <a:ln>
-                      <a:noFill/>
-                    </a:ln>
-                  </pic:spPr>
-                </pic:pic>
-              </a:graphicData>
-            </a:graphic>
-          </wp:inline>
-        </w:drawing>
+          <w:i/>
+          <w:iCs/>
+        </w:rPr>
+        <w:t>no implica la imposibilidad absoluta de resolver nuevas cuestiones que puedan suscitarse entre idénticas partes, sino el sucesivo y reiterado juzgamiento de las mismas”</w:t>
+      </w:r>
+      <w:r>
+        <w:rPr>
+          <w:bCs/>
+          <w:i/>
+          <w:iCs/>
+        </w:rPr>
+        <w:t>. Y concluyó que, si existe una sentencia que reconoció el derecho a la redeterminación del haber inicial y su movilidad, “(…) es en esta oportunidad, etapa de ejecución (arts. 499 y cc del CPCCN) que se puede tener precisión respecto de la cuantía del haber y la razonabilidad o no de la quita por aplicación de la norma citada (…)”</w:t>
+      </w:r>
+    </w:p>
+    <w:bookmarkEnd w:id="3"/>
+    <w:p>
+      <w:pPr>
+        <w:autoSpaceDE w:val="0"/>
+        <w:autoSpaceDN w:val="0"/>
+        <w:adjustRightInd w:val="0"/>
+        <w:ind w:firstLine="993"/>
+        <w:jc w:val="both"/>
+        <w:rPr>
+          <w:bCs/>
+        </w:rPr>
+      </w:pPr>
+      <w:r>
+        <w:rPr>
+          <w:bCs/>
+        </w:rPr>
+        <w:t>En similar  sentido se expresó la Sala I en los autos “Flores Humberto  c/Anses y otro s/ Reajustes varios” Expte 15100027/2011 el 09.03.2023 donde resolvió:</w:t>
+      </w:r>
+      <w:r>
+        <w:t xml:space="preserve"> </w:t>
+      </w:r>
+      <w:r>
+        <w:rPr>
+          <w:i/>
+          <w:iCs/>
+        </w:rPr>
+        <w:t>“</w:t>
+      </w:r>
+      <w:r>
+        <w:rPr>
+          <w:bCs/>
+          <w:i/>
+          <w:iCs/>
+        </w:rPr>
+        <w:t>Que corresponde rechazar los agravios referidos a la improcedencia de resolver en la etapa de ejecución el reajuste de la movilidad del haber del actor por períodos posteriores que no se encuentran incluidos en la sentencia definitiva, en tanto las partes han tenido oportunidad de debatir sobre dicha cuestión, por lo que se ha respetado el debido contradictorio.</w:t>
+      </w:r>
+    </w:p>
+    <w:p>
+      <w:pPr>
+        <w:autoSpaceDE w:val="0"/>
+        <w:autoSpaceDN w:val="0"/>
+        <w:adjustRightInd w:val="0"/>
+        <w:ind w:firstLine="993"/>
+        <w:jc w:val="both"/>
+        <w:rPr>
+          <w:b/>
+          <w:u w:val="single"/>
+        </w:rPr>
+      </w:pPr>
+      <w:r>
+        <w:rPr>
+          <w:bCs/>
+        </w:rPr>
+        <w:t xml:space="preserve"> </w:t>
+      </w:r>
+      <w:r>
+        <w:rPr>
+          <w:bCs/>
+          <w:i/>
+          <w:iCs/>
+        </w:rPr>
+        <w:t>Es que resultaría un exceso ritual rechazar dicha pretensión y obligar al actor a realizar un nuevo juicio para llegar, en definitiva, a igual situación, por lo que una solución así importaría desvirtuar el sentido de las formas procesales, que son meros instrumentos para la observancia de los derechos sustanciales, sobre todo si se tiene en cuenta la edad de la Sra. Cabrera (76 años), quien se encuentra litigando desde el año 2011 a los fines del reconocimiento de su derecho, por lo que no resulta necesario un nuevo juicio de conocimiento ni abrir otra etapa probatoria para esclarecer la cuestión, correspondiendo su tratamiento en esta oportunidad procesal</w:t>
+      </w:r>
+      <w:r>
+        <w:rPr>
+          <w:bCs/>
+        </w:rPr>
+        <w:t xml:space="preserve">.” </w:t>
+      </w:r>
+    </w:p>
+    <w:p>
+      <w:pPr>
+        <w:autoSpaceDE w:val="0"/>
+        <w:autoSpaceDN w:val="0"/>
+        <w:adjustRightInd w:val="0"/>
+        <w:ind w:firstLine="993"/>
+        <w:jc w:val="both"/>
+        <w:rPr>
+          <w:bCs/>
+          <w:i/>
+          <w:iCs/>
+        </w:rPr>
+      </w:pPr>
+      <w:r>
+        <w:rPr>
+          <w:bCs/>
+        </w:rPr>
+        <w:t>Continuó diciendo: “</w:t>
+      </w:r>
+      <w:r>
+        <w:rPr>
+          <w:bCs/>
+          <w:i/>
+          <w:iCs/>
+        </w:rPr>
+        <w:t>En igual sentido, la Corte Suprema de Justicia de la Nación en el precedente “Cingolani, Francisco Florencio c/Anses s/Ejecución previsional”, sent. del 10/4/12 revocó una resolución judicial que había limitado el derecho del afiliado a lograr una recomposición de sus haberes previsionales al período dispuesto en la sentencia definitiva, en cuya oportunidad sostuvo que “la limitación temporal de la ejecución vulnera la cosa juzgada, pues la sentencia cuyo cumplimiento procura el actor no sólo establecía una pauta para el cálculo del beneficio, sino que su aplicación permitía determinar el nivel de la prestación para el lapso subsiguiente y hasta tanto fuera incrementado con nuevas disposiciones legales o decisiones judiciales en materia de movilidad” es que señaló que admitir una tesis contraria a la que defiende implicaría un dispendio jurisdiccional obligando al jubilado a iniciar un nuevo juicio de conocimiento a fin de que se le reconozca el monto de su prestación en el periodo descartado.”</w:t>
+      </w:r>
+    </w:p>
+    <w:p>
+      <w:pPr>
+        <w:autoSpaceDE w:val="0"/>
+        <w:autoSpaceDN w:val="0"/>
+        <w:adjustRightInd w:val="0"/>
+        <w:ind w:firstLine="993"/>
+        <w:jc w:val="both"/>
+        <w:rPr>
+          <w:bCs/>
+        </w:rPr>
+      </w:pPr>
+      <w:r>
+        <w:rPr>
+          <w:bCs/>
+        </w:rPr>
+        <w:t>La Sala II el 14.02.2023</w:t>
+      </w:r>
+      <w:r>
+        <w:t xml:space="preserve"> </w:t>
+      </w:r>
+      <w:r>
+        <w:rPr>
+          <w:bCs/>
+        </w:rPr>
+        <w:t>en la causa “Campos Toranzos, Marcos Aurelio c/ ANSeS s/ Reajustes Varios” (Expte. N° 15100257/2012) “</w:t>
+      </w:r>
+      <w:r>
+        <w:rPr>
+          <w:bCs/>
+          <w:i/>
+          <w:iCs/>
+        </w:rPr>
+        <w:t>confirmó la facultad de los magistrados de la determinación de criterios de movilidad en la etapa de ejecución de sentencia que no fueron contemplados en el pronunciamiento definitivo por  una cuestión temporal, con basamento en que los jueces deben siempre resolver según las circunstancias actuales aunque sean sobrevinientes; en atención a la naturaleza alimentaria de la prestación y en dicho caso particular, a la avanzada edad del accionante, argumentando que por razones biológicas posiblemente el actor se vería impedido de afrontar un nuevo proceso y acceder a una decisión útil (Fallos: 330:5342), invocando también razones de economía procesal para arribar a tal decisión”</w:t>
+      </w:r>
+      <w:r>
+        <w:rPr>
+          <w:bCs/>
+          <w:i/>
+          <w:iCs/>
+        </w:rPr>
+        <w:t xml:space="preserve"> </w:t>
       </w:r>
       <w:r>
         <w:rPr>
@@ -3482,13 +3444,23 @@
         </w:rPr>
         <w:t xml:space="preserve"/>
       </w:r>
-    </w:p>
-    <w:p>
-      <w:pPr>
-        <w:autoSpaceDE w:val="0"/>
-        <w:autoSpaceDN w:val="0"/>
-        <w:adjustRightInd w:val="0"/>
-        <w:ind w:left="1146"/>
+      <w:r>
+        <w:rPr>
+          <w:bCs/>
+        </w:rPr>
+        <w:t xml:space="preserve"> </w:t>
+      </w:r>
+      <w:r>
+        <w:t xml:space="preserve"/>
+      </w:r>
+    </w:p>
+    <w:p>
+      <w:pPr>
+        <w:autoSpaceDE w:val="0"/>
+        <w:autoSpaceDN w:val="0"/>
+        <w:adjustRightInd w:val="0"/>
+        <w:spacing w:line="276" w:lineRule="auto"/>
+        <w:ind w:left="2138"/>
         <w:jc w:val="both"/>
         <w:rPr>
           <w:b/>
@@ -3505,7 +3477,7 @@
         <w:autoSpaceDE w:val="0"/>
         <w:autoSpaceDN w:val="0"/>
         <w:adjustRightInd w:val="0"/>
-        <w:ind w:left="1146"/>
+        <w:spacing w:line="276" w:lineRule="auto"/>
         <w:jc w:val="both"/>
         <w:rPr>
           <w:b/>
@@ -3517,674 +3489,57 @@
           <w:b/>
           <w:bCs/>
         </w:rPr>
-        <w:t>OPORTUNIDAD PROCESAL</w:t>
-      </w:r>
-    </w:p>
-    <w:p>
-      <w:pPr>
-        <w:autoSpaceDE w:val="0"/>
-        <w:autoSpaceDN w:val="0"/>
-        <w:adjustRightInd w:val="0"/>
-        <w:ind w:firstLine="993"/>
-        <w:jc w:val="both"/>
-        <w:rPr>
-          <w:bCs/>
-        </w:rPr>
-      </w:pPr>
-      <w:r>
-        <w:rPr>
-          <w:bCs/>
-        </w:rPr>
-        <w:t>Si bien esta liquidación es posterior al dictado de la sentencia, la suspensión de la fórmula de la movilidad incide en el haber jubilatorio de mi mandante</w:t>
-      </w:r>
-      <w:r>
-        <w:rPr>
-          <w:bCs/>
-        </w:rPr>
-        <w:t>, lo mismo que la nueva fórmula.</w:t>
-      </w:r>
-    </w:p>
-    <w:p>
-      <w:pPr>
-        <w:autoSpaceDE w:val="0"/>
-        <w:autoSpaceDN w:val="0"/>
-        <w:adjustRightInd w:val="0"/>
-        <w:ind w:firstLine="993"/>
-        <w:jc w:val="both"/>
-        <w:rPr>
-          <w:bCs/>
-        </w:rPr>
-      </w:pPr>
-      <w:r>
-        <w:rPr>
-          <w:bCs/>
-        </w:rPr>
-        <w:t>Esta parte plante</w:t>
-      </w:r>
-      <w:r>
-        <w:rPr>
-          <w:bCs/>
-        </w:rPr>
-        <w:t>a</w:t>
-      </w:r>
-      <w:r>
-        <w:rPr>
-          <w:bCs/>
-        </w:rPr>
-        <w:t xml:space="preserve"> la inconstitucionalidad las leyes que afectaron la movilidad jubilatoria, por cuanto “</w:t>
-      </w:r>
-      <w:proofErr w:type="spellStart"/>
-      <w:r>
-        <w:rPr>
-          <w:bCs/>
-        </w:rPr>
-        <w:t>Anses</w:t>
-      </w:r>
-      <w:proofErr w:type="spellEnd"/>
-      <w:r>
-        <w:rPr>
-          <w:bCs/>
-        </w:rPr>
-        <w:t>”, afecta la seguridad jurídica de mi mandante, pues al modificar la ley ante cualquier cambio de gobierno o vicisitud económica, siempre en detrimento de su haber y afectando la garantía constitucional de integralidad de este, la división de poderes, la delegación de facultades entre otras normas de nuestra CN.</w:t>
-      </w:r>
-    </w:p>
-    <w:p>
-      <w:pPr>
-        <w:autoSpaceDE w:val="0"/>
-        <w:autoSpaceDN w:val="0"/>
-        <w:adjustRightInd w:val="0"/>
-        <w:ind w:firstLine="993"/>
-        <w:jc w:val="both"/>
-        <w:rPr>
-          <w:bCs/>
-        </w:rPr>
-      </w:pPr>
-      <w:r>
-        <w:rPr>
-          <w:bCs/>
-        </w:rPr>
-        <w:t xml:space="preserve"> Los planteos fueron posteriores a la sentencia por cuanto la modificación de las pautas de movilidad, que alteran el haber de mi mandante, también fueron posteriores al dictado de esta. </w:t>
-      </w:r>
-    </w:p>
-    <w:p>
-      <w:pPr>
-        <w:autoSpaceDE w:val="0"/>
-        <w:autoSpaceDN w:val="0"/>
-        <w:adjustRightInd w:val="0"/>
-        <w:ind w:firstLine="993"/>
-        <w:jc w:val="both"/>
-        <w:rPr>
-          <w:bCs/>
-        </w:rPr>
-      </w:pPr>
-      <w:r>
-        <w:rPr>
-          <w:bCs/>
-        </w:rPr>
-        <w:t xml:space="preserve">En la primera oportunidad procesal se está solicitando la inconstitucionalidad de las normas cuestionadas y se garantiza así el debido proceso y el derecho de defensa de la contraria, corriéndose traslado del planteo de inconstitucionalidad, de una norma que suspende la ley ,en detrimento de un grupo vulnerable, en época de pandemia donde el estado debe reforzarse la protección de los mismos y de carácter netamente regresivo según la perdida sufrida en 2020. </w:t>
-      </w:r>
-    </w:p>
-    <w:p>
-      <w:pPr>
-        <w:autoSpaceDE w:val="0"/>
-        <w:autoSpaceDN w:val="0"/>
-        <w:adjustRightInd w:val="0"/>
-        <w:ind w:firstLine="993"/>
-        <w:jc w:val="both"/>
-        <w:rPr>
-          <w:bCs/>
-        </w:rPr>
-      </w:pPr>
-      <w:r>
-        <w:rPr>
-          <w:bCs/>
-        </w:rPr>
-        <w:t>Así que no se busca repotenciar un haber sino defender la garantía constitucional de movilidad jubilatoria.</w:t>
-      </w:r>
-    </w:p>
-    <w:p>
-      <w:pPr>
-        <w:autoSpaceDE w:val="0"/>
-        <w:autoSpaceDN w:val="0"/>
-        <w:adjustRightInd w:val="0"/>
-        <w:ind w:firstLine="993"/>
-        <w:jc w:val="both"/>
-        <w:rPr>
-          <w:bCs/>
-        </w:rPr>
-      </w:pPr>
-      <w:bookmarkStart w:id="3" w:name="_Hlk135203412"/>
-      <w:r>
-        <w:rPr>
-          <w:bCs/>
-        </w:rPr>
-        <w:t>Antes que nada, no se puede perder de vista que la CSJN ha reconocido la facultad de los jueces y tribunales inferiores de ejercer un control de constitucionalidad y de convencionalidad de oficio (Fallos 335: 2333).</w:t>
-      </w:r>
-    </w:p>
-    <w:p>
-      <w:pPr>
-        <w:autoSpaceDE w:val="0"/>
-        <w:autoSpaceDN w:val="0"/>
-        <w:adjustRightInd w:val="0"/>
-        <w:ind w:firstLine="993"/>
-        <w:jc w:val="both"/>
-        <w:rPr>
-          <w:bCs/>
-        </w:rPr>
-      </w:pPr>
-      <w:r>
-        <w:rPr>
-          <w:bCs/>
-        </w:rPr>
-        <w:t>En el caso puntual de la movilidad, las sucesivas reformas de la ley producidas entre 2018 a 202</w:t>
-      </w:r>
-      <w:r>
-        <w:rPr>
-          <w:bCs/>
-        </w:rPr>
-        <w:t>3</w:t>
-      </w:r>
-      <w:r>
-        <w:rPr>
-          <w:bCs/>
-        </w:rPr>
-        <w:t xml:space="preserve"> han afectado el derecho constitucional a tener un haber integral, al afectarse la movilidad jubilatoria la cual deja de cumplir con su finalidad, que es mantener el valor del haber en el tiempo, a lo que suman diferentes análisis , como son que en materia de movilidad no pueden existir periodos superpuestos, ni tiempos muertos , sin perder de vista que en materia de emergencia, sino se recompone el haber , cesada la emergencia, la misma permanecerá en el tiempo. </w:t>
-      </w:r>
-    </w:p>
-    <w:p>
-      <w:pPr>
-        <w:autoSpaceDE w:val="0"/>
-        <w:autoSpaceDN w:val="0"/>
-        <w:adjustRightInd w:val="0"/>
-        <w:ind w:firstLine="993"/>
-        <w:jc w:val="both"/>
-        <w:rPr>
-          <w:bCs/>
-        </w:rPr>
-      </w:pPr>
-      <w:r>
-        <w:rPr>
-          <w:bCs/>
-        </w:rPr>
-        <w:t xml:space="preserve">Es por ello que el juez , puede resolver en la etapa de ejecución, sea a pedido de parte, o de oficio, si estas normas afectan el haber dado que contrarían el art 14 bis, 16, 17, 18, 28 , 31 , 33 y 75 </w:t>
-      </w:r>
-      <w:proofErr w:type="spellStart"/>
-      <w:r>
-        <w:rPr>
-          <w:bCs/>
-        </w:rPr>
-        <w:t>inc</w:t>
-      </w:r>
-      <w:proofErr w:type="spellEnd"/>
-      <w:r>
-        <w:rPr>
-          <w:bCs/>
-        </w:rPr>
-        <w:t xml:space="preserve"> 22 y 23 de la CN.</w:t>
-      </w:r>
-    </w:p>
-    <w:p>
-      <w:pPr>
-        <w:autoSpaceDE w:val="0"/>
-        <w:autoSpaceDN w:val="0"/>
-        <w:adjustRightInd w:val="0"/>
-        <w:ind w:firstLine="993"/>
-        <w:jc w:val="both"/>
-        <w:rPr>
-          <w:bCs/>
-          <w:i/>
-          <w:iCs/>
-        </w:rPr>
-      </w:pPr>
-      <w:r>
-        <w:rPr>
-          <w:bCs/>
-        </w:rPr>
-        <w:t>En los autos Abraham</w:t>
-      </w:r>
-      <w:r>
-        <w:rPr>
-          <w:bCs/>
-          <w:vertAlign w:val="superscript"/>
-        </w:rPr>
-        <w:footnoteReference w:id="3"/>
-      </w:r>
-      <w:r>
-        <w:rPr>
-          <w:bCs/>
-        </w:rPr>
-        <w:t xml:space="preserve"> el juez , al momento de tener que resolver en la liquidación donde la parte actora introdujo la cuestión en torno a la consideración inconstitucional de la leyes 27.426, 27.541 y 27.609, considero que si análisis “</w:t>
-      </w:r>
-      <w:r>
-        <w:rPr>
-          <w:bCs/>
-          <w:i/>
-          <w:iCs/>
-        </w:rPr>
-        <w:t xml:space="preserve">deviene ineludible toda vez que incide en la determinación de la movilidad que en definitiva corresponde aplicar al haber cuyo reajuste aquí se reclama y en un todo de acuerdo con la doctrina que impone atender a las circunstancias sobrevinientes que no es posible desechar (Fallos: 308:1489; 311:787; 312: 555; 315:123 y 325:28, entre muchos otros). </w:t>
-      </w:r>
-    </w:p>
-    <w:p>
-      <w:pPr>
-        <w:autoSpaceDE w:val="0"/>
-        <w:autoSpaceDN w:val="0"/>
-        <w:adjustRightInd w:val="0"/>
-        <w:ind w:firstLine="993"/>
-        <w:jc w:val="both"/>
-        <w:rPr>
-          <w:bCs/>
-          <w:i/>
-          <w:iCs/>
-        </w:rPr>
-      </w:pPr>
-      <w:r>
-        <w:rPr>
-          <w:bCs/>
-          <w:i/>
-          <w:iCs/>
-        </w:rPr>
-        <w:t>Ello de ninguna manera importa incurrir en un exceso de jurisdicción, sino que, por el contrario, implica valorar en debida forma las pretensiones incoadas a la luz del derecho vigente al momento de sentenciar, encontrando también tal proceder su fundamento en los principios de celeridad y economía procesal.</w:t>
-      </w:r>
-    </w:p>
-    <w:p>
-      <w:pPr>
-        <w:autoSpaceDE w:val="0"/>
-        <w:autoSpaceDN w:val="0"/>
-        <w:adjustRightInd w:val="0"/>
-        <w:ind w:firstLine="993"/>
-        <w:jc w:val="both"/>
-        <w:rPr>
-          <w:bCs/>
-          <w:i/>
-          <w:iCs/>
-        </w:rPr>
-      </w:pPr>
-      <w:r>
-        <w:rPr>
-          <w:bCs/>
-          <w:i/>
-          <w:iCs/>
-        </w:rPr>
-        <w:t xml:space="preserve"> Destáquese al respecto, que dada la naturaleza de causas como la que nos ocupa -que resultan de monto indeterminado pues se originan en obligaciones de cumplimiento sucesivo- deben existir pautas claras para el momento de liquidarse las sumas de condena.” </w:t>
-      </w:r>
-    </w:p>
-    <w:p>
-      <w:pPr>
-        <w:autoSpaceDE w:val="0"/>
-        <w:autoSpaceDN w:val="0"/>
-        <w:adjustRightInd w:val="0"/>
-        <w:ind w:firstLine="993"/>
-        <w:jc w:val="both"/>
-        <w:rPr>
-          <w:bCs/>
-          <w:i/>
-          <w:iCs/>
-        </w:rPr>
-      </w:pPr>
-      <w:r>
-        <w:rPr>
-          <w:bCs/>
-        </w:rPr>
-        <w:t xml:space="preserve">Del mismo modo, en </w:t>
-      </w:r>
-      <w:r>
-        <w:rPr>
-          <w:b/>
-          <w:bCs/>
-        </w:rPr>
-        <w:t>“Gamarra”</w:t>
-      </w:r>
-      <w:r>
-        <w:rPr>
-          <w:bCs/>
-        </w:rPr>
+        <w:t>SOLICITO ORDENE EXPRESAMENTE EL REAJUSTE DEL HABER</w:t>
+      </w:r>
+    </w:p>
+    <w:p>
+      <w:pPr>
+        <w:autoSpaceDE w:val="0"/>
+        <w:autoSpaceDN w:val="0"/>
+        <w:adjustRightInd w:val="0"/>
+        <w:spacing w:line="276" w:lineRule="auto"/>
+        <w:ind w:firstLine="1134"/>
+        <w:jc w:val="both"/>
+      </w:pPr>
+      <w:r>
+        <w:t>Solicito que una vez aprobada la ampliación de liquidación</w:t>
+      </w:r>
+      <w:r>
+        <w:t xml:space="preserve">, </w:t>
+      </w:r>
+      <w:r>
+        <w:t>se intime al organismo previsional</w:t>
+      </w:r>
+      <w:r>
+        <w:t xml:space="preserve"> a que proceda a reajustar el haber de mi mandante , </w:t>
+      </w:r>
+      <w:r>
+        <w:t>consignando de manera clara el haber aprobado , y que lo sea</w:t>
+      </w:r>
+      <w:r>
+        <w:rPr>
+          <w:color w:val="FF0000"/>
+        </w:rPr>
+        <w:t xml:space="preserve">  </w:t>
+      </w:r>
+      <w:r>
+        <w:t>bajo apercibimiento de aplicar astreintes</w:t>
+      </w:r>
+      <w:r>
+        <w:t xml:space="preserve"> ejemplificativas</w:t>
+      </w:r>
+      <w:r>
+        <w:t xml:space="preserve"> por cada día de demora en efectivizar la medida ordenada</w:t>
+      </w:r>
+      <w:r>
+        <w:t>, como así también se identifique al funcionario responsable de cumplir con la manda judicial , el cual deberá informar si creo la secuenta</w:t>
+      </w:r>
+      <w:r>
+        <w:t xml:space="preserve">.</w:t>
+      </w:r>
+      <w:r>
         <w:t xml:space="preserve"> </w:t>
       </w:r>
-      <w:r>
-        <w:rPr>
-          <w:bCs/>
-          <w:vertAlign w:val="superscript"/>
-        </w:rPr>
-        <w:footnoteReference w:id="4"/>
-      </w:r>
-      <w:r>
-        <w:rPr>
-          <w:bCs/>
-        </w:rPr>
-        <w:t>la cámara federal de Salta se pronunció respecto al planteo de cosa juzgada, y aclaró que una sentencia pasada en autoridad de cosa juzgada</w:t>
-      </w:r>
-      <w:r>
-        <w:rPr>
-          <w:bCs/>
-          <w:i/>
-          <w:iCs/>
-        </w:rPr>
-        <w:t xml:space="preserve"> “</w:t>
-      </w:r>
-      <w:r>
-        <w:rPr>
-          <w:b/>
-          <w:bCs/>
-          <w:i/>
-          <w:iCs/>
-        </w:rPr>
-        <w:t>no implica la imposibilidad absoluta de resolver nuevas cuestiones que puedan suscitarse entre idénticas partes, sino el sucesivo y reiterado juzgamiento de las mismas”</w:t>
-      </w:r>
-      <w:r>
-        <w:rPr>
-          <w:bCs/>
-          <w:i/>
-          <w:iCs/>
-        </w:rPr>
-        <w:t xml:space="preserve">. Y concluyó que, si existe una sentencia que reconoció el derecho a la </w:t>
-      </w:r>
-      <w:proofErr w:type="spellStart"/>
-      <w:r>
-        <w:rPr>
-          <w:bCs/>
-          <w:i/>
-          <w:iCs/>
-        </w:rPr>
-        <w:t>redeterminación</w:t>
-      </w:r>
-      <w:proofErr w:type="spellEnd"/>
-      <w:r>
-        <w:rPr>
-          <w:bCs/>
-          <w:i/>
-          <w:iCs/>
-        </w:rPr>
-        <w:t xml:space="preserve"> del haber inicial y su movilidad, “(…) es en esta oportunidad, etapa de ejecución (arts. 499 y </w:t>
-      </w:r>
-      <w:proofErr w:type="spellStart"/>
-      <w:r>
-        <w:rPr>
-          <w:bCs/>
-          <w:i/>
-          <w:iCs/>
-        </w:rPr>
-        <w:t>cc</w:t>
-      </w:r>
-      <w:proofErr w:type="spellEnd"/>
-      <w:r>
-        <w:rPr>
-          <w:bCs/>
-          <w:i/>
-          <w:iCs/>
-        </w:rPr>
-        <w:t xml:space="preserve"> del CPCCN) que se puede tener precisión respecto de la cuantía del haber y la razonabilidad o no de la quita por aplicación de la norma citada (…)”</w:t>
-      </w:r>
-    </w:p>
-    <w:bookmarkEnd w:id="3"/>
-    <w:p>
-      <w:pPr>
-        <w:autoSpaceDE w:val="0"/>
-        <w:autoSpaceDN w:val="0"/>
-        <w:adjustRightInd w:val="0"/>
-        <w:ind w:firstLine="993"/>
-        <w:jc w:val="both"/>
-        <w:rPr>
-          <w:bCs/>
-        </w:rPr>
-      </w:pPr>
-      <w:r>
-        <w:rPr>
-          <w:bCs/>
-        </w:rPr>
-        <w:t>En similar  sentido se expresó la Sala I en los autos “Flores Humberto  c/</w:t>
-      </w:r>
-      <w:proofErr w:type="spellStart"/>
-      <w:r>
-        <w:rPr>
-          <w:bCs/>
-        </w:rPr>
-        <w:t>Anses</w:t>
-      </w:r>
-      <w:proofErr w:type="spellEnd"/>
-      <w:r>
-        <w:rPr>
-          <w:bCs/>
-        </w:rPr>
-        <w:t xml:space="preserve"> y </w:t>
-      </w:r>
-      <w:proofErr w:type="spellStart"/>
-      <w:r>
-        <w:rPr>
-          <w:bCs/>
-        </w:rPr>
-        <w:t>otro s</w:t>
-      </w:r>
-      <w:proofErr w:type="spellEnd"/>
-      <w:r>
-        <w:rPr>
-          <w:bCs/>
-        </w:rPr>
-        <w:t xml:space="preserve">/ Reajustes varios” </w:t>
-      </w:r>
-      <w:proofErr w:type="spellStart"/>
-      <w:r>
-        <w:rPr>
-          <w:bCs/>
-        </w:rPr>
-        <w:t>Expte</w:t>
-      </w:r>
-      <w:proofErr w:type="spellEnd"/>
-      <w:r>
-        <w:rPr>
-          <w:bCs/>
-        </w:rPr>
-        <w:t xml:space="preserve"> 15100027/2011 el 09.03.2023 donde resolvió:</w:t>
-      </w:r>
-      <w:r>
-        <w:t xml:space="preserve"> </w:t>
-      </w:r>
-      <w:r>
-        <w:rPr>
-          <w:i/>
-          <w:iCs/>
-        </w:rPr>
-        <w:t>“</w:t>
-      </w:r>
-      <w:r>
-        <w:rPr>
-          <w:bCs/>
-          <w:i/>
-          <w:iCs/>
-        </w:rPr>
-        <w:t>Que corresponde rechazar los agravios referidos a la improcedencia de resolver en la etapa de ejecución el reajuste de la movilidad del haber del actor por períodos posteriores que no se encuentran incluidos en la sentencia definitiva, en tanto las partes han tenido oportunidad de debatir sobre dicha cuestión, por lo que se ha respetado el debido contradictorio.</w:t>
-      </w:r>
-    </w:p>
-    <w:p>
-      <w:pPr>
-        <w:autoSpaceDE w:val="0"/>
-        <w:autoSpaceDN w:val="0"/>
-        <w:adjustRightInd w:val="0"/>
-        <w:ind w:firstLine="993"/>
-        <w:jc w:val="both"/>
-        <w:rPr>
-          <w:b/>
-          <w:u w:val="single"/>
-        </w:rPr>
-      </w:pPr>
-      <w:r>
-        <w:rPr>
-          <w:bCs/>
-        </w:rPr>
-        <w:t xml:space="preserve"> </w:t>
-      </w:r>
-      <w:r>
-        <w:rPr>
-          <w:bCs/>
-          <w:i/>
-          <w:iCs/>
-        </w:rPr>
-        <w:t>Es que resultaría un exceso ritual rechazar dicha pretensión y obligar al actor a realizar un nuevo juicio para llegar, en definitiva, a igual situación, por lo que una solución así importaría desvirtuar el sentido de las formas procesales, que son meros instrumentos para la observancia de los derechos sustanciales, sobre todo si se tiene en cuenta la edad de la Sra. Cabrera (76 años), quien se encuentra litigando desde el año 2011 a los fines del reconocimiento de su derecho, por lo que no resulta necesario un nuevo juicio de conocimiento ni abrir otra etapa probatoria para esclarecer la cuestión, correspondiendo su tratamiento en esta oportunidad procesal</w:t>
-      </w:r>
-      <w:r>
-        <w:rPr>
-          <w:bCs/>
-        </w:rPr>
-        <w:t xml:space="preserve">.” </w:t>
-      </w:r>
-    </w:p>
-    <w:p>
-      <w:pPr>
-        <w:autoSpaceDE w:val="0"/>
-        <w:autoSpaceDN w:val="0"/>
-        <w:adjustRightInd w:val="0"/>
-        <w:ind w:firstLine="993"/>
-        <w:jc w:val="both"/>
-        <w:rPr>
-          <w:bCs/>
-          <w:i/>
-          <w:iCs/>
-        </w:rPr>
-      </w:pPr>
-      <w:r>
-        <w:rPr>
-          <w:bCs/>
-        </w:rPr>
-        <w:t>Continuó diciendo: “</w:t>
-      </w:r>
-      <w:r>
-        <w:rPr>
-          <w:bCs/>
-          <w:i/>
-          <w:iCs/>
-        </w:rPr>
-        <w:t>En igual sentido, la Corte Suprema de Justicia de la Nación en el precedente “</w:t>
-      </w:r>
-      <w:proofErr w:type="spellStart"/>
-      <w:r>
-        <w:rPr>
-          <w:bCs/>
-          <w:i/>
-          <w:iCs/>
-        </w:rPr>
-        <w:t>Cingolani</w:t>
-      </w:r>
-      <w:proofErr w:type="spellEnd"/>
-      <w:r>
-        <w:rPr>
-          <w:bCs/>
-          <w:i/>
-          <w:iCs/>
-        </w:rPr>
-        <w:t>, Francisco Florencio c/</w:t>
-      </w:r>
-      <w:proofErr w:type="spellStart"/>
-      <w:r>
-        <w:rPr>
-          <w:bCs/>
-          <w:i/>
-          <w:iCs/>
-        </w:rPr>
-        <w:t>Anses</w:t>
-      </w:r>
-      <w:proofErr w:type="spellEnd"/>
-      <w:r>
-        <w:rPr>
-          <w:bCs/>
-          <w:i/>
-          <w:iCs/>
-        </w:rPr>
-        <w:t xml:space="preserve"> s/Ejecución previsional”, </w:t>
-      </w:r>
-      <w:proofErr w:type="spellStart"/>
-      <w:r>
-        <w:rPr>
-          <w:bCs/>
-          <w:i/>
-          <w:iCs/>
-        </w:rPr>
-        <w:t>sent</w:t>
-      </w:r>
-      <w:proofErr w:type="spellEnd"/>
-      <w:r>
-        <w:rPr>
-          <w:bCs/>
-          <w:i/>
-          <w:iCs/>
-        </w:rPr>
-        <w:t>. del 10/4/12 revocó una resolución judicial que había limitado el derecho del afiliado a lograr una recomposición de sus haberes previsionales al período dispuesto en la sentencia definitiva, en cuya oportunidad sostuvo que “la limitación temporal de la ejecución vulnera la cosa juzgada, pues la sentencia cuyo cumplimiento procura el actor no sólo establecía una pauta para el cálculo del beneficio, sino que su aplicación permitía determinar el nivel de la prestación para el lapso subsiguiente y hasta tanto fuera incrementado con nuevas disposiciones legales o decisiones judiciales en materia de movilidad” es que señaló que admitir una tesis contraria a la que defiende implicaría un dispendio jurisdiccional obligando al jubilado a iniciar un nuevo juicio de conocimiento a fin de que se le reconozca el monto de su prestación en el periodo descartado.”</w:t>
-      </w:r>
-    </w:p>
-    <w:p>
-      <w:pPr>
-        <w:autoSpaceDE w:val="0"/>
-        <w:autoSpaceDN w:val="0"/>
-        <w:adjustRightInd w:val="0"/>
-        <w:ind w:firstLine="993"/>
-        <w:jc w:val="both"/>
-        <w:rPr>
-          <w:bCs/>
-        </w:rPr>
-      </w:pPr>
-      <w:r>
-        <w:rPr>
-          <w:bCs/>
-        </w:rPr>
-        <w:t>La Sala II el 14.02.2023</w:t>
-      </w:r>
-      <w:r>
-        <w:t xml:space="preserve"> </w:t>
-      </w:r>
-      <w:r>
-        <w:rPr>
-          <w:bCs/>
-        </w:rPr>
-        <w:t xml:space="preserve">en la causa “Campos Toranzos, Marcos Aurelio c/ </w:t>
-      </w:r>
-      <w:proofErr w:type="spellStart"/>
-      <w:r>
-        <w:rPr>
-          <w:bCs/>
-        </w:rPr>
-        <w:t>ANSeS</w:t>
-      </w:r>
-      <w:proofErr w:type="spellEnd"/>
-      <w:r>
-        <w:rPr>
-          <w:bCs/>
-        </w:rPr>
-        <w:t xml:space="preserve"> s/ Reajustes Varios” (</w:t>
-      </w:r>
-      <w:proofErr w:type="spellStart"/>
-      <w:r>
-        <w:rPr>
-          <w:bCs/>
-        </w:rPr>
-        <w:t>Expte</w:t>
-      </w:r>
-      <w:proofErr w:type="spellEnd"/>
-      <w:r>
-        <w:rPr>
-          <w:bCs/>
-        </w:rPr>
-        <w:t xml:space="preserve">. </w:t>
-      </w:r>
-      <w:proofErr w:type="spellStart"/>
-      <w:r>
-        <w:rPr>
-          <w:bCs/>
-        </w:rPr>
-        <w:t>N°</w:t>
-      </w:r>
-      <w:proofErr w:type="spellEnd"/>
-      <w:r>
-        <w:rPr>
-          <w:bCs/>
-        </w:rPr>
-        <w:t xml:space="preserve"> 15100257/2012) “</w:t>
-      </w:r>
-      <w:r>
-        <w:rPr>
-          <w:bCs/>
-          <w:i/>
-          <w:iCs/>
-        </w:rPr>
-        <w:t>confirmó la facultad de los magistrados de la determinación de criterios de movilidad en la etapa de ejecución de sentencia que no fueron contemplados en el pronunciamiento definitivo por  una cuestión temporal, con basamento en que los jueces deben siempre resolver según las circunstancias actuales aunque sean sobrevinientes; en atención a la naturaleza alimentaria de la prestación y en dicho caso particular, a la avanzada edad del accionante, argumentando que por razones biológicas posiblemente el actor se vería impedido de afrontar un nuevo proceso y acceder a una decisión útil (Fallos: 330:5342), invocando también razones de economía procesal para arribar a tal decisión”</w:t>
-      </w:r>
     </w:p>
     <w:p>
       <w:pPr>
@@ -4192,12 +3547,8 @@
         <w:autoSpaceDN w:val="0"/>
         <w:adjustRightInd w:val="0"/>
         <w:spacing w:line="276" w:lineRule="auto"/>
-        <w:ind w:left="2138"/>
-        <w:jc w:val="both"/>
-        <w:rPr>
-          <w:b/>
-          <w:bCs/>
-        </w:rPr>
+        <w:ind w:firstLine="1134"/>
+        <w:jc w:val="both"/>
       </w:pPr>
     </w:p>
     <w:p>
@@ -4211,17 +3562,16 @@
         <w:adjustRightInd w:val="0"/>
         <w:spacing w:line="276" w:lineRule="auto"/>
         <w:jc w:val="both"/>
+      </w:pPr>
+      <w:r>
+        <w:tab/>
+      </w:r>
+      <w:r>
         <w:rPr>
           <w:b/>
           <w:bCs/>
         </w:rPr>
-      </w:pPr>
-      <w:r>
-        <w:rPr>
-          <w:b/>
-          <w:bCs/>
-        </w:rPr>
-        <w:t>SOLICITO ORDENE EXPRESAMENTE EL REAJUSTE DEL HABER</w:t>
+        <w:t>SOLICITO REGULE HONORARIOS</w:t>
       </w:r>
     </w:p>
     <w:p>
@@ -4234,46 +3584,36 @@
         <w:jc w:val="both"/>
       </w:pPr>
       <w:r>
-        <w:t>Solicito que una vez aprobada la ampliación de liquidación</w:t>
-      </w:r>
-      <w:r>
-        <w:t xml:space="preserve">, </w:t>
-      </w:r>
-      <w:r>
-        <w:t>se intime al organismo previsional</w:t>
-      </w:r>
-      <w:r>
-        <w:t xml:space="preserve"> a que proceda a reajustar el haber de mi mandante , </w:t>
-      </w:r>
-      <w:r>
-        <w:t>consignando de manera clara el haber aprobado , y que lo sea</w:t>
-      </w:r>
-      <w:r>
-        <w:rPr>
-          <w:color w:val="FF0000"/>
-        </w:rPr>
-        <w:t xml:space="preserve">  </w:t>
-      </w:r>
-      <w:r>
-        <w:t>bajo apercibimiento de aplicar astreintes</w:t>
-      </w:r>
-      <w:r>
-        <w:t xml:space="preserve"> ejemplificativas</w:t>
-      </w:r>
-      <w:r>
-        <w:t xml:space="preserve"> por cada día de demora en efectivizar la medida ordenada</w:t>
-      </w:r>
-      <w:r>
-        <w:t xml:space="preserve">, como así también se identifique al funcionario responsable de cumplir con la manda judicial , el cual deberá informar si creo la </w:t>
-      </w:r>
-      <w:proofErr w:type="spellStart"/>
-      <w:r>
-        <w:t>secuenta</w:t>
-      </w:r>
-      <w:proofErr w:type="spellEnd"/>
-      <w:r>
-        <w:t>.</w:t>
-      </w:r>
+        <w:t xml:space="preserve">Solicito regule honorarios y tome como base regulatoria la suma de </w:t>
+      </w:r>
+      <w:r>
+        <w:t xml:space="preserve">15653.65</w:t>
+      </w:r>
+      <w:r>
+        <w:t xml:space="preserve">, teniendo en cuenta que el valor del UMA a la fecha de cierre de la liquidación, </w:t>
+      </w:r>
+      <w:r>
+        <w:t xml:space="preserve">$1.350,00</w:t>
+      </w:r>
+      <w:r>
+        <w:t xml:space="preserve"> y el monto reclamado </w:t>
+      </w:r>
+      <w:r>
+        <w:t xml:space="preserve">$21.132.430,16</w:t>
+      </w:r>
+      <w:r>
+        <w:t>, con más los intereses al efectivo pago, de conformidad con lo establecido por la ley 27.423 que en su articulo 52 establece: “Aun sin petición del interesado, al dictarse sentencia se regularán los honorarios respectivos de los abogados y procuradores de las partes y de los auxiliares de Justicia. A los efectos de la regulación se tendrán en cuenta los intereses, los frutos y los accesorios, que integrarán la base regulatoria según lo establecido en los artículos 22, 23 y 24.”</w:t>
+      </w:r>
+    </w:p>
+    <w:p>
+      <w:pPr>
+        <w:autoSpaceDE w:val="0"/>
+        <w:autoSpaceDN w:val="0"/>
+        <w:adjustRightInd w:val="0"/>
+        <w:spacing w:line="276" w:lineRule="auto"/>
+        <w:ind w:firstLine="1134"/>
+        <w:jc w:val="both"/>
+      </w:pPr>
     </w:p>
     <w:p>
       <w:pPr>
@@ -4295,7 +3635,7 @@
           <w:b/>
           <w:bCs/>
         </w:rPr>
-        <w:t>SOLICITO REGULE HONORARIOS</w:t>
+        <w:t>VISTA CAJA</w:t>
       </w:r>
     </w:p>
     <w:p>
@@ -4308,33 +3648,7 @@
         <w:jc w:val="both"/>
       </w:pPr>
       <w:r>
-        <w:t xml:space="preserve">Solicito regule honorarios y tome como base regulatoria la suma de </w:t>
-      </w:r>
-      <w:r>
-        <w:t xml:space="preserve">635.57</w:t>
-      </w:r>
-      <w:r>
-        <w:t xml:space="preserve">, teniendo en cuenta que el valor del UMA a la fecha de cierre de la liquidación, </w:t>
-      </w:r>
-      <w:r>
-        <w:t xml:space="preserve">$7.439,00</w:t>
-      </w:r>
-      <w:r>
-        <w:t xml:space="preserve"> y el monto reclamado </w:t>
-      </w:r>
-      <w:r>
-        <w:t xml:space="preserve">$4.727.998,55</w:t>
-      </w:r>
-      <w:r>
-        <w:t xml:space="preserve">, con más los intereses al efectivo pago, de conformidad con lo establecido por la ley 27.423 que en su </w:t>
-      </w:r>
-      <w:proofErr w:type="spellStart"/>
-      <w:r>
-        <w:t>articulo</w:t>
-      </w:r>
-      <w:proofErr w:type="spellEnd"/>
-      <w:r>
-        <w:t xml:space="preserve"> 52 establece: “Aun sin petición del interesado, al dictarse sentencia se regularán los honorarios respectivos de los abogados y procuradores de las partes y de los auxiliares de Justicia. A los efectos de la regulación se tendrán en cuenta los intereses, los frutos y los accesorios, que integrarán la base regulatoria según lo establecido en los artículos 22, 23 y 24.”</w:t>
+        <w:t>Se solicita que se conceda vista de las actuaciones a la Caja de Abogados a través de la plataforma DEOX, a efectos de que proceda a la verificación y/o control de los aportes previsionales, conforme lo establecido en los artículos 51, 53 y 56 del Decreto Ley 15/75 y sus modificatorios.</w:t>
       </w:r>
     </w:p>
     <w:p>
@@ -4345,6 +3659,59 @@
         <w:spacing w:line="276" w:lineRule="auto"/>
         <w:ind w:firstLine="1134"/>
         <w:jc w:val="both"/>
+      </w:pPr>
+    </w:p>
+    <w:p>
+      <w:pPr>
+        <w:autoSpaceDE w:val="0"/>
+        <w:autoSpaceDN w:val="0"/>
+        <w:adjustRightInd w:val="0"/>
+        <w:spacing w:line="276" w:lineRule="auto"/>
+        <w:ind w:firstLine="1134"/>
+        <w:jc w:val="both"/>
+      </w:pPr>
+      <w:r>
+        <w:t>Asimismo, se requiere que se condene a la parte demandada a integrar el aporte del 2% sobre el monto de la condena, en cumplimiento de lo dispuesto por el Decreto Ley 15/75, la Ley 23.987, la Ley 27.423 y la Resolución 484/10 del Consejo de la Magistratura Nacional.</w:t>
+      </w:r>
+    </w:p>
+    <w:p>
+      <w:pPr>
+        <w:autoSpaceDE w:val="0"/>
+        <w:autoSpaceDN w:val="0"/>
+        <w:adjustRightInd w:val="0"/>
+        <w:spacing w:line="276" w:lineRule="auto"/>
+        <w:ind w:firstLine="1134"/>
+        <w:jc w:val="both"/>
+      </w:pPr>
+    </w:p>
+    <w:p>
+      <w:pPr>
+        <w:autoSpaceDE w:val="0"/>
+        <w:autoSpaceDN w:val="0"/>
+        <w:adjustRightInd w:val="0"/>
+        <w:spacing w:line="276" w:lineRule="auto"/>
+        <w:ind w:firstLine="1134"/>
+        <w:jc w:val="both"/>
+      </w:pPr>
+      <w:r>
+        <w:t xml:space="preserve">Datos de la caja de abogados:Av. Sarmiento N º 302/308 de la ciudad de Salta,  domicilio electrónico como persona jurídica registrado bajo el CUIT 30518723487.</w:t>
+      </w:r>
+      <w:r>
+        <w:t xml:space="preserve"> </w:t>
+      </w:r>
+    </w:p>
+    <w:p>
+      <w:pPr>
+        <w:autoSpaceDE w:val="0"/>
+        <w:autoSpaceDN w:val="0"/>
+        <w:adjustRightInd w:val="0"/>
+        <w:spacing w:line="276" w:lineRule="auto"/>
+        <w:ind w:left="1854"/>
+        <w:jc w:val="both"/>
+        <w:rPr>
+          <w:b/>
+          <w:bCs/>
+        </w:rPr>
       </w:pPr>
     </w:p>
     <w:p>
@@ -4358,127 +3725,23 @@
         <w:adjustRightInd w:val="0"/>
         <w:spacing w:line="276" w:lineRule="auto"/>
         <w:jc w:val="both"/>
-      </w:pPr>
-      <w:r>
-        <w:tab/>
-      </w:r>
-      <w:r>
         <w:rPr>
           <w:b/>
           <w:bCs/>
         </w:rPr>
-        <w:t>VISTA CAJA</w:t>
-      </w:r>
-    </w:p>
-    <w:p>
-      <w:pPr>
-        <w:autoSpaceDE w:val="0"/>
-        <w:autoSpaceDN w:val="0"/>
-        <w:adjustRightInd w:val="0"/>
-        <w:spacing w:line="276" w:lineRule="auto"/>
-        <w:ind w:firstLine="1134"/>
-        <w:jc w:val="both"/>
-      </w:pPr>
-      <w:r>
-        <w:t>Se solicita que se conceda vista de las actuaciones a la Caja de Abogados a través de la plataforma DEOX, a efectos de que proceda a la verificación y/o control de los aportes previsionales, conforme lo establecido en los artículos 51, 53 y 56 del Decreto Ley 15/75 y sus modificatorios.</w:t>
-      </w:r>
-    </w:p>
-    <w:p>
-      <w:pPr>
-        <w:autoSpaceDE w:val="0"/>
-        <w:autoSpaceDN w:val="0"/>
-        <w:adjustRightInd w:val="0"/>
-        <w:spacing w:line="276" w:lineRule="auto"/>
-        <w:ind w:firstLine="1134"/>
-        <w:jc w:val="both"/>
-      </w:pPr>
-    </w:p>
-    <w:p>
-      <w:pPr>
-        <w:autoSpaceDE w:val="0"/>
-        <w:autoSpaceDN w:val="0"/>
-        <w:adjustRightInd w:val="0"/>
-        <w:spacing w:line="276" w:lineRule="auto"/>
-        <w:ind w:firstLine="1134"/>
-        <w:jc w:val="both"/>
-      </w:pPr>
-      <w:r>
-        <w:t>Asimismo, se requiere que se condene a la parte demandada a integrar el aporte del 2% sobre el monto de la condena, en cumplimiento de lo dispuesto por el Decreto Ley 15/75, la Ley 23.987, la Ley 27.423 y la Resolución 484/10 del Consejo de la Magistratura Nacional.</w:t>
-      </w:r>
-    </w:p>
-    <w:p>
-      <w:pPr>
-        <w:autoSpaceDE w:val="0"/>
-        <w:autoSpaceDN w:val="0"/>
-        <w:adjustRightInd w:val="0"/>
-        <w:spacing w:line="276" w:lineRule="auto"/>
-        <w:ind w:firstLine="1134"/>
-        <w:jc w:val="both"/>
-      </w:pPr>
-    </w:p>
-    <w:p>
-      <w:pPr>
-        <w:autoSpaceDE w:val="0"/>
-        <w:autoSpaceDN w:val="0"/>
-        <w:adjustRightInd w:val="0"/>
-        <w:spacing w:line="276" w:lineRule="auto"/>
-        <w:ind w:firstLine="1134"/>
-        <w:jc w:val="both"/>
-      </w:pPr>
-      <w:r>
-        <w:t xml:space="preserve">Datos de la caja de </w:t>
-      </w:r>
-      <w:proofErr w:type="spellStart"/>
-      <w:r>
-        <w:t>abogados:Av</w:t>
-      </w:r>
-      <w:proofErr w:type="spellEnd"/>
-      <w:r>
-        <w:t>. Sarmiento N º 302/308 de la ciudad de Salta,  domicilio electrónico como persona jurídica registrado bajo el CUIT 30518723487.</w:t>
-      </w:r>
-    </w:p>
-    <w:p>
-      <w:pPr>
-        <w:autoSpaceDE w:val="0"/>
-        <w:autoSpaceDN w:val="0"/>
-        <w:adjustRightInd w:val="0"/>
-        <w:spacing w:line="276" w:lineRule="auto"/>
-        <w:ind w:left="1854"/>
-        <w:jc w:val="both"/>
+      </w:pPr>
+      <w:r>
         <w:rPr>
           <w:b/>
           <w:bCs/>
         </w:rPr>
-      </w:pPr>
-    </w:p>
-    <w:p>
-      <w:pPr>
-        <w:numPr>
-          <w:ilvl w:val="0"/>
-          <w:numId w:val="16"/>
-        </w:numPr>
-        <w:autoSpaceDE w:val="0"/>
-        <w:autoSpaceDN w:val="0"/>
-        <w:adjustRightInd w:val="0"/>
-        <w:spacing w:line="276" w:lineRule="auto"/>
-        <w:jc w:val="both"/>
+        <w:t xml:space="preserve">SOLICITO FIJE INTERESES </w:t>
+      </w:r>
+      <w:r>
         <w:rPr>
           <w:b/>
           <w:bCs/>
         </w:rPr>
-      </w:pPr>
-      <w:r>
-        <w:rPr>
-          <w:b/>
-          <w:bCs/>
-        </w:rPr>
-        <w:t xml:space="preserve">SOLICITO FIJE INTERESES </w:t>
-      </w:r>
-      <w:r>
-        <w:rPr>
-          <w:b/>
-          <w:bCs/>
-        </w:rPr>
         <w:t>SANCIONATORIOS</w:t>
       </w:r>
     </w:p>
@@ -4512,15 +3775,7 @@
         <w:t xml:space="preserve">ampliamente </w:t>
       </w:r>
       <w:r>
-        <w:t xml:space="preserve">el plazo para que la demandada </w:t>
-      </w:r>
-      <w:proofErr w:type="spellStart"/>
-      <w:r>
-        <w:t>Anses</w:t>
-      </w:r>
-      <w:proofErr w:type="spellEnd"/>
-      <w:r>
-        <w:t xml:space="preserve"> cumpla de manera correcta con la sentencia recaída en autos </w:t>
+        <w:t xml:space="preserve">el plazo para que la demandada Anses cumpla de manera correcta con la sentencia recaída en autos </w:t>
       </w:r>
       <w:r>
         <w:t xml:space="preserve">, a lo que se agrega la </w:t>
@@ -4914,7 +4169,13 @@
         <w:rPr>
           <w:lang w:val="es-AR"/>
         </w:rPr>
-        <w:t>Hago reserva de ampliar la presente liquidación cuando VS fije la tasa, y el modo de liquidar los intereses sancionatorios.</w:t>
+        <w:t xml:space="preserve">Hago reserva de ampliar la presente liquidación cuando VS fije la tasa, y el modo de liquidar los intereses sancionatorios.</w:t>
+      </w:r>
+      <w:r>
+        <w:rPr>
+          <w:lang w:val="es-AR"/>
+        </w:rPr>
+        <w:t xml:space="preserve"> </w:t>
       </w:r>
     </w:p>
     <w:p>
@@ -5056,29 +4317,7 @@
             <w:u w:val="single"/>
             <w:lang w:eastAsia="es-AR"/>
           </w:rPr>
-          <w:t>Fallos: 323:1122, “</w:t>
-        </w:r>
-        <w:proofErr w:type="spellStart"/>
-        <w:r>
-          <w:rPr>
-            <w:i/>
-            <w:iCs/>
-            <w:color w:val="337AB7"/>
-            <w:u w:val="single"/>
-            <w:lang w:eastAsia="es-AR"/>
-          </w:rPr>
-          <w:t>Bianculli</w:t>
-        </w:r>
-        <w:proofErr w:type="spellEnd"/>
-        <w:r>
-          <w:rPr>
-            <w:i/>
-            <w:iCs/>
-            <w:color w:val="337AB7"/>
-            <w:u w:val="single"/>
-            <w:lang w:eastAsia="es-AR"/>
-          </w:rPr>
-          <w:t>”</w:t>
+          <w:t>Fallos: 323:1122, “Bianculli”</w:t>
         </w:r>
       </w:hyperlink>
       <w:r>
@@ -5140,23 +4379,7 @@
             <w:rStyle w:val="Hipervnculo"/>
             <w:lang w:eastAsia="es-AR"/>
           </w:rPr>
-          <w:t xml:space="preserve">Recurso Queja </w:t>
-        </w:r>
-        <w:proofErr w:type="spellStart"/>
-        <w:r>
-          <w:rPr>
-            <w:rStyle w:val="Hipervnculo"/>
-            <w:lang w:eastAsia="es-AR"/>
-          </w:rPr>
-          <w:t>Nº</w:t>
-        </w:r>
-        <w:proofErr w:type="spellEnd"/>
-        <w:r>
-          <w:rPr>
-            <w:rStyle w:val="Hipervnculo"/>
-            <w:lang w:eastAsia="es-AR"/>
-          </w:rPr>
-          <w:t xml:space="preserve"> 5 - G.,S.M. Y OTRO c/ K.,M.E.A. s/ALIMENTOS CIV 083609/2017/5/RH003</w:t>
+          <w:t>Recurso Queja Nº 5 - G.,S.M. Y OTRO c/ K.,M.E.A. s/ALIMENTOS CIV 083609/2017/5/RH003</w:t>
         </w:r>
         <w:r>
           <w:rPr>
@@ -5706,9 +4929,15 @@
         <w:spacing w:line="276" w:lineRule="auto"/>
         <w:jc w:val="both"/>
         <w:rPr>
-          <w:b/>
-        </w:rPr>
-      </w:pPr>
+          <w:bCs/>
+        </w:rPr>
+      </w:pPr>
+      <w:r>
+        <w:rPr>
+          <w:bCs/>
+        </w:rPr>
+        <w:t xml:space="preserve"/>
+      </w:r>
     </w:p>
     <w:p>
       <w:pPr>
@@ -5742,15 +4971,7 @@
         <w:jc w:val="both"/>
       </w:pPr>
       <w:r>
-        <w:t xml:space="preserve">Atento a la deficiente actuación de la </w:t>
-      </w:r>
-      <w:proofErr w:type="spellStart"/>
-      <w:r>
-        <w:t>Anses</w:t>
-      </w:r>
-      <w:proofErr w:type="spellEnd"/>
-      <w:r>
-        <w:t xml:space="preserve"> que nos obliga a desplegar una intensa actividad administrativa y judicial para que cumpla con la obligación de respetar la sentencia recaída en autos, tendiente a al pago de un haber integral, resulta necesario </w:t>
+        <w:t xml:space="preserve">Atento a la deficiente actuación de la Anses que nos obliga a desplegar una intensa actividad administrativa y judicial para que cumpla con la obligación de respetar la sentencia recaída en autos, tendiente a al pago de un haber integral, resulta necesario </w:t>
       </w:r>
       <w:r>
         <w:rPr>
@@ -5856,21 +5077,7 @@
         <w:rPr>
           <w:lang w:val="es-AR"/>
         </w:rPr>
-        <w:t xml:space="preserve">stado debe respetar al adulto mayor y debe respetar su proyecto de vida, el incumplimiento reiterado de </w:t>
-      </w:r>
-      <w:proofErr w:type="spellStart"/>
-      <w:r>
-        <w:rPr>
-          <w:lang w:val="es-AR"/>
-        </w:rPr>
-        <w:t>Anses</w:t>
-      </w:r>
-      <w:proofErr w:type="spellEnd"/>
-      <w:r>
-        <w:rPr>
-          <w:lang w:val="es-AR"/>
-        </w:rPr>
-        <w:t xml:space="preserve"> y su negligencia de cumplir con </w:t>
+        <w:t xml:space="preserve">stado debe respetar al adulto mayor y debe respetar su proyecto de vida, el incumplimiento reiterado de Anses y su negligencia de cumplir con </w:t>
       </w:r>
       <w:r>
         <w:rPr>
@@ -5925,21 +5132,7 @@
         <w:rPr>
           <w:lang w:val="es-AR"/>
         </w:rPr>
-        <w:t xml:space="preserve"> </w:t>
-      </w:r>
-      <w:proofErr w:type="spellStart"/>
-      <w:r>
-        <w:rPr>
-          <w:lang w:val="es-AR"/>
-        </w:rPr>
-        <w:t>Anses</w:t>
-      </w:r>
-      <w:proofErr w:type="spellEnd"/>
-      <w:r>
-        <w:rPr>
-          <w:lang w:val="es-AR"/>
-        </w:rPr>
-        <w:t xml:space="preserve"> no paga, no se sanciona, se licuan las deudas, se fija una tasa pasiva que no logra reparar el haber conforme creciente inflación, no se sanciona ni penal ni </w:t>
+        <w:t xml:space="preserve"> Anses no paga, no se sanciona, se licuan las deudas, se fija una tasa pasiva que no logra reparar el haber conforme creciente inflación, no se sanciona ni penal ni </w:t>
       </w:r>
       <w:r>
         <w:rPr>
@@ -6026,21 +5219,7 @@
         <w:rPr>
           <w:lang w:val="es-AR"/>
         </w:rPr>
-        <w:t>La CSJN en el caso “</w:t>
-      </w:r>
-      <w:proofErr w:type="spellStart"/>
-      <w:r>
-        <w:rPr>
-          <w:lang w:val="es-AR"/>
-        </w:rPr>
-        <w:t>Pietranera</w:t>
-      </w:r>
-      <w:proofErr w:type="spellEnd"/>
-      <w:r>
-        <w:rPr>
-          <w:lang w:val="es-AR"/>
-        </w:rPr>
-        <w:t xml:space="preserve">” </w:t>
+        <w:t xml:space="preserve">La CSJN en el caso “Pietranera” </w:t>
       </w:r>
       <w:r>
         <w:rPr>
@@ -6054,6 +5233,12 @@
           <w:lang w:val="es-AR"/>
         </w:rPr>
         <w:t xml:space="preserve"> ha manifestado que el no cumplimiento por parte del Estado de las sentencias judiciales importaría colocarse fuera del orden jurídico, cuando es el Estado quien precisamente debe velar con más ahínco por su respeto. </w:t>
+      </w:r>
+      <w:r>
+        <w:rPr>
+          <w:lang w:val="es-AR"/>
+        </w:rPr>
+        <w:t xml:space="preserve"/>
       </w:r>
     </w:p>
     <w:p>
@@ -6186,15 +5371,7 @@
         <w:t xml:space="preserve"> </w:t>
       </w:r>
       <w:r>
-        <w:t xml:space="preserve">de mi mandante y el comportamiento moroso de </w:t>
-      </w:r>
-      <w:proofErr w:type="spellStart"/>
-      <w:r>
-        <w:t>Anses</w:t>
-      </w:r>
-      <w:proofErr w:type="spellEnd"/>
-      <w:r>
-        <w:t>, afecta</w:t>
+        <w:t>de mi mandante y el comportamiento moroso de Anses, afecta</w:t>
       </w:r>
       <w:r>
         <w:t xml:space="preserve"> el derecho de propiedad, la división de </w:t>

</xml_diff>

<commit_message>
se agregaron indicaciones de ayuda
</commit_message>
<xml_diff>
--- a/datos/escritos_liquidacion/liquidacion_final.docx
+++ b/datos/escritos_liquidacion/liquidacion_final.docx
@@ -95,7 +95,7 @@
           <w:b/>
           <w:bCs/>
         </w:rPr>
-        <w:t xml:space="preserve">CRESPO, JORGE HORACIO </w:t>
+        <w:t xml:space="preserve">JUAREZ, HUGO RICARDO </w:t>
       </w:r>
       <w:r>
         <w:rPr>
@@ -115,7 +115,7 @@
         <w:t xml:space="preserve">. Nº </w:t>
       </w:r>
       <w:r>
-        <w:t xml:space="preserve">15000846/2009 </w:t>
+        <w:t xml:space="preserve">25200045/2012 </w:t>
       </w:r>
       <w:r>
         <w:t>a V.S. muy respetuosamente digo:</w:t>
@@ -306,22 +306,6 @@
         <w:jc w:val="both"/>
       </w:pPr>
       <w:r>
-        <w:t xml:space="preserve">Dejo planteada la inconstitucionalidad de la  ley 27.609 , ley 27.426 .</w:t>
-      </w:r>
-    </w:p>
-    <w:p>
-      <w:pPr>
-        <w:numPr>
-          <w:ilvl w:val="0"/>
-          <w:numId w:val="18"/>
-        </w:numPr>
-        <w:autoSpaceDE w:val="0"/>
-        <w:autoSpaceDN w:val="0"/>
-        <w:adjustRightInd w:val="0"/>
-        <w:spacing w:line="276" w:lineRule="auto"/>
-        <w:jc w:val="both"/>
-      </w:pPr>
-      <w:r>
         <w:t xml:space="preserve">Solicito regule los honorarios profesionales por la labor desarrollada en esta etapa de la ejecución. </w:t>
       </w:r>
     </w:p>
@@ -372,7 +356,7 @@
         <w:t xml:space="preserve">El </w:t>
       </w:r>
       <w:r>
-        <w:t xml:space="preserve">25/07/2003</w:t>
+        <w:t xml:space="preserve">12/12/2024</w:t>
       </w:r>
       <w:r>
         <w:t xml:space="preserve"> el juez de grado aprobó la liquidación de esta parte</w:t>
@@ -447,7 +431,7 @@
         <w:rPr>
           <w:bCs/>
         </w:rPr>
-        <w:t xml:space="preserve">25/07/2003</w:t>
+        <w:t xml:space="preserve">19/12/2024</w:t>
       </w:r>
       <w:r>
         <w:rPr>
@@ -471,7 +455,7 @@
         <w:rPr>
           <w:bCs/>
         </w:rPr>
-        <w:t xml:space="preserve">25/07/2003</w:t>
+        <w:t xml:space="preserve">25/12/2024</w:t>
       </w:r>
       <w:r>
         <w:rPr>
@@ -524,7 +508,7 @@
         <w:jc w:val="both"/>
       </w:pPr>
       <w:r>
-        <w:t xml:space="preserve">Sentencia de 1 ra instancia de fecha: 25/07/2003</w:t>
+        <w:t xml:space="preserve">Sentencia de 1 ra instancia de fecha: 06/12/2024</w:t>
       </w:r>
     </w:p>
     <w:p>
@@ -550,7 +534,7 @@
         <w:jc w:val="both"/>
       </w:pPr>
       <w:r>
-        <w:t xml:space="preserve">Aprobación de liquidación al 25/07/2003.</w:t>
+        <w:t xml:space="preserve">Aprobación de liquidación al 12/12/2024.</w:t>
       </w:r>
     </w:p>
     <w:p>
@@ -635,7 +619,7 @@
           <w:b/>
           <w:bCs/>
         </w:rPr>
-        <w:t xml:space="preserve">25/07/2003 al 25/07/2003 </w:t>
+        <w:t xml:space="preserve">19/12/2024 al 25/12/2024 </w:t>
       </w:r>
       <w:r>
         <w:t xml:space="preserve"/>
@@ -699,7 +683,7 @@
         <w:rPr>
           <w:lang w:val="es-AR"/>
         </w:rPr>
-        <w:t xml:space="preserve">El Primer Haber Reclamado es de $6.184,76 del 25/01/2011 </w:t>
+        <w:t xml:space="preserve">El Primer Haber Reclamado es de $6.606,17 del 20/04/2009 </w:t>
       </w:r>
     </w:p>
     <w:p>
@@ -954,7 +938,7 @@
         <w:t xml:space="preserve">se calcularon hasta el </w:t>
       </w:r>
       <w:r>
-        <w:t xml:space="preserve">25/07/2003 aplicando para ello la Tasa</w:t>
+        <w:t xml:space="preserve">25/12/2024 aplicando para ello la Tasa</w:t>
       </w:r>
       <w:r>
         <w:t xml:space="preserve"> Pasiva para uso de la Justicia (Com. 14290 BCRA)</w:t>
@@ -964,6 +948,22 @@
       </w:r>
       <w:r>
         <w:t xml:space="preserve"/>
+      </w:r>
+    </w:p>
+    <w:p>
+      <w:pPr>
+        <w:autoSpaceDE w:val="0"/>
+        <w:autoSpaceDN w:val="0"/>
+        <w:adjustRightInd w:val="0"/>
+        <w:spacing w:line="276" w:lineRule="auto"/>
+        <w:jc w:val="both"/>
+      </w:pPr>
+      <w:r>
+        <w:rPr>
+          <w:b/>
+          <w:bCs/>
+        </w:rPr>
+        <w:t xml:space="preserve">Opción 1 </w:t>
       </w:r>
     </w:p>
     <w:p>
@@ -1014,7 +1014,7 @@
         <w:t xml:space="preserve">Haber de Alta Reclamado</w:t>
       </w:r>
       <w:r>
-        <w:t xml:space="preserve"> al 25/07/2003</w:t>
+        <w:t xml:space="preserve"> al 25/12/2024</w:t>
       </w:r>
       <w:r>
         <w:rPr>
@@ -1024,7 +1024,7 @@
         <w:t xml:space="preserve"> </w:t>
       </w:r>
       <w:r>
-        <w:t xml:space="preserve">asciende a $221.024,59.</w:t>
+        <w:t xml:space="preserve">asciende a $1.483.802,27.</w:t>
       </w:r>
       <w:r>
         <w:t xml:space="preserve"> </w:t>
@@ -1054,7 +1054,7 @@
         <w:t xml:space="preserve">Retroactivo</w:t>
       </w:r>
       <w:r>
-        <w:t xml:space="preserve"> exigible al 25/07/2003 determinado por el periodo 25/07/2003</w:t>
+        <w:t xml:space="preserve"> exigible al 25/12/2024 determinado por el periodo 19/12/2024</w:t>
       </w:r>
       <w:r>
         <w:rPr>
@@ -1064,7 +1064,7 @@
         <w:t xml:space="preserve"> </w:t>
       </w:r>
       <w:r>
-        <w:t xml:space="preserve">al 25/07/2003 en concepto de Capital resulta en $6.140.185,90 concepto de Intereses a $ 14.060.443,90.</w:t>
+        <w:t xml:space="preserve">al 25/12/2024 en concepto de Capital resulta en $7.071.986,26 concepto de Intereses a $ 14.137.477,60.</w:t>
       </w:r>
     </w:p>
     <w:p>
@@ -1140,6 +1140,196 @@
         <w:adjustRightInd w:val="0"/>
         <w:spacing w:line="276" w:lineRule="auto"/>
         <w:jc w:val="both"/>
+        <w:rPr>
+          <w:b/>
+          <w:bCs/>
+        </w:rPr>
+      </w:pPr>
+      <w:r>
+        <w:rPr>
+          <w:b/>
+          <w:bCs/>
+        </w:rPr>
+        <w:t>Opción 2</w:t>
+      </w:r>
+    </w:p>
+    <w:p>
+      <w:pPr>
+        <w:numPr>
+          <w:ilvl w:val="0"/>
+          <w:numId w:val="24"/>
+        </w:numPr>
+        <w:autoSpaceDE w:val="0"/>
+        <w:autoSpaceDN w:val="0"/>
+        <w:adjustRightInd w:val="0"/>
+        <w:spacing w:line="276" w:lineRule="auto"/>
+        <w:ind w:left="0" w:firstLine="1058"/>
+        <w:jc w:val="both"/>
+        <w:rPr>
+          <w:lang w:val="es-AR"/>
+        </w:rPr>
+      </w:pPr>
+      <w:r>
+        <w:rPr>
+          <w:b/>
+          <w:bCs/>
+        </w:rPr>
+        <w:t xml:space="preserve">Movilidad: </w:t>
+      </w:r>
+      <w:r>
+        <w:t xml:space="preserve">Movilidad de Segunda liquidacion</w:t>
+      </w:r>
+    </w:p>
+    <w:p>
+      <w:pPr>
+        <w:numPr>
+          <w:ilvl w:val="0"/>
+          <w:numId w:val="24"/>
+        </w:numPr>
+        <w:autoSpaceDE w:val="0"/>
+        <w:autoSpaceDN w:val="0"/>
+        <w:adjustRightInd w:val="0"/>
+        <w:spacing w:line="276" w:lineRule="auto"/>
+        <w:ind w:left="0" w:firstLine="1058"/>
+        <w:jc w:val="both"/>
+      </w:pPr>
+      <w:r>
+        <w:rPr>
+          <w:b/>
+          <w:bCs/>
+        </w:rPr>
+        <w:t xml:space="preserve">Haber de Alta Reclamado</w:t>
+      </w:r>
+      <w:r>
+        <w:t xml:space="preserve"> al 25/12/2024</w:t>
+      </w:r>
+      <w:r>
+        <w:rPr>
+          <w:b/>
+          <w:bCs/>
+        </w:rPr>
+        <w:t xml:space="preserve"> </w:t>
+      </w:r>
+      <w:r>
+        <w:t xml:space="preserve">asciende a $1.644.046,07.</w:t>
+      </w:r>
+      <w:r>
+        <w:t xml:space="preserve"> </w:t>
+      </w:r>
+      <w:r>
+        <w:t xml:space="preserve"/>
+      </w:r>
+    </w:p>
+    <w:p>
+      <w:pPr>
+        <w:numPr>
+          <w:ilvl w:val="0"/>
+          <w:numId w:val="24"/>
+        </w:numPr>
+        <w:autoSpaceDE w:val="0"/>
+        <w:autoSpaceDN w:val="0"/>
+        <w:adjustRightInd w:val="0"/>
+        <w:spacing w:line="276" w:lineRule="auto"/>
+        <w:ind w:left="0" w:firstLine="1058"/>
+        <w:jc w:val="both"/>
+      </w:pPr>
+      <w:r>
+        <w:rPr>
+          <w:b/>
+          <w:bCs/>
+        </w:rPr>
+        <w:t xml:space="preserve">Retroactivo</w:t>
+      </w:r>
+      <w:r>
+        <w:t xml:space="preserve"> exigible al 25/12/2024 determinado por el periodo 19/12/2024</w:t>
+      </w:r>
+      <w:r>
+        <w:rPr>
+          <w:b/>
+          <w:bCs/>
+        </w:rPr>
+        <w:t xml:space="preserve"> </w:t>
+      </w:r>
+      <w:r>
+        <w:t xml:space="preserve">al 25/12/2024 en concepto de Capital resulta en $5.629.860,39 concepto de Intereses a $ 3.820.199,93.</w:t>
+      </w:r>
+    </w:p>
+    <w:p>
+      <w:pPr>
+        <w:autoSpaceDE w:val="0"/>
+        <w:autoSpaceDN w:val="0"/>
+        <w:adjustRightInd w:val="0"/>
+        <w:spacing w:line="276" w:lineRule="auto"/>
+        <w:jc w:val="both"/>
+        <w:rPr>
+          <w:b/>
+          <w:bCs/>
+        </w:rPr>
+      </w:pPr>
+    </w:p>
+    <w:p>
+      <w:pPr>
+        <w:pBdr>
+          <w:top w:val="single" w:sz="36" w:space="1" w:color="auto"/>
+          <w:left w:val="single" w:sz="36" w:space="4" w:color="auto"/>
+          <w:bottom w:val="single" w:sz="36" w:space="1" w:color="auto"/>
+          <w:right w:val="single" w:sz="36" w:space="4" w:color="auto"/>
+          <w:between w:val="single" w:sz="36" w:space="1" w:color="auto"/>
+          <w:bar w:val="single" w:sz="36" w:color="auto"/>
+        </w:pBdr>
+        <w:autoSpaceDE w:val="0"/>
+        <w:autoSpaceDN w:val="0"/>
+        <w:adjustRightInd w:val="0"/>
+        <w:spacing w:line="276" w:lineRule="auto"/>
+        <w:jc w:val="center"/>
+        <w:rPr>
+          <w:b/>
+          <w:color w:val="000000"/>
+        </w:rPr>
+      </w:pPr>
+      <w:r>
+        <w:rPr>
+          <w:b/>
+        </w:rPr>
+        <w:t>M</w:t>
+      </w:r>
+      <w:r>
+        <w:rPr>
+          <w:b/>
+          <w:color w:val="000000"/>
+        </w:rPr>
+        <w:t>onto adeudado por diferencias no abonadas de $</w:t>
+      </w:r>
+      <w:r>
+        <w:t xml:space="preserve"> </w:t>
+      </w:r>
+      <w:r>
+        <w:rPr>
+          <w:b/>
+          <w:bCs/>
+        </w:rPr>
+        <w:t xml:space="preserve">6.095.271,42</w:t>
+      </w:r>
+    </w:p>
+    <w:p>
+      <w:pPr>
+        <w:autoSpaceDE w:val="0"/>
+        <w:autoSpaceDN w:val="0"/>
+        <w:adjustRightInd w:val="0"/>
+        <w:spacing w:line="276" w:lineRule="auto"/>
+        <w:jc w:val="both"/>
+      </w:pPr>
+      <w:r>
+        <w:t xml:space="preserve"/>
+      </w:r>
+    </w:p>
+    <w:p>
+      <w:pPr>
+        <w:autoSpaceDE w:val="0"/>
+        <w:autoSpaceDN w:val="0"/>
+        <w:adjustRightInd w:val="0"/>
+        <w:spacing w:line="276" w:lineRule="auto"/>
+        <w:jc w:val="both"/>
       </w:pPr>
       <w:r>
         <w:t xml:space="preserve"> </w:t>
@@ -1166,16 +1356,50 @@
         </w:rPr>
         <w:t xml:space="preserve"> </w:t>
       </w:r>
-    </w:p>
-    <w:p>
-      <w:pPr>
-        <w:autoSpaceDE w:val="0"/>
-        <w:autoSpaceDN w:val="0"/>
-        <w:adjustRightInd w:val="0"/>
-        <w:ind w:firstLine="1134"/>
-        <w:jc w:val="both"/>
-        <w:rPr>
+      <w:r>
+        <w:rPr>
+          <w:rFonts w:eastAsia="Calibri"/>
           <w:color w:val="000000"/>
+          <w:lang w:eastAsia="es-AR"/>
+        </w:rPr>
+        <w:t xml:space="preserve"> </w:t>
+      </w:r>
+      <w:r>
+        <w:rPr>
+          <w:bCs/>
+        </w:rPr>
+        <w:t xml:space="preserve"> </w:t>
+      </w:r>
+      <w:r>
+        <w:rPr>
+          <w:bCs/>
+        </w:rPr>
+        <w:t xml:space="preserve"> </w:t>
+      </w:r>
+      <w:r>
+        <w:t xml:space="preserve"/>
+      </w:r>
+      <w:r>
+        <w:rPr>
+          <w:bCs/>
+        </w:rPr>
+        <w:t xml:space="preserve"> </w:t>
+      </w:r>
+      <w:r>
+        <w:t xml:space="preserve"/>
+      </w:r>
+    </w:p>
+    <w:p>
+      <w:pPr>
+        <w:autoSpaceDE w:val="0"/>
+        <w:autoSpaceDN w:val="0"/>
+        <w:adjustRightInd w:val="0"/>
+        <w:spacing w:line="276" w:lineRule="auto"/>
+        <w:ind w:left="2138"/>
+        <w:jc w:val="both"/>
+        <w:rPr>
+          <w:b/>
+          <w:bCs/>
         </w:rPr>
       </w:pPr>
     </w:p>
@@ -1189,1430 +1413,77 @@
         <w:autoSpaceDN w:val="0"/>
         <w:adjustRightInd w:val="0"/>
         <w:spacing w:line="276" w:lineRule="auto"/>
-        <w:ind w:left="1854"/>
-        <w:jc w:val="both"/>
-        <w:rPr>
-          <w:b/>
-          <w:bCs/>
-        </w:rPr>
-      </w:pPr>
-      <w:r>
-        <w:rPr>
-          <w:b/>
-          <w:bCs/>
-        </w:rPr>
-        <w:t>DE LA INCONSITUCIONALIDAD DE LA LEY 27.609</w:t>
-      </w:r>
-    </w:p>
-    <w:p>
-      <w:pPr>
-        <w:spacing w:after="200"/>
+        <w:jc w:val="both"/>
+        <w:rPr>
+          <w:b/>
+          <w:bCs/>
+        </w:rPr>
+      </w:pPr>
+      <w:r>
+        <w:rPr>
+          <w:b/>
+          <w:bCs/>
+        </w:rPr>
+        <w:t>SOLICITO ORDENE EXPRESAMENTE EL REAJUSTE DEL HABER</w:t>
+      </w:r>
+    </w:p>
+    <w:p>
+      <w:pPr>
+        <w:autoSpaceDE w:val="0"/>
+        <w:autoSpaceDN w:val="0"/>
+        <w:adjustRightInd w:val="0"/>
+        <w:spacing w:line="276" w:lineRule="auto"/>
         <w:ind w:firstLine="1134"/>
-        <w:contextualSpacing/>
-        <w:jc w:val="both"/>
-        <w:rPr>
-          <w:lang w:eastAsia="es-MX"/>
-        </w:rPr>
-      </w:pPr>
-      <w:r>
-        <w:rPr>
-          <w:rFonts w:eastAsia="Calibri"/>
-        </w:rPr>
-        <w:t>La ley 27.609 ha demostrado ser insuficiente para mantener el poder adquisitivo del haber de mi mandante</w:t>
-      </w:r>
-      <w:r>
-        <w:rPr>
-          <w:rFonts w:eastAsia="Calibri"/>
-          <w:b/>
-          <w:bCs/>
-        </w:rPr>
+        <w:jc w:val="both"/>
+      </w:pPr>
+      <w:r>
+        <w:t>Solicito que una vez aprobada la ampliación de liquidación</w:t>
+      </w:r>
+      <w:r>
+        <w:t xml:space="preserve">, </w:t>
+      </w:r>
+      <w:r>
+        <w:t>se intime al organismo previsional</w:t>
+      </w:r>
+      <w:r>
+        <w:t xml:space="preserve"> a que proceda a reajustar el haber de mi mandante , </w:t>
+      </w:r>
+      <w:r>
+        <w:t>consignando de manera clara el haber aprobado , y que lo sea</w:t>
+      </w:r>
+      <w:r>
+        <w:rPr>
+          <w:color w:val="FF0000"/>
+        </w:rPr>
+        <w:t xml:space="preserve">  </w:t>
+      </w:r>
+      <w:r>
+        <w:t>bajo apercibimiento de aplicar astreintes</w:t>
+      </w:r>
+      <w:r>
+        <w:t xml:space="preserve"> ejemplificativas</w:t>
+      </w:r>
+      <w:r>
+        <w:t xml:space="preserve"> por cada día de demora en efectivizar la medida ordenada</w:t>
+      </w:r>
+      <w:r>
+        <w:t>, como así también se identifique al funcionario responsable de cumplir con la manda judicial , el cual deberá informar si creo la secuenta</w:t>
+      </w:r>
+      <w:r>
+        <w:t xml:space="preserve">.</w:t>
+      </w:r>
+      <w:r>
         <w:t xml:space="preserve"> </w:t>
       </w:r>
-      <w:r>
-        <w:rPr>
-          <w:rFonts w:eastAsia="Calibri"/>
-        </w:rPr>
-        <w:t>en el tiempo, lo cual afecta derechos y garantías contemplados en la Constitución Nacional como son la garantía de integralidad (art. 14 bis</w:t>
-      </w:r>
-      <w:r>
-        <w:rPr>
-          <w:rFonts w:eastAsia="Calibri"/>
-        </w:rPr>
-        <w:t>)</w:t>
-      </w:r>
-      <w:r>
-        <w:rPr>
-          <w:rFonts w:eastAsia="Calibri"/>
-        </w:rPr>
-        <w:t>, el derecho de propiedad (art 17 CN), el derecho al desarrollo humano (art 75 inc. 22), y los derechos que emanan de los tratados internacionales (art 75 inc23), pero sobre todo afecta el derecho a la vida y a una vejez digna.</w:t>
-      </w:r>
-    </w:p>
-    <w:p>
-      <w:pPr>
-        <w:spacing w:after="200"/>
+    </w:p>
+    <w:p>
+      <w:pPr>
+        <w:autoSpaceDE w:val="0"/>
+        <w:autoSpaceDN w:val="0"/>
+        <w:adjustRightInd w:val="0"/>
+        <w:spacing w:line="276" w:lineRule="auto"/>
         <w:ind w:firstLine="1134"/>
-        <w:contextualSpacing/>
-        <w:jc w:val="both"/>
-        <w:rPr>
-          <w:rFonts w:eastAsia="Calibri"/>
-          <w:lang w:eastAsia="es-MX"/>
-        </w:rPr>
-      </w:pPr>
-      <w:r>
-        <w:rPr>
-          <w:rFonts w:eastAsia="Calibri"/>
-          <w:lang w:eastAsia="es-MX"/>
-        </w:rPr>
-        <w:t xml:space="preserve">La ley ya no está vigente, hubo un </w:t>
-      </w:r>
-      <w:r>
-        <w:rPr>
-          <w:rFonts w:eastAsia="Calibri"/>
-          <w:lang w:eastAsia="es-MX"/>
-        </w:rPr>
-        <w:t>reconocimiento</w:t>
-      </w:r>
-      <w:r>
-        <w:rPr>
-          <w:rFonts w:eastAsia="Calibri"/>
-          <w:lang w:eastAsia="es-MX"/>
-        </w:rPr>
-        <w:t xml:space="preserve"> expreso</w:t>
-      </w:r>
-      <w:r>
-        <w:rPr>
-          <w:rFonts w:eastAsia="Calibri"/>
-          <w:lang w:eastAsia="es-MX"/>
-        </w:rPr>
-        <w:t xml:space="preserve"> efectuado por el decreto 274/24</w:t>
-      </w:r>
-      <w:r>
-        <w:rPr>
-          <w:rFonts w:eastAsia="Calibri"/>
-          <w:lang w:eastAsia="es-MX"/>
-        </w:rPr>
-        <w:t xml:space="preserve"> de la afectación la ley 27.609 en los beneficios de los adultos mayores, reconociendo que fue desastrosa y que los haberes sufrieron una notoria pérdida del poder adquisitivo. Ahora es necesario reparar el daño </w:t>
-      </w:r>
-    </w:p>
-    <w:p>
-      <w:pPr>
-        <w:spacing w:after="200"/>
-        <w:ind w:firstLine="1134"/>
-        <w:contextualSpacing/>
-        <w:jc w:val="both"/>
-        <w:rPr>
-          <w:rFonts w:eastAsia="Calibri"/>
-          <w:lang w:eastAsia="es-MX"/>
-        </w:rPr>
-      </w:pPr>
-      <w:r>
-        <w:rPr>
-          <w:rFonts w:eastAsia="Calibri"/>
-          <w:lang w:eastAsia="es-MX"/>
-        </w:rPr>
-        <w:t>Los fallos</w:t>
-      </w:r>
-      <w:r>
-        <w:rPr>
-          <w:rFonts w:eastAsia="Calibri"/>
-          <w:lang w:eastAsia="es-MX"/>
-        </w:rPr>
-        <w:t xml:space="preserve"> de la Sala 2</w:t>
-      </w:r>
-      <w:r>
-        <w:rPr>
-          <w:rFonts w:eastAsia="Calibri"/>
-          <w:lang w:eastAsia="es-MX"/>
-        </w:rPr>
-        <w:t xml:space="preserve"> </w:t>
-      </w:r>
-      <w:r>
-        <w:rPr>
-          <w:rFonts w:eastAsia="Calibri"/>
-          <w:lang w:eastAsia="es-MX"/>
-        </w:rPr>
-        <w:t>“</w:t>
-      </w:r>
-      <w:r>
-        <w:rPr>
-          <w:rFonts w:eastAsia="Calibri"/>
-          <w:lang w:eastAsia="es-MX"/>
-        </w:rPr>
-        <w:t>Márquez</w:t>
-      </w:r>
-      <w:r>
-        <w:rPr>
-          <w:rFonts w:eastAsia="Calibri"/>
-          <w:lang w:eastAsia="es-MX"/>
-        </w:rPr>
-        <w:t>” y “Cendan”</w:t>
-      </w:r>
-      <w:r>
-        <w:rPr>
-          <w:rFonts w:eastAsia="Calibri"/>
-          <w:lang w:eastAsia="es-MX"/>
-        </w:rPr>
-        <w:t xml:space="preserve"> y </w:t>
-      </w:r>
-      <w:r>
-        <w:rPr>
-          <w:rFonts w:eastAsia="Calibri"/>
-          <w:lang w:eastAsia="es-MX"/>
-        </w:rPr>
-        <w:t>de la Sala 1, “</w:t>
-      </w:r>
-      <w:r>
-        <w:rPr>
-          <w:rFonts w:eastAsia="Calibri"/>
-          <w:lang w:eastAsia="es-MX"/>
-        </w:rPr>
-        <w:t>Luna</w:t>
-      </w:r>
-      <w:r>
-        <w:rPr>
-          <w:rFonts w:eastAsia="Calibri"/>
-          <w:lang w:eastAsia="es-MX"/>
-        </w:rPr>
-        <w:t>”</w:t>
-      </w:r>
-      <w:r>
-        <w:rPr>
-          <w:rFonts w:eastAsia="Calibri"/>
-          <w:lang w:eastAsia="es-MX"/>
-        </w:rPr>
-        <w:t xml:space="preserve"> difieren para la etapa de ejecución el análisis de la ley 27</w:t>
-      </w:r>
-      <w:r>
-        <w:rPr>
-          <w:rFonts w:eastAsia="Calibri"/>
-          <w:lang w:eastAsia="es-MX"/>
-        </w:rPr>
-        <w:t>.</w:t>
-      </w:r>
-      <w:r>
-        <w:rPr>
-          <w:rFonts w:eastAsia="Calibri"/>
-          <w:lang w:eastAsia="es-MX"/>
-        </w:rPr>
-        <w:t>609</w:t>
-      </w:r>
-      <w:r>
-        <w:rPr>
-          <w:rFonts w:eastAsia="Calibri"/>
-          <w:lang w:eastAsia="es-MX"/>
-        </w:rPr>
-        <w:t>.</w:t>
-      </w:r>
-    </w:p>
-    <w:p>
-      <w:pPr>
-        <w:spacing w:after="200"/>
-        <w:ind w:firstLine="1134"/>
-        <w:contextualSpacing/>
-        <w:jc w:val="both"/>
-        <w:rPr>
-          <w:rFonts w:eastAsia="Calibri"/>
-          <w:lang w:eastAsia="es-MX"/>
-        </w:rPr>
-      </w:pPr>
-      <w:r>
-        <w:rPr>
-          <w:rFonts w:eastAsia="Calibri"/>
-          <w:lang w:eastAsia="es-MX"/>
-        </w:rPr>
-        <w:t xml:space="preserve"> </w:t>
-      </w:r>
-      <w:r>
-        <w:rPr>
-          <w:rFonts w:eastAsia="Calibri"/>
-          <w:lang w:eastAsia="es-MX"/>
-        </w:rPr>
-        <w:t xml:space="preserve">Es decir que es esta etapa de ejecución no puede seguir difiriéndose por cuanto </w:t>
-      </w:r>
-      <w:r>
-        <w:rPr>
-          <w:rFonts w:eastAsia="Calibri"/>
-          <w:lang w:eastAsia="es-MX"/>
-        </w:rPr>
-        <w:t xml:space="preserve">el daño que produjo la ley de movilidad en los haberes de los jubilados es tangible y de público y notorio y ha sido reconocida por el gobierno nacional en el </w:t>
-      </w:r>
-      <w:hyperlink r:id="rId8" w:history="1">
-        <w:r>
-          <w:rPr>
-            <w:rFonts w:eastAsia="Calibri"/>
-            <w:color w:val="0563C1"/>
-            <w:u w:val="single"/>
-            <w:lang w:eastAsia="es-MX"/>
-          </w:rPr>
-          <w:t>decreto 274/24</w:t>
-        </w:r>
-      </w:hyperlink>
-      <w:r>
-        <w:rPr>
-          <w:rFonts w:eastAsia="Calibri"/>
-          <w:lang w:eastAsia="es-MX"/>
-        </w:rPr>
-        <w:t xml:space="preserve"> </w:t>
-      </w:r>
-      <w:r>
-        <w:rPr>
-          <w:rFonts w:eastAsia="Calibri"/>
-          <w:lang w:eastAsia="es-MX"/>
-        </w:rPr>
-        <w:t>.</w:t>
-      </w:r>
-    </w:p>
-    <w:p>
-      <w:pPr>
-        <w:spacing w:after="200"/>
-        <w:ind w:firstLine="1134"/>
-        <w:contextualSpacing/>
-        <w:jc w:val="both"/>
-        <w:rPr>
-          <w:rFonts w:eastAsia="Calibri"/>
-          <w:lang w:eastAsia="es-MX"/>
-        </w:rPr>
-      </w:pPr>
-      <w:r>
-        <w:rPr>
-          <w:rFonts w:eastAsia="Calibri"/>
-          <w:lang w:eastAsia="es-MX"/>
-        </w:rPr>
-        <w:t xml:space="preserve">La normalización de los refuerzos, bonos y ayudas económicas, a fin de sanear la desvalorización de los haberes  , refuerza la insuficiencia de la formula de movilidad. </w:t>
-      </w:r>
-    </w:p>
-    <w:p>
-      <w:pPr>
-        <w:ind w:firstLine="1134"/>
-        <w:jc w:val="center"/>
-        <w:rPr>
-          <w:rFonts w:eastAsia="Calibri"/>
-          <w:lang w:eastAsia="es-MX"/>
-        </w:rPr>
-      </w:pPr>
-      <w:r>
-        <w:rPr>
-          <w:rFonts w:eastAsia="Calibri"/>
-          <w:noProof/>
-          <w:lang w:eastAsia="es-MX"/>
-        </w:rPr>
-        <w:drawing>
-          <wp:inline distT="0" distB="0" distL="0" distR="0" wp14:anchorId="5444DCED" wp14:editId="733E5523">
-            <wp:extent cx="2697480" cy="1455420"/>
-            <wp:effectExtent l="0" t="0" r="0" b="0"/>
-            <wp:docPr id="1001" name="Imagen 3" descr="Interfaz de usuario gráfica, Texto, Aplicación, Chat o mensaje de texto&#10;&#10;Descripción generada automáticamente"/>
-            <wp:cNvGraphicFramePr>
-              <a:graphicFrameLocks xmlns:a="http://schemas.openxmlformats.org/drawingml/2006/main" noChangeAspect="1"/>
-            </wp:cNvGraphicFramePr>
-            <a:graphic xmlns:a="http://schemas.openxmlformats.org/drawingml/2006/main">
-              <a:graphicData uri="http://schemas.openxmlformats.org/drawingml/2006/picture">
-                <pic:pic xmlns:pic="http://schemas.openxmlformats.org/drawingml/2006/picture">
-                  <pic:nvPicPr>
-                    <pic:cNvPr id="0" name="Imagen 3" descr="Interfaz de usuario gráfica, Texto, Aplicación, Chat o mensaje de texto&#10;&#10;Descripción generada automáticamente"/>
-                    <pic:cNvPicPr>
-                      <a:picLocks noChangeAspect="1" noChangeArrowheads="1"/>
-                    </pic:cNvPicPr>
-                  </pic:nvPicPr>
-                  <pic:blipFill>
-                    <a:blip r:embed="rId9">
-                      <a:extLst>
-                        <a:ext uri="{28A0092B-C50C-407E-A947-70E740481C1C}">
-                          <a14:useLocalDpi xmlns:a14="http://schemas.microsoft.com/office/drawing/2010/main" val="0"/>
-                        </a:ext>
-                      </a:extLst>
-                    </a:blip>
-                    <a:srcRect/>
-                    <a:stretch>
-                      <a:fillRect/>
-                    </a:stretch>
-                  </pic:blipFill>
-                  <pic:spPr bwMode="auto">
-                    <a:xfrm>
-                      <a:off x="0" y="0"/>
-                      <a:ext cx="2697480" cy="1455420"/>
-                    </a:xfrm>
-                    <a:prstGeom prst="rect">
-                      <a:avLst/>
-                    </a:prstGeom>
-                    <a:noFill/>
-                    <a:ln>
-                      <a:noFill/>
-                    </a:ln>
-                  </pic:spPr>
-                </pic:pic>
-              </a:graphicData>
-            </a:graphic>
-          </wp:inline>
-        </w:drawing>
-      </w:r>
-    </w:p>
-    <w:p>
-      <w:pPr>
-        <w:ind w:firstLine="1134"/>
-        <w:jc w:val="both"/>
-        <w:rPr>
-          <w:rFonts w:eastAsia="Calibri"/>
-          <w:lang w:eastAsia="es-MX"/>
-        </w:rPr>
-      </w:pPr>
-      <w:r>
-        <w:rPr>
-          <w:rFonts w:eastAsia="Calibri"/>
-          <w:lang w:eastAsia="es-MX"/>
-        </w:rPr>
-        <w:t xml:space="preserve"> </w:t>
-      </w:r>
-      <w:r>
-        <w:rPr>
-          <w:rFonts w:eastAsia="Calibri"/>
-          <w:lang w:eastAsia="es-MX"/>
-        </w:rPr>
-        <w:t xml:space="preserve">Los </w:t>
-      </w:r>
-      <w:r>
-        <w:rPr>
-          <w:rFonts w:eastAsia="Calibri"/>
-          <w:lang w:eastAsia="es-MX"/>
-        </w:rPr>
-        <w:t xml:space="preserve"> bonos de diciembre 2023 y enero 2024 tuvieron una incidencia del 55% en el haber mensual, acumulando una incidencia en el período del 210%, la cual surge de comparar cuánto representó el bono en cada haber mensual, sumando así los aumentos diferenciales acumulados. </w:t>
-      </w:r>
-    </w:p>
-    <w:p>
-      <w:pPr>
-        <w:ind w:firstLine="1134"/>
-        <w:jc w:val="both"/>
-        <w:rPr>
-          <w:rFonts w:eastAsia="Calibri"/>
-          <w:lang w:eastAsia="es-MX"/>
-        </w:rPr>
-      </w:pPr>
-      <w:r>
-        <w:rPr>
-          <w:rFonts w:eastAsia="Calibri"/>
-          <w:lang w:eastAsia="es-MX"/>
-        </w:rPr>
-        <w:t xml:space="preserve">Estos números intentan demostrar  a VS lo que implicaron estas sucesivas reformas previsionales desde 2017 a la fecha en el haber de mi mandante, y cómo afectaron la integralidad de su haber jubilatorio, debiendo ser evaluadas de manera conjunta pues el haber de mi mandante es uno solo, y la aplicación de las normas dictadas en el periodo </w:t>
-      </w:r>
-      <w:r>
-        <w:rPr>
-          <w:rFonts w:eastAsia="Calibri"/>
-          <w:u w:val="single"/>
-          <w:lang w:eastAsia="es-MX"/>
-        </w:rPr>
-        <w:t>201</w:t>
-      </w:r>
-      <w:r>
-        <w:rPr>
-          <w:rFonts w:eastAsia="Calibri"/>
-          <w:u w:val="single"/>
-          <w:lang w:eastAsia="es-MX"/>
-        </w:rPr>
-        <w:t>8</w:t>
-      </w:r>
-      <w:r>
-        <w:rPr>
-          <w:rFonts w:eastAsia="Calibri"/>
-          <w:u w:val="single"/>
-          <w:lang w:eastAsia="es-MX"/>
-        </w:rPr>
-        <w:t xml:space="preserve"> a 2024</w:t>
-      </w:r>
-      <w:r>
-        <w:rPr>
-          <w:rFonts w:eastAsia="Calibri"/>
-          <w:lang w:eastAsia="es-MX"/>
-        </w:rPr>
-        <w:t xml:space="preserve">  incumplen con la manda Constitucional y omiten darle a las normas el  contenido que previó  el convencional constituyente al darle al Poder Legislativo la obligación de fijar por ley el derecho a la movilidad jubilatoria, así dijo el máximo tribunal  </w:t>
-      </w:r>
-      <w:r>
-        <w:rPr>
-          <w:rFonts w:eastAsia="Calibri"/>
-          <w:i/>
-          <w:iCs/>
-        </w:rPr>
-        <w:t>“la Constitución Nacional ha reconocido el derecho a la movilidad, no como un enunciado vacío que el legislador puede llenar de cualquier modo, sino que debe obrar con el objeto de darle toda su plenitud, que no es otra que la de asegurar a los beneficiarios el mantenimiento de un nivel de vida”</w:t>
-      </w:r>
-      <w:r>
-        <w:rPr>
-          <w:rFonts w:eastAsia="Calibri"/>
-        </w:rPr>
-        <w:t xml:space="preserve"> (</w:t>
-      </w:r>
-      <w:hyperlink r:id="rId10">
-        <w:r>
-          <w:rPr>
-            <w:rFonts w:eastAsia="Calibri"/>
-            <w:color w:val="0563C1"/>
-            <w:u w:val="single"/>
-          </w:rPr>
-          <w:t>Fallos 330:4866, considerando 15</w:t>
-        </w:r>
-      </w:hyperlink>
-      <w:r>
-        <w:rPr>
-          <w:rFonts w:eastAsia="Calibri"/>
-        </w:rPr>
-        <w:t xml:space="preserve">) </w:t>
-      </w:r>
-      <w:r>
-        <w:rPr>
-          <w:rFonts w:eastAsia="Calibri"/>
-          <w:i/>
-          <w:iCs/>
-        </w:rPr>
-        <w:t>y que si bien el legislador cuenta con amplias facultades para organizar el sistema previsional, debe hacerlo dentro de ciertos límites de modo de no afectar de manera sustancial los derechos emergentes de la seguridad social</w:t>
-      </w:r>
-      <w:r>
-        <w:rPr>
-          <w:rFonts w:eastAsia="Calibri"/>
-        </w:rPr>
-        <w:t xml:space="preserve"> (Fallos 337:1277)” </w:t>
-      </w:r>
-    </w:p>
-    <w:p>
-      <w:pPr>
-        <w:ind w:firstLine="1134"/>
-        <w:jc w:val="both"/>
-        <w:rPr>
-          <w:rFonts w:eastAsia="Calibri"/>
-          <w:lang w:eastAsia="es-MX"/>
-        </w:rPr>
-      </w:pPr>
-      <w:r>
-        <w:rPr>
-          <w:rFonts w:eastAsia="Calibri"/>
-          <w:lang w:eastAsia="es-MX"/>
-        </w:rPr>
-        <w:t xml:space="preserve">Si se afecta el derecho a la movilidad jubilatoria, se afecta el derecho de propiedad, el derecho a una vejez digna; el derecho a la libertad y el derecho a la vida, por cuanto la merma en su haber lo coloca por debajo de línea de pobreza. </w:t>
-      </w:r>
-      <w:bookmarkStart w:id="1" w:name="_Int_Rwghe7Tz"/>
-      <w:r>
-        <w:rPr>
-          <w:rFonts w:eastAsia="Calibri"/>
-          <w:lang w:eastAsia="es-MX"/>
-        </w:rPr>
-        <w:t>Su haber jubilatorio no refleja el esfuerzo contributivo realizado a lo largo de su vida, y en consecuencia no resulta sustitutivo del salario.</w:t>
-      </w:r>
-      <w:bookmarkEnd w:id="1"/>
-      <w:r>
-        <w:rPr>
-          <w:rFonts w:eastAsia="Calibri"/>
-          <w:lang w:eastAsia="es-MX"/>
-        </w:rPr>
-        <w:t xml:space="preserve"> </w:t>
-      </w:r>
-    </w:p>
-    <w:p>
-      <w:pPr>
-        <w:ind w:firstLine="1134"/>
-        <w:jc w:val="both"/>
-        <w:rPr>
-          <w:rFonts w:eastAsia="Calibri"/>
-          <w:lang w:eastAsia="es-MX"/>
-        </w:rPr>
-      </w:pPr>
-      <w:r>
-        <w:rPr>
-          <w:rFonts w:eastAsia="Calibri"/>
-          <w:lang w:eastAsia="es-MX"/>
-        </w:rPr>
-        <w:t>Los</w:t>
-      </w:r>
-      <w:r>
-        <w:rPr>
-          <w:rFonts w:eastAsia="Calibri"/>
-          <w:lang w:eastAsia="es-MX"/>
-        </w:rPr>
-        <w:t xml:space="preserve"> otros dos poderes del Estado, que miran el problema para el futuro, </w:t>
-      </w:r>
-      <w:r>
-        <w:rPr>
-          <w:rFonts w:eastAsia="Calibri"/>
-          <w:lang w:eastAsia="es-MX"/>
-        </w:rPr>
-        <w:t>reconocieron el daño, pero se</w:t>
-      </w:r>
-      <w:r>
-        <w:rPr>
-          <w:rFonts w:eastAsia="Calibri"/>
-          <w:lang w:eastAsia="es-MX"/>
-        </w:rPr>
-        <w:t xml:space="preserve"> olvidan de recomponer el </w:t>
-      </w:r>
-      <w:r>
-        <w:rPr>
-          <w:rFonts w:eastAsia="Calibri"/>
-          <w:lang w:eastAsia="es-MX"/>
-        </w:rPr>
-        <w:t xml:space="preserve">daño causado en el </w:t>
-      </w:r>
-      <w:r>
-        <w:rPr>
-          <w:rFonts w:eastAsia="Calibri"/>
-          <w:lang w:eastAsia="es-MX"/>
-        </w:rPr>
-        <w:t>pasado , pese a haber admitido el fracaso de la fórmula de movilidad jubilatoria , la pérdida que significo para los jubilados, y la situación de emergencia en que los colocó</w:t>
-      </w:r>
-      <w:r>
-        <w:rPr>
-          <w:rFonts w:eastAsia="Calibri"/>
-          <w:lang w:eastAsia="es-MX"/>
-        </w:rPr>
-        <w:t>, el daño continua latente en cada haber previsional.</w:t>
-      </w:r>
-    </w:p>
-    <w:p>
-      <w:pPr>
-        <w:jc w:val="both"/>
-        <w:rPr>
-          <w:rFonts w:eastAsia="Calibri"/>
-          <w:lang w:eastAsia="es-MX"/>
-        </w:rPr>
-      </w:pPr>
-    </w:p>
-    <w:p>
-      <w:pPr>
-        <w:ind w:firstLine="1134"/>
-        <w:jc w:val="both"/>
-        <w:rPr>
-          <w:bCs/>
-          <w:lang w:eastAsia="es-MX"/>
-        </w:rPr>
-      </w:pPr>
-      <w:r>
-        <w:rPr>
-          <w:rFonts w:eastAsia="Calibri"/>
-          <w:lang w:eastAsia="es-MX"/>
-        </w:rPr>
-        <w:t xml:space="preserve">No podemos olvidar que la CSJN tiene dicho que </w:t>
-      </w:r>
-      <w:r>
-        <w:rPr>
-          <w:bCs/>
-          <w:i/>
-          <w:lang w:eastAsia="es-MX"/>
-        </w:rPr>
-        <w:t xml:space="preserve">“…La Constitución Nacional establece que “el Estado otorgará los beneficios de la seguridad social”, dispone que las jubilaciones y pensiones serán móviles”. Es indudable que el mandato constitucional se dirige primordialmente al legislador, que es el que tiene la facultad de establecer criterios que se estimen adecuados a la realidad para determinar los haberes previsionales, pero los cambios de circunstancias pueden hacer que la solución legal, correcta en su comienzo, se torne irrazonable. Cuando ello sucede el cumplimiento de </w:t>
-      </w:r>
-      <w:r>
-        <w:rPr>
-          <w:bCs/>
-          <w:i/>
-          <w:u w:val="single"/>
-          <w:lang w:eastAsia="es-MX"/>
-        </w:rPr>
-        <w:t>aquel mandato constitucional atañe también a los restantes poderes públicos</w:t>
-      </w:r>
-      <w:r>
-        <w:rPr>
-          <w:bCs/>
-          <w:i/>
-          <w:lang w:eastAsia="es-MX"/>
-        </w:rPr>
-        <w:t>, los que deberán dentro de la órbita de su competencia, hacer prevalecer el espíritu de los constituyentes, dentro del marco que exigen las diversas formas de justicia”</w:t>
-      </w:r>
-      <w:r>
-        <w:rPr>
-          <w:bCs/>
-          <w:lang w:eastAsia="es-MX"/>
-        </w:rPr>
-        <w:t xml:space="preserve"> (</w:t>
-      </w:r>
-      <w:hyperlink r:id="rId11" w:history="1">
-        <w:r>
-          <w:rPr>
-            <w:bCs/>
-            <w:color w:val="0563C1"/>
-            <w:u w:val="single"/>
-            <w:lang w:eastAsia="es-MX"/>
-          </w:rPr>
-          <w:t>Fallos 301:317</w:t>
-        </w:r>
-      </w:hyperlink>
-      <w:r>
-        <w:rPr>
-          <w:bCs/>
-          <w:lang w:eastAsia="es-MX"/>
-        </w:rPr>
-        <w:t>).(el subrayado me pertenece)</w:t>
-      </w:r>
-    </w:p>
-    <w:p>
-      <w:pPr>
-        <w:ind w:firstLine="1134"/>
-        <w:jc w:val="both"/>
-        <w:rPr>
-          <w:rFonts w:eastAsia="Calibri"/>
-          <w:lang w:eastAsia="es-MX"/>
-        </w:rPr>
-      </w:pPr>
-      <w:r>
-        <w:rPr>
-          <w:lang w:eastAsia="es-MX"/>
-        </w:rPr>
-        <w:t>No se puede hacer un análisis sesgado de la realidad y lo que en su momento pudo ser razonable, el cambio de circunstancias lo tornó irrazonable. Es lo que sucede por cuanto difiere para la etapa de ejecución en análisis de constitucionalidad de la ley 27.609</w:t>
-      </w:r>
-      <w:r>
-        <w:rPr>
-          <w:lang w:eastAsia="es-MX"/>
-        </w:rPr>
-        <w:t>, que ya no está vigente</w:t>
-      </w:r>
-      <w:r>
-        <w:rPr>
-          <w:lang w:eastAsia="es-MX"/>
-        </w:rPr>
-        <w:t>, donde la movilidad fue muy por debajo de la inflación, conforme lo acredito en autos</w:t>
-      </w:r>
-      <w:r>
-        <w:rPr>
-          <w:lang w:eastAsia="es-MX"/>
-        </w:rPr>
-        <w:t>, y mas en los casos que vimos que en la misma ejecución difieren para la ejecución, casos que fueron claramente recurridos.</w:t>
-      </w:r>
-    </w:p>
-    <w:p>
-      <w:pPr>
-        <w:ind w:firstLine="1134"/>
-        <w:jc w:val="both"/>
-        <w:rPr>
-          <w:lang w:eastAsia="es-MX"/>
-        </w:rPr>
-      </w:pPr>
-      <w:r>
-        <w:rPr>
-          <w:lang w:eastAsia="es-MX"/>
-        </w:rPr>
-        <w:t>Dependerá el índice que se elija para comparar los aumentos que dio la Anses a los jubilados para ver la pérdida que tuvo el haber.</w:t>
-      </w:r>
-    </w:p>
-    <w:p>
-      <w:pPr>
-        <w:ind w:firstLine="1134"/>
-        <w:jc w:val="both"/>
-        <w:rPr>
-          <w:lang w:eastAsia="es-MX"/>
-        </w:rPr>
-      </w:pPr>
-      <w:r>
-        <w:rPr>
-          <w:lang w:eastAsia="es-MX"/>
-        </w:rPr>
-        <w:t xml:space="preserve"> Con cualquier índice que se elija pierde, pero con la inflación más, índice que se utilizará para la movilidad jubilatoria desde abril de 2024. </w:t>
-      </w:r>
-    </w:p>
-    <w:p>
-      <w:pPr>
-        <w:ind w:firstLine="1134"/>
-        <w:jc w:val="both"/>
-        <w:rPr>
-          <w:rFonts w:eastAsia="Calibri"/>
-          <w:lang w:eastAsia="es-MX"/>
-        </w:rPr>
-      </w:pPr>
-      <w:r>
-        <w:rPr>
-          <w:lang w:eastAsia="es-MX"/>
-        </w:rPr>
-        <w:t xml:space="preserve">La fórmula de movilidad de la ley 27.609 no tiene como un componente directo la inflación , sino otras variables que han sido modificadas por el gobierno de turno, como son la recaudación tributaria, los recursos o los beneficiarios del sistema, y que la forma en que da los aumentos tienen un rezago que es insostenible en el periodo inflacionario que vivimos, dado que los jubilados viven con el aumento de las variables económicas con 6 a 9 meses de rezago. </w:t>
-      </w:r>
-    </w:p>
-    <w:p>
-      <w:pPr>
-        <w:ind w:firstLine="1560"/>
-        <w:jc w:val="both"/>
-        <w:rPr>
-          <w:lang w:eastAsia="es-MX"/>
-        </w:rPr>
-      </w:pPr>
-      <w:r>
-        <w:rPr>
-          <w:lang w:eastAsia="es-MX"/>
-        </w:rPr>
-        <w:t>Los  bonos otorgados a las jubilaciones mínimas, a diciembre de 2023,  parecería colocar a los jubilados en una situación similar a lo que sucedió en el período 2002 a 2006 que obligó a que la CSJN dictara el fallo  Badaro (</w:t>
-      </w:r>
-      <w:hyperlink r:id="rId12">
-        <w:r>
-          <w:rPr>
-            <w:color w:val="0563C1"/>
-            <w:u w:val="single"/>
-            <w:lang w:eastAsia="es-MX"/>
-          </w:rPr>
-          <w:t>330:4866</w:t>
-        </w:r>
-      </w:hyperlink>
-      <w:r>
-        <w:rPr>
-          <w:lang w:eastAsia="es-MX"/>
-        </w:rPr>
-        <w:t>) y eligiera un índice salarial el período en cuestión.</w:t>
-      </w:r>
-    </w:p>
-    <w:p>
-      <w:pPr>
-        <w:ind w:firstLine="1560"/>
-        <w:jc w:val="both"/>
-        <w:rPr>
-          <w:rFonts w:eastAsia="Calibri"/>
-        </w:rPr>
-      </w:pPr>
-      <w:r>
-        <w:rPr>
-          <w:lang w:eastAsia="es-MX"/>
-        </w:rPr>
-        <w:t xml:space="preserve"> En la actualidad un índice salarial no sería adecuado, por cuanto todos los índices salariales que se tomen de referencia se ven afectados por la precarización laboral, la práctica de fijar sumas no remunerativas, la caída del empleo</w:t>
-      </w:r>
-      <w:r>
-        <w:rPr>
-          <w:rFonts w:eastAsia="Calibri"/>
-        </w:rPr>
-        <w:t>, por lo que los índices salariales, salvo el UMA, no refleja una variación real de los salarios y están muy alejados de la inflación.</w:t>
-      </w:r>
-    </w:p>
-    <w:p>
-      <w:pPr>
-        <w:ind w:firstLine="1560"/>
-        <w:jc w:val="both"/>
-        <w:rPr>
-          <w:lang w:eastAsia="es-MX"/>
-        </w:rPr>
-      </w:pPr>
-      <w:r>
-        <w:rPr>
-          <w:noProof/>
-          <w:lang w:eastAsia="es-MX"/>
-        </w:rPr>
-        <w:drawing>
-          <wp:inline distT="0" distB="0" distL="0" distR="0" wp14:anchorId="70DC4E81" wp14:editId="28089D57">
-            <wp:extent cx="3200400" cy="2179320"/>
-            <wp:effectExtent l="0" t="0" r="0" b="0"/>
-            <wp:docPr id="1002" name="Imagen 2" descr="Gráfico, Gráfico de barras&#10;&#10;Descripción generada automáticamente"/>
-            <wp:cNvGraphicFramePr>
-              <a:graphicFrameLocks xmlns:a="http://schemas.openxmlformats.org/drawingml/2006/main" noChangeAspect="1"/>
-            </wp:cNvGraphicFramePr>
-            <a:graphic xmlns:a="http://schemas.openxmlformats.org/drawingml/2006/main">
-              <a:graphicData uri="http://schemas.openxmlformats.org/drawingml/2006/picture">
-                <pic:pic xmlns:pic="http://schemas.openxmlformats.org/drawingml/2006/picture">
-                  <pic:nvPicPr>
-                    <pic:cNvPr id="0" name="Picture 2" descr="Gráfico, Gráfico de barras&#10;&#10;Descripción generada automáticamente"/>
-                    <pic:cNvPicPr>
-                      <a:picLocks noChangeAspect="1" noChangeArrowheads="1"/>
-                    </pic:cNvPicPr>
-                  </pic:nvPicPr>
-                  <pic:blipFill>
-                    <a:blip r:embed="rId13">
-                      <a:extLst>
-                        <a:ext uri="{28A0092B-C50C-407E-A947-70E740481C1C}">
-                          <a14:useLocalDpi xmlns:a14="http://schemas.microsoft.com/office/drawing/2010/main" val="0"/>
-                        </a:ext>
-                      </a:extLst>
-                    </a:blip>
-                    <a:srcRect/>
-                    <a:stretch>
-                      <a:fillRect/>
-                    </a:stretch>
-                  </pic:blipFill>
-                  <pic:spPr bwMode="auto">
-                    <a:xfrm>
-                      <a:off x="0" y="0"/>
-                      <a:ext cx="3200400" cy="2179320"/>
-                    </a:xfrm>
-                    <a:prstGeom prst="rect">
-                      <a:avLst/>
-                    </a:prstGeom>
-                    <a:noFill/>
-                    <a:ln>
-                      <a:noFill/>
-                    </a:ln>
-                  </pic:spPr>
-                </pic:pic>
-              </a:graphicData>
-            </a:graphic>
-          </wp:inline>
-        </w:drawing>
-      </w:r>
-    </w:p>
-    <w:p>
-      <w:pPr>
-        <w:ind w:firstLine="1560"/>
-        <w:jc w:val="both"/>
-        <w:rPr>
-          <w:bCs/>
-          <w:lang w:eastAsia="es-MX"/>
-        </w:rPr>
-      </w:pPr>
-      <w:r>
-        <w:rPr>
-          <w:rFonts w:eastAsia="Calibri"/>
-        </w:rPr>
-        <w:t xml:space="preserve">Solicito analice el pedido de inconstitucionalidad teniendo en cuenta el desarrollo que hace la CSJN sobre el  </w:t>
-      </w:r>
-      <w:hyperlink r:id="rId14" w:history="1">
-        <w:r>
-          <w:rPr>
-            <w:rFonts w:eastAsia="Calibri"/>
-            <w:color w:val="0563C1"/>
-            <w:u w:val="single"/>
-          </w:rPr>
-          <w:t>principio de progresividad</w:t>
-        </w:r>
-      </w:hyperlink>
-      <w:r>
-        <w:rPr>
-          <w:rFonts w:eastAsia="Calibri"/>
-        </w:rPr>
-        <w:t xml:space="preserve"> en materia previsional  y e</w:t>
-      </w:r>
-      <w:r>
-        <w:rPr>
-          <w:rFonts w:eastAsia="Calibri"/>
-          <w:color w:val="333333"/>
-          <w:shd w:val="clear" w:color="auto" w:fill="FFFFFF"/>
-        </w:rPr>
-        <w:t xml:space="preserve">l propósito constitucional de promover el bienestar general y afianzar la justicia el cual  debe ser entendido como una virtud al servicio de la verdad sustancial, lo cual se expresa mediante pronunciamientos que conduzcan a consagrarla, así dice: </w:t>
-      </w:r>
-      <w:r>
-        <w:rPr>
-          <w:rFonts w:eastAsia="Calibri"/>
-          <w:i/>
-        </w:rPr>
-        <w:t>"Cuando un precepto frustra o desvirtúa los propósitos de la misma ley en que se encuentra inserto, de modo tal que llega inclusive a ponerse en colisión con enunciados de jerarquía constitucional o su aplicación torna ilusorios derechos por éstos consagrados, le es lícito al juzgador apartarse de tal precepto y dejarlo de aplicar a fin de asegurar la primacía de la Ley Fundamental, como medio de afianzar la justicia que está encargado de administrar. Asimismo, señaló que la latitud de facultades que se ha reconocido al legislador para organizar los sistemas jubilatorios y establecer las condiciones con sujeción a las cuales se acuerdan los beneficios derivados de aquéllos, debía entenderse condicionada a que esas facultades se ejerciten dentro de límites razonables, o sea de modo que no hieran de manera sustancial los derechos emergentes de la seguridad social, acordados a las personas comprendidas en los regímenes previsionales”</w:t>
-      </w:r>
-      <w:r>
-        <w:rPr>
-          <w:rFonts w:eastAsia="Calibri"/>
-        </w:rPr>
-        <w:t xml:space="preserve"> (</w:t>
-      </w:r>
-      <w:hyperlink r:id="rId15" w:history="1">
-        <w:r>
-          <w:rPr>
-            <w:rFonts w:eastAsia="Calibri"/>
-            <w:color w:val="0563C1"/>
-            <w:u w:val="single"/>
-          </w:rPr>
-          <w:t>Fallos: 307: 2376</w:t>
-        </w:r>
-      </w:hyperlink>
-      <w:r>
-        <w:rPr>
-          <w:rFonts w:eastAsia="Calibri"/>
-        </w:rPr>
-        <w:t xml:space="preserve">), es por lo que solicito al tribunal garantice el derecho a que mi mandante tenga un haber integral y una movilidad jubilatoria que cumpla con su función,  que no es otra que mantener el poder adquisitivo del haber jubilatorio,  de manera tal que sea sustitutivo del salario y refleje el esfuerzo contributivo realizado durante su vida laboral activa, teniendo en consideración  la protección especial que merecen  los adultos mayores como  sujetos vulnerables que gozan de especial tutela, en concordancia con lo resuelto en los </w:t>
-      </w:r>
-      <w:r>
-        <w:rPr>
-          <w:rFonts w:eastAsia="Calibri"/>
-          <w:lang w:eastAsia="es-AR"/>
-        </w:rPr>
-        <w:t xml:space="preserve">Fallos  </w:t>
-      </w:r>
-      <w:hyperlink r:id="rId16" w:history="1">
-        <w:r>
-          <w:rPr>
-            <w:rFonts w:eastAsia="Calibri"/>
-            <w:color w:val="0563C1"/>
-            <w:u w:val="single"/>
-            <w:lang w:eastAsia="es-AR"/>
-          </w:rPr>
-          <w:t>“Itzcovich”(</w:t>
-        </w:r>
-      </w:hyperlink>
-      <w:r>
-        <w:rPr>
-          <w:rFonts w:eastAsia="Calibri"/>
-          <w:lang w:eastAsia="es-AR"/>
-        </w:rPr>
-        <w:t>328:566),</w:t>
-      </w:r>
-      <w:hyperlink r:id="rId17" w:history="1">
-        <w:r>
-          <w:rPr>
-            <w:rFonts w:eastAsia="Calibri"/>
-            <w:color w:val="0563C1"/>
-            <w:u w:val="single"/>
-            <w:lang w:eastAsia="es-AR"/>
-          </w:rPr>
-          <w:t>“Sánchez”</w:t>
-        </w:r>
-      </w:hyperlink>
-      <w:r>
-        <w:rPr>
-          <w:rFonts w:eastAsia="Calibri"/>
-          <w:lang w:eastAsia="es-AR"/>
-        </w:rPr>
-        <w:t>(328:1602),</w:t>
-      </w:r>
-      <w:hyperlink r:id="rId18" w:history="1">
-        <w:r>
-          <w:rPr>
-            <w:rFonts w:eastAsia="Calibri"/>
-            <w:color w:val="0563C1"/>
-            <w:u w:val="single"/>
-            <w:lang w:eastAsia="es-AR"/>
-          </w:rPr>
-          <w:t>“Badaro”(</w:t>
-        </w:r>
-      </w:hyperlink>
-      <w:r>
-        <w:rPr>
-          <w:rFonts w:eastAsia="Calibri"/>
-          <w:lang w:eastAsia="es-AR"/>
-        </w:rPr>
-        <w:t>330:4866),</w:t>
-      </w:r>
-      <w:bookmarkStart w:id="2" w:name="_Hlk157989214"/>
-      <w:r>
-        <w:rPr>
-          <w:rFonts w:ascii="Calibri" w:eastAsia="Calibri" w:hAnsi="Calibri"/>
-          <w:sz w:val="22"/>
-          <w:szCs w:val="22"/>
-          <w:lang w:eastAsia="en-US"/>
-        </w:rPr>
-        <w:fldChar w:fldCharType="begin"/>
-      </w:r>
-      <w:r>
-        <w:rPr>
-          <w:rFonts w:ascii="Calibri" w:eastAsia="Calibri" w:hAnsi="Calibri"/>
-        </w:rPr>
-        <w:instrText>HYPERLINK "https://sjconsulta.csjn.gov.ar/sjconsulta/documentos/verDocumentoByIdLinksJSP.html?idDocumento=7496611"</w:instrText>
-      </w:r>
-      <w:r>
-        <w:rPr>
-          <w:rFonts w:ascii="Calibri" w:eastAsia="Calibri" w:hAnsi="Calibri"/>
-          <w:sz w:val="22"/>
-          <w:szCs w:val="22"/>
-          <w:lang w:eastAsia="en-US"/>
-        </w:rPr>
-      </w:r>
-      <w:r>
-        <w:rPr>
-          <w:rFonts w:ascii="Calibri" w:eastAsia="Calibri" w:hAnsi="Calibri"/>
-          <w:sz w:val="22"/>
-          <w:szCs w:val="22"/>
-          <w:lang w:eastAsia="en-US"/>
-        </w:rPr>
-        <w:fldChar w:fldCharType="separate"/>
-      </w:r>
-      <w:r>
-        <w:rPr>
-          <w:rFonts w:eastAsia="Calibri"/>
-          <w:color w:val="0563C1"/>
-          <w:u w:val="single"/>
-          <w:lang w:eastAsia="es-AR"/>
-        </w:rPr>
-        <w:t>“Blanco”(</w:t>
-      </w:r>
-      <w:r>
-        <w:rPr>
-          <w:rFonts w:eastAsia="Calibri"/>
-          <w:color w:val="0563C1"/>
-          <w:u w:val="single"/>
-          <w:lang w:eastAsia="es-AR"/>
-        </w:rPr>
-        <w:fldChar w:fldCharType="end"/>
-      </w:r>
-      <w:r>
-        <w:rPr>
-          <w:rFonts w:eastAsia="Calibri"/>
-          <w:lang w:eastAsia="es-AR"/>
-        </w:rPr>
-        <w:t>341:1924)</w:t>
-      </w:r>
-      <w:bookmarkEnd w:id="2"/>
-      <w:r>
-        <w:rPr>
-          <w:rFonts w:ascii="Calibri" w:eastAsia="Calibri" w:hAnsi="Calibri"/>
-          <w:sz w:val="22"/>
-          <w:szCs w:val="22"/>
-          <w:lang w:eastAsia="en-US"/>
-        </w:rPr>
-        <w:fldChar w:fldCharType="begin"/>
-      </w:r>
-      <w:r>
-        <w:rPr>
-          <w:rFonts w:ascii="Calibri" w:eastAsia="Calibri" w:hAnsi="Calibri"/>
-        </w:rPr>
-        <w:instrText>HYPERLINK "https://sjconsulta.csjn.gov.ar/sjconsulta/documentos/verDocumentoByIdLinksJSP.html?idDocumento=7678911"</w:instrText>
-      </w:r>
-      <w:r>
-        <w:rPr>
-          <w:rFonts w:ascii="Calibri" w:eastAsia="Calibri" w:hAnsi="Calibri"/>
-          <w:sz w:val="22"/>
-          <w:szCs w:val="22"/>
-          <w:lang w:eastAsia="en-US"/>
-        </w:rPr>
-      </w:r>
-      <w:r>
-        <w:rPr>
-          <w:rFonts w:ascii="Calibri" w:eastAsia="Calibri" w:hAnsi="Calibri"/>
-          <w:sz w:val="22"/>
-          <w:szCs w:val="22"/>
-          <w:lang w:eastAsia="en-US"/>
-        </w:rPr>
-        <w:fldChar w:fldCharType="separate"/>
-      </w:r>
-      <w:r>
-        <w:rPr>
-          <w:rFonts w:eastAsia="Calibri"/>
-          <w:color w:val="0563C1"/>
-          <w:u w:val="single"/>
-          <w:lang w:eastAsia="es-AR"/>
-        </w:rPr>
-        <w:t>“Giménez”(</w:t>
-      </w:r>
-      <w:r>
-        <w:rPr>
-          <w:rFonts w:eastAsia="Calibri"/>
-          <w:color w:val="0563C1"/>
-          <w:u w:val="single"/>
-          <w:lang w:eastAsia="es-AR"/>
-        </w:rPr>
-        <w:fldChar w:fldCharType="end"/>
-      </w:r>
-      <w:r>
-        <w:rPr>
-          <w:rFonts w:eastAsia="Calibri"/>
-          <w:lang w:eastAsia="es-AR"/>
-        </w:rPr>
-        <w:t>344:1788), “</w:t>
-      </w:r>
-      <w:hyperlink r:id="rId19" w:history="1">
-        <w:r>
-          <w:rPr>
-            <w:rFonts w:eastAsia="Calibri"/>
-            <w:color w:val="0563C1"/>
-            <w:u w:val="single"/>
-            <w:lang w:eastAsia="es-AR"/>
-          </w:rPr>
-          <w:t>Garay Corina</w:t>
-        </w:r>
-      </w:hyperlink>
-      <w:r>
-        <w:rPr>
-          <w:rFonts w:eastAsia="Calibri"/>
-          <w:lang w:eastAsia="es-AR"/>
-        </w:rPr>
-        <w:t>” (344:3567) entre otros.</w:t>
-      </w:r>
-    </w:p>
-    <w:p>
-      <w:pPr>
-        <w:ind w:firstLine="1560"/>
-        <w:jc w:val="both"/>
-        <w:rPr>
-          <w:bCs/>
-          <w:lang w:eastAsia="es-MX"/>
-        </w:rPr>
-      </w:pPr>
-      <w:r>
-        <w:rPr>
-          <w:rFonts w:eastAsia="Calibri"/>
-          <w:color w:val="000000"/>
-          <w:lang w:val="es-MX" w:eastAsia="es-AR"/>
-        </w:rPr>
-        <w:t xml:space="preserve">Las modificaciones en la fórmula de cálculo de la movilidad previsional, no puede proyectarse en perjuicio de los jubilados y pensionados, debiendo adoptarse una solución que se adecue a los principios y garantías de la Constitución Nacional y favorezca la progresividad de los derechos humanos. Al respecto cabe recordar que el Alto Tribunal sostuvo que el artículo 75, inciso 23, de la Constitución Nacional fortalece la vigencia del principio de progresividad en materia previsional, descalificando todo accionar gubernamental que en la práctica de un resultado regresivo en el goce efectivo de los derechos </w:t>
-      </w:r>
-      <w:hyperlink r:id="rId20" w:history="1">
-        <w:r>
-          <w:rPr>
-            <w:rFonts w:eastAsia="Calibri"/>
-            <w:color w:val="0563C1"/>
-            <w:u w:val="single"/>
-            <w:lang w:val="es-MX" w:eastAsia="es-AR"/>
-          </w:rPr>
-          <w:t>(Fallos 331:250</w:t>
-        </w:r>
-      </w:hyperlink>
-      <w:r>
-        <w:rPr>
-          <w:rFonts w:eastAsia="Calibri"/>
-          <w:color w:val="000000"/>
-          <w:lang w:val="es-MX" w:eastAsia="es-AR"/>
-        </w:rPr>
-        <w:t xml:space="preserve">). </w:t>
-      </w:r>
-    </w:p>
-    <w:p>
-      <w:pPr>
-        <w:ind w:firstLine="1560"/>
-        <w:jc w:val="both"/>
-        <w:rPr>
-          <w:lang w:eastAsia="es-MX"/>
-        </w:rPr>
-      </w:pPr>
-      <w:r>
-        <w:rPr>
-          <w:rFonts w:eastAsia="Calibri"/>
-        </w:rPr>
-        <w:t xml:space="preserve">Cada reforma previsional se sitúa siempre en un marco de sucesiones de  emergencias </w:t>
-      </w:r>
-      <w:r>
-        <w:rPr>
-          <w:rFonts w:eastAsia="Calibri"/>
-          <w:color w:val="000000"/>
-          <w:lang w:eastAsia="es-AR"/>
-        </w:rPr>
-        <w:t xml:space="preserve">casi inacabable , lo que lleva a preguntarnos como dice Cassagne, si se cumple con “el marco constitucional de la emergencia”, el que según el mismo autor requiere que “no se conculque de un modo definitivo el núcleo de derechos básicos de la Constitución, particularmente los derechos de propiedad de los particulares (art. 17), el principio de igualdad ante la ley (art. 16) y la garantía de la razonabilidad o justicia, consagrada en el art. 28, CN.” </w:t>
-      </w:r>
-      <w:r>
-        <w:rPr>
-          <w:rFonts w:eastAsia="Calibri"/>
-          <w:color w:val="000000"/>
-          <w:vertAlign w:val="superscript"/>
-          <w:lang w:eastAsia="es-AR"/>
-        </w:rPr>
-        <w:footnoteReference w:id="1"/>
-      </w:r>
-    </w:p>
-    <w:p>
-      <w:pPr>
-        <w:ind w:firstLine="1560"/>
-        <w:jc w:val="both"/>
-        <w:rPr>
-          <w:lang w:eastAsia="es-MX"/>
-        </w:rPr>
-      </w:pPr>
-      <w:r>
-        <w:rPr>
-          <w:rFonts w:eastAsia="Calibri"/>
-          <w:color w:val="000000"/>
-          <w:lang w:eastAsia="es-AR"/>
-        </w:rPr>
-        <w:t xml:space="preserve">La normalización de la emergencia en nuestro país y sus graves consecuencias con respecto al cercenamiento de los derechos constitucionales es tan evidente que el entonces presidente de la Corte Suprema sostuvo ya hace más de diez años: </w:t>
-      </w:r>
-      <w:r>
-        <w:rPr>
-          <w:rFonts w:eastAsia="Calibri"/>
-          <w:i/>
-          <w:iCs/>
-          <w:color w:val="000000"/>
-          <w:lang w:eastAsia="es-AR"/>
-        </w:rPr>
-        <w:t>“cabe valorar las consecuencias de la amplia tolerancia a las restricciones de los derechos contractuales por razones de emergencia consolidada a lo largo de más de setenta años. Las legislaciones de excepción tienen un plazo para que se produzca su propia extinción, pero su prórroga y su reiteración han inutilizado los mecanismos de autodestrucción y han alimentado los que permiten su conservación. De tal modo la excepción se ha convertido en regla y los remedios normales han sido sustituidos por la anormalidad de los remedios. Esta fundamentación de la regla de derecho debilita el compromiso de los individuos con las leyes y los contratos, ya que la emergencia permanente destruye todo cálculo de riesgos y restringe el funcionamiento económico”</w:t>
-      </w:r>
-      <w:r>
-        <w:rPr>
-          <w:rFonts w:eastAsia="Calibri"/>
-          <w:color w:val="000000"/>
-          <w:lang w:eastAsia="es-AR"/>
-        </w:rPr>
-        <w:t>.</w:t>
-      </w:r>
-    </w:p>
-    <w:p>
-      <w:pPr>
-        <w:ind w:firstLine="1560"/>
-        <w:jc w:val="both"/>
-        <w:rPr>
-          <w:bCs/>
-          <w:lang w:eastAsia="es-MX"/>
-        </w:rPr>
-      </w:pPr>
-      <w:r>
-        <w:rPr>
-          <w:rFonts w:eastAsia="Calibri"/>
-          <w:color w:val="000000"/>
-          <w:lang w:eastAsia="es-AR"/>
-        </w:rPr>
-        <w:t xml:space="preserve">Esa emergencia casi permanente llevó así a la tolerancia de un Estado pendiente de las variables económicas y financieras coyunturales y restrictivo de las libertades y derechos fundamentales. </w:t>
-      </w:r>
-    </w:p>
-    <w:p>
-      <w:pPr>
-        <w:ind w:firstLine="1560"/>
-        <w:jc w:val="both"/>
-        <w:rPr>
-          <w:bCs/>
-          <w:lang w:eastAsia="es-MX"/>
-        </w:rPr>
-      </w:pPr>
-      <w:r>
-        <w:rPr>
-          <w:rFonts w:eastAsia="Calibri"/>
-          <w:color w:val="000000"/>
-          <w:lang w:eastAsia="es-AR"/>
-        </w:rPr>
-        <w:t xml:space="preserve">Ante el altar de la emergencia, el Estado (por acción o por omisión) ha venido sacrificando sistemáticamente derechos elementales reconocidos por la Constitución, en especial, los de los más vulnerables. Y así ha dado por tierra con varios de los principios aplicables en esta materia, como el de progresividad y no regresividad que importan un escrutinio agravado de la razonabilidad de las normas adoptadas como consecuencia de las “emergencias” tanto por el legislador como por el Poder Ejecutivo Nacional. </w:t>
-      </w:r>
-    </w:p>
-    <w:p>
-      <w:pPr>
-        <w:ind w:firstLine="1560"/>
-        <w:jc w:val="both"/>
-        <w:rPr>
-          <w:bCs/>
-          <w:lang w:eastAsia="es-MX"/>
-        </w:rPr>
-      </w:pPr>
-      <w:r>
-        <w:rPr>
-          <w:rFonts w:eastAsia="Calibri"/>
-          <w:color w:val="000000"/>
-          <w:lang w:eastAsia="es-AR"/>
-        </w:rPr>
-        <w:t xml:space="preserve">Es que como afirma Rossi, las medidas regresivas respecto de grupos vulnerables deben ser más excepcionales aún y sujetas entonces a un escrutinio más estricto. La deferencia hacia el Estado respecto de la adopción de medidas regresivas respecto de estos grupos debe ser mínima. Al igual que el contenido mínimo de un derecho no admite restricción posible, tampoco la admite el estado de goce y ejercicio de un derecho por grupos considerados desfavorecidos. </w:t>
-      </w:r>
-      <w:r>
-        <w:rPr>
-          <w:rFonts w:eastAsia="Calibri"/>
-          <w:color w:val="000000"/>
-          <w:vertAlign w:val="superscript"/>
-          <w:lang w:eastAsia="es-AR"/>
-        </w:rPr>
-        <w:footnoteReference w:id="2"/>
-      </w:r>
-    </w:p>
-    <w:p>
-      <w:pPr>
-        <w:ind w:firstLine="1560"/>
-        <w:jc w:val="both"/>
-        <w:rPr>
-          <w:lang w:eastAsia="es-MX"/>
-        </w:rPr>
-      </w:pPr>
-      <w:r>
-        <w:rPr>
-          <w:rFonts w:eastAsia="Calibri"/>
-          <w:color w:val="000000"/>
-          <w:lang w:eastAsia="es-AR"/>
-        </w:rPr>
-        <w:t>La CSJN al referirse a emergencias y grupos vulnerables dijo: “</w:t>
-      </w:r>
-      <w:r>
-        <w:rPr>
-          <w:rFonts w:eastAsia="Calibri"/>
-          <w:i/>
-          <w:iCs/>
-          <w:color w:val="000000"/>
-          <w:lang w:eastAsia="es-AR"/>
-        </w:rPr>
-        <w:t>Que, por último, cabe destacar que es precisamente en tiempos de crisis económica cuando la actualidad de los derechos sociales cobra su máximo significado. En tales etapas críticas, deben profundizarse las respuestas institucionales en favor de los grupos más débiles y postergados, pues son las democracias avanzadas y maduras las que refuerzan la capacidad de los individuos y atienden las situaciones de vulnerabilidad en momentos coyunturales adversos”(</w:t>
-      </w:r>
-      <w:hyperlink r:id="rId21">
-        <w:r>
-          <w:rPr>
-            <w:rFonts w:eastAsia="Calibri"/>
-            <w:i/>
-            <w:iCs/>
-            <w:color w:val="0563C1"/>
-            <w:u w:val="single"/>
-            <w:lang w:eastAsia="es-AR"/>
-          </w:rPr>
-          <w:t>Fallos 341:1924</w:t>
-        </w:r>
-      </w:hyperlink>
-      <w:r>
-        <w:rPr>
-          <w:rFonts w:eastAsia="Calibri"/>
-          <w:i/>
-          <w:iCs/>
-          <w:color w:val="000000"/>
-          <w:lang w:eastAsia="es-AR"/>
-        </w:rPr>
-        <w:t>).</w:t>
-      </w:r>
-    </w:p>
-    <w:p>
-      <w:pPr>
-        <w:ind w:firstLine="1560"/>
-        <w:jc w:val="both"/>
-        <w:rPr>
-          <w:rFonts w:eastAsia="Calibri"/>
-          <w:color w:val="000000"/>
-          <w:lang w:eastAsia="es-AR"/>
-        </w:rPr>
-      </w:pPr>
-      <w:r>
-        <w:rPr>
-          <w:rFonts w:eastAsia="Calibri"/>
-          <w:color w:val="000000"/>
-          <w:lang w:eastAsia="es-AR"/>
-        </w:rPr>
-        <w:t xml:space="preserve">Por lo expuesto es que, en casos como el presente, la prohibición de regresividad agrega un nuevo criterio al control de razonabilidad de las leyes y reglamentos cuando se examina judicialmente la adopción de normas que reglamentan derechos económicos, sociales y culturales, y es por ello que solicito a VS hagan a la petición  formulada  e intimen al Congreso de la Nación a hacer efectivo el mandato del art. 14 bis citado, </w:t>
-      </w:r>
-      <w:r>
-        <w:rPr>
-          <w:rFonts w:eastAsia="Calibri"/>
-          <w:b/>
-          <w:bCs/>
-          <w:color w:val="000000"/>
-          <w:lang w:eastAsia="es-AR"/>
-        </w:rPr>
-        <w:t>reparando el daño sufrido en el haber de mi mandante</w:t>
-      </w:r>
-      <w:r>
-        <w:rPr>
-          <w:rFonts w:eastAsia="Calibri"/>
-          <w:color w:val="000000"/>
-          <w:lang w:eastAsia="es-AR"/>
-        </w:rPr>
-        <w:t>,  fijando el contenido concreto de las jubilaciones en el período en debate</w:t>
-      </w:r>
-      <w:r>
-        <w:rPr>
-          <w:rFonts w:eastAsia="Calibri"/>
-          <w:i/>
-          <w:iCs/>
-          <w:color w:val="000000"/>
-          <w:lang w:eastAsia="es-AR"/>
-        </w:rPr>
-        <w:t xml:space="preserve">, </w:t>
-      </w:r>
-      <w:r>
-        <w:rPr>
-          <w:rFonts w:eastAsia="Calibri"/>
-          <w:color w:val="000000"/>
-          <w:lang w:eastAsia="es-AR"/>
-        </w:rPr>
-        <w:t>y como dijo la CSJN en “Blanco”</w:t>
-      </w:r>
-      <w:r>
-        <w:rPr>
-          <w:rFonts w:eastAsia="Calibri"/>
-          <w:i/>
-          <w:iCs/>
-          <w:color w:val="000000"/>
-          <w:lang w:eastAsia="es-AR"/>
-        </w:rPr>
-        <w:t xml:space="preserve"> con especial ponderación de los principios de proporcionalidad y sustitutividad, según fueron establecidos por este Tribunal en numerosos precedentes (Fallos: 279:389; 280:424; 292:447; 293:235; 300:84, 571; 305:866; 328:1602), de conformidad con la protección especial que ha otorgado la Ley Fundamental al conjunto de derechos sociales”</w:t>
-      </w:r>
-      <w:r>
-        <w:rPr>
-          <w:rFonts w:eastAsia="Calibri"/>
-          <w:color w:val="000000"/>
-          <w:lang w:eastAsia="es-AR"/>
-        </w:rPr>
-        <w:t xml:space="preserve">, donde si bien se refería al índice de actualización de remuneraciones, aplica también para la pauta de movilidad.</w:t>
-      </w:r>
-      <w:r>
-        <w:rPr>
-          <w:rFonts w:eastAsia="Calibri"/>
-          <w:color w:val="000000"/>
-          <w:lang w:eastAsia="es-AR"/>
-        </w:rPr>
-        <w:t xml:space="preserve"> </w:t>
-      </w:r>
-      <w:r>
-        <w:rPr>
-          <w:rFonts w:eastAsia="Calibri"/>
-          <w:color w:val="000000"/>
-          <w:lang w:eastAsia="es-AR"/>
-        </w:rPr>
-        <w:t xml:space="preserve"> </w:t>
-      </w:r>
-    </w:p>
-    <w:p>
-      <w:pPr>
-        <w:autoSpaceDE w:val="0"/>
-        <w:autoSpaceDN w:val="0"/>
-        <w:adjustRightInd w:val="0"/>
-        <w:spacing w:line="276" w:lineRule="auto"/>
-        <w:jc w:val="both"/>
-        <w:rPr>
-          <w:b/>
-          <w:bCs/>
-        </w:rPr>
+        <w:jc w:val="both"/>
       </w:pPr>
     </w:p>
     <w:p>
@@ -2624,872 +1495,18 @@
         <w:autoSpaceDE w:val="0"/>
         <w:autoSpaceDN w:val="0"/>
         <w:adjustRightInd w:val="0"/>
-        <w:ind w:left="1146"/>
-        <w:jc w:val="both"/>
-        <w:rPr>
-          <w:b/>
-          <w:bCs/>
-        </w:rPr>
-      </w:pPr>
-      <w:r>
-        <w:rPr>
-          <w:b/>
-          <w:bCs/>
-        </w:rPr>
-        <w:t>INCOSTITUCIONALIDAD DE LA LEY 27.426</w:t>
-      </w:r>
-    </w:p>
-    <w:p>
-      <w:pPr>
-        <w:autoSpaceDE w:val="0"/>
-        <w:autoSpaceDN w:val="0"/>
-        <w:adjustRightInd w:val="0"/>
-        <w:ind w:firstLine="708"/>
-        <w:jc w:val="both"/>
-        <w:rPr>
-          <w:bCs/>
-          <w:i/>
-          <w:iCs/>
-        </w:rPr>
-      </w:pPr>
-      <w:r>
-        <w:rPr>
-          <w:bCs/>
-        </w:rPr>
-        <w:t>Esta parte solicita la inconstitucionalidad del art 2 de la ley 27.426: “</w:t>
-      </w:r>
-      <w:r>
-        <w:rPr>
-          <w:bCs/>
-          <w:i/>
-          <w:iCs/>
-        </w:rPr>
-        <w:t xml:space="preserve"> la primera actualización en base a la nueva movilidad dispuesta se haría efectiva a partir del 1° de marzo de 2018.</w:t>
-      </w:r>
-      <w:r>
-        <w:rPr>
-          <w:bCs/>
-        </w:rPr>
-        <w:t>”</w:t>
-      </w:r>
-    </w:p>
-    <w:p>
-      <w:pPr>
-        <w:autoSpaceDE w:val="0"/>
-        <w:autoSpaceDN w:val="0"/>
-        <w:adjustRightInd w:val="0"/>
-        <w:ind w:firstLine="708"/>
-        <w:jc w:val="both"/>
-        <w:rPr>
-          <w:bCs/>
-        </w:rPr>
-      </w:pPr>
-      <w:r>
-        <w:rPr>
-          <w:bCs/>
-        </w:rPr>
-        <w:t>La constitucionalidad de una norma que fije nuevas pautas de movilidad reconoce un límite temporal que no puede ser infringido sin lesionar derechos constitucionales de los beneficiarios y afectando los s derechos de los jubilados por cuanto la norma pretende tener vigencia desde antes de su sanción, alterando la situación jurídica consolidada al amparo de una norma anterior. La incidencia del mismo en el haber de mi mandante afecta derechos constitucionales lo cual torna inconstitucional al art 2 de la ley 27.426.</w:t>
-      </w:r>
-    </w:p>
-    <w:p>
-      <w:pPr>
-        <w:autoSpaceDE w:val="0"/>
-        <w:autoSpaceDN w:val="0"/>
-        <w:adjustRightInd w:val="0"/>
-        <w:ind w:firstLine="708"/>
-        <w:jc w:val="both"/>
-        <w:rPr>
-          <w:bCs/>
-        </w:rPr>
-      </w:pPr>
-      <w:r>
-        <w:rPr>
-          <w:bCs/>
-        </w:rPr>
-        <w:t xml:space="preserve">La modificación de la ley de movilidad no solo plantea un cambió en la fórmula determinada para calcular la movilidad de las prestaciones, lo cual está bien porque es una facultad del congreso, pero que además establece que la primera actualización se practicará en marzo de 2018, afectando con ello la movilidad que para dicho mes ya se había devengado de conformidad con la normativa anterior pretendiendo así aplicarse retroactivamente. </w:t>
-      </w:r>
-    </w:p>
-    <w:p>
-      <w:pPr>
-        <w:autoSpaceDE w:val="0"/>
-        <w:autoSpaceDN w:val="0"/>
-        <w:adjustRightInd w:val="0"/>
-        <w:ind w:firstLine="708"/>
-        <w:jc w:val="both"/>
-        <w:rPr>
-          <w:bCs/>
-        </w:rPr>
-      </w:pPr>
-      <w:r>
-        <w:rPr>
-          <w:bCs/>
-        </w:rPr>
-        <w:t xml:space="preserve">El art 7 Código Civil y Comercial de la Nación establece respecto de la eficacia temporal de las normas que </w:t>
-      </w:r>
-      <w:r>
-        <w:rPr>
-          <w:bCs/>
-          <w:i/>
-          <w:iCs/>
-        </w:rPr>
-        <w:t>“a partir de su entrada en vigencia, las leyes se aplican a las consecuencias de las relaciones y situaciones jurídicas existentes. Las leyes no tienen efecto retroactivo, sean o no de orden público, excepto disposición en contrario. La retroactividad establecida por la ley no puede afectar derechos amparados por garantías constitucionales”.</w:t>
-      </w:r>
-    </w:p>
-    <w:p>
-      <w:pPr>
-        <w:autoSpaceDE w:val="0"/>
-        <w:autoSpaceDN w:val="0"/>
-        <w:adjustRightInd w:val="0"/>
-        <w:ind w:firstLine="708"/>
-        <w:jc w:val="both"/>
-        <w:rPr>
-          <w:bCs/>
-        </w:rPr>
-      </w:pPr>
-      <w:r>
-        <w:rPr>
-          <w:bCs/>
-        </w:rPr>
-        <w:t>Es decir que a la relación o situación ya constituida se le aplicará la ley nueva sancionada, para regir las instancias aún no cumplidas de dicha relación/situación. Solo las instancias ya finalizadas estarán regidas por la ley anterior.</w:t>
-      </w:r>
-    </w:p>
-    <w:p>
-      <w:pPr>
-        <w:autoSpaceDE w:val="0"/>
-        <w:autoSpaceDN w:val="0"/>
-        <w:adjustRightInd w:val="0"/>
-        <w:ind w:firstLine="708"/>
-        <w:jc w:val="both"/>
-        <w:rPr>
-          <w:bCs/>
-        </w:rPr>
-      </w:pPr>
-      <w:r>
-        <w:rPr>
-          <w:bCs/>
-        </w:rPr>
-        <w:t>Ahora bien, la norma, cuya inconstitucionalidad se peticiona, al derogar la anterior fórmula de movilidad establecida por la Ley 26.417, dejó sin efecto el ajuste que ésta contemplaba y ordenó aplicar un nuevo cálculo de la movilidad a periodos abarcados por la anterior ley, con carácter retroactivo, alterando con ello el alcance jurídico de las consecuencias de los actos o hechos realizados en su momento bajo el anterior régimen legal.</w:t>
-      </w:r>
-    </w:p>
-    <w:p>
-      <w:pPr>
-        <w:autoSpaceDE w:val="0"/>
-        <w:autoSpaceDN w:val="0"/>
-        <w:adjustRightInd w:val="0"/>
-        <w:ind w:firstLine="708"/>
-        <w:jc w:val="both"/>
-        <w:rPr>
-          <w:bCs/>
-        </w:rPr>
-      </w:pPr>
-      <w:r>
-        <w:rPr>
-          <w:bCs/>
-        </w:rPr>
-        <w:t>Es decir que en el supuesto de haberes percibidos bajo el régimen anterior, donde la situación jurídica se consolidó al amparo de la ley derogada, y respecto de los cuales mi mandante tenía un derecho adquirido a que el reajuste se realizara conforme la misma, la modificación de la fórmula produjo en lesión constitucional del derecho de propiedad, dado que la misma arroja un porcentaje de actualización sensiblemente inferior al que resultaría de aplicar la anterior norma y deja fuera del cálculo todo un trimestre que ya se había devengado.</w:t>
-      </w:r>
-    </w:p>
-    <w:p>
-      <w:pPr>
-        <w:autoSpaceDE w:val="0"/>
-        <w:autoSpaceDN w:val="0"/>
-        <w:adjustRightInd w:val="0"/>
-        <w:ind w:firstLine="708"/>
-        <w:jc w:val="both"/>
-        <w:rPr>
-          <w:bCs/>
-        </w:rPr>
-      </w:pPr>
-      <w:r>
-        <w:rPr>
-          <w:bCs/>
-        </w:rPr>
-        <w:t>Por Resolución E 2/2018  de la S.S.S., el valor de la movilidad correspondiente al mes de marzo de 2018, fue establecido en un 5,71%, conforme lo previsto en la Ley 27.426  cuando el porcentaje previsto conforme la fórmula de la Ley 26.417, estaba estimado entre un 12% y 14% arrojando finalmente un aumento en marzo de 2018 de  14.06%.</w:t>
-      </w:r>
-    </w:p>
-    <w:p>
-      <w:pPr>
-        <w:autoSpaceDE w:val="0"/>
-        <w:autoSpaceDN w:val="0"/>
-        <w:adjustRightInd w:val="0"/>
-        <w:ind w:firstLine="708"/>
-        <w:jc w:val="both"/>
-        <w:rPr>
-          <w:bCs/>
-        </w:rPr>
-      </w:pPr>
-      <w:r>
-        <w:rPr>
-          <w:bCs/>
-        </w:rPr>
-        <w:t>La Ley 27.426 establece que la recomposición del haber se dará en marzo, junio, septiembre y diciembre de cada año. Para determinar el porcentaje correspondiente a marzo se considerará el porcentaje que arroje la fórmula en función de la variación del IPCN y del RIPTE en el tercer trimestre del año previo (julio – septiembre). Para junio, se tomarán los datos del período que va de octubre a diciembre; y así sucesivamente (para septiembre y diciembre, las referencias del primer y el segundo trimestre respectivamente).</w:t>
-      </w:r>
-    </w:p>
-    <w:p>
-      <w:pPr>
-        <w:autoSpaceDE w:val="0"/>
-        <w:autoSpaceDN w:val="0"/>
-        <w:adjustRightInd w:val="0"/>
-        <w:ind w:firstLine="708"/>
-        <w:jc w:val="both"/>
-        <w:rPr>
-          <w:bCs/>
-        </w:rPr>
-      </w:pPr>
-      <w:r>
-        <w:rPr>
-          <w:bCs/>
-        </w:rPr>
-        <w:t>En otras palabras, para el aumento de marzo 2018, con la normativa anterior el cierre se hubiese producido el 31.12.2017, mientras que, con la nueva fórmula, dicho cierre se retrotrajo a septiembre de 2017, cuando ya se habían devengado más de 5 meses y 29 días, que conforme la ley 26.417, hubiesen formado parte de la movilidad de marzo 2018. Produciéndose así un atraso de seis meses en el periodo de referencia, y difiriéndose el último trimestre para el aumento correspondiente a junio de este año.</w:t>
-      </w:r>
-    </w:p>
-    <w:p>
-      <w:pPr>
-        <w:autoSpaceDE w:val="0"/>
-        <w:autoSpaceDN w:val="0"/>
-        <w:adjustRightInd w:val="0"/>
-        <w:ind w:firstLine="708"/>
-        <w:jc w:val="both"/>
-        <w:rPr>
-          <w:bCs/>
-        </w:rPr>
-      </w:pPr>
-      <w:r>
-        <w:rPr>
-          <w:bCs/>
-        </w:rPr>
-        <w:t>Esta última cuestión pretendió ser zanjada mediante la sanción del Dto. 1058/2018 que dispuso el pago de un “subsidio extraordinario” por única vez, y solo aplicable a aquellos beneficiarios que no perciben haberes superiores a los $10.000 Claramente, dicho subsidio extraordinario – que fue otorgado teniendo en mira las consecuencias que sobre los haberes de los pasivos tendría la sanción de la Ley 27.426 pero no alcanza a paliar el gravamen producido, desde el momento en que es otorgado por única vez, y no se aplica a la totalidad del universo de beneficiarios, sino solo aquellos que su prestación es inferior a la suma de $10.000 y que no es el caso de mi mandante, por lo que no cobró ese bono.</w:t>
-      </w:r>
-    </w:p>
-    <w:p>
-      <w:pPr>
-        <w:autoSpaceDE w:val="0"/>
-        <w:autoSpaceDN w:val="0"/>
-        <w:adjustRightInd w:val="0"/>
-        <w:ind w:firstLine="708"/>
-        <w:jc w:val="both"/>
-        <w:rPr>
-          <w:bCs/>
-        </w:rPr>
-      </w:pPr>
-      <w:r>
-        <w:rPr>
-          <w:bCs/>
-        </w:rPr>
-        <w:t>La merma en el haber de mi mandante aunque en el momento, 03-2018,  no se considere “confiscatoria” por ser del 8.9%, el no  haber aplicado el régimen de la ley 26.417 ya devengado, afecta derechos alimentarios que cuentan con garantía constitucional y vulnerando así los arts. 14 bis y 17 de la C.N, a la larga si se producirá la confiscatoriedad, ya que al tener mal determinado el haber de marzo de 2018, los sucesivos aumentos se harán sobre un haber mal movilizado, conforme lo acredito en la liquidación que adjunto.</w:t>
-      </w:r>
-    </w:p>
-    <w:p>
-      <w:pPr>
-        <w:autoSpaceDE w:val="0"/>
-        <w:autoSpaceDN w:val="0"/>
-        <w:adjustRightInd w:val="0"/>
-        <w:ind w:firstLine="708"/>
-        <w:jc w:val="both"/>
-        <w:rPr>
-          <w:bCs/>
-        </w:rPr>
-      </w:pPr>
-      <w:r>
-        <w:rPr>
-          <w:bCs/>
-        </w:rPr>
-        <w:t xml:space="preserve">Solicito expresamente se declare la inconstitucionalidad del art 2 de la ley 27.426, y se ordene que la movilidad correspondiente al mes de marzo de 2018 sea determinada de conformidad con las pautas fijadas en la Ley 26.417, debiendo empezar a aplicarse la nueva movilidad establecida por Ley 27.426 a partir del incremento correspondiente al mensual septiembre 2018.</w:t>
-      </w:r>
-      <w:r>
-        <w:rPr>
-          <w:bCs/>
-        </w:rPr>
-        <w:t xml:space="preserve"> </w:t>
-      </w:r>
-      <w:r>
-        <w:rPr>
-          <w:bCs/>
-        </w:rPr>
-        <w:t xml:space="preserve"> </w:t>
-      </w:r>
-      <w:r>
-        <w:rPr>
-          <w:bCs/>
-        </w:rPr>
-        <w:t xml:space="preserve"> </w:t>
-      </w:r>
-      <w:r>
-        <w:t xml:space="preserve"/>
-      </w:r>
-    </w:p>
-    <w:p>
-      <w:pPr>
-        <w:autoSpaceDE w:val="0"/>
-        <w:autoSpaceDN w:val="0"/>
-        <w:adjustRightInd w:val="0"/>
-        <w:ind w:firstLine="708"/>
-        <w:jc w:val="both"/>
-        <w:rPr>
-          <w:bCs/>
-        </w:rPr>
-      </w:pPr>
-    </w:p>
-    <w:p>
-      <w:pPr>
-        <w:autoSpaceDE w:val="0"/>
-        <w:autoSpaceDN w:val="0"/>
-        <w:adjustRightInd w:val="0"/>
-        <w:ind w:left="1146"/>
-        <w:jc w:val="both"/>
-        <w:rPr>
-          <w:b/>
-          <w:bCs/>
-        </w:rPr>
-      </w:pPr>
-    </w:p>
-    <w:p>
-      <w:pPr>
-        <w:numPr>
-          <w:ilvl w:val="0"/>
-          <w:numId w:val="16"/>
-        </w:numPr>
-        <w:autoSpaceDE w:val="0"/>
-        <w:autoSpaceDN w:val="0"/>
-        <w:adjustRightInd w:val="0"/>
-        <w:ind w:left="1146"/>
-        <w:jc w:val="both"/>
-        <w:rPr>
-          <w:b/>
-          <w:bCs/>
-        </w:rPr>
-      </w:pPr>
-      <w:r>
-        <w:rPr>
-          <w:b/>
-          <w:bCs/>
-        </w:rPr>
-        <w:t>OPORTUNIDAD PROCESAL</w:t>
-      </w:r>
-    </w:p>
-    <w:p>
-      <w:pPr>
-        <w:autoSpaceDE w:val="0"/>
-        <w:autoSpaceDN w:val="0"/>
-        <w:adjustRightInd w:val="0"/>
-        <w:ind w:firstLine="993"/>
-        <w:jc w:val="both"/>
-        <w:rPr>
-          <w:bCs/>
-        </w:rPr>
-      </w:pPr>
-      <w:r>
-        <w:rPr>
-          <w:bCs/>
-        </w:rPr>
-        <w:t>Si bien esta liquidación es posterior al dictado de la sentencia, la suspensión de la fórmula de la movilidad incide en el haber jubilatorio de mi mandante</w:t>
-      </w:r>
-      <w:r>
-        <w:rPr>
-          <w:bCs/>
-        </w:rPr>
-        <w:t>, lo mismo que la nueva fórmula.</w:t>
-      </w:r>
-    </w:p>
-    <w:p>
-      <w:pPr>
-        <w:autoSpaceDE w:val="0"/>
-        <w:autoSpaceDN w:val="0"/>
-        <w:adjustRightInd w:val="0"/>
-        <w:ind w:firstLine="993"/>
-        <w:jc w:val="both"/>
-        <w:rPr>
-          <w:bCs/>
-        </w:rPr>
-      </w:pPr>
-      <w:r>
-        <w:rPr>
-          <w:bCs/>
-        </w:rPr>
-        <w:t>Esta parte plante</w:t>
-      </w:r>
-      <w:r>
-        <w:rPr>
-          <w:bCs/>
-        </w:rPr>
-        <w:t>a</w:t>
-      </w:r>
-      <w:r>
-        <w:rPr>
-          <w:bCs/>
-        </w:rPr>
-        <w:t xml:space="preserve"> la inconstitucionalidad las leyes que afectaron la movilidad jubilatoria, por cuanto “Anses”, afecta la seguridad jurídica de mi mandante, pues al modificar la ley ante cualquier cambio de gobierno o vicisitud económica, siempre en detrimento de su haber y afectando la garantía constitucional de integralidad de este, la división de poderes, la delegación de facultades entre otras normas de nuestra CN.</w:t>
-      </w:r>
-    </w:p>
-    <w:p>
-      <w:pPr>
-        <w:autoSpaceDE w:val="0"/>
-        <w:autoSpaceDN w:val="0"/>
-        <w:adjustRightInd w:val="0"/>
-        <w:ind w:firstLine="993"/>
-        <w:jc w:val="both"/>
-        <w:rPr>
-          <w:bCs/>
-        </w:rPr>
-      </w:pPr>
-      <w:r>
-        <w:rPr>
-          <w:bCs/>
-        </w:rPr>
-        <w:t xml:space="preserve"> Los planteos fueron posteriores a la sentencia por cuanto la modificación de las pautas de movilidad, que alteran el haber de mi mandante, también fueron posteriores al dictado de esta. </w:t>
-      </w:r>
-    </w:p>
-    <w:p>
-      <w:pPr>
-        <w:autoSpaceDE w:val="0"/>
-        <w:autoSpaceDN w:val="0"/>
-        <w:adjustRightInd w:val="0"/>
-        <w:ind w:firstLine="993"/>
-        <w:jc w:val="both"/>
-        <w:rPr>
-          <w:bCs/>
-        </w:rPr>
-      </w:pPr>
-      <w:r>
-        <w:rPr>
-          <w:bCs/>
-        </w:rPr>
-        <w:t xml:space="preserve">En la primera oportunidad procesal se está solicitando la inconstitucionalidad de las normas cuestionadas y se garantiza así el debido proceso y el derecho de defensa de la contraria, corriéndose traslado del planteo de inconstitucionalidad, de una norma que suspende la ley ,en detrimento de un grupo vulnerable, en época de pandemia donde el estado debe reforzarse la protección de los mismos y de carácter netamente regresivo según la perdida sufrida en 2020. </w:t>
-      </w:r>
-    </w:p>
-    <w:p>
-      <w:pPr>
-        <w:autoSpaceDE w:val="0"/>
-        <w:autoSpaceDN w:val="0"/>
-        <w:adjustRightInd w:val="0"/>
-        <w:ind w:firstLine="993"/>
-        <w:jc w:val="both"/>
-        <w:rPr>
-          <w:bCs/>
-        </w:rPr>
-      </w:pPr>
-      <w:r>
-        <w:rPr>
-          <w:bCs/>
-        </w:rPr>
-        <w:t>Así que no se busca repotenciar un haber sino defender la garantía constitucional de movilidad jubilatoria.</w:t>
-      </w:r>
-    </w:p>
-    <w:p>
-      <w:pPr>
-        <w:autoSpaceDE w:val="0"/>
-        <w:autoSpaceDN w:val="0"/>
-        <w:adjustRightInd w:val="0"/>
-        <w:ind w:firstLine="993"/>
-        <w:jc w:val="both"/>
-        <w:rPr>
-          <w:bCs/>
-        </w:rPr>
-      </w:pPr>
-      <w:bookmarkStart w:id="3" w:name="_Hlk135203412"/>
-      <w:r>
-        <w:rPr>
-          <w:bCs/>
-        </w:rPr>
-        <w:t>Antes que nada, no se puede perder de vista que la CSJN ha reconocido la facultad de los jueces y tribunales inferiores de ejercer un control de constitucionalidad y de convencionalidad de oficio (Fallos 335: 2333).</w:t>
-      </w:r>
-    </w:p>
-    <w:p>
-      <w:pPr>
-        <w:autoSpaceDE w:val="0"/>
-        <w:autoSpaceDN w:val="0"/>
-        <w:adjustRightInd w:val="0"/>
-        <w:ind w:firstLine="993"/>
-        <w:jc w:val="both"/>
-        <w:rPr>
-          <w:bCs/>
-        </w:rPr>
-      </w:pPr>
-      <w:r>
-        <w:rPr>
-          <w:bCs/>
-        </w:rPr>
-        <w:t>En el caso puntual de la movilidad, las sucesivas reformas de la ley producidas entre 2018 a 202</w:t>
-      </w:r>
-      <w:r>
-        <w:rPr>
-          <w:bCs/>
-        </w:rPr>
-        <w:t>3</w:t>
-      </w:r>
-      <w:r>
-        <w:rPr>
-          <w:bCs/>
-        </w:rPr>
-        <w:t xml:space="preserve"> han afectado el derecho constitucional a tener un haber integral, al afectarse la movilidad jubilatoria la cual deja de cumplir con su finalidad, que es mantener el valor del haber en el tiempo, a lo que suman diferentes análisis , como son que en materia de movilidad no pueden existir periodos superpuestos, ni tiempos muertos , sin perder de vista que en materia de emergencia, sino se recompone el haber , cesada la emergencia, la misma permanecerá en el tiempo. </w:t>
-      </w:r>
-    </w:p>
-    <w:p>
-      <w:pPr>
-        <w:autoSpaceDE w:val="0"/>
-        <w:autoSpaceDN w:val="0"/>
-        <w:adjustRightInd w:val="0"/>
-        <w:ind w:firstLine="993"/>
-        <w:jc w:val="both"/>
-        <w:rPr>
-          <w:bCs/>
-        </w:rPr>
-      </w:pPr>
-      <w:r>
-        <w:rPr>
-          <w:bCs/>
-        </w:rPr>
-        <w:t>Es por ello que el juez , puede resolver en la etapa de ejecución, sea a pedido de parte, o de oficio, si estas normas afectan el haber dado que contrarían el art 14 bis, 16, 17, 18, 28 , 31 , 33 y 75 inc 22 y 23 de la CN.</w:t>
-      </w:r>
-    </w:p>
-    <w:p>
-      <w:pPr>
-        <w:autoSpaceDE w:val="0"/>
-        <w:autoSpaceDN w:val="0"/>
-        <w:adjustRightInd w:val="0"/>
-        <w:ind w:firstLine="993"/>
-        <w:jc w:val="both"/>
-        <w:rPr>
-          <w:bCs/>
-          <w:i/>
-          <w:iCs/>
-        </w:rPr>
-      </w:pPr>
-      <w:r>
-        <w:rPr>
-          <w:bCs/>
-        </w:rPr>
-        <w:t>En los autos Abraham</w:t>
-      </w:r>
-      <w:r>
-        <w:rPr>
-          <w:bCs/>
-          <w:vertAlign w:val="superscript"/>
-        </w:rPr>
-        <w:footnoteReference w:id="3"/>
-      </w:r>
-      <w:r>
-        <w:rPr>
-          <w:bCs/>
-        </w:rPr>
-        <w:t xml:space="preserve"> el juez , al momento de tener que resolver en la liquidación donde la parte actora introdujo la cuestión en torno a la consideración inconstitucional de la leyes 27.426, 27.541 y 27.609, considero que si análisis “</w:t>
-      </w:r>
-      <w:r>
-        <w:rPr>
-          <w:bCs/>
-          <w:i/>
-          <w:iCs/>
-        </w:rPr>
-        <w:t xml:space="preserve">deviene ineludible toda vez que incide en la determinación de la movilidad que en definitiva corresponde aplicar al haber cuyo reajuste aquí se reclama y en un todo de acuerdo con la doctrina que impone atender a las circunstancias sobrevinientes que no es posible desechar (Fallos: 308:1489; 311:787; 312: 555; 315:123 y 325:28, entre muchos otros). </w:t>
-      </w:r>
-    </w:p>
-    <w:p>
-      <w:pPr>
-        <w:autoSpaceDE w:val="0"/>
-        <w:autoSpaceDN w:val="0"/>
-        <w:adjustRightInd w:val="0"/>
-        <w:ind w:firstLine="993"/>
-        <w:jc w:val="both"/>
-        <w:rPr>
-          <w:bCs/>
-          <w:i/>
-          <w:iCs/>
-        </w:rPr>
-      </w:pPr>
-      <w:r>
-        <w:rPr>
-          <w:bCs/>
-          <w:i/>
-          <w:iCs/>
-        </w:rPr>
-        <w:t>Ello de ninguna manera importa incurrir en un exceso de jurisdicción, sino que, por el contrario, implica valorar en debida forma las pretensiones incoadas a la luz del derecho vigente al momento de sentenciar, encontrando también tal proceder su fundamento en los principios de celeridad y economía procesal.</w:t>
-      </w:r>
-    </w:p>
-    <w:p>
-      <w:pPr>
-        <w:autoSpaceDE w:val="0"/>
-        <w:autoSpaceDN w:val="0"/>
-        <w:adjustRightInd w:val="0"/>
-        <w:ind w:firstLine="993"/>
-        <w:jc w:val="both"/>
-        <w:rPr>
-          <w:bCs/>
-          <w:i/>
-          <w:iCs/>
-        </w:rPr>
-      </w:pPr>
-      <w:r>
-        <w:rPr>
-          <w:bCs/>
-          <w:i/>
-          <w:iCs/>
-        </w:rPr>
-        <w:t xml:space="preserve"> Destáquese al respecto, que dada la naturaleza de causas como la que nos ocupa -que resultan de monto indeterminado pues se originan en obligaciones de cumplimiento sucesivo- deben existir pautas claras para el momento de liquidarse las sumas de condena.” </w:t>
-      </w:r>
-    </w:p>
-    <w:p>
-      <w:pPr>
-        <w:autoSpaceDE w:val="0"/>
-        <w:autoSpaceDN w:val="0"/>
-        <w:adjustRightInd w:val="0"/>
-        <w:ind w:firstLine="993"/>
-        <w:jc w:val="both"/>
-        <w:rPr>
-          <w:bCs/>
-          <w:i/>
-          <w:iCs/>
-        </w:rPr>
-      </w:pPr>
-      <w:r>
-        <w:rPr>
-          <w:bCs/>
-        </w:rPr>
-        <w:t xml:space="preserve">Del mismo modo, en </w:t>
-      </w:r>
-      <w:r>
-        <w:rPr>
-          <w:b/>
-          <w:bCs/>
-        </w:rPr>
-        <w:t>“Gamarra”</w:t>
-      </w:r>
-      <w:r>
-        <w:rPr>
-          <w:bCs/>
-        </w:rPr>
-        <w:t xml:space="preserve"> </w:t>
-      </w:r>
-      <w:r>
-        <w:rPr>
-          <w:bCs/>
-          <w:vertAlign w:val="superscript"/>
-        </w:rPr>
-        <w:footnoteReference w:id="4"/>
-      </w:r>
-      <w:r>
-        <w:rPr>
-          <w:bCs/>
-        </w:rPr>
-        <w:t>la cámara federal de Salta se pronunció respecto al planteo de cosa juzgada, y aclaró que una sentencia pasada en autoridad de cosa juzgada</w:t>
-      </w:r>
-      <w:r>
-        <w:rPr>
-          <w:bCs/>
-          <w:i/>
-          <w:iCs/>
-        </w:rPr>
-        <w:t xml:space="preserve"> “</w:t>
-      </w:r>
-      <w:r>
-        <w:rPr>
-          <w:b/>
-          <w:bCs/>
-          <w:i/>
-          <w:iCs/>
-        </w:rPr>
-        <w:t>no implica la imposibilidad absoluta de resolver nuevas cuestiones que puedan suscitarse entre idénticas partes, sino el sucesivo y reiterado juzgamiento de las mismas”</w:t>
-      </w:r>
-      <w:r>
-        <w:rPr>
-          <w:bCs/>
-          <w:i/>
-          <w:iCs/>
-        </w:rPr>
-        <w:t>. Y concluyó que, si existe una sentencia que reconoció el derecho a la redeterminación del haber inicial y su movilidad, “(…) es en esta oportunidad, etapa de ejecución (arts. 499 y cc del CPCCN) que se puede tener precisión respecto de la cuantía del haber y la razonabilidad o no de la quita por aplicación de la norma citada (…)”</w:t>
-      </w:r>
-    </w:p>
-    <w:bookmarkEnd w:id="3"/>
-    <w:p>
-      <w:pPr>
-        <w:autoSpaceDE w:val="0"/>
-        <w:autoSpaceDN w:val="0"/>
-        <w:adjustRightInd w:val="0"/>
-        <w:ind w:firstLine="993"/>
-        <w:jc w:val="both"/>
-        <w:rPr>
-          <w:bCs/>
-        </w:rPr>
-      </w:pPr>
-      <w:r>
-        <w:rPr>
-          <w:bCs/>
-        </w:rPr>
-        <w:t>En similar  sentido se expresó la Sala I en los autos “Flores Humberto  c/Anses y otro s/ Reajustes varios” Expte 15100027/2011 el 09.03.2023 donde resolvió:</w:t>
-      </w:r>
-      <w:r>
-        <w:t xml:space="preserve"> </w:t>
-      </w:r>
-      <w:r>
-        <w:rPr>
-          <w:i/>
-          <w:iCs/>
-        </w:rPr>
-        <w:t>“</w:t>
-      </w:r>
-      <w:r>
-        <w:rPr>
-          <w:bCs/>
-          <w:i/>
-          <w:iCs/>
-        </w:rPr>
-        <w:t>Que corresponde rechazar los agravios referidos a la improcedencia de resolver en la etapa de ejecución el reajuste de la movilidad del haber del actor por períodos posteriores que no se encuentran incluidos en la sentencia definitiva, en tanto las partes han tenido oportunidad de debatir sobre dicha cuestión, por lo que se ha respetado el debido contradictorio.</w:t>
-      </w:r>
-    </w:p>
-    <w:p>
-      <w:pPr>
-        <w:autoSpaceDE w:val="0"/>
-        <w:autoSpaceDN w:val="0"/>
-        <w:adjustRightInd w:val="0"/>
-        <w:ind w:firstLine="993"/>
-        <w:jc w:val="both"/>
-        <w:rPr>
-          <w:b/>
-          <w:u w:val="single"/>
-        </w:rPr>
-      </w:pPr>
-      <w:r>
-        <w:rPr>
-          <w:bCs/>
-        </w:rPr>
-        <w:t xml:space="preserve"> </w:t>
-      </w:r>
-      <w:r>
-        <w:rPr>
-          <w:bCs/>
-          <w:i/>
-          <w:iCs/>
-        </w:rPr>
-        <w:t>Es que resultaría un exceso ritual rechazar dicha pretensión y obligar al actor a realizar un nuevo juicio para llegar, en definitiva, a igual situación, por lo que una solución así importaría desvirtuar el sentido de las formas procesales, que son meros instrumentos para la observancia de los derechos sustanciales, sobre todo si se tiene en cuenta la edad de la Sra. Cabrera (76 años), quien se encuentra litigando desde el año 2011 a los fines del reconocimiento de su derecho, por lo que no resulta necesario un nuevo juicio de conocimiento ni abrir otra etapa probatoria para esclarecer la cuestión, correspondiendo su tratamiento en esta oportunidad procesal</w:t>
-      </w:r>
-      <w:r>
-        <w:rPr>
-          <w:bCs/>
-        </w:rPr>
-        <w:t xml:space="preserve">.” </w:t>
-      </w:r>
-    </w:p>
-    <w:p>
-      <w:pPr>
-        <w:autoSpaceDE w:val="0"/>
-        <w:autoSpaceDN w:val="0"/>
-        <w:adjustRightInd w:val="0"/>
-        <w:ind w:firstLine="993"/>
-        <w:jc w:val="both"/>
-        <w:rPr>
-          <w:bCs/>
-          <w:i/>
-          <w:iCs/>
-        </w:rPr>
-      </w:pPr>
-      <w:r>
-        <w:rPr>
-          <w:bCs/>
-        </w:rPr>
-        <w:t>Continuó diciendo: “</w:t>
-      </w:r>
-      <w:r>
-        <w:rPr>
-          <w:bCs/>
-          <w:i/>
-          <w:iCs/>
-        </w:rPr>
-        <w:t>En igual sentido, la Corte Suprema de Justicia de la Nación en el precedente “Cingolani, Francisco Florencio c/Anses s/Ejecución previsional”, sent. del 10/4/12 revocó una resolución judicial que había limitado el derecho del afiliado a lograr una recomposición de sus haberes previsionales al período dispuesto en la sentencia definitiva, en cuya oportunidad sostuvo que “la limitación temporal de la ejecución vulnera la cosa juzgada, pues la sentencia cuyo cumplimiento procura el actor no sólo establecía una pauta para el cálculo del beneficio, sino que su aplicación permitía determinar el nivel de la prestación para el lapso subsiguiente y hasta tanto fuera incrementado con nuevas disposiciones legales o decisiones judiciales en materia de movilidad” es que señaló que admitir una tesis contraria a la que defiende implicaría un dispendio jurisdiccional obligando al jubilado a iniciar un nuevo juicio de conocimiento a fin de que se le reconozca el monto de su prestación en el periodo descartado.”</w:t>
-      </w:r>
-    </w:p>
-    <w:p>
-      <w:pPr>
-        <w:autoSpaceDE w:val="0"/>
-        <w:autoSpaceDN w:val="0"/>
-        <w:adjustRightInd w:val="0"/>
-        <w:ind w:firstLine="993"/>
-        <w:jc w:val="both"/>
-        <w:rPr>
-          <w:bCs/>
-        </w:rPr>
-      </w:pPr>
-      <w:r>
-        <w:rPr>
-          <w:bCs/>
-        </w:rPr>
-        <w:t>La Sala II el 14.02.2023</w:t>
-      </w:r>
-      <w:r>
-        <w:t xml:space="preserve"> </w:t>
-      </w:r>
-      <w:r>
-        <w:rPr>
-          <w:bCs/>
-        </w:rPr>
-        <w:t>en la causa “Campos Toranzos, Marcos Aurelio c/ ANSeS s/ Reajustes Varios” (Expte. N° 15100257/2012) “</w:t>
-      </w:r>
-      <w:r>
-        <w:rPr>
-          <w:bCs/>
-          <w:i/>
-          <w:iCs/>
-        </w:rPr>
-        <w:t>confirmó la facultad de los magistrados de la determinación de criterios de movilidad en la etapa de ejecución de sentencia que no fueron contemplados en el pronunciamiento definitivo por  una cuestión temporal, con basamento en que los jueces deben siempre resolver según las circunstancias actuales aunque sean sobrevinientes; en atención a la naturaleza alimentaria de la prestación y en dicho caso particular, a la avanzada edad del accionante, argumentando que por razones biológicas posiblemente el actor se vería impedido de afrontar un nuevo proceso y acceder a una decisión útil (Fallos: 330:5342), invocando también razones de economía procesal para arribar a tal decisión”</w:t>
-      </w:r>
-      <w:r>
-        <w:rPr>
-          <w:bCs/>
-          <w:i/>
-          <w:iCs/>
-        </w:rPr>
-        <w:t xml:space="preserve"> </w:t>
-      </w:r>
-      <w:r>
-        <w:rPr>
-          <w:bCs/>
-        </w:rPr>
-        <w:t xml:space="preserve"/>
-      </w:r>
-      <w:r>
-        <w:rPr>
-          <w:bCs/>
-        </w:rPr>
-        <w:t xml:space="preserve"> </w:t>
-      </w:r>
-      <w:r>
-        <w:t xml:space="preserve"/>
-      </w:r>
-    </w:p>
-    <w:p>
-      <w:pPr>
-        <w:autoSpaceDE w:val="0"/>
-        <w:autoSpaceDN w:val="0"/>
-        <w:adjustRightInd w:val="0"/>
-        <w:spacing w:line="276" w:lineRule="auto"/>
-        <w:ind w:left="2138"/>
-        <w:jc w:val="both"/>
-        <w:rPr>
-          <w:b/>
-          <w:bCs/>
-        </w:rPr>
-      </w:pPr>
-    </w:p>
-    <w:p>
-      <w:pPr>
-        <w:numPr>
-          <w:ilvl w:val="0"/>
-          <w:numId w:val="16"/>
-        </w:numPr>
-        <w:autoSpaceDE w:val="0"/>
-        <w:autoSpaceDN w:val="0"/>
-        <w:adjustRightInd w:val="0"/>
-        <w:spacing w:line="276" w:lineRule="auto"/>
-        <w:jc w:val="both"/>
-        <w:rPr>
-          <w:b/>
-          <w:bCs/>
-        </w:rPr>
-      </w:pPr>
-      <w:r>
-        <w:rPr>
-          <w:b/>
-          <w:bCs/>
-        </w:rPr>
-        <w:t>SOLICITO ORDENE EXPRESAMENTE EL REAJUSTE DEL HABER</w:t>
+        <w:spacing w:line="276" w:lineRule="auto"/>
+        <w:jc w:val="both"/>
+      </w:pPr>
+      <w:r>
+        <w:tab/>
+      </w:r>
+      <w:r>
+        <w:rPr>
+          <w:b/>
+          <w:bCs/>
+        </w:rPr>
+        <w:t>SOLICITO REGULE HONORARIOS</w:t>
       </w:r>
     </w:p>
     <w:p>
@@ -3502,98 +1519,16 @@
         <w:jc w:val="both"/>
       </w:pPr>
       <w:r>
-        <w:t>Solicito que una vez aprobada la ampliación de liquidación</w:t>
-      </w:r>
-      <w:r>
-        <w:t xml:space="preserve">, </w:t>
-      </w:r>
-      <w:r>
-        <w:t>se intime al organismo previsional</w:t>
-      </w:r>
-      <w:r>
-        <w:t xml:space="preserve"> a que proceda a reajustar el haber de mi mandante , </w:t>
-      </w:r>
-      <w:r>
-        <w:t>consignando de manera clara el haber aprobado , y que lo sea</w:t>
-      </w:r>
-      <w:r>
-        <w:rPr>
-          <w:color w:val="FF0000"/>
-        </w:rPr>
-        <w:t xml:space="preserve">  </w:t>
-      </w:r>
-      <w:r>
-        <w:t>bajo apercibimiento de aplicar astreintes</w:t>
-      </w:r>
-      <w:r>
-        <w:t xml:space="preserve"> ejemplificativas</w:t>
-      </w:r>
-      <w:r>
-        <w:t xml:space="preserve"> por cada día de demora en efectivizar la medida ordenada</w:t>
-      </w:r>
-      <w:r>
-        <w:t>, como así también se identifique al funcionario responsable de cumplir con la manda judicial , el cual deberá informar si creo la secuenta</w:t>
-      </w:r>
-      <w:r>
-        <w:t xml:space="preserve">.</w:t>
-      </w:r>
-      <w:r>
-        <w:t xml:space="preserve"> </w:t>
-      </w:r>
-    </w:p>
-    <w:p>
-      <w:pPr>
-        <w:autoSpaceDE w:val="0"/>
-        <w:autoSpaceDN w:val="0"/>
-        <w:adjustRightInd w:val="0"/>
-        <w:spacing w:line="276" w:lineRule="auto"/>
-        <w:ind w:firstLine="1134"/>
-        <w:jc w:val="both"/>
-      </w:pPr>
-    </w:p>
-    <w:p>
-      <w:pPr>
-        <w:numPr>
-          <w:ilvl w:val="0"/>
-          <w:numId w:val="16"/>
-        </w:numPr>
-        <w:autoSpaceDE w:val="0"/>
-        <w:autoSpaceDN w:val="0"/>
-        <w:adjustRightInd w:val="0"/>
-        <w:spacing w:line="276" w:lineRule="auto"/>
-        <w:jc w:val="both"/>
-      </w:pPr>
-      <w:r>
-        <w:tab/>
-      </w:r>
-      <w:r>
-        <w:rPr>
-          <w:b/>
-          <w:bCs/>
-        </w:rPr>
-        <w:t>SOLICITO REGULE HONORARIOS</w:t>
-      </w:r>
-    </w:p>
-    <w:p>
-      <w:pPr>
-        <w:autoSpaceDE w:val="0"/>
-        <w:autoSpaceDN w:val="0"/>
-        <w:adjustRightInd w:val="0"/>
-        <w:spacing w:line="276" w:lineRule="auto"/>
-        <w:ind w:firstLine="1134"/>
-        <w:jc w:val="both"/>
-      </w:pPr>
-      <w:r>
         <w:t xml:space="preserve">Solicito regule honorarios y tome como base regulatoria la suma de </w:t>
       </w:r>
       <w:r>
-        <w:t xml:space="preserve">15653.65</w:t>
+        <w:t xml:space="preserve">340.87</w:t>
       </w:r>
       <w:r>
         <w:t xml:space="preserve">, teniendo en cuenta que el valor del UMA a la fecha de cierre de la liquidación, </w:t>
       </w:r>
       <w:r>
-        <w:t xml:space="preserve">$1.350,00</w:t>
+        <w:t xml:space="preserve">$61.995,00</w:t>
       </w:r>
       <w:r>
         <w:t xml:space="preserve"> y el monto reclamado </w:t>
@@ -4935,308 +2870,6 @@
       <w:r>
         <w:rPr>
           <w:bCs/>
-        </w:rPr>
-        <w:t xml:space="preserve"/>
-      </w:r>
-    </w:p>
-    <w:p>
-      <w:pPr>
-        <w:numPr>
-          <w:ilvl w:val="0"/>
-          <w:numId w:val="16"/>
-        </w:numPr>
-        <w:autoSpaceDE w:val="0"/>
-        <w:autoSpaceDN w:val="0"/>
-        <w:adjustRightInd w:val="0"/>
-        <w:spacing w:line="276" w:lineRule="auto"/>
-        <w:jc w:val="both"/>
-        <w:rPr>
-          <w:b/>
-        </w:rPr>
-      </w:pPr>
-      <w:r>
-        <w:rPr>
-          <w:b/>
-        </w:rPr>
-        <w:t>SOLICITO FIJE INDEMNIZACION POR DAÑOS</w:t>
-      </w:r>
-    </w:p>
-    <w:p>
-      <w:pPr>
-        <w:autoSpaceDE w:val="0"/>
-        <w:autoSpaceDN w:val="0"/>
-        <w:adjustRightInd w:val="0"/>
-        <w:spacing w:line="276" w:lineRule="auto"/>
-        <w:ind w:firstLine="1134"/>
-        <w:jc w:val="both"/>
-      </w:pPr>
-      <w:r>
-        <w:t xml:space="preserve">Atento a la deficiente actuación de la Anses que nos obliga a desplegar una intensa actividad administrativa y judicial para que cumpla con la obligación de respetar la sentencia recaída en autos, tendiente a al pago de un haber integral, resulta necesario </w:t>
-      </w:r>
-      <w:r>
-        <w:rPr>
-          <w:u w:val="single"/>
-        </w:rPr>
-        <w:t>se fije una indemnización por los daños que le ocasiona el incumplimiento reiterado del organismo</w:t>
-      </w:r>
-      <w:r>
-        <w:t xml:space="preserve">, dado que no cumple con la obligación específica a su cargo, negándose a  reajustar el haber de mi mandante por lo que es un motivo </w:t>
-      </w:r>
-      <w:r>
-        <w:t>más</w:t>
-      </w:r>
-      <w:r>
-        <w:t xml:space="preserve"> que valido para que se lo condene a pagar una indemnización por el daño causado</w:t>
-      </w:r>
-      <w:r>
-        <w:t xml:space="preserve"> o</w:t>
-      </w:r>
-      <w:r>
-        <w:t>, en su defecto</w:t>
-      </w:r>
-      <w:r>
-        <w:t xml:space="preserve"> pagar la deuda </w:t>
-      </w:r>
-      <w:r>
-        <w:t xml:space="preserve">debidamente </w:t>
-      </w:r>
-      <w:r>
-        <w:t>actualizada.</w:t>
-      </w:r>
-    </w:p>
-    <w:p>
-      <w:pPr>
-        <w:autoSpaceDE w:val="0"/>
-        <w:autoSpaceDN w:val="0"/>
-        <w:adjustRightInd w:val="0"/>
-        <w:spacing w:line="276" w:lineRule="auto"/>
-        <w:ind w:firstLine="1134"/>
-        <w:jc w:val="both"/>
-      </w:pPr>
-      <w:r>
-        <w:t>La indemnización no solo tiene como finalidad la reparación integral de los daños causados, sino también permitir al beneficiario afrontar los gastos que su condición le genera, único modo de dar plena efectivad al principio de reparación integral, conf. art 19 y 75 inc</w:t>
-      </w:r>
-      <w:r>
-        <w:t>.</w:t>
-      </w:r>
-      <w:r>
-        <w:t xml:space="preserve"> 22 de la CN, fallos de la CSJN 308:1118; 327:3753.</w:t>
-      </w:r>
-    </w:p>
-    <w:p>
-      <w:pPr>
-        <w:autoSpaceDE w:val="0"/>
-        <w:autoSpaceDN w:val="0"/>
-        <w:adjustRightInd w:val="0"/>
-        <w:spacing w:line="276" w:lineRule="auto"/>
-        <w:ind w:firstLine="1134"/>
-        <w:jc w:val="both"/>
-        <w:rPr>
-          <w:b/>
-          <w:bCs/>
-          <w:lang w:val="es-AR"/>
-        </w:rPr>
-      </w:pPr>
-      <w:r>
-        <w:t xml:space="preserve">En el presente caso se dan los requisitos de la </w:t>
-      </w:r>
-      <w:r>
-        <w:rPr>
-          <w:b/>
-          <w:bCs/>
-        </w:rPr>
-        <w:t>responsabilidad del Estado por su inactividad conforme el art 3 de la ley 26.944.</w:t>
-      </w:r>
-    </w:p>
-    <w:p>
-      <w:pPr>
-        <w:autoSpaceDE w:val="0"/>
-        <w:autoSpaceDN w:val="0"/>
-        <w:adjustRightInd w:val="0"/>
-        <w:spacing w:line="276" w:lineRule="auto"/>
-        <w:ind w:firstLine="1134"/>
-        <w:jc w:val="both"/>
-        <w:rPr>
-          <w:b/>
-          <w:lang w:val="es-AR"/>
-        </w:rPr>
-      </w:pPr>
-      <w:r>
-        <w:rPr>
-          <w:lang w:val="es-AR"/>
-        </w:rPr>
-        <w:t xml:space="preserve">El </w:t>
-      </w:r>
-      <w:r>
-        <w:rPr>
-          <w:lang w:val="es-AR"/>
-        </w:rPr>
-        <w:t>E</w:t>
-      </w:r>
-      <w:r>
-        <w:rPr>
-          <w:lang w:val="es-AR"/>
-        </w:rPr>
-        <w:t xml:space="preserve">stado debe respetar al adulto mayor y debe respetar su proyecto de vida, el incumplimiento reiterado de Anses y su negligencia de cumplir con </w:t>
-      </w:r>
-      <w:r>
-        <w:rPr>
-          <w:lang w:val="es-AR"/>
-        </w:rPr>
-        <w:t>la condena</w:t>
-      </w:r>
-      <w:r>
-        <w:rPr>
-          <w:lang w:val="es-AR"/>
-        </w:rPr>
-        <w:t>, aniquila el mismo por la omisión durante casi una década de pagar el haber integral fijado en la sentencia, y los intereses fijados en la misma.</w:t>
-      </w:r>
-    </w:p>
-    <w:p>
-      <w:pPr>
-        <w:autoSpaceDE w:val="0"/>
-        <w:autoSpaceDN w:val="0"/>
-        <w:adjustRightInd w:val="0"/>
-        <w:spacing w:line="276" w:lineRule="auto"/>
-        <w:ind w:firstLine="1134"/>
-        <w:jc w:val="both"/>
-        <w:rPr>
-          <w:lang w:val="es-AR"/>
-        </w:rPr>
-      </w:pPr>
-      <w:r>
-        <w:rPr>
-          <w:lang w:val="es-AR"/>
-        </w:rPr>
-        <w:t>Como corolario de esta</w:t>
-      </w:r>
-      <w:r>
-        <w:rPr>
-          <w:lang w:val="es-AR"/>
-        </w:rPr>
-        <w:t>s</w:t>
-      </w:r>
-      <w:r>
-        <w:rPr>
-          <w:lang w:val="es-AR"/>
-        </w:rPr>
-        <w:t xml:space="preserve"> peticiones no puedo dejar de preguntarme que Sanción cabe por incumplir una sentencia judicial. ¿no tiene ninguna consecuencia, al menos para el Estado </w:t>
-      </w:r>
-      <w:r>
-        <w:rPr>
-          <w:lang w:val="es-AR"/>
-        </w:rPr>
-        <w:t>Nacional?</w:t>
-      </w:r>
-      <w:r>
-        <w:rPr>
-          <w:lang w:val="es-AR"/>
-        </w:rPr>
-        <w:t xml:space="preserve"> Anses no paga, no se sanciona, se licuan las deudas, se fija una tasa pasiva que no logra reparar el haber conforme creciente inflación, no se sanciona ni penal ni </w:t>
-      </w:r>
-      <w:r>
-        <w:rPr>
-          <w:lang w:val="es-AR"/>
-        </w:rPr>
-        <w:t>civilmente a</w:t>
-      </w:r>
-      <w:r>
-        <w:rPr>
-          <w:lang w:val="es-AR"/>
-        </w:rPr>
-        <w:t xml:space="preserve"> los encargados de cumplirla, entonces que nos queda…. </w:t>
-      </w:r>
-    </w:p>
-    <w:p>
-      <w:pPr>
-        <w:autoSpaceDE w:val="0"/>
-        <w:autoSpaceDN w:val="0"/>
-        <w:adjustRightInd w:val="0"/>
-        <w:spacing w:line="276" w:lineRule="auto"/>
-        <w:ind w:firstLine="1134"/>
-        <w:jc w:val="both"/>
-        <w:rPr>
-          <w:i/>
-        </w:rPr>
-      </w:pPr>
-      <w:r>
-        <w:rPr>
-          <w:lang w:val="es-AR"/>
-        </w:rPr>
-        <w:t xml:space="preserve"> </w:t>
-      </w:r>
-      <w:r>
-        <w:t xml:space="preserve">Vienen al caso aquí las palabras de Germán Bidart Campos cuando señalaba que </w:t>
-      </w:r>
-      <w:r>
-        <w:rPr>
-          <w:i/>
-        </w:rPr>
-        <w:t>“…con las emergencias económicas hay que tomar una precaución inicial, porque generalmente tienen origen -próximo o remoto, mediato o inmediato- en las políticas del Estado…”.</w:t>
-      </w:r>
-    </w:p>
-    <w:p>
-      <w:pPr>
-        <w:autoSpaceDE w:val="0"/>
-        <w:autoSpaceDN w:val="0"/>
-        <w:adjustRightInd w:val="0"/>
-        <w:spacing w:line="276" w:lineRule="auto"/>
-        <w:ind w:firstLine="1134"/>
-        <w:jc w:val="both"/>
-      </w:pPr>
-      <w:r>
-        <w:t xml:space="preserve">Y agregaba respecto de la emergencia que </w:t>
-      </w:r>
-      <w:r>
-        <w:rPr>
-          <w:i/>
-        </w:rPr>
-        <w:t>“…no es justo ni razonable que la consecuencia para enmendarla y superarla se transfiera a los gobernados, que no tuvieron arte ni parte en la equivocación…”</w:t>
-      </w:r>
-      <w:r>
-        <w:t xml:space="preserve"> </w:t>
-      </w:r>
-      <w:r>
-        <w:rPr>
-          <w:vertAlign w:val="superscript"/>
-        </w:rPr>
-        <w:footnoteReference w:id="5"/>
-      </w:r>
-    </w:p>
-    <w:p>
-      <w:pPr>
-        <w:autoSpaceDE w:val="0"/>
-        <w:autoSpaceDN w:val="0"/>
-        <w:adjustRightInd w:val="0"/>
-        <w:spacing w:line="276" w:lineRule="auto"/>
-        <w:ind w:firstLine="1134"/>
-        <w:jc w:val="both"/>
-        <w:rPr>
-          <w:lang w:val="es-AR"/>
-        </w:rPr>
-      </w:pPr>
-      <w:r>
-        <w:rPr>
-          <w:lang w:val="es-AR"/>
-        </w:rPr>
-        <w:t xml:space="preserve">La CSJN en el caso “Pietranera” </w:t>
-      </w:r>
-      <w:r>
-        <w:rPr>
-          <w:vertAlign w:val="superscript"/>
-          <w:lang w:val="es-AR"/>
-        </w:rPr>
-        <w:footnoteReference w:id="6"/>
-      </w:r>
-      <w:r>
-        <w:rPr>
-          <w:lang w:val="es-AR"/>
-        </w:rPr>
-        <w:t xml:space="preserve"> ha manifestado que el no cumplimiento por parte del Estado de las sentencias judiciales importaría colocarse fuera del orden jurídico, cuando es el Estado quien precisamente debe velar con más ahínco por su respeto. </w:t>
-      </w:r>
-      <w:r>
-        <w:rPr>
-          <w:lang w:val="es-AR"/>
         </w:rPr>
         <w:t xml:space="preserve"/>
       </w:r>

</xml_diff>

<commit_message>
se agregaron graficos personalizados al escrito
</commit_message>
<xml_diff>
--- a/datos/escritos_liquidacion/liquidacion_final.docx
+++ b/datos/escritos_liquidacion/liquidacion_final.docx
@@ -95,7 +95,7 @@
           <w:b/>
           <w:bCs/>
         </w:rPr>
-        <w:t xml:space="preserve">JUAREZ, HUGO RICARDO </w:t>
+        <w:t xml:space="preserve">Octavio GALVAN </w:t>
       </w:r>
       <w:r>
         <w:rPr>
@@ -115,7 +115,7 @@
         <w:t xml:space="preserve">. Nº </w:t>
       </w:r>
       <w:r>
-        <w:t xml:space="preserve">25200045/2012 </w:t>
+        <w:t xml:space="preserve">54545 </w:t>
       </w:r>
       <w:r>
         <w:t>a V.S. muy respetuosamente digo:</w:t>
@@ -356,7 +356,7 @@
         <w:t xml:space="preserve">El </w:t>
       </w:r>
       <w:r>
-        <w:t xml:space="preserve">12/12/2024</w:t>
+        <w:t xml:space="preserve">25/07/2003</w:t>
       </w:r>
       <w:r>
         <w:t xml:space="preserve"> el juez de grado aprobó la liquidación de esta parte</w:t>
@@ -431,7 +431,7 @@
         <w:rPr>
           <w:bCs/>
         </w:rPr>
-        <w:t xml:space="preserve">19/12/2024</w:t>
+        <w:t xml:space="preserve">25/07/2003</w:t>
       </w:r>
       <w:r>
         <w:rPr>
@@ -455,7 +455,7 @@
         <w:rPr>
           <w:bCs/>
         </w:rPr>
-        <w:t xml:space="preserve">25/12/2024</w:t>
+        <w:t xml:space="preserve">25/07/2003</w:t>
       </w:r>
       <w:r>
         <w:rPr>
@@ -508,7 +508,7 @@
         <w:jc w:val="both"/>
       </w:pPr>
       <w:r>
-        <w:t xml:space="preserve">Sentencia de 1 ra instancia de fecha: 06/12/2024</w:t>
+        <w:t xml:space="preserve">Sentencia de 1 ra instancia de fecha: 25/07/2003</w:t>
       </w:r>
     </w:p>
     <w:p>
@@ -534,7 +534,20 @@
         <w:jc w:val="both"/>
       </w:pPr>
       <w:r>
-        <w:t xml:space="preserve">Aprobación de liquidación al 12/12/2024.</w:t>
+        <w:t xml:space="preserve">Sentencia de 2 da instancia,  Sala II, de fecha: 25/07/2003</w:t>
+      </w:r>
+    </w:p>
+    <w:p>
+      <w:pPr>
+        <w:autoSpaceDE w:val="0"/>
+        <w:autoSpaceDN w:val="0"/>
+        <w:adjustRightInd w:val="0"/>
+        <w:spacing w:line="276" w:lineRule="auto"/>
+        <w:ind w:left="1134"/>
+        <w:jc w:val="both"/>
+      </w:pPr>
+      <w:r>
+        <w:t xml:space="preserve">Aprobación de liquidación al 25/07/2003.</w:t>
       </w:r>
     </w:p>
     <w:p>
@@ -556,16 +569,6 @@
         <w:autoSpaceDN w:val="0"/>
         <w:adjustRightInd w:val="0"/>
         <w:spacing w:line="276" w:lineRule="auto"/>
-        <w:jc w:val="both"/>
-      </w:pPr>
-    </w:p>
-    <w:p>
-      <w:pPr>
-        <w:autoSpaceDE w:val="0"/>
-        <w:autoSpaceDN w:val="0"/>
-        <w:adjustRightInd w:val="0"/>
-        <w:spacing w:line="276" w:lineRule="auto"/>
-        <w:ind w:firstLine="993"/>
         <w:jc w:val="both"/>
       </w:pPr>
     </w:p>
@@ -619,7 +622,7 @@
           <w:b/>
           <w:bCs/>
         </w:rPr>
-        <w:t xml:space="preserve">19/12/2024 al 25/12/2024 </w:t>
+        <w:t xml:space="preserve">25/07/2003 al 25/07/2003 </w:t>
       </w:r>
       <w:r>
         <w:t xml:space="preserve"/>
@@ -646,7 +649,7 @@
         <w:t xml:space="preserve">Percibido: </w:t>
       </w:r>
       <w:r>
-        <w:t xml:space="preserve">Se parte de un Haber Percibido de $3.809,71 del 25/01/2011 que el 01/05/2017 fué reajustado a $32.185,34</w:t>
+        <w:t xml:space="preserve">este es el eprcibido</w:t>
       </w:r>
     </w:p>
     <w:p>
@@ -683,7 +686,7 @@
         <w:rPr>
           <w:lang w:val="es-AR"/>
         </w:rPr>
-        <w:t xml:space="preserve">El Primer Haber Reclamado es de $6.606,17 del 20/04/2009 </w:t>
+        <w:t xml:space="preserve">eeste es el reclamado </w:t>
       </w:r>
     </w:p>
     <w:p>
@@ -938,7 +941,7 @@
         <w:t xml:space="preserve">se calcularon hasta el </w:t>
       </w:r>
       <w:r>
-        <w:t xml:space="preserve">25/12/2024 aplicando para ello la Tasa</w:t>
+        <w:t xml:space="preserve">25/07/2003 aplicando para ello la Tasa</w:t>
       </w:r>
       <w:r>
         <w:t xml:space="preserve"> Pasiva para uso de la Justicia (Com. 14290 BCRA)</w:t>
@@ -990,7 +993,7 @@
         <w:t xml:space="preserve">Movilidad: </w:t>
       </w:r>
       <w:r>
-        <w:t xml:space="preserve">Aumentos Generales de la ANSeS por movilidad hasta el 31/12/2017 y desde ahí Aumento de Marzo 2018 Ley 26417 según Revista Jubil. y Pensiones hasta el 30/06/2018 y desde ahí Aumentos Generales de la ANSeS por movilidad hasta el 31/12/2019 y desde ahí Aumentos fallo Marquez, Raimundo por Ley 27551 hasta el 31/12/2020 y desde ahí Aumentos Generales de la ANSeS por movilidad .</w:t>
+        <w:t xml:space="preserve">MOVILIDAD ACA</w:t>
       </w:r>
     </w:p>
     <w:p>
@@ -1014,7 +1017,7 @@
         <w:t xml:space="preserve">Haber de Alta Reclamado</w:t>
       </w:r>
       <w:r>
-        <w:t xml:space="preserve"> al 25/12/2024</w:t>
+        <w:t xml:space="preserve"> al 25/07/2003</w:t>
       </w:r>
       <w:r>
         <w:rPr>
@@ -1024,7 +1027,7 @@
         <w:t xml:space="preserve"> </w:t>
       </w:r>
       <w:r>
-        <w:t xml:space="preserve">asciende a $1.483.802,27.</w:t>
+        <w:t xml:space="preserve">asciende a $321.298,53.</w:t>
       </w:r>
       <w:r>
         <w:t xml:space="preserve"> </w:t>
@@ -1054,7 +1057,7 @@
         <w:t xml:space="preserve">Retroactivo</w:t>
       </w:r>
       <w:r>
-        <w:t xml:space="preserve"> exigible al 25/12/2024 determinado por el periodo 19/12/2024</w:t>
+        <w:t xml:space="preserve"> exigible al 25/07/2003 determinado por el periodo 25/07/2003</w:t>
       </w:r>
       <w:r>
         <w:rPr>
@@ -1064,7 +1067,7 @@
         <w:t xml:space="preserve"> </w:t>
       </w:r>
       <w:r>
-        <w:t xml:space="preserve">al 25/12/2024 en concepto de Capital resulta en $7.071.986,26 concepto de Intereses a $ 14.137.477,60.</w:t>
+        <w:t xml:space="preserve">al 25/07/2003 en concepto de Capital resulta en $11554 concepto de Intereses a $ 313213.</w:t>
       </w:r>
     </w:p>
     <w:p>
@@ -1118,7 +1121,7 @@
           <w:b/>
           <w:bCs/>
         </w:rPr>
-        <w:t xml:space="preserve">$21.132.430,16</w:t>
+        <w:t xml:space="preserve">$213.131,00</w:t>
       </w:r>
     </w:p>
     <w:p>
@@ -1177,7 +1180,7 @@
         <w:t xml:space="preserve">Movilidad: </w:t>
       </w:r>
       <w:r>
-        <w:t xml:space="preserve">Movilidad de Segunda liquidacion</w:t>
+        <w:t xml:space="preserve">Segunda Moviliddad</w:t>
       </w:r>
     </w:p>
     <w:p>
@@ -1201,7 +1204,7 @@
         <w:t xml:space="preserve">Haber de Alta Reclamado</w:t>
       </w:r>
       <w:r>
-        <w:t xml:space="preserve"> al 25/12/2024</w:t>
+        <w:t xml:space="preserve"> al 25/07/2003</w:t>
       </w:r>
       <w:r>
         <w:rPr>
@@ -1211,7 +1214,7 @@
         <w:t xml:space="preserve"> </w:t>
       </w:r>
       <w:r>
-        <w:t xml:space="preserve">asciende a $1.644.046,07.</w:t>
+        <w:t xml:space="preserve">asciende a $1.000.000,12.</w:t>
       </w:r>
       <w:r>
         <w:t xml:space="preserve"> </w:t>
@@ -1241,7 +1244,7 @@
         <w:t xml:space="preserve">Retroactivo</w:t>
       </w:r>
       <w:r>
-        <w:t xml:space="preserve"> exigible al 25/12/2024 determinado por el periodo 19/12/2024</w:t>
+        <w:t xml:space="preserve"> exigible al 25/07/2003 determinado por el periodo 25/07/2003</w:t>
       </w:r>
       <w:r>
         <w:rPr>
@@ -1251,7 +1254,7 @@
         <w:t xml:space="preserve"> </w:t>
       </w:r>
       <w:r>
-        <w:t xml:space="preserve">al 25/12/2024 en concepto de Capital resulta en $5.629.860,39 concepto de Intereses a $ 3.820.199,93.</w:t>
+        <w:t xml:space="preserve">al 25/07/2003 en concepto de Capital resulta en $656 concepto de Intereses a $ 566565.</w:t>
       </w:r>
     </w:p>
     <w:p>
@@ -1308,7 +1311,7 @@
           <w:b/>
           <w:bCs/>
         </w:rPr>
-        <w:t xml:space="preserve">6.095.271,42</w:t>
+        <w:t xml:space="preserve">56556</w:t>
       </w:r>
     </w:p>
     <w:p>
@@ -1332,15 +1335,84 @@
         <w:jc w:val="both"/>
       </w:pPr>
       <w:r>
-        <w:t xml:space="preserve"> </w:t>
-      </w:r>
-      <w:r>
+        <w:t xml:space="preserve"/>
+      </w:r>
+    </w:p>
+    <w:p>
+      <w:pPr>
+        <w:autoSpaceDE w:val="0"/>
+        <w:autoSpaceDN w:val="0"/>
+        <w:adjustRightInd w:val="0"/>
+        <w:spacing w:line="276" w:lineRule="auto"/>
+        <w:jc w:val="both"/>
         <w:rPr>
           <w:bCs/>
           <w:color w:val="000000"/>
           <w:u w:val="single"/>
         </w:rPr>
-        <w:t xml:space="preserve"> </w:t>
+      </w:pPr>
+      <w:r>
+        <w:rPr>
+          <w:b/>
+          <w:color w:val="000000"/>
+          <w:u w:val="single"/>
+        </w:rPr>
+        <w:t>Se adjunta</w:t>
+      </w:r>
+      <w:r>
+        <w:rPr>
+          <w:b/>
+          <w:color w:val="000000"/>
+          <w:u w:val="single"/>
+        </w:rPr>
+        <w:t xml:space="preserve"> una </w:t>
+      </w:r>
+      <w:r>
+        <w:rPr>
+          <w:b/>
+          <w:color w:val="000000"/>
+          <w:u w:val="single"/>
+        </w:rPr>
+        <w:t>tercera y cuarta</w:t>
+      </w:r>
+      <w:r>
+        <w:rPr>
+          <w:b/>
+          <w:color w:val="000000"/>
+          <w:u w:val="single"/>
+        </w:rPr>
+        <w:t xml:space="preserve"> liquidación</w:t>
+      </w:r>
+      <w:r>
+        <w:rPr>
+          <w:b/>
+          <w:color w:val="000000"/>
+        </w:rPr>
+        <w:t xml:space="preserve">, </w:t>
+      </w:r>
+      <w:r>
+        <w:rPr>
+          <w:color w:val="000000"/>
+        </w:rPr>
+        <w:t>aplicando los siguiente</w:t>
+      </w:r>
+      <w:r>
+        <w:rPr>
+          <w:color w:val="000000"/>
+        </w:rPr>
+        <w:t xml:space="preserve">s</w:t>
+      </w:r>
+      <w:r>
+        <w:rPr>
+          <w:color w:val="000000"/>
+        </w:rPr>
+        <w:t xml:space="preserve"> guarismo</w:t>
+      </w:r>
+      <w:r>
+        <w:rPr>
+          <w:color w:val="000000"/>
+        </w:rPr>
+        <w:t xml:space="preserve">s:  </w:t>
       </w:r>
       <w:r>
         <w:rPr>
@@ -1348,7 +1420,785 @@
           <w:color w:val="000000"/>
           <w:u w:val="single"/>
         </w:rPr>
+        <w:t xml:space="preserve"> </w:t>
+      </w:r>
+      <w:r>
+        <w:rPr>
+          <w:bCs/>
+          <w:color w:val="000000"/>
+          <w:u w:val="single"/>
+        </w:rPr>
         <w:t xml:space="preserve"/>
+      </w:r>
+    </w:p>
+    <w:p>
+      <w:pPr>
+        <w:numPr>
+          <w:ilvl w:val="0"/>
+          <w:numId w:val="24"/>
+        </w:numPr>
+        <w:autoSpaceDE w:val="0"/>
+        <w:autoSpaceDN w:val="0"/>
+        <w:adjustRightInd w:val="0"/>
+        <w:ind w:left="0" w:firstLine="1058"/>
+        <w:jc w:val="both"/>
+        <w:rPr>
+          <w:lang w:val="es-AR"/>
+        </w:rPr>
+      </w:pPr>
+      <w:r>
+        <w:rPr>
+          <w:b/>
+          <w:bCs/>
+        </w:rPr>
+        <w:t>Movilidad</w:t>
+      </w:r>
+      <w:r>
+        <w:t xml:space="preserve">: se aplica SEGUNDA MOVILIDAD</w:t>
+      </w:r>
+    </w:p>
+    <w:p>
+      <w:pPr>
+        <w:numPr>
+          <w:ilvl w:val="0"/>
+          <w:numId w:val="24"/>
+        </w:numPr>
+        <w:autoSpaceDE w:val="0"/>
+        <w:autoSpaceDN w:val="0"/>
+        <w:adjustRightInd w:val="0"/>
+        <w:ind w:left="0" w:firstLine="1058"/>
+        <w:jc w:val="both"/>
+        <w:rPr>
+          <w:lang w:val="es-AR"/>
+        </w:rPr>
+      </w:pPr>
+      <w:r>
+        <w:rPr>
+          <w:b/>
+          <w:bCs/>
+        </w:rPr>
+        <w:t>Retroactivo</w:t>
+      </w:r>
+      <w:r>
+        <w:t xml:space="preserve"> exigible al </w:t>
+      </w:r>
+      <w:r>
+        <w:t xml:space="preserve">25/07/2003 </w:t>
+      </w:r>
+      <w:r>
+        <w:t xml:space="preserve">determinado </w:t>
+      </w:r>
+      <w:r>
+        <w:t xml:space="preserve">con estos índices de movilidad </w:t>
+      </w:r>
+      <w:r>
+        <w:t>por el periodo</w:t>
+      </w:r>
+      <w:r>
+        <w:t xml:space="preserve"> </w:t>
+      </w:r>
+      <w:r>
+        <w:t xml:space="preserve">25/07/2003</w:t>
+      </w:r>
+      <w:r>
+        <w:t xml:space="preserve"> </w:t>
+      </w:r>
+      <w:r>
+        <w:t xml:space="preserve">al </w:t>
+      </w:r>
+      <w:r>
+        <w:t xml:space="preserve">25/07/2003</w:t>
+      </w:r>
+      <w:r>
+        <w:t xml:space="preserve"> en concepto de Capital resulta en $</w:t>
+      </w:r>
+      <w:r>
+        <w:t xml:space="preserve"> 56656 </w:t>
+      </w:r>
+      <w:r>
+        <w:t xml:space="preserve">concepto de Intereses a $</w:t>
+      </w:r>
+      <w:r>
+        <w:t xml:space="preserve"> 645645 totalizando una deuda dotal de $456456.</w:t>
+      </w:r>
+      <w:r>
+        <w:t xml:space="preserve"> </w:t>
+      </w:r>
+    </w:p>
+    <w:p>
+      <w:pPr>
+        <w:autoSpaceDE w:val="0"/>
+        <w:autoSpaceDN w:val="0"/>
+        <w:adjustRightInd w:val="0"/>
+        <w:ind w:left="1058"/>
+        <w:jc w:val="both"/>
+      </w:pPr>
+    </w:p>
+    <w:tbl>
+      <w:tblPr>
+        <w:tblW w:w="0" w:type="auto"/>
+        <w:tblInd w:w="1058" w:type="dxa"/>
+        <w:tblBorders>
+          <w:top w:val="single" w:sz="4" w:space="0" w:color="auto"/>
+          <w:left w:val="single" w:sz="4" w:space="0" w:color="auto"/>
+          <w:bottom w:val="single" w:sz="4" w:space="0" w:color="auto"/>
+          <w:right w:val="single" w:sz="4" w:space="0" w:color="auto"/>
+          <w:insideH w:val="single" w:sz="4" w:space="0" w:color="auto"/>
+          <w:insideV w:val="single" w:sz="4" w:space="0" w:color="auto"/>
+        </w:tblBorders>
+        <w:tblLook w:val="04A0" w:firstRow="1" w:lastRow="0" w:firstColumn="1" w:lastColumn="0" w:noHBand="0" w:noVBand="1"/>
+      </w:tblPr>
+      <w:tblGrid>
+        <w:gridCol w:w="1931"/>
+        <w:gridCol w:w="4796"/>
+      </w:tblGrid>
+      <w:tr>
+        <w:trPr>
+          <w:trHeight w:val="255"/>
+        </w:trPr>
+        <w:tc>
+          <w:tcPr>
+            <w:tcW w:w="1971" w:type="dxa"/>
+            <w:shd w:val="clear" w:color="auto" w:fill="auto"/>
+          </w:tcPr>
+          <w:p>
+            <w:pPr>
+              <w:autoSpaceDE w:val="0"/>
+              <w:autoSpaceDN w:val="0"/>
+              <w:adjustRightInd w:val="0"/>
+              <w:jc w:val="both"/>
+            </w:pPr>
+            <w:r>
+              <w:t>Haber con IPC</w:t>
+            </w:r>
+          </w:p>
+        </w:tc>
+        <w:tc>
+          <w:tcPr>
+            <w:tcW w:w="1972" w:type="dxa"/>
+            <w:shd w:val="clear" w:color="auto" w:fill="auto"/>
+          </w:tcPr>
+          <w:p>
+            <w:pPr>
+              <w:autoSpaceDE w:val="0"/>
+              <w:autoSpaceDN w:val="0"/>
+              <w:adjustRightInd w:val="0"/>
+              <w:jc w:val="both"/>
+            </w:pPr>
+            <w:r>
+              <w:t xml:space="preserve">$421.298,53</w:t>
+            </w:r>
+          </w:p>
+        </w:tc>
+      </w:tr>
+      <w:tr>
+        <w:trPr>
+          <w:trHeight w:val="255"/>
+        </w:trPr>
+        <w:tc>
+          <w:tcPr>
+            <w:tcW w:w="1971" w:type="dxa"/>
+            <w:shd w:val="clear" w:color="auto" w:fill="auto"/>
+          </w:tcPr>
+          <w:p>
+            <w:pPr>
+              <w:autoSpaceDE w:val="0"/>
+              <w:autoSpaceDN w:val="0"/>
+              <w:adjustRightInd w:val="0"/>
+              <w:jc w:val="both"/>
+            </w:pPr>
+            <w:r>
+              <w:t>Haber con 27609</w:t>
+            </w:r>
+          </w:p>
+        </w:tc>
+        <w:tc>
+          <w:tcPr>
+            <w:tcW w:w="1972" w:type="dxa"/>
+            <w:shd w:val="clear" w:color="auto" w:fill="auto"/>
+          </w:tcPr>
+          <w:p>
+            <w:pPr>
+              <w:autoSpaceDE w:val="0"/>
+              <w:autoSpaceDN w:val="0"/>
+              <w:adjustRightInd w:val="0"/>
+              <w:jc w:val="both"/>
+            </w:pPr>
+            <w:r>
+              <w:t xml:space="preserve">$321.298,53</w:t>
+            </w:r>
+          </w:p>
+        </w:tc>
+      </w:tr>
+      <w:tr>
+        <w:trPr>
+          <w:trHeight w:val="244"/>
+        </w:trPr>
+        <w:tc>
+          <w:tcPr>
+            <w:tcW w:w="1971" w:type="dxa"/>
+            <w:shd w:val="clear" w:color="auto" w:fill="auto"/>
+          </w:tcPr>
+          <w:p>
+            <w:pPr>
+              <w:autoSpaceDE w:val="0"/>
+              <w:autoSpaceDN w:val="0"/>
+              <w:adjustRightInd w:val="0"/>
+              <w:jc w:val="both"/>
+            </w:pPr>
+            <w:r>
+              <w:t>Dif</w:t>
+            </w:r>
+          </w:p>
+        </w:tc>
+        <w:tc>
+          <w:tcPr>
+            <w:tcW w:w="1972" w:type="dxa"/>
+            <w:shd w:val="clear" w:color="auto" w:fill="auto"/>
+          </w:tcPr>
+          <w:p>
+            <w:pPr>
+              <w:autoSpaceDE w:val="0"/>
+              <w:autoSpaceDN w:val="0"/>
+              <w:adjustRightInd w:val="0"/>
+              <w:jc w:val="both"/>
+            </w:pPr>
+            <w:r>
+              <w:t xml:space="preserve">$100.000,00</w:t>
+            </w:r>
+          </w:p>
+        </w:tc>
+      </w:tr>
+      <w:tr>
+        <w:trPr>
+          <w:trHeight w:val="255"/>
+        </w:trPr>
+        <w:tc>
+          <w:tcPr>
+            <w:tcW w:w="1971" w:type="dxa"/>
+            <w:shd w:val="clear" w:color="auto" w:fill="auto"/>
+          </w:tcPr>
+          <w:p>
+            <w:pPr>
+              <w:autoSpaceDE w:val="0"/>
+              <w:autoSpaceDN w:val="0"/>
+              <w:adjustRightInd w:val="0"/>
+              <w:jc w:val="both"/>
+            </w:pPr>
+            <w:r>
+              <w:t>Quita</w:t>
+            </w:r>
+          </w:p>
+        </w:tc>
+        <w:tc>
+          <w:tcPr>
+            <w:tcW w:w="1972" w:type="dxa"/>
+            <w:shd w:val="clear" w:color="auto" w:fill="auto"/>
+          </w:tcPr>
+          <w:p>
+            <w:pPr>
+              <w:autoSpaceDE w:val="0"/>
+              <w:autoSpaceDN w:val="0"/>
+              <w:adjustRightInd w:val="0"/>
+              <w:jc w:val="both"/>
+            </w:pPr>
+            <w:r>
+              <w:t xml:space="preserve">23.74%</w:t>
+            </w:r>
+          </w:p>
+        </w:tc>
+      </w:tr>
+    </w:tbl>
+    <w:p>
+      <w:pPr>
+        <w:autoSpaceDE w:val="0"/>
+        <w:autoSpaceDN w:val="0"/>
+        <w:adjustRightInd w:val="0"/>
+        <w:jc w:val="both"/>
+      </w:pPr>
+    </w:p>
+    <w:p>
+      <w:pPr>
+        <w:autoSpaceDE w:val="0"/>
+        <w:autoSpaceDN w:val="0"/>
+        <w:adjustRightInd w:val="0"/>
+        <w:jc w:val="both"/>
+      </w:pPr>
+      <w:r>
+        <w:drawing>
+          <wp:inline xmlns:a="http://schemas.openxmlformats.org/drawingml/2006/main" xmlns:pic="http://schemas.openxmlformats.org/drawingml/2006/picture">
+            <wp:extent cx="4572000" cy="3429000"/>
+            <wp:docPr id="1" name="Picture 1"/>
+            <wp:cNvGraphicFramePr>
+              <a:graphicFrameLocks noChangeAspect="1"/>
+            </wp:cNvGraphicFramePr>
+            <a:graphic>
+              <a:graphicData uri="http://schemas.openxmlformats.org/drawingml/2006/picture">
+                <pic:pic>
+                  <pic:nvPicPr>
+                    <pic:cNvPr id="0" name="tmpc_nd72_7.png"/>
+                    <pic:cNvPicPr/>
+                  </pic:nvPicPr>
+                  <pic:blipFill>
+                    <a:blip r:embed="rId34"/>
+                    <a:stretch>
+                      <a:fillRect/>
+                    </a:stretch>
+                  </pic:blipFill>
+                  <pic:spPr>
+                    <a:xfrm>
+                      <a:off x="0" y="0"/>
+                      <a:ext cx="4572000" cy="3429000"/>
+                    </a:xfrm>
+                    <a:prstGeom prst="rect"/>
+                  </pic:spPr>
+                </pic:pic>
+              </a:graphicData>
+            </a:graphic>
+          </wp:inline>
+        </w:drawing>
+      </w:r>
+    </w:p>
+    <w:p>
+      <w:pPr>
+        <w:autoSpaceDE w:val="0"/>
+        <w:autoSpaceDN w:val="0"/>
+        <w:adjustRightInd w:val="0"/>
+        <w:jc w:val="both"/>
+      </w:pPr>
+    </w:p>
+    <w:p>
+      <w:pPr>
+        <w:autoSpaceDE w:val="0"/>
+        <w:autoSpaceDN w:val="0"/>
+        <w:adjustRightInd w:val="0"/>
+        <w:spacing w:line="276" w:lineRule="auto"/>
+        <w:jc w:val="both"/>
+      </w:pPr>
+      <w:r>
+        <w:t xml:space="preserve"/>
+      </w:r>
+    </w:p>
+    <w:p>
+      <w:pPr>
+        <w:numPr>
+          <w:ilvl w:val="0"/>
+          <w:numId w:val="24"/>
+        </w:numPr>
+        <w:autoSpaceDE w:val="0"/>
+        <w:autoSpaceDN w:val="0"/>
+        <w:adjustRightInd w:val="0"/>
+        <w:ind w:left="0" w:firstLine="1058"/>
+        <w:jc w:val="both"/>
+        <w:rPr>
+          <w:lang w:val="es-AR"/>
+        </w:rPr>
+      </w:pPr>
+      <w:r>
+        <w:rPr>
+          <w:b/>
+          <w:bCs/>
+        </w:rPr>
+        <w:t>Movilidad</w:t>
+      </w:r>
+      <w:r>
+        <w:t xml:space="preserve">: se aplica Sefgunda movilidad</w:t>
+      </w:r>
+    </w:p>
+    <w:p>
+      <w:pPr>
+        <w:numPr>
+          <w:ilvl w:val="0"/>
+          <w:numId w:val="24"/>
+        </w:numPr>
+        <w:autoSpaceDE w:val="0"/>
+        <w:autoSpaceDN w:val="0"/>
+        <w:adjustRightInd w:val="0"/>
+        <w:ind w:left="0" w:firstLine="1058"/>
+        <w:jc w:val="both"/>
+        <w:rPr>
+          <w:lang w:val="es-AR"/>
+        </w:rPr>
+      </w:pPr>
+      <w:r>
+        <w:rPr>
+          <w:b/>
+          <w:bCs/>
+        </w:rPr>
+        <w:t>Retroactivo</w:t>
+      </w:r>
+      <w:r>
+        <w:t xml:space="preserve"> exigible al </w:t>
+      </w:r>
+      <w:r>
+        <w:t xml:space="preserve">25/07/2003 </w:t>
+      </w:r>
+      <w:r>
+        <w:t xml:space="preserve">determinado </w:t>
+      </w:r>
+      <w:r>
+        <w:t xml:space="preserve">con estos índices de movilidad </w:t>
+      </w:r>
+      <w:r>
+        <w:t>por el periodo</w:t>
+      </w:r>
+      <w:r>
+        <w:t xml:space="preserve"> </w:t>
+      </w:r>
+      <w:r>
+        <w:t xml:space="preserve">25/07/2003</w:t>
+      </w:r>
+      <w:r>
+        <w:t xml:space="preserve"> </w:t>
+      </w:r>
+      <w:r>
+        <w:t xml:space="preserve">al </w:t>
+      </w:r>
+      <w:r>
+        <w:t xml:space="preserve">25/07/2003</w:t>
+      </w:r>
+      <w:r>
+        <w:t xml:space="preserve"> en concepto de Capital resulta en $</w:t>
+      </w:r>
+      <w:r>
+        <w:t xml:space="preserve"> 45654 </w:t>
+      </w:r>
+      <w:r>
+        <w:t xml:space="preserve">concepto de Intereses a $</w:t>
+      </w:r>
+      <w:r>
+        <w:t xml:space="preserve"> 645654 totalizando una deuda dotal de $645654.</w:t>
+      </w:r>
+      <w:r>
+        <w:t xml:space="preserve"> </w:t>
+      </w:r>
+    </w:p>
+    <w:p>
+      <w:pPr>
+        <w:autoSpaceDE w:val="0"/>
+        <w:autoSpaceDN w:val="0"/>
+        <w:adjustRightInd w:val="0"/>
+        <w:ind w:left="1058"/>
+        <w:jc w:val="both"/>
+      </w:pPr>
+    </w:p>
+    <w:tbl>
+      <w:tblPr>
+        <w:tblW w:w="0" w:type="auto"/>
+        <w:tblInd w:w="1058" w:type="dxa"/>
+        <w:tblBorders>
+          <w:top w:val="single" w:sz="4" w:space="0" w:color="auto"/>
+          <w:left w:val="single" w:sz="4" w:space="0" w:color="auto"/>
+          <w:bottom w:val="single" w:sz="4" w:space="0" w:color="auto"/>
+          <w:right w:val="single" w:sz="4" w:space="0" w:color="auto"/>
+          <w:insideH w:val="single" w:sz="4" w:space="0" w:color="auto"/>
+          <w:insideV w:val="single" w:sz="4" w:space="0" w:color="auto"/>
+        </w:tblBorders>
+        <w:tblLook w:val="04A0" w:firstRow="1" w:lastRow="0" w:firstColumn="1" w:lastColumn="0" w:noHBand="0" w:noVBand="1"/>
+      </w:tblPr>
+      <w:tblGrid>
+        <w:gridCol w:w="1864"/>
+        <w:gridCol w:w="4863"/>
+      </w:tblGrid>
+      <w:tr>
+        <w:trPr>
+          <w:trHeight w:val="255"/>
+        </w:trPr>
+        <w:tc>
+          <w:tcPr>
+            <w:tcW w:w="1971" w:type="dxa"/>
+            <w:shd w:val="clear" w:color="auto" w:fill="auto"/>
+          </w:tcPr>
+          <w:p>
+            <w:pPr>
+              <w:autoSpaceDE w:val="0"/>
+              <w:autoSpaceDN w:val="0"/>
+              <w:adjustRightInd w:val="0"/>
+              <w:jc w:val="both"/>
+            </w:pPr>
+            <w:r>
+              <w:t>Haber con IPC</w:t>
+            </w:r>
+          </w:p>
+        </w:tc>
+        <w:tc>
+          <w:tcPr>
+            <w:tcW w:w="1972" w:type="dxa"/>
+            <w:shd w:val="clear" w:color="auto" w:fill="auto"/>
+          </w:tcPr>
+          <w:p>
+            <w:pPr>
+              <w:autoSpaceDE w:val="0"/>
+              <w:autoSpaceDN w:val="0"/>
+              <w:adjustRightInd w:val="0"/>
+              <w:jc w:val="both"/>
+            </w:pPr>
+            <w:r>
+              <w:t xml:space="preserve">$2.000.000,12</w:t>
+            </w:r>
+          </w:p>
+        </w:tc>
+      </w:tr>
+      <w:tr>
+        <w:trPr>
+          <w:trHeight w:val="255"/>
+        </w:trPr>
+        <w:tc>
+          <w:tcPr>
+            <w:tcW w:w="1971" w:type="dxa"/>
+            <w:shd w:val="clear" w:color="auto" w:fill="auto"/>
+          </w:tcPr>
+          <w:p>
+            <w:pPr>
+              <w:autoSpaceDE w:val="0"/>
+              <w:autoSpaceDN w:val="0"/>
+              <w:adjustRightInd w:val="0"/>
+              <w:jc w:val="both"/>
+            </w:pPr>
+            <w:r>
+              <w:t xml:space="preserve">Haber con 27609</w:t>
+            </w:r>
+          </w:p>
+        </w:tc>
+        <w:tc>
+          <w:tcPr>
+            <w:tcW w:w="1972" w:type="dxa"/>
+            <w:shd w:val="clear" w:color="auto" w:fill="auto"/>
+          </w:tcPr>
+          <w:p>
+            <w:pPr>
+              <w:autoSpaceDE w:val="0"/>
+              <w:autoSpaceDN w:val="0"/>
+              <w:adjustRightInd w:val="0"/>
+              <w:jc w:val="both"/>
+            </w:pPr>
+            <w:r>
+              <w:t xml:space="preserve">$1.000.000,12</w:t>
+            </w:r>
+          </w:p>
+        </w:tc>
+      </w:tr>
+      <w:tr>
+        <w:trPr>
+          <w:trHeight w:val="244"/>
+        </w:trPr>
+        <w:tc>
+          <w:tcPr>
+            <w:tcW w:w="1971" w:type="dxa"/>
+            <w:shd w:val="clear" w:color="auto" w:fill="auto"/>
+          </w:tcPr>
+          <w:p>
+            <w:pPr>
+              <w:autoSpaceDE w:val="0"/>
+              <w:autoSpaceDN w:val="0"/>
+              <w:adjustRightInd w:val="0"/>
+              <w:jc w:val="both"/>
+            </w:pPr>
+            <w:r>
+              <w:t xml:space="preserve">Dif</w:t>
+            </w:r>
+          </w:p>
+        </w:tc>
+        <w:tc>
+          <w:tcPr>
+            <w:tcW w:w="1972" w:type="dxa"/>
+            <w:shd w:val="clear" w:color="auto" w:fill="auto"/>
+          </w:tcPr>
+          <w:p>
+            <w:pPr>
+              <w:autoSpaceDE w:val="0"/>
+              <w:autoSpaceDN w:val="0"/>
+              <w:adjustRightInd w:val="0"/>
+              <w:jc w:val="both"/>
+            </w:pPr>
+            <w:r>
+              <w:t xml:space="preserve">$1.000.000,00</w:t>
+            </w:r>
+          </w:p>
+        </w:tc>
+      </w:tr>
+      <w:tr>
+        <w:trPr>
+          <w:trHeight w:val="255"/>
+        </w:trPr>
+        <w:tc>
+          <w:tcPr>
+            <w:tcW w:w="1971" w:type="dxa"/>
+            <w:shd w:val="clear" w:color="auto" w:fill="auto"/>
+          </w:tcPr>
+          <w:p>
+            <w:pPr>
+              <w:autoSpaceDE w:val="0"/>
+              <w:autoSpaceDN w:val="0"/>
+              <w:adjustRightInd w:val="0"/>
+              <w:jc w:val="both"/>
+            </w:pPr>
+            <w:r>
+              <w:t xml:space="preserve">Quita</w:t>
+            </w:r>
+          </w:p>
+        </w:tc>
+        <w:tc>
+          <w:tcPr>
+            <w:tcW w:w="1972" w:type="dxa"/>
+            <w:shd w:val="clear" w:color="auto" w:fill="auto"/>
+          </w:tcPr>
+          <w:p>
+            <w:pPr>
+              <w:autoSpaceDE w:val="0"/>
+              <w:autoSpaceDN w:val="0"/>
+              <w:adjustRightInd w:val="0"/>
+              <w:jc w:val="both"/>
+            </w:pPr>
+            <w:r>
+              <w:t xml:space="preserve">50.0%</w:t>
+            </w:r>
+          </w:p>
+        </w:tc>
+      </w:tr>
+    </w:tbl>
+    <w:p>
+      <w:pPr>
+        <w:autoSpaceDE w:val="0"/>
+        <w:autoSpaceDN w:val="0"/>
+        <w:adjustRightInd w:val="0"/>
+        <w:jc w:val="both"/>
+      </w:pPr>
+    </w:p>
+    <w:p>
+      <w:pPr>
+        <w:autoSpaceDE w:val="0"/>
+        <w:autoSpaceDN w:val="0"/>
+        <w:adjustRightInd w:val="0"/>
+        <w:spacing w:line="276" w:lineRule="auto"/>
+        <w:jc w:val="both"/>
+        <w:rPr>
+          <w:color w:val="000000"/>
+        </w:rPr>
+      </w:pPr>
+      <w:r>
+        <w:rPr>
+          <w:color w:val="000000"/>
+        </w:rPr>
+        <w:drawing>
+          <wp:inline xmlns:a="http://schemas.openxmlformats.org/drawingml/2006/main" xmlns:pic="http://schemas.openxmlformats.org/drawingml/2006/picture">
+            <wp:extent cx="4572000" cy="3429000"/>
+            <wp:docPr id="2" name="Picture 2"/>
+            <wp:cNvGraphicFramePr>
+              <a:graphicFrameLocks noChangeAspect="1"/>
+            </wp:cNvGraphicFramePr>
+            <a:graphic>
+              <a:graphicData uri="http://schemas.openxmlformats.org/drawingml/2006/picture">
+                <pic:pic>
+                  <pic:nvPicPr>
+                    <pic:cNvPr id="0" name="tmp5e5xsxsr.png"/>
+                    <pic:cNvPicPr/>
+                  </pic:nvPicPr>
+                  <pic:blipFill>
+                    <a:blip r:embed="rId35"/>
+                    <a:stretch>
+                      <a:fillRect/>
+                    </a:stretch>
+                  </pic:blipFill>
+                  <pic:spPr>
+                    <a:xfrm>
+                      <a:off x="0" y="0"/>
+                      <a:ext cx="4572000" cy="3429000"/>
+                    </a:xfrm>
+                    <a:prstGeom prst="rect"/>
+                  </pic:spPr>
+                </pic:pic>
+              </a:graphicData>
+            </a:graphic>
+          </wp:inline>
+        </w:drawing>
+      </w:r>
+    </w:p>
+    <w:p>
+      <w:pPr>
+        <w:autoSpaceDE w:val="0"/>
+        <w:autoSpaceDN w:val="0"/>
+        <w:adjustRightInd w:val="0"/>
+        <w:spacing w:line="276" w:lineRule="auto"/>
+        <w:jc w:val="both"/>
+        <w:rPr>
+          <w:bCs/>
+          <w:color w:val="000000"/>
+          <w:u w:val="single"/>
+        </w:rPr>
+      </w:pPr>
+      <w:r>
+        <w:rPr>
+          <w:color w:val="000000"/>
+        </w:rPr>
+        <w:t xml:space="preserve"> </w:t>
+      </w:r>
+      <w:r>
+        <w:rPr>
+          <w:bCs/>
+          <w:color w:val="000000"/>
+          <w:u w:val="single"/>
+        </w:rPr>
+        <w:t xml:space="preserve"/>
+      </w:r>
+      <w:r>
+        <w:rPr>
+          <w:bCs/>
+          <w:color w:val="000000"/>
+          <w:u w:val="single"/>
+        </w:rPr>
+        <w:t xml:space="preserve"> </w:t>
+      </w:r>
+    </w:p>
+    <w:p>
+      <w:pPr>
+        <w:autoSpaceDE w:val="0"/>
+        <w:autoSpaceDN w:val="0"/>
+        <w:adjustRightInd w:val="0"/>
+        <w:ind w:firstLine="1134"/>
+        <w:jc w:val="both"/>
+        <w:rPr>
+          <w:color w:val="000000"/>
+        </w:rPr>
+      </w:pPr>
+      <w:r>
+        <w:rPr>
+          <w:color w:val="000000"/>
+        </w:rPr>
+        <w:t>Como se puede apreciar al aplicar índices de movilidad distintos, o</w:t>
+      </w:r>
+      <w:r>
+        <w:rPr>
+          <w:color w:val="000000"/>
+        </w:rPr>
+        <w:t xml:space="preserve">btenemos diferencias de 23.74</w:t>
+      </w:r>
+      <w:r>
+        <w:rPr>
+          <w:color w:val="000000"/>
+        </w:rPr>
+        <w:t xml:space="preserve">%</w:t>
+      </w:r>
+      <w:r>
+        <w:rPr>
+          <w:color w:val="000000"/>
+        </w:rPr>
+        <w:t xml:space="preserve"> y </w:t>
+      </w:r>
+      <w:r>
+        <w:t xml:space="preserve">50.0%</w:t>
+      </w:r>
+      <w:r>
+        <w:rPr>
+          <w:color w:val="000000"/>
+        </w:rPr>
+        <w:t xml:space="preserve"> </w:t>
+      </w:r>
+      <w:r>
+        <w:rPr>
+          <w:color w:val="000000"/>
+        </w:rPr>
+        <w:t xml:space="preserve">entre un haber y el otro, por lo expuesto solicitamos a considerar aprobar los guarismos que resulten de un beneficio mayor para mi mandante, con el fin de obtener un monto de jubilación en donde el mismo sea más acorde en caso de haber seguido en actividad.  </w:t>
       </w:r>
       <w:r>
         <w:rPr>
@@ -1522,19 +2372,19 @@
         <w:t xml:space="preserve">Solicito regule honorarios y tome como base regulatoria la suma de </w:t>
       </w:r>
       <w:r>
-        <w:t xml:space="preserve">340.87</w:t>
+        <w:t xml:space="preserve">157.87</w:t>
       </w:r>
       <w:r>
         <w:t xml:space="preserve">, teniendo en cuenta que el valor del UMA a la fecha de cierre de la liquidación, </w:t>
       </w:r>
       <w:r>
-        <w:t xml:space="preserve">$61.995,00</w:t>
+        <w:t xml:space="preserve">$1.350,00</w:t>
       </w:r>
       <w:r>
         <w:t xml:space="preserve"> y el monto reclamado </w:t>
       </w:r>
       <w:r>
-        <w:t xml:space="preserve">$21.132.430,16</w:t>
+        <w:t xml:space="preserve">$213.131,00</w:t>
       </w:r>
       <w:r>
         <w:t>, con más los intereses al efectivo pago, de conformidad con lo establecido por la ley 27.423 que en su articulo 52 establece: “Aun sin petición del interesado, al dictarse sentencia se regularán los honorarios respectivos de los abogados y procuradores de las partes y de los auxiliares de Justicia. A los efectos de la regulación se tendrán en cuenta los intereses, los frutos y los accesorios, que integrarán la base regulatoria según lo establecido en los artículos 22, 23 y 24.”</w:t>
@@ -1632,484 +2482,6 @@
         <w:t xml:space="preserve">Datos de la caja de abogados:Av. Sarmiento N º 302/308 de la ciudad de Salta,  domicilio electrónico como persona jurídica registrado bajo el CUIT 30518723487.</w:t>
       </w:r>
       <w:r>
-        <w:t xml:space="preserve"> </w:t>
-      </w:r>
-    </w:p>
-    <w:p>
-      <w:pPr>
-        <w:autoSpaceDE w:val="0"/>
-        <w:autoSpaceDN w:val="0"/>
-        <w:adjustRightInd w:val="0"/>
-        <w:spacing w:line="276" w:lineRule="auto"/>
-        <w:ind w:left="1854"/>
-        <w:jc w:val="both"/>
-        <w:rPr>
-          <w:b/>
-          <w:bCs/>
-        </w:rPr>
-      </w:pPr>
-    </w:p>
-    <w:p>
-      <w:pPr>
-        <w:numPr>
-          <w:ilvl w:val="0"/>
-          <w:numId w:val="16"/>
-        </w:numPr>
-        <w:autoSpaceDE w:val="0"/>
-        <w:autoSpaceDN w:val="0"/>
-        <w:adjustRightInd w:val="0"/>
-        <w:spacing w:line="276" w:lineRule="auto"/>
-        <w:jc w:val="both"/>
-        <w:rPr>
-          <w:b/>
-          <w:bCs/>
-        </w:rPr>
-      </w:pPr>
-      <w:r>
-        <w:rPr>
-          <w:b/>
-          <w:bCs/>
-        </w:rPr>
-        <w:t xml:space="preserve">SOLICITO FIJE INTERESES </w:t>
-      </w:r>
-      <w:r>
-        <w:rPr>
-          <w:b/>
-          <w:bCs/>
-        </w:rPr>
-        <w:t>SANCIONATORIOS</w:t>
-      </w:r>
-    </w:p>
-    <w:p>
-      <w:pPr>
-        <w:autoSpaceDE w:val="0"/>
-        <w:autoSpaceDN w:val="0"/>
-        <w:adjustRightInd w:val="0"/>
-        <w:ind w:firstLine="993"/>
-        <w:jc w:val="both"/>
-      </w:pPr>
-      <w:r>
-        <w:t>Atento a que el presente escrito es una ampliación de liquidación y h</w:t>
-      </w:r>
-      <w:r>
-        <w:t xml:space="preserve">abiendo </w:t>
-      </w:r>
-      <w:r>
-        <w:t xml:space="preserve">y </w:t>
-      </w:r>
-      <w:r>
-        <w:t>venci</w:t>
-      </w:r>
-      <w:r>
-        <w:t>do</w:t>
-      </w:r>
-      <w:r>
-        <w:t xml:space="preserve"> </w:t>
-      </w:r>
-      <w:r>
-        <w:t xml:space="preserve">ampliamente </w:t>
-      </w:r>
-      <w:r>
-        <w:t xml:space="preserve">el plazo para que la demandada Anses cumpla de manera correcta con la sentencia recaída en autos </w:t>
-      </w:r>
-      <w:r>
-        <w:t xml:space="preserve">, a lo que se agrega la </w:t>
-      </w:r>
-      <w:r>
-        <w:t xml:space="preserve"> reiterada conducta de</w:t>
-      </w:r>
-      <w:r>
-        <w:rPr>
-          <w:lang w:val="es-AR"/>
-        </w:rPr>
-        <w:t xml:space="preserve"> mostrarse reticente en el cumplimento integral de la manda judicial, solicito a VS fije  intereses sancionatorio, determinando desde cuando deben aplicarse los mismos, que tasa usar y la metodología en caso de pagos parciales, dejando expresamente aclarado que no existe anatocismo, por cuanto su fuente ontológica es la disposición judicial, teniendo el   interés sancionatorio  una función de castigo tendiente a rectificar el comportamiento contumaz del deudor que resiste el cumplimiento de lo debido </w:t>
-      </w:r>
-      <w:r>
-        <w:t>fijándose el mismo en dos veces y media la tasa de descuento ordinario del banco Nación.</w:t>
-      </w:r>
-    </w:p>
-    <w:p>
-      <w:pPr>
-        <w:autoSpaceDE w:val="0"/>
-        <w:autoSpaceDN w:val="0"/>
-        <w:adjustRightInd w:val="0"/>
-        <w:ind w:firstLine="993"/>
-        <w:jc w:val="both"/>
-        <w:rPr>
-          <w:b/>
-          <w:bCs/>
-        </w:rPr>
-      </w:pPr>
-    </w:p>
-    <w:p>
-      <w:pPr>
-        <w:autoSpaceDE w:val="0"/>
-        <w:autoSpaceDN w:val="0"/>
-        <w:adjustRightInd w:val="0"/>
-        <w:ind w:firstLine="1134"/>
-        <w:jc w:val="both"/>
-        <w:rPr>
-          <w:lang w:val="es-MX"/>
-        </w:rPr>
-      </w:pPr>
-      <w:r>
-        <w:rPr>
-          <w:lang w:val="es-MX"/>
-        </w:rPr>
-        <w:t>El Art 769 del CCCN dispone que los Intereses punitorios convencionales se rigen por las normas que regulan la cláusula penal.</w:t>
-      </w:r>
-    </w:p>
-    <w:p>
-      <w:pPr>
-        <w:autoSpaceDE w:val="0"/>
-        <w:autoSpaceDN w:val="0"/>
-        <w:adjustRightInd w:val="0"/>
-        <w:ind w:firstLine="1134"/>
-        <w:jc w:val="both"/>
-        <w:rPr>
-          <w:lang w:val="es-MX"/>
-        </w:rPr>
-      </w:pPr>
-      <w:r>
-        <w:rPr>
-          <w:lang w:val="es-MX"/>
-        </w:rPr>
-        <w:t>Es una Tasa porcentual con relación al monto del capital, en la proporción temporal.</w:t>
-      </w:r>
-    </w:p>
-    <w:p>
-      <w:pPr>
-        <w:autoSpaceDE w:val="0"/>
-        <w:autoSpaceDN w:val="0"/>
-        <w:adjustRightInd w:val="0"/>
-        <w:ind w:firstLine="1134"/>
-        <w:jc w:val="both"/>
-        <w:rPr>
-          <w:lang w:val="es-MX"/>
-        </w:rPr>
-      </w:pPr>
-      <w:r>
-        <w:rPr>
-          <w:lang w:val="es-MX"/>
-        </w:rPr>
-        <w:t xml:space="preserve">Su origen Art 790: Es una Imposición al deudor para cumplir una obligación y para escarmentarlo en caso de que no ajuste su conducta a lo debido, se proyecta como una pena o sanción: resarcir la mora y además castigar el incumplimiento. </w:t>
-      </w:r>
-    </w:p>
-    <w:p>
-      <w:pPr>
-        <w:autoSpaceDE w:val="0"/>
-        <w:autoSpaceDN w:val="0"/>
-        <w:adjustRightInd w:val="0"/>
-        <w:ind w:firstLine="1134"/>
-        <w:jc w:val="both"/>
-        <w:rPr>
-          <w:lang w:val="es-MX"/>
-        </w:rPr>
-      </w:pPr>
-      <w:r>
-        <w:rPr>
-          <w:lang w:val="es-MX"/>
-        </w:rPr>
-        <w:t xml:space="preserve">Los intereses punitorios no se limitan a tener una función resarcitoria del incumplimiento de la obligación de dar dinero, sino que además lo castiga. </w:t>
-      </w:r>
-      <w:r>
-        <w:rPr>
-          <w:i/>
-          <w:lang w:val="es-MX"/>
-        </w:rPr>
-        <w:t>Necesariamente, tal circunstancia debe traducirse en una tasa superior, en comparación con el moratorio</w:t>
-      </w:r>
-      <w:r>
-        <w:rPr>
-          <w:lang w:val="es-MX"/>
-        </w:rPr>
-        <w:t>, por lo que fijar tasas sustancialmente menores, importaría un aliciente para el no cumplimiento de las deudas, y fundamentalmente, trasformara a los tribunales en una fuente barata de financiamiento para los deudores morosos.</w:t>
-      </w:r>
-    </w:p>
-    <w:p>
-      <w:pPr>
-        <w:autoSpaceDE w:val="0"/>
-        <w:autoSpaceDN w:val="0"/>
-        <w:adjustRightInd w:val="0"/>
-        <w:ind w:firstLine="1134"/>
-        <w:jc w:val="both"/>
-        <w:rPr>
-          <w:lang w:val="es-MX"/>
-        </w:rPr>
-      </w:pPr>
-      <w:r>
-        <w:rPr>
-          <w:bCs/>
-          <w:lang w:val="es-MX"/>
-        </w:rPr>
-        <w:t xml:space="preserve">Solicito expresamente se expida </w:t>
-      </w:r>
-      <w:r>
-        <w:rPr>
-          <w:b/>
-          <w:lang w:val="es-MX"/>
-        </w:rPr>
-        <w:t>desde cuando</w:t>
-      </w:r>
-      <w:r>
-        <w:rPr>
-          <w:bCs/>
-          <w:lang w:val="es-MX"/>
-        </w:rPr>
-        <w:t xml:space="preserve"> se aplican </w:t>
-      </w:r>
-      <w:r>
-        <w:rPr>
-          <w:bCs/>
-          <w:i/>
-          <w:lang w:val="es-MX"/>
-        </w:rPr>
-        <w:t>dado que pueden considerarse diversas fechas según desde donde VS considere que el deudor incumple:</w:t>
-      </w:r>
-    </w:p>
-    <w:p>
-      <w:pPr>
-        <w:numPr>
-          <w:ilvl w:val="0"/>
-          <w:numId w:val="39"/>
-        </w:numPr>
-        <w:autoSpaceDE w:val="0"/>
-        <w:autoSpaceDN w:val="0"/>
-        <w:adjustRightInd w:val="0"/>
-        <w:jc w:val="both"/>
-        <w:rPr>
-          <w:lang w:val="es-MX"/>
-        </w:rPr>
-      </w:pPr>
-      <w:r>
-        <w:rPr>
-          <w:lang w:val="es-MX"/>
-        </w:rPr>
-        <w:t>Fecha de sentencia del Juez.</w:t>
-      </w:r>
-    </w:p>
-    <w:p>
-      <w:pPr>
-        <w:numPr>
-          <w:ilvl w:val="0"/>
-          <w:numId w:val="39"/>
-        </w:numPr>
-        <w:autoSpaceDE w:val="0"/>
-        <w:autoSpaceDN w:val="0"/>
-        <w:adjustRightInd w:val="0"/>
-        <w:jc w:val="both"/>
-        <w:rPr>
-          <w:lang w:val="es-MX"/>
-        </w:rPr>
-      </w:pPr>
-      <w:r>
-        <w:rPr>
-          <w:lang w:val="es-MX"/>
-        </w:rPr>
-        <w:t>Fecha de cierre de la liquidación.</w:t>
-      </w:r>
-    </w:p>
-    <w:p>
-      <w:pPr>
-        <w:numPr>
-          <w:ilvl w:val="0"/>
-          <w:numId w:val="39"/>
-        </w:numPr>
-        <w:autoSpaceDE w:val="0"/>
-        <w:autoSpaceDN w:val="0"/>
-        <w:adjustRightInd w:val="0"/>
-        <w:jc w:val="both"/>
-        <w:rPr>
-          <w:lang w:val="es-MX"/>
-        </w:rPr>
-      </w:pPr>
-      <w:r>
-        <w:rPr>
-          <w:lang w:val="es-MX"/>
-        </w:rPr>
-        <w:t>Desde la fecha de vencimiento de la sentencia ejecutoria.</w:t>
-      </w:r>
-    </w:p>
-    <w:p>
-      <w:pPr>
-        <w:numPr>
-          <w:ilvl w:val="0"/>
-          <w:numId w:val="39"/>
-        </w:numPr>
-        <w:autoSpaceDE w:val="0"/>
-        <w:autoSpaceDN w:val="0"/>
-        <w:adjustRightInd w:val="0"/>
-        <w:jc w:val="both"/>
-        <w:rPr>
-          <w:lang w:val="es-MX"/>
-        </w:rPr>
-      </w:pPr>
-      <w:r>
-        <w:rPr>
-          <w:lang w:val="es-MX"/>
-        </w:rPr>
-        <w:t>Al considerar las mismas consideramos que el Juez debe ser quien estipula la fecha de aplicación de los intereses sancionatorios.</w:t>
-      </w:r>
-    </w:p>
-    <w:p>
-      <w:pPr>
-        <w:autoSpaceDE w:val="0"/>
-        <w:autoSpaceDN w:val="0"/>
-        <w:adjustRightInd w:val="0"/>
-        <w:ind w:firstLine="1134"/>
-        <w:jc w:val="both"/>
-        <w:rPr>
-          <w:lang w:val="es-MX"/>
-        </w:rPr>
-      </w:pPr>
-    </w:p>
-    <w:p>
-      <w:pPr>
-        <w:numPr>
-          <w:ilvl w:val="0"/>
-          <w:numId w:val="40"/>
-        </w:numPr>
-        <w:autoSpaceDE w:val="0"/>
-        <w:autoSpaceDN w:val="0"/>
-        <w:adjustRightInd w:val="0"/>
-        <w:ind w:firstLine="840"/>
-        <w:jc w:val="both"/>
-        <w:rPr>
-          <w:lang w:val="es-MX"/>
-        </w:rPr>
-      </w:pPr>
-      <w:r>
-        <w:rPr>
-          <w:b/>
-          <w:lang w:val="es-MX"/>
-        </w:rPr>
-        <w:t>Respecto de la tasa de intereses</w:t>
-      </w:r>
-      <w:r>
-        <w:rPr>
-          <w:bCs/>
-          <w:lang w:val="es-MX"/>
-        </w:rPr>
-        <w:t xml:space="preserve"> la misma debe ser </w:t>
-      </w:r>
-      <w:r>
-        <w:rPr>
-          <w:lang w:val="es-MX"/>
-        </w:rPr>
-        <w:t xml:space="preserve">más que un mero intereses moratorios por cuanto el Art 794 dice </w:t>
-      </w:r>
-      <w:r>
-        <w:rPr>
-          <w:lang w:val="es-MX"/>
-        </w:rPr>
-        <w:t>que,</w:t>
-      </w:r>
-      <w:r>
-        <w:rPr>
-          <w:lang w:val="es-MX"/>
-        </w:rPr>
-        <w:t xml:space="preserve"> para pedir una pena, el acreedor no está obligado a probar que ha sufrido prejuicio, ni el deudor puede eximirse de satisfacerla, acreditando que el acreedor no sufrió perjuicio alguno, lo cual no implica, hacer una aplicación desmedida que se pueda considerar como usura. </w:t>
-      </w:r>
-    </w:p>
-    <w:p>
-      <w:pPr>
-        <w:autoSpaceDE w:val="0"/>
-        <w:autoSpaceDN w:val="0"/>
-        <w:adjustRightInd w:val="0"/>
-        <w:ind w:firstLine="840"/>
-        <w:jc w:val="both"/>
-        <w:rPr>
-          <w:lang w:val="es-MX"/>
-        </w:rPr>
-      </w:pPr>
-      <w:r>
-        <w:rPr>
-          <w:lang w:val="es-MX"/>
-        </w:rPr>
-        <w:t>Considero que no debe aplicarse la tasa pasiva del banco de la nación comunicado 14290 porque tiene capitalización encubierta.</w:t>
-      </w:r>
-    </w:p>
-    <w:p>
-      <w:pPr>
-        <w:autoSpaceDE w:val="0"/>
-        <w:autoSpaceDN w:val="0"/>
-        <w:adjustRightInd w:val="0"/>
-        <w:spacing w:line="276" w:lineRule="auto"/>
-        <w:ind w:firstLine="840"/>
-        <w:jc w:val="both"/>
-        <w:rPr>
-          <w:lang w:val="es-MX"/>
-        </w:rPr>
-      </w:pPr>
-      <w:r>
-        <w:rPr>
-          <w:lang w:val="es-MX"/>
-        </w:rPr>
-        <w:t>Con respecto a la aplicación de la tasa que puede aplicarse al deudor contumaz pueden ser</w:t>
-      </w:r>
-      <w:r>
-        <w:rPr>
-          <w:lang w:val="es-MX"/>
-        </w:rPr>
-        <w:t xml:space="preserve"> </w:t>
-      </w:r>
-      <w:r>
-        <w:rPr>
-          <w:lang w:val="es-MX"/>
-        </w:rPr>
-        <w:t xml:space="preserve">Tasa Pasiva del Banco de la Nación Argentina </w:t>
-      </w:r>
-      <w:r>
-        <w:rPr>
-          <w:lang w:val="es-MX"/>
-        </w:rPr>
-        <w:t xml:space="preserve">, la tasa que se usa para plazo fijo o la tasa de financiamiento de las tarjetas de crédito o de </w:t>
-      </w:r>
-    </w:p>
-    <w:p>
-      <w:pPr>
-        <w:autoSpaceDE w:val="0"/>
-        <w:autoSpaceDN w:val="0"/>
-        <w:adjustRightInd w:val="0"/>
-        <w:spacing w:line="276" w:lineRule="auto"/>
-        <w:rPr>
-          <w:lang w:val="es-MX"/>
-        </w:rPr>
-      </w:pPr>
-      <w:r>
-        <w:rPr>
-          <w:lang w:val="es-MX"/>
-        </w:rPr>
-        <w:t>préstamos personales en Banco Nación</w:t>
-      </w:r>
-      <w:r>
-        <w:rPr>
-          <w:lang w:val="es-MX"/>
-        </w:rPr>
-        <w:t xml:space="preserve">. </w:t>
-      </w:r>
-    </w:p>
-    <w:p>
-      <w:pPr>
-        <w:autoSpaceDE w:val="0"/>
-        <w:autoSpaceDN w:val="0"/>
-        <w:adjustRightInd w:val="0"/>
-        <w:ind w:firstLine="1134"/>
-        <w:jc w:val="both"/>
-        <w:rPr>
-          <w:lang w:val="es-AR"/>
-        </w:rPr>
-      </w:pPr>
-      <w:r>
-        <w:rPr>
-          <w:lang w:val="es-AR"/>
-        </w:rPr>
-        <w:t xml:space="preserve">Hago reserva de ampliar la presente liquidación cuando VS fije la tasa, y el modo de liquidar los intereses sancionatorios.</w:t>
-      </w:r>
-      <w:r>
-        <w:rPr>
-          <w:lang w:val="es-AR"/>
-        </w:rPr>
         <w:t xml:space="preserve"> </w:t>
       </w:r>
     </w:p>

</xml_diff>

<commit_message>
se hizo mas bonito el grafico
</commit_message>
<xml_diff>
--- a/datos/escritos_liquidacion/liquidacion_final.docx
+++ b/datos/escritos_liquidacion/liquidacion_final.docx
@@ -306,6 +306,22 @@
         <w:jc w:val="both"/>
       </w:pPr>
       <w:r>
+        <w:t xml:space="preserve">Dejo planteada la inconstitucionalidad de la  ley 27.609 .</w:t>
+      </w:r>
+    </w:p>
+    <w:p>
+      <w:pPr>
+        <w:numPr>
+          <w:ilvl w:val="0"/>
+          <w:numId w:val="18"/>
+        </w:numPr>
+        <w:autoSpaceDE w:val="0"/>
+        <w:autoSpaceDN w:val="0"/>
+        <w:adjustRightInd w:val="0"/>
+        <w:spacing w:line="276" w:lineRule="auto"/>
+        <w:jc w:val="both"/>
+      </w:pPr>
+      <w:r>
         <w:t xml:space="preserve">Solicito regule los honorarios profesionales por la labor desarrollada en esta etapa de la ejecución. </w:t>
       </w:r>
     </w:p>
@@ -534,19 +550,6 @@
         <w:jc w:val="both"/>
       </w:pPr>
       <w:r>
-        <w:t xml:space="preserve">Sentencia de 2 da instancia,  Sala II, de fecha: 25/07/2003</w:t>
-      </w:r>
-    </w:p>
-    <w:p>
-      <w:pPr>
-        <w:autoSpaceDE w:val="0"/>
-        <w:autoSpaceDN w:val="0"/>
-        <w:adjustRightInd w:val="0"/>
-        <w:spacing w:line="276" w:lineRule="auto"/>
-        <w:ind w:left="1134"/>
-        <w:jc w:val="both"/>
-      </w:pPr>
-      <w:r>
         <w:t xml:space="preserve">Aprobación de liquidación al 25/07/2003.</w:t>
       </w:r>
     </w:p>
@@ -951,22 +954,6 @@
       </w:r>
       <w:r>
         <w:t xml:space="preserve"/>
-      </w:r>
-    </w:p>
-    <w:p>
-      <w:pPr>
-        <w:autoSpaceDE w:val="0"/>
-        <w:autoSpaceDN w:val="0"/>
-        <w:adjustRightInd w:val="0"/>
-        <w:spacing w:line="276" w:lineRule="auto"/>
-        <w:jc w:val="both"/>
-      </w:pPr>
-      <w:r>
-        <w:rPr>
-          <w:b/>
-          <w:bCs/>
-        </w:rPr>
-        <w:t xml:space="preserve">Opción 1 </w:t>
       </w:r>
     </w:p>
     <w:p>
@@ -1143,212 +1130,28 @@
         <w:adjustRightInd w:val="0"/>
         <w:spacing w:line="276" w:lineRule="auto"/>
         <w:jc w:val="both"/>
-        <w:rPr>
-          <w:b/>
-          <w:bCs/>
-        </w:rPr>
-      </w:pPr>
-      <w:r>
-        <w:rPr>
-          <w:b/>
-          <w:bCs/>
-        </w:rPr>
-        <w:t>Opción 2</w:t>
-      </w:r>
-    </w:p>
-    <w:p>
-      <w:pPr>
-        <w:numPr>
-          <w:ilvl w:val="0"/>
-          <w:numId w:val="24"/>
-        </w:numPr>
-        <w:autoSpaceDE w:val="0"/>
-        <w:autoSpaceDN w:val="0"/>
-        <w:adjustRightInd w:val="0"/>
-        <w:spacing w:line="276" w:lineRule="auto"/>
-        <w:ind w:left="0" w:firstLine="1058"/>
-        <w:jc w:val="both"/>
-        <w:rPr>
-          <w:lang w:val="es-AR"/>
-        </w:rPr>
-      </w:pPr>
-      <w:r>
-        <w:rPr>
-          <w:b/>
-          <w:bCs/>
-        </w:rPr>
-        <w:t xml:space="preserve">Movilidad: </w:t>
-      </w:r>
-      <w:r>
-        <w:t xml:space="preserve">Segunda Moviliddad</w:t>
-      </w:r>
-    </w:p>
-    <w:p>
-      <w:pPr>
-        <w:numPr>
-          <w:ilvl w:val="0"/>
-          <w:numId w:val="24"/>
-        </w:numPr>
-        <w:autoSpaceDE w:val="0"/>
-        <w:autoSpaceDN w:val="0"/>
-        <w:adjustRightInd w:val="0"/>
-        <w:spacing w:line="276" w:lineRule="auto"/>
-        <w:ind w:left="0" w:firstLine="1058"/>
-        <w:jc w:val="both"/>
-      </w:pPr>
-      <w:r>
-        <w:rPr>
-          <w:b/>
-          <w:bCs/>
-        </w:rPr>
-        <w:t xml:space="preserve">Haber de Alta Reclamado</w:t>
-      </w:r>
-      <w:r>
-        <w:t xml:space="preserve"> al 25/07/2003</w:t>
-      </w:r>
-      <w:r>
-        <w:rPr>
-          <w:b/>
-          <w:bCs/>
-        </w:rPr>
+      </w:pPr>
+      <w:r>
         <w:t xml:space="preserve"> </w:t>
       </w:r>
       <w:r>
-        <w:t xml:space="preserve">asciende a $1.000.000,12.</w:t>
-      </w:r>
-      <w:r>
-        <w:t xml:space="preserve"> </w:t>
-      </w:r>
-      <w:r>
-        <w:t xml:space="preserve"/>
-      </w:r>
-    </w:p>
-    <w:p>
-      <w:pPr>
-        <w:numPr>
-          <w:ilvl w:val="0"/>
-          <w:numId w:val="24"/>
-        </w:numPr>
-        <w:autoSpaceDE w:val="0"/>
-        <w:autoSpaceDN w:val="0"/>
-        <w:adjustRightInd w:val="0"/>
-        <w:spacing w:line="276" w:lineRule="auto"/>
-        <w:ind w:left="0" w:firstLine="1058"/>
-        <w:jc w:val="both"/>
-      </w:pPr>
-      <w:r>
-        <w:rPr>
-          <w:b/>
-          <w:bCs/>
-        </w:rPr>
-        <w:t xml:space="preserve">Retroactivo</w:t>
-      </w:r>
-      <w:r>
-        <w:t xml:space="preserve"> exigible al 25/07/2003 determinado por el periodo 25/07/2003</w:t>
-      </w:r>
-      <w:r>
-        <w:rPr>
-          <w:b/>
-          <w:bCs/>
-        </w:rPr>
-        <w:t xml:space="preserve"> </w:t>
-      </w:r>
-      <w:r>
-        <w:t xml:space="preserve">al 25/07/2003 en concepto de Capital resulta en $656 concepto de Intereses a $ 566565.</w:t>
-      </w:r>
-    </w:p>
-    <w:p>
-      <w:pPr>
-        <w:autoSpaceDE w:val="0"/>
-        <w:autoSpaceDN w:val="0"/>
-        <w:adjustRightInd w:val="0"/>
-        <w:spacing w:line="276" w:lineRule="auto"/>
-        <w:jc w:val="both"/>
-        <w:rPr>
-          <w:b/>
-          <w:bCs/>
-        </w:rPr>
-      </w:pPr>
-    </w:p>
-    <w:p>
-      <w:pPr>
-        <w:pBdr>
-          <w:top w:val="single" w:sz="36" w:space="1" w:color="auto"/>
-          <w:left w:val="single" w:sz="36" w:space="4" w:color="auto"/>
-          <w:bottom w:val="single" w:sz="36" w:space="1" w:color="auto"/>
-          <w:right w:val="single" w:sz="36" w:space="4" w:color="auto"/>
-          <w:between w:val="single" w:sz="36" w:space="1" w:color="auto"/>
-          <w:bar w:val="single" w:sz="36" w:color="auto"/>
-        </w:pBdr>
-        <w:autoSpaceDE w:val="0"/>
-        <w:autoSpaceDN w:val="0"/>
-        <w:adjustRightInd w:val="0"/>
-        <w:spacing w:line="276" w:lineRule="auto"/>
-        <w:jc w:val="center"/>
-        <w:rPr>
-          <w:b/>
-          <w:color w:val="000000"/>
-        </w:rPr>
-      </w:pPr>
-      <w:r>
-        <w:rPr>
-          <w:b/>
-        </w:rPr>
-        <w:t>M</w:t>
-      </w:r>
-      <w:r>
-        <w:rPr>
-          <w:b/>
-          <w:color w:val="000000"/>
-        </w:rPr>
-        <w:t>onto adeudado por diferencias no abonadas de $</w:t>
-      </w:r>
-      <w:r>
-        <w:t xml:space="preserve"> </w:t>
-      </w:r>
-      <w:r>
-        <w:rPr>
-          <w:b/>
-          <w:bCs/>
-        </w:rPr>
-        <w:t xml:space="preserve">56556</w:t>
-      </w:r>
-    </w:p>
-    <w:p>
-      <w:pPr>
-        <w:autoSpaceDE w:val="0"/>
-        <w:autoSpaceDN w:val="0"/>
-        <w:adjustRightInd w:val="0"/>
-        <w:spacing w:line="276" w:lineRule="auto"/>
-        <w:jc w:val="both"/>
-      </w:pPr>
-      <w:r>
-        <w:t xml:space="preserve"/>
-      </w:r>
-    </w:p>
-    <w:p>
-      <w:pPr>
-        <w:autoSpaceDE w:val="0"/>
-        <w:autoSpaceDN w:val="0"/>
-        <w:adjustRightInd w:val="0"/>
-        <w:spacing w:line="276" w:lineRule="auto"/>
-        <w:jc w:val="both"/>
-      </w:pPr>
-      <w:r>
-        <w:t xml:space="preserve"/>
-      </w:r>
-    </w:p>
-    <w:p>
-      <w:pPr>
-        <w:autoSpaceDE w:val="0"/>
-        <w:autoSpaceDN w:val="0"/>
-        <w:adjustRightInd w:val="0"/>
-        <w:spacing w:line="276" w:lineRule="auto"/>
-        <w:jc w:val="both"/>
         <w:rPr>
           <w:bCs/>
           <w:color w:val="000000"/>
           <w:u w:val="single"/>
+        </w:rPr>
+        <w:t xml:space="preserve"> </w:t>
+      </w:r>
+    </w:p>
+    <w:p>
+      <w:pPr>
+        <w:autoSpaceDE w:val="0"/>
+        <w:autoSpaceDN w:val="0"/>
+        <w:adjustRightInd w:val="0"/>
+        <w:spacing w:line="276" w:lineRule="auto"/>
+        <w:jc w:val="both"/>
+        <w:rPr>
+          <w:color w:val="000000"/>
         </w:rPr>
       </w:pPr>
       <w:r>
@@ -1365,62 +1168,44 @@
           <w:color w:val="000000"/>
           <w:u w:val="single"/>
         </w:rPr>
-        <w:t xml:space="preserve"> una </w:t>
+        <w:t xml:space="preserve"> una segunda liquidación</w:t>
       </w:r>
       <w:r>
         <w:rPr>
           <w:b/>
           <w:color w:val="000000"/>
-          <w:u w:val="single"/>
-        </w:rPr>
-        <w:t>tercera y cuarta</w:t>
-      </w:r>
-      <w:r>
-        <w:rPr>
-          <w:b/>
+        </w:rPr>
+        <w:t xml:space="preserve">, </w:t>
+      </w:r>
+      <w:r>
+        <w:rPr>
           <w:color w:val="000000"/>
-          <w:u w:val="single"/>
-        </w:rPr>
-        <w:t xml:space="preserve"> liquidación</w:t>
-      </w:r>
-      <w:r>
-        <w:rPr>
-          <w:b/>
+        </w:rPr>
+        <w:t>a</w:t>
+      </w:r>
+      <w:r>
+        <w:rPr>
           <w:color w:val="000000"/>
         </w:rPr>
-        <w:t xml:space="preserve">, </w:t>
+        <w:t>plicando los siguiente</w:t>
       </w:r>
       <w:r>
         <w:rPr>
           <w:color w:val="000000"/>
         </w:rPr>
-        <w:t>aplicando los siguiente</w:t>
+        <w:t xml:space="preserve">s</w:t>
       </w:r>
       <w:r>
         <w:rPr>
           <w:color w:val="000000"/>
         </w:rPr>
-        <w:t xml:space="preserve">s</w:t>
+        <w:t xml:space="preserve"> guarismo</w:t>
       </w:r>
       <w:r>
         <w:rPr>
           <w:color w:val="000000"/>
         </w:rPr>
-        <w:t xml:space="preserve"> guarismo</w:t>
-      </w:r>
-      <w:r>
-        <w:rPr>
-          <w:color w:val="000000"/>
-        </w:rPr>
         <w:t xml:space="preserve">s:  </w:t>
-      </w:r>
-      <w:r>
-        <w:rPr>
-          <w:bCs/>
-          <w:color w:val="000000"/>
-          <w:u w:val="single"/>
-        </w:rPr>
-        <w:t xml:space="preserve"> </w:t>
       </w:r>
       <w:r>
         <w:rPr>
@@ -1728,7 +1513,7 @@
         <w:drawing>
           <wp:inline xmlns:a="http://schemas.openxmlformats.org/drawingml/2006/main" xmlns:pic="http://schemas.openxmlformats.org/drawingml/2006/picture">
             <wp:extent cx="4572000" cy="3429000"/>
-            <wp:docPr id="1" name="Picture 1"/>
+            <wp:docPr id="1003" name="Picture 1003"/>
             <wp:cNvGraphicFramePr>
               <a:graphicFrameLocks noChangeAspect="1"/>
             </wp:cNvGraphicFramePr>
@@ -1736,7 +1521,7 @@
               <a:graphicData uri="http://schemas.openxmlformats.org/drawingml/2006/picture">
                 <pic:pic>
                   <pic:nvPicPr>
-                    <pic:cNvPr id="0" name="tmpc_nd72_7.png"/>
+                    <pic:cNvPr id="0" name="tmpc38g1f29.png"/>
                     <pic:cNvPicPr/>
                   </pic:nvPicPr>
                   <pic:blipFill>
@@ -1776,336 +1561,440 @@
         <w:jc w:val="both"/>
       </w:pPr>
       <w:r>
-        <w:t xml:space="preserve"/>
-      </w:r>
+        <w:t xml:space="preserve"> </w:t>
+      </w:r>
+      <w:r>
+        <w:rPr>
+          <w:bCs/>
+          <w:color w:val="000000"/>
+          <w:u w:val="single"/>
+        </w:rPr>
+        <w:t xml:space="preserve"> </w:t>
+      </w:r>
+    </w:p>
+    <w:p>
+      <w:pPr>
+        <w:autoSpaceDE w:val="0"/>
+        <w:autoSpaceDN w:val="0"/>
+        <w:adjustRightInd w:val="0"/>
+        <w:ind w:firstLine="1134"/>
+        <w:jc w:val="both"/>
+        <w:rPr>
+          <w:bCs/>
+          <w:color w:val="000000"/>
+          <w:u w:val="single"/>
+        </w:rPr>
+      </w:pPr>
+      <w:r>
+        <w:rPr>
+          <w:color w:val="000000"/>
+        </w:rPr>
+        <w:t>Como se puede apreciar al aplicar índices de movilidad distintos, o</w:t>
+      </w:r>
+      <w:r>
+        <w:rPr>
+          <w:color w:val="000000"/>
+        </w:rPr>
+        <w:t xml:space="preserve">btenemos una diferencia de un 23.74</w:t>
+      </w:r>
+      <w:r>
+        <w:rPr>
+          <w:color w:val="000000"/>
+        </w:rPr>
+        <w:t xml:space="preserve">% </w:t>
+      </w:r>
+      <w:r>
+        <w:rPr>
+          <w:color w:val="000000"/>
+        </w:rPr>
+        <w:t xml:space="preserve">entre un haber y el otro, por lo expuesto solicitamos a considerar aprobar los guarismos que resulten de un beneficio mayor para mi mandante, con el fin de obtener un monto de jubilación en donde el mismo sea más acorde en caso de haber seguido en actividad. </w:t>
+      </w:r>
+      <w:r>
+        <w:rPr>
+          <w:bCs/>
+          <w:color w:val="000000"/>
+          <w:u w:val="single"/>
+        </w:rPr>
+        <w:t xml:space="preserve"> </w:t>
+      </w:r>
+      <w:r>
+        <w:rPr>
+          <w:color w:val="000000"/>
+        </w:rPr>
+        <w:t xml:space="preserve"> </w:t>
+      </w:r>
+    </w:p>
+    <w:p>
+      <w:pPr>
+        <w:autoSpaceDE w:val="0"/>
+        <w:autoSpaceDN w:val="0"/>
+        <w:adjustRightInd w:val="0"/>
+        <w:ind w:firstLine="1134"/>
+        <w:jc w:val="both"/>
+        <w:rPr>
+          <w:color w:val="000000"/>
+        </w:rPr>
+      </w:pPr>
     </w:p>
     <w:p>
       <w:pPr>
         <w:numPr>
           <w:ilvl w:val="0"/>
-          <w:numId w:val="24"/>
+          <w:numId w:val="16"/>
         </w:numPr>
         <w:autoSpaceDE w:val="0"/>
         <w:autoSpaceDN w:val="0"/>
         <w:adjustRightInd w:val="0"/>
-        <w:ind w:left="0" w:firstLine="1058"/>
-        <w:jc w:val="both"/>
-        <w:rPr>
-          <w:lang w:val="es-AR"/>
-        </w:rPr>
-      </w:pPr>
-      <w:r>
+        <w:spacing w:line="276" w:lineRule="auto"/>
+        <w:ind w:left="1854"/>
+        <w:jc w:val="both"/>
         <w:rPr>
           <w:b/>
           <w:bCs/>
         </w:rPr>
-        <w:t>Movilidad</w:t>
-      </w:r>
-      <w:r>
-        <w:t xml:space="preserve">: se aplica Sefgunda movilidad</w:t>
-      </w:r>
-    </w:p>
-    <w:p>
-      <w:pPr>
-        <w:numPr>
-          <w:ilvl w:val="0"/>
-          <w:numId w:val="24"/>
-        </w:numPr>
-        <w:autoSpaceDE w:val="0"/>
-        <w:autoSpaceDN w:val="0"/>
-        <w:adjustRightInd w:val="0"/>
-        <w:ind w:left="0" w:firstLine="1058"/>
-        <w:jc w:val="both"/>
-        <w:rPr>
-          <w:lang w:val="es-AR"/>
-        </w:rPr>
       </w:pPr>
       <w:r>
         <w:rPr>
           <w:b/>
           <w:bCs/>
         </w:rPr>
-        <w:t>Retroactivo</w:t>
-      </w:r>
-      <w:r>
-        <w:t xml:space="preserve"> exigible al </w:t>
-      </w:r>
-      <w:r>
-        <w:t xml:space="preserve">25/07/2003 </w:t>
-      </w:r>
-      <w:r>
-        <w:t xml:space="preserve">determinado </w:t>
-      </w:r>
-      <w:r>
-        <w:t xml:space="preserve">con estos índices de movilidad </w:t>
-      </w:r>
-      <w:r>
-        <w:t>por el periodo</w:t>
-      </w:r>
-      <w:r>
+        <w:t>DE LA INCONSITUCIONALIDAD DE LA LEY 27.609</w:t>
+      </w:r>
+    </w:p>
+    <w:p>
+      <w:pPr>
+        <w:spacing w:after="200"/>
+        <w:ind w:firstLine="1134"/>
+        <w:contextualSpacing/>
+        <w:jc w:val="both"/>
+        <w:rPr>
+          <w:lang w:eastAsia="es-MX"/>
+        </w:rPr>
+      </w:pPr>
+      <w:r>
+        <w:rPr>
+          <w:rFonts w:eastAsia="Calibri"/>
+        </w:rPr>
+        <w:t>La ley 27.609 ha demostrado ser insuficiente para mantener el poder adquisitivo del haber de mi mandante</w:t>
+      </w:r>
+      <w:r>
+        <w:rPr>
+          <w:rFonts w:eastAsia="Calibri"/>
+          <w:b/>
+          <w:bCs/>
+        </w:rPr>
         <w:t xml:space="preserve"> </w:t>
       </w:r>
       <w:r>
-        <w:t xml:space="preserve">25/07/2003</w:t>
-      </w:r>
-      <w:r>
+        <w:rPr>
+          <w:rFonts w:eastAsia="Calibri"/>
+        </w:rPr>
+        <w:t>en el tiempo, lo cual afecta derechos y garantías contemplados en la Constitución Nacional como son la garantía de integralidad (art. 14 bis</w:t>
+      </w:r>
+      <w:r>
+        <w:rPr>
+          <w:rFonts w:eastAsia="Calibri"/>
+        </w:rPr>
+        <w:t>)</w:t>
+      </w:r>
+      <w:r>
+        <w:rPr>
+          <w:rFonts w:eastAsia="Calibri"/>
+        </w:rPr>
+        <w:t>, el derecho de propiedad (art 17 CN), el derecho al desarrollo humano (art 75 inc. 22), y los derechos que emanan de los tratados internacionales (art 75 inc23), pero sobre todo afecta el derecho a la vida y a una vejez digna.</w:t>
+      </w:r>
+    </w:p>
+    <w:p>
+      <w:pPr>
+        <w:spacing w:after="200"/>
+        <w:ind w:firstLine="1134"/>
+        <w:contextualSpacing/>
+        <w:jc w:val="both"/>
+        <w:rPr>
+          <w:rFonts w:eastAsia="Calibri"/>
+          <w:lang w:eastAsia="es-MX"/>
+        </w:rPr>
+      </w:pPr>
+      <w:r>
+        <w:rPr>
+          <w:rFonts w:eastAsia="Calibri"/>
+          <w:lang w:eastAsia="es-MX"/>
+        </w:rPr>
+        <w:t xml:space="preserve">La ley ya no está vigente, hubo un </w:t>
+      </w:r>
+      <w:r>
+        <w:rPr>
+          <w:rFonts w:eastAsia="Calibri"/>
+          <w:lang w:eastAsia="es-MX"/>
+        </w:rPr>
+        <w:t>reconocimiento</w:t>
+      </w:r>
+      <w:r>
+        <w:rPr>
+          <w:rFonts w:eastAsia="Calibri"/>
+          <w:lang w:eastAsia="es-MX"/>
+        </w:rPr>
+        <w:t xml:space="preserve"> expreso</w:t>
+      </w:r>
+      <w:r>
+        <w:rPr>
+          <w:rFonts w:eastAsia="Calibri"/>
+          <w:lang w:eastAsia="es-MX"/>
+        </w:rPr>
+        <w:t xml:space="preserve"> efectuado por el decreto 274/24</w:t>
+      </w:r>
+      <w:r>
+        <w:rPr>
+          <w:rFonts w:eastAsia="Calibri"/>
+          <w:lang w:eastAsia="es-MX"/>
+        </w:rPr>
+        <w:t xml:space="preserve"> de la afectación la ley 27.609 en los beneficios de los adultos mayores, reconociendo que fue desastrosa y que los haberes sufrieron una notoria pérdida del poder adquisitivo. Ahora es necesario reparar el daño </w:t>
+      </w:r>
+    </w:p>
+    <w:p>
+      <w:pPr>
+        <w:spacing w:after="200"/>
+        <w:ind w:firstLine="1134"/>
+        <w:contextualSpacing/>
+        <w:jc w:val="both"/>
+        <w:rPr>
+          <w:rFonts w:eastAsia="Calibri"/>
+          <w:lang w:eastAsia="es-MX"/>
+        </w:rPr>
+      </w:pPr>
+      <w:r>
+        <w:rPr>
+          <w:rFonts w:eastAsia="Calibri"/>
+          <w:lang w:eastAsia="es-MX"/>
+        </w:rPr>
+        <w:t>Los fallos</w:t>
+      </w:r>
+      <w:r>
+        <w:rPr>
+          <w:rFonts w:eastAsia="Calibri"/>
+          <w:lang w:eastAsia="es-MX"/>
+        </w:rPr>
+        <w:t xml:space="preserve"> de la Sala 2</w:t>
+      </w:r>
+      <w:r>
+        <w:rPr>
+          <w:rFonts w:eastAsia="Calibri"/>
+          <w:lang w:eastAsia="es-MX"/>
+        </w:rPr>
         <w:t xml:space="preserve"> </w:t>
       </w:r>
       <w:r>
-        <w:t xml:space="preserve">al </w:t>
-      </w:r>
-      <w:r>
-        <w:t xml:space="preserve">25/07/2003</w:t>
-      </w:r>
-      <w:r>
-        <w:t xml:space="preserve"> en concepto de Capital resulta en $</w:t>
-      </w:r>
-      <w:r>
-        <w:t xml:space="preserve"> 45654 </w:t>
-      </w:r>
-      <w:r>
-        <w:t xml:space="preserve">concepto de Intereses a $</w:t>
-      </w:r>
-      <w:r>
-        <w:t xml:space="preserve"> 645654 totalizando una deuda dotal de $645654.</w:t>
-      </w:r>
-      <w:r>
+        <w:rPr>
+          <w:rFonts w:eastAsia="Calibri"/>
+          <w:lang w:eastAsia="es-MX"/>
+        </w:rPr>
+        <w:t>“</w:t>
+      </w:r>
+      <w:r>
+        <w:rPr>
+          <w:rFonts w:eastAsia="Calibri"/>
+          <w:lang w:eastAsia="es-MX"/>
+        </w:rPr>
+        <w:t>Márquez</w:t>
+      </w:r>
+      <w:r>
+        <w:rPr>
+          <w:rFonts w:eastAsia="Calibri"/>
+          <w:lang w:eastAsia="es-MX"/>
+        </w:rPr>
+        <w:t>” y “Cendan”</w:t>
+      </w:r>
+      <w:r>
+        <w:rPr>
+          <w:rFonts w:eastAsia="Calibri"/>
+          <w:lang w:eastAsia="es-MX"/>
+        </w:rPr>
+        <w:t xml:space="preserve"> y </w:t>
+      </w:r>
+      <w:r>
+        <w:rPr>
+          <w:rFonts w:eastAsia="Calibri"/>
+          <w:lang w:eastAsia="es-MX"/>
+        </w:rPr>
+        <w:t>de la Sala 1, “</w:t>
+      </w:r>
+      <w:r>
+        <w:rPr>
+          <w:rFonts w:eastAsia="Calibri"/>
+          <w:lang w:eastAsia="es-MX"/>
+        </w:rPr>
+        <w:t>Luna</w:t>
+      </w:r>
+      <w:r>
+        <w:rPr>
+          <w:rFonts w:eastAsia="Calibri"/>
+          <w:lang w:eastAsia="es-MX"/>
+        </w:rPr>
+        <w:t>”</w:t>
+      </w:r>
+      <w:r>
+        <w:rPr>
+          <w:rFonts w:eastAsia="Calibri"/>
+          <w:lang w:eastAsia="es-MX"/>
+        </w:rPr>
+        <w:t xml:space="preserve"> difieren para la etapa de ejecución el análisis de la ley 27</w:t>
+      </w:r>
+      <w:r>
+        <w:rPr>
+          <w:rFonts w:eastAsia="Calibri"/>
+          <w:lang w:eastAsia="es-MX"/>
+        </w:rPr>
+        <w:t>.</w:t>
+      </w:r>
+      <w:r>
+        <w:rPr>
+          <w:rFonts w:eastAsia="Calibri"/>
+          <w:lang w:eastAsia="es-MX"/>
+        </w:rPr>
+        <w:t>609</w:t>
+      </w:r>
+      <w:r>
+        <w:rPr>
+          <w:rFonts w:eastAsia="Calibri"/>
+          <w:lang w:eastAsia="es-MX"/>
+        </w:rPr>
+        <w:t>.</w:t>
+      </w:r>
+    </w:p>
+    <w:p>
+      <w:pPr>
+        <w:spacing w:after="200"/>
+        <w:ind w:firstLine="1134"/>
+        <w:contextualSpacing/>
+        <w:jc w:val="both"/>
+        <w:rPr>
+          <w:rFonts w:eastAsia="Calibri"/>
+          <w:lang w:eastAsia="es-MX"/>
+        </w:rPr>
+      </w:pPr>
+      <w:r>
+        <w:rPr>
+          <w:rFonts w:eastAsia="Calibri"/>
+          <w:lang w:eastAsia="es-MX"/>
+        </w:rPr>
         <w:t xml:space="preserve"> </w:t>
       </w:r>
-    </w:p>
-    <w:p>
-      <w:pPr>
-        <w:autoSpaceDE w:val="0"/>
-        <w:autoSpaceDN w:val="0"/>
-        <w:adjustRightInd w:val="0"/>
-        <w:ind w:left="1058"/>
-        <w:jc w:val="both"/>
-      </w:pPr>
-    </w:p>
-    <w:tbl>
-      <w:tblPr>
-        <w:tblW w:w="0" w:type="auto"/>
-        <w:tblInd w:w="1058" w:type="dxa"/>
-        <w:tblBorders>
-          <w:top w:val="single" w:sz="4" w:space="0" w:color="auto"/>
-          <w:left w:val="single" w:sz="4" w:space="0" w:color="auto"/>
-          <w:bottom w:val="single" w:sz="4" w:space="0" w:color="auto"/>
-          <w:right w:val="single" w:sz="4" w:space="0" w:color="auto"/>
-          <w:insideH w:val="single" w:sz="4" w:space="0" w:color="auto"/>
-          <w:insideV w:val="single" w:sz="4" w:space="0" w:color="auto"/>
-        </w:tblBorders>
-        <w:tblLook w:val="04A0" w:firstRow="1" w:lastRow="0" w:firstColumn="1" w:lastColumn="0" w:noHBand="0" w:noVBand="1"/>
-      </w:tblPr>
-      <w:tblGrid>
-        <w:gridCol w:w="1864"/>
-        <w:gridCol w:w="4863"/>
-      </w:tblGrid>
-      <w:tr>
-        <w:trPr>
-          <w:trHeight w:val="255"/>
-        </w:trPr>
-        <w:tc>
-          <w:tcPr>
-            <w:tcW w:w="1971" w:type="dxa"/>
-            <w:shd w:val="clear" w:color="auto" w:fill="auto"/>
-          </w:tcPr>
-          <w:p>
-            <w:pPr>
-              <w:autoSpaceDE w:val="0"/>
-              <w:autoSpaceDN w:val="0"/>
-              <w:adjustRightInd w:val="0"/>
-              <w:jc w:val="both"/>
-            </w:pPr>
-            <w:r>
-              <w:t>Haber con IPC</w:t>
-            </w:r>
-          </w:p>
-        </w:tc>
-        <w:tc>
-          <w:tcPr>
-            <w:tcW w:w="1972" w:type="dxa"/>
-            <w:shd w:val="clear" w:color="auto" w:fill="auto"/>
-          </w:tcPr>
-          <w:p>
-            <w:pPr>
-              <w:autoSpaceDE w:val="0"/>
-              <w:autoSpaceDN w:val="0"/>
-              <w:adjustRightInd w:val="0"/>
-              <w:jc w:val="both"/>
-            </w:pPr>
-            <w:r>
-              <w:t xml:space="preserve">$2.000.000,12</w:t>
-            </w:r>
-          </w:p>
-        </w:tc>
-      </w:tr>
-      <w:tr>
-        <w:trPr>
-          <w:trHeight w:val="255"/>
-        </w:trPr>
-        <w:tc>
-          <w:tcPr>
-            <w:tcW w:w="1971" w:type="dxa"/>
-            <w:shd w:val="clear" w:color="auto" w:fill="auto"/>
-          </w:tcPr>
-          <w:p>
-            <w:pPr>
-              <w:autoSpaceDE w:val="0"/>
-              <w:autoSpaceDN w:val="0"/>
-              <w:adjustRightInd w:val="0"/>
-              <w:jc w:val="both"/>
-            </w:pPr>
-            <w:r>
-              <w:t xml:space="preserve">Haber con 27609</w:t>
-            </w:r>
-          </w:p>
-        </w:tc>
-        <w:tc>
-          <w:tcPr>
-            <w:tcW w:w="1972" w:type="dxa"/>
-            <w:shd w:val="clear" w:color="auto" w:fill="auto"/>
-          </w:tcPr>
-          <w:p>
-            <w:pPr>
-              <w:autoSpaceDE w:val="0"/>
-              <w:autoSpaceDN w:val="0"/>
-              <w:adjustRightInd w:val="0"/>
-              <w:jc w:val="both"/>
-            </w:pPr>
-            <w:r>
-              <w:t xml:space="preserve">$1.000.000,12</w:t>
-            </w:r>
-          </w:p>
-        </w:tc>
-      </w:tr>
-      <w:tr>
-        <w:trPr>
-          <w:trHeight w:val="244"/>
-        </w:trPr>
-        <w:tc>
-          <w:tcPr>
-            <w:tcW w:w="1971" w:type="dxa"/>
-            <w:shd w:val="clear" w:color="auto" w:fill="auto"/>
-          </w:tcPr>
-          <w:p>
-            <w:pPr>
-              <w:autoSpaceDE w:val="0"/>
-              <w:autoSpaceDN w:val="0"/>
-              <w:adjustRightInd w:val="0"/>
-              <w:jc w:val="both"/>
-            </w:pPr>
-            <w:r>
-              <w:t xml:space="preserve">Dif</w:t>
-            </w:r>
-          </w:p>
-        </w:tc>
-        <w:tc>
-          <w:tcPr>
-            <w:tcW w:w="1972" w:type="dxa"/>
-            <w:shd w:val="clear" w:color="auto" w:fill="auto"/>
-          </w:tcPr>
-          <w:p>
-            <w:pPr>
-              <w:autoSpaceDE w:val="0"/>
-              <w:autoSpaceDN w:val="0"/>
-              <w:adjustRightInd w:val="0"/>
-              <w:jc w:val="both"/>
-            </w:pPr>
-            <w:r>
-              <w:t xml:space="preserve">$1.000.000,00</w:t>
-            </w:r>
-          </w:p>
-        </w:tc>
-      </w:tr>
-      <w:tr>
-        <w:trPr>
-          <w:trHeight w:val="255"/>
-        </w:trPr>
-        <w:tc>
-          <w:tcPr>
-            <w:tcW w:w="1971" w:type="dxa"/>
-            <w:shd w:val="clear" w:color="auto" w:fill="auto"/>
-          </w:tcPr>
-          <w:p>
-            <w:pPr>
-              <w:autoSpaceDE w:val="0"/>
-              <w:autoSpaceDN w:val="0"/>
-              <w:adjustRightInd w:val="0"/>
-              <w:jc w:val="both"/>
-            </w:pPr>
-            <w:r>
-              <w:t xml:space="preserve">Quita</w:t>
-            </w:r>
-          </w:p>
-        </w:tc>
-        <w:tc>
-          <w:tcPr>
-            <w:tcW w:w="1972" w:type="dxa"/>
-            <w:shd w:val="clear" w:color="auto" w:fill="auto"/>
-          </w:tcPr>
-          <w:p>
-            <w:pPr>
-              <w:autoSpaceDE w:val="0"/>
-              <w:autoSpaceDN w:val="0"/>
-              <w:adjustRightInd w:val="0"/>
-              <w:jc w:val="both"/>
-            </w:pPr>
-            <w:r>
-              <w:t xml:space="preserve">50.0%</w:t>
-            </w:r>
-          </w:p>
-        </w:tc>
-      </w:tr>
-    </w:tbl>
-    <w:p>
-      <w:pPr>
-        <w:autoSpaceDE w:val="0"/>
-        <w:autoSpaceDN w:val="0"/>
-        <w:adjustRightInd w:val="0"/>
-        <w:jc w:val="both"/>
-      </w:pPr>
-    </w:p>
-    <w:p>
-      <w:pPr>
-        <w:autoSpaceDE w:val="0"/>
-        <w:autoSpaceDN w:val="0"/>
-        <w:adjustRightInd w:val="0"/>
-        <w:spacing w:line="276" w:lineRule="auto"/>
-        <w:jc w:val="both"/>
-        <w:rPr>
-          <w:color w:val="000000"/>
-        </w:rPr>
-      </w:pPr>
-      <w:r>
-        <w:rPr>
-          <w:color w:val="000000"/>
+      <w:r>
+        <w:rPr>
+          <w:rFonts w:eastAsia="Calibri"/>
+          <w:lang w:eastAsia="es-MX"/>
+        </w:rPr>
+        <w:t xml:space="preserve">Es decir que es esta etapa de ejecución no puede seguir difiriéndose por cuanto </w:t>
+      </w:r>
+      <w:r>
+        <w:rPr>
+          <w:rFonts w:eastAsia="Calibri"/>
+          <w:lang w:eastAsia="es-MX"/>
+        </w:rPr>
+        <w:t xml:space="preserve">el daño que produjo la ley de movilidad en los haberes de los jubilados es tangible y de público y notorio y ha sido reconocida por el gobierno nacional en el </w:t>
+      </w:r>
+      <w:hyperlink r:id="rId8" w:history="1">
+        <w:r>
+          <w:rPr>
+            <w:rFonts w:eastAsia="Calibri"/>
+            <w:color w:val="0563C1"/>
+            <w:u w:val="single"/>
+            <w:lang w:eastAsia="es-MX"/>
+          </w:rPr>
+          <w:t>decreto 274/24</w:t>
+        </w:r>
+      </w:hyperlink>
+      <w:r>
+        <w:rPr>
+          <w:rFonts w:eastAsia="Calibri"/>
+          <w:lang w:eastAsia="es-MX"/>
+        </w:rPr>
+        <w:t xml:space="preserve"> </w:t>
+      </w:r>
+      <w:r>
+        <w:rPr>
+          <w:rFonts w:eastAsia="Calibri"/>
+          <w:lang w:eastAsia="es-MX"/>
+        </w:rPr>
+        <w:t>.</w:t>
+      </w:r>
+    </w:p>
+    <w:p>
+      <w:pPr>
+        <w:spacing w:after="200"/>
+        <w:ind w:firstLine="1134"/>
+        <w:contextualSpacing/>
+        <w:jc w:val="both"/>
+        <w:rPr>
+          <w:rFonts w:eastAsia="Calibri"/>
+          <w:lang w:eastAsia="es-MX"/>
+        </w:rPr>
+      </w:pPr>
+      <w:r>
+        <w:rPr>
+          <w:rFonts w:eastAsia="Calibri"/>
+          <w:lang w:eastAsia="es-MX"/>
+        </w:rPr>
+        <w:t xml:space="preserve">La normalización de los refuerzos, bonos y ayudas económicas, a fin de sanear la desvalorización de los haberes  , refuerza la insuficiencia de la formula de movilidad. </w:t>
+      </w:r>
+    </w:p>
+    <w:p>
+      <w:pPr>
+        <w:ind w:firstLine="1134"/>
+        <w:jc w:val="center"/>
+        <w:rPr>
+          <w:rFonts w:eastAsia="Calibri"/>
+          <w:lang w:eastAsia="es-MX"/>
+        </w:rPr>
+      </w:pPr>
+      <w:r>
+        <w:rPr>
+          <w:rFonts w:eastAsia="Calibri"/>
+          <w:noProof/>
+          <w:lang w:eastAsia="es-MX"/>
         </w:rPr>
         <w:drawing>
-          <wp:inline xmlns:a="http://schemas.openxmlformats.org/drawingml/2006/main" xmlns:pic="http://schemas.openxmlformats.org/drawingml/2006/picture">
-            <wp:extent cx="4572000" cy="3429000"/>
-            <wp:docPr id="2" name="Picture 2"/>
+          <wp:inline distT="0" distB="0" distL="0" distR="0" wp14:anchorId="5444DCED" wp14:editId="733E5523">
+            <wp:extent cx="2697480" cy="1455420"/>
+            <wp:effectExtent l="0" t="0" r="0" b="0"/>
+            <wp:docPr id="1001" name="Imagen 3" descr="Interfaz de usuario gráfica, Texto, Aplicación, Chat o mensaje de texto&#10;&#10;Descripción generada automáticamente"/>
             <wp:cNvGraphicFramePr>
-              <a:graphicFrameLocks noChangeAspect="1"/>
+              <a:graphicFrameLocks xmlns:a="http://schemas.openxmlformats.org/drawingml/2006/main" noChangeAspect="1"/>
             </wp:cNvGraphicFramePr>
-            <a:graphic>
+            <a:graphic xmlns:a="http://schemas.openxmlformats.org/drawingml/2006/main">
               <a:graphicData uri="http://schemas.openxmlformats.org/drawingml/2006/picture">
-                <pic:pic>
+                <pic:pic xmlns:pic="http://schemas.openxmlformats.org/drawingml/2006/picture">
                   <pic:nvPicPr>
-                    <pic:cNvPr id="0" name="tmp5e5xsxsr.png"/>
-                    <pic:cNvPicPr/>
+                    <pic:cNvPr id="0" name="Imagen 3" descr="Interfaz de usuario gráfica, Texto, Aplicación, Chat o mensaje de texto&#10;&#10;Descripción generada automáticamente"/>
+                    <pic:cNvPicPr>
+                      <a:picLocks noChangeAspect="1" noChangeArrowheads="1"/>
+                    </pic:cNvPicPr>
                   </pic:nvPicPr>
                   <pic:blipFill>
-                    <a:blip r:embed="rId35"/>
+                    <a:blip r:embed="rId9">
+                      <a:extLst>
+                        <a:ext uri="{28A0092B-C50C-407E-A947-70E740481C1C}">
+                          <a14:useLocalDpi xmlns:a14="http://schemas.microsoft.com/office/drawing/2010/main" val="0"/>
+                        </a:ext>
+                      </a:extLst>
+                    </a:blip>
+                    <a:srcRect/>
                     <a:stretch>
                       <a:fillRect/>
                     </a:stretch>
                   </pic:blipFill>
-                  <pic:spPr>
+                  <pic:spPr bwMode="auto">
                     <a:xfrm>
                       <a:off x="0" y="0"/>
-                      <a:ext cx="4572000" cy="3429000"/>
+                      <a:ext cx="2697480" cy="1455420"/>
                     </a:xfrm>
-                    <a:prstGeom prst="rect"/>
+                    <a:prstGeom prst="rect">
+                      <a:avLst/>
+                    </a:prstGeom>
+                    <a:noFill/>
+                    <a:ln>
+                      <a:noFill/>
+                    </a:ln>
                   </pic:spPr>
                 </pic:pic>
               </a:graphicData>
@@ -2116,95 +2005,804 @@
     </w:p>
     <w:p>
       <w:pPr>
-        <w:autoSpaceDE w:val="0"/>
-        <w:autoSpaceDN w:val="0"/>
-        <w:adjustRightInd w:val="0"/>
-        <w:spacing w:line="276" w:lineRule="auto"/>
-        <w:jc w:val="both"/>
-        <w:rPr>
-          <w:bCs/>
+        <w:ind w:firstLine="1134"/>
+        <w:jc w:val="both"/>
+        <w:rPr>
+          <w:rFonts w:eastAsia="Calibri"/>
+          <w:lang w:eastAsia="es-MX"/>
+        </w:rPr>
+      </w:pPr>
+      <w:r>
+        <w:rPr>
+          <w:rFonts w:eastAsia="Calibri"/>
+          <w:lang w:eastAsia="es-MX"/>
+        </w:rPr>
+        <w:t xml:space="preserve"> </w:t>
+      </w:r>
+      <w:r>
+        <w:rPr>
+          <w:rFonts w:eastAsia="Calibri"/>
+          <w:lang w:eastAsia="es-MX"/>
+        </w:rPr>
+        <w:t xml:space="preserve">Los </w:t>
+      </w:r>
+      <w:r>
+        <w:rPr>
+          <w:rFonts w:eastAsia="Calibri"/>
+          <w:lang w:eastAsia="es-MX"/>
+        </w:rPr>
+        <w:t xml:space="preserve"> bonos de diciembre 2023 y enero 2024 tuvieron una incidencia del 55% en el haber mensual, acumulando una incidencia en el período del 210%, la cual surge de comparar cuánto representó el bono en cada haber mensual, sumando así los aumentos diferenciales acumulados. </w:t>
+      </w:r>
+    </w:p>
+    <w:p>
+      <w:pPr>
+        <w:ind w:firstLine="1134"/>
+        <w:jc w:val="both"/>
+        <w:rPr>
+          <w:rFonts w:eastAsia="Calibri"/>
+          <w:lang w:eastAsia="es-MX"/>
+        </w:rPr>
+      </w:pPr>
+      <w:r>
+        <w:rPr>
+          <w:rFonts w:eastAsia="Calibri"/>
+          <w:lang w:eastAsia="es-MX"/>
+        </w:rPr>
+        <w:t xml:space="preserve">Estos números intentan demostrar  a VS lo que implicaron estas sucesivas reformas previsionales desde 2017 a la fecha en el haber de mi mandante, y cómo afectaron la integralidad de su haber jubilatorio, debiendo ser evaluadas de manera conjunta pues el haber de mi mandante es uno solo, y la aplicación de las normas dictadas en el periodo </w:t>
+      </w:r>
+      <w:r>
+        <w:rPr>
+          <w:rFonts w:eastAsia="Calibri"/>
+          <w:u w:val="single"/>
+          <w:lang w:eastAsia="es-MX"/>
+        </w:rPr>
+        <w:t>201</w:t>
+      </w:r>
+      <w:r>
+        <w:rPr>
+          <w:rFonts w:eastAsia="Calibri"/>
+          <w:u w:val="single"/>
+          <w:lang w:eastAsia="es-MX"/>
+        </w:rPr>
+        <w:t>8</w:t>
+      </w:r>
+      <w:r>
+        <w:rPr>
+          <w:rFonts w:eastAsia="Calibri"/>
+          <w:u w:val="single"/>
+          <w:lang w:eastAsia="es-MX"/>
+        </w:rPr>
+        <w:t xml:space="preserve"> a 2024</w:t>
+      </w:r>
+      <w:r>
+        <w:rPr>
+          <w:rFonts w:eastAsia="Calibri"/>
+          <w:lang w:eastAsia="es-MX"/>
+        </w:rPr>
+        <w:t xml:space="preserve">  incumplen con la manda Constitucional y omiten darle a las normas el  contenido que previó  el convencional constituyente al darle al Poder Legislativo la obligación de fijar por ley el derecho a la movilidad jubilatoria, así dijo el máximo tribunal  </w:t>
+      </w:r>
+      <w:r>
+        <w:rPr>
+          <w:rFonts w:eastAsia="Calibri"/>
+          <w:i/>
+          <w:iCs/>
+        </w:rPr>
+        <w:t>“la Constitución Nacional ha reconocido el derecho a la movilidad, no como un enunciado vacío que el legislador puede llenar de cualquier modo, sino que debe obrar con el objeto de darle toda su plenitud, que no es otra que la de asegurar a los beneficiarios el mantenimiento de un nivel de vida”</w:t>
+      </w:r>
+      <w:r>
+        <w:rPr>
+          <w:rFonts w:eastAsia="Calibri"/>
+        </w:rPr>
+        <w:t xml:space="preserve"> (</w:t>
+      </w:r>
+      <w:hyperlink r:id="rId10">
+        <w:r>
+          <w:rPr>
+            <w:rFonts w:eastAsia="Calibri"/>
+            <w:color w:val="0563C1"/>
+            <w:u w:val="single"/>
+          </w:rPr>
+          <w:t>Fallos 330:4866, considerando 15</w:t>
+        </w:r>
+      </w:hyperlink>
+      <w:r>
+        <w:rPr>
+          <w:rFonts w:eastAsia="Calibri"/>
+        </w:rPr>
+        <w:t xml:space="preserve">) </w:t>
+      </w:r>
+      <w:r>
+        <w:rPr>
+          <w:rFonts w:eastAsia="Calibri"/>
+          <w:i/>
+          <w:iCs/>
+        </w:rPr>
+        <w:t>y que si bien el legislador cuenta con amplias facultades para organizar el sistema previsional, debe hacerlo dentro de ciertos límites de modo de no afectar de manera sustancial los derechos emergentes de la seguridad social</w:t>
+      </w:r>
+      <w:r>
+        <w:rPr>
+          <w:rFonts w:eastAsia="Calibri"/>
+        </w:rPr>
+        <w:t xml:space="preserve"> (Fallos 337:1277)” </w:t>
+      </w:r>
+    </w:p>
+    <w:p>
+      <w:pPr>
+        <w:ind w:firstLine="1134"/>
+        <w:jc w:val="both"/>
+        <w:rPr>
+          <w:rFonts w:eastAsia="Calibri"/>
+          <w:lang w:eastAsia="es-MX"/>
+        </w:rPr>
+      </w:pPr>
+      <w:r>
+        <w:rPr>
+          <w:rFonts w:eastAsia="Calibri"/>
+          <w:lang w:eastAsia="es-MX"/>
+        </w:rPr>
+        <w:t xml:space="preserve">Si se afecta el derecho a la movilidad jubilatoria, se afecta el derecho de propiedad, el derecho a una vejez digna; el derecho a la libertad y el derecho a la vida, por cuanto la merma en su haber lo coloca por debajo de línea de pobreza. </w:t>
+      </w:r>
+      <w:bookmarkStart w:id="1" w:name="_Int_Rwghe7Tz"/>
+      <w:r>
+        <w:rPr>
+          <w:rFonts w:eastAsia="Calibri"/>
+          <w:lang w:eastAsia="es-MX"/>
+        </w:rPr>
+        <w:t>Su haber jubilatorio no refleja el esfuerzo contributivo realizado a lo largo de su vida, y en consecuencia no resulta sustitutivo del salario.</w:t>
+      </w:r>
+      <w:bookmarkEnd w:id="1"/>
+      <w:r>
+        <w:rPr>
+          <w:rFonts w:eastAsia="Calibri"/>
+          <w:lang w:eastAsia="es-MX"/>
+        </w:rPr>
+        <w:t xml:space="preserve"> </w:t>
+      </w:r>
+    </w:p>
+    <w:p>
+      <w:pPr>
+        <w:ind w:firstLine="1134"/>
+        <w:jc w:val="both"/>
+        <w:rPr>
+          <w:rFonts w:eastAsia="Calibri"/>
+          <w:lang w:eastAsia="es-MX"/>
+        </w:rPr>
+      </w:pPr>
+      <w:r>
+        <w:rPr>
+          <w:rFonts w:eastAsia="Calibri"/>
+          <w:lang w:eastAsia="es-MX"/>
+        </w:rPr>
+        <w:t>Los</w:t>
+      </w:r>
+      <w:r>
+        <w:rPr>
+          <w:rFonts w:eastAsia="Calibri"/>
+          <w:lang w:eastAsia="es-MX"/>
+        </w:rPr>
+        <w:t xml:space="preserve"> otros dos poderes del Estado, que miran el problema para el futuro, </w:t>
+      </w:r>
+      <w:r>
+        <w:rPr>
+          <w:rFonts w:eastAsia="Calibri"/>
+          <w:lang w:eastAsia="es-MX"/>
+        </w:rPr>
+        <w:t>reconocieron el daño, pero se</w:t>
+      </w:r>
+      <w:r>
+        <w:rPr>
+          <w:rFonts w:eastAsia="Calibri"/>
+          <w:lang w:eastAsia="es-MX"/>
+        </w:rPr>
+        <w:t xml:space="preserve"> olvidan de recomponer el </w:t>
+      </w:r>
+      <w:r>
+        <w:rPr>
+          <w:rFonts w:eastAsia="Calibri"/>
+          <w:lang w:eastAsia="es-MX"/>
+        </w:rPr>
+        <w:t xml:space="preserve">daño causado en el </w:t>
+      </w:r>
+      <w:r>
+        <w:rPr>
+          <w:rFonts w:eastAsia="Calibri"/>
+          <w:lang w:eastAsia="es-MX"/>
+        </w:rPr>
+        <w:t>pasado , pese a haber admitido el fracaso de la fórmula de movilidad jubilatoria , la pérdida que significo para los jubilados, y la situación de emergencia en que los colocó</w:t>
+      </w:r>
+      <w:r>
+        <w:rPr>
+          <w:rFonts w:eastAsia="Calibri"/>
+          <w:lang w:eastAsia="es-MX"/>
+        </w:rPr>
+        <w:t>, el daño continua latente en cada haber previsional.</w:t>
+      </w:r>
+    </w:p>
+    <w:p>
+      <w:pPr>
+        <w:jc w:val="both"/>
+        <w:rPr>
+          <w:rFonts w:eastAsia="Calibri"/>
+          <w:lang w:eastAsia="es-MX"/>
+        </w:rPr>
+      </w:pPr>
+    </w:p>
+    <w:p>
+      <w:pPr>
+        <w:ind w:firstLine="1134"/>
+        <w:jc w:val="both"/>
+        <w:rPr>
+          <w:bCs/>
+          <w:lang w:eastAsia="es-MX"/>
+        </w:rPr>
+      </w:pPr>
+      <w:r>
+        <w:rPr>
+          <w:rFonts w:eastAsia="Calibri"/>
+          <w:lang w:eastAsia="es-MX"/>
+        </w:rPr>
+        <w:t xml:space="preserve">No podemos olvidar que la CSJN tiene dicho que </w:t>
+      </w:r>
+      <w:r>
+        <w:rPr>
+          <w:bCs/>
+          <w:i/>
+          <w:lang w:eastAsia="es-MX"/>
+        </w:rPr>
+        <w:t xml:space="preserve">“…La Constitución Nacional establece que “el Estado otorgará los beneficios de la seguridad social”, dispone que las jubilaciones y pensiones serán móviles”. Es indudable que el mandato constitucional se dirige primordialmente al legislador, que es el que tiene la facultad de establecer criterios que se estimen adecuados a la realidad para determinar los haberes previsionales, pero los cambios de circunstancias pueden hacer que la solución legal, correcta en su comienzo, se torne irrazonable. Cuando ello sucede el cumplimiento de </w:t>
+      </w:r>
+      <w:r>
+        <w:rPr>
+          <w:bCs/>
+          <w:i/>
+          <w:u w:val="single"/>
+          <w:lang w:eastAsia="es-MX"/>
+        </w:rPr>
+        <w:t>aquel mandato constitucional atañe también a los restantes poderes públicos</w:t>
+      </w:r>
+      <w:r>
+        <w:rPr>
+          <w:bCs/>
+          <w:i/>
+          <w:lang w:eastAsia="es-MX"/>
+        </w:rPr>
+        <w:t>, los que deberán dentro de la órbita de su competencia, hacer prevalecer el espíritu de los constituyentes, dentro del marco que exigen las diversas formas de justicia”</w:t>
+      </w:r>
+      <w:r>
+        <w:rPr>
+          <w:bCs/>
+          <w:lang w:eastAsia="es-MX"/>
+        </w:rPr>
+        <w:t xml:space="preserve"> (</w:t>
+      </w:r>
+      <w:hyperlink r:id="rId11" w:history="1">
+        <w:r>
+          <w:rPr>
+            <w:bCs/>
+            <w:color w:val="0563C1"/>
+            <w:u w:val="single"/>
+            <w:lang w:eastAsia="es-MX"/>
+          </w:rPr>
+          <w:t>Fallos 301:317</w:t>
+        </w:r>
+      </w:hyperlink>
+      <w:r>
+        <w:rPr>
+          <w:bCs/>
+          <w:lang w:eastAsia="es-MX"/>
+        </w:rPr>
+        <w:t>).(el subrayado me pertenece)</w:t>
+      </w:r>
+    </w:p>
+    <w:p>
+      <w:pPr>
+        <w:ind w:firstLine="1134"/>
+        <w:jc w:val="both"/>
+        <w:rPr>
+          <w:rFonts w:eastAsia="Calibri"/>
+          <w:lang w:eastAsia="es-MX"/>
+        </w:rPr>
+      </w:pPr>
+      <w:r>
+        <w:rPr>
+          <w:lang w:eastAsia="es-MX"/>
+        </w:rPr>
+        <w:t>No se puede hacer un análisis sesgado de la realidad y lo que en su momento pudo ser razonable, el cambio de circunstancias lo tornó irrazonable. Es lo que sucede por cuanto difiere para la etapa de ejecución en análisis de constitucionalidad de la ley 27.609</w:t>
+      </w:r>
+      <w:r>
+        <w:rPr>
+          <w:lang w:eastAsia="es-MX"/>
+        </w:rPr>
+        <w:t>, que ya no está vigente</w:t>
+      </w:r>
+      <w:r>
+        <w:rPr>
+          <w:lang w:eastAsia="es-MX"/>
+        </w:rPr>
+        <w:t>, donde la movilidad fue muy por debajo de la inflación, conforme lo acredito en autos</w:t>
+      </w:r>
+      <w:r>
+        <w:rPr>
+          <w:lang w:eastAsia="es-MX"/>
+        </w:rPr>
+        <w:t>, y mas en los casos que vimos que en la misma ejecución difieren para la ejecución, casos que fueron claramente recurridos.</w:t>
+      </w:r>
+    </w:p>
+    <w:p>
+      <w:pPr>
+        <w:ind w:firstLine="1134"/>
+        <w:jc w:val="both"/>
+        <w:rPr>
+          <w:lang w:eastAsia="es-MX"/>
+        </w:rPr>
+      </w:pPr>
+      <w:r>
+        <w:rPr>
+          <w:lang w:eastAsia="es-MX"/>
+        </w:rPr>
+        <w:t>Dependerá el índice que se elija para comparar los aumentos que dio la Anses a los jubilados para ver la pérdida que tuvo el haber.</w:t>
+      </w:r>
+    </w:p>
+    <w:p>
+      <w:pPr>
+        <w:ind w:firstLine="1134"/>
+        <w:jc w:val="both"/>
+        <w:rPr>
+          <w:lang w:eastAsia="es-MX"/>
+        </w:rPr>
+      </w:pPr>
+      <w:r>
+        <w:rPr>
+          <w:lang w:eastAsia="es-MX"/>
+        </w:rPr>
+        <w:t xml:space="preserve"> Con cualquier índice que se elija pierde, pero con la inflación más, índice que se utilizará para la movilidad jubilatoria desde abril de 2024. </w:t>
+      </w:r>
+    </w:p>
+    <w:p>
+      <w:pPr>
+        <w:ind w:firstLine="1134"/>
+        <w:jc w:val="both"/>
+        <w:rPr>
+          <w:rFonts w:eastAsia="Calibri"/>
+          <w:lang w:eastAsia="es-MX"/>
+        </w:rPr>
+      </w:pPr>
+      <w:r>
+        <w:rPr>
+          <w:lang w:eastAsia="es-MX"/>
+        </w:rPr>
+        <w:t xml:space="preserve">La fórmula de movilidad de la ley 27.609 no tiene como un componente directo la inflación , sino otras variables que han sido modificadas por el gobierno de turno, como son la recaudación tributaria, los recursos o los beneficiarios del sistema, y que la forma en que da los aumentos tienen un rezago que es insostenible en el periodo inflacionario que vivimos, dado que los jubilados viven con el aumento de las variables económicas con 6 a 9 meses de rezago. </w:t>
+      </w:r>
+    </w:p>
+    <w:p>
+      <w:pPr>
+        <w:ind w:firstLine="1560"/>
+        <w:jc w:val="both"/>
+        <w:rPr>
+          <w:lang w:eastAsia="es-MX"/>
+        </w:rPr>
+      </w:pPr>
+      <w:r>
+        <w:rPr>
+          <w:lang w:eastAsia="es-MX"/>
+        </w:rPr>
+        <w:t>Los  bonos otorgados a las jubilaciones mínimas, a diciembre de 2023,  parecería colocar a los jubilados en una situación similar a lo que sucedió en el período 2002 a 2006 que obligó a que la CSJN dictara el fallo  Badaro (</w:t>
+      </w:r>
+      <w:hyperlink r:id="rId12">
+        <w:r>
+          <w:rPr>
+            <w:color w:val="0563C1"/>
+            <w:u w:val="single"/>
+            <w:lang w:eastAsia="es-MX"/>
+          </w:rPr>
+          <w:t>330:4866</w:t>
+        </w:r>
+      </w:hyperlink>
+      <w:r>
+        <w:rPr>
+          <w:lang w:eastAsia="es-MX"/>
+        </w:rPr>
+        <w:t>) y eligiera un índice salarial el período en cuestión.</w:t>
+      </w:r>
+    </w:p>
+    <w:p>
+      <w:pPr>
+        <w:ind w:firstLine="1560"/>
+        <w:jc w:val="both"/>
+        <w:rPr>
+          <w:rFonts w:eastAsia="Calibri"/>
+        </w:rPr>
+      </w:pPr>
+      <w:r>
+        <w:rPr>
+          <w:lang w:eastAsia="es-MX"/>
+        </w:rPr>
+        <w:t xml:space="preserve"> En la actualidad un índice salarial no sería adecuado, por cuanto todos los índices salariales que se tomen de referencia se ven afectados por la precarización laboral, la práctica de fijar sumas no remunerativas, la caída del empleo</w:t>
+      </w:r>
+      <w:r>
+        <w:rPr>
+          <w:rFonts w:eastAsia="Calibri"/>
+        </w:rPr>
+        <w:t>, por lo que los índices salariales, salvo el UMA, no refleja una variación real de los salarios y están muy alejados de la inflación.</w:t>
+      </w:r>
+    </w:p>
+    <w:p>
+      <w:pPr>
+        <w:ind w:firstLine="1560"/>
+        <w:jc w:val="both"/>
+        <w:rPr>
+          <w:lang w:eastAsia="es-MX"/>
+        </w:rPr>
+      </w:pPr>
+      <w:r>
+        <w:rPr>
+          <w:noProof/>
+          <w:lang w:eastAsia="es-MX"/>
+        </w:rPr>
+        <w:drawing>
+          <wp:inline distT="0" distB="0" distL="0" distR="0" wp14:anchorId="70DC4E81" wp14:editId="28089D57">
+            <wp:extent cx="3200400" cy="2179320"/>
+            <wp:effectExtent l="0" t="0" r="0" b="0"/>
+            <wp:docPr id="1002" name="Imagen 2" descr="Gráfico, Gráfico de barras&#10;&#10;Descripción generada automáticamente"/>
+            <wp:cNvGraphicFramePr>
+              <a:graphicFrameLocks xmlns:a="http://schemas.openxmlformats.org/drawingml/2006/main" noChangeAspect="1"/>
+            </wp:cNvGraphicFramePr>
+            <a:graphic xmlns:a="http://schemas.openxmlformats.org/drawingml/2006/main">
+              <a:graphicData uri="http://schemas.openxmlformats.org/drawingml/2006/picture">
+                <pic:pic xmlns:pic="http://schemas.openxmlformats.org/drawingml/2006/picture">
+                  <pic:nvPicPr>
+                    <pic:cNvPr id="0" name="Picture 2" descr="Gráfico, Gráfico de barras&#10;&#10;Descripción generada automáticamente"/>
+                    <pic:cNvPicPr>
+                      <a:picLocks noChangeAspect="1" noChangeArrowheads="1"/>
+                    </pic:cNvPicPr>
+                  </pic:nvPicPr>
+                  <pic:blipFill>
+                    <a:blip r:embed="rId13">
+                      <a:extLst>
+                        <a:ext uri="{28A0092B-C50C-407E-A947-70E740481C1C}">
+                          <a14:useLocalDpi xmlns:a14="http://schemas.microsoft.com/office/drawing/2010/main" val="0"/>
+                        </a:ext>
+                      </a:extLst>
+                    </a:blip>
+                    <a:srcRect/>
+                    <a:stretch>
+                      <a:fillRect/>
+                    </a:stretch>
+                  </pic:blipFill>
+                  <pic:spPr bwMode="auto">
+                    <a:xfrm>
+                      <a:off x="0" y="0"/>
+                      <a:ext cx="3200400" cy="2179320"/>
+                    </a:xfrm>
+                    <a:prstGeom prst="rect">
+                      <a:avLst/>
+                    </a:prstGeom>
+                    <a:noFill/>
+                    <a:ln>
+                      <a:noFill/>
+                    </a:ln>
+                  </pic:spPr>
+                </pic:pic>
+              </a:graphicData>
+            </a:graphic>
+          </wp:inline>
+        </w:drawing>
+      </w:r>
+    </w:p>
+    <w:p>
+      <w:pPr>
+        <w:ind w:firstLine="1560"/>
+        <w:jc w:val="both"/>
+        <w:rPr>
+          <w:bCs/>
+          <w:lang w:eastAsia="es-MX"/>
+        </w:rPr>
+      </w:pPr>
+      <w:r>
+        <w:rPr>
+          <w:rFonts w:eastAsia="Calibri"/>
+        </w:rPr>
+        <w:t xml:space="preserve">Solicito analice el pedido de inconstitucionalidad teniendo en cuenta el desarrollo que hace la CSJN sobre el  </w:t>
+      </w:r>
+      <w:hyperlink r:id="rId14" w:history="1">
+        <w:r>
+          <w:rPr>
+            <w:rFonts w:eastAsia="Calibri"/>
+            <w:color w:val="0563C1"/>
+            <w:u w:val="single"/>
+          </w:rPr>
+          <w:t>principio de progresividad</w:t>
+        </w:r>
+      </w:hyperlink>
+      <w:r>
+        <w:rPr>
+          <w:rFonts w:eastAsia="Calibri"/>
+        </w:rPr>
+        <w:t xml:space="preserve"> en materia previsional  y e</w:t>
+      </w:r>
+      <w:r>
+        <w:rPr>
+          <w:rFonts w:eastAsia="Calibri"/>
+          <w:color w:val="333333"/>
+          <w:shd w:val="clear" w:color="auto" w:fill="FFFFFF"/>
+        </w:rPr>
+        <w:t xml:space="preserve">l propósito constitucional de promover el bienestar general y afianzar la justicia el cual  debe ser entendido como una virtud al servicio de la verdad sustancial, lo cual se expresa mediante pronunciamientos que conduzcan a consagrarla, así dice: </w:t>
+      </w:r>
+      <w:r>
+        <w:rPr>
+          <w:rFonts w:eastAsia="Calibri"/>
+          <w:i/>
+        </w:rPr>
+        <w:t>"Cuando un precepto frustra o desvirtúa los propósitos de la misma ley en que se encuentra inserto, de modo tal que llega inclusive a ponerse en colisión con enunciados de jerarquía constitucional o su aplicación torna ilusorios derechos por éstos consagrados, le es lícito al juzgador apartarse de tal precepto y dejarlo de aplicar a fin de asegurar la primacía de la Ley Fundamental, como medio de afianzar la justicia que está encargado de administrar. Asimismo, señaló que la latitud de facultades que se ha reconocido al legislador para organizar los sistemas jubilatorios y establecer las condiciones con sujeción a las cuales se acuerdan los beneficios derivados de aquéllos, debía entenderse condicionada a que esas facultades se ejerciten dentro de límites razonables, o sea de modo que no hieran de manera sustancial los derechos emergentes de la seguridad social, acordados a las personas comprendidas en los regímenes previsionales”</w:t>
+      </w:r>
+      <w:r>
+        <w:rPr>
+          <w:rFonts w:eastAsia="Calibri"/>
+        </w:rPr>
+        <w:t xml:space="preserve"> (</w:t>
+      </w:r>
+      <w:hyperlink r:id="rId15" w:history="1">
+        <w:r>
+          <w:rPr>
+            <w:rFonts w:eastAsia="Calibri"/>
+            <w:color w:val="0563C1"/>
+            <w:u w:val="single"/>
+          </w:rPr>
+          <w:t>Fallos: 307: 2376</w:t>
+        </w:r>
+      </w:hyperlink>
+      <w:r>
+        <w:rPr>
+          <w:rFonts w:eastAsia="Calibri"/>
+        </w:rPr>
+        <w:t xml:space="preserve">), es por lo que solicito al tribunal garantice el derecho a que mi mandante tenga un haber integral y una movilidad jubilatoria que cumpla con su función,  que no es otra que mantener el poder adquisitivo del haber jubilatorio,  de manera tal que sea sustitutivo del salario y refleje el esfuerzo contributivo realizado durante su vida laboral activa, teniendo en consideración  la protección especial que merecen  los adultos mayores como  sujetos vulnerables que gozan de especial tutela, en concordancia con lo resuelto en los </w:t>
+      </w:r>
+      <w:r>
+        <w:rPr>
+          <w:rFonts w:eastAsia="Calibri"/>
+          <w:lang w:eastAsia="es-AR"/>
+        </w:rPr>
+        <w:t xml:space="preserve">Fallos  </w:t>
+      </w:r>
+      <w:hyperlink r:id="rId16" w:history="1">
+        <w:r>
+          <w:rPr>
+            <w:rFonts w:eastAsia="Calibri"/>
+            <w:color w:val="0563C1"/>
+            <w:u w:val="single"/>
+            <w:lang w:eastAsia="es-AR"/>
+          </w:rPr>
+          <w:t>“Itzcovich”(</w:t>
+        </w:r>
+      </w:hyperlink>
+      <w:r>
+        <w:rPr>
+          <w:rFonts w:eastAsia="Calibri"/>
+          <w:lang w:eastAsia="es-AR"/>
+        </w:rPr>
+        <w:t>328:566),</w:t>
+      </w:r>
+      <w:hyperlink r:id="rId17" w:history="1">
+        <w:r>
+          <w:rPr>
+            <w:rFonts w:eastAsia="Calibri"/>
+            <w:color w:val="0563C1"/>
+            <w:u w:val="single"/>
+            <w:lang w:eastAsia="es-AR"/>
+          </w:rPr>
+          <w:t>“Sánchez”</w:t>
+        </w:r>
+      </w:hyperlink>
+      <w:r>
+        <w:rPr>
+          <w:rFonts w:eastAsia="Calibri"/>
+          <w:lang w:eastAsia="es-AR"/>
+        </w:rPr>
+        <w:t>(328:1602),</w:t>
+      </w:r>
+      <w:hyperlink r:id="rId18" w:history="1">
+        <w:r>
+          <w:rPr>
+            <w:rFonts w:eastAsia="Calibri"/>
+            <w:color w:val="0563C1"/>
+            <w:u w:val="single"/>
+            <w:lang w:eastAsia="es-AR"/>
+          </w:rPr>
+          <w:t>“Badaro”(</w:t>
+        </w:r>
+      </w:hyperlink>
+      <w:r>
+        <w:rPr>
+          <w:rFonts w:eastAsia="Calibri"/>
+          <w:lang w:eastAsia="es-AR"/>
+        </w:rPr>
+        <w:t>330:4866),</w:t>
+      </w:r>
+      <w:bookmarkStart w:id="2" w:name="_Hlk157989214"/>
+      <w:r>
+        <w:rPr>
+          <w:rFonts w:ascii="Calibri" w:eastAsia="Calibri" w:hAnsi="Calibri"/>
+          <w:sz w:val="22"/>
+          <w:szCs w:val="22"/>
+          <w:lang w:eastAsia="en-US"/>
+        </w:rPr>
+        <w:fldChar w:fldCharType="begin"/>
+      </w:r>
+      <w:r>
+        <w:rPr>
+          <w:rFonts w:ascii="Calibri" w:eastAsia="Calibri" w:hAnsi="Calibri"/>
+        </w:rPr>
+        <w:instrText>HYPERLINK "https://sjconsulta.csjn.gov.ar/sjconsulta/documentos/verDocumentoByIdLinksJSP.html?idDocumento=7496611"</w:instrText>
+      </w:r>
+      <w:r>
+        <w:rPr>
+          <w:rFonts w:ascii="Calibri" w:eastAsia="Calibri" w:hAnsi="Calibri"/>
+          <w:sz w:val="22"/>
+          <w:szCs w:val="22"/>
+          <w:lang w:eastAsia="en-US"/>
+        </w:rPr>
+      </w:r>
+      <w:r>
+        <w:rPr>
+          <w:rFonts w:ascii="Calibri" w:eastAsia="Calibri" w:hAnsi="Calibri"/>
+          <w:sz w:val="22"/>
+          <w:szCs w:val="22"/>
+          <w:lang w:eastAsia="en-US"/>
+        </w:rPr>
+        <w:fldChar w:fldCharType="separate"/>
+      </w:r>
+      <w:r>
+        <w:rPr>
+          <w:rFonts w:eastAsia="Calibri"/>
+          <w:color w:val="0563C1"/>
+          <w:u w:val="single"/>
+          <w:lang w:eastAsia="es-AR"/>
+        </w:rPr>
+        <w:t>“Blanco”(</w:t>
+      </w:r>
+      <w:r>
+        <w:rPr>
+          <w:rFonts w:eastAsia="Calibri"/>
+          <w:color w:val="0563C1"/>
+          <w:u w:val="single"/>
+          <w:lang w:eastAsia="es-AR"/>
+        </w:rPr>
+        <w:fldChar w:fldCharType="end"/>
+      </w:r>
+      <w:r>
+        <w:rPr>
+          <w:rFonts w:eastAsia="Calibri"/>
+          <w:lang w:eastAsia="es-AR"/>
+        </w:rPr>
+        <w:t>341:1924)</w:t>
+      </w:r>
+      <w:bookmarkEnd w:id="2"/>
+      <w:r>
+        <w:rPr>
+          <w:rFonts w:ascii="Calibri" w:eastAsia="Calibri" w:hAnsi="Calibri"/>
+          <w:sz w:val="22"/>
+          <w:szCs w:val="22"/>
+          <w:lang w:eastAsia="en-US"/>
+        </w:rPr>
+        <w:fldChar w:fldCharType="begin"/>
+      </w:r>
+      <w:r>
+        <w:rPr>
+          <w:rFonts w:ascii="Calibri" w:eastAsia="Calibri" w:hAnsi="Calibri"/>
+        </w:rPr>
+        <w:instrText>HYPERLINK "https://sjconsulta.csjn.gov.ar/sjconsulta/documentos/verDocumentoByIdLinksJSP.html?idDocumento=7678911"</w:instrText>
+      </w:r>
+      <w:r>
+        <w:rPr>
+          <w:rFonts w:ascii="Calibri" w:eastAsia="Calibri" w:hAnsi="Calibri"/>
+          <w:sz w:val="22"/>
+          <w:szCs w:val="22"/>
+          <w:lang w:eastAsia="en-US"/>
+        </w:rPr>
+      </w:r>
+      <w:r>
+        <w:rPr>
+          <w:rFonts w:ascii="Calibri" w:eastAsia="Calibri" w:hAnsi="Calibri"/>
+          <w:sz w:val="22"/>
+          <w:szCs w:val="22"/>
+          <w:lang w:eastAsia="en-US"/>
+        </w:rPr>
+        <w:fldChar w:fldCharType="separate"/>
+      </w:r>
+      <w:r>
+        <w:rPr>
+          <w:rFonts w:eastAsia="Calibri"/>
+          <w:color w:val="0563C1"/>
+          <w:u w:val="single"/>
+          <w:lang w:eastAsia="es-AR"/>
+        </w:rPr>
+        <w:t>“Giménez”(</w:t>
+      </w:r>
+      <w:r>
+        <w:rPr>
+          <w:rFonts w:eastAsia="Calibri"/>
+          <w:color w:val="0563C1"/>
+          <w:u w:val="single"/>
+          <w:lang w:eastAsia="es-AR"/>
+        </w:rPr>
+        <w:fldChar w:fldCharType="end"/>
+      </w:r>
+      <w:r>
+        <w:rPr>
+          <w:rFonts w:eastAsia="Calibri"/>
+          <w:lang w:eastAsia="es-AR"/>
+        </w:rPr>
+        <w:t>344:1788), “</w:t>
+      </w:r>
+      <w:hyperlink r:id="rId19" w:history="1">
+        <w:r>
+          <w:rPr>
+            <w:rFonts w:eastAsia="Calibri"/>
+            <w:color w:val="0563C1"/>
+            <w:u w:val="single"/>
+            <w:lang w:eastAsia="es-AR"/>
+          </w:rPr>
+          <w:t>Garay Corina</w:t>
+        </w:r>
+      </w:hyperlink>
+      <w:r>
+        <w:rPr>
+          <w:rFonts w:eastAsia="Calibri"/>
+          <w:lang w:eastAsia="es-AR"/>
+        </w:rPr>
+        <w:t>” (344:3567) entre otros.</w:t>
+      </w:r>
+    </w:p>
+    <w:p>
+      <w:pPr>
+        <w:ind w:firstLine="1560"/>
+        <w:jc w:val="both"/>
+        <w:rPr>
+          <w:bCs/>
+          <w:lang w:eastAsia="es-MX"/>
+        </w:rPr>
+      </w:pPr>
+      <w:r>
+        <w:rPr>
+          <w:rFonts w:eastAsia="Calibri"/>
           <w:color w:val="000000"/>
-          <w:u w:val="single"/>
-        </w:rPr>
-      </w:pPr>
-      <w:r>
-        <w:rPr>
+          <w:lang w:val="es-MX" w:eastAsia="es-AR"/>
+        </w:rPr>
+        <w:t xml:space="preserve">Las modificaciones en la fórmula de cálculo de la movilidad previsional, no puede proyectarse en perjuicio de los jubilados y pensionados, debiendo adoptarse una solución que se adecue a los principios y garantías de la Constitución Nacional y favorezca la progresividad de los derechos humanos. Al respecto cabe recordar que el Alto Tribunal sostuvo que el artículo 75, inciso 23, de la Constitución Nacional fortalece la vigencia del principio de progresividad en materia previsional, descalificando todo accionar gubernamental que en la práctica de un resultado regresivo en el goce efectivo de los derechos </w:t>
+      </w:r>
+      <w:hyperlink r:id="rId20" w:history="1">
+        <w:r>
+          <w:rPr>
+            <w:rFonts w:eastAsia="Calibri"/>
+            <w:color w:val="0563C1"/>
+            <w:u w:val="single"/>
+            <w:lang w:val="es-MX" w:eastAsia="es-AR"/>
+          </w:rPr>
+          <w:t>(Fallos 331:250</w:t>
+        </w:r>
+      </w:hyperlink>
+      <w:r>
+        <w:rPr>
+          <w:rFonts w:eastAsia="Calibri"/>
           <w:color w:val="000000"/>
-        </w:rPr>
-        <w:t xml:space="preserve"> </w:t>
-      </w:r>
-      <w:r>
-        <w:rPr>
-          <w:bCs/>
-          <w:color w:val="000000"/>
-          <w:u w:val="single"/>
-        </w:rPr>
-        <w:t xml:space="preserve"/>
-      </w:r>
-      <w:r>
-        <w:rPr>
-          <w:bCs/>
-          <w:color w:val="000000"/>
-          <w:u w:val="single"/>
-        </w:rPr>
-        <w:t xml:space="preserve"> </w:t>
-      </w:r>
-    </w:p>
-    <w:p>
-      <w:pPr>
-        <w:autoSpaceDE w:val="0"/>
-        <w:autoSpaceDN w:val="0"/>
-        <w:adjustRightInd w:val="0"/>
-        <w:ind w:firstLine="1134"/>
-        <w:jc w:val="both"/>
-        <w:rPr>
-          <w:color w:val="000000"/>
-        </w:rPr>
-      </w:pPr>
-      <w:r>
-        <w:rPr>
-          <w:color w:val="000000"/>
-        </w:rPr>
-        <w:t>Como se puede apreciar al aplicar índices de movilidad distintos, o</w:t>
-      </w:r>
-      <w:r>
-        <w:rPr>
-          <w:color w:val="000000"/>
-        </w:rPr>
-        <w:t xml:space="preserve">btenemos diferencias de 23.74</w:t>
-      </w:r>
-      <w:r>
-        <w:rPr>
-          <w:color w:val="000000"/>
-        </w:rPr>
-        <w:t xml:space="preserve">%</w:t>
-      </w:r>
-      <w:r>
-        <w:rPr>
-          <w:color w:val="000000"/>
-        </w:rPr>
-        <w:t xml:space="preserve"> y </w:t>
-      </w:r>
-      <w:r>
-        <w:t xml:space="preserve">50.0%</w:t>
-      </w:r>
-      <w:r>
-        <w:rPr>
-          <w:color w:val="000000"/>
-        </w:rPr>
-        <w:t xml:space="preserve"> </w:t>
-      </w:r>
-      <w:r>
-        <w:rPr>
-          <w:color w:val="000000"/>
-        </w:rPr>
-        <w:t xml:space="preserve">entre un haber y el otro, por lo expuesto solicitamos a considerar aprobar los guarismos que resulten de un beneficio mayor para mi mandante, con el fin de obtener un monto de jubilación en donde el mismo sea más acorde en caso de haber seguido en actividad.  </w:t>
-      </w:r>
-      <w:r>
-        <w:rPr>
-          <w:color w:val="000000"/>
-        </w:rPr>
-        <w:t xml:space="preserve"> </w:t>
+          <w:lang w:val="es-MX" w:eastAsia="es-AR"/>
+        </w:rPr>
+        <w:t xml:space="preserve">). </w:t>
+      </w:r>
+    </w:p>
+    <w:p>
+      <w:pPr>
+        <w:ind w:firstLine="1560"/>
+        <w:jc w:val="both"/>
+        <w:rPr>
+          <w:lang w:eastAsia="es-MX"/>
+        </w:rPr>
+      </w:pPr>
+      <w:r>
+        <w:rPr>
+          <w:rFonts w:eastAsia="Calibri"/>
+        </w:rPr>
+        <w:t xml:space="preserve">Cada reforma previsional se sitúa siempre en un marco de sucesiones de  emergencias </w:t>
       </w:r>
       <w:r>
         <w:rPr>
@@ -2212,11 +2810,251 @@
           <w:color w:val="000000"/>
           <w:lang w:eastAsia="es-AR"/>
         </w:rPr>
+        <w:t xml:space="preserve">casi inacabable , lo que lleva a preguntarnos como dice Cassagne, si se cumple con “el marco constitucional de la emergencia”, el que según el mismo autor requiere que “no se conculque de un modo definitivo el núcleo de derechos básicos de la Constitución, particularmente los derechos de propiedad de los particulares (art. 17), el principio de igualdad ante la ley (art. 16) y la garantía de la razonabilidad o justicia, consagrada en el art. 28, CN.” </w:t>
+      </w:r>
+      <w:r>
+        <w:rPr>
+          <w:rFonts w:eastAsia="Calibri"/>
+          <w:color w:val="000000"/>
+          <w:vertAlign w:val="superscript"/>
+          <w:lang w:eastAsia="es-AR"/>
+        </w:rPr>
+        <w:footnoteReference w:id="1"/>
+      </w:r>
+    </w:p>
+    <w:p>
+      <w:pPr>
+        <w:ind w:firstLine="1560"/>
+        <w:jc w:val="both"/>
+        <w:rPr>
+          <w:lang w:eastAsia="es-MX"/>
+        </w:rPr>
+      </w:pPr>
+      <w:r>
+        <w:rPr>
+          <w:rFonts w:eastAsia="Calibri"/>
+          <w:color w:val="000000"/>
+          <w:lang w:eastAsia="es-AR"/>
+        </w:rPr>
+        <w:t xml:space="preserve">La normalización de la emergencia en nuestro país y sus graves consecuencias con respecto al cercenamiento de los derechos constitucionales es tan evidente que el entonces presidente de la Corte Suprema sostuvo ya hace más de diez años: </w:t>
+      </w:r>
+      <w:r>
+        <w:rPr>
+          <w:rFonts w:eastAsia="Calibri"/>
+          <w:i/>
+          <w:iCs/>
+          <w:color w:val="000000"/>
+          <w:lang w:eastAsia="es-AR"/>
+        </w:rPr>
+        <w:t>“cabe valorar las consecuencias de la amplia tolerancia a las restricciones de los derechos contractuales por razones de emergencia consolidada a lo largo de más de setenta años. Las legislaciones de excepción tienen un plazo para que se produzca su propia extinción, pero su prórroga y su reiteración han inutilizado los mecanismos de autodestrucción y han alimentado los que permiten su conservación. De tal modo la excepción se ha convertido en regla y los remedios normales han sido sustituidos por la anormalidad de los remedios. Esta fundamentación de la regla de derecho debilita el compromiso de los individuos con las leyes y los contratos, ya que la emergencia permanente destruye todo cálculo de riesgos y restringe el funcionamiento económico”</w:t>
+      </w:r>
+      <w:r>
+        <w:rPr>
+          <w:rFonts w:eastAsia="Calibri"/>
+          <w:color w:val="000000"/>
+          <w:lang w:eastAsia="es-AR"/>
+        </w:rPr>
+        <w:t>.</w:t>
+      </w:r>
+    </w:p>
+    <w:p>
+      <w:pPr>
+        <w:ind w:firstLine="1560"/>
+        <w:jc w:val="both"/>
+        <w:rPr>
+          <w:bCs/>
+          <w:lang w:eastAsia="es-MX"/>
+        </w:rPr>
+      </w:pPr>
+      <w:r>
+        <w:rPr>
+          <w:rFonts w:eastAsia="Calibri"/>
+          <w:color w:val="000000"/>
+          <w:lang w:eastAsia="es-AR"/>
+        </w:rPr>
+        <w:t xml:space="preserve">Esa emergencia casi permanente llevó así a la tolerancia de un Estado pendiente de las variables económicas y financieras coyunturales y restrictivo de las libertades y derechos fundamentales. </w:t>
+      </w:r>
+    </w:p>
+    <w:p>
+      <w:pPr>
+        <w:ind w:firstLine="1560"/>
+        <w:jc w:val="both"/>
+        <w:rPr>
+          <w:bCs/>
+          <w:lang w:eastAsia="es-MX"/>
+        </w:rPr>
+      </w:pPr>
+      <w:r>
+        <w:rPr>
+          <w:rFonts w:eastAsia="Calibri"/>
+          <w:color w:val="000000"/>
+          <w:lang w:eastAsia="es-AR"/>
+        </w:rPr>
+        <w:t xml:space="preserve">Ante el altar de la emergencia, el Estado (por acción o por omisión) ha venido sacrificando sistemáticamente derechos elementales reconocidos por la Constitución, en especial, los de los más vulnerables. Y así ha dado por tierra con varios de los principios aplicables en esta materia, como el de progresividad y no regresividad que importan un escrutinio agravado de la razonabilidad de las normas adoptadas como consecuencia de las “emergencias” tanto por el legislador como por el Poder Ejecutivo Nacional. </w:t>
+      </w:r>
+    </w:p>
+    <w:p>
+      <w:pPr>
+        <w:ind w:firstLine="1560"/>
+        <w:jc w:val="both"/>
+        <w:rPr>
+          <w:bCs/>
+          <w:lang w:eastAsia="es-MX"/>
+        </w:rPr>
+      </w:pPr>
+      <w:r>
+        <w:rPr>
+          <w:rFonts w:eastAsia="Calibri"/>
+          <w:color w:val="000000"/>
+          <w:lang w:eastAsia="es-AR"/>
+        </w:rPr>
+        <w:t xml:space="preserve">Es que como afirma Rossi, las medidas regresivas respecto de grupos vulnerables deben ser más excepcionales aún y sujetas entonces a un escrutinio más estricto. La deferencia hacia el Estado respecto de la adopción de medidas regresivas respecto de estos grupos debe ser mínima. Al igual que el contenido mínimo de un derecho no admite restricción posible, tampoco la admite el estado de goce y ejercicio de un derecho por grupos considerados desfavorecidos. </w:t>
+      </w:r>
+      <w:r>
+        <w:rPr>
+          <w:rFonts w:eastAsia="Calibri"/>
+          <w:color w:val="000000"/>
+          <w:vertAlign w:val="superscript"/>
+          <w:lang w:eastAsia="es-AR"/>
+        </w:rPr>
+        <w:footnoteReference w:id="2"/>
+      </w:r>
+    </w:p>
+    <w:p>
+      <w:pPr>
+        <w:ind w:firstLine="1560"/>
+        <w:jc w:val="both"/>
+        <w:rPr>
+          <w:lang w:eastAsia="es-MX"/>
+        </w:rPr>
+      </w:pPr>
+      <w:r>
+        <w:rPr>
+          <w:rFonts w:eastAsia="Calibri"/>
+          <w:color w:val="000000"/>
+          <w:lang w:eastAsia="es-AR"/>
+        </w:rPr>
+        <w:t>La CSJN al referirse a emergencias y grupos vulnerables dijo: “</w:t>
+      </w:r>
+      <w:r>
+        <w:rPr>
+          <w:rFonts w:eastAsia="Calibri"/>
+          <w:i/>
+          <w:iCs/>
+          <w:color w:val="000000"/>
+          <w:lang w:eastAsia="es-AR"/>
+        </w:rPr>
+        <w:t>Que, por último, cabe destacar que es precisamente en tiempos de crisis económica cuando la actualidad de los derechos sociales cobra su máximo significado. En tales etapas críticas, deben profundizarse las respuestas institucionales en favor de los grupos más débiles y postergados, pues son las democracias avanzadas y maduras las que refuerzan la capacidad de los individuos y atienden las situaciones de vulnerabilidad en momentos coyunturales adversos”(</w:t>
+      </w:r>
+      <w:hyperlink r:id="rId21">
+        <w:r>
+          <w:rPr>
+            <w:rFonts w:eastAsia="Calibri"/>
+            <w:i/>
+            <w:iCs/>
+            <w:color w:val="0563C1"/>
+            <w:u w:val="single"/>
+            <w:lang w:eastAsia="es-AR"/>
+          </w:rPr>
+          <w:t>Fallos 341:1924</w:t>
+        </w:r>
+      </w:hyperlink>
+      <w:r>
+        <w:rPr>
+          <w:rFonts w:eastAsia="Calibri"/>
+          <w:i/>
+          <w:iCs/>
+          <w:color w:val="000000"/>
+          <w:lang w:eastAsia="es-AR"/>
+        </w:rPr>
+        <w:t>).</w:t>
+      </w:r>
+    </w:p>
+    <w:p>
+      <w:pPr>
+        <w:ind w:firstLine="1560"/>
+        <w:jc w:val="both"/>
+        <w:rPr>
+          <w:rFonts w:eastAsia="Calibri"/>
+          <w:color w:val="000000"/>
+          <w:lang w:eastAsia="es-AR"/>
+        </w:rPr>
+      </w:pPr>
+      <w:r>
+        <w:rPr>
+          <w:rFonts w:eastAsia="Calibri"/>
+          <w:color w:val="000000"/>
+          <w:lang w:eastAsia="es-AR"/>
+        </w:rPr>
+        <w:t xml:space="preserve">Por lo expuesto es que, en casos como el presente, la prohibición de regresividad agrega un nuevo criterio al control de razonabilidad de las leyes y reglamentos cuando se examina judicialmente la adopción de normas que reglamentan derechos económicos, sociales y culturales, y es por ello que solicito a VS hagan a la petición  formulada  e intimen al Congreso de la Nación a hacer efectivo el mandato del art. 14 bis citado, </w:t>
+      </w:r>
+      <w:r>
+        <w:rPr>
+          <w:rFonts w:eastAsia="Calibri"/>
+          <w:b/>
+          <w:bCs/>
+          <w:color w:val="000000"/>
+          <w:lang w:eastAsia="es-AR"/>
+        </w:rPr>
+        <w:t>reparando el daño sufrido en el haber de mi mandante</w:t>
+      </w:r>
+      <w:r>
+        <w:rPr>
+          <w:rFonts w:eastAsia="Calibri"/>
+          <w:color w:val="000000"/>
+          <w:lang w:eastAsia="es-AR"/>
+        </w:rPr>
+        <w:t>,  fijando el contenido concreto de las jubilaciones en el período en debate</w:t>
+      </w:r>
+      <w:r>
+        <w:rPr>
+          <w:rFonts w:eastAsia="Calibri"/>
+          <w:i/>
+          <w:iCs/>
+          <w:color w:val="000000"/>
+          <w:lang w:eastAsia="es-AR"/>
+        </w:rPr>
+        <w:t xml:space="preserve">, </w:t>
+      </w:r>
+      <w:r>
+        <w:rPr>
+          <w:rFonts w:eastAsia="Calibri"/>
+          <w:color w:val="000000"/>
+          <w:lang w:eastAsia="es-AR"/>
+        </w:rPr>
+        <w:t>y como dijo la CSJN en “Blanco”</w:t>
+      </w:r>
+      <w:r>
+        <w:rPr>
+          <w:rFonts w:eastAsia="Calibri"/>
+          <w:i/>
+          <w:iCs/>
+          <w:color w:val="000000"/>
+          <w:lang w:eastAsia="es-AR"/>
+        </w:rPr>
+        <w:t xml:space="preserve"> con especial ponderación de los principios de proporcionalidad y sustitutividad, según fueron establecidos por este Tribunal en numerosos precedentes (Fallos: 279:389; 280:424; 292:447; 293:235; 300:84, 571; 305:866; 328:1602), de conformidad con la protección especial que ha otorgado la Ley Fundamental al conjunto de derechos sociales”</w:t>
+      </w:r>
+      <w:r>
+        <w:rPr>
+          <w:rFonts w:eastAsia="Calibri"/>
+          <w:color w:val="000000"/>
+          <w:lang w:eastAsia="es-AR"/>
+        </w:rPr>
+        <w:t xml:space="preserve">, donde si bien se refería al índice de actualización de remuneraciones, aplica también para la pauta de movilidad.</w:t>
+      </w:r>
+      <w:r>
+        <w:rPr>
+          <w:rFonts w:eastAsia="Calibri"/>
+          <w:color w:val="000000"/>
+          <w:lang w:eastAsia="es-AR"/>
+        </w:rPr>
         <w:t xml:space="preserve"> </w:t>
       </w:r>
       <w:r>
         <w:rPr>
-          <w:bCs/>
+          <w:rFonts w:eastAsia="Calibri"/>
+          <w:color w:val="000000"/>
+          <w:lang w:eastAsia="es-AR"/>
         </w:rPr>
         <w:t xml:space="preserve"> </w:t>
       </w:r>
@@ -2227,25 +3065,33 @@
         <w:t xml:space="preserve"> </w:t>
       </w:r>
       <w:r>
+        <w:rPr>
+          <w:bCs/>
+        </w:rPr>
+        <w:t xml:space="preserve"> </w:t>
+      </w:r>
+      <w:r>
         <w:t xml:space="preserve"/>
       </w:r>
-      <w:r>
-        <w:rPr>
-          <w:bCs/>
-        </w:rPr>
-        <w:t xml:space="preserve"> </w:t>
-      </w:r>
-      <w:r>
-        <w:t xml:space="preserve"/>
-      </w:r>
-    </w:p>
-    <w:p>
-      <w:pPr>
-        <w:autoSpaceDE w:val="0"/>
-        <w:autoSpaceDN w:val="0"/>
-        <w:adjustRightInd w:val="0"/>
-        <w:spacing w:line="276" w:lineRule="auto"/>
-        <w:ind w:left="2138"/>
+    </w:p>
+    <w:p>
+      <w:pPr>
+        <w:autoSpaceDE w:val="0"/>
+        <w:autoSpaceDN w:val="0"/>
+        <w:adjustRightInd w:val="0"/>
+        <w:ind w:firstLine="708"/>
+        <w:jc w:val="both"/>
+        <w:rPr>
+          <w:bCs/>
+        </w:rPr>
+      </w:pPr>
+    </w:p>
+    <w:p>
+      <w:pPr>
+        <w:autoSpaceDE w:val="0"/>
+        <w:autoSpaceDN w:val="0"/>
+        <w:adjustRightInd w:val="0"/>
+        <w:ind w:left="1146"/>
         <w:jc w:val="both"/>
         <w:rPr>
           <w:b/>
@@ -2262,78 +3108,520 @@
         <w:autoSpaceDE w:val="0"/>
         <w:autoSpaceDN w:val="0"/>
         <w:adjustRightInd w:val="0"/>
+        <w:ind w:left="1146"/>
+        <w:jc w:val="both"/>
+        <w:rPr>
+          <w:b/>
+          <w:bCs/>
+        </w:rPr>
+      </w:pPr>
+      <w:r>
+        <w:rPr>
+          <w:b/>
+          <w:bCs/>
+        </w:rPr>
+        <w:t>OPORTUNIDAD PROCESAL</w:t>
+      </w:r>
+    </w:p>
+    <w:p>
+      <w:pPr>
+        <w:autoSpaceDE w:val="0"/>
+        <w:autoSpaceDN w:val="0"/>
+        <w:adjustRightInd w:val="0"/>
+        <w:ind w:firstLine="993"/>
+        <w:jc w:val="both"/>
+        <w:rPr>
+          <w:bCs/>
+        </w:rPr>
+      </w:pPr>
+      <w:r>
+        <w:rPr>
+          <w:bCs/>
+        </w:rPr>
+        <w:t>Si bien esta liquidación es posterior al dictado de la sentencia, la suspensión de la fórmula de la movilidad incide en el haber jubilatorio de mi mandante</w:t>
+      </w:r>
+      <w:r>
+        <w:rPr>
+          <w:bCs/>
+        </w:rPr>
+        <w:t>, lo mismo que la nueva fórmula.</w:t>
+      </w:r>
+    </w:p>
+    <w:p>
+      <w:pPr>
+        <w:autoSpaceDE w:val="0"/>
+        <w:autoSpaceDN w:val="0"/>
+        <w:adjustRightInd w:val="0"/>
+        <w:ind w:firstLine="993"/>
+        <w:jc w:val="both"/>
+        <w:rPr>
+          <w:bCs/>
+        </w:rPr>
+      </w:pPr>
+      <w:r>
+        <w:rPr>
+          <w:bCs/>
+        </w:rPr>
+        <w:t>Esta parte plante</w:t>
+      </w:r>
+      <w:r>
+        <w:rPr>
+          <w:bCs/>
+        </w:rPr>
+        <w:t>a</w:t>
+      </w:r>
+      <w:r>
+        <w:rPr>
+          <w:bCs/>
+        </w:rPr>
+        <w:t xml:space="preserve"> la inconstitucionalidad las leyes que afectaron la movilidad jubilatoria, por cuanto “Anses”, afecta la seguridad jurídica de mi mandante, pues al modificar la ley ante cualquier cambio de gobierno o vicisitud económica, siempre en detrimento de su haber y afectando la garantía constitucional de integralidad de este, la división de poderes, la delegación de facultades entre otras normas de nuestra CN.</w:t>
+      </w:r>
+    </w:p>
+    <w:p>
+      <w:pPr>
+        <w:autoSpaceDE w:val="0"/>
+        <w:autoSpaceDN w:val="0"/>
+        <w:adjustRightInd w:val="0"/>
+        <w:ind w:firstLine="993"/>
+        <w:jc w:val="both"/>
+        <w:rPr>
+          <w:bCs/>
+        </w:rPr>
+      </w:pPr>
+      <w:r>
+        <w:rPr>
+          <w:bCs/>
+        </w:rPr>
+        <w:t xml:space="preserve"> Los planteos fueron posteriores a la sentencia por cuanto la modificación de las pautas de movilidad, que alteran el haber de mi mandante, también fueron posteriores al dictado de esta. </w:t>
+      </w:r>
+    </w:p>
+    <w:p>
+      <w:pPr>
+        <w:autoSpaceDE w:val="0"/>
+        <w:autoSpaceDN w:val="0"/>
+        <w:adjustRightInd w:val="0"/>
+        <w:ind w:firstLine="993"/>
+        <w:jc w:val="both"/>
+        <w:rPr>
+          <w:bCs/>
+        </w:rPr>
+      </w:pPr>
+      <w:r>
+        <w:rPr>
+          <w:bCs/>
+        </w:rPr>
+        <w:t xml:space="preserve">En la primera oportunidad procesal se está solicitando la inconstitucionalidad de las normas cuestionadas y se garantiza así el debido proceso y el derecho de defensa de la contraria, corriéndose traslado del planteo de inconstitucionalidad, de una norma que suspende la ley ,en detrimento de un grupo vulnerable, en época de pandemia donde el estado debe reforzarse la protección de los mismos y de carácter netamente regresivo según la perdida sufrida en 2020. </w:t>
+      </w:r>
+    </w:p>
+    <w:p>
+      <w:pPr>
+        <w:autoSpaceDE w:val="0"/>
+        <w:autoSpaceDN w:val="0"/>
+        <w:adjustRightInd w:val="0"/>
+        <w:ind w:firstLine="993"/>
+        <w:jc w:val="both"/>
+        <w:rPr>
+          <w:bCs/>
+        </w:rPr>
+      </w:pPr>
+      <w:r>
+        <w:rPr>
+          <w:bCs/>
+        </w:rPr>
+        <w:t>Así que no se busca repotenciar un haber sino defender la garantía constitucional de movilidad jubilatoria.</w:t>
+      </w:r>
+    </w:p>
+    <w:p>
+      <w:pPr>
+        <w:autoSpaceDE w:val="0"/>
+        <w:autoSpaceDN w:val="0"/>
+        <w:adjustRightInd w:val="0"/>
+        <w:ind w:firstLine="993"/>
+        <w:jc w:val="both"/>
+        <w:rPr>
+          <w:bCs/>
+        </w:rPr>
+      </w:pPr>
+      <w:bookmarkStart w:id="3" w:name="_Hlk135203412"/>
+      <w:r>
+        <w:rPr>
+          <w:bCs/>
+        </w:rPr>
+        <w:t>Antes que nada, no se puede perder de vista que la CSJN ha reconocido la facultad de los jueces y tribunales inferiores de ejercer un control de constitucionalidad y de convencionalidad de oficio (Fallos 335: 2333).</w:t>
+      </w:r>
+    </w:p>
+    <w:p>
+      <w:pPr>
+        <w:autoSpaceDE w:val="0"/>
+        <w:autoSpaceDN w:val="0"/>
+        <w:adjustRightInd w:val="0"/>
+        <w:ind w:firstLine="993"/>
+        <w:jc w:val="both"/>
+        <w:rPr>
+          <w:bCs/>
+        </w:rPr>
+      </w:pPr>
+      <w:r>
+        <w:rPr>
+          <w:bCs/>
+        </w:rPr>
+        <w:t>En el caso puntual de la movilidad, las sucesivas reformas de la ley producidas entre 2018 a 202</w:t>
+      </w:r>
+      <w:r>
+        <w:rPr>
+          <w:bCs/>
+        </w:rPr>
+        <w:t>3</w:t>
+      </w:r>
+      <w:r>
+        <w:rPr>
+          <w:bCs/>
+        </w:rPr>
+        <w:t xml:space="preserve"> han afectado el derecho constitucional a tener un haber integral, al afectarse la movilidad jubilatoria la cual deja de cumplir con su finalidad, que es mantener el valor del haber en el tiempo, a lo que suman diferentes análisis , como son que en materia de movilidad no pueden existir periodos superpuestos, ni tiempos muertos , sin perder de vista que en materia de emergencia, sino se recompone el haber , cesada la emergencia, la misma permanecerá en el tiempo. </w:t>
+      </w:r>
+    </w:p>
+    <w:p>
+      <w:pPr>
+        <w:autoSpaceDE w:val="0"/>
+        <w:autoSpaceDN w:val="0"/>
+        <w:adjustRightInd w:val="0"/>
+        <w:ind w:firstLine="993"/>
+        <w:jc w:val="both"/>
+        <w:rPr>
+          <w:bCs/>
+        </w:rPr>
+      </w:pPr>
+      <w:r>
+        <w:rPr>
+          <w:bCs/>
+        </w:rPr>
+        <w:t>Es por ello que el juez , puede resolver en la etapa de ejecución, sea a pedido de parte, o de oficio, si estas normas afectan el haber dado que contrarían el art 14 bis, 16, 17, 18, 28 , 31 , 33 y 75 inc 22 y 23 de la CN.</w:t>
+      </w:r>
+    </w:p>
+    <w:p>
+      <w:pPr>
+        <w:autoSpaceDE w:val="0"/>
+        <w:autoSpaceDN w:val="0"/>
+        <w:adjustRightInd w:val="0"/>
+        <w:ind w:firstLine="993"/>
+        <w:jc w:val="both"/>
+        <w:rPr>
+          <w:bCs/>
+          <w:i/>
+          <w:iCs/>
+        </w:rPr>
+      </w:pPr>
+      <w:r>
+        <w:rPr>
+          <w:bCs/>
+        </w:rPr>
+        <w:t>En los autos Abraham</w:t>
+      </w:r>
+      <w:r>
+        <w:rPr>
+          <w:bCs/>
+          <w:vertAlign w:val="superscript"/>
+        </w:rPr>
+        <w:footnoteReference w:id="3"/>
+      </w:r>
+      <w:r>
+        <w:rPr>
+          <w:bCs/>
+        </w:rPr>
+        <w:t xml:space="preserve"> el juez , al momento de tener que resolver en la liquidación donde la parte actora introdujo la cuestión en torno a la consideración inconstitucional de la leyes 27.426, 27.541 y 27.609, considero que si análisis “</w:t>
+      </w:r>
+      <w:r>
+        <w:rPr>
+          <w:bCs/>
+          <w:i/>
+          <w:iCs/>
+        </w:rPr>
+        <w:t xml:space="preserve">deviene ineludible toda vez que incide en la determinación de la movilidad que en definitiva corresponde aplicar al haber cuyo reajuste aquí se reclama y en un todo de acuerdo con la doctrina que impone atender a las circunstancias sobrevinientes que no es posible desechar (Fallos: 308:1489; 311:787; 312: 555; 315:123 y 325:28, entre muchos otros). </w:t>
+      </w:r>
+    </w:p>
+    <w:p>
+      <w:pPr>
+        <w:autoSpaceDE w:val="0"/>
+        <w:autoSpaceDN w:val="0"/>
+        <w:adjustRightInd w:val="0"/>
+        <w:ind w:firstLine="993"/>
+        <w:jc w:val="both"/>
+        <w:rPr>
+          <w:bCs/>
+          <w:i/>
+          <w:iCs/>
+        </w:rPr>
+      </w:pPr>
+      <w:r>
+        <w:rPr>
+          <w:bCs/>
+          <w:i/>
+          <w:iCs/>
+        </w:rPr>
+        <w:t>Ello de ninguna manera importa incurrir en un exceso de jurisdicción, sino que, por el contrario, implica valorar en debida forma las pretensiones incoadas a la luz del derecho vigente al momento de sentenciar, encontrando también tal proceder su fundamento en los principios de celeridad y economía procesal.</w:t>
+      </w:r>
+    </w:p>
+    <w:p>
+      <w:pPr>
+        <w:autoSpaceDE w:val="0"/>
+        <w:autoSpaceDN w:val="0"/>
+        <w:adjustRightInd w:val="0"/>
+        <w:ind w:firstLine="993"/>
+        <w:jc w:val="both"/>
+        <w:rPr>
+          <w:bCs/>
+          <w:i/>
+          <w:iCs/>
+        </w:rPr>
+      </w:pPr>
+      <w:r>
+        <w:rPr>
+          <w:bCs/>
+          <w:i/>
+          <w:iCs/>
+        </w:rPr>
+        <w:t xml:space="preserve"> Destáquese al respecto, que dada la naturaleza de causas como la que nos ocupa -que resultan de monto indeterminado pues se originan en obligaciones de cumplimiento sucesivo- deben existir pautas claras para el momento de liquidarse las sumas de condena.” </w:t>
+      </w:r>
+    </w:p>
+    <w:p>
+      <w:pPr>
+        <w:autoSpaceDE w:val="0"/>
+        <w:autoSpaceDN w:val="0"/>
+        <w:adjustRightInd w:val="0"/>
+        <w:ind w:firstLine="993"/>
+        <w:jc w:val="both"/>
+        <w:rPr>
+          <w:bCs/>
+          <w:i/>
+          <w:iCs/>
+        </w:rPr>
+      </w:pPr>
+      <w:r>
+        <w:rPr>
+          <w:bCs/>
+        </w:rPr>
+        <w:t xml:space="preserve">Del mismo modo, en </w:t>
+      </w:r>
+      <w:r>
+        <w:rPr>
+          <w:b/>
+          <w:bCs/>
+        </w:rPr>
+        <w:t>“Gamarra”</w:t>
+      </w:r>
+      <w:r>
+        <w:rPr>
+          <w:bCs/>
+        </w:rPr>
+        <w:t xml:space="preserve"> </w:t>
+      </w:r>
+      <w:r>
+        <w:rPr>
+          <w:bCs/>
+          <w:vertAlign w:val="superscript"/>
+        </w:rPr>
+        <w:footnoteReference w:id="4"/>
+      </w:r>
+      <w:r>
+        <w:rPr>
+          <w:bCs/>
+        </w:rPr>
+        <w:t>la cámara federal de Salta se pronunció respecto al planteo de cosa juzgada, y aclaró que una sentencia pasada en autoridad de cosa juzgada</w:t>
+      </w:r>
+      <w:r>
+        <w:rPr>
+          <w:bCs/>
+          <w:i/>
+          <w:iCs/>
+        </w:rPr>
+        <w:t xml:space="preserve"> “</w:t>
+      </w:r>
+      <w:r>
+        <w:rPr>
+          <w:b/>
+          <w:bCs/>
+          <w:i/>
+          <w:iCs/>
+        </w:rPr>
+        <w:t>no implica la imposibilidad absoluta de resolver nuevas cuestiones que puedan suscitarse entre idénticas partes, sino el sucesivo y reiterado juzgamiento de las mismas”</w:t>
+      </w:r>
+      <w:r>
+        <w:rPr>
+          <w:bCs/>
+          <w:i/>
+          <w:iCs/>
+        </w:rPr>
+        <w:t>. Y concluyó que, si existe una sentencia que reconoció el derecho a la redeterminación del haber inicial y su movilidad, “(…) es en esta oportunidad, etapa de ejecución (arts. 499 y cc del CPCCN) que se puede tener precisión respecto de la cuantía del haber y la razonabilidad o no de la quita por aplicación de la norma citada (…)”</w:t>
+      </w:r>
+    </w:p>
+    <w:bookmarkEnd w:id="3"/>
+    <w:p>
+      <w:pPr>
+        <w:autoSpaceDE w:val="0"/>
+        <w:autoSpaceDN w:val="0"/>
+        <w:adjustRightInd w:val="0"/>
+        <w:ind w:firstLine="993"/>
+        <w:jc w:val="both"/>
+        <w:rPr>
+          <w:bCs/>
+        </w:rPr>
+      </w:pPr>
+      <w:r>
+        <w:rPr>
+          <w:bCs/>
+        </w:rPr>
+        <w:t>En similar  sentido se expresó la Sala I en los autos “Flores Humberto  c/Anses y otro s/ Reajustes varios” Expte 15100027/2011 el 09.03.2023 donde resolvió:</w:t>
+      </w:r>
+      <w:r>
+        <w:t xml:space="preserve"> </w:t>
+      </w:r>
+      <w:r>
+        <w:rPr>
+          <w:i/>
+          <w:iCs/>
+        </w:rPr>
+        <w:t>“</w:t>
+      </w:r>
+      <w:r>
+        <w:rPr>
+          <w:bCs/>
+          <w:i/>
+          <w:iCs/>
+        </w:rPr>
+        <w:t>Que corresponde rechazar los agravios referidos a la improcedencia de resolver en la etapa de ejecución el reajuste de la movilidad del haber del actor por períodos posteriores que no se encuentran incluidos en la sentencia definitiva, en tanto las partes han tenido oportunidad de debatir sobre dicha cuestión, por lo que se ha respetado el debido contradictorio.</w:t>
+      </w:r>
+    </w:p>
+    <w:p>
+      <w:pPr>
+        <w:autoSpaceDE w:val="0"/>
+        <w:autoSpaceDN w:val="0"/>
+        <w:adjustRightInd w:val="0"/>
+        <w:ind w:firstLine="993"/>
+        <w:jc w:val="both"/>
+        <w:rPr>
+          <w:b/>
+          <w:u w:val="single"/>
+        </w:rPr>
+      </w:pPr>
+      <w:r>
+        <w:rPr>
+          <w:bCs/>
+        </w:rPr>
+        <w:t xml:space="preserve"> </w:t>
+      </w:r>
+      <w:r>
+        <w:rPr>
+          <w:bCs/>
+          <w:i/>
+          <w:iCs/>
+        </w:rPr>
+        <w:t>Es que resultaría un exceso ritual rechazar dicha pretensión y obligar al actor a realizar un nuevo juicio para llegar, en definitiva, a igual situación, por lo que una solución así importaría desvirtuar el sentido de las formas procesales, que son meros instrumentos para la observancia de los derechos sustanciales, sobre todo si se tiene en cuenta la edad de la Sra. Cabrera (76 años), quien se encuentra litigando desde el año 2011 a los fines del reconocimiento de su derecho, por lo que no resulta necesario un nuevo juicio de conocimiento ni abrir otra etapa probatoria para esclarecer la cuestión, correspondiendo su tratamiento en esta oportunidad procesal</w:t>
+      </w:r>
+      <w:r>
+        <w:rPr>
+          <w:bCs/>
+        </w:rPr>
+        <w:t xml:space="preserve">.” </w:t>
+      </w:r>
+    </w:p>
+    <w:p>
+      <w:pPr>
+        <w:autoSpaceDE w:val="0"/>
+        <w:autoSpaceDN w:val="0"/>
+        <w:adjustRightInd w:val="0"/>
+        <w:ind w:firstLine="993"/>
+        <w:jc w:val="both"/>
+        <w:rPr>
+          <w:bCs/>
+          <w:i/>
+          <w:iCs/>
+        </w:rPr>
+      </w:pPr>
+      <w:r>
+        <w:rPr>
+          <w:bCs/>
+        </w:rPr>
+        <w:t>Continuó diciendo: “</w:t>
+      </w:r>
+      <w:r>
+        <w:rPr>
+          <w:bCs/>
+          <w:i/>
+          <w:iCs/>
+        </w:rPr>
+        <w:t>En igual sentido, la Corte Suprema de Justicia de la Nación en el precedente “Cingolani, Francisco Florencio c/Anses s/Ejecución previsional”, sent. del 10/4/12 revocó una resolución judicial que había limitado el derecho del afiliado a lograr una recomposición de sus haberes previsionales al período dispuesto en la sentencia definitiva, en cuya oportunidad sostuvo que “la limitación temporal de la ejecución vulnera la cosa juzgada, pues la sentencia cuyo cumplimiento procura el actor no sólo establecía una pauta para el cálculo del beneficio, sino que su aplicación permitía determinar el nivel de la prestación para el lapso subsiguiente y hasta tanto fuera incrementado con nuevas disposiciones legales o decisiones judiciales en materia de movilidad” es que señaló que admitir una tesis contraria a la que defiende implicaría un dispendio jurisdiccional obligando al jubilado a iniciar un nuevo juicio de conocimiento a fin de que se le reconozca el monto de su prestación en el periodo descartado.”</w:t>
+      </w:r>
+    </w:p>
+    <w:p>
+      <w:pPr>
+        <w:autoSpaceDE w:val="0"/>
+        <w:autoSpaceDN w:val="0"/>
+        <w:adjustRightInd w:val="0"/>
+        <w:ind w:firstLine="993"/>
+        <w:jc w:val="both"/>
+        <w:rPr>
+          <w:bCs/>
+        </w:rPr>
+      </w:pPr>
+      <w:r>
+        <w:rPr>
+          <w:bCs/>
+        </w:rPr>
+        <w:t>La Sala II el 14.02.2023</w:t>
+      </w:r>
+      <w:r>
+        <w:t xml:space="preserve"> </w:t>
+      </w:r>
+      <w:r>
+        <w:rPr>
+          <w:bCs/>
+        </w:rPr>
+        <w:t>en la causa “Campos Toranzos, Marcos Aurelio c/ ANSeS s/ Reajustes Varios” (Expte. N° 15100257/2012) “</w:t>
+      </w:r>
+      <w:r>
+        <w:rPr>
+          <w:bCs/>
+          <w:i/>
+          <w:iCs/>
+        </w:rPr>
+        <w:t>confirmó la facultad de los magistrados de la determinación de criterios de movilidad en la etapa de ejecución de sentencia que no fueron contemplados en el pronunciamiento definitivo por  una cuestión temporal, con basamento en que los jueces deben siempre resolver según las circunstancias actuales aunque sean sobrevinientes; en atención a la naturaleza alimentaria de la prestación y en dicho caso particular, a la avanzada edad del accionante, argumentando que por razones biológicas posiblemente el actor se vería impedido de afrontar un nuevo proceso y acceder a una decisión útil (Fallos: 330:5342), invocando también razones de economía procesal para arribar a tal decisión”</w:t>
+      </w:r>
+      <w:r>
+        <w:rPr>
+          <w:bCs/>
+          <w:i/>
+          <w:iCs/>
+        </w:rPr>
+        <w:t xml:space="preserve"> </w:t>
+      </w:r>
+      <w:r>
+        <w:rPr>
+          <w:bCs/>
+        </w:rPr>
+        <w:t xml:space="preserve"/>
+      </w:r>
+      <w:r>
+        <w:rPr>
+          <w:bCs/>
+        </w:rPr>
+        <w:t xml:space="preserve"> </w:t>
+      </w:r>
+      <w:r>
+        <w:t xml:space="preserve"/>
+      </w:r>
+    </w:p>
+    <w:p>
+      <w:pPr>
+        <w:autoSpaceDE w:val="0"/>
+        <w:autoSpaceDN w:val="0"/>
+        <w:adjustRightInd w:val="0"/>
         <w:spacing w:line="276" w:lineRule="auto"/>
+        <w:ind w:left="2138"/>
         <w:jc w:val="both"/>
         <w:rPr>
           <w:b/>
           <w:bCs/>
         </w:rPr>
-      </w:pPr>
-      <w:r>
-        <w:rPr>
-          <w:b/>
-          <w:bCs/>
-        </w:rPr>
-        <w:t>SOLICITO ORDENE EXPRESAMENTE EL REAJUSTE DEL HABER</w:t>
-      </w:r>
-    </w:p>
-    <w:p>
-      <w:pPr>
-        <w:autoSpaceDE w:val="0"/>
-        <w:autoSpaceDN w:val="0"/>
-        <w:adjustRightInd w:val="0"/>
-        <w:spacing w:line="276" w:lineRule="auto"/>
-        <w:ind w:firstLine="1134"/>
-        <w:jc w:val="both"/>
-      </w:pPr>
-      <w:r>
-        <w:t>Solicito que una vez aprobada la ampliación de liquidación</w:t>
-      </w:r>
-      <w:r>
-        <w:t xml:space="preserve">, </w:t>
-      </w:r>
-      <w:r>
-        <w:t>se intime al organismo previsional</w:t>
-      </w:r>
-      <w:r>
-        <w:t xml:space="preserve"> a que proceda a reajustar el haber de mi mandante , </w:t>
-      </w:r>
-      <w:r>
-        <w:t>consignando de manera clara el haber aprobado , y que lo sea</w:t>
-      </w:r>
-      <w:r>
-        <w:rPr>
-          <w:color w:val="FF0000"/>
-        </w:rPr>
-        <w:t xml:space="preserve">  </w:t>
-      </w:r>
-      <w:r>
-        <w:t>bajo apercibimiento de aplicar astreintes</w:t>
-      </w:r>
-      <w:r>
-        <w:t xml:space="preserve"> ejemplificativas</w:t>
-      </w:r>
-      <w:r>
-        <w:t xml:space="preserve"> por cada día de demora en efectivizar la medida ordenada</w:t>
-      </w:r>
-      <w:r>
-        <w:t>, como así también se identifique al funcionario responsable de cumplir con la manda judicial , el cual deberá informar si creo la secuenta</w:t>
-      </w:r>
-      <w:r>
-        <w:t xml:space="preserve">.</w:t>
-      </w:r>
-      <w:r>
-        <w:t xml:space="preserve"> </w:t>
-      </w:r>
-    </w:p>
-    <w:p>
-      <w:pPr>
-        <w:autoSpaceDE w:val="0"/>
-        <w:autoSpaceDN w:val="0"/>
-        <w:adjustRightInd w:val="0"/>
-        <w:spacing w:line="276" w:lineRule="auto"/>
-        <w:ind w:firstLine="1134"/>
-        <w:jc w:val="both"/>
       </w:pPr>
     </w:p>
     <w:p>
@@ -2347,16 +3635,17 @@
         <w:adjustRightInd w:val="0"/>
         <w:spacing w:line="276" w:lineRule="auto"/>
         <w:jc w:val="both"/>
-      </w:pPr>
-      <w:r>
-        <w:tab/>
-      </w:r>
-      <w:r>
         <w:rPr>
           <w:b/>
           <w:bCs/>
         </w:rPr>
-        <w:t>SOLICITO REGULE HONORARIOS</w:t>
+      </w:pPr>
+      <w:r>
+        <w:rPr>
+          <w:b/>
+          <w:bCs/>
+        </w:rPr>
+        <w:t>SOLICITO ORDENE EXPRESAMENTE EL REAJUSTE DEL HABER</w:t>
       </w:r>
     </w:p>
     <w:p>
@@ -2369,25 +3658,43 @@
         <w:jc w:val="both"/>
       </w:pPr>
       <w:r>
-        <w:t xml:space="preserve">Solicito regule honorarios y tome como base regulatoria la suma de </w:t>
-      </w:r>
-      <w:r>
-        <w:t xml:space="preserve">157.87</w:t>
-      </w:r>
-      <w:r>
-        <w:t xml:space="preserve">, teniendo en cuenta que el valor del UMA a la fecha de cierre de la liquidación, </w:t>
-      </w:r>
-      <w:r>
-        <w:t xml:space="preserve">$1.350,00</w:t>
-      </w:r>
-      <w:r>
-        <w:t xml:space="preserve"> y el monto reclamado </w:t>
-      </w:r>
-      <w:r>
-        <w:t xml:space="preserve">$213.131,00</w:t>
-      </w:r>
-      <w:r>
-        <w:t>, con más los intereses al efectivo pago, de conformidad con lo establecido por la ley 27.423 que en su articulo 52 establece: “Aun sin petición del interesado, al dictarse sentencia se regularán los honorarios respectivos de los abogados y procuradores de las partes y de los auxiliares de Justicia. A los efectos de la regulación se tendrán en cuenta los intereses, los frutos y los accesorios, que integrarán la base regulatoria según lo establecido en los artículos 22, 23 y 24.”</w:t>
+        <w:t>Solicito que una vez aprobada la ampliación de liquidación</w:t>
+      </w:r>
+      <w:r>
+        <w:t xml:space="preserve">, </w:t>
+      </w:r>
+      <w:r>
+        <w:t>se intime al organismo previsional</w:t>
+      </w:r>
+      <w:r>
+        <w:t xml:space="preserve"> a que proceda a reajustar el haber de mi mandante , </w:t>
+      </w:r>
+      <w:r>
+        <w:t>consignando de manera clara el haber aprobado , y que lo sea</w:t>
+      </w:r>
+      <w:r>
+        <w:rPr>
+          <w:color w:val="FF0000"/>
+        </w:rPr>
+        <w:t xml:space="preserve">  </w:t>
+      </w:r>
+      <w:r>
+        <w:t>bajo apercibimiento de aplicar astreintes</w:t>
+      </w:r>
+      <w:r>
+        <w:t xml:space="preserve"> ejemplificativas</w:t>
+      </w:r>
+      <w:r>
+        <w:t xml:space="preserve"> por cada día de demora en efectivizar la medida ordenada</w:t>
+      </w:r>
+      <w:r>
+        <w:t>, como así también se identifique al funcionario responsable de cumplir con la manda judicial , el cual deberá informar si creo la secuenta</w:t>
+      </w:r>
+      <w:r>
+        <w:t xml:space="preserve">.</w:t>
+      </w:r>
+      <w:r>
+        <w:t xml:space="preserve"> </w:t>
       </w:r>
     </w:p>
     <w:p>
@@ -2420,7 +3727,7 @@
           <w:b/>
           <w:bCs/>
         </w:rPr>
-        <w:t>VISTA CAJA</w:t>
+        <w:t>SOLICITO REGULE HONORARIOS</w:t>
       </w:r>
     </w:p>
     <w:p>
@@ -2433,7 +3740,25 @@
         <w:jc w:val="both"/>
       </w:pPr>
       <w:r>
-        <w:t>Se solicita que se conceda vista de las actuaciones a la Caja de Abogados a través de la plataforma DEOX, a efectos de que proceda a la verificación y/o control de los aportes previsionales, conforme lo establecido en los artículos 51, 53 y 56 del Decreto Ley 15/75 y sus modificatorios.</w:t>
+        <w:t xml:space="preserve">Solicito regule honorarios y tome como base regulatoria la suma de </w:t>
+      </w:r>
+      <w:r>
+        <w:t xml:space="preserve">157.87</w:t>
+      </w:r>
+      <w:r>
+        <w:t xml:space="preserve">, teniendo en cuenta que el valor del UMA a la fecha de cierre de la liquidación, </w:t>
+      </w:r>
+      <w:r>
+        <w:t xml:space="preserve">$1.350,00</w:t>
+      </w:r>
+      <w:r>
+        <w:t xml:space="preserve"> y el monto reclamado </w:t>
+      </w:r>
+      <w:r>
+        <w:t xml:space="preserve">$213.131,00</w:t>
+      </w:r>
+      <w:r>
+        <w:t>, con más los intereses al efectivo pago, de conformidad con lo establecido por la ley 27.423 que en su articulo 52 establece: “Aun sin petición del interesado, al dictarse sentencia se regularán los honorarios respectivos de los abogados y procuradores de las partes y de los auxiliares de Justicia. A los efectos de la regulación se tendrán en cuenta los intereses, los frutos y los accesorios, que integrarán la base regulatoria según lo establecido en los artículos 22, 23 y 24.”</w:t>
       </w:r>
     </w:p>
     <w:p>
@@ -2448,6 +3773,29 @@
     </w:p>
     <w:p>
       <w:pPr>
+        <w:numPr>
+          <w:ilvl w:val="0"/>
+          <w:numId w:val="16"/>
+        </w:numPr>
+        <w:autoSpaceDE w:val="0"/>
+        <w:autoSpaceDN w:val="0"/>
+        <w:adjustRightInd w:val="0"/>
+        <w:spacing w:line="276" w:lineRule="auto"/>
+        <w:jc w:val="both"/>
+      </w:pPr>
+      <w:r>
+        <w:tab/>
+      </w:r>
+      <w:r>
+        <w:rPr>
+          <w:b/>
+          <w:bCs/>
+        </w:rPr>
+        <w:t>VISTA CAJA</w:t>
+      </w:r>
+    </w:p>
+    <w:p>
+      <w:pPr>
         <w:autoSpaceDE w:val="0"/>
         <w:autoSpaceDN w:val="0"/>
         <w:adjustRightInd w:val="0"/>
@@ -2456,7 +3804,7 @@
         <w:jc w:val="both"/>
       </w:pPr>
       <w:r>
-        <w:t>Asimismo, se requiere que se condene a la parte demandada a integrar el aporte del 2% sobre el monto de la condena, en cumplimiento de lo dispuesto por el Decreto Ley 15/75, la Ley 23.987, la Ley 27.423 y la Resolución 484/10 del Consejo de la Magistratura Nacional.</w:t>
+        <w:t>Se solicita que se conceda vista de las actuaciones a la Caja de Abogados a través de la plataforma DEOX, a efectos de que proceda a la verificación y/o control de los aportes previsionales, conforme lo establecido en los artículos 51, 53 y 56 del Decreto Ley 15/75 y sus modificatorios.</w:t>
       </w:r>
     </w:p>
     <w:p>
@@ -2479,9 +3827,510 @@
         <w:jc w:val="both"/>
       </w:pPr>
       <w:r>
+        <w:t>Asimismo, se requiere que se condene a la parte demandada a integrar el aporte del 2% sobre el monto de la condena, en cumplimiento de lo dispuesto por el Decreto Ley 15/75, la Ley 23.987, la Ley 27.423 y la Resolución 484/10 del Consejo de la Magistratura Nacional.</w:t>
+      </w:r>
+    </w:p>
+    <w:p>
+      <w:pPr>
+        <w:autoSpaceDE w:val="0"/>
+        <w:autoSpaceDN w:val="0"/>
+        <w:adjustRightInd w:val="0"/>
+        <w:spacing w:line="276" w:lineRule="auto"/>
+        <w:ind w:firstLine="1134"/>
+        <w:jc w:val="both"/>
+      </w:pPr>
+    </w:p>
+    <w:p>
+      <w:pPr>
+        <w:autoSpaceDE w:val="0"/>
+        <w:autoSpaceDN w:val="0"/>
+        <w:adjustRightInd w:val="0"/>
+        <w:spacing w:line="276" w:lineRule="auto"/>
+        <w:ind w:firstLine="1134"/>
+        <w:jc w:val="both"/>
+      </w:pPr>
+      <w:r>
         <w:t xml:space="preserve">Datos de la caja de abogados:Av. Sarmiento N º 302/308 de la ciudad de Salta,  domicilio electrónico como persona jurídica registrado bajo el CUIT 30518723487.</w:t>
       </w:r>
       <w:r>
+        <w:t xml:space="preserve"> </w:t>
+      </w:r>
+    </w:p>
+    <w:p>
+      <w:pPr>
+        <w:autoSpaceDE w:val="0"/>
+        <w:autoSpaceDN w:val="0"/>
+        <w:adjustRightInd w:val="0"/>
+        <w:spacing w:line="276" w:lineRule="auto"/>
+        <w:ind w:left="1854"/>
+        <w:jc w:val="both"/>
+        <w:rPr>
+          <w:b/>
+          <w:bCs/>
+        </w:rPr>
+      </w:pPr>
+    </w:p>
+    <w:p>
+      <w:pPr>
+        <w:numPr>
+          <w:ilvl w:val="0"/>
+          <w:numId w:val="16"/>
+        </w:numPr>
+        <w:autoSpaceDE w:val="0"/>
+        <w:autoSpaceDN w:val="0"/>
+        <w:adjustRightInd w:val="0"/>
+        <w:spacing w:line="276" w:lineRule="auto"/>
+        <w:jc w:val="both"/>
+        <w:rPr>
+          <w:b/>
+          <w:bCs/>
+        </w:rPr>
+      </w:pPr>
+      <w:r>
+        <w:rPr>
+          <w:b/>
+          <w:bCs/>
+        </w:rPr>
+        <w:t xml:space="preserve">SOLICITO FIJE INTERESES </w:t>
+      </w:r>
+      <w:r>
+        <w:rPr>
+          <w:b/>
+          <w:bCs/>
+        </w:rPr>
+        <w:t>SANCIONATORIOS</w:t>
+      </w:r>
+    </w:p>
+    <w:p>
+      <w:pPr>
+        <w:autoSpaceDE w:val="0"/>
+        <w:autoSpaceDN w:val="0"/>
+        <w:adjustRightInd w:val="0"/>
+        <w:ind w:firstLine="993"/>
+        <w:jc w:val="both"/>
+      </w:pPr>
+      <w:r>
+        <w:t>Atento a que el presente escrito es una ampliación de liquidación y h</w:t>
+      </w:r>
+      <w:r>
+        <w:t xml:space="preserve">abiendo </w:t>
+      </w:r>
+      <w:r>
+        <w:t xml:space="preserve">y </w:t>
+      </w:r>
+      <w:r>
+        <w:t>venci</w:t>
+      </w:r>
+      <w:r>
+        <w:t>do</w:t>
+      </w:r>
+      <w:r>
+        <w:t xml:space="preserve"> </w:t>
+      </w:r>
+      <w:r>
+        <w:t xml:space="preserve">ampliamente </w:t>
+      </w:r>
+      <w:r>
+        <w:t xml:space="preserve">el plazo para que la demandada Anses cumpla de manera correcta con la sentencia recaída en autos </w:t>
+      </w:r>
+      <w:r>
+        <w:t xml:space="preserve">, a lo que se agrega la </w:t>
+      </w:r>
+      <w:r>
+        <w:t xml:space="preserve"> reiterada conducta de</w:t>
+      </w:r>
+      <w:r>
+        <w:rPr>
+          <w:lang w:val="es-AR"/>
+        </w:rPr>
+        <w:t xml:space="preserve"> mostrarse reticente en el cumplimento integral de la manda judicial, solicito a VS fije  intereses sancionatorio, determinando desde cuando deben aplicarse los mismos, que tasa usar y la metodología en caso de pagos parciales, dejando expresamente aclarado que no existe anatocismo, por cuanto su fuente ontológica es la disposición judicial, teniendo el   interés sancionatorio  una función de castigo tendiente a rectificar el comportamiento contumaz del deudor que resiste el cumplimiento de lo debido </w:t>
+      </w:r>
+      <w:r>
+        <w:t>fijándose el mismo en dos veces y media la tasa de descuento ordinario del banco Nación.</w:t>
+      </w:r>
+    </w:p>
+    <w:p>
+      <w:pPr>
+        <w:autoSpaceDE w:val="0"/>
+        <w:autoSpaceDN w:val="0"/>
+        <w:adjustRightInd w:val="0"/>
+        <w:ind w:firstLine="993"/>
+        <w:jc w:val="both"/>
+        <w:rPr>
+          <w:b/>
+          <w:bCs/>
+        </w:rPr>
+      </w:pPr>
+    </w:p>
+    <w:p>
+      <w:pPr>
+        <w:autoSpaceDE w:val="0"/>
+        <w:autoSpaceDN w:val="0"/>
+        <w:adjustRightInd w:val="0"/>
+        <w:ind w:firstLine="1134"/>
+        <w:jc w:val="both"/>
+        <w:rPr>
+          <w:lang w:val="es-MX"/>
+        </w:rPr>
+      </w:pPr>
+      <w:r>
+        <w:rPr>
+          <w:lang w:val="es-MX"/>
+        </w:rPr>
+        <w:t>El Art 769 del CCCN dispone que los Intereses punitorios convencionales se rigen por las normas que regulan la cláusula penal.</w:t>
+      </w:r>
+    </w:p>
+    <w:p>
+      <w:pPr>
+        <w:autoSpaceDE w:val="0"/>
+        <w:autoSpaceDN w:val="0"/>
+        <w:adjustRightInd w:val="0"/>
+        <w:ind w:firstLine="1134"/>
+        <w:jc w:val="both"/>
+        <w:rPr>
+          <w:lang w:val="es-MX"/>
+        </w:rPr>
+      </w:pPr>
+      <w:r>
+        <w:rPr>
+          <w:lang w:val="es-MX"/>
+        </w:rPr>
+        <w:t>Es una Tasa porcentual con relación al monto del capital, en la proporción temporal.</w:t>
+      </w:r>
+    </w:p>
+    <w:p>
+      <w:pPr>
+        <w:autoSpaceDE w:val="0"/>
+        <w:autoSpaceDN w:val="0"/>
+        <w:adjustRightInd w:val="0"/>
+        <w:ind w:firstLine="1134"/>
+        <w:jc w:val="both"/>
+        <w:rPr>
+          <w:lang w:val="es-MX"/>
+        </w:rPr>
+      </w:pPr>
+      <w:r>
+        <w:rPr>
+          <w:lang w:val="es-MX"/>
+        </w:rPr>
+        <w:t xml:space="preserve">Su origen Art 790: Es una Imposición al deudor para cumplir una obligación y para escarmentarlo en caso de que no ajuste su conducta a lo debido, se proyecta como una pena o sanción: resarcir la mora y además castigar el incumplimiento. </w:t>
+      </w:r>
+    </w:p>
+    <w:p>
+      <w:pPr>
+        <w:autoSpaceDE w:val="0"/>
+        <w:autoSpaceDN w:val="0"/>
+        <w:adjustRightInd w:val="0"/>
+        <w:ind w:firstLine="1134"/>
+        <w:jc w:val="both"/>
+        <w:rPr>
+          <w:lang w:val="es-MX"/>
+        </w:rPr>
+      </w:pPr>
+      <w:r>
+        <w:rPr>
+          <w:lang w:val="es-MX"/>
+        </w:rPr>
+        <w:t xml:space="preserve">Los intereses punitorios no se limitan a tener una función resarcitoria del incumplimiento de la obligación de dar dinero, sino que además lo castiga. </w:t>
+      </w:r>
+      <w:r>
+        <w:rPr>
+          <w:i/>
+          <w:lang w:val="es-MX"/>
+        </w:rPr>
+        <w:t>Necesariamente, tal circunstancia debe traducirse en una tasa superior, en comparación con el moratorio</w:t>
+      </w:r>
+      <w:r>
+        <w:rPr>
+          <w:lang w:val="es-MX"/>
+        </w:rPr>
+        <w:t>, por lo que fijar tasas sustancialmente menores, importaría un aliciente para el no cumplimiento de las deudas, y fundamentalmente, trasformara a los tribunales en una fuente barata de financiamiento para los deudores morosos.</w:t>
+      </w:r>
+    </w:p>
+    <w:p>
+      <w:pPr>
+        <w:autoSpaceDE w:val="0"/>
+        <w:autoSpaceDN w:val="0"/>
+        <w:adjustRightInd w:val="0"/>
+        <w:ind w:firstLine="1134"/>
+        <w:jc w:val="both"/>
+        <w:rPr>
+          <w:lang w:val="es-MX"/>
+        </w:rPr>
+      </w:pPr>
+      <w:r>
+        <w:rPr>
+          <w:bCs/>
+          <w:lang w:val="es-MX"/>
+        </w:rPr>
+        <w:t xml:space="preserve">Solicito expresamente se expida </w:t>
+      </w:r>
+      <w:r>
+        <w:rPr>
+          <w:b/>
+          <w:lang w:val="es-MX"/>
+        </w:rPr>
+        <w:t>desde cuando</w:t>
+      </w:r>
+      <w:r>
+        <w:rPr>
+          <w:bCs/>
+          <w:lang w:val="es-MX"/>
+        </w:rPr>
+        <w:t xml:space="preserve"> se aplican </w:t>
+      </w:r>
+      <w:r>
+        <w:rPr>
+          <w:bCs/>
+          <w:i/>
+          <w:lang w:val="es-MX"/>
+        </w:rPr>
+        <w:t>dado que pueden considerarse diversas fechas según desde donde VS considere que el deudor incumple:</w:t>
+      </w:r>
+    </w:p>
+    <w:p>
+      <w:pPr>
+        <w:numPr>
+          <w:ilvl w:val="0"/>
+          <w:numId w:val="39"/>
+        </w:numPr>
+        <w:autoSpaceDE w:val="0"/>
+        <w:autoSpaceDN w:val="0"/>
+        <w:adjustRightInd w:val="0"/>
+        <w:jc w:val="both"/>
+        <w:rPr>
+          <w:lang w:val="es-MX"/>
+        </w:rPr>
+      </w:pPr>
+      <w:r>
+        <w:rPr>
+          <w:lang w:val="es-MX"/>
+        </w:rPr>
+        <w:t>Fecha de sentencia del Juez.</w:t>
+      </w:r>
+    </w:p>
+    <w:p>
+      <w:pPr>
+        <w:numPr>
+          <w:ilvl w:val="0"/>
+          <w:numId w:val="39"/>
+        </w:numPr>
+        <w:autoSpaceDE w:val="0"/>
+        <w:autoSpaceDN w:val="0"/>
+        <w:adjustRightInd w:val="0"/>
+        <w:jc w:val="both"/>
+        <w:rPr>
+          <w:lang w:val="es-MX"/>
+        </w:rPr>
+      </w:pPr>
+      <w:r>
+        <w:rPr>
+          <w:lang w:val="es-MX"/>
+        </w:rPr>
+        <w:t>Fecha de cierre de la liquidación.</w:t>
+      </w:r>
+    </w:p>
+    <w:p>
+      <w:pPr>
+        <w:numPr>
+          <w:ilvl w:val="0"/>
+          <w:numId w:val="39"/>
+        </w:numPr>
+        <w:autoSpaceDE w:val="0"/>
+        <w:autoSpaceDN w:val="0"/>
+        <w:adjustRightInd w:val="0"/>
+        <w:jc w:val="both"/>
+        <w:rPr>
+          <w:lang w:val="es-MX"/>
+        </w:rPr>
+      </w:pPr>
+      <w:r>
+        <w:rPr>
+          <w:lang w:val="es-MX"/>
+        </w:rPr>
+        <w:t>Desde la fecha de vencimiento de la sentencia ejecutoria.</w:t>
+      </w:r>
+    </w:p>
+    <w:p>
+      <w:pPr>
+        <w:numPr>
+          <w:ilvl w:val="0"/>
+          <w:numId w:val="39"/>
+        </w:numPr>
+        <w:autoSpaceDE w:val="0"/>
+        <w:autoSpaceDN w:val="0"/>
+        <w:adjustRightInd w:val="0"/>
+        <w:jc w:val="both"/>
+        <w:rPr>
+          <w:lang w:val="es-MX"/>
+        </w:rPr>
+      </w:pPr>
+      <w:r>
+        <w:rPr>
+          <w:lang w:val="es-MX"/>
+        </w:rPr>
+        <w:t>Al considerar las mismas consideramos que el Juez debe ser quien estipula la fecha de aplicación de los intereses sancionatorios.</w:t>
+      </w:r>
+    </w:p>
+    <w:p>
+      <w:pPr>
+        <w:autoSpaceDE w:val="0"/>
+        <w:autoSpaceDN w:val="0"/>
+        <w:adjustRightInd w:val="0"/>
+        <w:ind w:firstLine="1134"/>
+        <w:jc w:val="both"/>
+        <w:rPr>
+          <w:lang w:val="es-MX"/>
+        </w:rPr>
+      </w:pPr>
+    </w:p>
+    <w:p>
+      <w:pPr>
+        <w:numPr>
+          <w:ilvl w:val="0"/>
+          <w:numId w:val="40"/>
+        </w:numPr>
+        <w:autoSpaceDE w:val="0"/>
+        <w:autoSpaceDN w:val="0"/>
+        <w:adjustRightInd w:val="0"/>
+        <w:ind w:firstLine="840"/>
+        <w:jc w:val="both"/>
+        <w:rPr>
+          <w:lang w:val="es-MX"/>
+        </w:rPr>
+      </w:pPr>
+      <w:r>
+        <w:rPr>
+          <w:b/>
+          <w:lang w:val="es-MX"/>
+        </w:rPr>
+        <w:t>Respecto de la tasa de intereses</w:t>
+      </w:r>
+      <w:r>
+        <w:rPr>
+          <w:bCs/>
+          <w:lang w:val="es-MX"/>
+        </w:rPr>
+        <w:t xml:space="preserve"> la misma debe ser </w:t>
+      </w:r>
+      <w:r>
+        <w:rPr>
+          <w:lang w:val="es-MX"/>
+        </w:rPr>
+        <w:t xml:space="preserve">más que un mero intereses moratorios por cuanto el Art 794 dice </w:t>
+      </w:r>
+      <w:r>
+        <w:rPr>
+          <w:lang w:val="es-MX"/>
+        </w:rPr>
+        <w:t>que,</w:t>
+      </w:r>
+      <w:r>
+        <w:rPr>
+          <w:lang w:val="es-MX"/>
+        </w:rPr>
+        <w:t xml:space="preserve"> para pedir una pena, el acreedor no está obligado a probar que ha sufrido prejuicio, ni el deudor puede eximirse de satisfacerla, acreditando que el acreedor no sufrió perjuicio alguno, lo cual no implica, hacer una aplicación desmedida que se pueda considerar como usura. </w:t>
+      </w:r>
+    </w:p>
+    <w:p>
+      <w:pPr>
+        <w:autoSpaceDE w:val="0"/>
+        <w:autoSpaceDN w:val="0"/>
+        <w:adjustRightInd w:val="0"/>
+        <w:ind w:firstLine="840"/>
+        <w:jc w:val="both"/>
+        <w:rPr>
+          <w:lang w:val="es-MX"/>
+        </w:rPr>
+      </w:pPr>
+      <w:r>
+        <w:rPr>
+          <w:lang w:val="es-MX"/>
+        </w:rPr>
+        <w:t>Considero que no debe aplicarse la tasa pasiva del banco de la nación comunicado 14290 porque tiene capitalización encubierta.</w:t>
+      </w:r>
+    </w:p>
+    <w:p>
+      <w:pPr>
+        <w:autoSpaceDE w:val="0"/>
+        <w:autoSpaceDN w:val="0"/>
+        <w:adjustRightInd w:val="0"/>
+        <w:spacing w:line="276" w:lineRule="auto"/>
+        <w:ind w:firstLine="840"/>
+        <w:jc w:val="both"/>
+        <w:rPr>
+          <w:lang w:val="es-MX"/>
+        </w:rPr>
+      </w:pPr>
+      <w:r>
+        <w:rPr>
+          <w:lang w:val="es-MX"/>
+        </w:rPr>
+        <w:t>Con respecto a la aplicación de la tasa que puede aplicarse al deudor contumaz pueden ser</w:t>
+      </w:r>
+      <w:r>
+        <w:rPr>
+          <w:lang w:val="es-MX"/>
+        </w:rPr>
+        <w:t xml:space="preserve"> </w:t>
+      </w:r>
+      <w:r>
+        <w:rPr>
+          <w:lang w:val="es-MX"/>
+        </w:rPr>
+        <w:t xml:space="preserve">Tasa Pasiva del Banco de la Nación Argentina </w:t>
+      </w:r>
+      <w:r>
+        <w:rPr>
+          <w:lang w:val="es-MX"/>
+        </w:rPr>
+        <w:t xml:space="preserve">, la tasa que se usa para plazo fijo o la tasa de financiamiento de las tarjetas de crédito o de </w:t>
+      </w:r>
+    </w:p>
+    <w:p>
+      <w:pPr>
+        <w:autoSpaceDE w:val="0"/>
+        <w:autoSpaceDN w:val="0"/>
+        <w:adjustRightInd w:val="0"/>
+        <w:spacing w:line="276" w:lineRule="auto"/>
+        <w:rPr>
+          <w:lang w:val="es-MX"/>
+        </w:rPr>
+      </w:pPr>
+      <w:r>
+        <w:rPr>
+          <w:lang w:val="es-MX"/>
+        </w:rPr>
+        <w:t>préstamos personales en Banco Nación</w:t>
+      </w:r>
+      <w:r>
+        <w:rPr>
+          <w:lang w:val="es-MX"/>
+        </w:rPr>
+        <w:t xml:space="preserve">. </w:t>
+      </w:r>
+    </w:p>
+    <w:p>
+      <w:pPr>
+        <w:autoSpaceDE w:val="0"/>
+        <w:autoSpaceDN w:val="0"/>
+        <w:adjustRightInd w:val="0"/>
+        <w:ind w:firstLine="1134"/>
+        <w:jc w:val="both"/>
+        <w:rPr>
+          <w:lang w:val="es-AR"/>
+        </w:rPr>
+      </w:pPr>
+      <w:r>
+        <w:rPr>
+          <w:lang w:val="es-AR"/>
+        </w:rPr>
+        <w:t xml:space="preserve">Hago reserva de ampliar la presente liquidación cuando VS fije la tasa, y el modo de liquidar los intereses sancionatorios.</w:t>
+      </w:r>
+      <w:r>
+        <w:rPr>
+          <w:lang w:val="es-AR"/>
+        </w:rPr>
         <w:t xml:space="preserve"> </w:t>
       </w:r>
     </w:p>
@@ -3242,6 +5091,308 @@
       <w:r>
         <w:rPr>
           <w:bCs/>
+        </w:rPr>
+        <w:t xml:space="preserve"/>
+      </w:r>
+    </w:p>
+    <w:p>
+      <w:pPr>
+        <w:numPr>
+          <w:ilvl w:val="0"/>
+          <w:numId w:val="16"/>
+        </w:numPr>
+        <w:autoSpaceDE w:val="0"/>
+        <w:autoSpaceDN w:val="0"/>
+        <w:adjustRightInd w:val="0"/>
+        <w:spacing w:line="276" w:lineRule="auto"/>
+        <w:jc w:val="both"/>
+        <w:rPr>
+          <w:b/>
+        </w:rPr>
+      </w:pPr>
+      <w:r>
+        <w:rPr>
+          <w:b/>
+        </w:rPr>
+        <w:t>SOLICITO FIJE INDEMNIZACION POR DAÑOS</w:t>
+      </w:r>
+    </w:p>
+    <w:p>
+      <w:pPr>
+        <w:autoSpaceDE w:val="0"/>
+        <w:autoSpaceDN w:val="0"/>
+        <w:adjustRightInd w:val="0"/>
+        <w:spacing w:line="276" w:lineRule="auto"/>
+        <w:ind w:firstLine="1134"/>
+        <w:jc w:val="both"/>
+      </w:pPr>
+      <w:r>
+        <w:t xml:space="preserve">Atento a la deficiente actuación de la Anses que nos obliga a desplegar una intensa actividad administrativa y judicial para que cumpla con la obligación de respetar la sentencia recaída en autos, tendiente a al pago de un haber integral, resulta necesario </w:t>
+      </w:r>
+      <w:r>
+        <w:rPr>
+          <w:u w:val="single"/>
+        </w:rPr>
+        <w:t>se fije una indemnización por los daños que le ocasiona el incumplimiento reiterado del organismo</w:t>
+      </w:r>
+      <w:r>
+        <w:t xml:space="preserve">, dado que no cumple con la obligación específica a su cargo, negándose a  reajustar el haber de mi mandante por lo que es un motivo </w:t>
+      </w:r>
+      <w:r>
+        <w:t>más</w:t>
+      </w:r>
+      <w:r>
+        <w:t xml:space="preserve"> que valido para que se lo condene a pagar una indemnización por el daño causado</w:t>
+      </w:r>
+      <w:r>
+        <w:t xml:space="preserve"> o</w:t>
+      </w:r>
+      <w:r>
+        <w:t>, en su defecto</w:t>
+      </w:r>
+      <w:r>
+        <w:t xml:space="preserve"> pagar la deuda </w:t>
+      </w:r>
+      <w:r>
+        <w:t xml:space="preserve">debidamente </w:t>
+      </w:r>
+      <w:r>
+        <w:t>actualizada.</w:t>
+      </w:r>
+    </w:p>
+    <w:p>
+      <w:pPr>
+        <w:autoSpaceDE w:val="0"/>
+        <w:autoSpaceDN w:val="0"/>
+        <w:adjustRightInd w:val="0"/>
+        <w:spacing w:line="276" w:lineRule="auto"/>
+        <w:ind w:firstLine="1134"/>
+        <w:jc w:val="both"/>
+      </w:pPr>
+      <w:r>
+        <w:t>La indemnización no solo tiene como finalidad la reparación integral de los daños causados, sino también permitir al beneficiario afrontar los gastos que su condición le genera, único modo de dar plena efectivad al principio de reparación integral, conf. art 19 y 75 inc</w:t>
+      </w:r>
+      <w:r>
+        <w:t>.</w:t>
+      </w:r>
+      <w:r>
+        <w:t xml:space="preserve"> 22 de la CN, fallos de la CSJN 308:1118; 327:3753.</w:t>
+      </w:r>
+    </w:p>
+    <w:p>
+      <w:pPr>
+        <w:autoSpaceDE w:val="0"/>
+        <w:autoSpaceDN w:val="0"/>
+        <w:adjustRightInd w:val="0"/>
+        <w:spacing w:line="276" w:lineRule="auto"/>
+        <w:ind w:firstLine="1134"/>
+        <w:jc w:val="both"/>
+        <w:rPr>
+          <w:b/>
+          <w:bCs/>
+          <w:lang w:val="es-AR"/>
+        </w:rPr>
+      </w:pPr>
+      <w:r>
+        <w:t xml:space="preserve">En el presente caso se dan los requisitos de la </w:t>
+      </w:r>
+      <w:r>
+        <w:rPr>
+          <w:b/>
+          <w:bCs/>
+        </w:rPr>
+        <w:t>responsabilidad del Estado por su inactividad conforme el art 3 de la ley 26.944.</w:t>
+      </w:r>
+    </w:p>
+    <w:p>
+      <w:pPr>
+        <w:autoSpaceDE w:val="0"/>
+        <w:autoSpaceDN w:val="0"/>
+        <w:adjustRightInd w:val="0"/>
+        <w:spacing w:line="276" w:lineRule="auto"/>
+        <w:ind w:firstLine="1134"/>
+        <w:jc w:val="both"/>
+        <w:rPr>
+          <w:b/>
+          <w:lang w:val="es-AR"/>
+        </w:rPr>
+      </w:pPr>
+      <w:r>
+        <w:rPr>
+          <w:lang w:val="es-AR"/>
+        </w:rPr>
+        <w:t xml:space="preserve">El </w:t>
+      </w:r>
+      <w:r>
+        <w:rPr>
+          <w:lang w:val="es-AR"/>
+        </w:rPr>
+        <w:t>E</w:t>
+      </w:r>
+      <w:r>
+        <w:rPr>
+          <w:lang w:val="es-AR"/>
+        </w:rPr>
+        <w:t xml:space="preserve">stado debe respetar al adulto mayor y debe respetar su proyecto de vida, el incumplimiento reiterado de Anses y su negligencia de cumplir con </w:t>
+      </w:r>
+      <w:r>
+        <w:rPr>
+          <w:lang w:val="es-AR"/>
+        </w:rPr>
+        <w:t>la condena</w:t>
+      </w:r>
+      <w:r>
+        <w:rPr>
+          <w:lang w:val="es-AR"/>
+        </w:rPr>
+        <w:t>, aniquila el mismo por la omisión durante casi una década de pagar el haber integral fijado en la sentencia, y los intereses fijados en la misma.</w:t>
+      </w:r>
+    </w:p>
+    <w:p>
+      <w:pPr>
+        <w:autoSpaceDE w:val="0"/>
+        <w:autoSpaceDN w:val="0"/>
+        <w:adjustRightInd w:val="0"/>
+        <w:spacing w:line="276" w:lineRule="auto"/>
+        <w:ind w:firstLine="1134"/>
+        <w:jc w:val="both"/>
+        <w:rPr>
+          <w:lang w:val="es-AR"/>
+        </w:rPr>
+      </w:pPr>
+      <w:r>
+        <w:rPr>
+          <w:lang w:val="es-AR"/>
+        </w:rPr>
+        <w:t>Como corolario de esta</w:t>
+      </w:r>
+      <w:r>
+        <w:rPr>
+          <w:lang w:val="es-AR"/>
+        </w:rPr>
+        <w:t>s</w:t>
+      </w:r>
+      <w:r>
+        <w:rPr>
+          <w:lang w:val="es-AR"/>
+        </w:rPr>
+        <w:t xml:space="preserve"> peticiones no puedo dejar de preguntarme que Sanción cabe por incumplir una sentencia judicial. ¿no tiene ninguna consecuencia, al menos para el Estado </w:t>
+      </w:r>
+      <w:r>
+        <w:rPr>
+          <w:lang w:val="es-AR"/>
+        </w:rPr>
+        <w:t>Nacional?</w:t>
+      </w:r>
+      <w:r>
+        <w:rPr>
+          <w:lang w:val="es-AR"/>
+        </w:rPr>
+        <w:t xml:space="preserve"> Anses no paga, no se sanciona, se licuan las deudas, se fija una tasa pasiva que no logra reparar el haber conforme creciente inflación, no se sanciona ni penal ni </w:t>
+      </w:r>
+      <w:r>
+        <w:rPr>
+          <w:lang w:val="es-AR"/>
+        </w:rPr>
+        <w:t>civilmente a</w:t>
+      </w:r>
+      <w:r>
+        <w:rPr>
+          <w:lang w:val="es-AR"/>
+        </w:rPr>
+        <w:t xml:space="preserve"> los encargados de cumplirla, entonces que nos queda…. </w:t>
+      </w:r>
+    </w:p>
+    <w:p>
+      <w:pPr>
+        <w:autoSpaceDE w:val="0"/>
+        <w:autoSpaceDN w:val="0"/>
+        <w:adjustRightInd w:val="0"/>
+        <w:spacing w:line="276" w:lineRule="auto"/>
+        <w:ind w:firstLine="1134"/>
+        <w:jc w:val="both"/>
+        <w:rPr>
+          <w:i/>
+        </w:rPr>
+      </w:pPr>
+      <w:r>
+        <w:rPr>
+          <w:lang w:val="es-AR"/>
+        </w:rPr>
+        <w:t xml:space="preserve"> </w:t>
+      </w:r>
+      <w:r>
+        <w:t xml:space="preserve">Vienen al caso aquí las palabras de Germán Bidart Campos cuando señalaba que </w:t>
+      </w:r>
+      <w:r>
+        <w:rPr>
+          <w:i/>
+        </w:rPr>
+        <w:t>“…con las emergencias económicas hay que tomar una precaución inicial, porque generalmente tienen origen -próximo o remoto, mediato o inmediato- en las políticas del Estado…”.</w:t>
+      </w:r>
+    </w:p>
+    <w:p>
+      <w:pPr>
+        <w:autoSpaceDE w:val="0"/>
+        <w:autoSpaceDN w:val="0"/>
+        <w:adjustRightInd w:val="0"/>
+        <w:spacing w:line="276" w:lineRule="auto"/>
+        <w:ind w:firstLine="1134"/>
+        <w:jc w:val="both"/>
+      </w:pPr>
+      <w:r>
+        <w:t xml:space="preserve">Y agregaba respecto de la emergencia que </w:t>
+      </w:r>
+      <w:r>
+        <w:rPr>
+          <w:i/>
+        </w:rPr>
+        <w:t>“…no es justo ni razonable que la consecuencia para enmendarla y superarla se transfiera a los gobernados, que no tuvieron arte ni parte en la equivocación…”</w:t>
+      </w:r>
+      <w:r>
+        <w:t xml:space="preserve"> </w:t>
+      </w:r>
+      <w:r>
+        <w:rPr>
+          <w:vertAlign w:val="superscript"/>
+        </w:rPr>
+        <w:footnoteReference w:id="5"/>
+      </w:r>
+    </w:p>
+    <w:p>
+      <w:pPr>
+        <w:autoSpaceDE w:val="0"/>
+        <w:autoSpaceDN w:val="0"/>
+        <w:adjustRightInd w:val="0"/>
+        <w:spacing w:line="276" w:lineRule="auto"/>
+        <w:ind w:firstLine="1134"/>
+        <w:jc w:val="both"/>
+        <w:rPr>
+          <w:lang w:val="es-AR"/>
+        </w:rPr>
+      </w:pPr>
+      <w:r>
+        <w:rPr>
+          <w:lang w:val="es-AR"/>
+        </w:rPr>
+        <w:t xml:space="preserve">La CSJN en el caso “Pietranera” </w:t>
+      </w:r>
+      <w:r>
+        <w:rPr>
+          <w:vertAlign w:val="superscript"/>
+          <w:lang w:val="es-AR"/>
+        </w:rPr>
+        <w:footnoteReference w:id="6"/>
+      </w:r>
+      <w:r>
+        <w:rPr>
+          <w:lang w:val="es-AR"/>
+        </w:rPr>
+        <w:t xml:space="preserve"> ha manifestado que el no cumplimiento por parte del Estado de las sentencias judiciales importaría colocarse fuera del orden jurídico, cuando es el Estado quien precisamente debe velar con más ahínco por su respeto. </w:t>
+      </w:r>
+      <w:r>
+        <w:rPr>
+          <w:lang w:val="es-AR"/>
         </w:rPr>
         <w:t xml:space="preserve"/>
       </w:r>

</xml_diff>

<commit_message>
se agrego el tope de haber maximo al escrito
</commit_message>
<xml_diff>
--- a/datos/escritos_liquidacion/liquidacion_final.docx
+++ b/datos/escritos_liquidacion/liquidacion_final.docx
@@ -121,7 +121,7 @@
           <w:b/>
           <w:bCs/>
         </w:rPr>
-        <w:t xml:space="preserve">CRESPO, JORGE HORACIO </w:t>
+        <w:t xml:space="preserve">HERRERA, FELIX HUGO </w:t>
       </w:r>
       <w:r>
         <w:rPr>
@@ -547,7 +547,7 @@
       </w:r>
       <w:proofErr w:type="spellEnd"/>
       <w:r>
-        <w:t xml:space="preserve"> instancia de fecha: 01/01/2025</w:t>
+        <w:t xml:space="preserve"> instancia de fecha: 21/05/2020</w:t>
       </w:r>
     </w:p>
     <w:p>
@@ -753,7 +753,7 @@
         <w:rPr>
           <w:lang w:val="es-AR"/>
         </w:rPr>
-        <w:t xml:space="preserve">El Primer Haber Reclamado es de $3.842,29 del 07/04/2011 </w:t>
+        <w:t xml:space="preserve">El Primer Haber Reclamado es de $116.027,36 del 01/09/2019 </w:t>
       </w:r>
     </w:p>
     <w:p>
@@ -1059,7 +1059,7 @@
         <w:t xml:space="preserve">se calcularon hasta el </w:t>
       </w:r>
       <w:r>
-        <w:t xml:space="preserve">01/10/2024 aplicando para ello la Tasa</w:t>
+        <w:t xml:space="preserve">01/12/2024 aplicando para ello la Tasa</w:t>
       </w:r>
       <w:r>
         <w:t xml:space="preserve"> Pasiva para uso de la Justicia (Com. 14290 BCRA)</w:t>
@@ -1069,22 +1069,6 @@
       </w:r>
       <w:r>
         <w:t xml:space="preserve"/>
-      </w:r>
-    </w:p>
-    <w:p>
-      <w:pPr>
-        <w:autoSpaceDE w:val="0"/>
-        <w:autoSpaceDN w:val="0"/>
-        <w:adjustRightInd w:val="0"/>
-        <w:spacing w:line="276" w:lineRule="auto"/>
-        <w:jc w:val="both"/>
-      </w:pPr>
-      <w:r>
-        <w:rPr>
-          <w:b/>
-          <w:bCs/>
-        </w:rPr>
-        <w:t xml:space="preserve">Opción 1 </w:t>
       </w:r>
     </w:p>
     <w:p>
@@ -1111,7 +1095,7 @@
         <w:t xml:space="preserve">Movilidad: </w:t>
       </w:r>
       <w:r>
-        <w:t xml:space="preserve">Aumentos Generales de la ANSeS por movilidad hasta el 31/12/2017 y desde ahí Aumento de Marzo 2018 Ley 26417 según Revista Jubil. y Pensiones hasta el 30/06/2018 y desde ahí Aumentos Generales de la ANSeS por movilidad hasta el 31/12/2019 y desde ahí Aumentos fallo Marquez, Raimundo por Ley 27551 hasta el 31/12/2020 y desde ahí Aumentos Generales de la ANSeS por movilidad .</w:t>
+        <w:t xml:space="preserve">Aumentos Generales de la ANSeS por movilidad hasta el 31/12/2017 y desde ahí Aumento de Marzo 2018 Ley 26417 14,6% hasta el 30/06/2018 y desde ahí Aumentos Generales de la ANSeS por movilidad hasta el 31/12/2019 y desde ahí Aumentos fallo Marquez, Raimundo por Ley 27551 hasta el 31/12/2020 y desde ahí Aumentos Generales de la ANSeS por movilidad</w:t>
       </w:r>
     </w:p>
     <w:p>
@@ -1175,7 +1159,7 @@
         <w:t xml:space="preserve">Retroactivo</w:t>
       </w:r>
       <w:r>
-        <w:t xml:space="preserve"> exigible al 01/10/2024 determinado por el periodo 01/01/2025</w:t>
+        <w:t xml:space="preserve"> exigible al 01/12/2024 determinado por el periodo 01/01/2025</w:t>
       </w:r>
       <w:r>
         <w:rPr>
@@ -1264,276 +1248,17 @@
         <w:adjustRightInd w:val="0"/>
         <w:spacing w:line="276" w:lineRule="auto"/>
         <w:jc w:val="both"/>
-        <w:rPr>
-          <w:b/>
-          <w:bCs/>
-        </w:rPr>
-      </w:pPr>
-      <w:r>
-        <w:rPr>
-          <w:b/>
-          <w:bCs/>
-        </w:rPr>
-        <w:t>Opción 2</w:t>
-      </w:r>
-    </w:p>
-    <w:p>
-      <w:pPr>
-        <w:numPr>
-          <w:ilvl w:val="0"/>
-          <w:numId w:val="24"/>
-        </w:numPr>
-        <w:autoSpaceDE w:val="0"/>
-        <w:autoSpaceDN w:val="0"/>
-        <w:adjustRightInd w:val="0"/>
-        <w:spacing w:line="276" w:lineRule="auto"/>
-        <w:ind w:left="0" w:firstLine="1058"/>
-        <w:jc w:val="both"/>
-        <w:rPr>
-          <w:lang w:val="es-AR"/>
-        </w:rPr>
-      </w:pPr>
-      <w:r>
-        <w:rPr>
-          <w:b/>
-          <w:bCs/>
-        </w:rPr>
-        <w:t xml:space="preserve">Movilidad: </w:t>
-      </w:r>
-      <w:r>
-        <w:t xml:space="preserve">Movilidad de Segunda liquidacion</w:t>
-      </w:r>
-    </w:p>
-    <w:p>
-      <w:pPr>
-        <w:numPr>
-          <w:ilvl w:val="0"/>
-          <w:numId w:val="24"/>
-        </w:numPr>
-        <w:autoSpaceDE w:val="0"/>
-        <w:autoSpaceDN w:val="0"/>
-        <w:adjustRightInd w:val="0"/>
-        <w:spacing w:line="276" w:lineRule="auto"/>
-        <w:ind w:left="0" w:firstLine="1058"/>
-        <w:jc w:val="both"/>
-      </w:pPr>
-      <w:r>
-        <w:rPr>
-          <w:b/>
-          <w:bCs/>
-        </w:rPr>
-        <w:t xml:space="preserve">Haber de Alta Reclamado</w:t>
-      </w:r>
-      <w:r>
-        <w:t xml:space="preserve"> al 01/10/2024</w:t>
-      </w:r>
-      <w:r>
-        <w:rPr>
-          <w:b/>
-          <w:bCs/>
-        </w:rPr>
+      </w:pPr>
+      <w:r>
         <w:t xml:space="preserve"> </w:t>
       </w:r>
       <w:r>
-        <w:t xml:space="preserve">asciende a $1.644.046,07.</w:t>
-      </w:r>
-      <w:r>
-        <w:t xml:space="preserve"> </w:t>
-      </w:r>
-      <w:r>
-        <w:t xml:space="preserve"/>
-      </w:r>
-    </w:p>
-    <w:p>
-      <w:pPr>
-        <w:numPr>
-          <w:ilvl w:val="0"/>
-          <w:numId w:val="24"/>
-        </w:numPr>
-        <w:autoSpaceDE w:val="0"/>
-        <w:autoSpaceDN w:val="0"/>
-        <w:adjustRightInd w:val="0"/>
-        <w:spacing w:line="276" w:lineRule="auto"/>
-        <w:ind w:left="0" w:firstLine="1058"/>
-        <w:jc w:val="both"/>
-      </w:pPr>
-      <w:r>
-        <w:rPr>
-          <w:b/>
-          <w:bCs/>
-        </w:rPr>
-        <w:t xml:space="preserve">Retroactivo</w:t>
-      </w:r>
-      <w:r>
-        <w:t xml:space="preserve"> exigible al 01/10/2024 determinado por el periodo 01/01/2025</w:t>
-      </w:r>
-      <w:r>
-        <w:rPr>
-          <w:b/>
-          <w:bCs/>
-        </w:rPr>
-        <w:t xml:space="preserve"> </w:t>
-      </w:r>
-      <w:r>
-        <w:t xml:space="preserve">al 01/10/2024 en concepto de Capital resulta en $573.304,08 concepto de Intereses a $ 28.753.207,83.</w:t>
-      </w:r>
-    </w:p>
-    <w:p>
-      <w:pPr>
-        <w:autoSpaceDE w:val="0"/>
-        <w:autoSpaceDN w:val="0"/>
-        <w:adjustRightInd w:val="0"/>
-        <w:spacing w:line="276" w:lineRule="auto"/>
-        <w:jc w:val="both"/>
-        <w:rPr>
-          <w:b/>
-          <w:bCs/>
-        </w:rPr>
-      </w:pPr>
-    </w:p>
-    <w:p>
-      <w:pPr>
-        <w:pBdr>
-          <w:top w:val="single" w:sz="36" w:space="1" w:color="auto"/>
-          <w:left w:val="single" w:sz="36" w:space="4" w:color="auto"/>
-          <w:bottom w:val="single" w:sz="36" w:space="1" w:color="auto"/>
-          <w:right w:val="single" w:sz="36" w:space="4" w:color="auto"/>
-          <w:between w:val="single" w:sz="36" w:space="1" w:color="auto"/>
-          <w:bar w:val="single" w:sz="36" w:color="auto"/>
-        </w:pBdr>
-        <w:autoSpaceDE w:val="0"/>
-        <w:autoSpaceDN w:val="0"/>
-        <w:adjustRightInd w:val="0"/>
-        <w:spacing w:line="276" w:lineRule="auto"/>
-        <w:jc w:val="center"/>
-        <w:rPr>
-          <w:b/>
-          <w:color w:val="000000"/>
-        </w:rPr>
-      </w:pPr>
-      <w:r>
-        <w:rPr>
-          <w:b/>
-        </w:rPr>
-        <w:t>M</w:t>
-      </w:r>
-      <w:r>
-        <w:rPr>
-          <w:b/>
-          <w:color w:val="000000"/>
-        </w:rPr>
-        <w:t>onto adeudado por diferencias no abonadas de $</w:t>
-      </w:r>
-      <w:r>
-        <w:t xml:space="preserve"> </w:t>
-      </w:r>
-      <w:r>
-        <w:rPr>
-          <w:b/>
-          <w:bCs/>
-        </w:rPr>
-        <w:t xml:space="preserve">$24.866.555,45</w:t>
-      </w:r>
-    </w:p>
-    <w:p>
-      <w:pPr>
-        <w:autoSpaceDE w:val="0"/>
-        <w:autoSpaceDN w:val="0"/>
-        <w:adjustRightInd w:val="0"/>
-        <w:spacing w:line="276" w:lineRule="auto"/>
-        <w:jc w:val="both"/>
-      </w:pPr>
-      <w:r>
-        <w:t xml:space="preserve"/>
-      </w:r>
-    </w:p>
-    <w:p>
-      <w:pPr>
-        <w:autoSpaceDE w:val="0"/>
-        <w:autoSpaceDN w:val="0"/>
-        <w:adjustRightInd w:val="0"/>
-        <w:spacing w:line="276" w:lineRule="auto"/>
-        <w:jc w:val="both"/>
-      </w:pPr>
-      <w:r>
-        <w:t xml:space="preserve"/>
-      </w:r>
-    </w:p>
-    <w:p>
-      <w:pPr>
-        <w:autoSpaceDE w:val="0"/>
-        <w:autoSpaceDN w:val="0"/>
-        <w:adjustRightInd w:val="0"/>
-        <w:spacing w:line="276" w:lineRule="auto"/>
-        <w:jc w:val="both"/>
         <w:rPr>
           <w:bCs/>
           <w:color w:val="000000"/>
           <w:u w:val="single"/>
         </w:rPr>
-      </w:pPr>
-      <w:r>
-        <w:rPr>
-          <w:b/>
-          <w:color w:val="000000"/>
-          <w:u w:val="single"/>
-        </w:rPr>
-        <w:t>Se adjunta</w:t>
-      </w:r>
-      <w:r>
-        <w:rPr>
-          <w:b/>
-          <w:color w:val="000000"/>
-          <w:u w:val="single"/>
-        </w:rPr>
-        <w:t xml:space="preserve"> una </w:t>
-      </w:r>
-      <w:r>
-        <w:rPr>
-          <w:b/>
-          <w:color w:val="000000"/>
-          <w:u w:val="single"/>
-        </w:rPr>
-        <w:t>tercera y cuarta</w:t>
-      </w:r>
-      <w:r>
-        <w:rPr>
-          <w:b/>
-          <w:color w:val="000000"/>
-          <w:u w:val="single"/>
-        </w:rPr>
-        <w:t xml:space="preserve"> liquidación</w:t>
-      </w:r>
-      <w:r>
-        <w:rPr>
-          <w:b/>
-          <w:color w:val="000000"/>
-        </w:rPr>
-        <w:t xml:space="preserve">, </w:t>
-      </w:r>
-      <w:r>
-        <w:rPr>
-          <w:color w:val="000000"/>
-        </w:rPr>
-        <w:t>aplicando los siguiente</w:t>
-      </w:r>
-      <w:r>
-        <w:rPr>
-          <w:color w:val="000000"/>
-        </w:rPr>
-        <w:t xml:space="preserve">s</w:t>
-      </w:r>
-      <w:r>
-        <w:rPr>
-          <w:color w:val="000000"/>
-        </w:rPr>
-        <w:t xml:space="preserve"> guarismo</w:t>
-      </w:r>
-      <w:r>
-        <w:rPr>
-          <w:color w:val="000000"/>
-        </w:rPr>
-        <w:t xml:space="preserve">s:  </w:t>
+        <w:t xml:space="preserve"> </w:t>
       </w:r>
       <w:r>
         <w:rPr>
@@ -1541,124 +1266,466 @@
           <w:color w:val="000000"/>
           <w:u w:val="single"/>
         </w:rPr>
+        <w:t xml:space="preserve"/>
+      </w:r>
+      <w:r>
+        <w:rPr>
+          <w:color w:val="000000"/>
+        </w:rPr>
+        <w:t xml:space="preserve">    </w:t>
+      </w:r>
+      <w:r>
+        <w:t xml:space="preserve"/>
+      </w:r>
+      <w:r>
+        <w:rPr>
+          <w:bCs/>
+        </w:rPr>
         <w:t xml:space="preserve"> </w:t>
       </w:r>
       <w:r>
-        <w:rPr>
-          <w:bCs/>
+        <w:t xml:space="preserve"/>
+      </w:r>
+    </w:p>
+    <w:p>
+      <w:pPr>
+        <w:autoSpaceDE w:val="0"/>
+        <w:autoSpaceDN w:val="0"/>
+        <w:adjustRightInd w:val="0"/>
+        <w:spacing w:line="276" w:lineRule="auto"/>
+        <w:ind w:firstLine="1134"/>
+        <w:jc w:val="both"/>
+        <w:rPr>
+          <w:b/>
           <w:color w:val="000000"/>
-          <w:u w:val="single"/>
-        </w:rPr>
-        <w:t xml:space="preserve"/>
-      </w:r>
-    </w:p>
-    <w:p>
-      <w:pPr>
+        </w:rPr>
+      </w:pPr>
+    </w:p>
+    <w:p>
+      <w:pPr>
+        <w:pStyle w:val="Prrafodelista"/>
         <w:numPr>
           <w:ilvl w:val="0"/>
-          <w:numId w:val="24"/>
+          <w:numId w:val="16"/>
         </w:numPr>
         <w:autoSpaceDE w:val="0"/>
         <w:autoSpaceDN w:val="0"/>
         <w:adjustRightInd w:val="0"/>
-        <w:ind w:left="0" w:firstLine="1058"/>
-        <w:jc w:val="both"/>
-        <w:rPr>
-          <w:lang w:val="es-AR"/>
-        </w:rPr>
-      </w:pPr>
-      <w:r>
+        <w:spacing w:line="276" w:lineRule="auto"/>
+        <w:jc w:val="both"/>
         <w:rPr>
           <w:b/>
           <w:bCs/>
         </w:rPr>
-        <w:t>Movilidad</w:t>
-      </w:r>
-      <w:r>
-        <w:t xml:space="preserve">: se aplica Aumentos Generales de la ANSeS por movilidad hasta el 31/12/2017 y desde ahí Aumento de Marzo 2018 Ley 26417 14% hasta el 30/06/2018 y desde ahí Aumentos Generales de la ANSeS por movilidad hasta el 31/12/2019 y desde ahí Aumentos fallo Marquez, Raimundo por Ley 27551 hasta el 31/12/2020 y desde ahí Ley 27551 (50 % IPC y 50% RIPTE Trimestral retrasado 3 meses) hasta el 31/03/2024 y desde ahí Aumentos Generales de la ANSeS por movilidad</w:t>
-      </w:r>
-    </w:p>
-    <w:p>
-      <w:pPr>
+      </w:pPr>
+      <w:r>
+        <w:rPr>
+          <w:b/>
+          <w:bCs/>
+        </w:rPr>
+        <w:t>SOLICITO ORDENE EXPRESAMENTE EL REAJUSTE DEL HABER</w:t>
+      </w:r>
+    </w:p>
+    <w:p>
+      <w:pPr>
+        <w:autoSpaceDE w:val="0"/>
+        <w:autoSpaceDN w:val="0"/>
+        <w:adjustRightInd w:val="0"/>
+        <w:spacing w:line="276" w:lineRule="auto"/>
+        <w:ind w:firstLine="1134"/>
+        <w:jc w:val="both"/>
+      </w:pPr>
+      <w:r>
+        <w:t>Solicito que una vez aprobada la liquidación, se intime al organismo previsional a que proceda a reajustar el haber de mi mandante, consignando de manera clara el haber aprobado , y que lo sea</w:t>
+      </w:r>
+      <w:r>
+        <w:rPr>
+          <w:color w:val="FF0000"/>
+        </w:rPr>
+        <w:t xml:space="preserve">  </w:t>
+      </w:r>
+      <w:r>
+        <w:t xml:space="preserve">bajo apercibimiento de aplicar astreintes ejemplificativas por cada día de demora en efectivizar la medida ordenada, como así también se identifique al funcionario responsable de cumplir con la manda judicial , el cual deberá informar si creo la </w:t>
+      </w:r>
+      <w:proofErr w:type="spellStart"/>
+      <w:r>
+        <w:t xml:space="preserve">secuenta</w:t>
+      </w:r>
+      <w:proofErr w:type="spellEnd"/>
+      <w:r>
+        <w:t xml:space="preserve"> </w:t>
+      </w:r>
+      <w:r>
+        <w:t xml:space="preserve">. </w:t>
+      </w:r>
+      <w:r>
+        <w:rPr>
+          <w:bCs/>
+        </w:rPr>
+        <w:t xml:space="preserve"/>
+      </w:r>
+      <w:r>
+        <w:rPr>
+          <w:bCs/>
+        </w:rPr>
+        <w:t xml:space="preserve"/>
+      </w:r>
+    </w:p>
+    <w:p>
+      <w:pPr>
+        <w:pStyle w:val="Prrafodelista"/>
         <w:numPr>
           <w:ilvl w:val="0"/>
-          <w:numId w:val="24"/>
+          <w:numId w:val="16"/>
         </w:numPr>
         <w:autoSpaceDE w:val="0"/>
         <w:autoSpaceDN w:val="0"/>
         <w:adjustRightInd w:val="0"/>
-        <w:ind w:left="0" w:firstLine="1058"/>
-        <w:jc w:val="both"/>
-        <w:rPr>
-          <w:lang w:val="es-AR"/>
-        </w:rPr>
-      </w:pPr>
-      <w:r>
+        <w:spacing w:line="276" w:lineRule="auto"/>
+        <w:ind w:left="1854"/>
+        <w:jc w:val="both"/>
         <w:rPr>
           <w:b/>
           <w:bCs/>
         </w:rPr>
-        <w:t>Retroactivo</w:t>
-      </w:r>
-      <w:r>
-        <w:t xml:space="preserve"> exigible al </w:t>
-      </w:r>
-      <w:r>
-        <w:t xml:space="preserve">01/10/2024 </w:t>
-      </w:r>
-      <w:r>
-        <w:t xml:space="preserve">determinado </w:t>
-      </w:r>
-      <w:r>
-        <w:t xml:space="preserve">con estos índices de movilidad </w:t>
-      </w:r>
-      <w:r>
-        <w:t>por el periodo</w:t>
+      </w:pPr>
+      <w:r>
+        <w:rPr>
+          <w:b/>
+          <w:bCs/>
+        </w:rPr>
+        <w:t>TOPE DE HABER MAXIMO</w:t>
+      </w:r>
+    </w:p>
+    <w:p>
+      <w:pPr>
+        <w:jc w:val="both"/>
+      </w:pPr>
+      <w:r>
+        <w:t xml:space="preserve">Al liquidar el haber de mi mandante y aplicar la movilidad conforme </w:t>
+      </w:r>
+      <w:proofErr w:type="spellStart"/>
+      <w:r>
+        <w:t xml:space="preserve">Caliva</w:t>
+      </w:r>
+      <w:proofErr w:type="spellEnd"/>
+      <w:r>
+        <w:t xml:space="preserve"> Márquez, se observa que el haber QUE ANTES NO SE ENCONTRABA SUJETO A TOPE DEL HABER MAXIMO, ahora si se encuentra alcanzado.</w:t>
+      </w:r>
+    </w:p>
+    <w:p>
+      <w:pPr>
+        <w:jc w:val="both"/>
+      </w:pPr>
+      <w:r>
+        <w:t xml:space="preserve">Note VS El tope del art 9 inc. 3 de la ley 24463 es al 01/12/2024  </w:t>
+      </w:r>
+      <w:r>
+        <w:rPr>
+          <w:b/>
+        </w:rPr>
+        <w:t xml:space="preserve">$1.746.853,90</w:t>
+      </w:r>
+    </w:p>
+    <w:p>
+      <w:pPr>
+        <w:jc w:val="both"/>
+        <w:rPr>
+          <w:b/>
+        </w:rPr>
+      </w:pPr>
+      <w:r>
+        <w:t xml:space="preserve">Si se tuviera en cuenta que los $3.100 representaban el 82% de la remuneración máxima sujeta a aportes que era $3.780 (60 ampo de $63), y trajéramos el mismo criterio a hoy, nos daría que el tope del haber máximo debiera ser al 01/12/2024  del 82% de la remuneración máxima es decir</w:t>
+      </w:r>
+      <w:r>
+        <w:rPr>
+          <w:b/>
+        </w:rPr>
+        <w:t xml:space="preserve"> $2.330.050,85</w:t>
+      </w:r>
+      <w:r>
+        <w:t xml:space="preserve"> un 33.39% </w:t>
+      </w:r>
+      <w:r>
+        <w:rPr>
+          <w:b/>
+        </w:rPr>
+        <w:t>más sin movilizar el tope.</w:t>
+      </w:r>
+    </w:p>
+    <w:p>
+      <w:pPr>
+        <w:jc w:val="both"/>
+        <w:rPr>
+          <w:b/>
+        </w:rPr>
+      </w:pPr>
+    </w:p>
+    <w:p>
+      <w:pPr>
+        <w:jc w:val="both"/>
+        <w:rPr>
+          <w:b/>
+        </w:rPr>
+      </w:pPr>
+      <w:commentRangeStart w:id="3"/>
+      <w:r>
+        <w:rPr>
+          <w:noProof/>
+        </w:rPr>
+        <w:pict w14:anchorId="12642FF2">
+          <v:shape id="Imagen 2" o:spid="_x0000_i1030" type="#_x0000_t75" alt="Gráfico, Gráfico de barrasDescripción generada automáticamente con confianza media" style="width:4in;height:246.6pt;visibility:visible">
+            <v:imagedata r:id="rId19" o:title=""/>
+          </v:shape>
+        </w:pict>
+      </w:r>
+      <w:commentRangeEnd w:id="3"/>
+      <w:r>
+        <w:rPr>
+          <w:sz w:val="16"/>
+          <w:szCs w:val="16"/>
+        </w:rPr>
+        <w:commentReference w:id="3"/>
+      </w:r>
+    </w:p>
+    <w:p>
+      <w:pPr>
+        <w:jc w:val="both"/>
+        <w:rPr>
+          <w:b/>
+        </w:rPr>
+      </w:pPr>
+    </w:p>
+    <w:p>
+      <w:pPr>
+        <w:jc w:val="both"/>
+        <w:rPr>
+          <w:b/>
+          <w:u w:val="single"/>
+        </w:rPr>
+      </w:pPr>
+      <w:r>
+        <w:rPr>
+          <w:b/>
+          <w:u w:val="single"/>
+        </w:rPr>
+        <w:t xml:space="preserve">La quita en el haber de mi mandante es $3.053.146,10 conforme el tope de </w:t>
+      </w:r>
+      <w:proofErr w:type="spellStart"/>
+      <w:r>
+        <w:rPr>
+          <w:b/>
+          <w:u w:val="single"/>
+        </w:rPr>
+        <w:t>Anses</w:t>
+      </w:r>
+      <w:proofErr w:type="spellEnd"/>
+      <w:r>
+        <w:rPr>
+          <w:b/>
+          <w:u w:val="single"/>
+        </w:rPr>
+        <w:t xml:space="preserve">, es decir un 174.78%.</w:t>
+      </w:r>
+    </w:p>
+    <w:p>
+      <w:pPr>
+        <w:jc w:val="both"/>
+      </w:pPr>
+    </w:p>
+    <w:p>
+      <w:pPr>
+        <w:jc w:val="both"/>
+      </w:pPr>
+      <w:commentRangeStart w:id="4"/>
+      <w:r>
+        <w:rPr>
+          <w:noProof/>
+        </w:rPr>
+        <w:pict w14:anchorId="2890181A">
+          <v:shape id="Imagen 1" o:spid="_x0000_i1031" type="#_x0000_t75" alt="Interfaz de usuario gráfica, TablaEl contenido generado por IA puede ser incorrecto." style="width:389.4pt;height:267pt;visibility:visible">
+            <v:imagedata r:id="rId23" o:title=""/>
+          </v:shape>
+        </w:pict>
+      </w:r>
+      <w:commentRangeEnd w:id="4"/>
+      <w:r>
+        <w:rPr>
+          <w:sz w:val="16"/>
+          <w:szCs w:val="16"/>
+        </w:rPr>
+        <w:commentReference w:id="4"/>
+      </w:r>
+    </w:p>
+    <w:p>
+      <w:pPr>
+        <w:jc w:val="both"/>
+      </w:pPr>
+    </w:p>
+    <w:p>
+      <w:pPr>
+        <w:jc w:val="both"/>
+      </w:pPr>
+      <w:r>
+        <w:t>Si a los $3.100, que eran a 01/2002, lo actualizamos con las mismas pautas de “</w:t>
+      </w:r>
+      <w:proofErr w:type="spellStart"/>
+      <w:r>
+        <w:t>Badaro</w:t>
+      </w:r>
+      <w:proofErr w:type="spellEnd"/>
+      <w:r>
+        <w:t>” y aumentos generales de ANSES el tope hoy sería notablemente superior $ 2.776.554,87.</w:t>
+      </w:r>
+    </w:p>
+    <w:p>
+      <w:pPr>
+        <w:jc w:val="both"/>
+      </w:pPr>
+      <w:r>
+        <w:t xml:space="preserve">Acá se cuestiona el monto del haber máximo, como así también la quita que se produce tanto por su inadecuada movilidad y como por su aplicación, provocando un daño notorio en el haber, por cuanto si tengo que realizar una quita del 15% sobre un haber máximo no actualizado desde 1995 que se dictó la ley 24463, a mayo de 2006 que se incrementó con el Decreto </w:t>
+      </w:r>
+      <w:proofErr w:type="spellStart"/>
+      <w:r>
+        <w:t>Nº</w:t>
+      </w:r>
+      <w:proofErr w:type="spellEnd"/>
+      <w:r>
+        <w:t xml:space="preserve"> 764/06, un 11%, resultando el mismo de $3.441. Los aumentos posteriores otorgados a las prestaciones previsionales mediante la Ley 26.198, los Decretos 1346/07, 279/08 y posteriormente en virtud de la ley de movilidad 26.417, se reflejaron en el haber máximo. Pero de 2002 al 05-2006 NO, causando un perjuicio enorme a mi mandante en caso de ser alcanzado por el mismo.</w:t>
+      </w:r>
+    </w:p>
+    <w:p>
+      <w:pPr>
+        <w:jc w:val="both"/>
+      </w:pPr>
+      <w:r>
+        <w:t xml:space="preserve">Esta limitación a la percepción del haber resulta lesiva al Art. 17 de la CN y así se resolvió en “LEONARDUZZI, ROBERTO ATILIO c/ ANSES s/REAJUSTES POR MOVILIDAD” </w:t>
+      </w:r>
+      <w:proofErr w:type="spellStart"/>
+      <w:r>
+        <w:t>Expte</w:t>
+      </w:r>
+      <w:proofErr w:type="spellEnd"/>
+      <w:r>
+        <w:t xml:space="preserve">. </w:t>
+      </w:r>
+      <w:proofErr w:type="spellStart"/>
+      <w:r>
+        <w:t>N°</w:t>
+      </w:r>
+      <w:proofErr w:type="spellEnd"/>
+      <w:r>
+        <w:t xml:space="preserve"> FSA 8762/2022 e “INCHAURRONDO, JOSE LUIS c/ ANSES s/ REAJUSTES VARIOS” </w:t>
+      </w:r>
+      <w:proofErr w:type="spellStart"/>
+      <w:r>
+        <w:t>Expte</w:t>
+      </w:r>
+      <w:proofErr w:type="spellEnd"/>
+      <w:r>
+        <w:t xml:space="preserve">. </w:t>
+      </w:r>
+      <w:proofErr w:type="spellStart"/>
+      <w:r>
+        <w:t xml:space="preserve">Nº</w:t>
+      </w:r>
+      <w:proofErr w:type="spellEnd"/>
+      <w:r>
+        <w:t xml:space="preserve"> FSA 379/2020, a cuyo fundamentos me remito.</w:t>
+      </w:r>
+    </w:p>
+    <w:p>
+      <w:pPr>
+        <w:autoSpaceDE w:val="0"/>
+        <w:autoSpaceDN w:val="0"/>
+        <w:adjustRightInd w:val="0"/>
+        <w:spacing w:line="276" w:lineRule="auto"/>
+        <w:ind w:left="1134"/>
+        <w:jc w:val="both"/>
+      </w:pPr>
+      <w:r>
+        <w:t xml:space="preserve"/>
+      </w:r>
+    </w:p>
+    <w:p>
+      <w:pPr>
+        <w:autoSpaceDE w:val="0"/>
+        <w:autoSpaceDN w:val="0"/>
+        <w:adjustRightInd w:val="0"/>
+        <w:spacing w:line="276" w:lineRule="auto"/>
+        <w:ind w:firstLine="1134"/>
+        <w:jc w:val="both"/>
+      </w:pPr>
+    </w:p>
+    <w:p>
+      <w:pPr>
+        <w:pStyle w:val="Prrafodelista"/>
+        <w:numPr>
+          <w:ilvl w:val="0"/>
+          <w:numId w:val="16"/>
+        </w:numPr>
+        <w:autoSpaceDE w:val="0"/>
+        <w:autoSpaceDN w:val="0"/>
+        <w:adjustRightInd w:val="0"/>
+        <w:ind w:left="1854"/>
+        <w:jc w:val="both"/>
+      </w:pPr>
+      <w:r>
+        <w:rPr>
+          <w:b/>
+          <w:bCs/>
+        </w:rPr>
+        <w:t>SOLICITO REGULE HONORARIOS</w:t>
+      </w:r>
+    </w:p>
+    <w:p>
+      <w:pPr>
+        <w:autoSpaceDE w:val="0"/>
+        <w:autoSpaceDN w:val="0"/>
+        <w:adjustRightInd w:val="0"/>
+        <w:ind w:firstLine="1134"/>
+        <w:jc w:val="both"/>
+      </w:pPr>
+      <w:r>
+        <w:t>Solicito a V.S. que se proceda a regular los honorarios profesionales correspondientes a la labor desarrollada en esta etapa de la ejecución, en virtud de lo dispuesto en el artículo 52 de la Ley 27.423, el cual establece que, aun sin petición del interesado, al dictarse sentencia se deberán regular los honorarios respectivos de los abogados y procuradores de las partes y de los auxiliares de justicia.</w:t>
+      </w:r>
+    </w:p>
+    <w:p>
+      <w:pPr>
+        <w:autoSpaceDE w:val="0"/>
+        <w:autoSpaceDN w:val="0"/>
+        <w:adjustRightInd w:val="0"/>
+        <w:jc w:val="both"/>
+      </w:pPr>
+      <w:r>
+        <w:t xml:space="preserve">Solicito tome como base regulatoria la suma de 318.09 UMA, teniendo en cuenta que el valor del UMA a la fecha de cierre de la liquidación, $66.436,00 y el monto reclamado $21.132.430,16, con más los intereses al efectivo pago, de conformidad con lo establecido por la ley 27.423 que en su </w:t>
+      </w:r>
+      <w:proofErr w:type="spellStart"/>
+      <w:r>
+        <w:t xml:space="preserve">articulo</w:t>
+      </w:r>
+      <w:proofErr w:type="spellEnd"/>
+      <w:r>
+        <w:t xml:space="preserve"> 52 establece: “Aun sin petición del interesado, al dictarse sentencia se regularán los honorarios respectivos de los abogados y procuradores de las partes y de los auxiliares de Justicia.”</w:t>
       </w:r>
       <w:r>
         <w:t xml:space="preserve"> </w:t>
       </w:r>
       <w:r>
-        <w:t xml:space="preserve">01/01/2025</w:t>
-      </w:r>
-      <w:r>
-        <w:t xml:space="preserve"> </w:t>
-      </w:r>
-      <w:r>
-        <w:t xml:space="preserve">al </w:t>
-      </w:r>
-      <w:r>
-        <w:t xml:space="preserve">01/10/2024</w:t>
-      </w:r>
-      <w:r>
-        <w:t xml:space="preserve"> en concepto de Capital resulta en $</w:t>
-      </w:r>
-      <w:r>
-        <w:t xml:space="preserve"> 12.861.471,40 </w:t>
-      </w:r>
-      <w:r>
-        <w:t xml:space="preserve">concepto de Intereses a $</w:t>
-      </w:r>
-      <w:r>
-        <w:t xml:space="preserve"> 16.648.384,84 totalizando una deuda dotal de $$29.622.656,88.</w:t>
-      </w:r>
-      <w:r>
-        <w:t xml:space="preserve"> </w:t>
-      </w:r>
-    </w:p>
-    <w:p>
-      <w:pPr>
-        <w:autoSpaceDE w:val="0"/>
-        <w:autoSpaceDN w:val="0"/>
-        <w:adjustRightInd w:val="0"/>
-        <w:ind w:left="1058"/>
+        <w:t xml:space="preserve"/>
+      </w:r>
+    </w:p>
+    <w:p>
+      <w:pPr>
+        <w:autoSpaceDE w:val="0"/>
+        <w:autoSpaceDN w:val="0"/>
+        <w:adjustRightInd w:val="0"/>
         <w:jc w:val="both"/>
       </w:pPr>
     </w:p>
     <w:tbl>
       <w:tblPr>
         <w:tblW w:w="0" w:type="auto"/>
-        <w:tblInd w:w="1058" w:type="dxa"/>
         <w:tblBorders>
           <w:top w:val="single" w:sz="4" w:space="0" w:color="auto"/>
           <w:left w:val="single" w:sz="4" w:space="0" w:color="auto"/>
@@ -1667,839 +1734,6 @@
           <w:insideH w:val="single" w:sz="4" w:space="0" w:color="auto"/>
           <w:insideV w:val="single" w:sz="4" w:space="0" w:color="auto"/>
         </w:tblBorders>
-        <w:tblLook w:val="04A0" w:firstRow="1" w:lastRow="0" w:firstColumn="1" w:lastColumn="0" w:noHBand="0" w:noVBand="1"/>
-      </w:tblPr>
-      <w:tblGrid>
-        <w:gridCol w:w="1971"/>
-        <w:gridCol w:w="4796"/>
-      </w:tblGrid>
-      <w:tr>
-        <w:trPr>
-          <w:trHeight w:val="255"/>
-        </w:trPr>
-        <w:tc>
-          <w:tcPr>
-            <w:tcW w:w="1971" w:type="dxa"/>
-            <w:shd w:val="clear" w:color="auto" w:fill="auto"/>
-          </w:tcPr>
-          <w:p>
-            <w:pPr>
-              <w:autoSpaceDE w:val="0"/>
-              <w:autoSpaceDN w:val="0"/>
-              <w:adjustRightInd w:val="0"/>
-              <w:jc w:val="both"/>
-            </w:pPr>
-            <w:r>
-              <w:t>Haber con IPC</w:t>
-            </w:r>
-          </w:p>
-        </w:tc>
-        <w:tc>
-          <w:tcPr>
-            <w:tcW w:w="1972" w:type="dxa"/>
-            <w:shd w:val="clear" w:color="auto" w:fill="auto"/>
-          </w:tcPr>
-          <w:p>
-            <w:pPr>
-              <w:autoSpaceDE w:val="0"/>
-              <w:autoSpaceDN w:val="0"/>
-              <w:adjustRightInd w:val="0"/>
-              <w:jc w:val="both"/>
-            </w:pPr>
-            <w:r>
-              <w:t xml:space="preserve">$3.228.444,55</w:t>
-            </w:r>
-          </w:p>
-        </w:tc>
-      </w:tr>
-      <w:tr>
-        <w:trPr>
-          <w:trHeight w:val="255"/>
-        </w:trPr>
-        <w:tc>
-          <w:tcPr>
-            <w:tcW w:w="1971" w:type="dxa"/>
-            <w:shd w:val="clear" w:color="auto" w:fill="auto"/>
-          </w:tcPr>
-          <w:p>
-            <w:pPr>
-              <w:autoSpaceDE w:val="0"/>
-              <w:autoSpaceDN w:val="0"/>
-              <w:adjustRightInd w:val="0"/>
-              <w:jc w:val="both"/>
-            </w:pPr>
-            <w:r>
-              <w:t>Haber con 27609</w:t>
-            </w:r>
-          </w:p>
-        </w:tc>
-        <w:tc>
-          <w:tcPr>
-            <w:tcW w:w="1972" w:type="dxa"/>
-            <w:shd w:val="clear" w:color="auto" w:fill="auto"/>
-          </w:tcPr>
-          <w:p>
-            <w:pPr>
-              <w:autoSpaceDE w:val="0"/>
-              <w:autoSpaceDN w:val="0"/>
-              <w:adjustRightInd w:val="0"/>
-              <w:jc w:val="both"/>
-            </w:pPr>
-            <w:r>
-              <w:t xml:space="preserve">$1.483.802,27</w:t>
-            </w:r>
-          </w:p>
-        </w:tc>
-      </w:tr>
-      <w:tr>
-        <w:trPr>
-          <w:trHeight w:val="244"/>
-        </w:trPr>
-        <w:tc>
-          <w:tcPr>
-            <w:tcW w:w="1971" w:type="dxa"/>
-            <w:shd w:val="clear" w:color="auto" w:fill="auto"/>
-          </w:tcPr>
-          <w:p>
-            <w:pPr>
-              <w:autoSpaceDE w:val="0"/>
-              <w:autoSpaceDN w:val="0"/>
-              <w:adjustRightInd w:val="0"/>
-              <w:jc w:val="both"/>
-            </w:pPr>
-            <w:proofErr w:type="spellStart"/>
-            <w:r>
-              <w:t>Dif</w:t>
-            </w:r>
-            <w:proofErr w:type="spellEnd"/>
-          </w:p>
-        </w:tc>
-        <w:tc>
-          <w:tcPr>
-            <w:tcW w:w="1972" w:type="dxa"/>
-            <w:shd w:val="clear" w:color="auto" w:fill="auto"/>
-          </w:tcPr>
-          <w:p>
-            <w:pPr>
-              <w:autoSpaceDE w:val="0"/>
-              <w:autoSpaceDN w:val="0"/>
-              <w:adjustRightInd w:val="0"/>
-              <w:jc w:val="both"/>
-            </w:pPr>
-            <w:r>
-              <w:t xml:space="preserve">$1.744.642,28</w:t>
-            </w:r>
-          </w:p>
-        </w:tc>
-      </w:tr>
-      <w:tr>
-        <w:trPr>
-          <w:trHeight w:val="255"/>
-        </w:trPr>
-        <w:tc>
-          <w:tcPr>
-            <w:tcW w:w="1971" w:type="dxa"/>
-            <w:shd w:val="clear" w:color="auto" w:fill="auto"/>
-          </w:tcPr>
-          <w:p>
-            <w:pPr>
-              <w:autoSpaceDE w:val="0"/>
-              <w:autoSpaceDN w:val="0"/>
-              <w:adjustRightInd w:val="0"/>
-              <w:jc w:val="both"/>
-            </w:pPr>
-            <w:r>
-              <w:t>Quita</w:t>
-            </w:r>
-          </w:p>
-        </w:tc>
-        <w:tc>
-          <w:tcPr>
-            <w:tcW w:w="1972" w:type="dxa"/>
-            <w:shd w:val="clear" w:color="auto" w:fill="auto"/>
-          </w:tcPr>
-          <w:p>
-            <w:pPr>
-              <w:autoSpaceDE w:val="0"/>
-              <w:autoSpaceDN w:val="0"/>
-              <w:adjustRightInd w:val="0"/>
-              <w:jc w:val="both"/>
-            </w:pPr>
-            <w:r>
-              <w:t xml:space="preserve">54.04%</w:t>
-            </w:r>
-          </w:p>
-        </w:tc>
-      </w:tr>
-    </w:tbl>
-    <w:p>
-      <w:pPr>
-        <w:autoSpaceDE w:val="0"/>
-        <w:autoSpaceDN w:val="0"/>
-        <w:adjustRightInd w:val="0"/>
-        <w:jc w:val="both"/>
-      </w:pPr>
-    </w:p>
-    <w:p>
-      <w:pPr>
-        <w:autoSpaceDE w:val="0"/>
-        <w:autoSpaceDN w:val="0"/>
-        <w:adjustRightInd w:val="0"/>
-        <w:jc w:val="both"/>
-      </w:pPr>
-      <w:r>
-        <w:drawing>
-          <wp:inline xmlns:a="http://schemas.openxmlformats.org/drawingml/2006/main" xmlns:pic="http://schemas.openxmlformats.org/drawingml/2006/picture">
-            <wp:extent cx="4572000" cy="3429000"/>
-            <wp:docPr id="1" name="Picture 1"/>
-            <wp:cNvGraphicFramePr>
-              <a:graphicFrameLocks noChangeAspect="1"/>
-            </wp:cNvGraphicFramePr>
-            <a:graphic>
-              <a:graphicData uri="http://schemas.openxmlformats.org/drawingml/2006/picture">
-                <pic:pic>
-                  <pic:nvPicPr>
-                    <pic:cNvPr id="0" name="tmpcdvzjzw7.png"/>
-                    <pic:cNvPicPr/>
-                  </pic:nvPicPr>
-                  <pic:blipFill>
-                    <a:blip r:embed="rId23"/>
-                    <a:stretch>
-                      <a:fillRect/>
-                    </a:stretch>
-                  </pic:blipFill>
-                  <pic:spPr>
-                    <a:xfrm>
-                      <a:off x="0" y="0"/>
-                      <a:ext cx="4572000" cy="3429000"/>
-                    </a:xfrm>
-                    <a:prstGeom prst="rect"/>
-                  </pic:spPr>
-                </pic:pic>
-              </a:graphicData>
-            </a:graphic>
-          </wp:inline>
-        </w:drawing>
-      </w:r>
-    </w:p>
-    <w:p>
-      <w:pPr>
-        <w:autoSpaceDE w:val="0"/>
-        <w:autoSpaceDN w:val="0"/>
-        <w:adjustRightInd w:val="0"/>
-        <w:spacing w:line="276" w:lineRule="auto"/>
-        <w:jc w:val="both"/>
-      </w:pPr>
-      <w:r>
-        <w:t xml:space="preserve"/>
-      </w:r>
-    </w:p>
-    <w:p>
-      <w:pPr>
-        <w:numPr>
-          <w:ilvl w:val="0"/>
-          <w:numId w:val="24"/>
-        </w:numPr>
-        <w:autoSpaceDE w:val="0"/>
-        <w:autoSpaceDN w:val="0"/>
-        <w:adjustRightInd w:val="0"/>
-        <w:ind w:left="0" w:firstLine="1058"/>
-        <w:jc w:val="both"/>
-        <w:rPr>
-          <w:lang w:val="es-AR"/>
-        </w:rPr>
-      </w:pPr>
-      <w:r>
-        <w:rPr>
-          <w:b/>
-          <w:bCs/>
-        </w:rPr>
-        <w:t>Movilidad</w:t>
-      </w:r>
-      <w:r>
-        <w:t xml:space="preserve">: se aplica Movilidad LIQUIDACION DOS IPC</w:t>
-      </w:r>
-    </w:p>
-    <w:p>
-      <w:pPr>
-        <w:numPr>
-          <w:ilvl w:val="0"/>
-          <w:numId w:val="24"/>
-        </w:numPr>
-        <w:autoSpaceDE w:val="0"/>
-        <w:autoSpaceDN w:val="0"/>
-        <w:adjustRightInd w:val="0"/>
-        <w:ind w:left="0" w:firstLine="1058"/>
-        <w:jc w:val="both"/>
-        <w:rPr>
-          <w:lang w:val="es-AR"/>
-        </w:rPr>
-      </w:pPr>
-      <w:r>
-        <w:rPr>
-          <w:b/>
-          <w:bCs/>
-        </w:rPr>
-        <w:t>Retroactivo</w:t>
-      </w:r>
-      <w:r>
-        <w:t xml:space="preserve"> exigible al </w:t>
-      </w:r>
-      <w:r>
-        <w:t xml:space="preserve">01/10/2024 </w:t>
-      </w:r>
-      <w:r>
-        <w:t xml:space="preserve">determinado </w:t>
-      </w:r>
-      <w:r>
-        <w:t xml:space="preserve">con estos índices de movilidad </w:t>
-      </w:r>
-      <w:r>
-        <w:t>por el periodo</w:t>
-      </w:r>
-      <w:r>
-        <w:t xml:space="preserve"> </w:t>
-      </w:r>
-      <w:r>
-        <w:t xml:space="preserve">01/01/2025</w:t>
-      </w:r>
-      <w:r>
-        <w:t xml:space="preserve"> </w:t>
-      </w:r>
-      <w:r>
-        <w:t xml:space="preserve">al </w:t>
-      </w:r>
-      <w:r>
-        <w:t xml:space="preserve">01/10/2024</w:t>
-      </w:r>
-      <w:r>
-        <w:t xml:space="preserve"> en concepto de Capital resulta en $</w:t>
-      </w:r>
-      <w:r>
-        <w:t xml:space="preserve"> 221.024,59 </w:t>
-      </w:r>
-      <w:r>
-        <w:t xml:space="preserve">concepto de Intereses a $</w:t>
-      </w:r>
-      <w:r>
-        <w:t xml:space="preserve"> 221.024,59 totalizando una deuda dotal de $$35.789.446,16.</w:t>
-      </w:r>
-      <w:r>
-        <w:t xml:space="preserve"> </w:t>
-      </w:r>
-    </w:p>
-    <w:p>
-      <w:pPr>
-        <w:autoSpaceDE w:val="0"/>
-        <w:autoSpaceDN w:val="0"/>
-        <w:adjustRightInd w:val="0"/>
-        <w:ind w:left="1058"/>
-        <w:jc w:val="both"/>
-      </w:pPr>
-    </w:p>
-    <w:tbl>
-      <w:tblPr>
-        <w:tblW w:w="0" w:type="auto"/>
-        <w:tblInd w:w="1058" w:type="dxa"/>
-        <w:tblBorders>
-          <w:top w:val="single" w:sz="4" w:space="0" w:color="auto"/>
-          <w:left w:val="single" w:sz="4" w:space="0" w:color="auto"/>
-          <w:bottom w:val="single" w:sz="4" w:space="0" w:color="auto"/>
-          <w:right w:val="single" w:sz="4" w:space="0" w:color="auto"/>
-          <w:insideH w:val="single" w:sz="4" w:space="0" w:color="auto"/>
-          <w:insideV w:val="single" w:sz="4" w:space="0" w:color="auto"/>
-        </w:tblBorders>
-        <w:tblLook w:val="04A0" w:firstRow="1" w:lastRow="0" w:firstColumn="1" w:lastColumn="0" w:noHBand="0" w:noVBand="1"/>
-      </w:tblPr>
-      <w:tblGrid>
-        <w:gridCol w:w="1971"/>
-        <w:gridCol w:w="4863"/>
-      </w:tblGrid>
-      <w:tr>
-        <w:trPr>
-          <w:trHeight w:val="255"/>
-        </w:trPr>
-        <w:tc>
-          <w:tcPr>
-            <w:tcW w:w="1971" w:type="dxa"/>
-            <w:shd w:val="clear" w:color="auto" w:fill="auto"/>
-          </w:tcPr>
-          <w:p>
-            <w:pPr>
-              <w:autoSpaceDE w:val="0"/>
-              <w:autoSpaceDN w:val="0"/>
-              <w:adjustRightInd w:val="0"/>
-              <w:jc w:val="both"/>
-            </w:pPr>
-            <w:r>
-              <w:t>Haber con IPC</w:t>
-            </w:r>
-          </w:p>
-        </w:tc>
-        <w:tc>
-          <w:tcPr>
-            <w:tcW w:w="1972" w:type="dxa"/>
-            <w:shd w:val="clear" w:color="auto" w:fill="auto"/>
-          </w:tcPr>
-          <w:p>
-            <w:pPr>
-              <w:autoSpaceDE w:val="0"/>
-              <w:autoSpaceDN w:val="0"/>
-              <w:adjustRightInd w:val="0"/>
-              <w:jc w:val="both"/>
-            </w:pPr>
-            <w:r>
-              <w:t xml:space="preserve">$2.113.108,33</w:t>
-            </w:r>
-          </w:p>
-        </w:tc>
-      </w:tr>
-      <w:tr>
-        <w:trPr>
-          <w:trHeight w:val="255"/>
-        </w:trPr>
-        <w:tc>
-          <w:tcPr>
-            <w:tcW w:w="1971" w:type="dxa"/>
-            <w:shd w:val="clear" w:color="auto" w:fill="auto"/>
-          </w:tcPr>
-          <w:p>
-            <w:pPr>
-              <w:autoSpaceDE w:val="0"/>
-              <w:autoSpaceDN w:val="0"/>
-              <w:adjustRightInd w:val="0"/>
-              <w:jc w:val="both"/>
-            </w:pPr>
-            <w:r>
-              <w:t xml:space="preserve">Haber con 27609</w:t>
-            </w:r>
-          </w:p>
-        </w:tc>
-        <w:tc>
-          <w:tcPr>
-            <w:tcW w:w="1972" w:type="dxa"/>
-            <w:shd w:val="clear" w:color="auto" w:fill="auto"/>
-          </w:tcPr>
-          <w:p>
-            <w:pPr>
-              <w:autoSpaceDE w:val="0"/>
-              <w:autoSpaceDN w:val="0"/>
-              <w:adjustRightInd w:val="0"/>
-              <w:jc w:val="both"/>
-            </w:pPr>
-            <w:r>
-              <w:t xml:space="preserve">$1.644.046,07</w:t>
-            </w:r>
-          </w:p>
-        </w:tc>
-      </w:tr>
-      <w:tr>
-        <w:trPr>
-          <w:trHeight w:val="244"/>
-        </w:trPr>
-        <w:tc>
-          <w:tcPr>
-            <w:tcW w:w="1971" w:type="dxa"/>
-            <w:shd w:val="clear" w:color="auto" w:fill="auto"/>
-          </w:tcPr>
-          <w:p>
-            <w:pPr>
-              <w:autoSpaceDE w:val="0"/>
-              <w:autoSpaceDN w:val="0"/>
-              <w:adjustRightInd w:val="0"/>
-              <w:jc w:val="both"/>
-            </w:pPr>
-            <w:proofErr w:type="spellStart"/>
-            <w:r>
-              <w:t xml:space="preserve">Dif</w:t>
-            </w:r>
-            <w:proofErr w:type="spellEnd"/>
-          </w:p>
-        </w:tc>
-        <w:tc>
-          <w:tcPr>
-            <w:tcW w:w="1972" w:type="dxa"/>
-            <w:shd w:val="clear" w:color="auto" w:fill="auto"/>
-          </w:tcPr>
-          <w:p>
-            <w:pPr>
-              <w:autoSpaceDE w:val="0"/>
-              <w:autoSpaceDN w:val="0"/>
-              <w:adjustRightInd w:val="0"/>
-              <w:jc w:val="both"/>
-            </w:pPr>
-            <w:r>
-              <w:t xml:space="preserve">$469.062,26</w:t>
-            </w:r>
-          </w:p>
-        </w:tc>
-      </w:tr>
-      <w:tr>
-        <w:trPr>
-          <w:trHeight w:val="255"/>
-        </w:trPr>
-        <w:tc>
-          <w:tcPr>
-            <w:tcW w:w="1971" w:type="dxa"/>
-            <w:shd w:val="clear" w:color="auto" w:fill="auto"/>
-          </w:tcPr>
-          <w:p>
-            <w:pPr>
-              <w:autoSpaceDE w:val="0"/>
-              <w:autoSpaceDN w:val="0"/>
-              <w:adjustRightInd w:val="0"/>
-              <w:jc w:val="both"/>
-            </w:pPr>
-            <w:r>
-              <w:t xml:space="preserve">Quita</w:t>
-            </w:r>
-          </w:p>
-        </w:tc>
-        <w:tc>
-          <w:tcPr>
-            <w:tcW w:w="1972" w:type="dxa"/>
-            <w:shd w:val="clear" w:color="auto" w:fill="auto"/>
-          </w:tcPr>
-          <w:p>
-            <w:pPr>
-              <w:autoSpaceDE w:val="0"/>
-              <w:autoSpaceDN w:val="0"/>
-              <w:adjustRightInd w:val="0"/>
-              <w:jc w:val="both"/>
-            </w:pPr>
-            <w:r>
-              <w:t xml:space="preserve">22.2%</w:t>
-            </w:r>
-          </w:p>
-        </w:tc>
-      </w:tr>
-    </w:tbl>
-    <w:p>
-      <w:pPr>
-        <w:autoSpaceDE w:val="0"/>
-        <w:autoSpaceDN w:val="0"/>
-        <w:adjustRightInd w:val="0"/>
-        <w:jc w:val="both"/>
-      </w:pPr>
-    </w:p>
-    <w:p>
-      <w:pPr>
-        <w:autoSpaceDE w:val="0"/>
-        <w:autoSpaceDN w:val="0"/>
-        <w:adjustRightInd w:val="0"/>
-        <w:spacing w:line="276" w:lineRule="auto"/>
-        <w:jc w:val="both"/>
-        <w:rPr>
-          <w:color w:val="000000"/>
-        </w:rPr>
-      </w:pPr>
-      <w:r>
-        <w:rPr>
-          <w:color w:val="000000"/>
-        </w:rPr>
-        <w:drawing>
-          <wp:inline xmlns:a="http://schemas.openxmlformats.org/drawingml/2006/main" xmlns:pic="http://schemas.openxmlformats.org/drawingml/2006/picture">
-            <wp:extent cx="4572000" cy="3429000"/>
-            <wp:docPr id="2" name="Picture 2"/>
-            <wp:cNvGraphicFramePr>
-              <a:graphicFrameLocks noChangeAspect="1"/>
-            </wp:cNvGraphicFramePr>
-            <a:graphic>
-              <a:graphicData uri="http://schemas.openxmlformats.org/drawingml/2006/picture">
-                <pic:pic>
-                  <pic:nvPicPr>
-                    <pic:cNvPr id="0" name="tmp4fzfi2x7.png"/>
-                    <pic:cNvPicPr/>
-                  </pic:nvPicPr>
-                  <pic:blipFill>
-                    <a:blip r:embed="rId24"/>
-                    <a:stretch>
-                      <a:fillRect/>
-                    </a:stretch>
-                  </pic:blipFill>
-                  <pic:spPr>
-                    <a:xfrm>
-                      <a:off x="0" y="0"/>
-                      <a:ext cx="4572000" cy="3429000"/>
-                    </a:xfrm>
-                    <a:prstGeom prst="rect"/>
-                  </pic:spPr>
-                </pic:pic>
-              </a:graphicData>
-            </a:graphic>
-          </wp:inline>
-        </w:drawing>
-      </w:r>
-    </w:p>
-    <w:p>
-      <w:pPr>
-        <w:autoSpaceDE w:val="0"/>
-        <w:autoSpaceDN w:val="0"/>
-        <w:adjustRightInd w:val="0"/>
-        <w:spacing w:line="276" w:lineRule="auto"/>
-        <w:jc w:val="both"/>
-        <w:rPr>
-          <w:bCs/>
-          <w:color w:val="000000"/>
-          <w:u w:val="single"/>
-        </w:rPr>
-      </w:pPr>
-      <w:r>
-        <w:rPr>
-          <w:color w:val="000000"/>
-        </w:rPr>
-        <w:t xml:space="preserve"> </w:t>
-      </w:r>
-      <w:r>
-        <w:rPr>
-          <w:bCs/>
-          <w:color w:val="000000"/>
-          <w:u w:val="single"/>
-        </w:rPr>
-        <w:t xml:space="preserve"/>
-      </w:r>
-      <w:r>
-        <w:rPr>
-          <w:bCs/>
-          <w:color w:val="000000"/>
-          <w:u w:val="single"/>
-        </w:rPr>
-        <w:t xml:space="preserve"> </w:t>
-      </w:r>
-    </w:p>
-    <w:p>
-      <w:pPr>
-        <w:autoSpaceDE w:val="0"/>
-        <w:autoSpaceDN w:val="0"/>
-        <w:adjustRightInd w:val="0"/>
-        <w:ind w:firstLine="1134"/>
-        <w:jc w:val="both"/>
-        <w:rPr>
-          <w:color w:val="000000"/>
-        </w:rPr>
-      </w:pPr>
-      <w:r>
-        <w:rPr>
-          <w:color w:val="000000"/>
-        </w:rPr>
-        <w:t>Como se puede apreciar al aplicar índices de movilidad distintos, o</w:t>
-      </w:r>
-      <w:r>
-        <w:rPr>
-          <w:color w:val="000000"/>
-        </w:rPr>
-        <w:t xml:space="preserve">btenemos diferencias de 54.04</w:t>
-      </w:r>
-      <w:r>
-        <w:rPr>
-          <w:color w:val="000000"/>
-        </w:rPr>
-        <w:t xml:space="preserve">%</w:t>
-      </w:r>
-      <w:r>
-        <w:rPr>
-          <w:color w:val="000000"/>
-        </w:rPr>
-        <w:t xml:space="preserve"> y </w:t>
-      </w:r>
-      <w:r>
-        <w:t xml:space="preserve">22.2%</w:t>
-      </w:r>
-      <w:r>
-        <w:rPr>
-          <w:color w:val="000000"/>
-        </w:rPr>
-        <w:t xml:space="preserve"> </w:t>
-      </w:r>
-      <w:r>
-        <w:rPr>
-          <w:color w:val="000000"/>
-        </w:rPr>
-        <w:t xml:space="preserve">entre un haber y el otro, por lo expuesto solicitamos a considerar aprobar los guarismos que resulten de un beneficio mayor para mi mandante, con el fin de obtener un monto de jubilación en donde el mismo sea más acorde en caso de haber seguido en actividad.  </w:t>
-      </w:r>
-      <w:r>
-        <w:rPr>
-          <w:color w:val="000000"/>
-        </w:rPr>
-        <w:t xml:space="preserve">    </w:t>
-      </w:r>
-      <w:r>
-        <w:t xml:space="preserve"/>
-      </w:r>
-      <w:r>
-        <w:rPr>
-          <w:bCs/>
-        </w:rPr>
-        <w:t xml:space="preserve"> </w:t>
-      </w:r>
-      <w:r>
-        <w:t xml:space="preserve"/>
-      </w:r>
-    </w:p>
-    <w:p>
-      <w:pPr>
-        <w:autoSpaceDE w:val="0"/>
-        <w:autoSpaceDN w:val="0"/>
-        <w:adjustRightInd w:val="0"/>
-        <w:spacing w:line="276" w:lineRule="auto"/>
-        <w:ind w:firstLine="1134"/>
-        <w:jc w:val="both"/>
-        <w:rPr>
-          <w:b/>
-          <w:color w:val="000000"/>
-        </w:rPr>
-      </w:pPr>
-    </w:p>
-    <w:p>
-      <w:pPr>
-        <w:pStyle w:val="Prrafodelista"/>
-        <w:numPr>
-          <w:ilvl w:val="0"/>
-          <w:numId w:val="16"/>
-        </w:numPr>
-        <w:autoSpaceDE w:val="0"/>
-        <w:autoSpaceDN w:val="0"/>
-        <w:adjustRightInd w:val="0"/>
-        <w:spacing w:line="276" w:lineRule="auto"/>
-        <w:jc w:val="both"/>
-        <w:rPr>
-          <w:b/>
-          <w:bCs/>
-        </w:rPr>
-      </w:pPr>
-      <w:r>
-        <w:rPr>
-          <w:b/>
-          <w:bCs/>
-        </w:rPr>
-        <w:t>SOLICITO ORDENE EXPRESAMENTE EL REAJUSTE DEL HABER</w:t>
-      </w:r>
-    </w:p>
-    <w:p>
-      <w:pPr>
-        <w:autoSpaceDE w:val="0"/>
-        <w:autoSpaceDN w:val="0"/>
-        <w:adjustRightInd w:val="0"/>
-        <w:spacing w:line="276" w:lineRule="auto"/>
-        <w:ind w:firstLine="1134"/>
-        <w:jc w:val="both"/>
-      </w:pPr>
-      <w:r>
-        <w:t>Solicito que una vez aprobada la liquidación, se intime al organismo previsional a que proceda a reajustar el haber de mi mandante, consignando de manera clara el haber aprobado , y que lo sea</w:t>
-      </w:r>
-      <w:r>
-        <w:rPr>
-          <w:color w:val="FF0000"/>
-        </w:rPr>
-        <w:t xml:space="preserve">  </w:t>
-      </w:r>
-      <w:r>
-        <w:t xml:space="preserve">bajo apercibimiento de aplicar astreintes ejemplificativas por cada día de demora en efectivizar la medida ordenada, como así también se identifique al funcionario responsable de cumplir con la manda judicial , el cual deberá informar si creo la </w:t>
-      </w:r>
-      <w:proofErr w:type="spellStart"/>
-      <w:r>
-        <w:t xml:space="preserve">secuenta</w:t>
-      </w:r>
-      <w:proofErr w:type="spellEnd"/>
-      <w:r>
-        <w:t xml:space="preserve"> </w:t>
-      </w:r>
-      <w:r>
-        <w:t xml:space="preserve">. </w:t>
-      </w:r>
-      <w:r>
-        <w:rPr>
-          <w:bCs/>
-        </w:rPr>
-        <w:t xml:space="preserve"/>
-      </w:r>
-      <w:r>
-        <w:rPr>
-          <w:bCs/>
-        </w:rPr>
-        <w:t xml:space="preserve"/>
-      </w:r>
-    </w:p>
-    <w:p>
-      <w:pPr>
-        <w:autoSpaceDE w:val="0"/>
-        <w:autoSpaceDN w:val="0"/>
-        <w:adjustRightInd w:val="0"/>
-        <w:spacing w:line="276" w:lineRule="auto"/>
-        <w:ind w:firstLine="1134"/>
-        <w:jc w:val="both"/>
-      </w:pPr>
-    </w:p>
-    <w:p>
-      <w:pPr>
-        <w:pStyle w:val="Prrafodelista"/>
-        <w:numPr>
-          <w:ilvl w:val="0"/>
-          <w:numId w:val="16"/>
-        </w:numPr>
-        <w:autoSpaceDE w:val="0"/>
-        <w:autoSpaceDN w:val="0"/>
-        <w:adjustRightInd w:val="0"/>
-        <w:ind w:left="1854"/>
-        <w:jc w:val="both"/>
-      </w:pPr>
-      <w:r>
-        <w:rPr>
-          <w:b/>
-          <w:bCs/>
-        </w:rPr>
-        <w:t>SOLICITO REGULE HONORARIOS</w:t>
-      </w:r>
-    </w:p>
-    <w:p>
-      <w:pPr>
-        <w:autoSpaceDE w:val="0"/>
-        <w:autoSpaceDN w:val="0"/>
-        <w:adjustRightInd w:val="0"/>
-        <w:ind w:firstLine="1134"/>
-        <w:jc w:val="both"/>
-      </w:pPr>
-      <w:r>
-        <w:t>Solicito a V.S. que se proceda a regular los honorarios profesionales correspondientes a la labor desarrollada en esta etapa de la ejecución, en virtud de lo dispuesto en el artículo 52 de la Ley 27.423, el cual establece que, aun sin petición del interesado, al dictarse sentencia se deberán regular los honorarios respectivos de los abogados y procuradores de las partes y de los auxiliares de justicia.</w:t>
-      </w:r>
-    </w:p>
-    <w:p>
-      <w:pPr>
-        <w:autoSpaceDE w:val="0"/>
-        <w:autoSpaceDN w:val="0"/>
-        <w:adjustRightInd w:val="0"/>
-        <w:jc w:val="both"/>
-      </w:pPr>
-      <w:r>
-        <w:t xml:space="preserve">Solicito tome como base regulatoria la suma de 332.56 UMA, teniendo en cuenta que el valor del UMA a la fecha de cierre de la liquidación, $63.545,00 y el monto reclamado $21.132.430,16, con más los intereses al efectivo pago, de conformidad con lo establecido por la ley 27.423 que en su </w:t>
-      </w:r>
-      <w:proofErr w:type="spellStart"/>
-      <w:r>
-        <w:t xml:space="preserve">articulo</w:t>
-      </w:r>
-      <w:proofErr w:type="spellEnd"/>
-      <w:r>
-        <w:t xml:space="preserve"> 52 establece: “Aun sin petición del interesado, al dictarse sentencia se regularán los honorarios respectivos de los abogados y procuradores de las partes y de los auxiliares de Justicia.”</w:t>
-      </w:r>
-      <w:r>
-        <w:t xml:space="preserve"> </w:t>
-      </w:r>
-      <w:r>
-        <w:t xml:space="preserve"/>
-      </w:r>
-    </w:p>
-    <w:p>
-      <w:pPr>
-        <w:autoSpaceDE w:val="0"/>
-        <w:autoSpaceDN w:val="0"/>
-        <w:adjustRightInd w:val="0"/>
-        <w:jc w:val="both"/>
-      </w:pPr>
-    </w:p>
-    <w:tbl>
-      <w:tblPr>
-        <w:tblStyle w:val="Tablaconcuadrcula"/>
-        <w:tblW w:w="0" w:type="auto"/>
         <w:tblLayout w:type="fixed"/>
         <w:tblLook w:val="04A0" w:firstRow="1" w:lastRow="0" w:firstColumn="1" w:lastColumn="0" w:noHBand="0" w:noVBand="1"/>
       </w:tblPr>
@@ -2514,6 +1748,7 @@
         <w:tc>
           <w:tcPr>
             <w:tcW w:w="3256" w:type="dxa"/>
+            <w:shd w:val="clear" w:color="auto" w:fill="auto"/>
           </w:tcPr>
           <w:p>
             <w:pPr>
@@ -2541,6 +1776,7 @@
         <w:tc>
           <w:tcPr>
             <w:tcW w:w="3402" w:type="dxa"/>
+            <w:shd w:val="clear" w:color="auto" w:fill="auto"/>
           </w:tcPr>
           <w:p>
             <w:pPr>
@@ -2553,7 +1789,7 @@
               <w:t xml:space="preserve">Monto en UMA: </w:t>
             </w:r>
             <w:r>
-              <w:t xml:space="preserve">332.56</w:t>
+              <w:t xml:space="preserve">318.09</w:t>
             </w:r>
           </w:p>
         </w:tc>
@@ -2575,252 +1811,6 @@
         <w:autoSpaceDE w:val="0"/>
         <w:autoSpaceDN w:val="0"/>
         <w:adjustRightInd w:val="0"/>
-        <w:jc w:val="both"/>
-      </w:pPr>
-    </w:p>
-    <w:tbl>
-      <w:tblPr>
-        <w:tblStyle w:val="Tablaconcuadrcula"/>
-        <w:tblW w:w="0" w:type="auto"/>
-        <w:tblLayout w:type="fixed"/>
-        <w:tblLook w:val="04A0" w:firstRow="1" w:lastRow="0" w:firstColumn="1" w:lastColumn="0" w:noHBand="0" w:noVBand="1"/>
-      </w:tblPr>
-      <w:tblGrid>
-        <w:gridCol w:w="3256"/>
-        <w:gridCol w:w="3402"/>
-      </w:tblGrid>
-      <w:tr>
-        <w:trPr>
-          <w:trHeight w:val="507"/>
-        </w:trPr>
-        <w:tc>
-          <w:tcPr>
-            <w:tcW w:w="3256" w:type="dxa"/>
-          </w:tcPr>
-          <w:p>
-            <w:pPr>
-              <w:autoSpaceDE w:val="0"/>
-              <w:autoSpaceDN w:val="0"/>
-              <w:adjustRightInd w:val="0"/>
-              <w:jc w:val="both"/>
-            </w:pPr>
-            <w:r>
-              <w:t xml:space="preserve">Monto de 2da </w:t>
-            </w:r>
-            <w:proofErr w:type="spellStart"/>
-            <w:r>
-              <w:t xml:space="preserve">Liquidacion</w:t>
-            </w:r>
-            <w:proofErr w:type="spellEnd"/>
-            <w:r>
-              <w:t xml:space="preserve">: </w:t>
-            </w:r>
-            <w:r>
-              <w:t xml:space="preserve">$24.866.555,45</w:t>
-            </w:r>
-          </w:p>
-        </w:tc>
-        <w:tc>
-          <w:tcPr>
-            <w:tcW w:w="3402" w:type="dxa"/>
-          </w:tcPr>
-          <w:p>
-            <w:pPr>
-              <w:autoSpaceDE w:val="0"/>
-              <w:autoSpaceDN w:val="0"/>
-              <w:adjustRightInd w:val="0"/>
-              <w:jc w:val="both"/>
-            </w:pPr>
-            <w:r>
-              <w:t xml:space="preserve">Monto en UMA: </w:t>
-            </w:r>
-            <w:r>
-              <w:t xml:space="preserve">391.32</w:t>
-            </w:r>
-          </w:p>
-        </w:tc>
-      </w:tr>
-    </w:tbl>
-    <w:p>
-      <w:pPr>
-        <w:autoSpaceDE w:val="0"/>
-        <w:autoSpaceDN w:val="0"/>
-        <w:adjustRightInd w:val="0"/>
-        <w:jc w:val="both"/>
-      </w:pPr>
-      <w:r>
-        <w:t xml:space="preserve"/>
-      </w:r>
-    </w:p>
-    <w:p>
-      <w:pPr>
-        <w:autoSpaceDE w:val="0"/>
-        <w:autoSpaceDN w:val="0"/>
-        <w:adjustRightInd w:val="0"/>
-        <w:jc w:val="both"/>
-      </w:pPr>
-    </w:p>
-    <w:tbl>
-      <w:tblPr>
-        <w:tblStyle w:val="Tablaconcuadrcula"/>
-        <w:tblW w:w="0" w:type="auto"/>
-        <w:tblLayout w:type="fixed"/>
-        <w:tblLook w:val="04A0" w:firstRow="1" w:lastRow="0" w:firstColumn="1" w:lastColumn="0" w:noHBand="0" w:noVBand="1"/>
-      </w:tblPr>
-      <w:tblGrid>
-        <w:gridCol w:w="3256"/>
-        <w:gridCol w:w="3402"/>
-      </w:tblGrid>
-      <w:tr>
-        <w:trPr>
-          <w:trHeight w:val="507"/>
-        </w:trPr>
-        <w:tc>
-          <w:tcPr>
-            <w:tcW w:w="3256" w:type="dxa"/>
-          </w:tcPr>
-          <w:p>
-            <w:pPr>
-              <w:autoSpaceDE w:val="0"/>
-              <w:autoSpaceDN w:val="0"/>
-              <w:adjustRightInd w:val="0"/>
-              <w:jc w:val="both"/>
-            </w:pPr>
-            <w:r>
-              <w:t xml:space="preserve">Monto de 3ra </w:t>
-            </w:r>
-            <w:proofErr w:type="spellStart"/>
-            <w:r>
-              <w:t xml:space="preserve">Liquidacion</w:t>
-            </w:r>
-            <w:proofErr w:type="spellEnd"/>
-            <w:r>
-              <w:t xml:space="preserve">: </w:t>
-            </w:r>
-            <w:r>
-              <w:t xml:space="preserve">$29.622.656,88</w:t>
-            </w:r>
-          </w:p>
-        </w:tc>
-        <w:tc>
-          <w:tcPr>
-            <w:tcW w:w="3402" w:type="dxa"/>
-          </w:tcPr>
-          <w:p>
-            <w:pPr>
-              <w:autoSpaceDE w:val="0"/>
-              <w:autoSpaceDN w:val="0"/>
-              <w:adjustRightInd w:val="0"/>
-              <w:jc w:val="both"/>
-            </w:pPr>
-            <w:r>
-              <w:t xml:space="preserve">Monto en UMA: </w:t>
-            </w:r>
-            <w:r>
-              <w:t xml:space="preserve">466.17</w:t>
-            </w:r>
-          </w:p>
-        </w:tc>
-      </w:tr>
-    </w:tbl>
-    <w:p>
-      <w:pPr>
-        <w:autoSpaceDE w:val="0"/>
-        <w:autoSpaceDN w:val="0"/>
-        <w:adjustRightInd w:val="0"/>
-        <w:jc w:val="both"/>
-      </w:pPr>
-      <w:r>
-        <w:t xml:space="preserve"/>
-      </w:r>
-    </w:p>
-    <w:p>
-      <w:pPr>
-        <w:autoSpaceDE w:val="0"/>
-        <w:autoSpaceDN w:val="0"/>
-        <w:adjustRightInd w:val="0"/>
-        <w:jc w:val="both"/>
-      </w:pPr>
-    </w:p>
-    <w:tbl>
-      <w:tblPr>
-        <w:tblStyle w:val="Tablaconcuadrcula"/>
-        <w:tblW w:w="0" w:type="auto"/>
-        <w:tblLayout w:type="fixed"/>
-        <w:tblLook w:val="04A0" w:firstRow="1" w:lastRow="0" w:firstColumn="1" w:lastColumn="0" w:noHBand="0" w:noVBand="1"/>
-      </w:tblPr>
-      <w:tblGrid>
-        <w:gridCol w:w="3256"/>
-        <w:gridCol w:w="3402"/>
-      </w:tblGrid>
-      <w:tr>
-        <w:trPr>
-          <w:trHeight w:val="507"/>
-        </w:trPr>
-        <w:tc>
-          <w:tcPr>
-            <w:tcW w:w="3256" w:type="dxa"/>
-          </w:tcPr>
-          <w:p>
-            <w:pPr>
-              <w:autoSpaceDE w:val="0"/>
-              <w:autoSpaceDN w:val="0"/>
-              <w:adjustRightInd w:val="0"/>
-              <w:jc w:val="both"/>
-            </w:pPr>
-            <w:r>
-              <w:t xml:space="preserve">Monto de 4ta </w:t>
-            </w:r>
-            <w:proofErr w:type="spellStart"/>
-            <w:r>
-              <w:t xml:space="preserve">Liquidacion</w:t>
-            </w:r>
-            <w:proofErr w:type="spellEnd"/>
-            <w:r>
-              <w:t xml:space="preserve">: </w:t>
-            </w:r>
-            <w:r>
-              <w:t xml:space="preserve">$35.789.446,16</w:t>
-            </w:r>
-          </w:p>
-        </w:tc>
-        <w:tc>
-          <w:tcPr>
-            <w:tcW w:w="3402" w:type="dxa"/>
-          </w:tcPr>
-          <w:p>
-            <w:pPr>
-              <w:autoSpaceDE w:val="0"/>
-              <w:autoSpaceDN w:val="0"/>
-              <w:adjustRightInd w:val="0"/>
-              <w:jc w:val="both"/>
-            </w:pPr>
-            <w:r>
-              <w:t xml:space="preserve">Monto en UMA: </w:t>
-            </w:r>
-            <w:r>
-              <w:t xml:space="preserve">563.21</w:t>
-            </w:r>
-          </w:p>
-        </w:tc>
-      </w:tr>
-    </w:tbl>
-    <w:p>
-      <w:pPr>
-        <w:autoSpaceDE w:val="0"/>
-        <w:autoSpaceDN w:val="0"/>
-        <w:adjustRightInd w:val="0"/>
-        <w:jc w:val="both"/>
-      </w:pPr>
-      <w:r>
-        <w:t xml:space="preserve"/>
-      </w:r>
-    </w:p>
-    <w:p>
-      <w:pPr>
-        <w:autoSpaceDE w:val="0"/>
-        <w:autoSpaceDN w:val="0"/>
-        <w:adjustRightInd w:val="0"/>
         <w:ind w:firstLine="1134"/>
         <w:jc w:val="both"/>
       </w:pPr>
@@ -3202,9 +2192,9 @@
         </w:rPr>
         <w:t xml:space="preserve"/>
       </w:r>
-      <w:bookmarkStart w:id="3" w:name="_Hlk73292622"/>
-    </w:p>
-    <w:bookmarkEnd w:id="3"/>
+      <w:bookmarkStart w:id="5" w:name="_Hlk73292622"/>
+    </w:p>
+    <w:bookmarkEnd w:id="5"/>
     <w:p>
       <w:pPr>
         <w:autoSpaceDE w:val="0"/>
@@ -3310,7 +2300,7 @@
       <w:r>
         <w:t>.</w:t>
       </w:r>
-      <w:bookmarkStart w:id="4" w:name="_Hlk73119687"/>
+      <w:bookmarkStart w:id="6" w:name="_Hlk73119687"/>
     </w:p>
     <w:p>
       <w:pPr>
@@ -3393,7 +2383,7 @@
         <w:t>Proveer en conformidad</w:t>
       </w:r>
     </w:p>
-    <w:bookmarkEnd w:id="4"/>
+    <w:bookmarkEnd w:id="6"/>
     <w:p>
       <w:pPr>
         <w:spacing w:line="276" w:lineRule="auto"/>
@@ -3483,6 +2473,71 @@
     </w:sectPr>
   </w:body>
 </w:document>
+</file>
+
+<file path=word/comments.xml><?xml version="1.0" encoding="utf-8"?>
+<w:comments xmlns:wpc="http://schemas.microsoft.com/office/word/2010/wordprocessingCanvas" xmlns:cx="http://schemas.microsoft.com/office/drawing/2014/chartex" xmlns:cx1="http://schemas.microsoft.com/office/drawing/2015/9/8/chartex" xmlns:cx2="http://schemas.microsoft.com/office/drawing/2015/10/21/chartex" xmlns:cx3="http://schemas.microsoft.com/office/drawing/2016/5/9/chartex" xmlns:cx4="http://schemas.microsoft.com/office/drawing/2016/5/10/chartex" xmlns:cx5="http://schemas.microsoft.com/office/drawing/2016/5/11/chartex" xmlns:cx6="http://schemas.microsoft.com/office/drawing/2016/5/12/chartex" xmlns:cx7="http://schemas.microsoft.com/office/drawing/2016/5/13/chartex" xmlns:cx8="http://schemas.microsoft.com/office/drawing/2016/5/14/chartex" xmlns:mc="http://schemas.openxmlformats.org/markup-compatibility/2006" xmlns:aink="http://schemas.microsoft.com/office/drawing/2016/ink" xmlns:am3d="http://schemas.microsoft.com/office/drawing/2017/model3d" xmlns:o="urn:schemas-microsoft-com:office:office" xmlns:oel="http://schemas.microsoft.com/office/2019/extlst" xmlns:r="http://schemas.openxmlformats.org/officeDocument/2006/relationships" xmlns:m="http://schemas.openxmlformats.org/officeDocument/2006/math" xmlns:v="urn:schemas-microsoft-com:vml" xmlns:wp14="http://schemas.microsoft.com/office/word/2010/wordprocessingDrawing" xmlns:wp="http://schemas.openxmlformats.org/drawingml/2006/wordprocessingDrawing" xmlns:w10="urn:schemas-microsoft-com:office:word" xmlns:w="http://schemas.openxmlformats.org/wordprocessingml/2006/main" xmlns:w14="http://schemas.microsoft.com/office/word/2010/wordml" xmlns:w15="http://schemas.microsoft.com/office/word/2012/wordml" xmlns:w16cex="http://schemas.microsoft.com/office/word/2018/wordml/cex" xmlns:w16cid="http://schemas.microsoft.com/office/word/2016/wordml/cid" xmlns:w16="http://schemas.microsoft.com/office/word/2018/wordml" xmlns:w16du="http://schemas.microsoft.com/office/word/2023/wordml/word16du" xmlns:w16sdtdh="http://schemas.microsoft.com/office/word/2020/wordml/sdtdatahash" xmlns:w16sdtfl="http://schemas.microsoft.com/office/word/2024/wordml/sdtformatlock" xmlns:w16se="http://schemas.microsoft.com/office/word/2015/wordml/symex" xmlns:wpg="http://schemas.microsoft.com/office/word/2010/wordprocessingGroup" xmlns:wpi="http://schemas.microsoft.com/office/word/2010/wordprocessingInk" xmlns:wne="http://schemas.microsoft.com/office/word/2006/wordml" xmlns:wps="http://schemas.microsoft.com/office/word/2010/wordprocessingShape" mc:Ignorable="w14 w15 w16se w16cid w16 w16cex w16sdtdh w16sdtfl w16du wp14">
+  <w:comment w:id="3" w:author="Franco Galván" w:date="2025-02-10T04:12:00Z" w:initials="FG">
+    <w:p>
+      <w:pPr>
+        <w:pStyle w:val="Textocomentario"/>
+      </w:pPr>
+      <w:r>
+        <w:rPr>
+          <w:rStyle w:val="Refdecomentario"/>
+        </w:rPr>
+        <w:annotationRef/>
+      </w:r>
+      <w:r>
+        <w:rPr>
+          <w:lang w:val="es-AR"/>
+        </w:rPr>
+        <w:t>Esta imagen debe cambiar, la sacan de la herramienta de ‘</w:t>
+      </w:r>
+      <w:r>
+        <w:rPr>
+          <w:b/>
+          <w:bCs/>
+          <w:lang w:val="es-AR"/>
+        </w:rPr>
+        <w:t>Calculadora de Tope Máximo’, es el primer cuadro que aparece</w:t>
+      </w:r>
+    </w:p>
+  </w:comment>
+  <w:comment w:id="4" w:author="Franco Galván" w:date="2025-02-10T04:15:00Z" w:initials="FG">
+    <w:p>
+      <w:pPr>
+        <w:pStyle w:val="Textocomentario"/>
+      </w:pPr>
+      <w:r>
+        <w:rPr>
+          <w:rStyle w:val="Refdecomentario"/>
+        </w:rPr>
+        <w:annotationRef/>
+      </w:r>
+      <w:r>
+        <w:rPr>
+          <w:lang w:val="es-AR"/>
+        </w:rPr>
+        <w:t>Este es el segundo cuadro que aparece en la herramienta de Calculadora de Tope Maximo, en este cuadro se compara las diferencias del haber ingresado con los diferentes Topes</w:t>
+      </w:r>
+    </w:p>
+  </w:comment>
+</w:comments>
+</file>
+
+<file path=word/commentsExtended.xml><?xml version="1.0" encoding="utf-8"?>
+<w15:commentsEx xmlns:wpc="http://schemas.microsoft.com/office/word/2010/wordprocessingCanvas" xmlns:cx="http://schemas.microsoft.com/office/drawing/2014/chartex" xmlns:cx1="http://schemas.microsoft.com/office/drawing/2015/9/8/chartex" xmlns:cx2="http://schemas.microsoft.com/office/drawing/2015/10/21/chartex" xmlns:cx3="http://schemas.microsoft.com/office/drawing/2016/5/9/chartex" xmlns:cx4="http://schemas.microsoft.com/office/drawing/2016/5/10/chartex" xmlns:cx5="http://schemas.microsoft.com/office/drawing/2016/5/11/chartex" xmlns:cx6="http://schemas.microsoft.com/office/drawing/2016/5/12/chartex" xmlns:cx7="http://schemas.microsoft.com/office/drawing/2016/5/13/chartex" xmlns:cx8="http://schemas.microsoft.com/office/drawing/2016/5/14/chartex" xmlns:mc="http://schemas.openxmlformats.org/markup-compatibility/2006" xmlns:aink="http://schemas.microsoft.com/office/drawing/2016/ink" xmlns:am3d="http://schemas.microsoft.com/office/drawing/2017/model3d" xmlns:o="urn:schemas-microsoft-com:office:office" xmlns:oel="http://schemas.microsoft.com/office/2019/extlst" xmlns:r="http://schemas.openxmlformats.org/officeDocument/2006/relationships" xmlns:m="http://schemas.openxmlformats.org/officeDocument/2006/math" xmlns:v="urn:schemas-microsoft-com:vml" xmlns:wp14="http://schemas.microsoft.com/office/word/2010/wordprocessingDrawing" xmlns:wp="http://schemas.openxmlformats.org/drawingml/2006/wordprocessingDrawing" xmlns:w10="urn:schemas-microsoft-com:office:word" xmlns:w="http://schemas.openxmlformats.org/wordprocessingml/2006/main" xmlns:w14="http://schemas.microsoft.com/office/word/2010/wordml" xmlns:w15="http://schemas.microsoft.com/office/word/2012/wordml" xmlns:w16cex="http://schemas.microsoft.com/office/word/2018/wordml/cex" xmlns:w16cid="http://schemas.microsoft.com/office/word/2016/wordml/cid" xmlns:w16="http://schemas.microsoft.com/office/word/2018/wordml" xmlns:w16du="http://schemas.microsoft.com/office/word/2023/wordml/word16du" xmlns:w16sdtdh="http://schemas.microsoft.com/office/word/2020/wordml/sdtdatahash" xmlns:w16sdtfl="http://schemas.microsoft.com/office/word/2024/wordml/sdtformatlock" xmlns:w16se="http://schemas.microsoft.com/office/word/2015/wordml/symex" xmlns:wpg="http://schemas.microsoft.com/office/word/2010/wordprocessingGroup" xmlns:wpi="http://schemas.microsoft.com/office/word/2010/wordprocessingInk" xmlns:wne="http://schemas.microsoft.com/office/word/2006/wordml" xmlns:wps="http://schemas.microsoft.com/office/word/2010/wordprocessingShape" mc:Ignorable="w14 w15 w16se w16cid w16 w16cex w16sdtdh w16sdtfl w16du wp14">
+  <w15:commentEx w15:paraId="5957F55D" w15:done="0"/>
+  <w15:commentEx w15:paraId="1E6CCE4C" w15:done="0"/>
+</w15:commentsEx>
+</file>
+
+<file path=word/commentsIds.xml><?xml version="1.0" encoding="utf-8"?>
+<w16cid:commentsIds xmlns:wpc="http://schemas.microsoft.com/office/word/2010/wordprocessingCanvas" xmlns:cx="http://schemas.microsoft.com/office/drawing/2014/chartex" xmlns:cx1="http://schemas.microsoft.com/office/drawing/2015/9/8/chartex" xmlns:cx2="http://schemas.microsoft.com/office/drawing/2015/10/21/chartex" xmlns:cx3="http://schemas.microsoft.com/office/drawing/2016/5/9/chartex" xmlns:cx4="http://schemas.microsoft.com/office/drawing/2016/5/10/chartex" xmlns:cx5="http://schemas.microsoft.com/office/drawing/2016/5/11/chartex" xmlns:cx6="http://schemas.microsoft.com/office/drawing/2016/5/12/chartex" xmlns:cx7="http://schemas.microsoft.com/office/drawing/2016/5/13/chartex" xmlns:cx8="http://schemas.microsoft.com/office/drawing/2016/5/14/chartex" xmlns:mc="http://schemas.openxmlformats.org/markup-compatibility/2006" xmlns:aink="http://schemas.microsoft.com/office/drawing/2016/ink" xmlns:am3d="http://schemas.microsoft.com/office/drawing/2017/model3d" xmlns:o="urn:schemas-microsoft-com:office:office" xmlns:oel="http://schemas.microsoft.com/office/2019/extlst" xmlns:r="http://schemas.openxmlformats.org/officeDocument/2006/relationships" xmlns:m="http://schemas.openxmlformats.org/officeDocument/2006/math" xmlns:v="urn:schemas-microsoft-com:vml" xmlns:wp14="http://schemas.microsoft.com/office/word/2010/wordprocessingDrawing" xmlns:wp="http://schemas.openxmlformats.org/drawingml/2006/wordprocessingDrawing" xmlns:w10="urn:schemas-microsoft-com:office:word" xmlns:w="http://schemas.openxmlformats.org/wordprocessingml/2006/main" xmlns:w14="http://schemas.microsoft.com/office/word/2010/wordml" xmlns:w15="http://schemas.microsoft.com/office/word/2012/wordml" xmlns:w16cex="http://schemas.microsoft.com/office/word/2018/wordml/cex" xmlns:w16cid="http://schemas.microsoft.com/office/word/2016/wordml/cid" xmlns:w16="http://schemas.microsoft.com/office/word/2018/wordml" xmlns:w16du="http://schemas.microsoft.com/office/word/2023/wordml/word16du" xmlns:w16sdtdh="http://schemas.microsoft.com/office/word/2020/wordml/sdtdatahash" xmlns:w16sdtfl="http://schemas.microsoft.com/office/word/2024/wordml/sdtformatlock" xmlns:w16se="http://schemas.microsoft.com/office/word/2015/wordml/symex" xmlns:wpg="http://schemas.microsoft.com/office/word/2010/wordprocessingGroup" xmlns:wpi="http://schemas.microsoft.com/office/word/2010/wordprocessingInk" xmlns:wne="http://schemas.microsoft.com/office/word/2006/wordml" xmlns:wps="http://schemas.microsoft.com/office/word/2010/wordprocessingShape" mc:Ignorable="w14 w15 w16se w16cid w16 w16cex w16sdtdh w16sdtfl w16du wp14">
+  <w16cid:commentId w16cid:paraId="5957F55D" w16cid:durableId="73ACF5E5"/>
+  <w16cid:commentId w16cid:paraId="1E6CCE4C" w16cid:durableId="241CA625"/>
+</w16cid:commentsIds>
 </file>
 
 <file path=word/endnotes.xml><?xml version="1.0" encoding="utf-8"?>
@@ -8125,6 +7180,14 @@
     <w:abstractNumId w:val="29"/>
   </w:num>
 </w:numbering>
+</file>
+
+<file path=word/people.xml><?xml version="1.0" encoding="utf-8"?>
+<w15:people xmlns:wpc="http://schemas.microsoft.com/office/word/2010/wordprocessingCanvas" xmlns:cx="http://schemas.microsoft.com/office/drawing/2014/chartex" xmlns:cx1="http://schemas.microsoft.com/office/drawing/2015/9/8/chartex" xmlns:cx2="http://schemas.microsoft.com/office/drawing/2015/10/21/chartex" xmlns:cx3="http://schemas.microsoft.com/office/drawing/2016/5/9/chartex" xmlns:cx4="http://schemas.microsoft.com/office/drawing/2016/5/10/chartex" xmlns:cx5="http://schemas.microsoft.com/office/drawing/2016/5/11/chartex" xmlns:cx6="http://schemas.microsoft.com/office/drawing/2016/5/12/chartex" xmlns:cx7="http://schemas.microsoft.com/office/drawing/2016/5/13/chartex" xmlns:cx8="http://schemas.microsoft.com/office/drawing/2016/5/14/chartex" xmlns:mc="http://schemas.openxmlformats.org/markup-compatibility/2006" xmlns:aink="http://schemas.microsoft.com/office/drawing/2016/ink" xmlns:am3d="http://schemas.microsoft.com/office/drawing/2017/model3d" xmlns:o="urn:schemas-microsoft-com:office:office" xmlns:oel="http://schemas.microsoft.com/office/2019/extlst" xmlns:r="http://schemas.openxmlformats.org/officeDocument/2006/relationships" xmlns:m="http://schemas.openxmlformats.org/officeDocument/2006/math" xmlns:v="urn:schemas-microsoft-com:vml" xmlns:wp14="http://schemas.microsoft.com/office/word/2010/wordprocessingDrawing" xmlns:wp="http://schemas.openxmlformats.org/drawingml/2006/wordprocessingDrawing" xmlns:w10="urn:schemas-microsoft-com:office:word" xmlns:w="http://schemas.openxmlformats.org/wordprocessingml/2006/main" xmlns:w14="http://schemas.microsoft.com/office/word/2010/wordml" xmlns:w15="http://schemas.microsoft.com/office/word/2012/wordml" xmlns:w16cex="http://schemas.microsoft.com/office/word/2018/wordml/cex" xmlns:w16cid="http://schemas.microsoft.com/office/word/2016/wordml/cid" xmlns:w16="http://schemas.microsoft.com/office/word/2018/wordml" xmlns:w16du="http://schemas.microsoft.com/office/word/2023/wordml/word16du" xmlns:w16sdtdh="http://schemas.microsoft.com/office/word/2020/wordml/sdtdatahash" xmlns:w16sdtfl="http://schemas.microsoft.com/office/word/2024/wordml/sdtformatlock" xmlns:w16se="http://schemas.microsoft.com/office/word/2015/wordml/symex" xmlns:wpg="http://schemas.microsoft.com/office/word/2010/wordprocessingGroup" xmlns:wpi="http://schemas.microsoft.com/office/word/2010/wordprocessingInk" xmlns:wne="http://schemas.microsoft.com/office/word/2006/wordml" xmlns:wps="http://schemas.microsoft.com/office/word/2010/wordprocessingShape" mc:Ignorable="w14 w15 w16se w16cid w16 w16cex w16sdtdh w16sdtfl w16du wp14">
+  <w15:person w15:author="Franco Galván">
+    <w15:presenceInfo w15:providerId="Windows Live" w15:userId="1092dcf50058699a"/>
+  </w15:person>
+</w15:people>
 </file>
 
 <file path=word/styles.xml><?xml version="1.0" encoding="utf-8"?>

</xml_diff>

<commit_message>
se corrigio un error con los escritos
</commit_message>
<xml_diff>
--- a/datos/escritos_liquidacion/liquidacion_final.docx
+++ b/datos/escritos_liquidacion/liquidacion_final.docx
@@ -268,31 +268,6 @@
         <w:adjustRightInd w:val="0"/>
         <w:jc w:val="both"/>
       </w:pPr>
-      <w:r>
-        <w:t xml:space="preserve">Intímese a la demandada a proceder al reajuste del haber, bajo apercibimiento de aplicarse las sanciones conminatorias previstas en el artículo 37 del Código Procesal Civil y Comercial de la </w:t>
-      </w:r>
-      <w:proofErr w:type="gramStart"/>
-      <w:r>
-        <w:t>Nación</w:t>
-      </w:r>
-      <w:r>
-        <w:t>.</w:t>
-      </w:r>
-      <w:r>
-        <w:t xml:space="preserve"/>
-      </w:r>
-    </w:p>
-    <w:p>
-      <w:pPr>
-        <w:numPr>
-          <w:ilvl w:val="0"/>
-          <w:numId w:val="18"/>
-        </w:numPr>
-        <w:autoSpaceDE w:val="0"/>
-        <w:autoSpaceDN w:val="0"/>
-        <w:adjustRightInd w:val="0"/>
-        <w:jc w:val="both"/>
-      </w:pPr>
       <w:bookmarkStart w:id="0" w:name="_Hlk123578557"/>
       <w:r>
         <w:t>Intereses: Solicito se fijen intereses sancionatorios en virtud de la reticencia de la demandada a cumplir con la manda judicial, con el objetivo de rectificar el comportamiento contumaz del deudor que persiste en su resistencia al cumplimiento de la sentencia dictada en autos. Propongo que dichos intereses se establezcan en dos veces y media la tasa de descuento ordinario del Banco Nación, o en el monto que V.S. considere adecuado conforme a un criterio de justicia</w:t>
@@ -454,7 +429,7 @@
         <w:t xml:space="preserve"> </w:t>
       </w:r>
       <w:r>
-        <w:t xml:space="preserve">21/01/2025</w:t>
+        <w:t xml:space="preserve">25/07/2003</w:t>
       </w:r>
       <w:r>
         <w:t xml:space="preserve"/>
@@ -1387,7 +1362,7 @@
       </w:r>
       <w:proofErr w:type="gramStart"/>
       <w:r>
-        <w:t xml:space="preserve">Aumentos Generales de la ANSeS por movilidad hasta el 31/12/2017 y desde ahi Aumento de Marzo 2018 Ley 26417 14% hasta el 30/06/2018 y desde ahi Aumentos Generales de la ANSeS por movilidad hasta el 31/12/2019 y desde ahi Aumentos fallo Marquez, Raimundo por Ley 27551 hasta el 31/12/2020 y desde ahi fallo Palavecino, Josu hasta el 30/06/2024 y desde ahi Ley 27551 (50 % IPC y 50% RIPTE Trimestral retrasado 3 meses) .</w:t>
+        <w:t xml:space="preserve">Aumentos Generales de la ANSeS por movilidad hasta el 31/12/2019</w:t>
       </w:r>
     </w:p>
     <w:p>
@@ -1696,7 +1671,7 @@
               <a:graphicData uri="http://schemas.openxmlformats.org/drawingml/2006/picture">
                 <pic:pic>
                   <pic:nvPicPr>
-                    <pic:cNvPr id="0" name="tmpkb9t3qip.png"/>
+                    <pic:cNvPr id="0" name="tmp7svn65b0.png"/>
                     <pic:cNvPicPr/>
                   </pic:nvPicPr>
                   <pic:blipFill>
@@ -1830,77 +1805,6 @@
         <w:t xml:space="preserve"> </w:t>
       </w:r>
       <w:r>
-        <w:t xml:space="preserve"/>
-      </w:r>
-    </w:p>
-    <w:p>
-      <w:pPr>
-        <w:autoSpaceDE w:val="0"/>
-        <w:autoSpaceDN w:val="0"/>
-        <w:adjustRightInd w:val="0"/>
-        <w:ind w:firstLine="1134"/>
-        <w:jc w:val="both"/>
-        <w:rPr>
-          <w:b/>
-          <w:color w:val="000000"/>
-        </w:rPr>
-      </w:pPr>
-    </w:p>
-    <w:bookmarkEnd w:id="1"/>
-    <w:p>
-      <w:pPr>
-        <w:pStyle w:val="Prrafodelista"/>
-        <w:numPr>
-          <w:ilvl w:val="0"/>
-          <w:numId w:val="16"/>
-        </w:numPr>
-        <w:autoSpaceDE w:val="0"/>
-        <w:autoSpaceDN w:val="0"/>
-        <w:adjustRightInd w:val="0"/>
-        <w:jc w:val="both"/>
-        <w:rPr>
-          <w:b/>
-          <w:bCs/>
-        </w:rPr>
-      </w:pPr>
-      <w:r>
-        <w:rPr>
-          <w:b/>
-          <w:bCs/>
-        </w:rPr>
-        <w:t>SOLICITO ORDENE EXPRESAMENTE EL REAJUSTE DEL HABER</w:t>
-      </w:r>
-    </w:p>
-    <w:p>
-      <w:pPr>
-        <w:autoSpaceDE w:val="0"/>
-        <w:autoSpaceDN w:val="0"/>
-        <w:adjustRightInd w:val="0"/>
-        <w:ind w:firstLine="1134"/>
-        <w:jc w:val="both"/>
-        <w:rPr>
-          <w:bCs/>
-        </w:rPr>
-      </w:pPr>
-      <w:r>
-        <w:t xml:space="preserve">Solicito que, una vez aprobada la liquidación, se intime al organismo previsional a reajustar el haber de mi mandante, consignando de manera clara el haber aprobado. Asimismo, solicito que dicha intimación se haga bajo apercibimiento de imponer </w:t>
-      </w:r>
-      <w:r>
-        <w:t>sanciones conminatorias</w:t>
-      </w:r>
-      <w:r>
-        <w:t xml:space="preserve"> en la efectivización de la medida ordenada. También requiero que se identifique al funcionario responsable de cumplir con la manda judicial, quien deberá informar sobre su cumplimiento</w:t>
-      </w:r>
-      <w:r>
-        <w:t xml:space="preserve">.</w:t>
-      </w:r>
-      <w:r>
-        <w:t xml:space="preserve"> </w:t>
-      </w:r>
-      <w:r>
-        <w:rPr>
-          <w:bCs/>
-        </w:rPr>
         <w:t xml:space="preserve"/>
       </w:r>
       <w:r>
@@ -2105,6 +2009,93 @@
             </w:r>
             <w:r>
               <w:t xml:space="preserve">3ra </w:t>
+            </w:r>
+            <w:proofErr w:type="spellStart"/>
+            <w:r>
+              <w:t xml:space="preserve">Liquidacion</w:t>
+            </w:r>
+            <w:proofErr w:type="spellEnd"/>
+            <w:r>
+              <w:t xml:space="preserve">: </w:t>
+            </w:r>
+            <w:proofErr w:type="gramStart"/>
+            <w:r>
+              <w:t xml:space="preserve">$15.290.475,04</w:t>
+            </w:r>
+          </w:p>
+        </w:tc>
+        <w:tc>
+          <w:tcPr>
+            <w:tcW w:w="3402" w:type="dxa"/>
+          </w:tcPr>
+          <w:p>
+            <w:pPr>
+              <w:autoSpaceDE w:val="0"/>
+              <w:autoSpaceDN w:val="0"/>
+              <w:adjustRightInd w:val="0"/>
+              <w:jc w:val="both"/>
+            </w:pPr>
+            <w:r>
+              <w:t xml:space="preserve">Monto en UMA: </w:t>
+            </w:r>
+            <w:proofErr w:type="gramStart"/>
+            <w:r>
+              <w:t xml:space="preserve">221.65</w:t>
+            </w:r>
+          </w:p>
+        </w:tc>
+      </w:tr>
+    </w:tbl>
+    <w:p>
+      <w:pPr>
+        <w:autoSpaceDE w:val="0"/>
+        <w:autoSpaceDN w:val="0"/>
+        <w:adjustRightInd w:val="0"/>
+        <w:jc w:val="both"/>
+      </w:pPr>
+      <w:r>
+        <w:t xml:space="preserve"/>
+      </w:r>
+    </w:p>
+    <w:p>
+      <w:pPr>
+        <w:autoSpaceDE w:val="0"/>
+        <w:autoSpaceDN w:val="0"/>
+        <w:adjustRightInd w:val="0"/>
+        <w:jc w:val="both"/>
+      </w:pPr>
+    </w:p>
+    <w:tbl>
+      <w:tblPr>
+        <w:tblStyle w:val="Tablaconcuadrcula"/>
+        <w:tblW w:w="0" w:type="auto"/>
+        <w:tblLayout w:type="fixed"/>
+        <w:tblLook w:val="04A0" w:firstRow="1" w:lastRow="0" w:firstColumn="1" w:lastColumn="0" w:noHBand="0" w:noVBand="1"/>
+      </w:tblPr>
+      <w:tblGrid>
+        <w:gridCol w:w="3256"/>
+        <w:gridCol w:w="3402"/>
+      </w:tblGrid>
+      <w:tr>
+        <w:trPr>
+          <w:trHeight w:val="507"/>
+        </w:trPr>
+        <w:tc>
+          <w:tcPr>
+            <w:tcW w:w="3256" w:type="dxa"/>
+          </w:tcPr>
+          <w:p>
+            <w:pPr>
+              <w:autoSpaceDE w:val="0"/>
+              <w:autoSpaceDN w:val="0"/>
+              <w:adjustRightInd w:val="0"/>
+              <w:jc w:val="both"/>
+            </w:pPr>
+            <w:r>
+              <w:t xml:space="preserve">Monto de </w:t>
+            </w:r>
+            <w:r>
+              <w:t xml:space="preserve">4ta </w:t>
             </w:r>
             <w:proofErr w:type="spellStart"/>
             <w:r>

</xml_diff>

<commit_message>
se agrego lo de honorarios al escrito
</commit_message>
<xml_diff>
--- a/datos/escritos_liquidacion/liquidacion_final.docx
+++ b/datos/escritos_liquidacion/liquidacion_final.docx
@@ -8,21 +8,26 @@
         <w:autoSpaceDN w:val="0"/>
         <w:adjustRightInd w:val="0"/>
         <w:jc w:val="both"/>
-      </w:pPr>
-      <w:r>
         <w:rPr>
           <w:b/>
           <w:bCs/>
           <w:u w:val="single"/>
         </w:rPr>
-        <w:t>ADJUNTO PLANILLA DE LIQUIDACION</w:t>
-      </w:r>
+      </w:pPr>
       <w:r>
         <w:rPr>
           <w:b/>
           <w:bCs/>
           <w:u w:val="single"/>
         </w:rPr>
+        <w:t>ADJUNTO PLANILLA DE LIQUIDACION</w:t>
+      </w:r>
+      <w:r>
+        <w:rPr>
+          <w:b/>
+          <w:bCs/>
+          <w:u w:val="single"/>
+        </w:rPr>
         <w:t xml:space="preserve"> </w:t>
       </w:r>
     </w:p>
@@ -32,6 +37,61 @@
         <w:autoSpaceDN w:val="0"/>
         <w:adjustRightInd w:val="0"/>
         <w:jc w:val="both"/>
+        <w:rPr>
+          <w:b/>
+          <w:bCs/>
+          <w:u w:val="single"/>
+        </w:rPr>
+      </w:pPr>
+    </w:p>
+    <w:p>
+      <w:pPr>
+        <w:autoSpaceDE w:val="0"/>
+        <w:autoSpaceDN w:val="0"/>
+        <w:adjustRightInd w:val="0"/>
+        <w:jc w:val="both"/>
+      </w:pPr>
+      <w:r>
+        <w:drawing>
+          <wp:inline xmlns:a="http://schemas.openxmlformats.org/drawingml/2006/main" xmlns:pic="http://schemas.openxmlformats.org/drawingml/2006/picture">
+            <wp:extent cx="4572000" cy="3232281"/>
+            <wp:docPr id="3" name="Picture 3"/>
+            <wp:cNvGraphicFramePr>
+              <a:graphicFrameLocks noChangeAspect="1"/>
+            </wp:cNvGraphicFramePr>
+            <a:graphic>
+              <a:graphicData uri="http://schemas.openxmlformats.org/drawingml/2006/picture">
+                <pic:pic>
+                  <pic:nvPicPr>
+                    <pic:cNvPr id="0" name="temp_liquidacion.png"/>
+                    <pic:cNvPicPr/>
+                  </pic:nvPicPr>
+                  <pic:blipFill>
+                    <a:blip r:embed="rId29"/>
+                    <a:stretch>
+                      <a:fillRect/>
+                    </a:stretch>
+                  </pic:blipFill>
+                  <pic:spPr>
+                    <a:xfrm>
+                      <a:off x="0" y="0"/>
+                      <a:ext cx="4572000" cy="3232281"/>
+                    </a:xfrm>
+                    <a:prstGeom prst="rect"/>
+                  </pic:spPr>
+                </pic:pic>
+              </a:graphicData>
+            </a:graphic>
+          </wp:inline>
+        </w:drawing>
+      </w:r>
+    </w:p>
+    <w:p>
+      <w:pPr>
+        <w:autoSpaceDE w:val="0"/>
+        <w:autoSpaceDN w:val="0"/>
+        <w:adjustRightInd w:val="0"/>
+        <w:jc w:val="both"/>
       </w:pPr>
     </w:p>
     <w:p>
@@ -86,97 +146,82 @@
       <w:r>
         <w:t xml:space="preserve">Belgrano </w:t>
       </w:r>
-      <w:proofErr w:type="spellStart"/>
-      <w:r>
-        <w:t>Nº</w:t>
-      </w:r>
-      <w:proofErr w:type="spellEnd"/>
+      <w:r>
+        <w:t xml:space="preserve">Nº </w:t>
+      </w:r>
+      <w:r>
+        <w:t>1188</w:t>
+      </w:r>
+      <w:r>
+        <w:t xml:space="preserve"> de esta ciudad de Salta</w:t>
+      </w:r>
+      <w:r>
+        <w:t xml:space="preserve">, domicilio electrónico registrado bajo el </w:t>
+      </w:r>
+      <w:r>
+        <w:t>CUIL</w:t>
+      </w:r>
+      <w:r>
+        <w:t xml:space="preserve"> 27</w:t>
+      </w:r>
+      <w:r>
+        <w:t>-</w:t>
+      </w:r>
+      <w:r>
+        <w:t>26685280</w:t>
+      </w:r>
+      <w:r>
+        <w:t>-</w:t>
+      </w:r>
+      <w:r>
+        <w:t>6</w:t>
+      </w:r>
       <w:r>
         <w:t xml:space="preserve"> </w:t>
       </w:r>
       <w:r>
-        <w:t>1188</w:t>
-      </w:r>
-      <w:r>
-        <w:t xml:space="preserve"> de esta ciudad de Salta</w:t>
-      </w:r>
-      <w:r>
-        <w:t xml:space="preserve">, domicilio electrónico registrado bajo el </w:t>
-      </w:r>
-      <w:r>
-        <w:t>CUIL</w:t>
-      </w:r>
-      <w:r>
-        <w:t xml:space="preserve"> 27</w:t>
-      </w:r>
-      <w:r>
-        <w:t>-</w:t>
-      </w:r>
-      <w:r>
-        <w:t>26685280</w:t>
-      </w:r>
-      <w:r>
-        <w:t>-</w:t>
-      </w:r>
-      <w:r>
-        <w:t>6</w:t>
-      </w:r>
-      <w:r>
+        <w:t xml:space="preserve">en autos caratulados </w:t>
+      </w:r>
+      <w:r>
+        <w:rPr>
+          <w:b/>
+          <w:bCs/>
+        </w:rPr>
+        <w:t>“</w:t>
+      </w:r>
+      <w:r>
+        <w:rPr>
+          <w:b/>
+          <w:bCs/>
+        </w:rPr>
+        <w:t xml:space="preserve">TORRES, FRANCISCO CRISTINO </w:t>
+      </w:r>
+      <w:r>
+        <w:rPr>
+          <w:b/>
+          <w:bCs/>
+        </w:rPr>
+        <w:t>c/ ANSES s/ REAJUSTES VARIOS”</w:t>
+      </w:r>
+      <w:r>
+        <w:rPr>
+          <w:b/>
+          <w:bCs/>
+        </w:rPr>
         <w:t xml:space="preserve"> </w:t>
       </w:r>
       <w:r>
-        <w:t xml:space="preserve">en autos caratulados </w:t>
-      </w:r>
-      <w:r>
         <w:rPr>
           <w:b/>
           <w:bCs/>
         </w:rPr>
-        <w:t>“</w:t>
-      </w:r>
-      <w:r>
-        <w:rPr>
-          <w:b/>
-          <w:bCs/>
-        </w:rPr>
-        <w:t xml:space="preserve">ALVARADO FELIX ANIBAL </w:t>
-      </w:r>
-      <w:r>
-        <w:rPr>
-          <w:b/>
-          <w:bCs/>
-        </w:rPr>
-        <w:t>c/ ANSES s/ REAJUSTES VARIOS”</w:t>
-      </w:r>
-      <w:r>
-        <w:rPr>
-          <w:b/>
-          <w:bCs/>
-        </w:rPr>
-        <w:t xml:space="preserve"> </w:t>
-      </w:r>
-      <w:proofErr w:type="spellStart"/>
-      <w:r>
-        <w:rPr>
-          <w:b/>
-          <w:bCs/>
-        </w:rPr>
         <w:t>Expte</w:t>
       </w:r>
-      <w:proofErr w:type="spellEnd"/>
-      <w:r>
-        <w:t xml:space="preserve">. </w:t>
-      </w:r>
-      <w:proofErr w:type="spellStart"/>
-      <w:r>
-        <w:t>Nº</w:t>
-      </w:r>
-      <w:proofErr w:type="spellEnd"/>
-      <w:r>
-        <w:t xml:space="preserve"> </w:t>
-      </w:r>
-      <w:r>
-        <w:t xml:space="preserve">15000219/2010</w:t>
+      <w:r>
+        <w:t xml:space="preserve">. Nº </w:t>
+      </w:r>
+      <w:r>
+        <w:t xml:space="preserve">25200290/2011</w:t>
       </w:r>
       <w:r>
         <w:t xml:space="preserve"> </w:t>
@@ -268,9 +313,14 @@
         <w:adjustRightInd w:val="0"/>
         <w:jc w:val="both"/>
       </w:pPr>
-      <w:bookmarkStart w:id="0" w:name="_Hlk123578557"/>
-      <w:r>
-        <w:t>Intereses: Solicito se fijen intereses sancionatorios en virtud de la reticencia de la demandada a cumplir con la manda judicial, con el objetivo de rectificar el comportamiento contumaz del deudor que persiste en su resistencia al cumplimiento de la sentencia dictada en autos. Propongo que dichos intereses se establezcan en dos veces y media la tasa de descuento ordinario del Banco Nación, o en el monto que V.S. considere adecuado conforme a un criterio de justicia</w:t>
+      <w:r>
+        <w:t>Intímese a la demandada a proceder al reajuste del haber, bajo apercibimiento de aplicarse las sanciones conminatorias previstas en el artículo 37 del Código Procesal Civil y Comercial de la Nación</w:t>
+      </w:r>
+      <w:r>
+        <w:t>.</w:t>
+      </w:r>
+      <w:r>
+        <w:t xml:space="preserve"/>
       </w:r>
     </w:p>
     <w:p>
@@ -284,15 +334,9 @@
         <w:adjustRightInd w:val="0"/>
         <w:jc w:val="both"/>
       </w:pPr>
-      <w:r>
-        <w:t xml:space="preserve">Solicito se actualice la liquidación a la fecha de su aprobación, conforme a la tasa fijada en la sentencia (tasa pasiva comunicada 14290 del Banco Central de la República Argentina), teniendo en cuenta el período inflacionario transcurrido mientras se tramitaba el proceso y la demora ocasionada por el incumplimiento sistemático de la ANSES en cumplir integralmente con la manda </w:t>
-      </w:r>
-      <w:proofErr w:type="gramStart"/>
-      <w:r>
-        <w:t>judicial.</w:t>
-      </w:r>
-      <w:r>
-        <w:t xml:space="preserve"/>
+      <w:bookmarkStart w:id="0" w:name="_Hlk123578557"/>
+      <w:r>
+        <w:t>Intereses: Solicito se fijen intereses sancionatorios en virtud de la reticencia de la demandada a cumplir con la manda judicial, con el objetivo de rectificar el comportamiento contumaz del deudor que persiste en su resistencia al cumplimiento de la sentencia dictada en autos. Propongo que dichos intereses se establezcan en dos veces y media la tasa de descuento ordinario del Banco Nación, o en el monto que V.S. considere adecuado conforme a un criterio de justicia</w:t>
       </w:r>
     </w:p>
     <w:p>
@@ -307,6 +351,24 @@
         <w:jc w:val="both"/>
       </w:pPr>
       <w:r>
+        <w:t>Solicito se actualice la liquidación a la fecha de su aprobación, conforme a la tasa fijada en la sentencia (tasa pasiva comunicada 14290 del Banco Central de la República Argentina), teniendo en cuenta el período inflacionario transcurrido mientras se tramitaba el proceso y la demora ocasionada por el incumplimiento sistemático de la ANSES en cumplir integralmente con la manda judicial.</w:t>
+      </w:r>
+      <w:r>
+        <w:t xml:space="preserve"/>
+      </w:r>
+    </w:p>
+    <w:p>
+      <w:pPr>
+        <w:numPr>
+          <w:ilvl w:val="0"/>
+          <w:numId w:val="18"/>
+        </w:numPr>
+        <w:autoSpaceDE w:val="0"/>
+        <w:autoSpaceDN w:val="0"/>
+        <w:adjustRightInd w:val="0"/>
+        <w:jc w:val="both"/>
+      </w:pPr>
+      <w:r>
         <w:rPr>
           <w:b/>
           <w:bCs/>
@@ -328,15 +390,11 @@
         <w:t>ejecución</w:t>
       </w:r>
       <w:r>
-        <w:t xml:space="preserve">, conforme al artículo 52 de la Ley 27.423, que establece la obligatoriedad de regular los honorarios al dictarse sentencia. Asimismo, se debe respetar el honorario mínimo previsto en el artículo 16, último párrafo, de la ley, que es de orden público. La regulación deberá expresarse en moneda de curso legal y en Unidades de Medida Arancelaria (UMA), según el artículo 51, siendo el </w:t>
+        <w:t xml:space="preserve">, conforme al artículo 52 de la Ley 27.423, que establece la obligatoriedad de regular los honorarios al dictarse sentencia. Asimismo, se debe respetar el honorario mínimo previsto en el artículo 16, último párrafo, de la ley, que es de orden </w:t>
       </w:r>
       <w:r>
         <w:lastRenderedPageBreak/>
-        <w:t xml:space="preserve">pago definitivo al abonarse el equivalente en UMA vigente. Solicito que se consideren los intereses, frutos y accesorios como parte de la base </w:t>
-      </w:r>
-      <w:proofErr w:type="gramStart"/>
-      <w:r>
-        <w:t>regulatoria</w:t>
+        <w:t>público. La regulación deberá expresarse en moneda de curso legal y en Unidades de Medida Arancelaria (UMA), según el artículo 51, siendo el pago definitivo al abonarse el equivalente en UMA vigente. Solicito que se consideren los intereses, frutos y accesorios como parte de la base regulatoria</w:t>
       </w:r>
       <w:r>
         <w:t>.</w:t>
@@ -382,11 +440,9 @@
       <w:r>
         <w:t xml:space="preserve">l: La planilla se confecciono en base a la información brindada por la </w:t>
       </w:r>
-      <w:proofErr w:type="spellStart"/>
       <w:r>
         <w:t>Anses</w:t>
       </w:r>
-      <w:proofErr w:type="spellEnd"/>
       <w:r>
         <w:t xml:space="preserve"> (PRPA </w:t>
       </w:r>
@@ -415,15 +471,7 @@
         <w:jc w:val="both"/>
       </w:pPr>
       <w:r>
-        <w:t xml:space="preserve">Sentencia de 1 </w:t>
-      </w:r>
-      <w:proofErr w:type="spellStart"/>
-      <w:r>
-        <w:t>ra</w:t>
-      </w:r>
-      <w:proofErr w:type="spellEnd"/>
-      <w:r>
-        <w:t xml:space="preserve"> instancia de fecha:</w:t>
+        <w:t>Sentencia de 1 ra instancia de fecha:</w:t>
       </w:r>
       <w:r>
         <w:t xml:space="preserve"> </w:t>
@@ -446,11 +494,9 @@
       <w:r>
         <w:t xml:space="preserve">Solicito intime a </w:t>
       </w:r>
-      <w:proofErr w:type="spellStart"/>
       <w:r>
         <w:t>Anses</w:t>
       </w:r>
-      <w:proofErr w:type="spellEnd"/>
       <w:r>
         <w:t xml:space="preserve"> a adjuntar el RUB de mi mandante desde la F</w:t>
       </w:r>
@@ -546,23 +592,7 @@
         </w:rPr>
       </w:pPr>
       <w:r>
-        <w:t xml:space="preserve">Que vengo por la presente a promover ejecución de sentencia por las diferencias e intereses de los haberes no </w:t>
-      </w:r>
-      <w:proofErr w:type="spellStart"/>
-      <w:r>
-        <w:t>redeterminados</w:t>
-      </w:r>
-      <w:proofErr w:type="spellEnd"/>
-      <w:r>
-        <w:t xml:space="preserve"> por la </w:t>
-      </w:r>
-      <w:proofErr w:type="spellStart"/>
-      <w:r>
-        <w:t>ANSeS</w:t>
-      </w:r>
-      <w:proofErr w:type="spellEnd"/>
-      <w:r>
-        <w:t xml:space="preserve"> adeudados por el período comprendido entre</w:t>
+        <w:t>Que vengo por la presente a promover ejecución de sentencia por las diferencias e intereses de los haberes no redeterminados por la ANSeS adeudados por el período comprendido entre</w:t>
       </w:r>
       <w:r>
         <w:t xml:space="preserve"> </w:t>
@@ -572,7 +602,7 @@
           <w:b/>
           <w:bCs/>
         </w:rPr>
-        <w:t xml:space="preserve">08/05/2018 </w:t>
+        <w:t xml:space="preserve">25/05/2025 </w:t>
       </w:r>
       <w:r>
         <w:rPr>
@@ -586,7 +616,7 @@
           <w:b/>
           <w:bCs/>
         </w:rPr>
-        <w:t xml:space="preserve">30/04/2025</w:t>
+        <w:t xml:space="preserve">25/05/2025</w:t>
       </w:r>
       <w:r>
         <w:rPr>
@@ -630,9 +660,8 @@
         </w:rPr>
         <w:t xml:space="preserve">Percibido: </w:t>
       </w:r>
-      <w:proofErr w:type="gramStart"/>
-      <w:r>
-        <w:t xml:space="preserve">Se parte de un Haber Percibido de $18.441,92 del 08/05/2018 que el 01/08/2018 fue reajustado a $19.407,07 Y luego el 01/04/2025 fue reajustado a $947.944,87.</w:t>
+      <w:r>
+        <w:t xml:space="preserve">Se parte de un Haber Percibido de $3.809,71 del 25/01/2011 que el 01/05/2017 fué reajustado a $32.185,34</w:t>
       </w:r>
     </w:p>
     <w:p>
@@ -652,6 +681,7 @@
           <w:b/>
           <w:bCs/>
         </w:rPr>
+        <w:lastRenderedPageBreak/>
         <w:t>Reclamado</w:t>
       </w:r>
       <w:r>
@@ -664,12 +694,11 @@
       <w:r>
         <w:t xml:space="preserve"> </w:t>
       </w:r>
-      <w:proofErr w:type="gramStart"/>
       <w:r>
         <w:rPr>
           <w:lang w:val="es-AR"/>
         </w:rPr>
-        <w:t xml:space="preserve">El Primer Haber Reclamado es de $22.774,65 del 08/05/2018 </w:t>
+        <w:t xml:space="preserve">El Primer Haber Reclamado es de $1.136,12 del 01/12/2001 </w:t>
       </w:r>
     </w:p>
     <w:p>
@@ -703,7 +732,7 @@
         <w:t xml:space="preserve"> </w:t>
       </w:r>
       <w:r>
-        <w:t xml:space="preserve">No</w:t>
+        <w:t>No</w:t>
       </w:r>
       <w:r>
         <w:rPr>
@@ -751,7 +780,7 @@
         <w:t xml:space="preserve">Asignación complementaria: </w:t>
       </w:r>
       <w:r>
-        <w:t xml:space="preserve">No</w:t>
+        <w:t>No</w:t>
       </w:r>
       <w:r>
         <w:rPr>
@@ -799,7 +828,7 @@
           <w:b/>
           <w:bCs/>
         </w:rPr>
-        <w:t xml:space="preserve">Suplemento dinerario</w:t>
+        <w:t>Suplemento dinerario</w:t>
       </w:r>
       <w:r>
         <w:t xml:space="preserve">: No Percibió suplemento dinerario supera el 82% del SMVM. </w:t>
@@ -1019,9 +1048,8 @@
       <w:r>
         <w:t xml:space="preserve">se calcularon hasta el </w:t>
       </w:r>
-      <w:proofErr w:type="gramStart"/>
-      <w:r>
-        <w:t xml:space="preserve">30/04/2025 </w:t>
+      <w:r>
+        <w:t xml:space="preserve">25/05/2025 </w:t>
       </w:r>
       <w:r>
         <w:t>aplicando para ello la Tasa</w:t>
@@ -1030,13 +1058,28 @@
         <w:t xml:space="preserve"> Pasiva para uso de la Justicia (Com. 14290 BCRA)</w:t>
       </w:r>
       <w:r>
-        <w:t xml:space="preserve">.</w:t>
+        <w:t>.</w:t>
       </w:r>
       <w:r>
         <w:t xml:space="preserve"> </w:t>
       </w:r>
       <w:r>
         <w:t xml:space="preserve"/>
+      </w:r>
+    </w:p>
+    <w:p>
+      <w:pPr>
+        <w:autoSpaceDE w:val="0"/>
+        <w:autoSpaceDN w:val="0"/>
+        <w:adjustRightInd w:val="0"/>
+        <w:jc w:val="both"/>
+      </w:pPr>
+      <w:r>
+        <w:rPr>
+          <w:b/>
+          <w:bCs/>
+        </w:rPr>
+        <w:t xml:space="preserve">Opción 1 </w:t>
       </w:r>
     </w:p>
     <w:p>
@@ -1062,7 +1105,7 @@
         <w:t xml:space="preserve">Movilidad: </w:t>
       </w:r>
       <w:r>
-        <w:t xml:space="preserve">Aumentos Generales de la ANSeS por movilidad hasta el 31/12/2017 y desde ahi Aumento de Marzo 2018 Ley 26417 14% hasta el 30/06/2018 y desde ahi Aumentos Generales de la ANSeS por movilidad hasta el 31/12/2019 y desde ahi Aumentos fallo Marquez, Raimundo por Ley 27551 hasta el 31/12/2020 y desde ahi fallo Palavecino, Josu hasta el 30/06/2024 y desde ahi Aumentos Generales de la ANSeS por movilidad .</w:t>
+        <w:t xml:space="preserve">Salarios Nivel General INDEC hasta el 31/12/2006 y desde ahí Aumentos Generales de la ANSeS por movilidad hasta el 31/12/2017 y desde ahí Aumento de Marzo 2018 Ley 26417 14,6% hasta el 30/06/2018 y desde ahí Aumentos Generales de la ANSeS por movilidad hasta el 31/12/2019 y desde ahí Aumentos fallo Alanis, Daniel Ley 27551 $35,55% para el año 2020 hasta el 31/12/2020 y desde ahí Aumentos Generales de la ANSeS por movilidad</w:t>
       </w:r>
     </w:p>
     <w:p>
@@ -1085,7 +1128,7 @@
         <w:t xml:space="preserve">Haber de Alta Reclamado</w:t>
       </w:r>
       <w:r>
-        <w:t xml:space="preserve"> al 30/04/2025</w:t>
+        <w:t xml:space="preserve"> al 25/05/2025</w:t>
       </w:r>
       <w:r>
         <w:rPr>
@@ -1095,7 +1138,7 @@
         <w:t xml:space="preserve"> </w:t>
       </w:r>
       <w:r>
-        <w:t xml:space="preserve">asciende a $1.229.659,45.</w:t>
+        <w:t xml:space="preserve">asciende a $1.483.802,27.</w:t>
       </w:r>
       <w:r>
         <w:t xml:space="preserve"> </w:t>
@@ -1121,43 +1164,20 @@
           <w:b/>
           <w:bCs/>
         </w:rPr>
-        <w:t xml:space="preserve">Pagos descontados: </w:t>
-      </w:r>
-      <w:r>
-        <w:t xml:space="preserve">Se desconto pago de $50.661,94 en el periodo 01/08/2018. </w:t>
-      </w:r>
-    </w:p>
-    <w:p>
-      <w:pPr>
-        <w:numPr>
-          <w:ilvl w:val="0"/>
-          <w:numId w:val="24"/>
-        </w:numPr>
-        <w:autoSpaceDE w:val="0"/>
-        <w:autoSpaceDN w:val="0"/>
-        <w:adjustRightInd w:val="0"/>
-        <w:ind w:left="0" w:firstLine="1058"/>
-        <w:jc w:val="both"/>
-      </w:pPr>
+        <w:t xml:space="preserve">Retroactivo</w:t>
+      </w:r>
+      <w:r>
+        <w:t xml:space="preserve"> exigible al 25/05/2025 determinado por el periodo 25/05/2025</w:t>
+      </w:r>
       <w:r>
         <w:rPr>
           <w:b/>
           <w:bCs/>
         </w:rPr>
-        <w:t xml:space="preserve">Retroactivo</w:t>
-      </w:r>
-      <w:r>
-        <w:t xml:space="preserve"> exigible al 30/04/2025 determinado por el periodo 08/05/2018</w:t>
-      </w:r>
-      <w:r>
-        <w:rPr>
-          <w:b/>
-          <w:bCs/>
-        </w:rPr>
         <w:t xml:space="preserve"> </w:t>
       </w:r>
       <w:r>
-        <w:t xml:space="preserve">al 30/04/2025 en concepto de Capital resulta en $8.152.230,44 concepto de Intereses a $ 6.295.622,60.</w:t>
+        <w:t xml:space="preserve">al 25/05/2025 en concepto de Capital resulta en $45454 concepto de Intereses a $ 1973179.65.</w:t>
       </w:r>
     </w:p>
     <w:p>
@@ -1212,17 +1232,18 @@
           <w:b/>
           <w:bCs/>
         </w:rPr>
-        <w:t xml:space="preserve">$14.397.191,10</w:t>
-      </w:r>
-    </w:p>
-    <w:p>
-      <w:pPr>
-        <w:autoSpaceDE w:val="0"/>
-        <w:autoSpaceDN w:val="0"/>
-        <w:adjustRightInd w:val="0"/>
-        <w:jc w:val="both"/>
-      </w:pPr>
-      <w:r>
+        <w:t xml:space="preserve">$15.940.102,94</w:t>
+      </w:r>
+    </w:p>
+    <w:p>
+      <w:pPr>
+        <w:autoSpaceDE w:val="0"/>
+        <w:autoSpaceDN w:val="0"/>
+        <w:adjustRightInd w:val="0"/>
+        <w:jc w:val="both"/>
+      </w:pPr>
+      <w:r>
+        <w:lastRenderedPageBreak/>
         <w:t xml:space="preserve"/>
       </w:r>
     </w:p>
@@ -1232,107 +1253,17 @@
         <w:autoSpaceDN w:val="0"/>
         <w:adjustRightInd w:val="0"/>
         <w:jc w:val="both"/>
-      </w:pPr>
-      <w:r>
-        <w:t xml:space="preserve"/>
-      </w:r>
-      <w:r>
-        <w:rPr>
-          <w:color w:val="000000"/>
-        </w:rPr>
-        <w:t xml:space="preserve"> </w:t>
-      </w:r>
-      <w:r>
-        <w:rPr>
+        <w:rPr>
+          <w:b/>
           <w:bCs/>
-          <w:color w:val="000000"/>
-          <w:u w:val="single"/>
-        </w:rPr>
-        <w:t xml:space="preserve"> </w:t>
-      </w:r>
-    </w:p>
-    <w:p>
-      <w:pPr>
-        <w:autoSpaceDE w:val="0"/>
-        <w:autoSpaceDN w:val="0"/>
-        <w:adjustRightInd w:val="0"/>
-        <w:jc w:val="both"/>
-        <w:rPr>
-          <w:color w:val="000000"/>
-        </w:rPr>
-      </w:pPr>
-      <w:r>
-        <w:rPr>
-          <w:b/>
-          <w:color w:val="000000"/>
-          <w:u w:val="single"/>
-        </w:rPr>
-        <w:t>Se adjunta</w:t>
-      </w:r>
-      <w:r>
-        <w:rPr>
-          <w:b/>
-          <w:color w:val="000000"/>
-          <w:u w:val="single"/>
-        </w:rPr>
-        <w:t xml:space="preserve"> una segunda liquidación</w:t>
-      </w:r>
-      <w:r>
-        <w:rPr>
-          <w:b/>
-          <w:color w:val="000000"/>
-        </w:rPr>
-        <w:t xml:space="preserve">, </w:t>
-      </w:r>
-      <w:r>
-        <w:rPr>
-          <w:color w:val="000000"/>
-        </w:rPr>
-        <w:t>aplicando los siguiente</w:t>
-      </w:r>
-      <w:r>
-        <w:rPr>
-          <w:color w:val="000000"/>
-        </w:rPr>
-        <w:t>s</w:t>
-      </w:r>
-      <w:r>
-        <w:rPr>
-          <w:color w:val="000000"/>
-        </w:rPr>
-        <w:t xml:space="preserve"> guarismo</w:t>
-      </w:r>
-      <w:r>
-        <w:rPr>
-          <w:color w:val="000000"/>
-        </w:rPr>
-        <w:t>s:</w:t>
-      </w:r>
-      <w:r>
-        <w:rPr>
-          <w:color w:val="000000"/>
-        </w:rPr>
-        <w:t xml:space="preserve"> </w:t>
-      </w:r>
-      <w:r>
-        <w:rPr>
-          <w:color w:val="000000"/>
-        </w:rPr>
-        <w:t xml:space="preserve"/>
-      </w:r>
-      <w:r>
-        <w:rPr>
-          <w:color w:val="000000"/>
-        </w:rPr>
-        <w:t xml:space="preserve"> </w:t>
-      </w:r>
-      <w:r>
-        <w:rPr>
+        </w:rPr>
+      </w:pPr>
+      <w:r>
+        <w:rPr>
+          <w:b/>
           <w:bCs/>
-          <w:color w:val="000000"/>
-          <w:u w:val="single"/>
-        </w:rPr>
-        <w:t xml:space="preserve"/>
+        </w:rPr>
+        <w:t>Opción 2</w:t>
       </w:r>
     </w:p>
     <w:p>
@@ -1355,14 +1286,10 @@
           <w:b/>
           <w:bCs/>
         </w:rPr>
-        <w:t>Movilidad</w:t>
-      </w:r>
-      <w:r>
-        <w:t xml:space="preserve">: se aplica </w:t>
-      </w:r>
-      <w:proofErr w:type="gramStart"/>
-      <w:r>
-        <w:t xml:space="preserve">Aumentos Generales de la ANSeS por movilidad hasta el 31/12/2019</w:t>
+        <w:t xml:space="preserve">Movilidad: </w:t>
+      </w:r>
+      <w:r>
+        <w:t xml:space="preserve">Aumentos Generales de la ANSeS por movilidad hasta el 31/12/2017 y desde ahi Aumento de Marzo 2018 Ley 26417 14% hasta el 30/06/2018 y desde ahi Aumentos Generales de la ANSeS por movilidad hasta el 31/12/2019 y desde ahi Aumentos fallo Marquez, Raimundo por Ley 27551 hasta el 31/12/2020 y desde ahi fallo Palavecino, Jose hasta el 30/06/2024 y desde ahi Ley 27551 (50 % IPC y 50% RIPTE Trimestral retrasado 3 meses) .</w:t>
       </w:r>
     </w:p>
     <w:p>
@@ -1376,6 +1303,271 @@
         <w:adjustRightInd w:val="0"/>
         <w:ind w:left="0" w:firstLine="1058"/>
         <w:jc w:val="both"/>
+      </w:pPr>
+      <w:r>
+        <w:rPr>
+          <w:b/>
+          <w:bCs/>
+        </w:rPr>
+        <w:t xml:space="preserve">Haber de Alta Reclamado</w:t>
+      </w:r>
+      <w:r>
+        <w:t xml:space="preserve"> al 25/05/2025</w:t>
+      </w:r>
+      <w:r>
+        <w:rPr>
+          <w:b/>
+          <w:bCs/>
+        </w:rPr>
+        <w:t xml:space="preserve"> </w:t>
+      </w:r>
+      <w:r>
+        <w:t xml:space="preserve">asciende a $1.023.352,70.</w:t>
+      </w:r>
+      <w:r>
+        <w:t xml:space="preserve"> </w:t>
+      </w:r>
+      <w:r>
+        <w:t xml:space="preserve"/>
+      </w:r>
+    </w:p>
+    <w:p>
+      <w:pPr>
+        <w:numPr>
+          <w:ilvl w:val="0"/>
+          <w:numId w:val="24"/>
+        </w:numPr>
+        <w:autoSpaceDE w:val="0"/>
+        <w:autoSpaceDN w:val="0"/>
+        <w:adjustRightInd w:val="0"/>
+        <w:ind w:left="0" w:firstLine="1058"/>
+        <w:jc w:val="both"/>
+      </w:pPr>
+      <w:r>
+        <w:rPr>
+          <w:b/>
+          <w:bCs/>
+        </w:rPr>
+        <w:t xml:space="preserve">Retroactivo</w:t>
+      </w:r>
+      <w:r>
+        <w:t xml:space="preserve"> exigible al 25/05/2025 determinado por el periodo 25/05/2025</w:t>
+      </w:r>
+      <w:r>
+        <w:rPr>
+          <w:b/>
+          <w:bCs/>
+        </w:rPr>
+        <w:t xml:space="preserve"> </w:t>
+      </w:r>
+      <w:r>
+        <w:t xml:space="preserve">al 25/05/2025 en concepto de Capital resulta en $5.629.860,39 concepto de Intereses a $ 16.271.286,96.</w:t>
+      </w:r>
+    </w:p>
+    <w:p>
+      <w:pPr>
+        <w:autoSpaceDE w:val="0"/>
+        <w:autoSpaceDN w:val="0"/>
+        <w:adjustRightInd w:val="0"/>
+        <w:jc w:val="both"/>
+        <w:rPr>
+          <w:b/>
+          <w:bCs/>
+        </w:rPr>
+      </w:pPr>
+    </w:p>
+    <w:p>
+      <w:pPr>
+        <w:pBdr>
+          <w:top w:val="single" w:sz="36" w:space="1" w:color="auto"/>
+          <w:left w:val="single" w:sz="36" w:space="4" w:color="auto"/>
+          <w:bottom w:val="single" w:sz="36" w:space="1" w:color="auto"/>
+          <w:right w:val="single" w:sz="36" w:space="4" w:color="auto"/>
+          <w:between w:val="single" w:sz="36" w:space="1" w:color="auto"/>
+          <w:bar w:val="single" w:sz="36" w:color="auto"/>
+        </w:pBdr>
+        <w:autoSpaceDE w:val="0"/>
+        <w:autoSpaceDN w:val="0"/>
+        <w:adjustRightInd w:val="0"/>
+        <w:jc w:val="center"/>
+        <w:rPr>
+          <w:b/>
+          <w:color w:val="000000"/>
+        </w:rPr>
+      </w:pPr>
+      <w:r>
+        <w:rPr>
+          <w:b/>
+        </w:rPr>
+        <w:t>M</w:t>
+      </w:r>
+      <w:r>
+        <w:rPr>
+          <w:b/>
+          <w:color w:val="000000"/>
+        </w:rPr>
+        <w:t>onto adeudado por diferencias no abonadas de $</w:t>
+      </w:r>
+      <w:r>
+        <w:t xml:space="preserve"> </w:t>
+      </w:r>
+      <w:r>
+        <w:rPr>
+          <w:b/>
+          <w:bCs/>
+        </w:rPr>
+        <w:t xml:space="preserve">$18.293.633,25</w:t>
+      </w:r>
+    </w:p>
+    <w:p>
+      <w:pPr>
+        <w:autoSpaceDE w:val="0"/>
+        <w:autoSpaceDN w:val="0"/>
+        <w:adjustRightInd w:val="0"/>
+        <w:jc w:val="both"/>
+      </w:pPr>
+      <w:r>
+        <w:t xml:space="preserve"/>
+      </w:r>
+    </w:p>
+    <w:p>
+      <w:pPr>
+        <w:autoSpaceDE w:val="0"/>
+        <w:autoSpaceDN w:val="0"/>
+        <w:adjustRightInd w:val="0"/>
+        <w:jc w:val="both"/>
+      </w:pPr>
+      <w:r>
+        <w:t xml:space="preserve"/>
+      </w:r>
+    </w:p>
+    <w:p>
+      <w:pPr>
+        <w:autoSpaceDE w:val="0"/>
+        <w:autoSpaceDN w:val="0"/>
+        <w:adjustRightInd w:val="0"/>
+        <w:jc w:val="both"/>
+        <w:rPr>
+          <w:bCs/>
+          <w:color w:val="000000"/>
+          <w:u w:val="single"/>
+        </w:rPr>
+      </w:pPr>
+      <w:r>
+        <w:rPr>
+          <w:b/>
+          <w:color w:val="000000"/>
+          <w:u w:val="single"/>
+        </w:rPr>
+        <w:t>Se adjunta</w:t>
+      </w:r>
+      <w:r>
+        <w:rPr>
+          <w:b/>
+          <w:color w:val="000000"/>
+          <w:u w:val="single"/>
+        </w:rPr>
+        <w:t xml:space="preserve"> una </w:t>
+      </w:r>
+      <w:r>
+        <w:rPr>
+          <w:b/>
+          <w:color w:val="000000"/>
+          <w:u w:val="single"/>
+        </w:rPr>
+        <w:t>tercera y cuarta</w:t>
+      </w:r>
+      <w:r>
+        <w:rPr>
+          <w:b/>
+          <w:color w:val="000000"/>
+          <w:u w:val="single"/>
+        </w:rPr>
+        <w:t xml:space="preserve"> liquidación</w:t>
+      </w:r>
+      <w:r>
+        <w:rPr>
+          <w:b/>
+          <w:color w:val="000000"/>
+        </w:rPr>
+        <w:t xml:space="preserve">, </w:t>
+      </w:r>
+      <w:r>
+        <w:rPr>
+          <w:color w:val="000000"/>
+        </w:rPr>
+        <w:t>aplicando los siguiente</w:t>
+      </w:r>
+      <w:r>
+        <w:rPr>
+          <w:color w:val="000000"/>
+        </w:rPr>
+        <w:t>s</w:t>
+      </w:r>
+      <w:r>
+        <w:rPr>
+          <w:color w:val="000000"/>
+        </w:rPr>
+        <w:t xml:space="preserve"> guarismo</w:t>
+      </w:r>
+      <w:r>
+        <w:rPr>
+          <w:color w:val="000000"/>
+        </w:rPr>
+        <w:t>s:</w:t>
+      </w:r>
+      <w:r>
+        <w:rPr>
+          <w:color w:val="000000"/>
+        </w:rPr>
+        <w:t xml:space="preserve"> </w:t>
+      </w:r>
+      <w:r>
+        <w:rPr>
+          <w:color w:val="000000"/>
+        </w:rPr>
+        <w:t xml:space="preserve"/>
+      </w:r>
+      <w:r>
+        <w:rPr>
+          <w:color w:val="000000"/>
+        </w:rPr>
+        <w:t xml:space="preserve"> </w:t>
+      </w:r>
+      <w:r>
+        <w:rPr>
+          <w:bCs/>
+          <w:color w:val="000000"/>
+          <w:u w:val="single"/>
+        </w:rPr>
+        <w:t xml:space="preserve"/>
+      </w:r>
+      <w:r>
+        <w:rPr>
+          <w:color w:val="000000"/>
+        </w:rPr>
+        <w:t xml:space="preserve"> </w:t>
+      </w:r>
+      <w:r>
+        <w:rPr>
+          <w:bCs/>
+          <w:color w:val="000000"/>
+          <w:u w:val="single"/>
+        </w:rPr>
+        <w:t xml:space="preserve"/>
+      </w:r>
+    </w:p>
+    <w:p>
+      <w:pPr>
+        <w:numPr>
+          <w:ilvl w:val="0"/>
+          <w:numId w:val="24"/>
+        </w:numPr>
+        <w:autoSpaceDE w:val="0"/>
+        <w:autoSpaceDN w:val="0"/>
+        <w:adjustRightInd w:val="0"/>
+        <w:ind w:left="0" w:firstLine="1058"/>
+        <w:jc w:val="both"/>
         <w:rPr>
           <w:lang w:val="es-AR"/>
         </w:rPr>
@@ -1385,13 +1577,42 @@
           <w:b/>
           <w:bCs/>
         </w:rPr>
+        <w:t>Movilidad</w:t>
+      </w:r>
+      <w:r>
+        <w:t xml:space="preserve">: se aplica </w:t>
+      </w:r>
+      <w:r>
+        <w:t xml:space="preserve">Salarios Nivel General INDEC hasta el 31/12/2006 y desde ahí Aumentos Generales de la ANSeS por movilidad hasta el 31/12/2017 y desde ahí Aumento de Marzo 2018 Ley 26417 14,6% hasta el 30/06/2018 y desde ahí Aumentos Generales de la ANSeS por movilidad hasta el 31/12/2019 y desde ahí Aumentos fallo Marquez, Raimundo por Ley 27551 hasta el 31/12/2020 y desde ahí Ley 27551 (50 % IPC y 50% RIPTE Trimestral retrasado 3 meses) hasta el 31/03/2024 y desde ahí Aumentos Generales de la ANSeS por movilidad</w:t>
+      </w:r>
+    </w:p>
+    <w:p>
+      <w:pPr>
+        <w:numPr>
+          <w:ilvl w:val="0"/>
+          <w:numId w:val="24"/>
+        </w:numPr>
+        <w:autoSpaceDE w:val="0"/>
+        <w:autoSpaceDN w:val="0"/>
+        <w:adjustRightInd w:val="0"/>
+        <w:ind w:left="0" w:firstLine="1058"/>
+        <w:jc w:val="both"/>
+        <w:rPr>
+          <w:lang w:val="es-AR"/>
+        </w:rPr>
+      </w:pPr>
+      <w:r>
+        <w:rPr>
+          <w:b/>
+          <w:bCs/>
+        </w:rPr>
         <w:t>Retroactivo</w:t>
       </w:r>
       <w:r>
         <w:t xml:space="preserve"> exigible al </w:t>
       </w:r>
       <w:r>
-        <w:t xml:space="preserve">30/04/2025</w:t>
+        <w:t xml:space="preserve">25/05/2025</w:t>
       </w:r>
       <w:r>
         <w:t xml:space="preserve"> </w:t>
@@ -1409,7 +1630,7 @@
         <w:t xml:space="preserve"> </w:t>
       </w:r>
       <w:r>
-        <w:t xml:space="preserve">08/05/2018</w:t>
+        <w:t xml:space="preserve">25/05/2025</w:t>
       </w:r>
       <w:r>
         <w:t xml:space="preserve"> </w:t>
@@ -1418,7 +1639,7 @@
         <w:t xml:space="preserve">al </w:t>
       </w:r>
       <w:r>
-        <w:t xml:space="preserve">30/04/2025</w:t>
+        <w:t xml:space="preserve">25/05/2025</w:t>
       </w:r>
       <w:r>
         <w:t xml:space="preserve"> en concepto de Capital resulta en $</w:t>
@@ -1427,7 +1648,7 @@
         <w:t xml:space="preserve"> </w:t>
       </w:r>
       <w:r>
-        <w:t xml:space="preserve">9.007.874,18</w:t>
+        <w:t xml:space="preserve">13.305.622,32</w:t>
       </w:r>
       <w:r>
         <w:t xml:space="preserve"> </w:t>
@@ -1439,13 +1660,13 @@
         <w:t xml:space="preserve"> </w:t>
       </w:r>
       <w:r>
-        <w:t xml:space="preserve">6.333.262,80</w:t>
+        <w:t xml:space="preserve">1.639.013,88</w:t>
       </w:r>
       <w:r>
         <w:t xml:space="preserve"> totalizando una deuda dotal de $</w:t>
       </w:r>
       <w:r>
-        <w:t xml:space="preserve">$15.290.475,04</w:t>
+        <w:t xml:space="preserve">$18.287.172,48</w:t>
       </w:r>
       <w:r>
         <w:t>.</w:t>
@@ -1515,7 +1736,7 @@
               <w:jc w:val="both"/>
             </w:pPr>
             <w:r>
-              <w:t xml:space="preserve">$1.395.277,30</w:t>
+              <w:t xml:space="preserve">$1.507.421,48</w:t>
             </w:r>
           </w:p>
         </w:tc>
@@ -1554,7 +1775,7 @@
               <w:jc w:val="both"/>
             </w:pPr>
             <w:r>
-              <w:t xml:space="preserve">$1.229.659,45</w:t>
+              <w:t xml:space="preserve">$1.483.802,27</w:t>
             </w:r>
           </w:p>
         </w:tc>
@@ -1575,11 +1796,9 @@
               <w:adjustRightInd w:val="0"/>
               <w:jc w:val="both"/>
             </w:pPr>
-            <w:proofErr w:type="spellStart"/>
             <w:r>
               <w:t>Dif</w:t>
             </w:r>
-            <w:proofErr w:type="spellEnd"/>
           </w:p>
         </w:tc>
         <w:tc>
@@ -1595,7 +1814,7 @@
               <w:jc w:val="both"/>
             </w:pPr>
             <w:r>
-              <w:t xml:space="preserve">$165.617,85</w:t>
+              <w:t xml:space="preserve">$23.619,21</w:t>
             </w:r>
           </w:p>
         </w:tc>
@@ -1634,12 +1853,11 @@
               <w:jc w:val="both"/>
             </w:pPr>
             <w:r>
-              <w:t xml:space="preserve">11.87</w:t>
+              <w:t xml:space="preserve">1.57</w:t>
             </w:r>
             <w:r>
               <w:t>%</w:t>
             </w:r>
-            <w:proofErr w:type="gramEnd"/>
           </w:p>
         </w:tc>
       </w:tr>
@@ -1671,7 +1889,7 @@
               <a:graphicData uri="http://schemas.openxmlformats.org/drawingml/2006/picture">
                 <pic:pic>
                   <pic:nvPicPr>
-                    <pic:cNvPr id="0" name="tmp7svn65b0.png"/>
+                    <pic:cNvPr id="0" name="tmpd2yzjz46.png"/>
                     <pic:cNvPicPr/>
                   </pic:nvPicPr>
                   <pic:blipFill>
@@ -1704,76 +1922,373 @@
       <w:r>
         <w:t xml:space="preserve"/>
       </w:r>
-      <w:r>
+    </w:p>
+    <w:p>
+      <w:pPr>
+        <w:numPr>
+          <w:ilvl w:val="0"/>
+          <w:numId w:val="24"/>
+        </w:numPr>
+        <w:autoSpaceDE w:val="0"/>
+        <w:autoSpaceDN w:val="0"/>
+        <w:adjustRightInd w:val="0"/>
+        <w:ind w:left="0" w:firstLine="1058"/>
+        <w:jc w:val="both"/>
+        <w:rPr>
+          <w:lang w:val="es-AR"/>
+        </w:rPr>
+      </w:pPr>
+      <w:r>
+        <w:rPr>
+          <w:b/>
+          <w:bCs/>
+        </w:rPr>
+        <w:t>Movilidad</w:t>
+      </w:r>
+      <w:r>
+        <w:t xml:space="preserve">: se aplica Movilidad LIQUIDACION DOS IPC</w:t>
+      </w:r>
+    </w:p>
+    <w:p>
+      <w:pPr>
+        <w:numPr>
+          <w:ilvl w:val="0"/>
+          <w:numId w:val="24"/>
+        </w:numPr>
+        <w:autoSpaceDE w:val="0"/>
+        <w:autoSpaceDN w:val="0"/>
+        <w:adjustRightInd w:val="0"/>
+        <w:ind w:left="0" w:firstLine="1058"/>
+        <w:jc w:val="both"/>
+        <w:rPr>
+          <w:lang w:val="es-AR"/>
+        </w:rPr>
+      </w:pPr>
+      <w:r>
+        <w:rPr>
+          <w:b/>
+          <w:bCs/>
+        </w:rPr>
+        <w:t>Retroactivo</w:t>
+      </w:r>
+      <w:r>
+        <w:t xml:space="preserve"> exigible al </w:t>
+      </w:r>
+      <w:r>
+        <w:t xml:space="preserve">25/05/2025 </w:t>
+      </w:r>
+      <w:r>
+        <w:t xml:space="preserve">determinado </w:t>
+      </w:r>
+      <w:r>
+        <w:t xml:space="preserve">con estos índices de movilidad </w:t>
+      </w:r>
+      <w:r>
+        <w:t>por el periodo</w:t>
+      </w:r>
+      <w:r>
+        <w:t xml:space="preserve"> </w:t>
+      </w:r>
+      <w:r>
+        <w:t xml:space="preserve">25/05/2025</w:t>
+      </w:r>
+      <w:r>
+        <w:t xml:space="preserve"> </w:t>
+      </w:r>
+      <w:r>
+        <w:t xml:space="preserve">al </w:t>
+      </w:r>
+      <w:r>
+        <w:t xml:space="preserve">25/05/2025</w:t>
+      </w:r>
+      <w:r>
+        <w:t xml:space="preserve"> en concepto de Capital resulta en $</w:t>
+      </w:r>
+      <w:r>
+        <w:t xml:space="preserve"> 4.338.373,30 </w:t>
+      </w:r>
+      <w:r>
+        <w:t xml:space="preserve">concepto de Intereses a $</w:t>
+      </w:r>
+      <w:r>
+        <w:t xml:space="preserve"> 4.370.626,91 totalizando una deuda dotal de $$25.759.222,01.</w:t>
+      </w:r>
+      <w:r>
+        <w:t xml:space="preserve"> </w:t>
+      </w:r>
+    </w:p>
+    <w:p>
+      <w:pPr>
+        <w:autoSpaceDE w:val="0"/>
+        <w:autoSpaceDN w:val="0"/>
+        <w:adjustRightInd w:val="0"/>
+        <w:ind w:left="1058"/>
+        <w:jc w:val="both"/>
+      </w:pPr>
+    </w:p>
+    <w:tbl>
+      <w:tblPr>
+        <w:tblW w:w="0" w:type="auto"/>
+        <w:tblInd w:w="1058" w:type="dxa"/>
+        <w:tblBorders>
+          <w:top w:val="single" w:sz="4" w:space="0" w:color="auto"/>
+          <w:left w:val="single" w:sz="4" w:space="0" w:color="auto"/>
+          <w:bottom w:val="single" w:sz="4" w:space="0" w:color="auto"/>
+          <w:right w:val="single" w:sz="4" w:space="0" w:color="auto"/>
+          <w:insideH w:val="single" w:sz="4" w:space="0" w:color="auto"/>
+          <w:insideV w:val="single" w:sz="4" w:space="0" w:color="auto"/>
+        </w:tblBorders>
+        <w:tblLook w:val="04A0" w:firstRow="1" w:lastRow="0" w:firstColumn="1" w:lastColumn="0" w:noHBand="0" w:noVBand="1"/>
+      </w:tblPr>
+      <w:tblGrid>
+        <w:gridCol w:w="1864"/>
+        <w:gridCol w:w="4863"/>
+      </w:tblGrid>
+      <w:tr>
+        <w:trPr>
+          <w:trHeight w:val="255"/>
+        </w:trPr>
+        <w:tc>
+          <w:tcPr>
+            <w:tcW w:w="1971" w:type="dxa"/>
+            <w:shd w:val="clear" w:color="auto" w:fill="auto"/>
+          </w:tcPr>
+          <w:p>
+            <w:pPr>
+              <w:autoSpaceDE w:val="0"/>
+              <w:autoSpaceDN w:val="0"/>
+              <w:adjustRightInd w:val="0"/>
+              <w:jc w:val="both"/>
+            </w:pPr>
+            <w:r>
+              <w:lastRenderedPageBreak/>
+              <w:t>Haber con IPC</w:t>
+            </w:r>
+          </w:p>
+        </w:tc>
+        <w:tc>
+          <w:tcPr>
+            <w:tcW w:w="1972" w:type="dxa"/>
+            <w:shd w:val="clear" w:color="auto" w:fill="auto"/>
+          </w:tcPr>
+          <w:p>
+            <w:pPr>
+              <w:autoSpaceDE w:val="0"/>
+              <w:autoSpaceDN w:val="0"/>
+              <w:adjustRightInd w:val="0"/>
+              <w:jc w:val="both"/>
+            </w:pPr>
+            <w:r>
+              <w:t xml:space="preserve">$1.778.492,43</w:t>
+            </w:r>
+          </w:p>
+        </w:tc>
+      </w:tr>
+      <w:tr>
+        <w:trPr>
+          <w:trHeight w:val="255"/>
+        </w:trPr>
+        <w:tc>
+          <w:tcPr>
+            <w:tcW w:w="1971" w:type="dxa"/>
+            <w:shd w:val="clear" w:color="auto" w:fill="auto"/>
+          </w:tcPr>
+          <w:p>
+            <w:pPr>
+              <w:autoSpaceDE w:val="0"/>
+              <w:autoSpaceDN w:val="0"/>
+              <w:adjustRightInd w:val="0"/>
+              <w:jc w:val="both"/>
+            </w:pPr>
+            <w:r>
+              <w:t>Haber con 27609</w:t>
+            </w:r>
+          </w:p>
+        </w:tc>
+        <w:tc>
+          <w:tcPr>
+            <w:tcW w:w="1972" w:type="dxa"/>
+            <w:shd w:val="clear" w:color="auto" w:fill="auto"/>
+          </w:tcPr>
+          <w:p>
+            <w:pPr>
+              <w:autoSpaceDE w:val="0"/>
+              <w:autoSpaceDN w:val="0"/>
+              <w:adjustRightInd w:val="0"/>
+              <w:jc w:val="both"/>
+            </w:pPr>
+            <w:r>
+              <w:t xml:space="preserve">$1.023.352,70</w:t>
+            </w:r>
+          </w:p>
+        </w:tc>
+      </w:tr>
+      <w:tr>
+        <w:trPr>
+          <w:trHeight w:val="244"/>
+        </w:trPr>
+        <w:tc>
+          <w:tcPr>
+            <w:tcW w:w="1971" w:type="dxa"/>
+            <w:shd w:val="clear" w:color="auto" w:fill="auto"/>
+          </w:tcPr>
+          <w:p>
+            <w:pPr>
+              <w:autoSpaceDE w:val="0"/>
+              <w:autoSpaceDN w:val="0"/>
+              <w:adjustRightInd w:val="0"/>
+              <w:jc w:val="both"/>
+            </w:pPr>
+            <w:r>
+              <w:t>Dif</w:t>
+            </w:r>
+          </w:p>
+        </w:tc>
+        <w:tc>
+          <w:tcPr>
+            <w:tcW w:w="1972" w:type="dxa"/>
+            <w:shd w:val="clear" w:color="auto" w:fill="auto"/>
+          </w:tcPr>
+          <w:p>
+            <w:pPr>
+              <w:autoSpaceDE w:val="0"/>
+              <w:autoSpaceDN w:val="0"/>
+              <w:adjustRightInd w:val="0"/>
+              <w:jc w:val="both"/>
+            </w:pPr>
+            <w:r>
+              <w:t xml:space="preserve">$755.139,73</w:t>
+            </w:r>
+          </w:p>
+        </w:tc>
+      </w:tr>
+      <w:tr>
+        <w:trPr>
+          <w:trHeight w:val="255"/>
+        </w:trPr>
+        <w:tc>
+          <w:tcPr>
+            <w:tcW w:w="1971" w:type="dxa"/>
+            <w:shd w:val="clear" w:color="auto" w:fill="auto"/>
+          </w:tcPr>
+          <w:p>
+            <w:pPr>
+              <w:autoSpaceDE w:val="0"/>
+              <w:autoSpaceDN w:val="0"/>
+              <w:adjustRightInd w:val="0"/>
+              <w:jc w:val="both"/>
+            </w:pPr>
+            <w:r>
+              <w:t>Quita</w:t>
+            </w:r>
+          </w:p>
+        </w:tc>
+        <w:tc>
+          <w:tcPr>
+            <w:tcW w:w="1972" w:type="dxa"/>
+            <w:shd w:val="clear" w:color="auto" w:fill="auto"/>
+          </w:tcPr>
+          <w:p>
+            <w:pPr>
+              <w:autoSpaceDE w:val="0"/>
+              <w:autoSpaceDN w:val="0"/>
+              <w:adjustRightInd w:val="0"/>
+              <w:jc w:val="both"/>
+            </w:pPr>
+            <w:r>
+              <w:t xml:space="preserve">42.46%</w:t>
+            </w:r>
+          </w:p>
+        </w:tc>
+      </w:tr>
+    </w:tbl>
+    <w:p>
+      <w:pPr>
+        <w:autoSpaceDE w:val="0"/>
+        <w:autoSpaceDN w:val="0"/>
+        <w:adjustRightInd w:val="0"/>
+        <w:jc w:val="both"/>
+      </w:pPr>
+    </w:p>
+    <w:p>
+      <w:pPr>
+        <w:autoSpaceDE w:val="0"/>
+        <w:autoSpaceDN w:val="0"/>
+        <w:adjustRightInd w:val="0"/>
+        <w:jc w:val="both"/>
         <w:rPr>
           <w:color w:val="000000"/>
         </w:rPr>
-        <w:t xml:space="preserve"> </w:t>
-      </w:r>
-      <w:r>
+      </w:pPr>
+      <w:r>
+        <w:rPr>
+          <w:color w:val="000000"/>
+        </w:rPr>
+        <w:drawing>
+          <wp:inline xmlns:a="http://schemas.openxmlformats.org/drawingml/2006/main" xmlns:pic="http://schemas.openxmlformats.org/drawingml/2006/picture">
+            <wp:extent cx="4572000" cy="3429000"/>
+            <wp:docPr id="2" name="Picture 2"/>
+            <wp:cNvGraphicFramePr>
+              <a:graphicFrameLocks noChangeAspect="1"/>
+            </wp:cNvGraphicFramePr>
+            <a:graphic>
+              <a:graphicData uri="http://schemas.openxmlformats.org/drawingml/2006/picture">
+                <pic:pic>
+                  <pic:nvPicPr>
+                    <pic:cNvPr id="0" name="tmpz6v_fs_e.png"/>
+                    <pic:cNvPicPr/>
+                  </pic:nvPicPr>
+                  <pic:blipFill>
+                    <a:blip r:embed="rId28"/>
+                    <a:stretch>
+                      <a:fillRect/>
+                    </a:stretch>
+                  </pic:blipFill>
+                  <pic:spPr>
+                    <a:xfrm>
+                      <a:off x="0" y="0"/>
+                      <a:ext cx="4572000" cy="3429000"/>
+                    </a:xfrm>
+                    <a:prstGeom prst="rect"/>
+                  </pic:spPr>
+                </pic:pic>
+              </a:graphicData>
+            </a:graphic>
+          </wp:inline>
+        </w:drawing>
+      </w:r>
+    </w:p>
+    <w:p>
+      <w:pPr>
+        <w:autoSpaceDE w:val="0"/>
+        <w:autoSpaceDN w:val="0"/>
+        <w:adjustRightInd w:val="0"/>
+        <w:jc w:val="both"/>
         <w:rPr>
           <w:bCs/>
           <w:color w:val="000000"/>
           <w:u w:val="single"/>
         </w:rPr>
+      </w:pPr>
+      <w:r>
+        <w:rPr>
+          <w:color w:val="000000"/>
+        </w:rPr>
+        <w:t xml:space="preserve"/>
+      </w:r>
+      <w:r>
+        <w:rPr>
+          <w:color w:val="000000"/>
+        </w:rPr>
         <w:t xml:space="preserve"> </w:t>
       </w:r>
-    </w:p>
-    <w:p>
-      <w:pPr>
-        <w:autoSpaceDE w:val="0"/>
-        <w:autoSpaceDN w:val="0"/>
-        <w:adjustRightInd w:val="0"/>
-        <w:ind w:firstLine="1134"/>
-        <w:jc w:val="both"/>
+      <w:r>
         <w:rPr>
           <w:bCs/>
           <w:color w:val="000000"/>
           <w:u w:val="single"/>
         </w:rPr>
-      </w:pPr>
-      <w:r>
-        <w:rPr>
-          <w:color w:val="000000"/>
-        </w:rPr>
-        <w:t>Como se puede apreciar al aplicar índices de movilidad distintos, o</w:t>
-      </w:r>
-      <w:r>
-        <w:rPr>
-          <w:color w:val="000000"/>
-        </w:rPr>
-        <w:t xml:space="preserve">btenemos una diferencia de un </w:t>
-      </w:r>
-      <w:r>
-        <w:rPr>
-          <w:color w:val="000000"/>
-        </w:rPr>
-        <w:t xml:space="preserve">11.87</w:t>
-      </w:r>
-      <w:r>
-        <w:rPr>
-          <w:color w:val="000000"/>
-        </w:rPr>
-        <w:t>%</w:t>
-      </w:r>
-      <w:proofErr w:type="gramEnd"/>
-      <w:r>
-        <w:rPr>
-          <w:color w:val="000000"/>
-        </w:rPr>
-        <w:t xml:space="preserve"> </w:t>
-      </w:r>
-      <w:r>
-        <w:rPr>
-          <w:color w:val="000000"/>
-        </w:rPr>
-        <w:t xml:space="preserve">entre un haber y el otro, por lo expuesto solicitamos a considerar aprobar los guarismos que resulten de un beneficio mayor para mi mandante, con el fin de obtener un monto de jubilación en donde el mismo sea más acorde en caso de haber seguido en actividad.</w:t>
-      </w:r>
-      <w:r>
-        <w:rPr>
-          <w:color w:val="000000"/>
-        </w:rPr>
-        <w:t xml:space="preserve"> </w:t>
+        <w:t xml:space="preserve"/>
       </w:r>
       <w:r>
         <w:rPr>
@@ -1781,6 +2296,63 @@
           <w:color w:val="000000"/>
           <w:u w:val="single"/>
         </w:rPr>
+        <w:t xml:space="preserve"> </w:t>
+      </w:r>
+    </w:p>
+    <w:p>
+      <w:pPr>
+        <w:autoSpaceDE w:val="0"/>
+        <w:autoSpaceDN w:val="0"/>
+        <w:adjustRightInd w:val="0"/>
+        <w:ind w:firstLine="1134"/>
+        <w:jc w:val="both"/>
+        <w:rPr>
+          <w:color w:val="000000"/>
+        </w:rPr>
+      </w:pPr>
+      <w:r>
+        <w:rPr>
+          <w:color w:val="000000"/>
+        </w:rPr>
+        <w:t>Como se puede apreciar al aplicar índices de movilidad distintos, o</w:t>
+      </w:r>
+      <w:r>
+        <w:rPr>
+          <w:color w:val="000000"/>
+        </w:rPr>
+        <w:t xml:space="preserve">btenemos diferencias de 1.57</w:t>
+      </w:r>
+      <w:r>
+        <w:rPr>
+          <w:color w:val="000000"/>
+        </w:rPr>
+        <w:t xml:space="preserve">%</w:t>
+      </w:r>
+      <w:r>
+        <w:rPr>
+          <w:color w:val="000000"/>
+        </w:rPr>
+        <w:t xml:space="preserve"> y </w:t>
+      </w:r>
+      <w:r>
+        <w:t xml:space="preserve">42.46%</w:t>
+      </w:r>
+      <w:r>
+        <w:rPr>
+          <w:color w:val="000000"/>
+        </w:rPr>
+        <w:t xml:space="preserve"> </w:t>
+      </w:r>
+      <w:r>
+        <w:rPr>
+          <w:color w:val="000000"/>
+        </w:rPr>
+        <w:t xml:space="preserve">entre un haber y el otro, por lo expuesto solicitamos a considerar aprobar los guarismos que resulten de un beneficio mayor para mi mandante, con el fin de obtener un monto de jubilación en donde el mismo sea más acorde en caso de haber seguido en actividad. </w:t>
+      </w:r>
+      <w:r>
+        <w:rPr>
+          <w:color w:val="000000"/>
+        </w:rPr>
         <w:t xml:space="preserve"/>
       </w:r>
       <w:r>
@@ -1807,13 +2379,21 @@
       <w:r>
         <w:t xml:space="preserve"/>
       </w:r>
-      <w:r>
-        <w:rPr>
-          <w:bCs/>
-        </w:rPr>
-        <w:t xml:space="preserve"> </w:t>
-      </w:r>
-    </w:p>
+    </w:p>
+    <w:p>
+      <w:pPr>
+        <w:autoSpaceDE w:val="0"/>
+        <w:autoSpaceDN w:val="0"/>
+        <w:adjustRightInd w:val="0"/>
+        <w:ind w:firstLine="1134"/>
+        <w:jc w:val="both"/>
+        <w:rPr>
+          <w:b/>
+          <w:color w:val="000000"/>
+        </w:rPr>
+      </w:pPr>
+    </w:p>
+    <w:bookmarkEnd w:id="1"/>
     <w:p>
       <w:pPr>
         <w:pStyle w:val="Prrafodelista"/>
@@ -1825,12 +2405,75 @@
         <w:autoSpaceDN w:val="0"/>
         <w:adjustRightInd w:val="0"/>
         <w:jc w:val="both"/>
-      </w:pPr>
-      <w:r>
         <w:rPr>
           <w:b/>
           <w:bCs/>
         </w:rPr>
+      </w:pPr>
+      <w:r>
+        <w:rPr>
+          <w:b/>
+          <w:bCs/>
+        </w:rPr>
+        <w:t>SOLICITO ORDENE EXPRESAMENTE EL REAJUSTE DEL HABER</w:t>
+      </w:r>
+    </w:p>
+    <w:p>
+      <w:pPr>
+        <w:autoSpaceDE w:val="0"/>
+        <w:autoSpaceDN w:val="0"/>
+        <w:adjustRightInd w:val="0"/>
+        <w:ind w:firstLine="1134"/>
+        <w:jc w:val="both"/>
+        <w:rPr>
+          <w:bCs/>
+        </w:rPr>
+      </w:pPr>
+      <w:r>
+        <w:t xml:space="preserve">Solicito que, una vez aprobada la liquidación, se intime al organismo previsional a reajustar el haber de mi mandante, consignando de manera clara el haber aprobado. Asimismo, solicito que dicha intimación se haga bajo apercibimiento de imponer </w:t>
+      </w:r>
+      <w:r>
+        <w:t>sanciones conminatorias</w:t>
+      </w:r>
+      <w:r>
+        <w:t xml:space="preserve"> en la efectivización de la medida ordenada. También requiero que se identifique al funcionario responsable de cumplir con la manda judicial, quien deberá informar sobre su cumplimiento</w:t>
+      </w:r>
+      <w:r>
+        <w:t>.</w:t>
+      </w:r>
+      <w:r>
+        <w:t xml:space="preserve"> </w:t>
+      </w:r>
+      <w:r>
+        <w:rPr>
+          <w:bCs/>
+        </w:rPr>
+        <w:t xml:space="preserve"/>
+      </w:r>
+      <w:r>
+        <w:rPr>
+          <w:bCs/>
+        </w:rPr>
+        <w:t xml:space="preserve"> </w:t>
+      </w:r>
+    </w:p>
+    <w:p>
+      <w:pPr>
+        <w:pStyle w:val="Prrafodelista"/>
+        <w:numPr>
+          <w:ilvl w:val="0"/>
+          <w:numId w:val="16"/>
+        </w:numPr>
+        <w:autoSpaceDE w:val="0"/>
+        <w:autoSpaceDN w:val="0"/>
+        <w:adjustRightInd w:val="0"/>
+        <w:jc w:val="both"/>
+      </w:pPr>
+      <w:r>
+        <w:rPr>
+          <w:b/>
+          <w:bCs/>
+        </w:rPr>
         <w:t>SOLICITO REGULE HONORARIOS</w:t>
       </w:r>
     </w:p>
@@ -1843,7 +2486,11 @@
         <w:jc w:val="both"/>
       </w:pPr>
       <w:r>
-        <w:t>Solicito a V.S. que se proceda a regular los honorarios profesionales correspondientes a la labor desarrollada en esta etapa de la ejecución, en virtud de lo dispuesto en el artículo 52 de la Ley 27.423, el cual establece que, aun sin petición del interesado, al dictarse sentencia se deberán regular los honorarios respectivos de los abogados y procuradores de las partes y de los auxiliares de justicia.</w:t>
+        <w:t xml:space="preserve">Solicito a V.S. que se proceda a regular los honorarios profesionales correspondientes a la labor desarrollada en esta etapa de la ejecución, en virtud de lo dispuesto en el artículo 52 de la Ley 27.423, el cual establece que, aun sin petición del interesado, al dictarse sentencia se deberán regular los honorarios </w:t>
+      </w:r>
+      <w:r>
+        <w:lastRenderedPageBreak/>
+        <w:t>respectivos de los abogados y procuradores de las partes y de los auxiliares de justicia.</w:t>
       </w:r>
     </w:p>
     <w:p>
@@ -1860,21 +2507,13 @@
         <w:t xml:space="preserve"> tome </w:t>
       </w:r>
       <w:r>
-        <w:t xml:space="preserve">como base regulatoria la suma de 208.7</w:t>
+        <w:t xml:space="preserve">como base regulatoria la suma de 225.43</w:t>
       </w:r>
       <w:r>
         <w:t xml:space="preserve"> UMA</w:t>
       </w:r>
       <w:r>
-        <w:t xml:space="preserve">, teniendo en cuenta que el valor del UMA a la fecha de cierre de la liquidación, $68.985,00 y el monto reclamado $14.397.191,10, con más los intereses al efectivo pago, de conformidad con lo establecido por la ley 27.423 que en su </w:t>
-      </w:r>
-      <w:proofErr w:type="spellStart"/>
-      <w:r>
-        <w:t xml:space="preserve">articulo</w:t>
-      </w:r>
-      <w:proofErr w:type="spellEnd"/>
-      <w:r>
-        <w:t xml:space="preserve"> 52 establece: “Aun sin petición del interesado, al dictarse sentencia se regularán los honorarios respectivos de los abogados y procuradores de las partes y de los auxiliares de Justicia.”</w:t>
+        <w:t xml:space="preserve">, teniendo en cuenta que el valor del UMA a la fecha de cierre de la liquidación, $70.709,00 y el monto reclamado $15.940.102,94, con más los intereses al efectivo pago, de conformidad con lo establecido por la ley 27.423 que en su articulo 52 establece: “Aun sin petición del interesado, al dictarse sentencia se regularán los honorarios respectivos de los abogados y procuradores de las partes y de los auxiliares de Justicia.”</w:t>
       </w:r>
       <w:r>
         <w:t xml:space="preserve"> </w:t>
@@ -1923,17 +2562,11 @@
             <w:r>
               <w:t xml:space="preserve">1ra </w:t>
             </w:r>
-            <w:proofErr w:type="spellStart"/>
             <w:r>
-              <w:t xml:space="preserve">Liquidacion</w:t>
+              <w:t xml:space="preserve">Liquidacion: </w:t>
             </w:r>
-            <w:proofErr w:type="spellEnd"/>
             <w:r>
-              <w:t xml:space="preserve">: </w:t>
-            </w:r>
-            <w:proofErr w:type="gramStart"/>
-            <w:r>
-              <w:t xml:space="preserve">$14.397.191,10</w:t>
+              <w:t xml:space="preserve">$15.940.102,94</w:t>
             </w:r>
           </w:p>
         </w:tc>
@@ -1951,9 +2584,88 @@
             <w:r>
               <w:t xml:space="preserve">Monto en UMA: </w:t>
             </w:r>
-            <w:proofErr w:type="gramStart"/>
             <w:r>
-              <w:t xml:space="preserve">208.7</w:t>
+              <w:t xml:space="preserve">225.43</w:t>
+            </w:r>
+          </w:p>
+        </w:tc>
+      </w:tr>
+    </w:tbl>
+    <w:p>
+      <w:pPr>
+        <w:autoSpaceDE w:val="0"/>
+        <w:autoSpaceDN w:val="0"/>
+        <w:adjustRightInd w:val="0"/>
+        <w:jc w:val="both"/>
+      </w:pPr>
+      <w:r>
+        <w:t xml:space="preserve"/>
+      </w:r>
+    </w:p>
+    <w:p>
+      <w:pPr>
+        <w:autoSpaceDE w:val="0"/>
+        <w:autoSpaceDN w:val="0"/>
+        <w:adjustRightInd w:val="0"/>
+        <w:jc w:val="both"/>
+      </w:pPr>
+    </w:p>
+    <w:tbl>
+      <w:tblPr>
+        <w:tblStyle w:val="Tablaconcuadrcula"/>
+        <w:tblW w:w="0" w:type="auto"/>
+        <w:tblLayout w:type="fixed"/>
+        <w:tblLook w:val="04A0" w:firstRow="1" w:lastRow="0" w:firstColumn="1" w:lastColumn="0" w:noHBand="0" w:noVBand="1"/>
+      </w:tblPr>
+      <w:tblGrid>
+        <w:gridCol w:w="3256"/>
+        <w:gridCol w:w="3402"/>
+      </w:tblGrid>
+      <w:tr>
+        <w:trPr>
+          <w:trHeight w:val="507"/>
+        </w:trPr>
+        <w:tc>
+          <w:tcPr>
+            <w:tcW w:w="3256" w:type="dxa"/>
+          </w:tcPr>
+          <w:p>
+            <w:pPr>
+              <w:autoSpaceDE w:val="0"/>
+              <w:autoSpaceDN w:val="0"/>
+              <w:adjustRightInd w:val="0"/>
+              <w:jc w:val="both"/>
+            </w:pPr>
+            <w:r>
+              <w:t xml:space="preserve">Monto de </w:t>
+            </w:r>
+            <w:r>
+              <w:t xml:space="preserve">2da </w:t>
+            </w:r>
+            <w:r>
+              <w:t xml:space="preserve">Liquidacion: </w:t>
+            </w:r>
+            <w:r>
+              <w:t xml:space="preserve">$18.293.633,25</w:t>
+            </w:r>
+          </w:p>
+        </w:tc>
+        <w:tc>
+          <w:tcPr>
+            <w:tcW w:w="3402" w:type="dxa"/>
+          </w:tcPr>
+          <w:p>
+            <w:pPr>
+              <w:autoSpaceDE w:val="0"/>
+              <w:autoSpaceDN w:val="0"/>
+              <w:adjustRightInd w:val="0"/>
+              <w:jc w:val="both"/>
+            </w:pPr>
+            <w:r>
+              <w:t xml:space="preserve">Monto en UMA: </w:t>
+            </w:r>
+            <w:r>
+              <w:t xml:space="preserve">258.72</w:t>
             </w:r>
           </w:p>
         </w:tc>
@@ -2010,17 +2722,11 @@
             <w:r>
               <w:t xml:space="preserve">3ra </w:t>
             </w:r>
-            <w:proofErr w:type="spellStart"/>
             <w:r>
-              <w:t xml:space="preserve">Liquidacion</w:t>
+              <w:t xml:space="preserve">Liquidacion: </w:t>
             </w:r>
-            <w:proofErr w:type="spellEnd"/>
             <w:r>
-              <w:t xml:space="preserve">: </w:t>
-            </w:r>
-            <w:proofErr w:type="gramStart"/>
-            <w:r>
-              <w:t xml:space="preserve">$15.290.475,04</w:t>
+              <w:t xml:space="preserve">$18.287.172,48</w:t>
             </w:r>
           </w:p>
         </w:tc>
@@ -2038,9 +2744,8 @@
             <w:r>
               <w:t xml:space="preserve">Monto en UMA: </w:t>
             </w:r>
-            <w:proofErr w:type="gramStart"/>
             <w:r>
-              <w:t xml:space="preserve">221.65</w:t>
+              <w:t xml:space="preserve">258.63</w:t>
             </w:r>
           </w:p>
         </w:tc>
@@ -2097,17 +2802,11 @@
             <w:r>
               <w:t xml:space="preserve">4ta </w:t>
             </w:r>
-            <w:proofErr w:type="spellStart"/>
             <w:r>
-              <w:t xml:space="preserve">Liquidacion</w:t>
+              <w:t xml:space="preserve">Liquidacion: </w:t>
             </w:r>
-            <w:proofErr w:type="spellEnd"/>
             <w:r>
-              <w:t xml:space="preserve">: </w:t>
-            </w:r>
-            <w:proofErr w:type="gramStart"/>
-            <w:r>
-              <w:t xml:space="preserve">$15.290.475,04</w:t>
+              <w:t xml:space="preserve">$25.759.222,01</w:t>
             </w:r>
           </w:p>
         </w:tc>
@@ -2125,9 +2824,8 @@
             <w:r>
               <w:t xml:space="preserve">Monto en UMA: </w:t>
             </w:r>
-            <w:proofErr w:type="gramStart"/>
             <w:r>
-              <w:t xml:space="preserve">221.65</w:t>
+              <w:t xml:space="preserve">364.3</w:t>
             </w:r>
           </w:p>
         </w:tc>
@@ -2287,20 +2985,8 @@
         </w:rPr>
       </w:pPr>
       <w:r>
-        <w:t xml:space="preserve">Datos de la caja de </w:t>
-      </w:r>
-      <w:proofErr w:type="spellStart"/>
-      <w:proofErr w:type="gramStart"/>
-      <w:r>
-        <w:t>abogados:Av</w:t>
-      </w:r>
-      <w:proofErr w:type="spellEnd"/>
-      <w:r>
-        <w:t xml:space="preserve">.</w:t>
-      </w:r>
-      <w:proofErr w:type="gramEnd"/>
-      <w:r>
-        <w:t xml:space="preserve"> Sarmiento N º 302/308 de la ciudad de Salta,  domicilio electrónico como persona jurídica registrado bajo el CUIT 30518723487.</w:t>
+        <w:lastRenderedPageBreak/>
+        <w:t xml:space="preserve">Datos de la caja de abogados:Av. Sarmiento N º 302/308 de la ciudad de Salta,  domicilio electrónico como persona jurídica registrado bajo el CUIT 30518723487.</w:t>
       </w:r>
       <w:r>
         <w:t xml:space="preserve"> </w:t>
@@ -2359,15 +3045,11 @@
         <w:jc w:val="both"/>
       </w:pPr>
       <w:r>
-        <w:t>El 22 de febrero de 2024, la CSJN señaló que los problemas relativos a créditos de naturaleza alimentaria exigen una consideración cuidadosa en favor de los beneficiarios, quienes gozan de protección constitucional (Fallos: 323:1122, “</w:t>
-      </w:r>
-      <w:proofErr w:type="spellStart"/>
-      <w:r>
-        <w:t>Bianculli</w:t>
-      </w:r>
-      <w:proofErr w:type="spellEnd"/>
-      <w:r>
-        <w:t>”). Aunque en ese caso se trataba de una cuota alimentaria, el criterio aplica igualmente a las deudas previsionales, por su carácter alimentario.</w:t>
+        <w:t xml:space="preserve">El 22 de febrero de 2024, la CSJN señaló que los problemas relativos a créditos de naturaleza alimentaria exigen una consideración cuidadosa en favor de </w:t>
+      </w:r>
+      <w:r>
+        <w:lastRenderedPageBreak/>
+        <w:t>los beneficiarios, quienes gozan de protección constitucional (Fallos: 323:1122, “Bianculli”). Aunque en ese caso se trataba de una cuota alimentaria, el criterio aplica igualmente a las deudas previsionales, por su carácter alimentario.</w:t>
       </w:r>
     </w:p>
     <w:p>
@@ -2383,44 +3065,16 @@
         <w:rPr>
           <w:rStyle w:val="nfasis"/>
         </w:rPr>
-        <w:t xml:space="preserve">"Recurso de Queja </w:t>
-      </w:r>
-      <w:proofErr w:type="spellStart"/>
+        <w:t>"Recurso de Queja Nº 5 - G., S.M. y otro c/ K., M.E.A. s/ Alimentos”</w:t>
+      </w:r>
+      <w:r>
+        <w:t xml:space="preserve"> (CIV 083609/2017), la CSJN resolvió que no considerar la depreciación monetaria de una cuota alimentaria implica desconocer derechos fundamentales y vulnerar principios como la tutela judicial efectiva, celeridad y economía procesal. Este razonamiento también es aplicable a los jubilados, grupo vulnerable protegido por los principios de progresividad y no regresividad, como lo reconoció la CSJN en fallos como </w:t>
+      </w:r>
       <w:r>
         <w:rPr>
           <w:rStyle w:val="nfasis"/>
         </w:rPr>
-        <w:t>Nº</w:t>
-      </w:r>
-      <w:proofErr w:type="spellEnd"/>
-      <w:r>
-        <w:rPr>
-          <w:rStyle w:val="nfasis"/>
-        </w:rPr>
-        <w:t xml:space="preserve"> 5 - G., S.M. y otro c/ K., M.E.A. s/ Alimentos”</w:t>
-      </w:r>
-      <w:r>
-        <w:t xml:space="preserve"> (CIV 083609/2017), la CSJN resolvió que no considerar la depreciación monetaria de una cuota alimentaria implica desconocer derechos fundamentales y vulnerar principios como la tutela judicial efectiva, celeridad y economía procesal. Este razonamiento también es aplicable a los jubilados, grupo vulnerable protegido por los principios de progresividad y no regresividad, como lo reconoció la CSJN en fallos como </w:t>
-      </w:r>
-      <w:r>
-        <w:rPr>
-          <w:rStyle w:val="nfasis"/>
-        </w:rPr>
-        <w:t>"</w:t>
-      </w:r>
-      <w:proofErr w:type="spellStart"/>
-      <w:r>
-        <w:rPr>
-          <w:rStyle w:val="nfasis"/>
-        </w:rPr>
-        <w:t>Itzcovich</w:t>
-      </w:r>
-      <w:proofErr w:type="spellEnd"/>
-      <w:r>
-        <w:rPr>
-          <w:rStyle w:val="nfasis"/>
-        </w:rPr>
-        <w:t>" (328:566)</w:t>
+        <w:t>"Itzcovich" (328:566)</w:t>
       </w:r>
       <w:r>
         <w:t xml:space="preserve">, </w:t>
@@ -2491,11 +3145,7 @@
         <w:jc w:val="both"/>
       </w:pPr>
       <w:r>
-        <w:t xml:space="preserve">Por lo expuesto, solicito a V.S. que declare la inconstitucionalidad del artículo 7 de la Ley 23.928, por su afectación al derecho de propiedad, la integralidad del haber previsional, el desarrollo humano y una vejez digna, derechos protegidos por la Constitución Nacional. Asimismo, que se ordene la actualización de las sumas adeudadas hasta la fecha del efectivo pago, respetando la realidad macroeconómica y las garantías constitucionales de mi </w:t>
-      </w:r>
-      <w:proofErr w:type="gramStart"/>
-      <w:r>
-        <w:t>mandante</w:t>
+        <w:t>Por lo expuesto, solicito a V.S. que declare la inconstitucionalidad del artículo 7 de la Ley 23.928, por su afectación al derecho de propiedad, la integralidad del haber previsional, el desarrollo humano y una vejez digna, derechos protegidos por la Constitución Nacional. Asimismo, que se ordene la actualización de las sumas adeudadas hasta la fecha del efectivo pago, respetando la realidad macroeconómica y las garantías constitucionales de mi mandante</w:t>
       </w:r>
       <w:r>
         <w:rPr>
@@ -2617,15 +3267,7 @@
         <w:t xml:space="preserve"> </w:t>
       </w:r>
       <w:r>
-        <w:t xml:space="preserve">de mi mandante y el comportamiento moroso de </w:t>
-      </w:r>
-      <w:proofErr w:type="spellStart"/>
-      <w:r>
-        <w:t>Anses</w:t>
-      </w:r>
-      <w:proofErr w:type="spellEnd"/>
-      <w:r>
-        <w:t>, afecta</w:t>
+        <w:t>de mi mandante y el comportamiento moroso de Anses, afecta</w:t>
       </w:r>
       <w:r>
         <w:t xml:space="preserve"> el derecho de propiedad, la división de </w:t>

</xml_diff>

<commit_message>
se hicieron cambios varios
</commit_message>
<xml_diff>
--- a/datos/escritos_liquidacion/liquidacion_final.docx
+++ b/datos/escritos_liquidacion/liquidacion_final.docx
@@ -8,82 +8,22 @@
         <w:autoSpaceDN w:val="0"/>
         <w:adjustRightInd w:val="0"/>
         <w:jc w:val="both"/>
+      </w:pPr>
+      <w:r>
         <w:rPr>
           <w:b/>
           <w:bCs/>
           <w:u w:val="single"/>
         </w:rPr>
-      </w:pPr>
+        <w:t>ADJUNTO PLANILLA DE LIQUIDACION</w:t>
+      </w:r>
       <w:r>
         <w:rPr>
           <w:b/>
           <w:bCs/>
           <w:u w:val="single"/>
         </w:rPr>
-        <w:t>ADJUNTO PLANILLA DE LIQUIDACION</w:t>
-      </w:r>
-      <w:r>
-        <w:rPr>
-          <w:b/>
-          <w:bCs/>
-          <w:u w:val="single"/>
-        </w:rPr>
         <w:t xml:space="preserve"> </w:t>
-      </w:r>
-    </w:p>
-    <w:p>
-      <w:pPr>
-        <w:autoSpaceDE w:val="0"/>
-        <w:autoSpaceDN w:val="0"/>
-        <w:adjustRightInd w:val="0"/>
-        <w:jc w:val="both"/>
-        <w:rPr>
-          <w:b/>
-          <w:bCs/>
-          <w:u w:val="single"/>
-        </w:rPr>
-      </w:pPr>
-    </w:p>
-    <w:p>
-      <w:pPr>
-        <w:autoSpaceDE w:val="0"/>
-        <w:autoSpaceDN w:val="0"/>
-        <w:adjustRightInd w:val="0"/>
-        <w:jc w:val="both"/>
-      </w:pPr>
-      <w:r>
-        <w:drawing>
-          <wp:inline xmlns:a="http://schemas.openxmlformats.org/drawingml/2006/main" xmlns:pic="http://schemas.openxmlformats.org/drawingml/2006/picture">
-            <wp:extent cx="4572000" cy="3232281"/>
-            <wp:docPr id="3" name="Picture 3"/>
-            <wp:cNvGraphicFramePr>
-              <a:graphicFrameLocks noChangeAspect="1"/>
-            </wp:cNvGraphicFramePr>
-            <a:graphic>
-              <a:graphicData uri="http://schemas.openxmlformats.org/drawingml/2006/picture">
-                <pic:pic>
-                  <pic:nvPicPr>
-                    <pic:cNvPr id="0" name="temp_liquidacion.png"/>
-                    <pic:cNvPicPr/>
-                  </pic:nvPicPr>
-                  <pic:blipFill>
-                    <a:blip r:embed="rId29"/>
-                    <a:stretch>
-                      <a:fillRect/>
-                    </a:stretch>
-                  </pic:blipFill>
-                  <pic:spPr>
-                    <a:xfrm>
-                      <a:off x="0" y="0"/>
-                      <a:ext cx="4572000" cy="3232281"/>
-                    </a:xfrm>
-                    <a:prstGeom prst="rect"/>
-                  </pic:spPr>
-                </pic:pic>
-              </a:graphicData>
-            </a:graphic>
-          </wp:inline>
-        </w:drawing>
       </w:r>
     </w:p>
     <w:p>
@@ -314,7 +254,11 @@
         <w:jc w:val="both"/>
       </w:pPr>
       <w:r>
-        <w:t>Intímese a la demandada a proceder al reajuste del haber, bajo apercibimiento de aplicarse las sanciones conminatorias previstas en el artículo 37 del Código Procesal Civil y Comercial de la Nación</w:t>
+        <w:t xml:space="preserve">Intímese a la demandada a proceder al reajuste del haber, bajo apercibimiento de aplicarse las sanciones conminatorias previstas en el artículo 37 del Código Procesal Civil y Comercial de la </w:t>
+      </w:r>
+      <w:proofErr w:type="gramStart"/>
+      <w:r>
+        <w:t>Nación</w:t>
       </w:r>
       <w:r>
         <w:t>.</w:t>
@@ -351,7 +295,11 @@
         <w:jc w:val="both"/>
       </w:pPr>
       <w:r>
-        <w:t>Solicito se actualice la liquidación a la fecha de su aprobación, conforme a la tasa fijada en la sentencia (tasa pasiva comunicada 14290 del Banco Central de la República Argentina), teniendo en cuenta el período inflacionario transcurrido mientras se tramitaba el proceso y la demora ocasionada por el incumplimiento sistemático de la ANSES en cumplir integralmente con la manda judicial.</w:t>
+        <w:t xml:space="preserve">Solicito se actualice la liquidación a la fecha de su aprobación, conforme a la tasa fijada en la sentencia (tasa pasiva comunicada 14290 del Banco Central de la República Argentina), teniendo en cuenta el período inflacionario transcurrido mientras se tramitaba el proceso y la demora ocasionada por el incumplimiento sistemático de la ANSES en cumplir integralmente con la manda </w:t>
+      </w:r>
+      <w:proofErr w:type="gramStart"/>
+      <w:r>
+        <w:t>judicial.</w:t>
       </w:r>
       <w:r>
         <w:t xml:space="preserve"/>
@@ -369,17 +317,77 @@
         <w:jc w:val="both"/>
       </w:pPr>
       <w:r>
+        <w:t xml:space="preserve">Dejo planteada la inconstitucionalidad de la </w:t>
+      </w:r>
+      <w:commentRangeStart w:id="1"/>
+      <w:r>
+        <w:t xml:space="preserve"> ley 27.609 , ley 27.541 , ley 27.426 </w:t>
+      </w:r>
+      <w:r>
+        <w:t xml:space="preserve">  Decreto </w:t>
+      </w:r>
+      <w:r>
+        <w:rPr>
+          <w:color w:val="000000"/>
+        </w:rPr>
+        <w:t xml:space="preserve">274/2024 </w:t>
+      </w:r>
+      <w:r>
+        <w:t xml:space="preserve">.</w:t>
+      </w:r>
+      <w:commentRangeEnd w:id="1"/>
+      <w:r>
+        <w:rPr>
+          <w:rStyle w:val="Refdecomentario"/>
+        </w:rPr>
+        <w:commentReference w:id="1"/>
+      </w:r>
+    </w:p>
+    <w:p>
+      <w:pPr>
+        <w:numPr>
+          <w:ilvl w:val="0"/>
+          <w:numId w:val="18"/>
+        </w:numPr>
+        <w:autoSpaceDE w:val="0"/>
+        <w:autoSpaceDN w:val="0"/>
+        <w:adjustRightInd w:val="0"/>
+        <w:jc w:val="both"/>
+      </w:pPr>
+      <w:r>
         <w:rPr>
           <w:b/>
           <w:bCs/>
         </w:rPr>
-        <w:t xml:space="preserve">Solicito que se regulen los honorarios profesionales correspondientes a esta </w:t>
-      </w:r>
+        <w:t xml:space="preserve">Solicito que se regulen los honorarios profesionales correspondientes </w:t>
+      </w:r>
+      <w:commentRangeStart w:id="2"/>
       <w:r>
         <w:rPr>
           <w:b/>
           <w:bCs/>
         </w:rPr>
+        <w:t>a</w:t>
+      </w:r>
+      <w:commentRangeEnd w:id="2"/>
+      <w:r>
+        <w:rPr>
+          <w:rStyle w:val="Refdecomentario"/>
+        </w:rPr>
+        <w:commentReference w:id="2"/>
+      </w:r>
+      <w:r>
+        <w:rPr>
+          <w:b/>
+          <w:bCs/>
+        </w:rPr>
+        <w:t xml:space="preserve"> esta </w:t>
+      </w:r>
+      <w:r>
+        <w:rPr>
+          <w:b/>
+          <w:bCs/>
+        </w:rPr>
         <w:t xml:space="preserve">incidencia previa, necesaria para la </w:t>
       </w:r>
       <w:r>
@@ -390,11 +398,35 @@
         <w:t>ejecución</w:t>
       </w:r>
       <w:r>
-        <w:t xml:space="preserve">, conforme al artículo 52 de la Ley 27.423, que establece la obligatoriedad de regular los honorarios al dictarse sentencia. Asimismo, se debe respetar el honorario mínimo previsto en el artículo 16, último párrafo, de la ley, que es de orden </w:t>
+        <w:t xml:space="preserve">, conforme al artículo 52 de la Ley 27.423, que establece la obligatoriedad de regular los honorarios al dictarse sentencia. </w:t>
+      </w:r>
+      <w:r>
+        <w:t xml:space="preserve">Solicito </w:t>
+      </w:r>
+      <w:proofErr w:type="gramStart"/>
+      <w:r>
+        <w:t xml:space="preserve">se </w:t>
+      </w:r>
+      <w:r>
+        <w:t xml:space="preserve"> respet</w:t>
+      </w:r>
+      <w:r>
+        <w:t>e</w:t>
+      </w:r>
+      <w:proofErr w:type="gramEnd"/>
+      <w:r>
+        <w:t xml:space="preserve"> </w:t>
+      </w:r>
+      <w:r>
+        <w:t xml:space="preserve">el honorario mínimo previsto en el artículo 16, último párrafo, de la ley, que es de orden público. La regulación deberá expresarse en moneda de curso legal y en Unidades </w:t>
       </w:r>
       <w:r>
         <w:lastRenderedPageBreak/>
-        <w:t>público. La regulación deberá expresarse en moneda de curso legal y en Unidades de Medida Arancelaria (UMA), según el artículo 51, siendo el pago definitivo al abonarse el equivalente en UMA vigente. Solicito que se consideren los intereses, frutos y accesorios como parte de la base regulatoria</w:t>
+        <w:t xml:space="preserve">de Medida Arancelaria (UMA), según el artículo 51, siendo el pago definitivo al abonarse el equivalente en UMA vigente. Solicito que se consideren los intereses, frutos y accesorios como parte de la base </w:t>
+      </w:r>
+      <w:proofErr w:type="gramStart"/>
+      <w:r>
+        <w:t>regulatoria</w:t>
       </w:r>
       <w:r>
         <w:t>.</w:t>
@@ -477,7 +509,7 @@
         <w:t xml:space="preserve"> </w:t>
       </w:r>
       <w:r>
-        <w:t xml:space="preserve">25/07/2003</w:t>
+        <w:t xml:space="preserve">11/06/2025</w:t>
       </w:r>
       <w:r>
         <w:t xml:space="preserve"/>
@@ -602,7 +634,7 @@
           <w:b/>
           <w:bCs/>
         </w:rPr>
-        <w:t xml:space="preserve">25/05/2025 </w:t>
+        <w:t xml:space="preserve">05/06/2025 </w:t>
       </w:r>
       <w:r>
         <w:rPr>
@@ -616,7 +648,7 @@
           <w:b/>
           <w:bCs/>
         </w:rPr>
-        <w:t xml:space="preserve">25/05/2025</w:t>
+        <w:t xml:space="preserve">05/06/2025</w:t>
       </w:r>
       <w:r>
         <w:rPr>
@@ -660,6 +692,7 @@
         </w:rPr>
         <w:t xml:space="preserve">Percibido: </w:t>
       </w:r>
+      <w:proofErr w:type="gramStart"/>
       <w:r>
         <w:t xml:space="preserve">Se parte de un Haber Percibido de $3.809,71 del 25/01/2011 que el 01/05/2017 fué reajustado a $32.185,34</w:t>
       </w:r>
@@ -694,11 +727,12 @@
       <w:r>
         <w:t xml:space="preserve"> </w:t>
       </w:r>
-      <w:r>
-        <w:rPr>
-          <w:lang w:val="es-AR"/>
-        </w:rPr>
-        <w:t xml:space="preserve">El Primer Haber Reclamado es de $1.136,12 del 01/12/2001 </w:t>
+      <w:proofErr w:type="gramStart"/>
+      <w:r>
+        <w:rPr>
+          <w:lang w:val="es-AR"/>
+        </w:rPr>
+        <w:t xml:space="preserve">El Primer Haber Reclamado es de $6.184,76 del 25/01/2011 </w:t>
       </w:r>
     </w:p>
     <w:p>
@@ -780,7 +814,7 @@
         <w:t xml:space="preserve">Asignación complementaria: </w:t>
       </w:r>
       <w:r>
-        <w:t>No</w:t>
+        <w:t xml:space="preserve">No</w:t>
       </w:r>
       <w:r>
         <w:rPr>
@@ -1048,8 +1082,9 @@
       <w:r>
         <w:t xml:space="preserve">se calcularon hasta el </w:t>
       </w:r>
-      <w:r>
-        <w:t xml:space="preserve">25/05/2025 </w:t>
+      <w:proofErr w:type="gramStart"/>
+      <w:r>
+        <w:t xml:space="preserve">02/06/2025 </w:t>
       </w:r>
       <w:r>
         <w:t>aplicando para ello la Tasa</w:t>
@@ -1128,7 +1163,7 @@
         <w:t xml:space="preserve">Haber de Alta Reclamado</w:t>
       </w:r>
       <w:r>
-        <w:t xml:space="preserve"> al 25/05/2025</w:t>
+        <w:t xml:space="preserve"> al 05/06/2025</w:t>
       </w:r>
       <w:r>
         <w:rPr>
@@ -1167,7 +1202,7 @@
         <w:t xml:space="preserve">Retroactivo</w:t>
       </w:r>
       <w:r>
-        <w:t xml:space="preserve"> exigible al 25/05/2025 determinado por el periodo 25/05/2025</w:t>
+        <w:t xml:space="preserve"> exigible al 02/06/2025 determinado por el periodo 05/06/2025</w:t>
       </w:r>
       <w:r>
         <w:rPr>
@@ -1177,7 +1212,7 @@
         <w:t xml:space="preserve"> </w:t>
       </w:r>
       <w:r>
-        <w:t xml:space="preserve">al 25/05/2025 en concepto de Capital resulta en $45454 concepto de Intereses a $ 1973179.65.</w:t>
+        <w:t xml:space="preserve">al 05/06/2025 en concepto de Capital resulta en $8.152.230,44 concepto de Intereses a $ 14.137.477,60.</w:t>
       </w:r>
     </w:p>
     <w:p>
@@ -1288,8 +1323,9 @@
         </w:rPr>
         <w:t xml:space="preserve">Movilidad: </w:t>
       </w:r>
-      <w:r>
-        <w:t xml:space="preserve">Aumentos Generales de la ANSeS por movilidad hasta el 31/12/2017 y desde ahi Aumento de Marzo 2018 Ley 26417 14% hasta el 30/06/2018 y desde ahi Aumentos Generales de la ANSeS por movilidad hasta el 31/12/2019 y desde ahi Aumentos fallo Marquez, Raimundo por Ley 27551 hasta el 31/12/2020 y desde ahi fallo Palavecino, Jose hasta el 30/06/2024 y desde ahi Ley 27551 (50 % IPC y 50% RIPTE Trimestral retrasado 3 meses) .</w:t>
+      <w:proofErr w:type="gramStart"/>
+      <w:r>
+        <w:t xml:space="preserve">Salarios Nivel General INDEC hasta el 31/12/2006 y desde ahí Aumentos Generales de la ANSeS por movilidad hasta el 31/12/2017 y desde ahí Aumento de Marzo 2018 Ley 26417 14,6% hasta el 30/06/2018 y desde ahí Aumentos Generales de la ANSeS por movilidad hasta el 31/12/2019 y desde ahí Aumentos fallo Marquez, Raimundo por Ley 27551 hasta el 31/12/2020 y desde ahí Aumentos Generales de la ANSeS por movilidad</w:t>
       </w:r>
     </w:p>
     <w:p>
@@ -1312,7 +1348,7 @@
         <w:t xml:space="preserve">Haber de Alta Reclamado</w:t>
       </w:r>
       <w:r>
-        <w:t xml:space="preserve"> al 25/05/2025</w:t>
+        <w:t xml:space="preserve"> al 05/06/2025</w:t>
       </w:r>
       <w:r>
         <w:rPr>
@@ -1322,7 +1358,11 @@
         <w:t xml:space="preserve"> </w:t>
       </w:r>
       <w:r>
-        <w:t xml:space="preserve">asciende a $1.023.352,70.</w:t>
+        <w:t xml:space="preserve">asciende a </w:t>
+      </w:r>
+      <w:proofErr w:type="gramStart"/>
+      <w:r>
+        <w:t xml:space="preserve">$1.023.352,70.</w:t>
       </w:r>
       <w:r>
         <w:t xml:space="preserve"> </w:t>
@@ -1351,7 +1391,7 @@
         <w:t xml:space="preserve">Retroactivo</w:t>
       </w:r>
       <w:r>
-        <w:t xml:space="preserve"> exigible al 25/05/2025 determinado por el periodo 25/05/2025</w:t>
+        <w:t xml:space="preserve"> exigible al 02/06/2025 determinado por el periodo 05/06/2025</w:t>
       </w:r>
       <w:r>
         <w:rPr>
@@ -1361,7 +1401,15 @@
         <w:t xml:space="preserve"> </w:t>
       </w:r>
       <w:r>
-        <w:t xml:space="preserve">al 25/05/2025 en concepto de Capital resulta en $5.629.860,39 concepto de Intereses a $ 16.271.286,96.</w:t>
+        <w:t xml:space="preserve">al 05/06/2025 en concepto de Capital resulta en $</w:t>
+      </w:r>
+      <w:proofErr w:type="gramStart"/>
+      <w:r>
+        <w:t xml:space="preserve">221.024,59 concepto de Intereses a $ </w:t>
+      </w:r>
+      <w:proofErr w:type="gramStart"/>
+      <w:r>
+        <w:t xml:space="preserve">19.708.114,04.</w:t>
       </w:r>
     </w:p>
     <w:p>
@@ -1411,6 +1459,7 @@
       <w:r>
         <w:t xml:space="preserve"> </w:t>
       </w:r>
+      <w:proofErr w:type="gramStart"/>
       <w:r>
         <w:rPr>
           <w:b/>
@@ -1582,6 +1631,7 @@
       <w:r>
         <w:t xml:space="preserve">: se aplica </w:t>
       </w:r>
+      <w:proofErr w:type="gramStart"/>
       <w:r>
         <w:t xml:space="preserve">Salarios Nivel General INDEC hasta el 31/12/2006 y desde ahí Aumentos Generales de la ANSeS por movilidad hasta el 31/12/2017 y desde ahí Aumento de Marzo 2018 Ley 26417 14,6% hasta el 30/06/2018 y desde ahí Aumentos Generales de la ANSeS por movilidad hasta el 31/12/2019 y desde ahí Aumentos fallo Marquez, Raimundo por Ley 27551 hasta el 31/12/2020 y desde ahí Ley 27551 (50 % IPC y 50% RIPTE Trimestral retrasado 3 meses) hasta el 31/03/2024 y desde ahí Aumentos Generales de la ANSeS por movilidad</w:t>
       </w:r>
@@ -1612,7 +1662,7 @@
         <w:t xml:space="preserve"> exigible al </w:t>
       </w:r>
       <w:r>
-        <w:t xml:space="preserve">25/05/2025</w:t>
+        <w:t xml:space="preserve">02/06/2025</w:t>
       </w:r>
       <w:r>
         <w:t xml:space="preserve"> </w:t>
@@ -1630,7 +1680,7 @@
         <w:t xml:space="preserve"> </w:t>
       </w:r>
       <w:r>
-        <w:t xml:space="preserve">25/05/2025</w:t>
+        <w:t xml:space="preserve">05/06/2025</w:t>
       </w:r>
       <w:r>
         <w:t xml:space="preserve"> </w:t>
@@ -1639,7 +1689,7 @@
         <w:t xml:space="preserve">al </w:t>
       </w:r>
       <w:r>
-        <w:t xml:space="preserve">25/05/2025</w:t>
+        <w:t xml:space="preserve">05/06/2025</w:t>
       </w:r>
       <w:r>
         <w:t xml:space="preserve"> en concepto de Capital resulta en $</w:t>
@@ -1699,8 +1749,8 @@
         <w:tblLook w:val="04A0" w:firstRow="1" w:lastRow="0" w:firstColumn="1" w:lastColumn="0" w:noHBand="0" w:noVBand="1"/>
       </w:tblPr>
       <w:tblGrid>
-        <w:gridCol w:w="1931"/>
-        <w:gridCol w:w="4796"/>
+        <w:gridCol w:w="1540"/>
+        <w:gridCol w:w="5187"/>
       </w:tblGrid>
       <w:tr>
         <w:trPr>
@@ -1736,7 +1786,7 @@
               <w:jc w:val="both"/>
             </w:pPr>
             <w:r>
-              <w:t xml:space="preserve">$1.507.421,48</w:t>
+              <w:t xml:space="preserve">$270.024,59</w:t>
             </w:r>
           </w:p>
         </w:tc>
@@ -1757,8 +1807,16 @@
               <w:adjustRightInd w:val="0"/>
               <w:jc w:val="both"/>
             </w:pPr>
+            <w:commentRangeStart w:id="5"/>
             <w:r>
               <w:t>Haber con 27609</w:t>
+            </w:r>
+            <w:commentRangeEnd w:id="5"/>
+            <w:r>
+              <w:rPr>
+                <w:rStyle w:val="Refdecomentario"/>
+              </w:rPr>
+              <w:commentReference w:id="5"/>
             </w:r>
           </w:p>
         </w:tc>
@@ -1814,7 +1872,7 @@
               <w:jc w:val="both"/>
             </w:pPr>
             <w:r>
-              <w:t xml:space="preserve">$23.619,21</w:t>
+              <w:t xml:space="preserve">-$1.213.777,68</w:t>
             </w:r>
           </w:p>
         </w:tc>
@@ -1853,11 +1911,12 @@
               <w:jc w:val="both"/>
             </w:pPr>
             <w:r>
-              <w:t xml:space="preserve">1.57</w:t>
+              <w:t xml:space="preserve">-449.51</w:t>
             </w:r>
             <w:r>
               <w:t>%</w:t>
             </w:r>
+            <w:proofErr w:type="gramEnd"/>
           </w:p>
         </w:tc>
       </w:tr>
@@ -1881,7 +1940,7 @@
         <w:drawing>
           <wp:inline xmlns:a="http://schemas.openxmlformats.org/drawingml/2006/main" xmlns:pic="http://schemas.openxmlformats.org/drawingml/2006/picture">
             <wp:extent cx="4572000" cy="3429000"/>
-            <wp:docPr id="1" name="Picture 1"/>
+            <wp:docPr id="1002" name="Picture 1002"/>
             <wp:cNvGraphicFramePr>
               <a:graphicFrameLocks noChangeAspect="1"/>
             </wp:cNvGraphicFramePr>
@@ -1889,11 +1948,11 @@
               <a:graphicData uri="http://schemas.openxmlformats.org/drawingml/2006/picture">
                 <pic:pic>
                   <pic:nvPicPr>
-                    <pic:cNvPr id="0" name="tmpd2yzjz46.png"/>
+                    <pic:cNvPr id="0" name="tmpfqgjdgu0.png"/>
                     <pic:cNvPicPr/>
                   </pic:nvPicPr>
                   <pic:blipFill>
-                    <a:blip r:embed="rId27"/>
+                    <a:blip r:embed="rId26"/>
                     <a:stretch>
                       <a:fillRect/>
                     </a:stretch>
@@ -1946,7 +2005,11 @@
         <w:t>Movilidad</w:t>
       </w:r>
       <w:r>
-        <w:t xml:space="preserve">: se aplica Movilidad LIQUIDACION DOS IPC</w:t>
+        <w:t xml:space="preserve">: se aplica </w:t>
+      </w:r>
+      <w:proofErr w:type="gramStart"/>
+      <w:r>
+        <w:t xml:space="preserve">Aumentos Generales de la ANSeS por movilidad hasta el 31/12/2017 y desde ahí Aumento de Marzo 2018 Ley 26417 14,6% hasta el 30/06/2018 y desde ahí Aumentos Generales de la ANSeS por movilidad hasta el 31/12/2019 y desde ahí Aumentos fallo Marquez, Raimundo por Ley 27551 hasta el 31/12/2020 y desde ahí Ley 27551 (50 % IPC y 50% RIPTE Trimestral retrasado 3 meses) hasta el 31/03/2024 y desde ahí Aumentos Generales de la ANSeS por movilidad</w:t>
       </w:r>
     </w:p>
     <w:p>
@@ -1975,7 +2038,7 @@
         <w:t xml:space="preserve"> exigible al </w:t>
       </w:r>
       <w:r>
-        <w:t xml:space="preserve">25/05/2025 </w:t>
+        <w:t xml:space="preserve">02/06/2025 </w:t>
       </w:r>
       <w:r>
         <w:t xml:space="preserve">determinado </w:t>
@@ -1990,7 +2053,7 @@
         <w:t xml:space="preserve"> </w:t>
       </w:r>
       <w:r>
-        <w:t xml:space="preserve">25/05/2025</w:t>
+        <w:t xml:space="preserve">05/06/2025</w:t>
       </w:r>
       <w:r>
         <w:t xml:space="preserve"> </w:t>
@@ -1999,19 +2062,35 @@
         <w:t xml:space="preserve">al </w:t>
       </w:r>
       <w:r>
-        <w:t xml:space="preserve">25/05/2025</w:t>
+        <w:t xml:space="preserve">05/06/2025</w:t>
       </w:r>
       <w:r>
         <w:t xml:space="preserve"> en concepto de Capital resulta en $</w:t>
       </w:r>
       <w:r>
-        <w:t xml:space="preserve"> 4.338.373,30 </w:t>
-      </w:r>
-      <w:r>
-        <w:t xml:space="preserve">concepto de Intereses a $</w:t>
-      </w:r>
-      <w:r>
-        <w:t xml:space="preserve"> 4.370.626,91 totalizando una deuda dotal de $$25.759.222,01.</w:t>
+        <w:t xml:space="preserve"> </w:t>
+      </w:r>
+      <w:proofErr w:type="gramStart"/>
+      <w:r>
+        <w:t xml:space="preserve">15.061.814,16 </w:t>
+      </w:r>
+      <w:r>
+        <w:t xml:space="preserve">concepto de </w:t>
+      </w:r>
+      <w:r>
+        <w:lastRenderedPageBreak/>
+        <w:t>Intereses a $</w:t>
+      </w:r>
+      <w:r>
+        <w:t xml:space="preserve"> </w:t>
+      </w:r>
+      <w:proofErr w:type="gramStart"/>
+      <w:r>
+        <w:t xml:space="preserve">221.024,59 totalizando una deuda dotal de $</w:t>
+      </w:r>
+      <w:proofErr w:type="gramStart"/>
+      <w:r>
+        <w:t xml:space="preserve">$35.789.446,16.</w:t>
       </w:r>
       <w:r>
         <w:t xml:space="preserve"> </w:t>
@@ -2061,7 +2140,6 @@
               <w:jc w:val="both"/>
             </w:pPr>
             <w:r>
-              <w:lastRenderedPageBreak/>
               <w:t>Haber con IPC</w:t>
             </w:r>
           </w:p>
@@ -2117,6 +2195,7 @@
               <w:adjustRightInd w:val="0"/>
               <w:jc w:val="both"/>
             </w:pPr>
+            <w:proofErr w:type="gramStart"/>
             <w:r>
               <w:t xml:space="preserve">$1.023.352,70</w:t>
             </w:r>
@@ -2156,6 +2235,7 @@
               <w:adjustRightInd w:val="0"/>
               <w:jc w:val="both"/>
             </w:pPr>
+            <w:proofErr w:type="gramStart"/>
             <w:r>
               <w:t xml:space="preserve">$755.139,73</w:t>
             </w:r>
@@ -2195,9 +2275,11 @@
               <w:adjustRightInd w:val="0"/>
               <w:jc w:val="both"/>
             </w:pPr>
+            <w:proofErr w:type="gramStart"/>
             <w:r>
               <w:t xml:space="preserve">42.46%</w:t>
             </w:r>
+            <w:proofErr w:type="gramEnd"/>
           </w:p>
         </w:tc>
       </w:tr>
@@ -2227,7 +2309,7 @@
         <w:drawing>
           <wp:inline xmlns:a="http://schemas.openxmlformats.org/drawingml/2006/main" xmlns:pic="http://schemas.openxmlformats.org/drawingml/2006/picture">
             <wp:extent cx="4572000" cy="3429000"/>
-            <wp:docPr id="2" name="Picture 2"/>
+            <wp:docPr id="1003" name="Picture 1003"/>
             <wp:cNvGraphicFramePr>
               <a:graphicFrameLocks noChangeAspect="1"/>
             </wp:cNvGraphicFramePr>
@@ -2235,11 +2317,11 @@
               <a:graphicData uri="http://schemas.openxmlformats.org/drawingml/2006/picture">
                 <pic:pic>
                   <pic:nvPicPr>
-                    <pic:cNvPr id="0" name="tmpz6v_fs_e.png"/>
+                    <pic:cNvPr id="0" name="tmp1d36c_7a.png"/>
                     <pic:cNvPicPr/>
                   </pic:nvPicPr>
                   <pic:blipFill>
-                    <a:blip r:embed="rId28"/>
+                    <a:blip r:embed="rId27"/>
                     <a:stretch>
                       <a:fillRect/>
                     </a:stretch>
@@ -2320,7 +2402,7 @@
         <w:rPr>
           <w:color w:val="000000"/>
         </w:rPr>
-        <w:t xml:space="preserve">btenemos diferencias de 1.57</w:t>
+        <w:t xml:space="preserve">btenemos diferencias de -449.51</w:t>
       </w:r>
       <w:r>
         <w:rPr>
@@ -2328,15 +2410,18 @@
         </w:rPr>
         <w:t xml:space="preserve">%</w:t>
       </w:r>
+      <w:proofErr w:type="gramEnd"/>
       <w:r>
         <w:rPr>
           <w:color w:val="000000"/>
         </w:rPr>
         <w:t xml:space="preserve"> y </w:t>
       </w:r>
+      <w:proofErr w:type="gramStart"/>
       <w:r>
         <w:t xml:space="preserve">42.46%</w:t>
       </w:r>
+      <w:proofErr w:type="gramEnd"/>
       <w:r>
         <w:rPr>
           <w:color w:val="000000"/>
@@ -2365,35 +2450,1613 @@
         <w:rPr>
           <w:color w:val="000000"/>
         </w:rPr>
-        <w:t xml:space="preserve">   </w:t>
-      </w:r>
-      <w:r>
         <w:t xml:space="preserve"/>
       </w:r>
-      <w:r>
-        <w:rPr>
-          <w:bCs/>
+    </w:p>
+    <w:p>
+      <w:pPr>
+        <w:autoSpaceDE w:val="0"/>
+        <w:autoSpaceDN w:val="0"/>
+        <w:adjustRightInd w:val="0"/>
+        <w:ind w:left="1146"/>
+        <w:jc w:val="both"/>
+        <w:rPr>
+          <w:b/>
+          <w:bCs/>
+        </w:rPr>
+      </w:pPr>
+    </w:p>
+    <w:p>
+      <w:pPr>
+        <w:numPr>
+          <w:ilvl w:val="0"/>
+          <w:numId w:val="16"/>
+        </w:numPr>
+        <w:autoSpaceDE w:val="0"/>
+        <w:autoSpaceDN w:val="0"/>
+        <w:adjustRightInd w:val="0"/>
+        <w:ind w:left="1146"/>
+        <w:jc w:val="both"/>
+        <w:rPr>
+          <w:b/>
+          <w:bCs/>
+        </w:rPr>
+      </w:pPr>
+      <w:r>
+        <w:rPr>
+          <w:b/>
+          <w:bCs/>
+        </w:rPr>
+        <w:t xml:space="preserve">DE LA INCONSTITUCIONALIDAD DE LA </w:t>
+      </w:r>
+      <w:r>
+        <w:rPr>
+          <w:b/>
+          <w:bCs/>
+        </w:rPr>
+        <w:t>L</w:t>
+      </w:r>
+      <w:r>
+        <w:rPr>
+          <w:b/>
+          <w:bCs/>
+        </w:rPr>
+        <w:t>EY 27.609</w:t>
+      </w:r>
+    </w:p>
+    <w:p>
+      <w:pPr>
+        <w:autoSpaceDE w:val="0"/>
+        <w:autoSpaceDN w:val="0"/>
+        <w:adjustRightInd w:val="0"/>
+        <w:ind w:left="1146"/>
+        <w:jc w:val="both"/>
+        <w:rPr>
+          <w:b/>
+          <w:bCs/>
+        </w:rPr>
+      </w:pPr>
+    </w:p>
+    <w:p>
+      <w:pPr>
+        <w:autoSpaceDE w:val="0"/>
+        <w:autoSpaceDN w:val="0"/>
+        <w:adjustRightInd w:val="0"/>
+        <w:ind w:firstLine="851"/>
+        <w:jc w:val="both"/>
+        <w:rPr>
+          <w:rFonts w:eastAsia="Calibri"/>
+          <w:lang w:val="es-AR"/>
+        </w:rPr>
+      </w:pPr>
+      <w:r>
+        <w:rPr>
+          <w:rFonts w:eastAsia="Calibri"/>
+          <w:lang w:val="es-AR"/>
+        </w:rPr>
+        <w:t xml:space="preserve">Sostengo </w:t>
+      </w:r>
+      <w:r>
+        <w:rPr>
+          <w:rFonts w:eastAsia="Calibri"/>
+          <w:lang w:val="es-AR"/>
+        </w:rPr>
+        <w:t>(agrega párrafo interlineado poner a todo simple</w:t>
+      </w:r>
+      <w:r>
+        <w:rPr>
+          <w:rFonts w:eastAsia="Calibri"/>
+          <w:lang w:val="es-AR"/>
         </w:rPr>
         <w:t xml:space="preserve"> </w:t>
       </w:r>
       <w:r>
+        <w:rPr>
+          <w:rFonts w:eastAsia="Calibri"/>
+          <w:lang w:val="es-AR"/>
+        </w:rPr>
+        <w:t>(</w:t>
+      </w:r>
+      <w:r>
+        <w:rPr>
+          <w:rFonts w:eastAsia="Calibri"/>
+          <w:lang w:val="es-AR"/>
+        </w:rPr>
+        <w:t xml:space="preserve">La Ley 27.609 ha demostrado ser insuficiente para mantener el poder adquisitivo del haber de mi mandante a lo largo del tiempo, afectando derechos y garantías consagrados en la Constitución Nacional, como la garantía de integralidad (art. 14 bis), el derecho de propiedad (art. 17), el derecho al desarrollo humano (art. 75, inc. 22) y los derechos derivados de los tratados internacionales (art. 75, inc. 23). </w:t>
+      </w:r>
+      <w:proofErr w:type="gramStart"/>
+      <w:r>
+        <w:rPr>
+          <w:rFonts w:eastAsia="Calibri"/>
+          <w:lang w:val="es-AR"/>
+        </w:rPr>
+        <w:t>Por</w:t>
+      </w:r>
+      <w:proofErr w:type="gramEnd"/>
+      <w:r>
+        <w:rPr>
+          <w:rFonts w:eastAsia="Calibri"/>
+          <w:lang w:val="es-AR"/>
+        </w:rPr>
+        <w:t xml:space="preserve"> sobre todo, vulnera el derecho a la vida y a una vejez digna.</w:t>
+      </w:r>
+    </w:p>
+    <w:p>
+      <w:pPr>
+        <w:autoSpaceDE w:val="0"/>
+        <w:autoSpaceDN w:val="0"/>
+        <w:adjustRightInd w:val="0"/>
+        <w:ind w:firstLine="851"/>
+        <w:jc w:val="both"/>
+        <w:rPr>
+          <w:rFonts w:eastAsia="Calibri"/>
+          <w:lang w:eastAsia="es-MX"/>
+        </w:rPr>
+      </w:pPr>
+      <w:r>
+        <w:rPr>
+          <w:rFonts w:eastAsia="Calibri"/>
+          <w:lang w:val="es-AR"/>
+        </w:rPr>
+        <w:t>Teniendo en cuenta las circunstancias jurídicas ocurridas desde 2020 hasta la fecha —esto es, la suspensión de la Ley de Movilidad Jubilatoria por la Ley 27</w:t>
+      </w:r>
+      <w:r>
+        <w:rPr>
+          <w:rFonts w:eastAsia="Calibri"/>
+          <w:highlight w:val="cyan"/>
+          <w:lang w:val="es-AR"/>
+        </w:rPr>
+        <w:t>.541, la derogación de la Ley 27.426, la sanción de la Ley 27.609 y su posterior derogación, y la pauta de movilidad dictada por el Decreto 274/24—, resulta claro que los haberes de los jubilados han sufrido un daño tangible</w:t>
+      </w:r>
+      <w:r>
+        <w:rPr>
+          <w:rFonts w:eastAsia="Calibri"/>
+          <w:highlight w:val="cyan"/>
+          <w:lang w:val="es-AR"/>
+        </w:rPr>
+        <w:t xml:space="preserve"> y así fue reconocido por ambas salas de esta jurisdicción en los autos</w:t>
+      </w:r>
+      <w:r>
+        <w:rPr>
+          <w:rFonts w:eastAsia="Calibri"/>
+          <w:highlight w:val="cyan"/>
+          <w:lang w:val="es-AR"/>
+        </w:rPr>
+        <w:t xml:space="preserve"> “Palavecino” y “Colina”</w:t>
+      </w:r>
+      <w:r>
+        <w:rPr>
+          <w:rFonts w:eastAsia="Calibri"/>
+          <w:highlight w:val="cyan"/>
+          <w:lang w:val="es-AR"/>
+        </w:rPr>
+        <w:t>.</w:t>
+      </w:r>
+      <w:r>
+        <w:rPr>
+          <w:rFonts w:eastAsia="Calibri"/>
+          <w:lang w:val="es-AR"/>
+        </w:rPr>
+        <w:t xml:space="preserve"> </w:t>
+      </w:r>
+    </w:p>
+    <w:p>
+      <w:pPr>
+        <w:pStyle w:val="NormalWeb"/>
+        <w:ind w:firstLine="709"/>
+        <w:jc w:val="both"/>
+      </w:pPr>
+      <w:r>
+        <w:t xml:space="preserve">El propio Estado ha reconocido las falencias e insuficiencias de la fórmula establecida por la Ley 27.609 y el daño que ha causado a los adultos mayores, justificando con ello la necesidad de dictar el Decreto de Emergencia 274/24. Dicha ley ya no está vigente, y el daño ocasionado ha sido admitido tanto por el Poder Legislativo como por el Poder Ejecutivo, demostrando que los aumentos </w:t>
+      </w:r>
+      <w:r>
+        <w:lastRenderedPageBreak/>
+        <w:t>otorgados fueron insuficientes para preservar el poder adquisitivo del haber previsional de mi mandante.</w:t>
+      </w:r>
+    </w:p>
+    <w:p>
+      <w:pPr>
+        <w:pStyle w:val="NormalWeb"/>
+        <w:ind w:firstLine="709"/>
+        <w:jc w:val="both"/>
+      </w:pPr>
+      <w:r>
+        <w:t>Los bonos entregados a los jubilados que perciben la mínima llegaron a representar hasta un 55% de su haber mensual. Las sucesivas reformas previsionales implementadas desde 2017 hasta la fecha han afectado de manera integral el haber jubilatorio de los beneficiarios, y deben analizarse de manera conjunta, ya que el haber de mi mandante es uno solo. La aplicación de las normas dictadas entre 2017 y 2024 incumple con el mandato constitucional, omitiendo el contenido previsto por el convencional constituyente al atribuir al Poder Legislativo la obligación de fijar por ley el derecho a la movilidad jubilatoria y no de cualquier manera.</w:t>
+      </w:r>
+    </w:p>
+    <w:p>
+      <w:pPr>
+        <w:pStyle w:val="NormalWeb"/>
+        <w:ind w:firstLine="709"/>
+        <w:jc w:val="both"/>
+      </w:pPr>
+      <w:r>
+        <w:t>Como lo ha sostenido la Corte Suprema de Justicia de la Nación:</w:t>
+      </w:r>
+      <w:r>
+        <w:br/>
+      </w:r>
+      <w:r>
+        <w:rPr>
+          <w:rStyle w:val="nfasis"/>
+        </w:rPr>
+        <w:t>"La Constitución Nacional ha reconocido el derecho a la movilidad, no como un enunciado vacío que el legislador puede llenar de cualquier modo, sino que debe obrar con el objeto de darle toda su plenitud, que no es otra que la de asegurar a los beneficiarios el mantenimiento de un nivel de vida"</w:t>
+      </w:r>
+      <w:r>
+        <w:t xml:space="preserve"> (Fallos 330:4866, considerando 15). Si bien el legislador tiene amplias facultades para organizar el sistema previsional, debe hacerlo dentro de límites razonables, de modo que no afecte sustancialmente los derechos emergentes de la seguridad social (Fallos 337:1277).</w:t>
+      </w:r>
+    </w:p>
+    <w:p>
+      <w:pPr>
+        <w:pStyle w:val="NormalWeb"/>
+        <w:ind w:firstLine="709"/>
+        <w:jc w:val="both"/>
+      </w:pPr>
+      <w:r>
+        <w:t>La afectación del derecho a la movilidad jubilatoria conlleva también una lesión al derecho de propiedad, al derecho a una vejez digna, a la libertad y a la vida misma, ya que la disminución del haber coloca al jubilado por debajo de la línea de pobreza. El haber previsional no refleja el esfuerzo contributivo realizado durante toda una vida laboral y, por ende, no resulta sustitutivo del salario.</w:t>
+      </w:r>
+    </w:p>
+    <w:p>
+      <w:pPr>
+        <w:pStyle w:val="NormalWeb"/>
+        <w:ind w:firstLine="709"/>
+        <w:jc w:val="both"/>
+      </w:pPr>
+      <w:r>
+        <w:t>Además, los otros dos poderes del Estado han admitido expresamente el fracaso de la fórmula de movilidad jubilatoria, la pérdida de poder adquisitivo que generó en los jubilados y la situación de emergencia en la que los colocó. Sin embargo, las soluciones propuestas miran hacia el futuro, ignorando la necesidad de recomponer el daño del pasado.</w:t>
+      </w:r>
+    </w:p>
+    <w:p>
+      <w:pPr>
+        <w:pStyle w:val="NormalWeb"/>
+        <w:ind w:firstLine="709"/>
+        <w:jc w:val="both"/>
+      </w:pPr>
+      <w:r>
+        <w:t>Como sostuvo la Corte Suprema de Justicia de la Nación en Fallos 301:317:</w:t>
+      </w:r>
+      <w:r>
+        <w:rPr>
+          <w:rStyle w:val="nfasis"/>
+        </w:rPr>
+        <w:t>"La Constitución Nacional establece que 'el Estado otorgará los beneficios de la seguridad social' y dispone que las jubilaciones y pensiones serán móviles. Es indudable que este mandato constitucional se dirige primordialmente al legislador, que debe establecer criterios adecuados a la realidad para determinar los haberes previsionales. Sin embargo, los cambios de circunstancias pueden tornar irrazonable una solución legal que en su inicio fue correcta. En tales casos, el cumplimiento del mandato constitucional atañe también a los restantes poderes públicos, que deberán, dentro de su competencia, hacer prevalecer el espíritu de los constituyentes conforme a las exigencias de justicia"</w:t>
+      </w:r>
+      <w:r>
+        <w:t xml:space="preserve"> (el subrayado me pertenece).</w:t>
+      </w:r>
+    </w:p>
+    <w:p>
+      <w:pPr>
+        <w:pStyle w:val="NormalWeb"/>
+        <w:ind w:firstLine="709"/>
+        <w:jc w:val="both"/>
+      </w:pPr>
+      <w:r>
+        <w:lastRenderedPageBreak/>
+        <w:t>El análisis no puede ser sesgado. Lo que en su momento pudo ser razonable se ha tornado irrazonable ante el cambio de circunstancias, como lo evidencia el análisis de constitucionalidad de la Ley 27.609 en la etapa de ejecución. La movilidad jubilatoria otorgada por esta ley quedó muy por debajo de la inflación, como se acredita en autos.</w:t>
+      </w:r>
+    </w:p>
+    <w:p>
+      <w:pPr>
+        <w:pStyle w:val="NormalWeb"/>
+        <w:ind w:firstLine="709"/>
+        <w:jc w:val="both"/>
+        <w:rPr>
+          <w:rFonts w:eastAsia="Calibri"/>
+        </w:rPr>
+      </w:pPr>
+      <w:r>
+        <w:rPr>
+          <w:lang w:eastAsia="es-MX"/>
+        </w:rPr>
+        <w:t>Los  bonos otorgados a las jubilaciones mínimas</w:t>
+      </w:r>
+      <w:r>
+        <w:rPr>
+          <w:lang w:eastAsia="es-MX"/>
+        </w:rPr>
+        <w:t xml:space="preserve"> en vigencia de la ley 27.609, </w:t>
+      </w:r>
+      <w:r>
+        <w:rPr>
+          <w:lang w:eastAsia="es-MX"/>
+        </w:rPr>
+        <w:t xml:space="preserve">  parecería colocar a los jubilados en una situación similar a lo que sucedió en el período 2002 a 2006 que obligó a que la CSJN dictara el fallo  Badaro (</w:t>
+      </w:r>
+      <w:hyperlink r:id="rId12">
+        <w:r>
+          <w:rPr>
+            <w:color w:val="0563C1"/>
+            <w:lang w:eastAsia="es-MX"/>
+          </w:rPr>
+          <w:t>330:4866</w:t>
+        </w:r>
+      </w:hyperlink>
+      <w:r>
+        <w:rPr>
+          <w:lang w:eastAsia="es-MX"/>
+        </w:rPr>
+        <w:t xml:space="preserve">) y eligiera un índice salarial </w:t>
+      </w:r>
+      <w:r>
+        <w:rPr>
+          <w:lang w:eastAsia="es-MX"/>
+        </w:rPr>
+        <w:t xml:space="preserve">para </w:t>
+      </w:r>
+      <w:r>
+        <w:rPr>
+          <w:lang w:eastAsia="es-MX"/>
+        </w:rPr>
+        <w:t>el período en cuestión. En la actualidad un índice salarial no sería adecuado, por cuanto todos los índices salariales que se tomen de referencia se ven afectados por la precarización laboral, la práctica de fijar sumas no remunerativas, la caída del empleo</w:t>
+      </w:r>
+      <w:r>
+        <w:rPr>
+          <w:rFonts w:eastAsia="Calibri"/>
+        </w:rPr>
+        <w:t>, por lo que los índices salariales, salvo el UMA, no refleja una variación real de los salarios y están muy alejados de la inflación</w:t>
+      </w:r>
+      <w:r>
+        <w:rPr>
+          <w:rFonts w:eastAsia="Calibri"/>
+        </w:rPr>
+        <w:t xml:space="preserve"> en mayores periodos inflacionarios.</w:t>
+      </w:r>
+    </w:p>
+    <w:p>
+      <w:pPr>
+        <w:pStyle w:val="NormalWeb"/>
+        <w:ind w:firstLine="709"/>
+        <w:jc w:val="both"/>
+        <w:rPr>
+          <w:highlight w:val="magenta"/>
+        </w:rPr>
+      </w:pPr>
+      <w:commentRangeStart w:id="6"/>
+      <w:r>
+        <w:rPr>
+          <w:rFonts w:eastAsia="Calibri"/>
+          <w:highlight w:val="magenta"/>
+        </w:rPr>
+        <w:t>Solicito</w:t>
+      </w:r>
+      <w:commentRangeEnd w:id="6"/>
+      <w:r>
+        <w:rPr>
+          <w:rStyle w:val="Refdecomentario"/>
+          <w:lang w:val="es-ES" w:eastAsia="es-ES"/>
+        </w:rPr>
+        <w:commentReference w:id="6"/>
+      </w:r>
+      <w:r>
+        <w:rPr>
+          <w:rFonts w:eastAsia="Calibri"/>
+          <w:highlight w:val="magenta"/>
+        </w:rPr>
+        <w:t xml:space="preserve"> analice el pedido de inconstitucionalidad teniendo en cuenta el desarrollo que hace la CSJN sobre el  </w:t>
+      </w:r>
+      <w:hyperlink r:id="rId13" w:history="1">
+        <w:r>
+          <w:rPr>
+            <w:rFonts w:eastAsia="Calibri"/>
+            <w:color w:val="0563C1"/>
+            <w:highlight w:val="magenta"/>
+          </w:rPr>
+          <w:t>principio de progresividad</w:t>
+        </w:r>
+      </w:hyperlink>
+      <w:r>
+        <w:rPr>
+          <w:rFonts w:eastAsia="Calibri"/>
+          <w:highlight w:val="magenta"/>
+        </w:rPr>
+        <w:t xml:space="preserve"> en materia previsional  y e</w:t>
+      </w:r>
+      <w:r>
+        <w:rPr>
+          <w:rFonts w:eastAsia="Calibri"/>
+          <w:color w:val="333333"/>
+          <w:highlight w:val="magenta"/>
+          <w:shd w:val="clear" w:color="auto" w:fill="FFFFFF"/>
+        </w:rPr>
+        <w:t xml:space="preserve">l propósito constitucional de promover el bienestar general y afianzar la justicia el cual  debe ser entendido como una virtud al servicio de la verdad sustancial, lo cual se expresa mediante pronunciamientos que conduzcan a consagrarla, así dice: </w:t>
+      </w:r>
+      <w:r>
+        <w:rPr>
+          <w:rFonts w:eastAsia="Calibri"/>
+          <w:i/>
+          <w:highlight w:val="magenta"/>
+        </w:rPr>
+        <w:t>"Cuando un precepto frustra o desvirtúa los propósitos de la misma ley en que se encuentra inserto, de modo tal que llega inclusive a ponerse en colisión con enunciados de jerarquía constitucional o su aplicación torna ilusorios derechos por éstos consagrados, le es lícito al juzgador apartarse de tal precepto y dejarlo de aplicar a fin de asegurar la primacía de la Ley Fundamental, como medio de afianzar la justicia que está encargado de administrar. Asimismo, señaló que la latitud de facultades que se ha reconocido al legislador para organizar los sistemas jubilatorios y establecer las condiciones con sujeción a las cuales se acuerdan los beneficios derivados de aquéllos, debía entenderse condicionada a que esas facultades se ejerciten dentro de límites razonables, o sea de modo que no hieran de manera sustancial los derechos emergentes de la seguridad social, acordados a las personas comprendidas en los regímenes previsionales”</w:t>
+      </w:r>
+      <w:r>
+        <w:rPr>
+          <w:rFonts w:eastAsia="Calibri"/>
+          <w:highlight w:val="magenta"/>
+        </w:rPr>
+        <w:t xml:space="preserve"> (</w:t>
+      </w:r>
+      <w:hyperlink r:id="rId14" w:history="1">
+        <w:r>
+          <w:rPr>
+            <w:rFonts w:eastAsia="Calibri"/>
+            <w:color w:val="0563C1"/>
+            <w:highlight w:val="magenta"/>
+          </w:rPr>
+          <w:t>Fallos: 307: 2376</w:t>
+        </w:r>
+      </w:hyperlink>
+      <w:r>
+        <w:rPr>
+          <w:rFonts w:eastAsia="Calibri"/>
+          <w:highlight w:val="magenta"/>
+        </w:rPr>
+        <w:t>), es por lo que solicito al tribunal garantice el derecho a que mi mandante tenga un haber integral y una movilidad jubilatoria que cumpla con su función,  que no es otra que mantener el poder adquisitivo del haber jubilatorio,  de manera tal que sea sustitutivo del salario y refleje el esfuerzo contributivo realizado durante su vida laboral activa, teniendo en consideración  la protección especial que merecen  los adultos mayores como  sujetos vulnerables que gozan de especial tutela, en concordancia con lo resuelto</w:t>
+      </w:r>
+      <w:r>
+        <w:rPr>
+          <w:rFonts w:eastAsia="Calibri"/>
+          <w:highlight w:val="magenta"/>
+        </w:rPr>
+        <w:t xml:space="preserve"> </w:t>
+      </w:r>
+      <w:r>
+        <w:rPr>
+          <w:rFonts w:eastAsia="Calibri"/>
+          <w:highlight w:val="magenta"/>
+        </w:rPr>
+        <w:t>en</w:t>
+      </w:r>
+      <w:r>
+        <w:rPr>
+          <w:rFonts w:eastAsia="Calibri"/>
+          <w:highlight w:val="magenta"/>
+        </w:rPr>
+        <w:t xml:space="preserve"> </w:t>
+      </w:r>
+      <w:r>
+        <w:rPr>
+          <w:rFonts w:eastAsia="Calibri"/>
+          <w:highlight w:val="magenta"/>
+        </w:rPr>
+        <w:t>los Fallos</w:t>
+      </w:r>
+      <w:r>
+        <w:rPr>
+          <w:rFonts w:eastAsia="Calibri"/>
+          <w:highlight w:val="magenta"/>
+        </w:rPr>
+        <w:t xml:space="preserve"> </w:t>
+      </w:r>
+      <w:hyperlink r:id="rId15" w:history="1">
+        <w:r>
+          <w:rPr>
+            <w:rFonts w:eastAsia="Calibri"/>
+            <w:color w:val="0563C1"/>
+            <w:highlight w:val="magenta"/>
+          </w:rPr>
+          <w:t>“Itzcovich”(</w:t>
+        </w:r>
+      </w:hyperlink>
+      <w:r>
+        <w:rPr>
+          <w:rFonts w:eastAsia="Calibri"/>
+          <w:highlight w:val="magenta"/>
+        </w:rPr>
+        <w:t>328:566),</w:t>
+      </w:r>
+      <w:hyperlink r:id="rId16" w:history="1">
+        <w:r>
+          <w:rPr>
+            <w:rFonts w:eastAsia="Calibri"/>
+            <w:color w:val="0563C1"/>
+            <w:highlight w:val="magenta"/>
+          </w:rPr>
+          <w:t>“Sánchez”</w:t>
+        </w:r>
+      </w:hyperlink>
+      <w:r>
+        <w:rPr>
+          <w:rFonts w:eastAsia="Calibri"/>
+          <w:highlight w:val="magenta"/>
+        </w:rPr>
+        <w:t>(328:1602),</w:t>
+      </w:r>
+      <w:hyperlink r:id="rId17" w:history="1">
+        <w:r>
+          <w:rPr>
+            <w:rFonts w:eastAsia="Calibri"/>
+            <w:color w:val="0563C1"/>
+            <w:highlight w:val="magenta"/>
+          </w:rPr>
+          <w:t>“Badaro”(</w:t>
+        </w:r>
+      </w:hyperlink>
+      <w:r>
+        <w:rPr>
+          <w:rFonts w:eastAsia="Calibri"/>
+          <w:highlight w:val="magenta"/>
+        </w:rPr>
+        <w:t>330:4866),</w:t>
+      </w:r>
+      <w:bookmarkStart w:id="7" w:name="_Hlk157989214"/>
+      <w:r>
+        <w:rPr>
+          <w:rFonts w:ascii="Calibri" w:eastAsia="Calibri" w:hAnsi="Calibri"/>
+          <w:sz w:val="22"/>
+          <w:szCs w:val="22"/>
+          <w:highlight w:val="magenta"/>
+          <w:lang w:eastAsia="en-US"/>
+        </w:rPr>
+        <w:fldChar w:fldCharType="begin"/>
+      </w:r>
+      <w:r>
+        <w:rPr>
+          <w:rFonts w:ascii="Calibri" w:eastAsia="Calibri" w:hAnsi="Calibri"/>
+          <w:highlight w:val="magenta"/>
+        </w:rPr>
+        <w:instrText>HYPERLINK "https://sjconsulta.csjn.gov.ar/sjconsulta/documentos/verDocumentoByIdLinksJSP.html?idDocumento=7496611"</w:instrText>
+      </w:r>
+      <w:r>
+        <w:rPr>
+          <w:rFonts w:ascii="Calibri" w:eastAsia="Calibri" w:hAnsi="Calibri"/>
+          <w:sz w:val="22"/>
+          <w:szCs w:val="22"/>
+          <w:highlight w:val="magenta"/>
+          <w:lang w:eastAsia="en-US"/>
+        </w:rPr>
+      </w:r>
+      <w:r>
+        <w:rPr>
+          <w:rFonts w:ascii="Calibri" w:eastAsia="Calibri" w:hAnsi="Calibri"/>
+          <w:sz w:val="22"/>
+          <w:szCs w:val="22"/>
+          <w:highlight w:val="magenta"/>
+          <w:lang w:eastAsia="en-US"/>
+        </w:rPr>
+        <w:fldChar w:fldCharType="separate"/>
+      </w:r>
+      <w:r>
+        <w:rPr>
+          <w:rFonts w:eastAsia="Calibri"/>
+          <w:color w:val="0563C1"/>
+          <w:highlight w:val="magenta"/>
+        </w:rPr>
+        <w:t>“Blanco”(</w:t>
+      </w:r>
+      <w:r>
+        <w:rPr>
+          <w:rFonts w:eastAsia="Calibri"/>
+          <w:color w:val="0563C1"/>
+          <w:highlight w:val="magenta"/>
+        </w:rPr>
+        <w:fldChar w:fldCharType="end"/>
+      </w:r>
+      <w:r>
+        <w:rPr>
+          <w:rFonts w:eastAsia="Calibri"/>
+          <w:highlight w:val="magenta"/>
+        </w:rPr>
+        <w:t>341:1924)</w:t>
+      </w:r>
+      <w:bookmarkEnd w:id="7"/>
+      <w:r>
+        <w:rPr>
+          <w:rFonts w:ascii="Calibri" w:eastAsia="Calibri" w:hAnsi="Calibri"/>
+          <w:sz w:val="22"/>
+          <w:szCs w:val="22"/>
+          <w:highlight w:val="magenta"/>
+          <w:lang w:eastAsia="en-US"/>
+        </w:rPr>
+        <w:fldChar w:fldCharType="begin"/>
+      </w:r>
+      <w:r>
+        <w:rPr>
+          <w:rFonts w:ascii="Calibri" w:eastAsia="Calibri" w:hAnsi="Calibri"/>
+          <w:highlight w:val="magenta"/>
+        </w:rPr>
+        <w:instrText>HYPERLINK "https://sjconsulta.csjn.gov.ar/sjconsulta/documentos/verDocumentoByIdLinksJSP.html?idDocumento=7678911"</w:instrText>
+      </w:r>
+      <w:r>
+        <w:rPr>
+          <w:rFonts w:ascii="Calibri" w:eastAsia="Calibri" w:hAnsi="Calibri"/>
+          <w:sz w:val="22"/>
+          <w:szCs w:val="22"/>
+          <w:highlight w:val="magenta"/>
+          <w:lang w:eastAsia="en-US"/>
+        </w:rPr>
+      </w:r>
+      <w:r>
+        <w:rPr>
+          <w:rFonts w:ascii="Calibri" w:eastAsia="Calibri" w:hAnsi="Calibri"/>
+          <w:sz w:val="22"/>
+          <w:szCs w:val="22"/>
+          <w:highlight w:val="magenta"/>
+          <w:lang w:eastAsia="en-US"/>
+        </w:rPr>
+        <w:fldChar w:fldCharType="separate"/>
+      </w:r>
+      <w:r>
+        <w:rPr>
+          <w:rFonts w:eastAsia="Calibri"/>
+          <w:color w:val="0563C1"/>
+          <w:highlight w:val="magenta"/>
+        </w:rPr>
+        <w:t>“Giménez”(</w:t>
+      </w:r>
+      <w:r>
+        <w:rPr>
+          <w:rFonts w:eastAsia="Calibri"/>
+          <w:color w:val="0563C1"/>
+          <w:highlight w:val="magenta"/>
+        </w:rPr>
+        <w:fldChar w:fldCharType="end"/>
+      </w:r>
+      <w:r>
+        <w:rPr>
+          <w:rFonts w:eastAsia="Calibri"/>
+          <w:highlight w:val="magenta"/>
+        </w:rPr>
+        <w:t>344:1788), “</w:t>
+      </w:r>
+      <w:hyperlink r:id="rId18" w:history="1">
+        <w:r>
+          <w:rPr>
+            <w:rFonts w:eastAsia="Calibri"/>
+            <w:color w:val="0563C1"/>
+            <w:highlight w:val="magenta"/>
+          </w:rPr>
+          <w:t>Garay Corina</w:t>
+        </w:r>
+      </w:hyperlink>
+      <w:r>
+        <w:rPr>
+          <w:rFonts w:eastAsia="Calibri"/>
+          <w:highlight w:val="magenta"/>
+        </w:rPr>
+        <w:t>” (344:3567) entre otros.</w:t>
+      </w:r>
+    </w:p>
+    <w:p>
+      <w:pPr>
+        <w:ind w:firstLine="1560"/>
+        <w:jc w:val="both"/>
+        <w:rPr>
+          <w:rFonts w:eastAsia="Calibri"/>
+          <w:color w:val="000000"/>
+          <w:highlight w:val="magenta"/>
+          <w:lang w:val="es-MX" w:eastAsia="es-AR"/>
+        </w:rPr>
+      </w:pPr>
+      <w:r>
+        <w:rPr>
+          <w:rFonts w:eastAsia="Calibri"/>
+          <w:color w:val="000000"/>
+          <w:highlight w:val="magenta"/>
+          <w:lang w:val="es-MX" w:eastAsia="es-AR"/>
+        </w:rPr>
+        <w:t xml:space="preserve">Las modificaciones en la fórmula de cálculo de la movilidad previsional, no puede proyectarse en perjuicio de los jubilados y pensionados, </w:t>
+      </w:r>
+      <w:r>
+        <w:rPr>
+          <w:rFonts w:eastAsia="Calibri"/>
+          <w:color w:val="000000"/>
+          <w:highlight w:val="magenta"/>
+          <w:lang w:val="es-MX" w:eastAsia="es-AR"/>
+        </w:rPr>
+        <w:lastRenderedPageBreak/>
+        <w:t xml:space="preserve">debiendo adoptarse una solución que se adecue a los principios y garantías de la Constitución Nacional y favorezca la progresividad de los derechos humanos. Al respecto cabe recordar que el Alto Tribunal sostuvo que el artículo 75, inciso 23, de la Constitución Nacional fortalece la vigencia del principio de progresividad en materia previsional, descalificando todo accionar gubernamental que en la práctica de un resultado regresivo en el goce efectivo de los derechos </w:t>
+      </w:r>
+      <w:hyperlink r:id="rId19" w:history="1">
+        <w:r>
+          <w:rPr>
+            <w:rFonts w:eastAsia="Calibri"/>
+            <w:color w:val="0563C1"/>
+            <w:highlight w:val="magenta"/>
+            <w:lang w:val="es-MX" w:eastAsia="es-AR"/>
+          </w:rPr>
+          <w:t>(Fallos 331:250</w:t>
+        </w:r>
+      </w:hyperlink>
+      <w:r>
+        <w:rPr>
+          <w:rFonts w:eastAsia="Calibri"/>
+          <w:color w:val="000000"/>
+          <w:highlight w:val="magenta"/>
+          <w:lang w:val="es-MX" w:eastAsia="es-AR"/>
+        </w:rPr>
+        <w:t xml:space="preserve">). </w:t>
+      </w:r>
+    </w:p>
+    <w:p>
+      <w:pPr>
+        <w:ind w:firstLine="1560"/>
+        <w:jc w:val="both"/>
+        <w:rPr>
+          <w:rFonts w:eastAsia="Calibri"/>
+          <w:highlight w:val="magenta"/>
+          <w:lang w:val="es-AR"/>
+        </w:rPr>
+      </w:pPr>
+      <w:r>
+        <w:rPr>
+          <w:rFonts w:eastAsia="Calibri"/>
+          <w:highlight w:val="magenta"/>
+          <w:lang w:val="es-AR"/>
+        </w:rPr>
+        <w:t>Cada reforma previsional en nuestro país se ha desarrollado en un marco de sucesivas emergencias casi inacabables, lo que lleva a cuestionarnos, como bien señala Cassagne, si estas reformas cumplen con “el marco constitucional de la emergencia”. Según este autor, dicho marco requiere que “no se conculque de un modo definitivo el núcleo de derechos básicos de la Constitución, particularmente los derechos de propiedad de los particulares (art. 17), el principio de igualdad ante la ley (art. 16) y la garantía de la razonabilidad o justicia, consagrada en el art. 28 de la Constitución Nacional”.</w:t>
+      </w:r>
+    </w:p>
+    <w:p>
+      <w:pPr>
+        <w:ind w:firstLine="1560"/>
+        <w:jc w:val="both"/>
+        <w:rPr>
+          <w:rFonts w:eastAsia="Calibri"/>
+          <w:highlight w:val="magenta"/>
+          <w:lang w:val="es-AR"/>
+        </w:rPr>
+      </w:pPr>
+      <w:r>
+        <w:rPr>
+          <w:rFonts w:eastAsia="Calibri"/>
+          <w:highlight w:val="magenta"/>
+          <w:lang w:val="es-AR"/>
+        </w:rPr>
+        <w:t xml:space="preserve">La normalización de la emergencia y sus graves consecuencias en el cercenamiento de derechos constitucionales son tan evidentes que el entonces presidente de la Corte Suprema de Justicia de la Nación advirtió hace más de diez años: </w:t>
+      </w:r>
+      <w:r>
+        <w:rPr>
+          <w:rFonts w:eastAsia="Calibri"/>
+          <w:i/>
+          <w:iCs/>
+          <w:highlight w:val="magenta"/>
+          <w:lang w:val="es-AR"/>
+        </w:rPr>
+        <w:t>"Cabe valorar las consecuencias de la amplia tolerancia a las restricciones de los derechos contractuales por razones de emergencia consolidada a lo largo de más de setenta años. Las legislaciones de excepción tienen un plazo para que se produzca su propia extinción, pero su prórroga y su reiteración han inutilizado los mecanismos de autodestrucción y han alimentado los que permiten su conservación. De tal modo, la excepción se ha convertido en regla y los remedios normales han sido sustituidos por la anormalidad de los remedios. Esta fundamentación de la regla de derecho debilita el compromiso de los individuos con las leyes y los contratos, ya que la emergencia permanente destruye todo cálculo de riesgos y restringe el funcionamiento económico."</w:t>
+      </w:r>
+    </w:p>
+    <w:p>
+      <w:pPr>
+        <w:ind w:firstLine="1560"/>
+        <w:jc w:val="both"/>
+        <w:rPr>
+          <w:rFonts w:eastAsia="Calibri"/>
+          <w:highlight w:val="magenta"/>
+          <w:lang w:val="es-AR"/>
+        </w:rPr>
+      </w:pPr>
+      <w:r>
+        <w:rPr>
+          <w:rFonts w:eastAsia="Calibri"/>
+          <w:highlight w:val="magenta"/>
+          <w:lang w:val="es-AR"/>
+        </w:rPr>
+        <w:t xml:space="preserve">Este estado de emergencia permanente ha generado un Estado que prioriza variables económicas y financieras coyunturales sobre las libertades y derechos fundamentales. Ante el altar de la emergencia, el Estado, ya sea por acción u omisión, ha sacrificado sistemáticamente derechos elementales reconocidos por la Constitución Nacional, especialmente los de los grupos más vulnerables. Esto ha dado lugar a la violación de principios fundamentales, como el de </w:t>
+      </w:r>
+      <w:r>
+        <w:rPr>
+          <w:rFonts w:eastAsia="Calibri"/>
+          <w:b/>
+          <w:bCs/>
+          <w:highlight w:val="magenta"/>
+          <w:lang w:val="es-AR"/>
+        </w:rPr>
+        <w:t>progresividad y no regresividad</w:t>
+      </w:r>
+      <w:r>
+        <w:rPr>
+          <w:rFonts w:eastAsia="Calibri"/>
+          <w:highlight w:val="magenta"/>
+          <w:lang w:val="es-AR"/>
+        </w:rPr>
+        <w:t>, que exigen un escrutinio agravado de la razonabilidad de las normas adoptadas tanto por el legislador como por el Poder Ejecutivo Nacional en contextos de emergencia.</w:t>
+      </w:r>
+    </w:p>
+    <w:p>
+      <w:pPr>
+        <w:ind w:firstLine="1560"/>
+        <w:jc w:val="both"/>
+        <w:rPr>
+          <w:rFonts w:eastAsia="Calibri"/>
+          <w:highlight w:val="magenta"/>
+          <w:lang w:val="es-AR"/>
+        </w:rPr>
+      </w:pPr>
+      <w:r>
+        <w:rPr>
+          <w:rFonts w:eastAsia="Calibri"/>
+          <w:highlight w:val="magenta"/>
+          <w:lang w:val="es-AR"/>
+        </w:rPr>
+        <w:t>Como afirma Rossi, las medidas regresivas que afectan a grupos vulnerables deben ser excepcionalísimas y sometidas a un escrutinio más estricto. La deferencia hacia el Estado en la adopción de estas medidas debe ser mínima, ya que el contenido mínimo de un derecho no admite restricción alguna, ni tampoco lo admite el estado de goce y ejercicio de un derecho por grupos desfavorecidos.</w:t>
+      </w:r>
+    </w:p>
+    <w:p>
+      <w:pPr>
+        <w:ind w:firstLine="1560"/>
+        <w:jc w:val="both"/>
+        <w:rPr>
+          <w:rFonts w:eastAsia="Calibri"/>
+          <w:highlight w:val="magenta"/>
+          <w:lang w:val="es-AR"/>
+        </w:rPr>
+      </w:pPr>
+      <w:r>
+        <w:rPr>
+          <w:rFonts w:eastAsia="Calibri"/>
+          <w:highlight w:val="magenta"/>
+          <w:lang w:val="es-AR"/>
+        </w:rPr>
+        <w:t xml:space="preserve">La Corte Suprema de Justicia de la Nación, al referirse a la emergencia y los grupos vulnerables, sostuvo: </w:t>
+      </w:r>
+      <w:r>
+        <w:rPr>
+          <w:rFonts w:eastAsia="Calibri"/>
+          <w:i/>
+          <w:iCs/>
+          <w:highlight w:val="magenta"/>
+          <w:lang w:val="es-AR"/>
+        </w:rPr>
+        <w:t xml:space="preserve">"Que, por último, cabe destacar que es precisamente en tiempos de crisis económica cuando la actualidad de los </w:t>
+      </w:r>
+      <w:r>
+        <w:rPr>
+          <w:rFonts w:eastAsia="Calibri"/>
+          <w:i/>
+          <w:iCs/>
+          <w:highlight w:val="magenta"/>
+          <w:lang w:val="es-AR"/>
+        </w:rPr>
+        <w:lastRenderedPageBreak/>
+        <w:t>derechos sociales cobra su máximo significado. En tales etapas críticas, deben profundizarse las respuestas institucionales en favor de los grupos más débiles y postergados, pues son las democracias avanzadas y maduras las que refuerzan la capacidad de los individuos y atienden las situaciones de vulnerabilidad en momentos coyunturales adversos"</w:t>
+      </w:r>
+      <w:r>
+        <w:rPr>
+          <w:rFonts w:eastAsia="Calibri"/>
+          <w:highlight w:val="magenta"/>
+          <w:lang w:val="es-AR"/>
+        </w:rPr>
+        <w:t xml:space="preserve"> (Fallos 341:1924).</w:t>
+      </w:r>
+    </w:p>
+    <w:p>
+      <w:pPr>
+        <w:ind w:firstLine="1560"/>
+        <w:jc w:val="both"/>
+        <w:rPr>
+          <w:rFonts w:eastAsia="Calibri"/>
+          <w:lang w:val="es-AR"/>
+        </w:rPr>
+      </w:pPr>
+      <w:r>
+        <w:rPr>
+          <w:rFonts w:eastAsia="Calibri"/>
+          <w:highlight w:val="magenta"/>
+          <w:lang w:val="es-AR"/>
+        </w:rPr>
+        <w:t>Por lo expuesto, en casos como el presente, la prohibición de regresividad agrega un nuevo criterio al control de razonabilidad de las leyes y reglamentos. Esto es especialmente relevante cuando se examinan judicialmente normas que afectan derechos económicos, sociales y culturales. Por ello, solicito a V.S. que haga lugar a la petición formulada y se intime al Congreso de la Nación a cumplir con el mandato del art. 14 bis de la Constitución Nacional, reparando el daño sufrido en el haber de mi mandante. Esto implica fijar el contenido concreto de las jubilaciones en el período en debate, como sostuvo la CSJN en el caso “Blanco”, con especial consideración de los principios de proporcionalidad y sustitutividad establecidos por este Tribunal en precedentes como</w:t>
+      </w:r>
+      <w:r>
+        <w:rPr>
+          <w:rFonts w:eastAsia="Calibri"/>
+          <w:lang w:val="es-AR"/>
+        </w:rPr>
+        <w:t xml:space="preserve"> Fallos 279:389, 280:424, 292:447, 293:235, 300:84, 571, 305:866, 328:1602.</w:t>
+      </w:r>
+    </w:p>
+    <w:p>
+      <w:pPr>
+        <w:ind w:firstLine="1560"/>
+        <w:jc w:val="both"/>
+        <w:rPr>
+          <w:rFonts w:eastAsia="Calibri"/>
+          <w:color w:val="000000"/>
+          <w:lang w:eastAsia="es-AR"/>
+        </w:rPr>
+      </w:pPr>
+      <w:r>
+        <w:rPr>
+          <w:rFonts w:eastAsia="Calibri"/>
+          <w:lang w:val="es-AR"/>
+        </w:rPr>
+        <w:t>Asimismo, estos principios, que en el fallo “Blanco” se referían al índice de actualización de remuneraciones, son igualmente aplicables a la pauta de movilidad. Solo con esta perspectiva integral se podrá garantizar la plena efectividad de los derechos consagrados en nuestra Ley Fundamental y proteger a los sectores más vulnerable</w:t>
+      </w:r>
+      <w:r>
+        <w:rPr>
+          <w:rFonts w:eastAsia="Calibri"/>
+          <w:lang w:val="es-AR"/>
+        </w:rPr>
+        <w:t xml:space="preserve">.</w:t>
+      </w:r>
+      <w:r>
+        <w:rPr>
+          <w:rFonts w:eastAsia="Calibri"/>
+          <w:lang w:val="es-AR"/>
+        </w:rPr>
+        <w:t xml:space="preserve"> </w:t>
+      </w:r>
+      <w:r>
+        <w:rPr>
+          <w:rFonts w:eastAsia="Calibri"/>
+          <w:color w:val="000000"/>
+          <w:lang w:eastAsia="es-AR"/>
+        </w:rPr>
+        <w:t xml:space="preserve"> </w:t>
+      </w:r>
+      <w:r>
+        <w:rPr>
+          <w:color w:val="000000"/>
+        </w:rPr>
         <w:t xml:space="preserve"/>
       </w:r>
     </w:p>
     <w:p>
       <w:pPr>
-        <w:autoSpaceDE w:val="0"/>
-        <w:autoSpaceDN w:val="0"/>
-        <w:adjustRightInd w:val="0"/>
-        <w:ind w:firstLine="1134"/>
-        <w:jc w:val="both"/>
-        <w:rPr>
+        <w:ind w:firstLine="1560"/>
+        <w:jc w:val="right"/>
+        <w:rPr>
+          <w:rFonts w:eastAsia="Calibri"/>
+          <w:lang w:val="es-AR"/>
+        </w:rPr>
+      </w:pPr>
+    </w:p>
+    <w:p>
+      <w:pPr>
+        <w:pStyle w:val="NormalWeb"/>
+        <w:numPr>
+          <w:ilvl w:val="0"/>
+          <w:numId w:val="16"/>
+        </w:numPr>
+      </w:pPr>
+      <w:r>
+        <w:rPr>
+          <w:rFonts w:eastAsia="Aptos"/>
           <w:b/>
+          <w:iCs/>
+        </w:rPr>
+        <w:t>INCONSTITUCIONALIDAD DEL DECRETO 274/2024</w:t>
+      </w:r>
+    </w:p>
+    <w:p>
+      <w:pPr>
+        <w:pStyle w:val="NormalWeb"/>
+        <w:ind w:firstLine="567"/>
+        <w:jc w:val="both"/>
+      </w:pPr>
+      <w:r>
+        <w:t>Que, sin perjuicio de la derogación de la Ley 27.609 por medio del DNU 274/24, y remitiendo a lo indicado ut supra, como también lo referido en el punto de integralidad,  planteamos la  inconstitucionalidad del régimen de movilidad instaurado por dicho decreto, en tanto consolida un criterio de actualización que vulnera los principios constitucionales que rigen el sistema previsional argentino, particularmente el principio de movilidad real, la naturaleza sustitutiva del haber jubilatorio y el derecho a una vejez digna.</w:t>
+      </w:r>
+    </w:p>
+    <w:p>
+      <w:pPr>
+        <w:pStyle w:val="NormalWeb"/>
+        <w:ind w:firstLine="567"/>
+        <w:jc w:val="both"/>
+      </w:pPr>
+      <w:r>
+        <w:t>El propio Decreto 274/24 reconoce expresamente el fracaso de la Ley 27.609, sin embargo, lejos de revertir dicha situación, el DNU instaura una nueva fórmula de movilidad basada exclusivamente en el Índice de Precios al Consumidor (IPC), excluyendo cualquier componente vinculado con los salarios, lo cual reproduce una afectación a los principios constitucionales ya comprometidos durante la vigencia de la ley anterior.</w:t>
+      </w:r>
+    </w:p>
+    <w:p>
+      <w:pPr>
+        <w:pStyle w:val="NormalWeb"/>
+        <w:ind w:firstLine="567"/>
+        <w:jc w:val="both"/>
+      </w:pPr>
+      <w:r>
+        <w:t xml:space="preserve">En el mencionado voto disidente de los autos “Cendan”, al analizar la aplicación de la fórmula de la Ley 27.609, se sostiene que la movilidad no puede concebirse como una mera actualización inflacionaria, sino que debe mantener una proporcionalidad razonable entre pasividad y actividad, conforme la doctrina de la Corte Suprema y la interpretación del principio de sustitutividad. En palabras de Bidart Campos, citadas por el magistrado, la movilidad implica mantener una </w:t>
+      </w:r>
+      <w:r>
+        <w:lastRenderedPageBreak/>
+        <w:t>relación sustitutiva entre el haber de pasividad y el salario en actividad, no sólo su poder adquisitivo nominal.</w:t>
+      </w:r>
+    </w:p>
+    <w:p>
+      <w:pPr>
+        <w:pStyle w:val="NormalWeb"/>
+        <w:ind w:firstLine="567"/>
+        <w:jc w:val="both"/>
+      </w:pPr>
+      <w:r>
+        <w:t>Asimismo, se descarta tanto un índice exclusivamente inflacionario como uno puramente salarial, y en su lugar propicia una pauta mixta, integrada en un 50% por variación de salarios (como el RIPTE) y otro 50% por evolución de precios (IPC), tal como fue admitido en el precedente “Caliva”.</w:t>
+      </w:r>
+    </w:p>
+    <w:p>
+      <w:pPr>
+        <w:pStyle w:val="NormalWeb"/>
+        <w:ind w:firstLine="567"/>
+        <w:jc w:val="both"/>
+      </w:pPr>
+      <w:r>
+        <w:t>En ese marco, el nuevo régimen instaurado por el Decreto 274/24 desconoce la necesidad de incorporar el componente salarial en la determinación de la movilidad, con lo cual reproduce el vicio de inconstitucionalidad que afectó a la fórmula anterior, ahora bajo una nueva forma legal, lo que habilita su control judicial, dado que luego de un proceso inflacionario, que debe ser saneado, los salarios tienden a recuperar su poder adquisitivo.</w:t>
+      </w:r>
+    </w:p>
+    <w:p>
+      <w:pPr>
+        <w:pStyle w:val="NormalWeb"/>
+        <w:ind w:firstLine="567"/>
+        <w:jc w:val="both"/>
+      </w:pPr>
+      <w:r>
+        <w:t xml:space="preserve">Por todo lo expuesto, y sin perjuicio del reconocimiento estatal del perjuicio generado por la Ley 27.609, se solicita que se declare la inconstitucionalidad del Decreto 274/24 en cuanto establece un régimen de movilidad jubilatoria basado exclusivamente en el IPC, por cuanto tal modalidad no garantiza el principio de sustitutividad, vulnera la integralidad del haber previsional el cual se aleja del salario real del jubilado y no mantiene su poder en el tiempo y además,  desconoce el estándar mínimo de una movilidad razonable, progresiva y proporcional, conforme surge de los principios de raigambre constitucional, los tratados internacionales con jerarquía constitucional (art. 75 inc. 22 CN), y la doctrina consolidada de la Corte Suprema de Justicia de la Nación.</w:t>
+      </w:r>
+      <w:r>
+        <w:t xml:space="preserve"> </w:t>
+      </w:r>
+      <w:r>
+        <w:rPr>
+          <w:rFonts w:eastAsia="Calibri"/>
           <w:color w:val="000000"/>
         </w:rPr>
-      </w:pPr>
-    </w:p>
-    <w:bookmarkEnd w:id="1"/>
+        <w:t xml:space="preserve"> </w:t>
+      </w:r>
+      <w:r>
+        <w:rPr>
+          <w:rFonts w:eastAsia="Calibri"/>
+          <w:color w:val="000000"/>
+        </w:rPr>
+        <w:t xml:space="preserve"/>
+      </w:r>
+    </w:p>
+    <w:p>
+      <w:pPr>
+        <w:pStyle w:val="NormalWeb"/>
+        <w:ind w:left="1854"/>
+        <w:rPr>
+          <w:rStyle w:val="Textoennegrita"/>
+          <w:b w:val="0"/>
+          <w:bCs w:val="0"/>
+        </w:rPr>
+      </w:pPr>
+    </w:p>
+    <w:p>
+      <w:pPr>
+        <w:pStyle w:val="NormalWeb"/>
+        <w:numPr>
+          <w:ilvl w:val="0"/>
+          <w:numId w:val="16"/>
+        </w:numPr>
+      </w:pPr>
+      <w:r>
+        <w:rPr>
+          <w:rStyle w:val="Textoennegrita"/>
+        </w:rPr>
+        <w:t>INCONSTITUCIONALIDAD DE LA LEY 27.426</w:t>
+      </w:r>
+    </w:p>
+    <w:p>
+      <w:pPr>
+        <w:pStyle w:val="NormalWeb"/>
+        <w:ind w:firstLine="567"/>
+        <w:jc w:val="both"/>
+      </w:pPr>
+      <w:r>
+        <w:t>Esta parte solicita se declare la inconstitucionalidad del artículo 2 de la Ley 27.426, que dispone: “la primera actualización en base a la nueva movilidad dispuesta se haría efectiva a partir del 1° de marzo de 2018”.</w:t>
+      </w:r>
+    </w:p>
+    <w:p>
+      <w:pPr>
+        <w:pStyle w:val="NormalWeb"/>
+        <w:ind w:firstLine="567"/>
+        <w:jc w:val="both"/>
+      </w:pPr>
+      <w:r>
+        <w:t>La constitucionalidad de una norma que fija nuevas pautas de movilidad encuentra un límite temporal que no puede ser infringido sin lesionar los derechos constitucionales de los beneficiarios. La norma en cuestión pretende tener vigencia retroactiva, alterando situaciones jurídicas consolidadas bajo la normativa anterior, lo cual afecta derechos constitucionales y torna inconstitucional el artículo 2 de la Ley 27.426.</w:t>
+      </w:r>
+    </w:p>
+    <w:p>
+      <w:pPr>
+        <w:pStyle w:val="NormalWeb"/>
+        <w:ind w:firstLine="567"/>
+        <w:jc w:val="both"/>
+      </w:pPr>
+      <w:r>
+        <w:t xml:space="preserve">El cambio en la fórmula para calcular la movilidad de las prestaciones es una facultad del Congreso. Sin embargo, al establecer que la primera actualización </w:t>
+      </w:r>
+      <w:r>
+        <w:lastRenderedPageBreak/>
+        <w:t>se realizará en marzo de 2018, afecta la movilidad ya devengada bajo la normativa anterior, intentando aplicarse retroactivamente.</w:t>
+      </w:r>
+    </w:p>
+    <w:p>
+      <w:pPr>
+        <w:pStyle w:val="NormalWeb"/>
+        <w:ind w:firstLine="567"/>
+        <w:jc w:val="both"/>
+      </w:pPr>
+      <w:r>
+        <w:t>El artículo 7 del Código Civil y Comercial de la Nación establece que las leyes no tienen efecto retroactivo, salvo disposición expresa, y que dicha retroactividad no puede afectar derechos protegidos por garantías constitucionales. Esto implica que la ley nueva solo puede aplicarse a las instancias aún no cumplidas de una relación o situación jurídica, mientras que las ya finalizadas deben regirse por la norma anterior.</w:t>
+      </w:r>
+    </w:p>
+    <w:p>
+      <w:pPr>
+        <w:pStyle w:val="NormalWeb"/>
+        <w:ind w:firstLine="567"/>
+        <w:jc w:val="both"/>
+      </w:pPr>
+      <w:r>
+        <w:t>La norma cuya inconstitucionalidad se solicita, al derogar la fórmula de movilidad establecida en la Ley 26.417, dejó sin efecto el ajuste previsto por esta última y ordenó aplicar un nuevo cálculo de movilidad con carácter retroactivo, alterando los efectos jurídicos ya consolidados bajo el régimen anterior.</w:t>
+      </w:r>
+    </w:p>
+    <w:p>
+      <w:pPr>
+        <w:pStyle w:val="NormalWeb"/>
+        <w:ind w:firstLine="567"/>
+        <w:jc w:val="both"/>
+      </w:pPr>
+      <w:r>
+        <w:t>En el caso de haberes percibidos bajo el régimen derogado, mi mandante tenía un derecho adquirido a que el reajuste se realizara conforme a la Ley 26.417. La nueva fórmula vulnera el derecho de propiedad al generar un porcentaje de actualización inferior y excluir del cálculo un trimestre ya devengado.</w:t>
+      </w:r>
+    </w:p>
+    <w:p>
+      <w:pPr>
+        <w:pStyle w:val="NormalWeb"/>
+        <w:ind w:firstLine="567"/>
+        <w:jc w:val="both"/>
+      </w:pPr>
+      <w:r>
+        <w:t>Según la Resolución E 2/2018 de la Secretaría de Seguridad Social, la movilidad de marzo de 2018 fue del 5,71% bajo la Ley 27.426, mientras que conforme a la Ley 26.417, el aumento habría sido del 14,06%. Además, la Ley 27.426 retrotrae el período de referencia para marzo de 2018 al tercer trimestre de 2017, excluyendo cinco meses y 29 días que debieron computarse bajo la normativa anterior.</w:t>
+      </w:r>
+    </w:p>
+    <w:p>
+      <w:pPr>
+        <w:pStyle w:val="NormalWeb"/>
+        <w:ind w:firstLine="567"/>
+        <w:jc w:val="both"/>
+      </w:pPr>
+      <w:r>
+        <w:t xml:space="preserve">El Decreto 1058/2018 dispuso un “subsidio extraordinario” por única vez, limitado a beneficiarios con haberes inferiores a $10.000. Sin embargo, este subsidio no compensa el perjuicio ocasionado, ya que no es universal ni se aplica de manera permanente. </w:t>
+      </w:r>
+    </w:p>
+    <w:p>
+      <w:pPr>
+        <w:pStyle w:val="NormalWeb"/>
+        <w:ind w:firstLine="567"/>
+        <w:jc w:val="both"/>
+      </w:pPr>
+      <w:r>
+        <w:t>Aunque la merma en el haber correspondiente a marzo de 2018 no se considere confiscatoria en ese momento, la falta de aplicación de la fórmula ya devengada afecta derechos alimentarios protegidos constitucionalmente y genera, a largo plazo, un efecto acumulativo que agrava la pérdida del poder adquisitivo</w:t>
+      </w:r>
+      <w:r>
+        <w:rPr>
+          <w:bCs/>
+        </w:rPr>
+        <w:t xml:space="preserve">.</w:t>
+      </w:r>
+      <w:r>
+        <w:rPr>
+          <w:bCs/>
+        </w:rPr>
+        <w:t xml:space="preserve">  </w:t>
+      </w:r>
+    </w:p>
+    <w:p>
+      <w:pPr>
+        <w:autoSpaceDE w:val="0"/>
+        <w:autoSpaceDN w:val="0"/>
+        <w:adjustRightInd w:val="0"/>
+        <w:ind w:firstLine="708"/>
+        <w:jc w:val="both"/>
+        <w:rPr>
+          <w:bCs/>
+        </w:rPr>
+      </w:pPr>
+    </w:p>
+    <w:p>
+      <w:pPr>
+        <w:numPr>
+          <w:ilvl w:val="0"/>
+          <w:numId w:val="16"/>
+        </w:numPr>
+        <w:autoSpaceDE w:val="0"/>
+        <w:autoSpaceDN w:val="0"/>
+        <w:adjustRightInd w:val="0"/>
+        <w:ind w:left="1146"/>
+        <w:jc w:val="both"/>
+        <w:rPr>
+          <w:b/>
+          <w:bCs/>
+        </w:rPr>
+      </w:pPr>
+      <w:r>
+        <w:rPr>
+          <w:b/>
+          <w:bCs/>
+        </w:rPr>
+        <w:t>INCOSTITUCIONALIDAD DE LA LEY 27.541</w:t>
+      </w:r>
+    </w:p>
+    <w:p>
+      <w:pPr>
+        <w:autoSpaceDE w:val="0"/>
+        <w:autoSpaceDN w:val="0"/>
+        <w:adjustRightInd w:val="0"/>
+        <w:ind w:firstLine="708"/>
+        <w:jc w:val="both"/>
+        <w:rPr>
+          <w:b/>
+          <w:bCs/>
+        </w:rPr>
+      </w:pPr>
+      <w:r>
+        <w:rPr>
+          <w:bCs/>
+        </w:rPr>
+        <w:t xml:space="preserve">Al haber visto que los aumentos de 2020 dados por decreto fueron muy inferiores a los que hubiera correspondido conforme ley 27.426, solicito se expida y declare la inconstitucionalidad de la ley 27.541, del art 1 en cuanto declara la emergencia previsional , del  art 2 inc. e, del art 55 y 56, como así también de los decretos 163/2020, 495/2020 , el 542/2020, 692/2020, y 899/2020 , en cuanto otorga aumentos insuficientes, extiende por 6 meses más la suspensión establecida </w:t>
+      </w:r>
+      <w:r>
+        <w:rPr>
+          <w:bCs/>
+        </w:rPr>
+        <w:lastRenderedPageBreak/>
+        <w:t xml:space="preserve">por el art. 55 de la ley 27.541 respecto de la aplicación de la movilidad dispuesta por el art. 32 de la ley previsional 24.241 por ser confiscatoria, por violar el principio de igualdad y de razonabilidad de las leyes previsto en los art 16 y 28 de la CN y el principio de progresividad garantizado por la ley 27.360 que ratifica la convención interamericana de adultos mayores. </w:t>
+      </w:r>
+    </w:p>
+    <w:p>
+      <w:pPr>
+        <w:autoSpaceDE w:val="0"/>
+        <w:autoSpaceDN w:val="0"/>
+        <w:adjustRightInd w:val="0"/>
+        <w:ind w:firstLine="708"/>
+        <w:jc w:val="both"/>
+        <w:rPr>
+          <w:bCs/>
+        </w:rPr>
+      </w:pPr>
+      <w:r>
+        <w:rPr>
+          <w:bCs/>
+        </w:rPr>
+        <w:t xml:space="preserve">Dictados los decretos 163/2020, 495/20, 542/2020 y 692/2020 y 899/2020 solicito VS se expida y declare la inconstitucionalidad de la ley 27.541, y sus decretos reglamentarios, por ser confiscatoria, por violar el principio de igualdad y de razonabilidad de las leyes previsto en los art 16 y 28 de la CN y el principio de progresividad garantizado por la ley 27.360 que ratifica la convención interamericana de adultos mayores.  La ley y su reglamentación es inconstitucional por los siguientes motivos: </w:t>
+      </w:r>
+    </w:p>
+    <w:p>
+      <w:pPr>
+        <w:numPr>
+          <w:ilvl w:val="0"/>
+          <w:numId w:val="19"/>
+        </w:numPr>
+        <w:autoSpaceDE w:val="0"/>
+        <w:autoSpaceDN w:val="0"/>
+        <w:adjustRightInd w:val="0"/>
+        <w:jc w:val="both"/>
+        <w:rPr>
+          <w:bCs/>
+        </w:rPr>
+      </w:pPr>
+      <w:r>
+        <w:rPr>
+          <w:bCs/>
+        </w:rPr>
+        <w:t xml:space="preserve">Porque al igual que el art 2 de la ley 27426 es regresiva, y afecta </w:t>
+      </w:r>
+    </w:p>
+    <w:p>
+      <w:pPr>
+        <w:autoSpaceDE w:val="0"/>
+        <w:autoSpaceDN w:val="0"/>
+        <w:adjustRightInd w:val="0"/>
+        <w:ind w:firstLine="708"/>
+        <w:jc w:val="both"/>
+        <w:rPr>
+          <w:bCs/>
+        </w:rPr>
+      </w:pPr>
+      <w:r>
+        <w:rPr>
+          <w:bCs/>
+        </w:rPr>
+        <w:t xml:space="preserve">el principio de progresividad  </w:t>
+      </w:r>
+    </w:p>
+    <w:p>
+      <w:pPr>
+        <w:numPr>
+          <w:ilvl w:val="0"/>
+          <w:numId w:val="19"/>
+        </w:numPr>
+        <w:autoSpaceDE w:val="0"/>
+        <w:autoSpaceDN w:val="0"/>
+        <w:adjustRightInd w:val="0"/>
+        <w:jc w:val="both"/>
+        <w:rPr>
+          <w:bCs/>
+        </w:rPr>
+      </w:pPr>
+      <w:r>
+        <w:rPr>
+          <w:bCs/>
+        </w:rPr>
+        <w:t xml:space="preserve">No debió haberse delegado la facultad de fijar una garantía </w:t>
+      </w:r>
+    </w:p>
+    <w:p>
+      <w:pPr>
+        <w:autoSpaceDE w:val="0"/>
+        <w:autoSpaceDN w:val="0"/>
+        <w:adjustRightInd w:val="0"/>
+        <w:ind w:firstLine="708"/>
+        <w:jc w:val="both"/>
+        <w:rPr>
+          <w:bCs/>
+        </w:rPr>
+      </w:pPr>
+      <w:r>
+        <w:rPr>
+          <w:bCs/>
+        </w:rPr>
+        <w:t xml:space="preserve">constitucional como es la movilidad jubilatoria. </w:t>
+      </w:r>
+    </w:p>
+    <w:p>
+      <w:pPr>
+        <w:numPr>
+          <w:ilvl w:val="0"/>
+          <w:numId w:val="19"/>
+        </w:numPr>
+        <w:autoSpaceDE w:val="0"/>
+        <w:autoSpaceDN w:val="0"/>
+        <w:adjustRightInd w:val="0"/>
+        <w:jc w:val="both"/>
+        <w:rPr>
+          <w:bCs/>
+        </w:rPr>
+      </w:pPr>
+      <w:r>
+        <w:rPr>
+          <w:bCs/>
+        </w:rPr>
+        <w:t xml:space="preserve">No respeta las bases de la delegación del art 2 inc e. </w:t>
+      </w:r>
+    </w:p>
+    <w:p>
+      <w:pPr>
+        <w:numPr>
+          <w:ilvl w:val="0"/>
+          <w:numId w:val="19"/>
+        </w:numPr>
+        <w:autoSpaceDE w:val="0"/>
+        <w:autoSpaceDN w:val="0"/>
+        <w:adjustRightInd w:val="0"/>
+        <w:jc w:val="both"/>
+        <w:rPr>
+          <w:bCs/>
+        </w:rPr>
+      </w:pPr>
+      <w:r>
+        <w:rPr>
+          <w:bCs/>
+        </w:rPr>
+        <w:t xml:space="preserve">No cumple con los recaudos formales y sustanciales de la doctrina de la emergencia </w:t>
+      </w:r>
+    </w:p>
+    <w:p>
+      <w:pPr>
+        <w:numPr>
+          <w:ilvl w:val="0"/>
+          <w:numId w:val="19"/>
+        </w:numPr>
+        <w:autoSpaceDE w:val="0"/>
+        <w:autoSpaceDN w:val="0"/>
+        <w:adjustRightInd w:val="0"/>
+        <w:jc w:val="both"/>
+        <w:rPr>
+          <w:bCs/>
+        </w:rPr>
+      </w:pPr>
+      <w:r>
+        <w:rPr>
+          <w:bCs/>
+        </w:rPr>
+        <w:t xml:space="preserve">El art 56 establece un régimen diferenciado contrariamente a lo normado por el art 2 </w:t>
+      </w:r>
+    </w:p>
+    <w:p>
+      <w:pPr>
+        <w:numPr>
+          <w:ilvl w:val="0"/>
+          <w:numId w:val="19"/>
+        </w:numPr>
+        <w:autoSpaceDE w:val="0"/>
+        <w:autoSpaceDN w:val="0"/>
+        <w:adjustRightInd w:val="0"/>
+        <w:jc w:val="both"/>
+        <w:rPr>
+          <w:bCs/>
+        </w:rPr>
+      </w:pPr>
+      <w:r>
+        <w:rPr>
+          <w:bCs/>
+        </w:rPr>
+        <w:t xml:space="preserve">Los índices, y por lo tanto la movilidad ya se habían devengado al momento de sancionada la ley de emergencia </w:t>
+      </w:r>
+    </w:p>
+    <w:p>
+      <w:pPr>
+        <w:numPr>
+          <w:ilvl w:val="0"/>
+          <w:numId w:val="19"/>
+        </w:numPr>
+        <w:autoSpaceDE w:val="0"/>
+        <w:autoSpaceDN w:val="0"/>
+        <w:adjustRightInd w:val="0"/>
+        <w:jc w:val="both"/>
+        <w:rPr>
+          <w:bCs/>
+        </w:rPr>
+      </w:pPr>
+      <w:r>
+        <w:rPr>
+          <w:bCs/>
+        </w:rPr>
+        <w:t xml:space="preserve">Los decretos son insuficientes e irrazonables y no cumplen con la garantía de movilidad jubilatoria del 14 bis. </w:t>
+      </w:r>
+    </w:p>
+    <w:p>
+      <w:pPr>
+        <w:numPr>
+          <w:ilvl w:val="0"/>
+          <w:numId w:val="19"/>
+        </w:numPr>
+        <w:autoSpaceDE w:val="0"/>
+        <w:autoSpaceDN w:val="0"/>
+        <w:adjustRightInd w:val="0"/>
+        <w:jc w:val="both"/>
+        <w:rPr>
+          <w:bCs/>
+        </w:rPr>
+      </w:pPr>
+      <w:r>
+        <w:rPr>
+          <w:bCs/>
+        </w:rPr>
+        <w:t xml:space="preserve">Se suspendió la movilidad solo al régimen común que es el que menos percibe. </w:t>
+      </w:r>
+    </w:p>
+    <w:p>
+      <w:pPr>
+        <w:numPr>
+          <w:ilvl w:val="0"/>
+          <w:numId w:val="19"/>
+        </w:numPr>
+        <w:autoSpaceDE w:val="0"/>
+        <w:autoSpaceDN w:val="0"/>
+        <w:adjustRightInd w:val="0"/>
+        <w:jc w:val="both"/>
+        <w:rPr>
+          <w:bCs/>
+        </w:rPr>
+      </w:pPr>
+      <w:r>
+        <w:rPr>
+          <w:bCs/>
+        </w:rPr>
+        <w:t>No cumple con la integralidad del haber y la jubilación no guarda su finalidad que es mantener el valor adquisitivo en el tiempo. P</w:t>
+      </w:r>
+      <w:r>
+        <w:rPr>
+          <w:bCs/>
+        </w:rPr>
+        <w:t>é</w:t>
+      </w:r>
+      <w:r>
+        <w:rPr>
+          <w:bCs/>
+        </w:rPr>
+        <w:t xml:space="preserve">rdida en 2020:</w:t>
+      </w:r>
+    </w:p>
+    <w:p>
+      <w:pPr>
+        <w:autoSpaceDE w:val="0"/>
+        <w:autoSpaceDN w:val="0"/>
+        <w:adjustRightInd w:val="0"/>
+        <w:ind w:left="1416"/>
+        <w:jc w:val="both"/>
+        <w:rPr>
+          <w:bCs/>
+        </w:rPr>
+      </w:pPr>
+    </w:p>
+    <w:p>
+      <w:pPr>
+        <w:autoSpaceDE w:val="0"/>
+        <w:autoSpaceDN w:val="0"/>
+        <w:adjustRightInd w:val="0"/>
+        <w:ind w:left="720"/>
+        <w:jc w:val="both"/>
+      </w:pPr>
+      <w:r>
+        <w:rPr>
+          <w:bCs/>
+          <w:noProof/>
+        </w:rPr>
+        <w:drawing>
+          <wp:inline distT="0" distB="0" distL="0" distR="0" wp14:anchorId="64368A98" wp14:editId="1B6FD857">
+            <wp:extent cx="4953000" cy="1242060"/>
+            <wp:effectExtent l="0" t="0" r="0" b="0"/>
+            <wp:docPr id="1001" name="Imagen 1" descr="Imagen que contiene Interfaz de usuario gráfica&#10;&#10;Descripción generada automáticamente"/>
+            <wp:cNvGraphicFramePr>
+              <a:graphicFrameLocks xmlns:a="http://schemas.openxmlformats.org/drawingml/2006/main" noChangeAspect="1"/>
+            </wp:cNvGraphicFramePr>
+            <a:graphic xmlns:a="http://schemas.openxmlformats.org/drawingml/2006/main">
+              <a:graphicData uri="http://schemas.openxmlformats.org/drawingml/2006/picture">
+                <pic:pic xmlns:pic="http://schemas.openxmlformats.org/drawingml/2006/picture">
+                  <pic:nvPicPr>
+                    <pic:cNvPr id="0" name="Picture 9" descr="Imagen que contiene Interfaz de usuario gráfica&#10;&#10;Descripción generada automáticamente"/>
+                    <pic:cNvPicPr>
+                      <a:picLocks noChangeAspect="1" noChangeArrowheads="1"/>
+                    </pic:cNvPicPr>
+                  </pic:nvPicPr>
+                  <pic:blipFill>
+                    <a:blip r:embed="rId20">
+                      <a:extLst>
+                        <a:ext uri="{28A0092B-C50C-407E-A947-70E740481C1C}">
+                          <a14:useLocalDpi xmlns:a14="http://schemas.microsoft.com/office/drawing/2010/main" val="0"/>
+                        </a:ext>
+                      </a:extLst>
+                    </a:blip>
+                    <a:srcRect/>
+                    <a:stretch>
+                      <a:fillRect/>
+                    </a:stretch>
+                  </pic:blipFill>
+                  <pic:spPr bwMode="auto">
+                    <a:xfrm>
+                      <a:off x="0" y="0"/>
+                      <a:ext cx="4953000" cy="1242060"/>
+                    </a:xfrm>
+                    <a:prstGeom prst="rect">
+                      <a:avLst/>
+                    </a:prstGeom>
+                    <a:noFill/>
+                    <a:ln>
+                      <a:noFill/>
+                    </a:ln>
+                  </pic:spPr>
+                </pic:pic>
+              </a:graphicData>
+            </a:graphic>
+          </wp:inline>
+        </w:drawing>
+      </w:r>
+      <w:r>
+        <w:rPr>
+          <w:bCs/>
+        </w:rPr>
+        <w:t xml:space="preserve"> </w:t>
+      </w:r>
+      <w:r>
+        <w:t xml:space="preserve"/>
+      </w:r>
+    </w:p>
+    <w:p>
+      <w:pPr>
+        <w:autoSpaceDE w:val="0"/>
+        <w:autoSpaceDN w:val="0"/>
+        <w:adjustRightInd w:val="0"/>
+        <w:ind w:firstLine="708"/>
+        <w:jc w:val="both"/>
+        <w:rPr>
+          <w:bCs/>
+        </w:rPr>
+      </w:pPr>
+    </w:p>
+    <w:p>
+      <w:pPr>
+        <w:autoSpaceDE w:val="0"/>
+        <w:autoSpaceDN w:val="0"/>
+        <w:adjustRightInd w:val="0"/>
+        <w:ind w:left="1146"/>
+        <w:jc w:val="both"/>
+        <w:rPr>
+          <w:b/>
+          <w:bCs/>
+        </w:rPr>
+      </w:pPr>
+    </w:p>
     <w:p>
       <w:pPr>
         <w:pStyle w:val="Prrafodelista"/>
@@ -2401,21 +4064,438 @@
           <w:ilvl w:val="0"/>
           <w:numId w:val="16"/>
         </w:numPr>
-        <w:autoSpaceDE w:val="0"/>
-        <w:autoSpaceDN w:val="0"/>
-        <w:adjustRightInd w:val="0"/>
         <w:jc w:val="both"/>
         <w:rPr>
           <w:b/>
           <w:bCs/>
-        </w:rPr>
-      </w:pPr>
+          <w:lang w:val="es-AR"/>
+        </w:rPr>
+      </w:pPr>
+      <w:r>
+        <w:rPr>
+          <w:lang w:val="es-AR"/>
+        </w:rPr>
+        <w:t xml:space="preserve"> </w:t>
+      </w:r>
       <w:r>
         <w:rPr>
           <w:b/>
           <w:bCs/>
-        </w:rPr>
-        <w:t>SOLICITO ORDENE EXPRESAMENTE EL REAJUSTE DEL HABER</w:t>
+          <w:lang w:val="es-AR"/>
+        </w:rPr>
+        <w:t>OPORTUNIDAD PROCESAL</w:t>
+      </w:r>
+    </w:p>
+    <w:p>
+      <w:pPr>
+        <w:ind w:firstLine="1560"/>
+        <w:jc w:val="both"/>
+        <w:rPr>
+          <w:lang w:val="es-AR"/>
+        </w:rPr>
+      </w:pPr>
+      <w:r>
+        <w:rPr>
+          <w:highlight w:val="cyan"/>
+          <w:lang w:val="es-AR"/>
+        </w:rPr>
+        <w:t xml:space="preserve">Cualquier modificación </w:t>
+      </w:r>
+      <w:proofErr w:type="gramStart"/>
+      <w:r>
+        <w:rPr>
+          <w:highlight w:val="cyan"/>
+          <w:lang w:val="es-AR"/>
+        </w:rPr>
+        <w:t xml:space="preserve">en </w:t>
+      </w:r>
+      <w:r>
+        <w:rPr>
+          <w:highlight w:val="cyan"/>
+          <w:lang w:val="es-AR"/>
+        </w:rPr>
+        <w:t xml:space="preserve"> fórmula</w:t>
+      </w:r>
+      <w:proofErr w:type="gramEnd"/>
+      <w:r>
+        <w:rPr>
+          <w:lang w:val="es-AR"/>
+        </w:rPr>
+        <w:t xml:space="preserve"> de movilidad, así como la implementación de la nueva fórmula, inciden directamente en el haber jubilatorio de mi mandante.</w:t>
+      </w:r>
+    </w:p>
+    <w:p>
+      <w:pPr>
+        <w:ind w:firstLine="1560"/>
+        <w:jc w:val="both"/>
+        <w:rPr>
+          <w:lang w:val="es-AR"/>
+        </w:rPr>
+      </w:pPr>
+      <w:r>
+        <w:rPr>
+          <w:lang w:val="es-AR"/>
+        </w:rPr>
+        <w:lastRenderedPageBreak/>
+        <w:t>Esta parte plantea la inconstitucionalidad de las leyes que afectaron la movilidad jubilatoria, ya que “ANSES” ha vulnerado la seguridad jurídica de mi mandante. Con cada cambio de gobierno o vicisitud económica, se modifica la ley, siempre en detrimento del haber y afectando garantías constitucionales como la integralidad de este, la división de poderes y la delegación de facultades, entre otras normas consagradas en nuestra Constitución Nacional.</w:t>
+      </w:r>
+    </w:p>
+    <w:p>
+      <w:pPr>
+        <w:ind w:firstLine="1560"/>
+        <w:jc w:val="both"/>
+        <w:rPr>
+          <w:lang w:val="es-AR"/>
+        </w:rPr>
+      </w:pPr>
+      <w:r>
+        <w:rPr>
+          <w:highlight w:val="cyan"/>
+          <w:lang w:val="es-AR"/>
+        </w:rPr>
+        <w:t xml:space="preserve">Los planteos </w:t>
+      </w:r>
+      <w:r>
+        <w:rPr>
+          <w:highlight w:val="cyan"/>
+          <w:lang w:val="es-AR"/>
+        </w:rPr>
+        <w:t>se sostienen en cada oportunidad, dado que</w:t>
+      </w:r>
+      <w:r>
+        <w:rPr>
+          <w:highlight w:val="cyan"/>
+          <w:lang w:val="es-AR"/>
+        </w:rPr>
+        <w:t xml:space="preserve"> las modificaciones en las pautas de movilidad, qu</w:t>
+      </w:r>
+      <w:r>
+        <w:rPr>
+          <w:lang w:val="es-AR"/>
+        </w:rPr>
+        <w:t xml:space="preserve">e afectan el haber de mi </w:t>
+      </w:r>
+      <w:proofErr w:type="gramStart"/>
+      <w:r>
+        <w:rPr>
+          <w:lang w:val="es-AR"/>
+        </w:rPr>
+        <w:t>mandante,.</w:t>
+      </w:r>
+      <w:proofErr w:type="gramEnd"/>
+      <w:r>
+        <w:rPr>
+          <w:lang w:val="es-AR"/>
+        </w:rPr>
+        <w:t xml:space="preserve"> En esta oportunidad procesal</w:t>
+      </w:r>
+      <w:r>
+        <w:rPr>
+          <w:highlight w:val="cyan"/>
+          <w:lang w:val="es-AR"/>
+        </w:rPr>
+        <w:t>, se solicita</w:t>
+      </w:r>
+      <w:r>
+        <w:rPr>
+          <w:highlight w:val="cyan"/>
+          <w:lang w:val="es-AR"/>
+        </w:rPr>
+        <w:t xml:space="preserve"> y </w:t>
+      </w:r>
+      <w:proofErr w:type="gramStart"/>
+      <w:r>
+        <w:rPr>
+          <w:highlight w:val="cyan"/>
+          <w:lang w:val="es-AR"/>
+        </w:rPr>
+        <w:t>sostiene</w:t>
+      </w:r>
+      <w:r>
+        <w:rPr>
+          <w:lang w:val="es-AR"/>
+        </w:rPr>
+        <w:t xml:space="preserve"> </w:t>
+      </w:r>
+      <w:r>
+        <w:rPr>
+          <w:lang w:val="es-AR"/>
+        </w:rPr>
+        <w:t xml:space="preserve"> la</w:t>
+      </w:r>
+      <w:proofErr w:type="gramEnd"/>
+      <w:r>
+        <w:rPr>
+          <w:lang w:val="es-AR"/>
+        </w:rPr>
+        <w:t xml:space="preserve"> inconstitucionalidad de las normas cuestionadas, garantizando el debido proceso y el derecho de defensa de la parte contraria, al correrse traslado del planteo de inconstitucionalidad. Este cuestionamiento se refiere a una norma que suspendió la ley de movilidad en detrimento de un grupo vulnerable, en un contexto de pandemia, cuando el Estado debería haber reforzado su protección. Además, dichas normas </w:t>
+      </w:r>
+      <w:r>
+        <w:rPr>
+          <w:highlight w:val="cyan"/>
+          <w:lang w:val="es-AR"/>
+        </w:rPr>
+        <w:t>presentan un carácter netamente regresivo, como lo demuestra la pérdida sufrida en</w:t>
+      </w:r>
+      <w:r>
+        <w:rPr>
+          <w:highlight w:val="cyan"/>
+          <w:lang w:val="es-AR"/>
+        </w:rPr>
+        <w:t>tre 2020 y 2025.</w:t>
+      </w:r>
+    </w:p>
+    <w:p>
+      <w:pPr>
+        <w:ind w:firstLine="1560"/>
+        <w:jc w:val="both"/>
+        <w:rPr>
+          <w:lang w:val="es-AR"/>
+        </w:rPr>
+      </w:pPr>
+      <w:r>
+        <w:rPr>
+          <w:lang w:val="es-AR"/>
+        </w:rPr>
+        <w:t>No se busca repotenciar un haber, sino defender la garantía constitucional de movilidad jubilatoria.</w:t>
+      </w:r>
+    </w:p>
+    <w:p>
+      <w:pPr>
+        <w:ind w:firstLine="1560"/>
+        <w:jc w:val="both"/>
+        <w:rPr>
+          <w:lang w:val="es-AR"/>
+        </w:rPr>
+      </w:pPr>
+      <w:r>
+        <w:rPr>
+          <w:lang w:val="es-AR"/>
+        </w:rPr>
+        <w:t>Cabe destacar que la Corte Suprema de Justicia de la Nación (CSJN) ha reconocido la facultad de los jueces y tribunales inferiores para ejercer un control de constitucionalidad y convencionalidad de oficio (Fallos 335:2333).</w:t>
+      </w:r>
+    </w:p>
+    <w:p>
+      <w:pPr>
+        <w:ind w:firstLine="1560"/>
+        <w:jc w:val="both"/>
+        <w:rPr>
+          <w:lang w:val="es-AR"/>
+        </w:rPr>
+      </w:pPr>
+      <w:r>
+        <w:rPr>
+          <w:lang w:val="es-AR"/>
+        </w:rPr>
+        <w:t>En relación con la movilidad, las sucesivas reformas legislativas entre 2018 y 2024 han afectado el derecho constitucional a un haber integral. Al alterarse la movilidad jubilatoria, esta deja de cumplir su finalidad esencial: mantener el valor del haber en el tiempo. Además, en esta materia, no pueden existir períodos superpuestos ni tiempos muertos. Si no se recompone el haber una vez cesada la emergencia, las consecuencias de esta permanecerán indefinidamente.</w:t>
+      </w:r>
+    </w:p>
+    <w:p>
+      <w:pPr>
+        <w:ind w:firstLine="1560"/>
+        <w:jc w:val="both"/>
+        <w:rPr>
+          <w:lang w:val="es-AR"/>
+        </w:rPr>
+      </w:pPr>
+      <w:r>
+        <w:rPr>
+          <w:lang w:val="es-AR"/>
+        </w:rPr>
+        <w:t>Por lo tanto, los jueces pueden resolver, en la etapa de ejecución y a pedido de parte o de oficio, si las normas cuestionadas afectan el haber, ya que contrarían los artículos 14 bis, 16, 17, 18, 28, 31, 33 y 75 incisos 22 y 23 de la Constitución Nacional.</w:t>
+      </w:r>
+    </w:p>
+    <w:p>
+      <w:pPr>
+        <w:ind w:firstLine="1560"/>
+        <w:jc w:val="both"/>
+        <w:rPr>
+          <w:lang w:val="es-AR"/>
+        </w:rPr>
+      </w:pPr>
+      <w:r>
+        <w:rPr>
+          <w:lang w:val="es-AR"/>
+        </w:rPr>
+        <w:t xml:space="preserve">En los autos </w:t>
+      </w:r>
+      <w:r>
+        <w:rPr>
+          <w:i/>
+          <w:iCs/>
+          <w:lang w:val="es-AR"/>
+        </w:rPr>
+        <w:t>“Abraham”</w:t>
+      </w:r>
+      <w:r>
+        <w:rPr>
+          <w:lang w:val="es-AR"/>
+        </w:rPr>
+        <w:t>, el juez, al resolver en la etapa de liquidación, consideró ineludible analizar la inconstitucionalidad de las leyes 27.426, 27.541 y 27.609, debido a su incidencia en la movilidad aplicable al haber reclamado. Este análisis se fundamentó en la doctrina de la CSJN que exige atender las circunstancias sobrevinientes, según precedentes como Fallos: 308:1489, 311:787, 312:555, 315:123 y 325:28, entre otros. Resoluciones como estas no implican un exceso de jurisdicción, sino que valoran las pretensiones según el derecho vigente al momento de sentenciar, promoviendo celeridad y economía procesal.</w:t>
+      </w:r>
+    </w:p>
+    <w:p>
+      <w:pPr>
+        <w:ind w:firstLine="1560"/>
+        <w:jc w:val="both"/>
+        <w:rPr>
+          <w:lang w:val="es-AR"/>
+        </w:rPr>
+      </w:pPr>
+      <w:r>
+        <w:rPr>
+          <w:lang w:val="es-AR"/>
+        </w:rPr>
+        <w:t xml:space="preserve">En el caso </w:t>
+      </w:r>
+      <w:r>
+        <w:rPr>
+          <w:i/>
+          <w:iCs/>
+          <w:lang w:val="es-AR"/>
+        </w:rPr>
+        <w:t>“Gamarra”</w:t>
+      </w:r>
+      <w:r>
+        <w:rPr>
+          <w:lang w:val="es-AR"/>
+        </w:rPr>
+        <w:t>, la Cámara Federal de Salta aclaró que una sentencia pasada en autoridad de cosa juzgada no impide resolver nuevas cuestiones entre las mismas partes. En la etapa de ejecución, los jueces pueden determinar la cuantía del haber y la razonabilidad de las normas aplicadas.</w:t>
+      </w:r>
+    </w:p>
+    <w:p>
+      <w:pPr>
+        <w:ind w:firstLine="1560"/>
+        <w:jc w:val="both"/>
+        <w:rPr>
+          <w:lang w:val="es-AR"/>
+        </w:rPr>
+      </w:pPr>
+      <w:r>
+        <w:rPr>
+          <w:lang w:val="es-AR"/>
+        </w:rPr>
+        <w:lastRenderedPageBreak/>
+        <w:t xml:space="preserve">Del mismo modo, en </w:t>
+      </w:r>
+      <w:r>
+        <w:rPr>
+          <w:i/>
+          <w:iCs/>
+          <w:lang w:val="es-AR"/>
+        </w:rPr>
+        <w:t>“Flores Humberto c/ANSES y otro s/ Reajustes Varios”</w:t>
+      </w:r>
+      <w:r>
+        <w:rPr>
+          <w:lang w:val="es-AR"/>
+        </w:rPr>
+        <w:t xml:space="preserve"> (Expte. 15100027/2011), la Sala I rechazó los agravios sobre la improcedencia de resolver en la etapa de ejecución, argumentando que sería un exceso ritual rechazar la pretensión y obligar al actor a iniciar un nuevo juicio para obtener el mismo resultado. La Sala consideró que esto desvirtuaría el sentido de las formas procesales, especialmente dada la edad avanzada de la parte actora.</w:t>
+      </w:r>
+    </w:p>
+    <w:p>
+      <w:pPr>
+        <w:ind w:firstLine="1560"/>
+        <w:jc w:val="both"/>
+        <w:rPr>
+          <w:lang w:val="es-AR"/>
+        </w:rPr>
+      </w:pPr>
+      <w:r>
+        <w:rPr>
+          <w:lang w:val="es-AR"/>
+        </w:rPr>
+        <w:t xml:space="preserve">En el precedente </w:t>
+      </w:r>
+      <w:r>
+        <w:rPr>
+          <w:i/>
+          <w:iCs/>
+          <w:lang w:val="es-AR"/>
+        </w:rPr>
+        <w:t>“Cingolani, Francisco Florencio c/ANSES s/Ejecución Previsional”</w:t>
+      </w:r>
+      <w:r>
+        <w:rPr>
+          <w:lang w:val="es-AR"/>
+        </w:rPr>
+        <w:t xml:space="preserve"> (10/4/12), la CSJN revocó una resolución judicial que limitaba el derecho del afiliado a la recomposición de sus haberes, considerando que la limitación temporal vulneraba la cosa juzgada. La Corte sostuvo que obligar al jubilado a iniciar un nuevo juicio sería un dispendio jurisdiccional.</w:t>
+      </w:r>
+    </w:p>
+    <w:p>
+      <w:pPr>
+        <w:ind w:firstLine="1560"/>
+        <w:jc w:val="both"/>
+        <w:rPr>
+          <w:lang w:val="es-AR"/>
+        </w:rPr>
+      </w:pPr>
+      <w:r>
+        <w:rPr>
+          <w:lang w:val="es-AR"/>
+        </w:rPr>
+        <w:t xml:space="preserve">Finalmente, en </w:t>
+      </w:r>
+      <w:r>
+        <w:rPr>
+          <w:i/>
+          <w:iCs/>
+          <w:lang w:val="es-AR"/>
+        </w:rPr>
+        <w:t>“Campos Toranzos, Marcos Aurelio c/ANSES s/Reajustes Varios”</w:t>
+      </w:r>
+      <w:r>
+        <w:rPr>
+          <w:lang w:val="es-AR"/>
+        </w:rPr>
+        <w:t xml:space="preserve"> (Expte. 15100257/2012), la Sala II confirmó que los jueces pueden determinar los criterios de movilidad en la etapa de ejecución, incluso si estos no fueron contemplados en la sentencia definitiva. Este fallo destacó la naturaleza alimentaria de la prestación, la edad avanzada del actor y la necesidad de economía procesal.</w:t>
+      </w:r>
+    </w:p>
+    <w:p>
+      <w:pPr>
+        <w:ind w:firstLine="1560"/>
+        <w:jc w:val="both"/>
+        <w:rPr>
+          <w:b/>
+          <w:bCs/>
+          <w:lang w:val="es-AR"/>
+        </w:rPr>
+      </w:pPr>
+      <w:r>
+        <w:rPr>
+          <w:lang w:val="es-AR"/>
+        </w:rPr>
+        <w:t xml:space="preserve">Por todo lo expuesto, solicito a V.S. que tenga en cuenta estos planteos en la etapa de ejecución para garantizar la protección efectiva de los derechos constitucionales de mi mandante y evitar un nuevo dispendio </w:t>
+      </w:r>
+      <w:proofErr w:type="gramStart"/>
+      <w:r>
+        <w:rPr>
+          <w:lang w:val="es-AR"/>
+        </w:rPr>
+        <w:t>jurisdiccional</w:t>
+      </w:r>
+      <w:r>
+        <w:rPr>
+          <w:b/>
+          <w:bCs/>
+          <w:lang w:val="es-AR"/>
+        </w:rPr>
+        <w:t>.</w:t>
+      </w:r>
+      <w:r>
+        <w:rPr>
+          <w:bCs/>
+        </w:rPr>
+        <w:t xml:space="preserve"/>
+      </w:r>
+      <w:r>
+        <w:rPr>
+          <w:bCs/>
+        </w:rPr>
+        <w:t xml:space="preserve"> </w:t>
+      </w:r>
+      <w:r>
+        <w:t xml:space="preserve"/>
       </w:r>
     </w:p>
     <w:p>
@@ -2426,37 +4506,12 @@
         <w:ind w:firstLine="1134"/>
         <w:jc w:val="both"/>
         <w:rPr>
-          <w:bCs/>
-        </w:rPr>
-      </w:pPr>
-      <w:r>
-        <w:t xml:space="preserve">Solicito que, una vez aprobada la liquidación, se intime al organismo previsional a reajustar el haber de mi mandante, consignando de manera clara el haber aprobado. Asimismo, solicito que dicha intimación se haga bajo apercibimiento de imponer </w:t>
-      </w:r>
-      <w:r>
-        <w:t>sanciones conminatorias</w:t>
-      </w:r>
-      <w:r>
-        <w:t xml:space="preserve"> en la efectivización de la medida ordenada. También requiero que se identifique al funcionario responsable de cumplir con la manda judicial, quien deberá informar sobre su cumplimiento</w:t>
-      </w:r>
-      <w:r>
-        <w:t>.</w:t>
-      </w:r>
-      <w:r>
-        <w:t xml:space="preserve"> </w:t>
-      </w:r>
-      <w:r>
-        <w:rPr>
-          <w:bCs/>
-        </w:rPr>
-        <w:t xml:space="preserve"/>
-      </w:r>
-      <w:r>
-        <w:rPr>
-          <w:bCs/>
-        </w:rPr>
-        <w:t xml:space="preserve"> </w:t>
-      </w:r>
-    </w:p>
+          <w:b/>
+          <w:color w:val="000000"/>
+        </w:rPr>
+      </w:pPr>
+    </w:p>
+    <w:bookmarkEnd w:id="3"/>
     <w:p>
       <w:pPr>
         <w:pStyle w:val="Prrafodelista"/>
@@ -2468,12 +4523,75 @@
         <w:autoSpaceDN w:val="0"/>
         <w:adjustRightInd w:val="0"/>
         <w:jc w:val="both"/>
-      </w:pPr>
-      <w:r>
         <w:rPr>
           <w:b/>
           <w:bCs/>
         </w:rPr>
+      </w:pPr>
+      <w:r>
+        <w:rPr>
+          <w:b/>
+          <w:bCs/>
+        </w:rPr>
+        <w:t>SOLICITO ORDENE EXPRESAMENTE EL REAJUSTE DEL HABER</w:t>
+      </w:r>
+    </w:p>
+    <w:p>
+      <w:pPr>
+        <w:autoSpaceDE w:val="0"/>
+        <w:autoSpaceDN w:val="0"/>
+        <w:adjustRightInd w:val="0"/>
+        <w:ind w:firstLine="1134"/>
+        <w:jc w:val="both"/>
+        <w:rPr>
+          <w:bCs/>
+        </w:rPr>
+      </w:pPr>
+      <w:r>
+        <w:t xml:space="preserve">Solicito que, una vez aprobada la liquidación, se intime al organismo previsional a reajustar el haber de mi mandante, consignando de manera clara el haber aprobado. Asimismo, solicito que dicha intimación se haga bajo apercibimiento de imponer </w:t>
+      </w:r>
+      <w:r>
+        <w:t>sanciones conminatorias</w:t>
+      </w:r>
+      <w:r>
+        <w:t xml:space="preserve"> en la efectivización de la medida ordenada. También requiero que se identifique al funcionario responsable de cumplir con la manda judicial, quien deberá informar sobre su cumplimiento</w:t>
+      </w:r>
+      <w:r>
+        <w:t>.</w:t>
+      </w:r>
+      <w:r>
+        <w:t xml:space="preserve"> </w:t>
+      </w:r>
+      <w:r>
+        <w:rPr>
+          <w:bCs/>
+        </w:rPr>
+        <w:t xml:space="preserve"/>
+      </w:r>
+      <w:r>
+        <w:rPr>
+          <w:bCs/>
+        </w:rPr>
+        <w:t xml:space="preserve"> </w:t>
+      </w:r>
+    </w:p>
+    <w:p>
+      <w:pPr>
+        <w:pStyle w:val="Prrafodelista"/>
+        <w:numPr>
+          <w:ilvl w:val="0"/>
+          <w:numId w:val="16"/>
+        </w:numPr>
+        <w:autoSpaceDE w:val="0"/>
+        <w:autoSpaceDN w:val="0"/>
+        <w:adjustRightInd w:val="0"/>
+        <w:jc w:val="both"/>
+      </w:pPr>
+      <w:r>
+        <w:rPr>
+          <w:b/>
+          <w:bCs/>
+        </w:rPr>
         <w:t>SOLICITO REGULE HONORARIOS</w:t>
       </w:r>
     </w:p>
@@ -2486,39 +4604,56 @@
         <w:jc w:val="both"/>
       </w:pPr>
       <w:r>
-        <w:t xml:space="preserve">Solicito a V.S. que se proceda a regular los honorarios profesionales correspondientes a la labor desarrollada en esta etapa de la ejecución, en virtud de lo dispuesto en el artículo 52 de la Ley 27.423, el cual establece que, aun sin petición del interesado, al dictarse sentencia se deberán regular los honorarios </w:t>
-      </w:r>
-      <w:r>
-        <w:lastRenderedPageBreak/>
-        <w:t>respectivos de los abogados y procuradores de las partes y de los auxiliares de justicia.</w:t>
-      </w:r>
-    </w:p>
-    <w:p>
-      <w:pPr>
-        <w:autoSpaceDE w:val="0"/>
-        <w:autoSpaceDN w:val="0"/>
-        <w:adjustRightInd w:val="0"/>
-        <w:jc w:val="both"/>
-      </w:pPr>
-      <w:r>
+        <w:t>Solicito a V.S. que se proceda a regular los honorarios profesionales correspondientes a la labor desarrollada en esta etapa de la ejecución, en virtud de lo dispuesto en el artículo 52 de la Ley 27.423, el cual establece que, aun sin petición del interesado, al dictarse sentencia se deberán regular los honorarios respectivos de los abogados y procuradores de las partes y de los auxiliares de justicia.</w:t>
+      </w:r>
+    </w:p>
+    <w:p>
+      <w:pPr>
+        <w:autoSpaceDE w:val="0"/>
+        <w:autoSpaceDN w:val="0"/>
+        <w:adjustRightInd w:val="0"/>
+        <w:jc w:val="both"/>
+      </w:pPr>
+      <w:r>
+        <w:rPr>
+          <w:highlight w:val="yellow"/>
+        </w:rPr>
         <w:t>Solicito</w:t>
       </w:r>
       <w:r>
+        <w:rPr>
+          <w:highlight w:val="yellow"/>
+        </w:rPr>
         <w:t xml:space="preserve"> tome </w:t>
       </w:r>
       <w:r>
+        <w:rPr>
+          <w:highlight w:val="yellow"/>
+        </w:rPr>
         <w:t xml:space="preserve">como base regulatoria la suma de 225.43</w:t>
       </w:r>
       <w:r>
+        <w:rPr>
+          <w:highlight w:val="yellow"/>
+        </w:rPr>
         <w:t xml:space="preserve"> UMA</w:t>
       </w:r>
       <w:r>
+        <w:rPr>
+          <w:highlight w:val="yellow"/>
+        </w:rPr>
         <w:t xml:space="preserve">, teniendo en cuenta que el valor del UMA a la fecha de cierre de la liquidación, $70.709,00 y el monto reclamado $15.940.102,94, con más los intereses al efectivo pago, de conformidad con lo establecido por la ley 27.423 que en su articulo 52 establece: “Aun sin petición del interesado, al dictarse sentencia se regularán los honorarios respectivos de los abogados y procuradores de las partes y de los auxiliares de Justicia.”</w:t>
       </w:r>
       <w:r>
+        <w:rPr>
+          <w:highlight w:val="yellow"/>
+        </w:rPr>
         <w:t xml:space="preserve"> </w:t>
       </w:r>
       <w:r>
+        <w:rPr>
+          <w:highlight w:val="yellow"/>
+        </w:rPr>
         <w:t xml:space="preserve"/>
       </w:r>
     </w:p>
@@ -2565,6 +4700,7 @@
             <w:r>
               <w:t xml:space="preserve">Liquidacion: </w:t>
             </w:r>
+            <w:proofErr w:type="gramStart"/>
             <w:r>
               <w:t xml:space="preserve">$15.940.102,94</w:t>
             </w:r>
@@ -2584,6 +4720,7 @@
             <w:r>
               <w:t xml:space="preserve">Monto en UMA: </w:t>
             </w:r>
+            <w:proofErr w:type="gramStart"/>
             <w:r>
               <w:t xml:space="preserve">225.43</w:t>
             </w:r>
@@ -2645,6 +4782,7 @@
             <w:r>
               <w:t xml:space="preserve">Liquidacion: </w:t>
             </w:r>
+            <w:proofErr w:type="gramStart"/>
             <w:r>
               <w:t xml:space="preserve">$18.293.633,25</w:t>
             </w:r>
@@ -2664,6 +4802,7 @@
             <w:r>
               <w:t xml:space="preserve">Monto en UMA: </w:t>
             </w:r>
+            <w:proofErr w:type="gramStart"/>
             <w:r>
               <w:t xml:space="preserve">258.72</w:t>
             </w:r>
@@ -2725,6 +4864,7 @@
             <w:r>
               <w:t xml:space="preserve">Liquidacion: </w:t>
             </w:r>
+            <w:proofErr w:type="gramStart"/>
             <w:r>
               <w:t xml:space="preserve">$18.287.172,48</w:t>
             </w:r>
@@ -2744,6 +4884,7 @@
             <w:r>
               <w:t xml:space="preserve">Monto en UMA: </w:t>
             </w:r>
+            <w:proofErr w:type="gramStart"/>
             <w:r>
               <w:t xml:space="preserve">258.63</w:t>
             </w:r>
@@ -2805,8 +4946,9 @@
             <w:r>
               <w:t xml:space="preserve">Liquidacion: </w:t>
             </w:r>
+            <w:proofErr w:type="gramStart"/>
             <w:r>
-              <w:t xml:space="preserve">$25.759.222,01</w:t>
+              <w:t xml:space="preserve">$35.789.446,16</w:t>
             </w:r>
           </w:p>
         </w:tc>
@@ -2824,8 +4966,9 @@
             <w:r>
               <w:t xml:space="preserve">Monto en UMA: </w:t>
             </w:r>
+            <w:proofErr w:type="gramStart"/>
             <w:r>
-              <w:t xml:space="preserve">364.3</w:t>
+              <w:t xml:space="preserve">506.15</w:t>
             </w:r>
           </w:p>
         </w:tc>
@@ -2844,6 +4987,56 @@
     </w:p>
     <w:p>
       <w:pPr>
+        <w:autoSpaceDE w:val="0"/>
+        <w:autoSpaceDN w:val="0"/>
+        <w:adjustRightInd w:val="0"/>
+        <w:jc w:val="both"/>
+      </w:pPr>
+    </w:p>
+    <w:p>
+      <w:pPr>
+        <w:autoSpaceDE w:val="0"/>
+        <w:autoSpaceDN w:val="0"/>
+        <w:adjustRightInd w:val="0"/>
+        <w:jc w:val="both"/>
+      </w:pPr>
+      <w:r>
+        <w:drawing>
+          <wp:inline xmlns:a="http://schemas.openxmlformats.org/drawingml/2006/main" xmlns:pic="http://schemas.openxmlformats.org/drawingml/2006/picture">
+            <wp:extent cx="4572000" cy="4310322"/>
+            <wp:docPr id="1004" name="Picture 1004"/>
+            <wp:cNvGraphicFramePr>
+              <a:graphicFrameLocks noChangeAspect="1"/>
+            </wp:cNvGraphicFramePr>
+            <a:graphic>
+              <a:graphicData uri="http://schemas.openxmlformats.org/drawingml/2006/picture">
+                <pic:pic>
+                  <pic:nvPicPr>
+                    <pic:cNvPr id="0" name="temp_liquidacion.png"/>
+                    <pic:cNvPicPr/>
+                  </pic:nvPicPr>
+                  <pic:blipFill>
+                    <a:blip r:embed="rId28"/>
+                    <a:stretch>
+                      <a:fillRect/>
+                    </a:stretch>
+                  </pic:blipFill>
+                  <pic:spPr>
+                    <a:xfrm>
+                      <a:off x="0" y="0"/>
+                      <a:ext cx="4572000" cy="4310322"/>
+                    </a:xfrm>
+                    <a:prstGeom prst="rect"/>
+                  </pic:spPr>
+                </pic:pic>
+              </a:graphicData>
+            </a:graphic>
+          </wp:inline>
+        </w:drawing>
+      </w:r>
+    </w:p>
+    <w:p>
+      <w:pPr>
         <w:pStyle w:val="NormalWeb"/>
         <w:ind w:firstLine="1134"/>
         <w:jc w:val="both"/>
@@ -2877,6 +5070,7 @@
           <w:b w:val="0"/>
           <w:bCs w:val="0"/>
         </w:rPr>
+        <w:lastRenderedPageBreak/>
         <w:t>De conformidad con el artículo 51 de la ley, la regulación deberá expresar el monto en moneda de curso legal y la cantidad de Unidades de Medida Arancelaria (UMA) que éste representa a la fecha de la resolución, indicando que el pago será definitivo y cancelatorio únicamente si se abona el equivalente en moneda de curso legal al valor vigente de las UMA al momento del pago.</w:t>
       </w:r>
     </w:p>
@@ -2961,7 +5155,22 @@
         <w:jc w:val="both"/>
       </w:pPr>
       <w:r>
-        <w:t>Asimismo, se requiere que se condene a la parte demandada a integrar el aporte del 2% sobre el monto de la condena, en cumplimiento de lo dispuesto por el Decreto Ley 15/75, la Ley 23.987, la Ley 27.423 y la Resolución 484/10 del Consejo de la Magistratura Nacional.</w:t>
+        <w:t xml:space="preserve">Asimismo, se requiere </w:t>
+      </w:r>
+      <w:r>
+        <w:rPr>
+          <w:highlight w:val="cyan"/>
+        </w:rPr>
+        <w:t xml:space="preserve">que se </w:t>
+      </w:r>
+      <w:r>
+        <w:rPr>
+          <w:highlight w:val="cyan"/>
+        </w:rPr>
+        <w:t>intime</w:t>
+      </w:r>
+      <w:r>
+        <w:t xml:space="preserve"> la parte demandada a integrar el aporte del 2% sobre el monto de la condena, en cumplimiento de lo dispuesto por el Decreto Ley 15/75, la Ley 23.987, la Ley 27.423 y la Resolución 484/10 del Consejo de la Magistratura Nacional.</w:t>
       </w:r>
     </w:p>
     <w:p>
@@ -2985,8 +5194,23 @@
         </w:rPr>
       </w:pPr>
       <w:r>
-        <w:lastRenderedPageBreak/>
-        <w:t xml:space="preserve">Datos de la caja de abogados:Av. Sarmiento N º 302/308 de la ciudad de Salta,  domicilio electrónico como persona jurídica registrado bajo el CUIT 30518723487.</w:t>
+        <w:t xml:space="preserve">Datos de la caja de </w:t>
+      </w:r>
+      <w:proofErr w:type="gramStart"/>
+      <w:r>
+        <w:t>abogados:Av.</w:t>
+      </w:r>
+      <w:proofErr w:type="gramEnd"/>
+      <w:r>
+        <w:t xml:space="preserve"> Sarmiento N º 302/308 de la ciudad de </w:t>
+      </w:r>
+      <w:proofErr w:type="gramStart"/>
+      <w:r>
+        <w:t xml:space="preserve">Salta,  domicilio</w:t>
+      </w:r>
+      <w:proofErr w:type="gramEnd"/>
+      <w:r>
+        <w:t xml:space="preserve"> electrónico como persona jurídica registrado bajo el CUIT 30518723487.</w:t>
       </w:r>
       <w:r>
         <w:t xml:space="preserve"> </w:t>
@@ -3045,11 +5269,7 @@
         <w:jc w:val="both"/>
       </w:pPr>
       <w:r>
-        <w:t xml:space="preserve">El 22 de febrero de 2024, la CSJN señaló que los problemas relativos a créditos de naturaleza alimentaria exigen una consideración cuidadosa en favor de </w:t>
-      </w:r>
-      <w:r>
-        <w:lastRenderedPageBreak/>
-        <w:t>los beneficiarios, quienes gozan de protección constitucional (Fallos: 323:1122, “Bianculli”). Aunque en ese caso se trataba de una cuota alimentaria, el criterio aplica igualmente a las deudas previsionales, por su carácter alimentario.</w:t>
+        <w:t>El 22 de febrero de 2024, la CSJN señaló que los problemas relativos a créditos de naturaleza alimentaria exigen una consideración cuidadosa en favor de los beneficiarios, quienes gozan de protección constitucional (Fallos: 323:1122, “Bianculli”). Aunque en ese caso se trataba de una cuota alimentaria, el criterio aplica igualmente a las deudas previsionales, por su carácter alimentario.</w:t>
       </w:r>
     </w:p>
     <w:p>
@@ -3115,7 +5335,11 @@
         <w:jc w:val="both"/>
       </w:pPr>
       <w:r>
-        <w:t>El crédito previsional de mi mandante debe ser justipreciado al momento del pago, en virtud de los principios de prudencia, equidad y sana crítica que rigen las decisiones judiciales. No actualizar estas sumas en un contexto inflacionario implica lesionar el derecho de propiedad del beneficiario y desconocer el carácter alimentario de los haberes previsionales.</w:t>
+        <w:t xml:space="preserve">El crédito previsional de mi mandante debe ser justipreciado al momento del pago, en virtud de los principios de prudencia, equidad y sana crítica que rigen las decisiones judiciales. No actualizar estas sumas en un contexto </w:t>
+      </w:r>
+      <w:r>
+        <w:lastRenderedPageBreak/>
+        <w:t>inflacionario implica lesionar el derecho de propiedad del beneficiario y desconocer el carácter alimentario de los haberes previsionales.</w:t>
       </w:r>
     </w:p>
     <w:p>
@@ -3145,7 +5369,11 @@
         <w:jc w:val="both"/>
       </w:pPr>
       <w:r>
-        <w:t>Por lo expuesto, solicito a V.S. que declare la inconstitucionalidad del artículo 7 de la Ley 23.928, por su afectación al derecho de propiedad, la integralidad del haber previsional, el desarrollo humano y una vejez digna, derechos protegidos por la Constitución Nacional. Asimismo, que se ordene la actualización de las sumas adeudadas hasta la fecha del efectivo pago, respetando la realidad macroeconómica y las garantías constitucionales de mi mandante</w:t>
+        <w:t xml:space="preserve">Por lo expuesto, solicito a V.S. que declare la inconstitucionalidad del artículo 7 de la Ley 23.928, por su afectación al derecho de propiedad, la integralidad del haber previsional, el desarrollo humano y una vejez digna, derechos protegidos por la Constitución Nacional. Asimismo, que se ordene la actualización de las sumas adeudadas hasta la fecha del efectivo pago, respetando la realidad macroeconómica y las garantías constitucionales de mi </w:t>
+      </w:r>
+      <w:proofErr w:type="gramStart"/>
+      <w:r>
+        <w:t>mandante</w:t>
       </w:r>
       <w:r>
         <w:rPr>
@@ -3153,9 +5381,9 @@
         </w:rPr>
         <w:t xml:space="preserve"/>
       </w:r>
-      <w:bookmarkStart w:id="5" w:name="_Hlk73292622"/>
-    </w:p>
-    <w:bookmarkEnd w:id="5"/>
+      <w:bookmarkStart w:id="10" w:name="_Hlk73292622"/>
+    </w:p>
+    <w:bookmarkEnd w:id="10"/>
     <w:p>
       <w:pPr>
         <w:numPr>
@@ -3232,7 +5460,7 @@
       <w:r>
         <w:t>.</w:t>
       </w:r>
-      <w:bookmarkStart w:id="6" w:name="_Hlk73119687"/>
+      <w:bookmarkStart w:id="11" w:name="_Hlk73119687"/>
     </w:p>
     <w:p>
       <w:pPr>
@@ -3302,7 +5530,7 @@
         <w:t>Proveer en conformidad</w:t>
       </w:r>
     </w:p>
-    <w:bookmarkEnd w:id="6"/>
+    <w:bookmarkEnd w:id="11"/>
     <w:p>
       <w:pPr>
         <w:ind w:firstLine="2160"/>
@@ -3409,7 +5637,7 @@
 
 <file path=word/comments.xml><?xml version="1.0" encoding="utf-8"?>
 <w:comments xmlns:wpc="http://schemas.microsoft.com/office/word/2010/wordprocessingCanvas" xmlns:cx="http://schemas.microsoft.com/office/drawing/2014/chartex" xmlns:cx1="http://schemas.microsoft.com/office/drawing/2015/9/8/chartex" xmlns:cx2="http://schemas.microsoft.com/office/drawing/2015/10/21/chartex" xmlns:cx3="http://schemas.microsoft.com/office/drawing/2016/5/9/chartex" xmlns:cx4="http://schemas.microsoft.com/office/drawing/2016/5/10/chartex" xmlns:cx5="http://schemas.microsoft.com/office/drawing/2016/5/11/chartex" xmlns:cx6="http://schemas.microsoft.com/office/drawing/2016/5/12/chartex" xmlns:cx7="http://schemas.microsoft.com/office/drawing/2016/5/13/chartex" xmlns:cx8="http://schemas.microsoft.com/office/drawing/2016/5/14/chartex" xmlns:mc="http://schemas.openxmlformats.org/markup-compatibility/2006" xmlns:aink="http://schemas.microsoft.com/office/drawing/2016/ink" xmlns:am3d="http://schemas.microsoft.com/office/drawing/2017/model3d" xmlns:o="urn:schemas-microsoft-com:office:office" xmlns:oel="http://schemas.microsoft.com/office/2019/extlst" xmlns:r="http://schemas.openxmlformats.org/officeDocument/2006/relationships" xmlns:m="http://schemas.openxmlformats.org/officeDocument/2006/math" xmlns:v="urn:schemas-microsoft-com:vml" xmlns:wp14="http://schemas.microsoft.com/office/word/2010/wordprocessingDrawing" xmlns:wp="http://schemas.openxmlformats.org/drawingml/2006/wordprocessingDrawing" xmlns:w10="urn:schemas-microsoft-com:office:word" xmlns:w="http://schemas.openxmlformats.org/wordprocessingml/2006/main" xmlns:w14="http://schemas.microsoft.com/office/word/2010/wordml" xmlns:w15="http://schemas.microsoft.com/office/word/2012/wordml" xmlns:w16cex="http://schemas.microsoft.com/office/word/2018/wordml/cex" xmlns:w16cid="http://schemas.microsoft.com/office/word/2016/wordml/cid" xmlns:w16="http://schemas.microsoft.com/office/word/2018/wordml" xmlns:w16du="http://schemas.microsoft.com/office/word/2023/wordml/word16du" xmlns:w16sdtdh="http://schemas.microsoft.com/office/word/2020/wordml/sdtdatahash" xmlns:w16sdtfl="http://schemas.microsoft.com/office/word/2024/wordml/sdtformatlock" xmlns:w16se="http://schemas.microsoft.com/office/word/2015/wordml/symex" xmlns:wpg="http://schemas.microsoft.com/office/word/2010/wordprocessingGroup" xmlns:wpi="http://schemas.microsoft.com/office/word/2010/wordprocessingInk" xmlns:wne="http://schemas.microsoft.com/office/word/2006/wordml" xmlns:wps="http://schemas.microsoft.com/office/word/2010/wordprocessingShape" mc:Ignorable="w14 w15 w16se w16cid w16 w16cex w16sdtdh w16sdtfl w16du wp14">
-  <w:comment w:id="3" w:author="Franco Galván" w:date="2025-02-10T04:12:00Z" w:initials="FG">
+  <w:comment w:id="1" w:author="Franco Galván" w:date="2025-05-21T17:57:00Z" w:initials="FG">
     <w:p>
       <w:pPr>
         <w:pStyle w:val="Textocomentario"/>
@@ -3424,6 +5652,101 @@
         <w:rPr>
           <w:lang w:val="es-AR"/>
         </w:rPr>
+        <w:t>Analizar la fecha de sentencia y si dijo algo de marquez o no, si tiene marquez , hay que poner sostengo inco de 27609 y planteo inco de dcreto 274-24. si tiene caliva ya tiene la inco de 27541 y de fernanddez pastor, entonces no la planteo solo la sostengo , si en periodo las comprende.</w:t>
+      </w:r>
+    </w:p>
+  </w:comment>
+  <w:comment w:id="2" w:author="Franco Galván" w:date="2025-05-21T17:58:00Z" w:initials="FG">
+    <w:p>
+      <w:pPr>
+        <w:pStyle w:val="Textocomentario"/>
+      </w:pPr>
+      <w:r>
+        <w:rPr>
+          <w:rStyle w:val="Refdecomentario"/>
+        </w:rPr>
+        <w:annotationRef/>
+      </w:r>
+      <w:r>
+        <w:rPr>
+          <w:lang w:val="es-AR"/>
+        </w:rPr>
+        <w:t xml:space="preserve">Al proceso principal por cuanto se fijaron las costas a la demandada Anses en pimera instancia, y se regulen los honorarios de este incidencia previa. </w:t>
+      </w:r>
+    </w:p>
+  </w:comment>
+  <w:comment w:id="4" w:author="Franco Galván" w:date="2025-05-21T18:01:00Z" w:initials="FG">
+    <w:p>
+      <w:pPr>
+        <w:pStyle w:val="Textocomentario"/>
+      </w:pPr>
+      <w:r>
+        <w:rPr>
+          <w:rStyle w:val="Refdecomentario"/>
+        </w:rPr>
+        <w:annotationRef/>
+      </w:r>
+      <w:r>
+        <w:rPr>
+          <w:lang w:val="es-AR"/>
+        </w:rPr>
+        <w:t>Combinar anses mas l amovilidad q pedimos si comparamos con 270 idem, el mismo cuadro</w:t>
+      </w:r>
+    </w:p>
+  </w:comment>
+  <w:comment w:id="5" w:author="Franco Galván" w:date="2025-06-03T12:49:00Z" w:initials="FG">
+    <w:p>
+      <w:pPr>
+        <w:pStyle w:val="Textocomentario"/>
+      </w:pPr>
+      <w:r>
+        <w:rPr>
+          <w:rStyle w:val="Refdecomentario"/>
+        </w:rPr>
+        <w:annotationRef/>
+      </w:r>
+      <w:r>
+        <w:rPr>
+          <w:lang w:val="es-AR"/>
+        </w:rPr>
+        <w:t>Agregar una tercera opcion, palavecino colina</w:t>
+      </w:r>
+    </w:p>
+  </w:comment>
+  <w:comment w:id="6" w:author="Franco Galván" w:date="2025-06-03T12:56:00Z" w:initials="FG">
+    <w:p>
+      <w:pPr>
+        <w:pStyle w:val="Textocomentario"/>
+      </w:pPr>
+      <w:r>
+        <w:rPr>
+          <w:rStyle w:val="Refdecomentario"/>
+        </w:rPr>
+        <w:annotationRef/>
+      </w:r>
+      <w:r>
+        <w:rPr>
+          <w:lang w:val="es-AR"/>
+        </w:rPr>
+        <w:t>Esto ponlo al final del planteo de inco, que se analicen los pedidos de inconstitucionalidad</w:t>
+      </w:r>
+    </w:p>
+  </w:comment>
+  <w:comment w:id="8" w:author="Franco Galván" w:date="2025-02-10T04:12:00Z" w:initials="FG">
+    <w:p>
+      <w:pPr>
+        <w:pStyle w:val="Textocomentario"/>
+      </w:pPr>
+      <w:r>
+        <w:rPr>
+          <w:rStyle w:val="Refdecomentario"/>
+        </w:rPr>
+        <w:annotationRef/>
+      </w:r>
+      <w:r>
+        <w:rPr>
+          <w:lang w:val="es-AR"/>
+        </w:rPr>
         <w:t>Esta imagen debe cambiar, la sacan de la herramienta de ‘</w:t>
       </w:r>
       <w:r>
@@ -3436,7 +5759,7 @@
       </w:r>
     </w:p>
   </w:comment>
-  <w:comment w:id="4" w:author="Franco Galván" w:date="2025-02-10T04:15:00Z" w:initials="FG">
+  <w:comment w:id="9" w:author="Franco Galván" w:date="2025-02-10T04:15:00Z" w:initials="FG">
     <w:p>
       <w:pPr>
         <w:pStyle w:val="Textocomentario"/>
@@ -3460,6 +5783,11 @@
 
 <file path=word/commentsExtended.xml><?xml version="1.0" encoding="utf-8"?>
 <w15:commentsEx xmlns:wpc="http://schemas.microsoft.com/office/word/2010/wordprocessingCanvas" xmlns:cx="http://schemas.microsoft.com/office/drawing/2014/chartex" xmlns:cx1="http://schemas.microsoft.com/office/drawing/2015/9/8/chartex" xmlns:cx2="http://schemas.microsoft.com/office/drawing/2015/10/21/chartex" xmlns:cx3="http://schemas.microsoft.com/office/drawing/2016/5/9/chartex" xmlns:cx4="http://schemas.microsoft.com/office/drawing/2016/5/10/chartex" xmlns:cx5="http://schemas.microsoft.com/office/drawing/2016/5/11/chartex" xmlns:cx6="http://schemas.microsoft.com/office/drawing/2016/5/12/chartex" xmlns:cx7="http://schemas.microsoft.com/office/drawing/2016/5/13/chartex" xmlns:cx8="http://schemas.microsoft.com/office/drawing/2016/5/14/chartex" xmlns:mc="http://schemas.openxmlformats.org/markup-compatibility/2006" xmlns:aink="http://schemas.microsoft.com/office/drawing/2016/ink" xmlns:am3d="http://schemas.microsoft.com/office/drawing/2017/model3d" xmlns:o="urn:schemas-microsoft-com:office:office" xmlns:oel="http://schemas.microsoft.com/office/2019/extlst" xmlns:r="http://schemas.openxmlformats.org/officeDocument/2006/relationships" xmlns:m="http://schemas.openxmlformats.org/officeDocument/2006/math" xmlns:v="urn:schemas-microsoft-com:vml" xmlns:wp14="http://schemas.microsoft.com/office/word/2010/wordprocessingDrawing" xmlns:wp="http://schemas.openxmlformats.org/drawingml/2006/wordprocessingDrawing" xmlns:w10="urn:schemas-microsoft-com:office:word" xmlns:w="http://schemas.openxmlformats.org/wordprocessingml/2006/main" xmlns:w14="http://schemas.microsoft.com/office/word/2010/wordml" xmlns:w15="http://schemas.microsoft.com/office/word/2012/wordml" xmlns:w16cex="http://schemas.microsoft.com/office/word/2018/wordml/cex" xmlns:w16cid="http://schemas.microsoft.com/office/word/2016/wordml/cid" xmlns:w16="http://schemas.microsoft.com/office/word/2018/wordml" xmlns:w16du="http://schemas.microsoft.com/office/word/2023/wordml/word16du" xmlns:w16sdtdh="http://schemas.microsoft.com/office/word/2020/wordml/sdtdatahash" xmlns:w16sdtfl="http://schemas.microsoft.com/office/word/2024/wordml/sdtformatlock" xmlns:w16se="http://schemas.microsoft.com/office/word/2015/wordml/symex" xmlns:wpg="http://schemas.microsoft.com/office/word/2010/wordprocessingGroup" xmlns:wpi="http://schemas.microsoft.com/office/word/2010/wordprocessingInk" xmlns:wne="http://schemas.microsoft.com/office/word/2006/wordml" xmlns:wps="http://schemas.microsoft.com/office/word/2010/wordprocessingShape" mc:Ignorable="w14 w15 w16se w16cid w16 w16cex w16sdtdh w16sdtfl w16du wp14">
+  <w15:commentEx w15:paraId="0D23CD58" w15:done="0"/>
+  <w15:commentEx w15:paraId="5F807566" w15:done="0"/>
+  <w15:commentEx w15:paraId="389FA0F6" w15:done="0"/>
+  <w15:commentEx w15:paraId="440524E9" w15:done="0"/>
+  <w15:commentEx w15:paraId="78297C93" w15:done="0"/>
   <w15:commentEx w15:paraId="785B61B6" w15:done="0"/>
   <w15:commentEx w15:paraId="6AC4568E" w15:done="0"/>
 </w15:commentsEx>
@@ -3467,6 +5795,11 @@
 
 <file path=word/commentsExtensible.xml><?xml version="1.0" encoding="utf-8"?>
 <w16cex:commentsExtensible xmlns:wpc="http://schemas.microsoft.com/office/word/2010/wordprocessingCanvas" xmlns:cx="http://schemas.microsoft.com/office/drawing/2014/chartex" xmlns:cx1="http://schemas.microsoft.com/office/drawing/2015/9/8/chartex" xmlns:cx2="http://schemas.microsoft.com/office/drawing/2015/10/21/chartex" xmlns:cx3="http://schemas.microsoft.com/office/drawing/2016/5/9/chartex" xmlns:cx4="http://schemas.microsoft.com/office/drawing/2016/5/10/chartex" xmlns:cx5="http://schemas.microsoft.com/office/drawing/2016/5/11/chartex" xmlns:cx6="http://schemas.microsoft.com/office/drawing/2016/5/12/chartex" xmlns:cx7="http://schemas.microsoft.com/office/drawing/2016/5/13/chartex" xmlns:cx8="http://schemas.microsoft.com/office/drawing/2016/5/14/chartex" xmlns:cr="http://schemas.microsoft.com/office/comments/2020/reactions" xmlns:mc="http://schemas.openxmlformats.org/markup-compatibility/2006" xmlns:aink="http://schemas.microsoft.com/office/drawing/2016/ink" xmlns:am3d="http://schemas.microsoft.com/office/drawing/2017/model3d" xmlns:o="urn:schemas-microsoft-com:office:office" xmlns:oel="http://schemas.microsoft.com/office/2019/extlst" xmlns:r="http://schemas.openxmlformats.org/officeDocument/2006/relationships" xmlns:m="http://schemas.openxmlformats.org/officeDocument/2006/math" xmlns:v="urn:schemas-microsoft-com:vml" xmlns:wp14="http://schemas.microsoft.com/office/word/2010/wordprocessingDrawing" xmlns:wp="http://schemas.openxmlformats.org/drawingml/2006/wordprocessingDrawing" xmlns:w10="urn:schemas-microsoft-com:office:word" xmlns:w="http://schemas.openxmlformats.org/wordprocessingml/2006/main" xmlns:w14="http://schemas.microsoft.com/office/word/2010/wordml" xmlns:w15="http://schemas.microsoft.com/office/word/2012/wordml" xmlns:w16cex="http://schemas.microsoft.com/office/word/2018/wordml/cex" xmlns:w16cid="http://schemas.microsoft.com/office/word/2016/wordml/cid" xmlns:w16="http://schemas.microsoft.com/office/word/2018/wordml" xmlns:w16du="http://schemas.microsoft.com/office/word/2023/wordml/word16du" xmlns:w16sdtdh="http://schemas.microsoft.com/office/word/2020/wordml/sdtdatahash" xmlns:w16sdtfl="http://schemas.microsoft.com/office/word/2024/wordml/sdtformatlock" xmlns:w16se="http://schemas.microsoft.com/office/word/2015/wordml/symex" xmlns:wpg="http://schemas.microsoft.com/office/word/2010/wordprocessingGroup" xmlns:wpi="http://schemas.microsoft.com/office/word/2010/wordprocessingInk" xmlns:wne="http://schemas.microsoft.com/office/word/2006/wordml" xmlns:wps="http://schemas.microsoft.com/office/word/2010/wordprocessingShape" mc:Ignorable="w14 w15 w16se w16cid w16 w16cex w16sdtdh w16sdtfl cr w16du wp14">
+  <w16cex:commentExtensible w16cex:durableId="5FF21CFE" w16cex:dateUtc="2025-05-21T20:57:00Z"/>
+  <w16cex:commentExtensible w16cex:durableId="0E18B334" w16cex:dateUtc="2025-05-21T20:58:00Z"/>
+  <w16cex:commentExtensible w16cex:durableId="52AF0562" w16cex:dateUtc="2025-05-21T21:01:00Z"/>
+  <w16cex:commentExtensible w16cex:durableId="568CAAF8" w16cex:dateUtc="2025-06-03T15:49:00Z"/>
+  <w16cex:commentExtensible w16cex:durableId="3DD144D2" w16cex:dateUtc="2025-06-03T15:56:00Z"/>
   <w16cex:commentExtensible w16cex:durableId="73ACF5E5" w16cex:dateUtc="2025-02-10T07:12:00Z"/>
   <w16cex:commentExtensible w16cex:durableId="241CA625" w16cex:dateUtc="2025-02-10T07:15:00Z"/>
 </w16cex:commentsExtensible>
@@ -3474,6 +5807,11 @@
 
 <file path=word/commentsIds.xml><?xml version="1.0" encoding="utf-8"?>
 <w16cid:commentsIds xmlns:wpc="http://schemas.microsoft.com/office/word/2010/wordprocessingCanvas" xmlns:cx="http://schemas.microsoft.com/office/drawing/2014/chartex" xmlns:cx1="http://schemas.microsoft.com/office/drawing/2015/9/8/chartex" xmlns:cx2="http://schemas.microsoft.com/office/drawing/2015/10/21/chartex" xmlns:cx3="http://schemas.microsoft.com/office/drawing/2016/5/9/chartex" xmlns:cx4="http://schemas.microsoft.com/office/drawing/2016/5/10/chartex" xmlns:cx5="http://schemas.microsoft.com/office/drawing/2016/5/11/chartex" xmlns:cx6="http://schemas.microsoft.com/office/drawing/2016/5/12/chartex" xmlns:cx7="http://schemas.microsoft.com/office/drawing/2016/5/13/chartex" xmlns:cx8="http://schemas.microsoft.com/office/drawing/2016/5/14/chartex" xmlns:mc="http://schemas.openxmlformats.org/markup-compatibility/2006" xmlns:aink="http://schemas.microsoft.com/office/drawing/2016/ink" xmlns:am3d="http://schemas.microsoft.com/office/drawing/2017/model3d" xmlns:o="urn:schemas-microsoft-com:office:office" xmlns:oel="http://schemas.microsoft.com/office/2019/extlst" xmlns:r="http://schemas.openxmlformats.org/officeDocument/2006/relationships" xmlns:m="http://schemas.openxmlformats.org/officeDocument/2006/math" xmlns:v="urn:schemas-microsoft-com:vml" xmlns:wp14="http://schemas.microsoft.com/office/word/2010/wordprocessingDrawing" xmlns:wp="http://schemas.openxmlformats.org/drawingml/2006/wordprocessingDrawing" xmlns:w10="urn:schemas-microsoft-com:office:word" xmlns:w="http://schemas.openxmlformats.org/wordprocessingml/2006/main" xmlns:w14="http://schemas.microsoft.com/office/word/2010/wordml" xmlns:w15="http://schemas.microsoft.com/office/word/2012/wordml" xmlns:w16cex="http://schemas.microsoft.com/office/word/2018/wordml/cex" xmlns:w16cid="http://schemas.microsoft.com/office/word/2016/wordml/cid" xmlns:w16="http://schemas.microsoft.com/office/word/2018/wordml" xmlns:w16du="http://schemas.microsoft.com/office/word/2023/wordml/word16du" xmlns:w16sdtdh="http://schemas.microsoft.com/office/word/2020/wordml/sdtdatahash" xmlns:w16sdtfl="http://schemas.microsoft.com/office/word/2024/wordml/sdtformatlock" xmlns:w16se="http://schemas.microsoft.com/office/word/2015/wordml/symex" xmlns:wpg="http://schemas.microsoft.com/office/word/2010/wordprocessingGroup" xmlns:wpi="http://schemas.microsoft.com/office/word/2010/wordprocessingInk" xmlns:wne="http://schemas.microsoft.com/office/word/2006/wordml" xmlns:wps="http://schemas.microsoft.com/office/word/2010/wordprocessingShape" mc:Ignorable="w14 w15 w16se w16cid w16 w16cex w16sdtdh w16sdtfl w16du wp14">
+  <w16cid:commentId w16cid:paraId="0D23CD58" w16cid:durableId="5FF21CFE"/>
+  <w16cid:commentId w16cid:paraId="5F807566" w16cid:durableId="0E18B334"/>
+  <w16cid:commentId w16cid:paraId="389FA0F6" w16cid:durableId="52AF0562"/>
+  <w16cid:commentId w16cid:paraId="440524E9" w16cid:durableId="568CAAF8"/>
+  <w16cid:commentId w16cid:paraId="78297C93" w16cid:durableId="3DD144D2"/>
   <w16cid:commentId w16cid:paraId="785B61B6" w16cid:durableId="73ACF5E5"/>
   <w16cid:commentId w16cid:paraId="6AC4568E" w16cid:durableId="241CA625"/>
 </w16cid:commentsIds>

</xml_diff>

<commit_message>
se cambio lo del UMA
</commit_message>
<xml_diff>
--- a/datos/escritos_liquidacion/liquidacion_final.docx
+++ b/datos/escritos_liquidacion/liquidacion_final.docx
@@ -134,7 +134,7 @@
           <w:b/>
           <w:bCs/>
         </w:rPr>
-        <w:t xml:space="preserve">TORRES, FRANCISCO CRISTINO </w:t>
+        <w:t xml:space="preserve">JUAREZ, HUGO RICARDO </w:t>
       </w:r>
       <w:r>
         <w:rPr>
@@ -161,7 +161,7 @@
         <w:t xml:space="preserve">. Nº </w:t>
       </w:r>
       <w:r>
-        <w:t xml:space="preserve">25200290/2011</w:t>
+        <w:t xml:space="preserve">15100052/2010 </w:t>
       </w:r>
       <w:r>
         <w:t xml:space="preserve"> </w:t>
@@ -304,6 +304,13 @@
       <w:r>
         <w:t xml:space="preserve"/>
       </w:r>
+      <w:commentRangeEnd w:id="1"/>
+      <w:r>
+        <w:rPr>
+          <w:rStyle w:val="Refdecomentario"/>
+        </w:rPr>
+        <w:commentReference w:id="1"/>
+      </w:r>
     </w:p>
     <w:p>
       <w:pPr>
@@ -317,44 +324,6 @@
         <w:jc w:val="both"/>
       </w:pPr>
       <w:r>
-        <w:t xml:space="preserve">Dejo planteada la inconstitucionalidad de la </w:t>
-      </w:r>
-      <w:commentRangeStart w:id="1"/>
-      <w:r>
-        <w:t xml:space="preserve"> ley 27.609 , ley 27.541 , ley 27.426 </w:t>
-      </w:r>
-      <w:r>
-        <w:t xml:space="preserve">  Decreto </w:t>
-      </w:r>
-      <w:r>
-        <w:rPr>
-          <w:color w:val="000000"/>
-        </w:rPr>
-        <w:t xml:space="preserve">274/2024 </w:t>
-      </w:r>
-      <w:r>
-        <w:t xml:space="preserve">.</w:t>
-      </w:r>
-      <w:commentRangeEnd w:id="1"/>
-      <w:r>
-        <w:rPr>
-          <w:rStyle w:val="Refdecomentario"/>
-        </w:rPr>
-        <w:commentReference w:id="1"/>
-      </w:r>
-    </w:p>
-    <w:p>
-      <w:pPr>
-        <w:numPr>
-          <w:ilvl w:val="0"/>
-          <w:numId w:val="18"/>
-        </w:numPr>
-        <w:autoSpaceDE w:val="0"/>
-        <w:autoSpaceDN w:val="0"/>
-        <w:adjustRightInd w:val="0"/>
-        <w:jc w:val="both"/>
-      </w:pPr>
-      <w:r>
         <w:rPr>
           <w:b/>
           <w:bCs/>
@@ -509,7 +478,7 @@
         <w:t xml:space="preserve"> </w:t>
       </w:r>
       <w:r>
-        <w:t xml:space="preserve">11/06/2025</w:t>
+        <w:t xml:space="preserve">30/05/2025</w:t>
       </w:r>
       <w:r>
         <w:t xml:space="preserve"/>
@@ -634,7 +603,7 @@
           <w:b/>
           <w:bCs/>
         </w:rPr>
-        <w:t xml:space="preserve">05/06/2025 </w:t>
+        <w:t xml:space="preserve">06/06/2025 </w:t>
       </w:r>
       <w:r>
         <w:rPr>
@@ -648,7 +617,7 @@
           <w:b/>
           <w:bCs/>
         </w:rPr>
-        <w:t xml:space="preserve">05/06/2025</w:t>
+        <w:t xml:space="preserve">31/05/2025</w:t>
       </w:r>
       <w:r>
         <w:rPr>
@@ -694,7 +663,7 @@
       </w:r>
       <w:proofErr w:type="gramStart"/>
       <w:r>
-        <w:t xml:space="preserve">Se parte de un Haber Percibido de $3.809,71 del 25/01/2011 que el 01/05/2017 fué reajustado a $32.185,34</w:t>
+        <w:t xml:space="preserve">Se parte de un Haber Percibido de $18.441,92 del 08/05/2018 que el 01/08/2018 fue reajustado a $19.407,07 Y luegoel 01/04/2025 fue reajustado a $947.944,87.</w:t>
       </w:r>
     </w:p>
     <w:p>
@@ -1084,7 +1053,7 @@
       </w:r>
       <w:proofErr w:type="gramStart"/>
       <w:r>
-        <w:t xml:space="preserve">02/06/2025 </w:t>
+        <w:t xml:space="preserve">30/05/2025 </w:t>
       </w:r>
       <w:r>
         <w:t>aplicando para ello la Tasa</w:t>
@@ -1163,7 +1132,7 @@
         <w:t xml:space="preserve">Haber de Alta Reclamado</w:t>
       </w:r>
       <w:r>
-        <w:t xml:space="preserve"> al 05/06/2025</w:t>
+        <w:t xml:space="preserve"> al 31/05/2025</w:t>
       </w:r>
       <w:r>
         <w:rPr>
@@ -1202,7 +1171,7 @@
         <w:t xml:space="preserve">Retroactivo</w:t>
       </w:r>
       <w:r>
-        <w:t xml:space="preserve"> exigible al 02/06/2025 determinado por el periodo 05/06/2025</w:t>
+        <w:t xml:space="preserve"> exigible al 30/05/2025 determinado por el periodo 06/06/2025</w:t>
       </w:r>
       <w:r>
         <w:rPr>
@@ -1212,7 +1181,7 @@
         <w:t xml:space="preserve"> </w:t>
       </w:r>
       <w:r>
-        <w:t xml:space="preserve">al 05/06/2025 en concepto de Capital resulta en $8.152.230,44 concepto de Intereses a $ 14.137.477,60.</w:t>
+        <w:t xml:space="preserve">al 31/05/2025 en concepto de Capital resulta en $6.140.185,90 concepto de Intereses a $ 6.295.622,60.</w:t>
       </w:r>
     </w:p>
     <w:p>
@@ -1267,7 +1236,7 @@
           <w:b/>
           <w:bCs/>
         </w:rPr>
-        <w:t xml:space="preserve">$15.940.102,94</w:t>
+        <w:t xml:space="preserve">$14.397.191,10</w:t>
       </w:r>
     </w:p>
     <w:p>
@@ -1325,7 +1294,7 @@
       </w:r>
       <w:proofErr w:type="gramStart"/>
       <w:r>
-        <w:t xml:space="preserve">Salarios Nivel General INDEC hasta el 31/12/2006 y desde ahí Aumentos Generales de la ANSeS por movilidad hasta el 31/12/2017 y desde ahí Aumento de Marzo 2018 Ley 26417 14,6% hasta el 30/06/2018 y desde ahí Aumentos Generales de la ANSeS por movilidad hasta el 31/12/2019 y desde ahí Aumentos fallo Marquez, Raimundo por Ley 27551 hasta el 31/12/2020 y desde ahí Aumentos Generales de la ANSeS por movilidad</w:t>
+        <w:t xml:space="preserve">Aumentos Generales de la ANSeS por movilidad hasta el 31/12/2017 y desde ahi Aumento de Marzo 2018 Ley 26417 14% hasta el 30/06/2018 y desde ahi Aumentos Generales de la ANSeS por movilidad hasta el 31/12/2019 y desde ahi Aumentos fallo Marquez, Raimundo por Ley 27551 hasta el 31/12/2020 y desde ahi fallo Palavecino, Jose hasta el 30/06/2024 y desde ahi Ley 27551 (50 % IPC y 50% RIPTE Trimestral retrasado 3 meses) .</w:t>
       </w:r>
     </w:p>
     <w:p>
@@ -1348,7 +1317,7 @@
         <w:t xml:space="preserve">Haber de Alta Reclamado</w:t>
       </w:r>
       <w:r>
-        <w:t xml:space="preserve"> al 05/06/2025</w:t>
+        <w:t xml:space="preserve"> al 31/05/2025</w:t>
       </w:r>
       <w:r>
         <w:rPr>
@@ -1362,7 +1331,7 @@
       </w:r>
       <w:proofErr w:type="gramStart"/>
       <w:r>
-        <w:t xml:space="preserve">$1.023.352,70.</w:t>
+        <w:t xml:space="preserve">$1.644.046,07.</w:t>
       </w:r>
       <w:r>
         <w:t xml:space="preserve"> </w:t>
@@ -1391,7 +1360,7 @@
         <w:t xml:space="preserve">Retroactivo</w:t>
       </w:r>
       <w:r>
-        <w:t xml:space="preserve"> exigible al 02/06/2025 determinado por el periodo 05/06/2025</w:t>
+        <w:t xml:space="preserve"> exigible al 30/05/2025 determinado por el periodo 06/06/2025</w:t>
       </w:r>
       <w:r>
         <w:rPr>
@@ -1401,15 +1370,15 @@
         <w:t xml:space="preserve"> </w:t>
       </w:r>
       <w:r>
-        <w:t xml:space="preserve">al 05/06/2025 en concepto de Capital resulta en $</w:t>
+        <w:t xml:space="preserve">al 31/05/2025 en concepto de Capital resulta en $</w:t>
       </w:r>
       <w:proofErr w:type="gramStart"/>
       <w:r>
-        <w:t xml:space="preserve">221.024,59 concepto de Intereses a $ </w:t>
+        <w:t xml:space="preserve">4.246.633,80 concepto de Intereses a $ </w:t>
       </w:r>
       <w:proofErr w:type="gramStart"/>
       <w:r>
-        <w:t xml:space="preserve">19.708.114,04.</w:t>
+        <w:t xml:space="preserve">28.753.207,83.</w:t>
       </w:r>
     </w:p>
     <w:p>
@@ -1633,7 +1602,7 @@
       </w:r>
       <w:proofErr w:type="gramStart"/>
       <w:r>
-        <w:t xml:space="preserve">Salarios Nivel General INDEC hasta el 31/12/2006 y desde ahí Aumentos Generales de la ANSeS por movilidad hasta el 31/12/2017 y desde ahí Aumento de Marzo 2018 Ley 26417 14,6% hasta el 30/06/2018 y desde ahí Aumentos Generales de la ANSeS por movilidad hasta el 31/12/2019 y desde ahí Aumentos fallo Marquez, Raimundo por Ley 27551 hasta el 31/12/2020 y desde ahí Ley 27551 (50 % IPC y 50% RIPTE Trimestral retrasado 3 meses) hasta el 31/03/2024 y desde ahí Aumentos Generales de la ANSeS por movilidad</w:t>
+        <w:t xml:space="preserve">Salarios Nivel General INDEC hasta el 31/12/2006 y desde ahí Aumentos Generales de la ANSeS por movilidad hasta el 31/12/2017 y desde ahí Aumento de Marzo 2018 Ley 26417 14% hasta el 30/06/2018 y desde ahí Aumentos Generales de la ANSeS por movilidad hasta el 31/12/2019 y desde ahí Aumentos fallo Alanis, Daniel Ley 27551 $35,55% para el año 2020 hasta el 31/12/2020 y desde ahí Ley 27551 (50 % IPC y 50% RIPTE mensual) hasta el 31/03/2024 y desde ahí Aumentos Generales de la ANSeS por movilidad</w:t>
       </w:r>
     </w:p>
     <w:p>
@@ -1662,7 +1631,7 @@
         <w:t xml:space="preserve"> exigible al </w:t>
       </w:r>
       <w:r>
-        <w:t xml:space="preserve">02/06/2025</w:t>
+        <w:t xml:space="preserve">30/05/2025</w:t>
       </w:r>
       <w:r>
         <w:t xml:space="preserve"> </w:t>
@@ -1680,7 +1649,7 @@
         <w:t xml:space="preserve"> </w:t>
       </w:r>
       <w:r>
-        <w:t xml:space="preserve">05/06/2025</w:t>
+        <w:t xml:space="preserve">06/06/2025</w:t>
       </w:r>
       <w:r>
         <w:t xml:space="preserve"> </w:t>
@@ -1689,7 +1658,7 @@
         <w:t xml:space="preserve">al </w:t>
       </w:r>
       <w:r>
-        <w:t xml:space="preserve">05/06/2025</w:t>
+        <w:t xml:space="preserve">31/05/2025</w:t>
       </w:r>
       <w:r>
         <w:t xml:space="preserve"> en concepto de Capital resulta en $</w:t>
@@ -1698,7 +1667,7 @@
         <w:t xml:space="preserve"> </w:t>
       </w:r>
       <w:r>
-        <w:t xml:space="preserve">13.305.622,32</w:t>
+        <w:t xml:space="preserve">9.007.874,18</w:t>
       </w:r>
       <w:r>
         <w:t xml:space="preserve"> </w:t>
@@ -1710,13 +1679,13 @@
         <w:t xml:space="preserve"> </w:t>
       </w:r>
       <w:r>
-        <w:t xml:space="preserve">1.639.013,88</w:t>
+        <w:t xml:space="preserve">16.116.386,25</w:t>
       </w:r>
       <w:r>
         <w:t xml:space="preserve"> totalizando una deuda dotal de $</w:t>
       </w:r>
       <w:r>
-        <w:t xml:space="preserve">$18.287.172,48</w:t>
+        <w:t xml:space="preserve">$29.041.528,78</w:t>
       </w:r>
       <w:r>
         <w:t>.</w:t>
@@ -1786,7 +1755,7 @@
               <w:jc w:val="both"/>
             </w:pPr>
             <w:r>
-              <w:t xml:space="preserve">$270.024,59</w:t>
+              <w:t xml:space="preserve">$1.507.421,48</w:t>
             </w:r>
           </w:p>
         </w:tc>
@@ -1872,7 +1841,7 @@
               <w:jc w:val="both"/>
             </w:pPr>
             <w:r>
-              <w:t xml:space="preserve">-$1.213.777,68</w:t>
+              <w:t xml:space="preserve">$23.619,21</w:t>
             </w:r>
           </w:p>
         </w:tc>
@@ -1911,7 +1880,7 @@
               <w:jc w:val="both"/>
             </w:pPr>
             <w:r>
-              <w:t xml:space="preserve">-449.51</w:t>
+              <w:t xml:space="preserve">1.57</w:t>
             </w:r>
             <w:r>
               <w:t>%</w:t>
@@ -1940,7 +1909,7 @@
         <w:drawing>
           <wp:inline xmlns:a="http://schemas.openxmlformats.org/drawingml/2006/main" xmlns:pic="http://schemas.openxmlformats.org/drawingml/2006/picture">
             <wp:extent cx="4572000" cy="3429000"/>
-            <wp:docPr id="1002" name="Picture 1002"/>
+            <wp:docPr id="1" name="Picture 1"/>
             <wp:cNvGraphicFramePr>
               <a:graphicFrameLocks noChangeAspect="1"/>
             </wp:cNvGraphicFramePr>
@@ -1948,7 +1917,7 @@
               <a:graphicData uri="http://schemas.openxmlformats.org/drawingml/2006/picture">
                 <pic:pic>
                   <pic:nvPicPr>
-                    <pic:cNvPr id="0" name="tmpfqgjdgu0.png"/>
+                    <pic:cNvPr id="0" name="tmpdhai34mn.png"/>
                     <pic:cNvPicPr/>
                   </pic:nvPicPr>
                   <pic:blipFill>
@@ -2009,7 +1978,7 @@
       </w:r>
       <w:proofErr w:type="gramStart"/>
       <w:r>
-        <w:t xml:space="preserve">Aumentos Generales de la ANSeS por movilidad hasta el 31/12/2017 y desde ahí Aumento de Marzo 2018 Ley 26417 14,6% hasta el 30/06/2018 y desde ahí Aumentos Generales de la ANSeS por movilidad hasta el 31/12/2019 y desde ahí Aumentos fallo Marquez, Raimundo por Ley 27551 hasta el 31/12/2020 y desde ahí Ley 27551 (50 % IPC y 50% RIPTE Trimestral retrasado 3 meses) hasta el 31/03/2024 y desde ahí Aumentos Generales de la ANSeS por movilidad</w:t>
+        <w:t xml:space="preserve">Movilidad LIQUIDACION DOS IPC</w:t>
       </w:r>
     </w:p>
     <w:p>
@@ -2038,7 +2007,7 @@
         <w:t xml:space="preserve"> exigible al </w:t>
       </w:r>
       <w:r>
-        <w:t xml:space="preserve">02/06/2025 </w:t>
+        <w:t xml:space="preserve">30/05/2025 </w:t>
       </w:r>
       <w:r>
         <w:t xml:space="preserve">determinado </w:t>
@@ -2053,7 +2022,7 @@
         <w:t xml:space="preserve"> </w:t>
       </w:r>
       <w:r>
-        <w:t xml:space="preserve">05/06/2025</w:t>
+        <w:t xml:space="preserve">06/06/2025</w:t>
       </w:r>
       <w:r>
         <w:t xml:space="preserve"> </w:t>
@@ -2062,7 +2031,7 @@
         <w:t xml:space="preserve">al </w:t>
       </w:r>
       <w:r>
-        <w:t xml:space="preserve">05/06/2025</w:t>
+        <w:t xml:space="preserve">31/05/2025</w:t>
       </w:r>
       <w:r>
         <w:t xml:space="preserve"> en concepto de Capital resulta en $</w:t>
@@ -2072,7 +2041,7 @@
       </w:r>
       <w:proofErr w:type="gramStart"/>
       <w:r>
-        <w:t xml:space="preserve">15.061.814,16 </w:t>
+        <w:t xml:space="preserve">5.667.508,56 </w:t>
       </w:r>
       <w:r>
         <w:t xml:space="preserve">concepto de </w:t>
@@ -2086,7 +2055,7 @@
       </w:r>
       <w:proofErr w:type="gramStart"/>
       <w:r>
-        <w:t xml:space="preserve">221.024,59 totalizando una deuda dotal de $</w:t>
+        <w:t xml:space="preserve">29.388.169,27 totalizando una deuda dotal de $</w:t>
       </w:r>
       <w:proofErr w:type="gramStart"/>
       <w:r>
@@ -2157,7 +2126,7 @@
               <w:jc w:val="both"/>
             </w:pPr>
             <w:r>
-              <w:t xml:space="preserve">$1.778.492,43</w:t>
+              <w:t xml:space="preserve">$970.327,94</w:t>
             </w:r>
           </w:p>
         </w:tc>
@@ -2197,7 +2166,7 @@
             </w:pPr>
             <w:proofErr w:type="gramStart"/>
             <w:r>
-              <w:t xml:space="preserve">$1.023.352,70</w:t>
+              <w:t xml:space="preserve">$1.644.046,07</w:t>
             </w:r>
           </w:p>
         </w:tc>
@@ -2237,7 +2206,7 @@
             </w:pPr>
             <w:proofErr w:type="gramStart"/>
             <w:r>
-              <w:t xml:space="preserve">$755.139,73</w:t>
+              <w:t xml:space="preserve">-$673.718,13</w:t>
             </w:r>
           </w:p>
         </w:tc>
@@ -2277,7 +2246,7 @@
             </w:pPr>
             <w:proofErr w:type="gramStart"/>
             <w:r>
-              <w:t xml:space="preserve">42.46%</w:t>
+              <w:t xml:space="preserve">-69.43%</w:t>
             </w:r>
             <w:proofErr w:type="gramEnd"/>
           </w:p>
@@ -2309,7 +2278,7 @@
         <w:drawing>
           <wp:inline xmlns:a="http://schemas.openxmlformats.org/drawingml/2006/main" xmlns:pic="http://schemas.openxmlformats.org/drawingml/2006/picture">
             <wp:extent cx="4572000" cy="3429000"/>
-            <wp:docPr id="1003" name="Picture 1003"/>
+            <wp:docPr id="2" name="Picture 2"/>
             <wp:cNvGraphicFramePr>
               <a:graphicFrameLocks noChangeAspect="1"/>
             </wp:cNvGraphicFramePr>
@@ -2317,7 +2286,7 @@
               <a:graphicData uri="http://schemas.openxmlformats.org/drawingml/2006/picture">
                 <pic:pic>
                   <pic:nvPicPr>
-                    <pic:cNvPr id="0" name="tmp1d36c_7a.png"/>
+                    <pic:cNvPr id="0" name="tmpclh2z7_c.png"/>
                     <pic:cNvPicPr/>
                   </pic:nvPicPr>
                   <pic:blipFill>
@@ -2402,7 +2371,7 @@
         <w:rPr>
           <w:color w:val="000000"/>
         </w:rPr>
-        <w:t xml:space="preserve">btenemos diferencias de -449.51</w:t>
+        <w:t xml:space="preserve">btenemos diferencias de 1.57</w:t>
       </w:r>
       <w:r>
         <w:rPr>
@@ -2419,7 +2388,7 @@
       </w:r>
       <w:proofErr w:type="gramStart"/>
       <w:r>
-        <w:t xml:space="preserve">42.46%</w:t>
+        <w:t xml:space="preserve">-69.43%</w:t>
       </w:r>
       <w:proofErr w:type="gramEnd"/>
       <w:r>
@@ -2450,1613 +2419,48 @@
         <w:rPr>
           <w:color w:val="000000"/>
         </w:rPr>
-        <w:t xml:space="preserve"/>
-      </w:r>
-    </w:p>
-    <w:p>
-      <w:pPr>
-        <w:autoSpaceDE w:val="0"/>
-        <w:autoSpaceDN w:val="0"/>
-        <w:adjustRightInd w:val="0"/>
-        <w:ind w:left="1146"/>
-        <w:jc w:val="both"/>
-        <w:rPr>
-          <w:b/>
-          <w:bCs/>
-        </w:rPr>
-      </w:pPr>
-    </w:p>
-    <w:p>
-      <w:pPr>
-        <w:numPr>
-          <w:ilvl w:val="0"/>
-          <w:numId w:val="16"/>
-        </w:numPr>
-        <w:autoSpaceDE w:val="0"/>
-        <w:autoSpaceDN w:val="0"/>
-        <w:adjustRightInd w:val="0"/>
-        <w:ind w:left="1146"/>
-        <w:jc w:val="both"/>
-        <w:rPr>
-          <w:b/>
-          <w:bCs/>
-        </w:rPr>
-      </w:pPr>
-      <w:r>
-        <w:rPr>
-          <w:b/>
-          <w:bCs/>
-        </w:rPr>
-        <w:t xml:space="preserve">DE LA INCONSTITUCIONALIDAD DE LA </w:t>
-      </w:r>
-      <w:r>
-        <w:rPr>
-          <w:b/>
-          <w:bCs/>
-        </w:rPr>
-        <w:t>L</w:t>
-      </w:r>
-      <w:r>
-        <w:rPr>
-          <w:b/>
-          <w:bCs/>
-        </w:rPr>
-        <w:t>EY 27.609</w:t>
-      </w:r>
-    </w:p>
-    <w:p>
-      <w:pPr>
-        <w:autoSpaceDE w:val="0"/>
-        <w:autoSpaceDN w:val="0"/>
-        <w:adjustRightInd w:val="0"/>
-        <w:ind w:left="1146"/>
-        <w:jc w:val="both"/>
-        <w:rPr>
-          <w:b/>
-          <w:bCs/>
-        </w:rPr>
-      </w:pPr>
-    </w:p>
-    <w:p>
-      <w:pPr>
-        <w:autoSpaceDE w:val="0"/>
-        <w:autoSpaceDN w:val="0"/>
-        <w:adjustRightInd w:val="0"/>
-        <w:ind w:firstLine="851"/>
-        <w:jc w:val="both"/>
-        <w:rPr>
-          <w:rFonts w:eastAsia="Calibri"/>
-          <w:lang w:val="es-AR"/>
-        </w:rPr>
-      </w:pPr>
-      <w:r>
-        <w:rPr>
-          <w:rFonts w:eastAsia="Calibri"/>
-          <w:lang w:val="es-AR"/>
-        </w:rPr>
-        <w:t xml:space="preserve">Sostengo </w:t>
-      </w:r>
-      <w:r>
-        <w:rPr>
-          <w:rFonts w:eastAsia="Calibri"/>
-          <w:lang w:val="es-AR"/>
-        </w:rPr>
-        <w:t>(agrega párrafo interlineado poner a todo simple</w:t>
-      </w:r>
-      <w:r>
-        <w:rPr>
-          <w:rFonts w:eastAsia="Calibri"/>
-          <w:lang w:val="es-AR"/>
-        </w:rPr>
         <w:t xml:space="preserve"> </w:t>
       </w:r>
       <w:r>
         <w:rPr>
-          <w:rFonts w:eastAsia="Calibri"/>
-          <w:lang w:val="es-AR"/>
-        </w:rPr>
-        <w:t>(</w:t>
-      </w:r>
-      <w:r>
-        <w:rPr>
-          <w:rFonts w:eastAsia="Calibri"/>
-          <w:lang w:val="es-AR"/>
-        </w:rPr>
-        <w:t xml:space="preserve">La Ley 27.609 ha demostrado ser insuficiente para mantener el poder adquisitivo del haber de mi mandante a lo largo del tiempo, afectando derechos y garantías consagrados en la Constitución Nacional, como la garantía de integralidad (art. 14 bis), el derecho de propiedad (art. 17), el derecho al desarrollo humano (art. 75, inc. 22) y los derechos derivados de los tratados internacionales (art. 75, inc. 23). </w:t>
-      </w:r>
-      <w:proofErr w:type="gramStart"/>
-      <w:r>
-        <w:rPr>
-          <w:rFonts w:eastAsia="Calibri"/>
-          <w:lang w:val="es-AR"/>
-        </w:rPr>
-        <w:t>Por</w:t>
-      </w:r>
-      <w:proofErr w:type="gramEnd"/>
-      <w:r>
-        <w:rPr>
-          <w:rFonts w:eastAsia="Calibri"/>
-          <w:lang w:val="es-AR"/>
-        </w:rPr>
-        <w:t xml:space="preserve"> sobre todo, vulnera el derecho a la vida y a una vejez digna.</w:t>
-      </w:r>
-    </w:p>
-    <w:p>
-      <w:pPr>
-        <w:autoSpaceDE w:val="0"/>
-        <w:autoSpaceDN w:val="0"/>
-        <w:adjustRightInd w:val="0"/>
-        <w:ind w:firstLine="851"/>
-        <w:jc w:val="both"/>
-        <w:rPr>
-          <w:rFonts w:eastAsia="Calibri"/>
-          <w:lang w:eastAsia="es-MX"/>
-        </w:rPr>
-      </w:pPr>
-      <w:r>
-        <w:rPr>
-          <w:rFonts w:eastAsia="Calibri"/>
-          <w:lang w:val="es-AR"/>
-        </w:rPr>
-        <w:t>Teniendo en cuenta las circunstancias jurídicas ocurridas desde 2020 hasta la fecha —esto es, la suspensión de la Ley de Movilidad Jubilatoria por la Ley 27</w:t>
-      </w:r>
-      <w:r>
-        <w:rPr>
-          <w:rFonts w:eastAsia="Calibri"/>
-          <w:highlight w:val="cyan"/>
-          <w:lang w:val="es-AR"/>
-        </w:rPr>
-        <w:t>.541, la derogación de la Ley 27.426, la sanción de la Ley 27.609 y su posterior derogación, y la pauta de movilidad dictada por el Decreto 274/24—, resulta claro que los haberes de los jubilados han sufrido un daño tangible</w:t>
-      </w:r>
-      <w:r>
-        <w:rPr>
-          <w:rFonts w:eastAsia="Calibri"/>
-          <w:highlight w:val="cyan"/>
-          <w:lang w:val="es-AR"/>
-        </w:rPr>
-        <w:t xml:space="preserve"> y así fue reconocido por ambas salas de esta jurisdicción en los autos</w:t>
-      </w:r>
-      <w:r>
-        <w:rPr>
-          <w:rFonts w:eastAsia="Calibri"/>
-          <w:highlight w:val="cyan"/>
-          <w:lang w:val="es-AR"/>
-        </w:rPr>
-        <w:t xml:space="preserve"> “Palavecino” y “Colina”</w:t>
-      </w:r>
-      <w:r>
-        <w:rPr>
-          <w:rFonts w:eastAsia="Calibri"/>
-          <w:highlight w:val="cyan"/>
-          <w:lang w:val="es-AR"/>
-        </w:rPr>
-        <w:t>.</w:t>
-      </w:r>
-      <w:r>
-        <w:rPr>
-          <w:rFonts w:eastAsia="Calibri"/>
-          <w:lang w:val="es-AR"/>
+          <w:color w:val="000000"/>
         </w:rPr>
         <w:t xml:space="preserve"> </w:t>
       </w:r>
-    </w:p>
-    <w:p>
-      <w:pPr>
-        <w:pStyle w:val="NormalWeb"/>
-        <w:ind w:firstLine="709"/>
-        <w:jc w:val="both"/>
-      </w:pPr>
-      <w:r>
-        <w:t xml:space="preserve">El propio Estado ha reconocido las falencias e insuficiencias de la fórmula establecida por la Ley 27.609 y el daño que ha causado a los adultos mayores, justificando con ello la necesidad de dictar el Decreto de Emergencia 274/24. Dicha ley ya no está vigente, y el daño ocasionado ha sido admitido tanto por el Poder Legislativo como por el Poder Ejecutivo, demostrando que los aumentos </w:t>
-      </w:r>
-      <w:r>
-        <w:lastRenderedPageBreak/>
-        <w:t>otorgados fueron insuficientes para preservar el poder adquisitivo del haber previsional de mi mandante.</w:t>
-      </w:r>
-    </w:p>
-    <w:p>
-      <w:pPr>
-        <w:pStyle w:val="NormalWeb"/>
-        <w:ind w:firstLine="709"/>
-        <w:jc w:val="both"/>
-      </w:pPr>
-      <w:r>
-        <w:t>Los bonos entregados a los jubilados que perciben la mínima llegaron a representar hasta un 55% de su haber mensual. Las sucesivas reformas previsionales implementadas desde 2017 hasta la fecha han afectado de manera integral el haber jubilatorio de los beneficiarios, y deben analizarse de manera conjunta, ya que el haber de mi mandante es uno solo. La aplicación de las normas dictadas entre 2017 y 2024 incumple con el mandato constitucional, omitiendo el contenido previsto por el convencional constituyente al atribuir al Poder Legislativo la obligación de fijar por ley el derecho a la movilidad jubilatoria y no de cualquier manera.</w:t>
-      </w:r>
-    </w:p>
-    <w:p>
-      <w:pPr>
-        <w:pStyle w:val="NormalWeb"/>
-        <w:ind w:firstLine="709"/>
-        <w:jc w:val="both"/>
-      </w:pPr>
-      <w:r>
-        <w:t>Como lo ha sostenido la Corte Suprema de Justicia de la Nación:</w:t>
-      </w:r>
-      <w:r>
-        <w:br/>
-      </w:r>
-      <w:r>
-        <w:rPr>
-          <w:rStyle w:val="nfasis"/>
-        </w:rPr>
-        <w:t>"La Constitución Nacional ha reconocido el derecho a la movilidad, no como un enunciado vacío que el legislador puede llenar de cualquier modo, sino que debe obrar con el objeto de darle toda su plenitud, que no es otra que la de asegurar a los beneficiarios el mantenimiento de un nivel de vida"</w:t>
-      </w:r>
-      <w:r>
-        <w:t xml:space="preserve"> (Fallos 330:4866, considerando 15). Si bien el legislador tiene amplias facultades para organizar el sistema previsional, debe hacerlo dentro de límites razonables, de modo que no afecte sustancialmente los derechos emergentes de la seguridad social (Fallos 337:1277).</w:t>
-      </w:r>
-    </w:p>
-    <w:p>
-      <w:pPr>
-        <w:pStyle w:val="NormalWeb"/>
-        <w:ind w:firstLine="709"/>
-        <w:jc w:val="both"/>
-      </w:pPr>
-      <w:r>
-        <w:t>La afectación del derecho a la movilidad jubilatoria conlleva también una lesión al derecho de propiedad, al derecho a una vejez digna, a la libertad y a la vida misma, ya que la disminución del haber coloca al jubilado por debajo de la línea de pobreza. El haber previsional no refleja el esfuerzo contributivo realizado durante toda una vida laboral y, por ende, no resulta sustitutivo del salario.</w:t>
-      </w:r>
-    </w:p>
-    <w:p>
-      <w:pPr>
-        <w:pStyle w:val="NormalWeb"/>
-        <w:ind w:firstLine="709"/>
-        <w:jc w:val="both"/>
-      </w:pPr>
-      <w:r>
-        <w:t>Además, los otros dos poderes del Estado han admitido expresamente el fracaso de la fórmula de movilidad jubilatoria, la pérdida de poder adquisitivo que generó en los jubilados y la situación de emergencia en la que los colocó. Sin embargo, las soluciones propuestas miran hacia el futuro, ignorando la necesidad de recomponer el daño del pasado.</w:t>
-      </w:r>
-    </w:p>
-    <w:p>
-      <w:pPr>
-        <w:pStyle w:val="NormalWeb"/>
-        <w:ind w:firstLine="709"/>
-        <w:jc w:val="both"/>
-      </w:pPr>
-      <w:r>
-        <w:t>Como sostuvo la Corte Suprema de Justicia de la Nación en Fallos 301:317:</w:t>
-      </w:r>
-      <w:r>
-        <w:rPr>
-          <w:rStyle w:val="nfasis"/>
-        </w:rPr>
-        <w:t>"La Constitución Nacional establece que 'el Estado otorgará los beneficios de la seguridad social' y dispone que las jubilaciones y pensiones serán móviles. Es indudable que este mandato constitucional se dirige primordialmente al legislador, que debe establecer criterios adecuados a la realidad para determinar los haberes previsionales. Sin embargo, los cambios de circunstancias pueden tornar irrazonable una solución legal que en su inicio fue correcta. En tales casos, el cumplimiento del mandato constitucional atañe también a los restantes poderes públicos, que deberán, dentro de su competencia, hacer prevalecer el espíritu de los constituyentes conforme a las exigencias de justicia"</w:t>
-      </w:r>
-      <w:r>
-        <w:t xml:space="preserve"> (el subrayado me pertenece).</w:t>
-      </w:r>
-    </w:p>
-    <w:p>
-      <w:pPr>
-        <w:pStyle w:val="NormalWeb"/>
-        <w:ind w:firstLine="709"/>
-        <w:jc w:val="both"/>
-      </w:pPr>
-      <w:r>
-        <w:lastRenderedPageBreak/>
-        <w:t>El análisis no puede ser sesgado. Lo que en su momento pudo ser razonable se ha tornado irrazonable ante el cambio de circunstancias, como lo evidencia el análisis de constitucionalidad de la Ley 27.609 en la etapa de ejecución. La movilidad jubilatoria otorgada por esta ley quedó muy por debajo de la inflación, como se acredita en autos.</w:t>
-      </w:r>
-    </w:p>
-    <w:p>
-      <w:pPr>
-        <w:pStyle w:val="NormalWeb"/>
-        <w:ind w:firstLine="709"/>
-        <w:jc w:val="both"/>
-        <w:rPr>
-          <w:rFonts w:eastAsia="Calibri"/>
-        </w:rPr>
-      </w:pPr>
-      <w:r>
-        <w:rPr>
-          <w:lang w:eastAsia="es-MX"/>
-        </w:rPr>
-        <w:t>Los  bonos otorgados a las jubilaciones mínimas</w:t>
-      </w:r>
-      <w:r>
-        <w:rPr>
-          <w:lang w:eastAsia="es-MX"/>
-        </w:rPr>
-        <w:t xml:space="preserve"> en vigencia de la ley 27.609, </w:t>
-      </w:r>
-      <w:r>
-        <w:rPr>
-          <w:lang w:eastAsia="es-MX"/>
-        </w:rPr>
-        <w:t xml:space="preserve">  parecería colocar a los jubilados en una situación similar a lo que sucedió en el período 2002 a 2006 que obligó a que la CSJN dictara el fallo  Badaro (</w:t>
-      </w:r>
-      <w:hyperlink r:id="rId12">
-        <w:r>
-          <w:rPr>
-            <w:color w:val="0563C1"/>
-            <w:lang w:eastAsia="es-MX"/>
-          </w:rPr>
-          <w:t>330:4866</w:t>
-        </w:r>
-      </w:hyperlink>
-      <w:r>
-        <w:rPr>
-          <w:lang w:eastAsia="es-MX"/>
-        </w:rPr>
-        <w:t xml:space="preserve">) y eligiera un índice salarial </w:t>
-      </w:r>
-      <w:r>
-        <w:rPr>
-          <w:lang w:eastAsia="es-MX"/>
-        </w:rPr>
-        <w:t xml:space="preserve">para </w:t>
-      </w:r>
-      <w:r>
-        <w:rPr>
-          <w:lang w:eastAsia="es-MX"/>
-        </w:rPr>
-        <w:t>el período en cuestión. En la actualidad un índice salarial no sería adecuado, por cuanto todos los índices salariales que se tomen de referencia se ven afectados por la precarización laboral, la práctica de fijar sumas no remunerativas, la caída del empleo</w:t>
-      </w:r>
-      <w:r>
-        <w:rPr>
-          <w:rFonts w:eastAsia="Calibri"/>
-        </w:rPr>
-        <w:t>, por lo que los índices salariales, salvo el UMA, no refleja una variación real de los salarios y están muy alejados de la inflación</w:t>
-      </w:r>
-      <w:r>
-        <w:rPr>
-          <w:rFonts w:eastAsia="Calibri"/>
-        </w:rPr>
-        <w:t xml:space="preserve"> en mayores periodos inflacionarios.</w:t>
-      </w:r>
-    </w:p>
-    <w:p>
-      <w:pPr>
-        <w:pStyle w:val="NormalWeb"/>
-        <w:ind w:firstLine="709"/>
-        <w:jc w:val="both"/>
-        <w:rPr>
-          <w:highlight w:val="magenta"/>
-        </w:rPr>
-      </w:pPr>
-      <w:commentRangeStart w:id="6"/>
-      <w:r>
-        <w:rPr>
-          <w:rFonts w:eastAsia="Calibri"/>
-          <w:highlight w:val="magenta"/>
-        </w:rPr>
-        <w:t>Solicito</w:t>
-      </w:r>
-      <w:commentRangeEnd w:id="6"/>
-      <w:r>
-        <w:rPr>
-          <w:rStyle w:val="Refdecomentario"/>
-          <w:lang w:val="es-ES" w:eastAsia="es-ES"/>
-        </w:rPr>
-        <w:commentReference w:id="6"/>
-      </w:r>
-      <w:r>
-        <w:rPr>
-          <w:rFonts w:eastAsia="Calibri"/>
-          <w:highlight w:val="magenta"/>
-        </w:rPr>
-        <w:t xml:space="preserve"> analice el pedido de inconstitucionalidad teniendo en cuenta el desarrollo que hace la CSJN sobre el  </w:t>
-      </w:r>
-      <w:hyperlink r:id="rId13" w:history="1">
-        <w:r>
-          <w:rPr>
-            <w:rFonts w:eastAsia="Calibri"/>
-            <w:color w:val="0563C1"/>
-            <w:highlight w:val="magenta"/>
-          </w:rPr>
-          <w:t>principio de progresividad</w:t>
-        </w:r>
-      </w:hyperlink>
-      <w:r>
-        <w:rPr>
-          <w:rFonts w:eastAsia="Calibri"/>
-          <w:highlight w:val="magenta"/>
-        </w:rPr>
-        <w:t xml:space="preserve"> en materia previsional  y e</w:t>
-      </w:r>
-      <w:r>
-        <w:rPr>
-          <w:rFonts w:eastAsia="Calibri"/>
-          <w:color w:val="333333"/>
-          <w:highlight w:val="magenta"/>
-          <w:shd w:val="clear" w:color="auto" w:fill="FFFFFF"/>
-        </w:rPr>
-        <w:t xml:space="preserve">l propósito constitucional de promover el bienestar general y afianzar la justicia el cual  debe ser entendido como una virtud al servicio de la verdad sustancial, lo cual se expresa mediante pronunciamientos que conduzcan a consagrarla, así dice: </w:t>
-      </w:r>
-      <w:r>
-        <w:rPr>
-          <w:rFonts w:eastAsia="Calibri"/>
-          <w:i/>
-          <w:highlight w:val="magenta"/>
-        </w:rPr>
-        <w:t>"Cuando un precepto frustra o desvirtúa los propósitos de la misma ley en que se encuentra inserto, de modo tal que llega inclusive a ponerse en colisión con enunciados de jerarquía constitucional o su aplicación torna ilusorios derechos por éstos consagrados, le es lícito al juzgador apartarse de tal precepto y dejarlo de aplicar a fin de asegurar la primacía de la Ley Fundamental, como medio de afianzar la justicia que está encargado de administrar. Asimismo, señaló que la latitud de facultades que se ha reconocido al legislador para organizar los sistemas jubilatorios y establecer las condiciones con sujeción a las cuales se acuerdan los beneficios derivados de aquéllos, debía entenderse condicionada a que esas facultades se ejerciten dentro de límites razonables, o sea de modo que no hieran de manera sustancial los derechos emergentes de la seguridad social, acordados a las personas comprendidas en los regímenes previsionales”</w:t>
-      </w:r>
-      <w:r>
-        <w:rPr>
-          <w:rFonts w:eastAsia="Calibri"/>
-          <w:highlight w:val="magenta"/>
-        </w:rPr>
-        <w:t xml:space="preserve"> (</w:t>
-      </w:r>
-      <w:hyperlink r:id="rId14" w:history="1">
-        <w:r>
-          <w:rPr>
-            <w:rFonts w:eastAsia="Calibri"/>
-            <w:color w:val="0563C1"/>
-            <w:highlight w:val="magenta"/>
-          </w:rPr>
-          <w:t>Fallos: 307: 2376</w:t>
-        </w:r>
-      </w:hyperlink>
-      <w:r>
-        <w:rPr>
-          <w:rFonts w:eastAsia="Calibri"/>
-          <w:highlight w:val="magenta"/>
-        </w:rPr>
-        <w:t>), es por lo que solicito al tribunal garantice el derecho a que mi mandante tenga un haber integral y una movilidad jubilatoria que cumpla con su función,  que no es otra que mantener el poder adquisitivo del haber jubilatorio,  de manera tal que sea sustitutivo del salario y refleje el esfuerzo contributivo realizado durante su vida laboral activa, teniendo en consideración  la protección especial que merecen  los adultos mayores como  sujetos vulnerables que gozan de especial tutela, en concordancia con lo resuelto</w:t>
-      </w:r>
-      <w:r>
-        <w:rPr>
-          <w:rFonts w:eastAsia="Calibri"/>
-          <w:highlight w:val="magenta"/>
-        </w:rPr>
-        <w:t xml:space="preserve"> </w:t>
-      </w:r>
-      <w:r>
-        <w:rPr>
-          <w:rFonts w:eastAsia="Calibri"/>
-          <w:highlight w:val="magenta"/>
-        </w:rPr>
-        <w:t>en</w:t>
-      </w:r>
-      <w:r>
-        <w:rPr>
-          <w:rFonts w:eastAsia="Calibri"/>
-          <w:highlight w:val="magenta"/>
-        </w:rPr>
-        <w:t xml:space="preserve"> </w:t>
-      </w:r>
-      <w:r>
-        <w:rPr>
-          <w:rFonts w:eastAsia="Calibri"/>
-          <w:highlight w:val="magenta"/>
-        </w:rPr>
-        <w:t>los Fallos</w:t>
-      </w:r>
-      <w:r>
-        <w:rPr>
-          <w:rFonts w:eastAsia="Calibri"/>
-          <w:highlight w:val="magenta"/>
-        </w:rPr>
-        <w:t xml:space="preserve"> </w:t>
-      </w:r>
-      <w:hyperlink r:id="rId15" w:history="1">
-        <w:r>
-          <w:rPr>
-            <w:rFonts w:eastAsia="Calibri"/>
-            <w:color w:val="0563C1"/>
-            <w:highlight w:val="magenta"/>
-          </w:rPr>
-          <w:t>“Itzcovich”(</w:t>
-        </w:r>
-      </w:hyperlink>
-      <w:r>
-        <w:rPr>
-          <w:rFonts w:eastAsia="Calibri"/>
-          <w:highlight w:val="magenta"/>
-        </w:rPr>
-        <w:t>328:566),</w:t>
-      </w:r>
-      <w:hyperlink r:id="rId16" w:history="1">
-        <w:r>
-          <w:rPr>
-            <w:rFonts w:eastAsia="Calibri"/>
-            <w:color w:val="0563C1"/>
-            <w:highlight w:val="magenta"/>
-          </w:rPr>
-          <w:t>“Sánchez”</w:t>
-        </w:r>
-      </w:hyperlink>
-      <w:r>
-        <w:rPr>
-          <w:rFonts w:eastAsia="Calibri"/>
-          <w:highlight w:val="magenta"/>
-        </w:rPr>
-        <w:t>(328:1602),</w:t>
-      </w:r>
-      <w:hyperlink r:id="rId17" w:history="1">
-        <w:r>
-          <w:rPr>
-            <w:rFonts w:eastAsia="Calibri"/>
-            <w:color w:val="0563C1"/>
-            <w:highlight w:val="magenta"/>
-          </w:rPr>
-          <w:t>“Badaro”(</w:t>
-        </w:r>
-      </w:hyperlink>
-      <w:r>
-        <w:rPr>
-          <w:rFonts w:eastAsia="Calibri"/>
-          <w:highlight w:val="magenta"/>
-        </w:rPr>
-        <w:t>330:4866),</w:t>
-      </w:r>
-      <w:bookmarkStart w:id="7" w:name="_Hlk157989214"/>
-      <w:r>
-        <w:rPr>
-          <w:rFonts w:ascii="Calibri" w:eastAsia="Calibri" w:hAnsi="Calibri"/>
-          <w:sz w:val="22"/>
-          <w:szCs w:val="22"/>
-          <w:highlight w:val="magenta"/>
-          <w:lang w:eastAsia="en-US"/>
-        </w:rPr>
-        <w:fldChar w:fldCharType="begin"/>
-      </w:r>
-      <w:r>
-        <w:rPr>
-          <w:rFonts w:ascii="Calibri" w:eastAsia="Calibri" w:hAnsi="Calibri"/>
-          <w:highlight w:val="magenta"/>
-        </w:rPr>
-        <w:instrText>HYPERLINK "https://sjconsulta.csjn.gov.ar/sjconsulta/documentos/verDocumentoByIdLinksJSP.html?idDocumento=7496611"</w:instrText>
-      </w:r>
-      <w:r>
-        <w:rPr>
-          <w:rFonts w:ascii="Calibri" w:eastAsia="Calibri" w:hAnsi="Calibri"/>
-          <w:sz w:val="22"/>
-          <w:szCs w:val="22"/>
-          <w:highlight w:val="magenta"/>
-          <w:lang w:eastAsia="en-US"/>
-        </w:rPr>
-      </w:r>
-      <w:r>
-        <w:rPr>
-          <w:rFonts w:ascii="Calibri" w:eastAsia="Calibri" w:hAnsi="Calibri"/>
-          <w:sz w:val="22"/>
-          <w:szCs w:val="22"/>
-          <w:highlight w:val="magenta"/>
-          <w:lang w:eastAsia="en-US"/>
-        </w:rPr>
-        <w:fldChar w:fldCharType="separate"/>
-      </w:r>
-      <w:r>
-        <w:rPr>
-          <w:rFonts w:eastAsia="Calibri"/>
-          <w:color w:val="0563C1"/>
-          <w:highlight w:val="magenta"/>
-        </w:rPr>
-        <w:t>“Blanco”(</w:t>
-      </w:r>
-      <w:r>
-        <w:rPr>
-          <w:rFonts w:eastAsia="Calibri"/>
-          <w:color w:val="0563C1"/>
-          <w:highlight w:val="magenta"/>
-        </w:rPr>
-        <w:fldChar w:fldCharType="end"/>
-      </w:r>
-      <w:r>
-        <w:rPr>
-          <w:rFonts w:eastAsia="Calibri"/>
-          <w:highlight w:val="magenta"/>
-        </w:rPr>
-        <w:t>341:1924)</w:t>
-      </w:r>
-      <w:bookmarkEnd w:id="7"/>
-      <w:r>
-        <w:rPr>
-          <w:rFonts w:ascii="Calibri" w:eastAsia="Calibri" w:hAnsi="Calibri"/>
-          <w:sz w:val="22"/>
-          <w:szCs w:val="22"/>
-          <w:highlight w:val="magenta"/>
-          <w:lang w:eastAsia="en-US"/>
-        </w:rPr>
-        <w:fldChar w:fldCharType="begin"/>
-      </w:r>
-      <w:r>
-        <w:rPr>
-          <w:rFonts w:ascii="Calibri" w:eastAsia="Calibri" w:hAnsi="Calibri"/>
-          <w:highlight w:val="magenta"/>
-        </w:rPr>
-        <w:instrText>HYPERLINK "https://sjconsulta.csjn.gov.ar/sjconsulta/documentos/verDocumentoByIdLinksJSP.html?idDocumento=7678911"</w:instrText>
-      </w:r>
-      <w:r>
-        <w:rPr>
-          <w:rFonts w:ascii="Calibri" w:eastAsia="Calibri" w:hAnsi="Calibri"/>
-          <w:sz w:val="22"/>
-          <w:szCs w:val="22"/>
-          <w:highlight w:val="magenta"/>
-          <w:lang w:eastAsia="en-US"/>
-        </w:rPr>
-      </w:r>
-      <w:r>
-        <w:rPr>
-          <w:rFonts w:ascii="Calibri" w:eastAsia="Calibri" w:hAnsi="Calibri"/>
-          <w:sz w:val="22"/>
-          <w:szCs w:val="22"/>
-          <w:highlight w:val="magenta"/>
-          <w:lang w:eastAsia="en-US"/>
-        </w:rPr>
-        <w:fldChar w:fldCharType="separate"/>
-      </w:r>
-      <w:r>
-        <w:rPr>
-          <w:rFonts w:eastAsia="Calibri"/>
-          <w:color w:val="0563C1"/>
-          <w:highlight w:val="magenta"/>
-        </w:rPr>
-        <w:t>“Giménez”(</w:t>
-      </w:r>
-      <w:r>
-        <w:rPr>
-          <w:rFonts w:eastAsia="Calibri"/>
-          <w:color w:val="0563C1"/>
-          <w:highlight w:val="magenta"/>
-        </w:rPr>
-        <w:fldChar w:fldCharType="end"/>
-      </w:r>
-      <w:r>
-        <w:rPr>
-          <w:rFonts w:eastAsia="Calibri"/>
-          <w:highlight w:val="magenta"/>
-        </w:rPr>
-        <w:t>344:1788), “</w:t>
-      </w:r>
-      <w:hyperlink r:id="rId18" w:history="1">
-        <w:r>
-          <w:rPr>
-            <w:rFonts w:eastAsia="Calibri"/>
-            <w:color w:val="0563C1"/>
-            <w:highlight w:val="magenta"/>
-          </w:rPr>
-          <w:t>Garay Corina</w:t>
-        </w:r>
-      </w:hyperlink>
-      <w:r>
-        <w:rPr>
-          <w:rFonts w:eastAsia="Calibri"/>
-          <w:highlight w:val="magenta"/>
-        </w:rPr>
-        <w:t>” (344:3567) entre otros.</w:t>
-      </w:r>
-    </w:p>
-    <w:p>
-      <w:pPr>
-        <w:ind w:firstLine="1560"/>
-        <w:jc w:val="both"/>
+      <w:r>
         <w:rPr>
           <w:rFonts w:eastAsia="Calibri"/>
           <w:color w:val="000000"/>
-          <w:highlight w:val="magenta"/>
-          <w:lang w:val="es-MX" w:eastAsia="es-AR"/>
-        </w:rPr>
-      </w:pPr>
-      <w:r>
-        <w:rPr>
-          <w:rFonts w:eastAsia="Calibri"/>
+        </w:rPr>
+        <w:t xml:space="preserve">  </w:t>
+      </w:r>
+      <w:r>
+        <w:t xml:space="preserve"/>
+      </w:r>
+      <w:r>
+        <w:rPr>
+          <w:bCs/>
+        </w:rPr>
+        <w:t xml:space="preserve"> </w:t>
+      </w:r>
+      <w:r>
+        <w:t xml:space="preserve"/>
+      </w:r>
+    </w:p>
+    <w:p>
+      <w:pPr>
+        <w:autoSpaceDE w:val="0"/>
+        <w:autoSpaceDN w:val="0"/>
+        <w:adjustRightInd w:val="0"/>
+        <w:ind w:firstLine="1134"/>
+        <w:jc w:val="both"/>
+        <w:rPr>
+          <w:b/>
           <w:color w:val="000000"/>
-          <w:highlight w:val="magenta"/>
-          <w:lang w:val="es-MX" w:eastAsia="es-AR"/>
-        </w:rPr>
-        <w:t xml:space="preserve">Las modificaciones en la fórmula de cálculo de la movilidad previsional, no puede proyectarse en perjuicio de los jubilados y pensionados, </w:t>
-      </w:r>
-      <w:r>
-        <w:rPr>
-          <w:rFonts w:eastAsia="Calibri"/>
-          <w:color w:val="000000"/>
-          <w:highlight w:val="magenta"/>
-          <w:lang w:val="es-MX" w:eastAsia="es-AR"/>
-        </w:rPr>
-        <w:lastRenderedPageBreak/>
-        <w:t xml:space="preserve">debiendo adoptarse una solución que se adecue a los principios y garantías de la Constitución Nacional y favorezca la progresividad de los derechos humanos. Al respecto cabe recordar que el Alto Tribunal sostuvo que el artículo 75, inciso 23, de la Constitución Nacional fortalece la vigencia del principio de progresividad en materia previsional, descalificando todo accionar gubernamental que en la práctica de un resultado regresivo en el goce efectivo de los derechos </w:t>
-      </w:r>
-      <w:hyperlink r:id="rId19" w:history="1">
-        <w:r>
-          <w:rPr>
-            <w:rFonts w:eastAsia="Calibri"/>
-            <w:color w:val="0563C1"/>
-            <w:highlight w:val="magenta"/>
-            <w:lang w:val="es-MX" w:eastAsia="es-AR"/>
-          </w:rPr>
-          <w:t>(Fallos 331:250</w:t>
-        </w:r>
-      </w:hyperlink>
-      <w:r>
-        <w:rPr>
-          <w:rFonts w:eastAsia="Calibri"/>
-          <w:color w:val="000000"/>
-          <w:highlight w:val="magenta"/>
-          <w:lang w:val="es-MX" w:eastAsia="es-AR"/>
-        </w:rPr>
-        <w:t xml:space="preserve">). </w:t>
-      </w:r>
-    </w:p>
-    <w:p>
-      <w:pPr>
-        <w:ind w:firstLine="1560"/>
-        <w:jc w:val="both"/>
-        <w:rPr>
-          <w:rFonts w:eastAsia="Calibri"/>
-          <w:highlight w:val="magenta"/>
-          <w:lang w:val="es-AR"/>
-        </w:rPr>
-      </w:pPr>
-      <w:r>
-        <w:rPr>
-          <w:rFonts w:eastAsia="Calibri"/>
-          <w:highlight w:val="magenta"/>
-          <w:lang w:val="es-AR"/>
-        </w:rPr>
-        <w:t>Cada reforma previsional en nuestro país se ha desarrollado en un marco de sucesivas emergencias casi inacabables, lo que lleva a cuestionarnos, como bien señala Cassagne, si estas reformas cumplen con “el marco constitucional de la emergencia”. Según este autor, dicho marco requiere que “no se conculque de un modo definitivo el núcleo de derechos básicos de la Constitución, particularmente los derechos de propiedad de los particulares (art. 17), el principio de igualdad ante la ley (art. 16) y la garantía de la razonabilidad o justicia, consagrada en el art. 28 de la Constitución Nacional”.</w:t>
-      </w:r>
-    </w:p>
-    <w:p>
-      <w:pPr>
-        <w:ind w:firstLine="1560"/>
-        <w:jc w:val="both"/>
-        <w:rPr>
-          <w:rFonts w:eastAsia="Calibri"/>
-          <w:highlight w:val="magenta"/>
-          <w:lang w:val="es-AR"/>
-        </w:rPr>
-      </w:pPr>
-      <w:r>
-        <w:rPr>
-          <w:rFonts w:eastAsia="Calibri"/>
-          <w:highlight w:val="magenta"/>
-          <w:lang w:val="es-AR"/>
-        </w:rPr>
-        <w:t xml:space="preserve">La normalización de la emergencia y sus graves consecuencias en el cercenamiento de derechos constitucionales son tan evidentes que el entonces presidente de la Corte Suprema de Justicia de la Nación advirtió hace más de diez años: </w:t>
-      </w:r>
-      <w:r>
-        <w:rPr>
-          <w:rFonts w:eastAsia="Calibri"/>
-          <w:i/>
-          <w:iCs/>
-          <w:highlight w:val="magenta"/>
-          <w:lang w:val="es-AR"/>
-        </w:rPr>
-        <w:t>"Cabe valorar las consecuencias de la amplia tolerancia a las restricciones de los derechos contractuales por razones de emergencia consolidada a lo largo de más de setenta años. Las legislaciones de excepción tienen un plazo para que se produzca su propia extinción, pero su prórroga y su reiteración han inutilizado los mecanismos de autodestrucción y han alimentado los que permiten su conservación. De tal modo, la excepción se ha convertido en regla y los remedios normales han sido sustituidos por la anormalidad de los remedios. Esta fundamentación de la regla de derecho debilita el compromiso de los individuos con las leyes y los contratos, ya que la emergencia permanente destruye todo cálculo de riesgos y restringe el funcionamiento económico."</w:t>
-      </w:r>
-    </w:p>
-    <w:p>
-      <w:pPr>
-        <w:ind w:firstLine="1560"/>
-        <w:jc w:val="both"/>
-        <w:rPr>
-          <w:rFonts w:eastAsia="Calibri"/>
-          <w:highlight w:val="magenta"/>
-          <w:lang w:val="es-AR"/>
-        </w:rPr>
-      </w:pPr>
-      <w:r>
-        <w:rPr>
-          <w:rFonts w:eastAsia="Calibri"/>
-          <w:highlight w:val="magenta"/>
-          <w:lang w:val="es-AR"/>
-        </w:rPr>
-        <w:t xml:space="preserve">Este estado de emergencia permanente ha generado un Estado que prioriza variables económicas y financieras coyunturales sobre las libertades y derechos fundamentales. Ante el altar de la emergencia, el Estado, ya sea por acción u omisión, ha sacrificado sistemáticamente derechos elementales reconocidos por la Constitución Nacional, especialmente los de los grupos más vulnerables. Esto ha dado lugar a la violación de principios fundamentales, como el de </w:t>
-      </w:r>
-      <w:r>
-        <w:rPr>
-          <w:rFonts w:eastAsia="Calibri"/>
-          <w:b/>
-          <w:bCs/>
-          <w:highlight w:val="magenta"/>
-          <w:lang w:val="es-AR"/>
-        </w:rPr>
-        <w:t>progresividad y no regresividad</w:t>
-      </w:r>
-      <w:r>
-        <w:rPr>
-          <w:rFonts w:eastAsia="Calibri"/>
-          <w:highlight w:val="magenta"/>
-          <w:lang w:val="es-AR"/>
-        </w:rPr>
-        <w:t>, que exigen un escrutinio agravado de la razonabilidad de las normas adoptadas tanto por el legislador como por el Poder Ejecutivo Nacional en contextos de emergencia.</w:t>
-      </w:r>
-    </w:p>
-    <w:p>
-      <w:pPr>
-        <w:ind w:firstLine="1560"/>
-        <w:jc w:val="both"/>
-        <w:rPr>
-          <w:rFonts w:eastAsia="Calibri"/>
-          <w:highlight w:val="magenta"/>
-          <w:lang w:val="es-AR"/>
-        </w:rPr>
-      </w:pPr>
-      <w:r>
-        <w:rPr>
-          <w:rFonts w:eastAsia="Calibri"/>
-          <w:highlight w:val="magenta"/>
-          <w:lang w:val="es-AR"/>
-        </w:rPr>
-        <w:t>Como afirma Rossi, las medidas regresivas que afectan a grupos vulnerables deben ser excepcionalísimas y sometidas a un escrutinio más estricto. La deferencia hacia el Estado en la adopción de estas medidas debe ser mínima, ya que el contenido mínimo de un derecho no admite restricción alguna, ni tampoco lo admite el estado de goce y ejercicio de un derecho por grupos desfavorecidos.</w:t>
-      </w:r>
-    </w:p>
-    <w:p>
-      <w:pPr>
-        <w:ind w:firstLine="1560"/>
-        <w:jc w:val="both"/>
-        <w:rPr>
-          <w:rFonts w:eastAsia="Calibri"/>
-          <w:highlight w:val="magenta"/>
-          <w:lang w:val="es-AR"/>
-        </w:rPr>
-      </w:pPr>
-      <w:r>
-        <w:rPr>
-          <w:rFonts w:eastAsia="Calibri"/>
-          <w:highlight w:val="magenta"/>
-          <w:lang w:val="es-AR"/>
-        </w:rPr>
-        <w:t xml:space="preserve">La Corte Suprema de Justicia de la Nación, al referirse a la emergencia y los grupos vulnerables, sostuvo: </w:t>
-      </w:r>
-      <w:r>
-        <w:rPr>
-          <w:rFonts w:eastAsia="Calibri"/>
-          <w:i/>
-          <w:iCs/>
-          <w:highlight w:val="magenta"/>
-          <w:lang w:val="es-AR"/>
-        </w:rPr>
-        <w:t xml:space="preserve">"Que, por último, cabe destacar que es precisamente en tiempos de crisis económica cuando la actualidad de los </w:t>
-      </w:r>
-      <w:r>
-        <w:rPr>
-          <w:rFonts w:eastAsia="Calibri"/>
-          <w:i/>
-          <w:iCs/>
-          <w:highlight w:val="magenta"/>
-          <w:lang w:val="es-AR"/>
-        </w:rPr>
-        <w:lastRenderedPageBreak/>
-        <w:t>derechos sociales cobra su máximo significado. En tales etapas críticas, deben profundizarse las respuestas institucionales en favor de los grupos más débiles y postergados, pues son las democracias avanzadas y maduras las que refuerzan la capacidad de los individuos y atienden las situaciones de vulnerabilidad en momentos coyunturales adversos"</w:t>
-      </w:r>
-      <w:r>
-        <w:rPr>
-          <w:rFonts w:eastAsia="Calibri"/>
-          <w:highlight w:val="magenta"/>
-          <w:lang w:val="es-AR"/>
-        </w:rPr>
-        <w:t xml:space="preserve"> (Fallos 341:1924).</w:t>
-      </w:r>
-    </w:p>
-    <w:p>
-      <w:pPr>
-        <w:ind w:firstLine="1560"/>
-        <w:jc w:val="both"/>
-        <w:rPr>
-          <w:rFonts w:eastAsia="Calibri"/>
-          <w:lang w:val="es-AR"/>
-        </w:rPr>
-      </w:pPr>
-      <w:r>
-        <w:rPr>
-          <w:rFonts w:eastAsia="Calibri"/>
-          <w:highlight w:val="magenta"/>
-          <w:lang w:val="es-AR"/>
-        </w:rPr>
-        <w:t>Por lo expuesto, en casos como el presente, la prohibición de regresividad agrega un nuevo criterio al control de razonabilidad de las leyes y reglamentos. Esto es especialmente relevante cuando se examinan judicialmente normas que afectan derechos económicos, sociales y culturales. Por ello, solicito a V.S. que haga lugar a la petición formulada y se intime al Congreso de la Nación a cumplir con el mandato del art. 14 bis de la Constitución Nacional, reparando el daño sufrido en el haber de mi mandante. Esto implica fijar el contenido concreto de las jubilaciones en el período en debate, como sostuvo la CSJN en el caso “Blanco”, con especial consideración de los principios de proporcionalidad y sustitutividad establecidos por este Tribunal en precedentes como</w:t>
-      </w:r>
-      <w:r>
-        <w:rPr>
-          <w:rFonts w:eastAsia="Calibri"/>
-          <w:lang w:val="es-AR"/>
-        </w:rPr>
-        <w:t xml:space="preserve"> Fallos 279:389, 280:424, 292:447, 293:235, 300:84, 571, 305:866, 328:1602.</w:t>
-      </w:r>
-    </w:p>
-    <w:p>
-      <w:pPr>
-        <w:ind w:firstLine="1560"/>
-        <w:jc w:val="both"/>
-        <w:rPr>
-          <w:rFonts w:eastAsia="Calibri"/>
-          <w:color w:val="000000"/>
-          <w:lang w:eastAsia="es-AR"/>
-        </w:rPr>
-      </w:pPr>
-      <w:r>
-        <w:rPr>
-          <w:rFonts w:eastAsia="Calibri"/>
-          <w:lang w:val="es-AR"/>
-        </w:rPr>
-        <w:t>Asimismo, estos principios, que en el fallo “Blanco” se referían al índice de actualización de remuneraciones, son igualmente aplicables a la pauta de movilidad. Solo con esta perspectiva integral se podrá garantizar la plena efectividad de los derechos consagrados en nuestra Ley Fundamental y proteger a los sectores más vulnerable</w:t>
-      </w:r>
-      <w:r>
-        <w:rPr>
-          <w:rFonts w:eastAsia="Calibri"/>
-          <w:lang w:val="es-AR"/>
-        </w:rPr>
-        <w:t xml:space="preserve">.</w:t>
-      </w:r>
-      <w:r>
-        <w:rPr>
-          <w:rFonts w:eastAsia="Calibri"/>
-          <w:lang w:val="es-AR"/>
-        </w:rPr>
-        <w:t xml:space="preserve"> </w:t>
-      </w:r>
-      <w:r>
-        <w:rPr>
-          <w:rFonts w:eastAsia="Calibri"/>
-          <w:color w:val="000000"/>
-          <w:lang w:eastAsia="es-AR"/>
-        </w:rPr>
-        <w:t xml:space="preserve"> </w:t>
-      </w:r>
-      <w:r>
-        <w:rPr>
-          <w:color w:val="000000"/>
-        </w:rPr>
-        <w:t xml:space="preserve"/>
-      </w:r>
-    </w:p>
-    <w:p>
-      <w:pPr>
-        <w:ind w:firstLine="1560"/>
-        <w:jc w:val="right"/>
-        <w:rPr>
-          <w:rFonts w:eastAsia="Calibri"/>
-          <w:lang w:val="es-AR"/>
-        </w:rPr>
-      </w:pPr>
-    </w:p>
-    <w:p>
-      <w:pPr>
-        <w:pStyle w:val="NormalWeb"/>
-        <w:numPr>
-          <w:ilvl w:val="0"/>
-          <w:numId w:val="16"/>
-        </w:numPr>
-      </w:pPr>
-      <w:r>
-        <w:rPr>
-          <w:rFonts w:eastAsia="Aptos"/>
-          <w:b/>
-          <w:iCs/>
-        </w:rPr>
-        <w:t>INCONSTITUCIONALIDAD DEL DECRETO 274/2024</w:t>
-      </w:r>
-    </w:p>
-    <w:p>
-      <w:pPr>
-        <w:pStyle w:val="NormalWeb"/>
-        <w:ind w:firstLine="567"/>
-        <w:jc w:val="both"/>
-      </w:pPr>
-      <w:r>
-        <w:t>Que, sin perjuicio de la derogación de la Ley 27.609 por medio del DNU 274/24, y remitiendo a lo indicado ut supra, como también lo referido en el punto de integralidad,  planteamos la  inconstitucionalidad del régimen de movilidad instaurado por dicho decreto, en tanto consolida un criterio de actualización que vulnera los principios constitucionales que rigen el sistema previsional argentino, particularmente el principio de movilidad real, la naturaleza sustitutiva del haber jubilatorio y el derecho a una vejez digna.</w:t>
-      </w:r>
-    </w:p>
-    <w:p>
-      <w:pPr>
-        <w:pStyle w:val="NormalWeb"/>
-        <w:ind w:firstLine="567"/>
-        <w:jc w:val="both"/>
-      </w:pPr>
-      <w:r>
-        <w:t>El propio Decreto 274/24 reconoce expresamente el fracaso de la Ley 27.609, sin embargo, lejos de revertir dicha situación, el DNU instaura una nueva fórmula de movilidad basada exclusivamente en el Índice de Precios al Consumidor (IPC), excluyendo cualquier componente vinculado con los salarios, lo cual reproduce una afectación a los principios constitucionales ya comprometidos durante la vigencia de la ley anterior.</w:t>
-      </w:r>
-    </w:p>
-    <w:p>
-      <w:pPr>
-        <w:pStyle w:val="NormalWeb"/>
-        <w:ind w:firstLine="567"/>
-        <w:jc w:val="both"/>
-      </w:pPr>
-      <w:r>
-        <w:t xml:space="preserve">En el mencionado voto disidente de los autos “Cendan”, al analizar la aplicación de la fórmula de la Ley 27.609, se sostiene que la movilidad no puede concebirse como una mera actualización inflacionaria, sino que debe mantener una proporcionalidad razonable entre pasividad y actividad, conforme la doctrina de la Corte Suprema y la interpretación del principio de sustitutividad. En palabras de Bidart Campos, citadas por el magistrado, la movilidad implica mantener una </w:t>
-      </w:r>
-      <w:r>
-        <w:lastRenderedPageBreak/>
-        <w:t>relación sustitutiva entre el haber de pasividad y el salario en actividad, no sólo su poder adquisitivo nominal.</w:t>
-      </w:r>
-    </w:p>
-    <w:p>
-      <w:pPr>
-        <w:pStyle w:val="NormalWeb"/>
-        <w:ind w:firstLine="567"/>
-        <w:jc w:val="both"/>
-      </w:pPr>
-      <w:r>
-        <w:t>Asimismo, se descarta tanto un índice exclusivamente inflacionario como uno puramente salarial, y en su lugar propicia una pauta mixta, integrada en un 50% por variación de salarios (como el RIPTE) y otro 50% por evolución de precios (IPC), tal como fue admitido en el precedente “Caliva”.</w:t>
-      </w:r>
-    </w:p>
-    <w:p>
-      <w:pPr>
-        <w:pStyle w:val="NormalWeb"/>
-        <w:ind w:firstLine="567"/>
-        <w:jc w:val="both"/>
-      </w:pPr>
-      <w:r>
-        <w:t>En ese marco, el nuevo régimen instaurado por el Decreto 274/24 desconoce la necesidad de incorporar el componente salarial en la determinación de la movilidad, con lo cual reproduce el vicio de inconstitucionalidad que afectó a la fórmula anterior, ahora bajo una nueva forma legal, lo que habilita su control judicial, dado que luego de un proceso inflacionario, que debe ser saneado, los salarios tienden a recuperar su poder adquisitivo.</w:t>
-      </w:r>
-    </w:p>
-    <w:p>
-      <w:pPr>
-        <w:pStyle w:val="NormalWeb"/>
-        <w:ind w:firstLine="567"/>
-        <w:jc w:val="both"/>
-      </w:pPr>
-      <w:r>
-        <w:t xml:space="preserve">Por todo lo expuesto, y sin perjuicio del reconocimiento estatal del perjuicio generado por la Ley 27.609, se solicita que se declare la inconstitucionalidad del Decreto 274/24 en cuanto establece un régimen de movilidad jubilatoria basado exclusivamente en el IPC, por cuanto tal modalidad no garantiza el principio de sustitutividad, vulnera la integralidad del haber previsional el cual se aleja del salario real del jubilado y no mantiene su poder en el tiempo y además,  desconoce el estándar mínimo de una movilidad razonable, progresiva y proporcional, conforme surge de los principios de raigambre constitucional, los tratados internacionales con jerarquía constitucional (art. 75 inc. 22 CN), y la doctrina consolidada de la Corte Suprema de Justicia de la Nación.</w:t>
-      </w:r>
-      <w:r>
-        <w:t xml:space="preserve"> </w:t>
-      </w:r>
-      <w:r>
-        <w:rPr>
-          <w:rFonts w:eastAsia="Calibri"/>
-          <w:color w:val="000000"/>
-        </w:rPr>
-        <w:t xml:space="preserve"> </w:t>
-      </w:r>
-      <w:r>
-        <w:rPr>
-          <w:rFonts w:eastAsia="Calibri"/>
-          <w:color w:val="000000"/>
-        </w:rPr>
-        <w:t xml:space="preserve"/>
-      </w:r>
-    </w:p>
-    <w:p>
-      <w:pPr>
-        <w:pStyle w:val="NormalWeb"/>
-        <w:ind w:left="1854"/>
-        <w:rPr>
-          <w:rStyle w:val="Textoennegrita"/>
-          <w:b w:val="0"/>
-          <w:bCs w:val="0"/>
-        </w:rPr>
-      </w:pPr>
-    </w:p>
-    <w:p>
-      <w:pPr>
-        <w:pStyle w:val="NormalWeb"/>
-        <w:numPr>
-          <w:ilvl w:val="0"/>
-          <w:numId w:val="16"/>
-        </w:numPr>
-      </w:pPr>
-      <w:r>
-        <w:rPr>
-          <w:rStyle w:val="Textoennegrita"/>
-        </w:rPr>
-        <w:t>INCONSTITUCIONALIDAD DE LA LEY 27.426</w:t>
-      </w:r>
-    </w:p>
-    <w:p>
-      <w:pPr>
-        <w:pStyle w:val="NormalWeb"/>
-        <w:ind w:firstLine="567"/>
-        <w:jc w:val="both"/>
-      </w:pPr>
-      <w:r>
-        <w:t>Esta parte solicita se declare la inconstitucionalidad del artículo 2 de la Ley 27.426, que dispone: “la primera actualización en base a la nueva movilidad dispuesta se haría efectiva a partir del 1° de marzo de 2018”.</w:t>
-      </w:r>
-    </w:p>
-    <w:p>
-      <w:pPr>
-        <w:pStyle w:val="NormalWeb"/>
-        <w:ind w:firstLine="567"/>
-        <w:jc w:val="both"/>
-      </w:pPr>
-      <w:r>
-        <w:t>La constitucionalidad de una norma que fija nuevas pautas de movilidad encuentra un límite temporal que no puede ser infringido sin lesionar los derechos constitucionales de los beneficiarios. La norma en cuestión pretende tener vigencia retroactiva, alterando situaciones jurídicas consolidadas bajo la normativa anterior, lo cual afecta derechos constitucionales y torna inconstitucional el artículo 2 de la Ley 27.426.</w:t>
-      </w:r>
-    </w:p>
-    <w:p>
-      <w:pPr>
-        <w:pStyle w:val="NormalWeb"/>
-        <w:ind w:firstLine="567"/>
-        <w:jc w:val="both"/>
-      </w:pPr>
-      <w:r>
-        <w:t xml:space="preserve">El cambio en la fórmula para calcular la movilidad de las prestaciones es una facultad del Congreso. Sin embargo, al establecer que la primera actualización </w:t>
-      </w:r>
-      <w:r>
-        <w:lastRenderedPageBreak/>
-        <w:t>se realizará en marzo de 2018, afecta la movilidad ya devengada bajo la normativa anterior, intentando aplicarse retroactivamente.</w:t>
-      </w:r>
-    </w:p>
-    <w:p>
-      <w:pPr>
-        <w:pStyle w:val="NormalWeb"/>
-        <w:ind w:firstLine="567"/>
-        <w:jc w:val="both"/>
-      </w:pPr>
-      <w:r>
-        <w:t>El artículo 7 del Código Civil y Comercial de la Nación establece que las leyes no tienen efecto retroactivo, salvo disposición expresa, y que dicha retroactividad no puede afectar derechos protegidos por garantías constitucionales. Esto implica que la ley nueva solo puede aplicarse a las instancias aún no cumplidas de una relación o situación jurídica, mientras que las ya finalizadas deben regirse por la norma anterior.</w:t>
-      </w:r>
-    </w:p>
-    <w:p>
-      <w:pPr>
-        <w:pStyle w:val="NormalWeb"/>
-        <w:ind w:firstLine="567"/>
-        <w:jc w:val="both"/>
-      </w:pPr>
-      <w:r>
-        <w:t>La norma cuya inconstitucionalidad se solicita, al derogar la fórmula de movilidad establecida en la Ley 26.417, dejó sin efecto el ajuste previsto por esta última y ordenó aplicar un nuevo cálculo de movilidad con carácter retroactivo, alterando los efectos jurídicos ya consolidados bajo el régimen anterior.</w:t>
-      </w:r>
-    </w:p>
-    <w:p>
-      <w:pPr>
-        <w:pStyle w:val="NormalWeb"/>
-        <w:ind w:firstLine="567"/>
-        <w:jc w:val="both"/>
-      </w:pPr>
-      <w:r>
-        <w:t>En el caso de haberes percibidos bajo el régimen derogado, mi mandante tenía un derecho adquirido a que el reajuste se realizara conforme a la Ley 26.417. La nueva fórmula vulnera el derecho de propiedad al generar un porcentaje de actualización inferior y excluir del cálculo un trimestre ya devengado.</w:t>
-      </w:r>
-    </w:p>
-    <w:p>
-      <w:pPr>
-        <w:pStyle w:val="NormalWeb"/>
-        <w:ind w:firstLine="567"/>
-        <w:jc w:val="both"/>
-      </w:pPr>
-      <w:r>
-        <w:t>Según la Resolución E 2/2018 de la Secretaría de Seguridad Social, la movilidad de marzo de 2018 fue del 5,71% bajo la Ley 27.426, mientras que conforme a la Ley 26.417, el aumento habría sido del 14,06%. Además, la Ley 27.426 retrotrae el período de referencia para marzo de 2018 al tercer trimestre de 2017, excluyendo cinco meses y 29 días que debieron computarse bajo la normativa anterior.</w:t>
-      </w:r>
-    </w:p>
-    <w:p>
-      <w:pPr>
-        <w:pStyle w:val="NormalWeb"/>
-        <w:ind w:firstLine="567"/>
-        <w:jc w:val="both"/>
-      </w:pPr>
-      <w:r>
-        <w:t xml:space="preserve">El Decreto 1058/2018 dispuso un “subsidio extraordinario” por única vez, limitado a beneficiarios con haberes inferiores a $10.000. Sin embargo, este subsidio no compensa el perjuicio ocasionado, ya que no es universal ni se aplica de manera permanente. </w:t>
-      </w:r>
-    </w:p>
-    <w:p>
-      <w:pPr>
-        <w:pStyle w:val="NormalWeb"/>
-        <w:ind w:firstLine="567"/>
-        <w:jc w:val="both"/>
-      </w:pPr>
-      <w:r>
-        <w:t>Aunque la merma en el haber correspondiente a marzo de 2018 no se considere confiscatoria en ese momento, la falta de aplicación de la fórmula ya devengada afecta derechos alimentarios protegidos constitucionalmente y genera, a largo plazo, un efecto acumulativo que agrava la pérdida del poder adquisitivo</w:t>
-      </w:r>
-      <w:r>
-        <w:rPr>
-          <w:bCs/>
-        </w:rPr>
-        <w:t xml:space="preserve">.</w:t>
-      </w:r>
-      <w:r>
-        <w:rPr>
-          <w:bCs/>
-        </w:rPr>
-        <w:t xml:space="preserve">  </w:t>
-      </w:r>
-    </w:p>
-    <w:p>
-      <w:pPr>
-        <w:autoSpaceDE w:val="0"/>
-        <w:autoSpaceDN w:val="0"/>
-        <w:adjustRightInd w:val="0"/>
-        <w:ind w:firstLine="708"/>
-        <w:jc w:val="both"/>
-        <w:rPr>
-          <w:bCs/>
-        </w:rPr>
-      </w:pPr>
-    </w:p>
-    <w:p>
-      <w:pPr>
-        <w:numPr>
-          <w:ilvl w:val="0"/>
-          <w:numId w:val="16"/>
-        </w:numPr>
-        <w:autoSpaceDE w:val="0"/>
-        <w:autoSpaceDN w:val="0"/>
-        <w:adjustRightInd w:val="0"/>
-        <w:ind w:left="1146"/>
-        <w:jc w:val="both"/>
-        <w:rPr>
-          <w:b/>
-          <w:bCs/>
-        </w:rPr>
-      </w:pPr>
-      <w:r>
-        <w:rPr>
-          <w:b/>
-          <w:bCs/>
-        </w:rPr>
-        <w:t>INCOSTITUCIONALIDAD DE LA LEY 27.541</w:t>
-      </w:r>
-    </w:p>
-    <w:p>
-      <w:pPr>
-        <w:autoSpaceDE w:val="0"/>
-        <w:autoSpaceDN w:val="0"/>
-        <w:adjustRightInd w:val="0"/>
-        <w:ind w:firstLine="708"/>
-        <w:jc w:val="both"/>
-        <w:rPr>
-          <w:b/>
-          <w:bCs/>
-        </w:rPr>
-      </w:pPr>
-      <w:r>
-        <w:rPr>
-          <w:bCs/>
-        </w:rPr>
-        <w:t xml:space="preserve">Al haber visto que los aumentos de 2020 dados por decreto fueron muy inferiores a los que hubiera correspondido conforme ley 27.426, solicito se expida y declare la inconstitucionalidad de la ley 27.541, del art 1 en cuanto declara la emergencia previsional , del  art 2 inc. e, del art 55 y 56, como así también de los decretos 163/2020, 495/2020 , el 542/2020, 692/2020, y 899/2020 , en cuanto otorga aumentos insuficientes, extiende por 6 meses más la suspensión establecida </w:t>
-      </w:r>
-      <w:r>
-        <w:rPr>
-          <w:bCs/>
-        </w:rPr>
-        <w:lastRenderedPageBreak/>
-        <w:t xml:space="preserve">por el art. 55 de la ley 27.541 respecto de la aplicación de la movilidad dispuesta por el art. 32 de la ley previsional 24.241 por ser confiscatoria, por violar el principio de igualdad y de razonabilidad de las leyes previsto en los art 16 y 28 de la CN y el principio de progresividad garantizado por la ley 27.360 que ratifica la convención interamericana de adultos mayores. </w:t>
-      </w:r>
-    </w:p>
-    <w:p>
-      <w:pPr>
-        <w:autoSpaceDE w:val="0"/>
-        <w:autoSpaceDN w:val="0"/>
-        <w:adjustRightInd w:val="0"/>
-        <w:ind w:firstLine="708"/>
-        <w:jc w:val="both"/>
-        <w:rPr>
-          <w:bCs/>
-        </w:rPr>
-      </w:pPr>
-      <w:r>
-        <w:rPr>
-          <w:bCs/>
-        </w:rPr>
-        <w:t xml:space="preserve">Dictados los decretos 163/2020, 495/20, 542/2020 y 692/2020 y 899/2020 solicito VS se expida y declare la inconstitucionalidad de la ley 27.541, y sus decretos reglamentarios, por ser confiscatoria, por violar el principio de igualdad y de razonabilidad de las leyes previsto en los art 16 y 28 de la CN y el principio de progresividad garantizado por la ley 27.360 que ratifica la convención interamericana de adultos mayores.  La ley y su reglamentación es inconstitucional por los siguientes motivos: </w:t>
-      </w:r>
-    </w:p>
-    <w:p>
-      <w:pPr>
-        <w:numPr>
-          <w:ilvl w:val="0"/>
-          <w:numId w:val="19"/>
-        </w:numPr>
-        <w:autoSpaceDE w:val="0"/>
-        <w:autoSpaceDN w:val="0"/>
-        <w:adjustRightInd w:val="0"/>
-        <w:jc w:val="both"/>
-        <w:rPr>
-          <w:bCs/>
-        </w:rPr>
-      </w:pPr>
-      <w:r>
-        <w:rPr>
-          <w:bCs/>
-        </w:rPr>
-        <w:t xml:space="preserve">Porque al igual que el art 2 de la ley 27426 es regresiva, y afecta </w:t>
-      </w:r>
-    </w:p>
-    <w:p>
-      <w:pPr>
-        <w:autoSpaceDE w:val="0"/>
-        <w:autoSpaceDN w:val="0"/>
-        <w:adjustRightInd w:val="0"/>
-        <w:ind w:firstLine="708"/>
-        <w:jc w:val="both"/>
-        <w:rPr>
-          <w:bCs/>
-        </w:rPr>
-      </w:pPr>
-      <w:r>
-        <w:rPr>
-          <w:bCs/>
-        </w:rPr>
-        <w:t xml:space="preserve">el principio de progresividad  </w:t>
-      </w:r>
-    </w:p>
-    <w:p>
-      <w:pPr>
-        <w:numPr>
-          <w:ilvl w:val="0"/>
-          <w:numId w:val="19"/>
-        </w:numPr>
-        <w:autoSpaceDE w:val="0"/>
-        <w:autoSpaceDN w:val="0"/>
-        <w:adjustRightInd w:val="0"/>
-        <w:jc w:val="both"/>
-        <w:rPr>
-          <w:bCs/>
-        </w:rPr>
-      </w:pPr>
-      <w:r>
-        <w:rPr>
-          <w:bCs/>
-        </w:rPr>
-        <w:t xml:space="preserve">No debió haberse delegado la facultad de fijar una garantía </w:t>
-      </w:r>
-    </w:p>
-    <w:p>
-      <w:pPr>
-        <w:autoSpaceDE w:val="0"/>
-        <w:autoSpaceDN w:val="0"/>
-        <w:adjustRightInd w:val="0"/>
-        <w:ind w:firstLine="708"/>
-        <w:jc w:val="both"/>
-        <w:rPr>
-          <w:bCs/>
-        </w:rPr>
-      </w:pPr>
-      <w:r>
-        <w:rPr>
-          <w:bCs/>
-        </w:rPr>
-        <w:t xml:space="preserve">constitucional como es la movilidad jubilatoria. </w:t>
-      </w:r>
-    </w:p>
-    <w:p>
-      <w:pPr>
-        <w:numPr>
-          <w:ilvl w:val="0"/>
-          <w:numId w:val="19"/>
-        </w:numPr>
-        <w:autoSpaceDE w:val="0"/>
-        <w:autoSpaceDN w:val="0"/>
-        <w:adjustRightInd w:val="0"/>
-        <w:jc w:val="both"/>
-        <w:rPr>
-          <w:bCs/>
-        </w:rPr>
-      </w:pPr>
-      <w:r>
-        <w:rPr>
-          <w:bCs/>
-        </w:rPr>
-        <w:t xml:space="preserve">No respeta las bases de la delegación del art 2 inc e. </w:t>
-      </w:r>
-    </w:p>
-    <w:p>
-      <w:pPr>
-        <w:numPr>
-          <w:ilvl w:val="0"/>
-          <w:numId w:val="19"/>
-        </w:numPr>
-        <w:autoSpaceDE w:val="0"/>
-        <w:autoSpaceDN w:val="0"/>
-        <w:adjustRightInd w:val="0"/>
-        <w:jc w:val="both"/>
-        <w:rPr>
-          <w:bCs/>
-        </w:rPr>
-      </w:pPr>
-      <w:r>
-        <w:rPr>
-          <w:bCs/>
-        </w:rPr>
-        <w:t xml:space="preserve">No cumple con los recaudos formales y sustanciales de la doctrina de la emergencia </w:t>
-      </w:r>
-    </w:p>
-    <w:p>
-      <w:pPr>
-        <w:numPr>
-          <w:ilvl w:val="0"/>
-          <w:numId w:val="19"/>
-        </w:numPr>
-        <w:autoSpaceDE w:val="0"/>
-        <w:autoSpaceDN w:val="0"/>
-        <w:adjustRightInd w:val="0"/>
-        <w:jc w:val="both"/>
-        <w:rPr>
-          <w:bCs/>
-        </w:rPr>
-      </w:pPr>
-      <w:r>
-        <w:rPr>
-          <w:bCs/>
-        </w:rPr>
-        <w:t xml:space="preserve">El art 56 establece un régimen diferenciado contrariamente a lo normado por el art 2 </w:t>
-      </w:r>
-    </w:p>
-    <w:p>
-      <w:pPr>
-        <w:numPr>
-          <w:ilvl w:val="0"/>
-          <w:numId w:val="19"/>
-        </w:numPr>
-        <w:autoSpaceDE w:val="0"/>
-        <w:autoSpaceDN w:val="0"/>
-        <w:adjustRightInd w:val="0"/>
-        <w:jc w:val="both"/>
-        <w:rPr>
-          <w:bCs/>
-        </w:rPr>
-      </w:pPr>
-      <w:r>
-        <w:rPr>
-          <w:bCs/>
-        </w:rPr>
-        <w:t xml:space="preserve">Los índices, y por lo tanto la movilidad ya se habían devengado al momento de sancionada la ley de emergencia </w:t>
-      </w:r>
-    </w:p>
-    <w:p>
-      <w:pPr>
-        <w:numPr>
-          <w:ilvl w:val="0"/>
-          <w:numId w:val="19"/>
-        </w:numPr>
-        <w:autoSpaceDE w:val="0"/>
-        <w:autoSpaceDN w:val="0"/>
-        <w:adjustRightInd w:val="0"/>
-        <w:jc w:val="both"/>
-        <w:rPr>
-          <w:bCs/>
-        </w:rPr>
-      </w:pPr>
-      <w:r>
-        <w:rPr>
-          <w:bCs/>
-        </w:rPr>
-        <w:t xml:space="preserve">Los decretos son insuficientes e irrazonables y no cumplen con la garantía de movilidad jubilatoria del 14 bis. </w:t>
-      </w:r>
-    </w:p>
-    <w:p>
-      <w:pPr>
-        <w:numPr>
-          <w:ilvl w:val="0"/>
-          <w:numId w:val="19"/>
-        </w:numPr>
-        <w:autoSpaceDE w:val="0"/>
-        <w:autoSpaceDN w:val="0"/>
-        <w:adjustRightInd w:val="0"/>
-        <w:jc w:val="both"/>
-        <w:rPr>
-          <w:bCs/>
-        </w:rPr>
-      </w:pPr>
-      <w:r>
-        <w:rPr>
-          <w:bCs/>
-        </w:rPr>
-        <w:t xml:space="preserve">Se suspendió la movilidad solo al régimen común que es el que menos percibe. </w:t>
-      </w:r>
-    </w:p>
-    <w:p>
-      <w:pPr>
-        <w:numPr>
-          <w:ilvl w:val="0"/>
-          <w:numId w:val="19"/>
-        </w:numPr>
-        <w:autoSpaceDE w:val="0"/>
-        <w:autoSpaceDN w:val="0"/>
-        <w:adjustRightInd w:val="0"/>
-        <w:jc w:val="both"/>
-        <w:rPr>
-          <w:bCs/>
-        </w:rPr>
-      </w:pPr>
-      <w:r>
-        <w:rPr>
-          <w:bCs/>
-        </w:rPr>
-        <w:t>No cumple con la integralidad del haber y la jubilación no guarda su finalidad que es mantener el valor adquisitivo en el tiempo. P</w:t>
-      </w:r>
-      <w:r>
-        <w:rPr>
-          <w:bCs/>
-        </w:rPr>
-        <w:t>é</w:t>
-      </w:r>
-      <w:r>
-        <w:rPr>
-          <w:bCs/>
-        </w:rPr>
-        <w:t xml:space="preserve">rdida en 2020:</w:t>
-      </w:r>
-    </w:p>
-    <w:p>
-      <w:pPr>
-        <w:autoSpaceDE w:val="0"/>
-        <w:autoSpaceDN w:val="0"/>
-        <w:adjustRightInd w:val="0"/>
-        <w:ind w:left="1416"/>
-        <w:jc w:val="both"/>
-        <w:rPr>
-          <w:bCs/>
-        </w:rPr>
-      </w:pPr>
-    </w:p>
-    <w:p>
-      <w:pPr>
-        <w:autoSpaceDE w:val="0"/>
-        <w:autoSpaceDN w:val="0"/>
-        <w:adjustRightInd w:val="0"/>
-        <w:ind w:left="720"/>
-        <w:jc w:val="both"/>
-      </w:pPr>
-      <w:r>
-        <w:rPr>
-          <w:bCs/>
-          <w:noProof/>
-        </w:rPr>
-        <w:drawing>
-          <wp:inline distT="0" distB="0" distL="0" distR="0" wp14:anchorId="64368A98" wp14:editId="1B6FD857">
-            <wp:extent cx="4953000" cy="1242060"/>
-            <wp:effectExtent l="0" t="0" r="0" b="0"/>
-            <wp:docPr id="1001" name="Imagen 1" descr="Imagen que contiene Interfaz de usuario gráfica&#10;&#10;Descripción generada automáticamente"/>
-            <wp:cNvGraphicFramePr>
-              <a:graphicFrameLocks xmlns:a="http://schemas.openxmlformats.org/drawingml/2006/main" noChangeAspect="1"/>
-            </wp:cNvGraphicFramePr>
-            <a:graphic xmlns:a="http://schemas.openxmlformats.org/drawingml/2006/main">
-              <a:graphicData uri="http://schemas.openxmlformats.org/drawingml/2006/picture">
-                <pic:pic xmlns:pic="http://schemas.openxmlformats.org/drawingml/2006/picture">
-                  <pic:nvPicPr>
-                    <pic:cNvPr id="0" name="Picture 9" descr="Imagen que contiene Interfaz de usuario gráfica&#10;&#10;Descripción generada automáticamente"/>
-                    <pic:cNvPicPr>
-                      <a:picLocks noChangeAspect="1" noChangeArrowheads="1"/>
-                    </pic:cNvPicPr>
-                  </pic:nvPicPr>
-                  <pic:blipFill>
-                    <a:blip r:embed="rId20">
-                      <a:extLst>
-                        <a:ext uri="{28A0092B-C50C-407E-A947-70E740481C1C}">
-                          <a14:useLocalDpi xmlns:a14="http://schemas.microsoft.com/office/drawing/2010/main" val="0"/>
-                        </a:ext>
-                      </a:extLst>
-                    </a:blip>
-                    <a:srcRect/>
-                    <a:stretch>
-                      <a:fillRect/>
-                    </a:stretch>
-                  </pic:blipFill>
-                  <pic:spPr bwMode="auto">
-                    <a:xfrm>
-                      <a:off x="0" y="0"/>
-                      <a:ext cx="4953000" cy="1242060"/>
-                    </a:xfrm>
-                    <a:prstGeom prst="rect">
-                      <a:avLst/>
-                    </a:prstGeom>
-                    <a:noFill/>
-                    <a:ln>
-                      <a:noFill/>
-                    </a:ln>
-                  </pic:spPr>
-                </pic:pic>
-              </a:graphicData>
-            </a:graphic>
-          </wp:inline>
-        </w:drawing>
-      </w:r>
-      <w:r>
-        <w:rPr>
-          <w:bCs/>
-        </w:rPr>
-        <w:t xml:space="preserve"> </w:t>
-      </w:r>
-      <w:r>
-        <w:t xml:space="preserve"/>
-      </w:r>
-    </w:p>
-    <w:p>
-      <w:pPr>
-        <w:autoSpaceDE w:val="0"/>
-        <w:autoSpaceDN w:val="0"/>
-        <w:adjustRightInd w:val="0"/>
-        <w:ind w:firstLine="708"/>
-        <w:jc w:val="both"/>
-        <w:rPr>
-          <w:bCs/>
-        </w:rPr>
-      </w:pPr>
-    </w:p>
-    <w:p>
-      <w:pPr>
-        <w:autoSpaceDE w:val="0"/>
-        <w:autoSpaceDN w:val="0"/>
-        <w:adjustRightInd w:val="0"/>
-        <w:ind w:left="1146"/>
-        <w:jc w:val="both"/>
-        <w:rPr>
-          <w:b/>
-          <w:bCs/>
-        </w:rPr>
-      </w:pPr>
-    </w:p>
+        </w:rPr>
+      </w:pPr>
+    </w:p>
+    <w:bookmarkEnd w:id="3"/>
     <w:p>
       <w:pPr>
         <w:pStyle w:val="Prrafodelista"/>
@@ -4064,454 +2468,62 @@
           <w:ilvl w:val="0"/>
           <w:numId w:val="16"/>
         </w:numPr>
+        <w:autoSpaceDE w:val="0"/>
+        <w:autoSpaceDN w:val="0"/>
+        <w:adjustRightInd w:val="0"/>
         <w:jc w:val="both"/>
         <w:rPr>
           <w:b/>
           <w:bCs/>
-          <w:lang w:val="es-AR"/>
-        </w:rPr>
-      </w:pPr>
-      <w:r>
-        <w:rPr>
-          <w:lang w:val="es-AR"/>
-        </w:rPr>
+        </w:rPr>
+      </w:pPr>
+      <w:r>
+        <w:rPr>
+          <w:b/>
+          <w:bCs/>
+        </w:rPr>
+        <w:t>SOLICITO ORDENE EXPRESAMENTE EL REAJUSTE DEL HABER</w:t>
+      </w:r>
+    </w:p>
+    <w:p>
+      <w:pPr>
+        <w:autoSpaceDE w:val="0"/>
+        <w:autoSpaceDN w:val="0"/>
+        <w:adjustRightInd w:val="0"/>
+        <w:ind w:firstLine="1134"/>
+        <w:jc w:val="both"/>
+        <w:rPr>
+          <w:bCs/>
+        </w:rPr>
+      </w:pPr>
+      <w:r>
+        <w:t xml:space="preserve">Solicito que, una vez aprobada la liquidación, se intime al organismo previsional a reajustar el haber de mi mandante, consignando de manera clara el haber aprobado. Asimismo, solicito que dicha intimación se haga bajo apercibimiento de imponer </w:t>
+      </w:r>
+      <w:r>
+        <w:t>sanciones conminatorias</w:t>
+      </w:r>
+      <w:r>
+        <w:t xml:space="preserve"> en la efectivización de la medida ordenada. También requiero que se identifique al funcionario responsable de cumplir con la manda judicial, quien deberá informar sobre su cumplimiento</w:t>
+      </w:r>
+      <w:r>
+        <w:t>.</w:t>
+      </w:r>
+      <w:r>
         <w:t xml:space="preserve"> </w:t>
       </w:r>
       <w:r>
         <w:rPr>
-          <w:b/>
           <w:bCs/>
-          <w:lang w:val="es-AR"/>
-        </w:rPr>
-        <w:t>OPORTUNIDAD PROCESAL</w:t>
-      </w:r>
-    </w:p>
-    <w:p>
-      <w:pPr>
-        <w:ind w:firstLine="1560"/>
-        <w:jc w:val="both"/>
-        <w:rPr>
-          <w:lang w:val="es-AR"/>
-        </w:rPr>
-      </w:pPr>
-      <w:r>
-        <w:rPr>
-          <w:highlight w:val="cyan"/>
-          <w:lang w:val="es-AR"/>
-        </w:rPr>
-        <w:t xml:space="preserve">Cualquier modificación </w:t>
-      </w:r>
-      <w:proofErr w:type="gramStart"/>
-      <w:r>
-        <w:rPr>
-          <w:highlight w:val="cyan"/>
-          <w:lang w:val="es-AR"/>
-        </w:rPr>
-        <w:t xml:space="preserve">en </w:t>
-      </w:r>
-      <w:r>
-        <w:rPr>
-          <w:highlight w:val="cyan"/>
-          <w:lang w:val="es-AR"/>
-        </w:rPr>
-        <w:t xml:space="preserve"> fórmula</w:t>
-      </w:r>
-      <w:proofErr w:type="gramEnd"/>
-      <w:r>
-        <w:rPr>
-          <w:lang w:val="es-AR"/>
-        </w:rPr>
-        <w:t xml:space="preserve"> de movilidad, así como la implementación de la nueva fórmula, inciden directamente en el haber jubilatorio de mi mandante.</w:t>
-      </w:r>
-    </w:p>
-    <w:p>
-      <w:pPr>
-        <w:ind w:firstLine="1560"/>
-        <w:jc w:val="both"/>
-        <w:rPr>
-          <w:lang w:val="es-AR"/>
-        </w:rPr>
-      </w:pPr>
-      <w:r>
-        <w:rPr>
-          <w:lang w:val="es-AR"/>
-        </w:rPr>
-        <w:lastRenderedPageBreak/>
-        <w:t>Esta parte plantea la inconstitucionalidad de las leyes que afectaron la movilidad jubilatoria, ya que “ANSES” ha vulnerado la seguridad jurídica de mi mandante. Con cada cambio de gobierno o vicisitud económica, se modifica la ley, siempre en detrimento del haber y afectando garantías constitucionales como la integralidad de este, la división de poderes y la delegación de facultades, entre otras normas consagradas en nuestra Constitución Nacional.</w:t>
-      </w:r>
-    </w:p>
-    <w:p>
-      <w:pPr>
-        <w:ind w:firstLine="1560"/>
-        <w:jc w:val="both"/>
-        <w:rPr>
-          <w:lang w:val="es-AR"/>
-        </w:rPr>
-      </w:pPr>
-      <w:r>
-        <w:rPr>
-          <w:highlight w:val="cyan"/>
-          <w:lang w:val="es-AR"/>
-        </w:rPr>
-        <w:t xml:space="preserve">Los planteos </w:t>
-      </w:r>
-      <w:r>
-        <w:rPr>
-          <w:highlight w:val="cyan"/>
-          <w:lang w:val="es-AR"/>
-        </w:rPr>
-        <w:t>se sostienen en cada oportunidad, dado que</w:t>
-      </w:r>
-      <w:r>
-        <w:rPr>
-          <w:highlight w:val="cyan"/>
-          <w:lang w:val="es-AR"/>
-        </w:rPr>
-        <w:t xml:space="preserve"> las modificaciones en las pautas de movilidad, qu</w:t>
-      </w:r>
-      <w:r>
-        <w:rPr>
-          <w:lang w:val="es-AR"/>
-        </w:rPr>
-        <w:t xml:space="preserve">e afectan el haber de mi </w:t>
-      </w:r>
-      <w:proofErr w:type="gramStart"/>
-      <w:r>
-        <w:rPr>
-          <w:lang w:val="es-AR"/>
-        </w:rPr>
-        <w:t>mandante,.</w:t>
-      </w:r>
-      <w:proofErr w:type="gramEnd"/>
-      <w:r>
-        <w:rPr>
-          <w:lang w:val="es-AR"/>
-        </w:rPr>
-        <w:t xml:space="preserve"> En esta oportunidad procesal</w:t>
-      </w:r>
-      <w:r>
-        <w:rPr>
-          <w:highlight w:val="cyan"/>
-          <w:lang w:val="es-AR"/>
-        </w:rPr>
-        <w:t>, se solicita</w:t>
-      </w:r>
-      <w:r>
-        <w:rPr>
-          <w:highlight w:val="cyan"/>
-          <w:lang w:val="es-AR"/>
-        </w:rPr>
-        <w:t xml:space="preserve"> y </w:t>
-      </w:r>
-      <w:proofErr w:type="gramStart"/>
-      <w:r>
-        <w:rPr>
-          <w:highlight w:val="cyan"/>
-          <w:lang w:val="es-AR"/>
-        </w:rPr>
-        <w:t>sostiene</w:t>
-      </w:r>
-      <w:r>
-        <w:rPr>
-          <w:lang w:val="es-AR"/>
+        </w:rPr>
+        <w:t xml:space="preserve"/>
+      </w:r>
+      <w:r>
+        <w:rPr>
+          <w:bCs/>
         </w:rPr>
         <w:t xml:space="preserve"> </w:t>
       </w:r>
-      <w:r>
-        <w:rPr>
-          <w:lang w:val="es-AR"/>
-        </w:rPr>
-        <w:t xml:space="preserve"> la</w:t>
-      </w:r>
-      <w:proofErr w:type="gramEnd"/>
-      <w:r>
-        <w:rPr>
-          <w:lang w:val="es-AR"/>
-        </w:rPr>
-        <w:t xml:space="preserve"> inconstitucionalidad de las normas cuestionadas, garantizando el debido proceso y el derecho de defensa de la parte contraria, al correrse traslado del planteo de inconstitucionalidad. Este cuestionamiento se refiere a una norma que suspendió la ley de movilidad en detrimento de un grupo vulnerable, en un contexto de pandemia, cuando el Estado debería haber reforzado su protección. Además, dichas normas </w:t>
-      </w:r>
-      <w:r>
-        <w:rPr>
-          <w:highlight w:val="cyan"/>
-          <w:lang w:val="es-AR"/>
-        </w:rPr>
-        <w:t>presentan un carácter netamente regresivo, como lo demuestra la pérdida sufrida en</w:t>
-      </w:r>
-      <w:r>
-        <w:rPr>
-          <w:highlight w:val="cyan"/>
-          <w:lang w:val="es-AR"/>
-        </w:rPr>
-        <w:t>tre 2020 y 2025.</w:t>
-      </w:r>
-    </w:p>
-    <w:p>
-      <w:pPr>
-        <w:ind w:firstLine="1560"/>
-        <w:jc w:val="both"/>
-        <w:rPr>
-          <w:lang w:val="es-AR"/>
-        </w:rPr>
-      </w:pPr>
-      <w:r>
-        <w:rPr>
-          <w:lang w:val="es-AR"/>
-        </w:rPr>
-        <w:t>No se busca repotenciar un haber, sino defender la garantía constitucional de movilidad jubilatoria.</w:t>
-      </w:r>
-    </w:p>
-    <w:p>
-      <w:pPr>
-        <w:ind w:firstLine="1560"/>
-        <w:jc w:val="both"/>
-        <w:rPr>
-          <w:lang w:val="es-AR"/>
-        </w:rPr>
-      </w:pPr>
-      <w:r>
-        <w:rPr>
-          <w:lang w:val="es-AR"/>
-        </w:rPr>
-        <w:t>Cabe destacar que la Corte Suprema de Justicia de la Nación (CSJN) ha reconocido la facultad de los jueces y tribunales inferiores para ejercer un control de constitucionalidad y convencionalidad de oficio (Fallos 335:2333).</w:t>
-      </w:r>
-    </w:p>
-    <w:p>
-      <w:pPr>
-        <w:ind w:firstLine="1560"/>
-        <w:jc w:val="both"/>
-        <w:rPr>
-          <w:lang w:val="es-AR"/>
-        </w:rPr>
-      </w:pPr>
-      <w:r>
-        <w:rPr>
-          <w:lang w:val="es-AR"/>
-        </w:rPr>
-        <w:t>En relación con la movilidad, las sucesivas reformas legislativas entre 2018 y 2024 han afectado el derecho constitucional a un haber integral. Al alterarse la movilidad jubilatoria, esta deja de cumplir su finalidad esencial: mantener el valor del haber en el tiempo. Además, en esta materia, no pueden existir períodos superpuestos ni tiempos muertos. Si no se recompone el haber una vez cesada la emergencia, las consecuencias de esta permanecerán indefinidamente.</w:t>
-      </w:r>
-    </w:p>
-    <w:p>
-      <w:pPr>
-        <w:ind w:firstLine="1560"/>
-        <w:jc w:val="both"/>
-        <w:rPr>
-          <w:lang w:val="es-AR"/>
-        </w:rPr>
-      </w:pPr>
-      <w:r>
-        <w:rPr>
-          <w:lang w:val="es-AR"/>
-        </w:rPr>
-        <w:t>Por lo tanto, los jueces pueden resolver, en la etapa de ejecución y a pedido de parte o de oficio, si las normas cuestionadas afectan el haber, ya que contrarían los artículos 14 bis, 16, 17, 18, 28, 31, 33 y 75 incisos 22 y 23 de la Constitución Nacional.</w:t>
-      </w:r>
-    </w:p>
-    <w:p>
-      <w:pPr>
-        <w:ind w:firstLine="1560"/>
-        <w:jc w:val="both"/>
-        <w:rPr>
-          <w:lang w:val="es-AR"/>
-        </w:rPr>
-      </w:pPr>
-      <w:r>
-        <w:rPr>
-          <w:lang w:val="es-AR"/>
-        </w:rPr>
-        <w:t xml:space="preserve">En los autos </w:t>
-      </w:r>
-      <w:r>
-        <w:rPr>
-          <w:i/>
-          <w:iCs/>
-          <w:lang w:val="es-AR"/>
-        </w:rPr>
-        <w:t>“Abraham”</w:t>
-      </w:r>
-      <w:r>
-        <w:rPr>
-          <w:lang w:val="es-AR"/>
-        </w:rPr>
-        <w:t>, el juez, al resolver en la etapa de liquidación, consideró ineludible analizar la inconstitucionalidad de las leyes 27.426, 27.541 y 27.609, debido a su incidencia en la movilidad aplicable al haber reclamado. Este análisis se fundamentó en la doctrina de la CSJN que exige atender las circunstancias sobrevinientes, según precedentes como Fallos: 308:1489, 311:787, 312:555, 315:123 y 325:28, entre otros. Resoluciones como estas no implican un exceso de jurisdicción, sino que valoran las pretensiones según el derecho vigente al momento de sentenciar, promoviendo celeridad y economía procesal.</w:t>
-      </w:r>
-    </w:p>
-    <w:p>
-      <w:pPr>
-        <w:ind w:firstLine="1560"/>
-        <w:jc w:val="both"/>
-        <w:rPr>
-          <w:lang w:val="es-AR"/>
-        </w:rPr>
-      </w:pPr>
-      <w:r>
-        <w:rPr>
-          <w:lang w:val="es-AR"/>
-        </w:rPr>
-        <w:t xml:space="preserve">En el caso </w:t>
-      </w:r>
-      <w:r>
-        <w:rPr>
-          <w:i/>
-          <w:iCs/>
-          <w:lang w:val="es-AR"/>
-        </w:rPr>
-        <w:t>“Gamarra”</w:t>
-      </w:r>
-      <w:r>
-        <w:rPr>
-          <w:lang w:val="es-AR"/>
-        </w:rPr>
-        <w:t>, la Cámara Federal de Salta aclaró que una sentencia pasada en autoridad de cosa juzgada no impide resolver nuevas cuestiones entre las mismas partes. En la etapa de ejecución, los jueces pueden determinar la cuantía del haber y la razonabilidad de las normas aplicadas.</w:t>
-      </w:r>
-    </w:p>
-    <w:p>
-      <w:pPr>
-        <w:ind w:firstLine="1560"/>
-        <w:jc w:val="both"/>
-        <w:rPr>
-          <w:lang w:val="es-AR"/>
-        </w:rPr>
-      </w:pPr>
-      <w:r>
-        <w:rPr>
-          <w:lang w:val="es-AR"/>
-        </w:rPr>
-        <w:lastRenderedPageBreak/>
-        <w:t xml:space="preserve">Del mismo modo, en </w:t>
-      </w:r>
-      <w:r>
-        <w:rPr>
-          <w:i/>
-          <w:iCs/>
-          <w:lang w:val="es-AR"/>
-        </w:rPr>
-        <w:t>“Flores Humberto c/ANSES y otro s/ Reajustes Varios”</w:t>
-      </w:r>
-      <w:r>
-        <w:rPr>
-          <w:lang w:val="es-AR"/>
-        </w:rPr>
-        <w:t xml:space="preserve"> (Expte. 15100027/2011), la Sala I rechazó los agravios sobre la improcedencia de resolver en la etapa de ejecución, argumentando que sería un exceso ritual rechazar la pretensión y obligar al actor a iniciar un nuevo juicio para obtener el mismo resultado. La Sala consideró que esto desvirtuaría el sentido de las formas procesales, especialmente dada la edad avanzada de la parte actora.</w:t>
-      </w:r>
-    </w:p>
-    <w:p>
-      <w:pPr>
-        <w:ind w:firstLine="1560"/>
-        <w:jc w:val="both"/>
-        <w:rPr>
-          <w:lang w:val="es-AR"/>
-        </w:rPr>
-      </w:pPr>
-      <w:r>
-        <w:rPr>
-          <w:lang w:val="es-AR"/>
-        </w:rPr>
-        <w:t xml:space="preserve">En el precedente </w:t>
-      </w:r>
-      <w:r>
-        <w:rPr>
-          <w:i/>
-          <w:iCs/>
-          <w:lang w:val="es-AR"/>
-        </w:rPr>
-        <w:t>“Cingolani, Francisco Florencio c/ANSES s/Ejecución Previsional”</w:t>
-      </w:r>
-      <w:r>
-        <w:rPr>
-          <w:lang w:val="es-AR"/>
-        </w:rPr>
-        <w:t xml:space="preserve"> (10/4/12), la CSJN revocó una resolución judicial que limitaba el derecho del afiliado a la recomposición de sus haberes, considerando que la limitación temporal vulneraba la cosa juzgada. La Corte sostuvo que obligar al jubilado a iniciar un nuevo juicio sería un dispendio jurisdiccional.</w:t>
-      </w:r>
-    </w:p>
-    <w:p>
-      <w:pPr>
-        <w:ind w:firstLine="1560"/>
-        <w:jc w:val="both"/>
-        <w:rPr>
-          <w:lang w:val="es-AR"/>
-        </w:rPr>
-      </w:pPr>
-      <w:r>
-        <w:rPr>
-          <w:lang w:val="es-AR"/>
-        </w:rPr>
-        <w:t xml:space="preserve">Finalmente, en </w:t>
-      </w:r>
-      <w:r>
-        <w:rPr>
-          <w:i/>
-          <w:iCs/>
-          <w:lang w:val="es-AR"/>
-        </w:rPr>
-        <w:t>“Campos Toranzos, Marcos Aurelio c/ANSES s/Reajustes Varios”</w:t>
-      </w:r>
-      <w:r>
-        <w:rPr>
-          <w:lang w:val="es-AR"/>
-        </w:rPr>
-        <w:t xml:space="preserve"> (Expte. 15100257/2012), la Sala II confirmó que los jueces pueden determinar los criterios de movilidad en la etapa de ejecución, incluso si estos no fueron contemplados en la sentencia definitiva. Este fallo destacó la naturaleza alimentaria de la prestación, la edad avanzada del actor y la necesidad de economía procesal.</w:t>
-      </w:r>
-    </w:p>
-    <w:p>
-      <w:pPr>
-        <w:ind w:firstLine="1560"/>
-        <w:jc w:val="both"/>
-        <w:rPr>
-          <w:b/>
-          <w:bCs/>
-          <w:lang w:val="es-AR"/>
-        </w:rPr>
-      </w:pPr>
-      <w:r>
-        <w:rPr>
-          <w:lang w:val="es-AR"/>
-        </w:rPr>
-        <w:t xml:space="preserve">Por todo lo expuesto, solicito a V.S. que tenga en cuenta estos planteos en la etapa de ejecución para garantizar la protección efectiva de los derechos constitucionales de mi mandante y evitar un nuevo dispendio </w:t>
-      </w:r>
-      <w:proofErr w:type="gramStart"/>
-      <w:r>
-        <w:rPr>
-          <w:lang w:val="es-AR"/>
-        </w:rPr>
-        <w:t>jurisdiccional</w:t>
-      </w:r>
-      <w:r>
-        <w:rPr>
-          <w:b/>
-          <w:bCs/>
-          <w:lang w:val="es-AR"/>
-        </w:rPr>
-        <w:t>.</w:t>
-      </w:r>
-      <w:r>
-        <w:rPr>
-          <w:bCs/>
-        </w:rPr>
-        <w:t xml:space="preserve"/>
-      </w:r>
-      <w:r>
-        <w:rPr>
-          <w:bCs/>
-        </w:rPr>
-        <w:t xml:space="preserve"> </w:t>
-      </w:r>
-      <w:r>
-        <w:t xml:space="preserve"/>
-      </w:r>
-    </w:p>
-    <w:p>
-      <w:pPr>
-        <w:autoSpaceDE w:val="0"/>
-        <w:autoSpaceDN w:val="0"/>
-        <w:adjustRightInd w:val="0"/>
-        <w:ind w:firstLine="1134"/>
-        <w:jc w:val="both"/>
-        <w:rPr>
-          <w:b/>
-          <w:color w:val="000000"/>
-        </w:rPr>
-      </w:pPr>
-    </w:p>
-    <w:bookmarkEnd w:id="3"/>
+    </w:p>
     <w:p>
       <w:pPr>
         <w:pStyle w:val="Prrafodelista"/>
@@ -4523,17 +2535,13 @@
         <w:autoSpaceDN w:val="0"/>
         <w:adjustRightInd w:val="0"/>
         <w:jc w:val="both"/>
+      </w:pPr>
+      <w:r>
         <w:rPr>
           <w:b/>
           <w:bCs/>
         </w:rPr>
-      </w:pPr>
-      <w:r>
-        <w:rPr>
-          <w:b/>
-          <w:bCs/>
-        </w:rPr>
-        <w:t>SOLICITO ORDENE EXPRESAMENTE EL REAJUSTE DEL HABER</w:t>
+        <w:t>SOLICITO REGULE HONORARIOS</w:t>
       </w:r>
     </w:p>
     <w:p>
@@ -4543,65 +2551,6 @@
         <w:adjustRightInd w:val="0"/>
         <w:ind w:firstLine="1134"/>
         <w:jc w:val="both"/>
-        <w:rPr>
-          <w:bCs/>
-        </w:rPr>
-      </w:pPr>
-      <w:r>
-        <w:t xml:space="preserve">Solicito que, una vez aprobada la liquidación, se intime al organismo previsional a reajustar el haber de mi mandante, consignando de manera clara el haber aprobado. Asimismo, solicito que dicha intimación se haga bajo apercibimiento de imponer </w:t>
-      </w:r>
-      <w:r>
-        <w:t>sanciones conminatorias</w:t>
-      </w:r>
-      <w:r>
-        <w:t xml:space="preserve"> en la efectivización de la medida ordenada. También requiero que se identifique al funcionario responsable de cumplir con la manda judicial, quien deberá informar sobre su cumplimiento</w:t>
-      </w:r>
-      <w:r>
-        <w:t>.</w:t>
-      </w:r>
-      <w:r>
-        <w:t xml:space="preserve"> </w:t>
-      </w:r>
-      <w:r>
-        <w:rPr>
-          <w:bCs/>
-        </w:rPr>
-        <w:t xml:space="preserve"/>
-      </w:r>
-      <w:r>
-        <w:rPr>
-          <w:bCs/>
-        </w:rPr>
-        <w:t xml:space="preserve"> </w:t>
-      </w:r>
-    </w:p>
-    <w:p>
-      <w:pPr>
-        <w:pStyle w:val="Prrafodelista"/>
-        <w:numPr>
-          <w:ilvl w:val="0"/>
-          <w:numId w:val="16"/>
-        </w:numPr>
-        <w:autoSpaceDE w:val="0"/>
-        <w:autoSpaceDN w:val="0"/>
-        <w:adjustRightInd w:val="0"/>
-        <w:jc w:val="both"/>
-      </w:pPr>
-      <w:r>
-        <w:rPr>
-          <w:b/>
-          <w:bCs/>
-        </w:rPr>
-        <w:t>SOLICITO REGULE HONORARIOS</w:t>
-      </w:r>
-    </w:p>
-    <w:p>
-      <w:pPr>
-        <w:autoSpaceDE w:val="0"/>
-        <w:autoSpaceDN w:val="0"/>
-        <w:adjustRightInd w:val="0"/>
-        <w:ind w:firstLine="1134"/>
-        <w:jc w:val="both"/>
       </w:pPr>
       <w:r>
         <w:t>Solicito a V.S. que se proceda a regular los honorarios profesionales correspondientes a la labor desarrollada en esta etapa de la ejecución, en virtud de lo dispuesto en el artículo 52 de la Ley 27.423, el cual establece que, aun sin petición del interesado, al dictarse sentencia se deberán regular los honorarios respectivos de los abogados y procuradores de las partes y de los auxiliares de justicia.</w:t>
@@ -4630,7 +2579,7 @@
         <w:rPr>
           <w:highlight w:val="yellow"/>
         </w:rPr>
-        <w:t xml:space="preserve">como base regulatoria la suma de 225.43</w:t>
+        <w:t xml:space="preserve">como base regulatoria la suma de 203.61</w:t>
       </w:r>
       <w:r>
         <w:rPr>
@@ -4642,7 +2591,7 @@
         <w:rPr>
           <w:highlight w:val="yellow"/>
         </w:rPr>
-        <w:t xml:space="preserve">, teniendo en cuenta que el valor del UMA a la fecha de cierre de la liquidación, $70.709,00 y el monto reclamado $15.940.102,94, con más los intereses al efectivo pago, de conformidad con lo establecido por la ley 27.423 que en su articulo 52 establece: “Aun sin petición del interesado, al dictarse sentencia se regularán los honorarios respectivos de los abogados y procuradores de las partes y de los auxiliares de Justicia.”</w:t>
+        <w:t xml:space="preserve">, teniendo en cuenta que el valor del UMA a la fecha de cierre de la liquidación, $70.709,00 y el monto reclamado $14.397.191,10, con más los intereses al efectivo pago, de conformidad con lo establecido por la ley 27.423 que en su articulo 52 establece: “Aun sin petición del interesado, al dictarse sentencia se regularán los honorarios respectivos de los abogados y procuradores de las partes y de los auxiliares de Justicia.”</w:t>
       </w:r>
       <w:r>
         <w:rPr>
@@ -4702,7 +2651,7 @@
             </w:r>
             <w:proofErr w:type="gramStart"/>
             <w:r>
-              <w:t xml:space="preserve">$15.940.102,94</w:t>
+              <w:t xml:space="preserve">$14.397.191,10</w:t>
             </w:r>
           </w:p>
         </w:tc>
@@ -4722,7 +2671,7 @@
             </w:r>
             <w:proofErr w:type="gramStart"/>
             <w:r>
-              <w:t xml:space="preserve">225.43</w:t>
+              <w:t xml:space="preserve">203.61</w:t>
             </w:r>
           </w:p>
         </w:tc>
@@ -4866,7 +2815,7 @@
             </w:r>
             <w:proofErr w:type="gramStart"/>
             <w:r>
-              <w:t xml:space="preserve">$18.287.172,48</w:t>
+              <w:t xml:space="preserve">$29.041.528,78</w:t>
             </w:r>
           </w:p>
         </w:tc>
@@ -4886,7 +2835,7 @@
             </w:r>
             <w:proofErr w:type="gramStart"/>
             <w:r>
-              <w:t xml:space="preserve">258.63</w:t>
+              <w:t xml:space="preserve">410.72</w:t>
             </w:r>
           </w:p>
         </w:tc>
@@ -5003,8 +2952,8 @@
       <w:r>
         <w:drawing>
           <wp:inline xmlns:a="http://schemas.openxmlformats.org/drawingml/2006/main" xmlns:pic="http://schemas.openxmlformats.org/drawingml/2006/picture">
-            <wp:extent cx="4572000" cy="4310322"/>
-            <wp:docPr id="1004" name="Picture 1004"/>
+            <wp:extent cx="4572000" cy="4848421"/>
+            <wp:docPr id="3" name="Picture 3"/>
             <wp:cNvGraphicFramePr>
               <a:graphicFrameLocks noChangeAspect="1"/>
             </wp:cNvGraphicFramePr>
@@ -5024,7 +2973,7 @@
                   <pic:spPr>
                     <a:xfrm>
                       <a:off x="0" y="0"/>
-                      <a:ext cx="4572000" cy="4310322"/>
+                      <a:ext cx="4572000" cy="4848421"/>
                     </a:xfrm>
                     <a:prstGeom prst="rect"/>
                   </pic:spPr>

</xml_diff>

<commit_message>
se modifico la calculadora de UMA
</commit_message>
<xml_diff>
--- a/datos/escritos_liquidacion/liquidacion_final.docx
+++ b/datos/escritos_liquidacion/liquidacion_final.docx
@@ -134,7 +134,7 @@
           <w:b/>
           <w:bCs/>
         </w:rPr>
-        <w:t xml:space="preserve">JUAREZ, HUGO RICARDO </w:t>
+        <w:t xml:space="preserve">TORRES, FRANCISCO CRISTINO </w:t>
       </w:r>
       <w:r>
         <w:rPr>
@@ -161,7 +161,7 @@
         <w:t xml:space="preserve">. Nº </w:t>
       </w:r>
       <w:r>
-        <w:t xml:space="preserve">15100052/2010 </w:t>
+        <w:t xml:space="preserve">25200290/2011</w:t>
       </w:r>
       <w:r>
         <w:t xml:space="preserve"> </w:t>
@@ -253,18 +253,9 @@
         <w:adjustRightInd w:val="0"/>
         <w:jc w:val="both"/>
       </w:pPr>
-      <w:r>
-        <w:t xml:space="preserve">Intímese a la demandada a proceder al reajuste del haber, bajo apercibimiento de aplicarse las sanciones conminatorias previstas en el artículo 37 del Código Procesal Civil y Comercial de la </w:t>
-      </w:r>
-      <w:proofErr w:type="gramStart"/>
-      <w:r>
-        <w:t>Nación</w:t>
-      </w:r>
-      <w:r>
-        <w:t>.</w:t>
-      </w:r>
-      <w:r>
-        <w:t xml:space="preserve"/>
+      <w:bookmarkStart w:id="0" w:name="_Hlk123578557"/>
+      <w:r>
+        <w:t>Intereses: Solicito se fijen intereses sancionatorios en virtud de la reticencia de la demandada a cumplir con la manda judicial, con el objetivo de rectificar el comportamiento contumaz del deudor que persiste en su resistencia al cumplimiento de la sentencia dictada en autos. Propongo que dichos intereses se establezcan en dos veces y media la tasa de descuento ordinario del Banco Nación, o en el monto que V.S. considere adecuado conforme a un criterio de justicia</w:t>
       </w:r>
     </w:p>
     <w:p>
@@ -278,9 +269,22 @@
         <w:adjustRightInd w:val="0"/>
         <w:jc w:val="both"/>
       </w:pPr>
-      <w:bookmarkStart w:id="0" w:name="_Hlk123578557"/>
-      <w:r>
-        <w:t>Intereses: Solicito se fijen intereses sancionatorios en virtud de la reticencia de la demandada a cumplir con la manda judicial, con el objetivo de rectificar el comportamiento contumaz del deudor que persiste en su resistencia al cumplimiento de la sentencia dictada en autos. Propongo que dichos intereses se establezcan en dos veces y media la tasa de descuento ordinario del Banco Nación, o en el monto que V.S. considere adecuado conforme a un criterio de justicia</w:t>
+      <w:r>
+        <w:t xml:space="preserve">Solicito se actualice la liquidación a la fecha de su aprobación, conforme a la tasa fijada en la sentencia (tasa pasiva comunicada 14290 del Banco Central de la República Argentina), teniendo en cuenta el período inflacionario transcurrido mientras se tramitaba el proceso y la demora ocasionada por el incumplimiento sistemático de la ANSES en cumplir integralmente con la manda </w:t>
+      </w:r>
+      <w:proofErr w:type="gramStart"/>
+      <w:r>
+        <w:t>judicial.</w:t>
+      </w:r>
+      <w:r>
+        <w:t xml:space="preserve"/>
+      </w:r>
+      <w:commentRangeEnd w:id="1"/>
+      <w:r>
+        <w:rPr>
+          <w:rStyle w:val="Refdecomentario"/>
+        </w:rPr>
+        <w:commentReference w:id="1"/>
       </w:r>
     </w:p>
     <w:p>
@@ -295,35 +299,6 @@
         <w:jc w:val="both"/>
       </w:pPr>
       <w:r>
-        <w:t xml:space="preserve">Solicito se actualice la liquidación a la fecha de su aprobación, conforme a la tasa fijada en la sentencia (tasa pasiva comunicada 14290 del Banco Central de la República Argentina), teniendo en cuenta el período inflacionario transcurrido mientras se tramitaba el proceso y la demora ocasionada por el incumplimiento sistemático de la ANSES en cumplir integralmente con la manda </w:t>
-      </w:r>
-      <w:proofErr w:type="gramStart"/>
-      <w:r>
-        <w:t>judicial.</w:t>
-      </w:r>
-      <w:r>
-        <w:t xml:space="preserve"/>
-      </w:r>
-      <w:commentRangeEnd w:id="1"/>
-      <w:r>
-        <w:rPr>
-          <w:rStyle w:val="Refdecomentario"/>
-        </w:rPr>
-        <w:commentReference w:id="1"/>
-      </w:r>
-    </w:p>
-    <w:p>
-      <w:pPr>
-        <w:numPr>
-          <w:ilvl w:val="0"/>
-          <w:numId w:val="18"/>
-        </w:numPr>
-        <w:autoSpaceDE w:val="0"/>
-        <w:autoSpaceDN w:val="0"/>
-        <w:adjustRightInd w:val="0"/>
-        <w:jc w:val="both"/>
-      </w:pPr>
-      <w:r>
         <w:rPr>
           <w:b/>
           <w:bCs/>
@@ -478,7 +453,7 @@
         <w:t xml:space="preserve"> </w:t>
       </w:r>
       <w:r>
-        <w:t xml:space="preserve">30/05/2025</w:t>
+        <w:t xml:space="preserve">19/06/2025</w:t>
       </w:r>
       <w:r>
         <w:t xml:space="preserve"/>
@@ -603,7 +578,7 @@
           <w:b/>
           <w:bCs/>
         </w:rPr>
-        <w:t xml:space="preserve">06/06/2025 </w:t>
+        <w:t xml:space="preserve">30/05/2025 </w:t>
       </w:r>
       <w:r>
         <w:rPr>
@@ -617,7 +592,7 @@
           <w:b/>
           <w:bCs/>
         </w:rPr>
-        <w:t xml:space="preserve">31/05/2025</w:t>
+        <w:t xml:space="preserve">06/06/2025</w:t>
       </w:r>
       <w:r>
         <w:rPr>
@@ -663,7 +638,7 @@
       </w:r>
       <w:proofErr w:type="gramStart"/>
       <w:r>
-        <w:t xml:space="preserve">Se parte de un Haber Percibido de $18.441,92 del 08/05/2018 que el 01/08/2018 fue reajustado a $19.407,07 Y luegoel 01/04/2025 fue reajustado a $947.944,87.</w:t>
+        <w:t xml:space="preserve">Se parte de un Haber Percibido de $3.809,71 del 25/01/2011 que el 01/05/2017 fué reajustado a $32.185,34</w:t>
       </w:r>
     </w:p>
     <w:p>
@@ -1109,7 +1084,7 @@
         <w:t xml:space="preserve">Movilidad: </w:t>
       </w:r>
       <w:r>
-        <w:t xml:space="preserve">Salarios Nivel General INDEC hasta el 31/12/2006 y desde ahí Aumentos Generales de la ANSeS por movilidad hasta el 31/12/2017 y desde ahí Aumento de Marzo 2018 Ley 26417 14,6% hasta el 30/06/2018 y desde ahí Aumentos Generales de la ANSeS por movilidad hasta el 31/12/2019 y desde ahí Aumentos fallo Alanis, Daniel Ley 27551 $35,55% para el año 2020 hasta el 31/12/2020 y desde ahí Aumentos Generales de la ANSeS por movilidad</w:t>
+        <w:t xml:space="preserve">Aumentos Generales de la ANSeS por movilidad hasta el 31/12/2017 y desde ahí Aumento de Marzo 2018 Ley 26417 según Revista Jubil. y Pensiones hasta el 30/06/2018 y desde ahí Aumentos Generales de la ANSeS por movilidad hasta el 31/12/2019 y desde ahí Aumentos fallo Marquez, Raimundo por Ley 27551 hasta el 31/12/2020 y desde ahí Aumentos Generales de la ANSeS por movilidad .</w:t>
       </w:r>
     </w:p>
     <w:p>
@@ -1132,7 +1107,7 @@
         <w:t xml:space="preserve">Haber de Alta Reclamado</w:t>
       </w:r>
       <w:r>
-        <w:t xml:space="preserve"> al 31/05/2025</w:t>
+        <w:t xml:space="preserve"> al 06/06/2025</w:t>
       </w:r>
       <w:r>
         <w:rPr>
@@ -1142,7 +1117,7 @@
         <w:t xml:space="preserve"> </w:t>
       </w:r>
       <w:r>
-        <w:t xml:space="preserve">asciende a $1.483.802,27.</w:t>
+        <w:t xml:space="preserve">asciende a $252.798,48.</w:t>
       </w:r>
       <w:r>
         <w:t xml:space="preserve"> </w:t>
@@ -1171,7 +1146,7 @@
         <w:t xml:space="preserve">Retroactivo</w:t>
       </w:r>
       <w:r>
-        <w:t xml:space="preserve"> exigible al 30/05/2025 determinado por el periodo 06/06/2025</w:t>
+        <w:t xml:space="preserve"> exigible al 30/05/2025 determinado por el periodo 30/05/2025</w:t>
       </w:r>
       <w:r>
         <w:rPr>
@@ -1181,7 +1156,7 @@
         <w:t xml:space="preserve"> </w:t>
       </w:r>
       <w:r>
-        <w:t xml:space="preserve">al 31/05/2025 en concepto de Capital resulta en $6.140.185,90 concepto de Intereses a $ 6.295.622,60.</w:t>
+        <w:t xml:space="preserve">al 06/06/2025 en concepto de Capital resulta en $6.140.185,90 concepto de Intereses a $ 6.295.622,60.</w:t>
       </w:r>
     </w:p>
     <w:p>
@@ -1317,7 +1292,7 @@
         <w:t xml:space="preserve">Haber de Alta Reclamado</w:t>
       </w:r>
       <w:r>
-        <w:t xml:space="preserve"> al 31/05/2025</w:t>
+        <w:t xml:space="preserve"> al 06/06/2025</w:t>
       </w:r>
       <w:r>
         <w:rPr>
@@ -1331,7 +1306,7 @@
       </w:r>
       <w:proofErr w:type="gramStart"/>
       <w:r>
-        <w:t xml:space="preserve">$1.644.046,07.</w:t>
+        <w:t xml:space="preserve">$1.023.352,70.</w:t>
       </w:r>
       <w:r>
         <w:t xml:space="preserve"> </w:t>
@@ -1360,7 +1335,7 @@
         <w:t xml:space="preserve">Retroactivo</w:t>
       </w:r>
       <w:r>
-        <w:t xml:space="preserve"> exigible al 30/05/2025 determinado por el periodo 06/06/2025</w:t>
+        <w:t xml:space="preserve"> exigible al 30/05/2025 determinado por el periodo 30/05/2025</w:t>
       </w:r>
       <w:r>
         <w:rPr>
@@ -1370,7 +1345,7 @@
         <w:t xml:space="preserve"> </w:t>
       </w:r>
       <w:r>
-        <w:t xml:space="preserve">al 31/05/2025 en concepto de Capital resulta en $</w:t>
+        <w:t xml:space="preserve">al 06/06/2025 en concepto de Capital resulta en $</w:t>
       </w:r>
       <w:proofErr w:type="gramStart"/>
       <w:r>
@@ -1378,7 +1353,7 @@
       </w:r>
       <w:proofErr w:type="gramStart"/>
       <w:r>
-        <w:t xml:space="preserve">28.753.207,83.</w:t>
+        <w:t xml:space="preserve">16.814.839,23.</w:t>
       </w:r>
     </w:p>
     <w:p>
@@ -1434,7 +1409,7 @@
           <w:b/>
           <w:bCs/>
         </w:rPr>
-        <w:t xml:space="preserve">$18.293.633,25</w:t>
+        <w:t xml:space="preserve">$24.866.555,45</w:t>
       </w:r>
     </w:p>
     <w:p>
@@ -1649,43 +1624,43 @@
         <w:t xml:space="preserve"> </w:t>
       </w:r>
       <w:r>
+        <w:t xml:space="preserve">30/05/2025</w:t>
+      </w:r>
+      <w:r>
+        <w:t xml:space="preserve"> </w:t>
+      </w:r>
+      <w:r>
+        <w:t xml:space="preserve">al </w:t>
+      </w:r>
+      <w:r>
         <w:t xml:space="preserve">06/06/2025</w:t>
       </w:r>
       <w:r>
+        <w:t xml:space="preserve"> en concepto de Capital resulta en $</w:t>
+      </w:r>
+      <w:r>
         <w:t xml:space="preserve"> </w:t>
       </w:r>
       <w:r>
-        <w:t xml:space="preserve">al </w:t>
-      </w:r>
-      <w:r>
-        <w:t xml:space="preserve">31/05/2025</w:t>
-      </w:r>
-      <w:r>
-        <w:t xml:space="preserve"> en concepto de Capital resulta en $</w:t>
+        <w:t xml:space="preserve">13.305.622,32</w:t>
       </w:r>
       <w:r>
         <w:t xml:space="preserve"> </w:t>
       </w:r>
       <w:r>
-        <w:t xml:space="preserve">9.007.874,18</w:t>
+        <w:t>concepto de Intereses a $</w:t>
       </w:r>
       <w:r>
         <w:t xml:space="preserve"> </w:t>
       </w:r>
       <w:r>
-        <w:t>concepto de Intereses a $</w:t>
-      </w:r>
-      <w:r>
-        <w:t xml:space="preserve"> </w:t>
-      </w:r>
-      <w:r>
-        <w:t xml:space="preserve">16.116.386,25</w:t>
+        <w:t xml:space="preserve">1.639.013,88</w:t>
       </w:r>
       <w:r>
         <w:t xml:space="preserve"> totalizando una deuda dotal de $</w:t>
       </w:r>
       <w:r>
-        <w:t xml:space="preserve">$29.041.528,78</w:t>
+        <w:t xml:space="preserve">$18.287.172,48</w:t>
       </w:r>
       <w:r>
         <w:t>.</w:t>
@@ -1802,7 +1777,7 @@
               <w:jc w:val="both"/>
             </w:pPr>
             <w:r>
-              <w:t xml:space="preserve">$1.483.802,27</w:t>
+              <w:t xml:space="preserve">$252.798,48</w:t>
             </w:r>
           </w:p>
         </w:tc>
@@ -1841,7 +1816,7 @@
               <w:jc w:val="both"/>
             </w:pPr>
             <w:r>
-              <w:t xml:space="preserve">$23.619,21</w:t>
+              <w:t xml:space="preserve">$1.254.623,00</w:t>
             </w:r>
           </w:p>
         </w:tc>
@@ -1880,7 +1855,7 @@
               <w:jc w:val="both"/>
             </w:pPr>
             <w:r>
-              <w:t xml:space="preserve">1.57</w:t>
+              <w:t xml:space="preserve">83.23</w:t>
             </w:r>
             <w:r>
               <w:t>%</w:t>
@@ -1917,7 +1892,7 @@
               <a:graphicData uri="http://schemas.openxmlformats.org/drawingml/2006/picture">
                 <pic:pic>
                   <pic:nvPicPr>
-                    <pic:cNvPr id="0" name="tmpdhai34mn.png"/>
+                    <pic:cNvPr id="0" name="tmpjbn7kp0t.png"/>
                     <pic:cNvPicPr/>
                   </pic:nvPicPr>
                   <pic:blipFill>
@@ -1978,7 +1953,7 @@
       </w:r>
       <w:proofErr w:type="gramStart"/>
       <w:r>
-        <w:t xml:space="preserve">Movilidad LIQUIDACION DOS IPC</w:t>
+        <w:t xml:space="preserve">Aumentos Generales de la ANSeS por movilidad hasta el 31/12/2017 y desde ahí Aumento de Marzo 2018 Ley 26417 14% hasta el 30/06/2018 y desde ahí Aumentos Generales de la ANSeS por movilidad hasta el 31/12/2019 y desde ahí Aumentos fallo Marquez, Raimundo por Ley 27551 hasta el 31/12/2020 y desde ahí Ley 27551 (50 % IPC y 50% RIPTE Trimestral retrasado 3 meses) hasta el 31/03/2024 y desde ahí Aumentos Generales de la ANSeS por movilidad</w:t>
       </w:r>
     </w:p>
     <w:p>
@@ -2022,26 +1997,26 @@
         <w:t xml:space="preserve"> </w:t>
       </w:r>
       <w:r>
+        <w:t xml:space="preserve">30/05/2025</w:t>
+      </w:r>
+      <w:r>
+        <w:t xml:space="preserve"> </w:t>
+      </w:r>
+      <w:r>
+        <w:t xml:space="preserve">al </w:t>
+      </w:r>
+      <w:r>
         <w:t xml:space="preserve">06/06/2025</w:t>
       </w:r>
       <w:r>
+        <w:t xml:space="preserve"> en concepto de Capital resulta en $</w:t>
+      </w:r>
+      <w:r>
         <w:t xml:space="preserve"> </w:t>
       </w:r>
-      <w:r>
-        <w:t xml:space="preserve">al </w:t>
-      </w:r>
-      <w:r>
-        <w:t xml:space="preserve">31/05/2025</w:t>
-      </w:r>
-      <w:r>
-        <w:t xml:space="preserve"> en concepto de Capital resulta en $</w:t>
-      </w:r>
-      <w:r>
-        <w:t xml:space="preserve"> </w:t>
-      </w:r>
       <w:proofErr w:type="gramStart"/>
       <w:r>
-        <w:t xml:space="preserve">5.667.508,56 </w:t>
+        <w:t xml:space="preserve">6.990.239,42 </w:t>
       </w:r>
       <w:r>
         <w:t xml:space="preserve">concepto de </w:t>
@@ -2055,7 +2030,7 @@
       </w:r>
       <w:proofErr w:type="gramStart"/>
       <w:r>
-        <w:t xml:space="preserve">29.388.169,27 totalizando una deuda dotal de $</w:t>
+        <w:t xml:space="preserve">16.819.235,70 totalizando una deuda dotal de $</w:t>
       </w:r>
       <w:proofErr w:type="gramStart"/>
       <w:r>
@@ -2126,7 +2101,7 @@
               <w:jc w:val="both"/>
             </w:pPr>
             <w:r>
-              <w:t xml:space="preserve">$970.327,94</w:t>
+              <w:t xml:space="preserve">$1.778.492,43</w:t>
             </w:r>
           </w:p>
         </w:tc>
@@ -2166,7 +2141,7 @@
             </w:pPr>
             <w:proofErr w:type="gramStart"/>
             <w:r>
-              <w:t xml:space="preserve">$1.644.046,07</w:t>
+              <w:t xml:space="preserve">$1.023.352,70</w:t>
             </w:r>
           </w:p>
         </w:tc>
@@ -2206,7 +2181,7 @@
             </w:pPr>
             <w:proofErr w:type="gramStart"/>
             <w:r>
-              <w:t xml:space="preserve">-$673.718,13</w:t>
+              <w:t xml:space="preserve">$755.139,73</w:t>
             </w:r>
           </w:p>
         </w:tc>
@@ -2246,7 +2221,7 @@
             </w:pPr>
             <w:proofErr w:type="gramStart"/>
             <w:r>
-              <w:t xml:space="preserve">-69.43%</w:t>
+              <w:t xml:space="preserve">42.46%</w:t>
             </w:r>
             <w:proofErr w:type="gramEnd"/>
           </w:p>
@@ -2286,7 +2261,7 @@
               <a:graphicData uri="http://schemas.openxmlformats.org/drawingml/2006/picture">
                 <pic:pic>
                   <pic:nvPicPr>
-                    <pic:cNvPr id="0" name="tmpclh2z7_c.png"/>
+                    <pic:cNvPr id="0" name="tmpw2u1o6s8.png"/>
                     <pic:cNvPicPr/>
                   </pic:nvPicPr>
                   <pic:blipFill>
@@ -2371,7 +2346,7 @@
         <w:rPr>
           <w:color w:val="000000"/>
         </w:rPr>
-        <w:t xml:space="preserve">btenemos diferencias de 1.57</w:t>
+        <w:t xml:space="preserve">btenemos diferencias de 83.23</w:t>
       </w:r>
       <w:r>
         <w:rPr>
@@ -2388,7 +2363,7 @@
       </w:r>
       <w:proofErr w:type="gramStart"/>
       <w:r>
-        <w:t xml:space="preserve">-69.43%</w:t>
+        <w:t xml:space="preserve">42.46%</w:t>
       </w:r>
       <w:proofErr w:type="gramEnd"/>
       <w:r>
@@ -2446,21 +2421,13 @@
       <w:r>
         <w:t xml:space="preserve"/>
       </w:r>
-    </w:p>
-    <w:p>
-      <w:pPr>
-        <w:autoSpaceDE w:val="0"/>
-        <w:autoSpaceDN w:val="0"/>
-        <w:adjustRightInd w:val="0"/>
-        <w:ind w:firstLine="1134"/>
-        <w:jc w:val="both"/>
-        <w:rPr>
-          <w:b/>
-          <w:color w:val="000000"/>
-        </w:rPr>
-      </w:pPr>
-    </w:p>
-    <w:bookmarkEnd w:id="3"/>
+      <w:r>
+        <w:rPr>
+          <w:bCs/>
+        </w:rPr>
+        <w:t xml:space="preserve"> </w:t>
+      </w:r>
+    </w:p>
     <w:p>
       <w:pPr>
         <w:pStyle w:val="Prrafodelista"/>
@@ -2472,17 +2439,13 @@
         <w:autoSpaceDN w:val="0"/>
         <w:adjustRightInd w:val="0"/>
         <w:jc w:val="both"/>
+      </w:pPr>
+      <w:r>
         <w:rPr>
           <w:b/>
           <w:bCs/>
         </w:rPr>
-      </w:pPr>
-      <w:r>
-        <w:rPr>
-          <w:b/>
-          <w:bCs/>
-        </w:rPr>
-        <w:t>SOLICITO ORDENE EXPRESAMENTE EL REAJUSTE DEL HABER</w:t>
+        <w:t>SOLICITO REGULE HONORARIOS</w:t>
       </w:r>
     </w:p>
     <w:p>
@@ -2492,65 +2455,6 @@
         <w:adjustRightInd w:val="0"/>
         <w:ind w:firstLine="1134"/>
         <w:jc w:val="both"/>
-        <w:rPr>
-          <w:bCs/>
-        </w:rPr>
-      </w:pPr>
-      <w:r>
-        <w:t xml:space="preserve">Solicito que, una vez aprobada la liquidación, se intime al organismo previsional a reajustar el haber de mi mandante, consignando de manera clara el haber aprobado. Asimismo, solicito que dicha intimación se haga bajo apercibimiento de imponer </w:t>
-      </w:r>
-      <w:r>
-        <w:t>sanciones conminatorias</w:t>
-      </w:r>
-      <w:r>
-        <w:t xml:space="preserve"> en la efectivización de la medida ordenada. También requiero que se identifique al funcionario responsable de cumplir con la manda judicial, quien deberá informar sobre su cumplimiento</w:t>
-      </w:r>
-      <w:r>
-        <w:t>.</w:t>
-      </w:r>
-      <w:r>
-        <w:t xml:space="preserve"> </w:t>
-      </w:r>
-      <w:r>
-        <w:rPr>
-          <w:bCs/>
-        </w:rPr>
-        <w:t xml:space="preserve"/>
-      </w:r>
-      <w:r>
-        <w:rPr>
-          <w:bCs/>
-        </w:rPr>
-        <w:t xml:space="preserve"> </w:t>
-      </w:r>
-    </w:p>
-    <w:p>
-      <w:pPr>
-        <w:pStyle w:val="Prrafodelista"/>
-        <w:numPr>
-          <w:ilvl w:val="0"/>
-          <w:numId w:val="16"/>
-        </w:numPr>
-        <w:autoSpaceDE w:val="0"/>
-        <w:autoSpaceDN w:val="0"/>
-        <w:adjustRightInd w:val="0"/>
-        <w:jc w:val="both"/>
-      </w:pPr>
-      <w:r>
-        <w:rPr>
-          <w:b/>
-          <w:bCs/>
-        </w:rPr>
-        <w:t>SOLICITO REGULE HONORARIOS</w:t>
-      </w:r>
-    </w:p>
-    <w:p>
-      <w:pPr>
-        <w:autoSpaceDE w:val="0"/>
-        <w:autoSpaceDN w:val="0"/>
-        <w:adjustRightInd w:val="0"/>
-        <w:ind w:firstLine="1134"/>
-        <w:jc w:val="both"/>
       </w:pPr>
       <w:r>
         <w:t>Solicito a V.S. que se proceda a regular los honorarios profesionales correspondientes a la labor desarrollada en esta etapa de la ejecución, en virtud de lo dispuesto en el artículo 52 de la Ley 27.423, el cual establece que, aun sin petición del interesado, al dictarse sentencia se deberán regular los honorarios respectivos de los abogados y procuradores de las partes y de los auxiliares de justicia.</w:t>
@@ -2579,7 +2483,7 @@
         <w:rPr>
           <w:highlight w:val="yellow"/>
         </w:rPr>
-        <w:t xml:space="preserve">como base regulatoria la suma de 203.61</w:t>
+        <w:t xml:space="preserve">como base regulatoria la suma de 199.23</w:t>
       </w:r>
       <w:r>
         <w:rPr>
@@ -2591,7 +2495,7 @@
         <w:rPr>
           <w:highlight w:val="yellow"/>
         </w:rPr>
-        <w:t xml:space="preserve">, teniendo en cuenta que el valor del UMA a la fecha de cierre de la liquidación, $70.709,00 y el monto reclamado $14.397.191,10, con más los intereses al efectivo pago, de conformidad con lo establecido por la ley 27.423 que en su articulo 52 establece: “Aun sin petición del interesado, al dictarse sentencia se regularán los honorarios respectivos de los abogados y procuradores de las partes y de los auxiliares de Justicia.”</w:t>
+        <w:t xml:space="preserve">, teniendo en cuenta que el valor del UMA a la fecha de cierre de la liquidación, $72.265,00 y el monto reclamado $14.397.191,10, con más los intereses al efectivo pago, de conformidad con lo establecido por la ley 27.423 que en su articulo 52 establece: “Aun sin petición del interesado, al dictarse sentencia se regularán los honorarios respectivos de los abogados y procuradores de las partes y de los auxiliares de Justicia.”</w:t>
       </w:r>
       <w:r>
         <w:rPr>
@@ -2671,7 +2575,7 @@
             </w:r>
             <w:proofErr w:type="gramStart"/>
             <w:r>
-              <w:t xml:space="preserve">203.61</w:t>
+              <w:t xml:space="preserve">199.23</w:t>
             </w:r>
           </w:p>
         </w:tc>
@@ -2733,7 +2637,7 @@
             </w:r>
             <w:proofErr w:type="gramStart"/>
             <w:r>
-              <w:t xml:space="preserve">$18.293.633,25</w:t>
+              <w:t xml:space="preserve">$24.866.555,45</w:t>
             </w:r>
           </w:p>
         </w:tc>
@@ -2753,7 +2657,7 @@
             </w:r>
             <w:proofErr w:type="gramStart"/>
             <w:r>
-              <w:t xml:space="preserve">258.72</w:t>
+              <w:t xml:space="preserve">344.1</w:t>
             </w:r>
           </w:p>
         </w:tc>
@@ -2815,7 +2719,7 @@
             </w:r>
             <w:proofErr w:type="gramStart"/>
             <w:r>
-              <w:t xml:space="preserve">$29.041.528,78</w:t>
+              <w:t xml:space="preserve">$18.287.172,48</w:t>
             </w:r>
           </w:p>
         </w:tc>
@@ -2835,7 +2739,7 @@
             </w:r>
             <w:proofErr w:type="gramStart"/>
             <w:r>
-              <w:t xml:space="preserve">410.72</w:t>
+              <w:t xml:space="preserve">253.06</w:t>
             </w:r>
           </w:p>
         </w:tc>
@@ -2917,7 +2821,7 @@
             </w:r>
             <w:proofErr w:type="gramStart"/>
             <w:r>
-              <w:t xml:space="preserve">506.15</w:t>
+              <w:t xml:space="preserve">495.25</w:t>
             </w:r>
           </w:p>
         </w:tc>

</xml_diff>

<commit_message>
Se agrego Colina en la calculadora de Movilidad
</commit_message>
<xml_diff>
--- a/datos/escritos_liquidacion/liquidacion_final.docx
+++ b/datos/escritos_liquidacion/liquidacion_final.docx
@@ -453,7 +453,7 @@
         <w:t xml:space="preserve"> </w:t>
       </w:r>
       <w:r>
-        <w:t xml:space="preserve">19/06/2025</w:t>
+        <w:t xml:space="preserve">06/06/2025</w:t>
       </w:r>
       <w:r>
         <w:t xml:space="preserve"/>
@@ -578,7 +578,7 @@
           <w:b/>
           <w:bCs/>
         </w:rPr>
-        <w:t xml:space="preserve">30/05/2025 </w:t>
+        <w:t xml:space="preserve">06/02/2025 </w:t>
       </w:r>
       <w:r>
         <w:rPr>
@@ -592,7 +592,7 @@
           <w:b/>
           <w:bCs/>
         </w:rPr>
-        <w:t xml:space="preserve">06/06/2025</w:t>
+        <w:t xml:space="preserve">12/06/2025</w:t>
       </w:r>
       <w:r>
         <w:rPr>
@@ -1028,7 +1028,7 @@
       </w:r>
       <w:proofErr w:type="gramStart"/>
       <w:r>
-        <w:t xml:space="preserve">30/05/2025 </w:t>
+        <w:t xml:space="preserve">16/06/2025 </w:t>
       </w:r>
       <w:r>
         <w:t>aplicando para ello la Tasa</w:t>
@@ -1107,7 +1107,7 @@
         <w:t xml:space="preserve">Haber de Alta Reclamado</w:t>
       </w:r>
       <w:r>
-        <w:t xml:space="preserve"> al 06/06/2025</w:t>
+        <w:t xml:space="preserve"> al 12/06/2025</w:t>
       </w:r>
       <w:r>
         <w:rPr>
@@ -1117,7 +1117,7 @@
         <w:t xml:space="preserve"> </w:t>
       </w:r>
       <w:r>
-        <w:t xml:space="preserve">asciende a $252.798,48.</w:t>
+        <w:t xml:space="preserve">asciende a $1.483.802,27.</w:t>
       </w:r>
       <w:r>
         <w:t xml:space="preserve"> </w:t>
@@ -1146,7 +1146,7 @@
         <w:t xml:space="preserve">Retroactivo</w:t>
       </w:r>
       <w:r>
-        <w:t xml:space="preserve"> exigible al 30/05/2025 determinado por el periodo 30/05/2025</w:t>
+        <w:t xml:space="preserve"> exigible al 16/06/2025 determinado por el periodo 06/02/2025</w:t>
       </w:r>
       <w:r>
         <w:rPr>
@@ -1156,7 +1156,7 @@
         <w:t xml:space="preserve"> </w:t>
       </w:r>
       <w:r>
-        <w:t xml:space="preserve">al 06/06/2025 en concepto de Capital resulta en $6.140.185,90 concepto de Intereses a $ 6.295.622,60.</w:t>
+        <w:t xml:space="preserve">al 12/06/2025 en concepto de Capital resulta en $6.140.185,90 concepto de Intereses a $ 6.295.622,60.</w:t>
       </w:r>
     </w:p>
     <w:p>
@@ -1292,7 +1292,7 @@
         <w:t xml:space="preserve">Haber de Alta Reclamado</w:t>
       </w:r>
       <w:r>
-        <w:t xml:space="preserve"> al 06/06/2025</w:t>
+        <w:t xml:space="preserve"> al 12/06/2025</w:t>
       </w:r>
       <w:r>
         <w:rPr>
@@ -1335,7 +1335,7 @@
         <w:t xml:space="preserve">Retroactivo</w:t>
       </w:r>
       <w:r>
-        <w:t xml:space="preserve"> exigible al 30/05/2025 determinado por el periodo 30/05/2025</w:t>
+        <w:t xml:space="preserve"> exigible al 16/06/2025 determinado por el periodo 06/02/2025</w:t>
       </w:r>
       <w:r>
         <w:rPr>
@@ -1345,7 +1345,7 @@
         <w:t xml:space="preserve"> </w:t>
       </w:r>
       <w:r>
-        <w:t xml:space="preserve">al 06/06/2025 en concepto de Capital resulta en $</w:t>
+        <w:t xml:space="preserve">al 12/06/2025 en concepto de Capital resulta en $</w:t>
       </w:r>
       <w:proofErr w:type="gramStart"/>
       <w:r>
@@ -1353,7 +1353,7 @@
       </w:r>
       <w:proofErr w:type="gramStart"/>
       <w:r>
-        <w:t xml:space="preserve">16.814.839,23.</w:t>
+        <w:t xml:space="preserve">19.708.114,04.</w:t>
       </w:r>
     </w:p>
     <w:p>
@@ -1409,7 +1409,7 @@
           <w:b/>
           <w:bCs/>
         </w:rPr>
-        <w:t xml:space="preserve">$24.866.555,45</w:t>
+        <w:t xml:space="preserve">$18.293.633,25</w:t>
       </w:r>
     </w:p>
     <w:p>
@@ -1606,7 +1606,7 @@
         <w:t xml:space="preserve"> exigible al </w:t>
       </w:r>
       <w:r>
-        <w:t xml:space="preserve">30/05/2025</w:t>
+        <w:t xml:space="preserve">16/06/2025</w:t>
       </w:r>
       <w:r>
         <w:t xml:space="preserve"> </w:t>
@@ -1624,7 +1624,7 @@
         <w:t xml:space="preserve"> </w:t>
       </w:r>
       <w:r>
-        <w:t xml:space="preserve">30/05/2025</w:t>
+        <w:t xml:space="preserve">06/02/2025</w:t>
       </w:r>
       <w:r>
         <w:t xml:space="preserve"> </w:t>
@@ -1633,7 +1633,7 @@
         <w:t xml:space="preserve">al </w:t>
       </w:r>
       <w:r>
-        <w:t xml:space="preserve">06/06/2025</w:t>
+        <w:t xml:space="preserve">12/06/2025</w:t>
       </w:r>
       <w:r>
         <w:t xml:space="preserve"> en concepto de Capital resulta en $</w:t>
@@ -1642,7 +1642,7 @@
         <w:t xml:space="preserve"> </w:t>
       </w:r>
       <w:r>
-        <w:t xml:space="preserve">13.305.622,32</w:t>
+        <w:t xml:space="preserve">4.395.073,74</w:t>
       </w:r>
       <w:r>
         <w:t xml:space="preserve"> </w:t>
@@ -1654,7 +1654,7 @@
         <w:t xml:space="preserve"> </w:t>
       </w:r>
       <w:r>
-        <w:t xml:space="preserve">1.639.013,88</w:t>
+        <w:t xml:space="preserve">16.116.386,25</w:t>
       </w:r>
       <w:r>
         <w:t xml:space="preserve"> totalizando una deuda dotal de $</w:t>
@@ -1777,7 +1777,7 @@
               <w:jc w:val="both"/>
             </w:pPr>
             <w:r>
-              <w:t xml:space="preserve">$252.798,48</w:t>
+              <w:t xml:space="preserve">$1.483.802,27</w:t>
             </w:r>
           </w:p>
         </w:tc>
@@ -1816,7 +1816,7 @@
               <w:jc w:val="both"/>
             </w:pPr>
             <w:r>
-              <w:t xml:space="preserve">$1.254.623,00</w:t>
+              <w:t xml:space="preserve">$23.619,21</w:t>
             </w:r>
           </w:p>
         </w:tc>
@@ -1855,7 +1855,7 @@
               <w:jc w:val="both"/>
             </w:pPr>
             <w:r>
-              <w:t xml:space="preserve">83.23</w:t>
+              <w:t xml:space="preserve">1.57</w:t>
             </w:r>
             <w:r>
               <w:t>%</w:t>
@@ -1892,7 +1892,7 @@
               <a:graphicData uri="http://schemas.openxmlformats.org/drawingml/2006/picture">
                 <pic:pic>
                   <pic:nvPicPr>
-                    <pic:cNvPr id="0" name="tmpjbn7kp0t.png"/>
+                    <pic:cNvPr id="0" name="tmp92ec0npz.png"/>
                     <pic:cNvPicPr/>
                   </pic:nvPicPr>
                   <pic:blipFill>
@@ -1953,7 +1953,7 @@
       </w:r>
       <w:proofErr w:type="gramStart"/>
       <w:r>
-        <w:t xml:space="preserve">Aumentos Generales de la ANSeS por movilidad hasta el 31/12/2017 y desde ahí Aumento de Marzo 2018 Ley 26417 14% hasta el 30/06/2018 y desde ahí Aumentos Generales de la ANSeS por movilidad hasta el 31/12/2019 y desde ahí Aumentos fallo Marquez, Raimundo por Ley 27551 hasta el 31/12/2020 y desde ahí Ley 27551 (50 % IPC y 50% RIPTE Trimestral retrasado 3 meses) hasta el 31/03/2024 y desde ahí Aumentos Generales de la ANSeS por movilidad</w:t>
+        <w:t xml:space="preserve">Movilidad LIQUIDACION DOS IPC</w:t>
       </w:r>
     </w:p>
     <w:p>
@@ -1982,7 +1982,7 @@
         <w:t xml:space="preserve"> exigible al </w:t>
       </w:r>
       <w:r>
-        <w:t xml:space="preserve">30/05/2025 </w:t>
+        <w:t xml:space="preserve">16/06/2025 </w:t>
       </w:r>
       <w:r>
         <w:t xml:space="preserve">determinado </w:t>
@@ -1997,7 +1997,7 @@
         <w:t xml:space="preserve"> </w:t>
       </w:r>
       <w:r>
-        <w:t xml:space="preserve">30/05/2025</w:t>
+        <w:t xml:space="preserve">06/02/2025</w:t>
       </w:r>
       <w:r>
         <w:t xml:space="preserve"> </w:t>
@@ -2006,7 +2006,7 @@
         <w:t xml:space="preserve">al </w:t>
       </w:r>
       <w:r>
-        <w:t xml:space="preserve">06/06/2025</w:t>
+        <w:t xml:space="preserve">12/06/2025</w:t>
       </w:r>
       <w:r>
         <w:t xml:space="preserve"> en concepto de Capital resulta en $</w:t>
@@ -2016,7 +2016,7 @@
       </w:r>
       <w:proofErr w:type="gramStart"/>
       <w:r>
-        <w:t xml:space="preserve">6.990.239,42 </w:t>
+        <w:t xml:space="preserve">15.061.814,16 </w:t>
       </w:r>
       <w:r>
         <w:t xml:space="preserve">concepto de </w:t>
@@ -2030,7 +2030,7 @@
       </w:r>
       <w:proofErr w:type="gramStart"/>
       <w:r>
-        <w:t xml:space="preserve">16.819.235,70 totalizando una deuda dotal de $</w:t>
+        <w:t xml:space="preserve">16.418.223,77 totalizando una deuda dotal de $</w:t>
       </w:r>
       <w:proofErr w:type="gramStart"/>
       <w:r>
@@ -2101,7 +2101,7 @@
               <w:jc w:val="both"/>
             </w:pPr>
             <w:r>
-              <w:t xml:space="preserve">$1.778.492,43</w:t>
+              <w:t xml:space="preserve">$221.024,59</w:t>
             </w:r>
           </w:p>
         </w:tc>
@@ -2181,7 +2181,7 @@
             </w:pPr>
             <w:proofErr w:type="gramStart"/>
             <w:r>
-              <w:t xml:space="preserve">$755.139,73</w:t>
+              <w:t xml:space="preserve">-$802.328,11</w:t>
             </w:r>
           </w:p>
         </w:tc>
@@ -2221,7 +2221,7 @@
             </w:pPr>
             <w:proofErr w:type="gramStart"/>
             <w:r>
-              <w:t xml:space="preserve">42.46%</w:t>
+              <w:t xml:space="preserve">-363.0%</w:t>
             </w:r>
             <w:proofErr w:type="gramEnd"/>
           </w:p>
@@ -2261,7 +2261,7 @@
               <a:graphicData uri="http://schemas.openxmlformats.org/drawingml/2006/picture">
                 <pic:pic>
                   <pic:nvPicPr>
-                    <pic:cNvPr id="0" name="tmpw2u1o6s8.png"/>
+                    <pic:cNvPr id="0" name="tmp_dpxswmo.png"/>
                     <pic:cNvPicPr/>
                   </pic:nvPicPr>
                   <pic:blipFill>
@@ -2346,7 +2346,7 @@
         <w:rPr>
           <w:color w:val="000000"/>
         </w:rPr>
-        <w:t xml:space="preserve">btenemos diferencias de 83.23</w:t>
+        <w:t xml:space="preserve">btenemos diferencias de 1.57</w:t>
       </w:r>
       <w:r>
         <w:rPr>
@@ -2363,7 +2363,7 @@
       </w:r>
       <w:proofErr w:type="gramStart"/>
       <w:r>
-        <w:t xml:space="preserve">42.46%</w:t>
+        <w:t xml:space="preserve">-363.0%</w:t>
       </w:r>
       <w:proofErr w:type="gramEnd"/>
       <w:r>
@@ -2637,7 +2637,7 @@
             </w:r>
             <w:proofErr w:type="gramStart"/>
             <w:r>
-              <w:t xml:space="preserve">$24.866.555,45</w:t>
+              <w:t xml:space="preserve">$18.293.633,25</w:t>
             </w:r>
           </w:p>
         </w:tc>
@@ -2657,7 +2657,7 @@
             </w:r>
             <w:proofErr w:type="gramStart"/>
             <w:r>
-              <w:t xml:space="preserve">344.1</w:t>
+              <w:t xml:space="preserve">253.15</w:t>
             </w:r>
           </w:p>
         </w:tc>

</xml_diff>

<commit_message>
se cambiaron los escritos
</commit_message>
<xml_diff>
--- a/datos/escritos_liquidacion/liquidacion_final.docx
+++ b/datos/escritos_liquidacion/liquidacion_final.docx
@@ -86,8 +86,13 @@
       <w:r>
         <w:t xml:space="preserve">Belgrano </w:t>
       </w:r>
-      <w:r>
-        <w:t xml:space="preserve">Nº </w:t>
+      <w:proofErr w:type="spellStart"/>
+      <w:r>
+        <w:t>Nº</w:t>
+      </w:r>
+      <w:proofErr w:type="spellEnd"/>
+      <w:r>
+        <w:t xml:space="preserve"> </w:t>
       </w:r>
       <w:r>
         <w:t>1188</w:t>
@@ -150,6 +155,7 @@
         </w:rPr>
         <w:t xml:space="preserve"> </w:t>
       </w:r>
+      <w:proofErr w:type="spellStart"/>
       <w:r>
         <w:rPr>
           <w:b/>
@@ -157,11 +163,20 @@
         </w:rPr>
         <w:t>Expte</w:t>
       </w:r>
-      <w:r>
-        <w:t xml:space="preserve">. Nº </w:t>
-      </w:r>
-      <w:r>
-        <w:t xml:space="preserve">25200290/2011</w:t>
+      <w:proofErr w:type="spellEnd"/>
+      <w:r>
+        <w:t xml:space="preserve">. </w:t>
+      </w:r>
+      <w:proofErr w:type="spellStart"/>
+      <w:r>
+        <w:t>Nº</w:t>
+      </w:r>
+      <w:proofErr w:type="spellEnd"/>
+      <w:r>
+        <w:t xml:space="preserve"> </w:t>
+      </w:r>
+      <w:r>
+        <w:t xml:space="preserve">15100052/2010 </w:t>
       </w:r>
       <w:r>
         <w:t xml:space="preserve"> </w:t>
@@ -253,9 +268,18 @@
         <w:adjustRightInd w:val="0"/>
         <w:jc w:val="both"/>
       </w:pPr>
-      <w:bookmarkStart w:id="0" w:name="_Hlk123578557"/>
-      <w:r>
-        <w:t>Intereses: Solicito se fijen intereses sancionatorios en virtud de la reticencia de la demandada a cumplir con la manda judicial, con el objetivo de rectificar el comportamiento contumaz del deudor que persiste en su resistencia al cumplimiento de la sentencia dictada en autos. Propongo que dichos intereses se establezcan en dos veces y media la tasa de descuento ordinario del Banco Nación, o en el monto que V.S. considere adecuado conforme a un criterio de justicia</w:t>
+      <w:r>
+        <w:t xml:space="preserve">Intímese a la demandada a proceder al reajuste del haber, bajo apercibimiento de aplicarse las sanciones conminatorias previstas en el artículo 37 del Código Procesal Civil y Comercial de la </w:t>
+      </w:r>
+      <w:proofErr w:type="gramStart"/>
+      <w:r>
+        <w:t>Nación</w:t>
+      </w:r>
+      <w:r>
+        <w:t>.</w:t>
+      </w:r>
+      <w:r>
+        <w:t xml:space="preserve"/>
       </w:r>
     </w:p>
     <w:p>
@@ -269,22 +293,9 @@
         <w:adjustRightInd w:val="0"/>
         <w:jc w:val="both"/>
       </w:pPr>
-      <w:r>
-        <w:t xml:space="preserve">Solicito se actualice la liquidación a la fecha de su aprobación, conforme a la tasa fijada en la sentencia (tasa pasiva comunicada 14290 del Banco Central de la República Argentina), teniendo en cuenta el período inflacionario transcurrido mientras se tramitaba el proceso y la demora ocasionada por el incumplimiento sistemático de la ANSES en cumplir integralmente con la manda </w:t>
-      </w:r>
-      <w:proofErr w:type="gramStart"/>
-      <w:r>
-        <w:t>judicial.</w:t>
-      </w:r>
-      <w:r>
-        <w:t xml:space="preserve"/>
-      </w:r>
-      <w:commentRangeEnd w:id="1"/>
-      <w:r>
-        <w:rPr>
-          <w:rStyle w:val="Refdecomentario"/>
-        </w:rPr>
-        <w:commentReference w:id="1"/>
+      <w:bookmarkStart w:id="0" w:name="_Hlk123578557"/>
+      <w:r>
+        <w:t>Intereses: Solicito se fijen intereses sancionatorios en virtud de la reticencia de la demandada a cumplir con la manda judicial, con el objetivo de rectificar el comportamiento contumaz del deudor que persiste en su resistencia al cumplimiento de la sentencia dictada en autos. Propongo que dichos intereses se establezcan en dos veces y media la tasa de descuento ordinario del Banco Nación, o en el monto que V.S. considere adecuado conforme a un criterio de justicia</w:t>
       </w:r>
     </w:p>
     <w:p>
@@ -299,84 +310,56 @@
         <w:jc w:val="both"/>
       </w:pPr>
       <w:r>
-        <w:rPr>
-          <w:b/>
-          <w:bCs/>
-        </w:rPr>
-        <w:t xml:space="preserve">Solicito que se regulen los honorarios profesionales correspondientes </w:t>
-      </w:r>
-      <w:commentRangeStart w:id="2"/>
-      <w:r>
-        <w:rPr>
-          <w:b/>
-          <w:bCs/>
-        </w:rPr>
-        <w:t>a</w:t>
-      </w:r>
-      <w:commentRangeEnd w:id="2"/>
-      <w:r>
-        <w:rPr>
-          <w:rStyle w:val="Refdecomentario"/>
-        </w:rPr>
-        <w:commentReference w:id="2"/>
-      </w:r>
-      <w:r>
-        <w:rPr>
-          <w:b/>
-          <w:bCs/>
-        </w:rPr>
-        <w:t xml:space="preserve"> esta </w:t>
-      </w:r>
-      <w:r>
-        <w:rPr>
-          <w:b/>
-          <w:bCs/>
-        </w:rPr>
-        <w:t xml:space="preserve">incidencia previa, necesaria para la </w:t>
-      </w:r>
-      <w:r>
-        <w:rPr>
-          <w:b/>
-          <w:bCs/>
-        </w:rPr>
-        <w:t>ejecución</w:t>
-      </w:r>
-      <w:r>
-        <w:t xml:space="preserve">, conforme al artículo 52 de la Ley 27.423, que establece la obligatoriedad de regular los honorarios al dictarse sentencia. </w:t>
-      </w:r>
-      <w:r>
-        <w:t xml:space="preserve">Solicito </w:t>
+        <w:t xml:space="preserve">Solicito se actualice la liquidación a la fecha de su aprobación, conforme a la tasa fijada en la sentencia (tasa pasiva comunicada 14290 del Banco Central de la República Argentina), teniendo en cuenta el período inflacionario transcurrido mientras se tramitaba el proceso y la demora ocasionada por el incumplimiento sistemático de la ANSES en cumplir integralmente con la manda </w:t>
       </w:r>
       <w:proofErr w:type="gramStart"/>
       <w:r>
-        <w:t xml:space="preserve">se </w:t>
-      </w:r>
-      <w:r>
-        <w:t xml:space="preserve"> respet</w:t>
-      </w:r>
-      <w:r>
-        <w:t>e</w:t>
-      </w:r>
-      <w:proofErr w:type="gramEnd"/>
+        <w:t>judicial.</w:t>
+      </w:r>
+      <w:r>
+        <w:t xml:space="preserve"/>
+      </w:r>
       <w:r>
         <w:t xml:space="preserve"> </w:t>
       </w:r>
       <w:r>
-        <w:t xml:space="preserve">el honorario mínimo previsto en el artículo 16, último párrafo, de la ley, que es de orden público. La regulación deberá expresarse en moneda de curso legal y en Unidades </w:t>
-      </w:r>
-      <w:r>
-        <w:lastRenderedPageBreak/>
-        <w:t xml:space="preserve">de Medida Arancelaria (UMA), según el artículo 51, siendo el pago definitivo al abonarse el equivalente en UMA vigente. Solicito que se consideren los intereses, frutos y accesorios como parte de la base </w:t>
-      </w:r>
-      <w:proofErr w:type="gramStart"/>
-      <w:r>
-        <w:t>regulatoria</w:t>
-      </w:r>
-      <w:r>
-        <w:t>.</w:t>
+        <w:t xml:space="preserve"> </w:t>
       </w:r>
       <w:r>
         <w:t xml:space="preserve"/>
+      </w:r>
+      <w:r>
+        <w:t xml:space="preserve">  </w:t>
+      </w:r>
+    </w:p>
+    <w:p>
+      <w:pPr>
+        <w:numPr>
+          <w:ilvl w:val="0"/>
+          <w:numId w:val="18"/>
+        </w:numPr>
+        <w:autoSpaceDE w:val="0"/>
+        <w:autoSpaceDN w:val="0"/>
+        <w:adjustRightInd w:val="0"/>
+        <w:jc w:val="both"/>
+      </w:pPr>
+      <w:r>
+        <w:t xml:space="preserve">Atento </w:t>
+      </w:r>
+      <w:r>
+        <w:t xml:space="preserve">que, la sentencia de segunda instancia resolvió, fijar las costas a la vencida en ambas instancias en </w:t>
+      </w:r>
+      <w:r>
+        <w:t xml:space="preserve">11/07/2025</w:t>
+      </w:r>
+      <w:r>
+        <w:t xml:space="preserve">, en el punto VII solicito regule los honorarios por la labor desarrollada en esta incidencia previa a la etapa de ejecución, conforme al artículo 52 de la Ley 27.423, que establece la obligatoriedad de regular los honorarios al dictarse sentencia. Asimismo, se debe respetar el honorario mínimo previsto en el artículo 16, último párrafo, de la ley, que es de orden público. La regulación deberá expresarse en moneda de curso legal y en Unidades de Medida Arancelaria (UMA), según el artículo 51, siendo el pago definitivo al abonarse el equivalente en UMA vigente. Solicito que se consideren los intereses, frutos y accesorios como parte de la base regulatoria.</w:t>
+      </w:r>
+      <w:r>
+        <w:t xml:space="preserve"> Adjunto estimación de honorarios </w:t>
+      </w:r>
+      <w:r>
+        <w:t xml:space="preserve">  </w:t>
       </w:r>
     </w:p>
     <w:bookmarkEnd w:id="0"/>
@@ -416,9 +399,11 @@
       <w:r>
         <w:t xml:space="preserve">l: La planilla se confecciono en base a la información brindada por la </w:t>
       </w:r>
+      <w:proofErr w:type="spellStart"/>
       <w:r>
         <w:t>Anses</w:t>
       </w:r>
+      <w:proofErr w:type="spellEnd"/>
       <w:r>
         <w:t xml:space="preserve"> (PRPA </w:t>
       </w:r>
@@ -447,13 +432,52 @@
         <w:jc w:val="both"/>
       </w:pPr>
       <w:r>
-        <w:t>Sentencia de 1 ra instancia de fecha:</w:t>
+        <w:t xml:space="preserve">Sentencia de 1 </w:t>
+      </w:r>
+      <w:proofErr w:type="spellStart"/>
+      <w:r>
+        <w:t>ra</w:t>
+      </w:r>
+      <w:proofErr w:type="spellEnd"/>
+      <w:r>
+        <w:t xml:space="preserve"> instancia de fecha:</w:t>
       </w:r>
       <w:r>
         <w:t xml:space="preserve"> </w:t>
       </w:r>
       <w:r>
-        <w:t xml:space="preserve">06/06/2025</w:t>
+        <w:t xml:space="preserve">17/07/2025</w:t>
+      </w:r>
+      <w:r>
+        <w:t xml:space="preserve"/>
+      </w:r>
+    </w:p>
+    <w:p>
+      <w:pPr>
+        <w:autoSpaceDE w:val="0"/>
+        <w:autoSpaceDN w:val="0"/>
+        <w:adjustRightInd w:val="0"/>
+        <w:ind w:left="1134"/>
+        <w:jc w:val="both"/>
+      </w:pPr>
+      <w:r>
+        <w:t xml:space="preserve">Sentencia de 2 da </w:t>
+      </w:r>
+      <w:proofErr w:type="gramStart"/>
+      <w:r>
+        <w:t xml:space="preserve">instancia, </w:t>
+      </w:r>
+      <w:r>
+        <w:t xml:space="preserve"> Sala I</w:t>
+      </w:r>
+      <w:r>
+        <w:t>,</w:t>
+      </w:r>
+      <w:r>
+        <w:t xml:space="preserve"> de fecha: </w:t>
+      </w:r>
+      <w:r>
+        <w:t xml:space="preserve">11/07/2025</w:t>
       </w:r>
       <w:r>
         <w:t xml:space="preserve"/>
@@ -470,9 +494,11 @@
       <w:r>
         <w:t xml:space="preserve">Solicito intime a </w:t>
       </w:r>
+      <w:proofErr w:type="spellStart"/>
       <w:r>
         <w:t>Anses</w:t>
       </w:r>
+      <w:proofErr w:type="spellEnd"/>
       <w:r>
         <w:t xml:space="preserve"> a adjuntar el RUB de mi mandante desde la F</w:t>
       </w:r>
@@ -568,7 +594,23 @@
         </w:rPr>
       </w:pPr>
       <w:r>
-        <w:t>Que vengo por la presente a promover ejecución de sentencia por las diferencias e intereses de los haberes no redeterminados por la ANSeS adeudados por el período comprendido entre</w:t>
+        <w:t xml:space="preserve">Que vengo por la presente a promover ejecución de sentencia por las diferencias e intereses de los haberes no </w:t>
+      </w:r>
+      <w:proofErr w:type="spellStart"/>
+      <w:r>
+        <w:t>redeterminados</w:t>
+      </w:r>
+      <w:proofErr w:type="spellEnd"/>
+      <w:r>
+        <w:t xml:space="preserve"> por la </w:t>
+      </w:r>
+      <w:proofErr w:type="spellStart"/>
+      <w:r>
+        <w:t>ANSeS</w:t>
+      </w:r>
+      <w:proofErr w:type="spellEnd"/>
+      <w:r>
+        <w:t xml:space="preserve"> adeudados por el período comprendido entre</w:t>
       </w:r>
       <w:r>
         <w:t xml:space="preserve"> </w:t>
@@ -578,7 +620,7 @@
           <w:b/>
           <w:bCs/>
         </w:rPr>
-        <w:t xml:space="preserve">06/02/2025 </w:t>
+        <w:t xml:space="preserve">11/07/2025 </w:t>
       </w:r>
       <w:r>
         <w:rPr>
@@ -592,7 +634,7 @@
           <w:b/>
           <w:bCs/>
         </w:rPr>
-        <w:t xml:space="preserve">12/06/2025</w:t>
+        <w:t xml:space="preserve">11/07/2025</w:t>
       </w:r>
       <w:r>
         <w:rPr>
@@ -658,7 +700,6 @@
           <w:b/>
           <w:bCs/>
         </w:rPr>
-        <w:lastRenderedPageBreak/>
         <w:t>Reclamado</w:t>
       </w:r>
       <w:r>
@@ -710,7 +751,7 @@
         <w:t xml:space="preserve"> </w:t>
       </w:r>
       <w:r>
-        <w:t>No</w:t>
+        <w:t xml:space="preserve">No</w:t>
       </w:r>
       <w:r>
         <w:rPr>
@@ -806,7 +847,7 @@
           <w:b/>
           <w:bCs/>
         </w:rPr>
-        <w:t>Suplemento dinerario</w:t>
+        <w:t xml:space="preserve">Suplemento dinerario</w:t>
       </w:r>
       <w:r>
         <w:t xml:space="preserve">: No Percibió suplemento dinerario supera el 82% del SMVM. </w:t>
@@ -1028,7 +1069,7 @@
       </w:r>
       <w:proofErr w:type="gramStart"/>
       <w:r>
-        <w:t xml:space="preserve">16/06/2025 </w:t>
+        <w:t xml:space="preserve">24/07/2025 </w:t>
       </w:r>
       <w:r>
         <w:t>aplicando para ello la Tasa</w:t>
@@ -1037,28 +1078,13 @@
         <w:t xml:space="preserve"> Pasiva para uso de la Justicia (Com. 14290 BCRA)</w:t>
       </w:r>
       <w:r>
-        <w:t>.</w:t>
+        <w:t xml:space="preserve">.</w:t>
       </w:r>
       <w:r>
         <w:t xml:space="preserve"> </w:t>
       </w:r>
       <w:r>
         <w:t xml:space="preserve"/>
-      </w:r>
-    </w:p>
-    <w:p>
-      <w:pPr>
-        <w:autoSpaceDE w:val="0"/>
-        <w:autoSpaceDN w:val="0"/>
-        <w:adjustRightInd w:val="0"/>
-        <w:jc w:val="both"/>
-      </w:pPr>
-      <w:r>
-        <w:rPr>
-          <w:b/>
-          <w:bCs/>
-        </w:rPr>
-        <w:t xml:space="preserve">Opción 1 </w:t>
       </w:r>
     </w:p>
     <w:p>
@@ -1107,7 +1133,7 @@
         <w:t xml:space="preserve">Haber de Alta Reclamado</w:t>
       </w:r>
       <w:r>
-        <w:t xml:space="preserve"> al 12/06/2025</w:t>
+        <w:t xml:space="preserve"> al 11/07/2025</w:t>
       </w:r>
       <w:r>
         <w:rPr>
@@ -1146,7 +1172,7 @@
         <w:t xml:space="preserve">Retroactivo</w:t>
       </w:r>
       <w:r>
-        <w:t xml:space="preserve"> exigible al 16/06/2025 determinado por el periodo 06/02/2025</w:t>
+        <w:t xml:space="preserve"> exigible al 24/07/2025 determinado por el periodo 11/07/2025</w:t>
       </w:r>
       <w:r>
         <w:rPr>
@@ -1156,7 +1182,7 @@
         <w:t xml:space="preserve"> </w:t>
       </w:r>
       <w:r>
-        <w:t xml:space="preserve">al 12/06/2025 en concepto de Capital resulta en $6.140.185,90 concepto de Intereses a $ 6.295.622,60.</w:t>
+        <w:t xml:space="preserve">al 11/07/2025 en concepto de Capital resulta en $6.140.185,90 concepto de Intereses a $ 6.295.622,60.</w:t>
       </w:r>
     </w:p>
     <w:p>
@@ -1211,7 +1237,7 @@
           <w:b/>
           <w:bCs/>
         </w:rPr>
-        <w:t xml:space="preserve">$14.397.191,10</w:t>
+        <w:t xml:space="preserve">$19.809.336,04</w:t>
       </w:r>
     </w:p>
     <w:p>
@@ -1222,7 +1248,6 @@
         <w:jc w:val="both"/>
       </w:pPr>
       <w:r>
-        <w:lastRenderedPageBreak/>
         <w:t xml:space="preserve"/>
       </w:r>
     </w:p>
@@ -1232,293 +1257,22 @@
         <w:autoSpaceDN w:val="0"/>
         <w:adjustRightInd w:val="0"/>
         <w:jc w:val="both"/>
-        <w:rPr>
-          <w:b/>
-          <w:bCs/>
-        </w:rPr>
-      </w:pPr>
-      <w:r>
-        <w:rPr>
-          <w:b/>
-          <w:bCs/>
-        </w:rPr>
-        <w:t>Opción 2</w:t>
-      </w:r>
-    </w:p>
-    <w:p>
-      <w:pPr>
-        <w:numPr>
-          <w:ilvl w:val="0"/>
-          <w:numId w:val="24"/>
-        </w:numPr>
-        <w:autoSpaceDE w:val="0"/>
-        <w:autoSpaceDN w:val="0"/>
-        <w:adjustRightInd w:val="0"/>
-        <w:ind w:left="0" w:firstLine="1058"/>
-        <w:jc w:val="both"/>
-        <w:rPr>
-          <w:lang w:val="es-AR"/>
-        </w:rPr>
-      </w:pPr>
-      <w:r>
-        <w:rPr>
-          <w:b/>
-          <w:bCs/>
-        </w:rPr>
-        <w:t xml:space="preserve">Movilidad: </w:t>
-      </w:r>
-      <w:proofErr w:type="gramStart"/>
-      <w:r>
-        <w:t xml:space="preserve">Aumentos Generales de la ANSeS por movilidad hasta el 31/12/2017 y desde ahi Aumento de Marzo 2018 Ley 26417 14% hasta el 30/06/2018 y desde ahi Aumentos Generales de la ANSeS por movilidad hasta el 31/12/2019 y desde ahi Aumentos fallo Marquez, Raimundo por Ley 27551 hasta el 31/12/2020 y desde ahi fallo Palavecino, Jose hasta el 30/06/2024 y desde ahi Ley 27551 (50 % IPC y 50% RIPTE Trimestral retrasado 3 meses) .</w:t>
-      </w:r>
-    </w:p>
-    <w:p>
-      <w:pPr>
-        <w:numPr>
-          <w:ilvl w:val="0"/>
-          <w:numId w:val="24"/>
-        </w:numPr>
-        <w:autoSpaceDE w:val="0"/>
-        <w:autoSpaceDN w:val="0"/>
-        <w:adjustRightInd w:val="0"/>
-        <w:ind w:left="0" w:firstLine="1058"/>
-        <w:jc w:val="both"/>
-      </w:pPr>
-      <w:r>
-        <w:rPr>
-          <w:b/>
-          <w:bCs/>
-        </w:rPr>
-        <w:t xml:space="preserve">Haber de Alta Reclamado</w:t>
-      </w:r>
-      <w:r>
-        <w:t xml:space="preserve"> al 12/06/2025</w:t>
-      </w:r>
-      <w:r>
-        <w:rPr>
-          <w:b/>
-          <w:bCs/>
+      </w:pPr>
+      <w:r>
+        <w:t xml:space="preserve"/>
+      </w:r>
+      <w:r>
+        <w:rPr>
+          <w:color w:val="000000"/>
         </w:rPr>
         <w:t xml:space="preserve"> </w:t>
       </w:r>
       <w:r>
-        <w:t xml:space="preserve">asciende a </w:t>
-      </w:r>
-      <w:proofErr w:type="gramStart"/>
-      <w:r>
-        <w:t xml:space="preserve">$1.023.352,70.</w:t>
-      </w:r>
-      <w:r>
-        <w:t xml:space="preserve"> </w:t>
-      </w:r>
-      <w:r>
-        <w:t xml:space="preserve"/>
-      </w:r>
-    </w:p>
-    <w:p>
-      <w:pPr>
-        <w:numPr>
-          <w:ilvl w:val="0"/>
-          <w:numId w:val="24"/>
-        </w:numPr>
-        <w:autoSpaceDE w:val="0"/>
-        <w:autoSpaceDN w:val="0"/>
-        <w:adjustRightInd w:val="0"/>
-        <w:ind w:left="0" w:firstLine="1058"/>
-        <w:jc w:val="both"/>
-      </w:pPr>
-      <w:r>
-        <w:rPr>
-          <w:b/>
-          <w:bCs/>
-        </w:rPr>
-        <w:t xml:space="preserve">Retroactivo</w:t>
-      </w:r>
-      <w:r>
-        <w:t xml:space="preserve"> exigible al 16/06/2025 determinado por el periodo 06/02/2025</w:t>
-      </w:r>
-      <w:r>
-        <w:rPr>
-          <w:b/>
-          <w:bCs/>
-        </w:rPr>
-        <w:t xml:space="preserve"> </w:t>
-      </w:r>
-      <w:r>
-        <w:t xml:space="preserve">al 12/06/2025 en concepto de Capital resulta en $</w:t>
-      </w:r>
-      <w:proofErr w:type="gramStart"/>
-      <w:r>
-        <w:t xml:space="preserve">4.246.633,80 concepto de Intereses a $ </w:t>
-      </w:r>
-      <w:proofErr w:type="gramStart"/>
-      <w:r>
-        <w:t xml:space="preserve">19.708.114,04.</w:t>
-      </w:r>
-    </w:p>
-    <w:p>
-      <w:pPr>
-        <w:autoSpaceDE w:val="0"/>
-        <w:autoSpaceDN w:val="0"/>
-        <w:adjustRightInd w:val="0"/>
-        <w:jc w:val="both"/>
-        <w:rPr>
-          <w:b/>
-          <w:bCs/>
-        </w:rPr>
-      </w:pPr>
-    </w:p>
-    <w:p>
-      <w:pPr>
-        <w:pBdr>
-          <w:top w:val="single" w:sz="36" w:space="1" w:color="auto"/>
-          <w:left w:val="single" w:sz="36" w:space="4" w:color="auto"/>
-          <w:bottom w:val="single" w:sz="36" w:space="1" w:color="auto"/>
-          <w:right w:val="single" w:sz="36" w:space="4" w:color="auto"/>
-          <w:between w:val="single" w:sz="36" w:space="1" w:color="auto"/>
-          <w:bar w:val="single" w:sz="36" w:color="auto"/>
-        </w:pBdr>
-        <w:autoSpaceDE w:val="0"/>
-        <w:autoSpaceDN w:val="0"/>
-        <w:adjustRightInd w:val="0"/>
-        <w:jc w:val="center"/>
-        <w:rPr>
-          <w:b/>
-          <w:color w:val="000000"/>
-        </w:rPr>
-      </w:pPr>
-      <w:r>
-        <w:rPr>
-          <w:b/>
-        </w:rPr>
-        <w:t>M</w:t>
-      </w:r>
-      <w:r>
-        <w:rPr>
-          <w:b/>
-          <w:color w:val="000000"/>
-        </w:rPr>
-        <w:t>onto adeudado por diferencias no abonadas de $</w:t>
-      </w:r>
-      <w:r>
-        <w:t xml:space="preserve"> </w:t>
-      </w:r>
-      <w:proofErr w:type="gramStart"/>
-      <w:r>
-        <w:rPr>
-          <w:b/>
-          <w:bCs/>
-        </w:rPr>
-        <w:t xml:space="preserve">$18.293.633,25</w:t>
-      </w:r>
-    </w:p>
-    <w:p>
-      <w:pPr>
-        <w:autoSpaceDE w:val="0"/>
-        <w:autoSpaceDN w:val="0"/>
-        <w:adjustRightInd w:val="0"/>
-        <w:jc w:val="both"/>
-      </w:pPr>
-      <w:r>
-        <w:t xml:space="preserve"/>
-      </w:r>
-    </w:p>
-    <w:p>
-      <w:pPr>
-        <w:autoSpaceDE w:val="0"/>
-        <w:autoSpaceDN w:val="0"/>
-        <w:adjustRightInd w:val="0"/>
-        <w:jc w:val="both"/>
-      </w:pPr>
-      <w:r>
-        <w:t xml:space="preserve"/>
-      </w:r>
-    </w:p>
-    <w:p>
-      <w:pPr>
-        <w:autoSpaceDE w:val="0"/>
-        <w:autoSpaceDN w:val="0"/>
-        <w:adjustRightInd w:val="0"/>
-        <w:jc w:val="both"/>
         <w:rPr>
           <w:bCs/>
           <w:color w:val="000000"/>
           <w:u w:val="single"/>
         </w:rPr>
-      </w:pPr>
-      <w:r>
-        <w:rPr>
-          <w:b/>
-          <w:color w:val="000000"/>
-          <w:u w:val="single"/>
-        </w:rPr>
-        <w:t>Se adjunta</w:t>
-      </w:r>
-      <w:r>
-        <w:rPr>
-          <w:b/>
-          <w:color w:val="000000"/>
-          <w:u w:val="single"/>
-        </w:rPr>
-        <w:t xml:space="preserve"> una </w:t>
-      </w:r>
-      <w:r>
-        <w:rPr>
-          <w:b/>
-          <w:color w:val="000000"/>
-          <w:u w:val="single"/>
-        </w:rPr>
-        <w:t>tercera y cuarta</w:t>
-      </w:r>
-      <w:r>
-        <w:rPr>
-          <w:b/>
-          <w:color w:val="000000"/>
-          <w:u w:val="single"/>
-        </w:rPr>
-        <w:t xml:space="preserve"> liquidación</w:t>
-      </w:r>
-      <w:r>
-        <w:rPr>
-          <w:b/>
-          <w:color w:val="000000"/>
-        </w:rPr>
-        <w:t xml:space="preserve">, </w:t>
-      </w:r>
-      <w:r>
-        <w:rPr>
-          <w:color w:val="000000"/>
-        </w:rPr>
-        <w:t>aplicando los siguiente</w:t>
-      </w:r>
-      <w:r>
-        <w:rPr>
-          <w:color w:val="000000"/>
-        </w:rPr>
-        <w:t>s</w:t>
-      </w:r>
-      <w:r>
-        <w:rPr>
-          <w:color w:val="000000"/>
-        </w:rPr>
-        <w:t xml:space="preserve"> guarismo</w:t>
-      </w:r>
-      <w:r>
-        <w:rPr>
-          <w:color w:val="000000"/>
-        </w:rPr>
-        <w:t>s:</w:t>
-      </w:r>
-      <w:r>
-        <w:rPr>
-          <w:color w:val="000000"/>
-        </w:rPr>
-        <w:t xml:space="preserve"> </w:t>
-      </w:r>
-      <w:r>
-        <w:rPr>
-          <w:color w:val="000000"/>
-        </w:rPr>
         <w:t xml:space="preserve"/>
       </w:r>
       <w:r>
@@ -1543,786 +1297,28 @@
       </w:r>
       <w:r>
         <w:rPr>
+          <w:color w:val="000000"/>
+        </w:rPr>
+        <w:t xml:space="preserve"> </w:t>
+      </w:r>
+      <w:r>
+        <w:rPr>
+          <w:rFonts w:eastAsia="Calibri"/>
+          <w:color w:val="000000"/>
+        </w:rPr>
+        <w:t xml:space="preserve">  </w:t>
+      </w:r>
+      <w:r>
+        <w:t xml:space="preserve"/>
+      </w:r>
+      <w:r>
+        <w:rPr>
           <w:bCs/>
-          <w:color w:val="000000"/>
-          <w:u w:val="single"/>
-        </w:rPr>
+        </w:rPr>
+        <w:t xml:space="preserve"> </w:t>
+      </w:r>
+      <w:r>
         <w:t xml:space="preserve"/>
-      </w:r>
-    </w:p>
-    <w:p>
-      <w:pPr>
-        <w:numPr>
-          <w:ilvl w:val="0"/>
-          <w:numId w:val="24"/>
-        </w:numPr>
-        <w:autoSpaceDE w:val="0"/>
-        <w:autoSpaceDN w:val="0"/>
-        <w:adjustRightInd w:val="0"/>
-        <w:ind w:left="0" w:firstLine="1058"/>
-        <w:jc w:val="both"/>
-        <w:rPr>
-          <w:lang w:val="es-AR"/>
-        </w:rPr>
-      </w:pPr>
-      <w:r>
-        <w:rPr>
-          <w:b/>
-          <w:bCs/>
-        </w:rPr>
-        <w:t>Movilidad</w:t>
-      </w:r>
-      <w:r>
-        <w:t xml:space="preserve">: se aplica </w:t>
-      </w:r>
-      <w:proofErr w:type="gramStart"/>
-      <w:r>
-        <w:t xml:space="preserve">Salarios Nivel General INDEC hasta el 31/12/2006 y desde ahí Aumentos Generales de la ANSeS por movilidad hasta el 31/12/2017 y desde ahí Aumento de Marzo 2018 Ley 26417 14% hasta el 30/06/2018 y desde ahí Aumentos Generales de la ANSeS por movilidad hasta el 31/12/2019 y desde ahí Aumentos fallo Alanis, Daniel Ley 27551 $35,55% para el año 2020 hasta el 31/12/2020 y desde ahí Ley 27551 (50 % IPC y 50% RIPTE mensual) hasta el 31/03/2024 y desde ahí Aumentos Generales de la ANSeS por movilidad</w:t>
-      </w:r>
-    </w:p>
-    <w:p>
-      <w:pPr>
-        <w:numPr>
-          <w:ilvl w:val="0"/>
-          <w:numId w:val="24"/>
-        </w:numPr>
-        <w:autoSpaceDE w:val="0"/>
-        <w:autoSpaceDN w:val="0"/>
-        <w:adjustRightInd w:val="0"/>
-        <w:ind w:left="0" w:firstLine="1058"/>
-        <w:jc w:val="both"/>
-        <w:rPr>
-          <w:lang w:val="es-AR"/>
-        </w:rPr>
-      </w:pPr>
-      <w:r>
-        <w:rPr>
-          <w:b/>
-          <w:bCs/>
-        </w:rPr>
-        <w:t>Retroactivo</w:t>
-      </w:r>
-      <w:r>
-        <w:t xml:space="preserve"> exigible al </w:t>
-      </w:r>
-      <w:r>
-        <w:t xml:space="preserve">16/06/2025</w:t>
-      </w:r>
-      <w:r>
-        <w:t xml:space="preserve"> </w:t>
-      </w:r>
-      <w:r>
-        <w:t xml:space="preserve">determinado </w:t>
-      </w:r>
-      <w:r>
-        <w:t xml:space="preserve">con estos índices de movilidad </w:t>
-      </w:r>
-      <w:r>
-        <w:t>por el periodo</w:t>
-      </w:r>
-      <w:r>
-        <w:t xml:space="preserve"> </w:t>
-      </w:r>
-      <w:r>
-        <w:t xml:space="preserve">06/02/2025</w:t>
-      </w:r>
-      <w:r>
-        <w:t xml:space="preserve"> </w:t>
-      </w:r>
-      <w:r>
-        <w:t xml:space="preserve">al </w:t>
-      </w:r>
-      <w:r>
-        <w:t xml:space="preserve">12/06/2025</w:t>
-      </w:r>
-      <w:r>
-        <w:t xml:space="preserve"> en concepto de Capital resulta en $</w:t>
-      </w:r>
-      <w:r>
-        <w:t xml:space="preserve"> </w:t>
-      </w:r>
-      <w:r>
-        <w:t xml:space="preserve">4.395.073,74</w:t>
-      </w:r>
-      <w:r>
-        <w:t xml:space="preserve"> </w:t>
-      </w:r>
-      <w:r>
-        <w:t>concepto de Intereses a $</w:t>
-      </w:r>
-      <w:r>
-        <w:t xml:space="preserve"> </w:t>
-      </w:r>
-      <w:r>
-        <w:t xml:space="preserve">16.116.386,25</w:t>
-      </w:r>
-      <w:r>
-        <w:t xml:space="preserve"> totalizando una deuda dotal de $</w:t>
-      </w:r>
-      <w:r>
-        <w:t xml:space="preserve">$18.287.172,48</w:t>
-      </w:r>
-      <w:r>
-        <w:t>.</w:t>
-      </w:r>
-      <w:r>
-        <w:t xml:space="preserve"> </w:t>
-      </w:r>
-    </w:p>
-    <w:p>
-      <w:pPr>
-        <w:autoSpaceDE w:val="0"/>
-        <w:autoSpaceDN w:val="0"/>
-        <w:adjustRightInd w:val="0"/>
-        <w:ind w:left="1058"/>
-        <w:jc w:val="both"/>
-      </w:pPr>
-    </w:p>
-    <w:tbl>
-      <w:tblPr>
-        <w:tblW w:w="0" w:type="auto"/>
-        <w:tblInd w:w="1058" w:type="dxa"/>
-        <w:tblBorders>
-          <w:top w:val="single" w:sz="4" w:space="0" w:color="auto"/>
-          <w:left w:val="single" w:sz="4" w:space="0" w:color="auto"/>
-          <w:bottom w:val="single" w:sz="4" w:space="0" w:color="auto"/>
-          <w:right w:val="single" w:sz="4" w:space="0" w:color="auto"/>
-          <w:insideH w:val="single" w:sz="4" w:space="0" w:color="auto"/>
-          <w:insideV w:val="single" w:sz="4" w:space="0" w:color="auto"/>
-        </w:tblBorders>
-        <w:tblLook w:val="04A0" w:firstRow="1" w:lastRow="0" w:firstColumn="1" w:lastColumn="0" w:noHBand="0" w:noVBand="1"/>
-      </w:tblPr>
-      <w:tblGrid>
-        <w:gridCol w:w="1540"/>
-        <w:gridCol w:w="5187"/>
-      </w:tblGrid>
-      <w:tr>
-        <w:trPr>
-          <w:trHeight w:val="255"/>
-        </w:trPr>
-        <w:tc>
-          <w:tcPr>
-            <w:tcW w:w="1971" w:type="dxa"/>
-            <w:shd w:val="clear" w:color="auto" w:fill="auto"/>
-          </w:tcPr>
-          <w:p>
-            <w:pPr>
-              <w:autoSpaceDE w:val="0"/>
-              <w:autoSpaceDN w:val="0"/>
-              <w:adjustRightInd w:val="0"/>
-              <w:jc w:val="both"/>
-            </w:pPr>
-            <w:r>
-              <w:t>Haber con IPC</w:t>
-            </w:r>
-          </w:p>
-        </w:tc>
-        <w:tc>
-          <w:tcPr>
-            <w:tcW w:w="1972" w:type="dxa"/>
-            <w:shd w:val="clear" w:color="auto" w:fill="auto"/>
-          </w:tcPr>
-          <w:p>
-            <w:pPr>
-              <w:autoSpaceDE w:val="0"/>
-              <w:autoSpaceDN w:val="0"/>
-              <w:adjustRightInd w:val="0"/>
-              <w:jc w:val="both"/>
-            </w:pPr>
-            <w:r>
-              <w:t xml:space="preserve">$1.507.421,48</w:t>
-            </w:r>
-          </w:p>
-        </w:tc>
-      </w:tr>
-      <w:tr>
-        <w:trPr>
-          <w:trHeight w:val="255"/>
-        </w:trPr>
-        <w:tc>
-          <w:tcPr>
-            <w:tcW w:w="1971" w:type="dxa"/>
-            <w:shd w:val="clear" w:color="auto" w:fill="auto"/>
-          </w:tcPr>
-          <w:p>
-            <w:pPr>
-              <w:autoSpaceDE w:val="0"/>
-              <w:autoSpaceDN w:val="0"/>
-              <w:adjustRightInd w:val="0"/>
-              <w:jc w:val="both"/>
-            </w:pPr>
-            <w:commentRangeStart w:id="5"/>
-            <w:r>
-              <w:t>Haber con 27609</w:t>
-            </w:r>
-            <w:commentRangeEnd w:id="5"/>
-            <w:r>
-              <w:rPr>
-                <w:rStyle w:val="Refdecomentario"/>
-              </w:rPr>
-              <w:commentReference w:id="5"/>
-            </w:r>
-          </w:p>
-        </w:tc>
-        <w:tc>
-          <w:tcPr>
-            <w:tcW w:w="1972" w:type="dxa"/>
-            <w:shd w:val="clear" w:color="auto" w:fill="auto"/>
-          </w:tcPr>
-          <w:p>
-            <w:pPr>
-              <w:autoSpaceDE w:val="0"/>
-              <w:autoSpaceDN w:val="0"/>
-              <w:adjustRightInd w:val="0"/>
-              <w:jc w:val="both"/>
-            </w:pPr>
-            <w:r>
-              <w:t xml:space="preserve">$1.483.802,27</w:t>
-            </w:r>
-          </w:p>
-        </w:tc>
-      </w:tr>
-      <w:tr>
-        <w:trPr>
-          <w:trHeight w:val="244"/>
-        </w:trPr>
-        <w:tc>
-          <w:tcPr>
-            <w:tcW w:w="1971" w:type="dxa"/>
-            <w:shd w:val="clear" w:color="auto" w:fill="auto"/>
-          </w:tcPr>
-          <w:p>
-            <w:pPr>
-              <w:autoSpaceDE w:val="0"/>
-              <w:autoSpaceDN w:val="0"/>
-              <w:adjustRightInd w:val="0"/>
-              <w:jc w:val="both"/>
-            </w:pPr>
-            <w:r>
-              <w:t>Dif</w:t>
-            </w:r>
-          </w:p>
-        </w:tc>
-        <w:tc>
-          <w:tcPr>
-            <w:tcW w:w="1972" w:type="dxa"/>
-            <w:shd w:val="clear" w:color="auto" w:fill="auto"/>
-          </w:tcPr>
-          <w:p>
-            <w:pPr>
-              <w:autoSpaceDE w:val="0"/>
-              <w:autoSpaceDN w:val="0"/>
-              <w:adjustRightInd w:val="0"/>
-              <w:jc w:val="both"/>
-            </w:pPr>
-            <w:r>
-              <w:t xml:space="preserve">$23.619,21</w:t>
-            </w:r>
-          </w:p>
-        </w:tc>
-      </w:tr>
-      <w:tr>
-        <w:trPr>
-          <w:trHeight w:val="255"/>
-        </w:trPr>
-        <w:tc>
-          <w:tcPr>
-            <w:tcW w:w="1971" w:type="dxa"/>
-            <w:shd w:val="clear" w:color="auto" w:fill="auto"/>
-          </w:tcPr>
-          <w:p>
-            <w:pPr>
-              <w:autoSpaceDE w:val="0"/>
-              <w:autoSpaceDN w:val="0"/>
-              <w:adjustRightInd w:val="0"/>
-              <w:jc w:val="both"/>
-            </w:pPr>
-            <w:r>
-              <w:t>Quita</w:t>
-            </w:r>
-          </w:p>
-        </w:tc>
-        <w:tc>
-          <w:tcPr>
-            <w:tcW w:w="1972" w:type="dxa"/>
-            <w:shd w:val="clear" w:color="auto" w:fill="auto"/>
-          </w:tcPr>
-          <w:p>
-            <w:pPr>
-              <w:autoSpaceDE w:val="0"/>
-              <w:autoSpaceDN w:val="0"/>
-              <w:adjustRightInd w:val="0"/>
-              <w:jc w:val="both"/>
-            </w:pPr>
-            <w:r>
-              <w:t xml:space="preserve">1.57</w:t>
-            </w:r>
-            <w:r>
-              <w:t>%</w:t>
-            </w:r>
-            <w:proofErr w:type="gramEnd"/>
-          </w:p>
-        </w:tc>
-      </w:tr>
-    </w:tbl>
-    <w:p>
-      <w:pPr>
-        <w:autoSpaceDE w:val="0"/>
-        <w:autoSpaceDN w:val="0"/>
-        <w:adjustRightInd w:val="0"/>
-        <w:jc w:val="both"/>
-      </w:pPr>
-    </w:p>
-    <w:p>
-      <w:pPr>
-        <w:autoSpaceDE w:val="0"/>
-        <w:autoSpaceDN w:val="0"/>
-        <w:adjustRightInd w:val="0"/>
-        <w:jc w:val="both"/>
-      </w:pPr>
-      <w:r>
-        <w:drawing>
-          <wp:inline xmlns:a="http://schemas.openxmlformats.org/drawingml/2006/main" xmlns:pic="http://schemas.openxmlformats.org/drawingml/2006/picture">
-            <wp:extent cx="4572000" cy="3429000"/>
-            <wp:docPr id="1" name="Picture 1"/>
-            <wp:cNvGraphicFramePr>
-              <a:graphicFrameLocks noChangeAspect="1"/>
-            </wp:cNvGraphicFramePr>
-            <a:graphic>
-              <a:graphicData uri="http://schemas.openxmlformats.org/drawingml/2006/picture">
-                <pic:pic>
-                  <pic:nvPicPr>
-                    <pic:cNvPr id="0" name="tmp92ec0npz.png"/>
-                    <pic:cNvPicPr/>
-                  </pic:nvPicPr>
-                  <pic:blipFill>
-                    <a:blip r:embed="rId26"/>
-                    <a:stretch>
-                      <a:fillRect/>
-                    </a:stretch>
-                  </pic:blipFill>
-                  <pic:spPr>
-                    <a:xfrm>
-                      <a:off x="0" y="0"/>
-                      <a:ext cx="4572000" cy="3429000"/>
-                    </a:xfrm>
-                    <a:prstGeom prst="rect"/>
-                  </pic:spPr>
-                </pic:pic>
-              </a:graphicData>
-            </a:graphic>
-          </wp:inline>
-        </w:drawing>
-      </w:r>
-    </w:p>
-    <w:p>
-      <w:pPr>
-        <w:autoSpaceDE w:val="0"/>
-        <w:autoSpaceDN w:val="0"/>
-        <w:adjustRightInd w:val="0"/>
-        <w:jc w:val="both"/>
-      </w:pPr>
-      <w:r>
-        <w:t xml:space="preserve"/>
-      </w:r>
-    </w:p>
-    <w:p>
-      <w:pPr>
-        <w:numPr>
-          <w:ilvl w:val="0"/>
-          <w:numId w:val="24"/>
-        </w:numPr>
-        <w:autoSpaceDE w:val="0"/>
-        <w:autoSpaceDN w:val="0"/>
-        <w:adjustRightInd w:val="0"/>
-        <w:ind w:left="0" w:firstLine="1058"/>
-        <w:jc w:val="both"/>
-        <w:rPr>
-          <w:lang w:val="es-AR"/>
-        </w:rPr>
-      </w:pPr>
-      <w:r>
-        <w:rPr>
-          <w:b/>
-          <w:bCs/>
-        </w:rPr>
-        <w:t>Movilidad</w:t>
-      </w:r>
-      <w:r>
-        <w:t xml:space="preserve">: se aplica </w:t>
-      </w:r>
-      <w:proofErr w:type="gramStart"/>
-      <w:r>
-        <w:t xml:space="preserve">Movilidad LIQUIDACION DOS IPC</w:t>
-      </w:r>
-    </w:p>
-    <w:p>
-      <w:pPr>
-        <w:numPr>
-          <w:ilvl w:val="0"/>
-          <w:numId w:val="24"/>
-        </w:numPr>
-        <w:autoSpaceDE w:val="0"/>
-        <w:autoSpaceDN w:val="0"/>
-        <w:adjustRightInd w:val="0"/>
-        <w:ind w:left="0" w:firstLine="1058"/>
-        <w:jc w:val="both"/>
-        <w:rPr>
-          <w:lang w:val="es-AR"/>
-        </w:rPr>
-      </w:pPr>
-      <w:r>
-        <w:rPr>
-          <w:b/>
-          <w:bCs/>
-        </w:rPr>
-        <w:t>Retroactivo</w:t>
-      </w:r>
-      <w:r>
-        <w:t xml:space="preserve"> exigible al </w:t>
-      </w:r>
-      <w:r>
-        <w:t xml:space="preserve">16/06/2025 </w:t>
-      </w:r>
-      <w:r>
-        <w:t xml:space="preserve">determinado </w:t>
-      </w:r>
-      <w:r>
-        <w:t xml:space="preserve">con estos índices de movilidad </w:t>
-      </w:r>
-      <w:r>
-        <w:t>por el periodo</w:t>
-      </w:r>
-      <w:r>
-        <w:t xml:space="preserve"> </w:t>
-      </w:r>
-      <w:r>
-        <w:t xml:space="preserve">06/02/2025</w:t>
-      </w:r>
-      <w:r>
-        <w:t xml:space="preserve"> </w:t>
-      </w:r>
-      <w:r>
-        <w:t xml:space="preserve">al </w:t>
-      </w:r>
-      <w:r>
-        <w:t xml:space="preserve">12/06/2025</w:t>
-      </w:r>
-      <w:r>
-        <w:t xml:space="preserve"> en concepto de Capital resulta en $</w:t>
-      </w:r>
-      <w:r>
-        <w:t xml:space="preserve"> </w:t>
-      </w:r>
-      <w:proofErr w:type="gramStart"/>
-      <w:r>
-        <w:t xml:space="preserve">15.061.814,16 </w:t>
-      </w:r>
-      <w:r>
-        <w:t xml:space="preserve">concepto de </w:t>
-      </w:r>
-      <w:r>
-        <w:lastRenderedPageBreak/>
-        <w:t>Intereses a $</w:t>
-      </w:r>
-      <w:r>
-        <w:t xml:space="preserve"> </w:t>
-      </w:r>
-      <w:proofErr w:type="gramStart"/>
-      <w:r>
-        <w:t xml:space="preserve">16.418.223,77 totalizando una deuda dotal de $</w:t>
-      </w:r>
-      <w:proofErr w:type="gramStart"/>
-      <w:r>
-        <w:t xml:space="preserve">$35.789.446,16.</w:t>
-      </w:r>
-      <w:r>
-        <w:t xml:space="preserve"> </w:t>
-      </w:r>
-    </w:p>
-    <w:p>
-      <w:pPr>
-        <w:autoSpaceDE w:val="0"/>
-        <w:autoSpaceDN w:val="0"/>
-        <w:adjustRightInd w:val="0"/>
-        <w:ind w:left="1058"/>
-        <w:jc w:val="both"/>
-      </w:pPr>
-    </w:p>
-    <w:tbl>
-      <w:tblPr>
-        <w:tblW w:w="0" w:type="auto"/>
-        <w:tblInd w:w="1058" w:type="dxa"/>
-        <w:tblBorders>
-          <w:top w:val="single" w:sz="4" w:space="0" w:color="auto"/>
-          <w:left w:val="single" w:sz="4" w:space="0" w:color="auto"/>
-          <w:bottom w:val="single" w:sz="4" w:space="0" w:color="auto"/>
-          <w:right w:val="single" w:sz="4" w:space="0" w:color="auto"/>
-          <w:insideH w:val="single" w:sz="4" w:space="0" w:color="auto"/>
-          <w:insideV w:val="single" w:sz="4" w:space="0" w:color="auto"/>
-        </w:tblBorders>
-        <w:tblLook w:val="04A0" w:firstRow="1" w:lastRow="0" w:firstColumn="1" w:lastColumn="0" w:noHBand="0" w:noVBand="1"/>
-      </w:tblPr>
-      <w:tblGrid>
-        <w:gridCol w:w="1864"/>
-        <w:gridCol w:w="4863"/>
-      </w:tblGrid>
-      <w:tr>
-        <w:trPr>
-          <w:trHeight w:val="255"/>
-        </w:trPr>
-        <w:tc>
-          <w:tcPr>
-            <w:tcW w:w="1971" w:type="dxa"/>
-            <w:shd w:val="clear" w:color="auto" w:fill="auto"/>
-          </w:tcPr>
-          <w:p>
-            <w:pPr>
-              <w:autoSpaceDE w:val="0"/>
-              <w:autoSpaceDN w:val="0"/>
-              <w:adjustRightInd w:val="0"/>
-              <w:jc w:val="both"/>
-            </w:pPr>
-            <w:r>
-              <w:t>Haber con IPC</w:t>
-            </w:r>
-          </w:p>
-        </w:tc>
-        <w:tc>
-          <w:tcPr>
-            <w:tcW w:w="1972" w:type="dxa"/>
-            <w:shd w:val="clear" w:color="auto" w:fill="auto"/>
-          </w:tcPr>
-          <w:p>
-            <w:pPr>
-              <w:autoSpaceDE w:val="0"/>
-              <w:autoSpaceDN w:val="0"/>
-              <w:adjustRightInd w:val="0"/>
-              <w:jc w:val="both"/>
-            </w:pPr>
-            <w:r>
-              <w:t xml:space="preserve">$221.024,59</w:t>
-            </w:r>
-          </w:p>
-        </w:tc>
-      </w:tr>
-      <w:tr>
-        <w:trPr>
-          <w:trHeight w:val="255"/>
-        </w:trPr>
-        <w:tc>
-          <w:tcPr>
-            <w:tcW w:w="1971" w:type="dxa"/>
-            <w:shd w:val="clear" w:color="auto" w:fill="auto"/>
-          </w:tcPr>
-          <w:p>
-            <w:pPr>
-              <w:autoSpaceDE w:val="0"/>
-              <w:autoSpaceDN w:val="0"/>
-              <w:adjustRightInd w:val="0"/>
-              <w:jc w:val="both"/>
-            </w:pPr>
-            <w:r>
-              <w:t>Haber con 27609</w:t>
-            </w:r>
-          </w:p>
-        </w:tc>
-        <w:tc>
-          <w:tcPr>
-            <w:tcW w:w="1972" w:type="dxa"/>
-            <w:shd w:val="clear" w:color="auto" w:fill="auto"/>
-          </w:tcPr>
-          <w:p>
-            <w:pPr>
-              <w:autoSpaceDE w:val="0"/>
-              <w:autoSpaceDN w:val="0"/>
-              <w:adjustRightInd w:val="0"/>
-              <w:jc w:val="both"/>
-            </w:pPr>
-            <w:proofErr w:type="gramStart"/>
-            <w:r>
-              <w:t xml:space="preserve">$1.023.352,70</w:t>
-            </w:r>
-          </w:p>
-        </w:tc>
-      </w:tr>
-      <w:tr>
-        <w:trPr>
-          <w:trHeight w:val="244"/>
-        </w:trPr>
-        <w:tc>
-          <w:tcPr>
-            <w:tcW w:w="1971" w:type="dxa"/>
-            <w:shd w:val="clear" w:color="auto" w:fill="auto"/>
-          </w:tcPr>
-          <w:p>
-            <w:pPr>
-              <w:autoSpaceDE w:val="0"/>
-              <w:autoSpaceDN w:val="0"/>
-              <w:adjustRightInd w:val="0"/>
-              <w:jc w:val="both"/>
-            </w:pPr>
-            <w:r>
-              <w:t>Dif</w:t>
-            </w:r>
-          </w:p>
-        </w:tc>
-        <w:tc>
-          <w:tcPr>
-            <w:tcW w:w="1972" w:type="dxa"/>
-            <w:shd w:val="clear" w:color="auto" w:fill="auto"/>
-          </w:tcPr>
-          <w:p>
-            <w:pPr>
-              <w:autoSpaceDE w:val="0"/>
-              <w:autoSpaceDN w:val="0"/>
-              <w:adjustRightInd w:val="0"/>
-              <w:jc w:val="both"/>
-            </w:pPr>
-            <w:proofErr w:type="gramStart"/>
-            <w:r>
-              <w:t xml:space="preserve">-$802.328,11</w:t>
-            </w:r>
-          </w:p>
-        </w:tc>
-      </w:tr>
-      <w:tr>
-        <w:trPr>
-          <w:trHeight w:val="255"/>
-        </w:trPr>
-        <w:tc>
-          <w:tcPr>
-            <w:tcW w:w="1971" w:type="dxa"/>
-            <w:shd w:val="clear" w:color="auto" w:fill="auto"/>
-          </w:tcPr>
-          <w:p>
-            <w:pPr>
-              <w:autoSpaceDE w:val="0"/>
-              <w:autoSpaceDN w:val="0"/>
-              <w:adjustRightInd w:val="0"/>
-              <w:jc w:val="both"/>
-            </w:pPr>
-            <w:r>
-              <w:t>Quita</w:t>
-            </w:r>
-          </w:p>
-        </w:tc>
-        <w:tc>
-          <w:tcPr>
-            <w:tcW w:w="1972" w:type="dxa"/>
-            <w:shd w:val="clear" w:color="auto" w:fill="auto"/>
-          </w:tcPr>
-          <w:p>
-            <w:pPr>
-              <w:autoSpaceDE w:val="0"/>
-              <w:autoSpaceDN w:val="0"/>
-              <w:adjustRightInd w:val="0"/>
-              <w:jc w:val="both"/>
-            </w:pPr>
-            <w:proofErr w:type="gramStart"/>
-            <w:r>
-              <w:t xml:space="preserve">-363.0%</w:t>
-            </w:r>
-            <w:proofErr w:type="gramEnd"/>
-          </w:p>
-        </w:tc>
-      </w:tr>
-    </w:tbl>
-    <w:p>
-      <w:pPr>
-        <w:autoSpaceDE w:val="0"/>
-        <w:autoSpaceDN w:val="0"/>
-        <w:adjustRightInd w:val="0"/>
-        <w:jc w:val="both"/>
-      </w:pPr>
-    </w:p>
-    <w:p>
-      <w:pPr>
-        <w:autoSpaceDE w:val="0"/>
-        <w:autoSpaceDN w:val="0"/>
-        <w:adjustRightInd w:val="0"/>
-        <w:jc w:val="both"/>
-        <w:rPr>
-          <w:color w:val="000000"/>
-        </w:rPr>
-      </w:pPr>
-      <w:r>
-        <w:rPr>
-          <w:color w:val="000000"/>
-        </w:rPr>
-        <w:drawing>
-          <wp:inline xmlns:a="http://schemas.openxmlformats.org/drawingml/2006/main" xmlns:pic="http://schemas.openxmlformats.org/drawingml/2006/picture">
-            <wp:extent cx="4572000" cy="3429000"/>
-            <wp:docPr id="2" name="Picture 2"/>
-            <wp:cNvGraphicFramePr>
-              <a:graphicFrameLocks noChangeAspect="1"/>
-            </wp:cNvGraphicFramePr>
-            <a:graphic>
-              <a:graphicData uri="http://schemas.openxmlformats.org/drawingml/2006/picture">
-                <pic:pic>
-                  <pic:nvPicPr>
-                    <pic:cNvPr id="0" name="tmp_dpxswmo.png"/>
-                    <pic:cNvPicPr/>
-                  </pic:nvPicPr>
-                  <pic:blipFill>
-                    <a:blip r:embed="rId27"/>
-                    <a:stretch>
-                      <a:fillRect/>
-                    </a:stretch>
-                  </pic:blipFill>
-                  <pic:spPr>
-                    <a:xfrm>
-                      <a:off x="0" y="0"/>
-                      <a:ext cx="4572000" cy="3429000"/>
-                    </a:xfrm>
-                    <a:prstGeom prst="rect"/>
-                  </pic:spPr>
-                </pic:pic>
-              </a:graphicData>
-            </a:graphic>
-          </wp:inline>
-        </w:drawing>
-      </w:r>
-    </w:p>
-    <w:p>
-      <w:pPr>
-        <w:autoSpaceDE w:val="0"/>
-        <w:autoSpaceDN w:val="0"/>
-        <w:adjustRightInd w:val="0"/>
-        <w:jc w:val="both"/>
-        <w:rPr>
-          <w:bCs/>
-          <w:color w:val="000000"/>
-          <w:u w:val="single"/>
-        </w:rPr>
-      </w:pPr>
-      <w:r>
-        <w:rPr>
-          <w:color w:val="000000"/>
-        </w:rPr>
-        <w:t xml:space="preserve"/>
-      </w:r>
-      <w:r>
-        <w:rPr>
-          <w:color w:val="000000"/>
-        </w:rPr>
-        <w:t xml:space="preserve"> </w:t>
-      </w:r>
-      <w:r>
-        <w:rPr>
-          <w:bCs/>
-          <w:color w:val="000000"/>
-          <w:u w:val="single"/>
-        </w:rPr>
-        <w:t xml:space="preserve"/>
-      </w:r>
-      <w:r>
-        <w:rPr>
-          <w:bCs/>
-          <w:color w:val="000000"/>
-          <w:u w:val="single"/>
-        </w:rPr>
-        <w:t xml:space="preserve"> </w:t>
       </w:r>
     </w:p>
     <w:p>
@@ -2333,101 +1329,12 @@
         <w:ind w:firstLine="1134"/>
         <w:jc w:val="both"/>
         <w:rPr>
+          <w:b/>
           <w:color w:val="000000"/>
         </w:rPr>
       </w:pPr>
-      <w:r>
-        <w:rPr>
-          <w:color w:val="000000"/>
-        </w:rPr>
-        <w:t>Como se puede apreciar al aplicar índices de movilidad distintos, o</w:t>
-      </w:r>
-      <w:r>
-        <w:rPr>
-          <w:color w:val="000000"/>
-        </w:rPr>
-        <w:t xml:space="preserve">btenemos diferencias de 1.57</w:t>
-      </w:r>
-      <w:r>
-        <w:rPr>
-          <w:color w:val="000000"/>
-        </w:rPr>
-        <w:t xml:space="preserve">%</w:t>
-      </w:r>
-      <w:proofErr w:type="gramEnd"/>
-      <w:r>
-        <w:rPr>
-          <w:color w:val="000000"/>
-        </w:rPr>
-        <w:t xml:space="preserve"> y </w:t>
-      </w:r>
-      <w:proofErr w:type="gramStart"/>
-      <w:r>
-        <w:t xml:space="preserve">-363.0%</w:t>
-      </w:r>
-      <w:proofErr w:type="gramEnd"/>
-      <w:r>
-        <w:rPr>
-          <w:color w:val="000000"/>
-        </w:rPr>
-        <w:t xml:space="preserve"> </w:t>
-      </w:r>
-      <w:r>
-        <w:rPr>
-          <w:color w:val="000000"/>
-        </w:rPr>
-        <w:t xml:space="preserve">entre un haber y el otro, por lo expuesto solicitamos a considerar aprobar los guarismos que resulten de un beneficio mayor para mi mandante, con el fin de obtener un monto de jubilación en donde el mismo sea más acorde en caso de haber seguido en actividad. </w:t>
-      </w:r>
-      <w:r>
-        <w:rPr>
-          <w:color w:val="000000"/>
-        </w:rPr>
-        <w:t xml:space="preserve"/>
-      </w:r>
-      <w:r>
-        <w:rPr>
-          <w:color w:val="000000"/>
-        </w:rPr>
-        <w:t xml:space="preserve"> </w:t>
-      </w:r>
-      <w:r>
-        <w:rPr>
-          <w:color w:val="000000"/>
-        </w:rPr>
-        <w:t xml:space="preserve"> </w:t>
-      </w:r>
-      <w:r>
-        <w:rPr>
-          <w:color w:val="000000"/>
-        </w:rPr>
-        <w:t xml:space="preserve"> </w:t>
-      </w:r>
-      <w:r>
-        <w:rPr>
-          <w:rFonts w:eastAsia="Calibri"/>
-          <w:color w:val="000000"/>
-        </w:rPr>
-        <w:t xml:space="preserve">  </w:t>
-      </w:r>
-      <w:r>
-        <w:t xml:space="preserve"/>
-      </w:r>
-      <w:r>
-        <w:rPr>
-          <w:bCs/>
-        </w:rPr>
-        <w:t xml:space="preserve"> </w:t>
-      </w:r>
-      <w:r>
-        <w:t xml:space="preserve"/>
-      </w:r>
-      <w:r>
-        <w:rPr>
-          <w:bCs/>
-        </w:rPr>
-        <w:t xml:space="preserve"> </w:t>
-      </w:r>
-    </w:p>
+    </w:p>
+    <w:bookmarkEnd w:id="1"/>
     <w:p>
       <w:pPr>
         <w:pStyle w:val="Prrafodelista"/>
@@ -2439,13 +1346,17 @@
         <w:autoSpaceDN w:val="0"/>
         <w:adjustRightInd w:val="0"/>
         <w:jc w:val="both"/>
-      </w:pPr>
-      <w:r>
         <w:rPr>
           <w:b/>
           <w:bCs/>
         </w:rPr>
-        <w:t>SOLICITO REGULE HONORARIOS</w:t>
+      </w:pPr>
+      <w:r>
+        <w:rPr>
+          <w:b/>
+          <w:bCs/>
+        </w:rPr>
+        <w:t>SOLICITO ORDENE EXPRESAMENTE EL REAJUSTE DEL HABER</w:t>
       </w:r>
     </w:p>
     <w:p>
@@ -2455,13 +1366,45 @@
         <w:adjustRightInd w:val="0"/>
         <w:ind w:firstLine="1134"/>
         <w:jc w:val="both"/>
-      </w:pPr>
-      <w:r>
-        <w:t>Solicito a V.S. que se proceda a regular los honorarios profesionales correspondientes a la labor desarrollada en esta etapa de la ejecución, en virtud de lo dispuesto en el artículo 52 de la Ley 27.423, el cual establece que, aun sin petición del interesado, al dictarse sentencia se deberán regular los honorarios respectivos de los abogados y procuradores de las partes y de los auxiliares de justicia.</w:t>
-      </w:r>
-    </w:p>
-    <w:p>
-      <w:pPr>
+        <w:rPr>
+          <w:bCs/>
+        </w:rPr>
+      </w:pPr>
+      <w:r>
+        <w:t xml:space="preserve">Solicito que, una vez aprobada la liquidación, se intime al organismo previsional a reajustar el haber de mi mandante, consignando de manera clara el haber aprobado. Asimismo, solicito que dicha intimación se haga bajo apercibimiento de imponer </w:t>
+      </w:r>
+      <w:r>
+        <w:t>sanciones conminatorias</w:t>
+      </w:r>
+      <w:r>
+        <w:t xml:space="preserve"> en la efectivización de la medida ordenada. También requiero que se identifique al funcionario responsable de cumplir con la manda judicial, quien deberá informar sobre su cumplimiento</w:t>
+      </w:r>
+      <w:r>
+        <w:t xml:space="preserve">.</w:t>
+      </w:r>
+      <w:r>
+        <w:t xml:space="preserve"> </w:t>
+      </w:r>
+      <w:r>
+        <w:rPr>
+          <w:bCs/>
+        </w:rPr>
+        <w:t xml:space="preserve"/>
+      </w:r>
+      <w:r>
+        <w:rPr>
+          <w:bCs/>
+        </w:rPr>
+        <w:t xml:space="preserve"> </w:t>
+      </w:r>
+    </w:p>
+    <w:p>
+      <w:pPr>
+        <w:pStyle w:val="Prrafodelista"/>
+        <w:numPr>
+          <w:ilvl w:val="0"/>
+          <w:numId w:val="16"/>
+        </w:numPr>
         <w:autoSpaceDE w:val="0"/>
         <w:autoSpaceDN w:val="0"/>
         <w:adjustRightInd w:val="0"/>
@@ -2469,45 +1412,10 @@
       </w:pPr>
       <w:r>
         <w:rPr>
-          <w:highlight w:val="yellow"/>
-        </w:rPr>
-        <w:t>Solicito</w:t>
-      </w:r>
-      <w:r>
-        <w:rPr>
-          <w:highlight w:val="yellow"/>
-        </w:rPr>
-        <w:t xml:space="preserve"> tome </w:t>
-      </w:r>
-      <w:r>
-        <w:rPr>
-          <w:highlight w:val="yellow"/>
-        </w:rPr>
-        <w:t xml:space="preserve">como base regulatoria la suma de 199.23</w:t>
-      </w:r>
-      <w:r>
-        <w:rPr>
-          <w:highlight w:val="yellow"/>
-        </w:rPr>
-        <w:t xml:space="preserve"> UMA</w:t>
-      </w:r>
-      <w:r>
-        <w:rPr>
-          <w:highlight w:val="yellow"/>
-        </w:rPr>
-        <w:t xml:space="preserve">, teniendo en cuenta que el valor del UMA a la fecha de cierre de la liquidación, $72.265,00 y el monto reclamado $14.397.191,10, con más los intereses al efectivo pago, de conformidad con lo establecido por la ley 27.423 que en su articulo 52 establece: “Aun sin petición del interesado, al dictarse sentencia se regularán los honorarios respectivos de los abogados y procuradores de las partes y de los auxiliares de Justicia.”</w:t>
-      </w:r>
-      <w:r>
-        <w:rPr>
-          <w:highlight w:val="yellow"/>
-        </w:rPr>
-        <w:t xml:space="preserve"> </w:t>
-      </w:r>
-      <w:r>
-        <w:rPr>
-          <w:highlight w:val="yellow"/>
-        </w:rPr>
-        <w:t xml:space="preserve"/>
+          <w:b/>
+          <w:bCs/>
+        </w:rPr>
+        <w:t>SOLICITO REGULE HONORARIOS</w:t>
       </w:r>
     </w:p>
     <w:p>
@@ -2515,82 +1423,25 @@
         <w:autoSpaceDE w:val="0"/>
         <w:autoSpaceDN w:val="0"/>
         <w:adjustRightInd w:val="0"/>
-        <w:jc w:val="both"/>
-      </w:pPr>
-    </w:p>
-    <w:tbl>
-      <w:tblPr>
-        <w:tblStyle w:val="Tablaconcuadrcula"/>
-        <w:tblW w:w="0" w:type="auto"/>
-        <w:tblLayout w:type="fixed"/>
-        <w:tblLook w:val="04A0" w:firstRow="1" w:lastRow="0" w:firstColumn="1" w:lastColumn="0" w:noHBand="0" w:noVBand="1"/>
-      </w:tblPr>
-      <w:tblGrid>
-        <w:gridCol w:w="3256"/>
-        <w:gridCol w:w="3402"/>
-      </w:tblGrid>
-      <w:tr>
-        <w:trPr>
-          <w:trHeight w:val="507"/>
-        </w:trPr>
-        <w:tc>
-          <w:tcPr>
-            <w:tcW w:w="3256" w:type="dxa"/>
-          </w:tcPr>
-          <w:p>
-            <w:pPr>
-              <w:autoSpaceDE w:val="0"/>
-              <w:autoSpaceDN w:val="0"/>
-              <w:adjustRightInd w:val="0"/>
-              <w:jc w:val="both"/>
-            </w:pPr>
-            <w:r>
-              <w:t xml:space="preserve">Monto de </w:t>
-            </w:r>
-            <w:r>
-              <w:t xml:space="preserve">1ra </w:t>
-            </w:r>
-            <w:r>
-              <w:t xml:space="preserve">Liquidacion: </w:t>
-            </w:r>
-            <w:proofErr w:type="gramStart"/>
-            <w:r>
-              <w:t xml:space="preserve">$14.397.191,10</w:t>
-            </w:r>
-          </w:p>
-        </w:tc>
-        <w:tc>
-          <w:tcPr>
-            <w:tcW w:w="3402" w:type="dxa"/>
-          </w:tcPr>
-          <w:p>
-            <w:pPr>
-              <w:autoSpaceDE w:val="0"/>
-              <w:autoSpaceDN w:val="0"/>
-              <w:adjustRightInd w:val="0"/>
-              <w:jc w:val="both"/>
-            </w:pPr>
-            <w:r>
-              <w:t xml:space="preserve">Monto en UMA: </w:t>
-            </w:r>
-            <w:proofErr w:type="gramStart"/>
-            <w:r>
-              <w:t xml:space="preserve">199.23</w:t>
-            </w:r>
-          </w:p>
-        </w:tc>
-      </w:tr>
-    </w:tbl>
+        <w:ind w:firstLine="1134"/>
+        <w:jc w:val="both"/>
+      </w:pPr>
+      <w:r>
+        <w:t xml:space="preserve">Solicito a V.S. que se proceda a regular los honorarios profesionales correspondientes a la labor desarrollada en esta etapa de la ejecución, en virtud de lo dispuesto en el artículo 52 de la Ley 27.423, el cual establece que, aun sin petición del interesado, al dictarse sentencia se deberán regular los honorarios </w:t>
+      </w:r>
+      <w:r>
+        <w:lastRenderedPageBreak/>
+        <w:t>respectivos de los abogados y procuradores de las partes y de los auxiliares de justicia.</w:t>
+      </w:r>
+    </w:p>
     <w:p>
       <w:pPr>
         <w:autoSpaceDE w:val="0"/>
         <w:autoSpaceDN w:val="0"/>
         <w:adjustRightInd w:val="0"/>
-        <w:jc w:val="both"/>
-      </w:pPr>
-      <w:r>
-        <w:t xml:space="preserve"/>
-      </w:r>
+        <w:ind w:firstLine="1134"/>
+        <w:jc w:val="both"/>
+      </w:pPr>
     </w:p>
     <w:p>
       <w:pPr>
@@ -2599,70 +1450,10 @@
         <w:adjustRightInd w:val="0"/>
         <w:jc w:val="both"/>
       </w:pPr>
-    </w:p>
-    <w:tbl>
-      <w:tblPr>
-        <w:tblStyle w:val="Tablaconcuadrcula"/>
-        <w:tblW w:w="0" w:type="auto"/>
-        <w:tblLayout w:type="fixed"/>
-        <w:tblLook w:val="04A0" w:firstRow="1" w:lastRow="0" w:firstColumn="1" w:lastColumn="0" w:noHBand="0" w:noVBand="1"/>
-      </w:tblPr>
-      <w:tblGrid>
-        <w:gridCol w:w="3256"/>
-        <w:gridCol w:w="3402"/>
-      </w:tblGrid>
-      <w:tr>
-        <w:trPr>
-          <w:trHeight w:val="507"/>
-        </w:trPr>
-        <w:tc>
-          <w:tcPr>
-            <w:tcW w:w="3256" w:type="dxa"/>
-          </w:tcPr>
-          <w:p>
-            <w:pPr>
-              <w:autoSpaceDE w:val="0"/>
-              <w:autoSpaceDN w:val="0"/>
-              <w:adjustRightInd w:val="0"/>
-              <w:jc w:val="both"/>
-            </w:pPr>
-            <w:r>
-              <w:t xml:space="preserve">Monto de </w:t>
-            </w:r>
-            <w:r>
-              <w:t xml:space="preserve">2da </w:t>
-            </w:r>
-            <w:r>
-              <w:t xml:space="preserve">Liquidacion: </w:t>
-            </w:r>
-            <w:proofErr w:type="gramStart"/>
-            <w:r>
-              <w:t xml:space="preserve">$18.293.633,25</w:t>
-            </w:r>
-          </w:p>
-        </w:tc>
-        <w:tc>
-          <w:tcPr>
-            <w:tcW w:w="3402" w:type="dxa"/>
-          </w:tcPr>
-          <w:p>
-            <w:pPr>
-              <w:autoSpaceDE w:val="0"/>
-              <w:autoSpaceDN w:val="0"/>
-              <w:adjustRightInd w:val="0"/>
-              <w:jc w:val="both"/>
-            </w:pPr>
-            <w:r>
-              <w:t xml:space="preserve">Monto en UMA: </w:t>
-            </w:r>
-            <w:proofErr w:type="gramStart"/>
-            <w:r>
-              <w:t xml:space="preserve">253.15</w:t>
-            </w:r>
-          </w:p>
-        </w:tc>
-      </w:tr>
-    </w:tbl>
+      <w:r>
+        <w:t>Solicito se tome como base regulatoria la suma de UMA, de conformidad con los diferentes valores y cálculos detallados en el cuadro de liquidación adjunto. Se ha tenido en cuenta la evolución del valor de la UMA a las distintas fechas de cierre de liquidación, así como los montos reclamados, con más los intereses al efectivo pago, de conformidad con lo establecido por la ley 27.423 que en su artículo 52 establece: “Aun sin petición del interesado, al dictarse sentencia se regularán los honorarios respectivos de los abogados y procuradores de las partes y de los auxiliares de Justicia.”</w:t>
+      </w:r>
+    </w:p>
     <w:p>
       <w:pPr>
         <w:autoSpaceDE w:val="0"/>
@@ -2670,9 +1461,6 @@
         <w:adjustRightInd w:val="0"/>
         <w:jc w:val="both"/>
       </w:pPr>
-      <w:r>
-        <w:t xml:space="preserve"/>
-      </w:r>
     </w:p>
     <w:p>
       <w:pPr>
@@ -2681,183 +1469,12 @@
         <w:adjustRightInd w:val="0"/>
         <w:jc w:val="both"/>
       </w:pPr>
-    </w:p>
-    <w:tbl>
-      <w:tblPr>
-        <w:tblStyle w:val="Tablaconcuadrcula"/>
-        <w:tblW w:w="0" w:type="auto"/>
-        <w:tblLayout w:type="fixed"/>
-        <w:tblLook w:val="04A0" w:firstRow="1" w:lastRow="0" w:firstColumn="1" w:lastColumn="0" w:noHBand="0" w:noVBand="1"/>
-      </w:tblPr>
-      <w:tblGrid>
-        <w:gridCol w:w="3256"/>
-        <w:gridCol w:w="3402"/>
-      </w:tblGrid>
-      <w:tr>
-        <w:trPr>
-          <w:trHeight w:val="507"/>
-        </w:trPr>
-        <w:tc>
-          <w:tcPr>
-            <w:tcW w:w="3256" w:type="dxa"/>
-          </w:tcPr>
-          <w:p>
-            <w:pPr>
-              <w:autoSpaceDE w:val="0"/>
-              <w:autoSpaceDN w:val="0"/>
-              <w:adjustRightInd w:val="0"/>
-              <w:jc w:val="both"/>
-            </w:pPr>
-            <w:r>
-              <w:t xml:space="preserve">Monto de </w:t>
-            </w:r>
-            <w:r>
-              <w:t xml:space="preserve">3ra </w:t>
-            </w:r>
-            <w:r>
-              <w:t xml:space="preserve">Liquidacion: </w:t>
-            </w:r>
-            <w:proofErr w:type="gramStart"/>
-            <w:r>
-              <w:t xml:space="preserve">$18.287.172,48</w:t>
-            </w:r>
-          </w:p>
-        </w:tc>
-        <w:tc>
-          <w:tcPr>
-            <w:tcW w:w="3402" w:type="dxa"/>
-          </w:tcPr>
-          <w:p>
-            <w:pPr>
-              <w:autoSpaceDE w:val="0"/>
-              <w:autoSpaceDN w:val="0"/>
-              <w:adjustRightInd w:val="0"/>
-              <w:jc w:val="both"/>
-            </w:pPr>
-            <w:r>
-              <w:t xml:space="preserve">Monto en UMA: </w:t>
-            </w:r>
-            <w:proofErr w:type="gramStart"/>
-            <w:r>
-              <w:t xml:space="preserve">253.06</w:t>
-            </w:r>
-          </w:p>
-        </w:tc>
-      </w:tr>
-    </w:tbl>
-    <w:p>
-      <w:pPr>
-        <w:autoSpaceDE w:val="0"/>
-        <w:autoSpaceDN w:val="0"/>
-        <w:adjustRightInd w:val="0"/>
-        <w:jc w:val="both"/>
-      </w:pPr>
-      <w:r>
-        <w:t xml:space="preserve"/>
-      </w:r>
-    </w:p>
-    <w:p>
-      <w:pPr>
-        <w:autoSpaceDE w:val="0"/>
-        <w:autoSpaceDN w:val="0"/>
-        <w:adjustRightInd w:val="0"/>
-        <w:jc w:val="both"/>
-      </w:pPr>
-    </w:p>
-    <w:tbl>
-      <w:tblPr>
-        <w:tblStyle w:val="Tablaconcuadrcula"/>
-        <w:tblW w:w="0" w:type="auto"/>
-        <w:tblLayout w:type="fixed"/>
-        <w:tblLook w:val="04A0" w:firstRow="1" w:lastRow="0" w:firstColumn="1" w:lastColumn="0" w:noHBand="0" w:noVBand="1"/>
-      </w:tblPr>
-      <w:tblGrid>
-        <w:gridCol w:w="3256"/>
-        <w:gridCol w:w="3402"/>
-      </w:tblGrid>
-      <w:tr>
-        <w:trPr>
-          <w:trHeight w:val="507"/>
-        </w:trPr>
-        <w:tc>
-          <w:tcPr>
-            <w:tcW w:w="3256" w:type="dxa"/>
-          </w:tcPr>
-          <w:p>
-            <w:pPr>
-              <w:autoSpaceDE w:val="0"/>
-              <w:autoSpaceDN w:val="0"/>
-              <w:adjustRightInd w:val="0"/>
-              <w:jc w:val="both"/>
-            </w:pPr>
-            <w:r>
-              <w:t xml:space="preserve">Monto de </w:t>
-            </w:r>
-            <w:r>
-              <w:t xml:space="preserve">4ta </w:t>
-            </w:r>
-            <w:r>
-              <w:t xml:space="preserve">Liquidacion: </w:t>
-            </w:r>
-            <w:proofErr w:type="gramStart"/>
-            <w:r>
-              <w:t xml:space="preserve">$35.789.446,16</w:t>
-            </w:r>
-          </w:p>
-        </w:tc>
-        <w:tc>
-          <w:tcPr>
-            <w:tcW w:w="3402" w:type="dxa"/>
-          </w:tcPr>
-          <w:p>
-            <w:pPr>
-              <w:autoSpaceDE w:val="0"/>
-              <w:autoSpaceDN w:val="0"/>
-              <w:adjustRightInd w:val="0"/>
-              <w:jc w:val="both"/>
-            </w:pPr>
-            <w:r>
-              <w:t xml:space="preserve">Monto en UMA: </w:t>
-            </w:r>
-            <w:proofErr w:type="gramStart"/>
-            <w:r>
-              <w:t xml:space="preserve">495.25</w:t>
-            </w:r>
-          </w:p>
-        </w:tc>
-      </w:tr>
-    </w:tbl>
-    <w:p>
-      <w:pPr>
-        <w:autoSpaceDE w:val="0"/>
-        <w:autoSpaceDN w:val="0"/>
-        <w:adjustRightInd w:val="0"/>
-        <w:jc w:val="both"/>
-      </w:pPr>
-      <w:r>
-        <w:t xml:space="preserve"/>
-      </w:r>
-    </w:p>
-    <w:p>
-      <w:pPr>
-        <w:autoSpaceDE w:val="0"/>
-        <w:autoSpaceDN w:val="0"/>
-        <w:adjustRightInd w:val="0"/>
-        <w:jc w:val="both"/>
-      </w:pPr>
-    </w:p>
-    <w:p>
-      <w:pPr>
-        <w:autoSpaceDE w:val="0"/>
-        <w:autoSpaceDN w:val="0"/>
-        <w:adjustRightInd w:val="0"/>
-        <w:jc w:val="both"/>
-      </w:pPr>
+      <w:proofErr w:type="spellStart"/>
       <w:r>
         <w:drawing>
           <wp:inline xmlns:a="http://schemas.openxmlformats.org/drawingml/2006/main" xmlns:pic="http://schemas.openxmlformats.org/drawingml/2006/picture">
             <wp:extent cx="4572000" cy="4848421"/>
-            <wp:docPr id="3" name="Picture 3"/>
+            <wp:docPr id="1" name="Picture 1"/>
             <wp:cNvGraphicFramePr>
               <a:graphicFrameLocks noChangeAspect="1"/>
             </wp:cNvGraphicFramePr>
@@ -2869,7 +1486,7 @@
                     <pic:cNvPicPr/>
                   </pic:nvPicPr>
                   <pic:blipFill>
-                    <a:blip r:embed="rId28"/>
+                    <a:blip r:embed="rId26"/>
                     <a:stretch>
                       <a:fillRect/>
                     </a:stretch>
@@ -2887,6 +1504,15 @@
           </wp:inline>
         </w:drawing>
       </w:r>
+      <w:proofErr w:type="spellEnd"/>
+    </w:p>
+    <w:p>
+      <w:pPr>
+        <w:autoSpaceDE w:val="0"/>
+        <w:autoSpaceDN w:val="0"/>
+        <w:adjustRightInd w:val="0"/>
+        <w:jc w:val="both"/>
+      </w:pPr>
     </w:p>
     <w:p>
       <w:pPr>
@@ -2923,7 +1549,6 @@
           <w:b w:val="0"/>
           <w:bCs w:val="0"/>
         </w:rPr>
-        <w:lastRenderedPageBreak/>
         <w:t>De conformidad con el artículo 51 de la ley, la regulación deberá expresar el monto en moneda de curso legal y la cantidad de Unidades de Medida Arancelaria (UMA) que éste representa a la fecha de la resolución, indicando que el pago será definitivo y cancelatorio únicamente si se abona el equivalente en moneda de curso legal al valor vigente de las UMA al momento del pago.</w:t>
       </w:r>
     </w:p>
@@ -3049,9 +1674,14 @@
       <w:r>
         <w:t xml:space="preserve">Datos de la caja de </w:t>
       </w:r>
+      <w:proofErr w:type="spellStart"/>
       <w:proofErr w:type="gramStart"/>
       <w:r>
-        <w:t>abogados:Av.</w:t>
+        <w:t>abogados:Av</w:t>
+      </w:r>
+      <w:proofErr w:type="spellEnd"/>
+      <w:r>
+        <w:t>.</w:t>
       </w:r>
       <w:proofErr w:type="gramEnd"/>
       <w:r>
@@ -3122,7 +1752,15 @@
         <w:jc w:val="both"/>
       </w:pPr>
       <w:r>
-        <w:t>El 22 de febrero de 2024, la CSJN señaló que los problemas relativos a créditos de naturaleza alimentaria exigen una consideración cuidadosa en favor de los beneficiarios, quienes gozan de protección constitucional (Fallos: 323:1122, “Bianculli”). Aunque en ese caso se trataba de una cuota alimentaria, el criterio aplica igualmente a las deudas previsionales, por su carácter alimentario.</w:t>
+        <w:t>El 22 de febrero de 2024, la CSJN señaló que los problemas relativos a créditos de naturaleza alimentaria exigen una consideración cuidadosa en favor de los beneficiarios, quienes gozan de protección constitucional (Fallos: 323:1122, “</w:t>
+      </w:r>
+      <w:proofErr w:type="spellStart"/>
+      <w:r>
+        <w:t>Bianculli</w:t>
+      </w:r>
+      <w:proofErr w:type="spellEnd"/>
+      <w:r>
+        <w:t>”). Aunque en ese caso se trataba de una cuota alimentaria, el criterio aplica igualmente a las deudas previsionales, por su carácter alimentario.</w:t>
       </w:r>
     </w:p>
     <w:p>
@@ -3132,13 +1770,28 @@
         <w:jc w:val="both"/>
       </w:pPr>
       <w:r>
+        <w:lastRenderedPageBreak/>
         <w:t xml:space="preserve">En </w:t>
       </w:r>
       <w:r>
         <w:rPr>
           <w:rStyle w:val="nfasis"/>
         </w:rPr>
-        <w:t>"Recurso de Queja Nº 5 - G., S.M. y otro c/ K., M.E.A. s/ Alimentos”</w:t>
+        <w:t xml:space="preserve">"Recurso de Queja </w:t>
+      </w:r>
+      <w:proofErr w:type="spellStart"/>
+      <w:r>
+        <w:rPr>
+          <w:rStyle w:val="nfasis"/>
+        </w:rPr>
+        <w:t>Nº</w:t>
+      </w:r>
+      <w:proofErr w:type="spellEnd"/>
+      <w:r>
+        <w:rPr>
+          <w:rStyle w:val="nfasis"/>
+        </w:rPr>
+        <w:t xml:space="preserve"> 5 - G., S.M. y otro c/ K., M.E.A. s/ Alimentos”</w:t>
       </w:r>
       <w:r>
         <w:t xml:space="preserve"> (CIV 083609/2017), la CSJN resolvió que no considerar la depreciación monetaria de una cuota alimentaria implica desconocer derechos fundamentales y vulnerar principios como la tutela judicial efectiva, celeridad y economía procesal. Este razonamiento también es aplicable a los jubilados, grupo vulnerable protegido por los principios de progresividad y no regresividad, como lo reconoció la CSJN en fallos como </w:t>
@@ -3147,7 +1800,21 @@
         <w:rPr>
           <w:rStyle w:val="nfasis"/>
         </w:rPr>
-        <w:t>"Itzcovich" (328:566)</w:t>
+        <w:t>"</w:t>
+      </w:r>
+      <w:proofErr w:type="spellStart"/>
+      <w:r>
+        <w:rPr>
+          <w:rStyle w:val="nfasis"/>
+        </w:rPr>
+        <w:t>Itzcovich</w:t>
+      </w:r>
+      <w:proofErr w:type="spellEnd"/>
+      <w:r>
+        <w:rPr>
+          <w:rStyle w:val="nfasis"/>
+        </w:rPr>
+        <w:t>" (328:566)</w:t>
       </w:r>
       <w:r>
         <w:t xml:space="preserve">, </w:t>
@@ -3188,11 +1855,7 @@
         <w:jc w:val="both"/>
       </w:pPr>
       <w:r>
-        <w:t xml:space="preserve">El crédito previsional de mi mandante debe ser justipreciado al momento del pago, en virtud de los principios de prudencia, equidad y sana crítica que rigen las decisiones judiciales. No actualizar estas sumas en un contexto </w:t>
-      </w:r>
-      <w:r>
-        <w:lastRenderedPageBreak/>
-        <w:t>inflacionario implica lesionar el derecho de propiedad del beneficiario y desconocer el carácter alimentario de los haberes previsionales.</w:t>
+        <w:t>El crédito previsional de mi mandante debe ser justipreciado al momento del pago, en virtud de los principios de prudencia, equidad y sana crítica que rigen las decisiones judiciales. No actualizar estas sumas en un contexto inflacionario implica lesionar el derecho de propiedad del beneficiario y desconocer el carácter alimentario de los haberes previsionales.</w:t>
       </w:r>
     </w:p>
     <w:p>
@@ -3234,9 +1897,9 @@
         </w:rPr>
         <w:t xml:space="preserve"/>
       </w:r>
-      <w:bookmarkStart w:id="10" w:name="_Hlk73292622"/>
-    </w:p>
-    <w:bookmarkEnd w:id="10"/>
+      <w:bookmarkStart w:id="8" w:name="_Hlk73292622"/>
+    </w:p>
+    <w:bookmarkEnd w:id="8"/>
     <w:p>
       <w:pPr>
         <w:numPr>
@@ -3313,7 +1976,7 @@
       <w:r>
         <w:t>.</w:t>
       </w:r>
-      <w:bookmarkStart w:id="11" w:name="_Hlk73119687"/>
+      <w:bookmarkStart w:id="9" w:name="_Hlk73119687"/>
     </w:p>
     <w:p>
       <w:pPr>
@@ -3348,7 +2011,15 @@
         <w:t xml:space="preserve"> </w:t>
       </w:r>
       <w:r>
-        <w:t>de mi mandante y el comportamiento moroso de Anses, afecta</w:t>
+        <w:t xml:space="preserve">de mi mandante y el comportamiento moroso de </w:t>
+      </w:r>
+      <w:proofErr w:type="spellStart"/>
+      <w:r>
+        <w:t>Anses</w:t>
+      </w:r>
+      <w:proofErr w:type="spellEnd"/>
+      <w:r>
+        <w:t>, afecta</w:t>
       </w:r>
       <w:r>
         <w:t xml:space="preserve"> el derecho de propiedad, la división de </w:t>
@@ -3383,7 +2054,7 @@
         <w:t>Proveer en conformidad</w:t>
       </w:r>
     </w:p>
-    <w:bookmarkEnd w:id="11"/>
+    <w:bookmarkEnd w:id="9"/>
     <w:p>
       <w:pPr>
         <w:ind w:firstLine="2160"/>
@@ -3490,7 +2161,7 @@
 
 <file path=word/comments.xml><?xml version="1.0" encoding="utf-8"?>
 <w:comments xmlns:wpc="http://schemas.microsoft.com/office/word/2010/wordprocessingCanvas" xmlns:cx="http://schemas.microsoft.com/office/drawing/2014/chartex" xmlns:cx1="http://schemas.microsoft.com/office/drawing/2015/9/8/chartex" xmlns:cx2="http://schemas.microsoft.com/office/drawing/2015/10/21/chartex" xmlns:cx3="http://schemas.microsoft.com/office/drawing/2016/5/9/chartex" xmlns:cx4="http://schemas.microsoft.com/office/drawing/2016/5/10/chartex" xmlns:cx5="http://schemas.microsoft.com/office/drawing/2016/5/11/chartex" xmlns:cx6="http://schemas.microsoft.com/office/drawing/2016/5/12/chartex" xmlns:cx7="http://schemas.microsoft.com/office/drawing/2016/5/13/chartex" xmlns:cx8="http://schemas.microsoft.com/office/drawing/2016/5/14/chartex" xmlns:mc="http://schemas.openxmlformats.org/markup-compatibility/2006" xmlns:aink="http://schemas.microsoft.com/office/drawing/2016/ink" xmlns:am3d="http://schemas.microsoft.com/office/drawing/2017/model3d" xmlns:o="urn:schemas-microsoft-com:office:office" xmlns:oel="http://schemas.microsoft.com/office/2019/extlst" xmlns:r="http://schemas.openxmlformats.org/officeDocument/2006/relationships" xmlns:m="http://schemas.openxmlformats.org/officeDocument/2006/math" xmlns:v="urn:schemas-microsoft-com:vml" xmlns:wp14="http://schemas.microsoft.com/office/word/2010/wordprocessingDrawing" xmlns:wp="http://schemas.openxmlformats.org/drawingml/2006/wordprocessingDrawing" xmlns:w10="urn:schemas-microsoft-com:office:word" xmlns:w="http://schemas.openxmlformats.org/wordprocessingml/2006/main" xmlns:w14="http://schemas.microsoft.com/office/word/2010/wordml" xmlns:w15="http://schemas.microsoft.com/office/word/2012/wordml" xmlns:w16cex="http://schemas.microsoft.com/office/word/2018/wordml/cex" xmlns:w16cid="http://schemas.microsoft.com/office/word/2016/wordml/cid" xmlns:w16="http://schemas.microsoft.com/office/word/2018/wordml" xmlns:w16du="http://schemas.microsoft.com/office/word/2023/wordml/word16du" xmlns:w16sdtdh="http://schemas.microsoft.com/office/word/2020/wordml/sdtdatahash" xmlns:w16sdtfl="http://schemas.microsoft.com/office/word/2024/wordml/sdtformatlock" xmlns:w16se="http://schemas.microsoft.com/office/word/2015/wordml/symex" xmlns:wpg="http://schemas.microsoft.com/office/word/2010/wordprocessingGroup" xmlns:wpi="http://schemas.microsoft.com/office/word/2010/wordprocessingInk" xmlns:wne="http://schemas.microsoft.com/office/word/2006/wordml" xmlns:wps="http://schemas.microsoft.com/office/word/2010/wordprocessingShape" mc:Ignorable="w14 w15 w16se w16cid w16 w16cex w16sdtdh w16sdtfl w16du wp14">
-  <w:comment w:id="1" w:author="Franco Galván" w:date="2025-05-21T17:57:00Z" w:initials="FG">
+  <w:comment w:id="2" w:author="Franco Galván" w:date="2025-05-21T18:01:00Z" w:initials="FG">
     <w:p>
       <w:pPr>
         <w:pStyle w:val="Textocomentario"/>
@@ -3505,11 +2176,11 @@
         <w:rPr>
           <w:lang w:val="es-AR"/>
         </w:rPr>
-        <w:t>Analizar la fecha de sentencia y si dijo algo de marquez o no, si tiene marquez , hay que poner sostengo inco de 27609 y planteo inco de dcreto 274-24. si tiene caliva ya tiene la inco de 27541 y de fernanddez pastor, entonces no la planteo solo la sostengo , si en periodo las comprende.</w:t>
+        <w:t>Combinar anses mas l amovilidad q pedimos si comparamos con 270 idem, el mismo cuadro</w:t>
       </w:r>
     </w:p>
   </w:comment>
-  <w:comment w:id="2" w:author="Franco Galván" w:date="2025-05-21T17:58:00Z" w:initials="FG">
+  <w:comment w:id="3" w:author="Franco Galván" w:date="2025-06-03T12:49:00Z" w:initials="FG">
     <w:p>
       <w:pPr>
         <w:pStyle w:val="Textocomentario"/>
@@ -3524,11 +2195,11 @@
         <w:rPr>
           <w:lang w:val="es-AR"/>
         </w:rPr>
-        <w:t xml:space="preserve">Al proceso principal por cuanto se fijaron las costas a la demandada Anses en pimera instancia, y se regulen los honorarios de este incidencia previa. </w:t>
+        <w:t>Agregar una tercera opcion, palavecino colina</w:t>
       </w:r>
     </w:p>
   </w:comment>
-  <w:comment w:id="4" w:author="Franco Galván" w:date="2025-05-21T18:01:00Z" w:initials="FG">
+  <w:comment w:id="4" w:author="Franco Galván" w:date="2025-06-03T12:56:00Z" w:initials="FG">
     <w:p>
       <w:pPr>
         <w:pStyle w:val="Textocomentario"/>
@@ -3543,49 +2214,11 @@
         <w:rPr>
           <w:lang w:val="es-AR"/>
         </w:rPr>
-        <w:t>Combinar anses mas l amovilidad q pedimos si comparamos con 270 idem, el mismo cuadro</w:t>
+        <w:t>Esto ponlo al final del planteo de inco, que se analicen los pedidos de inconstitucionalidad</w:t>
       </w:r>
     </w:p>
   </w:comment>
-  <w:comment w:id="5" w:author="Franco Galván" w:date="2025-06-03T12:49:00Z" w:initials="FG">
-    <w:p>
-      <w:pPr>
-        <w:pStyle w:val="Textocomentario"/>
-      </w:pPr>
-      <w:r>
-        <w:rPr>
-          <w:rStyle w:val="Refdecomentario"/>
-        </w:rPr>
-        <w:annotationRef/>
-      </w:r>
-      <w:r>
-        <w:rPr>
-          <w:lang w:val="es-AR"/>
-        </w:rPr>
-        <w:t>Agregar una tercera opcion, palavecino colina</w:t>
-      </w:r>
-    </w:p>
-  </w:comment>
-  <w:comment w:id="6" w:author="Franco Galván" w:date="2025-06-03T12:56:00Z" w:initials="FG">
-    <w:p>
-      <w:pPr>
-        <w:pStyle w:val="Textocomentario"/>
-      </w:pPr>
-      <w:r>
-        <w:rPr>
-          <w:rStyle w:val="Refdecomentario"/>
-        </w:rPr>
-        <w:annotationRef/>
-      </w:r>
-      <w:r>
-        <w:rPr>
-          <w:lang w:val="es-AR"/>
-        </w:rPr>
-        <w:t>Esto ponlo al final del planteo de inco, que se analicen los pedidos de inconstitucionalidad</w:t>
-      </w:r>
-    </w:p>
-  </w:comment>
-  <w:comment w:id="8" w:author="Franco Galván" w:date="2025-02-10T04:12:00Z" w:initials="FG">
+  <w:comment w:id="6" w:author="Franco Galván" w:date="2025-02-10T04:12:00Z" w:initials="FG">
     <w:p>
       <w:pPr>
         <w:pStyle w:val="Textocomentario"/>
@@ -3612,7 +2245,7 @@
       </w:r>
     </w:p>
   </w:comment>
-  <w:comment w:id="9" w:author="Franco Galván" w:date="2025-02-10T04:15:00Z" w:initials="FG">
+  <w:comment w:id="7" w:author="Franco Galván" w:date="2025-02-10T04:15:00Z" w:initials="FG">
     <w:p>
       <w:pPr>
         <w:pStyle w:val="Textocomentario"/>
@@ -3636,8 +2269,6 @@
 
 <file path=word/commentsExtended.xml><?xml version="1.0" encoding="utf-8"?>
 <w15:commentsEx xmlns:wpc="http://schemas.microsoft.com/office/word/2010/wordprocessingCanvas" xmlns:cx="http://schemas.microsoft.com/office/drawing/2014/chartex" xmlns:cx1="http://schemas.microsoft.com/office/drawing/2015/9/8/chartex" xmlns:cx2="http://schemas.microsoft.com/office/drawing/2015/10/21/chartex" xmlns:cx3="http://schemas.microsoft.com/office/drawing/2016/5/9/chartex" xmlns:cx4="http://schemas.microsoft.com/office/drawing/2016/5/10/chartex" xmlns:cx5="http://schemas.microsoft.com/office/drawing/2016/5/11/chartex" xmlns:cx6="http://schemas.microsoft.com/office/drawing/2016/5/12/chartex" xmlns:cx7="http://schemas.microsoft.com/office/drawing/2016/5/13/chartex" xmlns:cx8="http://schemas.microsoft.com/office/drawing/2016/5/14/chartex" xmlns:mc="http://schemas.openxmlformats.org/markup-compatibility/2006" xmlns:aink="http://schemas.microsoft.com/office/drawing/2016/ink" xmlns:am3d="http://schemas.microsoft.com/office/drawing/2017/model3d" xmlns:o="urn:schemas-microsoft-com:office:office" xmlns:oel="http://schemas.microsoft.com/office/2019/extlst" xmlns:r="http://schemas.openxmlformats.org/officeDocument/2006/relationships" xmlns:m="http://schemas.openxmlformats.org/officeDocument/2006/math" xmlns:v="urn:schemas-microsoft-com:vml" xmlns:wp14="http://schemas.microsoft.com/office/word/2010/wordprocessingDrawing" xmlns:wp="http://schemas.openxmlformats.org/drawingml/2006/wordprocessingDrawing" xmlns:w10="urn:schemas-microsoft-com:office:word" xmlns:w="http://schemas.openxmlformats.org/wordprocessingml/2006/main" xmlns:w14="http://schemas.microsoft.com/office/word/2010/wordml" xmlns:w15="http://schemas.microsoft.com/office/word/2012/wordml" xmlns:w16cex="http://schemas.microsoft.com/office/word/2018/wordml/cex" xmlns:w16cid="http://schemas.microsoft.com/office/word/2016/wordml/cid" xmlns:w16="http://schemas.microsoft.com/office/word/2018/wordml" xmlns:w16du="http://schemas.microsoft.com/office/word/2023/wordml/word16du" xmlns:w16sdtdh="http://schemas.microsoft.com/office/word/2020/wordml/sdtdatahash" xmlns:w16sdtfl="http://schemas.microsoft.com/office/word/2024/wordml/sdtformatlock" xmlns:w16se="http://schemas.microsoft.com/office/word/2015/wordml/symex" xmlns:wpg="http://schemas.microsoft.com/office/word/2010/wordprocessingGroup" xmlns:wpi="http://schemas.microsoft.com/office/word/2010/wordprocessingInk" xmlns:wne="http://schemas.microsoft.com/office/word/2006/wordml" xmlns:wps="http://schemas.microsoft.com/office/word/2010/wordprocessingShape" mc:Ignorable="w14 w15 w16se w16cid w16 w16cex w16sdtdh w16sdtfl w16du wp14">
-  <w15:commentEx w15:paraId="0D23CD58" w15:done="0"/>
-  <w15:commentEx w15:paraId="5F807566" w15:done="0"/>
   <w15:commentEx w15:paraId="389FA0F6" w15:done="0"/>
   <w15:commentEx w15:paraId="440524E9" w15:done="0"/>
   <w15:commentEx w15:paraId="78297C93" w15:done="0"/>
@@ -3648,8 +2279,6 @@
 
 <file path=word/commentsExtensible.xml><?xml version="1.0" encoding="utf-8"?>
 <w16cex:commentsExtensible xmlns:wpc="http://schemas.microsoft.com/office/word/2010/wordprocessingCanvas" xmlns:cx="http://schemas.microsoft.com/office/drawing/2014/chartex" xmlns:cx1="http://schemas.microsoft.com/office/drawing/2015/9/8/chartex" xmlns:cx2="http://schemas.microsoft.com/office/drawing/2015/10/21/chartex" xmlns:cx3="http://schemas.microsoft.com/office/drawing/2016/5/9/chartex" xmlns:cx4="http://schemas.microsoft.com/office/drawing/2016/5/10/chartex" xmlns:cx5="http://schemas.microsoft.com/office/drawing/2016/5/11/chartex" xmlns:cx6="http://schemas.microsoft.com/office/drawing/2016/5/12/chartex" xmlns:cx7="http://schemas.microsoft.com/office/drawing/2016/5/13/chartex" xmlns:cx8="http://schemas.microsoft.com/office/drawing/2016/5/14/chartex" xmlns:cr="http://schemas.microsoft.com/office/comments/2020/reactions" xmlns:mc="http://schemas.openxmlformats.org/markup-compatibility/2006" xmlns:aink="http://schemas.microsoft.com/office/drawing/2016/ink" xmlns:am3d="http://schemas.microsoft.com/office/drawing/2017/model3d" xmlns:o="urn:schemas-microsoft-com:office:office" xmlns:oel="http://schemas.microsoft.com/office/2019/extlst" xmlns:r="http://schemas.openxmlformats.org/officeDocument/2006/relationships" xmlns:m="http://schemas.openxmlformats.org/officeDocument/2006/math" xmlns:v="urn:schemas-microsoft-com:vml" xmlns:wp14="http://schemas.microsoft.com/office/word/2010/wordprocessingDrawing" xmlns:wp="http://schemas.openxmlformats.org/drawingml/2006/wordprocessingDrawing" xmlns:w10="urn:schemas-microsoft-com:office:word" xmlns:w="http://schemas.openxmlformats.org/wordprocessingml/2006/main" xmlns:w14="http://schemas.microsoft.com/office/word/2010/wordml" xmlns:w15="http://schemas.microsoft.com/office/word/2012/wordml" xmlns:w16cex="http://schemas.microsoft.com/office/word/2018/wordml/cex" xmlns:w16cid="http://schemas.microsoft.com/office/word/2016/wordml/cid" xmlns:w16="http://schemas.microsoft.com/office/word/2018/wordml" xmlns:w16du="http://schemas.microsoft.com/office/word/2023/wordml/word16du" xmlns:w16sdtdh="http://schemas.microsoft.com/office/word/2020/wordml/sdtdatahash" xmlns:w16sdtfl="http://schemas.microsoft.com/office/word/2024/wordml/sdtformatlock" xmlns:w16se="http://schemas.microsoft.com/office/word/2015/wordml/symex" xmlns:wpg="http://schemas.microsoft.com/office/word/2010/wordprocessingGroup" xmlns:wpi="http://schemas.microsoft.com/office/word/2010/wordprocessingInk" xmlns:wne="http://schemas.microsoft.com/office/word/2006/wordml" xmlns:wps="http://schemas.microsoft.com/office/word/2010/wordprocessingShape" mc:Ignorable="w14 w15 w16se w16cid w16 w16cex w16sdtdh w16sdtfl cr w16du wp14">
-  <w16cex:commentExtensible w16cex:durableId="5FF21CFE" w16cex:dateUtc="2025-05-21T20:57:00Z"/>
-  <w16cex:commentExtensible w16cex:durableId="0E18B334" w16cex:dateUtc="2025-05-21T20:58:00Z"/>
   <w16cex:commentExtensible w16cex:durableId="52AF0562" w16cex:dateUtc="2025-05-21T21:01:00Z"/>
   <w16cex:commentExtensible w16cex:durableId="568CAAF8" w16cex:dateUtc="2025-06-03T15:49:00Z"/>
   <w16cex:commentExtensible w16cex:durableId="3DD144D2" w16cex:dateUtc="2025-06-03T15:56:00Z"/>
@@ -3660,8 +2289,6 @@
 
 <file path=word/commentsIds.xml><?xml version="1.0" encoding="utf-8"?>
 <w16cid:commentsIds xmlns:wpc="http://schemas.microsoft.com/office/word/2010/wordprocessingCanvas" xmlns:cx="http://schemas.microsoft.com/office/drawing/2014/chartex" xmlns:cx1="http://schemas.microsoft.com/office/drawing/2015/9/8/chartex" xmlns:cx2="http://schemas.microsoft.com/office/drawing/2015/10/21/chartex" xmlns:cx3="http://schemas.microsoft.com/office/drawing/2016/5/9/chartex" xmlns:cx4="http://schemas.microsoft.com/office/drawing/2016/5/10/chartex" xmlns:cx5="http://schemas.microsoft.com/office/drawing/2016/5/11/chartex" xmlns:cx6="http://schemas.microsoft.com/office/drawing/2016/5/12/chartex" xmlns:cx7="http://schemas.microsoft.com/office/drawing/2016/5/13/chartex" xmlns:cx8="http://schemas.microsoft.com/office/drawing/2016/5/14/chartex" xmlns:mc="http://schemas.openxmlformats.org/markup-compatibility/2006" xmlns:aink="http://schemas.microsoft.com/office/drawing/2016/ink" xmlns:am3d="http://schemas.microsoft.com/office/drawing/2017/model3d" xmlns:o="urn:schemas-microsoft-com:office:office" xmlns:oel="http://schemas.microsoft.com/office/2019/extlst" xmlns:r="http://schemas.openxmlformats.org/officeDocument/2006/relationships" xmlns:m="http://schemas.openxmlformats.org/officeDocument/2006/math" xmlns:v="urn:schemas-microsoft-com:vml" xmlns:wp14="http://schemas.microsoft.com/office/word/2010/wordprocessingDrawing" xmlns:wp="http://schemas.openxmlformats.org/drawingml/2006/wordprocessingDrawing" xmlns:w10="urn:schemas-microsoft-com:office:word" xmlns:w="http://schemas.openxmlformats.org/wordprocessingml/2006/main" xmlns:w14="http://schemas.microsoft.com/office/word/2010/wordml" xmlns:w15="http://schemas.microsoft.com/office/word/2012/wordml" xmlns:w16cex="http://schemas.microsoft.com/office/word/2018/wordml/cex" xmlns:w16cid="http://schemas.microsoft.com/office/word/2016/wordml/cid" xmlns:w16="http://schemas.microsoft.com/office/word/2018/wordml" xmlns:w16du="http://schemas.microsoft.com/office/word/2023/wordml/word16du" xmlns:w16sdtdh="http://schemas.microsoft.com/office/word/2020/wordml/sdtdatahash" xmlns:w16sdtfl="http://schemas.microsoft.com/office/word/2024/wordml/sdtformatlock" xmlns:w16se="http://schemas.microsoft.com/office/word/2015/wordml/symex" xmlns:wpg="http://schemas.microsoft.com/office/word/2010/wordprocessingGroup" xmlns:wpi="http://schemas.microsoft.com/office/word/2010/wordprocessingInk" xmlns:wne="http://schemas.microsoft.com/office/word/2006/wordml" xmlns:wps="http://schemas.microsoft.com/office/word/2010/wordprocessingShape" mc:Ignorable="w14 w15 w16se w16cid w16 w16cex w16sdtdh w16sdtfl w16du wp14">
-  <w16cid:commentId w16cid:paraId="0D23CD58" w16cid:durableId="5FF21CFE"/>
-  <w16cid:commentId w16cid:paraId="5F807566" w16cid:durableId="0E18B334"/>
   <w16cid:commentId w16cid:paraId="389FA0F6" w16cid:durableId="52AF0562"/>
   <w16cid:commentId w16cid:paraId="440524E9" w16cid:durableId="568CAAF8"/>
   <w16cid:commentId w16cid:paraId="78297C93" w16cid:durableId="3DD144D2"/>

</xml_diff>

<commit_message>
se soluciono el problema de pbu no apareciendo
</commit_message>
<xml_diff>
--- a/datos/escritos_liquidacion/liquidacion_final.docx
+++ b/datos/escritos_liquidacion/liquidacion_final.docx
@@ -15,7 +15,15 @@
           <w:bCs/>
           <w:u w:val="single"/>
         </w:rPr>
-        <w:t>ADJUNTO PLANILLA DE LIQUIDACION</w:t>
+        <w:t>A</w:t>
+      </w:r>
+      <w:r>
+        <w:rPr>
+          <w:b/>
+          <w:bCs/>
+          <w:u w:val="single"/>
+        </w:rPr>
+        <w:t>djunto planilla de liquidación</w:t>
       </w:r>
       <w:r>
         <w:rPr>
@@ -86,13 +94,8 @@
       <w:r>
         <w:t xml:space="preserve">Belgrano </w:t>
       </w:r>
-      <w:proofErr w:type="spellStart"/>
-      <w:r>
-        <w:t>Nº</w:t>
-      </w:r>
-      <w:proofErr w:type="spellEnd"/>
-      <w:r>
-        <w:t xml:space="preserve"> </w:t>
+      <w:r>
+        <w:t xml:space="preserve">Nº </w:t>
       </w:r>
       <w:r>
         <w:t>1188</w:t>
@@ -155,7 +158,6 @@
         </w:rPr>
         <w:t xml:space="preserve"> </w:t>
       </w:r>
-      <w:proofErr w:type="spellStart"/>
       <w:r>
         <w:rPr>
           <w:b/>
@@ -163,20 +165,11 @@
         </w:rPr>
         <w:t>Expte</w:t>
       </w:r>
-      <w:proofErr w:type="spellEnd"/>
-      <w:r>
-        <w:t xml:space="preserve">. </w:t>
-      </w:r>
-      <w:proofErr w:type="spellStart"/>
-      <w:r>
-        <w:t>Nº</w:t>
-      </w:r>
-      <w:proofErr w:type="spellEnd"/>
-      <w:r>
-        <w:t xml:space="preserve"> </w:t>
-      </w:r>
-      <w:r>
-        <w:t xml:space="preserve">15100052/2010 </w:t>
+      <w:r>
+        <w:t xml:space="preserve">. Nº </w:t>
+      </w:r>
+      <w:r>
+        <w:t xml:space="preserve">25200290/2011</w:t>
       </w:r>
       <w:r>
         <w:t xml:space="preserve"> </w:t>
@@ -269,11 +262,7 @@
         <w:jc w:val="both"/>
       </w:pPr>
       <w:r>
-        <w:t xml:space="preserve">Intímese a la demandada a proceder al reajuste del haber, bajo apercibimiento de aplicarse las sanciones conminatorias previstas en el artículo 37 del Código Procesal Civil y Comercial de la </w:t>
-      </w:r>
-      <w:proofErr w:type="gramStart"/>
-      <w:r>
-        <w:t>Nación</w:t>
+        <w:t>Intímese a la demandada a proceder al reajuste del haber, bajo apercibimiento de aplicarse las sanciones conminatorias previstas en el artículo 37 del Código Procesal Civil y Comercial de la Nación</w:t>
       </w:r>
       <w:r>
         <w:t>.</w:t>
@@ -310,26 +299,13 @@
         <w:jc w:val="both"/>
       </w:pPr>
       <w:r>
-        <w:t xml:space="preserve">Solicito se actualice la liquidación a la fecha de su aprobación, conforme a la tasa fijada en la sentencia (tasa pasiva comunicada 14290 del Banco Central de la República Argentina), teniendo en cuenta el período inflacionario transcurrido mientras se tramitaba el proceso y la demora ocasionada por el incumplimiento sistemático de la ANSES en cumplir integralmente con la manda </w:t>
-      </w:r>
-      <w:proofErr w:type="gramStart"/>
-      <w:r>
-        <w:t>judicial.</w:t>
+        <w:t>Solicito se actualice la liquidación a la fecha de su aprobación, conforme a la tasa fijada en la sentencia (tasa pasiva comunicada 14290 del Banco Central de la República Argentina), teniendo en cuenta el período inflacionario transcurrido mientras se tramitaba el proceso y la demora ocasionada por el incumplimiento sistemático de la ANSES en cumplir integralmente con la manda judicial.</w:t>
       </w:r>
       <w:r>
         <w:t xml:space="preserve"/>
       </w:r>
       <w:r>
-        <w:t xml:space="preserve"> </w:t>
-      </w:r>
-      <w:r>
-        <w:t xml:space="preserve"> </w:t>
-      </w:r>
-      <w:r>
         <w:t xml:space="preserve"/>
-      </w:r>
-      <w:r>
-        <w:t xml:space="preserve">  </w:t>
       </w:r>
     </w:p>
     <w:p>
@@ -344,19 +320,29 @@
         <w:jc w:val="both"/>
       </w:pPr>
       <w:r>
-        <w:t xml:space="preserve">Atento </w:t>
-      </w:r>
-      <w:r>
-        <w:t xml:space="preserve">que, la sentencia de segunda instancia resolvió, fijar las costas a la vencida en ambas instancias en </w:t>
-      </w:r>
-      <w:r>
-        <w:t xml:space="preserve">11/07/2025</w:t>
-      </w:r>
-      <w:r>
-        <w:t xml:space="preserve">, en el punto VII solicito regule los honorarios por la labor desarrollada en esta incidencia previa a la etapa de ejecución, conforme al artículo 52 de la Ley 27.423, que establece la obligatoriedad de regular los honorarios al dictarse sentencia. Asimismo, se debe respetar el honorario mínimo previsto en el artículo 16, último párrafo, de la ley, que es de orden público. La regulación deberá expresarse en moneda de curso legal y en Unidades de Medida Arancelaria (UMA), según el artículo 51, siendo el pago definitivo al abonarse el equivalente en UMA vigente. Solicito que se consideren los intereses, frutos y accesorios como parte de la base regulatoria.</w:t>
-      </w:r>
-      <w:r>
-        <w:t xml:space="preserve"> Adjunto estimación de honorarios </w:t>
+        <w:t xml:space="preserve">Solicito que se regulen los honorarios profesionales correspondientes a esta etapa de ejecución, conforme al artículo 52 de la Ley 27.423, que establece la obligatoriedad de regular los honorarios al dictarse sentencia. Asimismo, se debe respetar el honorario mínimo previsto en el artículo 16, último párrafo, de la ley, que es de orden público. La regulación deberá </w:t>
+      </w:r>
+      <w:r>
+        <w:lastRenderedPageBreak/>
+        <w:t>expresarse en moneda de curso legal y en Unidades de Medida Arancelaria (UMA), según el artículo 51, siendo el pago definitivo al abonarse el equivalente en UMA vigente. Solicito que se consideren los intereses, frutos y accesorios como parte de la base regulatoria</w:t>
+      </w:r>
+      <w:r>
+        <w:t>. Adjunto estimación de honorarios</w:t>
+      </w:r>
+      <w:r>
+        <w:t xml:space="preserve">.</w:t>
+      </w:r>
+      <w:r>
+        <w:t xml:space="preserve"> </w:t>
+      </w:r>
+      <w:r>
+        <w:t xml:space="preserve"> </w:t>
+      </w:r>
+      <w:r>
+        <w:t xml:space="preserve"/>
+      </w:r>
+      <w:r>
+        <w:t xml:space="preserve">  </w:t>
       </w:r>
       <w:r>
         <w:t xml:space="preserve">  </w:t>
@@ -399,11 +385,9 @@
       <w:r>
         <w:t xml:space="preserve">l: La planilla se confecciono en base a la información brindada por la </w:t>
       </w:r>
-      <w:proofErr w:type="spellStart"/>
       <w:r>
         <w:t>Anses</w:t>
       </w:r>
-      <w:proofErr w:type="spellEnd"/>
       <w:r>
         <w:t xml:space="preserve"> (PRPA </w:t>
       </w:r>
@@ -432,52 +416,13 @@
         <w:jc w:val="both"/>
       </w:pPr>
       <w:r>
-        <w:t xml:space="preserve">Sentencia de 1 </w:t>
-      </w:r>
-      <w:proofErr w:type="spellStart"/>
-      <w:r>
-        <w:t>ra</w:t>
-      </w:r>
-      <w:proofErr w:type="spellEnd"/>
-      <w:r>
-        <w:t xml:space="preserve"> instancia de fecha:</w:t>
+        <w:t>Sentencia de 1 ra instancia de fecha:</w:t>
       </w:r>
       <w:r>
         <w:t xml:space="preserve"> </w:t>
       </w:r>
       <w:r>
-        <w:t xml:space="preserve">17/07/2025</w:t>
-      </w:r>
-      <w:r>
-        <w:t xml:space="preserve"/>
-      </w:r>
-    </w:p>
-    <w:p>
-      <w:pPr>
-        <w:autoSpaceDE w:val="0"/>
-        <w:autoSpaceDN w:val="0"/>
-        <w:adjustRightInd w:val="0"/>
-        <w:ind w:left="1134"/>
-        <w:jc w:val="both"/>
-      </w:pPr>
-      <w:r>
-        <w:t xml:space="preserve">Sentencia de 2 da </w:t>
-      </w:r>
-      <w:proofErr w:type="gramStart"/>
-      <w:r>
-        <w:t xml:space="preserve">instancia, </w:t>
-      </w:r>
-      <w:r>
-        <w:t xml:space="preserve"> Sala I</w:t>
-      </w:r>
-      <w:r>
-        <w:t>,</w:t>
-      </w:r>
-      <w:r>
-        <w:t xml:space="preserve"> de fecha: </w:t>
-      </w:r>
-      <w:r>
-        <w:t xml:space="preserve">11/07/2025</w:t>
+        <w:t xml:space="preserve">18/07/2025</w:t>
       </w:r>
       <w:r>
         <w:t xml:space="preserve"/>
@@ -494,11 +439,9 @@
       <w:r>
         <w:t xml:space="preserve">Solicito intime a </w:t>
       </w:r>
-      <w:proofErr w:type="spellStart"/>
       <w:r>
         <w:t>Anses</w:t>
       </w:r>
-      <w:proofErr w:type="spellEnd"/>
       <w:r>
         <w:t xml:space="preserve"> a adjuntar el RUB de mi mandante desde la F</w:t>
       </w:r>
@@ -594,23 +537,7 @@
         </w:rPr>
       </w:pPr>
       <w:r>
-        <w:t xml:space="preserve">Que vengo por la presente a promover ejecución de sentencia por las diferencias e intereses de los haberes no </w:t>
-      </w:r>
-      <w:proofErr w:type="spellStart"/>
-      <w:r>
-        <w:t>redeterminados</w:t>
-      </w:r>
-      <w:proofErr w:type="spellEnd"/>
-      <w:r>
-        <w:t xml:space="preserve"> por la </w:t>
-      </w:r>
-      <w:proofErr w:type="spellStart"/>
-      <w:r>
-        <w:t>ANSeS</w:t>
-      </w:r>
-      <w:proofErr w:type="spellEnd"/>
-      <w:r>
-        <w:t xml:space="preserve"> adeudados por el período comprendido entre</w:t>
+        <w:t>Que vengo por la presente a promover ejecución de sentencia por las diferencias e intereses de los haberes no redeterminados por la ANSeS adeudados por el período comprendido entre</w:t>
       </w:r>
       <w:r>
         <w:t xml:space="preserve"> </w:t>
@@ -620,7 +547,7 @@
           <w:b/>
           <w:bCs/>
         </w:rPr>
-        <w:t xml:space="preserve">11/07/2025 </w:t>
+        <w:t xml:space="preserve">26/07/2025 </w:t>
       </w:r>
       <w:r>
         <w:rPr>
@@ -634,7 +561,7 @@
           <w:b/>
           <w:bCs/>
         </w:rPr>
-        <w:t xml:space="preserve">11/07/2025</w:t>
+        <w:t xml:space="preserve">12/07/2025</w:t>
       </w:r>
       <w:r>
         <w:rPr>
@@ -676,11 +603,10 @@
           <w:b/>
           <w:bCs/>
         </w:rPr>
-        <w:t xml:space="preserve">Percibido: </w:t>
-      </w:r>
-      <w:proofErr w:type="gramStart"/>
-      <w:r>
-        <w:t xml:space="preserve">Se parte de un Haber Percibido de $3.809,71 del 25/01/2011 que el 01/05/2017 fué reajustado a $32.185,34</w:t>
+        <w:t>Remuneraciones:</w:t>
+      </w:r>
+      <w:r>
+        <w:t xml:space="preserve"> Se Actualizaron con ISBIC hasta el 02/2009 y desde ahí se utilizaron los índices de Anses.</w:t>
       </w:r>
     </w:p>
     <w:p>
@@ -700,24 +626,26 @@
           <w:b/>
           <w:bCs/>
         </w:rPr>
-        <w:t>Reclamado</w:t>
+        <w:t>PBU:</w:t>
       </w:r>
       <w:r>
         <w:rPr>
           <w:b/>
           <w:bCs/>
         </w:rPr>
-        <w:t xml:space="preserve">:</w:t>
-      </w:r>
-      <w:r>
         <w:t xml:space="preserve"> </w:t>
       </w:r>
-      <w:proofErr w:type="gramStart"/>
-      <w:r>
-        <w:rPr>
-          <w:lang w:val="es-AR"/>
-        </w:rPr>
-        <w:t xml:space="preserve">El Primer Haber Reclamado es de $6.184,76 del 25/01/2011 </w:t>
+      <w:r>
+        <w:t xml:space="preserve">Se reajusto la PBU conforme Soule/Blanco, comparando la confiscatoriedad con el haber reajustado. La confiscatoriedad es del </w:t>
+      </w:r>
+      <w:r>
+        <w:t xml:space="preserve">30.86%</w:t>
+      </w:r>
+      <w:r>
+        <w:t xml:space="preserve">%, por lo cual se reajusto la misma y se realizó la quita del 15% según lo ordenado, conformándose una nueva PBU $</w:t>
+      </w:r>
+      <w:r>
+        <w:t xml:space="preserve"> 398,26 </w:t>
       </w:r>
     </w:p>
     <w:p>
@@ -731,52 +659,16 @@
         <w:adjustRightInd w:val="0"/>
         <w:ind w:left="0" w:firstLine="1058"/>
         <w:jc w:val="both"/>
+      </w:pPr>
+      <w:r>
         <w:rPr>
           <w:b/>
           <w:bCs/>
         </w:rPr>
-      </w:pPr>
-      <w:r>
-        <w:rPr>
-          <w:b/>
-          <w:bCs/>
-        </w:rPr>
-        <w:t>Reparación histórica:</w:t>
-      </w:r>
-      <w:r>
-        <w:rPr>
-          <w:b/>
-          <w:bCs/>
-        </w:rPr>
-        <w:t xml:space="preserve"> </w:t>
-      </w:r>
-      <w:r>
-        <w:t xml:space="preserve">No</w:t>
-      </w:r>
-      <w:r>
-        <w:rPr>
-          <w:b/>
-          <w:bCs/>
-        </w:rPr>
-        <w:t xml:space="preserve"> </w:t>
-      </w:r>
-      <w:r>
-        <w:rPr>
-          <w:lang w:val="es-AR"/>
-        </w:rPr>
-        <w:t xml:space="preserve">Percibió. </w:t>
-      </w:r>
-      <w:r>
-        <w:rPr>
-          <w:lang w:val="es-AR"/>
-        </w:rPr>
-        <w:t xml:space="preserve"/>
-      </w:r>
-      <w:r>
-        <w:rPr>
-          <w:lang w:val="es-AR"/>
-        </w:rPr>
-        <w:t xml:space="preserve">  </w:t>
+        <w:t xml:space="preserve">Percibido: </w:t>
+      </w:r>
+      <w:r>
+        <w:t xml:space="preserve">Se parte de un Haber Percibido de $3.809,71 del 25/01/2011 que el 01/05/2017 fué reajustado a $32.185,34</w:t>
       </w:r>
     </w:p>
     <w:p>
@@ -796,35 +688,23 @@
           <w:b/>
           <w:bCs/>
         </w:rPr>
-        <w:t xml:space="preserve">Asignación complementaria: </w:t>
-      </w:r>
-      <w:r>
-        <w:t xml:space="preserve">No</w:t>
+        <w:t>Reclamado</w:t>
       </w:r>
       <w:r>
         <w:rPr>
           <w:b/>
           <w:bCs/>
         </w:rPr>
+        <w:t xml:space="preserve">:</w:t>
+      </w:r>
+      <w:r>
         <w:t xml:space="preserve"> </w:t>
       </w:r>
       <w:r>
         <w:rPr>
           <w:lang w:val="es-AR"/>
         </w:rPr>
-        <w:t xml:space="preserve">Percibió. </w:t>
-      </w:r>
-      <w:r>
-        <w:rPr>
-          <w:lang w:val="es-AR"/>
-        </w:rPr>
-        <w:t xml:space="preserve"/>
-      </w:r>
-      <w:r>
-        <w:rPr>
-          <w:lang w:val="es-AR"/>
-        </w:rPr>
-        <w:t xml:space="preserve"/>
+        <w:t xml:space="preserve">El Primer Haber Reclamado es de $6.184,76 del 25/01/2011 </w:t>
       </w:r>
     </w:p>
     <w:p>
@@ -839,24 +719,51 @@
         <w:ind w:left="0" w:firstLine="1058"/>
         <w:jc w:val="both"/>
         <w:rPr>
-          <w:lang w:val="es-AR"/>
-        </w:rPr>
-      </w:pPr>
-      <w:r>
-        <w:rPr>
           <w:b/>
           <w:bCs/>
         </w:rPr>
-        <w:t xml:space="preserve">Suplemento dinerario</w:t>
-      </w:r>
-      <w:r>
-        <w:t xml:space="preserve">: No Percibió suplemento dinerario supera el 82% del SMVM. </w:t>
-      </w:r>
-      <w:r>
+      </w:pPr>
+      <w:r>
+        <w:rPr>
+          <w:b/>
+          <w:bCs/>
+        </w:rPr>
+        <w:t>Reparación histórica:</w:t>
+      </w:r>
+      <w:r>
+        <w:rPr>
+          <w:b/>
+          <w:bCs/>
+        </w:rPr>
+        <w:t xml:space="preserve"> </w:t>
+      </w:r>
+      <w:r>
+        <w:t>No</w:t>
+      </w:r>
+      <w:r>
+        <w:rPr>
+          <w:b/>
+          <w:bCs/>
+        </w:rPr>
+        <w:t xml:space="preserve"> </w:t>
+      </w:r>
+      <w:r>
+        <w:rPr>
+          <w:lang w:val="es-AR"/>
+        </w:rPr>
+        <w:t xml:space="preserve">Percibió. </w:t>
+      </w:r>
+      <w:r>
+        <w:rPr>
+          <w:lang w:val="es-AR"/>
+        </w:rPr>
         <w:t xml:space="preserve"/>
       </w:r>
       <w:r>
-        <w:t xml:space="preserve"> </w:t>
+        <w:rPr>
+          <w:lang w:val="es-AR"/>
+        </w:rPr>
+        <w:t xml:space="preserve">  </w:t>
       </w:r>
     </w:p>
     <w:p>
@@ -876,113 +783,36 @@
           <w:b/>
           <w:bCs/>
         </w:rPr>
-        <w:t>Tope</w:t>
-      </w:r>
-    </w:p>
-    <w:p>
-      <w:pPr>
-        <w:numPr>
-          <w:ilvl w:val="0"/>
-          <w:numId w:val="25"/>
-        </w:numPr>
-        <w:autoSpaceDE w:val="0"/>
-        <w:autoSpaceDN w:val="0"/>
-        <w:adjustRightInd w:val="0"/>
-        <w:jc w:val="both"/>
-      </w:pPr>
-      <w:r>
-        <w:t xml:space="preserve">Se aplico el tope del </w:t>
-      </w:r>
-      <w:r>
-        <w:t>artículo</w:t>
-      </w:r>
-      <w:r>
-        <w:t xml:space="preserve"> 9 inc</w:t>
-      </w:r>
-      <w:r>
-        <w:t>.</w:t>
-      </w:r>
-      <w:r>
+        <w:t xml:space="preserve">Asignación complementaria: </w:t>
+      </w:r>
+      <w:r>
+        <w:t>No</w:t>
+      </w:r>
+      <w:r>
+        <w:rPr>
+          <w:b/>
+          <w:bCs/>
+        </w:rPr>
         <w:t xml:space="preserve"> </w:t>
       </w:r>
       <w:r>
-        <w:t>3</w:t>
-      </w:r>
-      <w:r>
-        <w:t xml:space="preserve"> de la ley 24</w:t>
-      </w:r>
-      <w:r>
-        <w:t>.</w:t>
-      </w:r>
-      <w:r>
-        <w:t>463</w:t>
-      </w:r>
-      <w:r>
-        <w:t>.</w:t>
-      </w:r>
-      <w:r>
-        <w:t xml:space="preserve"> </w:t>
-      </w:r>
-    </w:p>
-    <w:p>
-      <w:pPr>
-        <w:numPr>
-          <w:ilvl w:val="0"/>
-          <w:numId w:val="25"/>
-        </w:numPr>
-        <w:autoSpaceDE w:val="0"/>
-        <w:autoSpaceDN w:val="0"/>
-        <w:adjustRightInd w:val="0"/>
-        <w:jc w:val="both"/>
-      </w:pPr>
-      <w:r>
-        <w:t xml:space="preserve">Se aplico el tope de la PC máxima Art 26.</w:t>
-      </w:r>
-    </w:p>
-    <w:p>
-      <w:pPr>
-        <w:numPr>
-          <w:ilvl w:val="0"/>
-          <w:numId w:val="25"/>
-        </w:numPr>
-        <w:autoSpaceDE w:val="0"/>
-        <w:autoSpaceDN w:val="0"/>
-        <w:adjustRightInd w:val="0"/>
-        <w:jc w:val="both"/>
-      </w:pPr>
-      <w:r>
-        <w:t xml:space="preserve">Se aplico el tope remuneración actualizada </w:t>
-      </w:r>
-    </w:p>
-    <w:p>
-      <w:pPr>
-        <w:numPr>
-          <w:ilvl w:val="0"/>
-          <w:numId w:val="25"/>
-        </w:numPr>
-        <w:autoSpaceDE w:val="0"/>
-        <w:autoSpaceDN w:val="0"/>
-        <w:adjustRightInd w:val="0"/>
-        <w:jc w:val="both"/>
-      </w:pPr>
-      <w:r>
-        <w:t xml:space="preserve">Se aplico tope del art 24 de la ley 24.241. </w:t>
-      </w:r>
-      <w:r>
-        <w:t xml:space="preserve">  </w:t>
-      </w:r>
-      <w:r>
+        <w:rPr>
+          <w:lang w:val="es-AR"/>
+        </w:rPr>
+        <w:t xml:space="preserve">Percibió. </w:t>
+      </w:r>
+      <w:r>
+        <w:rPr>
+          <w:lang w:val="es-AR"/>
+        </w:rPr>
         <w:t xml:space="preserve"/>
       </w:r>
-    </w:p>
-    <w:p>
-      <w:pPr>
-        <w:autoSpaceDE w:val="0"/>
-        <w:autoSpaceDN w:val="0"/>
-        <w:adjustRightInd w:val="0"/>
-        <w:ind w:firstLine="1058"/>
-        <w:jc w:val="both"/>
-      </w:pPr>
+      <w:r>
+        <w:rPr>
+          <w:lang w:val="es-AR"/>
+        </w:rPr>
+        <w:t xml:space="preserve"/>
+      </w:r>
     </w:p>
     <w:p>
       <w:pPr>
@@ -995,25 +825,25 @@
         <w:adjustRightInd w:val="0"/>
         <w:ind w:left="0" w:firstLine="1058"/>
         <w:jc w:val="both"/>
+        <w:rPr>
+          <w:lang w:val="es-AR"/>
+        </w:rPr>
       </w:pPr>
       <w:r>
         <w:rPr>
           <w:b/>
           <w:bCs/>
         </w:rPr>
-        <w:t>Obra Social</w:t>
-      </w:r>
-      <w:r>
-        <w:t xml:space="preserve">: </w:t>
-      </w:r>
-      <w:r>
-        <w:t>Los saldos retroactivos son calculados netos del Descuento por Obra S</w:t>
-      </w:r>
-      <w:r>
-        <w:t>ocial</w:t>
-      </w:r>
-      <w:r>
-        <w:t>.</w:t>
+        <w:t>Suplemento dinerario</w:t>
+      </w:r>
+      <w:r>
+        <w:t xml:space="preserve">: No Percibió suplemento dinerario supera el 82% del SMVM. </w:t>
+      </w:r>
+      <w:r>
+        <w:t xml:space="preserve"/>
+      </w:r>
+      <w:r>
+        <w:t xml:space="preserve"> </w:t>
       </w:r>
     </w:p>
     <w:p>
@@ -1033,14 +863,113 @@
           <w:b/>
           <w:bCs/>
         </w:rPr>
-        <w:t>Confiscatoriedad</w:t>
-      </w:r>
-      <w:r>
-        <w:t xml:space="preserve">: </w:t>
-      </w:r>
-      <w:r>
-        <w:t>Sobre estos montos no se ordena la aplicación de quita alguna, por lo que se liquidó sin Confiscatoriedad desde el inicio hasta el fin del periodo analizado.</w:t>
-      </w:r>
+        <w:t>Tope</w:t>
+      </w:r>
+    </w:p>
+    <w:p>
+      <w:pPr>
+        <w:numPr>
+          <w:ilvl w:val="0"/>
+          <w:numId w:val="25"/>
+        </w:numPr>
+        <w:autoSpaceDE w:val="0"/>
+        <w:autoSpaceDN w:val="0"/>
+        <w:adjustRightInd w:val="0"/>
+        <w:jc w:val="both"/>
+      </w:pPr>
+      <w:r>
+        <w:t xml:space="preserve">Se aplico el tope del </w:t>
+      </w:r>
+      <w:r>
+        <w:t>artículo</w:t>
+      </w:r>
+      <w:r>
+        <w:t xml:space="preserve"> 9 inc</w:t>
+      </w:r>
+      <w:r>
+        <w:t>.</w:t>
+      </w:r>
+      <w:r>
+        <w:t xml:space="preserve"> </w:t>
+      </w:r>
+      <w:r>
+        <w:t>3</w:t>
+      </w:r>
+      <w:r>
+        <w:t xml:space="preserve"> de la ley 24</w:t>
+      </w:r>
+      <w:r>
+        <w:t>.</w:t>
+      </w:r>
+      <w:r>
+        <w:t>463</w:t>
+      </w:r>
+      <w:r>
+        <w:t>.</w:t>
+      </w:r>
+      <w:r>
+        <w:t xml:space="preserve"> </w:t>
+      </w:r>
+    </w:p>
+    <w:p>
+      <w:pPr>
+        <w:numPr>
+          <w:ilvl w:val="0"/>
+          <w:numId w:val="25"/>
+        </w:numPr>
+        <w:autoSpaceDE w:val="0"/>
+        <w:autoSpaceDN w:val="0"/>
+        <w:adjustRightInd w:val="0"/>
+        <w:jc w:val="both"/>
+      </w:pPr>
+      <w:r>
+        <w:t xml:space="preserve">Se aplico el tope de la PC máxima Art 26.</w:t>
+      </w:r>
+    </w:p>
+    <w:p>
+      <w:pPr>
+        <w:numPr>
+          <w:ilvl w:val="0"/>
+          <w:numId w:val="25"/>
+        </w:numPr>
+        <w:autoSpaceDE w:val="0"/>
+        <w:autoSpaceDN w:val="0"/>
+        <w:adjustRightInd w:val="0"/>
+        <w:jc w:val="both"/>
+      </w:pPr>
+      <w:r>
+        <w:t xml:space="preserve">Se aplico el tope remuneración actualizada </w:t>
+      </w:r>
+    </w:p>
+    <w:p>
+      <w:pPr>
+        <w:numPr>
+          <w:ilvl w:val="0"/>
+          <w:numId w:val="25"/>
+        </w:numPr>
+        <w:autoSpaceDE w:val="0"/>
+        <w:autoSpaceDN w:val="0"/>
+        <w:adjustRightInd w:val="0"/>
+        <w:jc w:val="both"/>
+      </w:pPr>
+      <w:r>
+        <w:t xml:space="preserve">Se aplico tope del art 24 de la ley 24.241. </w:t>
+      </w:r>
+      <w:r>
+        <w:t xml:space="preserve">  </w:t>
+      </w:r>
+      <w:r>
+        <w:t xml:space="preserve"/>
+      </w:r>
+    </w:p>
+    <w:p>
+      <w:pPr>
+        <w:autoSpaceDE w:val="0"/>
+        <w:autoSpaceDN w:val="0"/>
+        <w:adjustRightInd w:val="0"/>
+        <w:ind w:firstLine="1058"/>
+        <w:jc w:val="both"/>
+      </w:pPr>
     </w:p>
     <w:p>
       <w:pPr>
@@ -1059,32 +988,19 @@
           <w:b/>
           <w:bCs/>
         </w:rPr>
-        <w:t>Intereses:</w:t>
-      </w:r>
-      <w:r>
-        <w:t xml:space="preserve"> </w:t>
-      </w:r>
-      <w:r>
-        <w:t xml:space="preserve">se calcularon hasta el </w:t>
-      </w:r>
-      <w:proofErr w:type="gramStart"/>
-      <w:r>
-        <w:t xml:space="preserve">24/07/2025 </w:t>
-      </w:r>
-      <w:r>
-        <w:t>aplicando para ello la Tasa</w:t>
-      </w:r>
-      <w:r>
-        <w:t xml:space="preserve"> Pasiva para uso de la Justicia (Com. 14290 BCRA)</w:t>
-      </w:r>
-      <w:r>
-        <w:t xml:space="preserve">.</w:t>
-      </w:r>
-      <w:r>
-        <w:t xml:space="preserve"> </w:t>
-      </w:r>
-      <w:r>
-        <w:t xml:space="preserve"/>
+        <w:t>Obra Social</w:t>
+      </w:r>
+      <w:r>
+        <w:t xml:space="preserve">: </w:t>
+      </w:r>
+      <w:r>
+        <w:t>Los saldos retroactivos son calculados netos del Descuento por Obra S</w:t>
+      </w:r>
+      <w:r>
+        <w:t>ocial</w:t>
+      </w:r>
+      <w:r>
+        <w:t>.</w:t>
       </w:r>
     </w:p>
     <w:p>
@@ -1098,19 +1014,19 @@
         <w:adjustRightInd w:val="0"/>
         <w:ind w:left="0" w:firstLine="1058"/>
         <w:jc w:val="both"/>
-        <w:rPr>
-          <w:lang w:val="es-AR"/>
-        </w:rPr>
       </w:pPr>
       <w:r>
         <w:rPr>
           <w:b/>
           <w:bCs/>
         </w:rPr>
-        <w:t xml:space="preserve">Movilidad: </w:t>
-      </w:r>
-      <w:r>
-        <w:t xml:space="preserve">Aumentos Generales de la ANSeS por movilidad hasta el 31/12/2017 y desde ahí Aumento de Marzo 2018 Ley 26417 según Revista Jubil. y Pensiones hasta el 30/06/2018 y desde ahí Aumentos Generales de la ANSeS por movilidad hasta el 31/12/2019 y desde ahí Aumentos fallo Marquez, Raimundo por Ley 27551 hasta el 31/12/2020 y desde ahí Aumentos Generales de la ANSeS por movilidad .</w:t>
+        <w:t>Confiscatoriedad</w:t>
+      </w:r>
+      <w:r>
+        <w:t xml:space="preserve">: </w:t>
+      </w:r>
+      <w:r>
+        <w:t>Sobre estos montos no se ordena la aplicación de quita alguna, por lo que se liquidó sin Confiscatoriedad desde el inicio hasta el fin del periodo analizado.</w:t>
       </w:r>
     </w:p>
     <w:p>
@@ -1130,20 +1046,25 @@
           <w:b/>
           <w:bCs/>
         </w:rPr>
-        <w:t xml:space="preserve">Haber de Alta Reclamado</w:t>
-      </w:r>
-      <w:r>
-        <w:t xml:space="preserve"> al 11/07/2025</w:t>
-      </w:r>
-      <w:r>
-        <w:rPr>
-          <w:b/>
-          <w:bCs/>
-        </w:rPr>
+        <w:t>Intereses:</w:t>
+      </w:r>
+      <w:r>
         <w:t xml:space="preserve"> </w:t>
       </w:r>
       <w:r>
-        <w:t xml:space="preserve">asciende a $1.483.802,27.</w:t>
+        <w:t xml:space="preserve">se calcularon hasta el </w:t>
+      </w:r>
+      <w:r>
+        <w:t xml:space="preserve">25/07/2025 </w:t>
+      </w:r>
+      <w:r>
+        <w:t>aplicando para ello la Tasa</w:t>
+      </w:r>
+      <w:r>
+        <w:t xml:space="preserve"> Pasiva para uso de la Justicia (Com. 14290 BCRA)</w:t>
+      </w:r>
+      <w:r>
+        <w:t>.</w:t>
       </w:r>
       <w:r>
         <w:t xml:space="preserve"> </w:t>
@@ -1163,26 +1084,91 @@
         <w:adjustRightInd w:val="0"/>
         <w:ind w:left="0" w:firstLine="1058"/>
         <w:jc w:val="both"/>
+        <w:rPr>
+          <w:lang w:val="es-AR"/>
+        </w:rPr>
       </w:pPr>
       <w:r>
         <w:rPr>
           <w:b/>
           <w:bCs/>
         </w:rPr>
-        <w:t xml:space="preserve">Retroactivo</w:t>
-      </w:r>
-      <w:r>
-        <w:t xml:space="preserve"> exigible al 24/07/2025 determinado por el periodo 11/07/2025</w:t>
-      </w:r>
+        <w:t xml:space="preserve">Movilidad: </w:t>
+      </w:r>
+      <w:r>
+        <w:t xml:space="preserve">Aumentos Generales de la ANSeS por movilidad hasta el 31/12/2017 y desde ahí Aumento de Marzo 2018 Ley 26417 según Revista Jubil. y Pensiones hasta el 30/06/2018 y desde ahí Aumentos Generales de la ANSeS por movilidad hasta el 31/12/2019 y desde ahí Aumentos fallo Marquez, Raimundo por Ley 27551 hasta el 31/12/2020 y desde ahí Aumentos Generales de la ANSeS por movilidad .</w:t>
+      </w:r>
+    </w:p>
+    <w:p>
+      <w:pPr>
+        <w:numPr>
+          <w:ilvl w:val="0"/>
+          <w:numId w:val="24"/>
+        </w:numPr>
+        <w:autoSpaceDE w:val="0"/>
+        <w:autoSpaceDN w:val="0"/>
+        <w:adjustRightInd w:val="0"/>
+        <w:ind w:left="0" w:firstLine="1058"/>
+        <w:jc w:val="both"/>
+      </w:pPr>
       <w:r>
         <w:rPr>
           <w:b/>
           <w:bCs/>
         </w:rPr>
+        <w:t xml:space="preserve">Haber de Alta Reclamado</w:t>
+      </w:r>
+      <w:r>
+        <w:t xml:space="preserve"> al 12/07/2025</w:t>
+      </w:r>
+      <w:r>
+        <w:rPr>
+          <w:b/>
+          <w:bCs/>
+        </w:rPr>
         <w:t xml:space="preserve"> </w:t>
       </w:r>
       <w:r>
-        <w:t xml:space="preserve">al 11/07/2025 en concepto de Capital resulta en $6.140.185,90 concepto de Intereses a $ 6.295.622,60.</w:t>
+        <w:t xml:space="preserve">asciende a $1.483.802,27.</w:t>
+      </w:r>
+      <w:r>
+        <w:t xml:space="preserve"> </w:t>
+      </w:r>
+      <w:r>
+        <w:t xml:space="preserve"/>
+      </w:r>
+    </w:p>
+    <w:p>
+      <w:pPr>
+        <w:numPr>
+          <w:ilvl w:val="0"/>
+          <w:numId w:val="24"/>
+        </w:numPr>
+        <w:autoSpaceDE w:val="0"/>
+        <w:autoSpaceDN w:val="0"/>
+        <w:adjustRightInd w:val="0"/>
+        <w:ind w:left="0" w:firstLine="1058"/>
+        <w:jc w:val="both"/>
+      </w:pPr>
+      <w:r>
+        <w:rPr>
+          <w:b/>
+          <w:bCs/>
+        </w:rPr>
+        <w:t xml:space="preserve">Retroactivo</w:t>
+      </w:r>
+      <w:r>
+        <w:t xml:space="preserve"> exigible al 25/07/2025 determinado por el periodo 26/07/2025</w:t>
+      </w:r>
+      <w:r>
+        <w:rPr>
+          <w:b/>
+          <w:bCs/>
+        </w:rPr>
+        <w:t xml:space="preserve"> </w:t>
+      </w:r>
+      <w:r>
+        <w:t xml:space="preserve">al 12/07/2025 en concepto de Capital resulta en $9.449.479,54 concepto de Intereses a $14.100.239,28.</w:t>
       </w:r>
     </w:p>
     <w:p>
@@ -1227,7 +1213,7 @@
           <w:b/>
           <w:color w:val="000000"/>
         </w:rPr>
-        <w:t>onto adeudado por diferencias no abonadas de $</w:t>
+        <w:t>onto adeudado por diferencias no abonadas de</w:t>
       </w:r>
       <w:r>
         <w:t xml:space="preserve"> </w:t>
@@ -1237,7 +1223,7 @@
           <w:b/>
           <w:bCs/>
         </w:rPr>
-        <w:t xml:space="preserve">$19.809.336,04</w:t>
+        <w:t xml:space="preserve">$4.727.998,55</w:t>
       </w:r>
     </w:p>
     <w:p>
@@ -1366,6 +1352,15 @@
         <w:adjustRightInd w:val="0"/>
         <w:ind w:firstLine="1134"/>
         <w:jc w:val="both"/>
+      </w:pPr>
+    </w:p>
+    <w:p>
+      <w:pPr>
+        <w:autoSpaceDE w:val="0"/>
+        <w:autoSpaceDN w:val="0"/>
+        <w:adjustRightInd w:val="0"/>
+        <w:ind w:firstLine="1134"/>
+        <w:jc w:val="both"/>
         <w:rPr>
           <w:bCs/>
         </w:rPr>
@@ -1380,7 +1375,7 @@
         <w:t xml:space="preserve"> en la efectivización de la medida ordenada. También requiero que se identifique al funcionario responsable de cumplir con la manda judicial, quien deberá informar sobre su cumplimiento</w:t>
       </w:r>
       <w:r>
-        <w:t xml:space="preserve">.</w:t>
+        <w:t>.</w:t>
       </w:r>
       <w:r>
         <w:t xml:space="preserve"> </w:t>
@@ -1469,7 +1464,6 @@
         <w:adjustRightInd w:val="0"/>
         <w:jc w:val="both"/>
       </w:pPr>
-      <w:proofErr w:type="spellStart"/>
       <w:r>
         <w:drawing>
           <wp:inline xmlns:a="http://schemas.openxmlformats.org/drawingml/2006/main" xmlns:pic="http://schemas.openxmlformats.org/drawingml/2006/picture">
@@ -1504,7 +1498,6 @@
           </wp:inline>
         </w:drawing>
       </w:r>
-      <w:proofErr w:type="spellEnd"/>
     </w:p>
     <w:p>
       <w:pPr>
@@ -1636,15 +1629,9 @@
         <w:t xml:space="preserve">Asimismo, se requiere </w:t>
       </w:r>
       <w:r>
-        <w:rPr>
-          <w:highlight w:val="cyan"/>
-        </w:rPr>
         <w:t xml:space="preserve">que se </w:t>
       </w:r>
       <w:r>
-        <w:rPr>
-          <w:highlight w:val="cyan"/>
-        </w:rPr>
         <w:t>intime</w:t>
       </w:r>
       <w:r>
@@ -1672,28 +1659,7 @@
         </w:rPr>
       </w:pPr>
       <w:r>
-        <w:t xml:space="preserve">Datos de la caja de </w:t>
-      </w:r>
-      <w:proofErr w:type="spellStart"/>
-      <w:proofErr w:type="gramStart"/>
-      <w:r>
-        <w:t>abogados:Av</w:t>
-      </w:r>
-      <w:proofErr w:type="spellEnd"/>
-      <w:r>
-        <w:t>.</w:t>
-      </w:r>
-      <w:proofErr w:type="gramEnd"/>
-      <w:r>
-        <w:t xml:space="preserve"> Sarmiento N º 302/308 de la ciudad de </w:t>
-      </w:r>
-      <w:proofErr w:type="gramStart"/>
-      <w:r>
-        <w:t xml:space="preserve">Salta,  domicilio</w:t>
-      </w:r>
-      <w:proofErr w:type="gramEnd"/>
-      <w:r>
-        <w:t xml:space="preserve"> electrónico como persona jurídica registrado bajo el CUIT 30518723487.</w:t>
+        <w:t xml:space="preserve">Datos de la caja de abogados:Av. Sarmiento N º 302/308 de la ciudad de Salta,  domicilio electrónico como persona jurídica registrado bajo el CUIT 30518723487.</w:t>
       </w:r>
       <w:r>
         <w:t xml:space="preserve"> </w:t>
@@ -1752,15 +1718,11 @@
         <w:jc w:val="both"/>
       </w:pPr>
       <w:r>
-        <w:t>El 22 de febrero de 2024, la CSJN señaló que los problemas relativos a créditos de naturaleza alimentaria exigen una consideración cuidadosa en favor de los beneficiarios, quienes gozan de protección constitucional (Fallos: 323:1122, “</w:t>
-      </w:r>
-      <w:proofErr w:type="spellStart"/>
-      <w:r>
-        <w:t>Bianculli</w:t>
-      </w:r>
-      <w:proofErr w:type="spellEnd"/>
-      <w:r>
-        <w:t>”). Aunque en ese caso se trataba de una cuota alimentaria, el criterio aplica igualmente a las deudas previsionales, por su carácter alimentario.</w:t>
+        <w:t xml:space="preserve">El 22 de febrero de 2024, la CSJN señaló que los problemas relativos a créditos de naturaleza alimentaria exigen una consideración cuidadosa en favor de los beneficiarios, quienes gozan de protección constitucional (Fallos: 323:1122, </w:t>
+      </w:r>
+      <w:r>
+        <w:lastRenderedPageBreak/>
+        <w:t>“Bianculli”). Aunque en ese caso se trataba de una cuota alimentaria, el criterio aplica igualmente a las deudas previsionales, por su carácter alimentario.</w:t>
       </w:r>
     </w:p>
     <w:p>
@@ -1770,51 +1732,22 @@
         <w:jc w:val="both"/>
       </w:pPr>
       <w:r>
-        <w:lastRenderedPageBreak/>
         <w:t xml:space="preserve">En </w:t>
       </w:r>
       <w:r>
         <w:rPr>
           <w:rStyle w:val="nfasis"/>
         </w:rPr>
-        <w:t xml:space="preserve">"Recurso de Queja </w:t>
-      </w:r>
-      <w:proofErr w:type="spellStart"/>
+        <w:t>"Recurso de Queja Nº 5 - G., S.M. y otro c/ K., M.E.A. s/ Alimentos”</w:t>
+      </w:r>
+      <w:r>
+        <w:t xml:space="preserve"> (CIV 083609/2017), la CSJN resolvió que no considerar la depreciación monetaria de una cuota alimentaria implica desconocer derechos fundamentales y vulnerar principios como la tutela judicial efectiva, celeridad y economía procesal. Este razonamiento también es aplicable a los jubilados, grupo vulnerable protegido por los principios de progresividad y no regresividad, como lo reconoció la CSJN en fallos como </w:t>
+      </w:r>
       <w:r>
         <w:rPr>
           <w:rStyle w:val="nfasis"/>
         </w:rPr>
-        <w:t>Nº</w:t>
-      </w:r>
-      <w:proofErr w:type="spellEnd"/>
-      <w:r>
-        <w:rPr>
-          <w:rStyle w:val="nfasis"/>
-        </w:rPr>
-        <w:t xml:space="preserve"> 5 - G., S.M. y otro c/ K., M.E.A. s/ Alimentos”</w:t>
-      </w:r>
-      <w:r>
-        <w:t xml:space="preserve"> (CIV 083609/2017), la CSJN resolvió que no considerar la depreciación monetaria de una cuota alimentaria implica desconocer derechos fundamentales y vulnerar principios como la tutela judicial efectiva, celeridad y economía procesal. Este razonamiento también es aplicable a los jubilados, grupo vulnerable protegido por los principios de progresividad y no regresividad, como lo reconoció la CSJN en fallos como </w:t>
-      </w:r>
-      <w:r>
-        <w:rPr>
-          <w:rStyle w:val="nfasis"/>
-        </w:rPr>
-        <w:t>"</w:t>
-      </w:r>
-      <w:proofErr w:type="spellStart"/>
-      <w:r>
-        <w:rPr>
-          <w:rStyle w:val="nfasis"/>
-        </w:rPr>
-        <w:t>Itzcovich</w:t>
-      </w:r>
-      <w:proofErr w:type="spellEnd"/>
-      <w:r>
-        <w:rPr>
-          <w:rStyle w:val="nfasis"/>
-        </w:rPr>
-        <w:t>" (328:566)</w:t>
+        <w:t>"Itzcovich" (328:566)</w:t>
       </w:r>
       <w:r>
         <w:t xml:space="preserve">, </w:t>
@@ -1885,11 +1818,7 @@
         <w:jc w:val="both"/>
       </w:pPr>
       <w:r>
-        <w:t xml:space="preserve">Por lo expuesto, solicito a V.S. que declare la inconstitucionalidad del artículo 7 de la Ley 23.928, por su afectación al derecho de propiedad, la integralidad del haber previsional, el desarrollo humano y una vejez digna, derechos protegidos por la Constitución Nacional. Asimismo, que se ordene la actualización de las sumas adeudadas hasta la fecha del efectivo pago, respetando la realidad macroeconómica y las garantías constitucionales de mi </w:t>
-      </w:r>
-      <w:proofErr w:type="gramStart"/>
-      <w:r>
-        <w:t>mandante</w:t>
+        <w:t>Por lo expuesto, solicito a V.S. que declare la inconstitucionalidad del artículo 7 de la Ley 23.928, por su afectación al derecho de propiedad, la integralidad del haber previsional, el desarrollo humano y una vejez digna, derechos protegidos por la Constitución Nacional. Asimismo, que se ordene la actualización de las sumas adeudadas hasta la fecha del efectivo pago, respetando la realidad macroeconómica y las garantías constitucionales de mi mandante</w:t>
       </w:r>
       <w:r>
         <w:rPr>
@@ -2011,15 +1940,7 @@
         <w:t xml:space="preserve"> </w:t>
       </w:r>
       <w:r>
-        <w:t xml:space="preserve">de mi mandante y el comportamiento moroso de </w:t>
-      </w:r>
-      <w:proofErr w:type="spellStart"/>
-      <w:r>
-        <w:t>Anses</w:t>
-      </w:r>
-      <w:proofErr w:type="spellEnd"/>
-      <w:r>
-        <w:t>, afecta</w:t>
+        <w:t>de mi mandante y el comportamiento moroso de Anses, afecta</w:t>
       </w:r>
       <w:r>
         <w:t xml:space="preserve"> el derecho de propiedad, la división de </w:t>

</xml_diff>

<commit_message>
se hizo mas robusta la base de datos
</commit_message>
<xml_diff>
--- a/datos/escritos_liquidacion/liquidacion_final.docx
+++ b/datos/escritos_liquidacion/liquidacion_final.docx
@@ -142,7 +142,7 @@
           <w:b/>
           <w:bCs/>
         </w:rPr>
-        <w:t xml:space="preserve">TORRES, FRANCISCO CRISTINO </w:t>
+        <w:t xml:space="preserve">NAJAR SEGURA ALONSO (VEGA MARTA ORLANDA) </w:t>
       </w:r>
       <w:r>
         <w:rPr>
@@ -307,34 +307,6 @@
       <w:r>
         <w:t xml:space="preserve"/>
       </w:r>
-    </w:p>
-    <w:p>
-      <w:pPr>
-        <w:numPr>
-          <w:ilvl w:val="0"/>
-          <w:numId w:val="18"/>
-        </w:numPr>
-        <w:autoSpaceDE w:val="0"/>
-        <w:autoSpaceDN w:val="0"/>
-        <w:adjustRightInd w:val="0"/>
-        <w:jc w:val="both"/>
-      </w:pPr>
-      <w:r>
-        <w:t xml:space="preserve">Solicito que se regulen los honorarios profesionales correspondientes a esta etapa de ejecución, conforme al artículo 52 de la Ley 27.423, que establece la obligatoriedad de regular los honorarios al dictarse sentencia. Asimismo, se debe respetar el honorario mínimo previsto en el artículo 16, último párrafo, de la ley, que es de orden público. La regulación deberá </w:t>
-      </w:r>
-      <w:r>
-        <w:lastRenderedPageBreak/>
-        <w:t>expresarse en moneda de curso legal y en Unidades de Medida Arancelaria (UMA), según el artículo 51, siendo el pago definitivo al abonarse el equivalente en UMA vigente. Solicito que se consideren los intereses, frutos y accesorios como parte de la base regulatoria</w:t>
-      </w:r>
-      <w:r>
-        <w:t>. Adjunto estimación de honorarios</w:t>
-      </w:r>
-      <w:r>
-        <w:t xml:space="preserve">.</w:t>
-      </w:r>
-      <w:r>
-        <w:t xml:space="preserve"> </w:t>
-      </w:r>
       <w:r>
         <w:t xml:space="preserve"> </w:t>
       </w:r>
@@ -422,7 +394,7 @@
         <w:t xml:space="preserve"> </w:t>
       </w:r>
       <w:r>
-        <w:t xml:space="preserve">18/07/2025</w:t>
+        <w:t xml:space="preserve">01/01/2020</w:t>
       </w:r>
       <w:r>
         <w:t xml:space="preserve"/>
@@ -547,7 +519,7 @@
           <w:b/>
           <w:bCs/>
         </w:rPr>
-        <w:t xml:space="preserve">26/07/2025 </w:t>
+        <w:t xml:space="preserve">10/06/2012 </w:t>
       </w:r>
       <w:r>
         <w:rPr>
@@ -561,7 +533,7 @@
           <w:b/>
           <w:bCs/>
         </w:rPr>
-        <w:t xml:space="preserve">12/07/2025</w:t>
+        <w:t xml:space="preserve">01/01/2020</w:t>
       </w:r>
       <w:r>
         <w:rPr>
@@ -571,18 +543,6 @@
         <w:t xml:space="preserve"> </w:t>
       </w:r>
       <w:r>
-        <w:t xml:space="preserve">.</w:t>
-      </w:r>
-      <w:r>
-        <w:rPr>
-          <w:lang w:val="es-AR"/>
-        </w:rPr>
-        <w:t xml:space="preserve"/>
-      </w:r>
-      <w:r>
-        <w:rPr>
-          <w:lang w:val="es-AR"/>
-        </w:rPr>
         <w:t xml:space="preserve"/>
       </w:r>
     </w:p>
@@ -597,16 +557,58 @@
         <w:adjustRightInd w:val="0"/>
         <w:ind w:left="0" w:firstLine="1058"/>
         <w:jc w:val="both"/>
+        <w:rPr>
+          <w:lang w:val="es-AR"/>
+        </w:rPr>
       </w:pPr>
       <w:r>
         <w:rPr>
           <w:b/>
           <w:bCs/>
         </w:rPr>
-        <w:t>Remuneraciones:</w:t>
-      </w:r>
-      <w:r>
-        <w:t xml:space="preserve"> Se Actualizaron con ISBIC hasta el 02/2009 y desde ahí se utilizaron los índices de Anses.</w:t>
+        <w:t>Haber inicial</w:t>
+      </w:r>
+      <w:r>
+        <w:t>:</w:t>
+      </w:r>
+      <w:r>
+        <w:rPr>
+          <w:lang w:val="es-AR"/>
+        </w:rPr>
+        <w:t xml:space="preserve"> Conforme ordena la sentencia se modificaron las remuneraciones del periodo</w:t>
+      </w:r>
+      <w:r>
+        <w:t xml:space="preserve"> </w:t>
+      </w:r>
+      <w:proofErr w:type="gramStart"/>
+      <w:r>
+        <w:t xml:space="preserve">01/02/2022 al </w:t>
+      </w:r>
+      <w:proofErr w:type="gramStart"/>
+      <w:r>
+        <w:t xml:space="preserve">01/02/2022</w:t>
+      </w:r>
+      <w:r>
+        <w:t>,</w:t>
+      </w:r>
+      <w:r>
+        <w:rPr>
+          <w:lang w:val="es-AR"/>
+        </w:rPr>
+        <w:t xml:space="preserve">por</w:t>
+      </w:r>
+      <w:proofErr w:type="gramEnd"/>
+      <w:r>
+        <w:rPr>
+          <w:lang w:val="es-AR"/>
+        </w:rPr>
+        <w:t xml:space="preserve"> cuanto existía un error material. .</w:t>
+      </w:r>
+      <w:r>
+        <w:rPr>
+          <w:lang w:val="es-AR"/>
+        </w:rPr>
+        <w:t xml:space="preserve"/>
       </w:r>
     </w:p>
     <w:p>
@@ -620,32 +622,31 @@
         <w:adjustRightInd w:val="0"/>
         <w:ind w:left="0" w:firstLine="1058"/>
         <w:jc w:val="both"/>
+        <w:rPr>
+          <w:lang w:val="es-AR"/>
+        </w:rPr>
       </w:pPr>
       <w:r>
         <w:rPr>
           <w:b/>
           <w:bCs/>
         </w:rPr>
-        <w:t>PBU:</w:t>
-      </w:r>
-      <w:r>
-        <w:rPr>
-          <w:b/>
-          <w:bCs/>
-        </w:rPr>
-        <w:t xml:space="preserve"> </w:t>
-      </w:r>
-      <w:r>
-        <w:t xml:space="preserve">Se reajusto la PBU conforme Soule/Blanco, comparando la confiscatoriedad con el haber reajustado. La confiscatoriedad es del </w:t>
-      </w:r>
-      <w:r>
-        <w:t xml:space="preserve">30.86%</w:t>
-      </w:r>
-      <w:r>
-        <w:t xml:space="preserve">%, por lo cual se reajusto la misma y se realizó la quita del 15% según lo ordenado, conformándose una nueva PBU $</w:t>
-      </w:r>
-      <w:r>
-        <w:t xml:space="preserve"> 398,26 </w:t>
+        <w:t>Haber inicial</w:t>
+      </w:r>
+      <w:r>
+        <w:t xml:space="preserve">:</w:t>
+      </w:r>
+      <w:r>
+        <w:rPr>
+          <w:lang w:val="es-AR"/>
+        </w:rPr>
+        <w:t xml:space="preserve"> Previo a proceder a la redeterminación del haber se procedió a incorporar las sumas no remunerativas percibidas por mi mandante, según lo ordenara la sentencia, para realizar el re calculo del haber inicial.</w:t>
+      </w:r>
+      <w:r>
+        <w:rPr>
+          <w:lang w:val="es-AR"/>
+        </w:rPr>
+        <w:t xml:space="preserve"/>
       </w:r>
     </w:p>
     <w:p>
@@ -665,10 +666,10 @@
           <w:b/>
           <w:bCs/>
         </w:rPr>
-        <w:t xml:space="preserve">Percibido: </w:t>
-      </w:r>
-      <w:r>
-        <w:t xml:space="preserve">Se parte de un Haber Percibido de $3.809,71 del 25/01/2011 que el 01/05/2017 fué reajustado a $32.185,34</w:t>
+        <w:t>Remuneraciones:</w:t>
+      </w:r>
+      <w:r>
+        <w:t xml:space="preserve"> Se Actualizaron con ISBIC hasta el 02/2009 y desde ahí se utilizaron los índices de Anses.</w:t>
       </w:r>
     </w:p>
     <w:p>
@@ -688,23 +689,26 @@
           <w:b/>
           <w:bCs/>
         </w:rPr>
-        <w:t>Reclamado</w:t>
+        <w:t>PBU:</w:t>
       </w:r>
       <w:r>
         <w:rPr>
           <w:b/>
           <w:bCs/>
         </w:rPr>
-        <w:t xml:space="preserve">:</w:t>
-      </w:r>
-      <w:r>
         <w:t xml:space="preserve"> </w:t>
       </w:r>
       <w:r>
-        <w:rPr>
-          <w:lang w:val="es-AR"/>
-        </w:rPr>
-        <w:t xml:space="preserve">El Primer Haber Reclamado es de $6.184,76 del 25/01/2011 </w:t>
+        <w:t xml:space="preserve">Se reajusto la PBU conforme Soule/Blanco, comparando la confiscatoriedad con el haber reajustado. La confiscatoriedad es del </w:t>
+      </w:r>
+      <w:r>
+        <w:t xml:space="preserve">30.86%</w:t>
+      </w:r>
+      <w:r>
+        <w:t xml:space="preserve">%, por lo cual se reajusto la misma y se realizó la quita del 15% según lo ordenado, conformándose una nueva PBU $</w:t>
+      </w:r>
+      <w:r>
+        <w:t xml:space="preserve"> 398,26 </w:t>
       </w:r>
     </w:p>
     <w:p>
@@ -718,52 +722,16 @@
         <w:adjustRightInd w:val="0"/>
         <w:ind w:left="0" w:firstLine="1058"/>
         <w:jc w:val="both"/>
+      </w:pPr>
+      <w:r>
         <w:rPr>
           <w:b/>
           <w:bCs/>
         </w:rPr>
-      </w:pPr>
-      <w:r>
-        <w:rPr>
-          <w:b/>
-          <w:bCs/>
-        </w:rPr>
-        <w:t>Reparación histórica:</w:t>
-      </w:r>
-      <w:r>
-        <w:rPr>
-          <w:b/>
-          <w:bCs/>
-        </w:rPr>
-        <w:t xml:space="preserve"> </w:t>
-      </w:r>
-      <w:r>
-        <w:t>No</w:t>
-      </w:r>
-      <w:r>
-        <w:rPr>
-          <w:b/>
-          <w:bCs/>
-        </w:rPr>
-        <w:t xml:space="preserve"> </w:t>
-      </w:r>
-      <w:r>
-        <w:rPr>
-          <w:lang w:val="es-AR"/>
-        </w:rPr>
-        <w:t xml:space="preserve">Percibió. </w:t>
-      </w:r>
-      <w:r>
-        <w:rPr>
-          <w:lang w:val="es-AR"/>
-        </w:rPr>
-        <w:t xml:space="preserve"/>
-      </w:r>
-      <w:r>
-        <w:rPr>
-          <w:lang w:val="es-AR"/>
-        </w:rPr>
-        <w:t xml:space="preserve">  </w:t>
+        <w:t xml:space="preserve">Percibido: </w:t>
+      </w:r>
+      <w:r>
+        <w:t xml:space="preserve">Se parte de un Haber Percibido de $215.349,91 Ley 18.188 del 20/08/1979 que el 01/05/2014 fué reajustado a $2.757,13(índice de actualización: 38).El haber percibido se tomo de los guardados en el caso</w:t>
       </w:r>
     </w:p>
     <w:p>
@@ -783,35 +751,23 @@
           <w:b/>
           <w:bCs/>
         </w:rPr>
-        <w:t xml:space="preserve">Asignación complementaria: </w:t>
-      </w:r>
-      <w:r>
-        <w:t>No</w:t>
+        <w:t>Reclamado</w:t>
       </w:r>
       <w:r>
         <w:rPr>
           <w:b/>
           <w:bCs/>
         </w:rPr>
+        <w:t xml:space="preserve">:</w:t>
+      </w:r>
+      <w:r>
         <w:t xml:space="preserve"> </w:t>
       </w:r>
       <w:r>
         <w:rPr>
           <w:lang w:val="es-AR"/>
         </w:rPr>
-        <w:t xml:space="preserve">Percibió. </w:t>
-      </w:r>
-      <w:r>
-        <w:rPr>
-          <w:lang w:val="es-AR"/>
-        </w:rPr>
-        <w:t xml:space="preserve"/>
-      </w:r>
-      <w:r>
-        <w:rPr>
-          <w:lang w:val="es-AR"/>
-        </w:rPr>
-        <w:t xml:space="preserve"/>
+        <w:t xml:space="preserve">El Primer Haber Reclamado es de $245.392,70 Ley 18.188 del 20/08/1979 </w:t>
       </w:r>
     </w:p>
     <w:p>
@@ -826,23 +782,69 @@
         <w:ind w:left="0" w:firstLine="1058"/>
         <w:jc w:val="both"/>
         <w:rPr>
+          <w:b/>
+          <w:bCs/>
+        </w:rPr>
+      </w:pPr>
+      <w:bookmarkStart w:id="1" w:name="_Hlk536778973"/>
+      <w:r>
+        <w:rPr>
+          <w:b/>
+          <w:bCs/>
+        </w:rPr>
+        <w:lastRenderedPageBreak/>
+        <w:t>Reparación histórica:</w:t>
+      </w:r>
+      <w:r>
+        <w:rPr>
+          <w:b/>
+          <w:bCs/>
+        </w:rPr>
+        <w:t xml:space="preserve"> </w:t>
+      </w:r>
+      <w:r>
+        <w:rPr>
           <w:lang w:val="es-AR"/>
         </w:rPr>
-      </w:pPr>
-      <w:r>
-        <w:rPr>
-          <w:b/>
-          <w:bCs/>
-        </w:rPr>
-        <w:t>Suplemento dinerario</w:t>
-      </w:r>
-      <w:r>
-        <w:t xml:space="preserve">: No Percibió suplemento dinerario supera el 82% del SMVM. </w:t>
-      </w:r>
-      <w:r>
-        <w:t xml:space="preserve"/>
-      </w:r>
-      <w:r>
+        <w:t xml:space="preserve">Percibió desde el </w:t>
+      </w:r>
+      <w:r>
+        <w:rPr>
+          <w:lang w:val="es-AR"/>
+        </w:rPr>
+        <w:t xml:space="preserve">01/01/2018 </w:t>
+      </w:r>
+      <w:r>
+        <w:rPr>
+          <w:lang w:val="es-AR"/>
+        </w:rPr>
+        <w:t>al</w:t>
+      </w:r>
+      <w:r>
+        <w:rPr>
+          <w:lang w:val="es-AR"/>
+        </w:rPr>
+        <w:t xml:space="preserve"> </w:t>
+      </w:r>
+      <w:r>
+        <w:rPr>
+          <w:lang w:val="es-AR"/>
+        </w:rPr>
+        <w:t xml:space="preserve">01/01/2020</w:t>
+      </w:r>
+      <w:r>
+        <w:rPr>
+          <w:lang w:val="es-AR"/>
+        </w:rPr>
+        <w:t xml:space="preserve">, la cual se consideró para la conformación del percibido.</w:t>
+      </w:r>
+      <w:r>
+        <w:t xml:space="preserve"> </w:t>
+      </w:r>
+      <w:r>
+        <w:rPr>
+          <w:lang w:val="es-AR"/>
+        </w:rPr>
         <w:t xml:space="preserve"> </w:t>
       </w:r>
     </w:p>
@@ -863,6 +865,103 @@
           <w:b/>
           <w:bCs/>
         </w:rPr>
+        <w:t xml:space="preserve">Asignación complementaria: </w:t>
+      </w:r>
+      <w:r>
+        <w:rPr>
+          <w:lang w:val="es-AR"/>
+        </w:rPr>
+        <w:t xml:space="preserve">Percibió la asignación desde </w:t>
+      </w:r>
+      <w:r>
+        <w:rPr>
+          <w:lang w:val="es-AR"/>
+        </w:rPr>
+        <w:t xml:space="preserve">01/01/2018 </w:t>
+      </w:r>
+      <w:r>
+        <w:rPr>
+          <w:lang w:val="es-AR"/>
+        </w:rPr>
+        <w:t xml:space="preserve">al </w:t>
+      </w:r>
+      <w:r>
+        <w:rPr>
+          <w:lang w:val="es-AR"/>
+        </w:rPr>
+        <w:t xml:space="preserve">01/01/2020</w:t>
+      </w:r>
+      <w:r>
+        <w:rPr>
+          <w:lang w:val="es-AR"/>
+        </w:rPr>
+        <w:t xml:space="preserve"> y la misma fue considerada para la conformación del percibido. </w:t>
+      </w:r>
+      <w:r>
+        <w:rPr>
+          <w:lang w:val="es-AR"/>
+        </w:rPr>
+        <w:t xml:space="preserve"/>
+      </w:r>
+      <w:r>
+        <w:rPr>
+          <w:lang w:val="es-AR"/>
+        </w:rPr>
+        <w:t xml:space="preserve"/>
+      </w:r>
+    </w:p>
+    <w:p>
+      <w:pPr>
+        <w:numPr>
+          <w:ilvl w:val="0"/>
+          <w:numId w:val="24"/>
+        </w:numPr>
+        <w:autoSpaceDE w:val="0"/>
+        <w:autoSpaceDN w:val="0"/>
+        <w:adjustRightInd w:val="0"/>
+        <w:ind w:left="0" w:firstLine="1058"/>
+        <w:jc w:val="both"/>
+        <w:rPr>
+          <w:lang w:val="es-AR"/>
+        </w:rPr>
+      </w:pPr>
+      <w:r>
+        <w:rPr>
+          <w:b/>
+          <w:bCs/>
+        </w:rPr>
+        <w:t>Suplemento dinerario</w:t>
+      </w:r>
+      <w:r>
+        <w:t xml:space="preserve">:</w:t>
+      </w:r>
+      <w:r>
+        <w:t xml:space="preserve"> Percibió suplemento dinerario creado por el art 125 bis Ley 24.241 (s/texto Ley 27.426, Art. 5°) hasta alcanzar el 82% del SMVM.</w:t>
+      </w:r>
+      <w:r>
+        <w:t xml:space="preserve"> </w:t>
+      </w:r>
+      <w:r>
+        <w:t xml:space="preserve"> </w:t>
+      </w:r>
+    </w:p>
+    <w:p>
+      <w:pPr>
+        <w:numPr>
+          <w:ilvl w:val="0"/>
+          <w:numId w:val="24"/>
+        </w:numPr>
+        <w:autoSpaceDE w:val="0"/>
+        <w:autoSpaceDN w:val="0"/>
+        <w:adjustRightInd w:val="0"/>
+        <w:ind w:left="0" w:firstLine="1058"/>
+        <w:jc w:val="both"/>
+      </w:pPr>
+      <w:r>
+        <w:rPr>
+          <w:b/>
+          <w:bCs/>
+        </w:rPr>
         <w:t>Tope</w:t>
       </w:r>
     </w:p>
@@ -1055,7 +1154,7 @@
         <w:t xml:space="preserve">se calcularon hasta el </w:t>
       </w:r>
       <w:r>
-        <w:t xml:space="preserve">25/07/2025 </w:t>
+        <w:t xml:space="preserve">31/07/2025 </w:t>
       </w:r>
       <w:r>
         <w:t>aplicando para ello la Tasa</w:t>
@@ -1096,7 +1195,7 @@
         <w:t xml:space="preserve">Movilidad: </w:t>
       </w:r>
       <w:r>
-        <w:t xml:space="preserve">Aumentos Generales de la ANSeS por movilidad hasta el 31/12/2017 y desde ahí Aumento de Marzo 2018 Ley 26417 según Revista Jubil. y Pensiones hasta el 30/06/2018 y desde ahí Aumentos Generales de la ANSeS por movilidad hasta el 31/12/2019 y desde ahí Aumentos fallo Marquez, Raimundo por Ley 27551 hasta el 31/12/2020 y desde ahí Aumentos Generales de la ANSeS por movilidad .</w:t>
+        <w:t xml:space="preserve">Nivel General de las Remuneraciones Extendido hasta el 31/03/1995y desde ahí Sin movilidad hasta el 31/12/2001 y desde ahí Salarios Nivel General INDEC hasta el 31/12/2006 y desde ahíAumentos Generales de la ANSeS por movilidad hasta el 31/12/2017 y desde ahí Aumento de Marzo 2018 Ley 26417 14,6%hasta el 30/06/2018 y desde ahí Aumentos Generales de la ANSeS por movilidad hasta el 31/12/2019 y desde ahí Aumentosfallo Marquez, Raimundo por Ley 27551 hasta el 31/12/2020 y desde ahí fallo Palavecino, JosÚ hasta el 30/06/2024 y desdeahí Aumentos Generales de la ANSeS por movilidad .</w:t>
       </w:r>
     </w:p>
     <w:p>
@@ -1119,7 +1218,7 @@
         <w:t xml:space="preserve">Haber de Alta Reclamado</w:t>
       </w:r>
       <w:r>
-        <w:t xml:space="preserve"> al 12/07/2025</w:t>
+        <w:t xml:space="preserve"> al 01/01/2020</w:t>
       </w:r>
       <w:r>
         <w:rPr>
@@ -1129,7 +1228,7 @@
         <w:t xml:space="preserve"> </w:t>
       </w:r>
       <w:r>
-        <w:t xml:space="preserve">asciende a $1.483.802,27.</w:t>
+        <w:t xml:space="preserve">asciende a $487.323,47.</w:t>
       </w:r>
       <w:r>
         <w:t xml:space="preserve"> </w:t>
@@ -1155,10 +1254,33 @@
           <w:b/>
           <w:bCs/>
         </w:rPr>
+        <w:t xml:space="preserve">Pagos descontados: </w:t>
+      </w:r>
+      <w:r>
+        <w:t xml:space="preserve">Se desconto pago de $40.040,77 en el periodo 01/05/2014. </w:t>
+      </w:r>
+    </w:p>
+    <w:p>
+      <w:pPr>
+        <w:numPr>
+          <w:ilvl w:val="0"/>
+          <w:numId w:val="24"/>
+        </w:numPr>
+        <w:autoSpaceDE w:val="0"/>
+        <w:autoSpaceDN w:val="0"/>
+        <w:adjustRightInd w:val="0"/>
+        <w:ind w:left="0" w:firstLine="1058"/>
+        <w:jc w:val="both"/>
+      </w:pPr>
+      <w:r>
+        <w:rPr>
+          <w:b/>
+          <w:bCs/>
+        </w:rPr>
         <w:t xml:space="preserve">Retroactivo</w:t>
       </w:r>
       <w:r>
-        <w:t xml:space="preserve"> exigible al 25/07/2025 determinado por el periodo 26/07/2025</w:t>
+        <w:t xml:space="preserve"> exigible al 31/07/2025 determinado por el periodo 10/06/2012</w:t>
       </w:r>
       <w:r>
         <w:rPr>
@@ -1168,7 +1290,7 @@
         <w:t xml:space="preserve"> </w:t>
       </w:r>
       <w:r>
-        <w:t xml:space="preserve">al 12/07/2025 en concepto de Capital resulta en $9.449.479,54 concepto de Intereses a $14.100.239,28.</w:t>
+        <w:t xml:space="preserve">al 01/01/2020 en concepto de Capital resulta en $2.478.525,35 concepto de Intereses a $1.513.011,31.</w:t>
       </w:r>
     </w:p>
     <w:p>
@@ -1223,7 +1345,7 @@
           <w:b/>
           <w:bCs/>
         </w:rPr>
-        <w:t xml:space="preserve">$4.727.998,55</w:t>
+        <w:t xml:space="preserve">$3.951.495,89</w:t>
       </w:r>
     </w:p>
     <w:p>
@@ -1259,6 +1381,76 @@
           <w:color w:val="000000"/>
           <w:u w:val="single"/>
         </w:rPr>
+        <w:t xml:space="preserve"> </w:t>
+      </w:r>
+    </w:p>
+    <w:p>
+      <w:pPr>
+        <w:autoSpaceDE w:val="0"/>
+        <w:autoSpaceDN w:val="0"/>
+        <w:adjustRightInd w:val="0"/>
+        <w:jc w:val="both"/>
+        <w:rPr>
+          <w:color w:val="000000"/>
+        </w:rPr>
+      </w:pPr>
+      <w:r>
+        <w:rPr>
+          <w:b/>
+          <w:color w:val="000000"/>
+          <w:u w:val="single"/>
+        </w:rPr>
+        <w:t>Se adjunta</w:t>
+      </w:r>
+      <w:r>
+        <w:rPr>
+          <w:b/>
+          <w:color w:val="000000"/>
+          <w:u w:val="single"/>
+        </w:rPr>
+        <w:t xml:space="preserve"> una segunda liquidación</w:t>
+      </w:r>
+      <w:r>
+        <w:rPr>
+          <w:b/>
+          <w:color w:val="000000"/>
+        </w:rPr>
+        <w:t xml:space="preserve">, </w:t>
+      </w:r>
+      <w:r>
+        <w:rPr>
+          <w:color w:val="000000"/>
+        </w:rPr>
+        <w:t>aplicando los siguiente</w:t>
+      </w:r>
+      <w:r>
+        <w:rPr>
+          <w:color w:val="000000"/>
+        </w:rPr>
+        <w:t>s</w:t>
+      </w:r>
+      <w:r>
+        <w:rPr>
+          <w:color w:val="000000"/>
+        </w:rPr>
+        <w:t xml:space="preserve"> guarismo</w:t>
+      </w:r>
+      <w:r>
+        <w:rPr>
+          <w:color w:val="000000"/>
+        </w:rPr>
+        <w:t xml:space="preserve">s:</w:t>
+      </w:r>
+      <w:r>
+        <w:rPr>
+          <w:color w:val="000000"/>
+        </w:rPr>
+        <w:t xml:space="preserve"> </w:t>
+      </w:r>
+      <w:r>
+        <w:rPr>
+          <w:color w:val="000000"/>
+        </w:rPr>
         <w:t xml:space="preserve"/>
       </w:r>
       <w:r>
@@ -1274,6 +1466,461 @@
           <w:u w:val="single"/>
         </w:rPr>
         <w:t xml:space="preserve"/>
+      </w:r>
+    </w:p>
+    <w:p>
+      <w:pPr>
+        <w:numPr>
+          <w:ilvl w:val="0"/>
+          <w:numId w:val="24"/>
+        </w:numPr>
+        <w:autoSpaceDE w:val="0"/>
+        <w:autoSpaceDN w:val="0"/>
+        <w:adjustRightInd w:val="0"/>
+        <w:ind w:left="0" w:firstLine="1058"/>
+        <w:jc w:val="both"/>
+        <w:rPr>
+          <w:lang w:val="es-AR"/>
+        </w:rPr>
+      </w:pPr>
+      <w:r>
+        <w:rPr>
+          <w:b/>
+          <w:bCs/>
+        </w:rPr>
+        <w:t>Movilidad</w:t>
+      </w:r>
+      <w:r>
+        <w:t xml:space="preserve">: se aplica </w:t>
+      </w:r>
+      <w:r>
+        <w:t xml:space="preserve">Nivel General de las Remuneraciones Extendido hasta el 31/03/1995y desde ahí Sin movilidad hasta el 31/12/2001 y desde ahí Salarios Nivel General INDEC hasta el 31/12/2006 y desde ahíAumentos Generales de la ANSeS por movilidad hasta el 31/12/2017 y desde ahí Aumento de Marzo 2018 Ley 26417 14,6%hasta el 30/06/2018 y desde ahí Aumentos Generales de la ANSeS por movilidad hasta el 31/12/2019 y desde ahí Aumentosfallo Marquez, Raimundo por Ley 27551 hasta el 31/12/2020 y desde ahí fallo Palavecino, JosÚ hasta el 30/06/2024 y desdeahí 50 % IPC y 50% RIPTE Trimestral retrasado 3 meses .</w:t>
+      </w:r>
+    </w:p>
+    <w:p>
+      <w:pPr>
+        <w:numPr>
+          <w:ilvl w:val="0"/>
+          <w:numId w:val="24"/>
+        </w:numPr>
+        <w:autoSpaceDE w:val="0"/>
+        <w:autoSpaceDN w:val="0"/>
+        <w:adjustRightInd w:val="0"/>
+        <w:ind w:left="0" w:firstLine="1058"/>
+        <w:jc w:val="both"/>
+        <w:rPr>
+          <w:lang w:val="es-AR"/>
+        </w:rPr>
+      </w:pPr>
+      <w:r>
+        <w:rPr>
+          <w:b/>
+          <w:bCs/>
+        </w:rPr>
+        <w:t>Retroactivo</w:t>
+      </w:r>
+      <w:r>
+        <w:t xml:space="preserve"> exigible al </w:t>
+      </w:r>
+      <w:r>
+        <w:t xml:space="preserve">31/07/2025</w:t>
+      </w:r>
+      <w:r>
+        <w:t xml:space="preserve"> </w:t>
+      </w:r>
+      <w:r>
+        <w:t xml:space="preserve">determinado </w:t>
+      </w:r>
+      <w:r>
+        <w:t xml:space="preserve">con estos índices de movilidad </w:t>
+      </w:r>
+      <w:r>
+        <w:t>por el periodo</w:t>
+      </w:r>
+      <w:r>
+        <w:t xml:space="preserve"> </w:t>
+      </w:r>
+      <w:r>
+        <w:t xml:space="preserve">10/06/2012</w:t>
+      </w:r>
+      <w:r>
+        <w:t xml:space="preserve"> </w:t>
+      </w:r>
+      <w:r>
+        <w:t xml:space="preserve">al </w:t>
+      </w:r>
+      <w:r>
+        <w:t xml:space="preserve">01/01/2020</w:t>
+      </w:r>
+      <w:r>
+        <w:t xml:space="preserve"> en concepto de Capital resulta en $</w:t>
+      </w:r>
+      <w:r>
+        <w:t xml:space="preserve"> </w:t>
+      </w:r>
+      <w:r>
+        <w:t xml:space="preserve">3.023.970,52</w:t>
+      </w:r>
+      <w:r>
+        <w:t xml:space="preserve"> </w:t>
+      </w:r>
+      <w:r>
+        <w:t>concepto de Intereses a $</w:t>
+      </w:r>
+      <w:r>
+        <w:t xml:space="preserve">1.551.482,65</w:t>
+      </w:r>
+      <w:r>
+        <w:t xml:space="preserve"> totalizando una deuda dotal de $</w:t>
+      </w:r>
+      <w:r>
+        <w:t xml:space="preserve">$4.535.412,40</w:t>
+      </w:r>
+      <w:r>
+        <w:t>.</w:t>
+      </w:r>
+      <w:r>
+        <w:t xml:space="preserve"> </w:t>
+      </w:r>
+    </w:p>
+    <w:p>
+      <w:pPr>
+        <w:autoSpaceDE w:val="0"/>
+        <w:autoSpaceDN w:val="0"/>
+        <w:adjustRightInd w:val="0"/>
+        <w:ind w:left="1058"/>
+        <w:jc w:val="both"/>
+      </w:pPr>
+    </w:p>
+    <w:tbl>
+      <w:tblPr>
+        <w:tblW w:w="0" w:type="auto"/>
+        <w:tblInd w:w="1058" w:type="dxa"/>
+        <w:tblBorders>
+          <w:top w:val="single" w:sz="4" w:space="0" w:color="auto"/>
+          <w:left w:val="single" w:sz="4" w:space="0" w:color="auto"/>
+          <w:bottom w:val="single" w:sz="4" w:space="0" w:color="auto"/>
+          <w:right w:val="single" w:sz="4" w:space="0" w:color="auto"/>
+          <w:insideH w:val="single" w:sz="4" w:space="0" w:color="auto"/>
+          <w:insideV w:val="single" w:sz="4" w:space="0" w:color="auto"/>
+        </w:tblBorders>
+        <w:tblLook w:val="04A0" w:firstRow="1" w:lastRow="0" w:firstColumn="1" w:lastColumn="0" w:noHBand="0" w:noVBand="1"/>
+      </w:tblPr>
+      <w:tblGrid>
+        <w:gridCol w:w="1540"/>
+        <w:gridCol w:w="5187"/>
+      </w:tblGrid>
+      <w:tr>
+        <w:trPr>
+          <w:trHeight w:val="255"/>
+        </w:trPr>
+        <w:tc>
+          <w:tcPr>
+            <w:tcW w:w="1971" w:type="dxa"/>
+            <w:shd w:val="clear" w:color="auto" w:fill="auto"/>
+          </w:tcPr>
+          <w:p>
+            <w:pPr>
+              <w:autoSpaceDE w:val="0"/>
+              <w:autoSpaceDN w:val="0"/>
+              <w:adjustRightInd w:val="0"/>
+              <w:jc w:val="both"/>
+            </w:pPr>
+            <w:r>
+              <w:t xml:space="preserve">Haber con </w:t>
+            </w:r>
+            <w:r>
+              <w:t>50% IPC y 50%</w:t>
+            </w:r>
+            <w:r>
+              <w:t xml:space="preserve"> RIPTE trimestral retrasado 3 meses</w:t>
+            </w:r>
+          </w:p>
+        </w:tc>
+        <w:tc>
+          <w:tcPr>
+            <w:tcW w:w="1972" w:type="dxa"/>
+            <w:shd w:val="clear" w:color="auto" w:fill="auto"/>
+          </w:tcPr>
+          <w:p>
+            <w:pPr>
+              <w:autoSpaceDE w:val="0"/>
+              <w:autoSpaceDN w:val="0"/>
+              <w:adjustRightInd w:val="0"/>
+              <w:jc w:val="both"/>
+            </w:pPr>
+            <w:r>
+              <w:t xml:space="preserve">$566.996,55</w:t>
+            </w:r>
+          </w:p>
+        </w:tc>
+      </w:tr>
+      <w:tr>
+        <w:trPr>
+          <w:trHeight w:val="255"/>
+        </w:trPr>
+        <w:tc>
+          <w:tcPr>
+            <w:tcW w:w="1971" w:type="dxa"/>
+            <w:shd w:val="clear" w:color="auto" w:fill="auto"/>
+          </w:tcPr>
+          <w:p>
+            <w:pPr>
+              <w:autoSpaceDE w:val="0"/>
+              <w:autoSpaceDN w:val="0"/>
+              <w:adjustRightInd w:val="0"/>
+              <w:jc w:val="both"/>
+            </w:pPr>
+            <w:commentRangeStart w:id="3"/>
+            <w:r>
+              <w:t>Haber con 27609</w:t>
+            </w:r>
+            <w:commentRangeEnd w:id="3"/>
+            <w:r>
+              <w:rPr>
+                <w:rStyle w:val="Refdecomentario"/>
+              </w:rPr>
+              <w:commentReference w:id="3"/>
+            </w:r>
+          </w:p>
+        </w:tc>
+        <w:tc>
+          <w:tcPr>
+            <w:tcW w:w="1972" w:type="dxa"/>
+            <w:shd w:val="clear" w:color="auto" w:fill="auto"/>
+          </w:tcPr>
+          <w:p>
+            <w:pPr>
+              <w:autoSpaceDE w:val="0"/>
+              <w:autoSpaceDN w:val="0"/>
+              <w:adjustRightInd w:val="0"/>
+              <w:jc w:val="both"/>
+            </w:pPr>
+            <w:r>
+              <w:t xml:space="preserve">$487.323,47</w:t>
+            </w:r>
+          </w:p>
+        </w:tc>
+      </w:tr>
+      <w:tr>
+        <w:trPr>
+          <w:trHeight w:val="244"/>
+        </w:trPr>
+        <w:tc>
+          <w:tcPr>
+            <w:tcW w:w="1971" w:type="dxa"/>
+            <w:shd w:val="clear" w:color="auto" w:fill="auto"/>
+          </w:tcPr>
+          <w:p>
+            <w:pPr>
+              <w:autoSpaceDE w:val="0"/>
+              <w:autoSpaceDN w:val="0"/>
+              <w:adjustRightInd w:val="0"/>
+              <w:jc w:val="both"/>
+            </w:pPr>
+            <w:r>
+              <w:t>Dif</w:t>
+            </w:r>
+          </w:p>
+        </w:tc>
+        <w:tc>
+          <w:tcPr>
+            <w:tcW w:w="1972" w:type="dxa"/>
+            <w:shd w:val="clear" w:color="auto" w:fill="auto"/>
+          </w:tcPr>
+          <w:p>
+            <w:pPr>
+              <w:autoSpaceDE w:val="0"/>
+              <w:autoSpaceDN w:val="0"/>
+              <w:adjustRightInd w:val="0"/>
+              <w:jc w:val="both"/>
+            </w:pPr>
+            <w:r>
+              <w:t xml:space="preserve">$79.673,08</w:t>
+            </w:r>
+          </w:p>
+        </w:tc>
+      </w:tr>
+      <w:tr>
+        <w:trPr>
+          <w:trHeight w:val="255"/>
+        </w:trPr>
+        <w:tc>
+          <w:tcPr>
+            <w:tcW w:w="1971" w:type="dxa"/>
+            <w:shd w:val="clear" w:color="auto" w:fill="auto"/>
+          </w:tcPr>
+          <w:p>
+            <w:pPr>
+              <w:autoSpaceDE w:val="0"/>
+              <w:autoSpaceDN w:val="0"/>
+              <w:adjustRightInd w:val="0"/>
+              <w:jc w:val="both"/>
+            </w:pPr>
+            <w:r>
+              <w:t>Quita</w:t>
+            </w:r>
+          </w:p>
+        </w:tc>
+        <w:tc>
+          <w:tcPr>
+            <w:tcW w:w="1972" w:type="dxa"/>
+            <w:shd w:val="clear" w:color="auto" w:fill="auto"/>
+          </w:tcPr>
+          <w:p>
+            <w:pPr>
+              <w:autoSpaceDE w:val="0"/>
+              <w:autoSpaceDN w:val="0"/>
+              <w:adjustRightInd w:val="0"/>
+              <w:jc w:val="both"/>
+            </w:pPr>
+            <w:r>
+              <w:t xml:space="preserve">14.05</w:t>
+            </w:r>
+            <w:r>
+              <w:t>%</w:t>
+            </w:r>
+          </w:p>
+        </w:tc>
+      </w:tr>
+    </w:tbl>
+    <w:p>
+      <w:pPr>
+        <w:autoSpaceDE w:val="0"/>
+        <w:autoSpaceDN w:val="0"/>
+        <w:adjustRightInd w:val="0"/>
+        <w:jc w:val="both"/>
+      </w:pPr>
+    </w:p>
+    <w:p>
+      <w:pPr>
+        <w:autoSpaceDE w:val="0"/>
+        <w:autoSpaceDN w:val="0"/>
+        <w:adjustRightInd w:val="0"/>
+        <w:jc w:val="both"/>
+      </w:pPr>
+      <w:r>
+        <w:drawing>
+          <wp:inline xmlns:a="http://schemas.openxmlformats.org/drawingml/2006/main" xmlns:pic="http://schemas.openxmlformats.org/drawingml/2006/picture">
+            <wp:extent cx="4572000" cy="3429000"/>
+            <wp:docPr id="1735021422" name="Picture 1735021422"/>
+            <wp:cNvGraphicFramePr>
+              <a:graphicFrameLocks noChangeAspect="1"/>
+            </wp:cNvGraphicFramePr>
+            <a:graphic>
+              <a:graphicData uri="http://schemas.openxmlformats.org/drawingml/2006/picture">
+                <pic:pic>
+                  <pic:nvPicPr>
+                    <pic:cNvPr id="0" name="tmpcjm5woj5.png"/>
+                    <pic:cNvPicPr/>
+                  </pic:nvPicPr>
+                  <pic:blipFill>
+                    <a:blip r:embed="rId26"/>
+                    <a:stretch>
+                      <a:fillRect/>
+                    </a:stretch>
+                  </pic:blipFill>
+                  <pic:spPr>
+                    <a:xfrm>
+                      <a:off x="0" y="0"/>
+                      <a:ext cx="4572000" cy="3429000"/>
+                    </a:xfrm>
+                    <a:prstGeom prst="rect"/>
+                  </pic:spPr>
+                </pic:pic>
+              </a:graphicData>
+            </a:graphic>
+          </wp:inline>
+        </w:drawing>
+      </w:r>
+    </w:p>
+    <w:p>
+      <w:pPr>
+        <w:autoSpaceDE w:val="0"/>
+        <w:autoSpaceDN w:val="0"/>
+        <w:adjustRightInd w:val="0"/>
+        <w:jc w:val="both"/>
+      </w:pPr>
+      <w:r>
+        <w:t xml:space="preserve"/>
+      </w:r>
+      <w:r>
+        <w:rPr>
+          <w:color w:val="000000"/>
+        </w:rPr>
+        <w:t xml:space="preserve"> </w:t>
+      </w:r>
+      <w:r>
+        <w:rPr>
+          <w:bCs/>
+          <w:color w:val="000000"/>
+          <w:u w:val="single"/>
+        </w:rPr>
+        <w:t xml:space="preserve"> </w:t>
+      </w:r>
+    </w:p>
+    <w:p>
+      <w:pPr>
+        <w:autoSpaceDE w:val="0"/>
+        <w:autoSpaceDN w:val="0"/>
+        <w:adjustRightInd w:val="0"/>
+        <w:ind w:firstLine="1134"/>
+        <w:jc w:val="both"/>
+        <w:rPr>
+          <w:bCs/>
+          <w:color w:val="000000"/>
+          <w:u w:val="single"/>
+        </w:rPr>
+      </w:pPr>
+      <w:r>
+        <w:rPr>
+          <w:color w:val="000000"/>
+        </w:rPr>
+        <w:t>Como se puede apreciar al aplicar índices de movilidad distintos, o</w:t>
+      </w:r>
+      <w:r>
+        <w:rPr>
+          <w:color w:val="000000"/>
+        </w:rPr>
+        <w:t xml:space="preserve">btenemos una diferencia de un </w:t>
+      </w:r>
+      <w:r>
+        <w:rPr>
+          <w:color w:val="000000"/>
+        </w:rPr>
+        <w:t xml:space="preserve">14.05</w:t>
+      </w:r>
+      <w:r>
+        <w:rPr>
+          <w:color w:val="000000"/>
+        </w:rPr>
+        <w:t xml:space="preserve">% </w:t>
+      </w:r>
+      <w:r>
+        <w:rPr>
+          <w:color w:val="000000"/>
+        </w:rPr>
+        <w:t xml:space="preserve">entre un haber y el otro, por lo expuesto solicitamos a considerar aprobar los guarismos que resulten de un beneficio mayor para mi mandante, con el fin de obtener un monto de jubilación en donde el mismo sea más acorde en caso de haber seguido en actividad.</w:t>
+      </w:r>
+      <w:r>
+        <w:rPr>
+          <w:color w:val="000000"/>
+        </w:rPr>
+        <w:t xml:space="preserve"> </w:t>
+      </w:r>
+      <w:r>
+        <w:rPr>
+          <w:bCs/>
+          <w:color w:val="000000"/>
+          <w:u w:val="single"/>
+        </w:rPr>
+        <w:t xml:space="preserve"/>
+      </w:r>
+      <w:r>
+        <w:rPr>
+          <w:color w:val="000000"/>
+        </w:rPr>
+        <w:t xml:space="preserve"> </w:t>
       </w:r>
       <w:r>
         <w:rPr>
@@ -1395,6 +2042,33 @@
     </w:p>
     <w:p>
       <w:pPr>
+        <w:autoSpaceDE w:val="0"/>
+        <w:autoSpaceDN w:val="0"/>
+        <w:adjustRightInd w:val="0"/>
+        <w:ind w:firstLine="1134"/>
+        <w:jc w:val="both"/>
+      </w:pPr>
+    </w:p>
+    <w:p>
+      <w:pPr>
+        <w:autoSpaceDE w:val="0"/>
+        <w:autoSpaceDN w:val="0"/>
+        <w:adjustRightInd w:val="0"/>
+        <w:ind w:firstLine="1134"/>
+        <w:jc w:val="both"/>
+      </w:pPr>
+    </w:p>
+    <w:p>
+      <w:pPr>
+        <w:autoSpaceDE w:val="0"/>
+        <w:autoSpaceDN w:val="0"/>
+        <w:adjustRightInd w:val="0"/>
+        <w:ind w:firstLine="1134"/>
+        <w:jc w:val="both"/>
+      </w:pPr>
+    </w:p>
+    <w:p>
+      <w:pPr>
         <w:pStyle w:val="Prrafodelista"/>
         <w:numPr>
           <w:ilvl w:val="0"/>
@@ -1404,6 +2078,373 @@
         <w:autoSpaceDN w:val="0"/>
         <w:adjustRightInd w:val="0"/>
         <w:jc w:val="both"/>
+        <w:rPr>
+          <w:b/>
+          <w:bCs/>
+        </w:rPr>
+      </w:pPr>
+      <w:r>
+        <w:rPr>
+          <w:b/>
+          <w:bCs/>
+        </w:rPr>
+        <w:t>TOPE DE HABER MAXIMO</w:t>
+      </w:r>
+    </w:p>
+    <w:p>
+      <w:pPr>
+        <w:jc w:val="both"/>
+        <w:rPr>
+          <w:bCs/>
+        </w:rPr>
+      </w:pPr>
+    </w:p>
+    <w:p>
+      <w:pPr>
+        <w:jc w:val="both"/>
+      </w:pPr>
+      <w:r>
+        <w:t xml:space="preserve">Al liquidar el haber de mi mandante y aplicar la movilidad conforme Caliva </w:t>
+      </w:r>
+      <w:r>
+        <w:t>Márquez</w:t>
+      </w:r>
+      <w:r>
+        <w:t xml:space="preserve">, se observa que el haber QUE ANTES NO SE ENCONTRABA SUJETO A TOPE DEL HABER MAXIMO, </w:t>
+      </w:r>
+      <w:r>
+        <w:t>ahora</w:t>
+      </w:r>
+      <w:r>
+        <w:t xml:space="preserve"> si se encuentra alcanzado.</w:t>
+      </w:r>
+    </w:p>
+    <w:p>
+      <w:pPr>
+        <w:jc w:val="both"/>
+      </w:pPr>
+      <w:r>
+        <w:lastRenderedPageBreak/>
+        <w:t>Note VS El tope del art 9 inc. 3 de la ley 24463 es a</w:t>
+      </w:r>
+      <w:r>
+        <w:t xml:space="preserve">l 31/07/2025 </w:t>
+      </w:r>
+      <w:r>
+        <w:t xml:space="preserve"> </w:t>
+      </w:r>
+      <w:r>
+        <w:rPr>
+          <w:b/>
+        </w:rPr>
+        <w:t xml:space="preserve">$2.081.261,18</w:t>
+      </w:r>
+    </w:p>
+    <w:p>
+      <w:pPr>
+        <w:jc w:val="both"/>
+        <w:rPr>
+          <w:b/>
+        </w:rPr>
+      </w:pPr>
+      <w:r>
+        <w:t>Si se tuviera en cuenta que los $3.100 representaban el 82% de la remuneración máxima sujeta a aportes que era $3.780 (60 ampo de $63), y trajéramos el mismo criterio a hoy, nos daría que el tope del haber máximo debiera ser a</w:t>
+      </w:r>
+      <w:r>
+        <w:t>l</w:t>
+      </w:r>
+      <w:r>
+        <w:t xml:space="preserve"> </w:t>
+      </w:r>
+      <w:r>
+        <w:t xml:space="preserve">31/07/2025 </w:t>
+      </w:r>
+      <w:r>
+        <w:t xml:space="preserve"> del 82% de la remuneración máxima</w:t>
+      </w:r>
+      <w:r>
+        <w:t xml:space="preserve"> es decir</w:t>
+      </w:r>
+      <w:r>
+        <w:rPr>
+          <w:b/>
+        </w:rPr>
+        <w:t xml:space="preserve"> $2.776.101,84</w:t>
+      </w:r>
+      <w:r>
+        <w:t xml:space="preserve"> un </w:t>
+      </w:r>
+      <w:r>
+        <w:t xml:space="preserve">33.39% </w:t>
+      </w:r>
+      <w:r>
+        <w:rPr>
+          <w:b/>
+        </w:rPr>
+        <w:t>más sin movilizar el tope.</w:t>
+      </w:r>
+    </w:p>
+    <w:p>
+      <w:pPr>
+        <w:jc w:val="both"/>
+        <w:rPr>
+          <w:b/>
+        </w:rPr>
+      </w:pPr>
+    </w:p>
+    <w:p>
+      <w:pPr>
+        <w:jc w:val="both"/>
+        <w:rPr>
+          <w:b/>
+        </w:rPr>
+      </w:pPr>
+      <w:commentRangeStart w:id="6"/>
+      <w:r>
+        <w:rPr>
+          <w:noProof/>
+        </w:rPr>
+        <w:drawing>
+          <wp:inline distT="0" distB="0" distL="0" distR="0" wp14:anchorId="534A1DC2" wp14:editId="0260FEE7">
+            <wp:extent cx="3710940" cy="3179171"/>
+            <wp:effectExtent l="0" t="0" r="3810" b="2540"/>
+            <wp:docPr id="1001" name="Imagen 2" descr="Gráfico, Gráfico de barrasDescripción generada automáticamente con confianza media"/>
+            <wp:cNvGraphicFramePr>
+              <a:graphicFrameLocks xmlns:a="http://schemas.openxmlformats.org/drawingml/2006/main" noChangeAspect="1"/>
+            </wp:cNvGraphicFramePr>
+            <a:graphic xmlns:a="http://schemas.openxmlformats.org/drawingml/2006/main">
+              <a:graphicData uri="http://schemas.openxmlformats.org/drawingml/2006/picture">
+                <pic:pic xmlns:pic="http://schemas.openxmlformats.org/drawingml/2006/picture">
+                  <pic:nvPicPr>
+                    <pic:cNvPr id="0" name="Picture 1" descr="Gráfico, Gráfico de barrasDescripción generada automáticamente con confianza media"/>
+                    <pic:cNvPicPr>
+                      <a:picLocks noChangeAspect="1" noChangeArrowheads="1"/>
+                    </pic:cNvPicPr>
+                  </pic:nvPicPr>
+                  <pic:blipFill>
+                    <a:blip r:embed="rId21" cstate="print">
+                      <a:extLst>
+                        <a:ext uri="{28A0092B-C50C-407E-A947-70E740481C1C}">
+                          <a14:useLocalDpi xmlns:a14="http://schemas.microsoft.com/office/drawing/2010/main" val="0"/>
+                        </a:ext>
+                      </a:extLst>
+                    </a:blip>
+                    <a:srcRect/>
+                    <a:stretch>
+                      <a:fillRect/>
+                    </a:stretch>
+                  </pic:blipFill>
+                  <pic:spPr bwMode="auto">
+                    <a:xfrm>
+                      <a:off x="0" y="0"/>
+                      <a:ext cx="3715195" cy="3182816"/>
+                    </a:xfrm>
+                    <a:prstGeom prst="rect">
+                      <a:avLst/>
+                    </a:prstGeom>
+                    <a:noFill/>
+                    <a:ln>
+                      <a:noFill/>
+                    </a:ln>
+                  </pic:spPr>
+                </pic:pic>
+              </a:graphicData>
+            </a:graphic>
+          </wp:inline>
+        </w:drawing>
+      </w:r>
+      <w:commentRangeEnd w:id="6"/>
+      <w:r>
+        <w:rPr>
+          <w:rStyle w:val="Refdecomentario"/>
+        </w:rPr>
+        <w:commentReference w:id="6"/>
+      </w:r>
+    </w:p>
+    <w:p>
+      <w:pPr>
+        <w:jc w:val="both"/>
+        <w:rPr>
+          <w:b/>
+        </w:rPr>
+      </w:pPr>
+    </w:p>
+    <w:p>
+      <w:pPr>
+        <w:jc w:val="both"/>
+        <w:rPr>
+          <w:b/>
+          <w:u w:val="single"/>
+        </w:rPr>
+      </w:pPr>
+      <w:r>
+        <w:rPr>
+          <w:b/>
+          <w:u w:val="single"/>
+        </w:rPr>
+        <w:t xml:space="preserve">La quita en el haber de mi mandante es </w:t>
+      </w:r>
+      <w:r>
+        <w:rPr>
+          <w:b/>
+          <w:u w:val="single"/>
+        </w:rPr>
+        <w:t xml:space="preserve">-$2.081.251,18 </w:t>
+      </w:r>
+      <w:r>
+        <w:rPr>
+          <w:b/>
+          <w:u w:val="single"/>
+        </w:rPr>
+        <w:t xml:space="preserve">conforme el tope de Anses, es decir un </w:t>
+      </w:r>
+      <w:r>
+        <w:rPr>
+          <w:b/>
+          <w:u w:val="single"/>
+        </w:rPr>
+        <w:t xml:space="preserve">-100.00%</w:t>
+      </w:r>
+      <w:r>
+        <w:rPr>
+          <w:b/>
+          <w:u w:val="single"/>
+        </w:rPr>
+        <w:t>.</w:t>
+      </w:r>
+    </w:p>
+    <w:p>
+      <w:pPr>
+        <w:jc w:val="both"/>
+      </w:pPr>
+    </w:p>
+    <w:p>
+      <w:pPr>
+        <w:jc w:val="both"/>
+      </w:pPr>
+      <w:commentRangeStart w:id="7"/>
+      <w:r>
+        <w:rPr>
+          <w:noProof/>
+        </w:rPr>
+        <w:lastRenderedPageBreak/>
+        <w:drawing>
+          <wp:inline distT="0" distB="0" distL="0" distR="0" wp14:anchorId="6C6FDF08" wp14:editId="478174C3">
+            <wp:extent cx="4949825" cy="3395980"/>
+            <wp:effectExtent l="0" t="0" r="3175" b="0"/>
+            <wp:docPr id="1002" name="Imagen 1" descr="Interfaz de usuario gráfica, Tabla&#10;&#10;El contenido generado por IA puede ser incorrecto."/>
+            <wp:cNvGraphicFramePr>
+              <a:graphicFrameLocks xmlns:a="http://schemas.openxmlformats.org/drawingml/2006/main" noChangeAspect="1"/>
+            </wp:cNvGraphicFramePr>
+            <a:graphic xmlns:a="http://schemas.openxmlformats.org/drawingml/2006/main">
+              <a:graphicData uri="http://schemas.openxmlformats.org/drawingml/2006/picture">
+                <pic:pic xmlns:pic="http://schemas.openxmlformats.org/drawingml/2006/picture">
+                  <pic:nvPicPr>
+                    <pic:cNvPr id="1735021421" name="Imagen 1" descr="Interfaz de usuario gráfica, Tabla&#10;&#10;El contenido generado por IA puede ser incorrecto."/>
+                    <pic:cNvPicPr/>
+                  </pic:nvPicPr>
+                  <pic:blipFill>
+                    <a:blip r:embed="rId22"/>
+                    <a:stretch>
+                      <a:fillRect/>
+                    </a:stretch>
+                  </pic:blipFill>
+                  <pic:spPr>
+                    <a:xfrm>
+                      <a:off x="0" y="0"/>
+                      <a:ext cx="4949825" cy="3395980"/>
+                    </a:xfrm>
+                    <a:prstGeom prst="rect">
+                      <a:avLst/>
+                    </a:prstGeom>
+                  </pic:spPr>
+                </pic:pic>
+              </a:graphicData>
+            </a:graphic>
+          </wp:inline>
+        </w:drawing>
+      </w:r>
+      <w:commentRangeEnd w:id="7"/>
+      <w:r>
+        <w:rPr>
+          <w:rStyle w:val="Refdecomentario"/>
+        </w:rPr>
+        <w:commentReference w:id="7"/>
+      </w:r>
+    </w:p>
+    <w:p>
+      <w:pPr>
+        <w:jc w:val="both"/>
+      </w:pPr>
+    </w:p>
+    <w:p>
+      <w:pPr>
+        <w:jc w:val="both"/>
+      </w:pPr>
+      <w:r>
+        <w:t>S</w:t>
+      </w:r>
+      <w:r>
+        <w:t>i a los $3.100, que eran a 01/2002, lo actualizamos con las mismas pautas de “Badaro” y aumentos generales de ANSES el tope hoy sería notablemente superior</w:t>
+      </w:r>
+      <w:r>
+        <w:t xml:space="preserve"> $ 2.776.554,87.</w:t>
+      </w:r>
+    </w:p>
+    <w:p>
+      <w:pPr>
+        <w:jc w:val="both"/>
+      </w:pPr>
+      <w:r>
+        <w:t>Acá se cuestiona el monto del haber máximo, como así también la quita que se produce tanto por su inadecuada movilidad y como por su aplicación, provocando un daño notorio en el haber, por cuanto si tengo que realizar una quita del 15% sobre un haber máximo no actualizado desde 1995 que se dictó la ley 24463, a mayo de 2006 que se incrementó con el Decreto Nº 764/06, un 11%, resultando el mismo de $3.441. Los aumentos posteriores otorgados a las prestaciones previsionales mediante la Ley 26.198, los Decretos 1346/07, 279/08 y posteriormente en virtud de la ley de movilidad 26.417, se reflejaron en el haber máximo. Pero de 2002 al 05-2006 NO, causando un perjuicio enorme a mi mandante en caso de ser alcanzado por el mismo.</w:t>
+      </w:r>
+    </w:p>
+    <w:p>
+      <w:pPr>
+        <w:jc w:val="both"/>
+      </w:pPr>
+      <w:r>
+        <w:t>Esta limitación a la percepción del haber resulta lesiva al Art. 17 de la CN</w:t>
+      </w:r>
+      <w:r>
+        <w:t xml:space="preserve"> y así se resolvió en “</w:t>
+      </w:r>
+      <w:r>
+        <w:t>LEONARDUZZI, ROBERTO ATILIO c/ ANSES s/REAJUSTES POR MOVILIDAD” Expte. N° FSA 8762/2022</w:t>
+      </w:r>
+      <w:r>
+        <w:t xml:space="preserve"> e </w:t>
+      </w:r>
+      <w:r>
+        <w:t>“INCHAURRONDO, JOSE LUIS c/ ANSES s/ REAJUSTES VARIOS” Expte. Nº FSA 379/2020</w:t>
+      </w:r>
+      <w:r>
+        <w:t>, a cuyo fundamentos me remito.</w:t>
+      </w:r>
+    </w:p>
+    <w:p>
+      <w:pPr>
+        <w:autoSpaceDE w:val="0"/>
+        <w:autoSpaceDN w:val="0"/>
+        <w:adjustRightInd w:val="0"/>
+        <w:ind w:left="1134"/>
+        <w:jc w:val="both"/>
+      </w:pPr>
+      <w:r>
+        <w:t xml:space="preserve"/>
+      </w:r>
+    </w:p>
+    <w:p>
+      <w:pPr>
+        <w:pStyle w:val="Prrafodelista"/>
+        <w:numPr>
+          <w:ilvl w:val="0"/>
+          <w:numId w:val="16"/>
+        </w:numPr>
+        <w:autoSpaceDE w:val="0"/>
+        <w:autoSpaceDN w:val="0"/>
+        <w:adjustRightInd w:val="0"/>
+        <w:jc w:val="both"/>
       </w:pPr>
       <w:r>
         <w:rPr>
@@ -1468,7 +2509,7 @@
         <w:drawing>
           <wp:inline xmlns:a="http://schemas.openxmlformats.org/drawingml/2006/main" xmlns:pic="http://schemas.openxmlformats.org/drawingml/2006/picture">
             <wp:extent cx="4572000" cy="4848421"/>
-            <wp:docPr id="1" name="Picture 1"/>
+            <wp:docPr id="1735021423" name="Picture 1735021423"/>
             <wp:cNvGraphicFramePr>
               <a:graphicFrameLocks noChangeAspect="1"/>
             </wp:cNvGraphicFramePr>
@@ -1480,7 +2521,7 @@
                     <pic:cNvPicPr/>
                   </pic:nvPicPr>
                   <pic:blipFill>
-                    <a:blip r:embed="rId26"/>
+                    <a:blip r:embed="rId27"/>
                     <a:stretch>
                       <a:fillRect/>
                     </a:stretch>

</xml_diff>

<commit_message>
se hizo que se agregue solo el numero de expediente
</commit_message>
<xml_diff>
--- a/datos/escritos_liquidacion/liquidacion_final.docx
+++ b/datos/escritos_liquidacion/liquidacion_final.docx
@@ -142,7 +142,7 @@
           <w:b/>
           <w:bCs/>
         </w:rPr>
-        <w:t xml:space="preserve">NAJAR SEGURA ALONSO (VEGA MARTA ORLANDA) </w:t>
+        <w:t xml:space="preserve">RIOS GERMAN </w:t>
       </w:r>
       <w:r>
         <w:rPr>
@@ -169,7 +169,7 @@
         <w:t xml:space="preserve">. Nº </w:t>
       </w:r>
       <w:r>
-        <w:t xml:space="preserve">25200290/2011</w:t>
+        <w:t xml:space="preserve">33872/2018</w:t>
       </w:r>
       <w:r>
         <w:t xml:space="preserve"> </w:t>
@@ -304,14 +304,68 @@
       <w:r>
         <w:t xml:space="preserve"/>
       </w:r>
+    </w:p>
+    <w:p>
+      <w:pPr>
+        <w:numPr>
+          <w:ilvl w:val="0"/>
+          <w:numId w:val="18"/>
+        </w:numPr>
+        <w:autoSpaceDE w:val="0"/>
+        <w:autoSpaceDN w:val="0"/>
+        <w:adjustRightInd w:val="0"/>
+        <w:jc w:val="both"/>
+      </w:pPr>
+      <w:r>
+        <w:t xml:space="preserve">Dejo planteada la inconstitucionalidad de la  ley 27.609, ley 27.541, ley 27.426</w:t>
+      </w:r>
       <w:r>
         <w:t xml:space="preserve"/>
       </w:r>
       <w:r>
+        <w:t xml:space="preserve">.</w:t>
+      </w:r>
+      <w:r>
+        <w:t xml:space="preserve"/>
+      </w:r>
+      <w:r>
         <w:t xml:space="preserve"> </w:t>
       </w:r>
       <w:r>
         <w:t xml:space="preserve"/>
+      </w:r>
+      <w:r>
+        <w:t xml:space="preserve"> </w:t>
+      </w:r>
+    </w:p>
+    <w:p>
+      <w:pPr>
+        <w:numPr>
+          <w:ilvl w:val="0"/>
+          <w:numId w:val="18"/>
+        </w:numPr>
+        <w:autoSpaceDE w:val="0"/>
+        <w:autoSpaceDN w:val="0"/>
+        <w:adjustRightInd w:val="0"/>
+        <w:jc w:val="both"/>
+      </w:pPr>
+      <w:r>
+        <w:t>Sol</w:t>
+      </w:r>
+      <w:r>
+        <w:t>i</w:t>
+      </w:r>
+      <w:r>
+        <w:t xml:space="preserve">cito que se regulen los honorarios por el proceso principal, atento a que las costas se fijaron a la vencida en ambas instancias y en el punto IV de la sentencia del </w:t>
+      </w:r>
+      <w:r>
+        <w:t xml:space="preserve">01/07/2024</w:t>
+      </w:r>
+      <w:r>
+        <w:t xml:space="preserve"> para el momento en que este determinado el monto del proceso, solicito que se regulen los honorarios profesionales correspondientes a esta etapa de ejecución, conforme al artículo 52 de la Ley 27.423, que establece la obligatoriedad de regular los honorarios al dictarse sentencia. Asimismo, se debe respetar el honorario mínimo previsto en el artículo 16, último párrafo, de la ley, que es de orden público. La regulación deberá expresarse en moneda de curso legal y en Unidades de Medida Arancelaria (UMA), según el artículo 51, siendo el pago definitivo al abonarse el equivalente en UMA vigente. Solicito que se consideren los intereses, frutos y accesorios como parte de la base regulatoria.</w:t>
+      </w:r>
+      <w:r>
+        <w:t xml:space="preserve"> Adjunto estimación de honorarios</w:t>
       </w:r>
       <w:r>
         <w:t xml:space="preserve">  </w:t>
@@ -394,7 +448,7 @@
         <w:t xml:space="preserve"> </w:t>
       </w:r>
       <w:r>
-        <w:t xml:space="preserve">01/01/2020</w:t>
+        <w:t xml:space="preserve">01/07/2024</w:t>
       </w:r>
       <w:r>
         <w:t xml:space="preserve"/>
@@ -519,7 +573,7 @@
           <w:b/>
           <w:bCs/>
         </w:rPr>
-        <w:t xml:space="preserve">10/06/2012 </w:t>
+        <w:t xml:space="preserve">20/04/2016 </w:t>
       </w:r>
       <w:r>
         <w:rPr>
@@ -533,7 +587,7 @@
           <w:b/>
           <w:bCs/>
         </w:rPr>
-        <w:t xml:space="preserve">01/01/2020</w:t>
+        <w:t xml:space="preserve">31/07/2025</w:t>
       </w:r>
       <w:r>
         <w:rPr>
@@ -557,58 +611,18 @@
         <w:adjustRightInd w:val="0"/>
         <w:ind w:left="0" w:firstLine="1058"/>
         <w:jc w:val="both"/>
-        <w:rPr>
-          <w:lang w:val="es-AR"/>
-        </w:rPr>
-      </w:pPr>
-      <w:r>
-        <w:rPr>
-          <w:b/>
-          <w:bCs/>
-        </w:rPr>
-        <w:t>Haber inicial</w:t>
-      </w:r>
-      <w:r>
-        <w:t>:</w:t>
-      </w:r>
-      <w:r>
-        <w:rPr>
-          <w:lang w:val="es-AR"/>
-        </w:rPr>
-        <w:t xml:space="preserve"> Conforme ordena la sentencia se modificaron las remuneraciones del periodo</w:t>
-      </w:r>
-      <w:r>
-        <w:t xml:space="preserve"> </w:t>
-      </w:r>
-      <w:proofErr w:type="gramStart"/>
-      <w:r>
-        <w:t xml:space="preserve">01/02/2022 al </w:t>
-      </w:r>
-      <w:proofErr w:type="gramStart"/>
-      <w:r>
-        <w:t xml:space="preserve">01/02/2022</w:t>
-      </w:r>
-      <w:r>
-        <w:t>,</w:t>
-      </w:r>
-      <w:r>
-        <w:rPr>
-          <w:lang w:val="es-AR"/>
-        </w:rPr>
-        <w:t xml:space="preserve">por</w:t>
-      </w:r>
-      <w:proofErr w:type="gramEnd"/>
-      <w:r>
-        <w:rPr>
-          <w:lang w:val="es-AR"/>
-        </w:rPr>
-        <w:t xml:space="preserve"> cuanto existía un error material. .</w:t>
-      </w:r>
-      <w:r>
-        <w:rPr>
-          <w:lang w:val="es-AR"/>
-        </w:rPr>
-        <w:t xml:space="preserve"/>
+      </w:pPr>
+      <w:r>
+        <w:t xml:space="preserve">RIOS GERMAN fallece</w:t>
+      </w:r>
+      <w:r>
+        <w:t xml:space="preserve"> en fecha 01/06/2024, siendo su Conyuje, </w:t>
+      </w:r>
+      <w:r>
+        <w:t xml:space="preserve">Sanchez Teonila, quien percibe actualmente la pensión, por un porcentaje del </w:t>
+      </w:r>
+      <w:r>
+        <w:t xml:space="preserve">100%. </w:t>
       </w:r>
     </w:p>
     <w:p>
@@ -634,13 +648,46 @@
         <w:t>Haber inicial</w:t>
       </w:r>
       <w:r>
-        <w:t xml:space="preserve">:</w:t>
-      </w:r>
-      <w:r>
-        <w:rPr>
-          <w:lang w:val="es-AR"/>
-        </w:rPr>
-        <w:t xml:space="preserve"> Previo a proceder a la redeterminación del haber se procedió a incorporar las sumas no remunerativas percibidas por mi mandante, según lo ordenara la sentencia, para realizar el re calculo del haber inicial.</w:t>
+        <w:t>:</w:t>
+      </w:r>
+      <w:r>
+        <w:rPr>
+          <w:lang w:val="es-AR"/>
+        </w:rPr>
+        <w:t xml:space="preserve"> Conforme ordena la sentencia se modificaron las remuneraciones del periodo</w:t>
+      </w:r>
+      <w:r>
+        <w:t xml:space="preserve"> </w:t>
+      </w:r>
+      <w:proofErr w:type="gramStart"/>
+      <w:r>
+        <w:t xml:space="preserve">01/05/2015 al </w:t>
+      </w:r>
+      <w:proofErr w:type="gramStart"/>
+      <w:r>
+        <w:t xml:space="preserve">01/06/2018</w:t>
+      </w:r>
+      <w:r>
+        <w:t>,</w:t>
+      </w:r>
+      <w:r>
+        <w:rPr>
+          <w:lang w:val="es-AR"/>
+        </w:rPr>
+        <w:t xml:space="preserve">por</w:t>
+      </w:r>
+      <w:proofErr w:type="gramEnd"/>
+      <w:r>
+        <w:rPr>
+          <w:lang w:val="es-AR"/>
+        </w:rPr>
+        <w:t xml:space="preserve"> cuanto existía un error material. .</w:t>
+      </w:r>
+      <w:r>
+        <w:rPr>
+          <w:lang w:val="es-AR"/>
+        </w:rPr>
+        <w:t xml:space="preserve"/>
       </w:r>
       <w:r>
         <w:rPr>
@@ -702,13 +749,13 @@
         <w:t xml:space="preserve">Se reajusto la PBU conforme Soule/Blanco, comparando la confiscatoriedad con el haber reajustado. La confiscatoriedad es del </w:t>
       </w:r>
       <w:r>
-        <w:t xml:space="preserve">30.86%</w:t>
+        <w:t xml:space="preserve">32.20%</w:t>
       </w:r>
       <w:r>
         <w:t xml:space="preserve">%, por lo cual se reajusto la misma y se realizó la quita del 15% según lo ordenado, conformándose una nueva PBU $</w:t>
       </w:r>
       <w:r>
-        <w:t xml:space="preserve"> 398,26 </w:t>
+        <w:t xml:space="preserve"> 352,41 </w:t>
       </w:r>
     </w:p>
     <w:p>
@@ -731,7 +778,7 @@
         <w:t xml:space="preserve">Percibido: </w:t>
       </w:r>
       <w:r>
-        <w:t xml:space="preserve">Se parte de un Haber Percibido de $215.349,91 Ley 18.188 del 20/08/1979 que el 01/05/2014 fué reajustado a $2.757,13(índice de actualización: 38).El haber percibido se tomo de los guardados en el caso</w:t>
+        <w:t xml:space="preserve">Se parte de un Haber Percibido de $416,44 del 01/02/2006 que el 01/07/2025 fué reajustado a $488.066,69</w:t>
       </w:r>
     </w:p>
     <w:p>
@@ -767,7 +814,7 @@
         <w:rPr>
           <w:lang w:val="es-AR"/>
         </w:rPr>
-        <w:t xml:space="preserve">El Primer Haber Reclamado es de $245.392,70 Ley 18.188 del 20/08/1979 </w:t>
+        <w:t xml:space="preserve">El Primer Haber Reclamado es de $713,65 del 01/02/2006 </w:t>
       </w:r>
     </w:p>
     <w:p>
@@ -812,7 +859,7 @@
         <w:rPr>
           <w:lang w:val="es-AR"/>
         </w:rPr>
-        <w:t xml:space="preserve">01/01/2018 </w:t>
+        <w:t xml:space="preserve">01/05/2019 </w:t>
       </w:r>
       <w:r>
         <w:rPr>
@@ -830,7 +877,7 @@
         <w:rPr>
           <w:lang w:val="es-AR"/>
         </w:rPr>
-        <w:t xml:space="preserve">01/01/2020</w:t>
+        <w:t xml:space="preserve">01/06/2020</w:t>
       </w:r>
       <w:r>
         <w:rPr>
@@ -845,7 +892,7 @@
         <w:rPr>
           <w:lang w:val="es-AR"/>
         </w:rPr>
-        <w:t xml:space="preserve"> </w:t>
+        <w:t xml:space="preserve">  </w:t>
       </w:r>
     </w:p>
     <w:p>
@@ -868,34 +915,20 @@
         <w:t xml:space="preserve">Asignación complementaria: </w:t>
       </w:r>
       <w:r>
-        <w:rPr>
-          <w:lang w:val="es-AR"/>
-        </w:rPr>
-        <w:t xml:space="preserve">Percibió la asignación desde </w:t>
-      </w:r>
-      <w:r>
-        <w:rPr>
-          <w:lang w:val="es-AR"/>
-        </w:rPr>
-        <w:t xml:space="preserve">01/01/2018 </w:t>
-      </w:r>
-      <w:r>
-        <w:rPr>
-          <w:lang w:val="es-AR"/>
-        </w:rPr>
-        <w:t xml:space="preserve">al </w:t>
-      </w:r>
-      <w:r>
-        <w:rPr>
-          <w:lang w:val="es-AR"/>
-        </w:rPr>
-        <w:t xml:space="preserve">01/01/2020</w:t>
-      </w:r>
-      <w:r>
-        <w:rPr>
-          <w:lang w:val="es-AR"/>
-        </w:rPr>
-        <w:t xml:space="preserve"> y la misma fue considerada para la conformación del percibido. </w:t>
+        <w:t>No</w:t>
+      </w:r>
+      <w:r>
+        <w:rPr>
+          <w:b/>
+          <w:bCs/>
+        </w:rPr>
+        <w:t xml:space="preserve"> </w:t>
+      </w:r>
+      <w:r>
+        <w:rPr>
+          <w:lang w:val="es-AR"/>
+        </w:rPr>
+        <w:t xml:space="preserve">Percibió. </w:t>
       </w:r>
       <w:r>
         <w:rPr>
@@ -1195,7 +1228,7 @@
         <w:t xml:space="preserve">Movilidad: </w:t>
       </w:r>
       <w:r>
-        <w:t xml:space="preserve">Nivel General de las Remuneraciones Extendido hasta el 31/03/1995y desde ahí Sin movilidad hasta el 31/12/2001 y desde ahí Salarios Nivel General INDEC hasta el 31/12/2006 y desde ahíAumentos Generales de la ANSeS por movilidad hasta el 31/12/2017 y desde ahí Aumento de Marzo 2018 Ley 26417 14,6%hasta el 30/06/2018 y desde ahí Aumentos Generales de la ANSeS por movilidad hasta el 31/12/2019 y desde ahí Aumentosfallo Marquez, Raimundo por Ley 27551 hasta el 31/12/2020 y desde ahí fallo Palavecino, JosÚ hasta el 30/06/2024 y desdeahí Aumentos Generales de la ANSeS por movilidad .</w:t>
+        <w:t xml:space="preserve">Salarios Nivel General INDEC hasta el 31/12/2006 y desde ahí Aumentos Generales de la ANSeS por movilidad hasta el 31/12/2017 y desde ahí Aumento de Marzo 2018 Ley 26417 14% hasta el 30/06/2018 y desde ahí Aumentos Generales de la ANSeS por movilidad hasta el 31/12/2019 y desde ahí Aumentos fallo Marquez, Raimundo por Ley 27551 hasta el 31/12/2020 y desde ahí fallo Palavecino, JosÚ hasta el 30/06/2024 y desde ahí Aumentos Generales de la ANSeS por movilidad</w:t>
       </w:r>
     </w:p>
     <w:p>
@@ -1218,7 +1251,7 @@
         <w:t xml:space="preserve">Haber de Alta Reclamado</w:t>
       </w:r>
       <w:r>
-        <w:t xml:space="preserve"> al 01/01/2020</w:t>
+        <w:t xml:space="preserve"> al 31/07/2025</w:t>
       </w:r>
       <w:r>
         <w:rPr>
@@ -1228,7 +1261,7 @@
         <w:t xml:space="preserve"> </w:t>
       </w:r>
       <w:r>
-        <w:t xml:space="preserve">asciende a $487.323,47.</w:t>
+        <w:t xml:space="preserve">asciende a $649.977,86.</w:t>
       </w:r>
       <w:r>
         <w:t xml:space="preserve"> </w:t>
@@ -1257,7 +1290,7 @@
         <w:t xml:space="preserve">Pagos descontados: </w:t>
       </w:r>
       <w:r>
-        <w:t xml:space="preserve">Se desconto pago de $40.040,77 en el periodo 01/05/2014. </w:t>
+        <w:t xml:space="preserve">Se desconto pago de $59.723,97 en el periodo 01/02/2021. </w:t>
       </w:r>
     </w:p>
     <w:p>
@@ -1280,7 +1313,7 @@
         <w:t xml:space="preserve">Retroactivo</w:t>
       </w:r>
       <w:r>
-        <w:t xml:space="preserve"> exigible al 31/07/2025 determinado por el periodo 10/06/2012</w:t>
+        <w:t xml:space="preserve"> exigible al 31/07/2025 determinado por el periodo 20/04/2016</w:t>
       </w:r>
       <w:r>
         <w:rPr>
@@ -1290,7 +1323,7 @@
         <w:t xml:space="preserve"> </w:t>
       </w:r>
       <w:r>
-        <w:t xml:space="preserve">al 01/01/2020 en concepto de Capital resulta en $2.478.525,35 concepto de Intereses a $1.513.011,31.</w:t>
+        <w:t xml:space="preserve">al 31/07/2025 en concepto de Capital resulta en $6.076.925,23 concepto de Intereses a $8.676.139,53.</w:t>
       </w:r>
     </w:p>
     <w:p>
@@ -1345,7 +1378,7 @@
           <w:b/>
           <w:bCs/>
         </w:rPr>
-        <w:t xml:space="preserve">$3.951.495,89</w:t>
+        <w:t xml:space="preserve">$14.693.340,79</w:t>
       </w:r>
     </w:p>
     <w:p>
@@ -1494,7 +1527,7 @@
         <w:t xml:space="preserve">: se aplica </w:t>
       </w:r>
       <w:r>
-        <w:t xml:space="preserve">Nivel General de las Remuneraciones Extendido hasta el 31/03/1995y desde ahí Sin movilidad hasta el 31/12/2001 y desde ahí Salarios Nivel General INDEC hasta el 31/12/2006 y desde ahíAumentos Generales de la ANSeS por movilidad hasta el 31/12/2017 y desde ahí Aumento de Marzo 2018 Ley 26417 14,6%hasta el 30/06/2018 y desde ahí Aumentos Generales de la ANSeS por movilidad hasta el 31/12/2019 y desde ahí Aumentosfallo Marquez, Raimundo por Ley 27551 hasta el 31/12/2020 y desde ahí fallo Palavecino, JosÚ hasta el 30/06/2024 y desdeahí 50 % IPC y 50% RIPTE Trimestral retrasado 3 meses .</w:t>
+        <w:t xml:space="preserve">Salarios Nivel General INDEC hasta el 31/12/2006 y desde ahíAumentos Generales de la ANSeS por movilidad hasta el 31/12/2017 y desde ahí Aumento de Marzo 2018 Ley 26417 14%hasta el 30/06/2018 y desde ahí Aumentos Generales de la ANSeS por movilidad hasta el 31/12/2019 y desde ahí Aumentosfallo Marquez, Raimundo por Ley 27551 hasta el 31/12/2020 y desde ahí fallo Palavecino, JosÚ hasta el 30/06/2024 y desdeahí 50 % IPC y 50% RIPTE Trimestral retrasado 3 meses</w:t>
       </w:r>
     </w:p>
     <w:p>
@@ -1541,7 +1574,7 @@
         <w:t xml:space="preserve"> </w:t>
       </w:r>
       <w:r>
-        <w:t xml:space="preserve">10/06/2012</w:t>
+        <w:t xml:space="preserve">20/04/2016</w:t>
       </w:r>
       <w:r>
         <w:t xml:space="preserve"> </w:t>
@@ -1550,7 +1583,7 @@
         <w:t xml:space="preserve">al </w:t>
       </w:r>
       <w:r>
-        <w:t xml:space="preserve">01/01/2020</w:t>
+        <w:t xml:space="preserve">31/07/2025</w:t>
       </w:r>
       <w:r>
         <w:t xml:space="preserve"> en concepto de Capital resulta en $</w:t>
@@ -1559,7 +1592,7 @@
         <w:t xml:space="preserve"> </w:t>
       </w:r>
       <w:r>
-        <w:t xml:space="preserve">3.023.970,52</w:t>
+        <w:t xml:space="preserve">6.819.902,83</w:t>
       </w:r>
       <w:r>
         <w:t xml:space="preserve"> </w:t>
@@ -1568,13 +1601,13 @@
         <w:t>concepto de Intereses a $</w:t>
       </w:r>
       <w:r>
-        <w:t xml:space="preserve">1.551.482,65</w:t>
+        <w:t xml:space="preserve">8.728.543,22</w:t>
       </w:r>
       <w:r>
         <w:t xml:space="preserve"> totalizando una deuda dotal de $</w:t>
       </w:r>
       <w:r>
-        <w:t xml:space="preserve">$4.535.412,40</w:t>
+        <w:t xml:space="preserve">$15.488.722,08</w:t>
       </w:r>
       <w:r>
         <w:t>.</w:t>
@@ -1607,8 +1640,8 @@
         <w:tblLook w:val="04A0" w:firstRow="1" w:lastRow="0" w:firstColumn="1" w:lastColumn="0" w:noHBand="0" w:noVBand="1"/>
       </w:tblPr>
       <w:tblGrid>
-        <w:gridCol w:w="1540"/>
-        <w:gridCol w:w="5187"/>
+        <w:gridCol w:w="1931"/>
+        <w:gridCol w:w="4796"/>
       </w:tblGrid>
       <w:tr>
         <w:trPr>
@@ -1617,7 +1650,6 @@
         <w:tc>
           <w:tcPr>
             <w:tcW w:w="1971" w:type="dxa"/>
-            <w:shd w:val="clear" w:color="auto" w:fill="auto"/>
           </w:tcPr>
           <w:p>
             <w:pPr>
@@ -1640,7 +1672,6 @@
         <w:tc>
           <w:tcPr>
             <w:tcW w:w="1972" w:type="dxa"/>
-            <w:shd w:val="clear" w:color="auto" w:fill="auto"/>
           </w:tcPr>
           <w:p>
             <w:pPr>
@@ -1650,7 +1681,7 @@
               <w:jc w:val="both"/>
             </w:pPr>
             <w:r>
-              <w:t xml:space="preserve">$566.996,55</w:t>
+              <w:t xml:space="preserve">$756.243,50</w:t>
             </w:r>
           </w:p>
         </w:tc>
@@ -1662,32 +1693,6 @@
         <w:tc>
           <w:tcPr>
             <w:tcW w:w="1971" w:type="dxa"/>
-            <w:shd w:val="clear" w:color="auto" w:fill="auto"/>
-          </w:tcPr>
-          <w:p>
-            <w:pPr>
-              <w:autoSpaceDE w:val="0"/>
-              <w:autoSpaceDN w:val="0"/>
-              <w:adjustRightInd w:val="0"/>
-              <w:jc w:val="both"/>
-            </w:pPr>
-            <w:commentRangeStart w:id="3"/>
-            <w:r>
-              <w:t>Haber con 27609</w:t>
-            </w:r>
-            <w:commentRangeEnd w:id="3"/>
-            <w:r>
-              <w:rPr>
-                <w:rStyle w:val="Refdecomentario"/>
-              </w:rPr>
-              <w:commentReference w:id="3"/>
-            </w:r>
-          </w:p>
-        </w:tc>
-        <w:tc>
-          <w:tcPr>
-            <w:tcW w:w="1972" w:type="dxa"/>
-            <w:shd w:val="clear" w:color="auto" w:fill="auto"/>
           </w:tcPr>
           <w:p>
             <w:pPr>
@@ -1697,7 +1702,23 @@
               <w:jc w:val="both"/>
             </w:pPr>
             <w:r>
-              <w:t xml:space="preserve">$487.323,47</w:t>
+              <w:t>Haber con 27609</w:t>
+            </w:r>
+          </w:p>
+        </w:tc>
+        <w:tc>
+          <w:tcPr>
+            <w:tcW w:w="1972" w:type="dxa"/>
+          </w:tcPr>
+          <w:p>
+            <w:pPr>
+              <w:autoSpaceDE w:val="0"/>
+              <w:autoSpaceDN w:val="0"/>
+              <w:adjustRightInd w:val="0"/>
+              <w:jc w:val="both"/>
+            </w:pPr>
+            <w:r>
+              <w:t xml:space="preserve">$649.977,86</w:t>
             </w:r>
           </w:p>
         </w:tc>
@@ -1709,7 +1730,6 @@
         <w:tc>
           <w:tcPr>
             <w:tcW w:w="1971" w:type="dxa"/>
-            <w:shd w:val="clear" w:color="auto" w:fill="auto"/>
           </w:tcPr>
           <w:p>
             <w:pPr>
@@ -1726,7 +1746,6 @@
         <w:tc>
           <w:tcPr>
             <w:tcW w:w="1972" w:type="dxa"/>
-            <w:shd w:val="clear" w:color="auto" w:fill="auto"/>
           </w:tcPr>
           <w:p>
             <w:pPr>
@@ -1736,7 +1755,7 @@
               <w:jc w:val="both"/>
             </w:pPr>
             <w:r>
-              <w:t xml:space="preserve">$79.673,08</w:t>
+              <w:t xml:space="preserve">$106.265,64</w:t>
             </w:r>
           </w:p>
         </w:tc>
@@ -1748,7 +1767,6 @@
         <w:tc>
           <w:tcPr>
             <w:tcW w:w="1971" w:type="dxa"/>
-            <w:shd w:val="clear" w:color="auto" w:fill="auto"/>
           </w:tcPr>
           <w:p>
             <w:pPr>
@@ -1765,7 +1783,6 @@
         <w:tc>
           <w:tcPr>
             <w:tcW w:w="1972" w:type="dxa"/>
-            <w:shd w:val="clear" w:color="auto" w:fill="auto"/>
           </w:tcPr>
           <w:p>
             <w:pPr>
@@ -1811,11 +1828,11 @@
               <a:graphicData uri="http://schemas.openxmlformats.org/drawingml/2006/picture">
                 <pic:pic>
                   <pic:nvPicPr>
-                    <pic:cNvPr id="0" name="tmpcjm5woj5.png"/>
+                    <pic:cNvPr id="0" name="tmpqtlk_21_.png"/>
                     <pic:cNvPicPr/>
                   </pic:nvPicPr>
                   <pic:blipFill>
-                    <a:blip r:embed="rId26"/>
+                    <a:blip r:embed="rId21"/>
                     <a:stretch>
                       <a:fillRect/>
                     </a:stretch>
@@ -1926,48 +1943,1377 @@
         <w:rPr>
           <w:color w:val="000000"/>
         </w:rPr>
+        <w:t xml:space="preserve"/>
+      </w:r>
+    </w:p>
+    <w:p>
+      <w:pPr>
+        <w:autoSpaceDE w:val="0"/>
+        <w:autoSpaceDN w:val="0"/>
+        <w:adjustRightInd w:val="0"/>
+        <w:ind w:left="1146"/>
+        <w:jc w:val="both"/>
+        <w:rPr>
+          <w:b/>
+          <w:bCs/>
+        </w:rPr>
+      </w:pPr>
+    </w:p>
+    <w:p>
+      <w:pPr>
+        <w:numPr>
+          <w:ilvl w:val="0"/>
+          <w:numId w:val="16"/>
+        </w:numPr>
+        <w:autoSpaceDE w:val="0"/>
+        <w:autoSpaceDN w:val="0"/>
+        <w:adjustRightInd w:val="0"/>
+        <w:ind w:left="1146"/>
+        <w:jc w:val="both"/>
+        <w:rPr>
+          <w:b/>
+          <w:bCs/>
+        </w:rPr>
+      </w:pPr>
+      <w:r>
+        <w:rPr>
+          <w:b/>
+          <w:bCs/>
+        </w:rPr>
+        <w:t xml:space="preserve">DE LA INCONSTITUCIONALIDAD DE LA </w:t>
+      </w:r>
+      <w:r>
+        <w:rPr>
+          <w:b/>
+          <w:bCs/>
+        </w:rPr>
+        <w:t>L</w:t>
+      </w:r>
+      <w:r>
+        <w:rPr>
+          <w:b/>
+          <w:bCs/>
+        </w:rPr>
+        <w:t>EY 27.609</w:t>
+      </w:r>
+    </w:p>
+    <w:p>
+      <w:pPr>
+        <w:autoSpaceDE w:val="0"/>
+        <w:autoSpaceDN w:val="0"/>
+        <w:adjustRightInd w:val="0"/>
+        <w:ind w:left="1146"/>
+        <w:jc w:val="both"/>
+        <w:rPr>
+          <w:b/>
+          <w:bCs/>
+        </w:rPr>
+      </w:pPr>
+    </w:p>
+    <w:p>
+      <w:pPr>
+        <w:autoSpaceDE w:val="0"/>
+        <w:autoSpaceDN w:val="0"/>
+        <w:adjustRightInd w:val="0"/>
+        <w:ind w:firstLine="851"/>
+        <w:jc w:val="both"/>
+        <w:rPr>
+          <w:rFonts w:eastAsia="Calibri"/>
+          <w:lang w:val="es-AR"/>
+        </w:rPr>
+      </w:pPr>
+      <w:r>
+        <w:rPr>
+          <w:rFonts w:eastAsia="Calibri"/>
+          <w:lang w:val="es-AR"/>
+        </w:rPr>
+        <w:t>La Ley 27.609 ha demostrado ser insuficiente para mantener el poder adquisitivo del haber de mi mandante a lo largo del tiempo, afectando derechos y garantías consagrados en la Constitución Nacional, como la garantía de integralidad (art. 14 bis), el derecho de propiedad (art. 17), el derecho al desarrollo humano (art. 75, inc. 22) y los derechos derivados de los tratados internacionales (art. 75, inc. 23). Por sobre todo, vulnera el derecho a la vida y a una vejez digna.</w:t>
+      </w:r>
+    </w:p>
+    <w:p>
+      <w:pPr>
+        <w:autoSpaceDE w:val="0"/>
+        <w:autoSpaceDN w:val="0"/>
+        <w:adjustRightInd w:val="0"/>
+        <w:ind w:firstLine="851"/>
+        <w:jc w:val="both"/>
+        <w:rPr>
+          <w:rFonts w:eastAsia="Calibri"/>
+          <w:lang w:eastAsia="es-MX"/>
+        </w:rPr>
+      </w:pPr>
+      <w:r>
+        <w:rPr>
+          <w:rFonts w:eastAsia="Calibri"/>
+          <w:lang w:val="es-AR"/>
+        </w:rPr>
+        <w:t>Teniendo en cuenta las circunstancias jurídicas ocurridas desde 2020 hasta la fecha —esto es, la suspensión de la Ley de Movilidad Jubilatoria por la Ley 27</w:t>
+      </w:r>
+      <w:r>
+        <w:rPr>
+          <w:rFonts w:eastAsia="Calibri"/>
+          <w:lang w:val="es-AR"/>
+        </w:rPr>
+        <w:t>.541, la derogación de la Ley 27.426, la sanción de la Ley 27.609 y su posterior derogación, y la pauta de movilidad dictada por el Decreto 274/24—, resulta claro que los haberes de los jubilados han sufrido un daño tangible</w:t>
+      </w:r>
+      <w:r>
+        <w:rPr>
+          <w:rFonts w:eastAsia="Calibri"/>
+          <w:lang w:val="es-AR"/>
+        </w:rPr>
+        <w:t xml:space="preserve"> y así fue reconocido por ambas salas de esta jurisdicción en los autos</w:t>
+      </w:r>
+      <w:r>
+        <w:rPr>
+          <w:rFonts w:eastAsia="Calibri"/>
+          <w:lang w:val="es-AR"/>
+        </w:rPr>
+        <w:t xml:space="preserve"> “Palavecino” y “Colina”</w:t>
+      </w:r>
+      <w:r>
+        <w:rPr>
+          <w:rFonts w:eastAsia="Calibri"/>
+          <w:lang w:val="es-AR"/>
+        </w:rPr>
+        <w:t>.</w:t>
+      </w:r>
+      <w:r>
+        <w:rPr>
+          <w:rFonts w:eastAsia="Calibri"/>
+          <w:lang w:val="es-AR"/>
+        </w:rPr>
         <w:t xml:space="preserve"> </w:t>
       </w:r>
-      <w:r>
-        <w:rPr>
-          <w:color w:val="000000"/>
+    </w:p>
+    <w:p>
+      <w:pPr>
+        <w:pStyle w:val="NormalWeb"/>
+        <w:ind w:firstLine="709"/>
+        <w:jc w:val="both"/>
+      </w:pPr>
+      <w:r>
+        <w:t xml:space="preserve">El propio Estado ha reconocido las falencias e insuficiencias de la fórmula establecida por la Ley 27.609 y el daño que ha causado a los adultos mayores, </w:t>
+      </w:r>
+      <w:r>
+        <w:lastRenderedPageBreak/>
+        <w:t>justificando con ello la necesidad de dictar el Decreto de Emergencia 274/24. Dicha ley ya no está vigente, y el daño ocasionado ha sido admitido tanto por el Poder Legislativo como por el Poder Ejecutivo, demostrando que los aumentos otorgados fueron insuficientes para preservar el poder adquisitivo del haber previsional de mi mandante.</w:t>
+      </w:r>
+    </w:p>
+    <w:p>
+      <w:pPr>
+        <w:pStyle w:val="NormalWeb"/>
+        <w:ind w:firstLine="709"/>
+        <w:jc w:val="both"/>
+      </w:pPr>
+      <w:r>
+        <w:t>Los bonos entregados a los jubilados que perciben la mínima llegaron a representar hasta un 55% de su haber mensual. Las sucesivas reformas previsionales implementadas desde 2017 hasta la fecha han afectado de manera integral el haber jubilatorio de los beneficiarios, y deben analizarse de manera conjunta, ya que el haber de mi mandante es uno solo. La aplicación de las normas dictadas entre 2017 y 2024 incumple con el mandato constitucional, omitiendo el contenido previsto por el convencional constituyente al atribuir al Poder Legislativo la obligación de fijar por ley el derecho a la movilidad jubilatoria y no de cualquier manera.</w:t>
+      </w:r>
+    </w:p>
+    <w:p>
+      <w:pPr>
+        <w:pStyle w:val="NormalWeb"/>
+        <w:ind w:firstLine="709"/>
+        <w:jc w:val="both"/>
+      </w:pPr>
+      <w:r>
+        <w:t>Como lo ha sostenido la Corte Suprema de Justicia de la Nación:</w:t>
+      </w:r>
+      <w:r>
+        <w:br/>
+      </w:r>
+      <w:r>
+        <w:rPr>
+          <w:rStyle w:val="nfasis"/>
+        </w:rPr>
+        <w:t>"La Constitución Nacional ha reconocido el derecho a la movilidad, no como un enunciado vacío que el legislador puede llenar de cualquier modo, sino que debe obrar con el objeto de darle toda su plenitud, que no es otra que la de asegurar a los beneficiarios el mantenimiento de un nivel de vida"</w:t>
+      </w:r>
+      <w:r>
+        <w:t xml:space="preserve"> (Fallos 330:4866, considerando 15). Si bien el legislador tiene amplias facultades para organizar el sistema previsional, debe hacerlo dentro de límites razonables, de modo que no afecte sustancialmente los derechos emergentes de la seguridad social (Fallos 337:1277).</w:t>
+      </w:r>
+    </w:p>
+    <w:p>
+      <w:pPr>
+        <w:pStyle w:val="NormalWeb"/>
+        <w:ind w:firstLine="709"/>
+        <w:jc w:val="both"/>
+      </w:pPr>
+      <w:r>
+        <w:t>La afectación del derecho a la movilidad jubilatoria conlleva también una lesión al derecho de propiedad, al derecho a una vejez digna, a la libertad y a la vida misma, ya que la disminución del haber coloca al jubilado por debajo de la línea de pobreza. El haber previsional no refleja el esfuerzo contributivo realizado durante toda una vida laboral y, por ende, no resulta sustitutivo del salario.</w:t>
+      </w:r>
+    </w:p>
+    <w:p>
+      <w:pPr>
+        <w:pStyle w:val="NormalWeb"/>
+        <w:ind w:firstLine="709"/>
+        <w:jc w:val="both"/>
+      </w:pPr>
+      <w:r>
+        <w:t>Además, los otros dos poderes del Estado han admitido expresamente el fracaso de la fórmula de movilidad jubilatoria, la pérdida de poder adquisitivo que generó en los jubilados y la situación de emergencia en la que los colocó. Sin embargo, las soluciones propuestas miran hacia el futuro, ignorando la necesidad de recomponer el daño del pasado.</w:t>
+      </w:r>
+    </w:p>
+    <w:p>
+      <w:pPr>
+        <w:pStyle w:val="NormalWeb"/>
+        <w:ind w:firstLine="709"/>
+        <w:jc w:val="both"/>
+      </w:pPr>
+      <w:r>
+        <w:t>Como sostuvo la Corte Suprema de Justicia de la Nación en Fallos 301:317:</w:t>
+      </w:r>
+      <w:r>
+        <w:rPr>
+          <w:rStyle w:val="nfasis"/>
+        </w:rPr>
+        <w:t xml:space="preserve">"La Constitución Nacional establece que 'el Estado otorgará los beneficios de la seguridad social' y dispone que las jubilaciones y pensiones serán móviles. Es indudable que este mandato constitucional se dirige primordialmente al legislador, que debe establecer criterios adecuados a la realidad para determinar los haberes previsionales. Sin embargo, los cambios de circunstancias pueden tornar irrazonable una solución legal que en su inicio fue correcta. En tales casos, el cumplimiento del mandato constitucional atañe también a los </w:t>
+      </w:r>
+      <w:r>
+        <w:rPr>
+          <w:rStyle w:val="nfasis"/>
+        </w:rPr>
+        <w:lastRenderedPageBreak/>
+        <w:t>restantes poderes públicos, que deberán, dentro de su competencia, hacer prevalecer el espíritu de los constituyentes conforme a las exigencias de justicia"</w:t>
+      </w:r>
+      <w:r>
+        <w:t xml:space="preserve"> (el subrayado me pertenece).</w:t>
+      </w:r>
+    </w:p>
+    <w:p>
+      <w:pPr>
+        <w:pStyle w:val="NormalWeb"/>
+        <w:ind w:firstLine="709"/>
+        <w:jc w:val="both"/>
+      </w:pPr>
+      <w:r>
+        <w:t>El análisis no puede ser sesgado. Lo que en su momento pudo ser razonable se ha tornado irrazonable ante el cambio de circunstancias, como lo evidencia el análisis de constitucionalidad de la Ley 27.609 en la etapa de ejecución. La movilidad jubilatoria otorgada por esta ley quedó muy por debajo de la inflación, como se acredita en autos.</w:t>
+      </w:r>
+    </w:p>
+    <w:p>
+      <w:pPr>
+        <w:pStyle w:val="NormalWeb"/>
+        <w:ind w:firstLine="709"/>
+        <w:jc w:val="both"/>
+        <w:rPr>
+          <w:rFonts w:eastAsia="Calibri"/>
+        </w:rPr>
+      </w:pPr>
+      <w:r>
+        <w:rPr>
+          <w:lang w:eastAsia="es-MX"/>
+        </w:rPr>
+        <w:t>Los  bonos otorgados a las jubilaciones mínimas</w:t>
+      </w:r>
+      <w:r>
+        <w:rPr>
+          <w:lang w:eastAsia="es-MX"/>
+        </w:rPr>
+        <w:t xml:space="preserve"> en vigencia de la ley 27.609, </w:t>
+      </w:r>
+      <w:r>
+        <w:rPr>
+          <w:lang w:eastAsia="es-MX"/>
+        </w:rPr>
+        <w:t xml:space="preserve">  parecería colocar a los jubilados en una situación similar a lo que sucedió en el período 2002 a 2006 que obligó a que la CSJN dictara el fallo  Badaro (</w:t>
+      </w:r>
+      <w:hyperlink r:id="rId8">
+        <w:r>
+          <w:rPr>
+            <w:color w:val="0563C1"/>
+            <w:lang w:eastAsia="es-MX"/>
+          </w:rPr>
+          <w:t>330:4866</w:t>
+        </w:r>
+      </w:hyperlink>
+      <w:r>
+        <w:rPr>
+          <w:lang w:eastAsia="es-MX"/>
+        </w:rPr>
+        <w:t xml:space="preserve">) y eligiera un índice salarial </w:t>
+      </w:r>
+      <w:r>
+        <w:rPr>
+          <w:lang w:eastAsia="es-MX"/>
+        </w:rPr>
+        <w:t xml:space="preserve">para </w:t>
+      </w:r>
+      <w:r>
+        <w:rPr>
+          <w:lang w:eastAsia="es-MX"/>
+        </w:rPr>
+        <w:t>el período en cuestión. En la actualidad un índice salarial no sería adecuado, por cuanto todos los índices salariales que se tomen de referencia se ven afectados por la precarización laboral, la práctica de fijar sumas no remunerativas, la caída del empleo</w:t>
+      </w:r>
+      <w:r>
+        <w:rPr>
+          <w:rFonts w:eastAsia="Calibri"/>
+        </w:rPr>
+        <w:t>, por lo que los índices salariales, salvo el UMA, no refleja una variación real de los salarios y están muy alejados de la inflación</w:t>
+      </w:r>
+      <w:r>
+        <w:rPr>
+          <w:rFonts w:eastAsia="Calibri"/>
+        </w:rPr>
+        <w:t xml:space="preserve"> en mayores periodos inflacionarios.</w:t>
+      </w:r>
+    </w:p>
+    <w:p>
+      <w:pPr>
+        <w:pStyle w:val="NormalWeb"/>
+        <w:ind w:firstLine="709"/>
+        <w:jc w:val="both"/>
+      </w:pPr>
+      <w:r>
+        <w:rPr>
+          <w:rFonts w:eastAsia="Calibri"/>
+        </w:rPr>
+        <w:t xml:space="preserve">Solicito analice el pedido de inconstitucionalidad teniendo en cuenta el desarrollo que hace la CSJN sobre el  </w:t>
+      </w:r>
+      <w:hyperlink r:id="rId9" w:history="1">
+        <w:r>
+          <w:rPr>
+            <w:rFonts w:eastAsia="Calibri"/>
+            <w:color w:val="0563C1"/>
+          </w:rPr>
+          <w:t>principio de progresividad</w:t>
+        </w:r>
+      </w:hyperlink>
+      <w:r>
+        <w:rPr>
+          <w:rFonts w:eastAsia="Calibri"/>
+        </w:rPr>
+        <w:t xml:space="preserve"> en materia previsional  y e</w:t>
+      </w:r>
+      <w:r>
+        <w:rPr>
+          <w:rFonts w:eastAsia="Calibri"/>
+          <w:color w:val="333333"/>
+          <w:shd w:val="clear" w:color="auto" w:fill="FFFFFF"/>
+        </w:rPr>
+        <w:t xml:space="preserve">l propósito constitucional de promover el bienestar general y afianzar la justicia el cual  debe ser entendido como una virtud al servicio de la verdad sustancial, lo cual se expresa mediante pronunciamientos que conduzcan a consagrarla, así dice: </w:t>
+      </w:r>
+      <w:r>
+        <w:rPr>
+          <w:rFonts w:eastAsia="Calibri"/>
+          <w:i/>
+        </w:rPr>
+        <w:t>"Cuando un precepto frustra o desvirtúa los propósitos de la misma ley en que se encuentra inserto, de modo tal que llega inclusive a ponerse en colisión con enunciados de jerarquía constitucional o su aplicación torna ilusorios derechos por éstos consagrados, le es lícito al juzgador apartarse de tal precepto y dejarlo de aplicar a fin de asegurar la primacía de la Ley Fundamental, como medio de afianzar la justicia que está encargado de administrar. Asimismo, señaló que la latitud de facultades que se ha reconocido al legislador para organizar los sistemas jubilatorios y establecer las condiciones con sujeción a las cuales se acuerdan los beneficios derivados de aquéllos, debía entenderse condicionada a que esas facultades se ejerciten dentro de límites razonables, o sea de modo que no hieran de manera sustancial los derechos emergentes de la seguridad social, acordados a las personas comprendidas en los regímenes previsionales”</w:t>
+      </w:r>
+      <w:r>
+        <w:rPr>
+          <w:rFonts w:eastAsia="Calibri"/>
+        </w:rPr>
+        <w:t xml:space="preserve"> (</w:t>
+      </w:r>
+      <w:hyperlink r:id="rId10" w:history="1">
+        <w:r>
+          <w:rPr>
+            <w:rFonts w:eastAsia="Calibri"/>
+            <w:color w:val="0563C1"/>
+          </w:rPr>
+          <w:t>Fallos: 307: 2376</w:t>
+        </w:r>
+      </w:hyperlink>
+      <w:r>
+        <w:rPr>
+          <w:rFonts w:eastAsia="Calibri"/>
+        </w:rPr>
+        <w:t>), es por lo que solicito al tribunal garantice el derecho a que mi mandante tenga un haber integral y una movilidad jubilatoria que cumpla con su función,  que no es otra que mantener el poder adquisitivo del haber jubilatorio,  de manera tal que sea sustitutivo del salario y refleje el esfuerzo contributivo realizado durante su vida laboral activa, teniendo en consideración  la protección especial que merecen  los adultos mayores como  sujetos vulnerables que gozan de especial tutela, en concordancia con lo resuelto</w:t>
+      </w:r>
+      <w:r>
+        <w:rPr>
+          <w:rFonts w:eastAsia="Calibri"/>
         </w:rPr>
         <w:t xml:space="preserve"> </w:t>
       </w:r>
       <w:r>
+        <w:rPr>
+          <w:rFonts w:eastAsia="Calibri"/>
+        </w:rPr>
+        <w:t>en</w:t>
+      </w:r>
+      <w:r>
+        <w:rPr>
+          <w:rFonts w:eastAsia="Calibri"/>
+        </w:rPr>
+        <w:t xml:space="preserve"> </w:t>
+      </w:r>
+      <w:r>
+        <w:rPr>
+          <w:rFonts w:eastAsia="Calibri"/>
+        </w:rPr>
+        <w:t>los Fallos</w:t>
+      </w:r>
+      <w:r>
+        <w:rPr>
+          <w:rFonts w:eastAsia="Calibri"/>
+        </w:rPr>
+        <w:t xml:space="preserve"> </w:t>
+      </w:r>
+      <w:hyperlink r:id="rId11" w:history="1">
+        <w:r>
+          <w:rPr>
+            <w:rFonts w:eastAsia="Calibri"/>
+            <w:color w:val="0563C1"/>
+          </w:rPr>
+          <w:t>“Itzcovich”(</w:t>
+        </w:r>
+      </w:hyperlink>
+      <w:r>
+        <w:rPr>
+          <w:rFonts w:eastAsia="Calibri"/>
+        </w:rPr>
+        <w:t>328:566),</w:t>
+      </w:r>
+      <w:hyperlink r:id="rId12" w:history="1">
+        <w:r>
+          <w:rPr>
+            <w:rFonts w:eastAsia="Calibri"/>
+            <w:color w:val="0563C1"/>
+          </w:rPr>
+          <w:t>“Sánchez”</w:t>
+        </w:r>
+      </w:hyperlink>
+      <w:r>
+        <w:rPr>
+          <w:rFonts w:eastAsia="Calibri"/>
+        </w:rPr>
+        <w:t>(328:1602),</w:t>
+      </w:r>
+      <w:hyperlink r:id="rId13" w:history="1">
+        <w:r>
+          <w:rPr>
+            <w:rFonts w:eastAsia="Calibri"/>
+            <w:color w:val="0563C1"/>
+          </w:rPr>
+          <w:t>“Badaro”(</w:t>
+        </w:r>
+      </w:hyperlink>
+      <w:r>
+        <w:rPr>
+          <w:rFonts w:eastAsia="Calibri"/>
+        </w:rPr>
+        <w:t>330:4866),</w:t>
+      </w:r>
+      <w:bookmarkStart w:id="2" w:name="_Hlk157989214"/>
+      <w:r>
+        <w:rPr>
+          <w:rFonts w:ascii="Calibri" w:eastAsia="Calibri" w:hAnsi="Calibri"/>
+          <w:sz w:val="22"/>
+          <w:szCs w:val="22"/>
+          <w:lang w:eastAsia="en-US"/>
+        </w:rPr>
+        <w:fldChar w:fldCharType="begin"/>
+      </w:r>
+      <w:r>
+        <w:rPr>
+          <w:rFonts w:ascii="Calibri" w:eastAsia="Calibri" w:hAnsi="Calibri"/>
+        </w:rPr>
+        <w:instrText>HYPERLINK "https://sjconsulta.csjn.gov.ar/sjconsulta/documentos/verDocumentoByIdLinksJSP.html?idDocumento=7496611"</w:instrText>
+      </w:r>
+      <w:r>
+        <w:rPr>
+          <w:rFonts w:ascii="Calibri" w:eastAsia="Calibri" w:hAnsi="Calibri"/>
+          <w:sz w:val="22"/>
+          <w:szCs w:val="22"/>
+          <w:lang w:eastAsia="en-US"/>
+        </w:rPr>
+      </w:r>
+      <w:r>
+        <w:rPr>
+          <w:rFonts w:ascii="Calibri" w:eastAsia="Calibri" w:hAnsi="Calibri"/>
+          <w:sz w:val="22"/>
+          <w:szCs w:val="22"/>
+          <w:lang w:eastAsia="en-US"/>
+        </w:rPr>
+        <w:fldChar w:fldCharType="separate"/>
+      </w:r>
+      <w:r>
+        <w:rPr>
+          <w:rFonts w:eastAsia="Calibri"/>
+          <w:color w:val="0563C1"/>
+        </w:rPr>
+        <w:t>“Blanco”(</w:t>
+      </w:r>
+      <w:r>
+        <w:rPr>
+          <w:rFonts w:eastAsia="Calibri"/>
+          <w:color w:val="0563C1"/>
+        </w:rPr>
+        <w:fldChar w:fldCharType="end"/>
+      </w:r>
+      <w:r>
+        <w:rPr>
+          <w:rFonts w:eastAsia="Calibri"/>
+        </w:rPr>
+        <w:t>341:1924)</w:t>
+      </w:r>
+      <w:bookmarkEnd w:id="2"/>
+      <w:r>
+        <w:rPr>
+          <w:rFonts w:ascii="Calibri" w:eastAsia="Calibri" w:hAnsi="Calibri"/>
+          <w:sz w:val="22"/>
+          <w:szCs w:val="22"/>
+          <w:lang w:eastAsia="en-US"/>
+        </w:rPr>
+        <w:fldChar w:fldCharType="begin"/>
+      </w:r>
+      <w:r>
+        <w:rPr>
+          <w:rFonts w:ascii="Calibri" w:eastAsia="Calibri" w:hAnsi="Calibri"/>
+        </w:rPr>
+        <w:instrText>HYPERLINK "https://sjconsulta.csjn.gov.ar/sjconsulta/documentos/verDocumentoByIdLinksJSP.html?idDocumento=7678911"</w:instrText>
+      </w:r>
+      <w:r>
+        <w:rPr>
+          <w:rFonts w:ascii="Calibri" w:eastAsia="Calibri" w:hAnsi="Calibri"/>
+          <w:sz w:val="22"/>
+          <w:szCs w:val="22"/>
+          <w:lang w:eastAsia="en-US"/>
+        </w:rPr>
+      </w:r>
+      <w:r>
+        <w:rPr>
+          <w:rFonts w:ascii="Calibri" w:eastAsia="Calibri" w:hAnsi="Calibri"/>
+          <w:sz w:val="22"/>
+          <w:szCs w:val="22"/>
+          <w:lang w:eastAsia="en-US"/>
+        </w:rPr>
+        <w:fldChar w:fldCharType="separate"/>
+      </w:r>
+      <w:r>
+        <w:rPr>
+          <w:rFonts w:eastAsia="Calibri"/>
+          <w:color w:val="0563C1"/>
+        </w:rPr>
+        <w:t>“Giménez”(</w:t>
+      </w:r>
+      <w:r>
+        <w:rPr>
+          <w:rFonts w:eastAsia="Calibri"/>
+          <w:color w:val="0563C1"/>
+        </w:rPr>
+        <w:fldChar w:fldCharType="end"/>
+      </w:r>
+      <w:r>
+        <w:rPr>
+          <w:rFonts w:eastAsia="Calibri"/>
+        </w:rPr>
+        <w:t>344:1788), “</w:t>
+      </w:r>
+      <w:hyperlink r:id="rId14" w:history="1">
+        <w:r>
+          <w:rPr>
+            <w:rFonts w:eastAsia="Calibri"/>
+            <w:color w:val="0563C1"/>
+          </w:rPr>
+          <w:t>Garay Corina</w:t>
+        </w:r>
+      </w:hyperlink>
+      <w:r>
+        <w:rPr>
+          <w:rFonts w:eastAsia="Calibri"/>
+        </w:rPr>
+        <w:t>” (344:3567) entre otros.</w:t>
+      </w:r>
+    </w:p>
+    <w:p>
+      <w:pPr>
+        <w:ind w:firstLine="1560"/>
+        <w:jc w:val="both"/>
         <w:rPr>
           <w:rFonts w:eastAsia="Calibri"/>
           <w:color w:val="000000"/>
+          <w:lang w:val="es-MX" w:eastAsia="es-AR"/>
+        </w:rPr>
+      </w:pPr>
+      <w:r>
+        <w:rPr>
+          <w:rFonts w:eastAsia="Calibri"/>
+          <w:color w:val="000000"/>
+          <w:lang w:val="es-MX" w:eastAsia="es-AR"/>
+        </w:rPr>
+        <w:t xml:space="preserve">Las modificaciones en la fórmula de cálculo de la movilidad previsional, no puede proyectarse en perjuicio de los jubilados y pensionados, debiendo adoptarse una solución que se adecue a los principios y garantías de la Constitución Nacional y favorezca la progresividad de los derechos humanos. Al respecto cabe recordar que el Alto Tribunal sostuvo que el artículo 75, inciso 23, de la Constitución Nacional fortalece la vigencia del principio de progresividad en materia previsional, descalificando todo accionar gubernamental que en la práctica de un resultado regresivo en el goce efectivo de los derechos </w:t>
+      </w:r>
+      <w:hyperlink r:id="rId15" w:history="1">
+        <w:r>
+          <w:rPr>
+            <w:rFonts w:eastAsia="Calibri"/>
+            <w:color w:val="0563C1"/>
+            <w:lang w:val="es-MX" w:eastAsia="es-AR"/>
+          </w:rPr>
+          <w:t>(Fallos 331:250</w:t>
+        </w:r>
+      </w:hyperlink>
+      <w:r>
+        <w:rPr>
+          <w:rFonts w:eastAsia="Calibri"/>
+          <w:color w:val="000000"/>
+          <w:lang w:val="es-MX" w:eastAsia="es-AR"/>
+        </w:rPr>
+        <w:t xml:space="preserve">). </w:t>
+      </w:r>
+    </w:p>
+    <w:p>
+      <w:pPr>
+        <w:ind w:firstLine="1560"/>
+        <w:jc w:val="both"/>
+        <w:rPr>
+          <w:rFonts w:eastAsia="Calibri"/>
+          <w:lang w:val="es-AR"/>
+        </w:rPr>
+      </w:pPr>
+      <w:r>
+        <w:rPr>
+          <w:rFonts w:eastAsia="Calibri"/>
+          <w:lang w:val="es-AR"/>
+        </w:rPr>
+        <w:t>Cada reforma previsional en nuestro país se ha desarrollado en un marco de sucesivas emergencias casi inacabables, lo que lleva a cuestionarnos, como bien señala Cassagne, si estas reformas cumplen con “el marco constitucional de la emergencia”. Según este autor, dicho marco requiere que “no se conculque de un modo definitivo el núcleo de derechos básicos de la Constitución, particularmente los derechos de propiedad de los particulares (art. 17), el principio de igualdad ante la ley (art. 16) y la garantía de la razonabilidad o justicia, consagrada en el art. 28 de la Constitución Nacional”.</w:t>
+      </w:r>
+    </w:p>
+    <w:p>
+      <w:pPr>
+        <w:ind w:firstLine="1560"/>
+        <w:jc w:val="both"/>
+        <w:rPr>
+          <w:rFonts w:eastAsia="Calibri"/>
+          <w:lang w:val="es-AR"/>
+        </w:rPr>
+      </w:pPr>
+      <w:r>
+        <w:rPr>
+          <w:rFonts w:eastAsia="Calibri"/>
+          <w:lang w:val="es-AR"/>
+        </w:rPr>
+        <w:t xml:space="preserve">La normalización de la emergencia y sus graves consecuencias en el cercenamiento de derechos constitucionales son tan evidentes que el entonces presidente de la Corte Suprema de Justicia de la Nación advirtió hace más de diez años: </w:t>
+      </w:r>
+      <w:r>
+        <w:rPr>
+          <w:rFonts w:eastAsia="Calibri"/>
+          <w:i/>
+          <w:iCs/>
+          <w:lang w:val="es-AR"/>
+        </w:rPr>
+        <w:t>"Cabe valorar las consecuencias de la amplia tolerancia a las restricciones de los derechos contractuales por razones de emergencia consolidada a lo largo de más de setenta años. Las legislaciones de excepción tienen un plazo para que se produzca su propia extinción, pero su prórroga y su reiteración han inutilizado los mecanismos de autodestrucción y han alimentado los que permiten su conservación. De tal modo, la excepción se ha convertido en regla y los remedios normales han sido sustituidos por la anormalidad de los remedios. Esta fundamentación de la regla de derecho debilita el compromiso de los individuos con las leyes y los contratos, ya que la emergencia permanente destruye todo cálculo de riesgos y restringe el funcionamiento económico."</w:t>
+      </w:r>
+    </w:p>
+    <w:p>
+      <w:pPr>
+        <w:ind w:firstLine="1560"/>
+        <w:jc w:val="both"/>
+        <w:rPr>
+          <w:rFonts w:eastAsia="Calibri"/>
+          <w:lang w:val="es-AR"/>
+        </w:rPr>
+      </w:pPr>
+      <w:r>
+        <w:rPr>
+          <w:rFonts w:eastAsia="Calibri"/>
+          <w:lang w:val="es-AR"/>
+        </w:rPr>
+        <w:t xml:space="preserve">Este estado de emergencia permanente ha generado un Estado que prioriza variables económicas y financieras coyunturales sobre las libertades y derechos fundamentales. Ante el altar de la emergencia, el Estado, ya sea por acción u omisión, ha sacrificado sistemáticamente derechos elementales reconocidos por la Constitución Nacional, especialmente los de los grupos más vulnerables. Esto ha dado lugar a la violación de principios fundamentales, como el de </w:t>
+      </w:r>
+      <w:r>
+        <w:rPr>
+          <w:rFonts w:eastAsia="Calibri"/>
+          <w:b/>
+          <w:bCs/>
+          <w:lang w:val="es-AR"/>
+        </w:rPr>
+        <w:t>progresividad y no regresividad</w:t>
+      </w:r>
+      <w:r>
+        <w:rPr>
+          <w:rFonts w:eastAsia="Calibri"/>
+          <w:lang w:val="es-AR"/>
+        </w:rPr>
+        <w:t>, que exigen un escrutinio agravado de la razonabilidad de las normas adoptadas tanto por el legislador como por el Poder Ejecutivo Nacional en contextos de emergencia.</w:t>
+      </w:r>
+    </w:p>
+    <w:p>
+      <w:pPr>
+        <w:ind w:firstLine="1560"/>
+        <w:jc w:val="both"/>
+        <w:rPr>
+          <w:rFonts w:eastAsia="Calibri"/>
+          <w:lang w:val="es-AR"/>
+        </w:rPr>
+      </w:pPr>
+      <w:r>
+        <w:rPr>
+          <w:rFonts w:eastAsia="Calibri"/>
+          <w:lang w:val="es-AR"/>
+        </w:rPr>
+        <w:t xml:space="preserve">Como afirma Rossi, las medidas regresivas que afectan a grupos vulnerables deben ser excepcionalísimas y sometidas a un escrutinio más estricto. La deferencia hacia el Estado en la adopción de estas medidas debe ser mínima, ya que el contenido mínimo de un derecho no admite restricción alguna, ni </w:t>
+      </w:r>
+      <w:r>
+        <w:rPr>
+          <w:rFonts w:eastAsia="Calibri"/>
+          <w:lang w:val="es-AR"/>
+        </w:rPr>
+        <w:lastRenderedPageBreak/>
+        <w:t>tampoco lo admite el estado de goce y ejercicio de un derecho por grupos desfavorecidos.</w:t>
+      </w:r>
+    </w:p>
+    <w:p>
+      <w:pPr>
+        <w:ind w:firstLine="1560"/>
+        <w:jc w:val="both"/>
+        <w:rPr>
+          <w:rFonts w:eastAsia="Calibri"/>
+          <w:lang w:val="es-AR"/>
+        </w:rPr>
+      </w:pPr>
+      <w:r>
+        <w:rPr>
+          <w:rFonts w:eastAsia="Calibri"/>
+          <w:lang w:val="es-AR"/>
+        </w:rPr>
+        <w:t xml:space="preserve">La Corte Suprema de Justicia de la Nación, al referirse a la emergencia y los grupos vulnerables, sostuvo: </w:t>
+      </w:r>
+      <w:r>
+        <w:rPr>
+          <w:rFonts w:eastAsia="Calibri"/>
+          <w:i/>
+          <w:iCs/>
+          <w:lang w:val="es-AR"/>
+        </w:rPr>
+        <w:t>"Que, por último, cabe destacar que es precisamente en tiempos de crisis económica cuando la actualidad de los derechos sociales cobra su máximo significado. En tales etapas críticas, deben profundizarse las respuestas institucionales en favor de los grupos más débiles y postergados, pues son las democracias avanzadas y maduras las que refuerzan la capacidad de los individuos y atienden las situaciones de vulnerabilidad en momentos coyunturales adversos"</w:t>
+      </w:r>
+      <w:r>
+        <w:rPr>
+          <w:rFonts w:eastAsia="Calibri"/>
+          <w:lang w:val="es-AR"/>
+        </w:rPr>
+        <w:t xml:space="preserve"> (Fallos 341:1924).</w:t>
+      </w:r>
+    </w:p>
+    <w:p>
+      <w:pPr>
+        <w:ind w:firstLine="1560"/>
+        <w:jc w:val="both"/>
+        <w:rPr>
+          <w:rFonts w:eastAsia="Calibri"/>
+          <w:lang w:val="es-AR"/>
+        </w:rPr>
+      </w:pPr>
+      <w:r>
+        <w:rPr>
+          <w:rFonts w:eastAsia="Calibri"/>
+          <w:lang w:val="es-AR"/>
+        </w:rPr>
+        <w:t>Por lo expuesto, en casos como el presente, la prohibición de regresividad agrega un nuevo criterio al control de razonabilidad de las leyes y reglamentos. Esto es especialmente relevante cuando se examinan judicialmente normas que afectan derechos económicos, sociales y culturales. Por ello, solicito a V.S. que haga lugar a la petición formulada y se intime al Congreso de la Nación a cumplir con el mandato del art. 14 bis de la Constitución Nacional, reparando el daño sufrido en el haber de mi mandante. Esto implica fijar el contenido concreto de las jubilaciones en el período en debate, como sostuvo la CSJN en el caso “Blanco”, con especial consideración de los principios de proporcionalidad y sustitutividad establecidos por este Tribunal en precedentes como</w:t>
+      </w:r>
+      <w:r>
+        <w:rPr>
+          <w:rFonts w:eastAsia="Calibri"/>
+          <w:lang w:val="es-AR"/>
+        </w:rPr>
+        <w:t xml:space="preserve"> Fallos 279:389, 280:424, 292:447, 293:235, 300:84, 571, 305:866, 328:1602.</w:t>
+      </w:r>
+    </w:p>
+    <w:p>
+      <w:pPr>
+        <w:ind w:firstLine="1560"/>
+        <w:jc w:val="both"/>
+        <w:rPr>
+          <w:rFonts w:eastAsia="Calibri"/>
+          <w:color w:val="000000"/>
+          <w:lang w:eastAsia="es-AR"/>
+        </w:rPr>
+      </w:pPr>
+      <w:r>
+        <w:rPr>
+          <w:rFonts w:eastAsia="Calibri"/>
+          <w:lang w:val="es-AR"/>
+        </w:rPr>
+        <w:t>Asimismo, estos principios, que en el fallo “Blanco” se referían al índice de actualización de remuneraciones, son igualmente aplicables a la pauta de movilidad. Solo con esta perspectiva integral se podrá garantizar la plena efectividad de los derechos consagrados en nuestra Ley Fundamental y proteger a los sectores más vulnerable</w:t>
+      </w:r>
+      <w:r>
+        <w:rPr>
+          <w:rFonts w:eastAsia="Calibri"/>
+          <w:lang w:val="es-AR"/>
+        </w:rPr>
+        <w:t xml:space="preserve">.</w:t>
+      </w:r>
+      <w:r>
+        <w:rPr>
+          <w:rFonts w:eastAsia="Calibri"/>
+          <w:lang w:val="es-AR"/>
+        </w:rPr>
+        <w:t xml:space="preserve"> </w:t>
+      </w:r>
+      <w:r>
+        <w:rPr>
+          <w:rFonts w:eastAsia="Calibri"/>
+          <w:color w:val="000000"/>
+          <w:lang w:eastAsia="es-AR"/>
+        </w:rPr>
+        <w:t xml:space="preserve"> </w:t>
+      </w:r>
+      <w:r>
+        <w:rPr>
+          <w:color w:val="000000"/>
+        </w:rPr>
+        <w:t xml:space="preserve"> </w:t>
+      </w:r>
+      <w:r>
+        <w:rPr>
+          <w:rFonts w:eastAsia="Calibri"/>
+          <w:color w:val="000000"/>
+        </w:rPr>
+        <w:t xml:space="preserve"/>
+      </w:r>
+    </w:p>
+    <w:p>
+      <w:pPr>
+        <w:pStyle w:val="NormalWeb"/>
+        <w:ind w:left="1854"/>
+        <w:rPr>
+          <w:rStyle w:val="Textoennegrita"/>
+          <w:b w:val="0"/>
+          <w:bCs w:val="0"/>
+        </w:rPr>
+      </w:pPr>
+    </w:p>
+    <w:p>
+      <w:pPr>
+        <w:pStyle w:val="NormalWeb"/>
+        <w:numPr>
+          <w:ilvl w:val="0"/>
+          <w:numId w:val="16"/>
+        </w:numPr>
+      </w:pPr>
+      <w:r>
+        <w:rPr>
+          <w:rStyle w:val="Textoennegrita"/>
+        </w:rPr>
+        <w:t>INCONSTITUCIONALIDAD DE LA LEY 27.426</w:t>
+      </w:r>
+    </w:p>
+    <w:p>
+      <w:pPr>
+        <w:pStyle w:val="NormalWeb"/>
+        <w:ind w:firstLine="567"/>
+        <w:jc w:val="both"/>
+      </w:pPr>
+      <w:r>
+        <w:t>Esta parte solicita se declare la inconstitucionalidad del artículo 2 de la Ley 27.426, que dispone: “la primera actualización en base a la nueva movilidad dispuesta se haría efectiva a partir del 1° de marzo de 2018”.</w:t>
+      </w:r>
+    </w:p>
+    <w:p>
+      <w:pPr>
+        <w:pStyle w:val="NormalWeb"/>
+        <w:ind w:firstLine="567"/>
+        <w:jc w:val="both"/>
+      </w:pPr>
+      <w:r>
+        <w:t xml:space="preserve">La constitucionalidad de una norma que fija nuevas pautas de movilidad encuentra un límite temporal que no puede ser infringido sin lesionar los derechos constitucionales de los beneficiarios. La norma en cuestión pretende tener vigencia retroactiva, alterando situaciones jurídicas consolidadas bajo la </w:t>
+      </w:r>
+      <w:r>
+        <w:lastRenderedPageBreak/>
+        <w:t>normativa anterior, lo cual afecta derechos constitucionales y torna inconstitucional el artículo 2 de la Ley 27.426.</w:t>
+      </w:r>
+    </w:p>
+    <w:p>
+      <w:pPr>
+        <w:pStyle w:val="NormalWeb"/>
+        <w:ind w:firstLine="567"/>
+        <w:jc w:val="both"/>
+      </w:pPr>
+      <w:r>
+        <w:t>El cambio en la fórmula para calcular la movilidad de las prestaciones es una facultad del Congreso. Sin embargo, al establecer que la primera actualización se realizará en marzo de 2018, afecta la movilidad ya devengada bajo la normativa anterior, intentando aplicarse retroactivamente.</w:t>
+      </w:r>
+    </w:p>
+    <w:p>
+      <w:pPr>
+        <w:pStyle w:val="NormalWeb"/>
+        <w:ind w:firstLine="567"/>
+        <w:jc w:val="both"/>
+      </w:pPr>
+      <w:r>
+        <w:t>El artículo 7 del Código Civil y Comercial de la Nación establece que las leyes no tienen efecto retroactivo, salvo disposición expresa, y que dicha retroactividad no puede afectar derechos protegidos por garantías constitucionales. Esto implica que la ley nueva solo puede aplicarse a las instancias aún no cumplidas de una relación o situación jurídica, mientras que las ya finalizadas deben regirse por la norma anterior.</w:t>
+      </w:r>
+    </w:p>
+    <w:p>
+      <w:pPr>
+        <w:pStyle w:val="NormalWeb"/>
+        <w:ind w:firstLine="567"/>
+        <w:jc w:val="both"/>
+      </w:pPr>
+      <w:r>
+        <w:t>La norma cuya inconstitucionalidad se solicita, al derogar la fórmula de movilidad establecida en la Ley 26.417, dejó sin efecto el ajuste previsto por esta última y ordenó aplicar un nuevo cálculo de movilidad con carácter retroactivo, alterando los efectos jurídicos ya consolidados bajo el régimen anterior.</w:t>
+      </w:r>
+    </w:p>
+    <w:p>
+      <w:pPr>
+        <w:pStyle w:val="NormalWeb"/>
+        <w:ind w:firstLine="567"/>
+        <w:jc w:val="both"/>
+      </w:pPr>
+      <w:r>
+        <w:t>En el caso de haberes percibidos bajo el régimen derogado, mi mandante tenía un derecho adquirido a que el reajuste se realizara conforme a la Ley 26.417. La nueva fórmula vulnera el derecho de propiedad al generar un porcentaje de actualización inferior y excluir del cálculo un trimestre ya devengado.</w:t>
+      </w:r>
+    </w:p>
+    <w:p>
+      <w:pPr>
+        <w:pStyle w:val="NormalWeb"/>
+        <w:ind w:firstLine="567"/>
+        <w:jc w:val="both"/>
+      </w:pPr>
+      <w:r>
+        <w:t>Según la Resolución E 2/2018 de la Secretaría de Seguridad Social, la movilidad de marzo de 2018 fue del 5,71% bajo la Ley 27.426, mientras que conforme a la Ley 26.417, el aumento habría sido del 14,06%. Además, la Ley 27.426 retrotrae el período de referencia para marzo de 2018 al tercer trimestre de 2017, excluyendo cinco meses y 29 días que debieron computarse bajo la normativa anterior.</w:t>
+      </w:r>
+    </w:p>
+    <w:p>
+      <w:pPr>
+        <w:pStyle w:val="NormalWeb"/>
+        <w:ind w:firstLine="567"/>
+        <w:jc w:val="both"/>
+      </w:pPr>
+      <w:r>
+        <w:t xml:space="preserve">El Decreto 1058/2018 dispuso un “subsidio extraordinario” por única vez, limitado a beneficiarios con haberes inferiores a $10.000. Sin embargo, este subsidio no compensa el perjuicio ocasionado, ya que no es universal ni se aplica de manera permanente. </w:t>
+      </w:r>
+    </w:p>
+    <w:p>
+      <w:pPr>
+        <w:pStyle w:val="NormalWeb"/>
+        <w:ind w:firstLine="567"/>
+        <w:jc w:val="both"/>
+      </w:pPr>
+      <w:r>
+        <w:t>Aunque la merma en el haber correspondiente a marzo de 2018 no se considere confiscatoria en ese momento, la falta de aplicación de la fórmula ya devengada afecta derechos alimentarios protegidos constitucionalmente y genera, a largo plazo, un efecto acumulativo que agrava la pérdida del poder adquisitivo</w:t>
+      </w:r>
+      <w:r>
+        <w:rPr>
+          <w:bCs/>
+        </w:rPr>
+        <w:t xml:space="preserve">.</w:t>
+      </w:r>
+      <w:r>
+        <w:rPr>
+          <w:bCs/>
         </w:rPr>
         <w:t xml:space="preserve">  </w:t>
       </w:r>
+    </w:p>
+    <w:p>
+      <w:pPr>
+        <w:autoSpaceDE w:val="0"/>
+        <w:autoSpaceDN w:val="0"/>
+        <w:adjustRightInd w:val="0"/>
+        <w:ind w:firstLine="708"/>
+        <w:jc w:val="both"/>
+        <w:rPr>
+          <w:bCs/>
+        </w:rPr>
+      </w:pPr>
+    </w:p>
+    <w:p>
+      <w:pPr>
+        <w:numPr>
+          <w:ilvl w:val="0"/>
+          <w:numId w:val="16"/>
+        </w:numPr>
+        <w:autoSpaceDE w:val="0"/>
+        <w:autoSpaceDN w:val="0"/>
+        <w:adjustRightInd w:val="0"/>
+        <w:ind w:left="1146"/>
+        <w:jc w:val="both"/>
+        <w:rPr>
+          <w:b/>
+          <w:bCs/>
+        </w:rPr>
+      </w:pPr>
+      <w:r>
+        <w:rPr>
+          <w:b/>
+          <w:bCs/>
+        </w:rPr>
+        <w:t>INCOSTITUCIONALIDAD DE LA LEY 27.541</w:t>
+      </w:r>
+    </w:p>
+    <w:p>
+      <w:pPr>
+        <w:autoSpaceDE w:val="0"/>
+        <w:autoSpaceDN w:val="0"/>
+        <w:adjustRightInd w:val="0"/>
+        <w:ind w:firstLine="708"/>
+        <w:jc w:val="both"/>
+        <w:rPr>
+          <w:b/>
+          <w:bCs/>
+        </w:rPr>
+      </w:pPr>
+      <w:r>
+        <w:rPr>
+          <w:bCs/>
+        </w:rPr>
+        <w:lastRenderedPageBreak/>
+        <w:t xml:space="preserve">Al haber visto que los aumentos de 2020 dados por decreto fueron muy inferiores a los que hubiera correspondido conforme ley 27.426, solicito se expida y declare la inconstitucionalidad de la ley 27.541, del art 1 en cuanto declara la emergencia previsional , del  art 2 inc. e, del art 55 y 56, como así también de los decretos 163/2020, 495/2020 , el 542/2020, 692/2020, y 899/2020 , en cuanto otorga aumentos insuficientes, extiende por 6 meses más la suspensión establecida por el art. 55 de la ley 27.541 respecto de la aplicación de la movilidad dispuesta por el art. 32 de la ley previsional 24.241 por ser confiscatoria, por violar el principio de igualdad y de razonabilidad de las leyes previsto en los art 16 y 28 de la CN y el principio de progresividad garantizado por la ley 27.360 que ratifica la convención interamericana de adultos mayores. </w:t>
+      </w:r>
+    </w:p>
+    <w:p>
+      <w:pPr>
+        <w:autoSpaceDE w:val="0"/>
+        <w:autoSpaceDN w:val="0"/>
+        <w:adjustRightInd w:val="0"/>
+        <w:ind w:firstLine="708"/>
+        <w:jc w:val="both"/>
+        <w:rPr>
+          <w:bCs/>
+        </w:rPr>
+      </w:pPr>
+      <w:r>
+        <w:rPr>
+          <w:bCs/>
+        </w:rPr>
+        <w:t xml:space="preserve">Dictados los decretos 163/2020, 495/20, 542/2020 y 692/2020 y 899/2020 solicito VS se expida y declare la inconstitucionalidad de la ley 27.541, y sus decretos reglamentarios, por ser confiscatoria, por violar el principio de igualdad y de razonabilidad de las leyes previsto en los art 16 y 28 de la CN y el principio de progresividad garantizado por la ley 27.360 que ratifica la convención interamericana de adultos mayores.  La ley y su reglamentación es inconstitucional por los siguientes motivos: </w:t>
+      </w:r>
+    </w:p>
+    <w:p>
+      <w:pPr>
+        <w:numPr>
+          <w:ilvl w:val="0"/>
+          <w:numId w:val="19"/>
+        </w:numPr>
+        <w:autoSpaceDE w:val="0"/>
+        <w:autoSpaceDN w:val="0"/>
+        <w:adjustRightInd w:val="0"/>
+        <w:jc w:val="both"/>
+        <w:rPr>
+          <w:bCs/>
+        </w:rPr>
+      </w:pPr>
+      <w:r>
+        <w:rPr>
+          <w:bCs/>
+        </w:rPr>
+        <w:t xml:space="preserve">Porque al igual que el art 2 de la ley 27426 es regresiva, y afecta </w:t>
+      </w:r>
+    </w:p>
+    <w:p>
+      <w:pPr>
+        <w:autoSpaceDE w:val="0"/>
+        <w:autoSpaceDN w:val="0"/>
+        <w:adjustRightInd w:val="0"/>
+        <w:ind w:firstLine="708"/>
+        <w:jc w:val="both"/>
+        <w:rPr>
+          <w:bCs/>
+        </w:rPr>
+      </w:pPr>
+      <w:r>
+        <w:rPr>
+          <w:bCs/>
+        </w:rPr>
+        <w:t xml:space="preserve">el principio de progresividad  </w:t>
+      </w:r>
+    </w:p>
+    <w:p>
+      <w:pPr>
+        <w:numPr>
+          <w:ilvl w:val="0"/>
+          <w:numId w:val="19"/>
+        </w:numPr>
+        <w:autoSpaceDE w:val="0"/>
+        <w:autoSpaceDN w:val="0"/>
+        <w:adjustRightInd w:val="0"/>
+        <w:jc w:val="both"/>
+        <w:rPr>
+          <w:bCs/>
+        </w:rPr>
+      </w:pPr>
+      <w:r>
+        <w:rPr>
+          <w:bCs/>
+        </w:rPr>
+        <w:t xml:space="preserve">No debió haberse delegado la facultad de fijar una garantía </w:t>
+      </w:r>
+    </w:p>
+    <w:p>
+      <w:pPr>
+        <w:autoSpaceDE w:val="0"/>
+        <w:autoSpaceDN w:val="0"/>
+        <w:adjustRightInd w:val="0"/>
+        <w:ind w:firstLine="708"/>
+        <w:jc w:val="both"/>
+        <w:rPr>
+          <w:bCs/>
+        </w:rPr>
+      </w:pPr>
+      <w:r>
+        <w:rPr>
+          <w:bCs/>
+        </w:rPr>
+        <w:t xml:space="preserve">constitucional como es la movilidad jubilatoria. </w:t>
+      </w:r>
+    </w:p>
+    <w:p>
+      <w:pPr>
+        <w:numPr>
+          <w:ilvl w:val="0"/>
+          <w:numId w:val="19"/>
+        </w:numPr>
+        <w:autoSpaceDE w:val="0"/>
+        <w:autoSpaceDN w:val="0"/>
+        <w:adjustRightInd w:val="0"/>
+        <w:jc w:val="both"/>
+        <w:rPr>
+          <w:bCs/>
+        </w:rPr>
+      </w:pPr>
+      <w:r>
+        <w:rPr>
+          <w:bCs/>
+        </w:rPr>
+        <w:t xml:space="preserve">No respeta las bases de la delegación del art 2 inc e. </w:t>
+      </w:r>
+    </w:p>
+    <w:p>
+      <w:pPr>
+        <w:numPr>
+          <w:ilvl w:val="0"/>
+          <w:numId w:val="19"/>
+        </w:numPr>
+        <w:autoSpaceDE w:val="0"/>
+        <w:autoSpaceDN w:val="0"/>
+        <w:adjustRightInd w:val="0"/>
+        <w:jc w:val="both"/>
+        <w:rPr>
+          <w:bCs/>
+        </w:rPr>
+      </w:pPr>
+      <w:r>
+        <w:rPr>
+          <w:bCs/>
+        </w:rPr>
+        <w:t xml:space="preserve">No cumple con los recaudos formales y sustanciales de la doctrina de la emergencia </w:t>
+      </w:r>
+    </w:p>
+    <w:p>
+      <w:pPr>
+        <w:numPr>
+          <w:ilvl w:val="0"/>
+          <w:numId w:val="19"/>
+        </w:numPr>
+        <w:autoSpaceDE w:val="0"/>
+        <w:autoSpaceDN w:val="0"/>
+        <w:adjustRightInd w:val="0"/>
+        <w:jc w:val="both"/>
+        <w:rPr>
+          <w:bCs/>
+        </w:rPr>
+      </w:pPr>
+      <w:r>
+        <w:rPr>
+          <w:bCs/>
+        </w:rPr>
+        <w:t xml:space="preserve">El art 56 establece un régimen diferenciado contrariamente a lo normado por el art 2 </w:t>
+      </w:r>
+    </w:p>
+    <w:p>
+      <w:pPr>
+        <w:numPr>
+          <w:ilvl w:val="0"/>
+          <w:numId w:val="19"/>
+        </w:numPr>
+        <w:autoSpaceDE w:val="0"/>
+        <w:autoSpaceDN w:val="0"/>
+        <w:adjustRightInd w:val="0"/>
+        <w:jc w:val="both"/>
+        <w:rPr>
+          <w:bCs/>
+        </w:rPr>
+      </w:pPr>
+      <w:r>
+        <w:rPr>
+          <w:bCs/>
+        </w:rPr>
+        <w:t xml:space="preserve">Los índices, y por lo tanto la movilidad ya se habían devengado al momento de sancionada la ley de emergencia </w:t>
+      </w:r>
+    </w:p>
+    <w:p>
+      <w:pPr>
+        <w:numPr>
+          <w:ilvl w:val="0"/>
+          <w:numId w:val="19"/>
+        </w:numPr>
+        <w:autoSpaceDE w:val="0"/>
+        <w:autoSpaceDN w:val="0"/>
+        <w:adjustRightInd w:val="0"/>
+        <w:jc w:val="both"/>
+        <w:rPr>
+          <w:bCs/>
+        </w:rPr>
+      </w:pPr>
+      <w:r>
+        <w:rPr>
+          <w:bCs/>
+        </w:rPr>
+        <w:t xml:space="preserve">Los decretos son insuficientes e irrazonables y no cumplen con la garantía de movilidad jubilatoria del 14 bis. </w:t>
+      </w:r>
+    </w:p>
+    <w:p>
+      <w:pPr>
+        <w:numPr>
+          <w:ilvl w:val="0"/>
+          <w:numId w:val="19"/>
+        </w:numPr>
+        <w:autoSpaceDE w:val="0"/>
+        <w:autoSpaceDN w:val="0"/>
+        <w:adjustRightInd w:val="0"/>
+        <w:jc w:val="both"/>
+        <w:rPr>
+          <w:bCs/>
+        </w:rPr>
+      </w:pPr>
+      <w:r>
+        <w:rPr>
+          <w:bCs/>
+        </w:rPr>
+        <w:t xml:space="preserve">Se suspendió la movilidad solo al régimen común que es el que menos percibe. </w:t>
+      </w:r>
+    </w:p>
+    <w:p>
+      <w:pPr>
+        <w:numPr>
+          <w:ilvl w:val="0"/>
+          <w:numId w:val="19"/>
+        </w:numPr>
+        <w:autoSpaceDE w:val="0"/>
+        <w:autoSpaceDN w:val="0"/>
+        <w:adjustRightInd w:val="0"/>
+        <w:jc w:val="both"/>
+        <w:rPr>
+          <w:bCs/>
+        </w:rPr>
+      </w:pPr>
+      <w:r>
+        <w:rPr>
+          <w:bCs/>
+        </w:rPr>
+        <w:t>No cumple con la integralidad del haber y la jubilación no guarda su finalidad que es mantener el valor adquisitivo en el tiempo. P</w:t>
+      </w:r>
+      <w:r>
+        <w:rPr>
+          <w:bCs/>
+        </w:rPr>
+        <w:t>é</w:t>
+      </w:r>
+      <w:r>
+        <w:rPr>
+          <w:bCs/>
+        </w:rPr>
+        <w:t xml:space="preserve">rdida en 2020:</w:t>
+      </w:r>
+    </w:p>
+    <w:p>
+      <w:pPr>
+        <w:autoSpaceDE w:val="0"/>
+        <w:autoSpaceDN w:val="0"/>
+        <w:adjustRightInd w:val="0"/>
+        <w:ind w:left="1416"/>
+        <w:jc w:val="both"/>
+        <w:rPr>
+          <w:bCs/>
+        </w:rPr>
+      </w:pPr>
+    </w:p>
+    <w:p>
+      <w:pPr>
+        <w:autoSpaceDE w:val="0"/>
+        <w:autoSpaceDN w:val="0"/>
+        <w:adjustRightInd w:val="0"/>
+        <w:ind w:left="720"/>
+        <w:jc w:val="both"/>
+      </w:pPr>
+      <w:r>
+        <w:rPr>
+          <w:bCs/>
+          <w:noProof/>
+        </w:rPr>
+        <w:drawing>
+          <wp:inline distT="0" distB="0" distL="0" distR="0" wp14:anchorId="64368A98" wp14:editId="1B6FD857">
+            <wp:extent cx="4953000" cy="1242060"/>
+            <wp:effectExtent l="0" t="0" r="0" b="0"/>
+            <wp:docPr id="1001" name="Imagen 1" descr="Imagen que contiene Interfaz de usuario gráfica&#10;&#10;Descripción generada automáticamente"/>
+            <wp:cNvGraphicFramePr>
+              <a:graphicFrameLocks xmlns:a="http://schemas.openxmlformats.org/drawingml/2006/main" noChangeAspect="1"/>
+            </wp:cNvGraphicFramePr>
+            <a:graphic xmlns:a="http://schemas.openxmlformats.org/drawingml/2006/main">
+              <a:graphicData uri="http://schemas.openxmlformats.org/drawingml/2006/picture">
+                <pic:pic xmlns:pic="http://schemas.openxmlformats.org/drawingml/2006/picture">
+                  <pic:nvPicPr>
+                    <pic:cNvPr id="0" name="Picture 9" descr="Imagen que contiene Interfaz de usuario gráfica&#10;&#10;Descripción generada automáticamente"/>
+                    <pic:cNvPicPr>
+                      <a:picLocks noChangeAspect="1" noChangeArrowheads="1"/>
+                    </pic:cNvPicPr>
+                  </pic:nvPicPr>
+                  <pic:blipFill>
+                    <a:blip r:embed="rId16">
+                      <a:extLst>
+                        <a:ext uri="{28A0092B-C50C-407E-A947-70E740481C1C}">
+                          <a14:useLocalDpi xmlns:a14="http://schemas.microsoft.com/office/drawing/2010/main" val="0"/>
+                        </a:ext>
+                      </a:extLst>
+                    </a:blip>
+                    <a:srcRect/>
+                    <a:stretch>
+                      <a:fillRect/>
+                    </a:stretch>
+                  </pic:blipFill>
+                  <pic:spPr bwMode="auto">
+                    <a:xfrm>
+                      <a:off x="0" y="0"/>
+                      <a:ext cx="4953000" cy="1242060"/>
+                    </a:xfrm>
+                    <a:prstGeom prst="rect">
+                      <a:avLst/>
+                    </a:prstGeom>
+                    <a:noFill/>
+                    <a:ln>
+                      <a:noFill/>
+                    </a:ln>
+                  </pic:spPr>
+                </pic:pic>
+              </a:graphicData>
+            </a:graphic>
+          </wp:inline>
+        </w:drawing>
+      </w:r>
+      <w:r>
+        <w:rPr>
+          <w:bCs/>
+        </w:rPr>
+        <w:t xml:space="preserve"> </w:t>
+      </w:r>
       <w:r>
         <w:t xml:space="preserve"/>
       </w:r>
-      <w:r>
-        <w:rPr>
-          <w:bCs/>
-        </w:rPr>
-        <w:t xml:space="preserve"> </w:t>
-      </w:r>
-      <w:r>
-        <w:t xml:space="preserve"/>
-      </w:r>
-    </w:p>
-    <w:p>
-      <w:pPr>
-        <w:autoSpaceDE w:val="0"/>
-        <w:autoSpaceDN w:val="0"/>
-        <w:adjustRightInd w:val="0"/>
-        <w:ind w:firstLine="1134"/>
-        <w:jc w:val="both"/>
-        <w:rPr>
-          <w:b/>
-          <w:color w:val="000000"/>
-        </w:rPr>
-      </w:pPr>
-    </w:p>
-    <w:bookmarkEnd w:id="1"/>
+    </w:p>
+    <w:p>
+      <w:pPr>
+        <w:autoSpaceDE w:val="0"/>
+        <w:autoSpaceDN w:val="0"/>
+        <w:adjustRightInd w:val="0"/>
+        <w:ind w:firstLine="708"/>
+        <w:jc w:val="both"/>
+        <w:rPr>
+          <w:bCs/>
+        </w:rPr>
+      </w:pPr>
+    </w:p>
+    <w:p>
+      <w:pPr>
+        <w:autoSpaceDE w:val="0"/>
+        <w:autoSpaceDN w:val="0"/>
+        <w:adjustRightInd w:val="0"/>
+        <w:ind w:left="1146"/>
+        <w:jc w:val="both"/>
+        <w:rPr>
+          <w:b/>
+          <w:bCs/>
+        </w:rPr>
+      </w:pPr>
+    </w:p>
     <w:p>
       <w:pPr>
         <w:pStyle w:val="Prrafodelista"/>
@@ -1975,21 +3321,377 @@
           <w:ilvl w:val="0"/>
           <w:numId w:val="16"/>
         </w:numPr>
-        <w:autoSpaceDE w:val="0"/>
-        <w:autoSpaceDN w:val="0"/>
-        <w:adjustRightInd w:val="0"/>
-        <w:jc w:val="both"/>
-        <w:rPr>
-          <w:b/>
-          <w:bCs/>
-        </w:rPr>
-      </w:pPr>
-      <w:r>
-        <w:rPr>
-          <w:b/>
-          <w:bCs/>
-        </w:rPr>
-        <w:t>SOLICITO ORDENE EXPRESAMENTE EL REAJUSTE DEL HABER</w:t>
+        <w:jc w:val="both"/>
+        <w:rPr>
+          <w:b/>
+          <w:bCs/>
+          <w:lang w:val="es-AR"/>
+        </w:rPr>
+      </w:pPr>
+      <w:r>
+        <w:rPr>
+          <w:lang w:val="es-AR"/>
+        </w:rPr>
+        <w:t xml:space="preserve"> </w:t>
+      </w:r>
+      <w:r>
+        <w:rPr>
+          <w:b/>
+          <w:bCs/>
+          <w:lang w:val="es-AR"/>
+        </w:rPr>
+        <w:t>OPORTUNIDAD PROCESAL</w:t>
+      </w:r>
+    </w:p>
+    <w:p>
+      <w:pPr>
+        <w:ind w:firstLine="1560"/>
+        <w:jc w:val="both"/>
+        <w:rPr>
+          <w:lang w:val="es-AR"/>
+        </w:rPr>
+      </w:pPr>
+      <w:r>
+        <w:rPr>
+          <w:lang w:val="es-AR"/>
+        </w:rPr>
+        <w:t>Cualquier modificación en</w:t>
+      </w:r>
+      <w:r>
+        <w:rPr>
+          <w:lang w:val="es-AR"/>
+        </w:rPr>
+        <w:t xml:space="preserve"> </w:t>
+      </w:r>
+      <w:r>
+        <w:rPr>
+          <w:lang w:val="es-AR"/>
+        </w:rPr>
+        <w:t xml:space="preserve">la </w:t>
+      </w:r>
+      <w:r>
+        <w:rPr>
+          <w:lang w:val="es-AR"/>
+        </w:rPr>
+        <w:t>fórmula</w:t>
+      </w:r>
+      <w:r>
+        <w:rPr>
+          <w:lang w:val="es-AR"/>
+        </w:rPr>
+        <w:t xml:space="preserve"> de movilidad, así como la implementación de la nueva fórmula, inciden directamente en el haber jubilatorio de mi mandante.</w:t>
+      </w:r>
+    </w:p>
+    <w:p>
+      <w:pPr>
+        <w:ind w:firstLine="1560"/>
+        <w:jc w:val="both"/>
+        <w:rPr>
+          <w:lang w:val="es-AR"/>
+        </w:rPr>
+      </w:pPr>
+      <w:r>
+        <w:rPr>
+          <w:lang w:val="es-AR"/>
+        </w:rPr>
+        <w:t>Esta parte plantea la inconstitucionalidad de las leyes que afectaron la movilidad jubilatoria, ya que “ANSES” ha vulnerado la seguridad jurídica de mi mandante. Con cada cambio de gobierno o vicisitud económica, se modifica la ley, siempre en detrimento del haber y afectando garantías constitucionales como la integralidad de este, la división de poderes y la delegación de facultades, entre otras normas consagradas en nuestra Constitución Nacional.</w:t>
+      </w:r>
+    </w:p>
+    <w:p>
+      <w:pPr>
+        <w:ind w:firstLine="1560"/>
+        <w:jc w:val="both"/>
+        <w:rPr>
+          <w:lang w:val="es-AR"/>
+        </w:rPr>
+      </w:pPr>
+      <w:r>
+        <w:rPr>
+          <w:lang w:val="es-AR"/>
+        </w:rPr>
+        <w:t xml:space="preserve">Los planteos </w:t>
+      </w:r>
+      <w:r>
+        <w:rPr>
+          <w:lang w:val="es-AR"/>
+        </w:rPr>
+        <w:t>se sostienen en cada oportunidad, dado que</w:t>
+      </w:r>
+      <w:r>
+        <w:rPr>
+          <w:lang w:val="es-AR"/>
+        </w:rPr>
+        <w:t xml:space="preserve"> las modificaciones en las pautas de movilidad, que afectan el haber de mi mandante,. En esta oportunidad procesal, se solicita</w:t>
+      </w:r>
+      <w:r>
+        <w:rPr>
+          <w:lang w:val="es-AR"/>
+        </w:rPr>
+        <w:t xml:space="preserve"> y sostiene </w:t>
+      </w:r>
+      <w:r>
+        <w:rPr>
+          <w:lang w:val="es-AR"/>
+        </w:rPr>
+        <w:t xml:space="preserve"> la inconstitucionalidad de las normas cuestionadas, garantizando el debido proceso y el derecho de defensa de la parte contraria, al correrse traslado del planteo de inconstitucionalidad. Este cuestionamiento se refiere a una norma que suspendió la ley de movilidad en detrimento de un grupo vulnerable, en un contexto de pandemia, cuando el Estado debería haber reforzado su protección. Además, dichas normas presentan un carácter netamente regresivo, como lo demuestra la pérdida sufrida en</w:t>
+      </w:r>
+      <w:r>
+        <w:rPr>
+          <w:lang w:val="es-AR"/>
+        </w:rPr>
+        <w:t>tre 2020 y 2025.</w:t>
+      </w:r>
+    </w:p>
+    <w:p>
+      <w:pPr>
+        <w:ind w:firstLine="1560"/>
+        <w:jc w:val="both"/>
+        <w:rPr>
+          <w:lang w:val="es-AR"/>
+        </w:rPr>
+      </w:pPr>
+      <w:r>
+        <w:rPr>
+          <w:lang w:val="es-AR"/>
+        </w:rPr>
+        <w:t>No se busca repotenciar un haber, sino defender la garantía constitucional de movilidad jubilatoria.</w:t>
+      </w:r>
+    </w:p>
+    <w:p>
+      <w:pPr>
+        <w:ind w:firstLine="1560"/>
+        <w:jc w:val="both"/>
+        <w:rPr>
+          <w:lang w:val="es-AR"/>
+        </w:rPr>
+      </w:pPr>
+      <w:r>
+        <w:rPr>
+          <w:lang w:val="es-AR"/>
+        </w:rPr>
+        <w:t>Cabe destacar que la Corte Suprema de Justicia de la Nación (CSJN) ha reconocido la facultad de los jueces y tribunales inferiores para ejercer un control de constitucionalidad y convencionalidad de oficio (Fallos 335:2333).</w:t>
+      </w:r>
+    </w:p>
+    <w:p>
+      <w:pPr>
+        <w:ind w:firstLine="1560"/>
+        <w:jc w:val="both"/>
+        <w:rPr>
+          <w:lang w:val="es-AR"/>
+        </w:rPr>
+      </w:pPr>
+      <w:r>
+        <w:rPr>
+          <w:lang w:val="es-AR"/>
+        </w:rPr>
+        <w:t>En relación con la movilidad, las sucesivas reformas legislativas entre 2018 y 2024 han afectado el derecho constitucional a un haber integral. Al alterarse la movilidad jubilatoria, esta deja de cumplir su finalidad esencial: mantener el valor del haber en el tiempo. Además, en esta materia, no pueden existir períodos superpuestos ni tiempos muertos. Si no se recompone el haber una vez cesada la emergencia, las consecuencias de esta permanecerán indefinidamente.</w:t>
+      </w:r>
+    </w:p>
+    <w:p>
+      <w:pPr>
+        <w:ind w:firstLine="1560"/>
+        <w:jc w:val="both"/>
+        <w:rPr>
+          <w:lang w:val="es-AR"/>
+        </w:rPr>
+      </w:pPr>
+      <w:r>
+        <w:rPr>
+          <w:lang w:val="es-AR"/>
+        </w:rPr>
+        <w:t>Por lo tanto, los jueces pueden resolver, en la etapa de ejecución y a pedido de parte o de oficio, si las normas cuestionadas afectan el haber, ya que contrarían los artículos 14 bis, 16, 17, 18, 28, 31, 33 y 75 incisos 22 y 23 de la Constitución Nacional.</w:t>
+      </w:r>
+    </w:p>
+    <w:p>
+      <w:pPr>
+        <w:ind w:firstLine="1560"/>
+        <w:jc w:val="both"/>
+        <w:rPr>
+          <w:lang w:val="es-AR"/>
+        </w:rPr>
+      </w:pPr>
+      <w:r>
+        <w:rPr>
+          <w:lang w:val="es-AR"/>
+        </w:rPr>
+        <w:t xml:space="preserve">En los autos </w:t>
+      </w:r>
+      <w:r>
+        <w:rPr>
+          <w:i/>
+          <w:iCs/>
+          <w:lang w:val="es-AR"/>
+        </w:rPr>
+        <w:t>“Abraham”</w:t>
+      </w:r>
+      <w:r>
+        <w:rPr>
+          <w:lang w:val="es-AR"/>
+        </w:rPr>
+        <w:t xml:space="preserve">, el juez, al resolver en la etapa de liquidación, consideró ineludible analizar la inconstitucionalidad de las leyes 27.426, 27.541 y 27.609, debido a su incidencia en la movilidad aplicable al haber reclamado. Este análisis se fundamentó en la doctrina de la CSJN que exige atender las circunstancias sobrevinientes, según precedentes como Fallos: 308:1489, 311:787, 312:555, 315:123 y 325:28, entre otros. Resoluciones como estas no implican un exceso de jurisdicción, sino que valoran las pretensiones </w:t>
+      </w:r>
+      <w:r>
+        <w:rPr>
+          <w:lang w:val="es-AR"/>
+        </w:rPr>
+        <w:lastRenderedPageBreak/>
+        <w:t>según el derecho vigente al momento de sentenciar, promoviendo celeridad y economía procesal.</w:t>
+      </w:r>
+    </w:p>
+    <w:p>
+      <w:pPr>
+        <w:ind w:firstLine="1560"/>
+        <w:jc w:val="both"/>
+        <w:rPr>
+          <w:lang w:val="es-AR"/>
+        </w:rPr>
+      </w:pPr>
+      <w:r>
+        <w:rPr>
+          <w:lang w:val="es-AR"/>
+        </w:rPr>
+        <w:t xml:space="preserve">En el caso </w:t>
+      </w:r>
+      <w:r>
+        <w:rPr>
+          <w:i/>
+          <w:iCs/>
+          <w:lang w:val="es-AR"/>
+        </w:rPr>
+        <w:t>“Gamarra”</w:t>
+      </w:r>
+      <w:r>
+        <w:rPr>
+          <w:lang w:val="es-AR"/>
+        </w:rPr>
+        <w:t>, la Cámara Federal de Salta aclaró que una sentencia pasada en autoridad de cosa juzgada no impide resolver nuevas cuestiones entre las mismas partes. En la etapa de ejecución, los jueces pueden determinar la cuantía del haber y la razonabilidad de las normas aplicadas.</w:t>
+      </w:r>
+    </w:p>
+    <w:p>
+      <w:pPr>
+        <w:ind w:firstLine="1560"/>
+        <w:jc w:val="both"/>
+        <w:rPr>
+          <w:lang w:val="es-AR"/>
+        </w:rPr>
+      </w:pPr>
+      <w:r>
+        <w:rPr>
+          <w:lang w:val="es-AR"/>
+        </w:rPr>
+        <w:t xml:space="preserve">Del mismo modo, en </w:t>
+      </w:r>
+      <w:r>
+        <w:rPr>
+          <w:i/>
+          <w:iCs/>
+          <w:lang w:val="es-AR"/>
+        </w:rPr>
+        <w:t>“Flores Humberto c/ANSES y otro s/ Reajustes Varios”</w:t>
+      </w:r>
+      <w:r>
+        <w:rPr>
+          <w:lang w:val="es-AR"/>
+        </w:rPr>
+        <w:t xml:space="preserve"> (Expte. 15100027/2011), la Sala I rechazó los agravios sobre la improcedencia de resolver en la etapa de ejecución, argumentando que sería un exceso ritual rechazar la pretensión y obligar al actor a iniciar un nuevo juicio para obtener el mismo resultado. La Sala consideró que esto desvirtuaría el sentido de las formas procesales, especialmente dada la edad avanzada de la parte actora.</w:t>
+      </w:r>
+    </w:p>
+    <w:p>
+      <w:pPr>
+        <w:ind w:firstLine="1560"/>
+        <w:jc w:val="both"/>
+        <w:rPr>
+          <w:lang w:val="es-AR"/>
+        </w:rPr>
+      </w:pPr>
+      <w:r>
+        <w:rPr>
+          <w:lang w:val="es-AR"/>
+        </w:rPr>
+        <w:t xml:space="preserve">En el precedente </w:t>
+      </w:r>
+      <w:r>
+        <w:rPr>
+          <w:i/>
+          <w:iCs/>
+          <w:lang w:val="es-AR"/>
+        </w:rPr>
+        <w:t>“Cingolani, Francisco Florencio c/ANSES s/Ejecución Previsional”</w:t>
+      </w:r>
+      <w:r>
+        <w:rPr>
+          <w:lang w:val="es-AR"/>
+        </w:rPr>
+        <w:t xml:space="preserve"> (10/4/12), la CSJN revocó una resolución judicial que limitaba el derecho del afiliado a la recomposición de sus haberes, considerando que la limitación temporal vulneraba la cosa juzgada. La Corte sostuvo que obligar al jubilado a iniciar un nuevo juicio sería un dispendio jurisdiccional.</w:t>
+      </w:r>
+    </w:p>
+    <w:p>
+      <w:pPr>
+        <w:ind w:firstLine="1560"/>
+        <w:jc w:val="both"/>
+        <w:rPr>
+          <w:lang w:val="es-AR"/>
+        </w:rPr>
+      </w:pPr>
+      <w:r>
+        <w:rPr>
+          <w:lang w:val="es-AR"/>
+        </w:rPr>
+        <w:t xml:space="preserve">Finalmente, en </w:t>
+      </w:r>
+      <w:r>
+        <w:rPr>
+          <w:i/>
+          <w:iCs/>
+          <w:lang w:val="es-AR"/>
+        </w:rPr>
+        <w:t>“Campos Toranzos, Marcos Aurelio c/ANSES s/Reajustes Varios”</w:t>
+      </w:r>
+      <w:r>
+        <w:rPr>
+          <w:lang w:val="es-AR"/>
+        </w:rPr>
+        <w:t xml:space="preserve"> (Expte. 15100257/2012), la Sala II confirmó que los jueces pueden determinar los criterios de movilidad en la etapa de ejecución, incluso si estos no fueron contemplados en la sentencia definitiva. Este fallo destacó la naturaleza alimentaria de la prestación, la edad avanzada del actor y la necesidad de economía procesal.</w:t>
+      </w:r>
+    </w:p>
+    <w:p>
+      <w:pPr>
+        <w:ind w:firstLine="1560"/>
+        <w:jc w:val="both"/>
+        <w:rPr>
+          <w:b/>
+          <w:bCs/>
+          <w:lang w:val="es-AR"/>
+        </w:rPr>
+      </w:pPr>
+      <w:r>
+        <w:rPr>
+          <w:lang w:val="es-AR"/>
+        </w:rPr>
+        <w:t>Por todo lo expuesto, solicito a V.S. que tenga en cuenta estos planteos en la etapa de ejecución para garantizar la protección efectiva de los derechos constitucionales de mi mandante y evitar un nuevo dispendio jurisdiccional</w:t>
+      </w:r>
+      <w:r>
+        <w:rPr>
+          <w:b/>
+          <w:bCs/>
+          <w:lang w:val="es-AR"/>
+        </w:rPr>
+        <w:t>.</w:t>
+      </w:r>
+      <w:r>
+        <w:rPr>
+          <w:bCs/>
+        </w:rPr>
+        <w:t xml:space="preserve"/>
+      </w:r>
+      <w:r>
+        <w:rPr>
+          <w:bCs/>
+        </w:rPr>
+        <w:t xml:space="preserve"> </w:t>
+      </w:r>
+      <w:r>
+        <w:t xml:space="preserve"/>
       </w:r>
     </w:p>
     <w:p>
@@ -1999,74 +3701,13 @@
         <w:adjustRightInd w:val="0"/>
         <w:ind w:firstLine="1134"/>
         <w:jc w:val="both"/>
-      </w:pPr>
-    </w:p>
-    <w:p>
-      <w:pPr>
-        <w:autoSpaceDE w:val="0"/>
-        <w:autoSpaceDN w:val="0"/>
-        <w:adjustRightInd w:val="0"/>
-        <w:ind w:firstLine="1134"/>
-        <w:jc w:val="both"/>
-        <w:rPr>
-          <w:bCs/>
-        </w:rPr>
-      </w:pPr>
-      <w:r>
-        <w:t xml:space="preserve">Solicito que, una vez aprobada la liquidación, se intime al organismo previsional a reajustar el haber de mi mandante, consignando de manera clara el haber aprobado. Asimismo, solicito que dicha intimación se haga bajo apercibimiento de imponer </w:t>
-      </w:r>
-      <w:r>
-        <w:t>sanciones conminatorias</w:t>
-      </w:r>
-      <w:r>
-        <w:t xml:space="preserve"> en la efectivización de la medida ordenada. También requiero que se identifique al funcionario responsable de cumplir con la manda judicial, quien deberá informar sobre su cumplimiento</w:t>
-      </w:r>
-      <w:r>
-        <w:t>.</w:t>
-      </w:r>
-      <w:r>
-        <w:t xml:space="preserve"> </w:t>
-      </w:r>
-      <w:r>
-        <w:rPr>
-          <w:bCs/>
-        </w:rPr>
-        <w:t xml:space="preserve"/>
-      </w:r>
-      <w:r>
-        <w:rPr>
-          <w:bCs/>
-        </w:rPr>
-        <w:t xml:space="preserve"> </w:t>
-      </w:r>
-    </w:p>
-    <w:p>
-      <w:pPr>
-        <w:autoSpaceDE w:val="0"/>
-        <w:autoSpaceDN w:val="0"/>
-        <w:adjustRightInd w:val="0"/>
-        <w:ind w:firstLine="1134"/>
-        <w:jc w:val="both"/>
-      </w:pPr>
-    </w:p>
-    <w:p>
-      <w:pPr>
-        <w:autoSpaceDE w:val="0"/>
-        <w:autoSpaceDN w:val="0"/>
-        <w:adjustRightInd w:val="0"/>
-        <w:ind w:firstLine="1134"/>
-        <w:jc w:val="both"/>
-      </w:pPr>
-    </w:p>
-    <w:p>
-      <w:pPr>
-        <w:autoSpaceDE w:val="0"/>
-        <w:autoSpaceDN w:val="0"/>
-        <w:adjustRightInd w:val="0"/>
-        <w:ind w:firstLine="1134"/>
-        <w:jc w:val="both"/>
-      </w:pPr>
-    </w:p>
+        <w:rPr>
+          <w:b/>
+          <w:color w:val="000000"/>
+        </w:rPr>
+      </w:pPr>
+    </w:p>
+    <w:bookmarkEnd w:id="1"/>
     <w:p>
       <w:pPr>
         <w:pStyle w:val="Prrafodelista"/>
@@ -2088,6 +3729,105 @@
           <w:b/>
           <w:bCs/>
         </w:rPr>
+        <w:t>SOLICITO ORDENE EXPRESAMENTE EL REAJUSTE DEL HABER</w:t>
+      </w:r>
+    </w:p>
+    <w:p>
+      <w:pPr>
+        <w:autoSpaceDE w:val="0"/>
+        <w:autoSpaceDN w:val="0"/>
+        <w:adjustRightInd w:val="0"/>
+        <w:ind w:firstLine="1134"/>
+        <w:jc w:val="both"/>
+      </w:pPr>
+    </w:p>
+    <w:p>
+      <w:pPr>
+        <w:autoSpaceDE w:val="0"/>
+        <w:autoSpaceDN w:val="0"/>
+        <w:adjustRightInd w:val="0"/>
+        <w:ind w:firstLine="1134"/>
+        <w:jc w:val="both"/>
+        <w:rPr>
+          <w:bCs/>
+        </w:rPr>
+      </w:pPr>
+      <w:r>
+        <w:t xml:space="preserve">Solicito que, una vez aprobada la liquidación, se intime al organismo previsional a reajustar el haber de mi mandante, consignando de manera clara el haber aprobado. Asimismo, solicito que dicha intimación se haga bajo apercibimiento de imponer </w:t>
+      </w:r>
+      <w:r>
+        <w:t>sanciones conminatorias</w:t>
+      </w:r>
+      <w:r>
+        <w:t xml:space="preserve"> en la efectivización de la medida ordenada. También requiero que se identifique al funcionario responsable de cumplir con la manda judicial, quien deberá informar sobre su cumplimiento</w:t>
+      </w:r>
+      <w:r>
+        <w:t>.</w:t>
+      </w:r>
+      <w:r>
+        <w:t xml:space="preserve"> </w:t>
+      </w:r>
+      <w:r>
+        <w:rPr>
+          <w:bCs/>
+        </w:rPr>
+        <w:t xml:space="preserve"/>
+      </w:r>
+      <w:r>
+        <w:rPr>
+          <w:bCs/>
+        </w:rPr>
+        <w:t xml:space="preserve"> </w:t>
+      </w:r>
+    </w:p>
+    <w:p>
+      <w:pPr>
+        <w:autoSpaceDE w:val="0"/>
+        <w:autoSpaceDN w:val="0"/>
+        <w:adjustRightInd w:val="0"/>
+        <w:ind w:firstLine="1134"/>
+        <w:jc w:val="both"/>
+      </w:pPr>
+    </w:p>
+    <w:p>
+      <w:pPr>
+        <w:autoSpaceDE w:val="0"/>
+        <w:autoSpaceDN w:val="0"/>
+        <w:adjustRightInd w:val="0"/>
+        <w:ind w:firstLine="1134"/>
+        <w:jc w:val="both"/>
+      </w:pPr>
+    </w:p>
+    <w:p>
+      <w:pPr>
+        <w:autoSpaceDE w:val="0"/>
+        <w:autoSpaceDN w:val="0"/>
+        <w:adjustRightInd w:val="0"/>
+        <w:ind w:firstLine="1134"/>
+        <w:jc w:val="both"/>
+      </w:pPr>
+    </w:p>
+    <w:p>
+      <w:pPr>
+        <w:pStyle w:val="Prrafodelista"/>
+        <w:numPr>
+          <w:ilvl w:val="0"/>
+          <w:numId w:val="16"/>
+        </w:numPr>
+        <w:autoSpaceDE w:val="0"/>
+        <w:autoSpaceDN w:val="0"/>
+        <w:adjustRightInd w:val="0"/>
+        <w:jc w:val="both"/>
+        <w:rPr>
+          <w:b/>
+          <w:bCs/>
+        </w:rPr>
+      </w:pPr>
+      <w:r>
+        <w:rPr>
+          <w:b/>
+          <w:bCs/>
+        </w:rPr>
         <w:t>TOPE DE HABER MAXIMO</w:t>
       </w:r>
     </w:p>
@@ -2199,16 +3939,15 @@
           <w:b/>
         </w:rPr>
       </w:pPr>
-      <w:commentRangeStart w:id="6"/>
       <w:r>
         <w:rPr>
           <w:noProof/>
         </w:rPr>
         <w:drawing>
-          <wp:inline distT="0" distB="0" distL="0" distR="0" wp14:anchorId="534A1DC2" wp14:editId="0260FEE7">
+          <wp:inline distT="0" distB="0" distL="0" distR="0" wp14:anchorId="534A1DC2" wp14:editId="2C49D95F">
             <wp:extent cx="3710940" cy="3179171"/>
             <wp:effectExtent l="0" t="0" r="3810" b="2540"/>
-            <wp:docPr id="1001" name="Imagen 2" descr="Gráfico, Gráfico de barrasDescripción generada automáticamente con confianza media"/>
+            <wp:docPr id="1002" name="Imagen 2" descr="Gráfico, Gráfico de barrasDescripción generada automáticamente con confianza media"/>
             <wp:cNvGraphicFramePr>
               <a:graphicFrameLocks xmlns:a="http://schemas.openxmlformats.org/drawingml/2006/main" noChangeAspect="1"/>
             </wp:cNvGraphicFramePr>
@@ -2222,7 +3961,7 @@
                     </pic:cNvPicPr>
                   </pic:nvPicPr>
                   <pic:blipFill>
-                    <a:blip r:embed="rId21" cstate="print">
+                    <a:blip r:embed="rId17" cstate="print">
                       <a:extLst>
                         <a:ext uri="{28A0092B-C50C-407E-A947-70E740481C1C}">
                           <a14:useLocalDpi xmlns:a14="http://schemas.microsoft.com/office/drawing/2010/main" val="0"/>
@@ -2253,13 +3992,6 @@
           </wp:inline>
         </w:drawing>
       </w:r>
-      <w:commentRangeEnd w:id="6"/>
-      <w:r>
-        <w:rPr>
-          <w:rStyle w:val="Refdecomentario"/>
-        </w:rPr>
-        <w:commentReference w:id="6"/>
-      </w:r>
     </w:p>
     <w:p>
       <w:pPr>
@@ -2289,7 +4021,7 @@
           <w:b/>
           <w:u w:val="single"/>
         </w:rPr>
-        <w:t xml:space="preserve">-$2.081.251,18 </w:t>
+        <w:t xml:space="preserve">-$381.261,18 </w:t>
       </w:r>
       <w:r>
         <w:rPr>
@@ -2303,7 +4035,7 @@
           <w:b/>
           <w:u w:val="single"/>
         </w:rPr>
-        <w:t xml:space="preserve">-100.00%</w:t>
+        <w:t xml:space="preserve">-18.32%</w:t>
       </w:r>
       <w:r>
         <w:rPr>
@@ -2322,7 +4054,6 @@
       <w:pPr>
         <w:jc w:val="both"/>
       </w:pPr>
-      <w:commentRangeStart w:id="7"/>
       <w:r>
         <w:rPr>
           <w:noProof/>
@@ -2332,7 +4063,7 @@
           <wp:inline distT="0" distB="0" distL="0" distR="0" wp14:anchorId="6C6FDF08" wp14:editId="478174C3">
             <wp:extent cx="4949825" cy="3395980"/>
             <wp:effectExtent l="0" t="0" r="3175" b="0"/>
-            <wp:docPr id="1002" name="Imagen 1" descr="Interfaz de usuario gráfica, Tabla&#10;&#10;El contenido generado por IA puede ser incorrecto."/>
+            <wp:docPr id="1003" name="Imagen 1" descr="Interfaz de usuario gráfica, Tabla&#10;&#10;El contenido generado por IA puede ser incorrecto."/>
             <wp:cNvGraphicFramePr>
               <a:graphicFrameLocks xmlns:a="http://schemas.openxmlformats.org/drawingml/2006/main" noChangeAspect="1"/>
             </wp:cNvGraphicFramePr>
@@ -2344,7 +4075,7 @@
                     <pic:cNvPicPr/>
                   </pic:nvPicPr>
                   <pic:blipFill>
-                    <a:blip r:embed="rId22"/>
+                    <a:blip r:embed="rId18"/>
                     <a:stretch>
                       <a:fillRect/>
                     </a:stretch>
@@ -2364,13 +4095,6 @@
           </wp:inline>
         </w:drawing>
       </w:r>
-      <w:commentRangeEnd w:id="7"/>
-      <w:r>
-        <w:rPr>
-          <w:rStyle w:val="Refdecomentario"/>
-        </w:rPr>
-        <w:commentReference w:id="7"/>
-      </w:r>
     </w:p>
     <w:p>
       <w:pPr>
@@ -2521,7 +4245,7 @@
                     <pic:cNvPicPr/>
                   </pic:nvPicPr>
                   <pic:blipFill>
-                    <a:blip r:embed="rId27"/>
+                    <a:blip r:embed="rId22"/>
                     <a:stretch>
                       <a:fillRect/>
                     </a:stretch>
@@ -2714,14 +4438,22 @@
         <w:autoSpaceDE w:val="0"/>
         <w:autoSpaceDN w:val="0"/>
         <w:adjustRightInd w:val="0"/>
-        <w:jc w:val="both"/>
-        <w:rPr>
-          <w:lang w:val="es-AR"/>
-        </w:rPr>
-      </w:pPr>
-    </w:p>
-    <w:p>
-      <w:pPr>
+        <w:ind w:firstLine="1134"/>
+        <w:jc w:val="both"/>
+      </w:pPr>
+    </w:p>
+    <w:p>
+      <w:pPr>
+        <w:autoSpaceDE w:val="0"/>
+        <w:autoSpaceDN w:val="0"/>
+        <w:adjustRightInd w:val="0"/>
+        <w:ind w:firstLine="1134"/>
+        <w:jc w:val="both"/>
+      </w:pPr>
+    </w:p>
+    <w:p>
+      <w:pPr>
+        <w:pStyle w:val="Prrafodelista"/>
         <w:numPr>
           <w:ilvl w:val="0"/>
           <w:numId w:val="16"/>
@@ -2731,145 +4463,247 @@
         <w:adjustRightInd w:val="0"/>
         <w:jc w:val="both"/>
         <w:rPr>
-          <w:lang w:val="es-AR"/>
-        </w:rPr>
-      </w:pPr>
-      <w:r>
-        <w:rPr>
-          <w:b/>
-          <w:bCs/>
-        </w:rPr>
-        <w:t xml:space="preserve">Actualización monetaria </w:t>
-      </w:r>
-    </w:p>
-    <w:p>
-      <w:pPr>
-        <w:pStyle w:val="NormalWeb"/>
-        <w:ind w:firstLine="993"/>
-        <w:jc w:val="both"/>
-      </w:pPr>
-      <w:r>
-        <w:t>Solicito a V.S. la actualización monetaria de las sumas adeudadas como retroactivo hasta la fecha del efectivo pago, previa declaración de inconstitucionalidad del artículo 7 de la Ley 23.928, modificada por el artículo 4° de la Ley 25.561. La desvalorización sufrida por la moneda a la fecha torna confiscatorio cualquier pago que no contemple dicha actualización.</w:t>
-      </w:r>
-    </w:p>
-    <w:p>
-      <w:pPr>
-        <w:pStyle w:val="NormalWeb"/>
-        <w:ind w:firstLine="993"/>
-        <w:jc w:val="both"/>
-      </w:pPr>
-      <w:r>
-        <w:t xml:space="preserve">El 22 de febrero de 2024, la CSJN señaló que los problemas relativos a créditos de naturaleza alimentaria exigen una consideración cuidadosa en favor de los beneficiarios, quienes gozan de protección constitucional (Fallos: 323:1122, </w:t>
-      </w:r>
-      <w:r>
-        <w:lastRenderedPageBreak/>
-        <w:t>“Bianculli”). Aunque en ese caso se trataba de una cuota alimentaria, el criterio aplica igualmente a las deudas previsionales, por su carácter alimentario.</w:t>
-      </w:r>
-    </w:p>
-    <w:p>
-      <w:pPr>
-        <w:pStyle w:val="NormalWeb"/>
-        <w:ind w:firstLine="993"/>
-        <w:jc w:val="both"/>
-      </w:pPr>
-      <w:r>
-        <w:t xml:space="preserve">En </w:t>
-      </w:r>
-      <w:r>
-        <w:rPr>
-          <w:rStyle w:val="nfasis"/>
-        </w:rPr>
-        <w:t>"Recurso de Queja Nº 5 - G., S.M. y otro c/ K., M.E.A. s/ Alimentos”</w:t>
-      </w:r>
-      <w:r>
-        <w:t xml:space="preserve"> (CIV 083609/2017), la CSJN resolvió que no considerar la depreciación monetaria de una cuota alimentaria implica desconocer derechos fundamentales y vulnerar principios como la tutela judicial efectiva, celeridad y economía procesal. Este razonamiento también es aplicable a los jubilados, grupo vulnerable protegido por los principios de progresividad y no regresividad, como lo reconoció la CSJN en fallos como </w:t>
-      </w:r>
-      <w:r>
-        <w:rPr>
-          <w:rStyle w:val="nfasis"/>
-        </w:rPr>
-        <w:t>"Itzcovich" (328:566)</w:t>
-      </w:r>
-      <w:r>
-        <w:t xml:space="preserve">, </w:t>
-      </w:r>
-      <w:r>
-        <w:rPr>
-          <w:rStyle w:val="nfasis"/>
-        </w:rPr>
-        <w:t>"Sánchez" (328:1602)</w:t>
-      </w:r>
-      <w:r>
-        <w:t xml:space="preserve">, </w:t>
-      </w:r>
-      <w:r>
-        <w:rPr>
-          <w:rStyle w:val="nfasis"/>
-        </w:rPr>
-        <w:t>"Blanco" (341:1924)</w:t>
-      </w:r>
-      <w:r>
-        <w:t xml:space="preserve"> y otros.</w:t>
-      </w:r>
-    </w:p>
-    <w:p>
-      <w:pPr>
-        <w:pStyle w:val="NormalWeb"/>
-        <w:ind w:firstLine="993"/>
-        <w:jc w:val="both"/>
-      </w:pPr>
-      <w:r>
-        <w:t>La Ley 21.864, en sus artículos 1°, 2° y 3°, establece la obligación de actualizar haberes jubilatorios cuando no se abonen dentro de los plazos previstos. Esta norma reconoce el impacto de la depreciación monetaria y busca garantizar el valor justo de los créditos previsionales.</w:t>
-      </w:r>
-    </w:p>
-    <w:p>
-      <w:pPr>
-        <w:pStyle w:val="NormalWeb"/>
-        <w:ind w:firstLine="993"/>
-        <w:jc w:val="both"/>
-      </w:pPr>
-      <w:r>
-        <w:t>El crédito previsional de mi mandante debe ser justipreciado al momento del pago, en virtud de los principios de prudencia, equidad y sana crítica que rigen las decisiones judiciales. No actualizar estas sumas en un contexto inflacionario implica lesionar el derecho de propiedad del beneficiario y desconocer el carácter alimentario de los haberes previsionales.</w:t>
-      </w:r>
-    </w:p>
-    <w:p>
-      <w:pPr>
-        <w:pStyle w:val="NormalWeb"/>
-        <w:ind w:firstLine="993"/>
-        <w:jc w:val="both"/>
-      </w:pPr>
-      <w:r>
-        <w:t>Incluso el mismo Estado, al dictar el DNU 70/23, reconoció la necesidad de actualizar y repotenciar créditos laborales afectados por la depreciación monetaria, estableciendo un índice basado en el IPC más una tasa de interés pura del 3% anual. Es contradictorio que esta lógica no se aplique también a los créditos previsionales, máxime cuando derivan del trabajo.</w:t>
-      </w:r>
-    </w:p>
-    <w:p>
-      <w:pPr>
-        <w:pStyle w:val="NormalWeb"/>
-        <w:ind w:firstLine="993"/>
-        <w:jc w:val="both"/>
-      </w:pPr>
-      <w:r>
-        <w:t>La persistente reforma del sistema previsional por parte de los gobiernos, bajo el pretexto de beneficiar a los que menos tienen, en realidad busca ahorrar costos, perjudicando a los jubilados. Esto obliga a los beneficiarios a litigar para obtener lo que por derecho les corresponde, situación que colapsa los tribunales y licúa las deudas mediante retrasos o tasas de interés irrisorias.</w:t>
-      </w:r>
-    </w:p>
-    <w:p>
-      <w:pPr>
-        <w:pStyle w:val="NormalWeb"/>
-        <w:ind w:firstLine="993"/>
-        <w:jc w:val="both"/>
-      </w:pPr>
-      <w:r>
-        <w:t>Por lo expuesto, solicito a V.S. que declare la inconstitucionalidad del artículo 7 de la Ley 23.928, por su afectación al derecho de propiedad, la integralidad del haber previsional, el desarrollo humano y una vejez digna, derechos protegidos por la Constitución Nacional. Asimismo, que se ordene la actualización de las sumas adeudadas hasta la fecha del efectivo pago, respetando la realidad macroeconómica y las garantías constitucionales de mi mandante</w:t>
-      </w:r>
-      <w:r>
-        <w:rPr>
-          <w:bCs/>
-        </w:rPr>
+          <w:b/>
+          <w:bCs/>
+          <w:lang w:val="es-AR"/>
+        </w:rPr>
+      </w:pPr>
+      <w:r>
+        <w:rPr>
+          <w:b/>
+          <w:bCs/>
+          <w:lang w:val="es-AR"/>
+        </w:rPr>
+        <w:t xml:space="preserve"> SOLICITO FIJAR INTERESES SANCIONATORIOS</w:t>
+      </w:r>
+    </w:p>
+    <w:p>
+      <w:pPr>
+        <w:autoSpaceDE w:val="0"/>
+        <w:autoSpaceDN w:val="0"/>
+        <w:adjustRightInd w:val="0"/>
+        <w:ind w:firstLine="1134"/>
+        <w:jc w:val="both"/>
+        <w:rPr>
+          <w:lang w:val="es-AR"/>
+        </w:rPr>
+      </w:pPr>
+    </w:p>
+    <w:p>
+      <w:pPr>
+        <w:autoSpaceDE w:val="0"/>
+        <w:autoSpaceDN w:val="0"/>
+        <w:adjustRightInd w:val="0"/>
+        <w:ind w:firstLine="1134"/>
+        <w:jc w:val="both"/>
+        <w:rPr>
+          <w:lang w:val="es-AR"/>
+        </w:rPr>
+      </w:pPr>
+      <w:r>
+        <w:rPr>
+          <w:lang w:val="es-AR"/>
+        </w:rPr>
+        <w:t>Habiendo vencido el plazo para que ANSES cumpla con la sentencia de manera adecuada y considerando su reiterada conducta de reticencia al cumplimiento integral, solicito a V.S. que fije intereses sancionatorios. Estos intereses deben establecerse con claridad, indicando la fecha desde la cual se aplicarán, la tasa correspondiente y la metodología para su cálculo en caso de pagos parciales.</w:t>
+      </w:r>
+    </w:p>
+    <w:p>
+      <w:pPr>
+        <w:autoSpaceDE w:val="0"/>
+        <w:autoSpaceDN w:val="0"/>
+        <w:adjustRightInd w:val="0"/>
+        <w:ind w:firstLine="1134"/>
+        <w:jc w:val="both"/>
+        <w:rPr>
+          <w:lang w:val="es-AR"/>
+        </w:rPr>
+      </w:pPr>
+      <w:r>
+        <w:rPr>
+          <w:lang w:val="es-AR"/>
+        </w:rPr>
+        <w:t>Destaco que estos intereses no constituyen anatocismo, ya que su fuente es una disposición judicial con función punitiva, orientada a corregir la conducta contumaz del deudor. Propongo que se fijen en dos veces y media la tasa de descuento ordinario del Banco Nación, considerando su función tanto resarcitoria como sancionatoria, en línea con lo dispuesto en los artículos 769 y 790 del Código Civil y Comercial de la Nación.</w:t>
+      </w:r>
+    </w:p>
+    <w:p>
+      <w:pPr>
+        <w:autoSpaceDE w:val="0"/>
+        <w:autoSpaceDN w:val="0"/>
+        <w:adjustRightInd w:val="0"/>
+        <w:ind w:firstLine="1134"/>
+        <w:jc w:val="both"/>
+        <w:rPr>
+          <w:lang w:val="es-AR"/>
+        </w:rPr>
+      </w:pPr>
+      <w:r>
+        <w:rPr>
+          <w:lang w:val="es-AR"/>
+        </w:rPr>
+        <w:t>El artículo 790 establece que los intereses sancionatorios imponen al deudor una obligación adicional, no solo para resarcir la mora, sino también para sancionar el incumplimiento. Por ello, estos intereses deben ser superiores a los moratorios, ya que aplicar una tasa más baja incentivaría el incumplimiento y convertiría a los tribunales en una fuente barata de financiamiento para los deudores morosos.</w:t>
+      </w:r>
+    </w:p>
+    <w:p>
+      <w:pPr>
+        <w:autoSpaceDE w:val="0"/>
+        <w:autoSpaceDN w:val="0"/>
+        <w:adjustRightInd w:val="0"/>
+        <w:ind w:firstLine="1134"/>
+        <w:jc w:val="both"/>
+        <w:rPr>
+          <w:lang w:val="es-AR"/>
+        </w:rPr>
+      </w:pPr>
+      <w:r>
+        <w:rPr>
+          <w:lang w:val="es-AR"/>
+        </w:rPr>
+        <w:t>Solicito además:</w:t>
+      </w:r>
+    </w:p>
+    <w:p>
+      <w:pPr>
+        <w:numPr>
+          <w:ilvl w:val="0"/>
+          <w:numId w:val="42"/>
+        </w:numPr>
+        <w:autoSpaceDE w:val="0"/>
+        <w:autoSpaceDN w:val="0"/>
+        <w:adjustRightInd w:val="0"/>
+        <w:jc w:val="both"/>
+        <w:rPr>
+          <w:lang w:val="es-AR"/>
+        </w:rPr>
+      </w:pPr>
+      <w:r>
+        <w:rPr>
+          <w:lang w:val="es-AR"/>
+        </w:rPr>
+        <w:t>Fecha de aplicación: Que V.S. determine desde cuándo se aplican los intereses sancionatorios, considerando las siguientes posibles fechas:</w:t>
+      </w:r>
+    </w:p>
+    <w:p>
+      <w:pPr>
+        <w:numPr>
+          <w:ilvl w:val="1"/>
+          <w:numId w:val="42"/>
+        </w:numPr>
+        <w:autoSpaceDE w:val="0"/>
+        <w:autoSpaceDN w:val="0"/>
+        <w:adjustRightInd w:val="0"/>
+        <w:jc w:val="both"/>
+        <w:rPr>
+          <w:lang w:val="es-AR"/>
+        </w:rPr>
+      </w:pPr>
+      <w:r>
+        <w:rPr>
+          <w:lang w:val="es-AR"/>
+        </w:rPr>
+        <w:t>Fecha de sentencia del juez.</w:t>
+      </w:r>
+    </w:p>
+    <w:p>
+      <w:pPr>
+        <w:numPr>
+          <w:ilvl w:val="1"/>
+          <w:numId w:val="42"/>
+        </w:numPr>
+        <w:autoSpaceDE w:val="0"/>
+        <w:autoSpaceDN w:val="0"/>
+        <w:adjustRightInd w:val="0"/>
+        <w:jc w:val="both"/>
+        <w:rPr>
+          <w:lang w:val="es-AR"/>
+        </w:rPr>
+      </w:pPr>
+      <w:r>
+        <w:rPr>
+          <w:lang w:val="es-AR"/>
+        </w:rPr>
+        <w:t>Fecha de cierre de la liquidación.</w:t>
+      </w:r>
+    </w:p>
+    <w:p>
+      <w:pPr>
+        <w:numPr>
+          <w:ilvl w:val="1"/>
+          <w:numId w:val="42"/>
+        </w:numPr>
+        <w:autoSpaceDE w:val="0"/>
+        <w:autoSpaceDN w:val="0"/>
+        <w:adjustRightInd w:val="0"/>
+        <w:jc w:val="both"/>
+        <w:rPr>
+          <w:lang w:val="es-AR"/>
+        </w:rPr>
+      </w:pPr>
+      <w:r>
+        <w:rPr>
+          <w:lang w:val="es-AR"/>
+        </w:rPr>
+        <w:t>Fecha de vencimiento de la sentencia ejecutoria.</w:t>
+      </w:r>
+    </w:p>
+    <w:p>
+      <w:pPr>
+        <w:numPr>
+          <w:ilvl w:val="0"/>
+          <w:numId w:val="42"/>
+        </w:numPr>
+        <w:autoSpaceDE w:val="0"/>
+        <w:autoSpaceDN w:val="0"/>
+        <w:adjustRightInd w:val="0"/>
+        <w:jc w:val="both"/>
+        <w:rPr>
+          <w:lang w:val="es-AR"/>
+        </w:rPr>
+      </w:pPr>
+      <w:r>
+        <w:rPr>
+          <w:lang w:val="es-AR"/>
+        </w:rPr>
+        <w:t xml:space="preserve">Tasa de interés: La tasa debe superar la pasiva del Banco Nación para garantizar su carácter punitivo, evitando capitalizaciones encubiertas. </w:t>
+      </w:r>
+    </w:p>
+    <w:p>
+      <w:pPr>
+        <w:autoSpaceDE w:val="0"/>
+        <w:autoSpaceDN w:val="0"/>
+        <w:adjustRightInd w:val="0"/>
+        <w:ind w:left="360"/>
+        <w:jc w:val="both"/>
+        <w:rPr>
+          <w:lang w:val="es-AR"/>
+        </w:rPr>
+      </w:pPr>
+      <w:r>
+        <w:rPr>
+          <w:lang w:val="es-AR"/>
+        </w:rPr>
+        <w:t>Reserva: Me reservo el derecho de ampliar la presente liquidación una vez que V.S. determine la tasa aplicable y el modo de cálculo de los intereses sancionatorios.</w:t>
+      </w:r>
+      <w:r>
+        <w:rPr>
+          <w:lang w:val="es-AR"/>
+        </w:rPr>
+        <w:t xml:space="preserve"> </w:t>
+      </w:r>
+      <w:r>
         <w:t xml:space="preserve"/>
       </w:r>
-      <w:bookmarkStart w:id="8" w:name="_Hlk73292622"/>
-    </w:p>
-    <w:bookmarkEnd w:id="8"/>
+    </w:p>
+    <w:p>
+      <w:pPr>
+        <w:autoSpaceDE w:val="0"/>
+        <w:autoSpaceDN w:val="0"/>
+        <w:adjustRightInd w:val="0"/>
+        <w:jc w:val="both"/>
+        <w:rPr>
+          <w:lang w:val="es-AR"/>
+        </w:rPr>
+      </w:pPr>
+    </w:p>
     <w:p>
       <w:pPr>
         <w:numPr>
@@ -2879,83 +4713,147 @@
         <w:autoSpaceDE w:val="0"/>
         <w:autoSpaceDN w:val="0"/>
         <w:adjustRightInd w:val="0"/>
-        <w:rPr>
-          <w:b/>
-        </w:rPr>
-      </w:pPr>
-      <w:r>
-        <w:rPr>
-          <w:b/>
-        </w:rPr>
-        <w:t xml:space="preserve"> </w:t>
-      </w:r>
-      <w:r>
-        <w:rPr>
-          <w:b/>
-        </w:rPr>
-        <w:t>PLANILLA DE LA LIQUIDACION</w:t>
-      </w:r>
-    </w:p>
-    <w:p>
-      <w:pPr>
-        <w:autoSpaceDE w:val="0"/>
-        <w:autoSpaceDN w:val="0"/>
-        <w:adjustRightInd w:val="0"/>
-        <w:ind w:firstLine="1843"/>
-        <w:jc w:val="both"/>
-      </w:pPr>
-      <w:r>
-        <w:t>Anex</w:t>
-      </w:r>
-      <w:r>
-        <w:t>a</w:t>
-      </w:r>
-      <w:r>
-        <w:t xml:space="preserve"> planilla de liquidación. que solicito tengan </w:t>
-      </w:r>
-      <w:r>
-        <w:t>como parte del presente escrito, donde se adjunta computo del haber de caja, computo del haber reajustado y retroactivo</w:t>
-      </w:r>
-      <w:r>
-        <w:t>.</w:t>
-      </w:r>
-    </w:p>
-    <w:p>
-      <w:pPr>
-        <w:autoSpaceDE w:val="0"/>
-        <w:autoSpaceDN w:val="0"/>
-        <w:adjustRightInd w:val="0"/>
-        <w:ind w:firstLine="1843"/>
-        <w:jc w:val="both"/>
-      </w:pPr>
-      <w:r>
-        <w:t xml:space="preserve"> </w:t>
-      </w:r>
-      <w:r>
-        <w:t xml:space="preserve">Solicito se corra traslado a la demandada con las copias adjuntadas, </w:t>
-      </w:r>
-      <w:r>
-        <w:t xml:space="preserve">y se intime a la demandada a adjuntar RUB histórico de mi mandante y </w:t>
-      </w:r>
-      <w:r>
-        <w:rPr>
-          <w:u w:val="single"/>
-        </w:rPr>
-        <w:t>a crear la secuencia de ejecución de sentencia en sede administrativa conforme la sentencia interlocutoria recaída en autos</w:t>
-      </w:r>
-      <w:r>
-        <w:t>.</w:t>
-      </w:r>
-      <w:bookmarkStart w:id="9" w:name="_Hlk73119687"/>
-    </w:p>
-    <w:p>
-      <w:pPr>
-        <w:autoSpaceDE w:val="0"/>
-        <w:autoSpaceDN w:val="0"/>
-        <w:adjustRightInd w:val="0"/>
-        <w:jc w:val="both"/>
-      </w:pPr>
-    </w:p>
+        <w:jc w:val="both"/>
+        <w:rPr>
+          <w:lang w:val="es-AR"/>
+        </w:rPr>
+      </w:pPr>
+      <w:r>
+        <w:rPr>
+          <w:b/>
+          <w:bCs/>
+        </w:rPr>
+        <w:t xml:space="preserve">Actualización monetaria </w:t>
+      </w:r>
+    </w:p>
+    <w:p>
+      <w:pPr>
+        <w:pStyle w:val="NormalWeb"/>
+        <w:ind w:firstLine="993"/>
+        <w:jc w:val="both"/>
+      </w:pPr>
+      <w:r>
+        <w:t>Solicito a V.S. la actualización monetaria de las sumas adeudadas como retroactivo hasta la fecha del efectivo pago, previa declaración de inconstitucionalidad del artículo 7 de la Ley 23.928, modificada por el artículo 4° de la Ley 25.561. La desvalorización sufrida por la moneda a la fecha torna confiscatorio cualquier pago que no contemple dicha actualización.</w:t>
+      </w:r>
+    </w:p>
+    <w:p>
+      <w:pPr>
+        <w:pStyle w:val="NormalWeb"/>
+        <w:ind w:firstLine="993"/>
+        <w:jc w:val="both"/>
+      </w:pPr>
+      <w:r>
+        <w:t xml:space="preserve">El 22 de febrero de 2024, la CSJN señaló que los problemas relativos a créditos de naturaleza alimentaria exigen una consideración cuidadosa en favor de los beneficiarios, quienes gozan de protección constitucional (Fallos: 323:1122, </w:t>
+      </w:r>
+      <w:r>
+        <w:lastRenderedPageBreak/>
+        <w:t>“Bianculli”). Aunque en ese caso se trataba de una cuota alimentaria, el criterio aplica igualmente a las deudas previsionales, por su carácter alimentario.</w:t>
+      </w:r>
+    </w:p>
+    <w:p>
+      <w:pPr>
+        <w:pStyle w:val="NormalWeb"/>
+        <w:ind w:firstLine="993"/>
+        <w:jc w:val="both"/>
+      </w:pPr>
+      <w:r>
+        <w:t xml:space="preserve">En </w:t>
+      </w:r>
+      <w:r>
+        <w:rPr>
+          <w:rStyle w:val="nfasis"/>
+        </w:rPr>
+        <w:t>"Recurso de Queja Nº 5 - G., S.M. y otro c/ K., M.E.A. s/ Alimentos”</w:t>
+      </w:r>
+      <w:r>
+        <w:t xml:space="preserve"> (CIV 083609/2017), la CSJN resolvió que no considerar la depreciación monetaria de una cuota alimentaria implica desconocer derechos fundamentales y vulnerar principios como la tutela judicial efectiva, celeridad y economía procesal. Este razonamiento también es aplicable a los jubilados, grupo vulnerable protegido por los principios de progresividad y no regresividad, como lo reconoció la CSJN en fallos como </w:t>
+      </w:r>
+      <w:r>
+        <w:rPr>
+          <w:rStyle w:val="nfasis"/>
+        </w:rPr>
+        <w:t>"Itzcovich" (328:566)</w:t>
+      </w:r>
+      <w:r>
+        <w:t xml:space="preserve">, </w:t>
+      </w:r>
+      <w:r>
+        <w:rPr>
+          <w:rStyle w:val="nfasis"/>
+        </w:rPr>
+        <w:t>"Sánchez" (328:1602)</w:t>
+      </w:r>
+      <w:r>
+        <w:t xml:space="preserve">, </w:t>
+      </w:r>
+      <w:r>
+        <w:rPr>
+          <w:rStyle w:val="nfasis"/>
+        </w:rPr>
+        <w:t>"Blanco" (341:1924)</w:t>
+      </w:r>
+      <w:r>
+        <w:t xml:space="preserve"> y otros.</w:t>
+      </w:r>
+    </w:p>
+    <w:p>
+      <w:pPr>
+        <w:pStyle w:val="NormalWeb"/>
+        <w:ind w:firstLine="993"/>
+        <w:jc w:val="both"/>
+      </w:pPr>
+      <w:r>
+        <w:t>La Ley 21.864, en sus artículos 1°, 2° y 3°, establece la obligación de actualizar haberes jubilatorios cuando no se abonen dentro de los plazos previstos. Esta norma reconoce el impacto de la depreciación monetaria y busca garantizar el valor justo de los créditos previsionales.</w:t>
+      </w:r>
+    </w:p>
+    <w:p>
+      <w:pPr>
+        <w:pStyle w:val="NormalWeb"/>
+        <w:ind w:firstLine="993"/>
+        <w:jc w:val="both"/>
+      </w:pPr>
+      <w:r>
+        <w:t>El crédito previsional de mi mandante debe ser justipreciado al momento del pago, en virtud de los principios de prudencia, equidad y sana crítica que rigen las decisiones judiciales. No actualizar estas sumas en un contexto inflacionario implica lesionar el derecho de propiedad del beneficiario y desconocer el carácter alimentario de los haberes previsionales.</w:t>
+      </w:r>
+    </w:p>
+    <w:p>
+      <w:pPr>
+        <w:pStyle w:val="NormalWeb"/>
+        <w:ind w:firstLine="993"/>
+        <w:jc w:val="both"/>
+      </w:pPr>
+      <w:r>
+        <w:t>Incluso el mismo Estado, al dictar el DNU 70/23, reconoció la necesidad de actualizar y repotenciar créditos laborales afectados por la depreciación monetaria, estableciendo un índice basado en el IPC más una tasa de interés pura del 3% anual. Es contradictorio que esta lógica no se aplique también a los créditos previsionales, máxime cuando derivan del trabajo.</w:t>
+      </w:r>
+    </w:p>
+    <w:p>
+      <w:pPr>
+        <w:pStyle w:val="NormalWeb"/>
+        <w:ind w:firstLine="993"/>
+        <w:jc w:val="both"/>
+      </w:pPr>
+      <w:r>
+        <w:t>La persistente reforma del sistema previsional por parte de los gobiernos, bajo el pretexto de beneficiar a los que menos tienen, en realidad busca ahorrar costos, perjudicando a los jubilados. Esto obliga a los beneficiarios a litigar para obtener lo que por derecho les corresponde, situación que colapsa los tribunales y licúa las deudas mediante retrasos o tasas de interés irrisorias.</w:t>
+      </w:r>
+    </w:p>
+    <w:p>
+      <w:pPr>
+        <w:pStyle w:val="NormalWeb"/>
+        <w:ind w:firstLine="993"/>
+        <w:jc w:val="both"/>
+      </w:pPr>
+      <w:r>
+        <w:t>Por lo expuesto, solicito a V.S. que declare la inconstitucionalidad del artículo 7 de la Ley 23.928, por su afectación al derecho de propiedad, la integralidad del haber previsional, el desarrollo humano y una vejez digna, derechos protegidos por la Constitución Nacional. Asimismo, que se ordene la actualización de las sumas adeudadas hasta la fecha del efectivo pago, respetando la realidad macroeconómica y las garantías constitucionales de mi mandante</w:t>
+      </w:r>
+      <w:r>
+        <w:rPr>
+          <w:bCs/>
+        </w:rPr>
+        <w:t xml:space="preserve"/>
+      </w:r>
+      <w:bookmarkStart w:id="3" w:name="_Hlk73292622"/>
+    </w:p>
+    <w:bookmarkEnd w:id="3"/>
     <w:p>
       <w:pPr>
         <w:numPr>
@@ -2965,6 +4863,92 @@
         <w:autoSpaceDE w:val="0"/>
         <w:autoSpaceDN w:val="0"/>
         <w:adjustRightInd w:val="0"/>
+        <w:rPr>
+          <w:b/>
+        </w:rPr>
+      </w:pPr>
+      <w:r>
+        <w:rPr>
+          <w:b/>
+        </w:rPr>
+        <w:t xml:space="preserve"> </w:t>
+      </w:r>
+      <w:r>
+        <w:rPr>
+          <w:b/>
+        </w:rPr>
+        <w:t>PLANILLA DE LA LIQUIDACION</w:t>
+      </w:r>
+    </w:p>
+    <w:p>
+      <w:pPr>
+        <w:autoSpaceDE w:val="0"/>
+        <w:autoSpaceDN w:val="0"/>
+        <w:adjustRightInd w:val="0"/>
+        <w:ind w:firstLine="1843"/>
+        <w:jc w:val="both"/>
+      </w:pPr>
+      <w:r>
+        <w:t>Anex</w:t>
+      </w:r>
+      <w:r>
+        <w:t>a</w:t>
+      </w:r>
+      <w:r>
+        <w:t xml:space="preserve"> planilla de liquidación. que solicito tengan </w:t>
+      </w:r>
+      <w:r>
+        <w:t>como parte del presente escrito, donde se adjunta computo del haber de caja, computo del haber reajustado y retroactivo</w:t>
+      </w:r>
+      <w:r>
+        <w:t>.</w:t>
+      </w:r>
+    </w:p>
+    <w:p>
+      <w:pPr>
+        <w:autoSpaceDE w:val="0"/>
+        <w:autoSpaceDN w:val="0"/>
+        <w:adjustRightInd w:val="0"/>
+        <w:ind w:firstLine="1843"/>
+        <w:jc w:val="both"/>
+      </w:pPr>
+      <w:r>
+        <w:t xml:space="preserve"> </w:t>
+      </w:r>
+      <w:r>
+        <w:t xml:space="preserve">Solicito se corra traslado a la demandada con las copias adjuntadas, </w:t>
+      </w:r>
+      <w:r>
+        <w:t xml:space="preserve">y se intime a la demandada a adjuntar RUB histórico de mi mandante y </w:t>
+      </w:r>
+      <w:r>
+        <w:rPr>
+          <w:u w:val="single"/>
+        </w:rPr>
+        <w:t>a crear la secuencia de ejecución de sentencia en sede administrativa conforme la sentencia interlocutoria recaída en autos</w:t>
+      </w:r>
+      <w:r>
+        <w:t>.</w:t>
+      </w:r>
+      <w:bookmarkStart w:id="4" w:name="_Hlk73119687"/>
+    </w:p>
+    <w:p>
+      <w:pPr>
+        <w:autoSpaceDE w:val="0"/>
+        <w:autoSpaceDN w:val="0"/>
+        <w:adjustRightInd w:val="0"/>
+        <w:jc w:val="both"/>
+      </w:pPr>
+    </w:p>
+    <w:p>
+      <w:pPr>
+        <w:numPr>
+          <w:ilvl w:val="0"/>
+          <w:numId w:val="16"/>
+        </w:numPr>
+        <w:autoSpaceDE w:val="0"/>
+        <w:autoSpaceDN w:val="0"/>
+        <w:adjustRightInd w:val="0"/>
         <w:ind w:left="0" w:firstLine="1134"/>
         <w:jc w:val="both"/>
       </w:pPr>
@@ -3016,7 +5000,7 @@
         <w:t>Proveer en conformidad</w:t>
       </w:r>
     </w:p>
-    <w:bookmarkEnd w:id="9"/>
+    <w:bookmarkEnd w:id="4"/>
     <w:p>
       <w:pPr>
         <w:ind w:firstLine="2160"/>
@@ -3119,144 +5103,6 @@
     </w:sectPr>
   </w:body>
 </w:document>
-</file>
-
-<file path=word/comments.xml><?xml version="1.0" encoding="utf-8"?>
-<w:comments xmlns:wpc="http://schemas.microsoft.com/office/word/2010/wordprocessingCanvas" xmlns:cx="http://schemas.microsoft.com/office/drawing/2014/chartex" xmlns:cx1="http://schemas.microsoft.com/office/drawing/2015/9/8/chartex" xmlns:cx2="http://schemas.microsoft.com/office/drawing/2015/10/21/chartex" xmlns:cx3="http://schemas.microsoft.com/office/drawing/2016/5/9/chartex" xmlns:cx4="http://schemas.microsoft.com/office/drawing/2016/5/10/chartex" xmlns:cx5="http://schemas.microsoft.com/office/drawing/2016/5/11/chartex" xmlns:cx6="http://schemas.microsoft.com/office/drawing/2016/5/12/chartex" xmlns:cx7="http://schemas.microsoft.com/office/drawing/2016/5/13/chartex" xmlns:cx8="http://schemas.microsoft.com/office/drawing/2016/5/14/chartex" xmlns:mc="http://schemas.openxmlformats.org/markup-compatibility/2006" xmlns:aink="http://schemas.microsoft.com/office/drawing/2016/ink" xmlns:am3d="http://schemas.microsoft.com/office/drawing/2017/model3d" xmlns:o="urn:schemas-microsoft-com:office:office" xmlns:oel="http://schemas.microsoft.com/office/2019/extlst" xmlns:r="http://schemas.openxmlformats.org/officeDocument/2006/relationships" xmlns:m="http://schemas.openxmlformats.org/officeDocument/2006/math" xmlns:v="urn:schemas-microsoft-com:vml" xmlns:wp14="http://schemas.microsoft.com/office/word/2010/wordprocessingDrawing" xmlns:wp="http://schemas.openxmlformats.org/drawingml/2006/wordprocessingDrawing" xmlns:w10="urn:schemas-microsoft-com:office:word" xmlns:w="http://schemas.openxmlformats.org/wordprocessingml/2006/main" xmlns:w14="http://schemas.microsoft.com/office/word/2010/wordml" xmlns:w15="http://schemas.microsoft.com/office/word/2012/wordml" xmlns:w16cex="http://schemas.microsoft.com/office/word/2018/wordml/cex" xmlns:w16cid="http://schemas.microsoft.com/office/word/2016/wordml/cid" xmlns:w16="http://schemas.microsoft.com/office/word/2018/wordml" xmlns:w16du="http://schemas.microsoft.com/office/word/2023/wordml/word16du" xmlns:w16sdtdh="http://schemas.microsoft.com/office/word/2020/wordml/sdtdatahash" xmlns:w16sdtfl="http://schemas.microsoft.com/office/word/2024/wordml/sdtformatlock" xmlns:w16se="http://schemas.microsoft.com/office/word/2015/wordml/symex" xmlns:wpg="http://schemas.microsoft.com/office/word/2010/wordprocessingGroup" xmlns:wpi="http://schemas.microsoft.com/office/word/2010/wordprocessingInk" xmlns:wne="http://schemas.microsoft.com/office/word/2006/wordml" xmlns:wps="http://schemas.microsoft.com/office/word/2010/wordprocessingShape" mc:Ignorable="w14 w15 w16se w16cid w16 w16cex w16sdtdh w16sdtfl w16du wp14">
-  <w:comment w:id="2" w:author="Franco Galván" w:date="2025-05-21T18:01:00Z" w:initials="FG">
-    <w:p>
-      <w:pPr>
-        <w:pStyle w:val="Textocomentario"/>
-      </w:pPr>
-      <w:r>
-        <w:rPr>
-          <w:rStyle w:val="Refdecomentario"/>
-        </w:rPr>
-        <w:annotationRef/>
-      </w:r>
-      <w:r>
-        <w:rPr>
-          <w:lang w:val="es-AR"/>
-        </w:rPr>
-        <w:t>Combinar anses mas l amovilidad q pedimos si comparamos con 270 idem, el mismo cuadro</w:t>
-      </w:r>
-    </w:p>
-  </w:comment>
-  <w:comment w:id="3" w:author="Franco Galván" w:date="2025-06-03T12:49:00Z" w:initials="FG">
-    <w:p>
-      <w:pPr>
-        <w:pStyle w:val="Textocomentario"/>
-      </w:pPr>
-      <w:r>
-        <w:rPr>
-          <w:rStyle w:val="Refdecomentario"/>
-        </w:rPr>
-        <w:annotationRef/>
-      </w:r>
-      <w:r>
-        <w:rPr>
-          <w:lang w:val="es-AR"/>
-        </w:rPr>
-        <w:t>Agregar una tercera opcion, palavecino colina</w:t>
-      </w:r>
-    </w:p>
-  </w:comment>
-  <w:comment w:id="4" w:author="Franco Galván" w:date="2025-06-03T12:56:00Z" w:initials="FG">
-    <w:p>
-      <w:pPr>
-        <w:pStyle w:val="Textocomentario"/>
-      </w:pPr>
-      <w:r>
-        <w:rPr>
-          <w:rStyle w:val="Refdecomentario"/>
-        </w:rPr>
-        <w:annotationRef/>
-      </w:r>
-      <w:r>
-        <w:rPr>
-          <w:lang w:val="es-AR"/>
-        </w:rPr>
-        <w:t>Esto ponlo al final del planteo de inco, que se analicen los pedidos de inconstitucionalidad</w:t>
-      </w:r>
-    </w:p>
-  </w:comment>
-  <w:comment w:id="6" w:author="Franco Galván" w:date="2025-02-10T04:12:00Z" w:initials="FG">
-    <w:p>
-      <w:pPr>
-        <w:pStyle w:val="Textocomentario"/>
-      </w:pPr>
-      <w:r>
-        <w:rPr>
-          <w:rStyle w:val="Refdecomentario"/>
-        </w:rPr>
-        <w:annotationRef/>
-      </w:r>
-      <w:r>
-        <w:rPr>
-          <w:lang w:val="es-AR"/>
-        </w:rPr>
-        <w:t>Esta imagen debe cambiar, la sacan de la herramienta de ‘</w:t>
-      </w:r>
-      <w:r>
-        <w:rPr>
-          <w:b/>
-          <w:bCs/>
-          <w:lang w:val="es-AR"/>
-        </w:rPr>
-        <w:t>Calculadora de Tope Máximo’, es el primer cuadro que aparece</w:t>
-      </w:r>
-    </w:p>
-  </w:comment>
-  <w:comment w:id="7" w:author="Franco Galván" w:date="2025-02-10T04:15:00Z" w:initials="FG">
-    <w:p>
-      <w:pPr>
-        <w:pStyle w:val="Textocomentario"/>
-      </w:pPr>
-      <w:r>
-        <w:rPr>
-          <w:rStyle w:val="Refdecomentario"/>
-        </w:rPr>
-        <w:annotationRef/>
-      </w:r>
-      <w:r>
-        <w:rPr>
-          <w:lang w:val="es-AR"/>
-        </w:rPr>
-        <w:t>Este es el segundo cuadro que aparece en la herramienta de Calculadora de Tope Maximo, en este cuadro se compara las diferencias del haber ingresado con los diferentes Topes</w:t>
-      </w:r>
-    </w:p>
-  </w:comment>
-</w:comments>
-</file>
-
-<file path=word/commentsExtended.xml><?xml version="1.0" encoding="utf-8"?>
-<w15:commentsEx xmlns:wpc="http://schemas.microsoft.com/office/word/2010/wordprocessingCanvas" xmlns:cx="http://schemas.microsoft.com/office/drawing/2014/chartex" xmlns:cx1="http://schemas.microsoft.com/office/drawing/2015/9/8/chartex" xmlns:cx2="http://schemas.microsoft.com/office/drawing/2015/10/21/chartex" xmlns:cx3="http://schemas.microsoft.com/office/drawing/2016/5/9/chartex" xmlns:cx4="http://schemas.microsoft.com/office/drawing/2016/5/10/chartex" xmlns:cx5="http://schemas.microsoft.com/office/drawing/2016/5/11/chartex" xmlns:cx6="http://schemas.microsoft.com/office/drawing/2016/5/12/chartex" xmlns:cx7="http://schemas.microsoft.com/office/drawing/2016/5/13/chartex" xmlns:cx8="http://schemas.microsoft.com/office/drawing/2016/5/14/chartex" xmlns:mc="http://schemas.openxmlformats.org/markup-compatibility/2006" xmlns:aink="http://schemas.microsoft.com/office/drawing/2016/ink" xmlns:am3d="http://schemas.microsoft.com/office/drawing/2017/model3d" xmlns:o="urn:schemas-microsoft-com:office:office" xmlns:oel="http://schemas.microsoft.com/office/2019/extlst" xmlns:r="http://schemas.openxmlformats.org/officeDocument/2006/relationships" xmlns:m="http://schemas.openxmlformats.org/officeDocument/2006/math" xmlns:v="urn:schemas-microsoft-com:vml" xmlns:wp14="http://schemas.microsoft.com/office/word/2010/wordprocessingDrawing" xmlns:wp="http://schemas.openxmlformats.org/drawingml/2006/wordprocessingDrawing" xmlns:w10="urn:schemas-microsoft-com:office:word" xmlns:w="http://schemas.openxmlformats.org/wordprocessingml/2006/main" xmlns:w14="http://schemas.microsoft.com/office/word/2010/wordml" xmlns:w15="http://schemas.microsoft.com/office/word/2012/wordml" xmlns:w16cex="http://schemas.microsoft.com/office/word/2018/wordml/cex" xmlns:w16cid="http://schemas.microsoft.com/office/word/2016/wordml/cid" xmlns:w16="http://schemas.microsoft.com/office/word/2018/wordml" xmlns:w16du="http://schemas.microsoft.com/office/word/2023/wordml/word16du" xmlns:w16sdtdh="http://schemas.microsoft.com/office/word/2020/wordml/sdtdatahash" xmlns:w16sdtfl="http://schemas.microsoft.com/office/word/2024/wordml/sdtformatlock" xmlns:w16se="http://schemas.microsoft.com/office/word/2015/wordml/symex" xmlns:wpg="http://schemas.microsoft.com/office/word/2010/wordprocessingGroup" xmlns:wpi="http://schemas.microsoft.com/office/word/2010/wordprocessingInk" xmlns:wne="http://schemas.microsoft.com/office/word/2006/wordml" xmlns:wps="http://schemas.microsoft.com/office/word/2010/wordprocessingShape" mc:Ignorable="w14 w15 w16se w16cid w16 w16cex w16sdtdh w16sdtfl w16du wp14">
-  <w15:commentEx w15:paraId="389FA0F6" w15:done="0"/>
-  <w15:commentEx w15:paraId="440524E9" w15:done="0"/>
-  <w15:commentEx w15:paraId="78297C93" w15:done="0"/>
-  <w15:commentEx w15:paraId="785B61B6" w15:done="0"/>
-  <w15:commentEx w15:paraId="6AC4568E" w15:done="0"/>
-</w15:commentsEx>
-</file>
-
-<file path=word/commentsExtensible.xml><?xml version="1.0" encoding="utf-8"?>
-<w16cex:commentsExtensible xmlns:wpc="http://schemas.microsoft.com/office/word/2010/wordprocessingCanvas" xmlns:cx="http://schemas.microsoft.com/office/drawing/2014/chartex" xmlns:cx1="http://schemas.microsoft.com/office/drawing/2015/9/8/chartex" xmlns:cx2="http://schemas.microsoft.com/office/drawing/2015/10/21/chartex" xmlns:cx3="http://schemas.microsoft.com/office/drawing/2016/5/9/chartex" xmlns:cx4="http://schemas.microsoft.com/office/drawing/2016/5/10/chartex" xmlns:cx5="http://schemas.microsoft.com/office/drawing/2016/5/11/chartex" xmlns:cx6="http://schemas.microsoft.com/office/drawing/2016/5/12/chartex" xmlns:cx7="http://schemas.microsoft.com/office/drawing/2016/5/13/chartex" xmlns:cx8="http://schemas.microsoft.com/office/drawing/2016/5/14/chartex" xmlns:cr="http://schemas.microsoft.com/office/comments/2020/reactions" xmlns:mc="http://schemas.openxmlformats.org/markup-compatibility/2006" xmlns:aink="http://schemas.microsoft.com/office/drawing/2016/ink" xmlns:am3d="http://schemas.microsoft.com/office/drawing/2017/model3d" xmlns:o="urn:schemas-microsoft-com:office:office" xmlns:oel="http://schemas.microsoft.com/office/2019/extlst" xmlns:r="http://schemas.openxmlformats.org/officeDocument/2006/relationships" xmlns:m="http://schemas.openxmlformats.org/officeDocument/2006/math" xmlns:v="urn:schemas-microsoft-com:vml" xmlns:wp14="http://schemas.microsoft.com/office/word/2010/wordprocessingDrawing" xmlns:wp="http://schemas.openxmlformats.org/drawingml/2006/wordprocessingDrawing" xmlns:w10="urn:schemas-microsoft-com:office:word" xmlns:w="http://schemas.openxmlformats.org/wordprocessingml/2006/main" xmlns:w14="http://schemas.microsoft.com/office/word/2010/wordml" xmlns:w15="http://schemas.microsoft.com/office/word/2012/wordml" xmlns:w16cex="http://schemas.microsoft.com/office/word/2018/wordml/cex" xmlns:w16cid="http://schemas.microsoft.com/office/word/2016/wordml/cid" xmlns:w16="http://schemas.microsoft.com/office/word/2018/wordml" xmlns:w16du="http://schemas.microsoft.com/office/word/2023/wordml/word16du" xmlns:w16sdtdh="http://schemas.microsoft.com/office/word/2020/wordml/sdtdatahash" xmlns:w16sdtfl="http://schemas.microsoft.com/office/word/2024/wordml/sdtformatlock" xmlns:w16se="http://schemas.microsoft.com/office/word/2015/wordml/symex" xmlns:wpg="http://schemas.microsoft.com/office/word/2010/wordprocessingGroup" xmlns:wpi="http://schemas.microsoft.com/office/word/2010/wordprocessingInk" xmlns:wne="http://schemas.microsoft.com/office/word/2006/wordml" xmlns:wps="http://schemas.microsoft.com/office/word/2010/wordprocessingShape" mc:Ignorable="w14 w15 w16se w16cid w16 w16cex w16sdtdh w16sdtfl cr w16du wp14">
-  <w16cex:commentExtensible w16cex:durableId="52AF0562" w16cex:dateUtc="2025-05-21T21:01:00Z"/>
-  <w16cex:commentExtensible w16cex:durableId="568CAAF8" w16cex:dateUtc="2025-06-03T15:49:00Z"/>
-  <w16cex:commentExtensible w16cex:durableId="3DD144D2" w16cex:dateUtc="2025-06-03T15:56:00Z"/>
-  <w16cex:commentExtensible w16cex:durableId="73ACF5E5" w16cex:dateUtc="2025-02-10T07:12:00Z"/>
-  <w16cex:commentExtensible w16cex:durableId="241CA625" w16cex:dateUtc="2025-02-10T07:15:00Z"/>
-</w16cex:commentsExtensible>
-</file>
-
-<file path=word/commentsIds.xml><?xml version="1.0" encoding="utf-8"?>
-<w16cid:commentsIds xmlns:wpc="http://schemas.microsoft.com/office/word/2010/wordprocessingCanvas" xmlns:cx="http://schemas.microsoft.com/office/drawing/2014/chartex" xmlns:cx1="http://schemas.microsoft.com/office/drawing/2015/9/8/chartex" xmlns:cx2="http://schemas.microsoft.com/office/drawing/2015/10/21/chartex" xmlns:cx3="http://schemas.microsoft.com/office/drawing/2016/5/9/chartex" xmlns:cx4="http://schemas.microsoft.com/office/drawing/2016/5/10/chartex" xmlns:cx5="http://schemas.microsoft.com/office/drawing/2016/5/11/chartex" xmlns:cx6="http://schemas.microsoft.com/office/drawing/2016/5/12/chartex" xmlns:cx7="http://schemas.microsoft.com/office/drawing/2016/5/13/chartex" xmlns:cx8="http://schemas.microsoft.com/office/drawing/2016/5/14/chartex" xmlns:mc="http://schemas.openxmlformats.org/markup-compatibility/2006" xmlns:aink="http://schemas.microsoft.com/office/drawing/2016/ink" xmlns:am3d="http://schemas.microsoft.com/office/drawing/2017/model3d" xmlns:o="urn:schemas-microsoft-com:office:office" xmlns:oel="http://schemas.microsoft.com/office/2019/extlst" xmlns:r="http://schemas.openxmlformats.org/officeDocument/2006/relationships" xmlns:m="http://schemas.openxmlformats.org/officeDocument/2006/math" xmlns:v="urn:schemas-microsoft-com:vml" xmlns:wp14="http://schemas.microsoft.com/office/word/2010/wordprocessingDrawing" xmlns:wp="http://schemas.openxmlformats.org/drawingml/2006/wordprocessingDrawing" xmlns:w10="urn:schemas-microsoft-com:office:word" xmlns:w="http://schemas.openxmlformats.org/wordprocessingml/2006/main" xmlns:w14="http://schemas.microsoft.com/office/word/2010/wordml" xmlns:w15="http://schemas.microsoft.com/office/word/2012/wordml" xmlns:w16cex="http://schemas.microsoft.com/office/word/2018/wordml/cex" xmlns:w16cid="http://schemas.microsoft.com/office/word/2016/wordml/cid" xmlns:w16="http://schemas.microsoft.com/office/word/2018/wordml" xmlns:w16du="http://schemas.microsoft.com/office/word/2023/wordml/word16du" xmlns:w16sdtdh="http://schemas.microsoft.com/office/word/2020/wordml/sdtdatahash" xmlns:w16sdtfl="http://schemas.microsoft.com/office/word/2024/wordml/sdtformatlock" xmlns:w16se="http://schemas.microsoft.com/office/word/2015/wordml/symex" xmlns:wpg="http://schemas.microsoft.com/office/word/2010/wordprocessingGroup" xmlns:wpi="http://schemas.microsoft.com/office/word/2010/wordprocessingInk" xmlns:wne="http://schemas.microsoft.com/office/word/2006/wordml" xmlns:wps="http://schemas.microsoft.com/office/word/2010/wordprocessingShape" mc:Ignorable="w14 w15 w16se w16cid w16 w16cex w16sdtdh w16sdtfl w16du wp14">
-  <w16cid:commentId w16cid:paraId="389FA0F6" w16cid:durableId="52AF0562"/>
-  <w16cid:commentId w16cid:paraId="440524E9" w16cid:durableId="568CAAF8"/>
-  <w16cid:commentId w16cid:paraId="78297C93" w16cid:durableId="3DD144D2"/>
-  <w16cid:commentId w16cid:paraId="785B61B6" w16cid:durableId="73ACF5E5"/>
-  <w16cid:commentId w16cid:paraId="6AC4568E" w16cid:durableId="241CA625"/>
-</w16cid:commentsIds>
 </file>
 
 <file path=word/endnotes.xml><?xml version="1.0" encoding="utf-8"?>
@@ -7361,14 +9207,6 @@
     <w:abstractNumId w:val="17"/>
   </w:num>
 </w:numbering>
-</file>
-
-<file path=word/people.xml><?xml version="1.0" encoding="utf-8"?>
-<w15:people xmlns:wpc="http://schemas.microsoft.com/office/word/2010/wordprocessingCanvas" xmlns:cx="http://schemas.microsoft.com/office/drawing/2014/chartex" xmlns:cx1="http://schemas.microsoft.com/office/drawing/2015/9/8/chartex" xmlns:cx2="http://schemas.microsoft.com/office/drawing/2015/10/21/chartex" xmlns:cx3="http://schemas.microsoft.com/office/drawing/2016/5/9/chartex" xmlns:cx4="http://schemas.microsoft.com/office/drawing/2016/5/10/chartex" xmlns:cx5="http://schemas.microsoft.com/office/drawing/2016/5/11/chartex" xmlns:cx6="http://schemas.microsoft.com/office/drawing/2016/5/12/chartex" xmlns:cx7="http://schemas.microsoft.com/office/drawing/2016/5/13/chartex" xmlns:cx8="http://schemas.microsoft.com/office/drawing/2016/5/14/chartex" xmlns:mc="http://schemas.openxmlformats.org/markup-compatibility/2006" xmlns:aink="http://schemas.microsoft.com/office/drawing/2016/ink" xmlns:am3d="http://schemas.microsoft.com/office/drawing/2017/model3d" xmlns:o="urn:schemas-microsoft-com:office:office" xmlns:oel="http://schemas.microsoft.com/office/2019/extlst" xmlns:r="http://schemas.openxmlformats.org/officeDocument/2006/relationships" xmlns:m="http://schemas.openxmlformats.org/officeDocument/2006/math" xmlns:v="urn:schemas-microsoft-com:vml" xmlns:wp14="http://schemas.microsoft.com/office/word/2010/wordprocessingDrawing" xmlns:wp="http://schemas.openxmlformats.org/drawingml/2006/wordprocessingDrawing" xmlns:w10="urn:schemas-microsoft-com:office:word" xmlns:w="http://schemas.openxmlformats.org/wordprocessingml/2006/main" xmlns:w14="http://schemas.microsoft.com/office/word/2010/wordml" xmlns:w15="http://schemas.microsoft.com/office/word/2012/wordml" xmlns:w16cex="http://schemas.microsoft.com/office/word/2018/wordml/cex" xmlns:w16cid="http://schemas.microsoft.com/office/word/2016/wordml/cid" xmlns:w16="http://schemas.microsoft.com/office/word/2018/wordml" xmlns:w16du="http://schemas.microsoft.com/office/word/2023/wordml/word16du" xmlns:w16sdtdh="http://schemas.microsoft.com/office/word/2020/wordml/sdtdatahash" xmlns:w16sdtfl="http://schemas.microsoft.com/office/word/2024/wordml/sdtformatlock" xmlns:w16se="http://schemas.microsoft.com/office/word/2015/wordml/symex" xmlns:wpg="http://schemas.microsoft.com/office/word/2010/wordprocessingGroup" xmlns:wpi="http://schemas.microsoft.com/office/word/2010/wordprocessingInk" xmlns:wne="http://schemas.microsoft.com/office/word/2006/wordml" xmlns:wps="http://schemas.microsoft.com/office/word/2010/wordprocessingShape" mc:Ignorable="w14 w15 w16se w16cid w16 w16cex w16sdtdh w16sdtfl w16du wp14">
-  <w15:person w15:author="Franco Galván">
-    <w15:presenceInfo w15:providerId="Windows Live" w15:userId="1092dcf50058699a"/>
-  </w15:person>
-</w15:people>
 </file>
 
 <file path=word/styles.xml><?xml version="1.0" encoding="utf-8"?>

</xml_diff>

<commit_message>
Se cambio el prompt
</commit_message>
<xml_diff>
--- a/datos/escritos_liquidacion/liquidacion_final.docx
+++ b/datos/escritos_liquidacion/liquidacion_final.docx
@@ -142,7 +142,7 @@
           <w:b/>
           <w:bCs/>
         </w:rPr>
-        <w:t xml:space="preserve">RIOS GERMAN </w:t>
+        <w:t xml:space="preserve">POSADAS MIRTHA CELIA </w:t>
       </w:r>
       <w:r>
         <w:rPr>
@@ -169,7 +169,7 @@
         <w:t xml:space="preserve">. Nº </w:t>
       </w:r>
       <w:r>
-        <w:t xml:space="preserve">33872/2018</w:t>
+        <w:t xml:space="preserve">25200290/2011</w:t>
       </w:r>
       <w:r>
         <w:t xml:space="preserve"> </w:t>
@@ -261,14 +261,9 @@
         <w:adjustRightInd w:val="0"/>
         <w:jc w:val="both"/>
       </w:pPr>
-      <w:r>
-        <w:t>Intímese a la demandada a proceder al reajuste del haber, bajo apercibimiento de aplicarse las sanciones conminatorias previstas en el artículo 37 del Código Procesal Civil y Comercial de la Nación</w:t>
-      </w:r>
-      <w:r>
-        <w:t>.</w:t>
-      </w:r>
-      <w:r>
-        <w:t xml:space="preserve"/>
+      <w:bookmarkStart w:id="0" w:name="_Hlk123578557"/>
+      <w:r>
+        <w:t>Intereses: Solicito se fijen intereses sancionatorios en virtud de la reticencia de la demandada a cumplir con la manda judicial, con el objetivo de rectificar el comportamiento contumaz del deudor que persiste en su resistencia al cumplimiento de la sentencia dictada en autos. Propongo que dichos intereses se establezcan en dos veces y media la tasa de descuento ordinario del Banco Nación, o en el monto que V.S. considere adecuado conforme a un criterio de justicia</w:t>
       </w:r>
     </w:p>
     <w:p>
@@ -282,90 +277,20 @@
         <w:adjustRightInd w:val="0"/>
         <w:jc w:val="both"/>
       </w:pPr>
-      <w:bookmarkStart w:id="0" w:name="_Hlk123578557"/>
-      <w:r>
-        <w:t>Intereses: Solicito se fijen intereses sancionatorios en virtud de la reticencia de la demandada a cumplir con la manda judicial, con el objetivo de rectificar el comportamiento contumaz del deudor que persiste en su resistencia al cumplimiento de la sentencia dictada en autos. Propongo que dichos intereses se establezcan en dos veces y media la tasa de descuento ordinario del Banco Nación, o en el monto que V.S. considere adecuado conforme a un criterio de justicia</w:t>
-      </w:r>
-    </w:p>
-    <w:p>
-      <w:pPr>
-        <w:numPr>
-          <w:ilvl w:val="0"/>
-          <w:numId w:val="18"/>
-        </w:numPr>
-        <w:autoSpaceDE w:val="0"/>
-        <w:autoSpaceDN w:val="0"/>
-        <w:adjustRightInd w:val="0"/>
-        <w:jc w:val="both"/>
-      </w:pPr>
       <w:r>
         <w:t>Solicito se actualice la liquidación a la fecha de su aprobación, conforme a la tasa fijada en la sentencia (tasa pasiva comunicada 14290 del Banco Central de la República Argentina), teniendo en cuenta el período inflacionario transcurrido mientras se tramitaba el proceso y la demora ocasionada por el incumplimiento sistemático de la ANSES en cumplir integralmente con la manda judicial.</w:t>
       </w:r>
       <w:r>
         <w:t xml:space="preserve"/>
       </w:r>
-    </w:p>
-    <w:p>
-      <w:pPr>
-        <w:numPr>
-          <w:ilvl w:val="0"/>
-          <w:numId w:val="18"/>
-        </w:numPr>
-        <w:autoSpaceDE w:val="0"/>
-        <w:autoSpaceDN w:val="0"/>
-        <w:adjustRightInd w:val="0"/>
-        <w:jc w:val="both"/>
-      </w:pPr>
-      <w:r>
-        <w:t xml:space="preserve">Dejo planteada la inconstitucionalidad de la  ley 27.609, ley 27.541, ley 27.426</w:t>
-      </w:r>
       <w:r>
         <w:t xml:space="preserve"/>
       </w:r>
       <w:r>
-        <w:t xml:space="preserve">.</w:t>
+        <w:t xml:space="preserve"> </w:t>
       </w:r>
       <w:r>
         <w:t xml:space="preserve"/>
-      </w:r>
-      <w:r>
-        <w:t xml:space="preserve"> </w:t>
-      </w:r>
-      <w:r>
-        <w:t xml:space="preserve"/>
-      </w:r>
-      <w:r>
-        <w:t xml:space="preserve"> </w:t>
-      </w:r>
-    </w:p>
-    <w:p>
-      <w:pPr>
-        <w:numPr>
-          <w:ilvl w:val="0"/>
-          <w:numId w:val="18"/>
-        </w:numPr>
-        <w:autoSpaceDE w:val="0"/>
-        <w:autoSpaceDN w:val="0"/>
-        <w:adjustRightInd w:val="0"/>
-        <w:jc w:val="both"/>
-      </w:pPr>
-      <w:r>
-        <w:t>Sol</w:t>
-      </w:r>
-      <w:r>
-        <w:t>i</w:t>
-      </w:r>
-      <w:r>
-        <w:t xml:space="preserve">cito que se regulen los honorarios por el proceso principal, atento a que las costas se fijaron a la vencida en ambas instancias y en el punto IV de la sentencia del </w:t>
-      </w:r>
-      <w:r>
-        <w:t xml:space="preserve">01/07/2024</w:t>
-      </w:r>
-      <w:r>
-        <w:t xml:space="preserve"> para el momento en que este determinado el monto del proceso, solicito que se regulen los honorarios profesionales correspondientes a esta etapa de ejecución, conforme al artículo 52 de la Ley 27.423, que establece la obligatoriedad de regular los honorarios al dictarse sentencia. Asimismo, se debe respetar el honorario mínimo previsto en el artículo 16, último párrafo, de la ley, que es de orden público. La regulación deberá expresarse en moneda de curso legal y en Unidades de Medida Arancelaria (UMA), según el artículo 51, siendo el pago definitivo al abonarse el equivalente en UMA vigente. Solicito que se consideren los intereses, frutos y accesorios como parte de la base regulatoria.</w:t>
-      </w:r>
-      <w:r>
-        <w:t xml:space="preserve"> Adjunto estimación de honorarios</w:t>
       </w:r>
       <w:r>
         <w:t xml:space="preserve">  </w:t>
@@ -448,7 +373,7 @@
         <w:t xml:space="preserve"> </w:t>
       </w:r>
       <w:r>
-        <w:t xml:space="preserve">01/07/2024</w:t>
+        <w:t xml:space="preserve">25/04/2003</w:t>
       </w:r>
       <w:r>
         <w:t xml:space="preserve"/>
@@ -573,7 +498,7 @@
           <w:b/>
           <w:bCs/>
         </w:rPr>
-        <w:t xml:space="preserve">20/04/2016 </w:t>
+        <w:t xml:space="preserve">01/08/2023 </w:t>
       </w:r>
       <w:r>
         <w:rPr>
@@ -587,7 +512,7 @@
           <w:b/>
           <w:bCs/>
         </w:rPr>
-        <w:t xml:space="preserve">31/07/2025</w:t>
+        <w:t xml:space="preserve">31/08/2025</w:t>
       </w:r>
       <w:r>
         <w:rPr>
@@ -597,6 +522,18 @@
         <w:t xml:space="preserve"> </w:t>
       </w:r>
       <w:r>
+        <w:t xml:space="preserve">.</w:t>
+      </w:r>
+      <w:r>
+        <w:rPr>
+          <w:lang w:val="es-AR"/>
+        </w:rPr>
+        <w:t xml:space="preserve"/>
+      </w:r>
+      <w:r>
+        <w:rPr>
+          <w:lang w:val="es-AR"/>
+        </w:rPr>
         <w:t xml:space="preserve"/>
       </w:r>
     </w:p>
@@ -613,16 +550,14 @@
         <w:jc w:val="both"/>
       </w:pPr>
       <w:r>
-        <w:t xml:space="preserve">RIOS GERMAN fallece</w:t>
-      </w:r>
-      <w:r>
-        <w:t xml:space="preserve"> en fecha 01/06/2024, siendo su Conyuje, </w:t>
-      </w:r>
-      <w:r>
-        <w:t xml:space="preserve">Sanchez Teonila, quien percibe actualmente la pensión, por un porcentaje del </w:t>
-      </w:r>
-      <w:r>
-        <w:t xml:space="preserve">100%. </w:t>
+        <w:rPr>
+          <w:b/>
+          <w:bCs/>
+        </w:rPr>
+        <w:t xml:space="preserve">Percibido: </w:t>
+      </w:r>
+      <w:r>
+        <w:t xml:space="preserve">Se parte de un Haber Percibido de $70.938,24 del 01/07/2023</w:t>
       </w:r>
     </w:p>
     <w:p>
@@ -636,64 +571,29 @@
         <w:adjustRightInd w:val="0"/>
         <w:ind w:left="0" w:firstLine="1058"/>
         <w:jc w:val="both"/>
-        <w:rPr>
-          <w:lang w:val="es-AR"/>
-        </w:rPr>
       </w:pPr>
       <w:r>
         <w:rPr>
           <w:b/>
           <w:bCs/>
         </w:rPr>
-        <w:t>Haber inicial</w:t>
-      </w:r>
-      <w:r>
-        <w:t>:</w:t>
+        <w:t>Reclamado</w:t>
+      </w:r>
+      <w:r>
+        <w:rPr>
+          <w:b/>
+          <w:bCs/>
+        </w:rPr>
+        <w:t xml:space="preserve">:</w:t>
+      </w:r>
+      <w:r>
+        <w:t xml:space="preserve"> </w:t>
       </w:r>
       <w:r>
         <w:rPr>
           <w:lang w:val="es-AR"/>
         </w:rPr>
-        <w:t xml:space="preserve"> Conforme ordena la sentencia se modificaron las remuneraciones del periodo</w:t>
-      </w:r>
-      <w:r>
-        <w:t xml:space="preserve"> </w:t>
-      </w:r>
-      <w:proofErr w:type="gramStart"/>
-      <w:r>
-        <w:t xml:space="preserve">01/05/2015 al </w:t>
-      </w:r>
-      <w:proofErr w:type="gramStart"/>
-      <w:r>
-        <w:t xml:space="preserve">01/06/2018</w:t>
-      </w:r>
-      <w:r>
-        <w:t>,</w:t>
-      </w:r>
-      <w:r>
-        <w:rPr>
-          <w:lang w:val="es-AR"/>
-        </w:rPr>
-        <w:t xml:space="preserve">por</w:t>
-      </w:r>
-      <w:proofErr w:type="gramEnd"/>
-      <w:r>
-        <w:rPr>
-          <w:lang w:val="es-AR"/>
-        </w:rPr>
-        <w:t xml:space="preserve"> cuanto existía un error material. .</w:t>
-      </w:r>
-      <w:r>
-        <w:rPr>
-          <w:lang w:val="es-AR"/>
-        </w:rPr>
-        <w:t xml:space="preserve"/>
-      </w:r>
-      <w:r>
-        <w:rPr>
-          <w:lang w:val="es-AR"/>
-        </w:rPr>
-        <w:t xml:space="preserve"/>
+        <w:t xml:space="preserve">El Primer Haber Reclamado es de $124.053,55 del 01/07/2023 </w:t>
       </w:r>
     </w:p>
     <w:p>
@@ -707,16 +607,52 @@
         <w:adjustRightInd w:val="0"/>
         <w:ind w:left="0" w:firstLine="1058"/>
         <w:jc w:val="both"/>
-      </w:pPr>
-      <w:r>
         <w:rPr>
           <w:b/>
           <w:bCs/>
         </w:rPr>
-        <w:t>Remuneraciones:</w:t>
-      </w:r>
-      <w:r>
-        <w:t xml:space="preserve"> Se Actualizaron con ISBIC hasta el 02/2009 y desde ahí se utilizaron los índices de Anses.</w:t>
+      </w:pPr>
+      <w:r>
+        <w:rPr>
+          <w:b/>
+          <w:bCs/>
+        </w:rPr>
+        <w:t>Reparación histórica:</w:t>
+      </w:r>
+      <w:r>
+        <w:rPr>
+          <w:b/>
+          <w:bCs/>
+        </w:rPr>
+        <w:t xml:space="preserve"> </w:t>
+      </w:r>
+      <w:r>
+        <w:t>No</w:t>
+      </w:r>
+      <w:r>
+        <w:rPr>
+          <w:b/>
+          <w:bCs/>
+        </w:rPr>
+        <w:t xml:space="preserve"> </w:t>
+      </w:r>
+      <w:r>
+        <w:rPr>
+          <w:lang w:val="es-AR"/>
+        </w:rPr>
+        <w:t xml:space="preserve">Percibió. </w:t>
+      </w:r>
+      <w:r>
+        <w:rPr>
+          <w:lang w:val="es-AR"/>
+        </w:rPr>
+        <w:t xml:space="preserve"/>
+      </w:r>
+      <w:r>
+        <w:rPr>
+          <w:lang w:val="es-AR"/>
+        </w:rPr>
+        <w:t xml:space="preserve">  </w:t>
       </w:r>
     </w:p>
     <w:p>
@@ -736,7 +672,10 @@
           <w:b/>
           <w:bCs/>
         </w:rPr>
-        <w:t>PBU:</w:t>
+        <w:t xml:space="preserve">Asignación complementaria: </w:t>
+      </w:r>
+      <w:r>
+        <w:t>No</w:t>
       </w:r>
       <w:r>
         <w:rPr>
@@ -746,16 +685,22 @@
         <w:t xml:space="preserve"> </w:t>
       </w:r>
       <w:r>
-        <w:t xml:space="preserve">Se reajusto la PBU conforme Soule/Blanco, comparando la confiscatoriedad con el haber reajustado. La confiscatoriedad es del </w:t>
-      </w:r>
-      <w:r>
-        <w:t xml:space="preserve">32.20%</w:t>
-      </w:r>
-      <w:r>
-        <w:t xml:space="preserve">%, por lo cual se reajusto la misma y se realizó la quita del 15% según lo ordenado, conformándose una nueva PBU $</w:t>
-      </w:r>
-      <w:r>
-        <w:t xml:space="preserve"> 352,41 </w:t>
+        <w:rPr>
+          <w:lang w:val="es-AR"/>
+        </w:rPr>
+        <w:t xml:space="preserve">Percibió. </w:t>
+      </w:r>
+      <w:r>
+        <w:rPr>
+          <w:lang w:val="es-AR"/>
+        </w:rPr>
+        <w:t xml:space="preserve"/>
+      </w:r>
+      <w:r>
+        <w:rPr>
+          <w:lang w:val="es-AR"/>
+        </w:rPr>
+        <w:t xml:space="preserve"/>
       </w:r>
     </w:p>
     <w:p>
@@ -769,16 +714,25 @@
         <w:adjustRightInd w:val="0"/>
         <w:ind w:left="0" w:firstLine="1058"/>
         <w:jc w:val="both"/>
+        <w:rPr>
+          <w:lang w:val="es-AR"/>
+        </w:rPr>
       </w:pPr>
       <w:r>
         <w:rPr>
           <w:b/>
           <w:bCs/>
         </w:rPr>
-        <w:t xml:space="preserve">Percibido: </w:t>
-      </w:r>
-      <w:r>
-        <w:t xml:space="preserve">Se parte de un Haber Percibido de $416,44 del 01/02/2006 que el 01/07/2025 fué reajustado a $488.066,69</w:t>
+        <w:t>Suplemento dinerario</w:t>
+      </w:r>
+      <w:r>
+        <w:t xml:space="preserve">: No Percibió suplemento dinerario supera el 82% del SMVM. </w:t>
+      </w:r>
+      <w:r>
+        <w:t xml:space="preserve"/>
+      </w:r>
+      <w:r>
+        <w:t xml:space="preserve"> </w:t>
       </w:r>
     </w:p>
     <w:p>
@@ -798,24 +752,113 @@
           <w:b/>
           <w:bCs/>
         </w:rPr>
-        <w:t>Reclamado</w:t>
-      </w:r>
-      <w:r>
-        <w:rPr>
-          <w:b/>
-          <w:bCs/>
-        </w:rPr>
-        <w:t xml:space="preserve">:</w:t>
+        <w:t>Tope</w:t>
+      </w:r>
+    </w:p>
+    <w:p>
+      <w:pPr>
+        <w:numPr>
+          <w:ilvl w:val="0"/>
+          <w:numId w:val="25"/>
+        </w:numPr>
+        <w:autoSpaceDE w:val="0"/>
+        <w:autoSpaceDN w:val="0"/>
+        <w:adjustRightInd w:val="0"/>
+        <w:jc w:val="both"/>
+      </w:pPr>
+      <w:r>
+        <w:t xml:space="preserve">Se aplico el tope del </w:t>
+      </w:r>
+      <w:r>
+        <w:t>artículo</w:t>
+      </w:r>
+      <w:r>
+        <w:t xml:space="preserve"> 9 inc</w:t>
+      </w:r>
+      <w:r>
+        <w:t>.</w:t>
       </w:r>
       <w:r>
         <w:t xml:space="preserve"> </w:t>
       </w:r>
       <w:r>
-        <w:rPr>
-          <w:lang w:val="es-AR"/>
-        </w:rPr>
-        <w:t xml:space="preserve">El Primer Haber Reclamado es de $713,65 del 01/02/2006 </w:t>
-      </w:r>
+        <w:t>3</w:t>
+      </w:r>
+      <w:r>
+        <w:t xml:space="preserve"> de la ley 24</w:t>
+      </w:r>
+      <w:r>
+        <w:t>.</w:t>
+      </w:r>
+      <w:r>
+        <w:t>463</w:t>
+      </w:r>
+      <w:r>
+        <w:t>.</w:t>
+      </w:r>
+      <w:r>
+        <w:t xml:space="preserve"> </w:t>
+      </w:r>
+    </w:p>
+    <w:p>
+      <w:pPr>
+        <w:numPr>
+          <w:ilvl w:val="0"/>
+          <w:numId w:val="25"/>
+        </w:numPr>
+        <w:autoSpaceDE w:val="0"/>
+        <w:autoSpaceDN w:val="0"/>
+        <w:adjustRightInd w:val="0"/>
+        <w:jc w:val="both"/>
+      </w:pPr>
+      <w:r>
+        <w:t xml:space="preserve">Se aplico el tope de la PC máxima Art 26.</w:t>
+      </w:r>
+    </w:p>
+    <w:p>
+      <w:pPr>
+        <w:numPr>
+          <w:ilvl w:val="0"/>
+          <w:numId w:val="25"/>
+        </w:numPr>
+        <w:autoSpaceDE w:val="0"/>
+        <w:autoSpaceDN w:val="0"/>
+        <w:adjustRightInd w:val="0"/>
+        <w:jc w:val="both"/>
+      </w:pPr>
+      <w:r>
+        <w:t xml:space="preserve">Se aplico el tope remuneración actualizada </w:t>
+      </w:r>
+    </w:p>
+    <w:p>
+      <w:pPr>
+        <w:numPr>
+          <w:ilvl w:val="0"/>
+          <w:numId w:val="25"/>
+        </w:numPr>
+        <w:autoSpaceDE w:val="0"/>
+        <w:autoSpaceDN w:val="0"/>
+        <w:adjustRightInd w:val="0"/>
+        <w:jc w:val="both"/>
+      </w:pPr>
+      <w:r>
+        <w:t xml:space="preserve">Se aplico tope del art 24 de la ley 24.241. </w:t>
+      </w:r>
+      <w:r>
+        <w:t xml:space="preserve">  </w:t>
+      </w:r>
+      <w:r>
+        <w:t xml:space="preserve"/>
+      </w:r>
+    </w:p>
+    <w:p>
+      <w:pPr>
+        <w:autoSpaceDE w:val="0"/>
+        <w:autoSpaceDN w:val="0"/>
+        <w:adjustRightInd w:val="0"/>
+        <w:ind w:firstLine="1058"/>
+        <w:jc w:val="both"/>
+      </w:pPr>
     </w:p>
     <w:p>
       <w:pPr>
@@ -828,71 +871,25 @@
         <w:adjustRightInd w:val="0"/>
         <w:ind w:left="0" w:firstLine="1058"/>
         <w:jc w:val="both"/>
+      </w:pPr>
+      <w:r>
         <w:rPr>
           <w:b/>
           <w:bCs/>
         </w:rPr>
-      </w:pPr>
-      <w:bookmarkStart w:id="1" w:name="_Hlk536778973"/>
-      <w:r>
-        <w:rPr>
-          <w:b/>
-          <w:bCs/>
-        </w:rPr>
-        <w:lastRenderedPageBreak/>
-        <w:t>Reparación histórica:</w:t>
-      </w:r>
-      <w:r>
-        <w:rPr>
-          <w:b/>
-          <w:bCs/>
-        </w:rPr>
-        <w:t xml:space="preserve"> </w:t>
-      </w:r>
-      <w:r>
-        <w:rPr>
-          <w:lang w:val="es-AR"/>
-        </w:rPr>
-        <w:t xml:space="preserve">Percibió desde el </w:t>
-      </w:r>
-      <w:r>
-        <w:rPr>
-          <w:lang w:val="es-AR"/>
-        </w:rPr>
-        <w:t xml:space="preserve">01/05/2019 </w:t>
-      </w:r>
-      <w:r>
-        <w:rPr>
-          <w:lang w:val="es-AR"/>
-        </w:rPr>
-        <w:t>al</w:t>
-      </w:r>
-      <w:r>
-        <w:rPr>
-          <w:lang w:val="es-AR"/>
-        </w:rPr>
-        <w:t xml:space="preserve"> </w:t>
-      </w:r>
-      <w:r>
-        <w:rPr>
-          <w:lang w:val="es-AR"/>
-        </w:rPr>
-        <w:t xml:space="preserve">01/06/2020</w:t>
-      </w:r>
-      <w:r>
-        <w:rPr>
-          <w:lang w:val="es-AR"/>
-        </w:rPr>
-        <w:t xml:space="preserve">, la cual se consideró para la conformación del percibido.</w:t>
-      </w:r>
-      <w:r>
-        <w:t xml:space="preserve"> </w:t>
-      </w:r>
-      <w:r>
-        <w:rPr>
-          <w:lang w:val="es-AR"/>
-        </w:rPr>
-        <w:t xml:space="preserve">  </w:t>
+        <w:t>Obra Social</w:t>
+      </w:r>
+      <w:r>
+        <w:t xml:space="preserve">: </w:t>
+      </w:r>
+      <w:r>
+        <w:t>Los saldos retroactivos son calculados netos del Descuento por Obra S</w:t>
+      </w:r>
+      <w:r>
+        <w:t>ocial</w:t>
+      </w:r>
+      <w:r>
+        <w:t>.</w:t>
       </w:r>
     </w:p>
     <w:p>
@@ -912,35 +909,13 @@
           <w:b/>
           <w:bCs/>
         </w:rPr>
-        <w:t xml:space="preserve">Asignación complementaria: </w:t>
-      </w:r>
-      <w:r>
-        <w:t>No</w:t>
-      </w:r>
-      <w:r>
-        <w:rPr>
-          <w:b/>
-          <w:bCs/>
-        </w:rPr>
-        <w:t xml:space="preserve"> </w:t>
-      </w:r>
-      <w:r>
-        <w:rPr>
-          <w:lang w:val="es-AR"/>
-        </w:rPr>
-        <w:t xml:space="preserve">Percibió. </w:t>
-      </w:r>
-      <w:r>
-        <w:rPr>
-          <w:lang w:val="es-AR"/>
-        </w:rPr>
-        <w:t xml:space="preserve"/>
-      </w:r>
-      <w:r>
-        <w:rPr>
-          <w:lang w:val="es-AR"/>
-        </w:rPr>
-        <w:t xml:space="preserve"/>
+        <w:t>Confiscatoriedad</w:t>
+      </w:r>
+      <w:r>
+        <w:t xml:space="preserve">: </w:t>
+      </w:r>
+      <w:r>
+        <w:t>Sobre estos montos no se ordena la aplicación de quita alguna, por lo que se liquidó sin Confiscatoriedad desde el inicio hasta el fin del periodo analizado.</w:t>
       </w:r>
     </w:p>
     <w:p>
@@ -954,28 +929,37 @@
         <w:adjustRightInd w:val="0"/>
         <w:ind w:left="0" w:firstLine="1058"/>
         <w:jc w:val="both"/>
-        <w:rPr>
-          <w:lang w:val="es-AR"/>
-        </w:rPr>
       </w:pPr>
       <w:r>
         <w:rPr>
           <w:b/>
           <w:bCs/>
         </w:rPr>
-        <w:t>Suplemento dinerario</w:t>
-      </w:r>
-      <w:r>
-        <w:t xml:space="preserve">:</w:t>
-      </w:r>
-      <w:r>
-        <w:t xml:space="preserve"> Percibió suplemento dinerario creado por el art 125 bis Ley 24.241 (s/texto Ley 27.426, Art. 5°) hasta alcanzar el 82% del SMVM.</w:t>
+        <w:t>Intereses:</w:t>
       </w:r>
       <w:r>
         <w:t xml:space="preserve"> </w:t>
       </w:r>
       <w:r>
+        <w:t xml:space="preserve">se calcularon hasta el </w:t>
+      </w:r>
+      <w:r>
+        <w:t xml:space="preserve">31/08/2025 </w:t>
+      </w:r>
+      <w:r>
+        <w:t>aplicando para ello la Tasa</w:t>
+      </w:r>
+      <w:r>
+        <w:t xml:space="preserve"> Pasiva para uso de la Justicia (Com. 14290 BCRA)</w:t>
+      </w:r>
+      <w:r>
+        <w:t>.</w:t>
+      </w:r>
+      <w:r>
         <w:t xml:space="preserve"> </w:t>
+      </w:r>
+      <w:r>
+        <w:t xml:space="preserve"/>
       </w:r>
     </w:p>
     <w:p>
@@ -989,119 +973,20 @@
         <w:adjustRightInd w:val="0"/>
         <w:ind w:left="0" w:firstLine="1058"/>
         <w:jc w:val="both"/>
+        <w:rPr>
+          <w:lang w:val="es-AR"/>
+        </w:rPr>
       </w:pPr>
       <w:r>
         <w:rPr>
           <w:b/>
           <w:bCs/>
         </w:rPr>
-        <w:t>Tope</w:t>
-      </w:r>
-    </w:p>
-    <w:p>
-      <w:pPr>
-        <w:numPr>
-          <w:ilvl w:val="0"/>
-          <w:numId w:val="25"/>
-        </w:numPr>
-        <w:autoSpaceDE w:val="0"/>
-        <w:autoSpaceDN w:val="0"/>
-        <w:adjustRightInd w:val="0"/>
-        <w:jc w:val="both"/>
-      </w:pPr>
-      <w:r>
-        <w:t xml:space="preserve">Se aplico el tope del </w:t>
-      </w:r>
-      <w:r>
-        <w:t>artículo</w:t>
-      </w:r>
-      <w:r>
-        <w:t xml:space="preserve"> 9 inc</w:t>
-      </w:r>
-      <w:r>
-        <w:t>.</w:t>
-      </w:r>
-      <w:r>
-        <w:t xml:space="preserve"> </w:t>
-      </w:r>
-      <w:r>
-        <w:t>3</w:t>
-      </w:r>
-      <w:r>
-        <w:t xml:space="preserve"> de la ley 24</w:t>
-      </w:r>
-      <w:r>
-        <w:t>.</w:t>
-      </w:r>
-      <w:r>
-        <w:t>463</w:t>
-      </w:r>
-      <w:r>
-        <w:t>.</w:t>
-      </w:r>
-      <w:r>
-        <w:t xml:space="preserve"> </w:t>
-      </w:r>
-    </w:p>
-    <w:p>
-      <w:pPr>
-        <w:numPr>
-          <w:ilvl w:val="0"/>
-          <w:numId w:val="25"/>
-        </w:numPr>
-        <w:autoSpaceDE w:val="0"/>
-        <w:autoSpaceDN w:val="0"/>
-        <w:adjustRightInd w:val="0"/>
-        <w:jc w:val="both"/>
-      </w:pPr>
-      <w:r>
-        <w:t xml:space="preserve">Se aplico el tope de la PC máxima Art 26.</w:t>
-      </w:r>
-    </w:p>
-    <w:p>
-      <w:pPr>
-        <w:numPr>
-          <w:ilvl w:val="0"/>
-          <w:numId w:val="25"/>
-        </w:numPr>
-        <w:autoSpaceDE w:val="0"/>
-        <w:autoSpaceDN w:val="0"/>
-        <w:adjustRightInd w:val="0"/>
-        <w:jc w:val="both"/>
-      </w:pPr>
-      <w:r>
-        <w:t xml:space="preserve">Se aplico el tope remuneración actualizada </w:t>
-      </w:r>
-    </w:p>
-    <w:p>
-      <w:pPr>
-        <w:numPr>
-          <w:ilvl w:val="0"/>
-          <w:numId w:val="25"/>
-        </w:numPr>
-        <w:autoSpaceDE w:val="0"/>
-        <w:autoSpaceDN w:val="0"/>
-        <w:adjustRightInd w:val="0"/>
-        <w:jc w:val="both"/>
-      </w:pPr>
-      <w:r>
-        <w:t xml:space="preserve">Se aplico tope del art 24 de la ley 24.241. </w:t>
-      </w:r>
-      <w:r>
-        <w:t xml:space="preserve">  </w:t>
-      </w:r>
-      <w:r>
-        <w:t xml:space="preserve"/>
-      </w:r>
-    </w:p>
-    <w:p>
-      <w:pPr>
-        <w:autoSpaceDE w:val="0"/>
-        <w:autoSpaceDN w:val="0"/>
-        <w:adjustRightInd w:val="0"/>
-        <w:ind w:firstLine="1058"/>
-        <w:jc w:val="both"/>
-      </w:pPr>
+        <w:t xml:space="preserve">Movilidad: </w:t>
+      </w:r>
+      <w:r>
+        <w:t xml:space="preserve">Aumentos Generales de la ANSeS por movilidad hasta el 31/07/2023y desde ahí fallo Palavecino, JosÚ hasta el 30/06/2024 y desde ahí Aumentos Generales de la ANSeS por movilidad</w:t>
+      </w:r>
     </w:p>
     <w:p>
       <w:pPr>
@@ -1120,19 +1005,26 @@
           <w:b/>
           <w:bCs/>
         </w:rPr>
-        <w:t>Obra Social</w:t>
-      </w:r>
-      <w:r>
-        <w:t xml:space="preserve">: </w:t>
-      </w:r>
-      <w:r>
-        <w:t>Los saldos retroactivos son calculados netos del Descuento por Obra S</w:t>
-      </w:r>
-      <w:r>
-        <w:t>ocial</w:t>
-      </w:r>
-      <w:r>
-        <w:t>.</w:t>
+        <w:t xml:space="preserve">Haber de Alta Reclamado</w:t>
+      </w:r>
+      <w:r>
+        <w:t xml:space="preserve"> al 31/08/2025</w:t>
+      </w:r>
+      <w:r>
+        <w:rPr>
+          <w:b/>
+          <w:bCs/>
+        </w:rPr>
+        <w:t xml:space="preserve"> </w:t>
+      </w:r>
+      <w:r>
+        <w:t xml:space="preserve">asciende a $719.590,63.</w:t>
+      </w:r>
+      <w:r>
+        <w:t xml:space="preserve"> </w:t>
+      </w:r>
+      <w:r>
+        <w:t xml:space="preserve"/>
       </w:r>
     </w:p>
     <w:p>
@@ -1152,178 +1044,20 @@
           <w:b/>
           <w:bCs/>
         </w:rPr>
-        <w:t>Confiscatoriedad</w:t>
-      </w:r>
-      <w:r>
-        <w:t xml:space="preserve">: </w:t>
-      </w:r>
-      <w:r>
-        <w:t>Sobre estos montos no se ordena la aplicación de quita alguna, por lo que se liquidó sin Confiscatoriedad desde el inicio hasta el fin del periodo analizado.</w:t>
-      </w:r>
-    </w:p>
-    <w:p>
-      <w:pPr>
-        <w:numPr>
-          <w:ilvl w:val="0"/>
-          <w:numId w:val="24"/>
-        </w:numPr>
-        <w:autoSpaceDE w:val="0"/>
-        <w:autoSpaceDN w:val="0"/>
-        <w:adjustRightInd w:val="0"/>
-        <w:ind w:left="0" w:firstLine="1058"/>
-        <w:jc w:val="both"/>
-      </w:pPr>
+        <w:t xml:space="preserve">Retroactivo</w:t>
+      </w:r>
+      <w:r>
+        <w:t xml:space="preserve"> exigible al 31/08/2025 determinado por el periodo 01/08/2023</w:t>
+      </w:r>
       <w:r>
         <w:rPr>
           <w:b/>
           <w:bCs/>
         </w:rPr>
-        <w:t>Intereses:</w:t>
-      </w:r>
-      <w:r>
         <w:t xml:space="preserve"> </w:t>
       </w:r>
       <w:r>
-        <w:t xml:space="preserve">se calcularon hasta el </w:t>
-      </w:r>
-      <w:r>
-        <w:t xml:space="preserve">31/07/2025 </w:t>
-      </w:r>
-      <w:r>
-        <w:t>aplicando para ello la Tasa</w:t>
-      </w:r>
-      <w:r>
-        <w:t xml:space="preserve"> Pasiva para uso de la Justicia (Com. 14290 BCRA)</w:t>
-      </w:r>
-      <w:r>
-        <w:t>.</w:t>
-      </w:r>
-      <w:r>
-        <w:t xml:space="preserve"> </w:t>
-      </w:r>
-      <w:r>
-        <w:t xml:space="preserve"/>
-      </w:r>
-    </w:p>
-    <w:p>
-      <w:pPr>
-        <w:numPr>
-          <w:ilvl w:val="0"/>
-          <w:numId w:val="24"/>
-        </w:numPr>
-        <w:autoSpaceDE w:val="0"/>
-        <w:autoSpaceDN w:val="0"/>
-        <w:adjustRightInd w:val="0"/>
-        <w:ind w:left="0" w:firstLine="1058"/>
-        <w:jc w:val="both"/>
-        <w:rPr>
-          <w:lang w:val="es-AR"/>
-        </w:rPr>
-      </w:pPr>
-      <w:r>
-        <w:rPr>
-          <w:b/>
-          <w:bCs/>
-        </w:rPr>
-        <w:t xml:space="preserve">Movilidad: </w:t>
-      </w:r>
-      <w:r>
-        <w:t xml:space="preserve">Salarios Nivel General INDEC hasta el 31/12/2006 y desde ahí Aumentos Generales de la ANSeS por movilidad hasta el 31/12/2017 y desde ahí Aumento de Marzo 2018 Ley 26417 14% hasta el 30/06/2018 y desde ahí Aumentos Generales de la ANSeS por movilidad hasta el 31/12/2019 y desde ahí Aumentos fallo Marquez, Raimundo por Ley 27551 hasta el 31/12/2020 y desde ahí fallo Palavecino, JosÚ hasta el 30/06/2024 y desde ahí Aumentos Generales de la ANSeS por movilidad</w:t>
-      </w:r>
-    </w:p>
-    <w:p>
-      <w:pPr>
-        <w:numPr>
-          <w:ilvl w:val="0"/>
-          <w:numId w:val="24"/>
-        </w:numPr>
-        <w:autoSpaceDE w:val="0"/>
-        <w:autoSpaceDN w:val="0"/>
-        <w:adjustRightInd w:val="0"/>
-        <w:ind w:left="0" w:firstLine="1058"/>
-        <w:jc w:val="both"/>
-      </w:pPr>
-      <w:r>
-        <w:rPr>
-          <w:b/>
-          <w:bCs/>
-        </w:rPr>
-        <w:t xml:space="preserve">Haber de Alta Reclamado</w:t>
-      </w:r>
-      <w:r>
-        <w:t xml:space="preserve"> al 31/07/2025</w:t>
-      </w:r>
-      <w:r>
-        <w:rPr>
-          <w:b/>
-          <w:bCs/>
-        </w:rPr>
-        <w:t xml:space="preserve"> </w:t>
-      </w:r>
-      <w:r>
-        <w:t xml:space="preserve">asciende a $649.977,86.</w:t>
-      </w:r>
-      <w:r>
-        <w:t xml:space="preserve"> </w:t>
-      </w:r>
-      <w:r>
-        <w:t xml:space="preserve"/>
-      </w:r>
-    </w:p>
-    <w:p>
-      <w:pPr>
-        <w:numPr>
-          <w:ilvl w:val="0"/>
-          <w:numId w:val="24"/>
-        </w:numPr>
-        <w:autoSpaceDE w:val="0"/>
-        <w:autoSpaceDN w:val="0"/>
-        <w:adjustRightInd w:val="0"/>
-        <w:ind w:left="0" w:firstLine="1058"/>
-        <w:jc w:val="both"/>
-      </w:pPr>
-      <w:r>
-        <w:rPr>
-          <w:b/>
-          <w:bCs/>
-        </w:rPr>
-        <w:t xml:space="preserve">Pagos descontados: </w:t>
-      </w:r>
-      <w:r>
-        <w:t xml:space="preserve">Se desconto pago de $59.723,97 en el periodo 01/02/2021. </w:t>
-      </w:r>
-    </w:p>
-    <w:p>
-      <w:pPr>
-        <w:numPr>
-          <w:ilvl w:val="0"/>
-          <w:numId w:val="24"/>
-        </w:numPr>
-        <w:autoSpaceDE w:val="0"/>
-        <w:autoSpaceDN w:val="0"/>
-        <w:adjustRightInd w:val="0"/>
-        <w:ind w:left="0" w:firstLine="1058"/>
-        <w:jc w:val="both"/>
-      </w:pPr>
-      <w:r>
-        <w:rPr>
-          <w:b/>
-          <w:bCs/>
-        </w:rPr>
-        <w:t xml:space="preserve">Retroactivo</w:t>
-      </w:r>
-      <w:r>
-        <w:t xml:space="preserve"> exigible al 31/07/2025 determinado por el periodo 20/04/2016</w:t>
-      </w:r>
-      <w:r>
-        <w:rPr>
-          <w:b/>
-          <w:bCs/>
-        </w:rPr>
-        <w:t xml:space="preserve"> </w:t>
-      </w:r>
-      <w:r>
-        <w:t xml:space="preserve">al 31/07/2025 en concepto de Capital resulta en $6.076.925,23 concepto de Intereses a $8.676.139,53.</w:t>
+        <w:t xml:space="preserve">al 31/08/2025 en concepto de Capital resulta en $6.073.370,62 concepto de Intereses a $1.373.697,40.</w:t>
       </w:r>
     </w:p>
     <w:p>
@@ -1378,7 +1112,7 @@
           <w:b/>
           <w:bCs/>
         </w:rPr>
-        <w:t xml:space="preserve">$14.693.340,79</w:t>
+        <w:t xml:space="preserve">$7.447.068,02</w:t>
       </w:r>
     </w:p>
     <w:p>
@@ -1527,7 +1261,7 @@
         <w:t xml:space="preserve">: se aplica </w:t>
       </w:r>
       <w:r>
-        <w:t xml:space="preserve">Salarios Nivel General INDEC hasta el 31/12/2006 y desde ahíAumentos Generales de la ANSeS por movilidad hasta el 31/12/2017 y desde ahí Aumento de Marzo 2018 Ley 26417 14%hasta el 30/06/2018 y desde ahí Aumentos Generales de la ANSeS por movilidad hasta el 31/12/2019 y desde ahí Aumentosfallo Marquez, Raimundo por Ley 27551 hasta el 31/12/2020 y desde ahí fallo Palavecino, JosÚ hasta el 30/06/2024 y desdeahí 50 % IPC y 50% RIPTE Trimestral retrasado 3 meses</w:t>
+        <w:t xml:space="preserve">Aumentos Generales de la ANSeS por movilidad hasta el 31/07/2023y desde ahí fallo Palavecino, JosÚ hasta el 30/06/2024 y desde ahí 50 % IPC y 50% RIPTE Trimestral retrasado 3 meses</w:t>
       </w:r>
     </w:p>
     <w:p>
@@ -1556,7 +1290,7 @@
         <w:t xml:space="preserve"> exigible al </w:t>
       </w:r>
       <w:r>
-        <w:t xml:space="preserve">31/07/2025</w:t>
+        <w:t xml:space="preserve">31/08/2025</w:t>
       </w:r>
       <w:r>
         <w:t xml:space="preserve"> </w:t>
@@ -1574,7 +1308,7 @@
         <w:t xml:space="preserve"> </w:t>
       </w:r>
       <w:r>
-        <w:t xml:space="preserve">20/04/2016</w:t>
+        <w:t xml:space="preserve">01/08/2023</w:t>
       </w:r>
       <w:r>
         <w:t xml:space="preserve"> </w:t>
@@ -1583,7 +1317,7 @@
         <w:t xml:space="preserve">al </w:t>
       </w:r>
       <w:r>
-        <w:t xml:space="preserve">31/07/2025</w:t>
+        <w:t xml:space="preserve">31/08/2025</w:t>
       </w:r>
       <w:r>
         <w:t xml:space="preserve"> en concepto de Capital resulta en $</w:t>
@@ -1592,7 +1326,7 @@
         <w:t xml:space="preserve"> </w:t>
       </w:r>
       <w:r>
-        <w:t xml:space="preserve">6.819.902,83</w:t>
+        <w:t xml:space="preserve">6.982.936,08</w:t>
       </w:r>
       <w:r>
         <w:t xml:space="preserve"> </w:t>
@@ -1601,13 +1335,13 @@
         <w:t>concepto de Intereses a $</w:t>
       </w:r>
       <w:r>
-        <w:t xml:space="preserve">8.728.543,22</w:t>
+        <w:t xml:space="preserve">1.459.419,32</w:t>
       </w:r>
       <w:r>
         <w:t xml:space="preserve"> totalizando una deuda dotal de $</w:t>
       </w:r>
       <w:r>
-        <w:t xml:space="preserve">$15.488.722,08</w:t>
+        <w:t xml:space="preserve">$8.442.355,40</w:t>
       </w:r>
       <w:r>
         <w:t>.</w:t>
@@ -1681,7 +1415,7 @@
               <w:jc w:val="both"/>
             </w:pPr>
             <w:r>
-              <w:t xml:space="preserve">$756.243,50</w:t>
+              <w:t xml:space="preserve">$823.890,31</w:t>
             </w:r>
           </w:p>
         </w:tc>
@@ -1718,7 +1452,7 @@
               <w:jc w:val="both"/>
             </w:pPr>
             <w:r>
-              <w:t xml:space="preserve">$649.977,86</w:t>
+              <w:t xml:space="preserve">$719.590,63</w:t>
             </w:r>
           </w:p>
         </w:tc>
@@ -1755,7 +1489,7 @@
               <w:jc w:val="both"/>
             </w:pPr>
             <w:r>
-              <w:t xml:space="preserve">$106.265,64</w:t>
+              <w:t xml:space="preserve">$104.299,68</w:t>
             </w:r>
           </w:p>
         </w:tc>
@@ -1792,7 +1526,7 @@
               <w:jc w:val="both"/>
             </w:pPr>
             <w:r>
-              <w:t xml:space="preserve">14.05</w:t>
+              <w:t xml:space="preserve">12.66</w:t>
             </w:r>
             <w:r>
               <w:t>%</w:t>
@@ -1820,7 +1554,7 @@
         <w:drawing>
           <wp:inline xmlns:a="http://schemas.openxmlformats.org/drawingml/2006/main" xmlns:pic="http://schemas.openxmlformats.org/drawingml/2006/picture">
             <wp:extent cx="4572000" cy="3429000"/>
-            <wp:docPr id="1735021422" name="Picture 1735021422"/>
+            <wp:docPr id="1" name="Picture 1"/>
             <wp:cNvGraphicFramePr>
               <a:graphicFrameLocks noChangeAspect="1"/>
             </wp:cNvGraphicFramePr>
@@ -1828,7 +1562,7 @@
               <a:graphicData uri="http://schemas.openxmlformats.org/drawingml/2006/picture">
                 <pic:pic>
                   <pic:nvPicPr>
-                    <pic:cNvPr id="0" name="tmpqtlk_21_.png"/>
+                    <pic:cNvPr id="0" name="tmphobr58wa.png"/>
                     <pic:cNvPicPr/>
                   </pic:nvPicPr>
                   <pic:blipFill>
@@ -1905,7 +1639,7 @@
         <w:rPr>
           <w:color w:val="000000"/>
         </w:rPr>
-        <w:t xml:space="preserve">14.05</w:t>
+        <w:t xml:space="preserve">12.66</w:t>
       </w:r>
       <w:r>
         <w:rPr>
@@ -1943,1771 +1677,40 @@
         <w:rPr>
           <w:color w:val="000000"/>
         </w:rPr>
-        <w:t xml:space="preserve"/>
-      </w:r>
-    </w:p>
-    <w:p>
-      <w:pPr>
-        <w:autoSpaceDE w:val="0"/>
-        <w:autoSpaceDN w:val="0"/>
-        <w:adjustRightInd w:val="0"/>
-        <w:ind w:left="1146"/>
-        <w:jc w:val="both"/>
-        <w:rPr>
-          <w:b/>
-          <w:bCs/>
-        </w:rPr>
-      </w:pPr>
-    </w:p>
-    <w:p>
-      <w:pPr>
-        <w:numPr>
-          <w:ilvl w:val="0"/>
-          <w:numId w:val="16"/>
-        </w:numPr>
-        <w:autoSpaceDE w:val="0"/>
-        <w:autoSpaceDN w:val="0"/>
-        <w:adjustRightInd w:val="0"/>
-        <w:ind w:left="1146"/>
-        <w:jc w:val="both"/>
-        <w:rPr>
-          <w:b/>
-          <w:bCs/>
-        </w:rPr>
-      </w:pPr>
-      <w:r>
-        <w:rPr>
-          <w:b/>
-          <w:bCs/>
-        </w:rPr>
-        <w:t xml:space="preserve">DE LA INCONSTITUCIONALIDAD DE LA </w:t>
-      </w:r>
-      <w:r>
-        <w:rPr>
-          <w:b/>
-          <w:bCs/>
-        </w:rPr>
-        <w:t>L</w:t>
-      </w:r>
-      <w:r>
-        <w:rPr>
-          <w:b/>
-          <w:bCs/>
-        </w:rPr>
-        <w:t>EY 27.609</w:t>
-      </w:r>
-    </w:p>
-    <w:p>
-      <w:pPr>
-        <w:autoSpaceDE w:val="0"/>
-        <w:autoSpaceDN w:val="0"/>
-        <w:adjustRightInd w:val="0"/>
-        <w:ind w:left="1146"/>
-        <w:jc w:val="both"/>
-        <w:rPr>
-          <w:b/>
-          <w:bCs/>
-        </w:rPr>
-      </w:pPr>
-    </w:p>
-    <w:p>
-      <w:pPr>
-        <w:autoSpaceDE w:val="0"/>
-        <w:autoSpaceDN w:val="0"/>
-        <w:adjustRightInd w:val="0"/>
-        <w:ind w:firstLine="851"/>
-        <w:jc w:val="both"/>
-        <w:rPr>
-          <w:rFonts w:eastAsia="Calibri"/>
-          <w:lang w:val="es-AR"/>
-        </w:rPr>
-      </w:pPr>
-      <w:r>
-        <w:rPr>
-          <w:rFonts w:eastAsia="Calibri"/>
-          <w:lang w:val="es-AR"/>
-        </w:rPr>
-        <w:t>La Ley 27.609 ha demostrado ser insuficiente para mantener el poder adquisitivo del haber de mi mandante a lo largo del tiempo, afectando derechos y garantías consagrados en la Constitución Nacional, como la garantía de integralidad (art. 14 bis), el derecho de propiedad (art. 17), el derecho al desarrollo humano (art. 75, inc. 22) y los derechos derivados de los tratados internacionales (art. 75, inc. 23). Por sobre todo, vulnera el derecho a la vida y a una vejez digna.</w:t>
-      </w:r>
-    </w:p>
-    <w:p>
-      <w:pPr>
-        <w:autoSpaceDE w:val="0"/>
-        <w:autoSpaceDN w:val="0"/>
-        <w:adjustRightInd w:val="0"/>
-        <w:ind w:firstLine="851"/>
-        <w:jc w:val="both"/>
-        <w:rPr>
-          <w:rFonts w:eastAsia="Calibri"/>
-          <w:lang w:eastAsia="es-MX"/>
-        </w:rPr>
-      </w:pPr>
-      <w:r>
-        <w:rPr>
-          <w:rFonts w:eastAsia="Calibri"/>
-          <w:lang w:val="es-AR"/>
-        </w:rPr>
-        <w:t>Teniendo en cuenta las circunstancias jurídicas ocurridas desde 2020 hasta la fecha —esto es, la suspensión de la Ley de Movilidad Jubilatoria por la Ley 27</w:t>
-      </w:r>
-      <w:r>
-        <w:rPr>
-          <w:rFonts w:eastAsia="Calibri"/>
-          <w:lang w:val="es-AR"/>
-        </w:rPr>
-        <w:t>.541, la derogación de la Ley 27.426, la sanción de la Ley 27.609 y su posterior derogación, y la pauta de movilidad dictada por el Decreto 274/24—, resulta claro que los haberes de los jubilados han sufrido un daño tangible</w:t>
-      </w:r>
-      <w:r>
-        <w:rPr>
-          <w:rFonts w:eastAsia="Calibri"/>
-          <w:lang w:val="es-AR"/>
-        </w:rPr>
-        <w:t xml:space="preserve"> y así fue reconocido por ambas salas de esta jurisdicción en los autos</w:t>
-      </w:r>
-      <w:r>
-        <w:rPr>
-          <w:rFonts w:eastAsia="Calibri"/>
-          <w:lang w:val="es-AR"/>
-        </w:rPr>
-        <w:t xml:space="preserve"> “Palavecino” y “Colina”</w:t>
-      </w:r>
-      <w:r>
-        <w:rPr>
-          <w:rFonts w:eastAsia="Calibri"/>
-          <w:lang w:val="es-AR"/>
-        </w:rPr>
-        <w:t>.</w:t>
-      </w:r>
-      <w:r>
-        <w:rPr>
-          <w:rFonts w:eastAsia="Calibri"/>
-          <w:lang w:val="es-AR"/>
-        </w:rPr>
         <w:t xml:space="preserve"> </w:t>
       </w:r>
-    </w:p>
-    <w:p>
-      <w:pPr>
-        <w:pStyle w:val="NormalWeb"/>
-        <w:ind w:firstLine="709"/>
-        <w:jc w:val="both"/>
-      </w:pPr>
-      <w:r>
-        <w:t xml:space="preserve">El propio Estado ha reconocido las falencias e insuficiencias de la fórmula establecida por la Ley 27.609 y el daño que ha causado a los adultos mayores, </w:t>
-      </w:r>
-      <w:r>
-        <w:lastRenderedPageBreak/>
-        <w:t>justificando con ello la necesidad de dictar el Decreto de Emergencia 274/24. Dicha ley ya no está vigente, y el daño ocasionado ha sido admitido tanto por el Poder Legislativo como por el Poder Ejecutivo, demostrando que los aumentos otorgados fueron insuficientes para preservar el poder adquisitivo del haber previsional de mi mandante.</w:t>
-      </w:r>
-    </w:p>
-    <w:p>
-      <w:pPr>
-        <w:pStyle w:val="NormalWeb"/>
-        <w:ind w:firstLine="709"/>
-        <w:jc w:val="both"/>
-      </w:pPr>
-      <w:r>
-        <w:t>Los bonos entregados a los jubilados que perciben la mínima llegaron a representar hasta un 55% de su haber mensual. Las sucesivas reformas previsionales implementadas desde 2017 hasta la fecha han afectado de manera integral el haber jubilatorio de los beneficiarios, y deben analizarse de manera conjunta, ya que el haber de mi mandante es uno solo. La aplicación de las normas dictadas entre 2017 y 2024 incumple con el mandato constitucional, omitiendo el contenido previsto por el convencional constituyente al atribuir al Poder Legislativo la obligación de fijar por ley el derecho a la movilidad jubilatoria y no de cualquier manera.</w:t>
-      </w:r>
-    </w:p>
-    <w:p>
-      <w:pPr>
-        <w:pStyle w:val="NormalWeb"/>
-        <w:ind w:firstLine="709"/>
-        <w:jc w:val="both"/>
-      </w:pPr>
-      <w:r>
-        <w:t>Como lo ha sostenido la Corte Suprema de Justicia de la Nación:</w:t>
-      </w:r>
-      <w:r>
-        <w:br/>
-      </w:r>
-      <w:r>
-        <w:rPr>
-          <w:rStyle w:val="nfasis"/>
-        </w:rPr>
-        <w:t>"La Constitución Nacional ha reconocido el derecho a la movilidad, no como un enunciado vacío que el legislador puede llenar de cualquier modo, sino que debe obrar con el objeto de darle toda su plenitud, que no es otra que la de asegurar a los beneficiarios el mantenimiento de un nivel de vida"</w:t>
-      </w:r>
-      <w:r>
-        <w:t xml:space="preserve"> (Fallos 330:4866, considerando 15). Si bien el legislador tiene amplias facultades para organizar el sistema previsional, debe hacerlo dentro de límites razonables, de modo que no afecte sustancialmente los derechos emergentes de la seguridad social (Fallos 337:1277).</w:t>
-      </w:r>
-    </w:p>
-    <w:p>
-      <w:pPr>
-        <w:pStyle w:val="NormalWeb"/>
-        <w:ind w:firstLine="709"/>
-        <w:jc w:val="both"/>
-      </w:pPr>
-      <w:r>
-        <w:t>La afectación del derecho a la movilidad jubilatoria conlleva también una lesión al derecho de propiedad, al derecho a una vejez digna, a la libertad y a la vida misma, ya que la disminución del haber coloca al jubilado por debajo de la línea de pobreza. El haber previsional no refleja el esfuerzo contributivo realizado durante toda una vida laboral y, por ende, no resulta sustitutivo del salario.</w:t>
-      </w:r>
-    </w:p>
-    <w:p>
-      <w:pPr>
-        <w:pStyle w:val="NormalWeb"/>
-        <w:ind w:firstLine="709"/>
-        <w:jc w:val="both"/>
-      </w:pPr>
-      <w:r>
-        <w:t>Además, los otros dos poderes del Estado han admitido expresamente el fracaso de la fórmula de movilidad jubilatoria, la pérdida de poder adquisitivo que generó en los jubilados y la situación de emergencia en la que los colocó. Sin embargo, las soluciones propuestas miran hacia el futuro, ignorando la necesidad de recomponer el daño del pasado.</w:t>
-      </w:r>
-    </w:p>
-    <w:p>
-      <w:pPr>
-        <w:pStyle w:val="NormalWeb"/>
-        <w:ind w:firstLine="709"/>
-        <w:jc w:val="both"/>
-      </w:pPr>
-      <w:r>
-        <w:t>Como sostuvo la Corte Suprema de Justicia de la Nación en Fallos 301:317:</w:t>
-      </w:r>
-      <w:r>
-        <w:rPr>
-          <w:rStyle w:val="nfasis"/>
-        </w:rPr>
-        <w:t xml:space="preserve">"La Constitución Nacional establece que 'el Estado otorgará los beneficios de la seguridad social' y dispone que las jubilaciones y pensiones serán móviles. Es indudable que este mandato constitucional se dirige primordialmente al legislador, que debe establecer criterios adecuados a la realidad para determinar los haberes previsionales. Sin embargo, los cambios de circunstancias pueden tornar irrazonable una solución legal que en su inicio fue correcta. En tales casos, el cumplimiento del mandato constitucional atañe también a los </w:t>
-      </w:r>
-      <w:r>
-        <w:rPr>
-          <w:rStyle w:val="nfasis"/>
-        </w:rPr>
-        <w:lastRenderedPageBreak/>
-        <w:t>restantes poderes públicos, que deberán, dentro de su competencia, hacer prevalecer el espíritu de los constituyentes conforme a las exigencias de justicia"</w:t>
-      </w:r>
-      <w:r>
-        <w:t xml:space="preserve"> (el subrayado me pertenece).</w:t>
-      </w:r>
-    </w:p>
-    <w:p>
-      <w:pPr>
-        <w:pStyle w:val="NormalWeb"/>
-        <w:ind w:firstLine="709"/>
-        <w:jc w:val="both"/>
-      </w:pPr>
-      <w:r>
-        <w:t>El análisis no puede ser sesgado. Lo que en su momento pudo ser razonable se ha tornado irrazonable ante el cambio de circunstancias, como lo evidencia el análisis de constitucionalidad de la Ley 27.609 en la etapa de ejecución. La movilidad jubilatoria otorgada por esta ley quedó muy por debajo de la inflación, como se acredita en autos.</w:t>
-      </w:r>
-    </w:p>
-    <w:p>
-      <w:pPr>
-        <w:pStyle w:val="NormalWeb"/>
-        <w:ind w:firstLine="709"/>
-        <w:jc w:val="both"/>
-        <w:rPr>
-          <w:rFonts w:eastAsia="Calibri"/>
-        </w:rPr>
-      </w:pPr>
-      <w:r>
-        <w:rPr>
-          <w:lang w:eastAsia="es-MX"/>
-        </w:rPr>
-        <w:t>Los  bonos otorgados a las jubilaciones mínimas</w:t>
-      </w:r>
-      <w:r>
-        <w:rPr>
-          <w:lang w:eastAsia="es-MX"/>
-        </w:rPr>
-        <w:t xml:space="preserve"> en vigencia de la ley 27.609, </w:t>
-      </w:r>
-      <w:r>
-        <w:rPr>
-          <w:lang w:eastAsia="es-MX"/>
-        </w:rPr>
-        <w:t xml:space="preserve">  parecería colocar a los jubilados en una situación similar a lo que sucedió en el período 2002 a 2006 que obligó a que la CSJN dictara el fallo  Badaro (</w:t>
-      </w:r>
-      <w:hyperlink r:id="rId8">
-        <w:r>
-          <w:rPr>
-            <w:color w:val="0563C1"/>
-            <w:lang w:eastAsia="es-MX"/>
-          </w:rPr>
-          <w:t>330:4866</w:t>
-        </w:r>
-      </w:hyperlink>
-      <w:r>
-        <w:rPr>
-          <w:lang w:eastAsia="es-MX"/>
-        </w:rPr>
-        <w:t xml:space="preserve">) y eligiera un índice salarial </w:t>
-      </w:r>
-      <w:r>
-        <w:rPr>
-          <w:lang w:eastAsia="es-MX"/>
-        </w:rPr>
-        <w:t xml:space="preserve">para </w:t>
-      </w:r>
-      <w:r>
-        <w:rPr>
-          <w:lang w:eastAsia="es-MX"/>
-        </w:rPr>
-        <w:t>el período en cuestión. En la actualidad un índice salarial no sería adecuado, por cuanto todos los índices salariales que se tomen de referencia se ven afectados por la precarización laboral, la práctica de fijar sumas no remunerativas, la caída del empleo</w:t>
-      </w:r>
-      <w:r>
-        <w:rPr>
-          <w:rFonts w:eastAsia="Calibri"/>
-        </w:rPr>
-        <w:t>, por lo que los índices salariales, salvo el UMA, no refleja una variación real de los salarios y están muy alejados de la inflación</w:t>
-      </w:r>
-      <w:r>
-        <w:rPr>
-          <w:rFonts w:eastAsia="Calibri"/>
-        </w:rPr>
-        <w:t xml:space="preserve"> en mayores periodos inflacionarios.</w:t>
-      </w:r>
-    </w:p>
-    <w:p>
-      <w:pPr>
-        <w:pStyle w:val="NormalWeb"/>
-        <w:ind w:firstLine="709"/>
-        <w:jc w:val="both"/>
-      </w:pPr>
-      <w:r>
-        <w:rPr>
-          <w:rFonts w:eastAsia="Calibri"/>
-        </w:rPr>
-        <w:t xml:space="preserve">Solicito analice el pedido de inconstitucionalidad teniendo en cuenta el desarrollo que hace la CSJN sobre el  </w:t>
-      </w:r>
-      <w:hyperlink r:id="rId9" w:history="1">
-        <w:r>
-          <w:rPr>
-            <w:rFonts w:eastAsia="Calibri"/>
-            <w:color w:val="0563C1"/>
-          </w:rPr>
-          <w:t>principio de progresividad</w:t>
-        </w:r>
-      </w:hyperlink>
-      <w:r>
-        <w:rPr>
-          <w:rFonts w:eastAsia="Calibri"/>
-        </w:rPr>
-        <w:t xml:space="preserve"> en materia previsional  y e</w:t>
-      </w:r>
-      <w:r>
-        <w:rPr>
-          <w:rFonts w:eastAsia="Calibri"/>
-          <w:color w:val="333333"/>
-          <w:shd w:val="clear" w:color="auto" w:fill="FFFFFF"/>
-        </w:rPr>
-        <w:t xml:space="preserve">l propósito constitucional de promover el bienestar general y afianzar la justicia el cual  debe ser entendido como una virtud al servicio de la verdad sustancial, lo cual se expresa mediante pronunciamientos que conduzcan a consagrarla, así dice: </w:t>
-      </w:r>
-      <w:r>
-        <w:rPr>
-          <w:rFonts w:eastAsia="Calibri"/>
-          <w:i/>
-        </w:rPr>
-        <w:t>"Cuando un precepto frustra o desvirtúa los propósitos de la misma ley en que se encuentra inserto, de modo tal que llega inclusive a ponerse en colisión con enunciados de jerarquía constitucional o su aplicación torna ilusorios derechos por éstos consagrados, le es lícito al juzgador apartarse de tal precepto y dejarlo de aplicar a fin de asegurar la primacía de la Ley Fundamental, como medio de afianzar la justicia que está encargado de administrar. Asimismo, señaló que la latitud de facultades que se ha reconocido al legislador para organizar los sistemas jubilatorios y establecer las condiciones con sujeción a las cuales se acuerdan los beneficios derivados de aquéllos, debía entenderse condicionada a que esas facultades se ejerciten dentro de límites razonables, o sea de modo que no hieran de manera sustancial los derechos emergentes de la seguridad social, acordados a las personas comprendidas en los regímenes previsionales”</w:t>
-      </w:r>
-      <w:r>
-        <w:rPr>
-          <w:rFonts w:eastAsia="Calibri"/>
-        </w:rPr>
-        <w:t xml:space="preserve"> (</w:t>
-      </w:r>
-      <w:hyperlink r:id="rId10" w:history="1">
-        <w:r>
-          <w:rPr>
-            <w:rFonts w:eastAsia="Calibri"/>
-            <w:color w:val="0563C1"/>
-          </w:rPr>
-          <w:t>Fallos: 307: 2376</w:t>
-        </w:r>
-      </w:hyperlink>
-      <w:r>
-        <w:rPr>
-          <w:rFonts w:eastAsia="Calibri"/>
-        </w:rPr>
-        <w:t>), es por lo que solicito al tribunal garantice el derecho a que mi mandante tenga un haber integral y una movilidad jubilatoria que cumpla con su función,  que no es otra que mantener el poder adquisitivo del haber jubilatorio,  de manera tal que sea sustitutivo del salario y refleje el esfuerzo contributivo realizado durante su vida laboral activa, teniendo en consideración  la protección especial que merecen  los adultos mayores como  sujetos vulnerables que gozan de especial tutela, en concordancia con lo resuelto</w:t>
-      </w:r>
-      <w:r>
-        <w:rPr>
-          <w:rFonts w:eastAsia="Calibri"/>
+      <w:r>
+        <w:rPr>
+          <w:color w:val="000000"/>
         </w:rPr>
         <w:t xml:space="preserve"> </w:t>
       </w:r>
       <w:r>
-        <w:rPr>
-          <w:rFonts w:eastAsia="Calibri"/>
-        </w:rPr>
-        <w:t>en</w:t>
-      </w:r>
-      <w:r>
-        <w:rPr>
-          <w:rFonts w:eastAsia="Calibri"/>
-        </w:rPr>
-        <w:t xml:space="preserve"> </w:t>
-      </w:r>
-      <w:r>
-        <w:rPr>
-          <w:rFonts w:eastAsia="Calibri"/>
-        </w:rPr>
-        <w:t>los Fallos</w:t>
-      </w:r>
-      <w:r>
-        <w:rPr>
-          <w:rFonts w:eastAsia="Calibri"/>
-        </w:rPr>
-        <w:t xml:space="preserve"> </w:t>
-      </w:r>
-      <w:hyperlink r:id="rId11" w:history="1">
-        <w:r>
-          <w:rPr>
-            <w:rFonts w:eastAsia="Calibri"/>
-            <w:color w:val="0563C1"/>
-          </w:rPr>
-          <w:t>“Itzcovich”(</w:t>
-        </w:r>
-      </w:hyperlink>
-      <w:r>
-        <w:rPr>
-          <w:rFonts w:eastAsia="Calibri"/>
-        </w:rPr>
-        <w:t>328:566),</w:t>
-      </w:r>
-      <w:hyperlink r:id="rId12" w:history="1">
-        <w:r>
-          <w:rPr>
-            <w:rFonts w:eastAsia="Calibri"/>
-            <w:color w:val="0563C1"/>
-          </w:rPr>
-          <w:t>“Sánchez”</w:t>
-        </w:r>
-      </w:hyperlink>
-      <w:r>
-        <w:rPr>
-          <w:rFonts w:eastAsia="Calibri"/>
-        </w:rPr>
-        <w:t>(328:1602),</w:t>
-      </w:r>
-      <w:hyperlink r:id="rId13" w:history="1">
-        <w:r>
-          <w:rPr>
-            <w:rFonts w:eastAsia="Calibri"/>
-            <w:color w:val="0563C1"/>
-          </w:rPr>
-          <w:t>“Badaro”(</w:t>
-        </w:r>
-      </w:hyperlink>
-      <w:r>
-        <w:rPr>
-          <w:rFonts w:eastAsia="Calibri"/>
-        </w:rPr>
-        <w:t>330:4866),</w:t>
-      </w:r>
-      <w:bookmarkStart w:id="2" w:name="_Hlk157989214"/>
-      <w:r>
-        <w:rPr>
-          <w:rFonts w:ascii="Calibri" w:eastAsia="Calibri" w:hAnsi="Calibri"/>
-          <w:sz w:val="22"/>
-          <w:szCs w:val="22"/>
-          <w:lang w:eastAsia="en-US"/>
-        </w:rPr>
-        <w:fldChar w:fldCharType="begin"/>
-      </w:r>
-      <w:r>
-        <w:rPr>
-          <w:rFonts w:ascii="Calibri" w:eastAsia="Calibri" w:hAnsi="Calibri"/>
-        </w:rPr>
-        <w:instrText>HYPERLINK "https://sjconsulta.csjn.gov.ar/sjconsulta/documentos/verDocumentoByIdLinksJSP.html?idDocumento=7496611"</w:instrText>
-      </w:r>
-      <w:r>
-        <w:rPr>
-          <w:rFonts w:ascii="Calibri" w:eastAsia="Calibri" w:hAnsi="Calibri"/>
-          <w:sz w:val="22"/>
-          <w:szCs w:val="22"/>
-          <w:lang w:eastAsia="en-US"/>
-        </w:rPr>
-      </w:r>
-      <w:r>
-        <w:rPr>
-          <w:rFonts w:ascii="Calibri" w:eastAsia="Calibri" w:hAnsi="Calibri"/>
-          <w:sz w:val="22"/>
-          <w:szCs w:val="22"/>
-          <w:lang w:eastAsia="en-US"/>
-        </w:rPr>
-        <w:fldChar w:fldCharType="separate"/>
-      </w:r>
-      <w:r>
-        <w:rPr>
-          <w:rFonts w:eastAsia="Calibri"/>
-          <w:color w:val="0563C1"/>
-        </w:rPr>
-        <w:t>“Blanco”(</w:t>
-      </w:r>
-      <w:r>
-        <w:rPr>
-          <w:rFonts w:eastAsia="Calibri"/>
-          <w:color w:val="0563C1"/>
-        </w:rPr>
-        <w:fldChar w:fldCharType="end"/>
-      </w:r>
-      <w:r>
-        <w:rPr>
-          <w:rFonts w:eastAsia="Calibri"/>
-        </w:rPr>
-        <w:t>341:1924)</w:t>
-      </w:r>
-      <w:bookmarkEnd w:id="2"/>
-      <w:r>
-        <w:rPr>
-          <w:rFonts w:ascii="Calibri" w:eastAsia="Calibri" w:hAnsi="Calibri"/>
-          <w:sz w:val="22"/>
-          <w:szCs w:val="22"/>
-          <w:lang w:eastAsia="en-US"/>
-        </w:rPr>
-        <w:fldChar w:fldCharType="begin"/>
-      </w:r>
-      <w:r>
-        <w:rPr>
-          <w:rFonts w:ascii="Calibri" w:eastAsia="Calibri" w:hAnsi="Calibri"/>
-        </w:rPr>
-        <w:instrText>HYPERLINK "https://sjconsulta.csjn.gov.ar/sjconsulta/documentos/verDocumentoByIdLinksJSP.html?idDocumento=7678911"</w:instrText>
-      </w:r>
-      <w:r>
-        <w:rPr>
-          <w:rFonts w:ascii="Calibri" w:eastAsia="Calibri" w:hAnsi="Calibri"/>
-          <w:sz w:val="22"/>
-          <w:szCs w:val="22"/>
-          <w:lang w:eastAsia="en-US"/>
-        </w:rPr>
-      </w:r>
-      <w:r>
-        <w:rPr>
-          <w:rFonts w:ascii="Calibri" w:eastAsia="Calibri" w:hAnsi="Calibri"/>
-          <w:sz w:val="22"/>
-          <w:szCs w:val="22"/>
-          <w:lang w:eastAsia="en-US"/>
-        </w:rPr>
-        <w:fldChar w:fldCharType="separate"/>
-      </w:r>
-      <w:r>
-        <w:rPr>
-          <w:rFonts w:eastAsia="Calibri"/>
-          <w:color w:val="0563C1"/>
-        </w:rPr>
-        <w:t>“Giménez”(</w:t>
-      </w:r>
-      <w:r>
-        <w:rPr>
-          <w:rFonts w:eastAsia="Calibri"/>
-          <w:color w:val="0563C1"/>
-        </w:rPr>
-        <w:fldChar w:fldCharType="end"/>
-      </w:r>
-      <w:r>
-        <w:rPr>
-          <w:rFonts w:eastAsia="Calibri"/>
-        </w:rPr>
-        <w:t>344:1788), “</w:t>
-      </w:r>
-      <w:hyperlink r:id="rId14" w:history="1">
-        <w:r>
-          <w:rPr>
-            <w:rFonts w:eastAsia="Calibri"/>
-            <w:color w:val="0563C1"/>
-          </w:rPr>
-          <w:t>Garay Corina</w:t>
-        </w:r>
-      </w:hyperlink>
-      <w:r>
-        <w:rPr>
-          <w:rFonts w:eastAsia="Calibri"/>
-        </w:rPr>
-        <w:t>” (344:3567) entre otros.</w:t>
-      </w:r>
-    </w:p>
-    <w:p>
-      <w:pPr>
-        <w:ind w:firstLine="1560"/>
-        <w:jc w:val="both"/>
         <w:rPr>
           <w:rFonts w:eastAsia="Calibri"/>
           <w:color w:val="000000"/>
-          <w:lang w:val="es-MX" w:eastAsia="es-AR"/>
-        </w:rPr>
-      </w:pPr>
-      <w:r>
-        <w:rPr>
-          <w:rFonts w:eastAsia="Calibri"/>
-          <w:color w:val="000000"/>
-          <w:lang w:val="es-MX" w:eastAsia="es-AR"/>
-        </w:rPr>
-        <w:t xml:space="preserve">Las modificaciones en la fórmula de cálculo de la movilidad previsional, no puede proyectarse en perjuicio de los jubilados y pensionados, debiendo adoptarse una solución que se adecue a los principios y garantías de la Constitución Nacional y favorezca la progresividad de los derechos humanos. Al respecto cabe recordar que el Alto Tribunal sostuvo que el artículo 75, inciso 23, de la Constitución Nacional fortalece la vigencia del principio de progresividad en materia previsional, descalificando todo accionar gubernamental que en la práctica de un resultado regresivo en el goce efectivo de los derechos </w:t>
-      </w:r>
-      <w:hyperlink r:id="rId15" w:history="1">
-        <w:r>
-          <w:rPr>
-            <w:rFonts w:eastAsia="Calibri"/>
-            <w:color w:val="0563C1"/>
-            <w:lang w:val="es-MX" w:eastAsia="es-AR"/>
-          </w:rPr>
-          <w:t>(Fallos 331:250</w:t>
-        </w:r>
-      </w:hyperlink>
-      <w:r>
-        <w:rPr>
-          <w:rFonts w:eastAsia="Calibri"/>
-          <w:color w:val="000000"/>
-          <w:lang w:val="es-MX" w:eastAsia="es-AR"/>
-        </w:rPr>
-        <w:t xml:space="preserve">). </w:t>
-      </w:r>
-    </w:p>
-    <w:p>
-      <w:pPr>
-        <w:ind w:firstLine="1560"/>
-        <w:jc w:val="both"/>
-        <w:rPr>
-          <w:rFonts w:eastAsia="Calibri"/>
-          <w:lang w:val="es-AR"/>
-        </w:rPr>
-      </w:pPr>
-      <w:r>
-        <w:rPr>
-          <w:rFonts w:eastAsia="Calibri"/>
-          <w:lang w:val="es-AR"/>
-        </w:rPr>
-        <w:t>Cada reforma previsional en nuestro país se ha desarrollado en un marco de sucesivas emergencias casi inacabables, lo que lleva a cuestionarnos, como bien señala Cassagne, si estas reformas cumplen con “el marco constitucional de la emergencia”. Según este autor, dicho marco requiere que “no se conculque de un modo definitivo el núcleo de derechos básicos de la Constitución, particularmente los derechos de propiedad de los particulares (art. 17), el principio de igualdad ante la ley (art. 16) y la garantía de la razonabilidad o justicia, consagrada en el art. 28 de la Constitución Nacional”.</w:t>
-      </w:r>
-    </w:p>
-    <w:p>
-      <w:pPr>
-        <w:ind w:firstLine="1560"/>
-        <w:jc w:val="both"/>
-        <w:rPr>
-          <w:rFonts w:eastAsia="Calibri"/>
-          <w:lang w:val="es-AR"/>
-        </w:rPr>
-      </w:pPr>
-      <w:r>
-        <w:rPr>
-          <w:rFonts w:eastAsia="Calibri"/>
-          <w:lang w:val="es-AR"/>
-        </w:rPr>
-        <w:t xml:space="preserve">La normalización de la emergencia y sus graves consecuencias en el cercenamiento de derechos constitucionales son tan evidentes que el entonces presidente de la Corte Suprema de Justicia de la Nación advirtió hace más de diez años: </w:t>
-      </w:r>
-      <w:r>
-        <w:rPr>
-          <w:rFonts w:eastAsia="Calibri"/>
-          <w:i/>
-          <w:iCs/>
-          <w:lang w:val="es-AR"/>
-        </w:rPr>
-        <w:t>"Cabe valorar las consecuencias de la amplia tolerancia a las restricciones de los derechos contractuales por razones de emergencia consolidada a lo largo de más de setenta años. Las legislaciones de excepción tienen un plazo para que se produzca su propia extinción, pero su prórroga y su reiteración han inutilizado los mecanismos de autodestrucción y han alimentado los que permiten su conservación. De tal modo, la excepción se ha convertido en regla y los remedios normales han sido sustituidos por la anormalidad de los remedios. Esta fundamentación de la regla de derecho debilita el compromiso de los individuos con las leyes y los contratos, ya que la emergencia permanente destruye todo cálculo de riesgos y restringe el funcionamiento económico."</w:t>
-      </w:r>
-    </w:p>
-    <w:p>
-      <w:pPr>
-        <w:ind w:firstLine="1560"/>
-        <w:jc w:val="both"/>
-        <w:rPr>
-          <w:rFonts w:eastAsia="Calibri"/>
-          <w:lang w:val="es-AR"/>
-        </w:rPr>
-      </w:pPr>
-      <w:r>
-        <w:rPr>
-          <w:rFonts w:eastAsia="Calibri"/>
-          <w:lang w:val="es-AR"/>
-        </w:rPr>
-        <w:t xml:space="preserve">Este estado de emergencia permanente ha generado un Estado que prioriza variables económicas y financieras coyunturales sobre las libertades y derechos fundamentales. Ante el altar de la emergencia, el Estado, ya sea por acción u omisión, ha sacrificado sistemáticamente derechos elementales reconocidos por la Constitución Nacional, especialmente los de los grupos más vulnerables. Esto ha dado lugar a la violación de principios fundamentales, como el de </w:t>
-      </w:r>
-      <w:r>
-        <w:rPr>
-          <w:rFonts w:eastAsia="Calibri"/>
-          <w:b/>
+        </w:rPr>
+        <w:t xml:space="preserve">  </w:t>
+      </w:r>
+      <w:r>
+        <w:t xml:space="preserve"/>
+      </w:r>
+      <w:r>
+        <w:rPr>
           <w:bCs/>
-          <w:lang w:val="es-AR"/>
-        </w:rPr>
-        <w:t>progresividad y no regresividad</w:t>
-      </w:r>
-      <w:r>
-        <w:rPr>
-          <w:rFonts w:eastAsia="Calibri"/>
-          <w:lang w:val="es-AR"/>
-        </w:rPr>
-        <w:t>, que exigen un escrutinio agravado de la razonabilidad de las normas adoptadas tanto por el legislador como por el Poder Ejecutivo Nacional en contextos de emergencia.</w:t>
-      </w:r>
-    </w:p>
-    <w:p>
-      <w:pPr>
-        <w:ind w:firstLine="1560"/>
-        <w:jc w:val="both"/>
-        <w:rPr>
-          <w:rFonts w:eastAsia="Calibri"/>
-          <w:lang w:val="es-AR"/>
-        </w:rPr>
-      </w:pPr>
-      <w:r>
-        <w:rPr>
-          <w:rFonts w:eastAsia="Calibri"/>
-          <w:lang w:val="es-AR"/>
-        </w:rPr>
-        <w:t xml:space="preserve">Como afirma Rossi, las medidas regresivas que afectan a grupos vulnerables deben ser excepcionalísimas y sometidas a un escrutinio más estricto. La deferencia hacia el Estado en la adopción de estas medidas debe ser mínima, ya que el contenido mínimo de un derecho no admite restricción alguna, ni </w:t>
-      </w:r>
-      <w:r>
-        <w:rPr>
-          <w:rFonts w:eastAsia="Calibri"/>
-          <w:lang w:val="es-AR"/>
-        </w:rPr>
-        <w:lastRenderedPageBreak/>
-        <w:t>tampoco lo admite el estado de goce y ejercicio de un derecho por grupos desfavorecidos.</w:t>
-      </w:r>
-    </w:p>
-    <w:p>
-      <w:pPr>
-        <w:ind w:firstLine="1560"/>
-        <w:jc w:val="both"/>
-        <w:rPr>
-          <w:rFonts w:eastAsia="Calibri"/>
-          <w:lang w:val="es-AR"/>
-        </w:rPr>
-      </w:pPr>
-      <w:r>
-        <w:rPr>
-          <w:rFonts w:eastAsia="Calibri"/>
-          <w:lang w:val="es-AR"/>
-        </w:rPr>
-        <w:t xml:space="preserve">La Corte Suprema de Justicia de la Nación, al referirse a la emergencia y los grupos vulnerables, sostuvo: </w:t>
-      </w:r>
-      <w:r>
-        <w:rPr>
-          <w:rFonts w:eastAsia="Calibri"/>
-          <w:i/>
-          <w:iCs/>
-          <w:lang w:val="es-AR"/>
-        </w:rPr>
-        <w:t>"Que, por último, cabe destacar que es precisamente en tiempos de crisis económica cuando la actualidad de los derechos sociales cobra su máximo significado. En tales etapas críticas, deben profundizarse las respuestas institucionales en favor de los grupos más débiles y postergados, pues son las democracias avanzadas y maduras las que refuerzan la capacidad de los individuos y atienden las situaciones de vulnerabilidad en momentos coyunturales adversos"</w:t>
-      </w:r>
-      <w:r>
-        <w:rPr>
-          <w:rFonts w:eastAsia="Calibri"/>
-          <w:lang w:val="es-AR"/>
-        </w:rPr>
-        <w:t xml:space="preserve"> (Fallos 341:1924).</w:t>
-      </w:r>
-    </w:p>
-    <w:p>
-      <w:pPr>
-        <w:ind w:firstLine="1560"/>
-        <w:jc w:val="both"/>
-        <w:rPr>
-          <w:rFonts w:eastAsia="Calibri"/>
-          <w:lang w:val="es-AR"/>
-        </w:rPr>
-      </w:pPr>
-      <w:r>
-        <w:rPr>
-          <w:rFonts w:eastAsia="Calibri"/>
-          <w:lang w:val="es-AR"/>
-        </w:rPr>
-        <w:t>Por lo expuesto, en casos como el presente, la prohibición de regresividad agrega un nuevo criterio al control de razonabilidad de las leyes y reglamentos. Esto es especialmente relevante cuando se examinan judicialmente normas que afectan derechos económicos, sociales y culturales. Por ello, solicito a V.S. que haga lugar a la petición formulada y se intime al Congreso de la Nación a cumplir con el mandato del art. 14 bis de la Constitución Nacional, reparando el daño sufrido en el haber de mi mandante. Esto implica fijar el contenido concreto de las jubilaciones en el período en debate, como sostuvo la CSJN en el caso “Blanco”, con especial consideración de los principios de proporcionalidad y sustitutividad establecidos por este Tribunal en precedentes como</w:t>
-      </w:r>
-      <w:r>
-        <w:rPr>
-          <w:rFonts w:eastAsia="Calibri"/>
-          <w:lang w:val="es-AR"/>
-        </w:rPr>
-        <w:t xml:space="preserve"> Fallos 279:389, 280:424, 292:447, 293:235, 300:84, 571, 305:866, 328:1602.</w:t>
-      </w:r>
-    </w:p>
-    <w:p>
-      <w:pPr>
-        <w:ind w:firstLine="1560"/>
-        <w:jc w:val="both"/>
-        <w:rPr>
-          <w:rFonts w:eastAsia="Calibri"/>
-          <w:color w:val="000000"/>
-          <w:lang w:eastAsia="es-AR"/>
-        </w:rPr>
-      </w:pPr>
-      <w:r>
-        <w:rPr>
-          <w:rFonts w:eastAsia="Calibri"/>
-          <w:lang w:val="es-AR"/>
-        </w:rPr>
-        <w:t>Asimismo, estos principios, que en el fallo “Blanco” se referían al índice de actualización de remuneraciones, son igualmente aplicables a la pauta de movilidad. Solo con esta perspectiva integral se podrá garantizar la plena efectividad de los derechos consagrados en nuestra Ley Fundamental y proteger a los sectores más vulnerable</w:t>
-      </w:r>
-      <w:r>
-        <w:rPr>
-          <w:rFonts w:eastAsia="Calibri"/>
-          <w:lang w:val="es-AR"/>
-        </w:rPr>
-        <w:t xml:space="preserve">.</w:t>
-      </w:r>
-      <w:r>
-        <w:rPr>
-          <w:rFonts w:eastAsia="Calibri"/>
-          <w:lang w:val="es-AR"/>
         </w:rPr>
         <w:t xml:space="preserve"> </w:t>
       </w:r>
       <w:r>
-        <w:rPr>
-          <w:rFonts w:eastAsia="Calibri"/>
-          <w:color w:val="000000"/>
-          <w:lang w:eastAsia="es-AR"/>
+        <w:t xml:space="preserve"/>
+      </w:r>
+      <w:r>
+        <w:rPr>
+          <w:bCs/>
         </w:rPr>
         <w:t xml:space="preserve"> </w:t>
       </w:r>
-      <w:r>
-        <w:rPr>
-          <w:color w:val="000000"/>
-        </w:rPr>
-        <w:t xml:space="preserve"> </w:t>
-      </w:r>
-      <w:r>
-        <w:rPr>
-          <w:rFonts w:eastAsia="Calibri"/>
-          <w:color w:val="000000"/>
-        </w:rPr>
-        <w:t xml:space="preserve"/>
-      </w:r>
-    </w:p>
-    <w:p>
-      <w:pPr>
-        <w:pStyle w:val="NormalWeb"/>
-        <w:ind w:left="1854"/>
-        <w:rPr>
-          <w:rStyle w:val="Textoennegrita"/>
-          <w:b w:val="0"/>
-          <w:bCs w:val="0"/>
-        </w:rPr>
-      </w:pPr>
-    </w:p>
-    <w:p>
-      <w:pPr>
-        <w:pStyle w:val="NormalWeb"/>
-        <w:numPr>
-          <w:ilvl w:val="0"/>
-          <w:numId w:val="16"/>
-        </w:numPr>
-      </w:pPr>
-      <w:r>
-        <w:rPr>
-          <w:rStyle w:val="Textoennegrita"/>
-        </w:rPr>
-        <w:t>INCONSTITUCIONALIDAD DE LA LEY 27.426</w:t>
-      </w:r>
-    </w:p>
-    <w:p>
-      <w:pPr>
-        <w:pStyle w:val="NormalWeb"/>
-        <w:ind w:firstLine="567"/>
-        <w:jc w:val="both"/>
-      </w:pPr>
-      <w:r>
-        <w:t>Esta parte solicita se declare la inconstitucionalidad del artículo 2 de la Ley 27.426, que dispone: “la primera actualización en base a la nueva movilidad dispuesta se haría efectiva a partir del 1° de marzo de 2018”.</w:t>
-      </w:r>
-    </w:p>
-    <w:p>
-      <w:pPr>
-        <w:pStyle w:val="NormalWeb"/>
-        <w:ind w:firstLine="567"/>
-        <w:jc w:val="both"/>
-      </w:pPr>
-      <w:r>
-        <w:t xml:space="preserve">La constitucionalidad de una norma que fija nuevas pautas de movilidad encuentra un límite temporal que no puede ser infringido sin lesionar los derechos constitucionales de los beneficiarios. La norma en cuestión pretende tener vigencia retroactiva, alterando situaciones jurídicas consolidadas bajo la </w:t>
-      </w:r>
-      <w:r>
-        <w:lastRenderedPageBreak/>
-        <w:t>normativa anterior, lo cual afecta derechos constitucionales y torna inconstitucional el artículo 2 de la Ley 27.426.</w:t>
-      </w:r>
-    </w:p>
-    <w:p>
-      <w:pPr>
-        <w:pStyle w:val="NormalWeb"/>
-        <w:ind w:firstLine="567"/>
-        <w:jc w:val="both"/>
-      </w:pPr>
-      <w:r>
-        <w:t>El cambio en la fórmula para calcular la movilidad de las prestaciones es una facultad del Congreso. Sin embargo, al establecer que la primera actualización se realizará en marzo de 2018, afecta la movilidad ya devengada bajo la normativa anterior, intentando aplicarse retroactivamente.</w:t>
-      </w:r>
-    </w:p>
-    <w:p>
-      <w:pPr>
-        <w:pStyle w:val="NormalWeb"/>
-        <w:ind w:firstLine="567"/>
-        <w:jc w:val="both"/>
-      </w:pPr>
-      <w:r>
-        <w:t>El artículo 7 del Código Civil y Comercial de la Nación establece que las leyes no tienen efecto retroactivo, salvo disposición expresa, y que dicha retroactividad no puede afectar derechos protegidos por garantías constitucionales. Esto implica que la ley nueva solo puede aplicarse a las instancias aún no cumplidas de una relación o situación jurídica, mientras que las ya finalizadas deben regirse por la norma anterior.</w:t>
-      </w:r>
-    </w:p>
-    <w:p>
-      <w:pPr>
-        <w:pStyle w:val="NormalWeb"/>
-        <w:ind w:firstLine="567"/>
-        <w:jc w:val="both"/>
-      </w:pPr>
-      <w:r>
-        <w:t>La norma cuya inconstitucionalidad se solicita, al derogar la fórmula de movilidad establecida en la Ley 26.417, dejó sin efecto el ajuste previsto por esta última y ordenó aplicar un nuevo cálculo de movilidad con carácter retroactivo, alterando los efectos jurídicos ya consolidados bajo el régimen anterior.</w:t>
-      </w:r>
-    </w:p>
-    <w:p>
-      <w:pPr>
-        <w:pStyle w:val="NormalWeb"/>
-        <w:ind w:firstLine="567"/>
-        <w:jc w:val="both"/>
-      </w:pPr>
-      <w:r>
-        <w:t>En el caso de haberes percibidos bajo el régimen derogado, mi mandante tenía un derecho adquirido a que el reajuste se realizara conforme a la Ley 26.417. La nueva fórmula vulnera el derecho de propiedad al generar un porcentaje de actualización inferior y excluir del cálculo un trimestre ya devengado.</w:t>
-      </w:r>
-    </w:p>
-    <w:p>
-      <w:pPr>
-        <w:pStyle w:val="NormalWeb"/>
-        <w:ind w:firstLine="567"/>
-        <w:jc w:val="both"/>
-      </w:pPr>
-      <w:r>
-        <w:t>Según la Resolución E 2/2018 de la Secretaría de Seguridad Social, la movilidad de marzo de 2018 fue del 5,71% bajo la Ley 27.426, mientras que conforme a la Ley 26.417, el aumento habría sido del 14,06%. Además, la Ley 27.426 retrotrae el período de referencia para marzo de 2018 al tercer trimestre de 2017, excluyendo cinco meses y 29 días que debieron computarse bajo la normativa anterior.</w:t>
-      </w:r>
-    </w:p>
-    <w:p>
-      <w:pPr>
-        <w:pStyle w:val="NormalWeb"/>
-        <w:ind w:firstLine="567"/>
-        <w:jc w:val="both"/>
-      </w:pPr>
-      <w:r>
-        <w:t xml:space="preserve">El Decreto 1058/2018 dispuso un “subsidio extraordinario” por única vez, limitado a beneficiarios con haberes inferiores a $10.000. Sin embargo, este subsidio no compensa el perjuicio ocasionado, ya que no es universal ni se aplica de manera permanente. </w:t>
-      </w:r>
-    </w:p>
-    <w:p>
-      <w:pPr>
-        <w:pStyle w:val="NormalWeb"/>
-        <w:ind w:firstLine="567"/>
-        <w:jc w:val="both"/>
-      </w:pPr>
-      <w:r>
-        <w:t>Aunque la merma en el haber correspondiente a marzo de 2018 no se considere confiscatoria en ese momento, la falta de aplicación de la fórmula ya devengada afecta derechos alimentarios protegidos constitucionalmente y genera, a largo plazo, un efecto acumulativo que agrava la pérdida del poder adquisitivo</w:t>
-      </w:r>
-      <w:r>
-        <w:rPr>
-          <w:bCs/>
-        </w:rPr>
-        <w:t xml:space="preserve">.</w:t>
-      </w:r>
-      <w:r>
-        <w:rPr>
-          <w:bCs/>
-        </w:rPr>
-        <w:t xml:space="preserve">  </w:t>
-      </w:r>
-    </w:p>
-    <w:p>
-      <w:pPr>
-        <w:autoSpaceDE w:val="0"/>
-        <w:autoSpaceDN w:val="0"/>
-        <w:adjustRightInd w:val="0"/>
-        <w:ind w:firstLine="708"/>
-        <w:jc w:val="both"/>
-        <w:rPr>
-          <w:bCs/>
-        </w:rPr>
-      </w:pPr>
-    </w:p>
-    <w:p>
-      <w:pPr>
-        <w:numPr>
-          <w:ilvl w:val="0"/>
-          <w:numId w:val="16"/>
-        </w:numPr>
-        <w:autoSpaceDE w:val="0"/>
-        <w:autoSpaceDN w:val="0"/>
-        <w:adjustRightInd w:val="0"/>
-        <w:ind w:left="1146"/>
-        <w:jc w:val="both"/>
-        <w:rPr>
-          <w:b/>
-          <w:bCs/>
-        </w:rPr>
-      </w:pPr>
-      <w:r>
-        <w:rPr>
-          <w:b/>
-          <w:bCs/>
-        </w:rPr>
-        <w:t>INCOSTITUCIONALIDAD DE LA LEY 27.541</w:t>
-      </w:r>
-    </w:p>
-    <w:p>
-      <w:pPr>
-        <w:autoSpaceDE w:val="0"/>
-        <w:autoSpaceDN w:val="0"/>
-        <w:adjustRightInd w:val="0"/>
-        <w:ind w:firstLine="708"/>
-        <w:jc w:val="both"/>
-        <w:rPr>
-          <w:b/>
-          <w:bCs/>
-        </w:rPr>
-      </w:pPr>
-      <w:r>
-        <w:rPr>
-          <w:bCs/>
-        </w:rPr>
-        <w:lastRenderedPageBreak/>
-        <w:t xml:space="preserve">Al haber visto que los aumentos de 2020 dados por decreto fueron muy inferiores a los que hubiera correspondido conforme ley 27.426, solicito se expida y declare la inconstitucionalidad de la ley 27.541, del art 1 en cuanto declara la emergencia previsional , del  art 2 inc. e, del art 55 y 56, como así también de los decretos 163/2020, 495/2020 , el 542/2020, 692/2020, y 899/2020 , en cuanto otorga aumentos insuficientes, extiende por 6 meses más la suspensión establecida por el art. 55 de la ley 27.541 respecto de la aplicación de la movilidad dispuesta por el art. 32 de la ley previsional 24.241 por ser confiscatoria, por violar el principio de igualdad y de razonabilidad de las leyes previsto en los art 16 y 28 de la CN y el principio de progresividad garantizado por la ley 27.360 que ratifica la convención interamericana de adultos mayores. </w:t>
-      </w:r>
-    </w:p>
-    <w:p>
-      <w:pPr>
-        <w:autoSpaceDE w:val="0"/>
-        <w:autoSpaceDN w:val="0"/>
-        <w:adjustRightInd w:val="0"/>
-        <w:ind w:firstLine="708"/>
-        <w:jc w:val="both"/>
-        <w:rPr>
-          <w:bCs/>
-        </w:rPr>
-      </w:pPr>
-      <w:r>
-        <w:rPr>
-          <w:bCs/>
-        </w:rPr>
-        <w:t xml:space="preserve">Dictados los decretos 163/2020, 495/20, 542/2020 y 692/2020 y 899/2020 solicito VS se expida y declare la inconstitucionalidad de la ley 27.541, y sus decretos reglamentarios, por ser confiscatoria, por violar el principio de igualdad y de razonabilidad de las leyes previsto en los art 16 y 28 de la CN y el principio de progresividad garantizado por la ley 27.360 que ratifica la convención interamericana de adultos mayores.  La ley y su reglamentación es inconstitucional por los siguientes motivos: </w:t>
-      </w:r>
-    </w:p>
-    <w:p>
-      <w:pPr>
-        <w:numPr>
-          <w:ilvl w:val="0"/>
-          <w:numId w:val="19"/>
-        </w:numPr>
-        <w:autoSpaceDE w:val="0"/>
-        <w:autoSpaceDN w:val="0"/>
-        <w:adjustRightInd w:val="0"/>
-        <w:jc w:val="both"/>
-        <w:rPr>
-          <w:bCs/>
-        </w:rPr>
-      </w:pPr>
-      <w:r>
-        <w:rPr>
-          <w:bCs/>
-        </w:rPr>
-        <w:t xml:space="preserve">Porque al igual que el art 2 de la ley 27426 es regresiva, y afecta </w:t>
-      </w:r>
-    </w:p>
-    <w:p>
-      <w:pPr>
-        <w:autoSpaceDE w:val="0"/>
-        <w:autoSpaceDN w:val="0"/>
-        <w:adjustRightInd w:val="0"/>
-        <w:ind w:firstLine="708"/>
-        <w:jc w:val="both"/>
-        <w:rPr>
-          <w:bCs/>
-        </w:rPr>
-      </w:pPr>
-      <w:r>
-        <w:rPr>
-          <w:bCs/>
-        </w:rPr>
-        <w:t xml:space="preserve">el principio de progresividad  </w:t>
-      </w:r>
-    </w:p>
-    <w:p>
-      <w:pPr>
-        <w:numPr>
-          <w:ilvl w:val="0"/>
-          <w:numId w:val="19"/>
-        </w:numPr>
-        <w:autoSpaceDE w:val="0"/>
-        <w:autoSpaceDN w:val="0"/>
-        <w:adjustRightInd w:val="0"/>
-        <w:jc w:val="both"/>
-        <w:rPr>
-          <w:bCs/>
-        </w:rPr>
-      </w:pPr>
-      <w:r>
-        <w:rPr>
-          <w:bCs/>
-        </w:rPr>
-        <w:t xml:space="preserve">No debió haberse delegado la facultad de fijar una garantía </w:t>
-      </w:r>
-    </w:p>
-    <w:p>
-      <w:pPr>
-        <w:autoSpaceDE w:val="0"/>
-        <w:autoSpaceDN w:val="0"/>
-        <w:adjustRightInd w:val="0"/>
-        <w:ind w:firstLine="708"/>
-        <w:jc w:val="both"/>
-        <w:rPr>
-          <w:bCs/>
-        </w:rPr>
-      </w:pPr>
-      <w:r>
-        <w:rPr>
-          <w:bCs/>
-        </w:rPr>
-        <w:t xml:space="preserve">constitucional como es la movilidad jubilatoria. </w:t>
-      </w:r>
-    </w:p>
-    <w:p>
-      <w:pPr>
-        <w:numPr>
-          <w:ilvl w:val="0"/>
-          <w:numId w:val="19"/>
-        </w:numPr>
-        <w:autoSpaceDE w:val="0"/>
-        <w:autoSpaceDN w:val="0"/>
-        <w:adjustRightInd w:val="0"/>
-        <w:jc w:val="both"/>
-        <w:rPr>
-          <w:bCs/>
-        </w:rPr>
-      </w:pPr>
-      <w:r>
-        <w:rPr>
-          <w:bCs/>
-        </w:rPr>
-        <w:t xml:space="preserve">No respeta las bases de la delegación del art 2 inc e. </w:t>
-      </w:r>
-    </w:p>
-    <w:p>
-      <w:pPr>
-        <w:numPr>
-          <w:ilvl w:val="0"/>
-          <w:numId w:val="19"/>
-        </w:numPr>
-        <w:autoSpaceDE w:val="0"/>
-        <w:autoSpaceDN w:val="0"/>
-        <w:adjustRightInd w:val="0"/>
-        <w:jc w:val="both"/>
-        <w:rPr>
-          <w:bCs/>
-        </w:rPr>
-      </w:pPr>
-      <w:r>
-        <w:rPr>
-          <w:bCs/>
-        </w:rPr>
-        <w:t xml:space="preserve">No cumple con los recaudos formales y sustanciales de la doctrina de la emergencia </w:t>
-      </w:r>
-    </w:p>
-    <w:p>
-      <w:pPr>
-        <w:numPr>
-          <w:ilvl w:val="0"/>
-          <w:numId w:val="19"/>
-        </w:numPr>
-        <w:autoSpaceDE w:val="0"/>
-        <w:autoSpaceDN w:val="0"/>
-        <w:adjustRightInd w:val="0"/>
-        <w:jc w:val="both"/>
-        <w:rPr>
-          <w:bCs/>
-        </w:rPr>
-      </w:pPr>
-      <w:r>
-        <w:rPr>
-          <w:bCs/>
-        </w:rPr>
-        <w:t xml:space="preserve">El art 56 establece un régimen diferenciado contrariamente a lo normado por el art 2 </w:t>
-      </w:r>
-    </w:p>
-    <w:p>
-      <w:pPr>
-        <w:numPr>
-          <w:ilvl w:val="0"/>
-          <w:numId w:val="19"/>
-        </w:numPr>
-        <w:autoSpaceDE w:val="0"/>
-        <w:autoSpaceDN w:val="0"/>
-        <w:adjustRightInd w:val="0"/>
-        <w:jc w:val="both"/>
-        <w:rPr>
-          <w:bCs/>
-        </w:rPr>
-      </w:pPr>
-      <w:r>
-        <w:rPr>
-          <w:bCs/>
-        </w:rPr>
-        <w:t xml:space="preserve">Los índices, y por lo tanto la movilidad ya se habían devengado al momento de sancionada la ley de emergencia </w:t>
-      </w:r>
-    </w:p>
-    <w:p>
-      <w:pPr>
-        <w:numPr>
-          <w:ilvl w:val="0"/>
-          <w:numId w:val="19"/>
-        </w:numPr>
-        <w:autoSpaceDE w:val="0"/>
-        <w:autoSpaceDN w:val="0"/>
-        <w:adjustRightInd w:val="0"/>
-        <w:jc w:val="both"/>
-        <w:rPr>
-          <w:bCs/>
-        </w:rPr>
-      </w:pPr>
-      <w:r>
-        <w:rPr>
-          <w:bCs/>
-        </w:rPr>
-        <w:t xml:space="preserve">Los decretos son insuficientes e irrazonables y no cumplen con la garantía de movilidad jubilatoria del 14 bis. </w:t>
-      </w:r>
-    </w:p>
-    <w:p>
-      <w:pPr>
-        <w:numPr>
-          <w:ilvl w:val="0"/>
-          <w:numId w:val="19"/>
-        </w:numPr>
-        <w:autoSpaceDE w:val="0"/>
-        <w:autoSpaceDN w:val="0"/>
-        <w:adjustRightInd w:val="0"/>
-        <w:jc w:val="both"/>
-        <w:rPr>
-          <w:bCs/>
-        </w:rPr>
-      </w:pPr>
-      <w:r>
-        <w:rPr>
-          <w:bCs/>
-        </w:rPr>
-        <w:t xml:space="preserve">Se suspendió la movilidad solo al régimen común que es el que menos percibe. </w:t>
-      </w:r>
-    </w:p>
-    <w:p>
-      <w:pPr>
-        <w:numPr>
-          <w:ilvl w:val="0"/>
-          <w:numId w:val="19"/>
-        </w:numPr>
-        <w:autoSpaceDE w:val="0"/>
-        <w:autoSpaceDN w:val="0"/>
-        <w:adjustRightInd w:val="0"/>
-        <w:jc w:val="both"/>
-        <w:rPr>
-          <w:bCs/>
-        </w:rPr>
-      </w:pPr>
-      <w:r>
-        <w:rPr>
-          <w:bCs/>
-        </w:rPr>
-        <w:t>No cumple con la integralidad del haber y la jubilación no guarda su finalidad que es mantener el valor adquisitivo en el tiempo. P</w:t>
-      </w:r>
-      <w:r>
-        <w:rPr>
-          <w:bCs/>
-        </w:rPr>
-        <w:t>é</w:t>
-      </w:r>
-      <w:r>
-        <w:rPr>
-          <w:bCs/>
-        </w:rPr>
-        <w:t xml:space="preserve">rdida en 2020:</w:t>
-      </w:r>
-    </w:p>
-    <w:p>
-      <w:pPr>
-        <w:autoSpaceDE w:val="0"/>
-        <w:autoSpaceDN w:val="0"/>
-        <w:adjustRightInd w:val="0"/>
-        <w:ind w:left="1416"/>
-        <w:jc w:val="both"/>
-        <w:rPr>
-          <w:bCs/>
-        </w:rPr>
-      </w:pPr>
-    </w:p>
-    <w:p>
-      <w:pPr>
-        <w:autoSpaceDE w:val="0"/>
-        <w:autoSpaceDN w:val="0"/>
-        <w:adjustRightInd w:val="0"/>
-        <w:ind w:left="720"/>
-        <w:jc w:val="both"/>
-      </w:pPr>
-      <w:r>
-        <w:rPr>
-          <w:bCs/>
-          <w:noProof/>
-        </w:rPr>
-        <w:drawing>
-          <wp:inline distT="0" distB="0" distL="0" distR="0" wp14:anchorId="64368A98" wp14:editId="1B6FD857">
-            <wp:extent cx="4953000" cy="1242060"/>
-            <wp:effectExtent l="0" t="0" r="0" b="0"/>
-            <wp:docPr id="1001" name="Imagen 1" descr="Imagen que contiene Interfaz de usuario gráfica&#10;&#10;Descripción generada automáticamente"/>
-            <wp:cNvGraphicFramePr>
-              <a:graphicFrameLocks xmlns:a="http://schemas.openxmlformats.org/drawingml/2006/main" noChangeAspect="1"/>
-            </wp:cNvGraphicFramePr>
-            <a:graphic xmlns:a="http://schemas.openxmlformats.org/drawingml/2006/main">
-              <a:graphicData uri="http://schemas.openxmlformats.org/drawingml/2006/picture">
-                <pic:pic xmlns:pic="http://schemas.openxmlformats.org/drawingml/2006/picture">
-                  <pic:nvPicPr>
-                    <pic:cNvPr id="0" name="Picture 9" descr="Imagen que contiene Interfaz de usuario gráfica&#10;&#10;Descripción generada automáticamente"/>
-                    <pic:cNvPicPr>
-                      <a:picLocks noChangeAspect="1" noChangeArrowheads="1"/>
-                    </pic:cNvPicPr>
-                  </pic:nvPicPr>
-                  <pic:blipFill>
-                    <a:blip r:embed="rId16">
-                      <a:extLst>
-                        <a:ext uri="{28A0092B-C50C-407E-A947-70E740481C1C}">
-                          <a14:useLocalDpi xmlns:a14="http://schemas.microsoft.com/office/drawing/2010/main" val="0"/>
-                        </a:ext>
-                      </a:extLst>
-                    </a:blip>
-                    <a:srcRect/>
-                    <a:stretch>
-                      <a:fillRect/>
-                    </a:stretch>
-                  </pic:blipFill>
-                  <pic:spPr bwMode="auto">
-                    <a:xfrm>
-                      <a:off x="0" y="0"/>
-                      <a:ext cx="4953000" cy="1242060"/>
-                    </a:xfrm>
-                    <a:prstGeom prst="rect">
-                      <a:avLst/>
-                    </a:prstGeom>
-                    <a:noFill/>
-                    <a:ln>
-                      <a:noFill/>
-                    </a:ln>
-                  </pic:spPr>
-                </pic:pic>
-              </a:graphicData>
-            </a:graphic>
-          </wp:inline>
-        </w:drawing>
-      </w:r>
-      <w:r>
-        <w:rPr>
-          <w:bCs/>
-        </w:rPr>
-        <w:t xml:space="preserve"> </w:t>
-      </w:r>
-      <w:r>
-        <w:t xml:space="preserve"/>
-      </w:r>
-    </w:p>
-    <w:p>
-      <w:pPr>
-        <w:autoSpaceDE w:val="0"/>
-        <w:autoSpaceDN w:val="0"/>
-        <w:adjustRightInd w:val="0"/>
-        <w:ind w:firstLine="708"/>
-        <w:jc w:val="both"/>
-        <w:rPr>
-          <w:bCs/>
-        </w:rPr>
-      </w:pPr>
-    </w:p>
-    <w:p>
-      <w:pPr>
-        <w:autoSpaceDE w:val="0"/>
-        <w:autoSpaceDN w:val="0"/>
-        <w:adjustRightInd w:val="0"/>
-        <w:ind w:left="1146"/>
-        <w:jc w:val="both"/>
-        <w:rPr>
-          <w:b/>
-          <w:bCs/>
-        </w:rPr>
-      </w:pPr>
-    </w:p>
-    <w:p>
-      <w:pPr>
-        <w:pStyle w:val="Prrafodelista"/>
-        <w:numPr>
-          <w:ilvl w:val="0"/>
-          <w:numId w:val="16"/>
-        </w:numPr>
-        <w:jc w:val="both"/>
-        <w:rPr>
-          <w:b/>
-          <w:bCs/>
-          <w:lang w:val="es-AR"/>
-        </w:rPr>
-      </w:pPr>
-      <w:r>
-        <w:rPr>
-          <w:lang w:val="es-AR"/>
-        </w:rPr>
-        <w:t xml:space="preserve"> </w:t>
-      </w:r>
-      <w:r>
-        <w:rPr>
-          <w:b/>
-          <w:bCs/>
-          <w:lang w:val="es-AR"/>
-        </w:rPr>
-        <w:t>OPORTUNIDAD PROCESAL</w:t>
-      </w:r>
-    </w:p>
-    <w:p>
-      <w:pPr>
-        <w:ind w:firstLine="1560"/>
-        <w:jc w:val="both"/>
-        <w:rPr>
-          <w:lang w:val="es-AR"/>
-        </w:rPr>
-      </w:pPr>
-      <w:r>
-        <w:rPr>
-          <w:lang w:val="es-AR"/>
-        </w:rPr>
-        <w:t>Cualquier modificación en</w:t>
-      </w:r>
-      <w:r>
-        <w:rPr>
-          <w:lang w:val="es-AR"/>
-        </w:rPr>
-        <w:t xml:space="preserve"> </w:t>
-      </w:r>
-      <w:r>
-        <w:rPr>
-          <w:lang w:val="es-AR"/>
-        </w:rPr>
-        <w:t xml:space="preserve">la </w:t>
-      </w:r>
-      <w:r>
-        <w:rPr>
-          <w:lang w:val="es-AR"/>
-        </w:rPr>
-        <w:t>fórmula</w:t>
-      </w:r>
-      <w:r>
-        <w:rPr>
-          <w:lang w:val="es-AR"/>
-        </w:rPr>
-        <w:t xml:space="preserve"> de movilidad, así como la implementación de la nueva fórmula, inciden directamente en el haber jubilatorio de mi mandante.</w:t>
-      </w:r>
-    </w:p>
-    <w:p>
-      <w:pPr>
-        <w:ind w:firstLine="1560"/>
-        <w:jc w:val="both"/>
-        <w:rPr>
-          <w:lang w:val="es-AR"/>
-        </w:rPr>
-      </w:pPr>
-      <w:r>
-        <w:rPr>
-          <w:lang w:val="es-AR"/>
-        </w:rPr>
-        <w:t>Esta parte plantea la inconstitucionalidad de las leyes que afectaron la movilidad jubilatoria, ya que “ANSES” ha vulnerado la seguridad jurídica de mi mandante. Con cada cambio de gobierno o vicisitud económica, se modifica la ley, siempre en detrimento del haber y afectando garantías constitucionales como la integralidad de este, la división de poderes y la delegación de facultades, entre otras normas consagradas en nuestra Constitución Nacional.</w:t>
-      </w:r>
-    </w:p>
-    <w:p>
-      <w:pPr>
-        <w:ind w:firstLine="1560"/>
-        <w:jc w:val="both"/>
-        <w:rPr>
-          <w:lang w:val="es-AR"/>
-        </w:rPr>
-      </w:pPr>
-      <w:r>
-        <w:rPr>
-          <w:lang w:val="es-AR"/>
-        </w:rPr>
-        <w:t xml:space="preserve">Los planteos </w:t>
-      </w:r>
-      <w:r>
-        <w:rPr>
-          <w:lang w:val="es-AR"/>
-        </w:rPr>
-        <w:t>se sostienen en cada oportunidad, dado que</w:t>
-      </w:r>
-      <w:r>
-        <w:rPr>
-          <w:lang w:val="es-AR"/>
-        </w:rPr>
-        <w:t xml:space="preserve"> las modificaciones en las pautas de movilidad, que afectan el haber de mi mandante,. En esta oportunidad procesal, se solicita</w:t>
-      </w:r>
-      <w:r>
-        <w:rPr>
-          <w:lang w:val="es-AR"/>
-        </w:rPr>
-        <w:t xml:space="preserve"> y sostiene </w:t>
-      </w:r>
-      <w:r>
-        <w:rPr>
-          <w:lang w:val="es-AR"/>
-        </w:rPr>
-        <w:t xml:space="preserve"> la inconstitucionalidad de las normas cuestionadas, garantizando el debido proceso y el derecho de defensa de la parte contraria, al correrse traslado del planteo de inconstitucionalidad. Este cuestionamiento se refiere a una norma que suspendió la ley de movilidad en detrimento de un grupo vulnerable, en un contexto de pandemia, cuando el Estado debería haber reforzado su protección. Además, dichas normas presentan un carácter netamente regresivo, como lo demuestra la pérdida sufrida en</w:t>
-      </w:r>
-      <w:r>
-        <w:rPr>
-          <w:lang w:val="es-AR"/>
-        </w:rPr>
-        <w:t>tre 2020 y 2025.</w:t>
-      </w:r>
-    </w:p>
-    <w:p>
-      <w:pPr>
-        <w:ind w:firstLine="1560"/>
-        <w:jc w:val="both"/>
-        <w:rPr>
-          <w:lang w:val="es-AR"/>
-        </w:rPr>
-      </w:pPr>
-      <w:r>
-        <w:rPr>
-          <w:lang w:val="es-AR"/>
-        </w:rPr>
-        <w:t>No se busca repotenciar un haber, sino defender la garantía constitucional de movilidad jubilatoria.</w:t>
-      </w:r>
-    </w:p>
-    <w:p>
-      <w:pPr>
-        <w:ind w:firstLine="1560"/>
-        <w:jc w:val="both"/>
-        <w:rPr>
-          <w:lang w:val="es-AR"/>
-        </w:rPr>
-      </w:pPr>
-      <w:r>
-        <w:rPr>
-          <w:lang w:val="es-AR"/>
-        </w:rPr>
-        <w:t>Cabe destacar que la Corte Suprema de Justicia de la Nación (CSJN) ha reconocido la facultad de los jueces y tribunales inferiores para ejercer un control de constitucionalidad y convencionalidad de oficio (Fallos 335:2333).</w:t>
-      </w:r>
-    </w:p>
-    <w:p>
-      <w:pPr>
-        <w:ind w:firstLine="1560"/>
-        <w:jc w:val="both"/>
-        <w:rPr>
-          <w:lang w:val="es-AR"/>
-        </w:rPr>
-      </w:pPr>
-      <w:r>
-        <w:rPr>
-          <w:lang w:val="es-AR"/>
-        </w:rPr>
-        <w:t>En relación con la movilidad, las sucesivas reformas legislativas entre 2018 y 2024 han afectado el derecho constitucional a un haber integral. Al alterarse la movilidad jubilatoria, esta deja de cumplir su finalidad esencial: mantener el valor del haber en el tiempo. Además, en esta materia, no pueden existir períodos superpuestos ni tiempos muertos. Si no se recompone el haber una vez cesada la emergencia, las consecuencias de esta permanecerán indefinidamente.</w:t>
-      </w:r>
-    </w:p>
-    <w:p>
-      <w:pPr>
-        <w:ind w:firstLine="1560"/>
-        <w:jc w:val="both"/>
-        <w:rPr>
-          <w:lang w:val="es-AR"/>
-        </w:rPr>
-      </w:pPr>
-      <w:r>
-        <w:rPr>
-          <w:lang w:val="es-AR"/>
-        </w:rPr>
-        <w:t>Por lo tanto, los jueces pueden resolver, en la etapa de ejecución y a pedido de parte o de oficio, si las normas cuestionadas afectan el haber, ya que contrarían los artículos 14 bis, 16, 17, 18, 28, 31, 33 y 75 incisos 22 y 23 de la Constitución Nacional.</w:t>
-      </w:r>
-    </w:p>
-    <w:p>
-      <w:pPr>
-        <w:ind w:firstLine="1560"/>
-        <w:jc w:val="both"/>
-        <w:rPr>
-          <w:lang w:val="es-AR"/>
-        </w:rPr>
-      </w:pPr>
-      <w:r>
-        <w:rPr>
-          <w:lang w:val="es-AR"/>
-        </w:rPr>
-        <w:t xml:space="preserve">En los autos </w:t>
-      </w:r>
-      <w:r>
-        <w:rPr>
-          <w:i/>
-          <w:iCs/>
-          <w:lang w:val="es-AR"/>
-        </w:rPr>
-        <w:t>“Abraham”</w:t>
-      </w:r>
-      <w:r>
-        <w:rPr>
-          <w:lang w:val="es-AR"/>
-        </w:rPr>
-        <w:t xml:space="preserve">, el juez, al resolver en la etapa de liquidación, consideró ineludible analizar la inconstitucionalidad de las leyes 27.426, 27.541 y 27.609, debido a su incidencia en la movilidad aplicable al haber reclamado. Este análisis se fundamentó en la doctrina de la CSJN que exige atender las circunstancias sobrevinientes, según precedentes como Fallos: 308:1489, 311:787, 312:555, 315:123 y 325:28, entre otros. Resoluciones como estas no implican un exceso de jurisdicción, sino que valoran las pretensiones </w:t>
-      </w:r>
-      <w:r>
-        <w:rPr>
-          <w:lang w:val="es-AR"/>
-        </w:rPr>
-        <w:lastRenderedPageBreak/>
-        <w:t>según el derecho vigente al momento de sentenciar, promoviendo celeridad y economía procesal.</w:t>
-      </w:r>
-    </w:p>
-    <w:p>
-      <w:pPr>
-        <w:ind w:firstLine="1560"/>
-        <w:jc w:val="both"/>
-        <w:rPr>
-          <w:lang w:val="es-AR"/>
-        </w:rPr>
-      </w:pPr>
-      <w:r>
-        <w:rPr>
-          <w:lang w:val="es-AR"/>
-        </w:rPr>
-        <w:t xml:space="preserve">En el caso </w:t>
-      </w:r>
-      <w:r>
-        <w:rPr>
-          <w:i/>
-          <w:iCs/>
-          <w:lang w:val="es-AR"/>
-        </w:rPr>
-        <w:t>“Gamarra”</w:t>
-      </w:r>
-      <w:r>
-        <w:rPr>
-          <w:lang w:val="es-AR"/>
-        </w:rPr>
-        <w:t>, la Cámara Federal de Salta aclaró que una sentencia pasada en autoridad de cosa juzgada no impide resolver nuevas cuestiones entre las mismas partes. En la etapa de ejecución, los jueces pueden determinar la cuantía del haber y la razonabilidad de las normas aplicadas.</w:t>
-      </w:r>
-    </w:p>
-    <w:p>
-      <w:pPr>
-        <w:ind w:firstLine="1560"/>
-        <w:jc w:val="both"/>
-        <w:rPr>
-          <w:lang w:val="es-AR"/>
-        </w:rPr>
-      </w:pPr>
-      <w:r>
-        <w:rPr>
-          <w:lang w:val="es-AR"/>
-        </w:rPr>
-        <w:t xml:space="preserve">Del mismo modo, en </w:t>
-      </w:r>
-      <w:r>
-        <w:rPr>
-          <w:i/>
-          <w:iCs/>
-          <w:lang w:val="es-AR"/>
-        </w:rPr>
-        <w:t>“Flores Humberto c/ANSES y otro s/ Reajustes Varios”</w:t>
-      </w:r>
-      <w:r>
-        <w:rPr>
-          <w:lang w:val="es-AR"/>
-        </w:rPr>
-        <w:t xml:space="preserve"> (Expte. 15100027/2011), la Sala I rechazó los agravios sobre la improcedencia de resolver en la etapa de ejecución, argumentando que sería un exceso ritual rechazar la pretensión y obligar al actor a iniciar un nuevo juicio para obtener el mismo resultado. La Sala consideró que esto desvirtuaría el sentido de las formas procesales, especialmente dada la edad avanzada de la parte actora.</w:t>
-      </w:r>
-    </w:p>
-    <w:p>
-      <w:pPr>
-        <w:ind w:firstLine="1560"/>
-        <w:jc w:val="both"/>
-        <w:rPr>
-          <w:lang w:val="es-AR"/>
-        </w:rPr>
-      </w:pPr>
-      <w:r>
-        <w:rPr>
-          <w:lang w:val="es-AR"/>
-        </w:rPr>
-        <w:t xml:space="preserve">En el precedente </w:t>
-      </w:r>
-      <w:r>
-        <w:rPr>
-          <w:i/>
-          <w:iCs/>
-          <w:lang w:val="es-AR"/>
-        </w:rPr>
-        <w:t>“Cingolani, Francisco Florencio c/ANSES s/Ejecución Previsional”</w:t>
-      </w:r>
-      <w:r>
-        <w:rPr>
-          <w:lang w:val="es-AR"/>
-        </w:rPr>
-        <w:t xml:space="preserve"> (10/4/12), la CSJN revocó una resolución judicial que limitaba el derecho del afiliado a la recomposición de sus haberes, considerando que la limitación temporal vulneraba la cosa juzgada. La Corte sostuvo que obligar al jubilado a iniciar un nuevo juicio sería un dispendio jurisdiccional.</w:t>
-      </w:r>
-    </w:p>
-    <w:p>
-      <w:pPr>
-        <w:ind w:firstLine="1560"/>
-        <w:jc w:val="both"/>
-        <w:rPr>
-          <w:lang w:val="es-AR"/>
-        </w:rPr>
-      </w:pPr>
-      <w:r>
-        <w:rPr>
-          <w:lang w:val="es-AR"/>
-        </w:rPr>
-        <w:t xml:space="preserve">Finalmente, en </w:t>
-      </w:r>
-      <w:r>
-        <w:rPr>
-          <w:i/>
-          <w:iCs/>
-          <w:lang w:val="es-AR"/>
-        </w:rPr>
-        <w:t>“Campos Toranzos, Marcos Aurelio c/ANSES s/Reajustes Varios”</w:t>
-      </w:r>
-      <w:r>
-        <w:rPr>
-          <w:lang w:val="es-AR"/>
-        </w:rPr>
-        <w:t xml:space="preserve"> (Expte. 15100257/2012), la Sala II confirmó que los jueces pueden determinar los criterios de movilidad en la etapa de ejecución, incluso si estos no fueron contemplados en la sentencia definitiva. Este fallo destacó la naturaleza alimentaria de la prestación, la edad avanzada del actor y la necesidad de economía procesal.</w:t>
-      </w:r>
-    </w:p>
-    <w:p>
-      <w:pPr>
-        <w:ind w:firstLine="1560"/>
-        <w:jc w:val="both"/>
-        <w:rPr>
-          <w:b/>
-          <w:bCs/>
-          <w:lang w:val="es-AR"/>
-        </w:rPr>
-      </w:pPr>
-      <w:r>
-        <w:rPr>
-          <w:lang w:val="es-AR"/>
-        </w:rPr>
-        <w:t>Por todo lo expuesto, solicito a V.S. que tenga en cuenta estos planteos en la etapa de ejecución para garantizar la protección efectiva de los derechos constitucionales de mi mandante y evitar un nuevo dispendio jurisdiccional</w:t>
-      </w:r>
-      <w:r>
-        <w:rPr>
-          <w:b/>
-          <w:bCs/>
-          <w:lang w:val="es-AR"/>
-        </w:rPr>
-        <w:t>.</w:t>
-      </w:r>
-      <w:r>
-        <w:rPr>
-          <w:bCs/>
-        </w:rPr>
-        <w:t xml:space="preserve"/>
-      </w:r>
-      <w:r>
-        <w:rPr>
-          <w:bCs/>
-        </w:rPr>
-        <w:t xml:space="preserve"> </w:t>
-      </w:r>
-      <w:r>
-        <w:t xml:space="preserve"/>
-      </w:r>
-    </w:p>
-    <w:p>
-      <w:pPr>
-        <w:autoSpaceDE w:val="0"/>
-        <w:autoSpaceDN w:val="0"/>
-        <w:adjustRightInd w:val="0"/>
-        <w:ind w:firstLine="1134"/>
-        <w:jc w:val="both"/>
-        <w:rPr>
-          <w:b/>
-          <w:color w:val="000000"/>
-        </w:rPr>
-      </w:pPr>
-    </w:p>
-    <w:bookmarkEnd w:id="1"/>
+    </w:p>
     <w:p>
       <w:pPr>
         <w:pStyle w:val="Prrafodelista"/>
@@ -3719,17 +1722,13 @@
         <w:autoSpaceDN w:val="0"/>
         <w:adjustRightInd w:val="0"/>
         <w:jc w:val="both"/>
+      </w:pPr>
+      <w:r>
         <w:rPr>
           <w:b/>
           <w:bCs/>
         </w:rPr>
-      </w:pPr>
-      <w:r>
-        <w:rPr>
-          <w:b/>
-          <w:bCs/>
-        </w:rPr>
-        <w:t>SOLICITO ORDENE EXPRESAMENTE EL REAJUSTE DEL HABER</w:t>
+        <w:t>SOLICITO REGULE HONORARIOS</w:t>
       </w:r>
     </w:p>
     <w:p>
@@ -3740,6 +1739,13 @@
         <w:ind w:firstLine="1134"/>
         <w:jc w:val="both"/>
       </w:pPr>
+      <w:r>
+        <w:t xml:space="preserve">Solicito a V.S. que se proceda a regular los honorarios profesionales correspondientes a la labor desarrollada en esta etapa de la ejecución, en virtud de lo dispuesto en el artículo 52 de la Ley 27.423, el cual establece que, aun sin petición del interesado, al dictarse sentencia se deberán regular los honorarios </w:t>
+      </w:r>
+      <w:r>
+        <w:lastRenderedPageBreak/>
+        <w:t>respectivos de los abogados y procuradores de las partes y de los auxiliares de justicia.</w:t>
+      </w:r>
     </w:p>
     <w:p>
       <w:pPr>
@@ -3748,53 +1754,24 @@
         <w:adjustRightInd w:val="0"/>
         <w:ind w:firstLine="1134"/>
         <w:jc w:val="both"/>
-        <w:rPr>
-          <w:bCs/>
-        </w:rPr>
-      </w:pPr>
-      <w:r>
-        <w:t xml:space="preserve">Solicito que, una vez aprobada la liquidación, se intime al organismo previsional a reajustar el haber de mi mandante, consignando de manera clara el haber aprobado. Asimismo, solicito que dicha intimación se haga bajo apercibimiento de imponer </w:t>
-      </w:r>
-      <w:r>
-        <w:t>sanciones conminatorias</w:t>
-      </w:r>
-      <w:r>
-        <w:t xml:space="preserve"> en la efectivización de la medida ordenada. También requiero que se identifique al funcionario responsable de cumplir con la manda judicial, quien deberá informar sobre su cumplimiento</w:t>
-      </w:r>
-      <w:r>
-        <w:t>.</w:t>
-      </w:r>
-      <w:r>
-        <w:t xml:space="preserve"> </w:t>
-      </w:r>
-      <w:r>
-        <w:rPr>
-          <w:bCs/>
-        </w:rPr>
-        <w:t xml:space="preserve"/>
-      </w:r>
-      <w:r>
-        <w:rPr>
-          <w:bCs/>
-        </w:rPr>
-        <w:t xml:space="preserve"> </w:t>
-      </w:r>
+      </w:pPr>
     </w:p>
     <w:p>
       <w:pPr>
         <w:autoSpaceDE w:val="0"/>
         <w:autoSpaceDN w:val="0"/>
         <w:adjustRightInd w:val="0"/>
-        <w:ind w:firstLine="1134"/>
-        <w:jc w:val="both"/>
-      </w:pPr>
+        <w:jc w:val="both"/>
+      </w:pPr>
+      <w:r>
+        <w:t>Solicito se tome como base regulatoria la suma de UMA, de conformidad con los diferentes valores y cálculos detallados en el cuadro de liquidación adjunto. Se ha tenido en cuenta la evolución del valor de la UMA a las distintas fechas de cierre de liquidación, así como los montos reclamados, con más los intereses al efectivo pago, de conformidad con lo establecido por la ley 27.423 que en su artículo 52 establece: “Aun sin petición del interesado, al dictarse sentencia se regularán los honorarios respectivos de los abogados y procuradores de las partes y de los auxiliares de Justicia.”</w:t>
+      </w:r>
     </w:p>
     <w:p>
       <w:pPr>
         <w:autoSpaceDE w:val="0"/>
         <w:autoSpaceDN w:val="0"/>
         <w:adjustRightInd w:val="0"/>
-        <w:ind w:firstLine="1134"/>
         <w:jc w:val="both"/>
       </w:pPr>
     </w:p>
@@ -3803,437 +1780,13 @@
         <w:autoSpaceDE w:val="0"/>
         <w:autoSpaceDN w:val="0"/>
         <w:adjustRightInd w:val="0"/>
-        <w:ind w:firstLine="1134"/>
-        <w:jc w:val="both"/>
-      </w:pPr>
-    </w:p>
-    <w:p>
-      <w:pPr>
-        <w:pStyle w:val="Prrafodelista"/>
-        <w:numPr>
-          <w:ilvl w:val="0"/>
-          <w:numId w:val="16"/>
-        </w:numPr>
-        <w:autoSpaceDE w:val="0"/>
-        <w:autoSpaceDN w:val="0"/>
-        <w:adjustRightInd w:val="0"/>
-        <w:jc w:val="both"/>
-        <w:rPr>
-          <w:b/>
-          <w:bCs/>
-        </w:rPr>
-      </w:pPr>
-      <w:r>
-        <w:rPr>
-          <w:b/>
-          <w:bCs/>
-        </w:rPr>
-        <w:t>TOPE DE HABER MAXIMO</w:t>
-      </w:r>
-    </w:p>
-    <w:p>
-      <w:pPr>
-        <w:jc w:val="both"/>
-        <w:rPr>
-          <w:bCs/>
-        </w:rPr>
-      </w:pPr>
-    </w:p>
-    <w:p>
-      <w:pPr>
-        <w:jc w:val="both"/>
-      </w:pPr>
-      <w:r>
-        <w:t xml:space="preserve">Al liquidar el haber de mi mandante y aplicar la movilidad conforme Caliva </w:t>
-      </w:r>
-      <w:r>
-        <w:t>Márquez</w:t>
-      </w:r>
-      <w:r>
-        <w:t xml:space="preserve">, se observa que el haber QUE ANTES NO SE ENCONTRABA SUJETO A TOPE DEL HABER MAXIMO, </w:t>
-      </w:r>
-      <w:r>
-        <w:t>ahora</w:t>
-      </w:r>
-      <w:r>
-        <w:t xml:space="preserve"> si se encuentra alcanzado.</w:t>
-      </w:r>
-    </w:p>
-    <w:p>
-      <w:pPr>
-        <w:jc w:val="both"/>
-      </w:pPr>
-      <w:r>
-        <w:lastRenderedPageBreak/>
-        <w:t>Note VS El tope del art 9 inc. 3 de la ley 24463 es a</w:t>
-      </w:r>
-      <w:r>
-        <w:t xml:space="preserve">l 31/07/2025 </w:t>
-      </w:r>
-      <w:r>
-        <w:t xml:space="preserve"> </w:t>
-      </w:r>
-      <w:r>
-        <w:rPr>
-          <w:b/>
-        </w:rPr>
-        <w:t xml:space="preserve">$2.081.261,18</w:t>
-      </w:r>
-    </w:p>
-    <w:p>
-      <w:pPr>
-        <w:jc w:val="both"/>
-        <w:rPr>
-          <w:b/>
-        </w:rPr>
-      </w:pPr>
-      <w:r>
-        <w:t>Si se tuviera en cuenta que los $3.100 representaban el 82% de la remuneración máxima sujeta a aportes que era $3.780 (60 ampo de $63), y trajéramos el mismo criterio a hoy, nos daría que el tope del haber máximo debiera ser a</w:t>
-      </w:r>
-      <w:r>
-        <w:t>l</w:t>
-      </w:r>
-      <w:r>
-        <w:t xml:space="preserve"> </w:t>
-      </w:r>
-      <w:r>
-        <w:t xml:space="preserve">31/07/2025 </w:t>
-      </w:r>
-      <w:r>
-        <w:t xml:space="preserve"> del 82% de la remuneración máxima</w:t>
-      </w:r>
-      <w:r>
-        <w:t xml:space="preserve"> es decir</w:t>
-      </w:r>
-      <w:r>
-        <w:rPr>
-          <w:b/>
-        </w:rPr>
-        <w:t xml:space="preserve"> $2.776.101,84</w:t>
-      </w:r>
-      <w:r>
-        <w:t xml:space="preserve"> un </w:t>
-      </w:r>
-      <w:r>
-        <w:t xml:space="preserve">33.39% </w:t>
-      </w:r>
-      <w:r>
-        <w:rPr>
-          <w:b/>
-        </w:rPr>
-        <w:t>más sin movilizar el tope.</w:t>
-      </w:r>
-    </w:p>
-    <w:p>
-      <w:pPr>
-        <w:jc w:val="both"/>
-        <w:rPr>
-          <w:b/>
-        </w:rPr>
-      </w:pPr>
-    </w:p>
-    <w:p>
-      <w:pPr>
-        <w:jc w:val="both"/>
-        <w:rPr>
-          <w:b/>
-        </w:rPr>
-      </w:pPr>
-      <w:r>
-        <w:rPr>
-          <w:noProof/>
-        </w:rPr>
-        <w:drawing>
-          <wp:inline distT="0" distB="0" distL="0" distR="0" wp14:anchorId="534A1DC2" wp14:editId="2C49D95F">
-            <wp:extent cx="3710940" cy="3179171"/>
-            <wp:effectExtent l="0" t="0" r="3810" b="2540"/>
-            <wp:docPr id="1002" name="Imagen 2" descr="Gráfico, Gráfico de barrasDescripción generada automáticamente con confianza media"/>
-            <wp:cNvGraphicFramePr>
-              <a:graphicFrameLocks xmlns:a="http://schemas.openxmlformats.org/drawingml/2006/main" noChangeAspect="1"/>
-            </wp:cNvGraphicFramePr>
-            <a:graphic xmlns:a="http://schemas.openxmlformats.org/drawingml/2006/main">
-              <a:graphicData uri="http://schemas.openxmlformats.org/drawingml/2006/picture">
-                <pic:pic xmlns:pic="http://schemas.openxmlformats.org/drawingml/2006/picture">
-                  <pic:nvPicPr>
-                    <pic:cNvPr id="0" name="Picture 1" descr="Gráfico, Gráfico de barrasDescripción generada automáticamente con confianza media"/>
-                    <pic:cNvPicPr>
-                      <a:picLocks noChangeAspect="1" noChangeArrowheads="1"/>
-                    </pic:cNvPicPr>
-                  </pic:nvPicPr>
-                  <pic:blipFill>
-                    <a:blip r:embed="rId17" cstate="print">
-                      <a:extLst>
-                        <a:ext uri="{28A0092B-C50C-407E-A947-70E740481C1C}">
-                          <a14:useLocalDpi xmlns:a14="http://schemas.microsoft.com/office/drawing/2010/main" val="0"/>
-                        </a:ext>
-                      </a:extLst>
-                    </a:blip>
-                    <a:srcRect/>
-                    <a:stretch>
-                      <a:fillRect/>
-                    </a:stretch>
-                  </pic:blipFill>
-                  <pic:spPr bwMode="auto">
-                    <a:xfrm>
-                      <a:off x="0" y="0"/>
-                      <a:ext cx="3715195" cy="3182816"/>
-                    </a:xfrm>
-                    <a:prstGeom prst="rect">
-                      <a:avLst/>
-                    </a:prstGeom>
-                    <a:noFill/>
-                    <a:ln>
-                      <a:noFill/>
-                    </a:ln>
-                  </pic:spPr>
-                </pic:pic>
-              </a:graphicData>
-            </a:graphic>
-          </wp:inline>
-        </w:drawing>
-      </w:r>
-    </w:p>
-    <w:p>
-      <w:pPr>
-        <w:jc w:val="both"/>
-        <w:rPr>
-          <w:b/>
-        </w:rPr>
-      </w:pPr>
-    </w:p>
-    <w:p>
-      <w:pPr>
-        <w:jc w:val="both"/>
-        <w:rPr>
-          <w:b/>
-          <w:u w:val="single"/>
-        </w:rPr>
-      </w:pPr>
-      <w:r>
-        <w:rPr>
-          <w:b/>
-          <w:u w:val="single"/>
-        </w:rPr>
-        <w:t xml:space="preserve">La quita en el haber de mi mandante es </w:t>
-      </w:r>
-      <w:r>
-        <w:rPr>
-          <w:b/>
-          <w:u w:val="single"/>
-        </w:rPr>
-        <w:t xml:space="preserve">-$381.261,18 </w:t>
-      </w:r>
-      <w:r>
-        <w:rPr>
-          <w:b/>
-          <w:u w:val="single"/>
-        </w:rPr>
-        <w:t xml:space="preserve">conforme el tope de Anses, es decir un </w:t>
-      </w:r>
-      <w:r>
-        <w:rPr>
-          <w:b/>
-          <w:u w:val="single"/>
-        </w:rPr>
-        <w:t xml:space="preserve">-18.32%</w:t>
-      </w:r>
-      <w:r>
-        <w:rPr>
-          <w:b/>
-          <w:u w:val="single"/>
-        </w:rPr>
-        <w:t>.</w:t>
-      </w:r>
-    </w:p>
-    <w:p>
-      <w:pPr>
-        <w:jc w:val="both"/>
-      </w:pPr>
-    </w:p>
-    <w:p>
-      <w:pPr>
-        <w:jc w:val="both"/>
-      </w:pPr>
-      <w:r>
-        <w:rPr>
-          <w:noProof/>
-        </w:rPr>
-        <w:lastRenderedPageBreak/>
-        <w:drawing>
-          <wp:inline distT="0" distB="0" distL="0" distR="0" wp14:anchorId="6C6FDF08" wp14:editId="478174C3">
-            <wp:extent cx="4949825" cy="3395980"/>
-            <wp:effectExtent l="0" t="0" r="3175" b="0"/>
-            <wp:docPr id="1003" name="Imagen 1" descr="Interfaz de usuario gráfica, Tabla&#10;&#10;El contenido generado por IA puede ser incorrecto."/>
-            <wp:cNvGraphicFramePr>
-              <a:graphicFrameLocks xmlns:a="http://schemas.openxmlformats.org/drawingml/2006/main" noChangeAspect="1"/>
-            </wp:cNvGraphicFramePr>
-            <a:graphic xmlns:a="http://schemas.openxmlformats.org/drawingml/2006/main">
-              <a:graphicData uri="http://schemas.openxmlformats.org/drawingml/2006/picture">
-                <pic:pic xmlns:pic="http://schemas.openxmlformats.org/drawingml/2006/picture">
-                  <pic:nvPicPr>
-                    <pic:cNvPr id="1735021421" name="Imagen 1" descr="Interfaz de usuario gráfica, Tabla&#10;&#10;El contenido generado por IA puede ser incorrecto."/>
-                    <pic:cNvPicPr/>
-                  </pic:nvPicPr>
-                  <pic:blipFill>
-                    <a:blip r:embed="rId18"/>
-                    <a:stretch>
-                      <a:fillRect/>
-                    </a:stretch>
-                  </pic:blipFill>
-                  <pic:spPr>
-                    <a:xfrm>
-                      <a:off x="0" y="0"/>
-                      <a:ext cx="4949825" cy="3395980"/>
-                    </a:xfrm>
-                    <a:prstGeom prst="rect">
-                      <a:avLst/>
-                    </a:prstGeom>
-                  </pic:spPr>
-                </pic:pic>
-              </a:graphicData>
-            </a:graphic>
-          </wp:inline>
-        </w:drawing>
-      </w:r>
-    </w:p>
-    <w:p>
-      <w:pPr>
-        <w:jc w:val="both"/>
-      </w:pPr>
-    </w:p>
-    <w:p>
-      <w:pPr>
-        <w:jc w:val="both"/>
-      </w:pPr>
-      <w:r>
-        <w:t>S</w:t>
-      </w:r>
-      <w:r>
-        <w:t>i a los $3.100, que eran a 01/2002, lo actualizamos con las mismas pautas de “Badaro” y aumentos generales de ANSES el tope hoy sería notablemente superior</w:t>
-      </w:r>
-      <w:r>
-        <w:t xml:space="preserve"> $ 2.776.554,87.</w:t>
-      </w:r>
-    </w:p>
-    <w:p>
-      <w:pPr>
-        <w:jc w:val="both"/>
-      </w:pPr>
-      <w:r>
-        <w:t>Acá se cuestiona el monto del haber máximo, como así también la quita que se produce tanto por su inadecuada movilidad y como por su aplicación, provocando un daño notorio en el haber, por cuanto si tengo que realizar una quita del 15% sobre un haber máximo no actualizado desde 1995 que se dictó la ley 24463, a mayo de 2006 que se incrementó con el Decreto Nº 764/06, un 11%, resultando el mismo de $3.441. Los aumentos posteriores otorgados a las prestaciones previsionales mediante la Ley 26.198, los Decretos 1346/07, 279/08 y posteriormente en virtud de la ley de movilidad 26.417, se reflejaron en el haber máximo. Pero de 2002 al 05-2006 NO, causando un perjuicio enorme a mi mandante en caso de ser alcanzado por el mismo.</w:t>
-      </w:r>
-    </w:p>
-    <w:p>
-      <w:pPr>
-        <w:jc w:val="both"/>
-      </w:pPr>
-      <w:r>
-        <w:t>Esta limitación a la percepción del haber resulta lesiva al Art. 17 de la CN</w:t>
-      </w:r>
-      <w:r>
-        <w:t xml:space="preserve"> y así se resolvió en “</w:t>
-      </w:r>
-      <w:r>
-        <w:t>LEONARDUZZI, ROBERTO ATILIO c/ ANSES s/REAJUSTES POR MOVILIDAD” Expte. N° FSA 8762/2022</w:t>
-      </w:r>
-      <w:r>
-        <w:t xml:space="preserve"> e </w:t>
-      </w:r>
-      <w:r>
-        <w:t>“INCHAURRONDO, JOSE LUIS c/ ANSES s/ REAJUSTES VARIOS” Expte. Nº FSA 379/2020</w:t>
-      </w:r>
-      <w:r>
-        <w:t>, a cuyo fundamentos me remito.</w:t>
-      </w:r>
-    </w:p>
-    <w:p>
-      <w:pPr>
-        <w:autoSpaceDE w:val="0"/>
-        <w:autoSpaceDN w:val="0"/>
-        <w:adjustRightInd w:val="0"/>
-        <w:ind w:left="1134"/>
-        <w:jc w:val="both"/>
-      </w:pPr>
-      <w:r>
-        <w:t xml:space="preserve"/>
-      </w:r>
-    </w:p>
-    <w:p>
-      <w:pPr>
-        <w:pStyle w:val="Prrafodelista"/>
-        <w:numPr>
-          <w:ilvl w:val="0"/>
-          <w:numId w:val="16"/>
-        </w:numPr>
-        <w:autoSpaceDE w:val="0"/>
-        <w:autoSpaceDN w:val="0"/>
-        <w:adjustRightInd w:val="0"/>
-        <w:jc w:val="both"/>
-      </w:pPr>
-      <w:r>
-        <w:rPr>
-          <w:b/>
-          <w:bCs/>
-        </w:rPr>
-        <w:t>SOLICITO REGULE HONORARIOS</w:t>
-      </w:r>
-    </w:p>
-    <w:p>
-      <w:pPr>
-        <w:autoSpaceDE w:val="0"/>
-        <w:autoSpaceDN w:val="0"/>
-        <w:adjustRightInd w:val="0"/>
-        <w:ind w:firstLine="1134"/>
-        <w:jc w:val="both"/>
-      </w:pPr>
-      <w:r>
-        <w:t xml:space="preserve">Solicito a V.S. que se proceda a regular los honorarios profesionales correspondientes a la labor desarrollada en esta etapa de la ejecución, en virtud de lo dispuesto en el artículo 52 de la Ley 27.423, el cual establece que, aun sin petición del interesado, al dictarse sentencia se deberán regular los honorarios </w:t>
-      </w:r>
-      <w:r>
-        <w:lastRenderedPageBreak/>
-        <w:t>respectivos de los abogados y procuradores de las partes y de los auxiliares de justicia.</w:t>
-      </w:r>
-    </w:p>
-    <w:p>
-      <w:pPr>
-        <w:autoSpaceDE w:val="0"/>
-        <w:autoSpaceDN w:val="0"/>
-        <w:adjustRightInd w:val="0"/>
-        <w:ind w:firstLine="1134"/>
-        <w:jc w:val="both"/>
-      </w:pPr>
-    </w:p>
-    <w:p>
-      <w:pPr>
-        <w:autoSpaceDE w:val="0"/>
-        <w:autoSpaceDN w:val="0"/>
-        <w:adjustRightInd w:val="0"/>
-        <w:jc w:val="both"/>
-      </w:pPr>
-      <w:r>
-        <w:t>Solicito se tome como base regulatoria la suma de UMA, de conformidad con los diferentes valores y cálculos detallados en el cuadro de liquidación adjunto. Se ha tenido en cuenta la evolución del valor de la UMA a las distintas fechas de cierre de liquidación, así como los montos reclamados, con más los intereses al efectivo pago, de conformidad con lo establecido por la ley 27.423 que en su artículo 52 establece: “Aun sin petición del interesado, al dictarse sentencia se regularán los honorarios respectivos de los abogados y procuradores de las partes y de los auxiliares de Justicia.”</w:t>
-      </w:r>
-    </w:p>
-    <w:p>
-      <w:pPr>
-        <w:autoSpaceDE w:val="0"/>
-        <w:autoSpaceDN w:val="0"/>
-        <w:adjustRightInd w:val="0"/>
-        <w:jc w:val="both"/>
-      </w:pPr>
-    </w:p>
-    <w:p>
-      <w:pPr>
-        <w:autoSpaceDE w:val="0"/>
-        <w:autoSpaceDN w:val="0"/>
-        <w:adjustRightInd w:val="0"/>
         <w:jc w:val="both"/>
       </w:pPr>
       <w:r>
         <w:drawing>
           <wp:inline xmlns:a="http://schemas.openxmlformats.org/drawingml/2006/main" xmlns:pic="http://schemas.openxmlformats.org/drawingml/2006/picture">
             <wp:extent cx="4572000" cy="4848421"/>
-            <wp:docPr id="1735021423" name="Picture 1735021423"/>
+            <wp:docPr id="2" name="Picture 2"/>
             <wp:cNvGraphicFramePr>
               <a:graphicFrameLocks noChangeAspect="1"/>
             </wp:cNvGraphicFramePr>
@@ -4427,266 +1980,6 @@
         <w:t xml:space="preserve">Datos de la caja de abogados:Av. Sarmiento N º 302/308 de la ciudad de Salta,  domicilio electrónico como persona jurídica registrado bajo el CUIT 30518723487.</w:t>
       </w:r>
       <w:r>
-        <w:t xml:space="preserve"> </w:t>
-      </w:r>
-      <w:r>
-        <w:t xml:space="preserve"/>
-      </w:r>
-    </w:p>
-    <w:p>
-      <w:pPr>
-        <w:autoSpaceDE w:val="0"/>
-        <w:autoSpaceDN w:val="0"/>
-        <w:adjustRightInd w:val="0"/>
-        <w:ind w:firstLine="1134"/>
-        <w:jc w:val="both"/>
-      </w:pPr>
-    </w:p>
-    <w:p>
-      <w:pPr>
-        <w:autoSpaceDE w:val="0"/>
-        <w:autoSpaceDN w:val="0"/>
-        <w:adjustRightInd w:val="0"/>
-        <w:ind w:firstLine="1134"/>
-        <w:jc w:val="both"/>
-      </w:pPr>
-    </w:p>
-    <w:p>
-      <w:pPr>
-        <w:pStyle w:val="Prrafodelista"/>
-        <w:numPr>
-          <w:ilvl w:val="0"/>
-          <w:numId w:val="16"/>
-        </w:numPr>
-        <w:autoSpaceDE w:val="0"/>
-        <w:autoSpaceDN w:val="0"/>
-        <w:adjustRightInd w:val="0"/>
-        <w:jc w:val="both"/>
-        <w:rPr>
-          <w:b/>
-          <w:bCs/>
-          <w:lang w:val="es-AR"/>
-        </w:rPr>
-      </w:pPr>
-      <w:r>
-        <w:rPr>
-          <w:b/>
-          <w:bCs/>
-          <w:lang w:val="es-AR"/>
-        </w:rPr>
-        <w:t xml:space="preserve"> SOLICITO FIJAR INTERESES SANCIONATORIOS</w:t>
-      </w:r>
-    </w:p>
-    <w:p>
-      <w:pPr>
-        <w:autoSpaceDE w:val="0"/>
-        <w:autoSpaceDN w:val="0"/>
-        <w:adjustRightInd w:val="0"/>
-        <w:ind w:firstLine="1134"/>
-        <w:jc w:val="both"/>
-        <w:rPr>
-          <w:lang w:val="es-AR"/>
-        </w:rPr>
-      </w:pPr>
-    </w:p>
-    <w:p>
-      <w:pPr>
-        <w:autoSpaceDE w:val="0"/>
-        <w:autoSpaceDN w:val="0"/>
-        <w:adjustRightInd w:val="0"/>
-        <w:ind w:firstLine="1134"/>
-        <w:jc w:val="both"/>
-        <w:rPr>
-          <w:lang w:val="es-AR"/>
-        </w:rPr>
-      </w:pPr>
-      <w:r>
-        <w:rPr>
-          <w:lang w:val="es-AR"/>
-        </w:rPr>
-        <w:t>Habiendo vencido el plazo para que ANSES cumpla con la sentencia de manera adecuada y considerando su reiterada conducta de reticencia al cumplimiento integral, solicito a V.S. que fije intereses sancionatorios. Estos intereses deben establecerse con claridad, indicando la fecha desde la cual se aplicarán, la tasa correspondiente y la metodología para su cálculo en caso de pagos parciales.</w:t>
-      </w:r>
-    </w:p>
-    <w:p>
-      <w:pPr>
-        <w:autoSpaceDE w:val="0"/>
-        <w:autoSpaceDN w:val="0"/>
-        <w:adjustRightInd w:val="0"/>
-        <w:ind w:firstLine="1134"/>
-        <w:jc w:val="both"/>
-        <w:rPr>
-          <w:lang w:val="es-AR"/>
-        </w:rPr>
-      </w:pPr>
-      <w:r>
-        <w:rPr>
-          <w:lang w:val="es-AR"/>
-        </w:rPr>
-        <w:t>Destaco que estos intereses no constituyen anatocismo, ya que su fuente es una disposición judicial con función punitiva, orientada a corregir la conducta contumaz del deudor. Propongo que se fijen en dos veces y media la tasa de descuento ordinario del Banco Nación, considerando su función tanto resarcitoria como sancionatoria, en línea con lo dispuesto en los artículos 769 y 790 del Código Civil y Comercial de la Nación.</w:t>
-      </w:r>
-    </w:p>
-    <w:p>
-      <w:pPr>
-        <w:autoSpaceDE w:val="0"/>
-        <w:autoSpaceDN w:val="0"/>
-        <w:adjustRightInd w:val="0"/>
-        <w:ind w:firstLine="1134"/>
-        <w:jc w:val="both"/>
-        <w:rPr>
-          <w:lang w:val="es-AR"/>
-        </w:rPr>
-      </w:pPr>
-      <w:r>
-        <w:rPr>
-          <w:lang w:val="es-AR"/>
-        </w:rPr>
-        <w:t>El artículo 790 establece que los intereses sancionatorios imponen al deudor una obligación adicional, no solo para resarcir la mora, sino también para sancionar el incumplimiento. Por ello, estos intereses deben ser superiores a los moratorios, ya que aplicar una tasa más baja incentivaría el incumplimiento y convertiría a los tribunales en una fuente barata de financiamiento para los deudores morosos.</w:t>
-      </w:r>
-    </w:p>
-    <w:p>
-      <w:pPr>
-        <w:autoSpaceDE w:val="0"/>
-        <w:autoSpaceDN w:val="0"/>
-        <w:adjustRightInd w:val="0"/>
-        <w:ind w:firstLine="1134"/>
-        <w:jc w:val="both"/>
-        <w:rPr>
-          <w:lang w:val="es-AR"/>
-        </w:rPr>
-      </w:pPr>
-      <w:r>
-        <w:rPr>
-          <w:lang w:val="es-AR"/>
-        </w:rPr>
-        <w:t>Solicito además:</w:t>
-      </w:r>
-    </w:p>
-    <w:p>
-      <w:pPr>
-        <w:numPr>
-          <w:ilvl w:val="0"/>
-          <w:numId w:val="42"/>
-        </w:numPr>
-        <w:autoSpaceDE w:val="0"/>
-        <w:autoSpaceDN w:val="0"/>
-        <w:adjustRightInd w:val="0"/>
-        <w:jc w:val="both"/>
-        <w:rPr>
-          <w:lang w:val="es-AR"/>
-        </w:rPr>
-      </w:pPr>
-      <w:r>
-        <w:rPr>
-          <w:lang w:val="es-AR"/>
-        </w:rPr>
-        <w:t>Fecha de aplicación: Que V.S. determine desde cuándo se aplican los intereses sancionatorios, considerando las siguientes posibles fechas:</w:t>
-      </w:r>
-    </w:p>
-    <w:p>
-      <w:pPr>
-        <w:numPr>
-          <w:ilvl w:val="1"/>
-          <w:numId w:val="42"/>
-        </w:numPr>
-        <w:autoSpaceDE w:val="0"/>
-        <w:autoSpaceDN w:val="0"/>
-        <w:adjustRightInd w:val="0"/>
-        <w:jc w:val="both"/>
-        <w:rPr>
-          <w:lang w:val="es-AR"/>
-        </w:rPr>
-      </w:pPr>
-      <w:r>
-        <w:rPr>
-          <w:lang w:val="es-AR"/>
-        </w:rPr>
-        <w:t>Fecha de sentencia del juez.</w:t>
-      </w:r>
-    </w:p>
-    <w:p>
-      <w:pPr>
-        <w:numPr>
-          <w:ilvl w:val="1"/>
-          <w:numId w:val="42"/>
-        </w:numPr>
-        <w:autoSpaceDE w:val="0"/>
-        <w:autoSpaceDN w:val="0"/>
-        <w:adjustRightInd w:val="0"/>
-        <w:jc w:val="both"/>
-        <w:rPr>
-          <w:lang w:val="es-AR"/>
-        </w:rPr>
-      </w:pPr>
-      <w:r>
-        <w:rPr>
-          <w:lang w:val="es-AR"/>
-        </w:rPr>
-        <w:t>Fecha de cierre de la liquidación.</w:t>
-      </w:r>
-    </w:p>
-    <w:p>
-      <w:pPr>
-        <w:numPr>
-          <w:ilvl w:val="1"/>
-          <w:numId w:val="42"/>
-        </w:numPr>
-        <w:autoSpaceDE w:val="0"/>
-        <w:autoSpaceDN w:val="0"/>
-        <w:adjustRightInd w:val="0"/>
-        <w:jc w:val="both"/>
-        <w:rPr>
-          <w:lang w:val="es-AR"/>
-        </w:rPr>
-      </w:pPr>
-      <w:r>
-        <w:rPr>
-          <w:lang w:val="es-AR"/>
-        </w:rPr>
-        <w:t>Fecha de vencimiento de la sentencia ejecutoria.</w:t>
-      </w:r>
-    </w:p>
-    <w:p>
-      <w:pPr>
-        <w:numPr>
-          <w:ilvl w:val="0"/>
-          <w:numId w:val="42"/>
-        </w:numPr>
-        <w:autoSpaceDE w:val="0"/>
-        <w:autoSpaceDN w:val="0"/>
-        <w:adjustRightInd w:val="0"/>
-        <w:jc w:val="both"/>
-        <w:rPr>
-          <w:lang w:val="es-AR"/>
-        </w:rPr>
-      </w:pPr>
-      <w:r>
-        <w:rPr>
-          <w:lang w:val="es-AR"/>
-        </w:rPr>
-        <w:t xml:space="preserve">Tasa de interés: La tasa debe superar la pasiva del Banco Nación para garantizar su carácter punitivo, evitando capitalizaciones encubiertas. </w:t>
-      </w:r>
-    </w:p>
-    <w:p>
-      <w:pPr>
-        <w:autoSpaceDE w:val="0"/>
-        <w:autoSpaceDN w:val="0"/>
-        <w:adjustRightInd w:val="0"/>
-        <w:ind w:left="360"/>
-        <w:jc w:val="both"/>
-        <w:rPr>
-          <w:lang w:val="es-AR"/>
-        </w:rPr>
-      </w:pPr>
-      <w:r>
-        <w:rPr>
-          <w:lang w:val="es-AR"/>
-        </w:rPr>
-        <w:t>Reserva: Me reservo el derecho de ampliar la presente liquidación una vez que V.S. determine la tasa aplicable y el modo de cálculo de los intereses sancionatorios.</w:t>
-      </w:r>
-      <w:r>
-        <w:rPr>
-          <w:lang w:val="es-AR"/>
-        </w:rPr>
         <w:t xml:space="preserve"> </w:t>
       </w:r>
       <w:r>

</xml_diff>

<commit_message>
se arreglo lo de los errores del generador escrito
</commit_message>
<xml_diff>
--- a/datos/escritos_liquidacion/liquidacion_final.docx
+++ b/datos/escritos_liquidacion/liquidacion_final.docx
@@ -373,7 +373,34 @@
         <w:t xml:space="preserve"> </w:t>
       </w:r>
       <w:r>
-        <w:t xml:space="preserve">25/04/2003</w:t>
+        <w:t xml:space="preserve">25/07/2003</w:t>
+      </w:r>
+      <w:r>
+        <w:t xml:space="preserve"/>
+      </w:r>
+    </w:p>
+    <w:p>
+      <w:pPr>
+        <w:autoSpaceDE w:val="0"/>
+        <w:autoSpaceDN w:val="0"/>
+        <w:adjustRightInd w:val="0"/>
+        <w:ind w:left="1134"/>
+        <w:jc w:val="both"/>
+      </w:pPr>
+      <w:r>
+        <w:t xml:space="preserve">Sentencia de 2 da instancia, </w:t>
+      </w:r>
+      <w:r>
+        <w:t xml:space="preserve"> Sala I</w:t>
+      </w:r>
+      <w:r>
+        <w:t>,</w:t>
+      </w:r>
+      <w:r>
+        <w:t xml:space="preserve"> de fecha: </w:t>
+      </w:r>
+      <w:r>
+        <w:t xml:space="preserve">25/07/2003</w:t>
       </w:r>
       <w:r>
         <w:t xml:space="preserve"/>
@@ -732,7 +759,10 @@
         <w:t xml:space="preserve"/>
       </w:r>
       <w:r>
-        <w:t xml:space="preserve"> </w:t>
+        <w:t xml:space="preserve">  </w:t>
+      </w:r>
+      <w:r>
+        <w:t xml:space="preserve"/>
       </w:r>
     </w:p>
     <w:p>
@@ -767,86 +797,26 @@
         <w:jc w:val="both"/>
       </w:pPr>
       <w:r>
-        <w:t xml:space="preserve">Se aplico el tope del </w:t>
-      </w:r>
-      <w:r>
-        <w:t>artículo</w:t>
-      </w:r>
-      <w:r>
-        <w:t xml:space="preserve"> 9 inc</w:t>
-      </w:r>
-      <w:r>
-        <w:t>.</w:t>
-      </w:r>
-      <w:r>
-        <w:t xml:space="preserve"> </w:t>
-      </w:r>
-      <w:r>
-        <w:t>3</w:t>
-      </w:r>
-      <w:r>
-        <w:t xml:space="preserve"> de la ley 24</w:t>
-      </w:r>
-      <w:r>
-        <w:t>.</w:t>
-      </w:r>
-      <w:r>
-        <w:t>463</w:t>
-      </w:r>
-      <w:r>
-        <w:t>.</w:t>
-      </w:r>
-      <w:r>
-        <w:t xml:space="preserve"> </w:t>
-      </w:r>
-    </w:p>
-    <w:p>
-      <w:pPr>
-        <w:numPr>
-          <w:ilvl w:val="0"/>
-          <w:numId w:val="25"/>
-        </w:numPr>
+        <w:t xml:space="preserve">Se aplico el tope del artículo 9 inc. </w:t>
+      </w:r>
+      <w:r>
+        <w:t>2</w:t>
+      </w:r>
+      <w:r>
+        <w:t xml:space="preserve"> de la ley 24.463</w:t>
+      </w:r>
+      <w:r>
+        <w:t xml:space="preserve">. </w:t>
+      </w:r>
+    </w:p>
+    <w:p>
+      <w:pPr>
         <w:autoSpaceDE w:val="0"/>
         <w:autoSpaceDN w:val="0"/>
         <w:adjustRightInd w:val="0"/>
-        <w:jc w:val="both"/>
-      </w:pPr>
-      <w:r>
-        <w:t xml:space="preserve">Se aplico el tope de la PC máxima Art 26.</w:t>
-      </w:r>
-    </w:p>
-    <w:p>
-      <w:pPr>
-        <w:numPr>
-          <w:ilvl w:val="0"/>
-          <w:numId w:val="25"/>
-        </w:numPr>
-        <w:autoSpaceDE w:val="0"/>
-        <w:autoSpaceDN w:val="0"/>
-        <w:adjustRightInd w:val="0"/>
-        <w:jc w:val="both"/>
-      </w:pPr>
-      <w:r>
-        <w:t xml:space="preserve">Se aplico el tope remuneración actualizada </w:t>
-      </w:r>
-    </w:p>
-    <w:p>
-      <w:pPr>
-        <w:numPr>
-          <w:ilvl w:val="0"/>
-          <w:numId w:val="25"/>
-        </w:numPr>
-        <w:autoSpaceDE w:val="0"/>
-        <w:autoSpaceDN w:val="0"/>
-        <w:adjustRightInd w:val="0"/>
-        <w:jc w:val="both"/>
-      </w:pPr>
-      <w:r>
-        <w:t xml:space="preserve">Se aplico tope del art 24 de la ley 24.241. </w:t>
-      </w:r>
-      <w:r>
-        <w:t xml:space="preserve">  </w:t>
-      </w:r>
+        <w:ind w:left="1418"/>
+        <w:jc w:val="both"/>
+      </w:pPr>
       <w:r>
         <w:t xml:space="preserve"/>
       </w:r>
@@ -1562,7 +1532,7 @@
               <a:graphicData uri="http://schemas.openxmlformats.org/drawingml/2006/picture">
                 <pic:pic>
                   <pic:nvPicPr>
-                    <pic:cNvPr id="0" name="tmphobr58wa.png"/>
+                    <pic:cNvPr id="0" name="tmp66y_3wef.png"/>
                     <pic:cNvPicPr/>
                   </pic:nvPicPr>
                   <pic:blipFill>

</xml_diff>